<commit_message>
second day of introduction
</commit_message>
<xml_diff>
--- a/RP_optimize_sensors_locations.docx
+++ b/RP_optimize_sensors_locations.docx
@@ -121,7 +121,7 @@
           <w:sz w:val="24"/>
           <w:szCs w:val="24"/>
         </w:rPr>
-        <w:t>In fulfillment of the requirements for the PhD candidacy examination Mathematical</w:t>
+        <w:t>In fulfillment of the requirements for the PhD candidacy examination</w:t>
       </w:r>
     </w:p>
     <w:p>
@@ -282,18 +282,8 @@
           <w:sz w:val="24"/>
           <w:szCs w:val="24"/>
         </w:rPr>
-        <w:t xml:space="preserve">Idit </w:t>
-      </w:r>
-      <w:proofErr w:type="spellStart"/>
-      <w:r>
-        <w:rPr>
-          <w:rFonts w:ascii="David" w:hAnsi="David" w:cs="David"/>
-          <w:sz w:val="24"/>
-          <w:szCs w:val="24"/>
-        </w:rPr>
-        <w:t>Belachsen</w:t>
-      </w:r>
-      <w:proofErr w:type="spellEnd"/>
+        <w:t>Idit Belachsen</w:t>
+      </w:r>
     </w:p>
     <w:p>
       <w:pPr>
@@ -386,27 +376,7 @@
           <w:sz w:val="24"/>
           <w:szCs w:val="24"/>
         </w:rPr>
-        <w:t>Advisor</w:t>
-      </w:r>
-      <w:r>
-        <w:rPr>
-          <w:rFonts w:ascii="David" w:hAnsi="David" w:cs="David"/>
-          <w:b/>
-          <w:bCs/>
-          <w:sz w:val="24"/>
-          <w:szCs w:val="24"/>
-        </w:rPr>
-        <w:t>s</w:t>
-      </w:r>
-      <w:r>
-        <w:rPr>
-          <w:rFonts w:ascii="David" w:hAnsi="David" w:cs="David"/>
-          <w:b/>
-          <w:bCs/>
-          <w:sz w:val="24"/>
-          <w:szCs w:val="24"/>
-        </w:rPr>
-        <w:t>:</w:t>
+        <w:t>Advisors:</w:t>
       </w:r>
       <w:bookmarkStart w:id="0" w:name="OLE_LINK1"/>
       <w:bookmarkStart w:id="1" w:name="OLE_LINK2"/>
@@ -466,18 +436,8 @@
           <w:sz w:val="24"/>
           <w:szCs w:val="24"/>
         </w:rPr>
-        <w:t xml:space="preserve">Barak </w:t>
-      </w:r>
-      <w:proofErr w:type="spellStart"/>
-      <w:r>
-        <w:rPr>
-          <w:rFonts w:ascii="David" w:hAnsi="David" w:cs="David"/>
-          <w:sz w:val="24"/>
-          <w:szCs w:val="24"/>
-        </w:rPr>
-        <w:t>Fishbain</w:t>
-      </w:r>
-      <w:proofErr w:type="spellEnd"/>
+        <w:t>Barak Fishbain</w:t>
+      </w:r>
       <w:r>
         <w:rPr>
           <w:rFonts w:ascii="David" w:hAnsi="David" w:cs="David"/>
@@ -627,284 +587,54 @@
         <w:jc w:val="both"/>
         <w:rPr>
           <w:rFonts w:ascii="David" w:hAnsi="David" w:cs="David"/>
-          <w:sz w:val="24"/>
-          <w:szCs w:val="24"/>
-        </w:rPr>
-      </w:pPr>
-    </w:p>
-    <w:p>
-      <w:pPr>
-        <w:bidi w:val="0"/>
-        <w:spacing w:line="360" w:lineRule="auto"/>
-        <w:jc w:val="both"/>
-        <w:rPr>
-          <w:rFonts w:ascii="David" w:hAnsi="David" w:cs="David"/>
-          <w:b/>
-          <w:bCs/>
-          <w:sz w:val="24"/>
-          <w:szCs w:val="24"/>
-        </w:rPr>
-      </w:pPr>
-    </w:p>
-    <w:p>
-      <w:pPr>
-        <w:bidi w:val="0"/>
-        <w:spacing w:line="360" w:lineRule="auto"/>
-        <w:jc w:val="both"/>
-        <w:rPr>
-          <w:rFonts w:ascii="David" w:hAnsi="David" w:cs="David"/>
-          <w:b/>
-          <w:bCs/>
-          <w:sz w:val="24"/>
-          <w:szCs w:val="24"/>
-        </w:rPr>
-      </w:pPr>
-    </w:p>
-    <w:p>
-      <w:pPr>
-        <w:bidi w:val="0"/>
-        <w:spacing w:line="360" w:lineRule="auto"/>
-        <w:jc w:val="both"/>
-        <w:rPr>
-          <w:rFonts w:ascii="David" w:hAnsi="David" w:cs="David"/>
-          <w:b/>
-          <w:bCs/>
-          <w:sz w:val="24"/>
-          <w:szCs w:val="24"/>
-        </w:rPr>
-      </w:pPr>
-      <w:r>
-        <w:rPr>
-          <w:rFonts w:ascii="David" w:hAnsi="David" w:cs="David"/>
-          <w:b/>
-          <w:bCs/>
-          <w:sz w:val="24"/>
-          <w:szCs w:val="24"/>
-        </w:rPr>
-        <w:t>I</w:t>
-      </w:r>
-      <w:r>
-        <w:rPr>
-          <w:rFonts w:ascii="David" w:hAnsi="David" w:cs="David"/>
-          <w:b/>
-          <w:bCs/>
-          <w:sz w:val="24"/>
-          <w:szCs w:val="24"/>
-        </w:rPr>
-        <w:t>ntroduction</w:t>
-      </w:r>
-    </w:p>
-    <w:p>
-      <w:pPr>
-        <w:bidi w:val="0"/>
-        <w:spacing w:line="360" w:lineRule="auto"/>
-        <w:jc w:val="both"/>
-        <w:rPr>
-          <w:rFonts w:ascii="David" w:hAnsi="David" w:cs="David"/>
-          <w:b/>
-          <w:bCs/>
-          <w:sz w:val="24"/>
-          <w:szCs w:val="24"/>
-        </w:rPr>
-      </w:pPr>
-      <w:r>
-        <w:rPr>
-          <w:rFonts w:ascii="David" w:hAnsi="David" w:cs="David"/>
-          <w:b/>
-          <w:bCs/>
-          <w:sz w:val="24"/>
-          <w:szCs w:val="24"/>
-        </w:rPr>
-        <w:t xml:space="preserve">Research </w:t>
-      </w:r>
-      <w:r>
-        <w:rPr>
-          <w:rFonts w:ascii="David" w:hAnsi="David" w:cs="David"/>
-          <w:b/>
-          <w:bCs/>
-          <w:sz w:val="24"/>
-          <w:szCs w:val="24"/>
-        </w:rPr>
-        <w:t>o</w:t>
-      </w:r>
-      <w:r>
-        <w:rPr>
-          <w:rFonts w:ascii="David" w:hAnsi="David" w:cs="David"/>
-          <w:b/>
-          <w:bCs/>
-          <w:sz w:val="24"/>
-          <w:szCs w:val="24"/>
-        </w:rPr>
-        <w:t>bjectives</w:t>
-      </w:r>
-    </w:p>
-    <w:p>
-      <w:pPr>
-        <w:bidi w:val="0"/>
-        <w:spacing w:line="360" w:lineRule="auto"/>
-        <w:jc w:val="both"/>
-        <w:rPr>
-          <w:rFonts w:ascii="David" w:hAnsi="David" w:cs="David"/>
-          <w:b/>
-          <w:bCs/>
-          <w:sz w:val="24"/>
-          <w:szCs w:val="24"/>
-        </w:rPr>
-      </w:pPr>
-      <w:r>
-        <w:rPr>
-          <w:rFonts w:ascii="David" w:hAnsi="David" w:cs="David"/>
-          <w:b/>
-          <w:bCs/>
-          <w:sz w:val="24"/>
-          <w:szCs w:val="24"/>
-        </w:rPr>
-        <w:t>Research contribution</w:t>
-      </w:r>
-    </w:p>
-    <w:p>
-      <w:pPr>
-        <w:bidi w:val="0"/>
-        <w:spacing w:line="360" w:lineRule="auto"/>
-        <w:jc w:val="both"/>
-        <w:rPr>
-          <w:rFonts w:ascii="David" w:hAnsi="David" w:cs="David"/>
-          <w:b/>
-          <w:bCs/>
-          <w:sz w:val="24"/>
-          <w:szCs w:val="24"/>
-        </w:rPr>
-      </w:pPr>
-      <w:r>
-        <w:rPr>
-          <w:rFonts w:ascii="David" w:hAnsi="David" w:cs="David"/>
-          <w:b/>
-          <w:bCs/>
-          <w:sz w:val="24"/>
-          <w:szCs w:val="24"/>
-        </w:rPr>
-        <w:t>Literature review</w:t>
-      </w:r>
-    </w:p>
-    <w:p>
-      <w:pPr>
-        <w:bidi w:val="0"/>
-        <w:spacing w:line="360" w:lineRule="auto"/>
-        <w:jc w:val="both"/>
-        <w:rPr>
-          <w:rFonts w:ascii="David" w:hAnsi="David" w:cs="David"/>
-          <w:b/>
-          <w:bCs/>
-          <w:sz w:val="24"/>
-          <w:szCs w:val="24"/>
-        </w:rPr>
-      </w:pPr>
-      <w:r>
-        <w:rPr>
-          <w:rFonts w:ascii="David" w:hAnsi="David" w:cs="David"/>
-          <w:b/>
-          <w:bCs/>
-          <w:sz w:val="24"/>
-          <w:szCs w:val="24"/>
-        </w:rPr>
-        <w:t>Research plan</w:t>
-      </w:r>
-    </w:p>
-    <w:p>
-      <w:pPr>
-        <w:bidi w:val="0"/>
-        <w:spacing w:line="360" w:lineRule="auto"/>
-        <w:jc w:val="both"/>
-        <w:rPr>
-          <w:rFonts w:ascii="David" w:hAnsi="David" w:cs="David"/>
-          <w:b/>
-          <w:bCs/>
-          <w:sz w:val="24"/>
-          <w:szCs w:val="24"/>
-        </w:rPr>
-      </w:pPr>
-      <w:r>
-        <w:rPr>
-          <w:rFonts w:ascii="David" w:hAnsi="David" w:cs="David"/>
-          <w:b/>
-          <w:bCs/>
-          <w:sz w:val="24"/>
-          <w:szCs w:val="24"/>
-        </w:rPr>
-        <w:t>Methods</w:t>
-      </w:r>
-    </w:p>
-    <w:p>
-      <w:pPr>
-        <w:bidi w:val="0"/>
-        <w:spacing w:line="360" w:lineRule="auto"/>
-        <w:jc w:val="both"/>
-        <w:rPr>
-          <w:rFonts w:ascii="David" w:hAnsi="David" w:cs="David"/>
-          <w:b/>
-          <w:bCs/>
-          <w:sz w:val="24"/>
-          <w:szCs w:val="24"/>
-        </w:rPr>
-      </w:pPr>
-      <w:r>
-        <w:rPr>
-          <w:rFonts w:ascii="David" w:hAnsi="David" w:cs="David"/>
-          <w:b/>
-          <w:bCs/>
-          <w:sz w:val="24"/>
-          <w:szCs w:val="24"/>
-        </w:rPr>
-        <w:t xml:space="preserve">Initial results </w:t>
-      </w:r>
-    </w:p>
-    <w:p>
-      <w:pPr>
-        <w:bidi w:val="0"/>
-        <w:spacing w:line="360" w:lineRule="auto"/>
-        <w:jc w:val="both"/>
-        <w:rPr>
-          <w:rFonts w:ascii="David" w:hAnsi="David" w:cs="David"/>
-          <w:b/>
-          <w:bCs/>
-          <w:sz w:val="24"/>
-          <w:szCs w:val="24"/>
-        </w:rPr>
-      </w:pPr>
-      <w:r>
-        <w:rPr>
-          <w:rFonts w:ascii="David" w:hAnsi="David" w:cs="David"/>
-          <w:b/>
-          <w:bCs/>
-          <w:sz w:val="24"/>
-          <w:szCs w:val="24"/>
-        </w:rPr>
-        <w:t>Work schedule</w:t>
-      </w:r>
-    </w:p>
-    <w:p>
-      <w:pPr>
-        <w:bidi w:val="0"/>
-        <w:spacing w:line="360" w:lineRule="auto"/>
-        <w:jc w:val="both"/>
-        <w:rPr>
-          <w:rFonts w:ascii="David" w:hAnsi="David" w:cs="David"/>
-          <w:b/>
-          <w:bCs/>
-          <w:sz w:val="24"/>
-          <w:szCs w:val="24"/>
-        </w:rPr>
-      </w:pPr>
-      <w:r>
-        <w:rPr>
-          <w:rFonts w:ascii="David" w:hAnsi="David" w:cs="David"/>
-          <w:b/>
-          <w:bCs/>
-          <w:sz w:val="24"/>
-          <w:szCs w:val="24"/>
-        </w:rPr>
-        <w:t>References</w:t>
-      </w:r>
+          <w:b/>
+          <w:bCs/>
+          <w:sz w:val="24"/>
+          <w:szCs w:val="24"/>
+        </w:rPr>
+      </w:pPr>
+    </w:p>
+    <w:p>
+      <w:pPr>
+        <w:bidi w:val="0"/>
+        <w:spacing w:line="360" w:lineRule="auto"/>
+        <w:jc w:val="both"/>
+        <w:rPr>
+          <w:rFonts w:ascii="David" w:hAnsi="David" w:cs="David"/>
+          <w:b/>
+          <w:bCs/>
+          <w:sz w:val="24"/>
+          <w:szCs w:val="24"/>
+        </w:rPr>
+      </w:pPr>
+    </w:p>
+    <w:p>
+      <w:pPr>
+        <w:bidi w:val="0"/>
+        <w:spacing w:line="360" w:lineRule="auto"/>
+        <w:jc w:val="both"/>
+        <w:rPr>
+          <w:rFonts w:ascii="David" w:hAnsi="David" w:cs="David"/>
+          <w:b/>
+          <w:bCs/>
+          <w:sz w:val="24"/>
+          <w:szCs w:val="24"/>
+        </w:rPr>
+      </w:pPr>
+    </w:p>
+    <w:p>
+      <w:pPr>
+        <w:bidi w:val="0"/>
+        <w:spacing w:line="360" w:lineRule="auto"/>
+        <w:jc w:val="both"/>
+        <w:rPr>
+          <w:rFonts w:ascii="David" w:hAnsi="David" w:cs="David"/>
+          <w:b/>
+          <w:bCs/>
+          <w:sz w:val="24"/>
+          <w:szCs w:val="24"/>
+        </w:rPr>
+      </w:pPr>
     </w:p>
     <w:p>
       <w:pPr>
@@ -921,6 +651,1097 @@
       </w:pPr>
       <w:bookmarkStart w:id="2" w:name="_GoBack"/>
       <w:bookmarkEnd w:id="2"/>
+      <w:r>
+        <w:rPr>
+          <w:rFonts w:ascii="David" w:hAnsi="David" w:cs="David"/>
+          <w:b/>
+          <w:bCs/>
+          <w:sz w:val="24"/>
+          <w:szCs w:val="24"/>
+        </w:rPr>
+        <w:t>I</w:t>
+      </w:r>
+      <w:r>
+        <w:rPr>
+          <w:rFonts w:ascii="David" w:hAnsi="David" w:cs="David"/>
+          <w:b/>
+          <w:bCs/>
+          <w:sz w:val="24"/>
+          <w:szCs w:val="24"/>
+        </w:rPr>
+        <w:t>ntroduction</w:t>
+      </w:r>
+    </w:p>
+    <w:p>
+      <w:pPr>
+        <w:bidi w:val="0"/>
+        <w:spacing w:after="0" w:line="360" w:lineRule="auto"/>
+        <w:jc w:val="both"/>
+        <w:rPr>
+          <w:rFonts w:ascii="David" w:eastAsia="Times New Roman" w:hAnsi="David" w:cs="David"/>
+          <w:color w:val="000000"/>
+          <w:sz w:val="24"/>
+          <w:szCs w:val="24"/>
+        </w:rPr>
+      </w:pPr>
+      <w:r>
+        <w:rPr>
+          <w:rFonts w:ascii="David" w:eastAsia="Times New Roman" w:hAnsi="David" w:cs="David" w:hint="cs"/>
+          <w:color w:val="000000"/>
+          <w:sz w:val="24"/>
+          <w:szCs w:val="24"/>
+        </w:rPr>
+        <w:t>Degraded air quality is a consequence of heightened emissions from a wide range of pollution sources, both anthropogenic, such as transportation or industry and natural, such as dust plumes, wildfires or vegetation. Dense urban centers and industrialized regions serve as “hotspots” in a continuum of concentrations, dictated by the rate by which all emitted substances undergo transport, diffusion, chemical transformation and  deposition to the ground (</w:t>
+      </w:r>
+      <w:r>
+        <w:rPr>
+          <w:rFonts w:ascii="David" w:eastAsia="Times New Roman" w:hAnsi="David" w:cs="David" w:hint="cs"/>
+          <w:color w:val="FF0000"/>
+          <w:sz w:val="24"/>
+          <w:szCs w:val="24"/>
+        </w:rPr>
+        <w:t xml:space="preserve">Atmospheric chemistry and physics). </w:t>
+      </w:r>
+      <w:r>
+        <w:rPr>
+          <w:rFonts w:ascii="David" w:eastAsia="Times New Roman" w:hAnsi="David" w:cs="David" w:hint="cs"/>
+          <w:color w:val="000000"/>
+          <w:sz w:val="24"/>
+          <w:szCs w:val="24"/>
+        </w:rPr>
+        <w:t>Fossil fuel combustion processes (</w:t>
+      </w:r>
+      <w:r>
+        <w:rPr>
+          <w:rFonts w:ascii="David" w:eastAsia="Times New Roman" w:hAnsi="David" w:cs="David" w:hint="cs"/>
+          <w:color w:val="FF0000"/>
+          <w:sz w:val="24"/>
+          <w:szCs w:val="24"/>
+        </w:rPr>
+        <w:t>taking place in...</w:t>
+      </w:r>
+      <w:r>
+        <w:rPr>
+          <w:rFonts w:ascii="David" w:eastAsia="Times New Roman" w:hAnsi="David" w:cs="David" w:hint="cs"/>
+          <w:color w:val="000000"/>
+          <w:sz w:val="24"/>
+          <w:szCs w:val="24"/>
+        </w:rPr>
+        <w:t xml:space="preserve">) are </w:t>
+      </w:r>
+      <w:r>
+        <w:rPr>
+          <w:rFonts w:ascii="David" w:eastAsia="Times New Roman" w:hAnsi="David" w:cs="David" w:hint="cs"/>
+          <w:color w:val="FF0000"/>
+          <w:sz w:val="24"/>
+          <w:szCs w:val="24"/>
+        </w:rPr>
+        <w:t>major</w:t>
+      </w:r>
+      <w:r>
+        <w:rPr>
+          <w:rFonts w:ascii="David" w:eastAsia="Times New Roman" w:hAnsi="David" w:cs="David" w:hint="cs"/>
+          <w:color w:val="000000"/>
+          <w:sz w:val="24"/>
+          <w:szCs w:val="24"/>
+        </w:rPr>
+        <w:t xml:space="preserve"> emitters of gaseous pollutants to the troposphere, mainly sulfur dioxide (SO2), nitrogen monoxide (NO) and dioxide (NO2) (known as NOx),  carbon monoxide (CO) and dioxide (CO2), volatile organic compounds (VOCs) and others. Particulate pollutants, known as particulate matter (PM), are emitted as well in combustion processes and can be divided to primary particles (such as black carbon (BC)) and secondary particles (like sulfates and nitrates) which are formed in the atmosphere by oxidation of primary gaseous pollutants. Another secondary pollutant is the ozone (O3). Like other secondary pollutants, it is produced naturally in the troposphere by photochemical oxidation of primary pollutants by the hydroxyl radical (OH). Many other anthropogenic pollutants are emitted from various industrial processes, and these include X from Y, X1 from Y1.  </w:t>
+      </w:r>
+    </w:p>
+    <w:p>
+      <w:pPr>
+        <w:bidi w:val="0"/>
+        <w:spacing w:after="0" w:line="360" w:lineRule="auto"/>
+        <w:jc w:val="both"/>
+        <w:rPr>
+          <w:rFonts w:ascii="David" w:eastAsia="Times New Roman" w:hAnsi="David" w:cs="David"/>
+          <w:color w:val="000000"/>
+          <w:sz w:val="24"/>
+          <w:szCs w:val="24"/>
+        </w:rPr>
+      </w:pPr>
+    </w:p>
+    <w:p>
+      <w:pPr>
+        <w:bidi w:val="0"/>
+        <w:spacing w:after="0" w:line="360" w:lineRule="auto"/>
+        <w:ind w:firstLine="720"/>
+        <w:jc w:val="both"/>
+        <w:rPr>
+          <w:rFonts w:ascii="David" w:eastAsia="Times New Roman" w:hAnsi="David" w:cs="David"/>
+          <w:color w:val="000000"/>
+          <w:sz w:val="24"/>
+          <w:szCs w:val="24"/>
+        </w:rPr>
+      </w:pPr>
+      <w:r>
+        <w:rPr>
+          <w:rFonts w:ascii="David" w:eastAsia="Times New Roman" w:hAnsi="David" w:cs="David" w:hint="cs"/>
+          <w:color w:val="000000"/>
+          <w:sz w:val="24"/>
+          <w:szCs w:val="24"/>
+        </w:rPr>
+        <w:t xml:space="preserve">The main incentive to reduce and control emission rates from anthropogenic sources is of course insuring population health. World health organization (WHO) estimates that 4.2 million premature deaths globally are linked to ambient air pollution, mainly from heart disease, stroke, chronic obstructive pulmonary disease, lung cancer, and acute respiratory infections in children. </w:t>
+      </w:r>
+      <w:r>
+        <w:rPr>
+          <w:rFonts w:ascii="David" w:eastAsia="Times New Roman" w:hAnsi="David" w:cs="David" w:hint="cs"/>
+          <w:color w:val="000000"/>
+          <w:sz w:val="24"/>
+          <w:szCs w:val="24"/>
+          <w:shd w:val="clear" w:color="auto" w:fill="FFFFFF"/>
+        </w:rPr>
+        <w:t xml:space="preserve">Pollutants with the strongest evidence for public health concern include particulate matter (PM), ozone (O3), nitrogen dioxide (NO2) and </w:t>
+      </w:r>
+      <w:r>
+        <w:rPr>
+          <w:rFonts w:ascii="David" w:eastAsia="Times New Roman" w:hAnsi="David" w:cs="David" w:hint="cs"/>
+          <w:color w:val="000000"/>
+          <w:sz w:val="24"/>
+          <w:szCs w:val="24"/>
+        </w:rPr>
+        <w:t>sulfur</w:t>
+      </w:r>
+      <w:r>
+        <w:rPr>
+          <w:rFonts w:ascii="David" w:eastAsia="Times New Roman" w:hAnsi="David" w:cs="David" w:hint="cs"/>
+          <w:color w:val="000000"/>
+          <w:sz w:val="24"/>
+          <w:szCs w:val="24"/>
+          <w:shd w:val="clear" w:color="auto" w:fill="FFFFFF"/>
+        </w:rPr>
+        <w:t xml:space="preserve"> dioxide (SO2) </w:t>
+      </w:r>
+      <w:r>
+        <w:rPr>
+          <w:rFonts w:ascii="David" w:eastAsia="Times New Roman" w:hAnsi="David" w:cs="David" w:hint="cs"/>
+          <w:color w:val="FF0000"/>
+          <w:sz w:val="24"/>
+          <w:szCs w:val="24"/>
+          <w:shd w:val="clear" w:color="auto" w:fill="FFFFFF"/>
+        </w:rPr>
+        <w:t>(WHO,2019)</w:t>
+      </w:r>
+      <w:r>
+        <w:rPr>
+          <w:rFonts w:ascii="David" w:eastAsia="Times New Roman" w:hAnsi="David" w:cs="David" w:hint="cs"/>
+          <w:color w:val="000000"/>
+          <w:sz w:val="24"/>
+          <w:szCs w:val="24"/>
+          <w:shd w:val="clear" w:color="auto" w:fill="FFFFFF"/>
+        </w:rPr>
+        <w:t>.</w:t>
+      </w:r>
+      <w:r>
+        <w:rPr>
+          <w:rFonts w:ascii="David" w:eastAsia="Times New Roman" w:hAnsi="David" w:cs="David" w:hint="cs"/>
+          <w:color w:val="000000"/>
+          <w:sz w:val="24"/>
+          <w:szCs w:val="24"/>
+        </w:rPr>
+        <w:t xml:space="preserve"> </w:t>
+      </w:r>
+    </w:p>
+    <w:p>
+      <w:pPr>
+        <w:bidi w:val="0"/>
+        <w:spacing w:after="0" w:line="360" w:lineRule="auto"/>
+        <w:jc w:val="both"/>
+        <w:rPr>
+          <w:rFonts w:ascii="David" w:eastAsia="Times New Roman" w:hAnsi="David" w:cs="David"/>
+          <w:color w:val="000000"/>
+          <w:sz w:val="24"/>
+          <w:szCs w:val="24"/>
+        </w:rPr>
+      </w:pPr>
+    </w:p>
+    <w:p>
+      <w:pPr>
+        <w:bidi w:val="0"/>
+        <w:spacing w:after="0" w:line="360" w:lineRule="auto"/>
+        <w:ind w:firstLine="720"/>
+        <w:jc w:val="both"/>
+        <w:rPr>
+          <w:rFonts w:ascii="David" w:eastAsia="Times New Roman" w:hAnsi="David" w:cs="David"/>
+          <w:color w:val="000000"/>
+          <w:sz w:val="24"/>
+          <w:szCs w:val="24"/>
+        </w:rPr>
+      </w:pPr>
+      <w:r>
+        <w:rPr>
+          <w:rFonts w:ascii="David" w:eastAsia="Times New Roman" w:hAnsi="David" w:cs="David" w:hint="cs"/>
+          <w:color w:val="000000"/>
+          <w:sz w:val="24"/>
+          <w:szCs w:val="24"/>
+        </w:rPr>
+        <w:t>Epidemiologic studies try to evaluate (</w:t>
+      </w:r>
+      <w:r>
+        <w:rPr>
+          <w:rFonts w:ascii="David" w:eastAsia="Times New Roman" w:hAnsi="David" w:cs="David" w:hint="cs"/>
+          <w:color w:val="FF0000"/>
+          <w:sz w:val="24"/>
+          <w:szCs w:val="24"/>
+        </w:rPr>
+        <w:t>assess?</w:t>
+      </w:r>
+      <w:r>
+        <w:rPr>
+          <w:rFonts w:ascii="David" w:eastAsia="Times New Roman" w:hAnsi="David" w:cs="David" w:hint="cs"/>
+          <w:color w:val="000000"/>
+          <w:sz w:val="24"/>
+          <w:szCs w:val="24"/>
+        </w:rPr>
+        <w:t xml:space="preserve">) past population exposure to air pollution and correlate the level of exposure to observed health effects in the population. The major challenge in this type of work is in producing accurate pollution concentration maps of high spatial and temporal resolution that can enable finding such correlations at a personal level such as the exact place of residence of a subject. These studies rely on </w:t>
+      </w:r>
+      <w:r>
+        <w:rPr>
+          <w:rFonts w:ascii="David" w:eastAsia="Times New Roman" w:hAnsi="David" w:cs="David" w:hint="cs"/>
+          <w:color w:val="000000"/>
+          <w:sz w:val="24"/>
+          <w:szCs w:val="24"/>
+        </w:rPr>
+        <w:lastRenderedPageBreak/>
+        <w:t>data of ambient pollution concentrations usually obtained by two methods; i) routine measurements reported by standard air quality monitoring (AQM) stations, ii) short-term measurement campaigns which usually utilize large number of sensors. Evaluations using the first method are considered very accurate, since AQM stations are equipped with expensive, pollutant-designated measuring devices, that are maintained and calibrated on a regular basis by regulatory authorities. However, these tend to suffer from a few apparent flaws; i) their span is usually sparse, and cannot represent well the spatial and temporal variability of a typical pollutant (</w:t>
+      </w:r>
+      <w:r>
+        <w:rPr>
+          <w:rFonts w:ascii="David" w:eastAsia="Times New Roman" w:hAnsi="David" w:cs="David" w:hint="cs"/>
+          <w:color w:val="FF0000"/>
+          <w:sz w:val="24"/>
+          <w:szCs w:val="24"/>
+        </w:rPr>
+        <w:t>https://www.ncbi.nlm.nih.gov/pmc/articles/PMC2233947/</w:t>
+      </w:r>
+      <w:r>
+        <w:rPr>
+          <w:rFonts w:ascii="David" w:eastAsia="Times New Roman" w:hAnsi="David" w:cs="David" w:hint="cs"/>
+          <w:color w:val="000000"/>
+          <w:sz w:val="24"/>
+          <w:szCs w:val="24"/>
+        </w:rPr>
+        <w:t xml:space="preserve">), ii) samples of air are taken a few meters above street level and hence cannot represent well the extent of exposure of a passerby, and iii) they are costly to maintain. Short-term measurement campaigns on the other hand can provide a higher spatial resolution of the desired region of research, but for a limited time only, and are rarely adequate for a comprehensive epidemiological study. In the past couple of years, citizen science projects had become more common, and large amounts of air quality data are being collected today by individuals, usually using low-cost sensors of various types. Using such data however requires an exhaustive preprocessing work as reliability of some of the measurements might be questionable. </w:t>
+      </w:r>
+    </w:p>
+    <w:p>
+      <w:pPr>
+        <w:bidi w:val="0"/>
+        <w:spacing w:after="0" w:line="360" w:lineRule="auto"/>
+        <w:jc w:val="both"/>
+        <w:rPr>
+          <w:rFonts w:ascii="David" w:eastAsia="Times New Roman" w:hAnsi="David" w:cs="David"/>
+          <w:color w:val="000000"/>
+          <w:sz w:val="24"/>
+          <w:szCs w:val="24"/>
+        </w:rPr>
+      </w:pPr>
+    </w:p>
+    <w:p>
+      <w:pPr>
+        <w:bidi w:val="0"/>
+        <w:spacing w:after="0" w:line="360" w:lineRule="auto"/>
+        <w:ind w:firstLine="720"/>
+        <w:jc w:val="both"/>
+        <w:rPr>
+          <w:rFonts w:ascii="David" w:eastAsia="Times New Roman" w:hAnsi="David" w:cs="David"/>
+          <w:color w:val="000000"/>
+          <w:sz w:val="24"/>
+          <w:szCs w:val="24"/>
+        </w:rPr>
+      </w:pPr>
+      <w:r>
+        <w:rPr>
+          <w:rFonts w:ascii="David" w:eastAsia="Times New Roman" w:hAnsi="David" w:cs="David" w:hint="cs"/>
+          <w:color w:val="000000"/>
+          <w:sz w:val="24"/>
+          <w:szCs w:val="24"/>
+        </w:rPr>
+        <w:t>(</w:t>
+      </w:r>
+      <w:r>
+        <w:rPr>
+          <w:rFonts w:ascii="David" w:eastAsia="Times New Roman" w:hAnsi="David" w:cs="David" w:hint="cs"/>
+          <w:color w:val="FF0000"/>
+          <w:sz w:val="24"/>
+          <w:szCs w:val="24"/>
+        </w:rPr>
+        <w:t>MAYBE MISSING SOME CONNECTION HERE</w:t>
+      </w:r>
+      <w:r>
+        <w:rPr>
+          <w:rFonts w:ascii="David" w:eastAsia="Times New Roman" w:hAnsi="David" w:cs="David" w:hint="cs"/>
+          <w:color w:val="000000"/>
+          <w:sz w:val="24"/>
+          <w:szCs w:val="24"/>
+        </w:rPr>
+        <w:t xml:space="preserve">) Spatial interpolation methods (IDW, Kriging) may help overcome sparse representation of concentration and can be used to produce pollution dense maps of certain locations and times. Land use regression (LUR) models link environmental variables (road type, </w:t>
+      </w:r>
+      <w:r>
+        <w:rPr>
+          <w:rFonts w:ascii="David" w:eastAsia="Times New Roman" w:hAnsi="David" w:cs="David" w:hint="cs"/>
+          <w:color w:val="000000"/>
+          <w:sz w:val="24"/>
+          <w:szCs w:val="24"/>
+          <w:shd w:val="clear" w:color="auto" w:fill="FFFFFF"/>
+        </w:rPr>
+        <w:t>traffic volume, topography, land cover</w:t>
+      </w:r>
+      <w:r>
+        <w:rPr>
+          <w:rFonts w:ascii="David" w:eastAsia="Times New Roman" w:hAnsi="David" w:cs="David" w:hint="cs"/>
+          <w:color w:val="000000"/>
+          <w:sz w:val="24"/>
+          <w:szCs w:val="24"/>
+        </w:rPr>
+        <w:t>) with measurements in monitoring locations and then use these variables as model predictors at unmonitored locations, and possibly as predictors in time. Nevertheless, dispersion models are the only method that can quantify the deterministic relationships between sources’ emissions and concentrations in space and allows the identification of the causes for the air quality problem itself.</w:t>
+      </w:r>
+    </w:p>
+    <w:p>
+      <w:pPr>
+        <w:bidi w:val="0"/>
+        <w:spacing w:after="0" w:line="360" w:lineRule="auto"/>
+        <w:jc w:val="both"/>
+        <w:rPr>
+          <w:rFonts w:ascii="David" w:eastAsia="Times New Roman" w:hAnsi="David" w:cs="David"/>
+          <w:color w:val="000000"/>
+          <w:sz w:val="24"/>
+          <w:szCs w:val="24"/>
+        </w:rPr>
+      </w:pPr>
+    </w:p>
+    <w:p>
+      <w:pPr>
+        <w:bidi w:val="0"/>
+        <w:spacing w:after="0" w:line="360" w:lineRule="auto"/>
+        <w:jc w:val="both"/>
+        <w:rPr>
+          <w:rFonts w:ascii="David" w:eastAsia="Times New Roman" w:hAnsi="David" w:cs="David"/>
+          <w:color w:val="000000"/>
+          <w:sz w:val="24"/>
+          <w:szCs w:val="24"/>
+        </w:rPr>
+      </w:pPr>
+      <w:r>
+        <w:rPr>
+          <w:rFonts w:ascii="David" w:eastAsia="Times New Roman" w:hAnsi="David" w:cs="David" w:hint="cs"/>
+          <w:i/>
+          <w:iCs/>
+          <w:color w:val="000000"/>
+          <w:sz w:val="24"/>
+          <w:szCs w:val="24"/>
+        </w:rPr>
+        <w:t>Atmospheric transport and dispersion (ATD) models are used to forecast the spread of the contaminants to provide emergency responders with crucial intelligence to aid efficient response and post emergency assessment. For an accurate forecast, several variables are needed as an input to the model including, but not limited to: meteorological data, the strength of the release and its location. In general, sparse meteorological data are available from local weather stations or even across the globe. The strength, location and time of the release are often unknown, and thus should be inferred from relevant sensor measurements</w:t>
+      </w:r>
+    </w:p>
+    <w:p>
+      <w:pPr>
+        <w:bidi w:val="0"/>
+        <w:spacing w:after="240" w:line="360" w:lineRule="auto"/>
+        <w:jc w:val="both"/>
+        <w:rPr>
+          <w:rFonts w:ascii="David" w:eastAsia="Times New Roman" w:hAnsi="David" w:cs="David"/>
+          <w:color w:val="000000"/>
+          <w:sz w:val="24"/>
+          <w:szCs w:val="24"/>
+        </w:rPr>
+      </w:pPr>
+    </w:p>
+    <w:p>
+      <w:pPr>
+        <w:spacing w:after="0" w:line="360" w:lineRule="auto"/>
+        <w:jc w:val="both"/>
+        <w:rPr>
+          <w:rFonts w:ascii="David" w:eastAsia="Times New Roman" w:hAnsi="David" w:cs="David"/>
+          <w:color w:val="000000"/>
+          <w:sz w:val="24"/>
+          <w:szCs w:val="24"/>
+        </w:rPr>
+      </w:pPr>
+      <w:r>
+        <w:rPr>
+          <w:rFonts w:ascii="David" w:eastAsia="Times New Roman" w:hAnsi="David" w:cs="David" w:hint="cs"/>
+          <w:i/>
+          <w:iCs/>
+          <w:color w:val="FF0000"/>
+          <w:sz w:val="24"/>
+          <w:szCs w:val="24"/>
+          <w:rtl/>
+        </w:rPr>
+        <w:lastRenderedPageBreak/>
+        <w:t>עד כאן, מה שאקבל אם אנסה לייצר מפות של זיהום אוויר בשיטה כזאת או אחרת. ייצור מפה מדויקת ברזולוציית זמן ומרחב גבוהה דורש ממני נתונים של הפליטות ברזולוציה הזאת</w:t>
+      </w:r>
+      <w:r>
+        <w:rPr>
+          <w:rFonts w:ascii="David" w:eastAsia="Times New Roman" w:hAnsi="David" w:cs="David" w:hint="cs"/>
+          <w:color w:val="000000"/>
+          <w:sz w:val="24"/>
+          <w:szCs w:val="24"/>
+          <w:rtl/>
+        </w:rPr>
+        <w:t>. לא תמיד הנתונים האלו לגבי המקורות זמינים, ולכן הרבה עבודות עוסקות בבעיה ההפוכה - ב-</w:t>
+      </w:r>
+      <w:r>
+        <w:rPr>
+          <w:rFonts w:ascii="David" w:eastAsia="Times New Roman" w:hAnsi="David" w:cs="David" w:hint="cs"/>
+          <w:color w:val="000000"/>
+          <w:sz w:val="24"/>
+          <w:szCs w:val="24"/>
+        </w:rPr>
+        <w:t>source term estimation</w:t>
+      </w:r>
+      <w:r>
+        <w:rPr>
+          <w:rFonts w:ascii="David" w:eastAsia="Times New Roman" w:hAnsi="David" w:cs="David" w:hint="cs"/>
+          <w:color w:val="000000"/>
+          <w:sz w:val="24"/>
+          <w:szCs w:val="24"/>
+          <w:rtl/>
+        </w:rPr>
+        <w:t xml:space="preserve">. כלומר, לוקחות נתוני מדידה מחיישנים (נתונים אלו הם לרוב ספארס, ויש להם רעש) ומנסים להעריך פליטה ממקורות. </w:t>
+      </w:r>
+    </w:p>
+    <w:p>
+      <w:pPr>
+        <w:spacing w:after="0" w:line="360" w:lineRule="auto"/>
+        <w:jc w:val="both"/>
+        <w:rPr>
+          <w:rFonts w:ascii="David" w:eastAsia="Times New Roman" w:hAnsi="David" w:cs="David"/>
+          <w:color w:val="000000"/>
+          <w:sz w:val="24"/>
+          <w:szCs w:val="24"/>
+          <w:rtl/>
+        </w:rPr>
+      </w:pPr>
+      <w:r>
+        <w:rPr>
+          <w:rFonts w:ascii="David" w:eastAsia="Times New Roman" w:hAnsi="David" w:cs="David" w:hint="cs"/>
+          <w:color w:val="000000"/>
+          <w:sz w:val="24"/>
+          <w:szCs w:val="24"/>
+          <w:rtl/>
+        </w:rPr>
+        <w:t xml:space="preserve">בישראל, מפעלים רבים מדווחים רק על הפליטות השנתיות שלהן באמצעות מפל"ס/מצאי. דיגומים על בסיס קבוע נעשים על ידי המשרד להגנת הסביבה, אך אלו מתרחשים פעם במספר חודשים בלבד. ניטור רציף קיים בחלק מהארובות/המפעלים בלבד. לכן, מידע ברזולוציה גבוהה (פליטות שעתיות) של מפעלים לרוב אינו בנמצא או משוערך על ידי פקטורי פליטה ממוצעת שמתחשבים בין היתר בזמני הפעילות הידועים של המפעל וקצב הייצור. </w:t>
+      </w:r>
+    </w:p>
+    <w:p>
+      <w:pPr>
+        <w:spacing w:after="0" w:line="360" w:lineRule="auto"/>
+        <w:jc w:val="both"/>
+        <w:rPr>
+          <w:rFonts w:ascii="David" w:eastAsia="Times New Roman" w:hAnsi="David" w:cs="David"/>
+          <w:color w:val="000000"/>
+          <w:sz w:val="24"/>
+          <w:szCs w:val="24"/>
+          <w:rtl/>
+        </w:rPr>
+      </w:pPr>
+      <w:r>
+        <w:rPr>
+          <w:rFonts w:ascii="David" w:eastAsia="Times New Roman" w:hAnsi="David" w:cs="David" w:hint="cs"/>
+          <w:color w:val="000000"/>
+          <w:sz w:val="24"/>
+          <w:szCs w:val="24"/>
+          <w:rtl/>
+        </w:rPr>
+        <w:t>עבור הרגולטור, קיימת מוטיבציה להעריך את קצב הפליטה השעתית לשם אכיפה ופיקוח על מפעלים שאינם חורגים מהיתרי הפליטה שניתנו להם (עד כדי סטיית תקן מסוימת).  </w:t>
+      </w:r>
+    </w:p>
+    <w:p>
+      <w:pPr>
+        <w:spacing w:after="0" w:line="360" w:lineRule="auto"/>
+        <w:jc w:val="both"/>
+        <w:rPr>
+          <w:rFonts w:ascii="David" w:eastAsia="Times New Roman" w:hAnsi="David" w:cs="David"/>
+          <w:color w:val="000000"/>
+          <w:sz w:val="24"/>
+          <w:szCs w:val="24"/>
+          <w:rtl/>
+        </w:rPr>
+      </w:pPr>
+      <w:r>
+        <w:rPr>
+          <w:rFonts w:ascii="David" w:eastAsia="Times New Roman" w:hAnsi="David" w:cs="David" w:hint="cs"/>
+          <w:color w:val="000000"/>
+          <w:sz w:val="24"/>
+          <w:szCs w:val="24"/>
+          <w:rtl/>
+        </w:rPr>
+        <w:t xml:space="preserve">עבור האזרחים, המוטיבציה היא בריאותית. </w:t>
+      </w:r>
+      <w:r>
+        <w:rPr>
+          <w:rFonts w:ascii="David" w:eastAsia="Times New Roman" w:hAnsi="David" w:cs="David" w:hint="cs"/>
+          <w:color w:val="000000"/>
+          <w:sz w:val="24"/>
+          <w:szCs w:val="24"/>
+        </w:rPr>
+        <w:t>since health impacts can be triggered by both short-term exceedances of pollution thresholds or long-term continuous exposure to high pollution levels (Van Roosbroeck et al., 2006; Beelen et al., 2008; Lelieveld et al., 2013</w:t>
+      </w:r>
+      <w:r>
+        <w:rPr>
+          <w:rFonts w:ascii="David" w:eastAsia="Times New Roman" w:hAnsi="David" w:cs="David" w:hint="cs"/>
+          <w:color w:val="000000"/>
+          <w:sz w:val="24"/>
+          <w:szCs w:val="24"/>
+          <w:rtl/>
+        </w:rPr>
+        <w:t>)</w:t>
+      </w:r>
+    </w:p>
+    <w:p>
+      <w:pPr>
+        <w:bidi w:val="0"/>
+        <w:spacing w:after="0" w:line="360" w:lineRule="auto"/>
+        <w:jc w:val="both"/>
+        <w:rPr>
+          <w:rFonts w:ascii="David" w:eastAsia="Times New Roman" w:hAnsi="David" w:cs="David"/>
+          <w:color w:val="000000"/>
+          <w:sz w:val="24"/>
+          <w:szCs w:val="24"/>
+          <w:rtl/>
+        </w:rPr>
+      </w:pPr>
+    </w:p>
+    <w:p>
+      <w:pPr>
+        <w:bidi w:val="0"/>
+        <w:spacing w:after="0" w:line="360" w:lineRule="auto"/>
+        <w:jc w:val="both"/>
+        <w:rPr>
+          <w:rFonts w:ascii="David" w:eastAsia="Times New Roman" w:hAnsi="David" w:cs="David"/>
+          <w:color w:val="000000"/>
+          <w:sz w:val="24"/>
+          <w:szCs w:val="24"/>
+        </w:rPr>
+      </w:pPr>
+      <w:r>
+        <w:rPr>
+          <w:rFonts w:ascii="David" w:eastAsia="Times New Roman" w:hAnsi="David" w:cs="David" w:hint="cs"/>
+          <w:color w:val="000000"/>
+          <w:sz w:val="24"/>
+          <w:szCs w:val="24"/>
+        </w:rPr>
+        <w:t xml:space="preserve">Emission rates from industry are being controlled by regulatory bodies, such as the ministry of environmental protection. A Pollutant Release and Transfer Register (PRTR) is an inventory of pollutants released to the environment by plants. In Israel, a PRTR is produced by the  ministry of environmental protection every year. It is based mainly on the plants’ statements, which are confirmed by quality assurance procedures. Some plants have monitoring equipment and others rely on occasional samplings which enable the calculation of a ratio between the emission rate of the pollutant and  the production rate during the sampling. </w:t>
+      </w:r>
+    </w:p>
+    <w:p>
+      <w:pPr>
+        <w:bidi w:val="0"/>
+        <w:spacing w:after="240" w:line="360" w:lineRule="auto"/>
+        <w:jc w:val="both"/>
+        <w:rPr>
+          <w:rFonts w:ascii="David" w:eastAsia="Times New Roman" w:hAnsi="David" w:cs="David"/>
+          <w:color w:val="000000"/>
+          <w:sz w:val="24"/>
+          <w:szCs w:val="24"/>
+        </w:rPr>
+      </w:pPr>
+    </w:p>
+    <w:p>
+      <w:pPr>
+        <w:spacing w:after="0" w:line="360" w:lineRule="auto"/>
+        <w:jc w:val="both"/>
+        <w:rPr>
+          <w:rFonts w:ascii="David" w:eastAsia="Times New Roman" w:hAnsi="David" w:cs="David"/>
+          <w:color w:val="000000"/>
+          <w:sz w:val="24"/>
+          <w:szCs w:val="24"/>
+        </w:rPr>
+      </w:pPr>
+      <w:r>
+        <w:rPr>
+          <w:rFonts w:ascii="David" w:eastAsia="Times New Roman" w:hAnsi="David" w:cs="David" w:hint="cs"/>
+          <w:color w:val="000000"/>
+          <w:sz w:val="24"/>
+          <w:szCs w:val="24"/>
+          <w:rtl/>
+        </w:rPr>
+        <w:t>על איזה מזהם אוויר אני מדברת ?</w:t>
+      </w:r>
+    </w:p>
+    <w:p>
+      <w:pPr>
+        <w:bidi w:val="0"/>
+        <w:spacing w:after="0" w:line="360" w:lineRule="auto"/>
+        <w:jc w:val="both"/>
+        <w:rPr>
+          <w:rFonts w:ascii="David" w:eastAsia="Times New Roman" w:hAnsi="David" w:cs="David"/>
+          <w:color w:val="000000"/>
+          <w:sz w:val="24"/>
+          <w:szCs w:val="24"/>
+          <w:rtl/>
+        </w:rPr>
+      </w:pPr>
+    </w:p>
+    <w:p>
+      <w:pPr>
+        <w:bidi w:val="0"/>
+        <w:spacing w:after="0" w:line="360" w:lineRule="auto"/>
+        <w:jc w:val="both"/>
+        <w:rPr>
+          <w:rFonts w:ascii="David" w:eastAsia="Times New Roman" w:hAnsi="David" w:cs="David"/>
+          <w:color w:val="000000"/>
+          <w:sz w:val="24"/>
+          <w:szCs w:val="24"/>
+        </w:rPr>
+      </w:pPr>
+      <w:r>
+        <w:rPr>
+          <w:rFonts w:ascii="David" w:eastAsia="Times New Roman" w:hAnsi="David" w:cs="David" w:hint="cs"/>
+          <w:color w:val="000000"/>
+          <w:sz w:val="24"/>
+          <w:szCs w:val="24"/>
+        </w:rPr>
+        <w:t xml:space="preserve">The proposed work is </w:t>
+      </w:r>
+    </w:p>
+    <w:p>
+      <w:pPr>
+        <w:bidi w:val="0"/>
+        <w:spacing w:after="240" w:line="360" w:lineRule="auto"/>
+        <w:jc w:val="both"/>
+        <w:rPr>
+          <w:rFonts w:ascii="David" w:eastAsia="Times New Roman" w:hAnsi="David" w:cs="David"/>
+          <w:sz w:val="24"/>
+          <w:szCs w:val="24"/>
+        </w:rPr>
+      </w:pPr>
+    </w:p>
+    <w:p>
+      <w:pPr>
+        <w:bidi w:val="0"/>
+        <w:spacing w:after="240" w:line="360" w:lineRule="auto"/>
+        <w:jc w:val="both"/>
+        <w:rPr>
+          <w:rFonts w:ascii="David" w:eastAsia="Times New Roman" w:hAnsi="David" w:cs="David"/>
+          <w:sz w:val="24"/>
+          <w:szCs w:val="24"/>
+        </w:rPr>
+      </w:pPr>
+    </w:p>
+    <w:p>
+      <w:pPr>
+        <w:bidi w:val="0"/>
+        <w:spacing w:line="360" w:lineRule="auto"/>
+        <w:jc w:val="both"/>
+        <w:rPr>
+          <w:rFonts w:ascii="David" w:hAnsi="David" w:cs="David"/>
+          <w:sz w:val="24"/>
+          <w:szCs w:val="24"/>
+        </w:rPr>
+      </w:pPr>
+    </w:p>
+    <w:p>
+      <w:pPr>
+        <w:bidi w:val="0"/>
+        <w:spacing w:line="360" w:lineRule="auto"/>
+        <w:jc w:val="both"/>
+        <w:rPr>
+          <w:rFonts w:ascii="David" w:hAnsi="David" w:cs="David"/>
+          <w:b/>
+          <w:bCs/>
+          <w:sz w:val="24"/>
+          <w:szCs w:val="24"/>
+        </w:rPr>
+      </w:pPr>
+      <w:r>
+        <w:rPr>
+          <w:rFonts w:ascii="David" w:hAnsi="David" w:cs="David"/>
+          <w:b/>
+          <w:bCs/>
+          <w:sz w:val="24"/>
+          <w:szCs w:val="24"/>
+        </w:rPr>
+        <w:t>Research o</w:t>
+      </w:r>
+      <w:r>
+        <w:rPr>
+          <w:rFonts w:ascii="David" w:hAnsi="David" w:cs="David"/>
+          <w:b/>
+          <w:bCs/>
+          <w:sz w:val="24"/>
+          <w:szCs w:val="24"/>
+        </w:rPr>
+        <w:t>bjectives</w:t>
+      </w:r>
+    </w:p>
+    <w:p>
+      <w:pPr>
+        <w:bidi w:val="0"/>
+        <w:spacing w:line="360" w:lineRule="auto"/>
+        <w:jc w:val="both"/>
+        <w:rPr>
+          <w:rFonts w:ascii="David" w:hAnsi="David" w:cs="David"/>
+          <w:b/>
+          <w:bCs/>
+          <w:sz w:val="24"/>
+          <w:szCs w:val="24"/>
+        </w:rPr>
+      </w:pPr>
+      <w:r>
+        <w:rPr>
+          <w:rFonts w:ascii="David" w:hAnsi="David" w:cs="David"/>
+          <w:b/>
+          <w:bCs/>
+          <w:sz w:val="24"/>
+          <w:szCs w:val="24"/>
+        </w:rPr>
+        <w:t>Research contribution</w:t>
+      </w:r>
+    </w:p>
+    <w:p>
+      <w:pPr>
+        <w:bidi w:val="0"/>
+        <w:spacing w:line="360" w:lineRule="auto"/>
+        <w:jc w:val="both"/>
+        <w:rPr>
+          <w:rFonts w:ascii="David" w:hAnsi="David" w:cs="David"/>
+          <w:b/>
+          <w:bCs/>
+          <w:sz w:val="24"/>
+          <w:szCs w:val="24"/>
+        </w:rPr>
+      </w:pPr>
+      <w:r>
+        <w:rPr>
+          <w:rFonts w:ascii="David" w:hAnsi="David" w:cs="David"/>
+          <w:b/>
+          <w:bCs/>
+          <w:sz w:val="24"/>
+          <w:szCs w:val="24"/>
+        </w:rPr>
+        <w:t>Literature review</w:t>
+      </w:r>
+    </w:p>
+    <w:p>
+      <w:pPr>
+        <w:bidi w:val="0"/>
+        <w:spacing w:line="360" w:lineRule="auto"/>
+        <w:jc w:val="both"/>
+        <w:rPr>
+          <w:rFonts w:ascii="David" w:hAnsi="David" w:cs="David"/>
+          <w:b/>
+          <w:bCs/>
+          <w:sz w:val="24"/>
+          <w:szCs w:val="24"/>
+        </w:rPr>
+      </w:pPr>
+      <w:r>
+        <w:rPr>
+          <w:rFonts w:ascii="David" w:hAnsi="David" w:cs="David"/>
+          <w:b/>
+          <w:bCs/>
+          <w:sz w:val="24"/>
+          <w:szCs w:val="24"/>
+        </w:rPr>
+        <w:t>Research plan</w:t>
+      </w:r>
+    </w:p>
+    <w:p>
+      <w:pPr>
+        <w:bidi w:val="0"/>
+        <w:spacing w:line="360" w:lineRule="auto"/>
+        <w:jc w:val="both"/>
+        <w:rPr>
+          <w:rFonts w:ascii="David" w:hAnsi="David" w:cs="David"/>
+          <w:b/>
+          <w:bCs/>
+          <w:sz w:val="24"/>
+          <w:szCs w:val="24"/>
+        </w:rPr>
+      </w:pPr>
+      <w:r>
+        <w:rPr>
+          <w:rFonts w:ascii="David" w:hAnsi="David" w:cs="David"/>
+          <w:b/>
+          <w:bCs/>
+          <w:sz w:val="24"/>
+          <w:szCs w:val="24"/>
+        </w:rPr>
+        <w:t>Methods</w:t>
+      </w:r>
+    </w:p>
+    <w:p>
+      <w:pPr>
+        <w:spacing w:after="0" w:line="240" w:lineRule="auto"/>
+        <w:jc w:val="both"/>
+        <w:rPr>
+          <w:rFonts w:ascii="-webkit-standard" w:eastAsia="Times New Roman" w:hAnsi="-webkit-standard" w:cs="Times New Roman"/>
+          <w:color w:val="000000"/>
+          <w:sz w:val="24"/>
+          <w:szCs w:val="24"/>
+        </w:rPr>
+      </w:pPr>
+      <w:r>
+        <w:rPr>
+          <w:rFonts w:ascii="Times New Roman" w:eastAsia="Times New Roman" w:hAnsi="Times New Roman" w:cs="Times New Roman"/>
+          <w:color w:val="000000"/>
+          <w:sz w:val="24"/>
+          <w:szCs w:val="24"/>
+          <w:rtl/>
+        </w:rPr>
+        <w:t>קצת על מודל דיספרסיה גאוסי</w:t>
+      </w:r>
+    </w:p>
+    <w:p>
+      <w:pPr>
+        <w:spacing w:after="0" w:line="240" w:lineRule="auto"/>
+        <w:jc w:val="both"/>
+        <w:rPr>
+          <w:rFonts w:ascii="-webkit-standard" w:eastAsia="Times New Roman" w:hAnsi="-webkit-standard" w:cs="Times New Roman"/>
+          <w:color w:val="000000"/>
+          <w:sz w:val="24"/>
+          <w:szCs w:val="24"/>
+          <w:rtl/>
+        </w:rPr>
+      </w:pPr>
+      <w:r>
+        <w:rPr>
+          <w:rFonts w:ascii="Times New Roman" w:eastAsia="Times New Roman" w:hAnsi="Times New Roman" w:cs="Times New Roman"/>
+          <w:color w:val="000000"/>
+          <w:sz w:val="24"/>
+          <w:szCs w:val="24"/>
+          <w:rtl/>
+        </w:rPr>
+        <w:t>על איזה מזהם אוויר אני מדברת ?</w:t>
+      </w:r>
+    </w:p>
+    <w:p>
+      <w:pPr>
+        <w:spacing w:after="0" w:line="240" w:lineRule="auto"/>
+        <w:jc w:val="both"/>
+        <w:rPr>
+          <w:rFonts w:ascii="-webkit-standard" w:eastAsia="Times New Roman" w:hAnsi="-webkit-standard" w:cs="Times New Roman"/>
+          <w:color w:val="000000"/>
+          <w:sz w:val="24"/>
+          <w:szCs w:val="24"/>
+          <w:rtl/>
+        </w:rPr>
+      </w:pPr>
+      <w:r>
+        <w:rPr>
+          <w:rFonts w:ascii="Times New Roman" w:eastAsia="Times New Roman" w:hAnsi="Times New Roman" w:cs="Times New Roman"/>
+          <w:b/>
+          <w:bCs/>
+          <w:color w:val="000000"/>
+          <w:sz w:val="24"/>
+          <w:szCs w:val="24"/>
+          <w:rtl/>
+        </w:rPr>
+        <w:t>בעתיד:</w:t>
+      </w:r>
+    </w:p>
+    <w:p>
+      <w:pPr>
+        <w:spacing w:after="0" w:line="240" w:lineRule="auto"/>
+        <w:jc w:val="both"/>
+        <w:rPr>
+          <w:rFonts w:ascii="-webkit-standard" w:eastAsia="Times New Roman" w:hAnsi="-webkit-standard" w:cs="Times New Roman"/>
+          <w:color w:val="000000"/>
+          <w:sz w:val="24"/>
+          <w:szCs w:val="24"/>
+          <w:rtl/>
+        </w:rPr>
+      </w:pPr>
+      <w:r>
+        <w:rPr>
+          <w:rFonts w:ascii="Times New Roman" w:eastAsia="Times New Roman" w:hAnsi="Times New Roman" w:cs="Times New Roman"/>
+          <w:b/>
+          <w:bCs/>
+          <w:color w:val="000000"/>
+          <w:sz w:val="24"/>
+          <w:szCs w:val="24"/>
+          <w:rtl/>
+        </w:rPr>
+        <w:lastRenderedPageBreak/>
+        <w:t>להשתמש במודל דיספרסיה מתוחכם יותר</w:t>
+      </w:r>
+    </w:p>
+    <w:p>
+      <w:pPr>
+        <w:spacing w:after="0" w:line="240" w:lineRule="auto"/>
+        <w:jc w:val="both"/>
+        <w:rPr>
+          <w:rFonts w:ascii="-webkit-standard" w:eastAsia="Times New Roman" w:hAnsi="-webkit-standard" w:cs="Times New Roman"/>
+          <w:color w:val="000000"/>
+          <w:sz w:val="24"/>
+          <w:szCs w:val="24"/>
+          <w:rtl/>
+        </w:rPr>
+      </w:pPr>
+      <w:r>
+        <w:rPr>
+          <w:rFonts w:ascii="Times New Roman" w:eastAsia="Times New Roman" w:hAnsi="Times New Roman" w:cs="Times New Roman"/>
+          <w:b/>
+          <w:bCs/>
+          <w:color w:val="000000"/>
+          <w:sz w:val="24"/>
+          <w:szCs w:val="24"/>
+          <w:rtl/>
+        </w:rPr>
+        <w:t>להשתמש במקרה בעולם האמיתי</w:t>
+      </w:r>
+    </w:p>
+    <w:p>
+      <w:pPr>
+        <w:spacing w:after="0" w:line="240" w:lineRule="auto"/>
+        <w:jc w:val="both"/>
+        <w:rPr>
+          <w:rFonts w:ascii="-webkit-standard" w:eastAsia="Times New Roman" w:hAnsi="-webkit-standard" w:cs="Times New Roman"/>
+          <w:color w:val="000000"/>
+          <w:sz w:val="24"/>
+          <w:szCs w:val="24"/>
+          <w:rtl/>
+        </w:rPr>
+      </w:pPr>
+      <w:r>
+        <w:rPr>
+          <w:rFonts w:ascii="Times New Roman" w:eastAsia="Times New Roman" w:hAnsi="Times New Roman" w:cs="Times New Roman"/>
+          <w:b/>
+          <w:bCs/>
+          <w:color w:val="000000"/>
+          <w:sz w:val="24"/>
+          <w:szCs w:val="24"/>
+          <w:rtl/>
+        </w:rPr>
+        <w:t xml:space="preserve">אולי לוותר על המודל דיספרסיה ולעשות </w:t>
+      </w:r>
+      <w:r>
+        <w:rPr>
+          <w:rFonts w:ascii="Times New Roman" w:eastAsia="Times New Roman" w:hAnsi="Times New Roman" w:cs="Times New Roman"/>
+          <w:b/>
+          <w:bCs/>
+          <w:color w:val="000000"/>
+          <w:sz w:val="24"/>
+          <w:szCs w:val="24"/>
+        </w:rPr>
+        <w:t>ML</w:t>
+      </w:r>
+      <w:r>
+        <w:rPr>
+          <w:rFonts w:ascii="Times New Roman" w:eastAsia="Times New Roman" w:hAnsi="Times New Roman" w:cs="Times New Roman"/>
+          <w:b/>
+          <w:bCs/>
+          <w:color w:val="000000"/>
+          <w:sz w:val="24"/>
+          <w:szCs w:val="24"/>
+          <w:rtl/>
+        </w:rPr>
+        <w:t xml:space="preserve"> ?</w:t>
+      </w:r>
+    </w:p>
+    <w:p>
+      <w:pPr>
+        <w:bidi w:val="0"/>
+        <w:spacing w:after="240" w:line="240" w:lineRule="auto"/>
+        <w:rPr>
+          <w:rFonts w:ascii="Times New Roman" w:eastAsia="Times New Roman" w:hAnsi="Times New Roman" w:cs="Times New Roman"/>
+          <w:sz w:val="24"/>
+          <w:szCs w:val="24"/>
+          <w:rtl/>
+        </w:rPr>
+      </w:pPr>
+    </w:p>
+    <w:p>
+      <w:pPr>
+        <w:bidi w:val="0"/>
+        <w:spacing w:line="360" w:lineRule="auto"/>
+        <w:jc w:val="both"/>
+        <w:rPr>
+          <w:rFonts w:ascii="David" w:hAnsi="David" w:cs="David"/>
+          <w:b/>
+          <w:bCs/>
+          <w:sz w:val="24"/>
+          <w:szCs w:val="24"/>
+        </w:rPr>
+      </w:pPr>
+    </w:p>
+    <w:p>
+      <w:pPr>
+        <w:bidi w:val="0"/>
+        <w:spacing w:line="360" w:lineRule="auto"/>
+        <w:jc w:val="both"/>
+        <w:rPr>
+          <w:rFonts w:ascii="David" w:hAnsi="David" w:cs="David"/>
+          <w:b/>
+          <w:bCs/>
+          <w:sz w:val="24"/>
+          <w:szCs w:val="24"/>
+        </w:rPr>
+      </w:pPr>
+      <w:r>
+        <w:rPr>
+          <w:rFonts w:ascii="David" w:hAnsi="David" w:cs="David"/>
+          <w:b/>
+          <w:bCs/>
+          <w:sz w:val="24"/>
+          <w:szCs w:val="24"/>
+        </w:rPr>
+        <w:t xml:space="preserve">Initial results </w:t>
+      </w:r>
+    </w:p>
+    <w:p>
+      <w:pPr>
+        <w:bidi w:val="0"/>
+        <w:spacing w:line="360" w:lineRule="auto"/>
+        <w:jc w:val="both"/>
+        <w:rPr>
+          <w:rFonts w:ascii="David" w:hAnsi="David" w:cs="David"/>
+          <w:b/>
+          <w:bCs/>
+          <w:sz w:val="24"/>
+          <w:szCs w:val="24"/>
+        </w:rPr>
+      </w:pPr>
+      <w:r>
+        <w:rPr>
+          <w:rFonts w:ascii="David" w:hAnsi="David" w:cs="David"/>
+          <w:b/>
+          <w:bCs/>
+          <w:sz w:val="24"/>
+          <w:szCs w:val="24"/>
+        </w:rPr>
+        <w:t>Work schedule</w:t>
+      </w:r>
+    </w:p>
+    <w:p>
+      <w:pPr>
+        <w:bidi w:val="0"/>
+        <w:spacing w:line="360" w:lineRule="auto"/>
+        <w:jc w:val="both"/>
+        <w:rPr>
+          <w:rFonts w:ascii="David" w:hAnsi="David" w:cs="David"/>
+          <w:b/>
+          <w:bCs/>
+          <w:sz w:val="24"/>
+          <w:szCs w:val="24"/>
+        </w:rPr>
+      </w:pPr>
+      <w:r>
+        <w:rPr>
+          <w:rFonts w:ascii="David" w:hAnsi="David" w:cs="David"/>
+          <w:b/>
+          <w:bCs/>
+          <w:sz w:val="24"/>
+          <w:szCs w:val="24"/>
+        </w:rPr>
+        <w:t>References</w:t>
+      </w:r>
+    </w:p>
+    <w:p>
+      <w:pPr>
+        <w:bidi w:val="0"/>
+        <w:spacing w:line="360" w:lineRule="auto"/>
+        <w:jc w:val="both"/>
+        <w:rPr>
+          <w:rFonts w:ascii="David" w:hAnsi="David" w:cs="David"/>
+          <w:b/>
+          <w:bCs/>
+          <w:sz w:val="24"/>
+          <w:szCs w:val="24"/>
+        </w:rPr>
+      </w:pPr>
     </w:p>
     <w:p>
       <w:pPr>
@@ -1137,6 +1958,7 @@
     <w:lsdException w:name="HTML Sample" w:semiHidden="1" w:unhideWhenUsed="1"/>
     <w:lsdException w:name="HTML Typewriter" w:semiHidden="1" w:unhideWhenUsed="1"/>
     <w:lsdException w:name="HTML Variable" w:semiHidden="1" w:unhideWhenUsed="1"/>
+    <w:lsdException w:name="Normal Table" w:semiHidden="1" w:unhideWhenUsed="1"/>
     <w:lsdException w:name="annotation subject" w:semiHidden="1" w:unhideWhenUsed="1"/>
     <w:lsdException w:name="No List" w:semiHidden="1" w:unhideWhenUsed="1"/>
     <w:lsdException w:name="Outline List 1" w:semiHidden="1" w:unhideWhenUsed="1"/>
@@ -1182,9 +2004,11 @@
     <w:lsdException w:name="Table Subtle 1" w:semiHidden="1" w:unhideWhenUsed="1"/>
     <w:lsdException w:name="Table Subtle 2" w:semiHidden="1" w:unhideWhenUsed="1"/>
     <w:lsdException w:name="Table Web 1" w:semiHidden="1" w:unhideWhenUsed="1"/>
+    <w:lsdException w:name="Table Web 2" w:semiHidden="1" w:unhideWhenUsed="1"/>
     <w:lsdException w:name="Table Web 3" w:semiHidden="1" w:unhideWhenUsed="1"/>
     <w:lsdException w:name="Balloon Text" w:semiHidden="1" w:unhideWhenUsed="1"/>
     <w:lsdException w:name="Table Grid" w:uiPriority="39"/>
+    <w:lsdException w:name="Table Theme" w:semiHidden="1" w:unhideWhenUsed="1"/>
     <w:lsdException w:name="Placeholder Text" w:semiHidden="1"/>
     <w:lsdException w:name="No Spacing" w:uiPriority="1" w:qFormat="1"/>
     <w:lsdException w:name="Light Shading" w:uiPriority="60"/>
@@ -1406,20 +2230,20 @@
     <w:lsdException w:name="Unresolved Mention" w:semiHidden="1" w:unhideWhenUsed="1"/>
     <w:lsdException w:name="Smart Link" w:semiHidden="1" w:unhideWhenUsed="1"/>
   </w:latentStyles>
-  <w:style w:type="paragraph" w:default="1" w:styleId="a">
+  <w:style w:type="paragraph" w:default="1" w:styleId="Normal">
     <w:name w:val="Normal"/>
     <w:qFormat/>
     <w:pPr>
       <w:bidi/>
     </w:pPr>
   </w:style>
-  <w:style w:type="character" w:default="1" w:styleId="a0">
+  <w:style w:type="character" w:default="1" w:styleId="DefaultParagraphFont">
     <w:name w:val="Default Paragraph Font"/>
     <w:uiPriority w:val="1"/>
     <w:semiHidden/>
     <w:unhideWhenUsed/>
   </w:style>
-  <w:style w:type="table" w:default="1" w:styleId="a1">
+  <w:style w:type="table" w:default="1" w:styleId="TableNormal">
     <w:name w:val="Normal Table"/>
     <w:uiPriority w:val="99"/>
     <w:semiHidden/>
@@ -1434,11 +2258,28 @@
       </w:tblCellMar>
     </w:tblPr>
   </w:style>
-  <w:style w:type="numbering" w:default="1" w:styleId="a2">
+  <w:style w:type="numbering" w:default="1" w:styleId="NoList">
     <w:name w:val="No List"/>
     <w:uiPriority w:val="99"/>
     <w:semiHidden/>
     <w:unhideWhenUsed/>
+  </w:style>
+  <w:style w:type="paragraph" w:styleId="NormalWeb">
+    <w:name w:val="Normal (Web)"/>
+    <w:basedOn w:val="Normal"/>
+    <w:uiPriority w:val="99"/>
+    <w:semiHidden/>
+    <w:unhideWhenUsed/>
+    <w:rsid w:val="0037333D"/>
+    <w:pPr>
+      <w:bidi w:val="0"/>
+      <w:spacing w:before="100" w:beforeAutospacing="1" w:after="100" w:afterAutospacing="1" w:line="240" w:lineRule="auto"/>
+    </w:pPr>
+    <w:rPr>
+      <w:rFonts w:ascii="Times New Roman" w:eastAsia="Times New Roman" w:hAnsi="Times New Roman" w:cs="Times New Roman"/>
+      <w:sz w:val="24"/>
+      <w:szCs w:val="24"/>
+    </w:rPr>
   </w:style>
 </w:styles>
 </file>

</xml_diff>

<commit_message>
methods, gaussian model, more
</commit_message>
<xml_diff>
--- a/RP_optimize_sensors_locations.docx
+++ b/RP_optimize_sensors_locations.docx
@@ -520,6 +520,33 @@
         <w:jc w:val="both"/>
         <w:rPr>
           <w:rFonts w:ascii="David" w:hAnsi="David" w:cs="David"/>
+        </w:rPr>
+      </w:pPr>
+    </w:p>
+    <w:p>
+      <w:pPr>
+        <w:spacing w:line="360" w:lineRule="auto"/>
+        <w:jc w:val="both"/>
+        <w:rPr>
+          <w:rFonts w:ascii="David" w:hAnsi="David" w:cs="David"/>
+        </w:rPr>
+      </w:pPr>
+    </w:p>
+    <w:p>
+      <w:pPr>
+        <w:spacing w:line="360" w:lineRule="auto"/>
+        <w:jc w:val="both"/>
+        <w:rPr>
+          <w:rFonts w:ascii="David" w:hAnsi="David" w:cs="David"/>
+        </w:rPr>
+      </w:pPr>
+    </w:p>
+    <w:p>
+      <w:pPr>
+        <w:spacing w:line="360" w:lineRule="auto"/>
+        <w:jc w:val="both"/>
+        <w:rPr>
+          <w:rFonts w:ascii="David" w:hAnsi="David" w:cs="David"/>
           <w:b/>
           <w:bCs/>
         </w:rPr>
@@ -841,7 +868,7 @@
           <w:rFonts w:ascii="David" w:hAnsi="David" w:cs="David" w:hint="cs"/>
           <w:color w:val="000000"/>
         </w:rPr>
-        <w:t>) routine measurements reported by standard air quality monitoring (AQM) stations, ii) short-term measurement campaigns which usually utilize large number of sensors. Evaluations using the first method are considered very accurate, since AQM stations are equipped with expensive, pollutant-</w:t>
+        <w:t xml:space="preserve">) routine measurements reported by standard air quality monitoring (AQM) stations, ii) short-term measurement campaigns which usually utilize large number of sensors. Evaluations using the first method are considered very accurate, since AQM stations are equipped with expensive, pollutant-designated measuring devices, that are maintained and calibrated on a regular basis by regulatory authorities. However, these tend to suffer from a few </w:t>
       </w:r>
       <w:r>
         <w:rPr>
@@ -849,7 +876,7 @@
           <w:color w:val="000000"/>
         </w:rPr>
         <w:lastRenderedPageBreak/>
-        <w:t xml:space="preserve">designated measuring devices, that are maintained and calibrated on a regular basis by regulatory authorities. However, these tend to suffer from a few apparent flaws; </w:t>
+        <w:t xml:space="preserve">apparent flaws; </w:t>
       </w:r>
       <w:proofErr w:type="spellStart"/>
       <w:r>
@@ -1232,194 +1259,195 @@
         <w:rPr>
           <w:rFonts w:ascii="David" w:hAnsi="David" w:cs="David"/>
         </w:rPr>
-        <w:t xml:space="preserve">search the </w:t>
-      </w:r>
-      <w:r>
-        <w:rPr>
-          <w:rFonts w:ascii="David" w:hAnsi="David" w:cs="David"/>
+        <w:t>search the solution space and reach an accurate evaluation.</w:t>
+      </w:r>
+      <w:r>
+        <w:rPr>
+          <w:rFonts w:ascii="David" w:hAnsi="David" w:cs="David"/>
+        </w:rPr>
+        <w:t xml:space="preserve"> </w:t>
+      </w:r>
+      <w:r>
+        <w:rPr>
+          <w:rFonts w:ascii="David" w:hAnsi="David" w:cs="David"/>
+        </w:rPr>
+        <w:t xml:space="preserve">Once </w:t>
+      </w:r>
+      <w:r>
+        <w:rPr>
+          <w:rFonts w:ascii="David" w:hAnsi="David" w:cs="David"/>
+        </w:rPr>
+        <w:t xml:space="preserve">the </w:t>
+      </w:r>
+      <w:r>
+        <w:rPr>
+          <w:rFonts w:ascii="David" w:hAnsi="David" w:cs="David"/>
+        </w:rPr>
+        <w:t>source term</w:t>
+      </w:r>
+      <w:r>
+        <w:rPr>
+          <w:rFonts w:ascii="David" w:hAnsi="David" w:cs="David"/>
+        </w:rPr>
+        <w:t xml:space="preserve"> is </w:t>
+      </w:r>
+      <w:r>
+        <w:rPr>
+          <w:rFonts w:ascii="David" w:hAnsi="David" w:cs="David"/>
+        </w:rPr>
+        <w:t>calculated</w:t>
+      </w:r>
+      <w:r>
+        <w:rPr>
+          <w:rFonts w:ascii="David" w:hAnsi="David" w:cs="David"/>
+        </w:rPr>
+        <w:t xml:space="preserve">, </w:t>
+      </w:r>
+      <w:r>
+        <w:rPr>
+          <w:rFonts w:ascii="David" w:hAnsi="David" w:cs="David"/>
+          <w:color w:val="000000"/>
+        </w:rPr>
+        <w:t>it is used as</w:t>
+      </w:r>
+      <w:r>
+        <w:rPr>
+          <w:rFonts w:ascii="David" w:hAnsi="David" w:cs="David"/>
+          <w:color w:val="000000"/>
+        </w:rPr>
+        <w:t xml:space="preserve"> input to an ATD model </w:t>
+      </w:r>
+      <w:r>
+        <w:rPr>
+          <w:rFonts w:ascii="David" w:hAnsi="David" w:cs="David"/>
+          <w:color w:val="000000"/>
+        </w:rPr>
+        <w:t>that can</w:t>
+      </w:r>
+      <w:r>
+        <w:rPr>
+          <w:rFonts w:ascii="David" w:hAnsi="David" w:cs="David"/>
+          <w:color w:val="000000"/>
+        </w:rPr>
+        <w:t xml:space="preserve"> generate </w:t>
+      </w:r>
+      <w:r>
+        <w:rPr>
+          <w:rFonts w:ascii="David" w:hAnsi="David" w:cs="David"/>
+          <w:color w:val="000000"/>
+        </w:rPr>
+        <w:t xml:space="preserve">high resolution concentration maps. </w:t>
+      </w:r>
+    </w:p>
+    <w:p>
+      <w:pPr>
+        <w:spacing w:line="360" w:lineRule="auto"/>
+        <w:ind w:firstLine="720"/>
+        <w:jc w:val="both"/>
+        <w:rPr>
+          <w:rFonts w:ascii="David" w:hAnsi="David" w:cs="David"/>
+          <w:color w:val="000000"/>
+        </w:rPr>
+      </w:pPr>
+      <w:r>
+        <w:rPr>
+          <w:rFonts w:ascii="David" w:hAnsi="David" w:cs="David"/>
+          <w:color w:val="000000"/>
+        </w:rPr>
+        <w:t xml:space="preserve">As mentioned above, the </w:t>
+      </w:r>
+      <w:r>
+        <w:rPr>
+          <w:rFonts w:ascii="David" w:hAnsi="David" w:cs="David"/>
+          <w:color w:val="000000"/>
+        </w:rPr>
+        <w:t>momentary</w:t>
+      </w:r>
+      <w:r>
+        <w:rPr>
+          <w:rFonts w:ascii="David" w:hAnsi="David" w:cs="David" w:hint="cs"/>
+          <w:color w:val="000000"/>
+          <w:rtl/>
+        </w:rPr>
+        <w:t xml:space="preserve"> </w:t>
+      </w:r>
+      <w:r>
+        <w:rPr>
+          <w:rFonts w:ascii="David" w:hAnsi="David" w:cs="David"/>
+          <w:color w:val="000000"/>
+        </w:rPr>
+        <w:t xml:space="preserve">rate in which pollution is emitted </w:t>
+      </w:r>
+      <w:r>
+        <w:rPr>
+          <w:rFonts w:ascii="David" w:hAnsi="David" w:cs="David"/>
+          <w:color w:val="000000"/>
+        </w:rPr>
+        <w:t xml:space="preserve">from most sources </w:t>
+      </w:r>
+      <w:r>
+        <w:rPr>
+          <w:rFonts w:ascii="David" w:hAnsi="David" w:cs="David"/>
+          <w:color w:val="000000"/>
+        </w:rPr>
+        <w:t xml:space="preserve">is usually unknown. </w:t>
+      </w:r>
+      <w:r>
+        <w:rPr>
+          <w:rFonts w:ascii="David" w:hAnsi="David" w:cs="David" w:hint="cs"/>
+          <w:color w:val="000000"/>
+        </w:rPr>
+        <w:t>In Israel</w:t>
+      </w:r>
+      <w:r>
+        <w:rPr>
+          <w:rFonts w:ascii="David" w:hAnsi="David" w:cs="David"/>
+          <w:color w:val="000000"/>
+        </w:rPr>
+        <w:t xml:space="preserve"> for example</w:t>
+      </w:r>
+      <w:r>
+        <w:rPr>
+          <w:rFonts w:ascii="David" w:hAnsi="David" w:cs="David" w:hint="cs"/>
+          <w:color w:val="000000"/>
+        </w:rPr>
+        <w:t>,</w:t>
+      </w:r>
+      <w:r>
+        <w:rPr>
+          <w:rFonts w:ascii="David" w:hAnsi="David" w:cs="David"/>
+          <w:color w:val="000000"/>
+        </w:rPr>
+        <w:t xml:space="preserve"> </w:t>
+      </w:r>
+      <w:r>
+        <w:rPr>
+          <w:rFonts w:ascii="David" w:hAnsi="David" w:cs="David" w:hint="cs"/>
+          <w:color w:val="000000"/>
+        </w:rPr>
+        <w:t>an inventory of pollutants released to the environment by all industrial businesses (</w:t>
+      </w:r>
+      <w:r>
+        <w:rPr>
+          <w:rFonts w:ascii="David" w:hAnsi="David" w:cs="David" w:hint="cs"/>
+          <w:color w:val="FF0000"/>
+        </w:rPr>
+        <w:t>production plants?</w:t>
+      </w:r>
+      <w:r>
+        <w:rPr>
+          <w:rFonts w:ascii="David" w:hAnsi="David" w:cs="David" w:hint="cs"/>
+          <w:color w:val="000000"/>
+        </w:rPr>
+        <w:t xml:space="preserve">) is produced by the ministry of environmental </w:t>
+      </w:r>
+      <w:r>
+        <w:rPr>
+          <w:rFonts w:ascii="David" w:hAnsi="David" w:cs="David" w:hint="cs"/>
+          <w:color w:val="000000"/>
         </w:rPr>
         <w:lastRenderedPageBreak/>
-        <w:t>solution space and reach an accurate evaluation.</w:t>
-      </w:r>
-      <w:r>
-        <w:rPr>
-          <w:rFonts w:ascii="David" w:hAnsi="David" w:cs="David"/>
-        </w:rPr>
-        <w:t xml:space="preserve"> </w:t>
-      </w:r>
-      <w:r>
-        <w:rPr>
-          <w:rFonts w:ascii="David" w:hAnsi="David" w:cs="David"/>
-        </w:rPr>
-        <w:t xml:space="preserve">Once </w:t>
-      </w:r>
-      <w:r>
-        <w:rPr>
-          <w:rFonts w:ascii="David" w:hAnsi="David" w:cs="David"/>
-        </w:rPr>
-        <w:t xml:space="preserve">the </w:t>
-      </w:r>
-      <w:r>
-        <w:rPr>
-          <w:rFonts w:ascii="David" w:hAnsi="David" w:cs="David"/>
-        </w:rPr>
-        <w:t>source term</w:t>
-      </w:r>
-      <w:r>
-        <w:rPr>
-          <w:rFonts w:ascii="David" w:hAnsi="David" w:cs="David"/>
-        </w:rPr>
-        <w:t xml:space="preserve"> is </w:t>
-      </w:r>
-      <w:r>
-        <w:rPr>
-          <w:rFonts w:ascii="David" w:hAnsi="David" w:cs="David"/>
-        </w:rPr>
-        <w:t>calculated</w:t>
-      </w:r>
-      <w:r>
-        <w:rPr>
-          <w:rFonts w:ascii="David" w:hAnsi="David" w:cs="David"/>
-        </w:rPr>
-        <w:t xml:space="preserve">, </w:t>
-      </w:r>
-      <w:r>
-        <w:rPr>
-          <w:rFonts w:ascii="David" w:hAnsi="David" w:cs="David"/>
-          <w:color w:val="000000"/>
-        </w:rPr>
-        <w:t>it is used as</w:t>
-      </w:r>
-      <w:r>
-        <w:rPr>
-          <w:rFonts w:ascii="David" w:hAnsi="David" w:cs="David"/>
-          <w:color w:val="000000"/>
-        </w:rPr>
-        <w:t xml:space="preserve"> input to an ATD model </w:t>
-      </w:r>
-      <w:r>
-        <w:rPr>
-          <w:rFonts w:ascii="David" w:hAnsi="David" w:cs="David"/>
-          <w:color w:val="000000"/>
-        </w:rPr>
-        <w:t>that can</w:t>
-      </w:r>
-      <w:r>
-        <w:rPr>
-          <w:rFonts w:ascii="David" w:hAnsi="David" w:cs="David"/>
-          <w:color w:val="000000"/>
-        </w:rPr>
-        <w:t xml:space="preserve"> generate </w:t>
-      </w:r>
-      <w:r>
-        <w:rPr>
-          <w:rFonts w:ascii="David" w:hAnsi="David" w:cs="David"/>
-          <w:color w:val="000000"/>
-        </w:rPr>
-        <w:t xml:space="preserve">high resolution concentration maps. </w:t>
-      </w:r>
-    </w:p>
-    <w:p>
-      <w:pPr>
-        <w:spacing w:line="360" w:lineRule="auto"/>
-        <w:ind w:firstLine="720"/>
-        <w:jc w:val="both"/>
-        <w:rPr>
-          <w:rFonts w:ascii="David" w:hAnsi="David" w:cs="David"/>
-          <w:color w:val="000000"/>
-        </w:rPr>
-      </w:pPr>
-      <w:r>
-        <w:rPr>
-          <w:rFonts w:ascii="David" w:hAnsi="David" w:cs="David"/>
-          <w:color w:val="000000"/>
-        </w:rPr>
-        <w:t xml:space="preserve">As mentioned above, the </w:t>
-      </w:r>
-      <w:r>
-        <w:rPr>
-          <w:rFonts w:ascii="David" w:hAnsi="David" w:cs="David"/>
-          <w:color w:val="000000"/>
-        </w:rPr>
-        <w:t>momentary</w:t>
-      </w:r>
-      <w:r>
-        <w:rPr>
-          <w:rFonts w:ascii="David" w:hAnsi="David" w:cs="David" w:hint="cs"/>
-          <w:color w:val="000000"/>
-          <w:rtl/>
-        </w:rPr>
-        <w:t xml:space="preserve"> </w:t>
-      </w:r>
-      <w:r>
-        <w:rPr>
-          <w:rFonts w:ascii="David" w:hAnsi="David" w:cs="David"/>
-          <w:color w:val="000000"/>
-        </w:rPr>
-        <w:t xml:space="preserve">rate in which pollution is emitted </w:t>
-      </w:r>
-      <w:r>
-        <w:rPr>
-          <w:rFonts w:ascii="David" w:hAnsi="David" w:cs="David"/>
-          <w:color w:val="000000"/>
-        </w:rPr>
-        <w:t xml:space="preserve">from most sources </w:t>
-      </w:r>
-      <w:r>
-        <w:rPr>
-          <w:rFonts w:ascii="David" w:hAnsi="David" w:cs="David"/>
-          <w:color w:val="000000"/>
-        </w:rPr>
-        <w:t xml:space="preserve">is usually unknown. </w:t>
-      </w:r>
-      <w:r>
-        <w:rPr>
-          <w:rFonts w:ascii="David" w:hAnsi="David" w:cs="David" w:hint="cs"/>
-          <w:color w:val="000000"/>
-        </w:rPr>
-        <w:t>In Israel</w:t>
-      </w:r>
-      <w:r>
-        <w:rPr>
-          <w:rFonts w:ascii="David" w:hAnsi="David" w:cs="David"/>
-          <w:color w:val="000000"/>
-        </w:rPr>
-        <w:t xml:space="preserve"> for example</w:t>
-      </w:r>
-      <w:r>
-        <w:rPr>
-          <w:rFonts w:ascii="David" w:hAnsi="David" w:cs="David" w:hint="cs"/>
-          <w:color w:val="000000"/>
-        </w:rPr>
-        <w:t>,</w:t>
-      </w:r>
-      <w:r>
-        <w:rPr>
-          <w:rFonts w:ascii="David" w:hAnsi="David" w:cs="David"/>
-          <w:color w:val="000000"/>
-        </w:rPr>
-        <w:t xml:space="preserve"> </w:t>
-      </w:r>
-      <w:r>
-        <w:rPr>
-          <w:rFonts w:ascii="David" w:hAnsi="David" w:cs="David" w:hint="cs"/>
-          <w:color w:val="000000"/>
-        </w:rPr>
-        <w:t>an inventory of pollutants released to the environment by all industrial businesses (</w:t>
-      </w:r>
-      <w:r>
-        <w:rPr>
-          <w:rFonts w:ascii="David" w:hAnsi="David" w:cs="David" w:hint="cs"/>
-          <w:color w:val="FF0000"/>
-        </w:rPr>
-        <w:t>production plants?</w:t>
-      </w:r>
-      <w:r>
-        <w:rPr>
-          <w:rFonts w:ascii="David" w:hAnsi="David" w:cs="David" w:hint="cs"/>
-          <w:color w:val="000000"/>
-        </w:rPr>
-        <w:t xml:space="preserve">) is produced by the ministry of environmental protection </w:t>
+        <w:t xml:space="preserve">protection </w:t>
       </w:r>
       <w:r>
         <w:rPr>
@@ -2155,21 +2183,16 @@
           <w:rFonts w:ascii="David" w:hAnsi="David" w:cs="David"/>
           <w:b/>
           <w:bCs/>
-          <w:color w:val="000000"/>
-        </w:rPr>
-      </w:pPr>
-    </w:p>
-    <w:p>
-      <w:pPr>
-        <w:spacing w:line="360" w:lineRule="auto"/>
-        <w:jc w:val="both"/>
-        <w:rPr>
-          <w:rFonts w:ascii="David" w:hAnsi="David" w:cs="David"/>
+        </w:rPr>
+      </w:pPr>
+      <w:r>
+        <w:rPr>
+          <w:rFonts w:ascii="David" w:hAnsi="David" w:cs="David" w:hint="cs"/>
           <w:b/>
           <w:bCs/>
-          <w:color w:val="000000"/>
-        </w:rPr>
-      </w:pPr>
+        </w:rPr>
+        <w:t>Research objectives</w:t>
+      </w:r>
     </w:p>
     <w:p>
       <w:pPr>
@@ -2179,84 +2202,79 @@
           <w:rFonts w:ascii="David" w:hAnsi="David" w:cs="David"/>
           <w:b/>
           <w:bCs/>
-          <w:color w:val="000000"/>
-        </w:rPr>
-      </w:pPr>
-    </w:p>
-    <w:p>
-      <w:pPr>
-        <w:spacing w:line="360" w:lineRule="auto"/>
-        <w:jc w:val="both"/>
-        <w:rPr>
-          <w:rFonts w:ascii="David" w:hAnsi="David" w:cs="David"/>
-        </w:rPr>
-      </w:pPr>
-    </w:p>
-    <w:p>
-      <w:pPr>
-        <w:spacing w:line="360" w:lineRule="auto"/>
-        <w:jc w:val="both"/>
-        <w:rPr>
-          <w:rFonts w:ascii="David" w:hAnsi="David" w:cs="David"/>
+        </w:rPr>
+      </w:pPr>
+      <w:r>
+        <w:rPr>
+          <w:rFonts w:ascii="David" w:hAnsi="David" w:cs="David" w:hint="cs"/>
           <w:b/>
           <w:bCs/>
         </w:rPr>
-      </w:pPr>
-      <w:r>
-        <w:rPr>
-          <w:rFonts w:ascii="David" w:hAnsi="David" w:cs="David" w:hint="cs"/>
+        <w:t>Research contribution</w:t>
+      </w:r>
+    </w:p>
+    <w:p>
+      <w:pPr>
+        <w:spacing w:line="360" w:lineRule="auto"/>
+        <w:jc w:val="both"/>
+        <w:rPr>
+          <w:rFonts w:ascii="David" w:hAnsi="David" w:cs="David"/>
+        </w:rPr>
+      </w:pPr>
+    </w:p>
+    <w:p>
+      <w:pPr>
+        <w:spacing w:line="360" w:lineRule="auto"/>
+        <w:jc w:val="both"/>
+        <w:rPr>
+          <w:rFonts w:ascii="David" w:hAnsi="David" w:cs="David"/>
           <w:b/>
           <w:bCs/>
         </w:rPr>
-        <w:lastRenderedPageBreak/>
-        <w:t>Literature review</w:t>
-      </w:r>
-    </w:p>
-    <w:p>
-      <w:pPr>
-        <w:spacing w:line="360" w:lineRule="auto"/>
-        <w:jc w:val="both"/>
-        <w:rPr>
-          <w:rFonts w:ascii="David" w:hAnsi="David" w:cs="David"/>
-        </w:rPr>
-      </w:pPr>
-      <w:r>
-        <w:rPr>
-          <w:rFonts w:ascii="David" w:hAnsi="David" w:cs="David"/>
-        </w:rPr>
-        <w:t>Sensors placement, WDESN</w:t>
-      </w:r>
-      <w:r>
-        <w:rPr>
-          <w:rFonts w:ascii="David" w:hAnsi="David" w:cs="David"/>
-        </w:rPr>
-        <w:t xml:space="preserve">, optimization methods, dispersion model types </w:t>
-      </w:r>
-      <w:proofErr w:type="gramStart"/>
-      <w:r>
-        <w:rPr>
-          <w:rFonts w:ascii="David" w:hAnsi="David" w:cs="David"/>
-        </w:rPr>
-        <w:t>used?,</w:t>
-      </w:r>
-      <w:proofErr w:type="gramEnd"/>
-      <w:r>
-        <w:rPr>
-          <w:rFonts w:ascii="David" w:hAnsi="David" w:cs="David"/>
-        </w:rPr>
-        <w:t xml:space="preserve"> evolutionary algorithms</w:t>
-      </w:r>
-    </w:p>
-    <w:p>
-      <w:pPr>
-        <w:spacing w:line="360" w:lineRule="auto"/>
-        <w:jc w:val="both"/>
-        <w:rPr>
-          <w:rFonts w:ascii="David" w:hAnsi="David" w:cs="David"/>
+      </w:pPr>
+      <w:r>
+        <w:rPr>
+          <w:rFonts w:ascii="David" w:hAnsi="David" w:cs="David" w:hint="cs"/>
           <w:b/>
           <w:bCs/>
         </w:rPr>
-      </w:pPr>
+        <w:t>Literature review</w:t>
+      </w:r>
+    </w:p>
+    <w:p>
+      <w:pPr>
+        <w:spacing w:line="360" w:lineRule="auto"/>
+        <w:jc w:val="both"/>
+        <w:rPr>
+          <w:rFonts w:ascii="David" w:hAnsi="David" w:cs="David"/>
+        </w:rPr>
+      </w:pPr>
+      <w:r>
+        <w:rPr>
+          <w:rFonts w:ascii="David" w:hAnsi="David" w:cs="David"/>
+        </w:rPr>
+        <w:t>Sensors placement, WDESN</w:t>
+      </w:r>
+      <w:r>
+        <w:rPr>
+          <w:rFonts w:ascii="David" w:hAnsi="David" w:cs="David"/>
+        </w:rPr>
+        <w:t xml:space="preserve">, optimization methods, dispersion model types </w:t>
+      </w:r>
+      <w:proofErr w:type="gramStart"/>
+      <w:r>
+        <w:rPr>
+          <w:rFonts w:ascii="David" w:hAnsi="David" w:cs="David"/>
+        </w:rPr>
+        <w:t>used?,</w:t>
+      </w:r>
+      <w:proofErr w:type="gramEnd"/>
+      <w:r>
+        <w:rPr>
+          <w:rFonts w:ascii="David" w:hAnsi="David" w:cs="David"/>
+        </w:rPr>
+        <w:t xml:space="preserve"> evolutionary algorithms</w:t>
+      </w:r>
     </w:p>
     <w:p>
       <w:pPr>
@@ -2268,89 +2286,42 @@
           <w:bCs/>
         </w:rPr>
       </w:pPr>
-      <w:r>
-        <w:rPr>
-          <w:rFonts w:ascii="David" w:hAnsi="David" w:cs="David" w:hint="cs"/>
+    </w:p>
+    <w:p>
+      <w:pPr>
+        <w:spacing w:line="360" w:lineRule="auto"/>
+        <w:jc w:val="both"/>
+        <w:rPr>
+          <w:rFonts w:ascii="David" w:hAnsi="David" w:cs="David"/>
           <w:b/>
           <w:bCs/>
         </w:rPr>
-        <w:t>Research o</w:t>
-      </w:r>
+      </w:pPr>
       <w:r>
         <w:rPr>
           <w:rFonts w:ascii="David" w:hAnsi="David" w:cs="David" w:hint="cs"/>
           <w:b/>
           <w:bCs/>
         </w:rPr>
-        <w:t>bjectives</w:t>
-      </w:r>
-    </w:p>
-    <w:p>
-      <w:pPr>
-        <w:spacing w:line="360" w:lineRule="auto"/>
-        <w:jc w:val="both"/>
+        <w:t>Methods</w:t>
+      </w:r>
+      <w:r>
         <w:rPr>
           <w:rFonts w:ascii="David" w:hAnsi="David" w:cs="David"/>
           <w:b/>
           <w:bCs/>
         </w:rPr>
-      </w:pPr>
+        <w:t xml:space="preserve"> and </w:t>
+      </w:r>
+      <w:bookmarkStart w:id="2" w:name="_GoBack"/>
+      <w:bookmarkEnd w:id="2"/>
       <w:r>
         <w:rPr>
           <w:rFonts w:ascii="David" w:hAnsi="David" w:cs="David" w:hint="cs"/>
           <w:b/>
           <w:bCs/>
         </w:rPr>
-        <w:t>Research contribution</w:t>
-      </w:r>
-    </w:p>
-    <w:p>
-      <w:pPr>
-        <w:spacing w:line="360" w:lineRule="auto"/>
-        <w:jc w:val="both"/>
-        <w:rPr>
-          <w:rFonts w:ascii="David" w:hAnsi="David" w:cs="David"/>
-          <w:b/>
-          <w:bCs/>
-        </w:rPr>
-      </w:pPr>
-      <w:r>
-        <w:rPr>
-          <w:rFonts w:ascii="David" w:hAnsi="David" w:cs="David" w:hint="cs"/>
-          <w:b/>
-          <w:bCs/>
-        </w:rPr>
         <w:t>Research plan</w:t>
-      </w:r>
-    </w:p>
-    <w:p>
-      <w:pPr>
-        <w:spacing w:line="360" w:lineRule="auto"/>
-        <w:jc w:val="both"/>
-        <w:rPr>
-          <w:rFonts w:ascii="David" w:hAnsi="David" w:cs="David"/>
-          <w:b/>
-          <w:bCs/>
-        </w:rPr>
-      </w:pPr>
-    </w:p>
-    <w:p>
-      <w:pPr>
-        <w:spacing w:line="360" w:lineRule="auto"/>
-        <w:jc w:val="both"/>
-        <w:rPr>
-          <w:rFonts w:ascii="David" w:hAnsi="David" w:cs="David"/>
-          <w:b/>
-          <w:bCs/>
-        </w:rPr>
-      </w:pPr>
-      <w:r>
-        <w:rPr>
-          <w:rFonts w:ascii="David" w:hAnsi="David" w:cs="David" w:hint="cs"/>
-          <w:b/>
-          <w:bCs/>
-        </w:rPr>
-        <w:t>Methods</w:t>
       </w:r>
     </w:p>
     <w:p>
@@ -2448,70 +2419,99 @@
       <w:r>
         <w:rPr>
           <w:rFonts w:ascii="David" w:hAnsi="David" w:cs="David"/>
-          <w:color w:val="FF0000"/>
-        </w:rPr>
-        <w:t xml:space="preserve">refers to the mathematical description of contaminant transport in the atmosphere. </w:t>
-      </w:r>
-      <w:r>
-        <w:rPr>
-          <w:rFonts w:ascii="David" w:hAnsi="David" w:cs="David"/>
-          <w:color w:val="FF0000"/>
-        </w:rPr>
-        <w:t>The term dispersion is used to describe the combination of diffusion (due to turbulent</w:t>
-      </w:r>
-      <w:r>
-        <w:rPr>
-          <w:rFonts w:ascii="David" w:hAnsi="David" w:cs="David"/>
-          <w:color w:val="FF0000"/>
-        </w:rPr>
-        <w:t xml:space="preserve"> eddy</w:t>
-      </w:r>
-      <w:r>
-        <w:rPr>
-          <w:rFonts w:ascii="David" w:hAnsi="David" w:cs="David"/>
-          <w:color w:val="FF0000"/>
+          <w:color w:val="000000" w:themeColor="text1"/>
+        </w:rPr>
+        <w:t>refers to the mathematical description of</w:t>
+      </w:r>
+      <w:r>
+        <w:rPr>
+          <w:rFonts w:ascii="David" w:hAnsi="David" w:cs="David"/>
+          <w:color w:val="000000" w:themeColor="text1"/>
+        </w:rPr>
+        <w:t xml:space="preserve"> pollutant</w:t>
+      </w:r>
+      <w:r>
+        <w:rPr>
+          <w:rFonts w:ascii="David" w:hAnsi="David" w:cs="David"/>
+          <w:color w:val="000000" w:themeColor="text1"/>
+        </w:rPr>
+        <w:t xml:space="preserve"> transport in the atmosphere. </w:t>
+      </w:r>
+      <w:r>
+        <w:rPr>
+          <w:rFonts w:ascii="David" w:hAnsi="David" w:cs="David"/>
+          <w:color w:val="000000" w:themeColor="text1"/>
+        </w:rPr>
+        <w:t xml:space="preserve">The term dispersion </w:t>
+      </w:r>
+      <w:r>
+        <w:rPr>
+          <w:rFonts w:ascii="David" w:hAnsi="David" w:cs="David"/>
+          <w:color w:val="000000" w:themeColor="text1"/>
+        </w:rPr>
+        <w:t>is comprise of</w:t>
+      </w:r>
+      <w:r>
+        <w:rPr>
+          <w:rFonts w:ascii="David" w:hAnsi="David" w:cs="David"/>
+          <w:color w:val="000000" w:themeColor="text1"/>
         </w:rPr>
         <w:t xml:space="preserve"> </w:t>
       </w:r>
       <w:r>
         <w:rPr>
           <w:rFonts w:ascii="David" w:hAnsi="David" w:cs="David"/>
-          <w:color w:val="FF0000"/>
+          <w:color w:val="000000" w:themeColor="text1"/>
+        </w:rPr>
+        <w:lastRenderedPageBreak/>
+        <w:t>diffusion (due to turbulent</w:t>
+      </w:r>
+      <w:r>
+        <w:rPr>
+          <w:rFonts w:ascii="David" w:hAnsi="David" w:cs="David"/>
+          <w:color w:val="000000" w:themeColor="text1"/>
+        </w:rPr>
+        <w:t xml:space="preserve"> eddy </w:t>
+      </w:r>
+      <w:r>
+        <w:rPr>
+          <w:rFonts w:ascii="David" w:hAnsi="David" w:cs="David"/>
+          <w:color w:val="000000" w:themeColor="text1"/>
         </w:rPr>
         <w:t>motion) and</w:t>
       </w:r>
       <w:r>
         <w:rPr>
           <w:rFonts w:ascii="David" w:hAnsi="David" w:cs="David"/>
-          <w:color w:val="FF0000"/>
+          <w:color w:val="000000" w:themeColor="text1"/>
         </w:rPr>
         <w:t xml:space="preserve"> advection</w:t>
       </w:r>
       <w:r>
         <w:rPr>
           <w:rFonts w:ascii="David" w:hAnsi="David" w:cs="David"/>
-          <w:color w:val="FF0000"/>
+          <w:color w:val="000000" w:themeColor="text1"/>
         </w:rPr>
         <w:t> (due to wind) that occurs within the air near</w:t>
       </w:r>
       <w:r>
         <w:rPr>
           <w:rFonts w:ascii="David" w:hAnsi="David" w:cs="David"/>
-          <w:color w:val="FF0000"/>
+          <w:color w:val="000000" w:themeColor="text1"/>
         </w:rPr>
         <w:t xml:space="preserve"> </w:t>
       </w:r>
       <w:r>
         <w:rPr>
           <w:rFonts w:ascii="David" w:hAnsi="David" w:cs="David"/>
-          <w:color w:val="FF0000"/>
+          <w:color w:val="000000" w:themeColor="text1"/>
         </w:rPr>
         <w:t xml:space="preserve">the </w:t>
       </w:r>
       <w:r>
         <w:rPr>
           <w:rFonts w:ascii="David" w:hAnsi="David" w:cs="David"/>
-          <w:color w:val="FF0000"/>
+          <w:color w:val="000000" w:themeColor="text1"/>
         </w:rPr>
         <w:t xml:space="preserve">Earth’s surface </w:t>
       </w:r>
@@ -2594,14 +2594,28 @@
           <w:rFonts w:ascii="David" w:hAnsi="David" w:cs="David"/>
           <w:color w:val="000000"/>
         </w:rPr>
-        <w:t xml:space="preserve"> as well as extensions and combinations of the </w:t>
-      </w:r>
-      <w:r>
-        <w:rPr>
-          <w:rFonts w:ascii="David" w:hAnsi="David" w:cs="David"/>
-          <w:color w:val="000000"/>
-        </w:rPr>
-        <w:t xml:space="preserve">mentioned </w:t>
+        <w:t xml:space="preserve"> as well as extensions and combinations of </w:t>
+      </w:r>
+      <w:r>
+        <w:rPr>
+          <w:rFonts w:ascii="David" w:hAnsi="David" w:cs="David"/>
+          <w:color w:val="000000"/>
+        </w:rPr>
+        <w:t xml:space="preserve">all of </w:t>
+      </w:r>
+      <w:r>
+        <w:rPr>
+          <w:rFonts w:ascii="David" w:hAnsi="David" w:cs="David"/>
+          <w:color w:val="000000"/>
+        </w:rPr>
+        <w:t>the</w:t>
+      </w:r>
+      <w:r>
+        <w:rPr>
+          <w:rFonts w:ascii="David" w:hAnsi="David" w:cs="David"/>
+          <w:color w:val="000000"/>
+        </w:rPr>
+        <w:t xml:space="preserve"> </w:t>
       </w:r>
       <w:r>
         <w:rPr>
@@ -2629,7 +2643,7 @@
           <w:rFonts w:ascii="David" w:hAnsi="David" w:cs="David"/>
           <w:color w:val="000000"/>
         </w:rPr>
-        <w:instrText>ADDIN CSL_CITATION {"citationItems":[{"id":"ITEM-1","itemData":{"DOI":"10.1016/j.inffus.2016.11.010","ISBN":"15662535","ISSN":"15662535","abstract":"Understanding atmospheric transport and dispersal events has an important role in a range of scenarios. Of particular importance is aiding in emergency response after an intentional or accidental chemical, biological or radiological (CBR) release. In the event of a CBR release, it is desirable to know the current and future spatial extent of the contaminant as well as its location in order to aid decision makers in emergency response. Many dispersion phenomena may be opaque or clear, thus monitoring them using visual methods will be difficult or impossible. In these scenarios, relevant concentration sensors are required to detect the substance where they can form a static network on the ground or be placed upon mobile platforms. This paper presents a review of techniques used to gain information about atmospheric dispersion events using static or mobile sensors. The review is concluded with a discussion on the current limitations of the state of the art and recommendations for future research.","author":[{"dropping-particle":"","family":"Hutchinson","given":"Michael","non-dropping-particle":"","parse-names":false,"suffix":""},{"dropping-particle":"","family":"Oh","given":"Hyondong","non-dropping-particle":"","parse-names":false,"suffix":""},{"dropping-particle":"","family":"Chen","given":"Wen Hua","non-dropping-particle":"","parse-names":false,"suffix":""}],"container-title":"Information Fusion","id":"ITEM-1","issued":{"date-parts":[["2017"]]},"page":"130-148","publisher":"Elsevier B.V.","title":"A review of source term estimation methods for atmospheric dispersion events using static or mobile sensors","type":"article-journal","volume":"36"},"uris":["http://www.mendeley.com/documents/?uuid=7fba6226-4ea0-4eed-8eb9-c679bb4b7115"]}],"mendeley":{"formattedCitation":"[2]","plainTextFormattedCitation":"[2]"},"properties":{"noteIndex":0},"schema":"https://github.com/citation-style-language/schema/raw/master/csl-citation.json"}</w:instrText>
+        <w:instrText>ADDIN CSL_CITATION {"citationItems":[{"id":"ITEM-1","itemData":{"DOI":"10.1016/j.inffus.2016.11.010","ISBN":"15662535","ISSN":"15662535","abstract":"Understanding atmospheric transport and dispersal events has an important role in a range of scenarios. Of particular importance is aiding in emergency response after an intentional or accidental chemical, biological or radiological (CBR) release. In the event of a CBR release, it is desirable to know the current and future spatial extent of the contaminant as well as its location in order to aid decision makers in emergency response. Many dispersion phenomena may be opaque or clear, thus monitoring them using visual methods will be difficult or impossible. In these scenarios, relevant concentration sensors are required to detect the substance where they can form a static network on the ground or be placed upon mobile platforms. This paper presents a review of techniques used to gain information about atmospheric dispersion events using static or mobile sensors. The review is concluded with a discussion on the current limitations of the state of the art and recommendations for future research.","author":[{"dropping-particle":"","family":"Hutchinson","given":"Michael","non-dropping-particle":"","parse-names":false,"suffix":""},{"dropping-particle":"","family":"Oh","given":"Hyondong","non-dropping-particle":"","parse-names":false,"suffix":""},{"dropping-particle":"","family":"Chen","given":"Wen Hua","non-dropping-particle":"","parse-names":false,"suffix":""}],"container-title":"Information Fusion","id":"ITEM-1","issued":{"date-parts":[["2017"]]},"page":"130-148","publisher":"Elsevier B.V.","title":"A review of source term estimation methods for atmospheric dispersion events using static or mobile sensors","type":"article-journal","volume":"36"},"uris":["http://www.mendeley.com/documents/?uuid=7fba6226-4ea0-4eed-8eb9-c679bb4b7115"]}],"mendeley":{"formattedCitation":"[2]","plainTextFormattedCitation":"[2]","previouslyFormattedCitation":"[2]"},"properties":{"noteIndex":0},"schema":"https://github.com/citation-style-language/schema/raw/master/csl-citation.json"}</w:instrText>
       </w:r>
       <w:r>
         <w:rPr>
@@ -2795,7 +2809,21 @@
           <w:rFonts w:ascii="David" w:hAnsi="David" w:cs="David"/>
           <w:color w:val="000000"/>
         </w:rPr>
-        <w:t>corresponding to a continuous point source that emits contaminants into a unidirectional wind blowing in a domain of infinite extent</w:t>
+        <w:t xml:space="preserve">corresponding to a continuous point source that emits </w:t>
+      </w:r>
+      <w:r>
+        <w:rPr>
+          <w:rFonts w:ascii="David" w:hAnsi="David" w:cs="David"/>
+          <w:color w:val="000000"/>
+        </w:rPr>
+        <w:t>pollutants</w:t>
+      </w:r>
+      <w:r>
+        <w:rPr>
+          <w:rFonts w:ascii="David" w:hAnsi="David" w:cs="David"/>
+          <w:color w:val="000000"/>
+        </w:rPr>
+        <w:t xml:space="preserve"> into a unidirectional wind blowing in a domain of infinite extent</w:t>
       </w:r>
       <w:r>
         <w:rPr>
@@ -3103,6 +3131,13 @@
           <w:rFonts w:ascii="David" w:hAnsi="David" w:cs="David"/>
           <w:color w:val="000000"/>
         </w:rPr>
+        <w:t xml:space="preserve">a </w:t>
+      </w:r>
+      <w:r>
+        <w:rPr>
+          <w:rFonts w:ascii="David" w:hAnsi="David" w:cs="David"/>
+          <w:color w:val="000000"/>
+        </w:rPr>
         <w:t>pollutant</w:t>
       </w:r>
       <w:r>
@@ -3216,9 +3251,16 @@
       <w:r>
         <w:rPr>
           <w:rFonts w:ascii="David" w:hAnsi="David" w:cs="David"/>
-          <w:color w:val="000000"/>
-        </w:rPr>
-        <w:t>diffusion/turbulence coefficient K [m</w:t>
+          <w:color w:val="FF0000"/>
+        </w:rPr>
+        <w:t xml:space="preserve">diffusion/turbulence </w:t>
+      </w:r>
+      <w:r>
+        <w:rPr>
+          <w:rFonts w:ascii="David" w:hAnsi="David" w:cs="David"/>
+          <w:color w:val="000000"/>
+        </w:rPr>
+        <w:t>coefficient K [m</w:t>
       </w:r>
       <w:r>
         <w:rPr>
@@ -3770,7 +3812,6 @@
           <w:rFonts w:ascii="David" w:hAnsi="David" w:cs="David"/>
           <w:color w:val="000000"/>
         </w:rPr>
-        <w:lastRenderedPageBreak/>
         <w:t xml:space="preserve">The Gaussian </w:t>
       </w:r>
       <w:r>
@@ -4532,7 +4573,28 @@
           <w:rFonts w:ascii="David" w:hAnsi="David" w:cs="David"/>
           <w:color w:val="000000"/>
         </w:rPr>
-        <w:t xml:space="preserve">Where Q is the </w:t>
+        <w:t xml:space="preserve">Where Q </w:t>
+      </w:r>
+      <w:r>
+        <w:rPr>
+          <w:rFonts w:ascii="David" w:hAnsi="David" w:cs="David"/>
+          <w:color w:val="000000"/>
+        </w:rPr>
+        <w:t>[kg/s]</w:t>
+      </w:r>
+      <w:r>
+        <w:rPr>
+          <w:rFonts w:ascii="David" w:hAnsi="David" w:cs="David"/>
+          <w:color w:val="000000"/>
+        </w:rPr>
+        <w:t xml:space="preserve"> </w:t>
+      </w:r>
+      <w:r>
+        <w:rPr>
+          <w:rFonts w:ascii="David" w:hAnsi="David" w:cs="David"/>
+          <w:color w:val="000000"/>
+        </w:rPr>
+        <w:t xml:space="preserve">is the </w:t>
       </w:r>
       <w:r>
         <w:rPr>
@@ -4560,14 +4622,7 @@
           <w:rFonts w:ascii="David" w:hAnsi="David" w:cs="David"/>
           <w:color w:val="000000"/>
         </w:rPr>
-        <w:t xml:space="preserve"> the stack </w:t>
-      </w:r>
-      <w:r>
-        <w:rPr>
-          <w:rFonts w:ascii="David" w:hAnsi="David" w:cs="David"/>
-          <w:color w:val="000000"/>
-        </w:rPr>
-        <w:t>[kg/s]</w:t>
+        <w:t xml:space="preserve"> the stack</w:t>
       </w:r>
       <w:r>
         <w:rPr>
@@ -4581,7 +4636,28 @@
           <w:rFonts w:ascii="David" w:hAnsi="David" w:cs="David"/>
           <w:color w:val="000000"/>
         </w:rPr>
-        <w:t xml:space="preserve"> H is </w:t>
+        <w:t xml:space="preserve"> H </w:t>
+      </w:r>
+      <w:r>
+        <w:rPr>
+          <w:rFonts w:ascii="David" w:hAnsi="David" w:cs="David"/>
+          <w:color w:val="000000"/>
+        </w:rPr>
+        <w:t>[m]</w:t>
+      </w:r>
+      <w:r>
+        <w:rPr>
+          <w:rFonts w:ascii="David" w:hAnsi="David" w:cs="David"/>
+          <w:color w:val="000000"/>
+        </w:rPr>
+        <w:t xml:space="preserve"> </w:t>
+      </w:r>
+      <w:r>
+        <w:rPr>
+          <w:rFonts w:ascii="David" w:hAnsi="David" w:cs="David"/>
+          <w:color w:val="000000"/>
+        </w:rPr>
+        <w:t xml:space="preserve">is </w:t>
       </w:r>
       <w:r>
         <w:rPr>
@@ -4609,28 +4685,42 @@
           <w:rFonts w:ascii="David" w:hAnsi="David" w:cs="David"/>
           <w:color w:val="000000"/>
         </w:rPr>
-        <w:t xml:space="preserve">h) [m], </w:t>
-      </w:r>
-      <w:r>
-        <w:rPr>
-          <w:rFonts w:ascii="David" w:hAnsi="David" w:cs="David"/>
-          <w:color w:val="000000"/>
-        </w:rPr>
-        <w:t>x, y and z are the downwind, crosswind and vertical distances</w:t>
-      </w:r>
-      <w:r>
-        <w:rPr>
-          <w:rFonts w:ascii="David" w:hAnsi="David" w:cs="David"/>
-          <w:color w:val="000000"/>
-        </w:rPr>
-        <w:t xml:space="preserve"> [m]</w:t>
-      </w:r>
-      <w:r>
-        <w:rPr>
-          <w:rFonts w:ascii="David" w:hAnsi="David" w:cs="David"/>
-          <w:color w:val="000000"/>
-        </w:rPr>
-        <w:t xml:space="preserve">, </w:t>
+        <w:t xml:space="preserve">h), </w:t>
+      </w:r>
+      <w:r>
+        <w:rPr>
+          <w:rFonts w:ascii="David" w:hAnsi="David" w:cs="David"/>
+          <w:color w:val="000000"/>
+        </w:rPr>
+        <w:t xml:space="preserve">x, y and z </w:t>
+      </w:r>
+      <w:r>
+        <w:rPr>
+          <w:rFonts w:ascii="David" w:hAnsi="David" w:cs="David"/>
+          <w:color w:val="000000"/>
+        </w:rPr>
+        <w:t>[m]</w:t>
+      </w:r>
+      <w:r>
+        <w:rPr>
+          <w:rFonts w:ascii="David" w:hAnsi="David" w:cs="David"/>
+          <w:color w:val="000000"/>
+        </w:rPr>
+        <w:t xml:space="preserve"> </w:t>
+      </w:r>
+      <w:r>
+        <w:rPr>
+          <w:rFonts w:ascii="David" w:hAnsi="David" w:cs="David"/>
+          <w:color w:val="000000"/>
+        </w:rPr>
+        <w:t xml:space="preserve">are the downwind, crosswind and vertical distances, </w:t>
+      </w:r>
+      <w:r>
+        <w:rPr>
+          <w:rFonts w:ascii="David" w:hAnsi="David" w:cs="David"/>
+          <w:color w:val="000000"/>
+        </w:rPr>
+        <w:t xml:space="preserve">and </w:t>
       </w:r>
       <m:oMath>
         <m:acc>
@@ -4667,14 +4757,21 @@
           <w:rFonts w:ascii="David" w:hAnsi="David" w:cs="David"/>
           <w:color w:val="000000"/>
         </w:rPr>
-        <w:t xml:space="preserve">is the mean wind speed at the height h of the release </w:t>
-      </w:r>
-      <w:r>
-        <w:rPr>
-          <w:rFonts w:ascii="David" w:hAnsi="David" w:cs="David"/>
-          <w:color w:val="000000"/>
-        </w:rPr>
         <w:t>[m/s]</w:t>
+      </w:r>
+      <w:r>
+        <w:rPr>
+          <w:rFonts w:ascii="David" w:hAnsi="David" w:cs="David"/>
+          <w:color w:val="000000"/>
+        </w:rPr>
+        <w:t xml:space="preserve"> </w:t>
+      </w:r>
+      <w:r>
+        <w:rPr>
+          <w:rFonts w:ascii="David" w:hAnsi="David" w:cs="David"/>
+          <w:color w:val="000000"/>
+        </w:rPr>
+        <w:t>is the mean wind speed at the height h of the release</w:t>
       </w:r>
       <w:r>
         <w:rPr>
@@ -4778,19 +4875,43 @@
           <w:rFonts w:ascii="David" w:hAnsi="David" w:cs="David"/>
           <w:color w:val="000000"/>
         </w:rPr>
-        <w:t>represent the standard deviation of the gaussian concentration distribution in the crosswind and vertical direction.</w:t>
-      </w:r>
-    </w:p>
-    <w:p>
-      <w:pPr>
-        <w:spacing w:line="360" w:lineRule="auto"/>
-        <w:ind w:left="360"/>
-        <w:jc w:val="both"/>
-        <w:rPr>
-          <w:rFonts w:ascii="David" w:hAnsi="David" w:cs="David"/>
-          <w:color w:val="000000"/>
-        </w:rPr>
-      </w:pPr>
+        <w:t>represent the standard deviation of the gaussian concentration distribution in the crosswind and vertical direction</w:t>
+      </w:r>
+      <w:r>
+        <w:rPr>
+          <w:rFonts w:ascii="David" w:hAnsi="David" w:cs="David"/>
+          <w:color w:val="000000"/>
+        </w:rPr>
+        <w:t xml:space="preserve"> (</w:t>
+      </w:r>
+      <w:r>
+        <w:rPr>
+          <w:rFonts w:ascii="David" w:hAnsi="David" w:cs="David"/>
+          <w:color w:val="FF0000"/>
+        </w:rPr>
+        <w:t>figure X</w:t>
+      </w:r>
+      <w:r>
+        <w:rPr>
+          <w:rFonts w:ascii="David" w:hAnsi="David" w:cs="David"/>
+          <w:color w:val="FF0000"/>
+        </w:rPr>
+        <w:t>)</w:t>
+      </w:r>
+      <w:r>
+        <w:rPr>
+          <w:rFonts w:ascii="David" w:hAnsi="David" w:cs="David"/>
+          <w:color w:val="000000"/>
+        </w:rPr>
+        <w:t>.</w:t>
+      </w:r>
+      <w:r>
+        <w:rPr>
+          <w:rFonts w:ascii="David" w:hAnsi="David" w:cs="David"/>
+          <w:color w:val="000000"/>
+        </w:rPr>
+        <w:t xml:space="preserve"> </w:t>
+      </w:r>
     </w:p>
     <w:p>
       <w:pPr>
@@ -4807,7 +4928,57 @@
           <w:rFonts w:ascii="David" w:hAnsi="David" w:cs="David"/>
           <w:color w:val="000000"/>
         </w:rPr>
-        <w:t xml:space="preserve">The solution steps will not be shown, however, the </w:t>
+        <w:lastRenderedPageBreak/>
+        <w:t>Even though</w:t>
+      </w:r>
+      <w:r>
+        <w:rPr>
+          <w:rFonts w:ascii="David" w:hAnsi="David" w:cs="David"/>
+          <w:color w:val="000000"/>
+        </w:rPr>
+        <w:t xml:space="preserve"> the solution steps of equation </w:t>
+      </w:r>
+      <w:r>
+        <w:rPr>
+          <w:rFonts w:ascii="David" w:hAnsi="David" w:cs="David"/>
+          <w:color w:val="FF0000"/>
+        </w:rPr>
+        <w:t>X</w:t>
+      </w:r>
+      <w:r>
+        <w:rPr>
+          <w:rFonts w:ascii="David" w:hAnsi="David" w:cs="David"/>
+          <w:color w:val="000000"/>
+        </w:rPr>
+        <w:t xml:space="preserve"> </w:t>
+      </w:r>
+      <w:r>
+        <w:rPr>
+          <w:rFonts w:ascii="David" w:hAnsi="David" w:cs="David"/>
+          <w:color w:val="000000"/>
+        </w:rPr>
+        <w:t>are</w:t>
+      </w:r>
+      <w:r>
+        <w:rPr>
+          <w:rFonts w:ascii="David" w:hAnsi="David" w:cs="David"/>
+          <w:color w:val="000000"/>
+        </w:rPr>
+        <w:t xml:space="preserve"> not </w:t>
+      </w:r>
+      <w:r>
+        <w:rPr>
+          <w:rFonts w:ascii="David" w:hAnsi="David" w:cs="David"/>
+          <w:color w:val="000000"/>
+        </w:rPr>
+        <w:t>shown</w:t>
+      </w:r>
+      <w:r>
+        <w:rPr>
+          <w:rFonts w:ascii="David" w:hAnsi="David" w:cs="David"/>
+          <w:color w:val="000000"/>
+        </w:rPr>
+        <w:t xml:space="preserve">, it is important to specify the </w:t>
       </w:r>
       <w:r>
         <w:rPr>
@@ -4828,14 +4999,21 @@
           <w:rFonts w:ascii="David" w:hAnsi="David" w:cs="David"/>
           <w:color w:val="000000"/>
         </w:rPr>
-        <w:t>had to be made in order to reach the above stated solution</w:t>
-      </w:r>
-      <w:r>
-        <w:rPr>
-          <w:rFonts w:ascii="David" w:hAnsi="David" w:cs="David"/>
-          <w:color w:val="000000"/>
-        </w:rPr>
-        <w:t xml:space="preserve"> (</w:t>
+        <w:t xml:space="preserve">had to be made in order to reach the </w:t>
+      </w:r>
+      <w:r>
+        <w:rPr>
+          <w:rFonts w:ascii="David" w:hAnsi="David" w:cs="David"/>
+          <w:color w:val="000000"/>
+        </w:rPr>
+        <w:t xml:space="preserve">Gaussian plume model equation </w:t>
+      </w:r>
+      <w:r>
+        <w:rPr>
+          <w:rFonts w:ascii="David" w:hAnsi="David" w:cs="David"/>
+          <w:color w:val="000000"/>
+        </w:rPr>
+        <w:t>(</w:t>
       </w:r>
       <w:r>
         <w:rPr>
@@ -4856,10 +5034,44 @@
           <w:rFonts w:ascii="David" w:hAnsi="David" w:cs="David"/>
           <w:color w:val="000000"/>
         </w:rPr>
-        <w:t xml:space="preserve"> should be stated</w:t>
-      </w:r>
-      <w:bookmarkStart w:id="2" w:name="_GoBack"/>
-      <w:bookmarkEnd w:id="2"/>
+        <w:t xml:space="preserve"> </w:t>
+      </w:r>
+      <w:r>
+        <w:rPr>
+          <w:rFonts w:ascii="David" w:hAnsi="David" w:cs="David"/>
+          <w:color w:val="000000"/>
+        </w:rPr>
+        <w:fldChar w:fldCharType="begin" w:fldLock="1"/>
+      </w:r>
+      <w:r>
+        <w:rPr>
+          <w:rFonts w:ascii="David" w:hAnsi="David" w:cs="David"/>
+          <w:color w:val="000000"/>
+        </w:rPr>
+        <w:instrText>ADDIN CSL_CITATION {"citationItems":[{"id":"ITEM-1","itemData":{"DOI":"10.1137/10080991x","ISSN":"0036-1445","abstract":"The Gaussian plume model is a standard approach for studying the transport of airborne contaminants due to turbulent diffusion and advection by the wind. This paper reviews the assumptions underlying the model, its derivation from the advection-diffusion equation, and the key properties of the plume solution. The results are then applied to solving an inverse problem in which emission source rates are determined from a given set of ground- level contaminant measurements. This source identification problem can be formulated as an overdetermined linear system of equations that is most easily solved using the method of least squares. Various generalizations of this problem are discussed, and we illustrate our results with an application to the study of zinc emissions from a smelting operation.","author":[{"dropping-particle":"","family":"Stockie","given":"John M.","non-dropping-particle":"","parse-names":false,"suffix":""}],"container-title":"SIAM Review","id":"ITEM-1","issue":"2","issued":{"date-parts":[["2011"]]},"page":"349-372","title":"The Mathematics of Atmospheric Dispersion Modeling","type":"article-journal","volume":"53"},"uris":["http://www.mendeley.com/documents/?uuid=c11b0434-1078-44c2-b34c-8667584e1911"]}],"mendeley":{"formattedCitation":"[1]","plainTextFormattedCitation":"[1]"},"properties":{"noteIndex":0},"schema":"https://github.com/citation-style-language/schema/raw/master/csl-citation.json"}</w:instrText>
+      </w:r>
+      <w:r>
+        <w:rPr>
+          <w:rFonts w:ascii="David" w:hAnsi="David" w:cs="David"/>
+          <w:color w:val="000000"/>
+        </w:rPr>
+        <w:fldChar w:fldCharType="separate"/>
+      </w:r>
+      <w:r>
+        <w:rPr>
+          <w:rFonts w:ascii="David" w:hAnsi="David" w:cs="David"/>
+          <w:noProof/>
+          <w:color w:val="000000"/>
+        </w:rPr>
+        <w:t>[1]</w:t>
+      </w:r>
+      <w:r>
+        <w:rPr>
+          <w:rFonts w:ascii="David" w:hAnsi="David" w:cs="David"/>
+          <w:color w:val="000000"/>
+        </w:rPr>
+        <w:fldChar w:fldCharType="end"/>
+      </w:r>
       <w:r>
         <w:rPr>
           <w:rFonts w:ascii="David" w:hAnsi="David" w:cs="David"/>
@@ -4867,6 +5079,17 @@
         </w:rPr>
         <w:t xml:space="preserve">: </w:t>
       </w:r>
+    </w:p>
+    <w:p>
+      <w:pPr>
+        <w:spacing w:line="360" w:lineRule="auto"/>
+        <w:ind w:left="360" w:firstLine="360"/>
+        <w:jc w:val="both"/>
+        <w:rPr>
+          <w:rFonts w:ascii="David" w:hAnsi="David" w:cs="David"/>
+          <w:color w:val="000000"/>
+        </w:rPr>
+      </w:pPr>
     </w:p>
     <w:p>
       <w:pPr>
@@ -4982,27 +5205,6 @@
         </w:rPr>
         <w:t xml:space="preserve">. </w:t>
       </w:r>
-      <w:r>
-        <w:rPr>
-          <w:rFonts w:ascii="David" w:hAnsi="David" w:cs="David"/>
-          <w:color w:val="000000"/>
-        </w:rPr>
-        <w:t>This assumption</w:t>
-      </w:r>
-      <w:r>
-        <w:rPr>
-          <w:rFonts w:ascii="David" w:hAnsi="David" w:cs="David"/>
-          <w:color w:val="000000"/>
-        </w:rPr>
-        <w:t xml:space="preserve"> is reasonable if the wind velocity and all other parameters are independent of time and the time scale of interest is long enough</w:t>
-      </w:r>
-      <w:r>
-        <w:rPr>
-          <w:rFonts w:ascii="David" w:hAnsi="David" w:cs="David"/>
-          <w:color w:val="000000"/>
-        </w:rPr>
-        <w:t>.</w:t>
-      </w:r>
     </w:p>
     <w:p>
       <w:pPr>
@@ -5035,9 +5237,16 @@
       <w:r>
         <w:rPr>
           <w:rFonts w:ascii="David" w:hAnsi="David" w:cs="David"/>
-          <w:color w:val="000000"/>
-        </w:rPr>
-        <w:t xml:space="preserve">diffusion/turbulence coefficient K </w:t>
+          <w:color w:val="FF0000"/>
+        </w:rPr>
+        <w:t xml:space="preserve">diffusion/turbulence </w:t>
+      </w:r>
+      <w:r>
+        <w:rPr>
+          <w:rFonts w:ascii="David" w:hAnsi="David" w:cs="David"/>
+          <w:color w:val="000000"/>
+        </w:rPr>
+        <w:t xml:space="preserve">coefficient K </w:t>
       </w:r>
       <w:r>
         <w:rPr>
@@ -5195,12 +5404,32 @@
             </m:r>
           </m:sub>
         </m:sSub>
+        <m:d>
+          <m:dPr>
+            <m:ctrlPr>
+              <w:rPr>
+                <w:rFonts w:ascii="Cambria Math" w:hAnsi="Cambria Math" w:cs="David"/>
+                <w:i/>
+                <w:color w:val="000000"/>
+              </w:rPr>
+            </m:ctrlPr>
+          </m:dPr>
+          <m:e>
+            <m:r>
+              <w:rPr>
+                <w:rFonts w:ascii="Cambria Math" w:hAnsi="Cambria Math" w:cs="David"/>
+                <w:color w:val="000000"/>
+              </w:rPr>
+              <m:t>x</m:t>
+            </m:r>
+          </m:e>
+        </m:d>
         <m:r>
           <w:rPr>
             <w:rFonts w:ascii="Cambria Math" w:hAnsi="Cambria Math" w:cs="David"/>
             <w:color w:val="000000"/>
           </w:rPr>
-          <m:t>(x)</m:t>
+          <m:t>=K(x)</m:t>
         </m:r>
       </m:oMath>
       <w:r>
@@ -5278,7 +5507,7 @@
           <w:rFonts w:ascii="David" w:hAnsi="David" w:cs="David"/>
           <w:color w:val="000000"/>
         </w:rPr>
-        <w:t>Variations in topography are negligible so that the ground surface can be taken as the plane z =0.</w:t>
+        <w:t>Variations in topography are negligible so that the ground surface can be taken as the plane z=0.</w:t>
       </w:r>
     </w:p>
     <w:p>
@@ -5332,31 +5561,238 @@
     </w:p>
     <w:p>
       <w:pPr>
-        <w:spacing w:line="360" w:lineRule="auto"/>
-        <w:jc w:val="both"/>
-        <w:rPr>
-          <w:rFonts w:ascii="David" w:hAnsi="David" w:cs="David"/>
-          <w:color w:val="000000"/>
-        </w:rPr>
-      </w:pPr>
-    </w:p>
-    <w:p>
-      <w:pPr>
-        <w:spacing w:line="360" w:lineRule="auto"/>
-        <w:ind w:left="360"/>
-        <w:jc w:val="both"/>
-        <w:rPr>
-          <w:rFonts w:ascii="David" w:hAnsi="David" w:cs="David"/>
-          <w:color w:val="000000"/>
+        <w:pStyle w:val="ListParagraph"/>
+        <w:spacing w:line="360" w:lineRule="auto"/>
+        <w:ind w:left="1080"/>
+        <w:rPr>
+          <w:rFonts w:ascii="David" w:hAnsi="David" w:cs="David"/>
+          <w:color w:val="000000"/>
+        </w:rPr>
+      </w:pPr>
+    </w:p>
+    <w:p>
+      <w:pPr>
+        <w:spacing w:line="360" w:lineRule="auto"/>
+        <w:ind w:left="360" w:firstLine="360"/>
+        <w:jc w:val="both"/>
+        <w:rPr>
+          <w:rFonts w:ascii="David" w:hAnsi="David" w:cs="David"/>
+          <w:color w:val="FF0000"/>
         </w:rPr>
       </w:pPr>
       <m:oMath>
+        <m:r>
+          <w:rPr>
+            <w:rFonts w:ascii="Cambria Math" w:hAnsi="Cambria Math" w:cs="David" w:hint="cs"/>
+            <w:color w:val="000000"/>
+          </w:rPr>
+          <m:t>σ</m:t>
+        </m:r>
+      </m:oMath>
+      <w:r>
+        <w:rPr>
+          <w:rFonts w:ascii="David" w:hAnsi="David" w:cs="David" w:hint="cs"/>
+          <w:color w:val="000000"/>
+        </w:rPr>
+        <w:t xml:space="preserve"> parameters are used instead of the </w:t>
+      </w:r>
+      <w:r>
+        <w:rPr>
+          <w:rFonts w:ascii="David" w:hAnsi="David" w:cs="David" w:hint="cs"/>
+          <w:color w:val="FF0000"/>
+        </w:rPr>
+        <w:t xml:space="preserve">diffusion/turbulence </w:t>
+      </w:r>
+      <w:r>
+        <w:rPr>
+          <w:rFonts w:ascii="David" w:hAnsi="David" w:cs="David" w:hint="cs"/>
+          <w:color w:val="000000"/>
+        </w:rPr>
+        <w:t xml:space="preserve">coefficient </w:t>
+      </w:r>
+      <m:oMath>
+        <m:r>
+          <w:rPr>
+            <w:rFonts w:ascii="Cambria Math" w:hAnsi="Cambria Math" w:cs="David" w:hint="cs"/>
+            <w:color w:val="000000"/>
+          </w:rPr>
+          <m:t>K(x)</m:t>
+        </m:r>
+      </m:oMath>
+      <w:r>
+        <w:rPr>
+          <w:rFonts w:ascii="David" w:hAnsi="David" w:cs="David" w:hint="cs"/>
+          <w:color w:val="000000"/>
+        </w:rPr>
+        <w:t>, due to the fact that they are much easier to determine experimentally</w:t>
+      </w:r>
+      <w:r>
+        <w:rPr>
+          <w:rFonts w:ascii="David" w:hAnsi="David" w:cs="David" w:hint="cs"/>
+          <w:color w:val="000000"/>
+        </w:rPr>
+        <w:t xml:space="preserve"> and can usually be described by a </w:t>
+      </w:r>
+      <w:r>
+        <w:rPr>
+          <w:rFonts w:ascii="David" w:hAnsi="David" w:cs="David" w:hint="cs"/>
+          <w:color w:val="000000" w:themeColor="text1"/>
+        </w:rPr>
+        <w:t xml:space="preserve">simple power law of the form: </w:t>
+      </w:r>
+      <m:oMath>
+        <m:sSub>
+          <m:sSubPr>
+            <m:ctrlPr>
+              <w:rPr>
+                <w:rFonts w:ascii="Cambria Math" w:hAnsi="Cambria Math" w:cs="David"/>
+                <w:i/>
+                <w:color w:val="000000"/>
+              </w:rPr>
+            </m:ctrlPr>
+          </m:sSubPr>
+          <m:e>
+            <m:r>
+              <w:rPr>
+                <w:rFonts w:ascii="Cambria Math" w:hAnsi="Cambria Math" w:cs="David"/>
+                <w:color w:val="000000"/>
+              </w:rPr>
+              <m:t>σ</m:t>
+            </m:r>
+          </m:e>
+          <m:sub>
+            <m:r>
+              <w:rPr>
+                <w:rFonts w:ascii="Cambria Math" w:hAnsi="Cambria Math" w:cs="David"/>
+                <w:color w:val="000000"/>
+              </w:rPr>
+              <m:t>y</m:t>
+            </m:r>
+          </m:sub>
+        </m:sSub>
         <m:r>
           <w:rPr>
             <w:rFonts w:ascii="Cambria Math" w:hAnsi="Cambria Math" w:cs="David"/>
             <w:color w:val="000000"/>
           </w:rPr>
-          <m:t>σ</m:t>
+          <m:t>=a</m:t>
+        </m:r>
+        <m:sSup>
+          <m:sSupPr>
+            <m:ctrlPr>
+              <w:rPr>
+                <w:rFonts w:ascii="Cambria Math" w:hAnsi="Cambria Math" w:cs="David"/>
+                <w:i/>
+                <w:color w:val="000000"/>
+              </w:rPr>
+            </m:ctrlPr>
+          </m:sSupPr>
+          <m:e>
+            <m:r>
+              <w:rPr>
+                <w:rFonts w:ascii="Cambria Math" w:hAnsi="Cambria Math" w:cs="David"/>
+                <w:color w:val="000000"/>
+              </w:rPr>
+              <m:t>x</m:t>
+            </m:r>
+          </m:e>
+          <m:sup>
+            <m:r>
+              <w:rPr>
+                <w:rFonts w:ascii="Cambria Math" w:hAnsi="Cambria Math" w:cs="David"/>
+                <w:color w:val="000000"/>
+              </w:rPr>
+              <m:t>b</m:t>
+            </m:r>
+          </m:sup>
+        </m:sSup>
+      </m:oMath>
+      <w:r>
+        <w:rPr>
+          <w:rFonts w:ascii="David" w:hAnsi="David" w:cs="David"/>
+          <w:color w:val="000000"/>
+        </w:rPr>
+        <w:t xml:space="preserve">, </w:t>
+      </w:r>
+      <m:oMath>
+        <m:sSub>
+          <m:sSubPr>
+            <m:ctrlPr>
+              <w:rPr>
+                <w:rFonts w:ascii="Cambria Math" w:hAnsi="Cambria Math" w:cs="David"/>
+                <w:i/>
+                <w:color w:val="000000"/>
+              </w:rPr>
+            </m:ctrlPr>
+          </m:sSubPr>
+          <m:e>
+            <m:r>
+              <w:rPr>
+                <w:rFonts w:ascii="Cambria Math" w:hAnsi="Cambria Math" w:cs="David"/>
+                <w:color w:val="000000"/>
+              </w:rPr>
+              <m:t>σ</m:t>
+            </m:r>
+          </m:e>
+          <m:sub>
+            <m:r>
+              <w:rPr>
+                <w:rFonts w:ascii="Cambria Math" w:hAnsi="Cambria Math" w:cs="David"/>
+                <w:color w:val="000000"/>
+              </w:rPr>
+              <m:t>z</m:t>
+            </m:r>
+          </m:sub>
+        </m:sSub>
+        <m:r>
+          <w:rPr>
+            <w:rFonts w:ascii="Cambria Math" w:hAnsi="Cambria Math" w:cs="David"/>
+            <w:color w:val="000000"/>
+          </w:rPr>
+          <m:t>=</m:t>
+        </m:r>
+        <m:r>
+          <w:rPr>
+            <w:rFonts w:ascii="Cambria Math" w:hAnsi="Cambria Math" w:cs="David"/>
+            <w:color w:val="000000"/>
+          </w:rPr>
+          <m:t>c</m:t>
+        </m:r>
+        <m:sSup>
+          <m:sSupPr>
+            <m:ctrlPr>
+              <w:rPr>
+                <w:rFonts w:ascii="Cambria Math" w:hAnsi="Cambria Math" w:cs="David"/>
+                <w:i/>
+                <w:color w:val="000000"/>
+              </w:rPr>
+            </m:ctrlPr>
+          </m:sSupPr>
+          <m:e>
+            <m:r>
+              <w:rPr>
+                <w:rFonts w:ascii="Cambria Math" w:hAnsi="Cambria Math" w:cs="David"/>
+                <w:color w:val="000000"/>
+              </w:rPr>
+              <m:t>x</m:t>
+            </m:r>
+          </m:e>
+          <m:sup>
+            <m:r>
+              <w:rPr>
+                <w:rFonts w:ascii="Cambria Math" w:hAnsi="Cambria Math" w:cs="David"/>
+                <w:color w:val="000000"/>
+              </w:rPr>
+              <m:t>d</m:t>
+            </m:r>
+          </m:sup>
+        </m:sSup>
+        <m:r>
+          <w:rPr>
+            <w:rFonts w:ascii="Cambria Math" w:hAnsi="Cambria Math" w:cs="David"/>
+            <w:color w:val="000000"/>
+          </w:rPr>
+          <m:t>+f</m:t>
         </m:r>
       </m:oMath>
       <w:r>
@@ -5364,255 +5800,554 @@
           <w:rFonts w:ascii="David" w:hAnsi="David" w:cs="David"/>
           <w:color w:val="000000"/>
         </w:rPr>
+        <w:t xml:space="preserve">. </w:t>
+      </w:r>
+      <w:r>
+        <w:rPr>
+          <w:rFonts w:ascii="David" w:hAnsi="David" w:cs="David"/>
+          <w:color w:val="000000" w:themeColor="text1"/>
+        </w:rPr>
+        <w:t xml:space="preserve">This </w:t>
+      </w:r>
+      <w:r>
+        <w:rPr>
+          <w:rFonts w:ascii="David" w:hAnsi="David" w:cs="David"/>
+          <w:color w:val="000000" w:themeColor="text1"/>
+        </w:rPr>
+        <w:t xml:space="preserve">kind of </w:t>
+      </w:r>
+      <w:r>
+        <w:rPr>
+          <w:rFonts w:ascii="David" w:hAnsi="David" w:cs="David"/>
+          <w:color w:val="000000" w:themeColor="text1"/>
+        </w:rPr>
+        <w:t>dependence on downwind distance</w:t>
+      </w:r>
+      <w:r>
+        <w:rPr>
+          <w:rFonts w:ascii="David" w:hAnsi="David" w:cs="David"/>
+          <w:color w:val="000000" w:themeColor="text1"/>
+        </w:rPr>
+        <w:t xml:space="preserve"> (x)</w:t>
+      </w:r>
+      <w:r>
+        <w:rPr>
+          <w:rFonts w:ascii="David" w:hAnsi="David" w:cs="David"/>
+          <w:color w:val="000000" w:themeColor="text1"/>
+        </w:rPr>
         <w:t xml:space="preserve"> </w:t>
       </w:r>
       <w:r>
         <w:rPr>
           <w:rFonts w:ascii="David" w:hAnsi="David" w:cs="David"/>
-          <w:color w:val="000000"/>
-        </w:rPr>
-        <w:t xml:space="preserve">parameters are used instead of </w:t>
-      </w:r>
-      <w:r>
-        <w:rPr>
-          <w:rFonts w:ascii="David" w:hAnsi="David" w:cs="David"/>
-          <w:color w:val="000000"/>
-        </w:rPr>
-        <w:t xml:space="preserve">the diffusion/turbulence coefficient </w:t>
-      </w:r>
-      <w:r>
-        <w:rPr>
-          <w:rFonts w:ascii="David" w:hAnsi="David" w:cs="David"/>
-          <w:color w:val="000000"/>
-        </w:rPr>
-        <w:t>K</w:t>
-      </w:r>
-      <w:r>
-        <w:rPr>
-          <w:rFonts w:ascii="David" w:hAnsi="David" w:cs="David"/>
-          <w:color w:val="000000"/>
-        </w:rPr>
-        <w:t xml:space="preserve"> [m</w:t>
-      </w:r>
-      <w:r>
-        <w:rPr>
-          <w:rFonts w:ascii="David" w:hAnsi="David" w:cs="David"/>
-          <w:color w:val="000000"/>
-          <w:vertAlign w:val="superscript"/>
-        </w:rPr>
-        <w:t>2</w:t>
-      </w:r>
-      <w:r>
-        <w:rPr>
-          <w:rFonts w:ascii="David" w:hAnsi="David" w:cs="David"/>
-          <w:color w:val="000000"/>
-        </w:rPr>
-        <w:t>/s]</w:t>
-      </w:r>
-      <w:r>
-        <w:rPr>
-          <w:rFonts w:ascii="David" w:hAnsi="David" w:cs="David"/>
-          <w:color w:val="000000"/>
-        </w:rPr>
-        <w:t>,</w:t>
-      </w:r>
-      <w:r>
-        <w:rPr>
-          <w:rFonts w:ascii="David" w:hAnsi="David" w:cs="David"/>
-          <w:color w:val="000000"/>
+          <w:color w:val="000000" w:themeColor="text1"/>
+        </w:rPr>
+        <w:t xml:space="preserve">expresses the widening of the plume when moving further from the source. </w:t>
+      </w:r>
+      <w:r>
+        <w:rPr>
+          <w:rFonts w:ascii="Calibri" w:hAnsi="Calibri" w:cs="Calibri"/>
+          <w:color w:val="000000" w:themeColor="text1"/>
+        </w:rPr>
+        <w:t>﻿</w:t>
+      </w:r>
+      <w:r>
+        <w:rPr>
+          <w:rFonts w:ascii="David" w:hAnsi="David" w:cs="David"/>
+          <w:color w:val="000000" w:themeColor="text1"/>
+        </w:rPr>
+        <w:t xml:space="preserve">Experimental measurements have been used to estimate the coefficients </w:t>
+      </w:r>
+      <w:r>
+        <w:rPr>
+          <w:rFonts w:ascii="David" w:hAnsi="David" w:cs="David"/>
+          <w:color w:val="000000" w:themeColor="text1"/>
+        </w:rPr>
+        <w:t xml:space="preserve">a, b, c, d and f </w:t>
+      </w:r>
+      <w:r>
+        <w:rPr>
+          <w:rFonts w:ascii="David" w:hAnsi="David" w:cs="David"/>
+          <w:color w:val="000000" w:themeColor="text1"/>
+        </w:rPr>
+        <w:t>under a variety of atmospheric conditions</w:t>
+      </w:r>
+      <w:r>
+        <w:rPr>
+          <w:rFonts w:ascii="David" w:hAnsi="David" w:cs="David"/>
+          <w:color w:val="000000" w:themeColor="text1"/>
+        </w:rPr>
+        <w:t xml:space="preserve">, and the most </w:t>
+      </w:r>
+      <w:r>
+        <w:rPr>
+          <w:rFonts w:ascii="David" w:hAnsi="David" w:cs="David"/>
+          <w:color w:val="000000" w:themeColor="text1"/>
+        </w:rPr>
+        <w:t xml:space="preserve">used values are those obtained by </w:t>
+      </w:r>
+      <w:r>
+        <w:rPr>
+          <w:rFonts w:ascii="David" w:hAnsi="David" w:cs="David"/>
+          <w:color w:val="FF0000"/>
+        </w:rPr>
+        <w:t>Turner 1994</w:t>
+      </w:r>
+      <w:r>
+        <w:rPr>
+          <w:rFonts w:ascii="David" w:hAnsi="David" w:cs="David"/>
+          <w:color w:val="FF0000"/>
+        </w:rPr>
+        <w:t xml:space="preserve">, </w:t>
+      </w:r>
+      <w:r>
+        <w:rPr>
+          <w:rFonts w:ascii="David" w:hAnsi="David" w:cs="David"/>
+          <w:color w:val="000000" w:themeColor="text1"/>
+        </w:rPr>
+        <w:t xml:space="preserve">using </w:t>
+      </w:r>
+      <w:proofErr w:type="spellStart"/>
+      <w:r>
+        <w:rPr>
+          <w:rFonts w:ascii="David" w:hAnsi="David" w:cs="David"/>
+          <w:color w:val="000000" w:themeColor="text1"/>
+        </w:rPr>
+        <w:t>Pasquil</w:t>
+      </w:r>
+      <w:r>
+        <w:rPr>
+          <w:rFonts w:ascii="David" w:hAnsi="David" w:cs="David"/>
+          <w:color w:val="000000" w:themeColor="text1"/>
+        </w:rPr>
+        <w:t>l</w:t>
+      </w:r>
+      <w:proofErr w:type="spellEnd"/>
+      <w:r>
+        <w:rPr>
+          <w:rFonts w:ascii="David" w:hAnsi="David" w:cs="David"/>
+          <w:color w:val="000000" w:themeColor="text1"/>
+        </w:rPr>
+        <w:t xml:space="preserve"> stability class</w:t>
+      </w:r>
+      <w:r>
+        <w:rPr>
+          <w:rFonts w:ascii="David" w:hAnsi="David" w:cs="David"/>
+          <w:color w:val="000000" w:themeColor="text1"/>
         </w:rPr>
         <w:t xml:space="preserve"> </w:t>
       </w:r>
       <w:r>
         <w:rPr>
           <w:rFonts w:ascii="David" w:hAnsi="David" w:cs="David"/>
-          <w:color w:val="000000"/>
-        </w:rPr>
-        <w:t>due to the fact that they are much easier to determine experimentally</w:t>
-      </w:r>
-      <w:r>
-        <w:rPr>
-          <w:rFonts w:ascii="David" w:hAnsi="David" w:cs="David"/>
-          <w:color w:val="000000"/>
+          <w:color w:val="000000" w:themeColor="text1"/>
+        </w:rPr>
+        <w:t>categories</w:t>
+      </w:r>
+      <w:r>
+        <w:rPr>
+          <w:rFonts w:ascii="David" w:hAnsi="David" w:cs="David"/>
+          <w:color w:val="000000" w:themeColor="text1"/>
+        </w:rPr>
+        <w:t xml:space="preserve"> </w:t>
+      </w:r>
+      <w:r>
+        <w:rPr>
+          <w:rFonts w:ascii="David" w:hAnsi="David" w:cs="David"/>
+          <w:color w:val="FF0000"/>
+        </w:rPr>
+        <w:t>[</w:t>
+      </w:r>
+      <w:proofErr w:type="spellStart"/>
+      <w:r>
+        <w:rPr>
+          <w:rFonts w:ascii="David" w:hAnsi="David" w:cs="David"/>
+          <w:color w:val="FF0000"/>
+        </w:rPr>
+        <w:t>Pasquill</w:t>
+      </w:r>
+      <w:proofErr w:type="spellEnd"/>
+      <w:r>
+        <w:rPr>
+          <w:rFonts w:ascii="David" w:hAnsi="David" w:cs="David"/>
+          <w:color w:val="FF0000"/>
+        </w:rPr>
+        <w:t xml:space="preserve">, </w:t>
+      </w:r>
+      <w:r>
+        <w:rPr>
+          <w:rFonts w:ascii="David" w:hAnsi="David" w:cs="David"/>
+          <w:color w:val="FF0000"/>
+        </w:rPr>
+        <w:t>1961</w:t>
+      </w:r>
+      <w:r>
+        <w:rPr>
+          <w:rFonts w:ascii="David" w:hAnsi="David" w:cs="David"/>
+          <w:color w:val="FF0000"/>
+        </w:rPr>
+        <w:t>]</w:t>
+      </w:r>
+      <w:r>
+        <w:rPr>
+          <w:rFonts w:ascii="David" w:hAnsi="David" w:cs="David"/>
+          <w:color w:val="FF0000"/>
         </w:rPr>
         <w:t xml:space="preserve">. </w:t>
       </w:r>
       <w:r>
         <w:rPr>
-          <w:rFonts w:ascii="Calibri" w:hAnsi="Calibri" w:cs="Calibri"/>
-          <w:color w:val="000000"/>
-        </w:rPr>
-        <w:t>﻿</w:t>
+          <w:rFonts w:ascii="David" w:hAnsi="David" w:cs="David"/>
+          <w:color w:val="000000" w:themeColor="text1"/>
+        </w:rPr>
+        <w:t xml:space="preserve">These </w:t>
+      </w:r>
+      <w:r>
+        <w:rPr>
+          <w:rFonts w:ascii="David" w:hAnsi="David" w:cs="David"/>
+          <w:color w:val="000000" w:themeColor="text1"/>
+        </w:rPr>
+        <w:t>parameters</w:t>
+      </w:r>
+      <w:r>
+        <w:rPr>
+          <w:rFonts w:ascii="David" w:hAnsi="David" w:cs="David"/>
+          <w:color w:val="000000" w:themeColor="text1"/>
+        </w:rPr>
+        <w:t xml:space="preserve">, </w:t>
+      </w:r>
+      <w:r>
+        <w:rPr>
+          <w:rFonts w:ascii="David" w:hAnsi="David" w:cs="David"/>
+          <w:color w:val="000000" w:themeColor="text1"/>
+        </w:rPr>
+        <w:t xml:space="preserve">often referred to as the </w:t>
+      </w:r>
+      <w:proofErr w:type="spellStart"/>
+      <w:r>
+        <w:rPr>
+          <w:rFonts w:ascii="David" w:hAnsi="David" w:cs="David"/>
+          <w:color w:val="000000" w:themeColor="text1"/>
+        </w:rPr>
+        <w:t>Pasquill</w:t>
+      </w:r>
+      <w:proofErr w:type="spellEnd"/>
+      <w:r>
+        <w:rPr>
+          <w:rFonts w:ascii="David" w:hAnsi="David" w:cs="David"/>
+          <w:color w:val="000000" w:themeColor="text1"/>
+        </w:rPr>
+        <w:t>-</w:t>
+      </w:r>
+      <w:r>
+        <w:rPr>
+          <w:rFonts w:ascii="David" w:hAnsi="David" w:cs="David"/>
+          <w:color w:val="000000" w:themeColor="text1"/>
+        </w:rPr>
+        <w:t>Gifford sigma curves</w:t>
+      </w:r>
+      <w:r>
+        <w:rPr>
+          <w:rFonts w:ascii="David" w:hAnsi="David" w:cs="David"/>
+          <w:color w:val="000000" w:themeColor="text1"/>
+        </w:rPr>
+        <w:t xml:space="preserve">, are specified in </w:t>
       </w:r>
       <w:r>
         <w:rPr>
           <w:rFonts w:ascii="David" w:hAnsi="David" w:cs="David"/>
           <w:color w:val="FF0000"/>
         </w:rPr>
-        <w:t xml:space="preserve">A variety of functional forms have been proposed, with one of the most common being a simple power law </w:t>
-      </w:r>
-      <w:r>
-        <w:rPr>
-          <w:rFonts w:ascii="Calibri" w:hAnsi="Calibri" w:cs="Calibri"/>
+        <w:t xml:space="preserve">Table X. </w:t>
+      </w:r>
+    </w:p>
+    <w:p>
+      <w:pPr>
+        <w:spacing w:line="360" w:lineRule="auto"/>
+        <w:ind w:left="360" w:firstLine="360"/>
+        <w:jc w:val="both"/>
+        <w:rPr>
+          <w:rFonts w:ascii="David" w:hAnsi="David" w:cs="David"/>
+          <w:color w:val="000000" w:themeColor="text1"/>
+        </w:rPr>
+      </w:pPr>
+      <w:r>
+        <w:rPr>
+          <w:rFonts w:ascii="David" w:hAnsi="David" w:cs="David" w:hint="cs"/>
+          <w:color w:val="000000" w:themeColor="text1"/>
+        </w:rPr>
+        <w:t xml:space="preserve">In order to apply the </w:t>
+      </w:r>
+      <w:r>
+        <w:rPr>
+          <w:rFonts w:ascii="David" w:hAnsi="David" w:cs="David" w:hint="cs"/>
+          <w:color w:val="000000" w:themeColor="text1"/>
+        </w:rPr>
+        <w:t xml:space="preserve">suitable parameters </w:t>
+      </w:r>
+      <w:r>
+        <w:rPr>
+          <w:rFonts w:ascii="David" w:hAnsi="David" w:cs="David"/>
+          <w:color w:val="000000" w:themeColor="text1"/>
+        </w:rPr>
+        <w:t>to the</w:t>
+      </w:r>
+      <w:r>
+        <w:rPr>
+          <w:rFonts w:ascii="David" w:hAnsi="David" w:cs="David" w:hint="cs"/>
+          <w:color w:val="000000" w:themeColor="text1"/>
+        </w:rPr>
+        <w:t xml:space="preserve"> </w:t>
+      </w:r>
+      <w:r>
+        <w:rPr>
+          <w:rFonts w:ascii="David" w:hAnsi="David" w:cs="David" w:hint="cs"/>
+          <w:color w:val="000000" w:themeColor="text1"/>
+        </w:rPr>
+        <w:t xml:space="preserve">Gaussian plume model, </w:t>
+      </w:r>
+      <w:r>
+        <w:rPr>
+          <w:rFonts w:ascii="David" w:hAnsi="David" w:cs="David" w:hint="cs"/>
+          <w:color w:val="000000" w:themeColor="text1"/>
+        </w:rPr>
+        <w:t xml:space="preserve">the </w:t>
+      </w:r>
+      <w:proofErr w:type="spellStart"/>
+      <w:r>
+        <w:rPr>
+          <w:rFonts w:ascii="David" w:hAnsi="David" w:cs="David" w:hint="cs"/>
+          <w:color w:val="000000" w:themeColor="text1"/>
+        </w:rPr>
+        <w:t>Pasquill</w:t>
+      </w:r>
+      <w:proofErr w:type="spellEnd"/>
+      <w:r>
+        <w:rPr>
+          <w:rFonts w:ascii="David" w:hAnsi="David" w:cs="David" w:hint="cs"/>
+          <w:color w:val="000000" w:themeColor="text1"/>
+        </w:rPr>
+        <w:t>-</w:t>
+      </w:r>
+      <w:r>
+        <w:rPr>
+          <w:rFonts w:ascii="David" w:hAnsi="David" w:cs="David" w:hint="cs"/>
+          <w:color w:val="000000" w:themeColor="text1"/>
+        </w:rPr>
+        <w:t>Gifford</w:t>
+      </w:r>
+      <w:r>
+        <w:rPr>
+          <w:rFonts w:ascii="David" w:hAnsi="David" w:cs="David" w:hint="cs"/>
+          <w:color w:val="000000" w:themeColor="text1"/>
+        </w:rPr>
+        <w:t xml:space="preserve"> </w:t>
+      </w:r>
+      <w:r>
+        <w:rPr>
+          <w:rFonts w:ascii="David" w:hAnsi="David" w:cs="David" w:hint="cs"/>
+          <w:color w:val="000000" w:themeColor="text1"/>
+        </w:rPr>
+        <w:t>stability category</w:t>
+      </w:r>
+      <w:r>
+        <w:rPr>
+          <w:rFonts w:ascii="David" w:hAnsi="David" w:cs="David"/>
+          <w:color w:val="000000" w:themeColor="text1"/>
+        </w:rPr>
+        <w:t xml:space="preserve"> which </w:t>
+      </w:r>
+      <w:r>
+        <w:rPr>
+          <w:rFonts w:ascii="David" w:hAnsi="David" w:cs="David"/>
+          <w:color w:val="000000" w:themeColor="text1"/>
+        </w:rPr>
+        <w:t>characterizes</w:t>
+      </w:r>
+      <w:r>
+        <w:rPr>
+          <w:rFonts w:ascii="David" w:hAnsi="David" w:cs="David" w:hint="cs"/>
+          <w:color w:val="000000" w:themeColor="text1"/>
+        </w:rPr>
+        <w:t xml:space="preserve"> the simulated set, </w:t>
+      </w:r>
+      <w:r>
+        <w:rPr>
+          <w:rFonts w:ascii="David" w:hAnsi="David" w:cs="David" w:hint="cs"/>
+          <w:color w:val="000000" w:themeColor="text1"/>
+        </w:rPr>
+        <w:t xml:space="preserve">should </w:t>
+      </w:r>
+      <w:r>
+        <w:rPr>
+          <w:rFonts w:ascii="David" w:hAnsi="David" w:cs="David" w:hint="cs"/>
+          <w:color w:val="000000" w:themeColor="text1"/>
+        </w:rPr>
+        <w:t>first be determined</w:t>
+      </w:r>
+      <w:r>
+        <w:rPr>
+          <w:rFonts w:ascii="David" w:hAnsi="David" w:cs="David" w:hint="cs"/>
+          <w:color w:val="000000" w:themeColor="text1"/>
+        </w:rPr>
+        <w:t xml:space="preserve">. </w:t>
+      </w:r>
+      <w:r>
+        <w:rPr>
+          <w:rFonts w:ascii="David" w:hAnsi="David" w:cs="David" w:hint="cs"/>
+          <w:color w:val="000000" w:themeColor="text1"/>
+        </w:rPr>
+        <w:t xml:space="preserve">The original method, developed by </w:t>
+      </w:r>
+      <w:r>
+        <w:rPr>
+          <w:rFonts w:ascii="David" w:hAnsi="David" w:cs="David" w:hint="cs"/>
           <w:color w:val="FF0000"/>
         </w:rPr>
-        <w:t>σ</w:t>
-      </w:r>
-      <w:r>
-        <w:rPr>
-          <w:rFonts w:ascii="David" w:hAnsi="David" w:cs="David"/>
+        <w:t>Turner 1964</w:t>
+      </w:r>
+      <w:r>
+        <w:rPr>
+          <w:rFonts w:ascii="David" w:hAnsi="David" w:cs="David" w:hint="cs"/>
+          <w:color w:val="000000" w:themeColor="text1"/>
+        </w:rPr>
+        <w:t>, requires</w:t>
+      </w:r>
+      <w:r>
+        <w:rPr>
+          <w:rFonts w:ascii="David" w:hAnsi="David" w:cs="David" w:hint="cs"/>
+          <w:color w:val="000000" w:themeColor="text1"/>
+        </w:rPr>
+        <w:t xml:space="preserve"> knowledge </w:t>
+      </w:r>
+      <w:r>
+        <w:rPr>
+          <w:rFonts w:ascii="David" w:hAnsi="David" w:cs="David" w:hint="cs"/>
+          <w:color w:val="000000" w:themeColor="text1"/>
+        </w:rPr>
+        <w:t xml:space="preserve">on cloud cover and </w:t>
+      </w:r>
+      <w:r>
+        <w:rPr>
+          <w:rFonts w:ascii="David" w:hAnsi="David" w:cs="David" w:hint="cs"/>
+          <w:color w:val="000000" w:themeColor="text1"/>
+        </w:rPr>
+        <w:t xml:space="preserve">cloud </w:t>
+      </w:r>
+      <w:r>
+        <w:rPr>
+          <w:rFonts w:ascii="David" w:hAnsi="David" w:cs="David" w:hint="cs"/>
+          <w:color w:val="000000" w:themeColor="text1"/>
+        </w:rPr>
+        <w:t>ceiling</w:t>
+      </w:r>
+      <w:r>
+        <w:rPr>
+          <w:rFonts w:ascii="David" w:hAnsi="David" w:cs="David" w:hint="cs"/>
+          <w:color w:val="000000" w:themeColor="text1"/>
+        </w:rPr>
+        <w:t xml:space="preserve">. Alternative methods </w:t>
+      </w:r>
+      <w:r>
+        <w:rPr>
+          <w:rFonts w:ascii="David" w:hAnsi="David" w:cs="David" w:hint="cs"/>
+          <w:color w:val="000000" w:themeColor="text1"/>
+        </w:rPr>
+        <w:t>were developed</w:t>
+      </w:r>
+      <w:r>
+        <w:rPr>
+          <w:rFonts w:ascii="David" w:hAnsi="David" w:cs="David" w:hint="cs"/>
+          <w:color w:val="000000" w:themeColor="text1"/>
+        </w:rPr>
+        <w:t xml:space="preserve"> </w:t>
+      </w:r>
+      <w:r>
+        <w:rPr>
+          <w:rFonts w:ascii="David" w:hAnsi="David" w:cs="David" w:hint="cs"/>
+          <w:color w:val="000000" w:themeColor="text1"/>
+        </w:rPr>
+        <w:t xml:space="preserve">for </w:t>
+      </w:r>
+      <w:r>
+        <w:rPr>
+          <w:rFonts w:ascii="David" w:hAnsi="David" w:cs="David" w:hint="cs"/>
+          <w:color w:val="000000" w:themeColor="text1"/>
+        </w:rPr>
+        <w:t>situations where these data are not available</w:t>
+      </w:r>
+      <w:r>
+        <w:rPr>
+          <w:rFonts w:ascii="David" w:hAnsi="David" w:cs="David"/>
+          <w:color w:val="000000" w:themeColor="text1"/>
+        </w:rPr>
+        <w:t>. T</w:t>
+      </w:r>
+      <w:r>
+        <w:rPr>
+          <w:rFonts w:ascii="David" w:hAnsi="David" w:cs="David" w:hint="cs"/>
+          <w:color w:val="000000" w:themeColor="text1"/>
+        </w:rPr>
+        <w:t xml:space="preserve">hey </w:t>
+      </w:r>
+      <w:r>
+        <w:rPr>
+          <w:rFonts w:ascii="David" w:hAnsi="David" w:cs="David" w:hint="cs"/>
+          <w:color w:val="000000" w:themeColor="text1"/>
+        </w:rPr>
+        <w:t>include a radiation-based method which uses measurements of solar radiation during the day and delta-T at night and turbulence-based methods which use wind fluctuation statistics</w:t>
+      </w:r>
+      <w:r>
+        <w:rPr>
+          <w:rFonts w:ascii="David" w:hAnsi="David" w:cs="David" w:hint="cs"/>
+          <w:color w:val="000000" w:themeColor="text1"/>
+        </w:rPr>
+        <w:t xml:space="preserve"> [</w:t>
+      </w:r>
+      <w:r>
+        <w:rPr>
+          <w:rFonts w:ascii="David" w:hAnsi="David" w:cs="David" w:hint="cs"/>
           <w:color w:val="FF0000"/>
         </w:rPr>
-        <w:t xml:space="preserve">2(x)= </w:t>
-      </w:r>
-      <w:proofErr w:type="spellStart"/>
-      <w:r>
-        <w:rPr>
-          <w:rFonts w:ascii="David" w:hAnsi="David" w:cs="David"/>
-          <w:color w:val="FF0000"/>
-        </w:rPr>
-        <w:t>axb</w:t>
-      </w:r>
-      <w:proofErr w:type="spellEnd"/>
-      <w:r>
-        <w:rPr>
-          <w:rFonts w:ascii="David" w:hAnsi="David" w:cs="David"/>
-          <w:color w:val="FF0000"/>
-        </w:rPr>
-        <w:t xml:space="preserve"> [33]. Experimental measurements have been used to estimate the coefficients a and b under a variety of atmospheric conditions, and typical values are shown in Table 3.1. This type of dependence of </w:t>
-      </w:r>
-      <w:r>
-        <w:rPr>
-          <w:rFonts w:ascii="Calibri" w:hAnsi="Calibri" w:cs="Calibri"/>
-          <w:color w:val="FF0000"/>
-        </w:rPr>
-        <w:t>σ</w:t>
-      </w:r>
-      <w:r>
-        <w:rPr>
-          <w:rFonts w:ascii="David" w:hAnsi="David" w:cs="David"/>
-          <w:color w:val="FF0000"/>
-        </w:rPr>
-        <w:t xml:space="preserve"> on downwind distance can be </w:t>
-      </w:r>
-      <w:r>
-        <w:rPr>
-          <w:rFonts w:ascii="David" w:hAnsi="David" w:cs="David"/>
-          <w:color w:val="FF0000"/>
-        </w:rPr>
-        <w:lastRenderedPageBreak/>
-        <w:t xml:space="preserve">justified by noting that as one moves further from a source, the plume becomes broader and hence </w:t>
-      </w:r>
-      <w:r>
-        <w:rPr>
-          <w:rFonts w:ascii="Calibri" w:hAnsi="Calibri" w:cs="Calibri"/>
-          <w:color w:val="FF0000"/>
-        </w:rPr>
-        <w:t>σ</w:t>
-      </w:r>
-      <w:r>
-        <w:rPr>
-          <w:rFonts w:ascii="David" w:hAnsi="David" w:cs="David"/>
-          <w:color w:val="FF0000"/>
-        </w:rPr>
-        <w:t xml:space="preserve"> must increase</w:t>
-      </w:r>
+        <w:t>Meteorological Monitoring Guidance</w:t>
+      </w:r>
+      <w:r>
+        <w:rPr>
+          <w:rFonts w:ascii="David" w:hAnsi="David" w:cs="David" w:hint="cs"/>
+          <w:color w:val="000000" w:themeColor="text1"/>
+        </w:rPr>
+        <w:t>]</w:t>
+      </w:r>
+      <w:r>
+        <w:rPr>
+          <w:rFonts w:ascii="David" w:hAnsi="David" w:cs="David" w:hint="cs"/>
+          <w:color w:val="000000" w:themeColor="text1"/>
+        </w:rPr>
+        <w:t xml:space="preserve">. </w:t>
+      </w:r>
+      <w:r>
+        <w:rPr>
+          <w:rFonts w:ascii="David" w:hAnsi="David" w:cs="David"/>
+          <w:color w:val="000000" w:themeColor="text1"/>
+        </w:rPr>
+        <w:t xml:space="preserve">For the current simulation, we chose to use the latter, because of its simplicity. </w:t>
+      </w:r>
+    </w:p>
+    <w:p>
+      <w:pPr>
+        <w:spacing w:line="360" w:lineRule="auto"/>
+        <w:jc w:val="both"/>
+        <w:rPr>
+          <w:rFonts w:ascii="David" w:hAnsi="David" w:cs="David"/>
+          <w:color w:val="000000" w:themeColor="text1"/>
+        </w:rPr>
+      </w:pPr>
     </w:p>
     <w:p>
       <w:pPr>
         <w:spacing w:line="360" w:lineRule="auto"/>
         <w:ind w:left="360"/>
-        <w:jc w:val="both"/>
-        <w:rPr>
-          <w:rFonts w:ascii="David" w:hAnsi="David" w:cs="David"/>
-          <w:color w:val="000000"/>
-        </w:rPr>
-      </w:pPr>
-    </w:p>
-    <w:p>
-      <w:pPr>
-        <w:spacing w:line="360" w:lineRule="auto"/>
-        <w:ind w:left="360"/>
-        <w:jc w:val="both"/>
-        <w:rPr>
-          <w:rFonts w:ascii="David" w:hAnsi="David" w:cs="David"/>
-          <w:color w:val="000000"/>
-        </w:rPr>
-      </w:pPr>
-      <w:r>
-        <w:rPr>
-          <w:rFonts w:ascii="David" w:hAnsi="David" w:cs="David"/>
-          <w:color w:val="000000"/>
-        </w:rPr>
-        <w:t>Z=0 we take, so solution looks like:</w:t>
-      </w:r>
-    </w:p>
-    <w:p>
-      <w:pPr>
-        <w:spacing w:line="360" w:lineRule="auto"/>
-        <w:ind w:left="360"/>
-        <w:jc w:val="both"/>
-        <w:rPr>
-          <w:rFonts w:ascii="David" w:hAnsi="David" w:cs="David"/>
-          <w:color w:val="000000"/>
-        </w:rPr>
-      </w:pPr>
-      <w:r>
-        <w:rPr>
-          <w:rFonts w:ascii="David" w:hAnsi="David" w:cs="David"/>
-          <w:color w:val="000000"/>
-        </w:rPr>
-        <w:t>For multiple it is just the sum</w:t>
-      </w:r>
-    </w:p>
-    <w:p>
-      <w:pPr>
-        <w:spacing w:line="360" w:lineRule="auto"/>
-        <w:ind w:left="360"/>
-        <w:jc w:val="both"/>
-        <w:rPr>
-          <w:rFonts w:ascii="David" w:hAnsi="David" w:cs="David"/>
-          <w:color w:val="000000"/>
-        </w:rPr>
-      </w:pPr>
-      <w:r>
-        <w:rPr>
-          <w:rFonts w:ascii="David" w:hAnsi="David" w:cs="David" w:hint="cs"/>
-          <w:color w:val="000000"/>
-        </w:rPr>
-        <w:t>scale of models</w:t>
-      </w:r>
-    </w:p>
-    <w:p>
-      <w:pPr>
-        <w:spacing w:line="360" w:lineRule="auto"/>
-        <w:ind w:left="360"/>
-        <w:jc w:val="both"/>
-        <w:rPr>
-          <w:rFonts w:ascii="David" w:hAnsi="David" w:cs="David"/>
-          <w:color w:val="FF0000"/>
-        </w:rPr>
-      </w:pPr>
-      <w:r>
-        <w:rPr>
-          <w:rFonts w:ascii="David" w:hAnsi="David" w:cs="David"/>
-          <w:color w:val="FF0000"/>
-        </w:rPr>
-        <w:t>no solution in 100 meters</w:t>
-      </w:r>
-      <w:r>
-        <w:rPr>
-          <w:rFonts w:ascii="David" w:hAnsi="David" w:cs="David"/>
-          <w:color w:val="FF0000"/>
-        </w:rPr>
-        <w:t>?</w:t>
-      </w:r>
-    </w:p>
-    <w:p>
-      <w:pPr>
-        <w:spacing w:line="360" w:lineRule="auto"/>
-        <w:ind w:left="360"/>
-        <w:jc w:val="both"/>
+        <w:jc w:val="center"/>
         <w:rPr>
           <w:rFonts w:ascii="David" w:hAnsi="David" w:cs="David"/>
           <w:color w:val="FF0000"/>
@@ -5624,10 +6359,11 @@
           <w:noProof/>
           <w:color w:val="FF0000"/>
         </w:rPr>
+        <w:lastRenderedPageBreak/>
         <w:drawing>
-          <wp:inline distT="0" distB="0" distL="0" distR="0" wp14:anchorId="5C545FF0" wp14:editId="1C88DBB5">
-            <wp:extent cx="3851159" cy="2529728"/>
-            <wp:effectExtent l="0" t="0" r="0" b="0"/>
+          <wp:inline distT="0" distB="0" distL="0" distR="0" wp14:anchorId="5C545FF0" wp14:editId="0F7D46CB">
+            <wp:extent cx="4013200" cy="2636169"/>
+            <wp:effectExtent l="0" t="0" r="0" b="5715"/>
             <wp:docPr id="2" name="Picture 2" descr="A close up of a map&#10;&#10;Description automatically generated"/>
             <wp:cNvGraphicFramePr>
               <a:graphicFrameLocks xmlns:a="http://schemas.openxmlformats.org/drawingml/2006/main" noChangeAspect="1"/>
@@ -5654,7 +6390,7 @@
                   <pic:spPr>
                     <a:xfrm>
                       <a:off x="0" y="0"/>
-                      <a:ext cx="3875578" cy="2545768"/>
+                      <a:ext cx="4048664" cy="2659465"/>
                     </a:xfrm>
                     <a:prstGeom prst="rect">
                       <a:avLst/>
@@ -5707,6 +6443,136 @@
     </w:p>
     <w:p>
       <w:pPr>
+        <w:spacing w:line="360" w:lineRule="auto"/>
+        <w:ind w:left="360"/>
+        <w:rPr>
+          <w:rFonts w:ascii="David" w:hAnsi="David" w:cs="David"/>
+          <w:color w:val="000000"/>
+        </w:rPr>
+      </w:pPr>
+      <w:r>
+        <w:rPr>
+          <w:rFonts w:ascii="Calibri" w:hAnsi="Calibri" w:cs="Calibri"/>
+          <w:color w:val="000000"/>
+        </w:rPr>
+        <w:t>﻿</w:t>
+      </w:r>
+      <w:r>
+        <w:rPr>
+          <w:rFonts w:ascii="David" w:hAnsi="David" w:cs="David"/>
+          <w:color w:val="000000"/>
+        </w:rPr>
+        <w:t>The most important atmospheric conditions are wind speed, wind direction, and the vertical temperature structure of the local atmosphere. If the temperature decreases with height at a rate higher than the adiabatic lapse rate, the atmosphere is in unstable equilibrium and vertical motions are enhanced.</w:t>
+      </w:r>
+    </w:p>
+    <w:p>
+      <w:pPr>
+        <w:spacing w:line="360" w:lineRule="auto"/>
+        <w:ind w:left="360"/>
+        <w:rPr>
+          <w:rFonts w:ascii="David" w:hAnsi="David" w:cs="David"/>
+          <w:color w:val="000000"/>
+        </w:rPr>
+      </w:pPr>
+      <w:r>
+        <w:rPr>
+          <w:rFonts w:ascii="David" w:hAnsi="David" w:cs="David"/>
+          <w:color w:val="000000"/>
+        </w:rPr>
+        <w:t>This is to keep</w:t>
+      </w:r>
+    </w:p>
+    <w:p>
+      <w:pPr>
+        <w:spacing w:line="360" w:lineRule="auto"/>
+        <w:ind w:left="360"/>
+        <w:rPr>
+          <w:rFonts w:ascii="David" w:hAnsi="David" w:cs="David"/>
+          <w:color w:val="000000"/>
+        </w:rPr>
+      </w:pPr>
+      <w:r>
+        <w:rPr>
+          <w:rFonts w:ascii="David" w:hAnsi="David" w:cs="David"/>
+          <w:color w:val="000000"/>
+        </w:rPr>
+        <w:t>pollution concentrations moderate or weak at ground level. But, if the temperature decreases with height at a rate lower than the adiabatic lapse rate (stable atmosphere) or increases with height (inversion), vertical motions are reduced or damped.</w:t>
+      </w:r>
+    </w:p>
+    <w:p>
+      <w:pPr>
+        <w:spacing w:line="360" w:lineRule="auto"/>
+        <w:ind w:left="360"/>
+        <w:rPr>
+          <w:rFonts w:ascii="David" w:hAnsi="David" w:cs="David"/>
+          <w:color w:val="000000"/>
+        </w:rPr>
+      </w:pPr>
+      <w:r>
+        <w:rPr>
+          <w:rFonts w:ascii="David" w:hAnsi="David" w:cs="David"/>
+          <w:color w:val="000000"/>
+        </w:rPr>
+        <w:t>This will</w:t>
+      </w:r>
+    </w:p>
+    <w:p>
+      <w:pPr>
+        <w:bidi/>
+        <w:spacing w:line="360" w:lineRule="auto"/>
+        <w:ind w:left="360"/>
+        <w:jc w:val="both"/>
+        <w:rPr>
+          <w:rFonts w:ascii="David" w:hAnsi="David" w:cs="David"/>
+          <w:color w:val="000000"/>
+        </w:rPr>
+      </w:pPr>
+      <w:r>
+        <w:rPr>
+          <w:rFonts w:ascii="David" w:hAnsi="David" w:cs="David"/>
+          <w:color w:val="000000"/>
+        </w:rPr>
+        <w:t>lead to potentially high pollution concentrations</w:t>
+      </w:r>
+    </w:p>
+    <w:p>
+      <w:pPr>
+        <w:bidi/>
+        <w:spacing w:line="360" w:lineRule="auto"/>
+        <w:ind w:left="360"/>
+        <w:jc w:val="both"/>
+        <w:rPr>
+          <w:rFonts w:ascii="David" w:hAnsi="David" w:cs="David"/>
+          <w:color w:val="000000"/>
+        </w:rPr>
+      </w:pPr>
+    </w:p>
+    <w:p>
+      <w:pPr>
+        <w:bidi/>
+        <w:spacing w:line="360" w:lineRule="auto"/>
+        <w:ind w:left="360"/>
+        <w:jc w:val="both"/>
+        <w:rPr>
+          <w:rFonts w:ascii="David" w:hAnsi="David" w:cs="David"/>
+          <w:color w:val="000000"/>
+        </w:rPr>
+      </w:pPr>
+    </w:p>
+    <w:p>
+      <w:pPr>
+        <w:bidi/>
+        <w:spacing w:line="360" w:lineRule="auto"/>
+        <w:ind w:left="360"/>
+        <w:jc w:val="both"/>
+        <w:rPr>
+          <w:rFonts w:ascii="David" w:hAnsi="David" w:cs="David"/>
+          <w:color w:val="000000"/>
+        </w:rPr>
+      </w:pPr>
+    </w:p>
+    <w:p>
+      <w:pPr>
         <w:pStyle w:val="ListParagraph"/>
         <w:numPr>
           <w:ilvl w:val="0"/>
@@ -5720,45 +6586,6 @@
           <w:color w:val="000000"/>
         </w:rPr>
       </w:pPr>
-      <w:r>
-        <w:rPr>
-          <w:rFonts w:ascii="David" w:hAnsi="David" w:cs="David" w:hint="cs"/>
-          <w:color w:val="000000"/>
-          <w:rtl/>
-        </w:rPr>
-        <w:t xml:space="preserve">?). סוגי יציבות, מה ההגדרה של אטמוספירה יציבה לעומת לא יציבה, מפל </w:t>
-      </w:r>
-      <w:proofErr w:type="spellStart"/>
-      <w:r>
-        <w:rPr>
-          <w:rFonts w:ascii="David" w:hAnsi="David" w:cs="David" w:hint="cs"/>
-          <w:color w:val="000000"/>
-          <w:rtl/>
-        </w:rPr>
-        <w:t>אדיאבטי</w:t>
-      </w:r>
-      <w:proofErr w:type="spellEnd"/>
-      <w:r>
-        <w:rPr>
-          <w:rFonts w:ascii="David" w:hAnsi="David" w:cs="David" w:hint="cs"/>
-          <w:color w:val="000000"/>
-          <w:rtl/>
-        </w:rPr>
-        <w:t>...</w:t>
-      </w:r>
-    </w:p>
-    <w:p>
-      <w:pPr>
-        <w:pStyle w:val="ListParagraph"/>
-        <w:spacing w:line="360" w:lineRule="auto"/>
-        <w:jc w:val="both"/>
-        <w:rPr>
-          <w:rFonts w:ascii="David" w:hAnsi="David" w:cs="David"/>
-          <w:b/>
-          <w:bCs/>
-          <w:color w:val="000000"/>
-        </w:rPr>
-      </w:pPr>
     </w:p>
     <w:p>
       <w:pPr>
@@ -5767,74 +6594,14 @@
           <w:ilvl w:val="0"/>
           <w:numId w:val="2"/>
         </w:numPr>
-        <w:spacing w:line="360" w:lineRule="auto"/>
-        <w:jc w:val="both"/>
-        <w:rPr>
-          <w:rFonts w:ascii="David" w:hAnsi="David" w:cs="David"/>
-          <w:b/>
-          <w:bCs/>
-          <w:color w:val="000000"/>
-        </w:rPr>
-      </w:pPr>
-      <w:r>
-        <w:rPr>
-          <w:rFonts w:ascii="David" w:hAnsi="David" w:cs="David"/>
-          <w:b/>
-          <w:bCs/>
-          <w:color w:val="000000"/>
-        </w:rPr>
-        <w:t>Evolutionary algorithms and Borg MOEA</w:t>
-      </w:r>
-    </w:p>
-    <w:p>
-      <w:pPr>
-        <w:spacing w:line="360" w:lineRule="auto"/>
-        <w:ind w:left="360"/>
-        <w:jc w:val="both"/>
-        <w:rPr>
-          <w:rFonts w:ascii="David" w:hAnsi="David" w:cs="David"/>
-          <w:color w:val="FF0000"/>
-        </w:rPr>
-      </w:pPr>
-    </w:p>
-    <w:p>
-      <w:pPr>
         <w:bidi/>
         <w:spacing w:line="360" w:lineRule="auto"/>
         <w:jc w:val="both"/>
         <w:rPr>
           <w:rFonts w:ascii="David" w:hAnsi="David" w:cs="David"/>
           <w:color w:val="000000"/>
-          <w:rtl/>
-        </w:rPr>
-      </w:pPr>
-      <w:r>
-        <w:rPr>
-          <w:rFonts w:ascii="David" w:hAnsi="David" w:cs="David" w:hint="cs"/>
-          <w:color w:val="000000"/>
-          <w:rtl/>
-        </w:rPr>
-        <w:t>אלגוריתם אבולוציוניים</w:t>
-      </w:r>
-    </w:p>
-    <w:p>
-      <w:pPr>
-        <w:bidi/>
-        <w:spacing w:line="360" w:lineRule="auto"/>
-        <w:jc w:val="both"/>
-        <w:rPr>
-          <w:rFonts w:ascii="David" w:hAnsi="David" w:cs="David"/>
-          <w:color w:val="000000"/>
-        </w:rPr>
-      </w:pPr>
-      <w:r>
-        <w:rPr>
-          <w:rFonts w:ascii="David" w:hAnsi="David" w:cs="David" w:hint="cs"/>
-          <w:color w:val="000000"/>
-          <w:rtl/>
-        </w:rPr>
-        <w:t>כלי האופטימיזציה בורג</w:t>
-      </w:r>
+        </w:rPr>
+      </w:pPr>
     </w:p>
     <w:p>
       <w:pPr>
@@ -5843,69 +6610,12 @@
           <w:ilvl w:val="0"/>
           <w:numId w:val="2"/>
         </w:numPr>
-        <w:spacing w:line="360" w:lineRule="auto"/>
-        <w:jc w:val="both"/>
-        <w:rPr>
-          <w:rFonts w:ascii="David" w:hAnsi="David" w:cs="David"/>
-          <w:b/>
-          <w:bCs/>
-          <w:color w:val="000000"/>
-        </w:rPr>
-      </w:pPr>
-      <w:r>
-        <w:rPr>
-          <w:rFonts w:ascii="David" w:hAnsi="David" w:cs="David"/>
-          <w:b/>
-          <w:bCs/>
-          <w:color w:val="000000"/>
-        </w:rPr>
-        <w:t>Pairwise Euclidean distance (PED)</w:t>
-      </w:r>
-    </w:p>
-    <w:p>
-      <w:pPr>
         <w:bidi/>
         <w:spacing w:line="360" w:lineRule="auto"/>
         <w:jc w:val="both"/>
         <w:rPr>
           <w:rFonts w:ascii="David" w:hAnsi="David" w:cs="David"/>
           <w:color w:val="000000"/>
-          <w:rtl/>
-        </w:rPr>
-      </w:pPr>
-      <w:r>
-        <w:rPr>
-          <w:rFonts w:ascii="David" w:hAnsi="David" w:cs="David" w:hint="cs"/>
-          <w:color w:val="000000"/>
-          <w:rtl/>
-        </w:rPr>
-        <w:t xml:space="preserve">מה זה </w:t>
-      </w:r>
-      <w:r>
-        <w:rPr>
-          <w:rFonts w:ascii="David" w:hAnsi="David" w:cs="David" w:hint="cs"/>
-          <w:color w:val="000000"/>
-        </w:rPr>
-        <w:t>PED</w:t>
-      </w:r>
-      <w:r>
-        <w:rPr>
-          <w:rFonts w:ascii="David" w:hAnsi="David" w:cs="David" w:hint="cs"/>
-          <w:color w:val="000000"/>
-          <w:rtl/>
-        </w:rPr>
-        <w:t>, הפרדה בין מקורות</w:t>
-      </w:r>
-    </w:p>
-    <w:p>
-      <w:pPr>
-        <w:spacing w:line="360" w:lineRule="auto"/>
-        <w:ind w:left="360"/>
-        <w:jc w:val="both"/>
-        <w:rPr>
-          <w:rFonts w:ascii="David" w:hAnsi="David" w:cs="David"/>
-          <w:color w:val="FF0000"/>
-          <w:rtl/>
         </w:rPr>
       </w:pPr>
     </w:p>
@@ -5916,119 +6626,11 @@
           <w:ilvl w:val="0"/>
           <w:numId w:val="2"/>
         </w:numPr>
-        <w:spacing w:line="360" w:lineRule="auto"/>
-        <w:jc w:val="both"/>
-        <w:rPr>
-          <w:rFonts w:ascii="David" w:hAnsi="David" w:cs="David"/>
-          <w:b/>
-          <w:bCs/>
-          <w:color w:val="000000"/>
-        </w:rPr>
-      </w:pPr>
-      <w:r>
-        <w:rPr>
-          <w:rFonts w:ascii="David" w:hAnsi="David" w:cs="David"/>
-          <w:b/>
-          <w:bCs/>
-          <w:color w:val="000000"/>
-        </w:rPr>
-        <w:t>Data</w:t>
-      </w:r>
-    </w:p>
-    <w:p>
-      <w:pPr>
         <w:bidi/>
         <w:spacing w:line="360" w:lineRule="auto"/>
         <w:jc w:val="both"/>
         <w:rPr>
           <w:rFonts w:ascii="David" w:hAnsi="David" w:cs="David"/>
-          <w:b/>
-          <w:bCs/>
-          <w:color w:val="000000"/>
-          <w:rtl/>
-        </w:rPr>
-      </w:pPr>
-      <w:r>
-        <w:rPr>
-          <w:rFonts w:ascii="David" w:hAnsi="David" w:cs="David" w:hint="cs"/>
-          <w:b/>
-          <w:bCs/>
-          <w:color w:val="000000"/>
-          <w:rtl/>
-        </w:rPr>
-        <w:t xml:space="preserve">מטאורולוגיה </w:t>
-      </w:r>
-    </w:p>
-    <w:p>
-      <w:pPr>
-        <w:bidi/>
-        <w:spacing w:line="360" w:lineRule="auto"/>
-        <w:jc w:val="both"/>
-        <w:rPr>
-          <w:rFonts w:ascii="David" w:hAnsi="David" w:cs="David"/>
-          <w:color w:val="000000"/>
-        </w:rPr>
-      </w:pPr>
-      <w:r>
-        <w:rPr>
-          <w:rFonts w:ascii="David" w:hAnsi="David" w:cs="David" w:hint="cs"/>
-          <w:color w:val="000000"/>
-          <w:rtl/>
-        </w:rPr>
-        <w:t>נתונים מטאורולוגיים - מהירות וכיוון רוח ויציבות אטמוספרית (</w:t>
-      </w:r>
-      <w:r>
-        <w:rPr>
-          <w:rFonts w:ascii="David" w:hAnsi="David" w:cs="David" w:hint="cs"/>
-          <w:color w:val="000000"/>
-          <w:rtl/>
-        </w:rPr>
-        <w:t>חישבתי</w:t>
-      </w:r>
-      <w:r>
-        <w:rPr>
-          <w:rFonts w:ascii="David" w:hAnsi="David" w:cs="David" w:hint="cs"/>
-          <w:color w:val="000000"/>
-          <w:rtl/>
-        </w:rPr>
-        <w:t xml:space="preserve"> לפי… מעידה גם על קרינה סולארית וטמפרטורה בעקיפין</w:t>
-      </w:r>
-      <w:r>
-        <w:rPr>
-          <w:rFonts w:ascii="David" w:hAnsi="David" w:cs="David"/>
-          <w:color w:val="000000"/>
-        </w:rPr>
-        <w:t>(</w:t>
-      </w:r>
-    </w:p>
-    <w:p>
-      <w:pPr>
-        <w:bidi/>
-        <w:spacing w:line="360" w:lineRule="auto"/>
-        <w:jc w:val="both"/>
-        <w:rPr>
-          <w:rFonts w:ascii="David" w:hAnsi="David" w:cs="David"/>
-          <w:color w:val="000000"/>
-        </w:rPr>
-      </w:pPr>
-      <w:r>
-        <w:rPr>
-          <w:rFonts w:ascii="David" w:hAnsi="David" w:cs="David" w:hint="cs"/>
-          <w:color w:val="000000"/>
-          <w:rtl/>
-        </w:rPr>
-        <w:t xml:space="preserve">התייחסות לסוג המזהם </w:t>
-      </w:r>
-    </w:p>
-    <w:p>
-      <w:pPr>
-        <w:pStyle w:val="ListParagraph"/>
-        <w:spacing w:line="360" w:lineRule="auto"/>
-        <w:jc w:val="both"/>
-        <w:rPr>
-          <w:rFonts w:ascii="David" w:hAnsi="David" w:cs="David"/>
-          <w:b/>
-          <w:bCs/>
           <w:color w:val="000000"/>
         </w:rPr>
       </w:pPr>
@@ -6040,6 +6642,44 @@
           <w:ilvl w:val="0"/>
           <w:numId w:val="2"/>
         </w:numPr>
+        <w:bidi/>
+        <w:spacing w:line="360" w:lineRule="auto"/>
+        <w:jc w:val="both"/>
+        <w:rPr>
+          <w:rFonts w:ascii="David" w:hAnsi="David" w:cs="David"/>
+          <w:color w:val="000000"/>
+        </w:rPr>
+      </w:pPr>
+      <w:r>
+        <w:rPr>
+          <w:rFonts w:ascii="David" w:hAnsi="David" w:cs="David" w:hint="cs"/>
+          <w:color w:val="000000"/>
+          <w:rtl/>
+        </w:rPr>
+        <w:t xml:space="preserve">?). סוגי יציבות, מה ההגדרה של אטמוספירה יציבה לעומת לא יציבה, מפל </w:t>
+      </w:r>
+      <w:proofErr w:type="spellStart"/>
+      <w:r>
+        <w:rPr>
+          <w:rFonts w:ascii="David" w:hAnsi="David" w:cs="David" w:hint="cs"/>
+          <w:color w:val="000000"/>
+          <w:rtl/>
+        </w:rPr>
+        <w:t>אדיאבטי</w:t>
+      </w:r>
+      <w:proofErr w:type="spellEnd"/>
+      <w:r>
+        <w:rPr>
+          <w:rFonts w:ascii="David" w:hAnsi="David" w:cs="David" w:hint="cs"/>
+          <w:color w:val="000000"/>
+          <w:rtl/>
+        </w:rPr>
+        <w:t>...</w:t>
+      </w:r>
+    </w:p>
+    <w:p>
+      <w:pPr>
+        <w:pStyle w:val="ListParagraph"/>
         <w:spacing w:line="360" w:lineRule="auto"/>
         <w:jc w:val="both"/>
         <w:rPr>
@@ -6049,15 +6689,23 @@
           <w:color w:val="000000"/>
         </w:rPr>
       </w:pPr>
-      <w:r>
+    </w:p>
+    <w:p>
+      <w:pPr>
+        <w:pStyle w:val="ListParagraph"/>
+        <w:numPr>
+          <w:ilvl w:val="0"/>
+          <w:numId w:val="2"/>
+        </w:numPr>
+        <w:spacing w:line="360" w:lineRule="auto"/>
+        <w:jc w:val="both"/>
         <w:rPr>
           <w:rFonts w:ascii="David" w:hAnsi="David" w:cs="David"/>
           <w:b/>
           <w:bCs/>
           <w:color w:val="000000"/>
         </w:rPr>
-        <w:t xml:space="preserve">Simulation </w:t>
-      </w:r>
+      </w:pPr>
       <w:r>
         <w:rPr>
           <w:rFonts w:ascii="David" w:hAnsi="David" w:cs="David"/>
@@ -6065,30 +6713,84 @@
           <w:bCs/>
           <w:color w:val="000000"/>
         </w:rPr>
-        <w:t>set</w:t>
-      </w:r>
-      <w:r>
+        <w:t>Evolutionary algorithms and Borg MOEA</w:t>
+      </w:r>
+    </w:p>
+    <w:p>
+      <w:pPr>
+        <w:spacing w:line="360" w:lineRule="auto"/>
+        <w:ind w:left="360"/>
+        <w:jc w:val="both"/>
+        <w:rPr>
+          <w:rFonts w:ascii="David" w:hAnsi="David" w:cs="David"/>
+          <w:color w:val="FF0000"/>
+        </w:rPr>
+      </w:pPr>
+    </w:p>
+    <w:p>
+      <w:pPr>
+        <w:bidi/>
+        <w:spacing w:line="360" w:lineRule="auto"/>
+        <w:jc w:val="both"/>
+        <w:rPr>
+          <w:rFonts w:ascii="David" w:hAnsi="David" w:cs="David"/>
+          <w:color w:val="000000"/>
+          <w:rtl/>
+        </w:rPr>
+      </w:pPr>
+      <w:r>
+        <w:rPr>
+          <w:rFonts w:ascii="David" w:hAnsi="David" w:cs="David" w:hint="cs"/>
+          <w:color w:val="000000"/>
+          <w:rtl/>
+        </w:rPr>
+        <w:t>אלגוריתם אבולוציוניים</w:t>
+      </w:r>
+    </w:p>
+    <w:p>
+      <w:pPr>
+        <w:bidi/>
+        <w:spacing w:line="360" w:lineRule="auto"/>
+        <w:jc w:val="both"/>
+        <w:rPr>
+          <w:rFonts w:ascii="David" w:hAnsi="David" w:cs="David"/>
+          <w:color w:val="000000"/>
+        </w:rPr>
+      </w:pPr>
+      <w:r>
+        <w:rPr>
+          <w:rFonts w:ascii="David" w:hAnsi="David" w:cs="David" w:hint="cs"/>
+          <w:color w:val="000000"/>
+          <w:rtl/>
+        </w:rPr>
+        <w:t>כלי האופטימיזציה בורג</w:t>
+      </w:r>
+    </w:p>
+    <w:p>
+      <w:pPr>
+        <w:pStyle w:val="ListParagraph"/>
+        <w:numPr>
+          <w:ilvl w:val="0"/>
+          <w:numId w:val="2"/>
+        </w:numPr>
+        <w:spacing w:line="360" w:lineRule="auto"/>
+        <w:jc w:val="both"/>
         <w:rPr>
           <w:rFonts w:ascii="David" w:hAnsi="David" w:cs="David"/>
           <w:b/>
           <w:bCs/>
           <w:color w:val="000000"/>
         </w:rPr>
-        <w:t xml:space="preserve"> </w:t>
-      </w:r>
-    </w:p>
-    <w:p>
-      <w:pPr>
-        <w:pStyle w:val="ListParagraph"/>
-        <w:spacing w:line="360" w:lineRule="auto"/>
-        <w:jc w:val="both"/>
+      </w:pPr>
+      <w:r>
         <w:rPr>
           <w:rFonts w:ascii="David" w:hAnsi="David" w:cs="David"/>
           <w:b/>
           <w:bCs/>
           <w:color w:val="000000"/>
         </w:rPr>
-      </w:pPr>
+        <w:t>Pairwise Euclidean distance (PED)</w:t>
+      </w:r>
     </w:p>
     <w:p>
       <w:pPr>
@@ -6107,8 +6809,14 @@
           <w:color w:val="000000"/>
           <w:rtl/>
         </w:rPr>
-        <w:lastRenderedPageBreak/>
-        <w:t>גובה הארובה צרי</w:t>
+        <w:t xml:space="preserve">מה זה </w:t>
+      </w:r>
+      <w:r>
+        <w:rPr>
+          <w:rFonts w:ascii="David" w:hAnsi="David" w:cs="David" w:hint="cs"/>
+          <w:color w:val="000000"/>
+        </w:rPr>
+        <w:t>PED</w:t>
       </w:r>
       <w:r>
         <w:rPr>
@@ -6116,43 +6824,28 @@
           <w:color w:val="000000"/>
           <w:rtl/>
         </w:rPr>
-        <w:t>ך</w:t>
-      </w:r>
-      <w:r>
-        <w:rPr>
-          <w:rFonts w:ascii="David" w:hAnsi="David" w:cs="David" w:hint="cs"/>
-          <w:color w:val="000000"/>
+        <w:t>, הפרדה בין מקורות</w:t>
+      </w:r>
+    </w:p>
+    <w:p>
+      <w:pPr>
+        <w:spacing w:line="360" w:lineRule="auto"/>
+        <w:ind w:left="360"/>
+        <w:jc w:val="both"/>
+        <w:rPr>
+          <w:rFonts w:ascii="David" w:hAnsi="David" w:cs="David"/>
+          <w:color w:val="FF0000"/>
           <w:rtl/>
         </w:rPr>
-        <w:t xml:space="preserve"> להיות בגובה נתוני הרוח שאני לוקחת!</w:t>
-      </w:r>
-      <w:r>
-        <w:rPr>
-          <w:rFonts w:ascii="David" w:hAnsi="David" w:cs="David"/>
-          <w:color w:val="000000"/>
-        </w:rPr>
-        <w:t xml:space="preserve"> </w:t>
-      </w:r>
-      <w:r>
-        <w:rPr>
-          <w:rFonts w:ascii="David" w:hAnsi="David" w:cs="David" w:hint="cs"/>
-          <w:color w:val="000000"/>
-          <w:rtl/>
-        </w:rPr>
-        <w:t xml:space="preserve">למרות שנראה לי שיש הנחה שהרוח קבועה בכל גובה. </w:t>
-      </w:r>
-      <w:r>
-        <w:rPr>
-          <w:rFonts w:ascii="David" w:hAnsi="David" w:cs="David" w:hint="cs"/>
-          <w:color w:val="000000"/>
-          <w:rtl/>
-        </w:rPr>
-        <w:t xml:space="preserve">5 מטר זה בכל מקרה נמוך מידי ובגלל זה הריכוזים שלי לא הגיעו רחוק. </w:t>
-      </w:r>
-    </w:p>
-    <w:p>
-      <w:pPr>
-        <w:bidi/>
+      </w:pPr>
+    </w:p>
+    <w:p>
+      <w:pPr>
+        <w:pStyle w:val="ListParagraph"/>
+        <w:numPr>
+          <w:ilvl w:val="0"/>
+          <w:numId w:val="2"/>
+        </w:numPr>
         <w:spacing w:line="360" w:lineRule="auto"/>
         <w:jc w:val="both"/>
         <w:rPr>
@@ -6162,27 +6855,14 @@
           <w:color w:val="000000"/>
         </w:rPr>
       </w:pPr>
-    </w:p>
-    <w:p>
-      <w:pPr>
-        <w:bidi/>
-        <w:spacing w:line="360" w:lineRule="auto"/>
-        <w:jc w:val="both"/>
-        <w:rPr>
-          <w:rFonts w:ascii="David" w:hAnsi="David" w:cs="David"/>
-          <w:color w:val="000000"/>
-          <w:rtl/>
-        </w:rPr>
-      </w:pPr>
-      <w:r>
-        <w:rPr>
-          <w:rFonts w:ascii="David" w:hAnsi="David" w:cs="David" w:hint="cs"/>
+      <w:r>
+        <w:rPr>
+          <w:rFonts w:ascii="David" w:hAnsi="David" w:cs="David"/>
           <w:b/>
           <w:bCs/>
           <w:color w:val="000000"/>
-          <w:rtl/>
-        </w:rPr>
-        <w:t>בעתיד:</w:t>
+        </w:rPr>
+        <w:t>Data</w:t>
       </w:r>
     </w:p>
     <w:p>
@@ -6192,31 +6872,11 @@
         <w:jc w:val="both"/>
         <w:rPr>
           <w:rFonts w:ascii="David" w:hAnsi="David" w:cs="David"/>
-          <w:color w:val="000000"/>
-          <w:rtl/>
-        </w:rPr>
-      </w:pPr>
-      <w:r>
-        <w:rPr>
-          <w:rFonts w:ascii="David" w:hAnsi="David" w:cs="David" w:hint="cs"/>
           <w:b/>
           <w:bCs/>
           <w:color w:val="000000"/>
           <w:rtl/>
         </w:rPr>
-        <w:t>להשתמש במודל דיספרסיה מתוחכם יותר</w:t>
-      </w:r>
-    </w:p>
-    <w:p>
-      <w:pPr>
-        <w:bidi/>
-        <w:spacing w:line="360" w:lineRule="auto"/>
-        <w:jc w:val="both"/>
-        <w:rPr>
-          <w:rFonts w:ascii="David" w:hAnsi="David" w:cs="David"/>
-          <w:color w:val="000000"/>
-          <w:rtl/>
-        </w:rPr>
       </w:pPr>
       <w:r>
         <w:rPr>
@@ -6226,93 +6886,608 @@
           <w:color w:val="000000"/>
           <w:rtl/>
         </w:rPr>
-        <w:t xml:space="preserve">להשתמש במקרה בעולם </w:t>
-      </w:r>
-      <w:proofErr w:type="spellStart"/>
-      <w:r>
-        <w:rPr>
-          <w:rFonts w:ascii="David" w:hAnsi="David" w:cs="David" w:hint="cs"/>
+        <w:t xml:space="preserve">מטאורולוגיה </w:t>
+      </w:r>
+    </w:p>
+    <w:p>
+      <w:pPr>
+        <w:bidi/>
+        <w:spacing w:line="360" w:lineRule="auto"/>
+        <w:jc w:val="both"/>
+        <w:rPr>
+          <w:rFonts w:ascii="David" w:hAnsi="David" w:cs="David"/>
+          <w:color w:val="000000"/>
+        </w:rPr>
+      </w:pPr>
+      <w:r>
+        <w:rPr>
+          <w:rFonts w:ascii="David" w:hAnsi="David" w:cs="David" w:hint="cs"/>
+          <w:color w:val="000000"/>
+          <w:rtl/>
+        </w:rPr>
+        <w:t>נתונים מטאורולוגיים - מהירות וכיוון רוח ויציבות אטמוספרית (</w:t>
+      </w:r>
+      <w:r>
+        <w:rPr>
+          <w:rFonts w:ascii="David" w:hAnsi="David" w:cs="David" w:hint="cs"/>
+          <w:color w:val="000000"/>
+          <w:rtl/>
+        </w:rPr>
+        <w:t>חישבתי</w:t>
+      </w:r>
+      <w:r>
+        <w:rPr>
+          <w:rFonts w:ascii="David" w:hAnsi="David" w:cs="David" w:hint="cs"/>
+          <w:color w:val="000000"/>
+          <w:rtl/>
+        </w:rPr>
+        <w:t xml:space="preserve"> לפי… מעידה גם על קרינה סולארית וטמפרטורה בעקיפין</w:t>
+      </w:r>
+      <w:r>
+        <w:rPr>
+          <w:rFonts w:ascii="David" w:hAnsi="David" w:cs="David"/>
+          <w:color w:val="000000"/>
+        </w:rPr>
+        <w:t>(</w:t>
+      </w:r>
+    </w:p>
+    <w:p>
+      <w:pPr>
+        <w:bidi/>
+        <w:spacing w:line="360" w:lineRule="auto"/>
+        <w:jc w:val="both"/>
+        <w:rPr>
+          <w:rFonts w:ascii="David" w:hAnsi="David" w:cs="David"/>
+          <w:color w:val="000000"/>
+        </w:rPr>
+      </w:pPr>
+      <w:r>
+        <w:rPr>
+          <w:rFonts w:ascii="David" w:hAnsi="David" w:cs="David" w:hint="cs"/>
+          <w:color w:val="000000"/>
+          <w:rtl/>
+        </w:rPr>
+        <w:t xml:space="preserve">התייחסות לסוג המזהם </w:t>
+      </w:r>
+    </w:p>
+    <w:p>
+      <w:pPr>
+        <w:pStyle w:val="ListParagraph"/>
+        <w:spacing w:line="360" w:lineRule="auto"/>
+        <w:jc w:val="both"/>
+        <w:rPr>
+          <w:rFonts w:ascii="David" w:hAnsi="David" w:cs="David"/>
           <w:b/>
           <w:bCs/>
           <w:color w:val="000000"/>
-          <w:rtl/>
-        </w:rPr>
-        <w:t>האמיתי</w:t>
-      </w:r>
-      <w:proofErr w:type="spellEnd"/>
-      <w:r>
-        <w:rPr>
-          <w:rFonts w:ascii="David" w:hAnsi="David" w:cs="David" w:hint="cs"/>
+        </w:rPr>
+      </w:pPr>
+    </w:p>
+    <w:p>
+      <w:pPr>
+        <w:pStyle w:val="ListParagraph"/>
+        <w:numPr>
+          <w:ilvl w:val="0"/>
+          <w:numId w:val="2"/>
+        </w:numPr>
+        <w:spacing w:line="360" w:lineRule="auto"/>
+        <w:jc w:val="both"/>
+        <w:rPr>
+          <w:rFonts w:ascii="David" w:hAnsi="David" w:cs="David"/>
           <w:b/>
           <w:bCs/>
           <w:color w:val="000000"/>
-          <w:rtl/>
-        </w:rPr>
-        <w:t xml:space="preserve">. המעבר לעולם </w:t>
-      </w:r>
-      <w:proofErr w:type="spellStart"/>
-      <w:r>
-        <w:rPr>
-          <w:rFonts w:ascii="David" w:hAnsi="David" w:cs="David" w:hint="cs"/>
+        </w:rPr>
+      </w:pPr>
+      <w:r>
+        <w:rPr>
+          <w:rFonts w:ascii="David" w:hAnsi="David" w:cs="David"/>
           <w:b/>
           <w:bCs/>
           <w:color w:val="000000"/>
-          <w:rtl/>
-        </w:rPr>
-        <w:t>האמיתי</w:t>
-      </w:r>
-      <w:proofErr w:type="spellEnd"/>
-      <w:r>
-        <w:rPr>
-          <w:rFonts w:ascii="David" w:hAnsi="David" w:cs="David" w:hint="cs"/>
+        </w:rPr>
+        <w:t xml:space="preserve">Simulation </w:t>
+      </w:r>
+      <w:r>
+        <w:rPr>
+          <w:rFonts w:ascii="David" w:hAnsi="David" w:cs="David"/>
           <w:b/>
           <w:bCs/>
           <w:color w:val="000000"/>
-          <w:rtl/>
-        </w:rPr>
-        <w:t xml:space="preserve"> הוא קשה. הוא דורש טופוגרפיה, כיסוי שטח, וידע על כל המקורות באזור המחקר וריכוזי רקע. </w:t>
-      </w:r>
-    </w:p>
-    <w:p>
-      <w:pPr>
-        <w:bidi/>
-        <w:spacing w:line="360" w:lineRule="auto"/>
-        <w:jc w:val="both"/>
-        <w:rPr>
-          <w:rFonts w:ascii="David" w:hAnsi="David" w:cs="David"/>
-          <w:color w:val="000000"/>
-          <w:rtl/>
-        </w:rPr>
-      </w:pPr>
-      <w:r>
-        <w:rPr>
-          <w:rFonts w:ascii="David" w:hAnsi="David" w:cs="David" w:hint="cs"/>
+        </w:rPr>
+        <w:t>set</w:t>
+      </w:r>
+      <w:r>
+        <w:rPr>
+          <w:rFonts w:ascii="David" w:hAnsi="David" w:cs="David"/>
           <w:b/>
           <w:bCs/>
           <w:color w:val="000000"/>
-          <w:rtl/>
-        </w:rPr>
-        <w:t xml:space="preserve">אולי לוותר על המודל דיספרסיה ולעשות </w:t>
-      </w:r>
-      <w:r>
-        <w:rPr>
-          <w:rFonts w:ascii="David" w:hAnsi="David" w:cs="David" w:hint="cs"/>
+        </w:rPr>
+        <w:t xml:space="preserve"> </w:t>
+      </w:r>
+    </w:p>
+    <w:p>
+      <w:pPr>
+        <w:pStyle w:val="ListParagraph"/>
+        <w:spacing w:line="360" w:lineRule="auto"/>
+        <w:jc w:val="both"/>
+        <w:rPr>
+          <w:rFonts w:ascii="David" w:hAnsi="David" w:cs="David"/>
           <w:b/>
           <w:bCs/>
           <w:color w:val="000000"/>
         </w:rPr>
-        <w:t>ML</w:t>
-      </w:r>
-      <w:r>
-        <w:rPr>
-          <w:rFonts w:ascii="David" w:hAnsi="David" w:cs="David" w:hint="cs"/>
+      </w:pPr>
+    </w:p>
+    <w:p>
+      <w:pPr>
+        <w:bidi/>
+        <w:spacing w:line="360" w:lineRule="auto"/>
+        <w:jc w:val="both"/>
+        <w:rPr>
+          <w:rFonts w:ascii="David" w:hAnsi="David" w:cs="David"/>
+          <w:color w:val="000000"/>
+          <w:rtl/>
+        </w:rPr>
+      </w:pPr>
+      <w:r>
+        <w:rPr>
+          <w:rFonts w:ascii="David" w:hAnsi="David" w:cs="David" w:hint="cs"/>
+          <w:color w:val="000000"/>
+          <w:rtl/>
+        </w:rPr>
+        <w:t>גובה הארובה צרי</w:t>
+      </w:r>
+      <w:r>
+        <w:rPr>
+          <w:rFonts w:ascii="David" w:hAnsi="David" w:cs="David" w:hint="cs"/>
+          <w:color w:val="000000"/>
+          <w:rtl/>
+        </w:rPr>
+        <w:t>ך</w:t>
+      </w:r>
+      <w:r>
+        <w:rPr>
+          <w:rFonts w:ascii="David" w:hAnsi="David" w:cs="David" w:hint="cs"/>
+          <w:color w:val="000000"/>
+          <w:rtl/>
+        </w:rPr>
+        <w:t xml:space="preserve"> להיות בגובה נתוני הרוח שאני לוקחת!</w:t>
+      </w:r>
+      <w:r>
+        <w:rPr>
+          <w:rFonts w:ascii="David" w:hAnsi="David" w:cs="David"/>
+          <w:color w:val="000000"/>
+        </w:rPr>
+        <w:t xml:space="preserve"> </w:t>
+      </w:r>
+      <w:r>
+        <w:rPr>
+          <w:rFonts w:ascii="David" w:hAnsi="David" w:cs="David" w:hint="cs"/>
+          <w:color w:val="000000"/>
+          <w:rtl/>
+        </w:rPr>
+        <w:t xml:space="preserve">למרות שנראה לי שיש הנחה שהרוח קבועה בכל גובה. </w:t>
+      </w:r>
+      <w:r>
+        <w:rPr>
+          <w:rFonts w:ascii="David" w:hAnsi="David" w:cs="David" w:hint="cs"/>
+          <w:color w:val="000000"/>
+          <w:rtl/>
+        </w:rPr>
+        <w:t xml:space="preserve">5 מטר זה בכל מקרה נמוך מידי ובגלל זה הריכוזים שלי לא הגיעו רחוק. </w:t>
+      </w:r>
+    </w:p>
+    <w:p>
+      <w:pPr>
+        <w:bidi/>
+        <w:spacing w:line="360" w:lineRule="auto"/>
+        <w:jc w:val="both"/>
+        <w:rPr>
+          <w:rFonts w:ascii="David" w:hAnsi="David" w:cs="David"/>
           <w:b/>
           <w:bCs/>
           <w:color w:val="000000"/>
+        </w:rPr>
+      </w:pPr>
+    </w:p>
+    <w:p>
+      <w:pPr>
+        <w:spacing w:line="360" w:lineRule="auto"/>
+        <w:ind w:left="360" w:firstLine="360"/>
+        <w:jc w:val="both"/>
+        <w:rPr>
+          <w:rFonts w:ascii="David" w:hAnsi="David" w:cs="David"/>
+          <w:color w:val="000000" w:themeColor="text1"/>
+        </w:rPr>
+      </w:pPr>
+      <w:r>
+        <w:rPr>
+          <w:rFonts w:ascii="David" w:hAnsi="David" w:cs="David"/>
+          <w:color w:val="000000" w:themeColor="text1"/>
+        </w:rPr>
+        <w:t xml:space="preserve">Our set- </w:t>
+      </w:r>
+    </w:p>
+    <w:p>
+      <w:pPr>
+        <w:pStyle w:val="ListParagraph"/>
+        <w:numPr>
+          <w:ilvl w:val="0"/>
+          <w:numId w:val="7"/>
+        </w:numPr>
+        <w:spacing w:line="360" w:lineRule="auto"/>
+        <w:jc w:val="both"/>
+        <w:rPr>
+          <w:rFonts w:ascii="David" w:hAnsi="David" w:cs="David"/>
+          <w:color w:val="000000"/>
+        </w:rPr>
+      </w:pPr>
+      <w:r>
+        <w:rPr>
+          <w:rFonts w:ascii="David" w:hAnsi="David" w:cs="David"/>
+          <w:color w:val="000000" w:themeColor="text1"/>
+        </w:rPr>
+        <w:t xml:space="preserve">We take </w:t>
+      </w:r>
+      <w:r>
+        <w:rPr>
+          <w:rFonts w:ascii="David" w:hAnsi="David" w:cs="David"/>
+          <w:color w:val="000000"/>
+        </w:rPr>
+        <w:t xml:space="preserve">Z=0, so solution looks </w:t>
+      </w:r>
+      <w:proofErr w:type="gramStart"/>
+      <w:r>
+        <w:rPr>
+          <w:rFonts w:ascii="David" w:hAnsi="David" w:cs="David"/>
+          <w:color w:val="000000"/>
+        </w:rPr>
+        <w:t>like:…</w:t>
+      </w:r>
+      <w:proofErr w:type="gramEnd"/>
+    </w:p>
+    <w:p>
+      <w:pPr>
+        <w:pStyle w:val="ListParagraph"/>
+        <w:numPr>
+          <w:ilvl w:val="0"/>
+          <w:numId w:val="7"/>
+        </w:numPr>
+        <w:spacing w:line="360" w:lineRule="auto"/>
+        <w:jc w:val="both"/>
+        <w:rPr>
+          <w:rFonts w:ascii="David" w:hAnsi="David" w:cs="David"/>
+          <w:color w:val="000000" w:themeColor="text1"/>
+        </w:rPr>
+      </w:pPr>
+      <w:r>
+        <w:rPr>
+          <w:rFonts w:ascii="David" w:hAnsi="David" w:cs="David"/>
+          <w:color w:val="000000"/>
+        </w:rPr>
+        <w:t>Multiple sources (</w:t>
+      </w:r>
+      <w:r>
+        <w:rPr>
+          <w:rFonts w:ascii="David" w:hAnsi="David" w:cs="David"/>
+          <w:color w:val="000000"/>
+        </w:rPr>
+        <w:t>just the sum</w:t>
+      </w:r>
+      <w:r>
+        <w:rPr>
+          <w:rFonts w:ascii="David" w:hAnsi="David" w:cs="David"/>
+          <w:color w:val="000000"/>
+        </w:rPr>
+        <w:t>)</w:t>
+      </w:r>
+    </w:p>
+    <w:p>
+      <w:pPr>
+        <w:pStyle w:val="ListParagraph"/>
+        <w:numPr>
+          <w:ilvl w:val="0"/>
+          <w:numId w:val="7"/>
+        </w:numPr>
+        <w:spacing w:line="360" w:lineRule="auto"/>
+        <w:jc w:val="both"/>
+        <w:rPr>
+          <w:rFonts w:ascii="David" w:hAnsi="David" w:cs="David"/>
+          <w:color w:val="000000" w:themeColor="text1"/>
+        </w:rPr>
+      </w:pPr>
+      <w:r>
+        <w:rPr>
+          <w:rFonts w:ascii="David" w:hAnsi="David" w:cs="David"/>
+          <w:color w:val="000000"/>
+        </w:rPr>
+        <w:t xml:space="preserve">Scale of simulation. </w:t>
+      </w:r>
+      <w:r>
+        <w:rPr>
+          <w:rFonts w:ascii="David" w:hAnsi="David" w:cs="David"/>
+          <w:color w:val="FF0000"/>
+        </w:rPr>
+        <w:t>no solution in 100 meters?</w:t>
+      </w:r>
+    </w:p>
+    <w:p>
+      <w:pPr>
+        <w:bidi/>
+        <w:spacing w:line="360" w:lineRule="auto"/>
+        <w:jc w:val="both"/>
+        <w:rPr>
+          <w:rFonts w:ascii="David" w:hAnsi="David" w:cs="David"/>
+          <w:b/>
+          <w:bCs/>
+          <w:color w:val="000000"/>
+        </w:rPr>
+      </w:pPr>
+    </w:p>
+    <w:p>
+      <w:pPr>
+        <w:bidi/>
+        <w:spacing w:line="360" w:lineRule="auto"/>
+        <w:jc w:val="both"/>
+        <w:rPr>
+          <w:rFonts w:ascii="David" w:hAnsi="David" w:cs="David"/>
+          <w:b/>
+          <w:bCs/>
+          <w:color w:val="000000"/>
+        </w:rPr>
+      </w:pPr>
+    </w:p>
+    <w:p>
+      <w:pPr>
+        <w:bidi/>
+        <w:spacing w:line="360" w:lineRule="auto"/>
+        <w:jc w:val="both"/>
+        <w:rPr>
+          <w:rFonts w:ascii="David" w:hAnsi="David" w:cs="David"/>
+          <w:color w:val="000000"/>
           <w:rtl/>
         </w:rPr>
-        <w:t xml:space="preserve"> ?</w:t>
-      </w:r>
+      </w:pPr>
+      <w:r>
+        <w:rPr>
+          <w:rFonts w:ascii="David" w:hAnsi="David" w:cs="David" w:hint="cs"/>
+          <w:b/>
+          <w:bCs/>
+          <w:color w:val="000000"/>
+          <w:rtl/>
+        </w:rPr>
+        <w:t>בעתיד:</w:t>
+      </w:r>
+    </w:p>
+    <w:p>
+      <w:pPr>
+        <w:bidi/>
+        <w:spacing w:line="360" w:lineRule="auto"/>
+        <w:jc w:val="both"/>
+        <w:rPr>
+          <w:rFonts w:ascii="David" w:hAnsi="David" w:cs="David"/>
+          <w:b/>
+          <w:bCs/>
+          <w:color w:val="000000"/>
+          <w:rtl/>
+        </w:rPr>
+      </w:pPr>
+      <w:r>
+        <w:rPr>
+          <w:rFonts w:ascii="David" w:hAnsi="David" w:cs="David" w:hint="cs"/>
+          <w:b/>
+          <w:bCs/>
+          <w:color w:val="000000"/>
+          <w:rtl/>
+        </w:rPr>
+        <w:t>ולידציה לתוצאות</w:t>
+      </w:r>
+    </w:p>
+    <w:p>
+      <w:pPr>
+        <w:bidi/>
+        <w:spacing w:line="360" w:lineRule="auto"/>
+        <w:jc w:val="both"/>
+        <w:rPr>
+          <w:rFonts w:ascii="David" w:hAnsi="David" w:cs="David"/>
+          <w:b/>
+          <w:bCs/>
+          <w:color w:val="000000"/>
+          <w:rtl/>
+        </w:rPr>
+      </w:pPr>
+      <w:r>
+        <w:rPr>
+          <w:rFonts w:ascii="David" w:hAnsi="David" w:cs="David" w:hint="cs"/>
+          <w:b/>
+          <w:bCs/>
+          <w:color w:val="000000"/>
+          <w:rtl/>
+        </w:rPr>
+        <w:t xml:space="preserve">לקחת מקרה </w:t>
+      </w:r>
+      <w:proofErr w:type="spellStart"/>
+      <w:r>
+        <w:rPr>
+          <w:rFonts w:ascii="David" w:hAnsi="David" w:cs="David" w:hint="cs"/>
+          <w:b/>
+          <w:bCs/>
+          <w:color w:val="000000"/>
+          <w:rtl/>
+        </w:rPr>
+        <w:t>אמיתי</w:t>
+      </w:r>
+      <w:proofErr w:type="spellEnd"/>
+      <w:r>
+        <w:rPr>
+          <w:rFonts w:ascii="David" w:hAnsi="David" w:cs="David" w:hint="cs"/>
+          <w:b/>
+          <w:bCs/>
+          <w:color w:val="000000"/>
+          <w:rtl/>
+        </w:rPr>
+        <w:t xml:space="preserve"> (רמת חובב)</w:t>
+      </w:r>
+    </w:p>
+    <w:p>
+      <w:pPr>
+        <w:bidi/>
+        <w:spacing w:line="360" w:lineRule="auto"/>
+        <w:jc w:val="both"/>
+        <w:rPr>
+          <w:rFonts w:ascii="David" w:hAnsi="David" w:cs="David"/>
+          <w:color w:val="000000"/>
+          <w:rtl/>
+        </w:rPr>
+      </w:pPr>
+      <w:r>
+        <w:rPr>
+          <w:rFonts w:ascii="David" w:hAnsi="David" w:cs="David" w:hint="cs"/>
+          <w:b/>
+          <w:bCs/>
+          <w:color w:val="000000"/>
+          <w:rtl/>
+        </w:rPr>
+        <w:t>להשתמש במודל דיספרסיה מתוחכם יותר</w:t>
+      </w:r>
+      <w:r>
+        <w:rPr>
+          <w:rFonts w:ascii="David" w:hAnsi="David" w:cs="David" w:hint="cs"/>
+          <w:b/>
+          <w:bCs/>
+          <w:color w:val="000000"/>
+          <w:rtl/>
+        </w:rPr>
+        <w:t>, אולי אין צורך?</w:t>
+      </w:r>
+    </w:p>
+    <w:p>
+      <w:pPr>
+        <w:bidi/>
+        <w:spacing w:line="360" w:lineRule="auto"/>
+        <w:jc w:val="both"/>
+        <w:rPr>
+          <w:rFonts w:ascii="David" w:hAnsi="David" w:cs="David"/>
+          <w:b/>
+          <w:bCs/>
+          <w:color w:val="000000"/>
+          <w:rtl/>
+        </w:rPr>
+      </w:pPr>
+      <w:r>
+        <w:rPr>
+          <w:rFonts w:ascii="David" w:hAnsi="David" w:cs="David" w:hint="cs"/>
+          <w:b/>
+          <w:bCs/>
+          <w:color w:val="000000"/>
+          <w:rtl/>
+        </w:rPr>
+        <w:t xml:space="preserve">להשתמש במקרה בעולם </w:t>
+      </w:r>
+      <w:proofErr w:type="spellStart"/>
+      <w:r>
+        <w:rPr>
+          <w:rFonts w:ascii="David" w:hAnsi="David" w:cs="David" w:hint="cs"/>
+          <w:b/>
+          <w:bCs/>
+          <w:color w:val="000000"/>
+          <w:rtl/>
+        </w:rPr>
+        <w:t>האמיתי</w:t>
+      </w:r>
+      <w:proofErr w:type="spellEnd"/>
+      <w:r>
+        <w:rPr>
+          <w:rFonts w:ascii="David" w:hAnsi="David" w:cs="David" w:hint="cs"/>
+          <w:b/>
+          <w:bCs/>
+          <w:color w:val="000000"/>
+          <w:rtl/>
+        </w:rPr>
+        <w:t xml:space="preserve">. המעבר לעולם </w:t>
+      </w:r>
+      <w:proofErr w:type="spellStart"/>
+      <w:r>
+        <w:rPr>
+          <w:rFonts w:ascii="David" w:hAnsi="David" w:cs="David" w:hint="cs"/>
+          <w:b/>
+          <w:bCs/>
+          <w:color w:val="000000"/>
+          <w:rtl/>
+        </w:rPr>
+        <w:t>האמיתי</w:t>
+      </w:r>
+      <w:proofErr w:type="spellEnd"/>
+      <w:r>
+        <w:rPr>
+          <w:rFonts w:ascii="David" w:hAnsi="David" w:cs="David" w:hint="cs"/>
+          <w:b/>
+          <w:bCs/>
+          <w:color w:val="000000"/>
+          <w:rtl/>
+        </w:rPr>
+        <w:t xml:space="preserve"> הוא קשה. הוא דורש טופוגרפיה, כיסוי שטח, וידע על כל המקורות באזור המחקר וריכוזי רקע. </w:t>
+      </w:r>
+      <w:r>
+        <w:rPr>
+          <w:rFonts w:ascii="David" w:hAnsi="David" w:cs="David" w:hint="cs"/>
+          <w:b/>
+          <w:bCs/>
+          <w:color w:val="000000"/>
+          <w:rtl/>
+        </w:rPr>
+        <w:t xml:space="preserve">וכנראה גם מודל מתוחכם יותר. </w:t>
+      </w:r>
+    </w:p>
+    <w:p>
+      <w:pPr>
+        <w:bidi/>
+        <w:spacing w:line="360" w:lineRule="auto"/>
+        <w:jc w:val="both"/>
+        <w:rPr>
+          <w:rFonts w:ascii="David" w:hAnsi="David" w:cs="David"/>
+          <w:b/>
+          <w:bCs/>
+          <w:color w:val="000000"/>
+          <w:rtl/>
+        </w:rPr>
+      </w:pPr>
+      <w:proofErr w:type="spellStart"/>
+      <w:r>
+        <w:rPr>
+          <w:rFonts w:ascii="David" w:hAnsi="David" w:cs="David" w:hint="cs"/>
+          <w:b/>
+          <w:bCs/>
+          <w:color w:val="000000"/>
+          <w:rtl/>
+        </w:rPr>
+        <w:t>הדאטה</w:t>
+      </w:r>
+      <w:proofErr w:type="spellEnd"/>
+      <w:r>
+        <w:rPr>
+          <w:rFonts w:ascii="David" w:hAnsi="David" w:cs="David" w:hint="cs"/>
+          <w:b/>
+          <w:bCs/>
+          <w:color w:val="000000"/>
+          <w:rtl/>
+        </w:rPr>
+        <w:t xml:space="preserve"> של שיקגו </w:t>
+      </w:r>
+    </w:p>
+    <w:p>
+      <w:pPr>
+        <w:bidi/>
+        <w:spacing w:line="360" w:lineRule="auto"/>
+        <w:jc w:val="both"/>
+        <w:rPr>
+          <w:rFonts w:ascii="David" w:hAnsi="David" w:cs="David"/>
+          <w:color w:val="000000"/>
+          <w:rtl/>
+        </w:rPr>
+      </w:pPr>
     </w:p>
     <w:p>
       <w:pPr>
@@ -6442,7 +7617,15 @@
           <w:rFonts w:ascii="David" w:hAnsi="David" w:cs="David" w:hint="cs"/>
           <w:color w:val="000000"/>
         </w:rPr>
-        <w:t xml:space="preserve">) law requires sensors to be employed in populated areas, i.e., inside neighborhoods, ii) placing sensors inside the industrial region could have an effect on the network ability to separate between sources </w:t>
+        <w:t xml:space="preserve">) law requires sensors to be employed in populated areas, i.e., inside neighborhoods, ii) placing sensors inside the industrial region could have an effect on the network ability to separate </w:t>
+      </w:r>
+      <w:r>
+        <w:rPr>
+          <w:rFonts w:ascii="David" w:hAnsi="David" w:cs="David" w:hint="cs"/>
+          <w:color w:val="000000"/>
+        </w:rPr>
+        <w:lastRenderedPageBreak/>
+        <w:t xml:space="preserve">between sources </w:t>
       </w:r>
       <w:r>
         <w:rPr>
@@ -6666,15 +7849,7 @@
           <w:rFonts w:ascii="David" w:hAnsi="David" w:cs="David" w:hint="cs"/>
           <w:color w:val="000000"/>
         </w:rPr>
-        <w:t xml:space="preserve"> basically we don’t take into consideration activity hours of the plants. These </w:t>
-      </w:r>
-      <w:r>
-        <w:rPr>
-          <w:rFonts w:ascii="David" w:hAnsi="David" w:cs="David" w:hint="cs"/>
-          <w:color w:val="000000"/>
-        </w:rPr>
-        <w:lastRenderedPageBreak/>
-        <w:t xml:space="preserve">are indirectly considered during the optimization process by PED calculations. Technically we could correlate weather conditions with stacks’ working hours. </w:t>
+        <w:t xml:space="preserve"> basically we don’t take into consideration activity hours of the plants. These are indirectly considered during the optimization process by PED calculations. Technically we could correlate weather conditions with stacks’ working hours. </w:t>
       </w:r>
     </w:p>
     <w:p>
@@ -7220,18 +8395,78 @@
     </w:p>
     <w:p>
       <w:pPr>
+        <w:bidi/>
         <w:spacing w:line="360" w:lineRule="auto"/>
         <w:jc w:val="both"/>
         <w:rPr>
           <w:rFonts w:ascii="David" w:hAnsi="David" w:cs="David"/>
           <w:b/>
           <w:bCs/>
+          <w:rtl/>
+        </w:rPr>
+      </w:pPr>
+      <w:r>
+        <w:rPr>
+          <w:rFonts w:ascii="David" w:hAnsi="David" w:cs="David" w:hint="cs"/>
+          <w:b/>
+          <w:bCs/>
+          <w:rtl/>
+        </w:rPr>
+        <w:t>הערות</w:t>
+      </w:r>
+    </w:p>
+    <w:p>
+      <w:pPr>
+        <w:bidi/>
+        <w:spacing w:line="360" w:lineRule="auto"/>
+        <w:ind w:left="360"/>
+        <w:jc w:val="both"/>
+        <w:rPr>
+          <w:rFonts w:ascii="David" w:hAnsi="David" w:cs="David" w:hint="cs"/>
+          <w:color w:val="FF0000"/>
+          <w:rtl/>
+        </w:rPr>
+      </w:pPr>
+      <w:r>
+        <w:rPr>
+          <w:rFonts w:ascii="David" w:hAnsi="David" w:cs="David" w:hint="cs"/>
+          <w:color w:val="FF0000"/>
+          <w:rtl/>
+        </w:rPr>
+        <w:t>זה אולי לא המודל הכי מדויק אבל לצורך הבעיה שלנו הוא יכול להיות מספיק בהחלט בגלל שמסתכלים על ממוצעים שנתיים</w:t>
+      </w:r>
+      <w:r>
+        <w:rPr>
+          <w:rFonts w:ascii="David" w:hAnsi="David" w:cs="David"/>
+          <w:color w:val="FF0000"/>
+        </w:rPr>
+        <w:t>.</w:t>
+      </w:r>
+      <w:r>
+        <w:rPr>
+          <w:rFonts w:ascii="David" w:hAnsi="David" w:cs="David" w:hint="cs"/>
+          <w:color w:val="FF0000"/>
+          <w:rtl/>
+        </w:rPr>
+        <w:t xml:space="preserve"> </w:t>
+      </w:r>
+    </w:p>
+    <w:p>
+      <w:pPr>
+        <w:bidi/>
+        <w:spacing w:line="360" w:lineRule="auto"/>
+        <w:jc w:val="both"/>
+        <w:rPr>
+          <w:rFonts w:ascii="David" w:hAnsi="David" w:cs="David" w:hint="cs"/>
+          <w:b/>
+          <w:bCs/>
+          <w:rtl/>
         </w:rPr>
       </w:pPr>
     </w:p>
     <w:sectPr>
       <w:pgSz w:w="11906" w:h="16838"/>
-      <w:pgMar w:top="1440" w:right="1800" w:bottom="1440" w:left="1800" w:header="708" w:footer="708" w:gutter="0"/>
+      <w:pgMar w:top="1440" w:right="1418" w:bottom="1440" w:left="1418" w:header="709" w:footer="709" w:gutter="0"/>
       <w:cols w:space="708"/>
       <w:bidi/>
       <w:rtlGutter/>
@@ -7801,6 +9036,96 @@
       </w:pPr>
     </w:lvl>
   </w:abstractNum>
+  <w:abstractNum w:abstractNumId="6" w15:restartNumberingAfterBreak="0">
+    <w:nsid w:val="3837656D"/>
+    <w:multiLevelType w:val="hybridMultilevel"/>
+    <w:tmpl w:val="DF6854EA"/>
+    <w:lvl w:ilvl="0" w:tplc="DE749386">
+      <w:start w:val="1"/>
+      <w:numFmt w:val="decimal"/>
+      <w:lvlText w:val="%1."/>
+      <w:lvlJc w:val="left"/>
+      <w:pPr>
+        <w:ind w:left="1080" w:hanging="360"/>
+      </w:pPr>
+      <w:rPr>
+        <w:rFonts w:hint="default"/>
+        <w:color w:val="000000" w:themeColor="text1"/>
+      </w:rPr>
+    </w:lvl>
+    <w:lvl w:ilvl="1" w:tplc="04090019" w:tentative="1">
+      <w:start w:val="1"/>
+      <w:numFmt w:val="lowerLetter"/>
+      <w:lvlText w:val="%2."/>
+      <w:lvlJc w:val="left"/>
+      <w:pPr>
+        <w:ind w:left="1800" w:hanging="360"/>
+      </w:pPr>
+    </w:lvl>
+    <w:lvl w:ilvl="2" w:tplc="0409001B" w:tentative="1">
+      <w:start w:val="1"/>
+      <w:numFmt w:val="lowerRoman"/>
+      <w:lvlText w:val="%3."/>
+      <w:lvlJc w:val="right"/>
+      <w:pPr>
+        <w:ind w:left="2520" w:hanging="180"/>
+      </w:pPr>
+    </w:lvl>
+    <w:lvl w:ilvl="3" w:tplc="0409000F" w:tentative="1">
+      <w:start w:val="1"/>
+      <w:numFmt w:val="decimal"/>
+      <w:lvlText w:val="%4."/>
+      <w:lvlJc w:val="left"/>
+      <w:pPr>
+        <w:ind w:left="3240" w:hanging="360"/>
+      </w:pPr>
+    </w:lvl>
+    <w:lvl w:ilvl="4" w:tplc="04090019" w:tentative="1">
+      <w:start w:val="1"/>
+      <w:numFmt w:val="lowerLetter"/>
+      <w:lvlText w:val="%5."/>
+      <w:lvlJc w:val="left"/>
+      <w:pPr>
+        <w:ind w:left="3960" w:hanging="360"/>
+      </w:pPr>
+    </w:lvl>
+    <w:lvl w:ilvl="5" w:tplc="0409001B" w:tentative="1">
+      <w:start w:val="1"/>
+      <w:numFmt w:val="lowerRoman"/>
+      <w:lvlText w:val="%6."/>
+      <w:lvlJc w:val="right"/>
+      <w:pPr>
+        <w:ind w:left="4680" w:hanging="180"/>
+      </w:pPr>
+    </w:lvl>
+    <w:lvl w:ilvl="6" w:tplc="0409000F" w:tentative="1">
+      <w:start w:val="1"/>
+      <w:numFmt w:val="decimal"/>
+      <w:lvlText w:val="%7."/>
+      <w:lvlJc w:val="left"/>
+      <w:pPr>
+        <w:ind w:left="5400" w:hanging="360"/>
+      </w:pPr>
+    </w:lvl>
+    <w:lvl w:ilvl="7" w:tplc="04090019" w:tentative="1">
+      <w:start w:val="1"/>
+      <w:numFmt w:val="lowerLetter"/>
+      <w:lvlText w:val="%8."/>
+      <w:lvlJc w:val="left"/>
+      <w:pPr>
+        <w:ind w:left="6120" w:hanging="360"/>
+      </w:pPr>
+    </w:lvl>
+    <w:lvl w:ilvl="8" w:tplc="0409001B" w:tentative="1">
+      <w:start w:val="1"/>
+      <w:numFmt w:val="lowerRoman"/>
+      <w:lvlText w:val="%9."/>
+      <w:lvlJc w:val="right"/>
+      <w:pPr>
+        <w:ind w:left="6840" w:hanging="180"/>
+      </w:pPr>
+    </w:lvl>
+  </w:abstractNum>
   <w:num w:numId="1">
     <w:abstractNumId w:val="0"/>
   </w:num>
@@ -7818,6 +9143,9 @@
   </w:num>
   <w:num w:numId="6">
     <w:abstractNumId w:val="3"/>
+  </w:num>
+  <w:num w:numId="7">
+    <w:abstractNumId w:val="6"/>
   </w:num>
 </w:numbering>
 </file>
@@ -8663,7 +9991,7 @@
 </file>
 
 <file path=customXml/itemProps1.xml><?xml version="1.0" encoding="utf-8"?>
-<ds:datastoreItem xmlns:ds="http://schemas.openxmlformats.org/officeDocument/2006/customXml" ds:itemID="{A22C8B11-3CE2-DF48-B776-A4A31E1511CF}">
+<ds:datastoreItem xmlns:ds="http://schemas.openxmlformats.org/officeDocument/2006/customXml" ds:itemID="{153BE500-F93F-1740-92B2-E2A920BF4A45}">
   <ds:schemaRefs>
     <ds:schemaRef ds:uri="http://schemas.openxmlformats.org/officeDocument/2006/bibliography"/>
   </ds:schemaRefs>

</xml_diff>

<commit_message>
methods, gaussian model, more, meteorology
</commit_message>
<xml_diff>
--- a/RP_optimize_sensors_locations.docx
+++ b/RP_optimize_sensors_locations.docx
@@ -658,14 +658,7 @@
           <w:rFonts w:ascii="David" w:hAnsi="David" w:cs="David"/>
           <w:color w:val="000000"/>
         </w:rPr>
-        <w:t>activit</w:t>
-      </w:r>
-      <w:r>
-        <w:rPr>
-          <w:rFonts w:ascii="David" w:hAnsi="David" w:cs="David"/>
-          <w:color w:val="000000"/>
-        </w:rPr>
-        <w:t xml:space="preserve">ies </w:t>
+        <w:t xml:space="preserve">activities </w:t>
       </w:r>
       <w:r>
         <w:rPr>
@@ -2164,6 +2157,9 @@
       <w:r>
         <w:t>pollution plumes that overlap.</w:t>
       </w:r>
+      <w:r>
+        <w:t xml:space="preserve"> Optimization….</w:t>
+      </w:r>
     </w:p>
     <w:p>
       <w:pPr>
@@ -2297,12 +2293,57 @@
           <w:bCs/>
         </w:rPr>
       </w:pPr>
-      <w:r>
-        <w:rPr>
-          <w:rFonts w:ascii="David" w:hAnsi="David" w:cs="David" w:hint="cs"/>
-          <w:b/>
-          <w:bCs/>
-        </w:rPr>
+    </w:p>
+    <w:p>
+      <w:pPr>
+        <w:spacing w:line="360" w:lineRule="auto"/>
+        <w:jc w:val="both"/>
+        <w:rPr>
+          <w:rFonts w:ascii="David" w:hAnsi="David" w:cs="David"/>
+          <w:b/>
+          <w:bCs/>
+        </w:rPr>
+      </w:pPr>
+    </w:p>
+    <w:p>
+      <w:pPr>
+        <w:spacing w:line="360" w:lineRule="auto"/>
+        <w:jc w:val="both"/>
+        <w:rPr>
+          <w:rFonts w:ascii="David" w:hAnsi="David" w:cs="David"/>
+          <w:b/>
+          <w:bCs/>
+        </w:rPr>
+      </w:pPr>
+    </w:p>
+    <w:p>
+      <w:pPr>
+        <w:spacing w:line="360" w:lineRule="auto"/>
+        <w:jc w:val="both"/>
+        <w:rPr>
+          <w:rFonts w:ascii="David" w:hAnsi="David" w:cs="David"/>
+          <w:b/>
+          <w:bCs/>
+        </w:rPr>
+      </w:pPr>
+    </w:p>
+    <w:p>
+      <w:pPr>
+        <w:spacing w:line="360" w:lineRule="auto"/>
+        <w:jc w:val="both"/>
+        <w:rPr>
+          <w:rFonts w:ascii="David" w:hAnsi="David" w:cs="David"/>
+          <w:b/>
+          <w:bCs/>
+        </w:rPr>
+      </w:pPr>
+      <w:r>
+        <w:rPr>
+          <w:rFonts w:ascii="David" w:hAnsi="David" w:cs="David" w:hint="cs"/>
+          <w:b/>
+          <w:bCs/>
+        </w:rPr>
+        <w:lastRenderedPageBreak/>
         <w:t>Methods</w:t>
       </w:r>
       <w:r>
@@ -2313,8 +2354,6 @@
         </w:rPr>
         <w:t xml:space="preserve"> and </w:t>
       </w:r>
-      <w:bookmarkStart w:id="2" w:name="_GoBack"/>
-      <w:bookmarkEnd w:id="2"/>
       <w:r>
         <w:rPr>
           <w:rFonts w:ascii="David" w:hAnsi="David" w:cs="David" w:hint="cs"/>
@@ -2463,7 +2502,6 @@
           <w:rFonts w:ascii="David" w:hAnsi="David" w:cs="David"/>
           <w:color w:val="000000" w:themeColor="text1"/>
         </w:rPr>
-        <w:lastRenderedPageBreak/>
         <w:t>diffusion (due to turbulent</w:t>
       </w:r>
       <w:r>
@@ -2879,14 +2917,7 @@
           <w:rFonts w:ascii="David" w:hAnsi="David" w:cs="David"/>
           <w:color w:val="000000"/>
         </w:rPr>
-        <w:t xml:space="preserve">can be derived by the mass conservation equation for the pollutant concentration C </w:t>
-      </w:r>
-      <w:r>
-        <w:rPr>
-          <w:rFonts w:ascii="David" w:hAnsi="David" w:cs="David"/>
-          <w:color w:val="000000"/>
-        </w:rPr>
-        <w:t>[kg/m</w:t>
+        <w:t>can be derived by the mass conservation equation for the pollutant concentration C [kg/m</w:t>
       </w:r>
       <w:r>
         <w:rPr>
@@ -2901,14 +2932,7 @@
           <w:rFonts w:ascii="David" w:hAnsi="David" w:cs="David"/>
           <w:color w:val="000000"/>
         </w:rPr>
-        <w:t>]</w:t>
-      </w:r>
-      <w:r>
-        <w:rPr>
-          <w:rFonts w:ascii="David" w:hAnsi="David" w:cs="David"/>
-          <w:color w:val="000000"/>
-        </w:rPr>
-        <w:t>:</w:t>
+        <w:t>]:</w:t>
       </w:r>
     </w:p>
     <w:p>
@@ -3345,14 +3369,7 @@
               <w:rFonts w:ascii="Cambria Math" w:hAnsi="Cambria Math" w:cs="David"/>
               <w:color w:val="000000"/>
             </w:rPr>
-            <m:t>=</m:t>
-          </m:r>
-          <m:r>
-            <w:rPr>
-              <w:rFonts w:ascii="Cambria Math" w:hAnsi="Cambria Math" w:cs="David"/>
-              <w:color w:val="000000"/>
-            </w:rPr>
-            <m:t>-K</m:t>
+            <m:t>=-K</m:t>
           </m:r>
           <m:r>
             <m:rPr>
@@ -3590,14 +3607,7 @@
           <w:rFonts w:ascii="David" w:hAnsi="David" w:cs="David"/>
           <w:color w:val="000000"/>
         </w:rPr>
-        <w:t xml:space="preserve"> t</w:t>
-      </w:r>
-      <w:r>
-        <w:rPr>
-          <w:rFonts w:ascii="David" w:hAnsi="David" w:cs="David"/>
-          <w:color w:val="000000"/>
-        </w:rPr>
-        <w:t>he three-dimensional advection-diffusion equation</w:t>
+        <w:t xml:space="preserve"> the three-dimensional advection-diffusion equation</w:t>
       </w:r>
       <w:r>
         <w:rPr>
@@ -3833,21 +3843,7 @@
           <w:rFonts w:ascii="David" w:hAnsi="David" w:cs="David"/>
           <w:color w:val="000000"/>
         </w:rPr>
-        <w:t>is the</w:t>
-      </w:r>
-      <w:r>
-        <w:rPr>
-          <w:rFonts w:ascii="David" w:hAnsi="David" w:cs="David"/>
-          <w:color w:val="000000"/>
-        </w:rPr>
-        <w:t xml:space="preserve"> solution of the three-dimensional advection-diffusion</w:t>
-      </w:r>
-      <w:r>
-        <w:rPr>
-          <w:rFonts w:ascii="David" w:hAnsi="David" w:cs="David"/>
-          <w:color w:val="000000"/>
-        </w:rPr>
-        <w:t xml:space="preserve"> equation (</w:t>
+        <w:t>is the solution of the three-dimensional advection-diffusion equation (</w:t>
       </w:r>
       <w:r>
         <w:rPr>
@@ -3882,14 +3878,7 @@
           <w:rFonts w:ascii="David" w:hAnsi="David" w:cs="David"/>
           <w:color w:val="000000"/>
         </w:rPr>
-        <w:t xml:space="preserve"> </w:t>
-      </w:r>
-      <w:r>
-        <w:rPr>
-          <w:rFonts w:ascii="David" w:hAnsi="David" w:cs="David"/>
-          <w:color w:val="000000"/>
-        </w:rPr>
-        <w:t xml:space="preserve">the </w:t>
+        <w:t xml:space="preserve"> the </w:t>
       </w:r>
       <w:r>
         <w:rPr>
@@ -3918,14 +3907,7 @@
           <w:rFonts w:ascii="David" w:hAnsi="David" w:cs="David"/>
           <w:color w:val="000000"/>
         </w:rPr>
-        <w:t>] in a certain position</w:t>
-      </w:r>
-      <w:r>
-        <w:rPr>
-          <w:rFonts w:ascii="David" w:hAnsi="David" w:cs="David"/>
-          <w:color w:val="000000"/>
-        </w:rPr>
-        <w:t xml:space="preserve"> in space:</w:t>
+        <w:t>] in a certain position in space:</w:t>
       </w:r>
     </w:p>
     <w:p>
@@ -4467,14 +4449,7 @@
                                       <w:rFonts w:ascii="Cambria Math" w:hAnsi="Cambria Math" w:cs="David"/>
                                       <w:color w:val="000000"/>
                                     </w:rPr>
-                                    <m:t>z</m:t>
-                                  </m:r>
-                                  <m:r>
-                                    <w:rPr>
-                                      <w:rFonts w:ascii="Cambria Math" w:hAnsi="Cambria Math" w:cs="David"/>
-                                      <w:color w:val="000000"/>
-                                    </w:rPr>
-                                    <m:t>+H</m:t>
+                                    <m:t>z+H</m:t>
                                   </m:r>
                                 </m:e>
                               </m:d>
@@ -4580,14 +4555,7 @@
           <w:rFonts w:ascii="David" w:hAnsi="David" w:cs="David"/>
           <w:color w:val="000000"/>
         </w:rPr>
-        <w:t>[kg/s]</w:t>
-      </w:r>
-      <w:r>
-        <w:rPr>
-          <w:rFonts w:ascii="David" w:hAnsi="David" w:cs="David"/>
-          <w:color w:val="000000"/>
-        </w:rPr>
-        <w:t xml:space="preserve"> </w:t>
+        <w:t xml:space="preserve">[kg/s] </w:t>
       </w:r>
       <w:r>
         <w:rPr>
@@ -4643,14 +4611,7 @@
           <w:rFonts w:ascii="David" w:hAnsi="David" w:cs="David"/>
           <w:color w:val="000000"/>
         </w:rPr>
-        <w:t>[m]</w:t>
-      </w:r>
-      <w:r>
-        <w:rPr>
-          <w:rFonts w:ascii="David" w:hAnsi="David" w:cs="David"/>
-          <w:color w:val="000000"/>
-        </w:rPr>
-        <w:t xml:space="preserve"> </w:t>
+        <w:t xml:space="preserve">[m] </w:t>
       </w:r>
       <w:r>
         <w:rPr>
@@ -4699,21 +4660,22 @@
           <w:rFonts w:ascii="David" w:hAnsi="David" w:cs="David"/>
           <w:color w:val="000000"/>
         </w:rPr>
-        <w:t>[m]</w:t>
-      </w:r>
-      <w:r>
-        <w:rPr>
-          <w:rFonts w:ascii="David" w:hAnsi="David" w:cs="David"/>
-          <w:color w:val="000000"/>
-        </w:rPr>
-        <w:t xml:space="preserve"> </w:t>
-      </w:r>
-      <w:r>
-        <w:rPr>
-          <w:rFonts w:ascii="David" w:hAnsi="David" w:cs="David"/>
-          <w:color w:val="000000"/>
-        </w:rPr>
-        <w:t xml:space="preserve">are the downwind, crosswind and vertical distances, </w:t>
+        <w:t xml:space="preserve">[m] </w:t>
+      </w:r>
+      <w:r>
+        <w:rPr>
+          <w:rFonts w:ascii="David" w:hAnsi="David" w:cs="David"/>
+          <w:color w:val="000000"/>
+        </w:rPr>
+        <w:t xml:space="preserve">are the downwind, crosswind </w:t>
+      </w:r>
+      <w:r>
+        <w:rPr>
+          <w:rFonts w:ascii="David" w:hAnsi="David" w:cs="David"/>
+          <w:color w:val="000000"/>
+        </w:rPr>
+        <w:lastRenderedPageBreak/>
+        <w:t xml:space="preserve">and vertical distances, </w:t>
       </w:r>
       <w:r>
         <w:rPr>
@@ -4757,14 +4719,7 @@
           <w:rFonts w:ascii="David" w:hAnsi="David" w:cs="David"/>
           <w:color w:val="000000"/>
         </w:rPr>
-        <w:t>[m/s]</w:t>
-      </w:r>
-      <w:r>
-        <w:rPr>
-          <w:rFonts w:ascii="David" w:hAnsi="David" w:cs="David"/>
-          <w:color w:val="000000"/>
-        </w:rPr>
-        <w:t xml:space="preserve"> </w:t>
+        <w:t xml:space="preserve">[m/s] </w:t>
       </w:r>
       <w:r>
         <w:rPr>
@@ -4861,21 +4816,7 @@
           <w:rFonts w:ascii="David" w:hAnsi="David" w:cs="David"/>
           <w:color w:val="000000"/>
         </w:rPr>
-        <w:t xml:space="preserve"> [m] are key parameters in the model </w:t>
-      </w:r>
-      <w:r>
-        <w:rPr>
-          <w:rFonts w:ascii="David" w:hAnsi="David" w:cs="David"/>
-          <w:color w:val="000000"/>
-        </w:rPr>
-        <w:t xml:space="preserve">and </w:t>
-      </w:r>
-      <w:r>
-        <w:rPr>
-          <w:rFonts w:ascii="David" w:hAnsi="David" w:cs="David"/>
-          <w:color w:val="000000"/>
-        </w:rPr>
-        <w:t>represent the standard deviation of the gaussian concentration distribution in the crosswind and vertical direction</w:t>
+        <w:t xml:space="preserve"> [m] are key parameters in the model and represent the standard deviation of the gaussian concentration distribution in the crosswind and vertical direction</w:t>
       </w:r>
       <w:r>
         <w:rPr>
@@ -4928,7 +4869,6 @@
           <w:rFonts w:ascii="David" w:hAnsi="David" w:cs="David"/>
           <w:color w:val="000000"/>
         </w:rPr>
-        <w:lastRenderedPageBreak/>
         <w:t>Even though</w:t>
       </w:r>
       <w:r>
@@ -5246,14 +5186,7 @@
           <w:rFonts w:ascii="David" w:hAnsi="David" w:cs="David"/>
           <w:color w:val="000000"/>
         </w:rPr>
-        <w:t xml:space="preserve">coefficient K </w:t>
-      </w:r>
-      <w:r>
-        <w:rPr>
-          <w:rFonts w:ascii="David" w:hAnsi="David" w:cs="David"/>
-          <w:color w:val="000000"/>
-        </w:rPr>
-        <w:t>is a</w:t>
+        <w:t>coefficient K is a</w:t>
       </w:r>
       <w:r>
         <w:rPr>
@@ -5749,14 +5682,7 @@
             <w:rFonts w:ascii="Cambria Math" w:hAnsi="Cambria Math" w:cs="David"/>
             <w:color w:val="000000"/>
           </w:rPr>
-          <m:t>=</m:t>
-        </m:r>
-        <m:r>
-          <w:rPr>
-            <w:rFonts w:ascii="Cambria Math" w:hAnsi="Cambria Math" w:cs="David"/>
-            <w:color w:val="000000"/>
-          </w:rPr>
-          <m:t>c</m:t>
+          <m:t>=c</m:t>
         </m:r>
         <m:sSup>
           <m:sSupPr>
@@ -6000,14 +5926,7 @@
           <w:rFonts w:ascii="David" w:hAnsi="David" w:cs="David"/>
           <w:color w:val="000000" w:themeColor="text1"/>
         </w:rPr>
-        <w:t xml:space="preserve">These </w:t>
-      </w:r>
-      <w:r>
-        <w:rPr>
-          <w:rFonts w:ascii="David" w:hAnsi="David" w:cs="David"/>
-          <w:color w:val="000000" w:themeColor="text1"/>
-        </w:rPr>
-        <w:t>parameters</w:t>
+        <w:t>These parameters</w:t>
       </w:r>
       <w:r>
         <w:rPr>
@@ -6127,14 +6046,7 @@
           <w:rFonts w:ascii="David" w:hAnsi="David" w:cs="David" w:hint="cs"/>
           <w:color w:val="000000" w:themeColor="text1"/>
         </w:rPr>
-        <w:t>-</w:t>
-      </w:r>
-      <w:r>
-        <w:rPr>
-          <w:rFonts w:ascii="David" w:hAnsi="David" w:cs="David" w:hint="cs"/>
-          <w:color w:val="000000" w:themeColor="text1"/>
-        </w:rPr>
-        <w:t>Gifford</w:t>
+        <w:t>-Gifford</w:t>
       </w:r>
       <w:r>
         <w:rPr>
@@ -6331,6 +6243,24 @@
           <w:color w:val="000000" w:themeColor="text1"/>
         </w:rPr>
         <w:t xml:space="preserve">For the current simulation, we chose to use the latter, because of its simplicity. </w:t>
+      </w:r>
+    </w:p>
+    <w:p>
+      <w:pPr>
+        <w:spacing w:line="360" w:lineRule="auto"/>
+        <w:ind w:left="360" w:firstLine="360"/>
+        <w:jc w:val="both"/>
+        <w:rPr>
+          <w:rFonts w:ascii="David" w:hAnsi="David" w:cs="David"/>
+          <w:color w:val="000000" w:themeColor="text1"/>
+        </w:rPr>
+      </w:pPr>
+      <w:r>
+        <w:rPr>
+          <w:rFonts w:ascii="David" w:hAnsi="David" w:cs="David"/>
+          <w:color w:val="000000" w:themeColor="text1"/>
+        </w:rPr>
+        <w:t>Sigma-a method….</w:t>
       </w:r>
     </w:p>
     <w:p>
@@ -6361,9 +6291,9 @@
         </w:rPr>
         <w:lastRenderedPageBreak/>
         <w:drawing>
-          <wp:inline distT="0" distB="0" distL="0" distR="0" wp14:anchorId="5C545FF0" wp14:editId="0F7D46CB">
-            <wp:extent cx="4013200" cy="2636169"/>
-            <wp:effectExtent l="0" t="0" r="0" b="5715"/>
+          <wp:inline distT="0" distB="0" distL="0" distR="0" wp14:anchorId="5C545FF0" wp14:editId="666A5013">
+            <wp:extent cx="3468707" cy="2278505"/>
+            <wp:effectExtent l="0" t="0" r="0" b="0"/>
             <wp:docPr id="2" name="Picture 2" descr="A close up of a map&#10;&#10;Description automatically generated"/>
             <wp:cNvGraphicFramePr>
               <a:graphicFrameLocks xmlns:a="http://schemas.openxmlformats.org/drawingml/2006/main" noChangeAspect="1"/>
@@ -6390,7 +6320,7 @@
                   <pic:spPr>
                     <a:xfrm>
                       <a:off x="0" y="0"/>
-                      <a:ext cx="4048664" cy="2659465"/>
+                      <a:ext cx="3512258" cy="2307113"/>
                     </a:xfrm>
                     <a:prstGeom prst="rect">
                       <a:avLst/>
@@ -6445,76 +6375,1010 @@
       <w:pPr>
         <w:spacing w:line="360" w:lineRule="auto"/>
         <w:ind w:left="360"/>
-        <w:rPr>
-          <w:rFonts w:ascii="David" w:hAnsi="David" w:cs="David"/>
-          <w:color w:val="000000"/>
-        </w:rPr>
-      </w:pPr>
-      <w:r>
-        <w:rPr>
-          <w:rFonts w:ascii="Calibri" w:hAnsi="Calibri" w:cs="Calibri"/>
-          <w:color w:val="000000"/>
-        </w:rPr>
-        <w:t>﻿</w:t>
-      </w:r>
-      <w:r>
-        <w:rPr>
-          <w:rFonts w:ascii="David" w:hAnsi="David" w:cs="David"/>
-          <w:color w:val="000000"/>
-        </w:rPr>
-        <w:t>The most important atmospheric conditions are wind speed, wind direction, and the vertical temperature structure of the local atmosphere. If the temperature decreases with height at a rate higher than the adiabatic lapse rate, the atmosphere is in unstable equilibrium and vertical motions are enhanced.</w:t>
+        <w:jc w:val="both"/>
+        <w:rPr>
+          <w:rFonts w:ascii="David" w:hAnsi="David" w:cs="David"/>
+          <w:color w:val="000000"/>
+        </w:rPr>
+      </w:pPr>
+      <w:r>
+        <w:rPr>
+          <w:rFonts w:ascii="David" w:hAnsi="David" w:cs="David"/>
+          <w:color w:val="FF0000"/>
+        </w:rPr>
+        <w:t xml:space="preserve">Sources: </w:t>
+      </w:r>
+      <w:r>
+        <w:rPr>
+          <w:rFonts w:ascii="David" w:hAnsi="David" w:cs="David"/>
+          <w:color w:val="FF0000"/>
+        </w:rPr>
+        <w:t>Meteorology today, atmospheric chemistry and physics, workboo</w:t>
+      </w:r>
+      <w:r>
+        <w:rPr>
+          <w:rFonts w:ascii="David" w:hAnsi="David" w:cs="David"/>
+          <w:color w:val="FF0000"/>
+        </w:rPr>
+        <w:t>k</w:t>
       </w:r>
     </w:p>
     <w:p>
       <w:pPr>
         <w:spacing w:line="360" w:lineRule="auto"/>
         <w:ind w:left="360"/>
-        <w:rPr>
-          <w:rFonts w:ascii="David" w:hAnsi="David" w:cs="David"/>
-          <w:color w:val="000000"/>
-        </w:rPr>
-      </w:pPr>
-      <w:r>
-        <w:rPr>
-          <w:rFonts w:ascii="David" w:hAnsi="David" w:cs="David"/>
-          <w:color w:val="000000"/>
-        </w:rPr>
-        <w:t>This is to keep</w:t>
+        <w:jc w:val="both"/>
+        <w:rPr>
+          <w:rFonts w:ascii="David" w:hAnsi="David" w:cs="David"/>
+          <w:color w:val="000000"/>
+        </w:rPr>
+      </w:pPr>
+      <w:r>
+        <w:rPr>
+          <w:rFonts w:ascii="David" w:hAnsi="David" w:cs="David"/>
+          <w:color w:val="000000"/>
+        </w:rPr>
+        <w:t xml:space="preserve">As reviewed above, the meteorological </w:t>
+      </w:r>
+      <w:r>
+        <w:rPr>
+          <w:rFonts w:ascii="David" w:hAnsi="David" w:cs="David"/>
+          <w:color w:val="000000"/>
+        </w:rPr>
+        <w:t xml:space="preserve">parameters that play a </w:t>
+      </w:r>
+      <w:r>
+        <w:rPr>
+          <w:rFonts w:ascii="David" w:hAnsi="David" w:cs="David"/>
+          <w:color w:val="000000"/>
+        </w:rPr>
+        <w:t xml:space="preserve">role </w:t>
+      </w:r>
+      <w:r>
+        <w:rPr>
+          <w:rFonts w:ascii="David" w:hAnsi="David" w:cs="David"/>
+          <w:color w:val="000000"/>
+        </w:rPr>
+        <w:t xml:space="preserve">in the Gaussian plume model are </w:t>
+      </w:r>
+      <w:r>
+        <w:rPr>
+          <w:rFonts w:ascii="David" w:hAnsi="David" w:cs="David"/>
+          <w:color w:val="000000"/>
+        </w:rPr>
+        <w:t>wind speed, wind direction, and the atmospher</w:t>
+      </w:r>
+      <w:r>
+        <w:rPr>
+          <w:rFonts w:ascii="David" w:hAnsi="David" w:cs="David"/>
+          <w:color w:val="000000"/>
+        </w:rPr>
+        <w:t>ic stability</w:t>
+      </w:r>
+      <w:r>
+        <w:rPr>
+          <w:rFonts w:ascii="David" w:hAnsi="David" w:cs="David"/>
+          <w:color w:val="000000"/>
+        </w:rPr>
+        <w:t xml:space="preserve"> condition</w:t>
+      </w:r>
+      <w:r>
+        <w:rPr>
+          <w:rFonts w:ascii="David" w:hAnsi="David" w:cs="David"/>
+          <w:color w:val="000000"/>
+        </w:rPr>
+        <w:t xml:space="preserve">. </w:t>
+      </w:r>
+      <w:r>
+        <w:rPr>
+          <w:rFonts w:ascii="David" w:hAnsi="David" w:cs="David"/>
+          <w:color w:val="000000"/>
+        </w:rPr>
+        <w:t>The stability co</w:t>
+      </w:r>
+      <w:r>
+        <w:rPr>
+          <w:rFonts w:ascii="David" w:hAnsi="David" w:cs="David"/>
+          <w:color w:val="000000"/>
+        </w:rPr>
+        <w:t xml:space="preserve">ndition is </w:t>
+      </w:r>
+      <w:r>
+        <w:rPr>
+          <w:rFonts w:ascii="David" w:hAnsi="David" w:cs="David"/>
+          <w:color w:val="000000"/>
+        </w:rPr>
+        <w:t>a function of the ve</w:t>
+      </w:r>
+      <w:bookmarkStart w:id="2" w:name="_GoBack"/>
+      <w:bookmarkEnd w:id="2"/>
+      <w:r>
+        <w:rPr>
+          <w:rFonts w:ascii="David" w:hAnsi="David" w:cs="David"/>
+          <w:color w:val="000000"/>
+        </w:rPr>
+        <w:t>rtical temperature profile of the atmosphere,</w:t>
+      </w:r>
+      <w:r>
+        <w:rPr>
+          <w:rFonts w:ascii="David" w:hAnsi="David" w:cs="David"/>
+          <w:color w:val="FF0000"/>
+        </w:rPr>
+        <w:t xml:space="preserve"> </w:t>
+      </w:r>
+      <w:r>
+        <w:rPr>
+          <w:rFonts w:ascii="David" w:hAnsi="David" w:cs="David"/>
+          <w:color w:val="000000" w:themeColor="text1"/>
+        </w:rPr>
+        <w:t>which is govern by winds</w:t>
+      </w:r>
+      <w:r>
+        <w:rPr>
+          <w:rFonts w:ascii="David" w:hAnsi="David" w:cs="David"/>
+          <w:color w:val="000000" w:themeColor="text1"/>
+        </w:rPr>
+        <w:t xml:space="preserve"> (cold or warm advection)</w:t>
+      </w:r>
+      <w:r>
+        <w:rPr>
+          <w:rFonts w:ascii="David" w:hAnsi="David" w:cs="David"/>
+          <w:color w:val="000000" w:themeColor="text1"/>
+        </w:rPr>
+        <w:t xml:space="preserve">, solar heating or radiative cooling. </w:t>
+      </w:r>
+      <w:r>
+        <w:rPr>
+          <w:rFonts w:ascii="David" w:hAnsi="David" w:cs="David"/>
+          <w:color w:val="000000"/>
+        </w:rPr>
+        <w:t xml:space="preserve">In general, </w:t>
+      </w:r>
+      <w:r>
+        <w:rPr>
+          <w:rFonts w:ascii="David" w:hAnsi="David" w:cs="David"/>
+          <w:color w:val="000000"/>
+        </w:rPr>
+        <w:t xml:space="preserve">three regimes of atmospheric stability exist: </w:t>
+      </w:r>
+      <w:r>
+        <w:rPr>
+          <w:rFonts w:ascii="David" w:hAnsi="David" w:cs="David"/>
+          <w:b/>
+          <w:bCs/>
+          <w:color w:val="000000"/>
+        </w:rPr>
+        <w:t>unstable, neutral and stable</w:t>
+      </w:r>
+      <w:r>
+        <w:rPr>
+          <w:rFonts w:ascii="David" w:hAnsi="David" w:cs="David"/>
+          <w:color w:val="000000"/>
+        </w:rPr>
+        <w:t xml:space="preserve">. </w:t>
+      </w:r>
+      <w:r>
+        <w:rPr>
+          <w:rFonts w:ascii="David" w:hAnsi="David" w:cs="David"/>
+          <w:color w:val="000000"/>
+        </w:rPr>
+        <w:t xml:space="preserve">In an </w:t>
+      </w:r>
+      <w:r>
+        <w:rPr>
+          <w:rFonts w:ascii="David" w:hAnsi="David" w:cs="David"/>
+          <w:b/>
+          <w:bCs/>
+          <w:color w:val="000000"/>
+        </w:rPr>
+        <w:t>absolutely</w:t>
+      </w:r>
+      <w:r>
+        <w:rPr>
+          <w:rFonts w:ascii="David" w:hAnsi="David" w:cs="David"/>
+          <w:color w:val="000000"/>
+        </w:rPr>
+        <w:t xml:space="preserve"> </w:t>
+      </w:r>
+      <w:r>
+        <w:rPr>
+          <w:rFonts w:ascii="David" w:hAnsi="David" w:cs="David"/>
+          <w:b/>
+          <w:bCs/>
+          <w:color w:val="000000"/>
+        </w:rPr>
+        <w:t>unstable</w:t>
+      </w:r>
+      <w:r>
+        <w:rPr>
+          <w:rFonts w:ascii="David" w:hAnsi="David" w:cs="David"/>
+          <w:color w:val="000000"/>
+        </w:rPr>
+        <w:t xml:space="preserve"> atmosphere, </w:t>
+      </w:r>
+      <w:r>
+        <w:rPr>
+          <w:rFonts w:ascii="David" w:hAnsi="David" w:cs="David"/>
+          <w:color w:val="000000"/>
+        </w:rPr>
+        <w:t xml:space="preserve">the </w:t>
+      </w:r>
+      <w:r>
+        <w:rPr>
+          <w:rFonts w:ascii="David" w:hAnsi="David" w:cs="David"/>
+          <w:color w:val="000000"/>
+        </w:rPr>
+        <w:t>environmental lapse rate (t</w:t>
+      </w:r>
+      <w:r>
+        <w:rPr>
+          <w:rFonts w:ascii="David" w:hAnsi="David" w:cs="David"/>
+          <w:color w:val="000000"/>
+        </w:rPr>
+        <w:t>he rate at which air temperature changes with altitude</w:t>
+      </w:r>
+      <w:r>
+        <w:rPr>
+          <w:rFonts w:ascii="David" w:hAnsi="David" w:cs="David"/>
+          <w:color w:val="000000"/>
+        </w:rPr>
+        <w:t>)</w:t>
+      </w:r>
+      <w:r>
+        <w:rPr>
+          <w:rFonts w:ascii="David" w:hAnsi="David" w:cs="David"/>
+          <w:color w:val="000000"/>
+        </w:rPr>
+        <w:t xml:space="preserve"> </w:t>
+      </w:r>
+      <w:r>
+        <w:rPr>
+          <w:rFonts w:ascii="David" w:hAnsi="David" w:cs="David"/>
+          <w:color w:val="000000"/>
+        </w:rPr>
+        <w:t xml:space="preserve">is </w:t>
+      </w:r>
+      <w:r>
+        <w:rPr>
+          <w:rFonts w:ascii="David" w:hAnsi="David" w:cs="David"/>
+          <w:color w:val="000000"/>
+        </w:rPr>
+        <w:t>greater</w:t>
+      </w:r>
+      <w:r>
+        <w:rPr>
+          <w:rFonts w:ascii="David" w:hAnsi="David" w:cs="David"/>
+          <w:color w:val="000000"/>
+        </w:rPr>
+        <w:t xml:space="preserve"> than the </w:t>
+      </w:r>
+      <w:r>
+        <w:rPr>
+          <w:rFonts w:ascii="David" w:hAnsi="David" w:cs="David"/>
+          <w:color w:val="000000"/>
+        </w:rPr>
+        <w:t xml:space="preserve">dry </w:t>
+      </w:r>
+      <w:r>
+        <w:rPr>
+          <w:rFonts w:ascii="David" w:hAnsi="David" w:cs="David"/>
+          <w:color w:val="000000"/>
+        </w:rPr>
+        <w:t>adiabatic lapse rate</w:t>
+      </w:r>
+      <w:r>
+        <w:rPr>
+          <w:rFonts w:ascii="David" w:hAnsi="David" w:cs="David"/>
+          <w:color w:val="000000"/>
+        </w:rPr>
+        <w:t xml:space="preserve"> </w:t>
+      </w:r>
+      <w:r>
+        <w:rPr>
+          <w:rFonts w:ascii="David" w:hAnsi="David" w:cs="David"/>
+          <w:color w:val="000000"/>
+        </w:rPr>
+        <w:t>(10</w:t>
+      </w:r>
+      <w:r>
+        <w:rPr>
+          <w:rFonts w:ascii="David" w:hAnsi="David" w:cs="David"/>
+          <w:color w:val="000000"/>
+          <w:vertAlign w:val="superscript"/>
+        </w:rPr>
+        <w:t xml:space="preserve">0 </w:t>
+      </w:r>
+      <w:r>
+        <w:rPr>
+          <w:rFonts w:ascii="David" w:hAnsi="David" w:cs="David"/>
+          <w:color w:val="000000"/>
+        </w:rPr>
+        <w:t>for every 1000 m)</w:t>
+      </w:r>
+      <w:r>
+        <w:rPr>
+          <w:rFonts w:ascii="David" w:hAnsi="David" w:cs="David"/>
+          <w:color w:val="000000"/>
+        </w:rPr>
+        <w:t>, and an air parcel that start</w:t>
+      </w:r>
+      <w:r>
+        <w:rPr>
+          <w:rFonts w:ascii="David" w:hAnsi="David" w:cs="David"/>
+          <w:color w:val="000000"/>
+        </w:rPr>
+        <w:t>s</w:t>
+      </w:r>
+      <w:r>
+        <w:rPr>
+          <w:rFonts w:ascii="David" w:hAnsi="David" w:cs="David"/>
+          <w:color w:val="000000"/>
+        </w:rPr>
+        <w:t xml:space="preserve"> to move upward will continue to rise because it is warmer and less dense than the air around it. </w:t>
+      </w:r>
+      <w:r>
+        <w:rPr>
+          <w:rFonts w:ascii="David" w:hAnsi="David" w:cs="David"/>
+          <w:color w:val="000000"/>
+        </w:rPr>
+        <w:t xml:space="preserve">Pollutants will be mixed rapidly. </w:t>
+      </w:r>
+      <w:r>
+        <w:rPr>
+          <w:rFonts w:ascii="David" w:hAnsi="David" w:cs="David"/>
+          <w:color w:val="000000"/>
+        </w:rPr>
+        <w:t>In a</w:t>
+      </w:r>
+      <w:r>
+        <w:rPr>
+          <w:rFonts w:ascii="David" w:hAnsi="David" w:cs="David"/>
+          <w:color w:val="000000"/>
+        </w:rPr>
+        <w:t>n</w:t>
+      </w:r>
+      <w:r>
+        <w:rPr>
+          <w:rFonts w:ascii="David" w:hAnsi="David" w:cs="David"/>
+          <w:color w:val="000000"/>
+        </w:rPr>
+        <w:t xml:space="preserve"> </w:t>
+      </w:r>
+      <w:r>
+        <w:rPr>
+          <w:rFonts w:ascii="David" w:hAnsi="David" w:cs="David"/>
+          <w:b/>
+          <w:bCs/>
+          <w:color w:val="000000"/>
+        </w:rPr>
+        <w:t>absolutely</w:t>
+      </w:r>
+      <w:r>
+        <w:rPr>
+          <w:rFonts w:ascii="David" w:hAnsi="David" w:cs="David"/>
+          <w:color w:val="000000"/>
+        </w:rPr>
+        <w:t xml:space="preserve"> </w:t>
+      </w:r>
+      <w:r>
+        <w:rPr>
+          <w:rFonts w:ascii="David" w:hAnsi="David" w:cs="David"/>
+          <w:b/>
+          <w:bCs/>
+          <w:color w:val="000000"/>
+        </w:rPr>
+        <w:t>stable</w:t>
+      </w:r>
+      <w:r>
+        <w:rPr>
+          <w:rFonts w:ascii="David" w:hAnsi="David" w:cs="David"/>
+          <w:color w:val="000000"/>
+        </w:rPr>
+        <w:t xml:space="preserve"> atmosphere,</w:t>
+      </w:r>
+      <w:r>
+        <w:rPr>
+          <w:rFonts w:ascii="David" w:hAnsi="David" w:cs="David"/>
+          <w:color w:val="000000"/>
+        </w:rPr>
+        <w:t xml:space="preserve"> the environmental lapse rate is less than the moist adiabatic rate</w:t>
+      </w:r>
+      <w:r>
+        <w:rPr>
+          <w:rFonts w:ascii="David" w:hAnsi="David" w:cs="David"/>
+          <w:color w:val="000000"/>
+        </w:rPr>
+        <w:t xml:space="preserve"> </w:t>
+      </w:r>
+      <w:r>
+        <w:rPr>
+          <w:rFonts w:ascii="David" w:hAnsi="David" w:cs="David"/>
+          <w:color w:val="000000"/>
+        </w:rPr>
+        <w:t>(6</w:t>
+      </w:r>
+      <w:r>
+        <w:rPr>
+          <w:rFonts w:ascii="David" w:hAnsi="David" w:cs="David"/>
+          <w:color w:val="000000"/>
+          <w:vertAlign w:val="superscript"/>
+        </w:rPr>
+        <w:t>0</w:t>
+      </w:r>
+      <w:r>
+        <w:rPr>
+          <w:rFonts w:ascii="David" w:hAnsi="David" w:cs="David"/>
+          <w:color w:val="000000"/>
+        </w:rPr>
+        <w:t xml:space="preserve"> for every 1000 m)</w:t>
+      </w:r>
+      <w:r>
+        <w:rPr>
+          <w:rFonts w:ascii="David" w:hAnsi="David" w:cs="David"/>
+          <w:color w:val="000000"/>
+        </w:rPr>
+        <w:t xml:space="preserve"> </w:t>
+      </w:r>
+      <w:r>
+        <w:rPr>
+          <w:rFonts w:ascii="David" w:hAnsi="David" w:cs="David"/>
+          <w:color w:val="000000"/>
+        </w:rPr>
+        <w:t>and an air parcel will resist an upward vertical motion and will tend to spread out horizontally.</w:t>
+      </w:r>
+      <w:r>
+        <w:rPr>
+          <w:rFonts w:ascii="David" w:hAnsi="David" w:cs="David"/>
+          <w:color w:val="000000"/>
+        </w:rPr>
+        <w:t xml:space="preserve"> </w:t>
+      </w:r>
+      <w:r>
+        <w:rPr>
+          <w:rFonts w:ascii="David" w:hAnsi="David" w:cs="David"/>
+          <w:color w:val="000000"/>
+        </w:rPr>
+        <w:t>If the temperature of the atmosphere increases with altitude in a certain layer in the atmosphere, then this layer is called an inversion</w:t>
+      </w:r>
+      <w:r>
+        <w:rPr>
+          <w:rFonts w:ascii="David" w:hAnsi="David" w:cs="David"/>
+          <w:color w:val="000000"/>
+        </w:rPr>
+        <w:t xml:space="preserve">, which is a form of an </w:t>
+      </w:r>
+      <w:r>
+        <w:rPr>
+          <w:rFonts w:ascii="David" w:hAnsi="David" w:cs="David"/>
+          <w:b/>
+          <w:bCs/>
+          <w:color w:val="000000"/>
+        </w:rPr>
+        <w:t>absolutely</w:t>
+      </w:r>
+      <w:r>
+        <w:rPr>
+          <w:rFonts w:ascii="David" w:hAnsi="David" w:cs="David"/>
+          <w:color w:val="000000"/>
+        </w:rPr>
+        <w:t xml:space="preserve"> </w:t>
+      </w:r>
+      <w:r>
+        <w:rPr>
+          <w:rFonts w:ascii="David" w:hAnsi="David" w:cs="David"/>
+          <w:b/>
+          <w:bCs/>
+          <w:color w:val="000000"/>
+        </w:rPr>
+        <w:t>stable</w:t>
+      </w:r>
+      <w:r>
+        <w:rPr>
+          <w:rFonts w:ascii="David" w:hAnsi="David" w:cs="David"/>
+          <w:b/>
+          <w:bCs/>
+          <w:color w:val="000000"/>
+        </w:rPr>
+        <w:t xml:space="preserve"> </w:t>
+      </w:r>
+      <w:r>
+        <w:rPr>
+          <w:rFonts w:ascii="David" w:hAnsi="David" w:cs="David"/>
+          <w:color w:val="000000"/>
+        </w:rPr>
+        <w:t>atmosphere as well. Such conditions</w:t>
+      </w:r>
+      <w:r>
+        <w:rPr>
+          <w:rFonts w:ascii="David" w:hAnsi="David" w:cs="David"/>
+          <w:color w:val="000000"/>
+        </w:rPr>
+        <w:t xml:space="preserve"> </w:t>
+      </w:r>
+      <w:r>
+        <w:rPr>
+          <w:rFonts w:ascii="David" w:hAnsi="David" w:cs="David"/>
+          <w:color w:val="000000"/>
+        </w:rPr>
+        <w:t>might</w:t>
+      </w:r>
+      <w:r>
+        <w:rPr>
+          <w:rFonts w:ascii="David" w:hAnsi="David" w:cs="David"/>
+          <w:color w:val="000000"/>
+        </w:rPr>
+        <w:t xml:space="preserve"> </w:t>
+      </w:r>
+      <w:r>
+        <w:rPr>
+          <w:rFonts w:ascii="David" w:hAnsi="David" w:cs="David"/>
+          <w:color w:val="000000"/>
+        </w:rPr>
+        <w:t>lead to high pollution concentrations</w:t>
+      </w:r>
+      <w:r>
+        <w:rPr>
+          <w:rFonts w:ascii="David" w:hAnsi="David" w:cs="David"/>
+          <w:color w:val="000000"/>
+        </w:rPr>
+        <w:t xml:space="preserve">. </w:t>
+      </w:r>
+      <w:r>
+        <w:rPr>
+          <w:rFonts w:ascii="David" w:hAnsi="David" w:cs="David"/>
+          <w:color w:val="000000"/>
+        </w:rPr>
+        <w:t>When t</w:t>
+      </w:r>
+      <w:r>
+        <w:rPr>
+          <w:rFonts w:ascii="David" w:hAnsi="David" w:cs="David"/>
+          <w:color w:val="000000"/>
+        </w:rPr>
+        <w:t>he environmental lapse rate lies between the moist and dry adiabatic rates</w:t>
+      </w:r>
+      <w:r>
+        <w:rPr>
+          <w:rFonts w:ascii="David" w:hAnsi="David" w:cs="David"/>
+          <w:color w:val="000000"/>
+        </w:rPr>
+        <w:t xml:space="preserve">, </w:t>
+      </w:r>
+      <w:r>
+        <w:rPr>
+          <w:rFonts w:ascii="David" w:hAnsi="David" w:cs="David"/>
+          <w:color w:val="000000"/>
+        </w:rPr>
+        <w:t xml:space="preserve">the atmosphere is </w:t>
+      </w:r>
+      <w:r>
+        <w:rPr>
+          <w:rFonts w:ascii="David" w:hAnsi="David" w:cs="David"/>
+          <w:b/>
+          <w:bCs/>
+          <w:color w:val="000000"/>
+        </w:rPr>
+        <w:t>conditionally unstable</w:t>
+      </w:r>
+      <w:r>
+        <w:rPr>
+          <w:rFonts w:ascii="David" w:hAnsi="David" w:cs="David"/>
+          <w:color w:val="000000"/>
+        </w:rPr>
+        <w:t xml:space="preserve">. The stability of the atmosphere </w:t>
+      </w:r>
+      <w:r>
+        <w:rPr>
+          <w:rFonts w:ascii="David" w:hAnsi="David" w:cs="David"/>
+          <w:color w:val="000000"/>
+        </w:rPr>
+        <w:t xml:space="preserve">depends on whether the rising air is saturated or not. When the air parcel is not saturated, then the dry adiabatic lapse rate is the relevant reference state and the atmosphere is stable. For a saturated air parcel inside a cloud, the reference is the moist adiabatic rate and the atmosphere is unstable. </w:t>
       </w:r>
     </w:p>
     <w:p>
       <w:pPr>
         <w:spacing w:line="360" w:lineRule="auto"/>
         <w:ind w:left="360"/>
-        <w:rPr>
-          <w:rFonts w:ascii="David" w:hAnsi="David" w:cs="David"/>
-          <w:color w:val="000000"/>
-        </w:rPr>
-      </w:pPr>
-      <w:r>
-        <w:rPr>
-          <w:rFonts w:ascii="David" w:hAnsi="David" w:cs="David"/>
-          <w:color w:val="000000"/>
-        </w:rPr>
-        <w:t>pollution concentrations moderate or weak at ground level. But, if the temperature decreases with height at a rate lower than the adiabatic lapse rate (stable atmosphere) or increases with height (inversion), vertical motions are reduced or damped.</w:t>
-      </w:r>
+        <w:jc w:val="both"/>
+        <w:rPr>
+          <w:rFonts w:ascii="David" w:hAnsi="David" w:cs="David"/>
+          <w:color w:val="000000"/>
+        </w:rPr>
+      </w:pPr>
     </w:p>
     <w:p>
       <w:pPr>
         <w:spacing w:line="360" w:lineRule="auto"/>
         <w:ind w:left="360"/>
-        <w:rPr>
-          <w:rFonts w:ascii="David" w:hAnsi="David" w:cs="David"/>
-          <w:color w:val="000000"/>
-        </w:rPr>
-      </w:pPr>
-      <w:r>
-        <w:rPr>
-          <w:rFonts w:ascii="David" w:hAnsi="David" w:cs="David"/>
-          <w:color w:val="000000"/>
-        </w:rPr>
-        <w:t>This will</w:t>
-      </w:r>
+        <w:jc w:val="both"/>
+        <w:rPr>
+          <w:rFonts w:ascii="David" w:hAnsi="David" w:cs="David"/>
+          <w:color w:val="000000"/>
+        </w:rPr>
+      </w:pPr>
+    </w:p>
+    <w:p>
+      <w:pPr>
+        <w:spacing w:line="360" w:lineRule="auto"/>
+        <w:ind w:left="360"/>
+        <w:jc w:val="both"/>
+        <w:rPr>
+          <w:rFonts w:ascii="David" w:hAnsi="David" w:cs="David"/>
+          <w:color w:val="000000"/>
+        </w:rPr>
+      </w:pPr>
+    </w:p>
+    <w:p>
+      <w:pPr>
+        <w:spacing w:line="360" w:lineRule="auto"/>
+        <w:ind w:left="360"/>
+        <w:jc w:val="both"/>
+        <w:rPr>
+          <w:rFonts w:ascii="David" w:hAnsi="David" w:cs="David"/>
+          <w:color w:val="000000"/>
+        </w:rPr>
+      </w:pPr>
+    </w:p>
+    <w:p>
+      <w:pPr>
+        <w:spacing w:line="360" w:lineRule="auto"/>
+        <w:ind w:left="360"/>
+        <w:jc w:val="both"/>
+        <w:rPr>
+          <w:rFonts w:ascii="David" w:hAnsi="David" w:cs="David"/>
+          <w:color w:val="000000"/>
+        </w:rPr>
+      </w:pPr>
+    </w:p>
+    <w:p>
+      <w:pPr>
+        <w:spacing w:line="360" w:lineRule="auto"/>
+        <w:ind w:left="360"/>
+        <w:jc w:val="both"/>
+        <w:rPr>
+          <w:rFonts w:ascii="David" w:hAnsi="David" w:cs="David"/>
+          <w:color w:val="000000"/>
+        </w:rPr>
+      </w:pPr>
+    </w:p>
+    <w:p>
+      <w:pPr>
+        <w:spacing w:line="360" w:lineRule="auto"/>
+        <w:ind w:left="360"/>
+        <w:jc w:val="both"/>
+        <w:rPr>
+          <w:rFonts w:ascii="David" w:hAnsi="David" w:cs="David"/>
+          <w:color w:val="000000"/>
+        </w:rPr>
+      </w:pPr>
+    </w:p>
+    <w:p>
+      <w:pPr>
+        <w:spacing w:line="360" w:lineRule="auto"/>
+        <w:ind w:left="360"/>
+        <w:jc w:val="both"/>
+        <w:rPr>
+          <w:rFonts w:ascii="David" w:hAnsi="David" w:cs="David"/>
+          <w:color w:val="000000"/>
+        </w:rPr>
+      </w:pPr>
+    </w:p>
+    <w:p>
+      <w:pPr>
+        <w:spacing w:line="360" w:lineRule="auto"/>
+        <w:ind w:left="360"/>
+        <w:jc w:val="both"/>
+        <w:rPr>
+          <w:rFonts w:ascii="David" w:hAnsi="David" w:cs="David"/>
+          <w:color w:val="000000"/>
+        </w:rPr>
+      </w:pPr>
+    </w:p>
+    <w:p>
+      <w:pPr>
+        <w:spacing w:line="360" w:lineRule="auto"/>
+        <w:ind w:left="360"/>
+        <w:jc w:val="both"/>
+        <w:rPr>
+          <w:rFonts w:ascii="David" w:hAnsi="David" w:cs="David"/>
+          <w:color w:val="000000"/>
+        </w:rPr>
+      </w:pPr>
+    </w:p>
+    <w:p>
+      <w:pPr>
+        <w:spacing w:line="360" w:lineRule="auto"/>
+        <w:ind w:left="360"/>
+        <w:jc w:val="both"/>
+        <w:rPr>
+          <w:rFonts w:ascii="David" w:hAnsi="David" w:cs="David"/>
+          <w:color w:val="000000"/>
+        </w:rPr>
+      </w:pPr>
+    </w:p>
+    <w:p>
+      <w:pPr>
+        <w:spacing w:line="360" w:lineRule="auto"/>
+        <w:ind w:left="360"/>
+        <w:jc w:val="both"/>
+        <w:rPr>
+          <w:rFonts w:ascii="David" w:hAnsi="David" w:cs="David"/>
+          <w:i/>
+          <w:iCs/>
+          <w:color w:val="000000"/>
+        </w:rPr>
+      </w:pPr>
+      <w:r>
+        <w:rPr>
+          <w:rFonts w:ascii="David" w:hAnsi="David" w:cs="David"/>
+          <w:i/>
+          <w:iCs/>
+          <w:noProof/>
+          <w:color w:val="000000"/>
+        </w:rPr>
+        <w:drawing>
+          <wp:inline distT="0" distB="0" distL="0" distR="0" wp14:anchorId="4E123C8C" wp14:editId="1B6C45BE">
+            <wp:extent cx="5759450" cy="2511425"/>
+            <wp:effectExtent l="0" t="0" r="6350" b="3175"/>
+            <wp:docPr id="4" name="Picture 4" descr="A picture containing text, newspaper&#10;&#10;Description automatically generated"/>
+            <wp:cNvGraphicFramePr>
+              <a:graphicFrameLocks xmlns:a="http://schemas.openxmlformats.org/drawingml/2006/main" noChangeAspect="1"/>
+            </wp:cNvGraphicFramePr>
+            <a:graphic xmlns:a="http://schemas.openxmlformats.org/drawingml/2006/main">
+              <a:graphicData uri="http://schemas.openxmlformats.org/drawingml/2006/picture">
+                <pic:pic xmlns:pic="http://schemas.openxmlformats.org/drawingml/2006/picture">
+                  <pic:nvPicPr>
+                    <pic:cNvPr id="4" name="Screen Shot 2019-05-06 at 17.56.06.png"/>
+                    <pic:cNvPicPr/>
+                  </pic:nvPicPr>
+                  <pic:blipFill>
+                    <a:blip r:embed="rId8">
+                      <a:extLst>
+                        <a:ext uri="{28A0092B-C50C-407E-A947-70E740481C1C}">
+                          <a14:useLocalDpi xmlns:a14="http://schemas.microsoft.com/office/drawing/2010/main" val="0"/>
+                        </a:ext>
+                      </a:extLst>
+                    </a:blip>
+                    <a:stretch>
+                      <a:fillRect/>
+                    </a:stretch>
+                  </pic:blipFill>
+                  <pic:spPr>
+                    <a:xfrm>
+                      <a:off x="0" y="0"/>
+                      <a:ext cx="5759450" cy="2511425"/>
+                    </a:xfrm>
+                    <a:prstGeom prst="rect">
+                      <a:avLst/>
+                    </a:prstGeom>
+                  </pic:spPr>
+                </pic:pic>
+              </a:graphicData>
+            </a:graphic>
+          </wp:inline>
+        </w:drawing>
+      </w:r>
+    </w:p>
+    <w:p>
+      <w:pPr>
+        <w:spacing w:line="360" w:lineRule="auto"/>
+        <w:ind w:left="360"/>
+        <w:jc w:val="both"/>
+        <w:rPr>
+          <w:rFonts w:ascii="David" w:hAnsi="David" w:cs="David"/>
+          <w:color w:val="000000"/>
+        </w:rPr>
+      </w:pPr>
+    </w:p>
+    <w:p>
+      <w:pPr>
+        <w:spacing w:line="360" w:lineRule="auto"/>
+        <w:jc w:val="both"/>
+        <w:rPr>
+          <w:rFonts w:ascii="David" w:hAnsi="David" w:cs="David"/>
+          <w:color w:val="000000"/>
+        </w:rPr>
+      </w:pPr>
+      <w:r>
+        <w:rPr>
+          <w:rFonts w:ascii="David" w:hAnsi="David" w:cs="David"/>
+          <w:noProof/>
+          <w:color w:val="000000"/>
+        </w:rPr>
+        <w:drawing>
+          <wp:inline distT="0" distB="0" distL="0" distR="0" wp14:anchorId="22A61B9D" wp14:editId="342C8370">
+            <wp:extent cx="5759450" cy="3575050"/>
+            <wp:effectExtent l="0" t="0" r="6350" b="6350"/>
+            <wp:docPr id="5" name="Picture 5" descr="A picture containing text, newspaper&#10;&#10;Description automatically generated"/>
+            <wp:cNvGraphicFramePr>
+              <a:graphicFrameLocks xmlns:a="http://schemas.openxmlformats.org/drawingml/2006/main" noChangeAspect="1"/>
+            </wp:cNvGraphicFramePr>
+            <a:graphic xmlns:a="http://schemas.openxmlformats.org/drawingml/2006/main">
+              <a:graphicData uri="http://schemas.openxmlformats.org/drawingml/2006/picture">
+                <pic:pic xmlns:pic="http://schemas.openxmlformats.org/drawingml/2006/picture">
+                  <pic:nvPicPr>
+                    <pic:cNvPr id="5" name="Screen Shot 2019-05-06 at 17.59.46.png"/>
+                    <pic:cNvPicPr/>
+                  </pic:nvPicPr>
+                  <pic:blipFill>
+                    <a:blip r:embed="rId9" cstate="print">
+                      <a:extLst>
+                        <a:ext uri="{28A0092B-C50C-407E-A947-70E740481C1C}">
+                          <a14:useLocalDpi xmlns:a14="http://schemas.microsoft.com/office/drawing/2010/main" val="0"/>
+                        </a:ext>
+                      </a:extLst>
+                    </a:blip>
+                    <a:stretch>
+                      <a:fillRect/>
+                    </a:stretch>
+                  </pic:blipFill>
+                  <pic:spPr>
+                    <a:xfrm>
+                      <a:off x="0" y="0"/>
+                      <a:ext cx="5759450" cy="3575050"/>
+                    </a:xfrm>
+                    <a:prstGeom prst="rect">
+                      <a:avLst/>
+                    </a:prstGeom>
+                  </pic:spPr>
+                </pic:pic>
+              </a:graphicData>
+            </a:graphic>
+          </wp:inline>
+        </w:drawing>
+      </w:r>
+    </w:p>
+    <w:p>
+      <w:pPr>
+        <w:spacing w:line="360" w:lineRule="auto"/>
+        <w:ind w:left="360"/>
+        <w:jc w:val="both"/>
+        <w:rPr>
+          <w:rFonts w:ascii="David" w:hAnsi="David" w:cs="David"/>
+          <w:color w:val="000000"/>
+        </w:rPr>
+      </w:pPr>
+    </w:p>
+    <w:p>
+      <w:pPr>
+        <w:spacing w:line="360" w:lineRule="auto"/>
+        <w:ind w:left="360"/>
+        <w:jc w:val="both"/>
+        <w:rPr>
+          <w:rFonts w:ascii="David" w:hAnsi="David" w:cs="David"/>
+          <w:color w:val="000000"/>
+        </w:rPr>
+      </w:pPr>
+    </w:p>
+    <w:p>
+      <w:pPr>
+        <w:spacing w:line="360" w:lineRule="auto"/>
+        <w:ind w:left="360"/>
+        <w:jc w:val="both"/>
+        <w:rPr>
+          <w:rFonts w:ascii="David" w:hAnsi="David" w:cs="David"/>
+          <w:color w:val="000000" w:themeColor="text1"/>
+        </w:rPr>
+      </w:pPr>
+      <w:proofErr w:type="spellStart"/>
+      <w:r>
+        <w:rPr>
+          <w:rFonts w:ascii="David" w:hAnsi="David" w:cs="David"/>
+          <w:color w:val="000000" w:themeColor="text1"/>
+        </w:rPr>
+        <w:t>Pasquil</w:t>
+      </w:r>
+      <w:r>
+        <w:rPr>
+          <w:rFonts w:ascii="David" w:hAnsi="David" w:cs="David"/>
+          <w:color w:val="000000" w:themeColor="text1"/>
+        </w:rPr>
+        <w:t>l</w:t>
+      </w:r>
+      <w:proofErr w:type="spellEnd"/>
+      <w:r>
+        <w:rPr>
+          <w:rFonts w:ascii="David" w:hAnsi="David" w:cs="David"/>
+          <w:color w:val="000000" w:themeColor="text1"/>
+        </w:rPr>
+        <w:t xml:space="preserve"> stability class</w:t>
+      </w:r>
+      <w:r>
+        <w:rPr>
+          <w:rFonts w:ascii="David" w:hAnsi="David" w:cs="David"/>
+          <w:color w:val="000000" w:themeColor="text1"/>
+        </w:rPr>
+        <w:t xml:space="preserve"> categories</w:t>
+      </w:r>
+      <w:r>
+        <w:rPr>
+          <w:rFonts w:ascii="David" w:hAnsi="David" w:cs="David"/>
+          <w:color w:val="000000" w:themeColor="text1"/>
+        </w:rPr>
+        <w:t>:</w:t>
+      </w:r>
+    </w:p>
+    <w:p>
+      <w:pPr>
+        <w:spacing w:line="360" w:lineRule="auto"/>
+        <w:ind w:left="360"/>
+        <w:jc w:val="both"/>
+        <w:rPr>
+          <w:rFonts w:ascii="David" w:hAnsi="David" w:cs="David"/>
+          <w:color w:val="000000"/>
+        </w:rPr>
+      </w:pPr>
+      <w:r>
+        <w:rPr>
+          <w:rFonts w:ascii="David" w:hAnsi="David" w:cs="David"/>
+          <w:noProof/>
+          <w:color w:val="000000"/>
+        </w:rPr>
+        <w:lastRenderedPageBreak/>
+        <w:drawing>
+          <wp:inline distT="0" distB="0" distL="0" distR="0" wp14:anchorId="3C9A7331" wp14:editId="5A1B3372">
+            <wp:extent cx="6388173" cy="883920"/>
+            <wp:effectExtent l="0" t="0" r="0" b="5080"/>
+            <wp:docPr id="3" name="Picture 3" descr="A screenshot of a cell phone&#10;&#10;Description automatically generated"/>
+            <wp:cNvGraphicFramePr>
+              <a:graphicFrameLocks xmlns:a="http://schemas.openxmlformats.org/drawingml/2006/main" noChangeAspect="1"/>
+            </wp:cNvGraphicFramePr>
+            <a:graphic xmlns:a="http://schemas.openxmlformats.org/drawingml/2006/main">
+              <a:graphicData uri="http://schemas.openxmlformats.org/drawingml/2006/picture">
+                <pic:pic xmlns:pic="http://schemas.openxmlformats.org/drawingml/2006/picture">
+                  <pic:nvPicPr>
+                    <pic:cNvPr id="3" name="Screen Shot 2019-05-06 at 16.33.03.png"/>
+                    <pic:cNvPicPr/>
+                  </pic:nvPicPr>
+                  <pic:blipFill>
+                    <a:blip r:embed="rId10" cstate="print">
+                      <a:extLst>
+                        <a:ext uri="{28A0092B-C50C-407E-A947-70E740481C1C}">
+                          <a14:useLocalDpi xmlns:a14="http://schemas.microsoft.com/office/drawing/2010/main" val="0"/>
+                        </a:ext>
+                      </a:extLst>
+                    </a:blip>
+                    <a:stretch>
+                      <a:fillRect/>
+                    </a:stretch>
+                  </pic:blipFill>
+                  <pic:spPr>
+                    <a:xfrm>
+                      <a:off x="0" y="0"/>
+                      <a:ext cx="6407706" cy="886623"/>
+                    </a:xfrm>
+                    <a:prstGeom prst="rect">
+                      <a:avLst/>
+                    </a:prstGeom>
+                  </pic:spPr>
+                </pic:pic>
+              </a:graphicData>
+            </a:graphic>
+          </wp:inline>
+        </w:drawing>
+      </w:r>
+    </w:p>
+    <w:p>
+      <w:pPr>
+        <w:spacing w:line="360" w:lineRule="auto"/>
+        <w:ind w:left="360"/>
+        <w:jc w:val="both"/>
+        <w:rPr>
+          <w:rFonts w:ascii="David" w:hAnsi="David" w:cs="David"/>
+          <w:color w:val="000000"/>
+        </w:rPr>
+      </w:pPr>
+    </w:p>
+    <w:p>
+      <w:pPr>
+        <w:spacing w:line="360" w:lineRule="auto"/>
+        <w:ind w:left="360"/>
+        <w:jc w:val="both"/>
+        <w:rPr>
+          <w:rFonts w:ascii="David" w:hAnsi="David" w:cs="David"/>
+          <w:color w:val="000000"/>
+        </w:rPr>
+      </w:pPr>
     </w:p>
     <w:p>
       <w:pPr>
@@ -6527,46 +7391,16 @@
           <w:color w:val="000000"/>
         </w:rPr>
       </w:pPr>
-      <w:r>
-        <w:rPr>
-          <w:rFonts w:ascii="David" w:hAnsi="David" w:cs="David"/>
-          <w:color w:val="000000"/>
-        </w:rPr>
-        <w:t>lead to potentially high pollution concentrations</w:t>
-      </w:r>
-    </w:p>
-    <w:p>
-      <w:pPr>
-        <w:bidi/>
-        <w:spacing w:line="360" w:lineRule="auto"/>
-        <w:ind w:left="360"/>
-        <w:jc w:val="both"/>
-        <w:rPr>
-          <w:rFonts w:ascii="David" w:hAnsi="David" w:cs="David"/>
-          <w:color w:val="000000"/>
-        </w:rPr>
-      </w:pPr>
-    </w:p>
-    <w:p>
-      <w:pPr>
-        <w:bidi/>
-        <w:spacing w:line="360" w:lineRule="auto"/>
-        <w:ind w:left="360"/>
-        <w:jc w:val="both"/>
-        <w:rPr>
-          <w:rFonts w:ascii="David" w:hAnsi="David" w:cs="David"/>
-          <w:color w:val="000000"/>
-        </w:rPr>
-      </w:pPr>
-    </w:p>
-    <w:p>
-      <w:pPr>
-        <w:bidi/>
-        <w:spacing w:line="360" w:lineRule="auto"/>
-        <w:ind w:left="360"/>
-        <w:jc w:val="both"/>
-        <w:rPr>
-          <w:rFonts w:ascii="David" w:hAnsi="David" w:cs="David"/>
+    </w:p>
+    <w:p>
+      <w:pPr>
+        <w:pStyle w:val="ListParagraph"/>
+        <w:spacing w:line="360" w:lineRule="auto"/>
+        <w:jc w:val="both"/>
+        <w:rPr>
+          <w:rFonts w:ascii="David" w:hAnsi="David" w:cs="David"/>
+          <w:b/>
+          <w:bCs/>
           <w:color w:val="000000"/>
         </w:rPr>
       </w:pPr>
@@ -6578,14 +7412,74 @@
           <w:ilvl w:val="0"/>
           <w:numId w:val="2"/>
         </w:numPr>
+        <w:spacing w:line="360" w:lineRule="auto"/>
+        <w:jc w:val="both"/>
+        <w:rPr>
+          <w:rFonts w:ascii="David" w:hAnsi="David" w:cs="David"/>
+          <w:b/>
+          <w:bCs/>
+          <w:color w:val="000000"/>
+        </w:rPr>
+      </w:pPr>
+      <w:r>
+        <w:rPr>
+          <w:rFonts w:ascii="David" w:hAnsi="David" w:cs="David"/>
+          <w:b/>
+          <w:bCs/>
+          <w:color w:val="000000"/>
+        </w:rPr>
+        <w:t>Evolutionary algorithms and Borg MOEA</w:t>
+      </w:r>
+    </w:p>
+    <w:p>
+      <w:pPr>
+        <w:spacing w:line="360" w:lineRule="auto"/>
+        <w:ind w:left="360"/>
+        <w:jc w:val="both"/>
+        <w:rPr>
+          <w:rFonts w:ascii="David" w:hAnsi="David" w:cs="David"/>
+          <w:color w:val="FF0000"/>
+        </w:rPr>
+      </w:pPr>
+    </w:p>
+    <w:p>
+      <w:pPr>
         <w:bidi/>
         <w:spacing w:line="360" w:lineRule="auto"/>
         <w:jc w:val="both"/>
         <w:rPr>
           <w:rFonts w:ascii="David" w:hAnsi="David" w:cs="David"/>
           <w:color w:val="000000"/>
-        </w:rPr>
-      </w:pPr>
+          <w:rtl/>
+        </w:rPr>
+      </w:pPr>
+      <w:r>
+        <w:rPr>
+          <w:rFonts w:ascii="David" w:hAnsi="David" w:cs="David" w:hint="cs"/>
+          <w:color w:val="000000"/>
+          <w:rtl/>
+        </w:rPr>
+        <w:t>אלגוריתם אבולוציוניים</w:t>
+      </w:r>
+    </w:p>
+    <w:p>
+      <w:pPr>
+        <w:bidi/>
+        <w:spacing w:line="360" w:lineRule="auto"/>
+        <w:jc w:val="both"/>
+        <w:rPr>
+          <w:rFonts w:ascii="David" w:hAnsi="David" w:cs="David"/>
+          <w:color w:val="000000"/>
+        </w:rPr>
+      </w:pPr>
+      <w:r>
+        <w:rPr>
+          <w:rFonts w:ascii="David" w:hAnsi="David" w:cs="David" w:hint="cs"/>
+          <w:color w:val="000000"/>
+          <w:rtl/>
+        </w:rPr>
+        <w:t>כלי האופטימיזציה בורג</w:t>
+      </w:r>
     </w:p>
     <w:p>
       <w:pPr>
@@ -6594,12 +7488,69 @@
           <w:ilvl w:val="0"/>
           <w:numId w:val="2"/>
         </w:numPr>
+        <w:spacing w:line="360" w:lineRule="auto"/>
+        <w:jc w:val="both"/>
+        <w:rPr>
+          <w:rFonts w:ascii="David" w:hAnsi="David" w:cs="David"/>
+          <w:b/>
+          <w:bCs/>
+          <w:color w:val="000000"/>
+        </w:rPr>
+      </w:pPr>
+      <w:r>
+        <w:rPr>
+          <w:rFonts w:ascii="David" w:hAnsi="David" w:cs="David"/>
+          <w:b/>
+          <w:bCs/>
+          <w:color w:val="000000"/>
+        </w:rPr>
+        <w:t>Pairwise Euclidean distance (PED)</w:t>
+      </w:r>
+    </w:p>
+    <w:p>
+      <w:pPr>
         <w:bidi/>
         <w:spacing w:line="360" w:lineRule="auto"/>
         <w:jc w:val="both"/>
         <w:rPr>
           <w:rFonts w:ascii="David" w:hAnsi="David" w:cs="David"/>
           <w:color w:val="000000"/>
+          <w:rtl/>
+        </w:rPr>
+      </w:pPr>
+      <w:r>
+        <w:rPr>
+          <w:rFonts w:ascii="David" w:hAnsi="David" w:cs="David" w:hint="cs"/>
+          <w:color w:val="000000"/>
+          <w:rtl/>
+        </w:rPr>
+        <w:t xml:space="preserve">מה זה </w:t>
+      </w:r>
+      <w:r>
+        <w:rPr>
+          <w:rFonts w:ascii="David" w:hAnsi="David" w:cs="David" w:hint="cs"/>
+          <w:color w:val="000000"/>
+        </w:rPr>
+        <w:t>PED</w:t>
+      </w:r>
+      <w:r>
+        <w:rPr>
+          <w:rFonts w:ascii="David" w:hAnsi="David" w:cs="David" w:hint="cs"/>
+          <w:color w:val="000000"/>
+          <w:rtl/>
+        </w:rPr>
+        <w:t>, הפרדה בין מקורות</w:t>
+      </w:r>
+    </w:p>
+    <w:p>
+      <w:pPr>
+        <w:spacing w:line="360" w:lineRule="auto"/>
+        <w:ind w:left="360"/>
+        <w:jc w:val="both"/>
+        <w:rPr>
+          <w:rFonts w:ascii="David" w:hAnsi="David" w:cs="David"/>
+          <w:color w:val="FF0000"/>
+          <w:rtl/>
         </w:rPr>
       </w:pPr>
     </w:p>
@@ -6610,11 +7561,119 @@
           <w:ilvl w:val="0"/>
           <w:numId w:val="2"/>
         </w:numPr>
+        <w:spacing w:line="360" w:lineRule="auto"/>
+        <w:jc w:val="both"/>
+        <w:rPr>
+          <w:rFonts w:ascii="David" w:hAnsi="David" w:cs="David"/>
+          <w:b/>
+          <w:bCs/>
+          <w:color w:val="000000"/>
+        </w:rPr>
+      </w:pPr>
+      <w:r>
+        <w:rPr>
+          <w:rFonts w:ascii="David" w:hAnsi="David" w:cs="David"/>
+          <w:b/>
+          <w:bCs/>
+          <w:color w:val="000000"/>
+        </w:rPr>
+        <w:t>Data</w:t>
+      </w:r>
+    </w:p>
+    <w:p>
+      <w:pPr>
         <w:bidi/>
         <w:spacing w:line="360" w:lineRule="auto"/>
         <w:jc w:val="both"/>
         <w:rPr>
           <w:rFonts w:ascii="David" w:hAnsi="David" w:cs="David"/>
+          <w:b/>
+          <w:bCs/>
+          <w:color w:val="000000"/>
+          <w:rtl/>
+        </w:rPr>
+      </w:pPr>
+      <w:r>
+        <w:rPr>
+          <w:rFonts w:ascii="David" w:hAnsi="David" w:cs="David" w:hint="cs"/>
+          <w:b/>
+          <w:bCs/>
+          <w:color w:val="000000"/>
+          <w:rtl/>
+        </w:rPr>
+        <w:t xml:space="preserve">מטאורולוגיה </w:t>
+      </w:r>
+    </w:p>
+    <w:p>
+      <w:pPr>
+        <w:bidi/>
+        <w:spacing w:line="360" w:lineRule="auto"/>
+        <w:jc w:val="both"/>
+        <w:rPr>
+          <w:rFonts w:ascii="David" w:hAnsi="David" w:cs="David"/>
+          <w:color w:val="000000"/>
+        </w:rPr>
+      </w:pPr>
+      <w:r>
+        <w:rPr>
+          <w:rFonts w:ascii="David" w:hAnsi="David" w:cs="David" w:hint="cs"/>
+          <w:color w:val="000000"/>
+          <w:rtl/>
+        </w:rPr>
+        <w:t>נתונים מטאורולוגיים - מהירות וכיוון רוח ויציבות אטמוספרית (</w:t>
+      </w:r>
+      <w:r>
+        <w:rPr>
+          <w:rFonts w:ascii="David" w:hAnsi="David" w:cs="David" w:hint="cs"/>
+          <w:color w:val="000000"/>
+          <w:rtl/>
+        </w:rPr>
+        <w:t>חישבתי</w:t>
+      </w:r>
+      <w:r>
+        <w:rPr>
+          <w:rFonts w:ascii="David" w:hAnsi="David" w:cs="David" w:hint="cs"/>
+          <w:color w:val="000000"/>
+          <w:rtl/>
+        </w:rPr>
+        <w:t xml:space="preserve"> לפי… מעידה גם על קרינה סולארית וטמפרטורה בעקיפין</w:t>
+      </w:r>
+      <w:r>
+        <w:rPr>
+          <w:rFonts w:ascii="David" w:hAnsi="David" w:cs="David"/>
+          <w:color w:val="000000"/>
+        </w:rPr>
+        <w:t>(</w:t>
+      </w:r>
+    </w:p>
+    <w:p>
+      <w:pPr>
+        <w:bidi/>
+        <w:spacing w:line="360" w:lineRule="auto"/>
+        <w:jc w:val="both"/>
+        <w:rPr>
+          <w:rFonts w:ascii="David" w:hAnsi="David" w:cs="David"/>
+          <w:color w:val="000000"/>
+        </w:rPr>
+      </w:pPr>
+      <w:r>
+        <w:rPr>
+          <w:rFonts w:ascii="David" w:hAnsi="David" w:cs="David" w:hint="cs"/>
+          <w:color w:val="000000"/>
+          <w:rtl/>
+        </w:rPr>
+        <w:t xml:space="preserve">התייחסות לסוג המזהם </w:t>
+      </w:r>
+    </w:p>
+    <w:p>
+      <w:pPr>
+        <w:pStyle w:val="ListParagraph"/>
+        <w:spacing w:line="360" w:lineRule="auto"/>
+        <w:jc w:val="both"/>
+        <w:rPr>
+          <w:rFonts w:ascii="David" w:hAnsi="David" w:cs="David"/>
+          <w:b/>
+          <w:bCs/>
           <w:color w:val="000000"/>
         </w:rPr>
       </w:pPr>
@@ -6626,350 +7685,6 @@
           <w:ilvl w:val="0"/>
           <w:numId w:val="2"/>
         </w:numPr>
-        <w:bidi/>
-        <w:spacing w:line="360" w:lineRule="auto"/>
-        <w:jc w:val="both"/>
-        <w:rPr>
-          <w:rFonts w:ascii="David" w:hAnsi="David" w:cs="David"/>
-          <w:color w:val="000000"/>
-        </w:rPr>
-      </w:pPr>
-    </w:p>
-    <w:p>
-      <w:pPr>
-        <w:pStyle w:val="ListParagraph"/>
-        <w:numPr>
-          <w:ilvl w:val="0"/>
-          <w:numId w:val="2"/>
-        </w:numPr>
-        <w:bidi/>
-        <w:spacing w:line="360" w:lineRule="auto"/>
-        <w:jc w:val="both"/>
-        <w:rPr>
-          <w:rFonts w:ascii="David" w:hAnsi="David" w:cs="David"/>
-          <w:color w:val="000000"/>
-        </w:rPr>
-      </w:pPr>
-      <w:r>
-        <w:rPr>
-          <w:rFonts w:ascii="David" w:hAnsi="David" w:cs="David" w:hint="cs"/>
-          <w:color w:val="000000"/>
-          <w:rtl/>
-        </w:rPr>
-        <w:t xml:space="preserve">?). סוגי יציבות, מה ההגדרה של אטמוספירה יציבה לעומת לא יציבה, מפל </w:t>
-      </w:r>
-      <w:proofErr w:type="spellStart"/>
-      <w:r>
-        <w:rPr>
-          <w:rFonts w:ascii="David" w:hAnsi="David" w:cs="David" w:hint="cs"/>
-          <w:color w:val="000000"/>
-          <w:rtl/>
-        </w:rPr>
-        <w:t>אדיאבטי</w:t>
-      </w:r>
-      <w:proofErr w:type="spellEnd"/>
-      <w:r>
-        <w:rPr>
-          <w:rFonts w:ascii="David" w:hAnsi="David" w:cs="David" w:hint="cs"/>
-          <w:color w:val="000000"/>
-          <w:rtl/>
-        </w:rPr>
-        <w:t>...</w:t>
-      </w:r>
-    </w:p>
-    <w:p>
-      <w:pPr>
-        <w:pStyle w:val="ListParagraph"/>
-        <w:spacing w:line="360" w:lineRule="auto"/>
-        <w:jc w:val="both"/>
-        <w:rPr>
-          <w:rFonts w:ascii="David" w:hAnsi="David" w:cs="David"/>
-          <w:b/>
-          <w:bCs/>
-          <w:color w:val="000000"/>
-        </w:rPr>
-      </w:pPr>
-    </w:p>
-    <w:p>
-      <w:pPr>
-        <w:pStyle w:val="ListParagraph"/>
-        <w:numPr>
-          <w:ilvl w:val="0"/>
-          <w:numId w:val="2"/>
-        </w:numPr>
-        <w:spacing w:line="360" w:lineRule="auto"/>
-        <w:jc w:val="both"/>
-        <w:rPr>
-          <w:rFonts w:ascii="David" w:hAnsi="David" w:cs="David"/>
-          <w:b/>
-          <w:bCs/>
-          <w:color w:val="000000"/>
-        </w:rPr>
-      </w:pPr>
-      <w:r>
-        <w:rPr>
-          <w:rFonts w:ascii="David" w:hAnsi="David" w:cs="David"/>
-          <w:b/>
-          <w:bCs/>
-          <w:color w:val="000000"/>
-        </w:rPr>
-        <w:t>Evolutionary algorithms and Borg MOEA</w:t>
-      </w:r>
-    </w:p>
-    <w:p>
-      <w:pPr>
-        <w:spacing w:line="360" w:lineRule="auto"/>
-        <w:ind w:left="360"/>
-        <w:jc w:val="both"/>
-        <w:rPr>
-          <w:rFonts w:ascii="David" w:hAnsi="David" w:cs="David"/>
-          <w:color w:val="FF0000"/>
-        </w:rPr>
-      </w:pPr>
-    </w:p>
-    <w:p>
-      <w:pPr>
-        <w:bidi/>
-        <w:spacing w:line="360" w:lineRule="auto"/>
-        <w:jc w:val="both"/>
-        <w:rPr>
-          <w:rFonts w:ascii="David" w:hAnsi="David" w:cs="David"/>
-          <w:color w:val="000000"/>
-          <w:rtl/>
-        </w:rPr>
-      </w:pPr>
-      <w:r>
-        <w:rPr>
-          <w:rFonts w:ascii="David" w:hAnsi="David" w:cs="David" w:hint="cs"/>
-          <w:color w:val="000000"/>
-          <w:rtl/>
-        </w:rPr>
-        <w:t>אלגוריתם אבולוציוניים</w:t>
-      </w:r>
-    </w:p>
-    <w:p>
-      <w:pPr>
-        <w:bidi/>
-        <w:spacing w:line="360" w:lineRule="auto"/>
-        <w:jc w:val="both"/>
-        <w:rPr>
-          <w:rFonts w:ascii="David" w:hAnsi="David" w:cs="David"/>
-          <w:color w:val="000000"/>
-        </w:rPr>
-      </w:pPr>
-      <w:r>
-        <w:rPr>
-          <w:rFonts w:ascii="David" w:hAnsi="David" w:cs="David" w:hint="cs"/>
-          <w:color w:val="000000"/>
-          <w:rtl/>
-        </w:rPr>
-        <w:t>כלי האופטימיזציה בורג</w:t>
-      </w:r>
-    </w:p>
-    <w:p>
-      <w:pPr>
-        <w:pStyle w:val="ListParagraph"/>
-        <w:numPr>
-          <w:ilvl w:val="0"/>
-          <w:numId w:val="2"/>
-        </w:numPr>
-        <w:spacing w:line="360" w:lineRule="auto"/>
-        <w:jc w:val="both"/>
-        <w:rPr>
-          <w:rFonts w:ascii="David" w:hAnsi="David" w:cs="David"/>
-          <w:b/>
-          <w:bCs/>
-          <w:color w:val="000000"/>
-        </w:rPr>
-      </w:pPr>
-      <w:r>
-        <w:rPr>
-          <w:rFonts w:ascii="David" w:hAnsi="David" w:cs="David"/>
-          <w:b/>
-          <w:bCs/>
-          <w:color w:val="000000"/>
-        </w:rPr>
-        <w:t>Pairwise Euclidean distance (PED)</w:t>
-      </w:r>
-    </w:p>
-    <w:p>
-      <w:pPr>
-        <w:bidi/>
-        <w:spacing w:line="360" w:lineRule="auto"/>
-        <w:jc w:val="both"/>
-        <w:rPr>
-          <w:rFonts w:ascii="David" w:hAnsi="David" w:cs="David"/>
-          <w:color w:val="000000"/>
-          <w:rtl/>
-        </w:rPr>
-      </w:pPr>
-      <w:r>
-        <w:rPr>
-          <w:rFonts w:ascii="David" w:hAnsi="David" w:cs="David" w:hint="cs"/>
-          <w:color w:val="000000"/>
-          <w:rtl/>
-        </w:rPr>
-        <w:t xml:space="preserve">מה זה </w:t>
-      </w:r>
-      <w:r>
-        <w:rPr>
-          <w:rFonts w:ascii="David" w:hAnsi="David" w:cs="David" w:hint="cs"/>
-          <w:color w:val="000000"/>
-        </w:rPr>
-        <w:t>PED</w:t>
-      </w:r>
-      <w:r>
-        <w:rPr>
-          <w:rFonts w:ascii="David" w:hAnsi="David" w:cs="David" w:hint="cs"/>
-          <w:color w:val="000000"/>
-          <w:rtl/>
-        </w:rPr>
-        <w:t>, הפרדה בין מקורות</w:t>
-      </w:r>
-    </w:p>
-    <w:p>
-      <w:pPr>
-        <w:spacing w:line="360" w:lineRule="auto"/>
-        <w:ind w:left="360"/>
-        <w:jc w:val="both"/>
-        <w:rPr>
-          <w:rFonts w:ascii="David" w:hAnsi="David" w:cs="David"/>
-          <w:color w:val="FF0000"/>
-          <w:rtl/>
-        </w:rPr>
-      </w:pPr>
-    </w:p>
-    <w:p>
-      <w:pPr>
-        <w:pStyle w:val="ListParagraph"/>
-        <w:numPr>
-          <w:ilvl w:val="0"/>
-          <w:numId w:val="2"/>
-        </w:numPr>
-        <w:spacing w:line="360" w:lineRule="auto"/>
-        <w:jc w:val="both"/>
-        <w:rPr>
-          <w:rFonts w:ascii="David" w:hAnsi="David" w:cs="David"/>
-          <w:b/>
-          <w:bCs/>
-          <w:color w:val="000000"/>
-        </w:rPr>
-      </w:pPr>
-      <w:r>
-        <w:rPr>
-          <w:rFonts w:ascii="David" w:hAnsi="David" w:cs="David"/>
-          <w:b/>
-          <w:bCs/>
-          <w:color w:val="000000"/>
-        </w:rPr>
-        <w:t>Data</w:t>
-      </w:r>
-    </w:p>
-    <w:p>
-      <w:pPr>
-        <w:bidi/>
-        <w:spacing w:line="360" w:lineRule="auto"/>
-        <w:jc w:val="both"/>
-        <w:rPr>
-          <w:rFonts w:ascii="David" w:hAnsi="David" w:cs="David"/>
-          <w:b/>
-          <w:bCs/>
-          <w:color w:val="000000"/>
-          <w:rtl/>
-        </w:rPr>
-      </w:pPr>
-      <w:r>
-        <w:rPr>
-          <w:rFonts w:ascii="David" w:hAnsi="David" w:cs="David" w:hint="cs"/>
-          <w:b/>
-          <w:bCs/>
-          <w:color w:val="000000"/>
-          <w:rtl/>
-        </w:rPr>
-        <w:t xml:space="preserve">מטאורולוגיה </w:t>
-      </w:r>
-    </w:p>
-    <w:p>
-      <w:pPr>
-        <w:bidi/>
-        <w:spacing w:line="360" w:lineRule="auto"/>
-        <w:jc w:val="both"/>
-        <w:rPr>
-          <w:rFonts w:ascii="David" w:hAnsi="David" w:cs="David"/>
-          <w:color w:val="000000"/>
-        </w:rPr>
-      </w:pPr>
-      <w:r>
-        <w:rPr>
-          <w:rFonts w:ascii="David" w:hAnsi="David" w:cs="David" w:hint="cs"/>
-          <w:color w:val="000000"/>
-          <w:rtl/>
-        </w:rPr>
-        <w:t>נתונים מטאורולוגיים - מהירות וכיוון רוח ויציבות אטמוספרית (</w:t>
-      </w:r>
-      <w:r>
-        <w:rPr>
-          <w:rFonts w:ascii="David" w:hAnsi="David" w:cs="David" w:hint="cs"/>
-          <w:color w:val="000000"/>
-          <w:rtl/>
-        </w:rPr>
-        <w:t>חישבתי</w:t>
-      </w:r>
-      <w:r>
-        <w:rPr>
-          <w:rFonts w:ascii="David" w:hAnsi="David" w:cs="David" w:hint="cs"/>
-          <w:color w:val="000000"/>
-          <w:rtl/>
-        </w:rPr>
-        <w:t xml:space="preserve"> לפי… מעידה גם על קרינה סולארית וטמפרטורה בעקיפין</w:t>
-      </w:r>
-      <w:r>
-        <w:rPr>
-          <w:rFonts w:ascii="David" w:hAnsi="David" w:cs="David"/>
-          <w:color w:val="000000"/>
-        </w:rPr>
-        <w:t>(</w:t>
-      </w:r>
-    </w:p>
-    <w:p>
-      <w:pPr>
-        <w:bidi/>
-        <w:spacing w:line="360" w:lineRule="auto"/>
-        <w:jc w:val="both"/>
-        <w:rPr>
-          <w:rFonts w:ascii="David" w:hAnsi="David" w:cs="David"/>
-          <w:color w:val="000000"/>
-        </w:rPr>
-      </w:pPr>
-      <w:r>
-        <w:rPr>
-          <w:rFonts w:ascii="David" w:hAnsi="David" w:cs="David" w:hint="cs"/>
-          <w:color w:val="000000"/>
-          <w:rtl/>
-        </w:rPr>
-        <w:t xml:space="preserve">התייחסות לסוג המזהם </w:t>
-      </w:r>
-    </w:p>
-    <w:p>
-      <w:pPr>
-        <w:pStyle w:val="ListParagraph"/>
-        <w:spacing w:line="360" w:lineRule="auto"/>
-        <w:jc w:val="both"/>
-        <w:rPr>
-          <w:rFonts w:ascii="David" w:hAnsi="David" w:cs="David"/>
-          <w:b/>
-          <w:bCs/>
-          <w:color w:val="000000"/>
-        </w:rPr>
-      </w:pPr>
-    </w:p>
-    <w:p>
-      <w:pPr>
-        <w:pStyle w:val="ListParagraph"/>
-        <w:numPr>
-          <w:ilvl w:val="0"/>
-          <w:numId w:val="2"/>
-        </w:numPr>
         <w:spacing w:line="360" w:lineRule="auto"/>
         <w:jc w:val="both"/>
         <w:rPr>
@@ -7617,15 +8332,7 @@
           <w:rFonts w:ascii="David" w:hAnsi="David" w:cs="David" w:hint="cs"/>
           <w:color w:val="000000"/>
         </w:rPr>
-        <w:t xml:space="preserve">) law requires sensors to be employed in populated areas, i.e., inside neighborhoods, ii) placing sensors inside the industrial region could have an effect on the network ability to separate </w:t>
-      </w:r>
-      <w:r>
-        <w:rPr>
-          <w:rFonts w:ascii="David" w:hAnsi="David" w:cs="David" w:hint="cs"/>
-          <w:color w:val="000000"/>
-        </w:rPr>
-        <w:lastRenderedPageBreak/>
-        <w:t xml:space="preserve">between sources </w:t>
+        <w:t xml:space="preserve">) law requires sensors to be employed in populated areas, i.e., inside neighborhoods, ii) placing sensors inside the industrial region could have an effect on the network ability to separate between sources </w:t>
       </w:r>
       <w:r>
         <w:rPr>
@@ -7950,6 +8657,7 @@
           <w:rFonts w:ascii="David" w:hAnsi="David" w:cs="David" w:hint="cs"/>
           <w:color w:val="000000"/>
         </w:rPr>
+        <w:lastRenderedPageBreak/>
         <w:t xml:space="preserve">Distribution of wind speed and direction of the area. </w:t>
       </w:r>
     </w:p>
@@ -9991,7 +10699,7 @@
 </file>
 
 <file path=customXml/itemProps1.xml><?xml version="1.0" encoding="utf-8"?>
-<ds:datastoreItem xmlns:ds="http://schemas.openxmlformats.org/officeDocument/2006/customXml" ds:itemID="{153BE500-F93F-1740-92B2-E2A920BF4A45}">
+<ds:datastoreItem xmlns:ds="http://schemas.openxmlformats.org/officeDocument/2006/customXml" ds:itemID="{55F8032F-13E4-3648-BD86-D5B01F8EC078}">
   <ds:schemaRefs>
     <ds:schemaRef ds:uri="http://schemas.openxmlformats.org/officeDocument/2006/bibliography"/>
   </ds:schemaRefs>

</xml_diff>

<commit_message>
methods, gaussian model, more, meteorology, finished PED
</commit_message>
<xml_diff>
--- a/RP_optimize_sensors_locations.docx
+++ b/RP_optimize_sensors_locations.docx
@@ -4991,7 +4991,14 @@
           <w:rFonts w:ascii="David" w:hAnsi="David" w:cs="David"/>
           <w:color w:val="000000"/>
         </w:rPr>
-        <w:t>The s</w:t>
+        <w:t>For simplicity, t</w:t>
+      </w:r>
+      <w:r>
+        <w:rPr>
+          <w:rFonts w:ascii="David" w:hAnsi="David" w:cs="David"/>
+          <w:color w:val="000000"/>
+        </w:rPr>
+        <w:t>he s</w:t>
       </w:r>
       <w:r>
         <w:rPr>
@@ -5040,7 +5047,7 @@
           <w:rFonts w:ascii="David" w:hAnsi="David" w:cs="David"/>
           <w:color w:val="000000" w:themeColor="text1"/>
         </w:rPr>
-        <w:t>shown</w:t>
+        <w:t>specified</w:t>
       </w:r>
       <w:r>
         <w:rPr>
@@ -5061,7 +5068,21 @@
           <w:rFonts w:ascii="David" w:hAnsi="David" w:cs="David"/>
           <w:color w:val="000000"/>
         </w:rPr>
-        <w:t xml:space="preserve"> it is important to specify the </w:t>
+        <w:t xml:space="preserve"> it is important to </w:t>
+      </w:r>
+      <w:r>
+        <w:rPr>
+          <w:rFonts w:ascii="David" w:hAnsi="David" w:cs="David"/>
+          <w:color w:val="000000"/>
+        </w:rPr>
+        <w:t>mention</w:t>
+      </w:r>
+      <w:r>
+        <w:rPr>
+          <w:rFonts w:ascii="David" w:hAnsi="David" w:cs="David"/>
+          <w:color w:val="000000"/>
+        </w:rPr>
+        <w:t xml:space="preserve"> the </w:t>
       </w:r>
       <w:r>
         <w:rPr>
@@ -8738,108 +8759,16 @@
         <w:jc w:val="both"/>
         <w:rPr>
           <w:rFonts w:ascii="David" w:hAnsi="David" w:cs="David"/>
-          <w:color w:val="000000"/>
-        </w:rPr>
-      </w:pPr>
-    </w:p>
-    <w:p>
-      <w:pPr>
-        <w:spacing w:line="360" w:lineRule="auto"/>
-        <w:ind w:right="-2"/>
-        <w:jc w:val="both"/>
-        <w:rPr>
-          <w:rFonts w:ascii="David" w:hAnsi="David" w:cs="David"/>
-          <w:color w:val="000000"/>
-        </w:rPr>
-      </w:pPr>
-    </w:p>
-    <w:p>
-      <w:pPr>
-        <w:spacing w:line="360" w:lineRule="auto"/>
-        <w:ind w:right="-2"/>
-        <w:jc w:val="both"/>
-        <w:rPr>
-          <w:rFonts w:ascii="David" w:hAnsi="David" w:cs="David"/>
-          <w:color w:val="000000"/>
-        </w:rPr>
-      </w:pPr>
-    </w:p>
-    <w:p>
-      <w:pPr>
-        <w:spacing w:line="360" w:lineRule="auto"/>
-        <w:ind w:right="-2"/>
-        <w:jc w:val="both"/>
-        <w:rPr>
-          <w:rFonts w:ascii="David" w:hAnsi="David" w:cs="David"/>
-          <w:color w:val="000000"/>
-        </w:rPr>
-      </w:pPr>
-    </w:p>
-    <w:p>
-      <w:pPr>
-        <w:spacing w:line="360" w:lineRule="auto"/>
-        <w:ind w:right="-2"/>
-        <w:jc w:val="both"/>
-        <w:rPr>
-          <w:rFonts w:ascii="David" w:hAnsi="David" w:cs="David"/>
-          <w:color w:val="000000"/>
-        </w:rPr>
-      </w:pPr>
-    </w:p>
-    <w:p>
-      <w:pPr>
-        <w:spacing w:line="360" w:lineRule="auto"/>
-        <w:ind w:right="-2"/>
-        <w:jc w:val="both"/>
-        <w:rPr>
-          <w:rFonts w:ascii="David" w:hAnsi="David" w:cs="David"/>
-          <w:color w:val="000000"/>
-        </w:rPr>
-      </w:pPr>
-    </w:p>
-    <w:p>
-      <w:pPr>
-        <w:spacing w:line="360" w:lineRule="auto"/>
-        <w:ind w:right="-2"/>
-        <w:jc w:val="both"/>
-        <w:rPr>
-          <w:rFonts w:ascii="David" w:hAnsi="David" w:cs="David"/>
-          <w:color w:val="000000"/>
-        </w:rPr>
-      </w:pPr>
-    </w:p>
-    <w:p>
-      <w:pPr>
-        <w:spacing w:line="360" w:lineRule="auto"/>
-        <w:ind w:right="-2"/>
-        <w:jc w:val="both"/>
-        <w:rPr>
-          <w:rFonts w:ascii="David" w:hAnsi="David" w:cs="David"/>
-          <w:color w:val="000000"/>
-        </w:rPr>
-      </w:pPr>
-    </w:p>
-    <w:p>
-      <w:pPr>
-        <w:spacing w:line="360" w:lineRule="auto"/>
-        <w:ind w:right="-2"/>
-        <w:jc w:val="both"/>
-        <w:rPr>
-          <w:rFonts w:ascii="David" w:hAnsi="David" w:cs="David"/>
-          <w:color w:val="000000"/>
-        </w:rPr>
-      </w:pPr>
-    </w:p>
-    <w:p>
-      <w:pPr>
-        <w:spacing w:line="360" w:lineRule="auto"/>
-        <w:ind w:right="-2"/>
-        <w:jc w:val="both"/>
-        <w:rPr>
-          <w:rFonts w:ascii="David" w:hAnsi="David" w:cs="David"/>
-          <w:color w:val="000000"/>
-        </w:rPr>
-      </w:pPr>
+          <w:color w:val="FF0000"/>
+        </w:rPr>
+      </w:pPr>
+      <w:r>
+        <w:rPr>
+          <w:rFonts w:ascii="David" w:hAnsi="David" w:cs="David"/>
+          <w:color w:val="FF0000"/>
+        </w:rPr>
+        <w:t xml:space="preserve">Add somewhere about day and night, also because of the PED separation. </w:t>
+      </w:r>
     </w:p>
     <w:p>
       <w:pPr>
@@ -9220,42 +9149,6 @@
     </w:p>
     <w:p>
       <w:pPr>
-        <w:bidi/>
-        <w:spacing w:line="360" w:lineRule="auto"/>
-        <w:ind w:right="-2"/>
-        <w:jc w:val="both"/>
-        <w:rPr>
-          <w:rFonts w:ascii="David" w:hAnsi="David" w:cs="David"/>
-          <w:color w:val="000000"/>
-        </w:rPr>
-      </w:pPr>
-    </w:p>
-    <w:p>
-      <w:pPr>
-        <w:bidi/>
-        <w:spacing w:line="360" w:lineRule="auto"/>
-        <w:ind w:right="-2"/>
-        <w:jc w:val="both"/>
-        <w:rPr>
-          <w:rFonts w:ascii="David" w:hAnsi="David" w:cs="David"/>
-          <w:color w:val="000000"/>
-        </w:rPr>
-      </w:pPr>
-    </w:p>
-    <w:p>
-      <w:pPr>
-        <w:bidi/>
-        <w:spacing w:line="360" w:lineRule="auto"/>
-        <w:ind w:right="-2"/>
-        <w:jc w:val="both"/>
-        <w:rPr>
-          <w:rFonts w:ascii="David" w:hAnsi="David" w:cs="David"/>
-          <w:color w:val="000000"/>
-        </w:rPr>
-      </w:pPr>
-    </w:p>
-    <w:p>
-      <w:pPr>
         <w:pStyle w:val="ListParagraph"/>
         <w:numPr>
           <w:ilvl w:val="0"/>
@@ -9299,57 +9192,22 @@
         <w:jc w:val="both"/>
         <w:rPr>
           <w:rFonts w:ascii="David" w:hAnsi="David" w:cs="David"/>
-          <w:color w:val="000000"/>
-        </w:rPr>
-      </w:pPr>
-      <w:r>
-        <w:rPr>
-          <w:rFonts w:ascii="David" w:hAnsi="David" w:cs="David"/>
-          <w:color w:val="000000"/>
-        </w:rPr>
-        <w:t xml:space="preserve">A pairwise </w:t>
-      </w:r>
-      <w:r>
-        <w:rPr>
-          <w:rFonts w:ascii="David" w:hAnsi="David" w:cs="David"/>
-          <w:color w:val="000000"/>
-        </w:rPr>
-        <w:t xml:space="preserve">Euclidean distance </w:t>
-      </w:r>
-      <w:r>
-        <w:rPr>
-          <w:rFonts w:ascii="David" w:hAnsi="David" w:cs="David"/>
-          <w:color w:val="000000"/>
-        </w:rPr>
-        <w:t xml:space="preserve">(PED) </w:t>
-      </w:r>
-      <w:r>
-        <w:rPr>
-          <w:rFonts w:ascii="David" w:hAnsi="David" w:cs="David"/>
-          <w:color w:val="000000"/>
-        </w:rPr>
-        <w:t>was</w:t>
-      </w:r>
-      <w:r>
-        <w:rPr>
-          <w:rFonts w:ascii="David" w:hAnsi="David" w:cs="David"/>
-          <w:color w:val="000000"/>
-        </w:rPr>
-        <w:t xml:space="preserve"> defined</w:t>
-      </w:r>
-      <w:r>
-        <w:rPr>
-          <w:rFonts w:ascii="David" w:hAnsi="David" w:cs="David"/>
-          <w:color w:val="000000"/>
-        </w:rPr>
-        <w:t xml:space="preserve"> as </w:t>
-      </w:r>
-      <w:r>
-        <w:rPr>
-          <w:rFonts w:ascii="David" w:hAnsi="David" w:cs="David"/>
-          <w:color w:val="000000"/>
-        </w:rPr>
-        <w:t xml:space="preserve">a </w:t>
+          <w:color w:val="000000" w:themeColor="text1"/>
+        </w:rPr>
+      </w:pPr>
+      <w:r>
+        <w:rPr>
+          <w:rFonts w:ascii="David" w:hAnsi="David" w:cs="David"/>
+          <w:color w:val="000000"/>
+        </w:rPr>
+        <w:t>A</w:t>
+      </w:r>
+      <w:r>
+        <w:rPr>
+          <w:rFonts w:ascii="David" w:hAnsi="David" w:cs="David"/>
+          <w:color w:val="000000"/>
+        </w:rPr>
+        <w:t xml:space="preserve"> </w:t>
       </w:r>
       <w:r>
         <w:rPr>
@@ -9372,107 +9230,282 @@
         </w:rPr>
         <w:t xml:space="preserve">well </w:t>
       </w:r>
-      <w:proofErr w:type="gramStart"/>
-      <w:r>
-        <w:rPr>
-          <w:rFonts w:ascii="David" w:hAnsi="David" w:cs="David"/>
-          <w:color w:val="000000"/>
-        </w:rPr>
-        <w:t>an</w:t>
-      </w:r>
-      <w:proofErr w:type="gramEnd"/>
-      <w:r>
-        <w:rPr>
-          <w:rFonts w:ascii="David" w:hAnsi="David" w:cs="David"/>
-          <w:color w:val="000000"/>
-        </w:rPr>
-        <w:t xml:space="preserve"> hypothetical sensor placed in an hypothetical place will be able to distinguish between overlapping plumes. </w:t>
-      </w:r>
-    </w:p>
-    <w:p>
-      <w:pPr>
-        <w:spacing w:line="360" w:lineRule="auto"/>
-        <w:ind w:right="-2"/>
-        <w:jc w:val="both"/>
-        <w:rPr>
-          <w:rFonts w:ascii="David" w:hAnsi="David" w:cs="David"/>
-          <w:color w:val="000000" w:themeColor="text1"/>
-        </w:rPr>
-      </w:pPr>
-      <w:bookmarkStart w:id="2" w:name="_GoBack"/>
-      <w:bookmarkEnd w:id="2"/>
-    </w:p>
-    <w:p>
-      <w:pPr>
-        <w:spacing w:line="360" w:lineRule="auto"/>
-        <w:ind w:right="-2"/>
-        <w:jc w:val="both"/>
-        <w:rPr>
-          <w:rFonts w:ascii="David" w:hAnsi="David" w:cs="David"/>
-          <w:color w:val="000000" w:themeColor="text1"/>
-        </w:rPr>
-      </w:pPr>
-      <w:r>
-        <w:rPr>
-          <w:rFonts w:ascii="David" w:hAnsi="David" w:cs="David"/>
-          <w:color w:val="000000" w:themeColor="text1"/>
-        </w:rPr>
-        <w:t>In order to get a quantitative measure for the complexity of a scene</w:t>
-      </w:r>
-      <w:r>
-        <w:rPr>
-          <w:rFonts w:ascii="David" w:hAnsi="David" w:cs="David"/>
-          <w:color w:val="000000" w:themeColor="text1"/>
+      <w:r>
+        <w:rPr>
+          <w:rFonts w:ascii="David" w:hAnsi="David" w:cs="David"/>
+          <w:color w:val="000000"/>
+        </w:rPr>
+        <w:t>a</w:t>
+      </w:r>
+      <w:r>
+        <w:rPr>
+          <w:rFonts w:ascii="David" w:hAnsi="David" w:cs="David"/>
+          <w:color w:val="000000"/>
+        </w:rPr>
+        <w:t xml:space="preserve"> hypothetical </w:t>
+      </w:r>
+      <w:r>
+        <w:rPr>
+          <w:rFonts w:ascii="David" w:hAnsi="David" w:cs="David"/>
+          <w:color w:val="000000"/>
+        </w:rPr>
+        <w:t xml:space="preserve">network of </w:t>
+      </w:r>
+      <w:r>
+        <w:rPr>
+          <w:rFonts w:ascii="David" w:hAnsi="David" w:cs="David"/>
+          <w:color w:val="000000"/>
+        </w:rPr>
+        <w:t>sensor</w:t>
+      </w:r>
+      <w:r>
+        <w:rPr>
+          <w:rFonts w:ascii="David" w:hAnsi="David" w:cs="David"/>
+          <w:color w:val="000000"/>
+        </w:rPr>
+        <w:t>s</w:t>
+      </w:r>
+      <w:r>
+        <w:rPr>
+          <w:rFonts w:ascii="David" w:hAnsi="David" w:cs="David"/>
+          <w:color w:val="000000"/>
         </w:rPr>
         <w:t>,</w:t>
       </w:r>
       <w:r>
         <w:rPr>
           <w:rFonts w:ascii="David" w:hAnsi="David" w:cs="David"/>
-          <w:color w:val="000000" w:themeColor="text1"/>
-        </w:rPr>
-        <w:t xml:space="preserve"> a </w:t>
-      </w:r>
-      <w:proofErr w:type="gramStart"/>
-      <w:r>
-        <w:rPr>
-          <w:rFonts w:ascii="David" w:hAnsi="David" w:cs="David"/>
-          <w:color w:val="000000" w:themeColor="text1"/>
-        </w:rPr>
-        <w:t>new criteria</w:t>
-      </w:r>
-      <w:proofErr w:type="gramEnd"/>
-      <w:r>
-        <w:rPr>
-          <w:rFonts w:ascii="David" w:hAnsi="David" w:cs="David"/>
-          <w:color w:val="000000" w:themeColor="text1"/>
-        </w:rPr>
-        <w:t xml:space="preserve"> is derived – a pairwise Euclidean distance (PED) between the sensor network observed readings for a different number of active leaks, while keeping all other problem’s parameters constant. For {S’} and {S’’}, two sets of active sources with different sizes PED{S}</w:t>
-      </w:r>
-      <w:proofErr w:type="gramStart"/>
-      <w:r>
-        <w:rPr>
-          <w:rFonts w:ascii="David" w:hAnsi="David" w:cs="David"/>
-          <w:color w:val="000000" w:themeColor="text1"/>
-        </w:rPr>
-        <w:t>',{</w:t>
-      </w:r>
-      <w:proofErr w:type="gramEnd"/>
-      <w:r>
-        <w:rPr>
-          <w:rFonts w:ascii="David" w:hAnsi="David" w:cs="David"/>
-          <w:color w:val="000000" w:themeColor="text1"/>
-        </w:rPr>
-        <w:t xml:space="preserve">S}" is: </w:t>
-      </w:r>
-    </w:p>
-    <w:p>
-      <w:pPr>
-        <w:spacing w:line="360" w:lineRule="auto"/>
-        <w:ind w:right="-2"/>
-        <w:jc w:val="both"/>
-        <w:rPr>
-          <w:rFonts w:ascii="David" w:hAnsi="David" w:cs="David"/>
+          <w:color w:val="000000"/>
+        </w:rPr>
+        <w:t xml:space="preserve"> placed in</w:t>
+      </w:r>
+      <w:r>
+        <w:rPr>
+          <w:rFonts w:ascii="David" w:hAnsi="David" w:cs="David"/>
+          <w:color w:val="000000"/>
+        </w:rPr>
+        <w:t xml:space="preserve"> </w:t>
+      </w:r>
+      <w:r>
+        <w:rPr>
+          <w:rFonts w:ascii="David" w:hAnsi="David" w:cs="David"/>
+          <w:color w:val="000000"/>
+        </w:rPr>
+        <w:t xml:space="preserve">hypothetical </w:t>
+      </w:r>
+      <w:r>
+        <w:rPr>
+          <w:rFonts w:ascii="David" w:hAnsi="David" w:cs="David"/>
+          <w:color w:val="000000"/>
+        </w:rPr>
+        <w:t>location</w:t>
+      </w:r>
+      <w:r>
+        <w:rPr>
+          <w:rFonts w:ascii="David" w:hAnsi="David" w:cs="David"/>
+          <w:color w:val="000000"/>
+        </w:rPr>
+        <w:t>s</w:t>
+      </w:r>
+      <w:r>
+        <w:rPr>
+          <w:rFonts w:ascii="David" w:hAnsi="David" w:cs="David"/>
+          <w:color w:val="000000"/>
+        </w:rPr>
+        <w:t>,</w:t>
+      </w:r>
+      <w:r>
+        <w:rPr>
+          <w:rFonts w:ascii="David" w:hAnsi="David" w:cs="David"/>
+          <w:color w:val="000000"/>
+        </w:rPr>
+        <w:t xml:space="preserve"> </w:t>
+      </w:r>
+      <w:r>
+        <w:rPr>
+          <w:rFonts w:ascii="David" w:hAnsi="David" w:cs="David"/>
+          <w:color w:val="000000"/>
+        </w:rPr>
+        <w:t>would</w:t>
+      </w:r>
+      <w:r>
+        <w:rPr>
+          <w:rFonts w:ascii="David" w:hAnsi="David" w:cs="David"/>
+          <w:color w:val="000000"/>
+        </w:rPr>
+        <w:t xml:space="preserve"> be able to distinguish between overlapping plumes</w:t>
+      </w:r>
+      <w:r>
+        <w:rPr>
+          <w:rFonts w:ascii="David" w:hAnsi="David" w:cs="David"/>
+          <w:color w:val="000000"/>
+        </w:rPr>
+        <w:t xml:space="preserve">, was defined </w:t>
+      </w:r>
+      <w:r>
+        <w:rPr>
+          <w:rFonts w:ascii="David" w:hAnsi="David" w:cs="David"/>
+          <w:color w:val="000000"/>
+        </w:rPr>
+        <w:t xml:space="preserve">for </w:t>
+      </w:r>
+      <w:r>
+        <w:rPr>
+          <w:rFonts w:ascii="David" w:hAnsi="David" w:cs="David"/>
+          <w:color w:val="000000"/>
+        </w:rPr>
+        <w:t xml:space="preserve">the optimization problem. </w:t>
+      </w:r>
+      <w:r>
+        <w:rPr>
+          <w:rFonts w:ascii="David" w:hAnsi="David" w:cs="David"/>
+          <w:color w:val="000000"/>
+        </w:rPr>
+        <w:t xml:space="preserve">The criterion is the </w:t>
+      </w:r>
+      <w:r>
+        <w:rPr>
+          <w:rFonts w:ascii="David" w:hAnsi="David" w:cs="David"/>
+          <w:color w:val="000000"/>
+        </w:rPr>
+        <w:t xml:space="preserve">pairwise Euclidean distance (PED) </w:t>
+      </w:r>
+      <w:r>
+        <w:rPr>
+          <w:rFonts w:ascii="David" w:hAnsi="David" w:cs="David"/>
+          <w:color w:val="000000" w:themeColor="text1"/>
+        </w:rPr>
+        <w:t xml:space="preserve">between </w:t>
+      </w:r>
+      <w:r>
+        <w:rPr>
+          <w:rFonts w:ascii="David" w:hAnsi="David" w:cs="David"/>
+          <w:color w:val="000000" w:themeColor="text1"/>
+        </w:rPr>
+        <w:t xml:space="preserve">calculated </w:t>
+      </w:r>
+      <w:r>
+        <w:rPr>
+          <w:rFonts w:ascii="David" w:hAnsi="David" w:cs="David"/>
+          <w:color w:val="000000" w:themeColor="text1"/>
+        </w:rPr>
+        <w:t>readings</w:t>
+      </w:r>
+      <w:r>
+        <w:rPr>
+          <w:rFonts w:ascii="David" w:hAnsi="David" w:cs="David"/>
+          <w:color w:val="000000" w:themeColor="text1"/>
+        </w:rPr>
+        <w:t xml:space="preserve"> of</w:t>
+      </w:r>
+      <w:r>
+        <w:rPr>
+          <w:rFonts w:ascii="David" w:hAnsi="David" w:cs="David"/>
+          <w:color w:val="000000" w:themeColor="text1"/>
+        </w:rPr>
+        <w:t xml:space="preserve"> </w:t>
+      </w:r>
+      <w:r>
+        <w:rPr>
+          <w:rFonts w:ascii="David" w:hAnsi="David" w:cs="David"/>
+          <w:color w:val="000000" w:themeColor="text1"/>
+        </w:rPr>
+        <w:t xml:space="preserve">two </w:t>
+      </w:r>
+      <w:r>
+        <w:rPr>
+          <w:rFonts w:ascii="David" w:hAnsi="David" w:cs="David"/>
+          <w:color w:val="000000" w:themeColor="text1"/>
+        </w:rPr>
+        <w:t xml:space="preserve">sensor network </w:t>
+      </w:r>
+      <w:r>
+        <w:rPr>
+          <w:rFonts w:ascii="David" w:hAnsi="David" w:cs="David"/>
+          <w:color w:val="000000" w:themeColor="text1"/>
+        </w:rPr>
+        <w:t xml:space="preserve">sets with different number of active sources. </w:t>
+      </w:r>
+      <w:r>
+        <w:rPr>
+          <w:rFonts w:ascii="David" w:hAnsi="David" w:cs="David"/>
+          <w:color w:val="000000" w:themeColor="text1"/>
+        </w:rPr>
+        <w:t>That is, t</w:t>
+      </w:r>
+      <w:r>
+        <w:rPr>
+          <w:rFonts w:ascii="David" w:hAnsi="David" w:cs="David"/>
+          <w:color w:val="000000" w:themeColor="text1"/>
+        </w:rPr>
+        <w:t xml:space="preserve">he PED </w:t>
+      </w:r>
+      <w:r>
+        <w:rPr>
+          <w:rFonts w:ascii="David" w:hAnsi="David" w:cs="David"/>
+          <w:color w:val="000000" w:themeColor="text1"/>
+        </w:rPr>
+        <w:t xml:space="preserve">of </w:t>
+      </w:r>
+    </w:p>
+    <w:p>
+      <w:pPr>
+        <w:spacing w:line="360" w:lineRule="auto"/>
+        <w:ind w:right="-2"/>
+        <w:jc w:val="both"/>
+        <w:rPr>
+          <w:rFonts w:ascii="David" w:hAnsi="David" w:cs="David"/>
+          <w:color w:val="000000" w:themeColor="text1"/>
+        </w:rPr>
+      </w:pPr>
+      <w:r>
+        <w:rPr>
+          <w:rFonts w:ascii="David" w:hAnsi="David" w:cs="David"/>
+          <w:color w:val="000000" w:themeColor="text1"/>
+        </w:rPr>
+        <w:t>two sets of active sources with different sizes {S}'</w:t>
+      </w:r>
+      <w:r>
+        <w:rPr>
+          <w:rFonts w:ascii="David" w:hAnsi="David" w:cs="David"/>
+          <w:color w:val="000000" w:themeColor="text1"/>
+        </w:rPr>
+        <w:t xml:space="preserve"> and </w:t>
+      </w:r>
+      <w:r>
+        <w:rPr>
+          <w:rFonts w:ascii="David" w:hAnsi="David" w:cs="David"/>
+          <w:color w:val="000000" w:themeColor="text1"/>
+        </w:rPr>
+        <w:t xml:space="preserve">{S}" </w:t>
+      </w:r>
+      <w:r>
+        <w:rPr>
+          <w:rFonts w:ascii="David" w:hAnsi="David" w:cs="David"/>
+          <w:color w:val="000000" w:themeColor="text1"/>
+        </w:rPr>
+        <w:t>is:</w:t>
+      </w:r>
+    </w:p>
+    <w:p>
+      <w:pPr>
+        <w:spacing w:line="360" w:lineRule="auto"/>
+        <w:ind w:right="-2"/>
+        <w:jc w:val="both"/>
+        <w:rPr>
+          <w:rFonts w:ascii="David" w:hAnsi="David" w:cs="David"/>
+          <w:color w:val="000000" w:themeColor="text1"/>
+        </w:rPr>
+      </w:pPr>
+    </w:p>
+    <w:p>
+      <w:pPr>
+        <w:spacing w:line="360" w:lineRule="auto"/>
+        <w:ind w:right="-2"/>
+        <w:jc w:val="both"/>
+        <w:rPr>
+          <w:rFonts w:ascii="David" w:hAnsi="David" w:cs="David"/>
+          <w:iCs/>
           <w:color w:val="000000" w:themeColor="text1"/>
         </w:rPr>
       </w:pPr>
@@ -9483,12 +9516,16 @@
               <m:ctrlPr>
                 <w:rPr>
                   <w:rFonts w:ascii="Cambria Math" w:hAnsi="Cambria Math" w:cs="David"/>
+                  <w:iCs/>
                   <w:color w:val="000000" w:themeColor="text1"/>
                 </w:rPr>
               </m:ctrlPr>
             </m:sSubPr>
             <m:e>
               <m:r>
+                <m:rPr>
+                  <m:sty m:val="p"/>
+                </m:rPr>
                 <w:rPr>
                   <w:rFonts w:ascii="Cambria Math" w:hAnsi="Cambria Math" w:cs="David"/>
                   <w:color w:val="000000" w:themeColor="text1"/>
@@ -9502,6 +9539,7 @@
                   <m:ctrlPr>
                     <w:rPr>
                       <w:rFonts w:ascii="Cambria Math" w:hAnsi="Cambria Math" w:cs="David"/>
+                      <w:iCs/>
                       <w:color w:val="000000" w:themeColor="text1"/>
                     </w:rPr>
                   </m:ctrlPr>
@@ -9515,14 +9553,7 @@
                       <w:rFonts w:ascii="Cambria Math" w:hAnsi="Cambria Math" w:cs="David"/>
                       <w:color w:val="000000" w:themeColor="text1"/>
                     </w:rPr>
-                    <m:t>{</m:t>
-                  </m:r>
-                  <m:r>
-                    <w:rPr>
-                      <w:rFonts w:ascii="Cambria Math" w:hAnsi="Cambria Math" w:cs="David"/>
-                      <w:color w:val="000000" w:themeColor="text1"/>
-                    </w:rPr>
-                    <m:t>S</m:t>
+                    <m:t>{S</m:t>
                   </m:r>
                 </m:e>
                 <m:sup>
@@ -9553,12 +9584,16 @@
                   <m:ctrlPr>
                     <w:rPr>
                       <w:rFonts w:ascii="Cambria Math" w:hAnsi="Cambria Math" w:cs="David"/>
+                      <w:iCs/>
                       <w:color w:val="000000" w:themeColor="text1"/>
                     </w:rPr>
                   </m:ctrlPr>
                 </m:sSupPr>
                 <m:e>
                   <m:r>
+                    <m:rPr>
+                      <m:sty m:val="p"/>
+                    </m:rPr>
                     <w:rPr>
                       <w:rFonts w:ascii="Cambria Math" w:hAnsi="Cambria Math" w:cs="David"/>
                       <w:color w:val="000000" w:themeColor="text1"/>
@@ -9607,6 +9642,7 @@
               <m:ctrlPr>
                 <w:rPr>
                   <w:rFonts w:ascii="Cambria Math" w:hAnsi="Cambria Math" w:cs="David"/>
+                  <w:iCs/>
                   <w:color w:val="000000" w:themeColor="text1"/>
                 </w:rPr>
               </m:ctrlPr>
@@ -9620,18 +9656,12 @@
                   <m:ctrlPr>
                     <w:rPr>
                       <w:rFonts w:ascii="Cambria Math" w:hAnsi="Cambria Math" w:cs="David"/>
+                      <w:iCs/>
                       <w:color w:val="000000" w:themeColor="text1"/>
                     </w:rPr>
                   </m:ctrlPr>
                 </m:naryPr>
                 <m:sub>
-                  <m:r>
-                    <w:rPr>
-                      <w:rFonts w:ascii="Cambria Math" w:hAnsi="Cambria Math" w:cs="David"/>
-                      <w:color w:val="000000" w:themeColor="text1"/>
-                    </w:rPr>
-                    <m:t>r</m:t>
-                  </m:r>
                   <m:r>
                     <m:rPr>
                       <m:sty m:val="p"/>
@@ -9640,7 +9670,7 @@
                       <w:rFonts w:ascii="Cambria Math" w:hAnsi="Cambria Math" w:cs="David"/>
                       <w:color w:val="000000" w:themeColor="text1"/>
                     </w:rPr>
-                    <m:t>=1</m:t>
+                    <m:t>r=1</m:t>
                   </m:r>
                 </m:sub>
                 <m:sup>
@@ -9652,24 +9682,7 @@
                       <w:rFonts w:ascii="Cambria Math" w:hAnsi="Cambria Math" w:cs="David"/>
                       <w:color w:val="000000" w:themeColor="text1"/>
                     </w:rPr>
-                    <m:t>|</m:t>
-                  </m:r>
-                  <m:r>
-                    <w:rPr>
-                      <w:rFonts w:ascii="Cambria Math" w:hAnsi="Cambria Math" w:cs="David"/>
-                      <w:color w:val="000000" w:themeColor="text1"/>
-                    </w:rPr>
-                    <m:t>R</m:t>
-                  </m:r>
-                  <m:r>
-                    <m:rPr>
-                      <m:sty m:val="p"/>
-                    </m:rPr>
-                    <w:rPr>
-                      <w:rFonts w:ascii="Cambria Math" w:hAnsi="Cambria Math" w:cs="David"/>
-                      <w:color w:val="000000" w:themeColor="text1"/>
-                    </w:rPr>
-                    <m:t>|</m:t>
+                    <m:t>|R|</m:t>
                   </m:r>
                 </m:sup>
                 <m:e>
@@ -9678,6 +9691,7 @@
                       <m:ctrlPr>
                         <w:rPr>
                           <w:rFonts w:ascii="Cambria Math" w:hAnsi="Cambria Math" w:cs="David"/>
+                          <w:iCs/>
                           <w:color w:val="000000" w:themeColor="text1"/>
                         </w:rPr>
                       </m:ctrlPr>
@@ -9688,6 +9702,7 @@
                           <m:ctrlPr>
                             <w:rPr>
                               <w:rFonts w:ascii="Cambria Math" w:hAnsi="Cambria Math" w:cs="David"/>
+                              <w:iCs/>
                               <w:color w:val="000000" w:themeColor="text1"/>
                             </w:rPr>
                           </m:ctrlPr>
@@ -9698,6 +9713,7 @@
                               <m:ctrlPr>
                                 <w:rPr>
                                   <w:rFonts w:ascii="Cambria Math" w:hAnsi="Cambria Math" w:cs="David"/>
+                                  <w:iCs/>
                                   <w:color w:val="000000" w:themeColor="text1"/>
                                 </w:rPr>
                               </m:ctrlPr>
@@ -9734,6 +9750,7 @@
                                   <m:ctrlPr>
                                     <w:rPr>
                                       <w:rFonts w:ascii="Cambria Math" w:hAnsi="Cambria Math" w:cs="David"/>
+                                      <w:iCs/>
                                       <w:color w:val="000000" w:themeColor="text1"/>
                                     </w:rPr>
                                   </m:ctrlPr>
@@ -9744,12 +9761,16 @@
                                       <m:ctrlPr>
                                         <w:rPr>
                                           <w:rFonts w:ascii="Cambria Math" w:hAnsi="Cambria Math" w:cs="David"/>
+                                          <w:iCs/>
                                           <w:color w:val="000000" w:themeColor="text1"/>
                                         </w:rPr>
                                       </m:ctrlPr>
                                     </m:sSupPr>
                                     <m:e>
                                       <m:r>
+                                        <m:rPr>
+                                          <m:sty m:val="p"/>
+                                        </m:rPr>
                                         <w:rPr>
                                           <w:rFonts w:ascii="Cambria Math" w:hAnsi="Cambria Math" w:cs="David"/>
                                           <w:color w:val="000000" w:themeColor="text1"/>
@@ -9789,6 +9810,7 @@
                               <m:ctrlPr>
                                 <w:rPr>
                                   <w:rFonts w:ascii="Cambria Math" w:hAnsi="Cambria Math" w:cs="David"/>
+                                  <w:iCs/>
                                   <w:color w:val="000000" w:themeColor="text1"/>
                                 </w:rPr>
                               </m:ctrlPr>
@@ -9825,6 +9847,7 @@
                                   <m:ctrlPr>
                                     <w:rPr>
                                       <w:rFonts w:ascii="Cambria Math" w:hAnsi="Cambria Math" w:cs="David"/>
+                                      <w:iCs/>
                                       <w:color w:val="000000" w:themeColor="text1"/>
                                     </w:rPr>
                                   </m:ctrlPr>
@@ -9835,12 +9858,16 @@
                                       <m:ctrlPr>
                                         <w:rPr>
                                           <w:rFonts w:ascii="Cambria Math" w:hAnsi="Cambria Math" w:cs="David"/>
+                                          <w:iCs/>
                                           <w:color w:val="000000" w:themeColor="text1"/>
                                         </w:rPr>
                                       </m:ctrlPr>
                                     </m:sSupPr>
                                     <m:e>
                                       <m:r>
+                                        <m:rPr>
+                                          <m:sty m:val="p"/>
+                                        </m:rPr>
                                         <w:rPr>
                                           <w:rFonts w:ascii="Cambria Math" w:hAnsi="Cambria Math" w:cs="David"/>
                                           <w:color w:val="000000" w:themeColor="text1"/>
@@ -9898,70 +9925,347 @@
           <w:color w:val="000000" w:themeColor="text1"/>
         </w:rPr>
       </w:pPr>
-      <w:r>
-        <w:rPr>
-          <w:rFonts w:ascii="David" w:hAnsi="David" w:cs="David"/>
-          <w:color w:val="000000" w:themeColor="text1"/>
-        </w:rPr>
-        <w:t xml:space="preserve">In simple situations, the number of active sources will have a dramatic effect on the sensor network readings resulting in large PED values while in a complex situation PED values are low. In such complex situations source term estimation accuracy is expected to be low regardless of the optimization process. On the other hand, simple situations will be resolved even when using ineffective optimization procedure. </w:t>
-      </w:r>
-      <w:proofErr w:type="gramStart"/>
-      <w:r>
-        <w:rPr>
-          <w:rFonts w:ascii="David" w:hAnsi="David" w:cs="David"/>
-          <w:color w:val="000000" w:themeColor="text1"/>
-        </w:rPr>
-        <w:t>Medium cases,</w:t>
-      </w:r>
-      <w:proofErr w:type="gramEnd"/>
-      <w:r>
-        <w:rPr>
-          <w:rFonts w:ascii="David" w:hAnsi="David" w:cs="David"/>
-          <w:color w:val="000000" w:themeColor="text1"/>
-        </w:rPr>
-        <w:t xml:space="preserve"> present an opportunity to test different optimization strategies. </w:t>
-      </w:r>
-      <w:proofErr w:type="gramStart"/>
-      <w:r>
-        <w:rPr>
-          <w:rFonts w:ascii="David" w:hAnsi="David" w:cs="David"/>
-          <w:color w:val="000000" w:themeColor="text1"/>
-        </w:rPr>
-        <w:t>Additional potential usage of the PED,</w:t>
-      </w:r>
-      <w:proofErr w:type="gramEnd"/>
-      <w:r>
-        <w:rPr>
-          <w:rFonts w:ascii="David" w:hAnsi="David" w:cs="David"/>
-          <w:color w:val="000000" w:themeColor="text1"/>
-        </w:rPr>
-        <w:t xml:space="preserve"> is to choose sensors' locations. This usage is beyond the scope of the current work.</w:t>
-      </w:r>
-    </w:p>
-    <w:p>
-      <w:pPr>
-        <w:bidi/>
-        <w:spacing w:line="360" w:lineRule="auto"/>
-        <w:ind w:right="-2"/>
-        <w:jc w:val="both"/>
-        <w:rPr>
-          <w:rFonts w:ascii="David" w:hAnsi="David" w:cs="David"/>
-          <w:color w:val="000000"/>
-        </w:rPr>
-      </w:pPr>
-    </w:p>
-    <w:p>
-      <w:pPr>
-        <w:bidi/>
-        <w:spacing w:line="360" w:lineRule="auto"/>
-        <w:ind w:right="-2"/>
-        <w:jc w:val="both"/>
-        <w:rPr>
-          <w:rFonts w:ascii="David" w:hAnsi="David" w:cs="David"/>
-          <w:color w:val="000000"/>
+    </w:p>
+    <w:p>
+      <w:pPr>
+        <w:spacing w:line="360" w:lineRule="auto"/>
+        <w:ind w:right="-2"/>
+        <w:jc w:val="both"/>
+        <w:rPr>
+          <w:rFonts w:ascii="David" w:hAnsi="David" w:cs="David"/>
+          <w:color w:val="000000" w:themeColor="text1"/>
           <w:rtl/>
         </w:rPr>
       </w:pPr>
+      <w:r>
+        <w:rPr>
+          <w:rFonts w:ascii="David" w:hAnsi="David" w:cs="David"/>
+          <w:color w:val="000000" w:themeColor="text1"/>
+        </w:rPr>
+        <w:t xml:space="preserve">In </w:t>
+      </w:r>
+      <w:r>
+        <w:rPr>
+          <w:rFonts w:ascii="David" w:hAnsi="David" w:cs="David"/>
+          <w:color w:val="000000" w:themeColor="text1"/>
+        </w:rPr>
+        <w:t>a generated network set</w:t>
+      </w:r>
+      <w:r>
+        <w:rPr>
+          <w:rFonts w:ascii="David" w:hAnsi="David" w:cs="David"/>
+          <w:color w:val="000000" w:themeColor="text1"/>
+        </w:rPr>
+        <w:t xml:space="preserve"> </w:t>
+      </w:r>
+      <w:r>
+        <w:rPr>
+          <w:rFonts w:ascii="David" w:hAnsi="David" w:cs="David"/>
+          <w:color w:val="000000" w:themeColor="text1"/>
+        </w:rPr>
+        <w:t xml:space="preserve">that </w:t>
+      </w:r>
+      <w:r>
+        <w:rPr>
+          <w:rFonts w:ascii="David" w:hAnsi="David" w:cs="David"/>
+          <w:color w:val="000000" w:themeColor="text1"/>
+        </w:rPr>
+        <w:t>is</w:t>
+      </w:r>
+      <w:r>
+        <w:rPr>
+          <w:rFonts w:ascii="David" w:hAnsi="David" w:cs="David"/>
+          <w:color w:val="000000" w:themeColor="text1"/>
+        </w:rPr>
+        <w:t xml:space="preserve"> be</w:t>
+      </w:r>
+      <w:r>
+        <w:rPr>
+          <w:rFonts w:ascii="David" w:hAnsi="David" w:cs="David"/>
+          <w:color w:val="000000" w:themeColor="text1"/>
+        </w:rPr>
+        <w:t xml:space="preserve"> able to </w:t>
+      </w:r>
+      <w:r>
+        <w:rPr>
+          <w:rFonts w:ascii="David" w:hAnsi="David" w:cs="David"/>
+          <w:color w:val="000000" w:themeColor="text1"/>
+        </w:rPr>
+        <w:t>distinguish</w:t>
+      </w:r>
+      <w:r>
+        <w:rPr>
+          <w:rFonts w:ascii="David" w:hAnsi="David" w:cs="David"/>
+          <w:color w:val="000000" w:themeColor="text1"/>
+        </w:rPr>
+        <w:t xml:space="preserve"> </w:t>
+      </w:r>
+      <w:r>
+        <w:rPr>
+          <w:rFonts w:ascii="David" w:hAnsi="David" w:cs="David"/>
+          <w:color w:val="000000" w:themeColor="text1"/>
+        </w:rPr>
+        <w:t>well</w:t>
+      </w:r>
+      <w:r>
+        <w:rPr>
+          <w:rFonts w:ascii="David" w:hAnsi="David" w:cs="David"/>
+          <w:color w:val="000000" w:themeColor="text1"/>
+        </w:rPr>
+        <w:t xml:space="preserve"> </w:t>
+      </w:r>
+      <w:r>
+        <w:rPr>
+          <w:rFonts w:ascii="David" w:hAnsi="David" w:cs="David"/>
+          <w:color w:val="000000"/>
+        </w:rPr>
+        <w:t>between overlapping plumes</w:t>
+      </w:r>
+      <w:r>
+        <w:rPr>
+          <w:rFonts w:ascii="David" w:hAnsi="David" w:cs="David"/>
+          <w:color w:val="000000"/>
+        </w:rPr>
+        <w:t xml:space="preserve"> (</w:t>
+      </w:r>
+      <w:r>
+        <w:rPr>
+          <w:rFonts w:ascii="David" w:hAnsi="David" w:cs="David"/>
+          <w:color w:val="000000"/>
+        </w:rPr>
+        <w:t>i</w:t>
+      </w:r>
+      <w:r>
+        <w:rPr>
+          <w:rFonts w:ascii="David" w:hAnsi="David" w:cs="David"/>
+          <w:color w:val="000000"/>
+        </w:rPr>
+        <w:t>f</w:t>
+      </w:r>
+      <w:r>
+        <w:rPr>
+          <w:rFonts w:ascii="David" w:hAnsi="David" w:cs="David"/>
+          <w:color w:val="000000"/>
+        </w:rPr>
+        <w:t xml:space="preserve"> given a source term estimation (STE) problem</w:t>
+      </w:r>
+      <w:r>
+        <w:rPr>
+          <w:rFonts w:ascii="David" w:hAnsi="David" w:cs="David"/>
+          <w:color w:val="000000"/>
+        </w:rPr>
+        <w:t>)</w:t>
+      </w:r>
+      <w:r>
+        <w:rPr>
+          <w:rFonts w:ascii="David" w:hAnsi="David" w:cs="David"/>
+          <w:color w:val="000000"/>
+        </w:rPr>
+        <w:t xml:space="preserve">, </w:t>
+      </w:r>
+      <w:r>
+        <w:rPr>
+          <w:rFonts w:ascii="David" w:hAnsi="David" w:cs="David"/>
+          <w:color w:val="000000"/>
+        </w:rPr>
+        <w:t>a</w:t>
+      </w:r>
+      <w:r>
+        <w:rPr>
+          <w:rFonts w:ascii="David" w:hAnsi="David" w:cs="David"/>
+          <w:color w:val="000000"/>
+        </w:rPr>
+        <w:t xml:space="preserve"> change in the n</w:t>
+      </w:r>
+      <w:r>
+        <w:rPr>
+          <w:rFonts w:ascii="David" w:hAnsi="David" w:cs="David"/>
+          <w:color w:val="000000" w:themeColor="text1"/>
+        </w:rPr>
+        <w:t xml:space="preserve">umber of active sources </w:t>
+      </w:r>
+      <w:r>
+        <w:rPr>
+          <w:rFonts w:ascii="David" w:hAnsi="David" w:cs="David"/>
+          <w:color w:val="000000" w:themeColor="text1"/>
+        </w:rPr>
+        <w:t xml:space="preserve">is expected to </w:t>
+      </w:r>
+      <w:r>
+        <w:rPr>
+          <w:rFonts w:ascii="David" w:hAnsi="David" w:cs="David"/>
+          <w:color w:val="000000" w:themeColor="text1"/>
+        </w:rPr>
+        <w:t>have a dramatic effect on the sensor network readings</w:t>
+      </w:r>
+      <w:r>
+        <w:rPr>
+          <w:rFonts w:ascii="David" w:hAnsi="David" w:cs="David"/>
+          <w:color w:val="000000" w:themeColor="text1"/>
+        </w:rPr>
+        <w:t>,</w:t>
+      </w:r>
+      <w:r>
+        <w:rPr>
+          <w:rFonts w:ascii="David" w:hAnsi="David" w:cs="David"/>
+          <w:color w:val="000000" w:themeColor="text1"/>
+        </w:rPr>
+        <w:t xml:space="preserve"> resulting in </w:t>
+      </w:r>
+      <w:r>
+        <w:rPr>
+          <w:rFonts w:ascii="David" w:hAnsi="David" w:cs="David"/>
+          <w:color w:val="000000" w:themeColor="text1"/>
+        </w:rPr>
+        <w:t>high</w:t>
+      </w:r>
+      <w:r>
+        <w:rPr>
+          <w:rFonts w:ascii="David" w:hAnsi="David" w:cs="David"/>
+          <w:color w:val="000000" w:themeColor="text1"/>
+        </w:rPr>
+        <w:t xml:space="preserve"> PED values</w:t>
+      </w:r>
+      <w:r>
+        <w:rPr>
+          <w:rFonts w:ascii="David" w:hAnsi="David" w:cs="David"/>
+          <w:color w:val="000000" w:themeColor="text1"/>
+        </w:rPr>
+        <w:t xml:space="preserve">. </w:t>
+      </w:r>
+      <w:r>
+        <w:rPr>
+          <w:rFonts w:ascii="David" w:hAnsi="David" w:cs="David"/>
+          <w:color w:val="000000" w:themeColor="text1"/>
+        </w:rPr>
+        <w:t xml:space="preserve">On the other hand, low PED values will characterize </w:t>
+      </w:r>
+      <w:r>
+        <w:rPr>
+          <w:rFonts w:ascii="David" w:hAnsi="David" w:cs="David"/>
+          <w:color w:val="000000" w:themeColor="text1"/>
+        </w:rPr>
+        <w:t xml:space="preserve">a network of sensors </w:t>
+      </w:r>
+      <w:r>
+        <w:rPr>
+          <w:rFonts w:ascii="David" w:hAnsi="David" w:cs="David"/>
+          <w:color w:val="000000" w:themeColor="text1"/>
+        </w:rPr>
+        <w:t xml:space="preserve">that </w:t>
+      </w:r>
+      <w:r>
+        <w:rPr>
+          <w:rFonts w:ascii="David" w:hAnsi="David" w:cs="David"/>
+          <w:color w:val="000000" w:themeColor="text1"/>
+        </w:rPr>
+        <w:t>will not be able to sufficiently</w:t>
+      </w:r>
+      <w:r>
+        <w:rPr>
+          <w:rFonts w:ascii="David" w:hAnsi="David" w:cs="David"/>
+          <w:color w:val="000000" w:themeColor="text1"/>
+        </w:rPr>
+        <w:t xml:space="preserve"> resolve </w:t>
+      </w:r>
+      <w:r>
+        <w:rPr>
+          <w:rFonts w:ascii="David" w:hAnsi="David" w:cs="David"/>
+          <w:color w:val="000000" w:themeColor="text1"/>
+        </w:rPr>
+        <w:t xml:space="preserve">a problem of source separation and estimation. </w:t>
+      </w:r>
+      <w:r>
+        <w:rPr>
+          <w:rFonts w:ascii="David" w:hAnsi="David" w:cs="David"/>
+          <w:color w:val="000000" w:themeColor="text1"/>
+        </w:rPr>
+        <w:t>An example of a matrix of PED values is shown in</w:t>
+      </w:r>
+      <w:r>
+        <w:rPr>
+          <w:rFonts w:ascii="David" w:hAnsi="David" w:cs="David"/>
+          <w:color w:val="FF0000"/>
+        </w:rPr>
+        <w:t xml:space="preserve"> Figure X</w:t>
+      </w:r>
+      <w:r>
+        <w:rPr>
+          <w:rFonts w:ascii="David" w:hAnsi="David" w:cs="David"/>
+          <w:color w:val="FF0000"/>
+        </w:rPr>
+        <w:t xml:space="preserve"> </w:t>
+      </w:r>
+      <w:r>
+        <w:rPr>
+          <w:rFonts w:ascii="David" w:hAnsi="David" w:cs="David"/>
+          <w:color w:val="000000" w:themeColor="text1"/>
+        </w:rPr>
+        <w:t>fo</w:t>
+      </w:r>
+      <w:r>
+        <w:rPr>
+          <w:rFonts w:ascii="David" w:hAnsi="David" w:cs="David"/>
+          <w:color w:val="000000" w:themeColor="text1"/>
+        </w:rPr>
+        <w:t xml:space="preserve">r </w:t>
+      </w:r>
+      <w:r>
+        <w:rPr>
+          <w:rFonts w:ascii="David" w:hAnsi="David" w:cs="David"/>
+          <w:color w:val="000000" w:themeColor="text1"/>
+        </w:rPr>
+        <w:t xml:space="preserve">different combinations of 1-5 </w:t>
+      </w:r>
+      <w:r>
+        <w:rPr>
+          <w:rFonts w:ascii="David" w:hAnsi="David" w:cs="David"/>
+          <w:color w:val="000000" w:themeColor="text1"/>
+        </w:rPr>
+        <w:t>active sources</w:t>
+      </w:r>
+      <w:r>
+        <w:rPr>
+          <w:rFonts w:ascii="David" w:hAnsi="David" w:cs="David"/>
+          <w:color w:val="000000" w:themeColor="text1"/>
+        </w:rPr>
+        <w:t xml:space="preserve">. In our defined problem, we </w:t>
+      </w:r>
+      <w:r>
+        <w:rPr>
+          <w:rFonts w:ascii="David" w:hAnsi="David" w:cs="David"/>
+          <w:color w:val="000000" w:themeColor="text1"/>
+        </w:rPr>
+        <w:t xml:space="preserve">use the PED calculation as </w:t>
+      </w:r>
+      <w:r>
+        <w:rPr>
+          <w:rFonts w:ascii="David" w:hAnsi="David" w:cs="David"/>
+          <w:color w:val="000000" w:themeColor="text1"/>
+        </w:rPr>
+        <w:t>an objective function</w:t>
+      </w:r>
+      <w:r>
+        <w:rPr>
+          <w:rFonts w:ascii="David" w:hAnsi="David" w:cs="David"/>
+          <w:color w:val="000000" w:themeColor="text1"/>
+        </w:rPr>
+        <w:t xml:space="preserve"> we wish to maximize</w:t>
+      </w:r>
+      <w:r>
+        <w:rPr>
+          <w:rFonts w:ascii="David" w:hAnsi="David" w:cs="David"/>
+          <w:color w:val="000000" w:themeColor="text1"/>
+        </w:rPr>
+        <w:t xml:space="preserve">. </w:t>
+      </w:r>
+      <w:r>
+        <w:rPr>
+          <w:rFonts w:ascii="David" w:hAnsi="David" w:cs="David"/>
+          <w:color w:val="FF0000"/>
+        </w:rPr>
+        <w:t>SEPARATE DAY AND NIGHT.</w:t>
+      </w:r>
     </w:p>
     <w:p>
       <w:pPr>
@@ -10013,6 +10317,7 @@
           <w:b/>
           <w:bCs/>
           <w:color w:val="000000"/>
+          <w:rtl/>
         </w:rPr>
       </w:pPr>
       <w:r>
@@ -10028,91 +10333,291 @@
     </w:p>
     <w:p>
       <w:pPr>
-        <w:bidi/>
-        <w:spacing w:line="360" w:lineRule="auto"/>
-        <w:ind w:right="-2"/>
-        <w:jc w:val="both"/>
-        <w:rPr>
-          <w:rFonts w:ascii="David" w:hAnsi="David" w:cs="David"/>
-          <w:b/>
-          <w:bCs/>
-          <w:color w:val="000000"/>
-          <w:rtl/>
-        </w:rPr>
-      </w:pPr>
-      <w:r>
-        <w:rPr>
-          <w:rFonts w:ascii="David" w:hAnsi="David" w:cs="David" w:hint="cs"/>
-          <w:b/>
-          <w:bCs/>
-          <w:color w:val="000000"/>
-          <w:rtl/>
+        <w:spacing w:line="360" w:lineRule="auto"/>
+        <w:ind w:right="-2"/>
+        <w:jc w:val="both"/>
+        <w:rPr>
+          <w:rFonts w:ascii="David" w:hAnsi="David" w:cs="David"/>
+          <w:color w:val="000000" w:themeColor="text1"/>
+        </w:rPr>
+      </w:pPr>
+      <w:r>
+        <w:rPr>
+          <w:rFonts w:ascii="David" w:hAnsi="David" w:cs="David"/>
+          <w:color w:val="000000"/>
+        </w:rPr>
+        <w:t>F</w:t>
+      </w:r>
+      <w:r>
+        <w:rPr>
+          <w:rFonts w:ascii="David" w:hAnsi="David" w:cs="David"/>
+          <w:color w:val="000000"/>
+        </w:rPr>
+        <w:t xml:space="preserve">or our simulation set, we used </w:t>
+      </w:r>
+      <w:r>
+        <w:rPr>
+          <w:rFonts w:ascii="David" w:hAnsi="David" w:cs="David"/>
+          <w:color w:val="000000"/>
+        </w:rPr>
+        <w:t xml:space="preserve">10 min </w:t>
+      </w:r>
+      <w:r>
+        <w:rPr>
+          <w:rFonts w:ascii="David" w:hAnsi="David" w:cs="David"/>
+          <w:color w:val="000000"/>
+        </w:rPr>
+        <w:t xml:space="preserve">wind data </w:t>
+      </w:r>
+      <w:r>
+        <w:rPr>
+          <w:rFonts w:ascii="David" w:hAnsi="David" w:cs="David"/>
+          <w:color w:val="000000"/>
+        </w:rPr>
+        <w:t xml:space="preserve">obtained from </w:t>
+      </w:r>
+      <w:r>
+        <w:rPr>
+          <w:rFonts w:ascii="David" w:hAnsi="David" w:cs="David"/>
+          <w:color w:val="000000"/>
+        </w:rPr>
+        <w:t>the</w:t>
+      </w:r>
+      <w:r>
+        <w:rPr>
+          <w:rFonts w:ascii="David" w:hAnsi="David" w:cs="David"/>
+          <w:color w:val="000000"/>
+        </w:rPr>
+        <w:t xml:space="preserve"> Israel</w:t>
+      </w:r>
+      <w:r>
+        <w:rPr>
+          <w:rFonts w:ascii="David" w:hAnsi="David" w:cs="David"/>
+          <w:color w:val="000000"/>
+        </w:rPr>
+        <w:t xml:space="preserve"> Meteorological </w:t>
+      </w:r>
+      <w:r>
+        <w:rPr>
+          <w:rFonts w:ascii="David" w:hAnsi="David" w:cs="David"/>
+          <w:color w:val="000000"/>
+        </w:rPr>
+        <w:t>Service (IMS)</w:t>
+      </w:r>
+      <w:r>
+        <w:rPr>
+          <w:rFonts w:ascii="David" w:hAnsi="David" w:cs="David"/>
+          <w:color w:val="000000"/>
         </w:rPr>
         <w:t xml:space="preserve"> </w:t>
       </w:r>
-    </w:p>
-    <w:p>
-      <w:pPr>
-        <w:bidi/>
-        <w:spacing w:line="360" w:lineRule="auto"/>
-        <w:ind w:right="-2"/>
-        <w:jc w:val="both"/>
-        <w:rPr>
-          <w:rFonts w:ascii="David" w:hAnsi="David" w:cs="David"/>
-          <w:color w:val="000000"/>
-        </w:rPr>
-      </w:pPr>
-      <w:r>
-        <w:rPr>
-          <w:rFonts w:ascii="David" w:hAnsi="David" w:cs="David" w:hint="cs"/>
-          <w:color w:val="000000"/>
-          <w:rtl/>
-        </w:rPr>
-        <w:t>נתונים מטאורולוגיים - מהירות וכיוון רוח ויציבות אטמוספרית (</w:t>
-      </w:r>
-      <w:r>
-        <w:rPr>
-          <w:rFonts w:ascii="David" w:hAnsi="David" w:cs="David" w:hint="cs"/>
-          <w:color w:val="000000"/>
-          <w:rtl/>
-        </w:rPr>
-        <w:t>חישבתי</w:t>
-      </w:r>
-      <w:r>
-        <w:rPr>
-          <w:rFonts w:ascii="David" w:hAnsi="David" w:cs="David" w:hint="cs"/>
-          <w:color w:val="000000"/>
-          <w:rtl/>
-        </w:rPr>
-        <w:t xml:space="preserve"> לפי… מעידה גם על קרינה סולארית וטמפרטורה בעקיפין</w:t>
-      </w:r>
-      <w:r>
-        <w:rPr>
-          <w:rFonts w:ascii="David" w:hAnsi="David" w:cs="David"/>
-          <w:color w:val="000000"/>
-        </w:rPr>
-        <w:t>(</w:t>
-      </w:r>
-    </w:p>
-    <w:p>
-      <w:pPr>
-        <w:bidi/>
-        <w:spacing w:line="360" w:lineRule="auto"/>
-        <w:ind w:right="-2"/>
-        <w:jc w:val="both"/>
-        <w:rPr>
-          <w:rFonts w:ascii="David" w:hAnsi="David" w:cs="David"/>
-          <w:color w:val="000000"/>
-        </w:rPr>
-      </w:pPr>
-      <w:r>
-        <w:rPr>
-          <w:rFonts w:ascii="David" w:hAnsi="David" w:cs="David" w:hint="cs"/>
-          <w:color w:val="000000"/>
-          <w:rtl/>
-        </w:rPr>
-        <w:t xml:space="preserve">התייחסות לסוג המזהם </w:t>
-      </w:r>
+      <w:r>
+        <w:rPr>
+          <w:rFonts w:ascii="David" w:hAnsi="David" w:cs="David"/>
+          <w:color w:val="000000"/>
+        </w:rPr>
+        <w:t xml:space="preserve">for the years </w:t>
+      </w:r>
+      <w:r>
+        <w:rPr>
+          <w:rFonts w:ascii="David" w:hAnsi="David" w:cs="David"/>
+          <w:color w:val="FF0000"/>
+        </w:rPr>
+        <w:t>X</w:t>
+      </w:r>
+      <w:r>
+        <w:rPr>
+          <w:rFonts w:ascii="David" w:hAnsi="David" w:cs="David"/>
+          <w:color w:val="000000"/>
+        </w:rPr>
+        <w:t xml:space="preserve"> and </w:t>
+      </w:r>
+      <w:r>
+        <w:rPr>
+          <w:rFonts w:ascii="David" w:hAnsi="David" w:cs="David"/>
+          <w:color w:val="000000"/>
+        </w:rPr>
+        <w:t xml:space="preserve">for </w:t>
+      </w:r>
+      <w:r>
+        <w:rPr>
+          <w:rFonts w:ascii="David" w:hAnsi="David" w:cs="David"/>
+          <w:color w:val="000000"/>
+        </w:rPr>
+        <w:t xml:space="preserve">one station </w:t>
+      </w:r>
+      <w:proofErr w:type="spellStart"/>
+      <w:r>
+        <w:rPr>
+          <w:rFonts w:ascii="David" w:hAnsi="David" w:cs="David"/>
+          <w:color w:val="FF0000"/>
+        </w:rPr>
+        <w:t>Nevatim</w:t>
+      </w:r>
+      <w:proofErr w:type="spellEnd"/>
+      <w:r>
+        <w:rPr>
+          <w:rFonts w:ascii="David" w:hAnsi="David" w:cs="David"/>
+          <w:color w:val="FF0000"/>
+        </w:rPr>
+        <w:t>/Negev junction</w:t>
+      </w:r>
+      <w:r>
+        <w:rPr>
+          <w:rFonts w:ascii="David" w:hAnsi="David" w:cs="David"/>
+          <w:color w:val="FF0000"/>
+        </w:rPr>
+        <w:t xml:space="preserve">. </w:t>
+      </w:r>
+      <w:r>
+        <w:rPr>
+          <w:rFonts w:ascii="David" w:hAnsi="David" w:cs="David"/>
+          <w:color w:val="000000" w:themeColor="text1"/>
+        </w:rPr>
+        <w:t>This station was chosen since</w:t>
+      </w:r>
+      <w:r>
+        <w:rPr>
+          <w:rFonts w:ascii="David" w:hAnsi="David" w:cs="David"/>
+          <w:color w:val="FF0000"/>
+        </w:rPr>
+        <w:t xml:space="preserve"> </w:t>
+      </w:r>
+      <w:r>
+        <w:rPr>
+          <w:rFonts w:ascii="David" w:hAnsi="David" w:cs="David"/>
+          <w:color w:val="000000" w:themeColor="text1"/>
+        </w:rPr>
+        <w:t>i</w:t>
+      </w:r>
+      <w:r>
+        <w:rPr>
+          <w:rFonts w:ascii="David" w:hAnsi="David" w:cs="David"/>
+          <w:color w:val="000000" w:themeColor="text1"/>
+        </w:rPr>
+        <w:t xml:space="preserve">n future work, we </w:t>
+      </w:r>
+      <w:r>
+        <w:rPr>
+          <w:rFonts w:ascii="David" w:hAnsi="David" w:cs="David"/>
+          <w:color w:val="000000" w:themeColor="text1"/>
+        </w:rPr>
+        <w:t xml:space="preserve">may </w:t>
+      </w:r>
+      <w:r>
+        <w:rPr>
+          <w:rFonts w:ascii="David" w:hAnsi="David" w:cs="David"/>
+          <w:color w:val="000000" w:themeColor="text1"/>
+        </w:rPr>
+        <w:t xml:space="preserve">wish to implement our methodology on </w:t>
+      </w:r>
+      <w:r>
+        <w:rPr>
+          <w:rFonts w:ascii="David" w:hAnsi="David" w:cs="David"/>
+          <w:color w:val="000000" w:themeColor="text1"/>
+        </w:rPr>
+        <w:t xml:space="preserve">a </w:t>
+      </w:r>
+      <w:r>
+        <w:rPr>
+          <w:rFonts w:ascii="David" w:hAnsi="David" w:cs="David"/>
+          <w:color w:val="000000" w:themeColor="text1"/>
+        </w:rPr>
+        <w:t>real-world</w:t>
+      </w:r>
+      <w:r>
+        <w:rPr>
+          <w:rFonts w:ascii="David" w:hAnsi="David" w:cs="David"/>
+          <w:color w:val="000000" w:themeColor="text1"/>
+        </w:rPr>
+        <w:t xml:space="preserve"> problem, possibly in an idealized location such as Ramat </w:t>
+      </w:r>
+      <w:proofErr w:type="spellStart"/>
+      <w:r>
+        <w:rPr>
+          <w:rFonts w:ascii="David" w:hAnsi="David" w:cs="David"/>
+          <w:color w:val="000000" w:themeColor="text1"/>
+        </w:rPr>
+        <w:t>Hovav</w:t>
+      </w:r>
+      <w:proofErr w:type="spellEnd"/>
+      <w:r>
+        <w:rPr>
+          <w:rFonts w:ascii="David" w:hAnsi="David" w:cs="David"/>
+          <w:color w:val="000000" w:themeColor="text1"/>
+        </w:rPr>
+        <w:t xml:space="preserve"> industrial zone in southern Israel. </w:t>
+      </w:r>
+      <w:bookmarkStart w:id="2" w:name="_GoBack"/>
+      <w:bookmarkEnd w:id="2"/>
+    </w:p>
+    <w:p>
+      <w:pPr>
+        <w:spacing w:line="360" w:lineRule="auto"/>
+        <w:ind w:right="-2"/>
+        <w:jc w:val="both"/>
+        <w:rPr>
+          <w:rFonts w:ascii="David" w:hAnsi="David" w:cs="David"/>
+          <w:color w:val="FF0000"/>
+        </w:rPr>
+      </w:pPr>
+      <w:r>
+        <w:rPr>
+          <w:rFonts w:ascii="David" w:hAnsi="David" w:cs="David"/>
+          <w:color w:val="FF0000"/>
+        </w:rPr>
+        <w:t xml:space="preserve">Emission data was obtained from the </w:t>
+      </w:r>
+      <w:r>
+        <w:rPr>
+          <w:rFonts w:ascii="David" w:hAnsi="David" w:cs="David"/>
+          <w:color w:val="FF0000"/>
+        </w:rPr>
+        <w:t>Ministry of Environmental Protection….</w:t>
+      </w:r>
+    </w:p>
+    <w:p>
+      <w:pPr>
+        <w:spacing w:line="360" w:lineRule="auto"/>
+        <w:ind w:right="-2"/>
+        <w:jc w:val="both"/>
+        <w:rPr>
+          <w:rFonts w:ascii="David" w:hAnsi="David" w:cs="David"/>
+          <w:color w:val="FF0000"/>
+        </w:rPr>
+      </w:pPr>
+      <w:r>
+        <w:rPr>
+          <w:rFonts w:ascii="David" w:hAnsi="David" w:cs="David"/>
+          <w:color w:val="FF0000"/>
+        </w:rPr>
+        <w:t>These data were</w:t>
+      </w:r>
+      <w:r>
+        <w:rPr>
+          <w:rFonts w:ascii="David" w:hAnsi="David" w:cs="David"/>
+          <w:color w:val="FF0000"/>
+        </w:rPr>
+        <w:t xml:space="preserve"> used for “evaluation” of our methodology</w:t>
+      </w:r>
+      <w:r>
+        <w:rPr>
+          <w:rFonts w:ascii="David" w:hAnsi="David" w:cs="David"/>
+          <w:color w:val="FF0000"/>
+        </w:rPr>
+        <w:t>…</w:t>
+      </w:r>
+    </w:p>
+    <w:p>
+      <w:pPr>
+        <w:spacing w:line="360" w:lineRule="auto"/>
+        <w:ind w:right="-2"/>
+        <w:jc w:val="both"/>
+        <w:rPr>
+          <w:rFonts w:ascii="David" w:hAnsi="David" w:cs="David" w:hint="cs"/>
+          <w:color w:val="FF0000"/>
+        </w:rPr>
+      </w:pPr>
     </w:p>
     <w:p>
       <w:pPr>
@@ -10152,6 +10657,26 @@
           <w:color w:val="000000"/>
         </w:rPr>
       </w:pPr>
+    </w:p>
+    <w:p>
+      <w:pPr>
+        <w:bidi/>
+        <w:spacing w:line="360" w:lineRule="auto"/>
+        <w:ind w:right="-2"/>
+        <w:jc w:val="both"/>
+        <w:rPr>
+          <w:rFonts w:ascii="David" w:hAnsi="David" w:cs="David"/>
+          <w:color w:val="000000"/>
+        </w:rPr>
+      </w:pPr>
+      <w:r>
+        <w:rPr>
+          <w:rFonts w:ascii="David" w:hAnsi="David" w:cs="David" w:hint="cs"/>
+          <w:color w:val="000000"/>
+          <w:rtl/>
+        </w:rPr>
+        <w:t xml:space="preserve">התייחסות לסוג המזהם </w:t>
+      </w:r>
     </w:p>
     <w:p>
       <w:pPr>
@@ -10303,7 +10828,6 @@
               <w:rFonts w:ascii="Cambria Math" w:hAnsi="Cambria Math" w:cs="David"/>
               <w:color w:val="000000"/>
             </w:rPr>
-            <w:lastRenderedPageBreak/>
             <m:t>C</m:t>
           </m:r>
           <m:d>
@@ -10797,6 +11321,7 @@
           <w:rFonts w:ascii="David" w:hAnsi="David" w:cs="David"/>
           <w:color w:val="000000" w:themeColor="text1"/>
         </w:rPr>
+        <w:lastRenderedPageBreak/>
         <w:t xml:space="preserve">Our set- </w:t>
       </w:r>
     </w:p>
@@ -11446,7 +11971,6 @@
           <w:rFonts w:asciiTheme="majorBidi" w:eastAsia="Times New Roman" w:hAnsiTheme="majorBidi" w:cstheme="majorBidi"/>
           <w:color w:val="C00000"/>
         </w:rPr>
-        <w:lastRenderedPageBreak/>
         <w:t xml:space="preserve">This is especially important in the case of complex industrial site, where access to the leak source might require significant amount of resource such as trained personal, protection gear etc.  </w:t>
       </w:r>
     </w:p>
@@ -11507,6 +12031,7 @@
           <w:bCs/>
           <w:color w:val="000000"/>
         </w:rPr>
+        <w:lastRenderedPageBreak/>
         <w:t>Simulation 1:</w:t>
       </w:r>
       <w:r>
@@ -12182,6 +12707,7 @@
           <w:b/>
           <w:bCs/>
         </w:rPr>
+        <w:lastRenderedPageBreak/>
         <w:t xml:space="preserve"> </w:t>
       </w:r>
     </w:p>
@@ -14612,7 +15138,7 @@
 </file>
 
 <file path=customXml/itemProps1.xml><?xml version="1.0" encoding="utf-8"?>
-<ds:datastoreItem xmlns:ds="http://schemas.openxmlformats.org/officeDocument/2006/customXml" ds:itemID="{51483C72-83F7-9741-AA5B-A35E71DE3B6E}">
+<ds:datastoreItem xmlns:ds="http://schemas.openxmlformats.org/officeDocument/2006/customXml" ds:itemID="{25AD54FD-2C3E-704A-B6A6-3414BE763B8D}">
   <ds:schemaRefs>
     <ds:schemaRef ds:uri="http://schemas.openxmlformats.org/officeDocument/2006/bibliography"/>
   </ds:schemaRefs>

</xml_diff>

<commit_message>
editted the sigma-a method
</commit_message>
<xml_diff>
--- a/RP_optimize_sensors_locations.docx
+++ b/RP_optimize_sensors_locations.docx
@@ -163,16 +163,15 @@
           <w:sz w:val="48"/>
           <w:szCs w:val="48"/>
         </w:rPr>
-        <w:t xml:space="preserve">a </w:t>
-      </w:r>
-      <w:proofErr w:type="spellStart"/>
+        <w:t>a M</w:t>
+      </w:r>
       <w:r>
         <w:rPr>
           <w:rFonts w:ascii="David" w:hAnsi="David" w:cs="David" w:hint="cs"/>
           <w:sz w:val="48"/>
           <w:szCs w:val="48"/>
         </w:rPr>
-        <w:t>M</w:t>
+        <w:t>ulti</w:t>
       </w:r>
       <w:r>
         <w:rPr>
@@ -180,7 +179,7 @@
           <w:sz w:val="48"/>
           <w:szCs w:val="48"/>
         </w:rPr>
-        <w:t>ulti</w:t>
+        <w:t xml:space="preserve">objective </w:t>
       </w:r>
       <w:r>
         <w:rPr>
@@ -188,16 +187,15 @@
           <w:sz w:val="48"/>
           <w:szCs w:val="48"/>
         </w:rPr>
-        <w:t>objective</w:t>
-      </w:r>
-      <w:proofErr w:type="spellEnd"/>
+        <w:t xml:space="preserve">Evolutionary </w:t>
+      </w:r>
       <w:r>
         <w:rPr>
           <w:rFonts w:ascii="David" w:hAnsi="David" w:cs="David" w:hint="cs"/>
           <w:sz w:val="48"/>
           <w:szCs w:val="48"/>
         </w:rPr>
-        <w:t xml:space="preserve"> </w:t>
+        <w:t>A</w:t>
       </w:r>
       <w:r>
         <w:rPr>
@@ -205,7 +203,7 @@
           <w:sz w:val="48"/>
           <w:szCs w:val="48"/>
         </w:rPr>
-        <w:t xml:space="preserve">Evolutionary </w:t>
+        <w:t>lgorithm</w:t>
       </w:r>
       <w:r>
         <w:rPr>
@@ -213,22 +211,6 @@
           <w:sz w:val="48"/>
           <w:szCs w:val="48"/>
         </w:rPr>
-        <w:t>A</w:t>
-      </w:r>
-      <w:r>
-        <w:rPr>
-          <w:rFonts w:ascii="David" w:hAnsi="David" w:cs="David" w:hint="cs"/>
-          <w:sz w:val="48"/>
-          <w:szCs w:val="48"/>
-        </w:rPr>
-        <w:t>lgorithm</w:t>
-      </w:r>
-      <w:r>
-        <w:rPr>
-          <w:rFonts w:ascii="David" w:hAnsi="David" w:cs="David" w:hint="cs"/>
-          <w:sz w:val="48"/>
-          <w:szCs w:val="48"/>
-        </w:rPr>
         <w:t xml:space="preserve"> (MOEA)</w:t>
       </w:r>
     </w:p>
@@ -317,28 +299,12 @@
           <w:rFonts w:ascii="David" w:hAnsi="David" w:cs="David"/>
         </w:rPr>
       </w:pPr>
-      <w:proofErr w:type="spellStart"/>
-      <w:r>
-        <w:rPr>
-          <w:rFonts w:ascii="David" w:hAnsi="David" w:cs="David" w:hint="cs"/>
-        </w:rPr>
-        <w:t>Idit</w:t>
-      </w:r>
-      <w:proofErr w:type="spellEnd"/>
-      <w:r>
-        <w:rPr>
-          <w:rFonts w:ascii="David" w:hAnsi="David" w:cs="David" w:hint="cs"/>
-        </w:rPr>
-        <w:t xml:space="preserve"> </w:t>
-      </w:r>
-      <w:proofErr w:type="spellStart"/>
-      <w:r>
-        <w:rPr>
-          <w:rFonts w:ascii="David" w:hAnsi="David" w:cs="David" w:hint="cs"/>
-        </w:rPr>
-        <w:t>Belachsen</w:t>
-      </w:r>
-      <w:proofErr w:type="spellEnd"/>
+      <w:r>
+        <w:rPr>
+          <w:rFonts w:ascii="David" w:hAnsi="David" w:cs="David" w:hint="cs"/>
+        </w:rPr>
+        <w:t>Idit Belachsen</w:t>
+      </w:r>
     </w:p>
     <w:p>
       <w:pPr>
@@ -491,16 +457,8 @@
         <w:rPr>
           <w:rFonts w:ascii="David" w:hAnsi="David" w:cs="David" w:hint="cs"/>
         </w:rPr>
-        <w:t xml:space="preserve">Barak </w:t>
-      </w:r>
-      <w:proofErr w:type="spellStart"/>
-      <w:r>
-        <w:rPr>
-          <w:rFonts w:ascii="David" w:hAnsi="David" w:cs="David" w:hint="cs"/>
-        </w:rPr>
-        <w:t>Fishbain</w:t>
-      </w:r>
-      <w:proofErr w:type="spellEnd"/>
+        <w:t>Barak Fishbain</w:t>
+      </w:r>
       <w:r>
         <w:rPr>
           <w:rFonts w:ascii="David" w:hAnsi="David" w:cs="David" w:hint="cs"/>
@@ -892,39 +850,7 @@
           <w:rFonts w:ascii="David" w:hAnsi="David" w:cs="David" w:hint="cs"/>
           <w:color w:val="000000"/>
         </w:rPr>
-        <w:t xml:space="preserve">population exposure to air pollution and correlate the level of exposure to observed health effects in the population. The major challenge in this type of work is in producing accurate pollution concentration maps of high spatial and temporal resolution that can enable finding such correlations at a personal level (e.g. estimating concentrations in the exact place of residence of a subject). These studies rely on data of ambient pollution concentrations usually obtained by two methods; </w:t>
-      </w:r>
-      <w:proofErr w:type="spellStart"/>
-      <w:r>
-        <w:rPr>
-          <w:rFonts w:ascii="David" w:hAnsi="David" w:cs="David" w:hint="cs"/>
-          <w:color w:val="000000"/>
-        </w:rPr>
-        <w:t>i</w:t>
-      </w:r>
-      <w:proofErr w:type="spellEnd"/>
-      <w:r>
-        <w:rPr>
-          <w:rFonts w:ascii="David" w:hAnsi="David" w:cs="David" w:hint="cs"/>
-          <w:color w:val="000000"/>
-        </w:rPr>
-        <w:t xml:space="preserve">) routine measurements reported by standard air quality monitoring (AQM) stations, ii) short-term measurement campaigns which usually utilize large number of sensors. Evaluations using the first method are considered very accurate, since AQM stations are equipped with expensive, pollutant-designated measuring devices, that are maintained and calibrated on a regular basis by regulatory authorities. However, these tend to suffer from a few apparent flaws; </w:t>
-      </w:r>
-      <w:proofErr w:type="spellStart"/>
-      <w:r>
-        <w:rPr>
-          <w:rFonts w:ascii="David" w:hAnsi="David" w:cs="David" w:hint="cs"/>
-          <w:color w:val="000000"/>
-        </w:rPr>
-        <w:t>i</w:t>
-      </w:r>
-      <w:proofErr w:type="spellEnd"/>
-      <w:r>
-        <w:rPr>
-          <w:rFonts w:ascii="David" w:hAnsi="David" w:cs="David" w:hint="cs"/>
-          <w:color w:val="000000"/>
-        </w:rPr>
-        <w:t xml:space="preserve">) their span is usually sparse, and cannot represent well the spatial and temporal </w:t>
+        <w:t xml:space="preserve">population exposure to air pollution and correlate the level of exposure to observed health effects in the population. The major challenge in this type of work is in producing accurate pollution concentration maps of high spatial and temporal resolution that can enable finding such correlations at a personal level (e.g. estimating concentrations in the exact place of residence of a subject). These studies rely on data of ambient pollution concentrations usually obtained by two methods; i) routine measurements reported by standard air quality monitoring (AQM) stations, ii) short-term measurement campaigns which usually utilize large number of sensors. Evaluations using the first method are considered very accurate, since AQM stations are equipped with expensive, pollutant-designated measuring devices, that are maintained and calibrated on a regular basis by regulatory authorities. However, these tend to suffer from a few apparent flaws; i) their span is usually sparse, and cannot represent well the spatial and temporal </w:t>
       </w:r>
       <w:r>
         <w:rPr>
@@ -2415,21 +2341,7 @@
         <w:rPr>
           <w:rFonts w:ascii="David" w:hAnsi="David" w:cs="David"/>
         </w:rPr>
-        <w:t xml:space="preserve">, optimization methods, dispersion model types </w:t>
-      </w:r>
-      <w:proofErr w:type="gramStart"/>
-      <w:r>
-        <w:rPr>
-          <w:rFonts w:ascii="David" w:hAnsi="David" w:cs="David"/>
-        </w:rPr>
-        <w:t>used?,</w:t>
-      </w:r>
-      <w:proofErr w:type="gramEnd"/>
-      <w:r>
-        <w:rPr>
-          <w:rFonts w:ascii="David" w:hAnsi="David" w:cs="David"/>
-        </w:rPr>
-        <w:t xml:space="preserve"> evolutionary algorithms</w:t>
+        <w:t>, optimization methods, dispersion model types used?, evolutionary algorithms</w:t>
       </w:r>
     </w:p>
     <w:p>
@@ -2740,23 +2652,7 @@
           <w:rFonts w:ascii="David" w:hAnsi="David" w:cs="David"/>
           <w:color w:val="000000"/>
         </w:rPr>
-        <w:t xml:space="preserve">: box models, Gaussian plume models, </w:t>
-      </w:r>
-      <w:proofErr w:type="spellStart"/>
-      <w:r>
-        <w:rPr>
-          <w:rFonts w:ascii="David" w:hAnsi="David" w:cs="David"/>
-          <w:color w:val="000000"/>
-        </w:rPr>
-        <w:t>Lagrangian</w:t>
-      </w:r>
-      <w:proofErr w:type="spellEnd"/>
-      <w:r>
-        <w:rPr>
-          <w:rFonts w:ascii="David" w:hAnsi="David" w:cs="David"/>
-          <w:color w:val="000000"/>
-        </w:rPr>
-        <w:t xml:space="preserve"> models, Eulerian dispersion models and Dense gas models</w:t>
+        <w:t>: box models, Gaussian plume models, Lagrangian models, Eulerian dispersion models and Dense gas models</w:t>
       </w:r>
       <w:r>
         <w:rPr>
@@ -5052,13 +4948,6 @@
       <w:r>
         <w:rPr>
           <w:rFonts w:ascii="David" w:hAnsi="David" w:cs="David"/>
-          <w:color w:val="000000" w:themeColor="text1"/>
-        </w:rPr>
-        <w:t xml:space="preserve"> above</w:t>
-      </w:r>
-      <w:r>
-        <w:rPr>
-          <w:rFonts w:ascii="David" w:hAnsi="David" w:cs="David"/>
           <w:color w:val="000000"/>
         </w:rPr>
         <w:t>. However,</w:t>
@@ -6004,7 +5893,164 @@
         </w:rPr>
         <w:t xml:space="preserve">using </w:t>
       </w:r>
-      <w:proofErr w:type="spellStart"/>
+      <w:r>
+        <w:rPr>
+          <w:rFonts w:ascii="David" w:hAnsi="David" w:cs="David" w:hint="cs"/>
+          <w:color w:val="000000" w:themeColor="text1"/>
+        </w:rPr>
+        <w:t xml:space="preserve">Pasquill-Gifford </w:t>
+      </w:r>
+      <w:r>
+        <w:rPr>
+          <w:rFonts w:ascii="David" w:hAnsi="David" w:cs="David"/>
+          <w:color w:val="000000" w:themeColor="text1"/>
+        </w:rPr>
+        <w:t>stability class</w:t>
+      </w:r>
+      <w:r>
+        <w:rPr>
+          <w:rFonts w:ascii="David" w:hAnsi="David" w:cs="David"/>
+          <w:color w:val="000000" w:themeColor="text1"/>
+        </w:rPr>
+        <w:t xml:space="preserve"> </w:t>
+      </w:r>
+      <w:r>
+        <w:rPr>
+          <w:rFonts w:ascii="David" w:hAnsi="David" w:cs="David"/>
+          <w:color w:val="000000" w:themeColor="text1"/>
+        </w:rPr>
+        <w:t>categories</w:t>
+      </w:r>
+      <w:r>
+        <w:rPr>
+          <w:rFonts w:ascii="David" w:hAnsi="David" w:cs="David"/>
+          <w:color w:val="000000" w:themeColor="text1"/>
+        </w:rPr>
+        <w:t xml:space="preserve"> </w:t>
+      </w:r>
+      <w:r>
+        <w:rPr>
+          <w:rFonts w:ascii="David" w:hAnsi="David" w:cs="David"/>
+          <w:color w:val="FF0000"/>
+        </w:rPr>
+        <w:t>[Pasquill</w:t>
+      </w:r>
+      <w:r>
+        <w:rPr>
+          <w:rFonts w:ascii="David" w:hAnsi="David" w:cs="David"/>
+          <w:color w:val="FF0000"/>
+        </w:rPr>
+        <w:t xml:space="preserve">, </w:t>
+      </w:r>
+      <w:r>
+        <w:rPr>
+          <w:rFonts w:ascii="David" w:hAnsi="David" w:cs="David"/>
+          <w:color w:val="FF0000"/>
+        </w:rPr>
+        <w:t>1961</w:t>
+      </w:r>
+      <w:r>
+        <w:rPr>
+          <w:rFonts w:ascii="David" w:hAnsi="David" w:cs="David"/>
+          <w:color w:val="FF0000"/>
+        </w:rPr>
+        <w:t>]</w:t>
+      </w:r>
+      <w:r>
+        <w:rPr>
+          <w:rFonts w:ascii="David" w:hAnsi="David" w:cs="David"/>
+          <w:color w:val="FF0000"/>
+        </w:rPr>
+        <w:t xml:space="preserve">. </w:t>
+      </w:r>
+      <w:r>
+        <w:rPr>
+          <w:rFonts w:ascii="David" w:hAnsi="David" w:cs="David"/>
+          <w:color w:val="000000" w:themeColor="text1"/>
+        </w:rPr>
+        <w:t xml:space="preserve">These </w:t>
+      </w:r>
+      <w:r>
+        <w:rPr>
+          <w:rFonts w:ascii="David" w:hAnsi="David" w:cs="David"/>
+          <w:color w:val="000000" w:themeColor="text1"/>
+        </w:rPr>
+        <w:t>coefficients</w:t>
+      </w:r>
+      <w:r>
+        <w:rPr>
+          <w:rFonts w:ascii="David" w:hAnsi="David" w:cs="David"/>
+          <w:color w:val="000000" w:themeColor="text1"/>
+        </w:rPr>
+        <w:t xml:space="preserve"> </w:t>
+      </w:r>
+      <w:r>
+        <w:rPr>
+          <w:rFonts w:ascii="David" w:hAnsi="David" w:cs="David"/>
+          <w:color w:val="000000" w:themeColor="text1"/>
+        </w:rPr>
+        <w:t xml:space="preserve">are specified in </w:t>
+      </w:r>
+      <w:r>
+        <w:rPr>
+          <w:rFonts w:ascii="David" w:hAnsi="David" w:cs="David"/>
+          <w:color w:val="FF0000"/>
+        </w:rPr>
+        <w:t xml:space="preserve">Table X. </w:t>
+      </w:r>
+    </w:p>
+    <w:p>
+      <w:pPr>
+        <w:spacing w:line="360" w:lineRule="auto"/>
+        <w:ind w:right="-2"/>
+        <w:jc w:val="both"/>
+        <w:rPr>
+          <w:rFonts w:ascii="David" w:hAnsi="David" w:cs="David"/>
+          <w:color w:val="000000" w:themeColor="text1"/>
+        </w:rPr>
+      </w:pPr>
+      <w:r>
+        <w:rPr>
+          <w:rFonts w:ascii="David" w:hAnsi="David" w:cs="David" w:hint="cs"/>
+          <w:color w:val="000000" w:themeColor="text1"/>
+        </w:rPr>
+        <w:t xml:space="preserve">In order to apply the </w:t>
+      </w:r>
+      <w:r>
+        <w:rPr>
+          <w:rFonts w:ascii="David" w:hAnsi="David" w:cs="David" w:hint="cs"/>
+          <w:color w:val="000000" w:themeColor="text1"/>
+        </w:rPr>
+        <w:t xml:space="preserve">suitable parameters </w:t>
+      </w:r>
+      <w:r>
+        <w:rPr>
+          <w:rFonts w:ascii="David" w:hAnsi="David" w:cs="David"/>
+          <w:color w:val="000000" w:themeColor="text1"/>
+        </w:rPr>
+        <w:t>to the</w:t>
+      </w:r>
+      <w:r>
+        <w:rPr>
+          <w:rFonts w:ascii="David" w:hAnsi="David" w:cs="David" w:hint="cs"/>
+          <w:color w:val="000000" w:themeColor="text1"/>
+        </w:rPr>
+        <w:t xml:space="preserve"> </w:t>
+      </w:r>
+      <w:r>
+        <w:rPr>
+          <w:rFonts w:ascii="David" w:hAnsi="David" w:cs="David" w:hint="cs"/>
+          <w:color w:val="000000" w:themeColor="text1"/>
+        </w:rPr>
+        <w:t xml:space="preserve">Gaussian plume model, </w:t>
+      </w:r>
+      <w:r>
+        <w:rPr>
+          <w:rFonts w:ascii="David" w:hAnsi="David" w:cs="David" w:hint="cs"/>
+          <w:color w:val="000000" w:themeColor="text1"/>
+        </w:rPr>
+        <w:t xml:space="preserve">the </w:t>
+      </w:r>
       <w:r>
         <w:rPr>
           <w:rFonts w:ascii="David" w:hAnsi="David" w:cs="David" w:hint="cs"/>
@@ -6012,183 +6058,6 @@
         </w:rPr>
         <w:t>Pasquill</w:t>
       </w:r>
-      <w:proofErr w:type="spellEnd"/>
-      <w:r>
-        <w:rPr>
-          <w:rFonts w:ascii="David" w:hAnsi="David" w:cs="David" w:hint="cs"/>
-          <w:color w:val="000000" w:themeColor="text1"/>
-        </w:rPr>
-        <w:t xml:space="preserve">-Gifford </w:t>
-      </w:r>
-      <w:r>
-        <w:rPr>
-          <w:rFonts w:ascii="David" w:hAnsi="David" w:cs="David"/>
-          <w:color w:val="000000" w:themeColor="text1"/>
-        </w:rPr>
-        <w:t>stability class</w:t>
-      </w:r>
-      <w:r>
-        <w:rPr>
-          <w:rFonts w:ascii="David" w:hAnsi="David" w:cs="David"/>
-          <w:color w:val="000000" w:themeColor="text1"/>
-        </w:rPr>
-        <w:t xml:space="preserve"> </w:t>
-      </w:r>
-      <w:r>
-        <w:rPr>
-          <w:rFonts w:ascii="David" w:hAnsi="David" w:cs="David"/>
-          <w:color w:val="000000" w:themeColor="text1"/>
-        </w:rPr>
-        <w:t>categories</w:t>
-      </w:r>
-      <w:r>
-        <w:rPr>
-          <w:rFonts w:ascii="David" w:hAnsi="David" w:cs="David"/>
-          <w:color w:val="000000" w:themeColor="text1"/>
-        </w:rPr>
-        <w:t xml:space="preserve"> </w:t>
-      </w:r>
-      <w:r>
-        <w:rPr>
-          <w:rFonts w:ascii="David" w:hAnsi="David" w:cs="David"/>
-          <w:color w:val="FF0000"/>
-        </w:rPr>
-        <w:t>[</w:t>
-      </w:r>
-      <w:proofErr w:type="spellStart"/>
-      <w:r>
-        <w:rPr>
-          <w:rFonts w:ascii="David" w:hAnsi="David" w:cs="David"/>
-          <w:color w:val="FF0000"/>
-        </w:rPr>
-        <w:t>Pasquill</w:t>
-      </w:r>
-      <w:proofErr w:type="spellEnd"/>
-      <w:r>
-        <w:rPr>
-          <w:rFonts w:ascii="David" w:hAnsi="David" w:cs="David"/>
-          <w:color w:val="FF0000"/>
-        </w:rPr>
-        <w:t xml:space="preserve">, </w:t>
-      </w:r>
-      <w:r>
-        <w:rPr>
-          <w:rFonts w:ascii="David" w:hAnsi="David" w:cs="David"/>
-          <w:color w:val="FF0000"/>
-        </w:rPr>
-        <w:t>1961</w:t>
-      </w:r>
-      <w:r>
-        <w:rPr>
-          <w:rFonts w:ascii="David" w:hAnsi="David" w:cs="David"/>
-          <w:color w:val="FF0000"/>
-        </w:rPr>
-        <w:t>]</w:t>
-      </w:r>
-      <w:r>
-        <w:rPr>
-          <w:rFonts w:ascii="David" w:hAnsi="David" w:cs="David"/>
-          <w:color w:val="FF0000"/>
-        </w:rPr>
-        <w:t xml:space="preserve">. </w:t>
-      </w:r>
-      <w:r>
-        <w:rPr>
-          <w:rFonts w:ascii="David" w:hAnsi="David" w:cs="David"/>
-          <w:color w:val="000000" w:themeColor="text1"/>
-        </w:rPr>
-        <w:t xml:space="preserve">These </w:t>
-      </w:r>
-      <w:r>
-        <w:rPr>
-          <w:rFonts w:ascii="David" w:hAnsi="David" w:cs="David"/>
-          <w:color w:val="000000" w:themeColor="text1"/>
-        </w:rPr>
-        <w:t>coefficients</w:t>
-      </w:r>
-      <w:r>
-        <w:rPr>
-          <w:rFonts w:ascii="David" w:hAnsi="David" w:cs="David"/>
-          <w:color w:val="000000" w:themeColor="text1"/>
-        </w:rPr>
-        <w:t xml:space="preserve"> </w:t>
-      </w:r>
-      <w:r>
-        <w:rPr>
-          <w:rFonts w:ascii="David" w:hAnsi="David" w:cs="David"/>
-          <w:color w:val="000000" w:themeColor="text1"/>
-        </w:rPr>
-        <w:t xml:space="preserve">are specified in </w:t>
-      </w:r>
-      <w:r>
-        <w:rPr>
-          <w:rFonts w:ascii="David" w:hAnsi="David" w:cs="David"/>
-          <w:color w:val="FF0000"/>
-        </w:rPr>
-        <w:t xml:space="preserve">Table X. </w:t>
-      </w:r>
-    </w:p>
-    <w:p>
-      <w:pPr>
-        <w:spacing w:line="360" w:lineRule="auto"/>
-        <w:ind w:right="-2"/>
-        <w:jc w:val="both"/>
-        <w:rPr>
-          <w:rFonts w:ascii="David" w:hAnsi="David" w:cs="David"/>
-          <w:color w:val="000000" w:themeColor="text1"/>
-        </w:rPr>
-      </w:pPr>
-      <w:r>
-        <w:rPr>
-          <w:rFonts w:ascii="David" w:hAnsi="David" w:cs="David" w:hint="cs"/>
-          <w:color w:val="000000" w:themeColor="text1"/>
-        </w:rPr>
-        <w:t xml:space="preserve">In order to apply the </w:t>
-      </w:r>
-      <w:r>
-        <w:rPr>
-          <w:rFonts w:ascii="David" w:hAnsi="David" w:cs="David" w:hint="cs"/>
-          <w:color w:val="000000" w:themeColor="text1"/>
-        </w:rPr>
-        <w:t xml:space="preserve">suitable parameters </w:t>
-      </w:r>
-      <w:r>
-        <w:rPr>
-          <w:rFonts w:ascii="David" w:hAnsi="David" w:cs="David"/>
-          <w:color w:val="000000" w:themeColor="text1"/>
-        </w:rPr>
-        <w:t>to the</w:t>
-      </w:r>
-      <w:r>
-        <w:rPr>
-          <w:rFonts w:ascii="David" w:hAnsi="David" w:cs="David" w:hint="cs"/>
-          <w:color w:val="000000" w:themeColor="text1"/>
-        </w:rPr>
-        <w:t xml:space="preserve"> </w:t>
-      </w:r>
-      <w:r>
-        <w:rPr>
-          <w:rFonts w:ascii="David" w:hAnsi="David" w:cs="David" w:hint="cs"/>
-          <w:color w:val="000000" w:themeColor="text1"/>
-        </w:rPr>
-        <w:t xml:space="preserve">Gaussian plume model, </w:t>
-      </w:r>
-      <w:r>
-        <w:rPr>
-          <w:rFonts w:ascii="David" w:hAnsi="David" w:cs="David" w:hint="cs"/>
-          <w:color w:val="000000" w:themeColor="text1"/>
-        </w:rPr>
-        <w:t xml:space="preserve">the </w:t>
-      </w:r>
-      <w:proofErr w:type="spellStart"/>
-      <w:r>
-        <w:rPr>
-          <w:rFonts w:ascii="David" w:hAnsi="David" w:cs="David" w:hint="cs"/>
-          <w:color w:val="000000" w:themeColor="text1"/>
-        </w:rPr>
-        <w:t>Pasquill</w:t>
-      </w:r>
-      <w:proofErr w:type="spellEnd"/>
       <w:r>
         <w:rPr>
           <w:rFonts w:ascii="David" w:hAnsi="David" w:cs="David" w:hint="cs"/>
@@ -6412,97 +6281,22 @@
           <w:rFonts w:ascii="David" w:hAnsi="David" w:cs="David"/>
           <w:color w:val="000000" w:themeColor="text1"/>
         </w:rPr>
-        <w:t>For the current simulation, we chose to use the latter, because of its simplicity</w:t>
-      </w:r>
-      <w:r>
-        <w:rPr>
-          <w:rFonts w:ascii="David" w:hAnsi="David" w:cs="David"/>
-          <w:color w:val="000000" w:themeColor="text1"/>
-        </w:rPr>
-        <w:t xml:space="preserve"> and documented good performance (</w:t>
-      </w:r>
-      <w:proofErr w:type="spellStart"/>
-      <w:r>
-        <w:rPr>
-          <w:rFonts w:ascii="David" w:hAnsi="David" w:cs="David"/>
-          <w:color w:val="FF0000"/>
-        </w:rPr>
-        <w:t>Yamartino</w:t>
-      </w:r>
-      <w:proofErr w:type="spellEnd"/>
-      <w:r>
-        <w:rPr>
-          <w:rFonts w:ascii="David" w:hAnsi="David" w:cs="David"/>
-          <w:color w:val="FF0000"/>
-        </w:rPr>
-        <w:t xml:space="preserve">, </w:t>
-      </w:r>
-      <w:r>
-        <w:rPr>
-          <w:rFonts w:ascii="David" w:hAnsi="David" w:cs="David"/>
-          <w:color w:val="FF0000"/>
-        </w:rPr>
-        <w:t>1984</w:t>
-      </w:r>
-      <w:r>
-        <w:rPr>
-          <w:rFonts w:ascii="David" w:hAnsi="David" w:cs="David"/>
-          <w:color w:val="000000" w:themeColor="text1"/>
-        </w:rPr>
-        <w:t>)</w:t>
-      </w:r>
-      <w:r>
-        <w:rPr>
-          <w:rFonts w:ascii="David" w:hAnsi="David" w:cs="David"/>
-          <w:color w:val="000000" w:themeColor="text1"/>
-        </w:rPr>
-        <w:t xml:space="preserve">. </w:t>
-      </w:r>
-      <w:r>
-        <w:rPr>
-          <w:rFonts w:ascii="David" w:hAnsi="David" w:cs="David"/>
-          <w:color w:val="000000" w:themeColor="text1"/>
-        </w:rPr>
-        <w:t xml:space="preserve">Detailed description on the method will be given in </w:t>
-      </w:r>
-      <w:r>
-        <w:rPr>
-          <w:rFonts w:ascii="David" w:hAnsi="David" w:cs="David"/>
-          <w:color w:val="FF0000"/>
-        </w:rPr>
-        <w:t>section X</w:t>
-      </w:r>
-      <w:r>
-        <w:rPr>
-          <w:rFonts w:ascii="David" w:hAnsi="David" w:cs="David"/>
-          <w:color w:val="000000" w:themeColor="text1"/>
-        </w:rPr>
-        <w:t xml:space="preserve">. </w:t>
-      </w:r>
-    </w:p>
-    <w:p>
-      <w:pPr>
-        <w:spacing w:line="360" w:lineRule="auto"/>
-        <w:ind w:right="-2"/>
-        <w:jc w:val="both"/>
-        <w:rPr>
-          <w:rFonts w:ascii="David" w:hAnsi="David" w:cs="David"/>
-          <w:color w:val="000000" w:themeColor="text1"/>
-        </w:rPr>
-      </w:pPr>
-    </w:p>
-    <w:p>
-      <w:pPr>
-        <w:spacing w:line="360" w:lineRule="auto"/>
-        <w:ind w:right="-2"/>
-        <w:jc w:val="both"/>
-        <w:rPr>
-          <w:rFonts w:ascii="David" w:hAnsi="David" w:cs="David"/>
-          <w:b/>
-          <w:bCs/>
-          <w:color w:val="FF0000"/>
-        </w:rPr>
-      </w:pPr>
+        <w:t xml:space="preserve">For the current simulation, we chose to use </w:t>
+      </w:r>
+      <w:r>
+        <w:rPr>
+          <w:rFonts w:ascii="David" w:hAnsi="David" w:cs="David"/>
+          <w:color w:val="000000" w:themeColor="text1"/>
+        </w:rPr>
+        <w:t>a turbulence-based method</w:t>
+      </w:r>
+      <w:r>
+        <w:rPr>
+          <w:rFonts w:ascii="David" w:hAnsi="David" w:cs="David"/>
+          <w:color w:val="000000" w:themeColor="text1"/>
+        </w:rPr>
+        <w:t xml:space="preserve"> (</w:t>
+      </w:r>
       <m:oMath>
         <m:sSub>
           <m:sSubPr>
@@ -6537,56 +6331,65 @@
       <w:r>
         <w:rPr>
           <w:rFonts w:ascii="David" w:hAnsi="David" w:cs="David"/>
-          <w:b/>
-          <w:bCs/>
-          <w:color w:val="000000" w:themeColor="text1"/>
-        </w:rPr>
-        <w:t xml:space="preserve"> metho</w:t>
-      </w:r>
-      <w:r>
-        <w:rPr>
-          <w:rFonts w:ascii="David" w:hAnsi="David" w:cs="David"/>
-          <w:b/>
-          <w:bCs/>
-          <w:color w:val="000000" w:themeColor="text1"/>
-        </w:rPr>
-        <w:t>d (</w:t>
-      </w:r>
-      <w:r>
-        <w:rPr>
-          <w:rFonts w:ascii="David" w:hAnsi="David" w:cs="David" w:hint="cs"/>
-          <w:b/>
-          <w:bCs/>
-          <w:color w:val="FF0000"/>
-        </w:rPr>
-        <w:t>Meteorological Monitoring Guidance</w:t>
-      </w:r>
-      <w:r>
-        <w:rPr>
-          <w:rFonts w:ascii="David" w:hAnsi="David" w:cs="David"/>
-          <w:b/>
-          <w:bCs/>
-          <w:color w:val="FF0000"/>
+          <w:color w:val="000000" w:themeColor="text1"/>
+        </w:rPr>
+        <w:t xml:space="preserve"> </w:t>
+      </w:r>
+      <w:r>
+        <w:rPr>
+          <w:rFonts w:ascii="David" w:hAnsi="David" w:cs="David"/>
+          <w:color w:val="000000" w:themeColor="text1"/>
+        </w:rPr>
+        <w:t>method</w:t>
+      </w:r>
+      <w:r>
+        <w:rPr>
+          <w:rFonts w:ascii="David" w:hAnsi="David" w:cs="David"/>
+          <w:color w:val="000000" w:themeColor="text1"/>
         </w:rPr>
         <w:t>)</w:t>
       </w:r>
-    </w:p>
-    <w:p>
-      <w:pPr>
-        <w:spacing w:line="360" w:lineRule="auto"/>
-        <w:ind w:right="-2"/>
-        <w:jc w:val="both"/>
-        <w:rPr>
-          <w:rFonts w:ascii="David" w:hAnsi="David" w:cs="David"/>
-          <w:color w:val="000000" w:themeColor="text1"/>
-        </w:rPr>
-      </w:pPr>
-      <w:r>
-        <w:rPr>
-          <w:rFonts w:ascii="David" w:hAnsi="David" w:cs="David"/>
-          <w:color w:val="000000" w:themeColor="text1"/>
-        </w:rPr>
-        <w:tab/>
+      <w:r>
+        <w:rPr>
+          <w:rFonts w:ascii="David" w:hAnsi="David" w:cs="David"/>
+          <w:color w:val="000000" w:themeColor="text1"/>
+        </w:rPr>
+        <w:t>, because of its simplicity</w:t>
+      </w:r>
+      <w:r>
+        <w:rPr>
+          <w:rFonts w:ascii="David" w:hAnsi="David" w:cs="David"/>
+          <w:color w:val="000000" w:themeColor="text1"/>
+        </w:rPr>
+        <w:t xml:space="preserve"> and </w:t>
+      </w:r>
+      <w:r>
+        <w:rPr>
+          <w:rFonts w:ascii="David" w:hAnsi="David" w:cs="David"/>
+          <w:color w:val="000000" w:themeColor="text1"/>
+        </w:rPr>
+        <w:t>our current</w:t>
+      </w:r>
+      <w:r>
+        <w:rPr>
+          <w:rFonts w:ascii="David" w:hAnsi="David" w:cs="David"/>
+          <w:color w:val="000000" w:themeColor="text1"/>
+        </w:rPr>
+        <w:t>ly</w:t>
+      </w:r>
+      <w:r>
+        <w:rPr>
+          <w:rFonts w:ascii="David" w:hAnsi="David" w:cs="David"/>
+          <w:color w:val="000000" w:themeColor="text1"/>
+        </w:rPr>
+        <w:t xml:space="preserve"> available data</w:t>
+      </w:r>
+      <w:r>
+        <w:rPr>
+          <w:rFonts w:ascii="David" w:hAnsi="David" w:cs="David"/>
+          <w:color w:val="000000" w:themeColor="text1"/>
+        </w:rPr>
+        <w:t xml:space="preserve">. </w:t>
       </w:r>
       <w:r>
         <w:rPr>
@@ -6652,554 +6455,14 @@
           <w:rFonts w:ascii="David" w:hAnsi="David" w:cs="David"/>
           <w:color w:val="000000" w:themeColor="text1"/>
         </w:rPr>
-        <w:t>method (</w:t>
-      </w:r>
-      <w:r>
-        <w:rPr>
-          <w:rFonts w:ascii="David" w:hAnsi="David" w:cs="David"/>
-          <w:color w:val="FF0000"/>
-        </w:rPr>
-        <w:t xml:space="preserve">Tables </w:t>
-      </w:r>
-      <w:r>
-        <w:rPr>
-          <w:rFonts w:ascii="David" w:hAnsi="David" w:cs="David"/>
-          <w:color w:val="FF0000"/>
-        </w:rPr>
-        <w:t>X</w:t>
-      </w:r>
-      <w:r>
-        <w:rPr>
-          <w:rFonts w:ascii="David" w:hAnsi="David" w:cs="David"/>
-          <w:color w:val="FF0000"/>
-        </w:rPr>
-        <w:t xml:space="preserve"> and </w:t>
-      </w:r>
-      <w:r>
-        <w:rPr>
-          <w:rFonts w:ascii="David" w:hAnsi="David" w:cs="David"/>
-          <w:color w:val="FF0000"/>
-        </w:rPr>
-        <w:t>X</w:t>
-      </w:r>
-      <w:r>
-        <w:rPr>
-          <w:rFonts w:ascii="David" w:hAnsi="David" w:cs="David"/>
-          <w:color w:val="000000" w:themeColor="text1"/>
-        </w:rPr>
-        <w:t>) is a turbulence-based method which uses the</w:t>
-      </w:r>
-      <w:r>
-        <w:rPr>
-          <w:rFonts w:ascii="David" w:hAnsi="David" w:cs="David"/>
-          <w:color w:val="000000" w:themeColor="text1"/>
-        </w:rPr>
-        <w:t xml:space="preserve"> </w:t>
-      </w:r>
-      <w:r>
-        <w:rPr>
-          <w:rFonts w:ascii="David" w:hAnsi="David" w:cs="David"/>
-          <w:color w:val="000000" w:themeColor="text1"/>
-        </w:rPr>
-        <w:t xml:space="preserve">standard deviation of the wind direction in combination with the scalar mean wind speed. </w:t>
-      </w:r>
-      <w:r>
-        <w:rPr>
-          <w:rFonts w:ascii="Calibri" w:hAnsi="Calibri" w:cs="Calibri"/>
-          <w:color w:val="000000" w:themeColor="text1"/>
-        </w:rPr>
-        <w:t>﻿</w:t>
-      </w:r>
-      <w:r>
-        <w:rPr>
-          <w:rFonts w:ascii="David" w:hAnsi="David" w:cs="David"/>
-          <w:color w:val="000000" w:themeColor="text1"/>
-        </w:rPr>
-        <w:t>Several methods for calculating the standard deviation of the wind direction were</w:t>
-      </w:r>
-      <w:r>
-        <w:rPr>
-          <w:rFonts w:ascii="David" w:hAnsi="David" w:cs="David"/>
-          <w:color w:val="000000" w:themeColor="text1"/>
-        </w:rPr>
-        <w:t xml:space="preserve"> </w:t>
-      </w:r>
-      <w:r>
-        <w:rPr>
-          <w:rFonts w:ascii="David" w:hAnsi="David" w:cs="David"/>
-          <w:color w:val="000000" w:themeColor="text1"/>
-        </w:rPr>
-        <w:t xml:space="preserve">evaluated by </w:t>
-      </w:r>
-      <w:r>
-        <w:rPr>
-          <w:rFonts w:ascii="David" w:hAnsi="David" w:cs="David"/>
-          <w:color w:val="FF0000"/>
-        </w:rPr>
-        <w:t xml:space="preserve">Turner </w:t>
-      </w:r>
-      <w:r>
-        <w:rPr>
-          <w:rFonts w:ascii="David" w:hAnsi="David" w:cs="David"/>
-          <w:color w:val="FF0000"/>
-        </w:rPr>
-        <w:t>1986</w:t>
-      </w:r>
-      <w:r>
-        <w:rPr>
-          <w:rFonts w:ascii="David" w:hAnsi="David" w:cs="David"/>
-          <w:color w:val="000000" w:themeColor="text1"/>
-        </w:rPr>
-        <w:t>;</w:t>
-      </w:r>
-      <w:r>
-        <w:rPr>
-          <w:rFonts w:ascii="David" w:hAnsi="David" w:cs="David"/>
-          <w:color w:val="000000" w:themeColor="text1"/>
-        </w:rPr>
-        <w:t xml:space="preserve"> a method developed by </w:t>
-      </w:r>
-      <w:proofErr w:type="spellStart"/>
-      <w:r>
-        <w:rPr>
-          <w:rFonts w:ascii="David" w:hAnsi="David" w:cs="David"/>
-          <w:color w:val="FF0000"/>
-        </w:rPr>
-        <w:t>Yamartino</w:t>
-      </w:r>
-      <w:proofErr w:type="spellEnd"/>
-      <w:r>
-        <w:rPr>
-          <w:rFonts w:ascii="David" w:hAnsi="David" w:cs="David"/>
-          <w:color w:val="FF0000"/>
-        </w:rPr>
-        <w:t xml:space="preserve"> (</w:t>
-      </w:r>
-      <w:r>
-        <w:rPr>
-          <w:rFonts w:ascii="David" w:hAnsi="David" w:cs="David"/>
-          <w:color w:val="FF0000"/>
-        </w:rPr>
-        <w:t>1984</w:t>
-      </w:r>
-      <w:r>
-        <w:rPr>
-          <w:rFonts w:ascii="David" w:hAnsi="David" w:cs="David"/>
-          <w:color w:val="FF0000"/>
-        </w:rPr>
-        <w:t>)</w:t>
-      </w:r>
-      <w:r>
-        <w:rPr>
-          <w:rFonts w:ascii="David" w:hAnsi="David" w:cs="David"/>
-          <w:color w:val="FF0000"/>
-        </w:rPr>
-        <w:t xml:space="preserve"> </w:t>
-      </w:r>
-      <w:r>
-        <w:rPr>
-          <w:rFonts w:ascii="David" w:hAnsi="David" w:cs="David"/>
-          <w:color w:val="000000" w:themeColor="text1"/>
-        </w:rPr>
-        <w:t xml:space="preserve">was found to provide excellent results for most cases. The </w:t>
-      </w:r>
-      <w:proofErr w:type="spellStart"/>
-      <w:r>
-        <w:rPr>
-          <w:rFonts w:ascii="David" w:hAnsi="David" w:cs="David"/>
-          <w:color w:val="000000" w:themeColor="text1"/>
-        </w:rPr>
-        <w:t>Yamartino</w:t>
-      </w:r>
-      <w:proofErr w:type="spellEnd"/>
-      <w:r>
-        <w:rPr>
-          <w:rFonts w:ascii="David" w:hAnsi="David" w:cs="David"/>
-          <w:color w:val="000000" w:themeColor="text1"/>
-        </w:rPr>
-        <w:t xml:space="preserve"> method is given in the following</w:t>
-      </w:r>
-      <w:r>
-        <w:rPr>
-          <w:rFonts w:ascii="David" w:hAnsi="David" w:cs="David"/>
-          <w:color w:val="000000" w:themeColor="text1"/>
-        </w:rPr>
-        <w:t xml:space="preserve"> equations</w:t>
-      </w:r>
-      <w:r>
-        <w:rPr>
-          <w:rFonts w:ascii="David" w:hAnsi="David" w:cs="David"/>
-          <w:color w:val="000000" w:themeColor="text1"/>
-        </w:rPr>
-        <w:t>:</w:t>
-      </w:r>
-    </w:p>
-    <w:p>
-      <w:pPr>
-        <w:spacing w:line="360" w:lineRule="auto"/>
-        <w:ind w:right="-2"/>
-        <w:jc w:val="both"/>
-        <w:rPr>
-          <w:rFonts w:ascii="David" w:hAnsi="David" w:cs="David"/>
-          <w:color w:val="000000" w:themeColor="text1"/>
-        </w:rPr>
-      </w:pPr>
-    </w:p>
-    <w:p>
-      <w:pPr>
-        <w:spacing w:line="360" w:lineRule="auto"/>
-        <w:ind w:right="-2"/>
-        <w:jc w:val="both"/>
-        <w:rPr>
-          <w:rFonts w:ascii="David" w:hAnsi="David" w:cs="David"/>
-          <w:color w:val="000000"/>
-        </w:rPr>
-      </w:pPr>
-      <m:oMathPara>
-        <m:oMath>
-          <m:sSub>
-            <m:sSubPr>
-              <m:ctrlPr>
-                <w:rPr>
-                  <w:rFonts w:ascii="Cambria Math" w:hAnsi="Cambria Math" w:cs="David"/>
-                  <w:i/>
-                  <w:color w:val="000000"/>
-                </w:rPr>
-              </m:ctrlPr>
-            </m:sSubPr>
-            <m:e>
-              <m:r>
-                <w:rPr>
-                  <w:rFonts w:ascii="Cambria Math" w:hAnsi="Cambria Math" w:cs="David"/>
-                  <w:color w:val="000000"/>
-                </w:rPr>
-                <m:t>σ</m:t>
-              </m:r>
-            </m:e>
-            <m:sub>
-              <m:r>
-                <w:rPr>
-                  <w:rFonts w:ascii="Cambria Math" w:hAnsi="Cambria Math" w:cs="David"/>
-                  <w:color w:val="000000"/>
-                </w:rPr>
-                <m:t>A</m:t>
-              </m:r>
-            </m:sub>
-          </m:sSub>
-          <m:r>
-            <w:rPr>
-              <w:rFonts w:ascii="Cambria Math" w:hAnsi="Cambria Math" w:cs="David"/>
-              <w:color w:val="000000" w:themeColor="text1"/>
-            </w:rPr>
-            <m:t xml:space="preserve">= </m:t>
-          </m:r>
-          <m:sSub>
-            <m:sSubPr>
-              <m:ctrlPr>
-                <w:rPr>
-                  <w:rFonts w:ascii="Cambria Math" w:hAnsi="Cambria Math" w:cs="David"/>
-                  <w:i/>
-                  <w:color w:val="000000"/>
-                </w:rPr>
-              </m:ctrlPr>
-            </m:sSubPr>
-            <m:e>
-              <m:r>
-                <w:rPr>
-                  <w:rFonts w:ascii="Cambria Math" w:hAnsi="Cambria Math" w:cs="David"/>
-                  <w:color w:val="000000"/>
-                </w:rPr>
-                <m:t>σ</m:t>
-              </m:r>
-            </m:e>
-            <m:sub>
-              <m:r>
-                <w:rPr>
-                  <w:rFonts w:ascii="Cambria Math" w:hAnsi="Cambria Math" w:cs="David"/>
-                  <w:color w:val="000000"/>
-                </w:rPr>
-                <m:t>θ</m:t>
-              </m:r>
-            </m:sub>
-          </m:sSub>
-          <m:r>
-            <w:rPr>
-              <w:rFonts w:ascii="Cambria Math" w:hAnsi="Cambria Math" w:cs="David"/>
-              <w:color w:val="000000"/>
-            </w:rPr>
-            <m:t>=</m:t>
-          </m:r>
-          <m:func>
-            <m:funcPr>
-              <m:ctrlPr>
-                <w:rPr>
-                  <w:rFonts w:ascii="Cambria Math" w:hAnsi="Cambria Math" w:cs="David"/>
-                  <w:color w:val="000000"/>
-                </w:rPr>
-              </m:ctrlPr>
-            </m:funcPr>
-            <m:fName>
-              <m:r>
-                <m:rPr>
-                  <m:sty m:val="p"/>
-                </m:rPr>
-                <w:rPr>
-                  <w:rFonts w:ascii="Cambria Math" w:hAnsi="Cambria Math" w:cs="David"/>
-                  <w:color w:val="000000"/>
-                </w:rPr>
-                <m:t>arcsin</m:t>
-              </m:r>
-            </m:fName>
-            <m:e>
-              <m:d>
-                <m:dPr>
-                  <m:ctrlPr>
-                    <w:rPr>
-                      <w:rFonts w:ascii="Cambria Math" w:hAnsi="Cambria Math" w:cs="David"/>
-                      <w:i/>
-                      <w:color w:val="000000"/>
-                    </w:rPr>
-                  </m:ctrlPr>
-                </m:dPr>
-                <m:e>
-                  <m:r>
-                    <w:rPr>
-                      <w:rFonts w:ascii="Cambria Math" w:hAnsi="Cambria Math" w:cs="David"/>
-                      <w:color w:val="000000"/>
-                    </w:rPr>
-                    <m:t>ϵ</m:t>
-                  </m:r>
-                </m:e>
-              </m:d>
-            </m:e>
-          </m:func>
-          <m:r>
-            <w:rPr>
-              <w:rFonts w:ascii="Cambria Math" w:hAnsi="Cambria Math" w:cs="David"/>
-              <w:color w:val="000000"/>
-            </w:rPr>
-            <m:t>[1+0.1547</m:t>
-          </m:r>
-          <m:sSup>
-            <m:sSupPr>
-              <m:ctrlPr>
-                <w:rPr>
-                  <w:rFonts w:ascii="Cambria Math" w:hAnsi="Cambria Math" w:cs="David"/>
-                  <w:i/>
-                  <w:color w:val="000000"/>
-                </w:rPr>
-              </m:ctrlPr>
-            </m:sSupPr>
-            <m:e>
-              <m:r>
-                <w:rPr>
-                  <w:rFonts w:ascii="Cambria Math" w:hAnsi="Cambria Math" w:cs="David"/>
-                  <w:color w:val="000000"/>
-                </w:rPr>
-                <m:t>ϵ</m:t>
-              </m:r>
-            </m:e>
-            <m:sup>
-              <m:r>
-                <w:rPr>
-                  <w:rFonts w:ascii="Cambria Math" w:hAnsi="Cambria Math" w:cs="David"/>
-                  <w:color w:val="000000"/>
-                </w:rPr>
-                <m:t>3</m:t>
-              </m:r>
-            </m:sup>
-          </m:sSup>
-          <m:r>
-            <w:rPr>
-              <w:rFonts w:ascii="Cambria Math" w:hAnsi="Cambria Math" w:cs="David"/>
-              <w:color w:val="000000"/>
-            </w:rPr>
-            <m:t>]</m:t>
-          </m:r>
-        </m:oMath>
-      </m:oMathPara>
-    </w:p>
-    <w:p>
-      <w:pPr>
-        <w:spacing w:line="360" w:lineRule="auto"/>
-        <w:ind w:right="-2"/>
-        <w:jc w:val="both"/>
-        <w:rPr>
-          <w:rFonts w:ascii="David" w:hAnsi="David" w:cs="David"/>
-          <w:color w:val="000000"/>
-        </w:rPr>
-      </w:pPr>
-      <w:r>
-        <w:rPr>
-          <w:rFonts w:ascii="David" w:hAnsi="David" w:cs="David"/>
-          <w:color w:val="000000"/>
-        </w:rPr>
-        <w:t>where</w:t>
-      </w:r>
-    </w:p>
-    <w:p>
-      <w:pPr>
-        <w:spacing w:line="360" w:lineRule="auto"/>
-        <w:ind w:right="-2"/>
-        <w:jc w:val="both"/>
-        <w:rPr>
-          <w:rFonts w:ascii="David" w:hAnsi="David" w:cs="David"/>
-          <w:color w:val="000000"/>
-        </w:rPr>
-      </w:pPr>
-      <m:oMathPara>
-        <m:oMath>
-          <m:r>
-            <w:rPr>
-              <w:rFonts w:ascii="Cambria Math" w:hAnsi="Cambria Math" w:cs="David"/>
-              <w:color w:val="000000"/>
-            </w:rPr>
-            <m:t>ϵ=</m:t>
-          </m:r>
-          <m:rad>
-            <m:radPr>
-              <m:degHide m:val="1"/>
-              <m:ctrlPr>
-                <w:rPr>
-                  <w:rFonts w:ascii="Cambria Math" w:hAnsi="Cambria Math" w:cs="David"/>
-                  <w:i/>
-                  <w:color w:val="000000"/>
-                </w:rPr>
-              </m:ctrlPr>
-            </m:radPr>
-            <m:deg/>
-            <m:e>
-              <m:r>
-                <w:rPr>
-                  <w:rFonts w:ascii="Cambria Math" w:hAnsi="Cambria Math" w:cs="David"/>
-                  <w:color w:val="000000"/>
-                </w:rPr>
-                <m:t>1-</m:t>
-              </m:r>
-              <m:sSubSup>
-                <m:sSubSupPr>
-                  <m:ctrlPr>
-                    <w:rPr>
-                      <w:rFonts w:ascii="Cambria Math" w:hAnsi="Cambria Math" w:cs="David"/>
-                      <w:i/>
-                      <w:color w:val="000000"/>
-                    </w:rPr>
-                  </m:ctrlPr>
-                </m:sSubSupPr>
-                <m:e>
-                  <m:r>
-                    <m:rPr>
-                      <m:sty m:val="p"/>
-                    </m:rPr>
-                    <w:rPr>
-                      <w:rFonts w:ascii="Cambria Math" w:hAnsi="Cambria Math" w:cs="David"/>
-                      <w:color w:val="000000"/>
-                    </w:rPr>
-                    <m:t>(s</m:t>
-                  </m:r>
-                </m:e>
-                <m:sub>
-                  <m:r>
-                    <m:rPr>
-                      <m:sty m:val="p"/>
-                    </m:rPr>
-                    <w:rPr>
-                      <w:rFonts w:ascii="Cambria Math" w:hAnsi="Cambria Math" w:cs="David"/>
-                      <w:color w:val="000000"/>
-                    </w:rPr>
-                    <m:t>a</m:t>
-                  </m:r>
-                  <m:ctrlPr>
-                    <w:rPr>
-                      <w:rFonts w:ascii="Cambria Math" w:hAnsi="Cambria Math" w:cs="David"/>
-                      <w:color w:val="000000"/>
-                    </w:rPr>
-                  </m:ctrlPr>
-                </m:sub>
-                <m:sup>
-                  <m:r>
-                    <w:rPr>
-                      <w:rFonts w:ascii="Cambria Math" w:hAnsi="Cambria Math" w:cs="David"/>
-                      <w:color w:val="000000"/>
-                    </w:rPr>
-                    <m:t>2</m:t>
-                  </m:r>
-                </m:sup>
-              </m:sSubSup>
-              <m:r>
-                <w:rPr>
-                  <w:rFonts w:ascii="Cambria Math" w:hAnsi="Cambria Math" w:cs="David"/>
-                  <w:color w:val="000000"/>
-                </w:rPr>
-                <m:t>+</m:t>
-              </m:r>
-              <m:sSubSup>
-                <m:sSubSupPr>
-                  <m:ctrlPr>
-                    <w:rPr>
-                      <w:rFonts w:ascii="Cambria Math" w:hAnsi="Cambria Math" w:cs="David"/>
-                      <w:i/>
-                      <w:color w:val="000000"/>
-                    </w:rPr>
-                  </m:ctrlPr>
-                </m:sSubSupPr>
-                <m:e>
-                  <m:r>
-                    <w:rPr>
-                      <w:rFonts w:ascii="Cambria Math" w:hAnsi="Cambria Math" w:cs="David"/>
-                      <w:color w:val="000000"/>
-                    </w:rPr>
-                    <m:t>c</m:t>
-                  </m:r>
-                </m:e>
-                <m:sub>
-                  <m:r>
-                    <w:rPr>
-                      <w:rFonts w:ascii="Cambria Math" w:hAnsi="Cambria Math" w:cs="David"/>
-                      <w:color w:val="000000"/>
-                    </w:rPr>
-                    <m:t>a</m:t>
-                  </m:r>
-                </m:sub>
-                <m:sup>
-                  <m:r>
-                    <w:rPr>
-                      <w:rFonts w:ascii="Cambria Math" w:hAnsi="Cambria Math" w:cs="David"/>
-                      <w:color w:val="000000"/>
-                    </w:rPr>
-                    <m:t>2</m:t>
-                  </m:r>
-                </m:sup>
-              </m:sSubSup>
-              <m:r>
-                <w:rPr>
-                  <w:rFonts w:ascii="Cambria Math" w:hAnsi="Cambria Math" w:cs="David"/>
-                  <w:color w:val="000000"/>
-                </w:rPr>
-                <m:t>)</m:t>
-              </m:r>
-            </m:e>
-          </m:rad>
-        </m:oMath>
-      </m:oMathPara>
-    </w:p>
-    <w:p>
-      <w:pPr>
-        <w:spacing w:line="360" w:lineRule="auto"/>
-        <w:ind w:right="-2"/>
-        <w:jc w:val="both"/>
-        <w:rPr>
-          <w:rFonts w:ascii="David" w:hAnsi="David" w:cs="David" w:hint="cs"/>
-          <w:color w:val="000000"/>
-          <w:rtl/>
-        </w:rPr>
-      </w:pPr>
-      <w:r>
-        <w:rPr>
-          <w:rFonts w:ascii="David" w:hAnsi="David" w:cs="David"/>
-          <w:color w:val="000000"/>
-        </w:rPr>
-        <w:t xml:space="preserve">And </w:t>
+        <w:t xml:space="preserve">method </w:t>
+      </w:r>
+      <w:r>
+        <w:rPr>
+          <w:rFonts w:ascii="David" w:hAnsi="David" w:cs="David"/>
+          <w:color w:val="000000" w:themeColor="text1"/>
+        </w:rPr>
+        <w:t xml:space="preserve">(sometimes referred to as </w:t>
       </w:r>
       <m:oMath>
         <m:sSub>
@@ -7218,7 +6481,7 @@
                 <w:rFonts w:ascii="Cambria Math" w:hAnsi="Cambria Math" w:cs="David"/>
                 <w:color w:val="000000"/>
               </w:rPr>
-              <m:t>s</m:t>
+              <m:t>σ</m:t>
             </m:r>
           </m:e>
           <m:sub>
@@ -7227,7 +6490,7 @@
                 <w:rFonts w:ascii="Cambria Math" w:hAnsi="Cambria Math" w:cs="David"/>
                 <w:color w:val="000000"/>
               </w:rPr>
-              <m:t>a</m:t>
+              <m:t>θ</m:t>
             </m:r>
           </m:sub>
         </m:sSub>
@@ -7235,9 +6498,254 @@
       <w:r>
         <w:rPr>
           <w:rFonts w:ascii="David" w:hAnsi="David" w:cs="David"/>
-          <w:color w:val="000000"/>
-        </w:rPr>
-        <w:t xml:space="preserve"> and </w:t>
+          <w:color w:val="000000" w:themeColor="text1"/>
+        </w:rPr>
+        <w:t xml:space="preserve">) </w:t>
+      </w:r>
+      <w:r>
+        <w:rPr>
+          <w:rFonts w:ascii="David" w:hAnsi="David" w:cs="David"/>
+          <w:color w:val="000000" w:themeColor="text1"/>
+        </w:rPr>
+        <w:t>uses the</w:t>
+      </w:r>
+      <w:r>
+        <w:rPr>
+          <w:rFonts w:ascii="David" w:hAnsi="David" w:cs="David"/>
+          <w:color w:val="000000" w:themeColor="text1"/>
+        </w:rPr>
+        <w:t xml:space="preserve"> </w:t>
+      </w:r>
+      <w:r>
+        <w:rPr>
+          <w:rFonts w:ascii="David" w:hAnsi="David" w:cs="David"/>
+          <w:color w:val="000000" w:themeColor="text1"/>
+        </w:rPr>
+        <w:t>standard deviation of the wind direction in combination with the scalar mean wind speed</w:t>
+      </w:r>
+      <w:r>
+        <w:rPr>
+          <w:rFonts w:ascii="David" w:hAnsi="David" w:cs="David"/>
+          <w:color w:val="000000" w:themeColor="text1"/>
+        </w:rPr>
+        <w:t>,</w:t>
+      </w:r>
+      <w:r>
+        <w:rPr>
+          <w:rFonts w:ascii="David" w:hAnsi="David" w:cs="David"/>
+          <w:color w:val="000000" w:themeColor="text1"/>
+        </w:rPr>
+        <w:t xml:space="preserve"> to </w:t>
+      </w:r>
+      <w:r>
+        <w:rPr>
+          <w:rFonts w:ascii="David" w:hAnsi="David" w:cs="David"/>
+          <w:color w:val="000000" w:themeColor="text1"/>
+        </w:rPr>
+        <w:t xml:space="preserve">determine the </w:t>
+      </w:r>
+      <w:r>
+        <w:rPr>
+          <w:rFonts w:ascii="David" w:hAnsi="David" w:cs="David" w:hint="cs"/>
+          <w:color w:val="000000" w:themeColor="text1"/>
+        </w:rPr>
+        <w:t>Pasquill-Gifford stability category</w:t>
+      </w:r>
+      <w:r>
+        <w:rPr>
+          <w:rFonts w:ascii="David" w:hAnsi="David" w:cs="David"/>
+          <w:color w:val="000000" w:themeColor="text1"/>
+        </w:rPr>
+        <w:t xml:space="preserve"> </w:t>
+      </w:r>
+      <w:r>
+        <w:rPr>
+          <w:rFonts w:ascii="David" w:hAnsi="David" w:cs="David"/>
+          <w:color w:val="000000" w:themeColor="text1"/>
+        </w:rPr>
+        <w:t>(</w:t>
+      </w:r>
+      <w:r>
+        <w:rPr>
+          <w:rFonts w:ascii="David" w:hAnsi="David" w:cs="David"/>
+          <w:color w:val="FF0000"/>
+        </w:rPr>
+        <w:t>Tables X and X</w:t>
+      </w:r>
+      <w:r>
+        <w:rPr>
+          <w:rFonts w:ascii="David" w:hAnsi="David" w:cs="David"/>
+          <w:color w:val="000000" w:themeColor="text1"/>
+        </w:rPr>
+        <w:t>)</w:t>
+      </w:r>
+      <w:r>
+        <w:rPr>
+          <w:rFonts w:ascii="David" w:hAnsi="David" w:cs="David"/>
+          <w:color w:val="000000" w:themeColor="text1"/>
+        </w:rPr>
+        <w:t xml:space="preserve">. </w:t>
+      </w:r>
+      <w:r>
+        <w:rPr>
+          <w:rFonts w:ascii="David" w:hAnsi="David" w:cs="David"/>
+          <w:color w:val="000000" w:themeColor="text1"/>
+        </w:rPr>
+        <w:t>W</w:t>
+      </w:r>
+      <w:r>
+        <w:rPr>
+          <w:rFonts w:ascii="David" w:hAnsi="David" w:cs="David"/>
+          <w:color w:val="000000" w:themeColor="text1"/>
+        </w:rPr>
+        <w:t xml:space="preserve">ind direction </w:t>
+      </w:r>
+      <w:r>
+        <w:rPr>
+          <w:rFonts w:ascii="David" w:hAnsi="David" w:cs="David"/>
+          <w:color w:val="000000" w:themeColor="text1"/>
+        </w:rPr>
+        <w:t>s</w:t>
+      </w:r>
+      <w:r>
+        <w:rPr>
+          <w:rFonts w:ascii="David" w:hAnsi="David" w:cs="David"/>
+          <w:color w:val="000000" w:themeColor="text1"/>
+        </w:rPr>
+        <w:t>tandard deviation</w:t>
+      </w:r>
+      <w:r>
+        <w:rPr>
+          <w:rFonts w:ascii="David" w:hAnsi="David" w:cs="David"/>
+          <w:color w:val="000000" w:themeColor="text1"/>
+        </w:rPr>
+        <w:t xml:space="preserve"> values </w:t>
+      </w:r>
+      <w:r>
+        <w:rPr>
+          <w:rFonts w:ascii="David" w:hAnsi="David" w:cs="David"/>
+          <w:color w:val="000000" w:themeColor="text1"/>
+        </w:rPr>
+        <w:t xml:space="preserve">of </w:t>
+      </w:r>
+      <w:r>
+        <w:rPr>
+          <w:rFonts w:ascii="David" w:hAnsi="David" w:cs="David"/>
+          <w:color w:val="000000" w:themeColor="text1"/>
+        </w:rPr>
+        <w:t>10-min</w:t>
+      </w:r>
+      <w:r>
+        <w:rPr>
+          <w:rFonts w:ascii="David" w:hAnsi="David" w:cs="David"/>
+          <w:color w:val="000000" w:themeColor="text1"/>
+        </w:rPr>
+        <w:t xml:space="preserve"> resolution</w:t>
+      </w:r>
+      <w:r>
+        <w:rPr>
+          <w:rFonts w:ascii="David" w:hAnsi="David" w:cs="David"/>
+          <w:color w:val="000000" w:themeColor="text1"/>
+        </w:rPr>
+        <w:t xml:space="preserve"> </w:t>
+      </w:r>
+      <w:r>
+        <w:rPr>
+          <w:rFonts w:ascii="David" w:hAnsi="David" w:cs="David"/>
+          <w:color w:val="000000" w:themeColor="text1"/>
+        </w:rPr>
+        <w:t xml:space="preserve">were obtained </w:t>
+      </w:r>
+      <w:r>
+        <w:rPr>
+          <w:rFonts w:ascii="David" w:hAnsi="David" w:cs="David"/>
+          <w:color w:val="000000" w:themeColor="text1"/>
+        </w:rPr>
+        <w:t xml:space="preserve">from </w:t>
+      </w:r>
+      <w:r>
+        <w:rPr>
+          <w:rFonts w:ascii="David" w:hAnsi="David" w:cs="David"/>
+          <w:color w:val="000000"/>
+        </w:rPr>
+        <w:t xml:space="preserve">the Israel Meteorological Service </w:t>
+      </w:r>
+      <w:r>
+        <w:rPr>
+          <w:rFonts w:ascii="David" w:hAnsi="David" w:cs="David"/>
+          <w:color w:val="000000"/>
+        </w:rPr>
+        <w:t>(</w:t>
+      </w:r>
+      <w:r>
+        <w:rPr>
+          <w:rFonts w:ascii="David" w:hAnsi="David" w:cs="David"/>
+          <w:color w:val="FF0000"/>
+        </w:rPr>
+        <w:t>See section data</w:t>
+      </w:r>
+      <w:r>
+        <w:rPr>
+          <w:rFonts w:ascii="David" w:hAnsi="David" w:cs="David"/>
+          <w:color w:val="000000"/>
+        </w:rPr>
+        <w:t>)</w:t>
+      </w:r>
+      <w:r>
+        <w:rPr>
+          <w:rFonts w:ascii="David" w:hAnsi="David" w:cs="David"/>
+          <w:color w:val="000000"/>
+        </w:rPr>
+        <w:t xml:space="preserve">. </w:t>
+      </w:r>
+      <w:r>
+        <w:rPr>
+          <w:rFonts w:ascii="David" w:hAnsi="David" w:cs="David"/>
+          <w:color w:val="000000" w:themeColor="text1"/>
+        </w:rPr>
+        <w:t>To minimize the effects of wind meander</w:t>
+      </w:r>
+      <w:r>
+        <w:rPr>
+          <w:rFonts w:ascii="David" w:hAnsi="David" w:cs="David"/>
+          <w:color w:val="000000" w:themeColor="text1"/>
+        </w:rPr>
+        <w:t xml:space="preserve"> (</w:t>
+      </w:r>
+      <w:r>
+        <w:rPr>
+          <w:rFonts w:ascii="Calibri" w:hAnsi="Calibri" w:cs="Calibri"/>
+          <w:color w:val="000000" w:themeColor="text1"/>
+        </w:rPr>
+        <w:t>﻿</w:t>
+      </w:r>
+      <w:r>
+        <w:rPr>
+          <w:rFonts w:ascii="David" w:hAnsi="David" w:cs="David"/>
+          <w:color w:val="000000" w:themeColor="text1"/>
+        </w:rPr>
+        <w:t>long period oscillations associated with light wind speed conditions</w:t>
+      </w:r>
+      <w:r>
+        <w:rPr>
+          <w:rFonts w:ascii="David" w:hAnsi="David" w:cs="David"/>
+          <w:color w:val="000000" w:themeColor="text1"/>
+        </w:rPr>
+        <w:t xml:space="preserve">), </w:t>
+      </w:r>
+      <w:r>
+        <w:rPr>
+          <w:rFonts w:ascii="David" w:hAnsi="David" w:cs="David"/>
+          <w:color w:val="000000" w:themeColor="text1"/>
+        </w:rPr>
+        <w:t xml:space="preserve">it is recommended to </w:t>
+      </w:r>
+      <w:r>
+        <w:rPr>
+          <w:rFonts w:ascii="David" w:hAnsi="David" w:cs="David"/>
+          <w:color w:val="000000" w:themeColor="text1"/>
+        </w:rPr>
+        <w:t xml:space="preserve">calculate the 1-hour </w:t>
       </w:r>
       <m:oMath>
         <m:sSub>
@@ -7246,7 +6754,7 @@
               <w:rPr>
                 <w:rFonts w:ascii="Cambria Math" w:hAnsi="Cambria Math" w:cs="David"/>
                 <w:i/>
-                <w:color w:val="000000"/>
+                <w:color w:val="000000" w:themeColor="text1"/>
               </w:rPr>
             </m:ctrlPr>
           </m:sSubPr>
@@ -7254,18 +6762,18 @@
             <m:r>
               <w:rPr>
                 <w:rFonts w:ascii="Cambria Math" w:hAnsi="Cambria Math" w:cs="David"/>
-                <w:color w:val="000000"/>
+                <w:color w:val="000000" w:themeColor="text1"/>
               </w:rPr>
-              <m:t>c</m:t>
+              <m:t>σ</m:t>
             </m:r>
           </m:e>
           <m:sub>
             <m:r>
               <w:rPr>
                 <w:rFonts w:ascii="Cambria Math" w:hAnsi="Cambria Math" w:cs="David"/>
-                <w:color w:val="000000"/>
+                <w:color w:val="000000" w:themeColor="text1"/>
               </w:rPr>
-              <m:t>a</m:t>
+              <m:t>A</m:t>
             </m:r>
           </m:sub>
         </m:sSub>
@@ -7273,128 +6781,165 @@
       <w:r>
         <w:rPr>
           <w:rFonts w:ascii="David" w:hAnsi="David" w:cs="David"/>
-          <w:color w:val="000000"/>
-        </w:rPr>
-        <w:t xml:space="preserve"> are</w:t>
-      </w:r>
-      <w:r>
-        <w:rPr>
-          <w:rFonts w:ascii="David" w:hAnsi="David" w:cs="David"/>
-          <w:color w:val="000000"/>
-        </w:rPr>
-        <w:t xml:space="preserve"> the average values of </w:t>
-      </w:r>
-      <m:oMath>
-        <m:r>
-          <w:rPr>
-            <w:rFonts w:ascii="Cambria Math" w:hAnsi="Cambria Math" w:cs="David"/>
-            <w:color w:val="000000"/>
-          </w:rPr>
-          <m:t>sin</m:t>
-        </m:r>
-        <m:r>
-          <w:rPr>
-            <w:rFonts w:ascii="Cambria Math" w:hAnsi="Cambria Math" w:cs="David"/>
-            <w:color w:val="000000"/>
-          </w:rPr>
-          <m:t>θ</m:t>
-        </m:r>
-      </m:oMath>
-      <w:r>
-        <w:rPr>
-          <w:rFonts w:ascii="David" w:hAnsi="David" w:cs="David"/>
-          <w:color w:val="000000"/>
-        </w:rPr>
-        <w:t xml:space="preserve"> and </w:t>
-      </w:r>
-      <m:oMath>
-        <m:r>
-          <w:rPr>
-            <w:rFonts w:ascii="Cambria Math" w:hAnsi="Cambria Math" w:cs="David"/>
-            <w:color w:val="000000"/>
-          </w:rPr>
-          <m:t>cos</m:t>
-        </m:r>
-        <m:r>
-          <w:rPr>
-            <w:rFonts w:ascii="Cambria Math" w:hAnsi="Cambria Math" w:cs="David"/>
-            <w:color w:val="000000"/>
-          </w:rPr>
-          <m:t>θ</m:t>
-        </m:r>
-      </m:oMath>
-      <w:r>
-        <w:rPr>
-          <w:rFonts w:ascii="David" w:hAnsi="David" w:cs="David"/>
-          <w:color w:val="000000"/>
-        </w:rPr>
-        <w:t xml:space="preserve"> over the n measurements of wind direction during the time interval averaged across (</w:t>
-      </w:r>
-      <w:r>
-        <w:rPr>
-          <w:rFonts w:ascii="David" w:hAnsi="David" w:cs="David"/>
-          <w:color w:val="000000"/>
-        </w:rPr>
-        <w:t xml:space="preserve">e.g., </w:t>
-      </w:r>
-      <w:r>
-        <w:rPr>
-          <w:rFonts w:ascii="David" w:hAnsi="David" w:cs="David"/>
-          <w:color w:val="000000"/>
-        </w:rPr>
-        <w:t xml:space="preserve">n=5 for an interval of </w:t>
-      </w:r>
-      <w:r>
-        <w:rPr>
-          <w:rFonts w:ascii="David" w:hAnsi="David" w:cs="David"/>
-          <w:color w:val="000000"/>
-        </w:rPr>
-        <w:t>1</w:t>
-      </w:r>
-      <w:r>
-        <w:rPr>
-          <w:rFonts w:ascii="David" w:hAnsi="David" w:cs="David"/>
-          <w:color w:val="000000"/>
+          <w:color w:val="000000" w:themeColor="text1"/>
+        </w:rPr>
+        <w:t xml:space="preserve"> value </w:t>
+      </w:r>
+      <w:r>
+        <w:rPr>
+          <w:rFonts w:ascii="David" w:hAnsi="David" w:cs="David"/>
+          <w:color w:val="000000" w:themeColor="text1"/>
+        </w:rPr>
+        <w:t xml:space="preserve">using </w:t>
+      </w:r>
+      <w:r>
+        <w:rPr>
+          <w:rFonts w:ascii="David" w:hAnsi="David" w:cs="David"/>
+          <w:color w:val="000000" w:themeColor="text1"/>
+        </w:rPr>
+        <w:t xml:space="preserve">10-min or </w:t>
+      </w:r>
+      <w:r>
+        <w:rPr>
+          <w:rFonts w:ascii="David" w:hAnsi="David" w:cs="David"/>
+          <w:color w:val="000000" w:themeColor="text1"/>
+        </w:rPr>
+        <w:t xml:space="preserve">15-min </w:t>
+      </w:r>
+      <w:r>
+        <w:rPr>
+          <w:rFonts w:ascii="David" w:hAnsi="David" w:cs="David"/>
+          <w:color w:val="000000" w:themeColor="text1"/>
+        </w:rPr>
+        <w:t>average</w:t>
+      </w:r>
+      <w:r>
+        <w:rPr>
+          <w:rFonts w:ascii="David" w:hAnsi="David" w:cs="David"/>
+          <w:color w:val="000000" w:themeColor="text1"/>
+        </w:rPr>
+        <w:t>s</w:t>
+      </w:r>
+      <w:r>
+        <w:rPr>
+          <w:rFonts w:ascii="David" w:hAnsi="David" w:cs="David"/>
+          <w:color w:val="000000" w:themeColor="text1"/>
+        </w:rPr>
+        <w:t>,</w:t>
+      </w:r>
+      <w:r>
+        <w:rPr>
+          <w:rFonts w:ascii="David" w:hAnsi="David" w:cs="David"/>
+          <w:color w:val="000000" w:themeColor="text1"/>
+        </w:rPr>
+        <w:t xml:space="preserve"> as </w:t>
+      </w:r>
+      <w:r>
+        <w:rPr>
+          <w:rFonts w:ascii="David" w:hAnsi="David" w:cs="David"/>
+          <w:color w:val="000000" w:themeColor="text1"/>
+        </w:rPr>
+        <w:t xml:space="preserve">specified in </w:t>
+      </w:r>
+      <w:r>
+        <w:rPr>
+          <w:rFonts w:ascii="David" w:hAnsi="David" w:cs="David"/>
+          <w:color w:val="FF0000"/>
+        </w:rPr>
+        <w:t>equation X</w:t>
+      </w:r>
+      <w:r>
+        <w:rPr>
+          <w:rFonts w:ascii="David" w:hAnsi="David" w:cs="David"/>
+          <w:color w:val="000000" w:themeColor="text1"/>
         </w:rPr>
         <w:t xml:space="preserve"> </w:t>
       </w:r>
       <w:r>
         <w:rPr>
           <w:rFonts w:ascii="David" w:hAnsi="David" w:cs="David"/>
-          <w:color w:val="000000"/>
-        </w:rPr>
-        <w:t>h</w:t>
-      </w:r>
-      <w:r>
-        <w:rPr>
-          <w:rFonts w:ascii="David" w:hAnsi="David" w:cs="David"/>
-          <w:color w:val="000000"/>
+          <w:color w:val="000000" w:themeColor="text1"/>
+        </w:rPr>
+        <w:t>(</w:t>
+      </w:r>
+      <w:r>
+        <w:rPr>
+          <w:rFonts w:ascii="David" w:hAnsi="David" w:cs="David"/>
+          <w:color w:val="000000" w:themeColor="text1"/>
+        </w:rPr>
+        <w:t>i.e., calculating the root mean square</w:t>
+      </w:r>
+      <w:r>
+        <w:rPr>
+          <w:rFonts w:ascii="David" w:hAnsi="David" w:cs="David"/>
+          <w:color w:val="000000" w:themeColor="text1"/>
+        </w:rPr>
+        <w:t>)</w:t>
+      </w:r>
+      <w:r>
+        <w:rPr>
+          <w:rFonts w:ascii="David" w:hAnsi="David" w:cs="David"/>
+          <w:color w:val="000000" w:themeColor="text1"/>
         </w:rPr>
         <w:t xml:space="preserve"> </w:t>
       </w:r>
       <w:r>
         <w:rPr>
-          <w:rFonts w:ascii="David" w:hAnsi="David" w:cs="David"/>
-          <w:color w:val="000000"/>
-        </w:rPr>
-        <w:t>and 10 min measurements</w:t>
-      </w:r>
-      <w:r>
-        <w:rPr>
-          <w:rFonts w:ascii="David" w:hAnsi="David" w:cs="David"/>
-          <w:color w:val="000000"/>
-        </w:rPr>
-        <w:t>).</w:t>
-      </w:r>
-    </w:p>
-    <w:p>
-      <w:pPr>
-        <w:spacing w:line="360" w:lineRule="auto"/>
-        <w:ind w:right="-2"/>
-        <w:jc w:val="both"/>
-        <w:rPr>
-          <w:rFonts w:ascii="David" w:hAnsi="David" w:cs="David"/>
-          <w:color w:val="000000"/>
+          <w:rFonts w:ascii="David" w:hAnsi="David" w:cs="David" w:hint="cs"/>
+          <w:color w:val="000000" w:themeColor="text1"/>
+        </w:rPr>
+        <w:t>[</w:t>
+      </w:r>
+      <w:r>
+        <w:rPr>
+          <w:rFonts w:ascii="David" w:hAnsi="David" w:cs="David" w:hint="cs"/>
+          <w:color w:val="FF0000"/>
+        </w:rPr>
+        <w:t>Meteorological Monitoring Guidance</w:t>
+      </w:r>
+      <w:r>
+        <w:rPr>
+          <w:rFonts w:ascii="David" w:hAnsi="David" w:cs="David" w:hint="cs"/>
+          <w:color w:val="000000" w:themeColor="text1"/>
+        </w:rPr>
+        <w:t>]</w:t>
+      </w:r>
+      <w:r>
+        <w:rPr>
+          <w:rFonts w:ascii="David" w:hAnsi="David" w:cs="David"/>
+          <w:color w:val="000000" w:themeColor="text1"/>
+        </w:rPr>
+        <w:t>.</w:t>
+      </w:r>
+      <w:r>
+        <w:rPr>
+          <w:rFonts w:ascii="David" w:hAnsi="David" w:cs="David"/>
+          <w:color w:val="000000" w:themeColor="text1"/>
+        </w:rPr>
+        <w:t xml:space="preserve"> </w:t>
+      </w:r>
+    </w:p>
+    <w:p>
+      <w:pPr>
+        <w:spacing w:line="360" w:lineRule="auto"/>
+        <w:ind w:right="-2"/>
+        <w:jc w:val="both"/>
+        <w:rPr>
+          <w:rFonts w:ascii="David" w:hAnsi="David" w:cs="David"/>
+          <w:color w:val="000000" w:themeColor="text1"/>
+        </w:rPr>
+      </w:pPr>
+    </w:p>
+    <w:p>
+      <w:pPr>
+        <w:spacing w:line="360" w:lineRule="auto"/>
+        <w:ind w:right="-2"/>
+        <w:jc w:val="both"/>
+        <w:rPr>
+          <w:rFonts w:ascii="David" w:hAnsi="David" w:cs="David"/>
+          <w:color w:val="000000" w:themeColor="text1"/>
+          <w:sz w:val="22"/>
+          <w:szCs w:val="22"/>
         </w:rPr>
       </w:pPr>
       <m:oMathPara>
@@ -7405,7 +6950,9 @@
                 <w:rPr>
                   <w:rFonts w:ascii="Cambria Math" w:hAnsi="Cambria Math" w:cs="David"/>
                   <w:i/>
-                  <w:color w:val="000000"/>
+                  <w:color w:val="000000" w:themeColor="text1"/>
+                  <w:sz w:val="22"/>
+                  <w:szCs w:val="22"/>
                 </w:rPr>
               </m:ctrlPr>
             </m:sSubPr>
@@ -7413,102 +6960,47 @@
               <m:r>
                 <w:rPr>
                   <w:rFonts w:ascii="Cambria Math" w:hAnsi="Cambria Math" w:cs="David"/>
-                  <w:color w:val="000000"/>
+                  <w:color w:val="000000" w:themeColor="text1"/>
+                  <w:sz w:val="22"/>
+                  <w:szCs w:val="22"/>
                 </w:rPr>
-                <m:t>s</m:t>
+                <m:t>σ</m:t>
               </m:r>
             </m:e>
             <m:sub>
               <m:r>
                 <w:rPr>
                   <w:rFonts w:ascii="Cambria Math" w:hAnsi="Cambria Math" w:cs="David"/>
-                  <w:color w:val="000000"/>
+                  <w:color w:val="000000" w:themeColor="text1"/>
+                  <w:sz w:val="22"/>
+                  <w:szCs w:val="22"/>
                 </w:rPr>
-                <m:t>a</m:t>
+                <m:t>θ</m:t>
               </m:r>
             </m:sub>
           </m:sSub>
-          <m:r>
-            <w:rPr>
-              <w:rFonts w:ascii="Cambria Math" w:hAnsi="Cambria Math" w:cs="David"/>
-              <w:color w:val="000000"/>
-            </w:rPr>
-            <m:t>=</m:t>
-          </m:r>
-          <m:f>
-            <m:fPr>
+          <m:d>
+            <m:dPr>
               <m:ctrlPr>
                 <w:rPr>
                   <w:rFonts w:ascii="Cambria Math" w:hAnsi="Cambria Math" w:cs="David"/>
                   <w:i/>
-                  <w:color w:val="000000"/>
+                  <w:color w:val="000000" w:themeColor="text1"/>
+                  <w:sz w:val="22"/>
+                  <w:szCs w:val="22"/>
                 </w:rPr>
               </m:ctrlPr>
-            </m:fPr>
-            <m:num>
-              <m:r>
-                <w:rPr>
-                  <w:rFonts w:ascii="Cambria Math" w:hAnsi="Cambria Math" w:cs="David"/>
-                  <w:color w:val="000000"/>
-                </w:rPr>
-                <m:t>1</m:t>
-              </m:r>
-            </m:num>
-            <m:den>
-              <m:r>
-                <w:rPr>
-                  <w:rFonts w:ascii="Cambria Math" w:hAnsi="Cambria Math" w:cs="David"/>
-                  <w:color w:val="000000"/>
-                </w:rPr>
-                <m:t>n</m:t>
-              </m:r>
-            </m:den>
-          </m:f>
-          <m:nary>
-            <m:naryPr>
-              <m:chr m:val="∑"/>
-              <m:limLoc m:val="undOvr"/>
-              <m:ctrlPr>
-                <w:rPr>
-                  <w:rFonts w:ascii="Cambria Math" w:hAnsi="Cambria Math" w:cs="David"/>
-                  <w:i/>
-                  <w:color w:val="000000"/>
-                </w:rPr>
-              </m:ctrlPr>
-            </m:naryPr>
-            <m:sub>
-              <m:r>
-                <w:rPr>
-                  <w:rFonts w:ascii="Cambria Math" w:hAnsi="Cambria Math" w:cs="David"/>
-                  <w:color w:val="000000"/>
-                </w:rPr>
-                <m:t>i=1</m:t>
-              </m:r>
-            </m:sub>
-            <m:sup>
-              <m:r>
-                <w:rPr>
-                  <w:rFonts w:ascii="Cambria Math" w:hAnsi="Cambria Math" w:cs="David"/>
-                  <w:color w:val="000000"/>
-                </w:rPr>
-                <m:t>n</m:t>
-              </m:r>
-            </m:sup>
+            </m:dPr>
             <m:e>
-              <m:r>
-                <w:rPr>
-                  <w:rFonts w:ascii="Cambria Math" w:hAnsi="Cambria Math" w:cs="David"/>
-                  <w:color w:val="000000"/>
-                </w:rPr>
-                <m:t>sin</m:t>
-              </m:r>
               <m:sSub>
                 <m:sSubPr>
                   <m:ctrlPr>
                     <w:rPr>
                       <w:rFonts w:ascii="Cambria Math" w:hAnsi="Cambria Math" w:cs="David"/>
                       <w:i/>
-                      <w:color w:val="000000"/>
+                      <w:color w:val="000000" w:themeColor="text1"/>
+                      <w:sz w:val="22"/>
+                      <w:szCs w:val="22"/>
                     </w:rPr>
                   </m:ctrlPr>
                 </m:sSubPr>
@@ -7516,181 +7008,772 @@
                   <m:r>
                     <w:rPr>
                       <w:rFonts w:ascii="Cambria Math" w:hAnsi="Cambria Math" w:cs="David"/>
-                      <w:color w:val="000000"/>
+                      <w:color w:val="000000" w:themeColor="text1"/>
+                      <w:sz w:val="22"/>
+                      <w:szCs w:val="22"/>
                     </w:rPr>
-                    <m:t>θ</m:t>
+                    <m:t>1</m:t>
                   </m:r>
                 </m:e>
                 <m:sub>
                   <m:r>
                     <w:rPr>
                       <w:rFonts w:ascii="Cambria Math" w:hAnsi="Cambria Math" w:cs="David"/>
-                      <w:color w:val="000000"/>
+                      <w:color w:val="000000" w:themeColor="text1"/>
+                      <w:sz w:val="22"/>
+                      <w:szCs w:val="22"/>
                     </w:rPr>
-                    <m:t>i</m:t>
+                    <m:t>h</m:t>
                   </m:r>
                 </m:sub>
               </m:sSub>
             </m:e>
-          </m:nary>
-        </m:oMath>
-      </m:oMathPara>
-    </w:p>
-    <w:p>
-      <w:pPr>
-        <w:spacing w:line="360" w:lineRule="auto"/>
-        <w:ind w:right="-2"/>
-        <w:jc w:val="both"/>
-        <w:rPr>
-          <w:rFonts w:ascii="David" w:hAnsi="David" w:cs="David"/>
-          <w:color w:val="000000" w:themeColor="text1"/>
-        </w:rPr>
-      </w:pPr>
-      <m:oMathPara>
-        <m:oMath>
+          </m:d>
           <m:r>
             <w:rPr>
               <w:rFonts w:ascii="Cambria Math" w:hAnsi="Cambria Math" w:cs="David"/>
-              <w:color w:val="000000"/>
+              <w:color w:val="000000" w:themeColor="text1"/>
+              <w:sz w:val="22"/>
+              <w:szCs w:val="22"/>
             </w:rPr>
-            <w:br/>
+            <m:t>=</m:t>
           </m:r>
-        </m:oMath>
-        <m:oMath>
-          <m:sSub>
-            <m:sSubPr>
+          <m:rad>
+            <m:radPr>
+              <m:degHide m:val="1"/>
               <m:ctrlPr>
                 <w:rPr>
                   <w:rFonts w:ascii="Cambria Math" w:hAnsi="Cambria Math" w:cs="David"/>
                   <w:i/>
-                  <w:color w:val="000000"/>
+                  <w:color w:val="000000" w:themeColor="text1"/>
+                  <w:sz w:val="22"/>
+                  <w:szCs w:val="22"/>
                 </w:rPr>
               </m:ctrlPr>
-            </m:sSubPr>
+            </m:radPr>
+            <m:deg/>
             <m:e>
-              <m:r>
-                <w:rPr>
-                  <w:rFonts w:ascii="Cambria Math" w:hAnsi="Cambria Math" w:cs="David"/>
-                  <w:color w:val="000000"/>
-                </w:rPr>
-                <m:t>c</m:t>
-              </m:r>
-            </m:e>
-            <m:sub>
-              <m:r>
-                <w:rPr>
-                  <w:rFonts w:ascii="Cambria Math" w:hAnsi="Cambria Math" w:cs="David"/>
-                  <w:color w:val="000000"/>
-                </w:rPr>
-                <m:t>a</m:t>
-              </m:r>
-            </m:sub>
-          </m:sSub>
-          <m:r>
-            <w:rPr>
-              <w:rFonts w:ascii="Cambria Math" w:hAnsi="Cambria Math" w:cs="David"/>
-              <w:color w:val="000000"/>
-            </w:rPr>
-            <m:t>=</m:t>
-          </m:r>
-          <m:f>
-            <m:fPr>
-              <m:ctrlPr>
-                <w:rPr>
-                  <w:rFonts w:ascii="Cambria Math" w:hAnsi="Cambria Math" w:cs="David"/>
-                  <w:i/>
-                  <w:color w:val="000000"/>
-                </w:rPr>
-              </m:ctrlPr>
-            </m:fPr>
-            <m:num>
-              <m:r>
-                <w:rPr>
-                  <w:rFonts w:ascii="Cambria Math" w:hAnsi="Cambria Math" w:cs="David"/>
-                  <w:color w:val="000000"/>
-                </w:rPr>
-                <m:t>1</m:t>
-              </m:r>
-            </m:num>
-            <m:den>
-              <m:r>
-                <w:rPr>
-                  <w:rFonts w:ascii="Cambria Math" w:hAnsi="Cambria Math" w:cs="David"/>
-                  <w:color w:val="000000"/>
-                </w:rPr>
-                <m:t>n</m:t>
-              </m:r>
-            </m:den>
-          </m:f>
-          <m:nary>
-            <m:naryPr>
-              <m:chr m:val="∑"/>
-              <m:limLoc m:val="undOvr"/>
-              <m:ctrlPr>
-                <w:rPr>
-                  <w:rFonts w:ascii="Cambria Math" w:hAnsi="Cambria Math" w:cs="David"/>
-                  <w:i/>
-                  <w:color w:val="000000"/>
-                </w:rPr>
-              </m:ctrlPr>
-            </m:naryPr>
-            <m:sub>
-              <m:r>
-                <w:rPr>
-                  <w:rFonts w:ascii="Cambria Math" w:hAnsi="Cambria Math" w:cs="David"/>
-                  <w:color w:val="000000"/>
-                </w:rPr>
-                <m:t>i=1</m:t>
-              </m:r>
-            </m:sub>
-            <m:sup>
-              <m:r>
-                <w:rPr>
-                  <w:rFonts w:ascii="Cambria Math" w:hAnsi="Cambria Math" w:cs="David"/>
-                  <w:color w:val="000000"/>
-                </w:rPr>
-                <m:t>n</m:t>
-              </m:r>
-            </m:sup>
-            <m:e>
-              <m:r>
-                <w:rPr>
-                  <w:rFonts w:ascii="Cambria Math" w:hAnsi="Cambria Math" w:cs="David"/>
-                  <w:color w:val="000000"/>
-                </w:rPr>
-                <m:t>cos</m:t>
-              </m:r>
-              <m:sSub>
-                <m:sSubPr>
+              <m:f>
+                <m:fPr>
                   <m:ctrlPr>
                     <w:rPr>
                       <w:rFonts w:ascii="Cambria Math" w:hAnsi="Cambria Math" w:cs="David"/>
                       <w:i/>
-                      <w:color w:val="000000"/>
+                      <w:color w:val="000000" w:themeColor="text1"/>
+                      <w:sz w:val="22"/>
+                      <w:szCs w:val="22"/>
                     </w:rPr>
                   </m:ctrlPr>
-                </m:sSubPr>
-                <m:e>
+                </m:fPr>
+                <m:num>
+                  <m:d>
+                    <m:dPr>
+                      <m:ctrlPr>
+                        <w:rPr>
+                          <w:rFonts w:ascii="Cambria Math" w:hAnsi="Cambria Math" w:cs="David"/>
+                          <w:i/>
+                          <w:color w:val="000000" w:themeColor="text1"/>
+                          <w:sz w:val="22"/>
+                          <w:szCs w:val="22"/>
+                        </w:rPr>
+                      </m:ctrlPr>
+                    </m:dPr>
+                    <m:e>
+                      <m:sSubSup>
+                        <m:sSubSupPr>
+                          <m:ctrlPr>
+                            <w:rPr>
+                              <w:rFonts w:ascii="Cambria Math" w:hAnsi="Cambria Math" w:cs="David"/>
+                              <w:i/>
+                              <w:color w:val="000000" w:themeColor="text1"/>
+                              <w:sz w:val="22"/>
+                              <w:szCs w:val="22"/>
+                            </w:rPr>
+                          </m:ctrlPr>
+                        </m:sSubSupPr>
+                        <m:e>
+                          <m:r>
+                            <w:rPr>
+                              <w:rFonts w:ascii="Cambria Math" w:hAnsi="Cambria Math" w:cs="David"/>
+                              <w:color w:val="000000" w:themeColor="text1"/>
+                              <w:sz w:val="22"/>
+                              <w:szCs w:val="22"/>
+                            </w:rPr>
+                            <m:t>σ</m:t>
+                          </m:r>
+                        </m:e>
+                        <m:sub>
+                          <m:r>
+                            <w:rPr>
+                              <w:rFonts w:ascii="Cambria Math" w:hAnsi="Cambria Math" w:cs="David"/>
+                              <w:color w:val="000000" w:themeColor="text1"/>
+                              <w:sz w:val="22"/>
+                              <w:szCs w:val="22"/>
+                            </w:rPr>
+                            <m:t>θ1</m:t>
+                          </m:r>
+                        </m:sub>
+                        <m:sup>
+                          <m:r>
+                            <w:rPr>
+                              <w:rFonts w:ascii="Cambria Math" w:hAnsi="Cambria Math" w:cs="David"/>
+                              <w:color w:val="000000" w:themeColor="text1"/>
+                              <w:sz w:val="22"/>
+                              <w:szCs w:val="22"/>
+                            </w:rPr>
+                            <m:t>2</m:t>
+                          </m:r>
+                        </m:sup>
+                      </m:sSubSup>
+                      <m:d>
+                        <m:dPr>
+                          <m:ctrlPr>
+                            <w:rPr>
+                              <w:rFonts w:ascii="Cambria Math" w:hAnsi="Cambria Math" w:cs="David"/>
+                              <w:i/>
+                              <w:color w:val="000000" w:themeColor="text1"/>
+                              <w:sz w:val="22"/>
+                              <w:szCs w:val="22"/>
+                            </w:rPr>
+                          </m:ctrlPr>
+                        </m:dPr>
+                        <m:e>
+                          <m:sSub>
+                            <m:sSubPr>
+                              <m:ctrlPr>
+                                <w:rPr>
+                                  <w:rFonts w:ascii="Cambria Math" w:hAnsi="Cambria Math" w:cs="David"/>
+                                  <w:i/>
+                                  <w:color w:val="000000" w:themeColor="text1"/>
+                                  <w:sz w:val="22"/>
+                                  <w:szCs w:val="22"/>
+                                </w:rPr>
+                              </m:ctrlPr>
+                            </m:sSubPr>
+                            <m:e>
+                              <m:r>
+                                <w:rPr>
+                                  <w:rFonts w:ascii="Cambria Math" w:hAnsi="Cambria Math" w:cs="David"/>
+                                  <w:color w:val="000000" w:themeColor="text1"/>
+                                  <w:sz w:val="22"/>
+                                  <w:szCs w:val="22"/>
+                                </w:rPr>
+                                <m:t>1</m:t>
+                              </m:r>
+                              <m:r>
+                                <w:rPr>
+                                  <w:rFonts w:ascii="Cambria Math" w:hAnsi="Cambria Math" w:cs="David"/>
+                                  <w:color w:val="000000" w:themeColor="text1"/>
+                                  <w:sz w:val="22"/>
+                                  <w:szCs w:val="22"/>
+                                </w:rPr>
+                                <m:t>0</m:t>
+                              </m:r>
+                            </m:e>
+                            <m:sub>
+                              <m:r>
+                                <w:rPr>
+                                  <w:rFonts w:ascii="Cambria Math" w:hAnsi="Cambria Math" w:cs="David"/>
+                                  <w:color w:val="000000" w:themeColor="text1"/>
+                                  <w:sz w:val="22"/>
+                                  <w:szCs w:val="22"/>
+                                </w:rPr>
+                                <m:t>min</m:t>
+                              </m:r>
+                            </m:sub>
+                          </m:sSub>
+                        </m:e>
+                      </m:d>
+                      <m:r>
+                        <w:rPr>
+                          <w:rFonts w:ascii="Cambria Math" w:hAnsi="Cambria Math" w:cs="David"/>
+                          <w:color w:val="000000" w:themeColor="text1"/>
+                          <w:sz w:val="22"/>
+                          <w:szCs w:val="22"/>
+                        </w:rPr>
+                        <m:t>+</m:t>
+                      </m:r>
+                      <m:sSubSup>
+                        <m:sSubSupPr>
+                          <m:ctrlPr>
+                            <w:rPr>
+                              <w:rFonts w:ascii="Cambria Math" w:hAnsi="Cambria Math" w:cs="David"/>
+                              <w:i/>
+                              <w:color w:val="000000" w:themeColor="text1"/>
+                              <w:sz w:val="22"/>
+                              <w:szCs w:val="22"/>
+                            </w:rPr>
+                          </m:ctrlPr>
+                        </m:sSubSupPr>
+                        <m:e>
+                          <m:r>
+                            <w:rPr>
+                              <w:rFonts w:ascii="Cambria Math" w:hAnsi="Cambria Math" w:cs="David"/>
+                              <w:color w:val="000000" w:themeColor="text1"/>
+                              <w:sz w:val="22"/>
+                              <w:szCs w:val="22"/>
+                            </w:rPr>
+                            <m:t>σ</m:t>
+                          </m:r>
+                        </m:e>
+                        <m:sub>
+                          <m:r>
+                            <w:rPr>
+                              <w:rFonts w:ascii="Cambria Math" w:hAnsi="Cambria Math" w:cs="David"/>
+                              <w:color w:val="000000" w:themeColor="text1"/>
+                              <w:sz w:val="22"/>
+                              <w:szCs w:val="22"/>
+                            </w:rPr>
+                            <m:t>θ</m:t>
+                          </m:r>
+                          <m:r>
+                            <w:rPr>
+                              <w:rFonts w:ascii="Cambria Math" w:hAnsi="Cambria Math" w:cs="David"/>
+                              <w:color w:val="000000" w:themeColor="text1"/>
+                              <w:sz w:val="22"/>
+                              <w:szCs w:val="22"/>
+                            </w:rPr>
+                            <m:t>2</m:t>
+                          </m:r>
+                        </m:sub>
+                        <m:sup>
+                          <m:r>
+                            <w:rPr>
+                              <w:rFonts w:ascii="Cambria Math" w:hAnsi="Cambria Math" w:cs="David"/>
+                              <w:color w:val="000000" w:themeColor="text1"/>
+                              <w:sz w:val="22"/>
+                              <w:szCs w:val="22"/>
+                            </w:rPr>
+                            <m:t>2</m:t>
+                          </m:r>
+                        </m:sup>
+                      </m:sSubSup>
+                      <m:d>
+                        <m:dPr>
+                          <m:ctrlPr>
+                            <w:rPr>
+                              <w:rFonts w:ascii="Cambria Math" w:hAnsi="Cambria Math" w:cs="David"/>
+                              <w:i/>
+                              <w:color w:val="000000" w:themeColor="text1"/>
+                              <w:sz w:val="22"/>
+                              <w:szCs w:val="22"/>
+                            </w:rPr>
+                          </m:ctrlPr>
+                        </m:dPr>
+                        <m:e>
+                          <m:sSub>
+                            <m:sSubPr>
+                              <m:ctrlPr>
+                                <w:rPr>
+                                  <w:rFonts w:ascii="Cambria Math" w:hAnsi="Cambria Math" w:cs="David"/>
+                                  <w:i/>
+                                  <w:color w:val="000000" w:themeColor="text1"/>
+                                  <w:sz w:val="22"/>
+                                  <w:szCs w:val="22"/>
+                                </w:rPr>
+                              </m:ctrlPr>
+                            </m:sSubPr>
+                            <m:e>
+                              <m:r>
+                                <w:rPr>
+                                  <w:rFonts w:ascii="Cambria Math" w:hAnsi="Cambria Math" w:cs="David"/>
+                                  <w:color w:val="000000" w:themeColor="text1"/>
+                                  <w:sz w:val="22"/>
+                                  <w:szCs w:val="22"/>
+                                </w:rPr>
+                                <m:t>10</m:t>
+                              </m:r>
+                            </m:e>
+                            <m:sub>
+                              <m:r>
+                                <w:rPr>
+                                  <w:rFonts w:ascii="Cambria Math" w:hAnsi="Cambria Math" w:cs="David"/>
+                                  <w:color w:val="000000" w:themeColor="text1"/>
+                                  <w:sz w:val="22"/>
+                                  <w:szCs w:val="22"/>
+                                </w:rPr>
+                                <m:t>min</m:t>
+                              </m:r>
+                            </m:sub>
+                          </m:sSub>
+                        </m:e>
+                      </m:d>
+                      <m:r>
+                        <w:rPr>
+                          <w:rFonts w:ascii="Cambria Math" w:hAnsi="Cambria Math" w:cs="David"/>
+                          <w:color w:val="000000" w:themeColor="text1"/>
+                          <w:sz w:val="22"/>
+                          <w:szCs w:val="22"/>
+                        </w:rPr>
+                        <m:t>+</m:t>
+                      </m:r>
+                      <m:sSubSup>
+                        <m:sSubSupPr>
+                          <m:ctrlPr>
+                            <w:rPr>
+                              <w:rFonts w:ascii="Cambria Math" w:hAnsi="Cambria Math" w:cs="David"/>
+                              <w:i/>
+                              <w:color w:val="000000" w:themeColor="text1"/>
+                              <w:sz w:val="22"/>
+                              <w:szCs w:val="22"/>
+                            </w:rPr>
+                          </m:ctrlPr>
+                        </m:sSubSupPr>
+                        <m:e>
+                          <m:r>
+                            <w:rPr>
+                              <w:rFonts w:ascii="Cambria Math" w:hAnsi="Cambria Math" w:cs="David"/>
+                              <w:color w:val="000000" w:themeColor="text1"/>
+                              <w:sz w:val="22"/>
+                              <w:szCs w:val="22"/>
+                            </w:rPr>
+                            <m:t>σ</m:t>
+                          </m:r>
+                        </m:e>
+                        <m:sub>
+                          <m:r>
+                            <w:rPr>
+                              <w:rFonts w:ascii="Cambria Math" w:hAnsi="Cambria Math" w:cs="David"/>
+                              <w:color w:val="000000" w:themeColor="text1"/>
+                              <w:sz w:val="22"/>
+                              <w:szCs w:val="22"/>
+                            </w:rPr>
+                            <m:t>θ</m:t>
+                          </m:r>
+                          <m:r>
+                            <w:rPr>
+                              <w:rFonts w:ascii="Cambria Math" w:hAnsi="Cambria Math" w:cs="David"/>
+                              <w:color w:val="000000" w:themeColor="text1"/>
+                              <w:sz w:val="22"/>
+                              <w:szCs w:val="22"/>
+                            </w:rPr>
+                            <m:t>3</m:t>
+                          </m:r>
+                        </m:sub>
+                        <m:sup>
+                          <m:r>
+                            <w:rPr>
+                              <w:rFonts w:ascii="Cambria Math" w:hAnsi="Cambria Math" w:cs="David"/>
+                              <w:color w:val="000000" w:themeColor="text1"/>
+                              <w:sz w:val="22"/>
+                              <w:szCs w:val="22"/>
+                            </w:rPr>
+                            <m:t>2</m:t>
+                          </m:r>
+                        </m:sup>
+                      </m:sSubSup>
+                      <m:d>
+                        <m:dPr>
+                          <m:ctrlPr>
+                            <w:rPr>
+                              <w:rFonts w:ascii="Cambria Math" w:hAnsi="Cambria Math" w:cs="David"/>
+                              <w:i/>
+                              <w:color w:val="000000" w:themeColor="text1"/>
+                              <w:sz w:val="22"/>
+                              <w:szCs w:val="22"/>
+                            </w:rPr>
+                          </m:ctrlPr>
+                        </m:dPr>
+                        <m:e>
+                          <m:sSub>
+                            <m:sSubPr>
+                              <m:ctrlPr>
+                                <w:rPr>
+                                  <w:rFonts w:ascii="Cambria Math" w:hAnsi="Cambria Math" w:cs="David"/>
+                                  <w:i/>
+                                  <w:color w:val="000000" w:themeColor="text1"/>
+                                  <w:sz w:val="22"/>
+                                  <w:szCs w:val="22"/>
+                                </w:rPr>
+                              </m:ctrlPr>
+                            </m:sSubPr>
+                            <m:e>
+                              <m:r>
+                                <w:rPr>
+                                  <w:rFonts w:ascii="Cambria Math" w:hAnsi="Cambria Math" w:cs="David"/>
+                                  <w:color w:val="000000" w:themeColor="text1"/>
+                                  <w:sz w:val="22"/>
+                                  <w:szCs w:val="22"/>
+                                </w:rPr>
+                                <m:t>10</m:t>
+                              </m:r>
+                            </m:e>
+                            <m:sub>
+                              <m:r>
+                                <w:rPr>
+                                  <w:rFonts w:ascii="Cambria Math" w:hAnsi="Cambria Math" w:cs="David"/>
+                                  <w:color w:val="000000" w:themeColor="text1"/>
+                                  <w:sz w:val="22"/>
+                                  <w:szCs w:val="22"/>
+                                </w:rPr>
+                                <m:t>min</m:t>
+                              </m:r>
+                            </m:sub>
+                          </m:sSub>
+                        </m:e>
+                      </m:d>
+                      <m:r>
+                        <w:rPr>
+                          <w:rFonts w:ascii="Cambria Math" w:hAnsi="Cambria Math" w:cs="David"/>
+                          <w:color w:val="000000" w:themeColor="text1"/>
+                          <w:sz w:val="22"/>
+                          <w:szCs w:val="22"/>
+                        </w:rPr>
+                        <m:t>+</m:t>
+                      </m:r>
+                      <m:sSubSup>
+                        <m:sSubSupPr>
+                          <m:ctrlPr>
+                            <w:rPr>
+                              <w:rFonts w:ascii="Cambria Math" w:hAnsi="Cambria Math" w:cs="David"/>
+                              <w:i/>
+                              <w:color w:val="000000" w:themeColor="text1"/>
+                              <w:sz w:val="22"/>
+                              <w:szCs w:val="22"/>
+                            </w:rPr>
+                          </m:ctrlPr>
+                        </m:sSubSupPr>
+                        <m:e>
+                          <m:r>
+                            <w:rPr>
+                              <w:rFonts w:ascii="Cambria Math" w:hAnsi="Cambria Math" w:cs="David"/>
+                              <w:color w:val="000000" w:themeColor="text1"/>
+                              <w:sz w:val="22"/>
+                              <w:szCs w:val="22"/>
+                            </w:rPr>
+                            <m:t>σ</m:t>
+                          </m:r>
+                        </m:e>
+                        <m:sub>
+                          <m:r>
+                            <w:rPr>
+                              <w:rFonts w:ascii="Cambria Math" w:hAnsi="Cambria Math" w:cs="David"/>
+                              <w:color w:val="000000" w:themeColor="text1"/>
+                              <w:sz w:val="22"/>
+                              <w:szCs w:val="22"/>
+                            </w:rPr>
+                            <m:t>θ</m:t>
+                          </m:r>
+                          <m:r>
+                            <w:rPr>
+                              <w:rFonts w:ascii="Cambria Math" w:hAnsi="Cambria Math" w:cs="David"/>
+                              <w:color w:val="000000" w:themeColor="text1"/>
+                              <w:sz w:val="22"/>
+                              <w:szCs w:val="22"/>
+                            </w:rPr>
+                            <m:t>4</m:t>
+                          </m:r>
+                        </m:sub>
+                        <m:sup>
+                          <m:r>
+                            <w:rPr>
+                              <w:rFonts w:ascii="Cambria Math" w:hAnsi="Cambria Math" w:cs="David"/>
+                              <w:color w:val="000000" w:themeColor="text1"/>
+                              <w:sz w:val="22"/>
+                              <w:szCs w:val="22"/>
+                            </w:rPr>
+                            <m:t>2</m:t>
+                          </m:r>
+                        </m:sup>
+                      </m:sSubSup>
+                      <m:d>
+                        <m:dPr>
+                          <m:ctrlPr>
+                            <w:rPr>
+                              <w:rFonts w:ascii="Cambria Math" w:hAnsi="Cambria Math" w:cs="David"/>
+                              <w:i/>
+                              <w:color w:val="000000" w:themeColor="text1"/>
+                              <w:sz w:val="22"/>
+                              <w:szCs w:val="22"/>
+                            </w:rPr>
+                          </m:ctrlPr>
+                        </m:dPr>
+                        <m:e>
+                          <m:sSub>
+                            <m:sSubPr>
+                              <m:ctrlPr>
+                                <w:rPr>
+                                  <w:rFonts w:ascii="Cambria Math" w:hAnsi="Cambria Math" w:cs="David"/>
+                                  <w:i/>
+                                  <w:color w:val="000000" w:themeColor="text1"/>
+                                  <w:sz w:val="22"/>
+                                  <w:szCs w:val="22"/>
+                                </w:rPr>
+                              </m:ctrlPr>
+                            </m:sSubPr>
+                            <m:e>
+                              <m:r>
+                                <w:rPr>
+                                  <w:rFonts w:ascii="Cambria Math" w:hAnsi="Cambria Math" w:cs="David"/>
+                                  <w:color w:val="000000" w:themeColor="text1"/>
+                                  <w:sz w:val="22"/>
+                                  <w:szCs w:val="22"/>
+                                </w:rPr>
+                                <m:t>10</m:t>
+                              </m:r>
+                            </m:e>
+                            <m:sub>
+                              <m:r>
+                                <w:rPr>
+                                  <w:rFonts w:ascii="Cambria Math" w:hAnsi="Cambria Math" w:cs="David"/>
+                                  <w:color w:val="000000" w:themeColor="text1"/>
+                                  <w:sz w:val="22"/>
+                                  <w:szCs w:val="22"/>
+                                </w:rPr>
+                                <m:t>min</m:t>
+                              </m:r>
+                            </m:sub>
+                          </m:sSub>
+                        </m:e>
+                      </m:d>
+                      <m:r>
+                        <w:rPr>
+                          <w:rFonts w:ascii="Cambria Math" w:hAnsi="Cambria Math" w:cs="David"/>
+                          <w:color w:val="000000" w:themeColor="text1"/>
+                          <w:sz w:val="22"/>
+                          <w:szCs w:val="22"/>
+                        </w:rPr>
+                        <m:t>+</m:t>
+                      </m:r>
+                      <m:sSubSup>
+                        <m:sSubSupPr>
+                          <m:ctrlPr>
+                            <w:rPr>
+                              <w:rFonts w:ascii="Cambria Math" w:hAnsi="Cambria Math" w:cs="David"/>
+                              <w:i/>
+                              <w:color w:val="000000" w:themeColor="text1"/>
+                              <w:sz w:val="22"/>
+                              <w:szCs w:val="22"/>
+                            </w:rPr>
+                          </m:ctrlPr>
+                        </m:sSubSupPr>
+                        <m:e>
+                          <m:r>
+                            <w:rPr>
+                              <w:rFonts w:ascii="Cambria Math" w:hAnsi="Cambria Math" w:cs="David"/>
+                              <w:color w:val="000000" w:themeColor="text1"/>
+                              <w:sz w:val="22"/>
+                              <w:szCs w:val="22"/>
+                            </w:rPr>
+                            <m:t>σ</m:t>
+                          </m:r>
+                        </m:e>
+                        <m:sub>
+                          <m:r>
+                            <w:rPr>
+                              <w:rFonts w:ascii="Cambria Math" w:hAnsi="Cambria Math" w:cs="David"/>
+                              <w:color w:val="000000" w:themeColor="text1"/>
+                              <w:sz w:val="22"/>
+                              <w:szCs w:val="22"/>
+                            </w:rPr>
+                            <m:t>θ</m:t>
+                          </m:r>
+                          <m:r>
+                            <w:rPr>
+                              <w:rFonts w:ascii="Cambria Math" w:hAnsi="Cambria Math" w:cs="David"/>
+                              <w:color w:val="000000" w:themeColor="text1"/>
+                              <w:sz w:val="22"/>
+                              <w:szCs w:val="22"/>
+                            </w:rPr>
+                            <m:t>5</m:t>
+                          </m:r>
+                        </m:sub>
+                        <m:sup>
+                          <m:r>
+                            <w:rPr>
+                              <w:rFonts w:ascii="Cambria Math" w:hAnsi="Cambria Math" w:cs="David"/>
+                              <w:color w:val="000000" w:themeColor="text1"/>
+                              <w:sz w:val="22"/>
+                              <w:szCs w:val="22"/>
+                            </w:rPr>
+                            <m:t>2</m:t>
+                          </m:r>
+                        </m:sup>
+                      </m:sSubSup>
+                      <m:d>
+                        <m:dPr>
+                          <m:ctrlPr>
+                            <w:rPr>
+                              <w:rFonts w:ascii="Cambria Math" w:hAnsi="Cambria Math" w:cs="David"/>
+                              <w:i/>
+                              <w:color w:val="000000" w:themeColor="text1"/>
+                              <w:sz w:val="22"/>
+                              <w:szCs w:val="22"/>
+                            </w:rPr>
+                          </m:ctrlPr>
+                        </m:dPr>
+                        <m:e>
+                          <m:sSub>
+                            <m:sSubPr>
+                              <m:ctrlPr>
+                                <w:rPr>
+                                  <w:rFonts w:ascii="Cambria Math" w:hAnsi="Cambria Math" w:cs="David"/>
+                                  <w:i/>
+                                  <w:color w:val="000000" w:themeColor="text1"/>
+                                  <w:sz w:val="22"/>
+                                  <w:szCs w:val="22"/>
+                                </w:rPr>
+                              </m:ctrlPr>
+                            </m:sSubPr>
+                            <m:e>
+                              <m:r>
+                                <w:rPr>
+                                  <w:rFonts w:ascii="Cambria Math" w:hAnsi="Cambria Math" w:cs="David"/>
+                                  <w:color w:val="000000" w:themeColor="text1"/>
+                                  <w:sz w:val="22"/>
+                                  <w:szCs w:val="22"/>
+                                </w:rPr>
+                                <m:t>10</m:t>
+                              </m:r>
+                            </m:e>
+                            <m:sub>
+                              <m:r>
+                                <w:rPr>
+                                  <w:rFonts w:ascii="Cambria Math" w:hAnsi="Cambria Math" w:cs="David"/>
+                                  <w:color w:val="000000" w:themeColor="text1"/>
+                                  <w:sz w:val="22"/>
+                                  <w:szCs w:val="22"/>
+                                </w:rPr>
+                                <m:t>min</m:t>
+                              </m:r>
+                            </m:sub>
+                          </m:sSub>
+                        </m:e>
+                      </m:d>
+                      <m:r>
+                        <w:rPr>
+                          <w:rFonts w:ascii="Cambria Math" w:hAnsi="Cambria Math" w:cs="David"/>
+                          <w:color w:val="000000" w:themeColor="text1"/>
+                          <w:sz w:val="22"/>
+                          <w:szCs w:val="22"/>
+                        </w:rPr>
+                        <m:t>+</m:t>
+                      </m:r>
+                      <m:sSubSup>
+                        <m:sSubSupPr>
+                          <m:ctrlPr>
+                            <w:rPr>
+                              <w:rFonts w:ascii="Cambria Math" w:hAnsi="Cambria Math" w:cs="David"/>
+                              <w:i/>
+                              <w:color w:val="000000" w:themeColor="text1"/>
+                              <w:sz w:val="22"/>
+                              <w:szCs w:val="22"/>
+                            </w:rPr>
+                          </m:ctrlPr>
+                        </m:sSubSupPr>
+                        <m:e>
+                          <m:r>
+                            <w:rPr>
+                              <w:rFonts w:ascii="Cambria Math" w:hAnsi="Cambria Math" w:cs="David"/>
+                              <w:color w:val="000000" w:themeColor="text1"/>
+                              <w:sz w:val="22"/>
+                              <w:szCs w:val="22"/>
+                            </w:rPr>
+                            <m:t>σ</m:t>
+                          </m:r>
+                        </m:e>
+                        <m:sub>
+                          <m:r>
+                            <w:rPr>
+                              <w:rFonts w:ascii="Cambria Math" w:hAnsi="Cambria Math" w:cs="David"/>
+                              <w:color w:val="000000" w:themeColor="text1"/>
+                              <w:sz w:val="22"/>
+                              <w:szCs w:val="22"/>
+                            </w:rPr>
+                            <m:t>θ</m:t>
+                          </m:r>
+                          <m:r>
+                            <w:rPr>
+                              <w:rFonts w:ascii="Cambria Math" w:hAnsi="Cambria Math" w:cs="David"/>
+                              <w:color w:val="000000" w:themeColor="text1"/>
+                              <w:sz w:val="22"/>
+                              <w:szCs w:val="22"/>
+                            </w:rPr>
+                            <m:t>6</m:t>
+                          </m:r>
+                        </m:sub>
+                        <m:sup>
+                          <m:r>
+                            <w:rPr>
+                              <w:rFonts w:ascii="Cambria Math" w:hAnsi="Cambria Math" w:cs="David"/>
+                              <w:color w:val="000000" w:themeColor="text1"/>
+                              <w:sz w:val="22"/>
+                              <w:szCs w:val="22"/>
+                            </w:rPr>
+                            <m:t>2</m:t>
+                          </m:r>
+                        </m:sup>
+                      </m:sSubSup>
+                      <m:r>
+                        <w:rPr>
+                          <w:rFonts w:ascii="Cambria Math" w:hAnsi="Cambria Math" w:cs="David"/>
+                          <w:color w:val="000000" w:themeColor="text1"/>
+                          <w:sz w:val="22"/>
+                          <w:szCs w:val="22"/>
+                        </w:rPr>
+                        <m:t>(</m:t>
+                      </m:r>
+                      <m:sSub>
+                        <m:sSubPr>
+                          <m:ctrlPr>
+                            <w:rPr>
+                              <w:rFonts w:ascii="Cambria Math" w:hAnsi="Cambria Math" w:cs="David"/>
+                              <w:i/>
+                              <w:color w:val="000000" w:themeColor="text1"/>
+                              <w:sz w:val="22"/>
+                              <w:szCs w:val="22"/>
+                            </w:rPr>
+                          </m:ctrlPr>
+                        </m:sSubPr>
+                        <m:e>
+                          <m:r>
+                            <w:rPr>
+                              <w:rFonts w:ascii="Cambria Math" w:hAnsi="Cambria Math" w:cs="David"/>
+                              <w:color w:val="000000" w:themeColor="text1"/>
+                              <w:sz w:val="22"/>
+                              <w:szCs w:val="22"/>
+                            </w:rPr>
+                            <m:t>10</m:t>
+                          </m:r>
+                        </m:e>
+                        <m:sub>
+                          <m:r>
+                            <w:rPr>
+                              <w:rFonts w:ascii="Cambria Math" w:hAnsi="Cambria Math" w:cs="David"/>
+                              <w:color w:val="000000" w:themeColor="text1"/>
+                              <w:sz w:val="22"/>
+                              <w:szCs w:val="22"/>
+                            </w:rPr>
+                            <m:t>min</m:t>
+                          </m:r>
+                        </m:sub>
+                      </m:sSub>
+                      <m:r>
+                        <w:rPr>
+                          <w:rFonts w:ascii="Cambria Math" w:hAnsi="Cambria Math" w:cs="David"/>
+                          <w:color w:val="000000" w:themeColor="text1"/>
+                          <w:sz w:val="22"/>
+                          <w:szCs w:val="22"/>
+                        </w:rPr>
+                        <m:t>)</m:t>
+                      </m:r>
+                    </m:e>
+                  </m:d>
+                </m:num>
+                <m:den>
                   <m:r>
                     <w:rPr>
                       <w:rFonts w:ascii="Cambria Math" w:hAnsi="Cambria Math" w:cs="David"/>
-                      <w:color w:val="000000"/>
+                      <w:color w:val="000000" w:themeColor="text1"/>
+                      <w:sz w:val="22"/>
+                      <w:szCs w:val="22"/>
                     </w:rPr>
-                    <m:t>θ</m:t>
+                    <m:t>6</m:t>
                   </m:r>
-                </m:e>
-                <m:sub>
-                  <m:r>
-                    <w:rPr>
-                      <w:rFonts w:ascii="Cambria Math" w:hAnsi="Cambria Math" w:cs="David"/>
-                      <w:color w:val="000000"/>
-                    </w:rPr>
-                    <m:t>i</m:t>
-                  </m:r>
-                </m:sub>
-              </m:sSub>
+                </m:den>
+              </m:f>
             </m:e>
-          </m:nary>
+          </m:rad>
         </m:oMath>
       </m:oMathPara>
     </w:p>
@@ -7698,17 +7781,16 @@
       <w:pPr>
         <w:spacing w:line="360" w:lineRule="auto"/>
         <w:ind w:right="-2"/>
-        <w:jc w:val="both"/>
-        <w:rPr>
-          <w:rFonts w:ascii="David" w:hAnsi="David" w:cs="David"/>
-          <w:color w:val="000000" w:themeColor="text1"/>
-        </w:rPr>
-      </w:pPr>
-    </w:p>
-    <w:p>
-      <w:pPr>
-        <w:spacing w:line="360" w:lineRule="auto"/>
-        <w:ind w:right="-2"/>
+        <w:rPr>
+          <w:rFonts w:ascii="David" w:hAnsi="David" w:cs="David"/>
+          <w:color w:val="000000" w:themeColor="text1"/>
+        </w:rPr>
+      </w:pPr>
+    </w:p>
+    <w:p>
+      <w:pPr>
+        <w:spacing w:line="360" w:lineRule="auto"/>
+        <w:ind w:right="-2" w:firstLine="720"/>
         <w:jc w:val="both"/>
         <w:rPr>
           <w:rFonts w:ascii="David" w:hAnsi="David" w:cs="David"/>
@@ -7718,221 +7800,72 @@
       <w:r>
         <w:rPr>
           <w:rFonts w:ascii="David" w:hAnsi="David" w:cs="David"/>
+          <w:color w:val="000000" w:themeColor="text1"/>
+        </w:rPr>
+        <w:t xml:space="preserve">Turbulence is essentially the motions of the wind over the time scales smaller than the averaging time used to determine the mean wind. Turbulence consists of circular whirls or eddies of all possible directions that serve to disperse pollutants by mixing with air having lower pollutant concentrations. It is common to divide the causes of turbulence to mechanical turbulence and buoyant generation of turbulence. </w:t>
+      </w:r>
+      <w:r>
+        <w:rPr>
+          <w:rFonts w:ascii="David" w:hAnsi="David" w:cs="David"/>
           <w:color w:val="FF0000"/>
         </w:rPr>
-        <w:t>The</w:t>
+        <w:t xml:space="preserve">Fluctuations in </w:t>
       </w:r>
       <w:r>
         <w:rPr>
           <w:rFonts w:ascii="David" w:hAnsi="David" w:cs="David"/>
           <w:color w:val="FF0000"/>
         </w:rPr>
-        <w:t xml:space="preserve"> average wind direction is </w:t>
+        <w:t xml:space="preserve">wind direction may represent </w:t>
       </w:r>
       <w:r>
         <w:rPr>
           <w:rFonts w:ascii="David" w:hAnsi="David" w:cs="David"/>
           <w:color w:val="FF0000"/>
         </w:rPr>
-        <w:t xml:space="preserve">then </w:t>
+        <w:t xml:space="preserve">mechanical turbulence that </w:t>
       </w:r>
       <w:r>
         <w:rPr>
           <w:rFonts w:ascii="David" w:hAnsi="David" w:cs="David"/>
           <w:color w:val="FF0000"/>
         </w:rPr>
-        <w:t>given via the four-quadrant arctan(</w:t>
-      </w:r>
-      <w:proofErr w:type="spellStart"/>
-      <w:proofErr w:type="gramStart"/>
+        <w:t xml:space="preserve">is formed by the friction with Earth’s surface. </w:t>
+      </w:r>
       <w:r>
         <w:rPr>
           <w:rFonts w:ascii="David" w:hAnsi="David" w:cs="David"/>
           <w:color w:val="FF0000"/>
         </w:rPr>
-        <w:t>x,y</w:t>
-      </w:r>
-      <w:proofErr w:type="spellEnd"/>
-      <w:proofErr w:type="gramEnd"/>
+        <w:t xml:space="preserve">Distinguishing between daytime and nighttime takes into consideration </w:t>
+      </w:r>
       <w:r>
         <w:rPr>
           <w:rFonts w:ascii="David" w:hAnsi="David" w:cs="David"/>
           <w:color w:val="FF0000"/>
         </w:rPr>
-        <w:t>) function</w:t>
+        <w:t xml:space="preserve">buoyant </w:t>
       </w:r>
       <w:r>
         <w:rPr>
           <w:rFonts w:ascii="David" w:hAnsi="David" w:cs="David"/>
           <w:color w:val="FF0000"/>
         </w:rPr>
-        <w:t xml:space="preserve">. </w:t>
-      </w:r>
-      <w:r>
-        <w:rPr>
-          <w:rFonts w:ascii="Arial" w:hAnsi="Arial" w:cs="Arial"/>
-          <w:vanish/>
-          <w:color w:val="222222"/>
-          <w:sz w:val="25"/>
-          <w:szCs w:val="25"/>
-        </w:rPr>
-        <w:t>θa=arctan</w:t>
-      </w:r>
-      <w:r>
-        <w:rPr>
-          <w:rFonts w:ascii="Cambria Math" w:hAnsi="Cambria Math" w:cs="Cambria Math"/>
-          <w:vanish/>
-          <w:color w:val="222222"/>
-          <w:sz w:val="25"/>
-          <w:szCs w:val="25"/>
-        </w:rPr>
-        <w:t>⁡</w:t>
-      </w:r>
-      <w:r>
-        <w:rPr>
-          <w:rFonts w:ascii="Arial" w:hAnsi="Arial" w:cs="Arial"/>
-          <w:vanish/>
-          <w:color w:val="222222"/>
-          <w:sz w:val="25"/>
-          <w:szCs w:val="25"/>
-        </w:rPr>
-        <w:t>(ca,sa).</w:t>
-      </w:r>
-      <w:r>
-        <w:rPr>
-          <w:rFonts w:ascii="Arial" w:hAnsi="Arial" w:cs="Arial"/>
-          <w:vanish/>
-          <w:color w:val="222222"/>
-          <w:sz w:val="25"/>
-          <w:szCs w:val="25"/>
-        </w:rPr>
-        <w:t xml:space="preserve">For each </w:t>
-      </w:r>
-    </w:p>
-    <w:p>
-      <w:pPr>
-        <w:spacing w:line="360" w:lineRule="auto"/>
-        <w:ind w:right="-2"/>
-        <w:jc w:val="both"/>
+        <w:t xml:space="preserve">turbulence generated by </w:t>
+      </w:r>
+      <w:r>
         <w:rPr>
           <w:rFonts w:ascii="David" w:hAnsi="David" w:cs="David"/>
           <w:color w:val="FF0000"/>
         </w:rPr>
-      </w:pPr>
+        <w:t>… all kinds of processes….</w:t>
+      </w:r>
       <w:r>
         <w:rPr>
           <w:rFonts w:ascii="David" w:hAnsi="David" w:cs="David"/>
           <w:color w:val="FF0000"/>
         </w:rPr>
-        <w:t>NOTE: HERE, I DON’T UNDERSTAND IF TO USE EQUATION 6.2.10 IF I ALREADY TAKE AVERAGE VALUES OF SIN AND COS THETA….</w:t>
-      </w:r>
-    </w:p>
-    <w:p>
-      <w:pPr>
-        <w:spacing w:line="360" w:lineRule="auto"/>
-        <w:ind w:right="-2"/>
-        <w:jc w:val="both"/>
-        <w:rPr>
-          <w:rFonts w:ascii="David" w:hAnsi="David" w:cs="David"/>
-          <w:color w:val="FF0000"/>
-        </w:rPr>
-      </w:pPr>
-    </w:p>
-    <w:p>
-      <w:pPr>
-        <w:spacing w:line="360" w:lineRule="auto"/>
-        <w:ind w:right="-2"/>
-        <w:jc w:val="both"/>
-        <w:rPr>
-          <w:rFonts w:ascii="David" w:hAnsi="David" w:cs="David"/>
-          <w:color w:val="FF0000"/>
-        </w:rPr>
-      </w:pPr>
-      <w:r>
-        <w:rPr>
-          <w:rFonts w:ascii="David" w:hAnsi="David" w:cs="David"/>
-          <w:color w:val="000000" w:themeColor="text1"/>
-        </w:rPr>
-        <w:t xml:space="preserve">Turbulence is essentially the motions of the wind over the time scales smaller than the averaging time used to determine the mean wind. Turbulence consists of circular whirls or eddies of all possible directions that serve to disperse pollutants by mixing with air having lower pollutant concentrations. It is common to divide the causes of turbulence to mechanical turbulence and buoyant generation of turbulence. </w:t>
-      </w:r>
-      <w:r>
-        <w:rPr>
-          <w:rFonts w:ascii="David" w:hAnsi="David" w:cs="David"/>
-          <w:color w:val="FF0000"/>
-        </w:rPr>
-        <w:t xml:space="preserve">Fluctuations in </w:t>
-      </w:r>
-      <w:r>
-        <w:rPr>
-          <w:rFonts w:ascii="David" w:hAnsi="David" w:cs="David"/>
-          <w:color w:val="FF0000"/>
-        </w:rPr>
-        <w:t xml:space="preserve">wind direction may represent </w:t>
-      </w:r>
-      <w:r>
-        <w:rPr>
-          <w:rFonts w:ascii="David" w:hAnsi="David" w:cs="David"/>
-          <w:color w:val="FF0000"/>
-        </w:rPr>
-        <w:t xml:space="preserve">mechanical turbulence that </w:t>
-      </w:r>
-      <w:r>
-        <w:rPr>
-          <w:rFonts w:ascii="David" w:hAnsi="David" w:cs="David"/>
-          <w:color w:val="FF0000"/>
-        </w:rPr>
-        <w:t xml:space="preserve">is formed by the friction with Earth’s surface. </w:t>
-      </w:r>
-      <w:r>
-        <w:rPr>
-          <w:rFonts w:ascii="David" w:hAnsi="David" w:cs="David"/>
-          <w:color w:val="FF0000"/>
-        </w:rPr>
-        <w:t xml:space="preserve">Distinguishing between daytime and nighttime takes into consideration </w:t>
-      </w:r>
-      <w:r>
-        <w:rPr>
-          <w:rFonts w:ascii="David" w:hAnsi="David" w:cs="David"/>
-          <w:color w:val="FF0000"/>
-        </w:rPr>
-        <w:t xml:space="preserve">buoyant </w:t>
-      </w:r>
-      <w:r>
-        <w:rPr>
-          <w:rFonts w:ascii="David" w:hAnsi="David" w:cs="David"/>
-          <w:color w:val="FF0000"/>
-        </w:rPr>
-        <w:t xml:space="preserve">turbulence generated by </w:t>
-      </w:r>
-      <w:r>
-        <w:rPr>
-          <w:rFonts w:ascii="David" w:hAnsi="David" w:cs="David"/>
-          <w:color w:val="FF0000"/>
-        </w:rPr>
-        <w:t>… all kinds of processes</w:t>
-      </w:r>
-      <w:proofErr w:type="gramStart"/>
-      <w:r>
-        <w:rPr>
-          <w:rFonts w:ascii="David" w:hAnsi="David" w:cs="David"/>
-          <w:color w:val="FF0000"/>
-        </w:rPr>
-        <w:t>….</w:t>
-      </w:r>
-      <w:r>
-        <w:rPr>
-          <w:rFonts w:ascii="David" w:hAnsi="David" w:cs="David"/>
-          <w:color w:val="FF0000"/>
-        </w:rPr>
-        <w:t>NOT</w:t>
-      </w:r>
-      <w:proofErr w:type="gramEnd"/>
-      <w:r>
-        <w:rPr>
-          <w:rFonts w:ascii="David" w:hAnsi="David" w:cs="David"/>
-          <w:color w:val="FF0000"/>
-        </w:rPr>
-        <w:t xml:space="preserve"> SURE</w:t>
+        <w:t>NOT SURE</w:t>
       </w:r>
       <w:r>
         <w:rPr>
@@ -7978,7 +7911,6 @@
           <w:bCs/>
           <w:color w:val="000000"/>
         </w:rPr>
-        <w:lastRenderedPageBreak/>
         <w:t xml:space="preserve">Meteorology </w:t>
       </w:r>
     </w:p>
@@ -8526,7 +8458,15 @@
           <w:rFonts w:ascii="David" w:hAnsi="David" w:cs="David"/>
           <w:color w:val="000000"/>
         </w:rPr>
-        <w:t>atmosphere as well. Such conditions</w:t>
+        <w:t xml:space="preserve">atmosphere as well. </w:t>
+      </w:r>
+      <w:r>
+        <w:rPr>
+          <w:rFonts w:ascii="David" w:hAnsi="David" w:cs="David"/>
+          <w:color w:val="000000"/>
+        </w:rPr>
+        <w:lastRenderedPageBreak/>
+        <w:t>Such conditions</w:t>
       </w:r>
       <w:r>
         <w:rPr>
@@ -8791,72 +8731,8 @@
           <w:color w:val="000000"/>
         </w:rPr>
       </w:pPr>
-    </w:p>
-    <w:p>
-      <w:pPr>
-        <w:spacing w:line="360" w:lineRule="auto"/>
-        <w:ind w:right="-2"/>
-        <w:jc w:val="both"/>
-        <w:rPr>
-          <w:rFonts w:ascii="David" w:hAnsi="David" w:cs="David"/>
-          <w:color w:val="000000"/>
-        </w:rPr>
-      </w:pPr>
-    </w:p>
-    <w:p>
-      <w:pPr>
-        <w:spacing w:line="360" w:lineRule="auto"/>
-        <w:ind w:right="-2"/>
-        <w:jc w:val="both"/>
-        <w:rPr>
-          <w:rFonts w:ascii="David" w:hAnsi="David" w:cs="David"/>
-          <w:color w:val="000000"/>
-        </w:rPr>
-      </w:pPr>
-    </w:p>
-    <w:p>
-      <w:pPr>
-        <w:spacing w:line="360" w:lineRule="auto"/>
-        <w:ind w:right="-2"/>
-        <w:jc w:val="both"/>
-        <w:rPr>
-          <w:rFonts w:ascii="David" w:hAnsi="David" w:cs="David"/>
-          <w:color w:val="000000"/>
-        </w:rPr>
-      </w:pPr>
-    </w:p>
-    <w:p>
-      <w:pPr>
-        <w:spacing w:line="360" w:lineRule="auto"/>
-        <w:ind w:right="-2"/>
-        <w:jc w:val="both"/>
-        <w:rPr>
-          <w:rFonts w:ascii="David" w:hAnsi="David" w:cs="David"/>
-          <w:color w:val="000000"/>
-        </w:rPr>
-      </w:pPr>
-    </w:p>
-    <w:p>
-      <w:pPr>
-        <w:spacing w:line="360" w:lineRule="auto"/>
-        <w:ind w:right="-2"/>
-        <w:jc w:val="both"/>
-        <w:rPr>
-          <w:rFonts w:ascii="David" w:hAnsi="David" w:cs="David"/>
-          <w:color w:val="000000"/>
-        </w:rPr>
-      </w:pPr>
-    </w:p>
-    <w:p>
-      <w:pPr>
-        <w:spacing w:line="360" w:lineRule="auto"/>
-        <w:ind w:right="-2"/>
-        <w:jc w:val="both"/>
-        <w:rPr>
-          <w:rFonts w:ascii="David" w:hAnsi="David" w:cs="David"/>
-          <w:color w:val="000000"/>
-        </w:rPr>
-      </w:pPr>
+      <w:bookmarkStart w:id="2" w:name="_GoBack"/>
+      <w:bookmarkEnd w:id="2"/>
     </w:p>
     <w:p>
       <w:pPr>
@@ -8999,6 +8875,7 @@
           <w:noProof/>
           <w:color w:val="000000"/>
         </w:rPr>
+        <w:lastRenderedPageBreak/>
         <w:drawing>
           <wp:inline distT="0" distB="0" distL="0" distR="0" wp14:anchorId="22A61B9D" wp14:editId="743B967C">
             <wp:extent cx="3948416" cy="2450891"/>
@@ -10303,6 +10180,7 @@
           <w:bCs/>
           <w:color w:val="000000"/>
         </w:rPr>
+        <w:lastRenderedPageBreak/>
         <w:t>Data</w:t>
       </w:r>
     </w:p>
@@ -10446,41 +10324,32 @@
         </w:rPr>
         <w:t xml:space="preserve">one station </w:t>
       </w:r>
-      <w:proofErr w:type="spellStart"/>
       <w:r>
         <w:rPr>
           <w:rFonts w:ascii="David" w:hAnsi="David" w:cs="David"/>
           <w:color w:val="FF0000"/>
         </w:rPr>
-        <w:t>Nevatim</w:t>
-      </w:r>
-      <w:proofErr w:type="spellEnd"/>
+        <w:t>Nevatim/Negev junction</w:t>
+      </w:r>
       <w:r>
         <w:rPr>
           <w:rFonts w:ascii="David" w:hAnsi="David" w:cs="David"/>
           <w:color w:val="FF0000"/>
         </w:rPr>
-        <w:t>/Negev junction</w:t>
+        <w:t xml:space="preserve">. </w:t>
+      </w:r>
+      <w:r>
+        <w:rPr>
+          <w:rFonts w:ascii="David" w:hAnsi="David" w:cs="David"/>
+          <w:color w:val="000000" w:themeColor="text1"/>
+        </w:rPr>
+        <w:t>This station was chosen since</w:t>
       </w:r>
       <w:r>
         <w:rPr>
           <w:rFonts w:ascii="David" w:hAnsi="David" w:cs="David"/>
           <w:color w:val="FF0000"/>
         </w:rPr>
-        <w:t xml:space="preserve">. </w:t>
-      </w:r>
-      <w:r>
-        <w:rPr>
-          <w:rFonts w:ascii="David" w:hAnsi="David" w:cs="David"/>
-          <w:color w:val="000000" w:themeColor="text1"/>
-        </w:rPr>
-        <w:t>This station was chosen since</w:t>
-      </w:r>
-      <w:r>
-        <w:rPr>
-          <w:rFonts w:ascii="David" w:hAnsi="David" w:cs="David"/>
-          <w:color w:val="FF0000"/>
-        </w:rPr>
         <w:t xml:space="preserve"> </w:t>
       </w:r>
       <w:r>
@@ -10530,26 +10399,8 @@
           <w:rFonts w:ascii="David" w:hAnsi="David" w:cs="David"/>
           <w:color w:val="000000" w:themeColor="text1"/>
         </w:rPr>
-        <w:t xml:space="preserve"> problem, possibly in an idealized location such as Ramat </w:t>
-      </w:r>
-      <w:proofErr w:type="spellStart"/>
-      <w:r>
-        <w:rPr>
-          <w:rFonts w:ascii="David" w:hAnsi="David" w:cs="David"/>
-          <w:color w:val="000000" w:themeColor="text1"/>
-        </w:rPr>
-        <w:t>Hovav</w:t>
-      </w:r>
-      <w:proofErr w:type="spellEnd"/>
-      <w:r>
-        <w:rPr>
-          <w:rFonts w:ascii="David" w:hAnsi="David" w:cs="David"/>
-          <w:color w:val="000000" w:themeColor="text1"/>
-        </w:rPr>
-        <w:t xml:space="preserve"> industrial zone in southern Israel. </w:t>
-      </w:r>
-      <w:bookmarkStart w:id="2" w:name="_GoBack"/>
-      <w:bookmarkEnd w:id="2"/>
+        <w:t xml:space="preserve"> problem, possibly in an idealized location such as Ramat Hovav industrial zone in southern Israel. </w:t>
+      </w:r>
     </w:p>
     <w:p>
       <w:pPr>
@@ -11321,7 +11172,6 @@
           <w:rFonts w:ascii="David" w:hAnsi="David" w:cs="David"/>
           <w:color w:val="000000" w:themeColor="text1"/>
         </w:rPr>
-        <w:lastRenderedPageBreak/>
         <w:t xml:space="preserve">Our set- </w:t>
       </w:r>
     </w:p>
@@ -11352,17 +11202,8 @@
           <w:rFonts w:ascii="David" w:hAnsi="David" w:cs="David"/>
           <w:color w:val="000000"/>
         </w:rPr>
-        <w:t xml:space="preserve">Z=0, so solution looks </w:t>
-      </w:r>
-      <w:proofErr w:type="gramStart"/>
-      <w:r>
-        <w:rPr>
-          <w:rFonts w:ascii="David" w:hAnsi="David" w:cs="David"/>
-          <w:color w:val="000000"/>
-        </w:rPr>
-        <w:t>like:…</w:t>
-      </w:r>
-      <w:proofErr w:type="gramEnd"/>
+        <w:t>Z=0, so solution looks like:…</w:t>
+      </w:r>
     </w:p>
     <w:p>
       <w:pPr>
@@ -11568,9 +11409,21 @@
           <w:color w:val="000000"/>
           <w:rtl/>
         </w:rPr>
-        <w:t xml:space="preserve">לקחת מקרה </w:t>
-      </w:r>
-      <w:proofErr w:type="spellStart"/>
+        <w:t>לקחת מקרה אמיתי (רמת חובב)</w:t>
+      </w:r>
+    </w:p>
+    <w:p>
+      <w:pPr>
+        <w:bidi/>
+        <w:spacing w:line="360" w:lineRule="auto"/>
+        <w:ind w:right="-2"/>
+        <w:jc w:val="both"/>
+        <w:rPr>
+          <w:rFonts w:ascii="David" w:hAnsi="David" w:cs="David"/>
+          <w:color w:val="000000"/>
+          <w:rtl/>
+        </w:rPr>
+      </w:pPr>
       <w:r>
         <w:rPr>
           <w:rFonts w:ascii="David" w:hAnsi="David" w:cs="David" w:hint="cs"/>
@@ -11579,9 +11432,8 @@
           <w:color w:val="000000"/>
           <w:rtl/>
         </w:rPr>
-        <w:t>אמיתי</w:t>
-      </w:r>
-      <w:proofErr w:type="spellEnd"/>
+        <w:t>להשתמש במודל דיספרסיה מתוחכם יותר</w:t>
+      </w:r>
       <w:r>
         <w:rPr>
           <w:rFonts w:ascii="David" w:hAnsi="David" w:cs="David" w:hint="cs"/>
@@ -11590,7 +11442,7 @@
           <w:color w:val="000000"/>
           <w:rtl/>
         </w:rPr>
-        <w:t xml:space="preserve"> (רמת חובב)</w:t>
+        <w:t>, אולי אין צורך?</w:t>
       </w:r>
     </w:p>
     <w:p>
@@ -11601,20 +11453,12 @@
         <w:jc w:val="both"/>
         <w:rPr>
           <w:rFonts w:ascii="David" w:hAnsi="David" w:cs="David"/>
-          <w:color w:val="000000"/>
-          <w:rtl/>
-        </w:rPr>
-      </w:pPr>
-      <w:r>
-        <w:rPr>
-          <w:rFonts w:ascii="David" w:hAnsi="David" w:cs="David" w:hint="cs"/>
           <w:b/>
           <w:bCs/>
           <w:color w:val="000000"/>
           <w:rtl/>
         </w:rPr>
-        <w:t>להשתמש במודל דיספרסיה מתוחכם יותר</w:t>
-      </w:r>
+      </w:pPr>
       <w:r>
         <w:rPr>
           <w:rFonts w:ascii="David" w:hAnsi="David" w:cs="David" w:hint="cs"/>
@@ -11623,34 +11467,33 @@
           <w:color w:val="000000"/>
           <w:rtl/>
         </w:rPr>
-        <w:t>, אולי אין צורך?</w:t>
-      </w:r>
-    </w:p>
-    <w:p>
-      <w:pPr>
-        <w:bidi/>
-        <w:spacing w:line="360" w:lineRule="auto"/>
-        <w:ind w:right="-2"/>
-        <w:jc w:val="both"/>
-        <w:rPr>
-          <w:rFonts w:ascii="David" w:hAnsi="David" w:cs="David"/>
+        <w:t xml:space="preserve">להשתמש במקרה בעולם האמיתי. המעבר לעולם האמיתי הוא קשה. הוא דורש טופוגרפיה, כיסוי שטח, וידע על כל המקורות באזור המחקר וריכוזי רקע. </w:t>
+      </w:r>
+      <w:r>
+        <w:rPr>
+          <w:rFonts w:ascii="David" w:hAnsi="David" w:cs="David" w:hint="cs"/>
           <w:b/>
           <w:bCs/>
           <w:color w:val="000000"/>
           <w:rtl/>
         </w:rPr>
-      </w:pPr>
-      <w:r>
-        <w:rPr>
-          <w:rFonts w:ascii="David" w:hAnsi="David" w:cs="David" w:hint="cs"/>
+        <w:t xml:space="preserve">וכנראה גם מודל מתוחכם יותר. </w:t>
+      </w:r>
+    </w:p>
+    <w:p>
+      <w:pPr>
+        <w:bidi/>
+        <w:spacing w:line="360" w:lineRule="auto"/>
+        <w:ind w:right="-2"/>
+        <w:jc w:val="both"/>
+        <w:rPr>
+          <w:rFonts w:ascii="David" w:hAnsi="David" w:cs="David"/>
           <w:b/>
           <w:bCs/>
           <w:color w:val="000000"/>
           <w:rtl/>
         </w:rPr>
-        <w:t xml:space="preserve">להשתמש במקרה בעולם </w:t>
-      </w:r>
-      <w:proofErr w:type="spellStart"/>
+      </w:pPr>
       <w:r>
         <w:rPr>
           <w:rFonts w:ascii="David" w:hAnsi="David" w:cs="David" w:hint="cs"/>
@@ -11659,55 +11502,72 @@
           <w:color w:val="000000"/>
           <w:rtl/>
         </w:rPr>
-        <w:t>האמיתי</w:t>
-      </w:r>
-      <w:proofErr w:type="spellEnd"/>
-      <w:r>
-        <w:rPr>
-          <w:rFonts w:ascii="David" w:hAnsi="David" w:cs="David" w:hint="cs"/>
+        <w:t xml:space="preserve">הדאטה של שיקגו </w:t>
+      </w:r>
+    </w:p>
+    <w:p>
+      <w:pPr>
+        <w:bidi/>
+        <w:spacing w:line="360" w:lineRule="auto"/>
+        <w:ind w:right="-2"/>
+        <w:jc w:val="both"/>
+        <w:rPr>
+          <w:rFonts w:ascii="David" w:hAnsi="David" w:cs="David"/>
+          <w:color w:val="000000"/>
+          <w:rtl/>
+        </w:rPr>
+      </w:pPr>
+    </w:p>
+    <w:p>
+      <w:pPr>
+        <w:spacing w:line="360" w:lineRule="auto"/>
+        <w:ind w:right="-2"/>
+        <w:jc w:val="both"/>
+        <w:rPr>
+          <w:rFonts w:ascii="David" w:hAnsi="David" w:cs="David"/>
           <w:b/>
           <w:bCs/>
-          <w:color w:val="000000"/>
-          <w:rtl/>
-        </w:rPr>
-        <w:t xml:space="preserve">. המעבר לעולם </w:t>
-      </w:r>
-      <w:proofErr w:type="spellStart"/>
-      <w:r>
-        <w:rPr>
-          <w:rFonts w:ascii="David" w:hAnsi="David" w:cs="David" w:hint="cs"/>
+        </w:rPr>
+      </w:pPr>
+    </w:p>
+    <w:p>
+      <w:pPr>
+        <w:spacing w:line="360" w:lineRule="auto"/>
+        <w:ind w:right="-2"/>
+        <w:jc w:val="both"/>
+        <w:rPr>
+          <w:rFonts w:ascii="David" w:hAnsi="David" w:cs="David"/>
           <w:b/>
           <w:bCs/>
-          <w:color w:val="000000"/>
-          <w:rtl/>
-        </w:rPr>
-        <w:t>האמיתי</w:t>
-      </w:r>
-      <w:proofErr w:type="spellEnd"/>
-      <w:r>
-        <w:rPr>
-          <w:rFonts w:ascii="David" w:hAnsi="David" w:cs="David" w:hint="cs"/>
+        </w:rPr>
+      </w:pPr>
+    </w:p>
+    <w:p>
+      <w:pPr>
+        <w:spacing w:line="360" w:lineRule="auto"/>
+        <w:ind w:right="-2"/>
+        <w:jc w:val="both"/>
+        <w:rPr>
+          <w:rFonts w:ascii="David" w:hAnsi="David" w:cs="David"/>
           <w:b/>
           <w:bCs/>
-          <w:color w:val="000000"/>
-          <w:rtl/>
-        </w:rPr>
-        <w:t xml:space="preserve"> הוא קשה. הוא דורש טופוגרפיה, כיסוי שטח, וידע על כל המקורות באזור המחקר וריכוזי רקע. </w:t>
-      </w:r>
-      <w:r>
-        <w:rPr>
-          <w:rFonts w:ascii="David" w:hAnsi="David" w:cs="David" w:hint="cs"/>
+        </w:rPr>
+      </w:pPr>
+    </w:p>
+    <w:p>
+      <w:pPr>
+        <w:spacing w:line="360" w:lineRule="auto"/>
+        <w:ind w:right="-2"/>
+        <w:jc w:val="both"/>
+        <w:rPr>
+          <w:rFonts w:ascii="David" w:hAnsi="David" w:cs="David"/>
           <w:b/>
           <w:bCs/>
-          <w:color w:val="000000"/>
-          <w:rtl/>
-        </w:rPr>
-        <w:t xml:space="preserve">וכנראה גם מודל מתוחכם יותר. </w:t>
-      </w:r>
-    </w:p>
-    <w:p>
-      <w:pPr>
-        <w:bidi/>
+        </w:rPr>
+      </w:pPr>
+    </w:p>
+    <w:p>
+      <w:pPr>
         <w:spacing w:line="360" w:lineRule="auto"/>
         <w:ind w:right="-2"/>
         <w:jc w:val="both"/>
@@ -11715,43 +11575,30 @@
           <w:rFonts w:ascii="David" w:hAnsi="David" w:cs="David"/>
           <w:b/>
           <w:bCs/>
-          <w:color w:val="000000"/>
-          <w:rtl/>
-        </w:rPr>
-      </w:pPr>
-      <w:proofErr w:type="spellStart"/>
-      <w:r>
-        <w:rPr>
-          <w:rFonts w:ascii="David" w:hAnsi="David" w:cs="David" w:hint="cs"/>
+        </w:rPr>
+      </w:pPr>
+    </w:p>
+    <w:p>
+      <w:pPr>
+        <w:spacing w:line="360" w:lineRule="auto"/>
+        <w:ind w:right="-2"/>
+        <w:jc w:val="both"/>
+        <w:rPr>
+          <w:rFonts w:ascii="David" w:hAnsi="David" w:cs="David"/>
           <w:b/>
           <w:bCs/>
-          <w:color w:val="000000"/>
-          <w:rtl/>
-        </w:rPr>
-        <w:t>הדאטה</w:t>
-      </w:r>
-      <w:proofErr w:type="spellEnd"/>
-      <w:r>
-        <w:rPr>
-          <w:rFonts w:ascii="David" w:hAnsi="David" w:cs="David" w:hint="cs"/>
+        </w:rPr>
+      </w:pPr>
+    </w:p>
+    <w:p>
+      <w:pPr>
+        <w:spacing w:line="360" w:lineRule="auto"/>
+        <w:ind w:right="-2"/>
+        <w:jc w:val="both"/>
+        <w:rPr>
+          <w:rFonts w:ascii="David" w:hAnsi="David" w:cs="David"/>
           <w:b/>
           <w:bCs/>
-          <w:color w:val="000000"/>
-          <w:rtl/>
-        </w:rPr>
-        <w:t xml:space="preserve"> של שיקגו </w:t>
-      </w:r>
-    </w:p>
-    <w:p>
-      <w:pPr>
-        <w:bidi/>
-        <w:spacing w:line="360" w:lineRule="auto"/>
-        <w:ind w:right="-2"/>
-        <w:jc w:val="both"/>
-        <w:rPr>
-          <w:rFonts w:ascii="David" w:hAnsi="David" w:cs="David"/>
-          <w:color w:val="000000"/>
-          <w:rtl/>
         </w:rPr>
       </w:pPr>
     </w:p>
@@ -11802,18 +11649,14 @@
           <w:bCs/>
         </w:rPr>
       </w:pPr>
-    </w:p>
-    <w:p>
-      <w:pPr>
-        <w:spacing w:line="360" w:lineRule="auto"/>
-        <w:ind w:right="-2"/>
-        <w:jc w:val="both"/>
-        <w:rPr>
-          <w:rFonts w:ascii="David" w:hAnsi="David" w:cs="David"/>
+      <w:r>
+        <w:rPr>
+          <w:rFonts w:ascii="David" w:hAnsi="David" w:cs="David" w:hint="cs"/>
           <w:b/>
           <w:bCs/>
         </w:rPr>
-      </w:pPr>
+        <w:t xml:space="preserve">Initial results </w:t>
+      </w:r>
     </w:p>
     <w:p>
       <w:pPr>
@@ -11834,405 +11677,275 @@
         <w:jc w:val="both"/>
         <w:rPr>
           <w:rFonts w:ascii="David" w:hAnsi="David" w:cs="David"/>
+          <w:color w:val="000000"/>
+        </w:rPr>
+      </w:pPr>
+      <w:r>
+        <w:rPr>
+          <w:rFonts w:ascii="David" w:hAnsi="David" w:cs="David" w:hint="cs"/>
+          <w:color w:val="000000"/>
+        </w:rPr>
+        <w:t xml:space="preserve">A simulation using a synthetic set of stacks was performed in order to evaluate the proposed method for sensors’ placement. Usually, several constraints exist when placing static sensors; i) law requires sensors to be employed in populated areas, i.e., inside neighborhoods, ii) placing sensors inside the industrial region could have an effect on the network ability to separate between sources </w:t>
+      </w:r>
+      <w:r>
+        <w:rPr>
+          <w:rFonts w:ascii="David" w:hAnsi="David" w:cs="David" w:hint="cs"/>
+          <w:color w:val="FF0000"/>
+        </w:rPr>
+        <w:t>(?)</w:t>
+      </w:r>
+      <w:r>
+        <w:rPr>
+          <w:rFonts w:ascii="David" w:hAnsi="David" w:cs="David" w:hint="cs"/>
+          <w:color w:val="000000"/>
+        </w:rPr>
+        <w:t xml:space="preserve">, iii) other physical constraints that may characterize the given study area (vegetation, public buildings). </w:t>
+      </w:r>
+    </w:p>
+    <w:p>
+      <w:pPr>
+        <w:pStyle w:val="Default"/>
+        <w:spacing w:line="360" w:lineRule="auto"/>
+        <w:ind w:right="-2"/>
+        <w:jc w:val="both"/>
+        <w:rPr>
+          <w:rFonts w:asciiTheme="majorBidi" w:eastAsia="Times New Roman" w:hAnsiTheme="majorBidi" w:cstheme="majorBidi"/>
+          <w:color w:val="C00000"/>
+        </w:rPr>
+      </w:pPr>
+      <w:r>
+        <w:rPr>
+          <w:rFonts w:asciiTheme="majorBidi" w:eastAsia="Times New Roman" w:hAnsiTheme="majorBidi" w:cstheme="majorBidi"/>
+          <w:color w:val="C00000"/>
+        </w:rPr>
+        <w:t xml:space="preserve">This is especially important in the case of complex industrial site, where access to the leak source might require significant amount of resource such as trained personal, protection gear etc.  </w:t>
+      </w:r>
+    </w:p>
+    <w:p>
+      <w:pPr>
+        <w:spacing w:line="360" w:lineRule="auto"/>
+        <w:ind w:right="-2"/>
+        <w:jc w:val="both"/>
+        <w:rPr>
+          <w:rFonts w:ascii="David" w:hAnsi="David" w:cs="David"/>
+          <w:color w:val="000000"/>
+        </w:rPr>
+      </w:pPr>
+    </w:p>
+    <w:p>
+      <w:pPr>
+        <w:spacing w:line="360" w:lineRule="auto"/>
+        <w:ind w:right="-2"/>
+        <w:jc w:val="both"/>
+        <w:rPr>
+          <w:rFonts w:ascii="David" w:hAnsi="David" w:cs="David"/>
+          <w:color w:val="000000"/>
+        </w:rPr>
+      </w:pPr>
+    </w:p>
+    <w:p>
+      <w:pPr>
+        <w:spacing w:line="360" w:lineRule="auto"/>
+        <w:ind w:right="-2"/>
+        <w:jc w:val="both"/>
+        <w:rPr>
+          <w:rFonts w:ascii="David" w:hAnsi="David" w:cs="David"/>
+          <w:color w:val="000000"/>
+        </w:rPr>
+      </w:pPr>
+      <w:r>
+        <w:rPr>
+          <w:rFonts w:ascii="David" w:hAnsi="David" w:cs="David" w:hint="cs"/>
+          <w:color w:val="000000"/>
+        </w:rPr>
+        <w:t>Basic idea:  using PED, using winds and atmospheric stability states that characterize the area.</w:t>
+      </w:r>
+    </w:p>
+    <w:p>
+      <w:pPr>
+        <w:spacing w:line="360" w:lineRule="auto"/>
+        <w:ind w:right="-2"/>
+        <w:jc w:val="both"/>
+        <w:rPr>
+          <w:rFonts w:ascii="David" w:hAnsi="David" w:cs="David"/>
+          <w:color w:val="000000"/>
+        </w:rPr>
+      </w:pPr>
+      <w:r>
+        <w:rPr>
+          <w:rFonts w:ascii="David" w:hAnsi="David" w:cs="David" w:hint="cs"/>
           <w:b/>
           <w:bCs/>
-        </w:rPr>
-      </w:pPr>
-    </w:p>
-    <w:p>
-      <w:pPr>
-        <w:spacing w:line="360" w:lineRule="auto"/>
-        <w:ind w:right="-2"/>
-        <w:jc w:val="both"/>
-        <w:rPr>
-          <w:rFonts w:ascii="David" w:hAnsi="David" w:cs="David"/>
+          <w:color w:val="000000"/>
+        </w:rPr>
+        <w:t>Simulation 1:</w:t>
+      </w:r>
+      <w:r>
+        <w:rPr>
+          <w:rFonts w:ascii="David" w:hAnsi="David" w:cs="David" w:hint="cs"/>
+          <w:color w:val="000000"/>
+        </w:rPr>
+        <w:t xml:space="preserve"> all sensors are the same and have perfect ( detection threshold is zero ?) sensitivity and infinite dynamic range (?).</w:t>
+      </w:r>
+    </w:p>
+    <w:p>
+      <w:pPr>
+        <w:spacing w:line="360" w:lineRule="auto"/>
+        <w:ind w:right="-2"/>
+        <w:jc w:val="both"/>
+        <w:rPr>
+          <w:rFonts w:ascii="David" w:hAnsi="David" w:cs="David"/>
+          <w:color w:val="000000"/>
+        </w:rPr>
+      </w:pPr>
+      <w:r>
+        <w:rPr>
+          <w:rFonts w:ascii="David" w:hAnsi="David" w:cs="David" w:hint="cs"/>
           <w:b/>
           <w:bCs/>
-        </w:rPr>
-      </w:pPr>
-    </w:p>
-    <w:p>
-      <w:pPr>
-        <w:spacing w:line="360" w:lineRule="auto"/>
-        <w:ind w:right="-2"/>
-        <w:jc w:val="both"/>
-        <w:rPr>
-          <w:rFonts w:ascii="David" w:hAnsi="David" w:cs="David"/>
+          <w:color w:val="000000"/>
+        </w:rPr>
+        <w:t xml:space="preserve">Simulation 2: </w:t>
+      </w:r>
+      <w:r>
+        <w:rPr>
+          <w:rFonts w:ascii="David" w:hAnsi="David" w:cs="David" w:hint="cs"/>
+          <w:color w:val="000000"/>
+        </w:rPr>
+        <w:t xml:space="preserve">running a simulation for reasonable sets of detection thresholds and dynamic ranges. See what type of sensor suits. </w:t>
+      </w:r>
+    </w:p>
+    <w:p>
+      <w:pPr>
+        <w:spacing w:line="360" w:lineRule="auto"/>
+        <w:ind w:right="-2"/>
+        <w:jc w:val="both"/>
+        <w:rPr>
+          <w:rFonts w:ascii="David" w:hAnsi="David" w:cs="David"/>
+          <w:color w:val="000000"/>
+          <w:rtl/>
+        </w:rPr>
+      </w:pPr>
+      <w:r>
+        <w:rPr>
+          <w:rFonts w:ascii="David" w:hAnsi="David" w:cs="David" w:hint="cs"/>
           <w:b/>
           <w:bCs/>
-        </w:rPr>
-      </w:pPr>
-    </w:p>
-    <w:p>
-      <w:pPr>
-        <w:spacing w:line="360" w:lineRule="auto"/>
-        <w:ind w:right="-2"/>
-        <w:jc w:val="both"/>
-        <w:rPr>
-          <w:rFonts w:ascii="David" w:hAnsi="David" w:cs="David"/>
+          <w:color w:val="000000"/>
+        </w:rPr>
+        <w:t xml:space="preserve">Simulation 3: </w:t>
+      </w:r>
+      <w:r>
+        <w:rPr>
+          <w:rFonts w:ascii="David" w:hAnsi="David" w:cs="David" w:hint="cs"/>
+          <w:strike/>
+          <w:color w:val="000000"/>
+        </w:rPr>
+        <w:t>change the density of the stacks inside a defined area of constant size.</w:t>
+      </w:r>
+      <w:r>
+        <w:rPr>
+          <w:rFonts w:ascii="David" w:hAnsi="David" w:cs="David" w:hint="cs"/>
+          <w:color w:val="000000"/>
+        </w:rPr>
+        <w:t xml:space="preserve"> </w:t>
+      </w:r>
+      <w:r>
+        <w:rPr>
+          <w:rFonts w:ascii="David" w:hAnsi="David" w:cs="David"/>
+          <w:color w:val="000000"/>
+        </w:rPr>
+        <w:t xml:space="preserve">Run for average yearly emissions Vs. table of factors emissions (my problem is with stacks that don’t work and then my PED calculation is for 5 and not less stacks). </w:t>
+      </w:r>
+    </w:p>
+    <w:p>
+      <w:pPr>
+        <w:spacing w:line="360" w:lineRule="auto"/>
+        <w:ind w:right="-2"/>
+        <w:jc w:val="both"/>
+        <w:rPr>
+          <w:rFonts w:ascii="David" w:hAnsi="David" w:cs="David"/>
+          <w:color w:val="000000"/>
+        </w:rPr>
+      </w:pPr>
+    </w:p>
+    <w:p>
+      <w:pPr>
+        <w:spacing w:line="360" w:lineRule="auto"/>
+        <w:ind w:right="-2"/>
+        <w:jc w:val="both"/>
+        <w:rPr>
+          <w:rFonts w:ascii="David" w:hAnsi="David" w:cs="David"/>
+          <w:color w:val="000000"/>
+        </w:rPr>
+      </w:pPr>
+      <w:r>
+        <w:rPr>
+          <w:rFonts w:ascii="David" w:hAnsi="David" w:cs="David" w:hint="cs"/>
+          <w:color w:val="000000"/>
+        </w:rPr>
+        <w:t xml:space="preserve">Assumptions: the optimization process is based on average emission rates of the stacks.So basically we don’t take into consideration activity hours of the plants. These are indirectly considered during the optimization process by PED calculations. Technically we could correlate weather conditions with stacks’ working hours. </w:t>
+      </w:r>
+    </w:p>
+    <w:p>
+      <w:pPr>
+        <w:spacing w:line="360" w:lineRule="auto"/>
+        <w:ind w:right="-2"/>
+        <w:jc w:val="both"/>
+        <w:rPr>
+          <w:rFonts w:ascii="David" w:hAnsi="David" w:cs="David"/>
+          <w:color w:val="000000"/>
+        </w:rPr>
+      </w:pPr>
+    </w:p>
+    <w:p>
+      <w:pPr>
+        <w:spacing w:line="360" w:lineRule="auto"/>
+        <w:ind w:right="-2"/>
+        <w:jc w:val="both"/>
+        <w:rPr>
+          <w:rFonts w:ascii="David" w:hAnsi="David" w:cs="David"/>
+          <w:color w:val="000000"/>
+        </w:rPr>
+      </w:pPr>
+      <w:r>
+        <w:rPr>
+          <w:rFonts w:ascii="David" w:hAnsi="David" w:cs="David" w:hint="cs"/>
+          <w:color w:val="000000"/>
+        </w:rPr>
+        <w:t xml:space="preserve">Such work may serve regulators and stakeholders. </w:t>
+      </w:r>
+    </w:p>
+    <w:p>
+      <w:pPr>
+        <w:spacing w:line="360" w:lineRule="auto"/>
+        <w:ind w:right="-2"/>
+        <w:jc w:val="both"/>
+        <w:rPr>
+          <w:rFonts w:ascii="David" w:hAnsi="David" w:cs="David"/>
+          <w:color w:val="000000"/>
+        </w:rPr>
+      </w:pPr>
+    </w:p>
+    <w:p>
+      <w:pPr>
+        <w:spacing w:line="360" w:lineRule="auto"/>
+        <w:ind w:right="-2"/>
+        <w:jc w:val="both"/>
+        <w:rPr>
+          <w:rFonts w:ascii="David" w:hAnsi="David" w:cs="David"/>
+          <w:color w:val="000000"/>
+        </w:rPr>
+      </w:pPr>
+      <w:r>
+        <w:rPr>
+          <w:rFonts w:ascii="David" w:hAnsi="David" w:cs="David" w:hint="cs"/>
           <w:b/>
           <w:bCs/>
-        </w:rPr>
-      </w:pPr>
-    </w:p>
-    <w:p>
-      <w:pPr>
-        <w:spacing w:line="360" w:lineRule="auto"/>
-        <w:ind w:right="-2"/>
-        <w:jc w:val="both"/>
-        <w:rPr>
-          <w:rFonts w:ascii="David" w:hAnsi="David" w:cs="David"/>
-          <w:b/>
-          <w:bCs/>
-        </w:rPr>
-      </w:pPr>
-      <w:r>
-        <w:rPr>
-          <w:rFonts w:ascii="David" w:hAnsi="David" w:cs="David" w:hint="cs"/>
-          <w:b/>
-          <w:bCs/>
-        </w:rPr>
-        <w:t xml:space="preserve">Initial results </w:t>
-      </w:r>
-    </w:p>
-    <w:p>
-      <w:pPr>
-        <w:spacing w:line="360" w:lineRule="auto"/>
-        <w:ind w:right="-2"/>
-        <w:jc w:val="both"/>
-        <w:rPr>
-          <w:rFonts w:ascii="David" w:hAnsi="David" w:cs="David"/>
-          <w:b/>
-          <w:bCs/>
-        </w:rPr>
-      </w:pPr>
-    </w:p>
-    <w:p>
-      <w:pPr>
-        <w:spacing w:line="360" w:lineRule="auto"/>
-        <w:ind w:right="-2"/>
-        <w:jc w:val="both"/>
-        <w:rPr>
-          <w:rFonts w:ascii="David" w:hAnsi="David" w:cs="David"/>
-          <w:color w:val="000000"/>
-        </w:rPr>
-      </w:pPr>
-      <w:r>
-        <w:rPr>
-          <w:rFonts w:ascii="David" w:hAnsi="David" w:cs="David" w:hint="cs"/>
-          <w:color w:val="000000"/>
-        </w:rPr>
-        <w:t xml:space="preserve">A simulation using a synthetic set of stacks was performed in order to evaluate the proposed method for sensors’ placement. Usually, several constraints exist when placing static sensors; </w:t>
-      </w:r>
-      <w:proofErr w:type="spellStart"/>
-      <w:r>
-        <w:rPr>
-          <w:rFonts w:ascii="David" w:hAnsi="David" w:cs="David" w:hint="cs"/>
-          <w:color w:val="000000"/>
-        </w:rPr>
-        <w:t>i</w:t>
-      </w:r>
-      <w:proofErr w:type="spellEnd"/>
-      <w:r>
-        <w:rPr>
-          <w:rFonts w:ascii="David" w:hAnsi="David" w:cs="David" w:hint="cs"/>
-          <w:color w:val="000000"/>
-        </w:rPr>
-        <w:t xml:space="preserve">) law requires sensors to be employed in populated areas, i.e., inside neighborhoods, ii) placing sensors inside the industrial region could have an effect on the network ability to separate between sources </w:t>
-      </w:r>
-      <w:r>
-        <w:rPr>
-          <w:rFonts w:ascii="David" w:hAnsi="David" w:cs="David" w:hint="cs"/>
-          <w:color w:val="FF0000"/>
-        </w:rPr>
-        <w:t>(?)</w:t>
-      </w:r>
-      <w:r>
-        <w:rPr>
-          <w:rFonts w:ascii="David" w:hAnsi="David" w:cs="David" w:hint="cs"/>
-          <w:color w:val="000000"/>
-        </w:rPr>
-        <w:t xml:space="preserve">, iii) other physical constraints that may characterize the given study area (vegetation, public buildings). </w:t>
-      </w:r>
-    </w:p>
-    <w:p>
-      <w:pPr>
-        <w:pStyle w:val="Default"/>
-        <w:spacing w:line="360" w:lineRule="auto"/>
-        <w:ind w:right="-2"/>
-        <w:jc w:val="both"/>
-        <w:rPr>
-          <w:rFonts w:asciiTheme="majorBidi" w:eastAsia="Times New Roman" w:hAnsiTheme="majorBidi" w:cstheme="majorBidi"/>
-          <w:color w:val="C00000"/>
-        </w:rPr>
-      </w:pPr>
-      <w:r>
-        <w:rPr>
-          <w:rFonts w:asciiTheme="majorBidi" w:eastAsia="Times New Roman" w:hAnsiTheme="majorBidi" w:cstheme="majorBidi"/>
-          <w:color w:val="C00000"/>
-        </w:rPr>
-        <w:t xml:space="preserve">This is especially important in the case of complex industrial site, where access to the leak source might require significant amount of resource such as trained personal, protection gear etc.  </w:t>
-      </w:r>
-    </w:p>
-    <w:p>
-      <w:pPr>
-        <w:spacing w:line="360" w:lineRule="auto"/>
-        <w:ind w:right="-2"/>
-        <w:jc w:val="both"/>
-        <w:rPr>
-          <w:rFonts w:ascii="David" w:hAnsi="David" w:cs="David"/>
-          <w:color w:val="000000"/>
-        </w:rPr>
-      </w:pPr>
-    </w:p>
-    <w:p>
-      <w:pPr>
-        <w:spacing w:line="360" w:lineRule="auto"/>
-        <w:ind w:right="-2"/>
-        <w:jc w:val="both"/>
-        <w:rPr>
-          <w:rFonts w:ascii="David" w:hAnsi="David" w:cs="David"/>
-          <w:color w:val="000000"/>
-        </w:rPr>
-      </w:pPr>
-    </w:p>
-    <w:p>
-      <w:pPr>
-        <w:spacing w:line="360" w:lineRule="auto"/>
-        <w:ind w:right="-2"/>
-        <w:jc w:val="both"/>
-        <w:rPr>
-          <w:rFonts w:ascii="David" w:hAnsi="David" w:cs="David"/>
-          <w:color w:val="000000"/>
-        </w:rPr>
-      </w:pPr>
-      <w:r>
-        <w:rPr>
-          <w:rFonts w:ascii="David" w:hAnsi="David" w:cs="David" w:hint="cs"/>
-          <w:color w:val="000000"/>
-        </w:rPr>
-        <w:t>Basic idea:  using PED, using winds and atmospheric stability states that characterize the area.</w:t>
-      </w:r>
-    </w:p>
-    <w:p>
-      <w:pPr>
-        <w:spacing w:line="360" w:lineRule="auto"/>
-        <w:ind w:right="-2"/>
-        <w:jc w:val="both"/>
-        <w:rPr>
-          <w:rFonts w:ascii="David" w:hAnsi="David" w:cs="David"/>
-          <w:color w:val="000000"/>
-        </w:rPr>
-      </w:pPr>
-      <w:r>
-        <w:rPr>
-          <w:rFonts w:ascii="David" w:hAnsi="David" w:cs="David" w:hint="cs"/>
-          <w:b/>
-          <w:bCs/>
-          <w:color w:val="000000"/>
+          <w:color w:val="000000"/>
+          <w:u w:val="single"/>
         </w:rPr>
         <w:lastRenderedPageBreak/>
-        <w:t>Simulation 1:</w:t>
-      </w:r>
-      <w:r>
-        <w:rPr>
-          <w:rFonts w:ascii="David" w:hAnsi="David" w:cs="David" w:hint="cs"/>
-          <w:color w:val="000000"/>
-        </w:rPr>
-        <w:t xml:space="preserve"> all sensors are the same and have perfect </w:t>
-      </w:r>
-      <w:proofErr w:type="gramStart"/>
-      <w:r>
-        <w:rPr>
-          <w:rFonts w:ascii="David" w:hAnsi="David" w:cs="David" w:hint="cs"/>
-          <w:color w:val="000000"/>
-        </w:rPr>
-        <w:t>( detection</w:t>
-      </w:r>
-      <w:proofErr w:type="gramEnd"/>
-      <w:r>
-        <w:rPr>
-          <w:rFonts w:ascii="David" w:hAnsi="David" w:cs="David" w:hint="cs"/>
-          <w:color w:val="000000"/>
-        </w:rPr>
-        <w:t xml:space="preserve"> threshold is zero ?) sensitivity and infinite dynamic range (?).</w:t>
-      </w:r>
-    </w:p>
-    <w:p>
-      <w:pPr>
-        <w:spacing w:line="360" w:lineRule="auto"/>
-        <w:ind w:right="-2"/>
-        <w:jc w:val="both"/>
-        <w:rPr>
-          <w:rFonts w:ascii="David" w:hAnsi="David" w:cs="David"/>
-          <w:color w:val="000000"/>
-        </w:rPr>
-      </w:pPr>
-      <w:r>
-        <w:rPr>
-          <w:rFonts w:ascii="David" w:hAnsi="David" w:cs="David" w:hint="cs"/>
-          <w:b/>
-          <w:bCs/>
-          <w:color w:val="000000"/>
-        </w:rPr>
-        <w:t xml:space="preserve">Simulation 2: </w:t>
-      </w:r>
-      <w:r>
-        <w:rPr>
-          <w:rFonts w:ascii="David" w:hAnsi="David" w:cs="David" w:hint="cs"/>
-          <w:color w:val="000000"/>
-        </w:rPr>
-        <w:t xml:space="preserve">running a simulation for reasonable sets of detection thresholds and dynamic ranges. See what type of sensor suits. </w:t>
-      </w:r>
-    </w:p>
-    <w:p>
-      <w:pPr>
-        <w:spacing w:line="360" w:lineRule="auto"/>
-        <w:ind w:right="-2"/>
-        <w:jc w:val="both"/>
-        <w:rPr>
-          <w:rFonts w:ascii="David" w:hAnsi="David" w:cs="David"/>
-          <w:color w:val="000000"/>
-          <w:rtl/>
-        </w:rPr>
-      </w:pPr>
-      <w:r>
-        <w:rPr>
-          <w:rFonts w:ascii="David" w:hAnsi="David" w:cs="David" w:hint="cs"/>
-          <w:b/>
-          <w:bCs/>
-          <w:color w:val="000000"/>
-        </w:rPr>
-        <w:t xml:space="preserve">Simulation 3: </w:t>
-      </w:r>
-      <w:r>
-        <w:rPr>
-          <w:rFonts w:ascii="David" w:hAnsi="David" w:cs="David" w:hint="cs"/>
-          <w:strike/>
-          <w:color w:val="000000"/>
-        </w:rPr>
-        <w:t>change the density of the stacks inside a defined area of constant size.</w:t>
-      </w:r>
-      <w:r>
-        <w:rPr>
-          <w:rFonts w:ascii="David" w:hAnsi="David" w:cs="David" w:hint="cs"/>
-          <w:color w:val="000000"/>
-        </w:rPr>
-        <w:t xml:space="preserve"> </w:t>
-      </w:r>
-      <w:r>
-        <w:rPr>
-          <w:rFonts w:ascii="David" w:hAnsi="David" w:cs="David"/>
-          <w:color w:val="000000"/>
-        </w:rPr>
-        <w:t xml:space="preserve">Run for average yearly emissions Vs. table of factors emissions (my problem is with stacks that don’t work and then my PED calculation is for 5 and not less stacks). </w:t>
-      </w:r>
-    </w:p>
-    <w:p>
-      <w:pPr>
-        <w:spacing w:line="360" w:lineRule="auto"/>
-        <w:ind w:right="-2"/>
-        <w:jc w:val="both"/>
-        <w:rPr>
-          <w:rFonts w:ascii="David" w:hAnsi="David" w:cs="David"/>
-          <w:color w:val="000000"/>
-        </w:rPr>
-      </w:pPr>
-    </w:p>
-    <w:p>
-      <w:pPr>
-        <w:spacing w:line="360" w:lineRule="auto"/>
-        <w:ind w:right="-2"/>
-        <w:jc w:val="both"/>
-        <w:rPr>
-          <w:rFonts w:ascii="David" w:hAnsi="David" w:cs="David"/>
-          <w:color w:val="000000"/>
-        </w:rPr>
-      </w:pPr>
-      <w:r>
-        <w:rPr>
-          <w:rFonts w:ascii="David" w:hAnsi="David" w:cs="David" w:hint="cs"/>
-          <w:color w:val="000000"/>
-        </w:rPr>
-        <w:t xml:space="preserve">Assumptions: the optimization process is based on average emission rates of the </w:t>
-      </w:r>
-      <w:proofErr w:type="spellStart"/>
-      <w:proofErr w:type="gramStart"/>
-      <w:r>
-        <w:rPr>
-          <w:rFonts w:ascii="David" w:hAnsi="David" w:cs="David" w:hint="cs"/>
-          <w:color w:val="000000"/>
-        </w:rPr>
-        <w:t>stacks.So</w:t>
-      </w:r>
-      <w:proofErr w:type="spellEnd"/>
-      <w:proofErr w:type="gramEnd"/>
-      <w:r>
-        <w:rPr>
-          <w:rFonts w:ascii="David" w:hAnsi="David" w:cs="David" w:hint="cs"/>
-          <w:color w:val="000000"/>
-        </w:rPr>
-        <w:t xml:space="preserve"> basically we don’t take into consideration activity hours of the plants. These are indirectly considered during the optimization process by PED calculations. Technically we could correlate weather conditions with stacks’ working hours. </w:t>
-      </w:r>
-    </w:p>
-    <w:p>
-      <w:pPr>
-        <w:spacing w:line="360" w:lineRule="auto"/>
-        <w:ind w:right="-2"/>
-        <w:jc w:val="both"/>
-        <w:rPr>
-          <w:rFonts w:ascii="David" w:hAnsi="David" w:cs="David"/>
-          <w:color w:val="000000"/>
-        </w:rPr>
-      </w:pPr>
-    </w:p>
-    <w:p>
-      <w:pPr>
-        <w:spacing w:line="360" w:lineRule="auto"/>
-        <w:ind w:right="-2"/>
-        <w:jc w:val="both"/>
-        <w:rPr>
-          <w:rFonts w:ascii="David" w:hAnsi="David" w:cs="David"/>
-          <w:color w:val="000000"/>
-        </w:rPr>
-      </w:pPr>
-      <w:r>
-        <w:rPr>
-          <w:rFonts w:ascii="David" w:hAnsi="David" w:cs="David" w:hint="cs"/>
-          <w:color w:val="000000"/>
-        </w:rPr>
-        <w:t xml:space="preserve">Such work may serve regulators and stakeholders. </w:t>
-      </w:r>
-    </w:p>
-    <w:p>
-      <w:pPr>
-        <w:spacing w:line="360" w:lineRule="auto"/>
-        <w:ind w:right="-2"/>
-        <w:jc w:val="both"/>
-        <w:rPr>
-          <w:rFonts w:ascii="David" w:hAnsi="David" w:cs="David"/>
-          <w:color w:val="000000"/>
-        </w:rPr>
-      </w:pPr>
-    </w:p>
-    <w:p>
-      <w:pPr>
-        <w:spacing w:line="360" w:lineRule="auto"/>
-        <w:ind w:right="-2"/>
-        <w:jc w:val="both"/>
-        <w:rPr>
-          <w:rFonts w:ascii="David" w:hAnsi="David" w:cs="David"/>
-          <w:color w:val="000000"/>
-        </w:rPr>
-      </w:pPr>
-      <w:r>
-        <w:rPr>
-          <w:rFonts w:ascii="David" w:hAnsi="David" w:cs="David" w:hint="cs"/>
-          <w:b/>
-          <w:bCs/>
-          <w:color w:val="000000"/>
-          <w:u w:val="single"/>
-        </w:rPr>
         <w:t>What to display:</w:t>
       </w:r>
     </w:p>
@@ -12707,7 +12420,6 @@
           <w:b/>
           <w:bCs/>
         </w:rPr>
-        <w:lastRenderedPageBreak/>
         <w:t xml:space="preserve"> </w:t>
       </w:r>
     </w:p>
@@ -13068,7 +12780,6 @@
           <w:noProof/>
           <w:color w:val="000000"/>
         </w:rPr>
-        <w:lastRenderedPageBreak/>
         <w:drawing>
           <wp:inline distT="0" distB="0" distL="0" distR="0" wp14:anchorId="597C0BA7" wp14:editId="1BBDAAD7">
             <wp:extent cx="5759450" cy="4266565"/>
@@ -13118,7 +12829,6 @@
         </w:rPr>
         <w:t xml:space="preserve"> </w:t>
       </w:r>
-      <w:proofErr w:type="spellStart"/>
       <w:r>
         <w:rPr>
           <w:rFonts w:ascii="David" w:hAnsi="David" w:cs="David"/>
@@ -13131,15 +12841,7 @@
           <w:rFonts w:ascii="David" w:hAnsi="David" w:cs="David"/>
           <w:color w:val="000000" w:themeColor="text1"/>
         </w:rPr>
-        <w:t>l</w:t>
-      </w:r>
-      <w:proofErr w:type="spellEnd"/>
-      <w:r>
-        <w:rPr>
-          <w:rFonts w:ascii="David" w:hAnsi="David" w:cs="David"/>
-          <w:color w:val="000000" w:themeColor="text1"/>
-        </w:rPr>
-        <w:t xml:space="preserve"> stability class</w:t>
+        <w:t>l stability class</w:t>
       </w:r>
       <w:r>
         <w:rPr>
@@ -13408,7 +13110,6 @@
           <w:rtl/>
           <w:lang w:val="he-IL"/>
         </w:rPr>
-        <w:lastRenderedPageBreak/>
         <w:drawing>
           <wp:inline distT="0" distB="0" distL="0" distR="0" wp14:anchorId="617ABFF3" wp14:editId="164006A1">
             <wp:extent cx="5621311" cy="3125499"/>
@@ -15138,7 +14839,7 @@
 </file>
 
 <file path=customXml/itemProps1.xml><?xml version="1.0" encoding="utf-8"?>
-<ds:datastoreItem xmlns:ds="http://schemas.openxmlformats.org/officeDocument/2006/customXml" ds:itemID="{25AD54FD-2C3E-704A-B6A6-3414BE763B8D}">
+<ds:datastoreItem xmlns:ds="http://schemas.openxmlformats.org/officeDocument/2006/customXml" ds:itemID="{AE24165C-E35D-2F48-B208-B558EC4A3DFB}">
   <ds:schemaRefs>
     <ds:schemaRef ds:uri="http://schemas.openxmlformats.org/officeDocument/2006/bibliography"/>
   </ds:schemaRefs>

</xml_diff>

<commit_message>
in the middle of Methodology
</commit_message>
<xml_diff>
--- a/RP_optimize_sensors_locations.docx
+++ b/RP_optimize_sensors_locations.docx
@@ -4574,7 +4574,21 @@
           <w:rFonts w:ascii="David" w:hAnsi="David" w:cs="David"/>
           <w:color w:val="000000"/>
         </w:rPr>
-        <w:t xml:space="preserve">[kg/s] </w:t>
+        <w:t>[kg/s</w:t>
+      </w:r>
+      <w:r>
+        <w:rPr>
+          <w:rFonts w:ascii="David" w:hAnsi="David" w:cs="David"/>
+          <w:color w:val="000000"/>
+        </w:rPr>
+        <w:t>ec</w:t>
+      </w:r>
+      <w:r>
+        <w:rPr>
+          <w:rFonts w:ascii="David" w:hAnsi="David" w:cs="David"/>
+          <w:color w:val="000000"/>
+        </w:rPr>
+        <w:t xml:space="preserve">] </w:t>
       </w:r>
       <w:r>
         <w:rPr>
@@ -5570,9 +5584,51 @@
         <w:jc w:val="both"/>
         <w:rPr>
           <w:rFonts w:ascii="David" w:hAnsi="David" w:cs="David"/>
-          <w:color w:val="FF0000"/>
-        </w:rPr>
-      </w:pPr>
+          <w:color w:val="000000"/>
+        </w:rPr>
+      </w:pPr>
+      <w:r>
+        <w:rPr>
+          <w:rFonts w:ascii="David" w:hAnsi="David" w:cs="David"/>
+          <w:color w:val="000000"/>
+        </w:rPr>
+        <w:t>To these assumptions we ad</w:t>
+      </w:r>
+      <w:r>
+        <w:rPr>
+          <w:rFonts w:ascii="David" w:hAnsi="David" w:cs="David"/>
+          <w:color w:val="000000"/>
+        </w:rPr>
+        <w:t>d that t</w:t>
+      </w:r>
+      <w:r>
+        <w:rPr>
+          <w:rFonts w:ascii="David" w:hAnsi="David" w:cs="David"/>
+          <w:color w:val="000000"/>
+        </w:rPr>
+        <w:t>he material diffused is a stable gas or aerosol, with a negligible deposition rate</w:t>
+      </w:r>
+      <w:r>
+        <w:rPr>
+          <w:rFonts w:ascii="David" w:hAnsi="David" w:cs="David"/>
+          <w:color w:val="000000"/>
+        </w:rPr>
+        <w:t xml:space="preserve"> and that b</w:t>
+      </w:r>
+      <w:r>
+        <w:rPr>
+          <w:rFonts w:ascii="David" w:hAnsi="David" w:cs="David"/>
+          <w:color w:val="000000"/>
+        </w:rPr>
+        <w:t>ackground pollution is negligible</w:t>
+      </w:r>
+      <w:r>
+        <w:rPr>
+          <w:rFonts w:ascii="David" w:hAnsi="David" w:cs="David"/>
+          <w:color w:val="000000"/>
+        </w:rPr>
+        <w:t xml:space="preserve">. </w:t>
+      </w:r>
       <m:oMath>
         <m:r>
           <w:rPr>
@@ -6224,7 +6280,15 @@
           <w:rFonts w:ascii="David" w:hAnsi="David" w:cs="David"/>
           <w:color w:val="000000" w:themeColor="text1"/>
         </w:rPr>
-        <w:t>. T</w:t>
+        <w:t xml:space="preserve">. </w:t>
+      </w:r>
+      <w:r>
+        <w:rPr>
+          <w:rFonts w:ascii="David" w:hAnsi="David" w:cs="David"/>
+          <w:color w:val="000000" w:themeColor="text1"/>
+        </w:rPr>
+        <w:lastRenderedPageBreak/>
+        <w:t>T</w:t>
       </w:r>
       <w:r>
         <w:rPr>
@@ -6238,15 +6302,7 @@
           <w:rFonts w:ascii="David" w:hAnsi="David" w:cs="David" w:hint="cs"/>
           <w:color w:val="000000" w:themeColor="text1"/>
         </w:rPr>
-        <w:t xml:space="preserve">include a radiation-based method which uses measurements of solar radiation during the </w:t>
-      </w:r>
-      <w:r>
-        <w:rPr>
-          <w:rFonts w:ascii="David" w:hAnsi="David" w:cs="David" w:hint="cs"/>
-          <w:color w:val="000000" w:themeColor="text1"/>
-        </w:rPr>
-        <w:lastRenderedPageBreak/>
-        <w:t>day and delta-T at night and turbulence-based methods which use wind fluctuation statistics</w:t>
+        <w:t>include a radiation-based method which uses measurements of solar radiation during the day and delta-T at night and turbulence-based methods which use wind fluctuation statistics</w:t>
       </w:r>
       <w:r>
         <w:rPr>
@@ -6521,7 +6577,96 @@
           <w:rFonts w:ascii="David" w:hAnsi="David" w:cs="David"/>
           <w:color w:val="000000" w:themeColor="text1"/>
         </w:rPr>
-        <w:t>standard deviation of the wind direction in combination with the scalar mean wind speed</w:t>
+        <w:t>standard deviation of the wind direction</w:t>
+      </w:r>
+      <w:r>
+        <w:rPr>
+          <w:rFonts w:ascii="David" w:hAnsi="David" w:cs="David"/>
+          <w:color w:val="000000" w:themeColor="text1"/>
+        </w:rPr>
+        <w:t xml:space="preserve"> (</w:t>
+      </w:r>
+      <m:oMath>
+        <m:sSub>
+          <m:sSubPr>
+            <m:ctrlPr>
+              <w:rPr>
+                <w:rFonts w:ascii="Cambria Math" w:hAnsi="Cambria Math" w:cs="David"/>
+                <w:i/>
+                <w:color w:val="000000"/>
+              </w:rPr>
+            </m:ctrlPr>
+          </m:sSubPr>
+          <m:e>
+            <m:r>
+              <w:rPr>
+                <w:rFonts w:ascii="Cambria Math" w:hAnsi="Cambria Math" w:cs="David"/>
+                <w:color w:val="000000"/>
+              </w:rPr>
+              <m:t>σ</m:t>
+            </m:r>
+          </m:e>
+          <m:sub>
+            <m:r>
+              <w:rPr>
+                <w:rFonts w:ascii="Cambria Math" w:hAnsi="Cambria Math" w:cs="David"/>
+                <w:color w:val="000000"/>
+              </w:rPr>
+              <m:t>θ</m:t>
+            </m:r>
+          </m:sub>
+        </m:sSub>
+      </m:oMath>
+      <w:r>
+        <w:rPr>
+          <w:rFonts w:ascii="David" w:hAnsi="David" w:cs="David"/>
+          <w:color w:val="000000" w:themeColor="text1"/>
+        </w:rPr>
+        <w:t>)</w:t>
+      </w:r>
+      <w:r>
+        <w:rPr>
+          <w:rFonts w:ascii="David" w:hAnsi="David" w:cs="David"/>
+          <w:color w:val="000000" w:themeColor="text1"/>
+        </w:rPr>
+        <w:t xml:space="preserve"> in combination with the scalar mean wind speed</w:t>
+      </w:r>
+      <w:r>
+        <w:rPr>
+          <w:rFonts w:ascii="David" w:hAnsi="David" w:cs="David"/>
+          <w:color w:val="000000" w:themeColor="text1"/>
+        </w:rPr>
+        <w:t xml:space="preserve"> (</w:t>
+      </w:r>
+      <m:oMath>
+        <m:acc>
+          <m:accPr>
+            <m:chr m:val="̅"/>
+            <m:ctrlPr>
+              <w:rPr>
+                <w:rFonts w:ascii="Cambria Math" w:hAnsi="Cambria Math" w:cs="David"/>
+                <w:i/>
+                <w:color w:val="000000"/>
+              </w:rPr>
+            </m:ctrlPr>
+          </m:accPr>
+          <m:e>
+            <m:r>
+              <w:rPr>
+                <w:rFonts w:ascii="Cambria Math" w:hAnsi="Cambria Math" w:cs="David"/>
+                <w:color w:val="000000"/>
+              </w:rPr>
+              <m:t>u</m:t>
+            </m:r>
+          </m:e>
+        </m:acc>
+      </m:oMath>
+      <w:r>
+        <w:rPr>
+          <w:rFonts w:ascii="David" w:hAnsi="David" w:cs="David"/>
+          <w:color w:val="000000" w:themeColor="text1"/>
+        </w:rPr>
+        <w:t>)</w:t>
       </w:r>
       <w:r>
         <w:rPr>
@@ -6568,6 +6713,13 @@
       <w:r>
         <w:rPr>
           <w:rFonts w:ascii="David" w:hAnsi="David" w:cs="David"/>
+          <w:color w:val="000000" w:themeColor="text1"/>
+        </w:rPr>
+        <w:t xml:space="preserve">see </w:t>
+      </w:r>
+      <w:r>
+        <w:rPr>
+          <w:rFonts w:ascii="David" w:hAnsi="David" w:cs="David"/>
           <w:color w:val="FF0000"/>
         </w:rPr>
         <w:t>Tables X and X</w:t>
@@ -6668,14 +6820,7 @@
           <w:rFonts w:ascii="David" w:hAnsi="David" w:cs="David"/>
           <w:color w:val="000000"/>
         </w:rPr>
-        <w:t xml:space="preserve">the Israel Meteorological Service </w:t>
-      </w:r>
-      <w:r>
-        <w:rPr>
-          <w:rFonts w:ascii="David" w:hAnsi="David" w:cs="David"/>
-          <w:color w:val="000000"/>
-        </w:rPr>
-        <w:t>(</w:t>
+        <w:t>the Israel Meteorological Service (</w:t>
       </w:r>
       <w:r>
         <w:rPr>
@@ -6724,14 +6869,7 @@
           <w:rFonts w:ascii="David" w:hAnsi="David" w:cs="David"/>
           <w:color w:val="000000" w:themeColor="text1"/>
         </w:rPr>
-        <w:t>long period oscillations associated with light wind speed conditions</w:t>
-      </w:r>
-      <w:r>
-        <w:rPr>
-          <w:rFonts w:ascii="David" w:hAnsi="David" w:cs="David"/>
-          <w:color w:val="000000" w:themeColor="text1"/>
-        </w:rPr>
-        <w:t xml:space="preserve">), </w:t>
+        <w:t xml:space="preserve">long period oscillations associated with light wind speed conditions), </w:t>
       </w:r>
       <w:r>
         <w:rPr>
@@ -6773,7 +6911,7 @@
                 <w:rFonts w:ascii="Cambria Math" w:hAnsi="Cambria Math" w:cs="David"/>
                 <w:color w:val="000000" w:themeColor="text1"/>
               </w:rPr>
-              <m:t>A</m:t>
+              <m:t>θ</m:t>
             </m:r>
           </m:sub>
         </m:sSub>
@@ -7158,16 +7296,7 @@
                                   <w:sz w:val="22"/>
                                   <w:szCs w:val="22"/>
                                 </w:rPr>
-                                <m:t>1</m:t>
-                              </m:r>
-                              <m:r>
-                                <w:rPr>
-                                  <w:rFonts w:ascii="Cambria Math" w:hAnsi="Cambria Math" w:cs="David"/>
-                                  <w:color w:val="000000" w:themeColor="text1"/>
-                                  <w:sz w:val="22"/>
-                                  <w:szCs w:val="22"/>
-                                </w:rPr>
-                                <m:t>0</m:t>
+                                <m:t>10</m:t>
                               </m:r>
                             </m:e>
                             <m:sub>
@@ -7224,16 +7353,7 @@
                               <w:sz w:val="22"/>
                               <w:szCs w:val="22"/>
                             </w:rPr>
-                            <m:t>θ</m:t>
-                          </m:r>
-                          <m:r>
-                            <w:rPr>
-                              <w:rFonts w:ascii="Cambria Math" w:hAnsi="Cambria Math" w:cs="David"/>
-                              <w:color w:val="000000" w:themeColor="text1"/>
-                              <w:sz w:val="22"/>
-                              <w:szCs w:val="22"/>
-                            </w:rPr>
-                            <m:t>2</m:t>
+                            <m:t>θ2</m:t>
                           </m:r>
                         </m:sub>
                         <m:sup>
@@ -7338,16 +7458,7 @@
                               <w:sz w:val="22"/>
                               <w:szCs w:val="22"/>
                             </w:rPr>
-                            <m:t>θ</m:t>
-                          </m:r>
-                          <m:r>
-                            <w:rPr>
-                              <w:rFonts w:ascii="Cambria Math" w:hAnsi="Cambria Math" w:cs="David"/>
-                              <w:color w:val="000000" w:themeColor="text1"/>
-                              <w:sz w:val="22"/>
-                              <w:szCs w:val="22"/>
-                            </w:rPr>
-                            <m:t>3</m:t>
+                            <m:t>θ3</m:t>
                           </m:r>
                         </m:sub>
                         <m:sup>
@@ -7452,16 +7563,7 @@
                               <w:sz w:val="22"/>
                               <w:szCs w:val="22"/>
                             </w:rPr>
-                            <m:t>θ</m:t>
-                          </m:r>
-                          <m:r>
-                            <w:rPr>
-                              <w:rFonts w:ascii="Cambria Math" w:hAnsi="Cambria Math" w:cs="David"/>
-                              <w:color w:val="000000" w:themeColor="text1"/>
-                              <w:sz w:val="22"/>
-                              <w:szCs w:val="22"/>
-                            </w:rPr>
-                            <m:t>4</m:t>
+                            <m:t>θ4</m:t>
                           </m:r>
                         </m:sub>
                         <m:sup>
@@ -7566,16 +7668,7 @@
                               <w:sz w:val="22"/>
                               <w:szCs w:val="22"/>
                             </w:rPr>
-                            <m:t>θ</m:t>
-                          </m:r>
-                          <m:r>
-                            <w:rPr>
-                              <w:rFonts w:ascii="Cambria Math" w:hAnsi="Cambria Math" w:cs="David"/>
-                              <w:color w:val="000000" w:themeColor="text1"/>
-                              <w:sz w:val="22"/>
-                              <w:szCs w:val="22"/>
-                            </w:rPr>
-                            <m:t>5</m:t>
+                            <m:t>θ5</m:t>
                           </m:r>
                         </m:sub>
                         <m:sup>
@@ -7680,16 +7773,7 @@
                               <w:sz w:val="22"/>
                               <w:szCs w:val="22"/>
                             </w:rPr>
-                            <m:t>θ</m:t>
-                          </m:r>
-                          <m:r>
-                            <w:rPr>
-                              <w:rFonts w:ascii="Cambria Math" w:hAnsi="Cambria Math" w:cs="David"/>
-                              <w:color w:val="000000" w:themeColor="text1"/>
-                              <w:sz w:val="22"/>
-                              <w:szCs w:val="22"/>
-                            </w:rPr>
-                            <m:t>6</m:t>
+                            <m:t>θ6</m:t>
                           </m:r>
                         </m:sub>
                         <m:sup>
@@ -7780,7 +7864,8 @@
     <w:p>
       <w:pPr>
         <w:spacing w:line="360" w:lineRule="auto"/>
-        <w:ind w:right="-2"/>
+        <w:ind w:right="-2" w:firstLine="720"/>
+        <w:jc w:val="both"/>
         <w:rPr>
           <w:rFonts w:ascii="David" w:hAnsi="David" w:cs="David"/>
           <w:color w:val="000000" w:themeColor="text1"/>
@@ -8224,14 +8309,7 @@
           <w:rFonts w:ascii="David" w:hAnsi="David" w:cs="David"/>
           <w:color w:val="000000"/>
         </w:rPr>
-        <w:t xml:space="preserve"> </w:t>
-      </w:r>
-      <w:r>
-        <w:rPr>
-          <w:rFonts w:ascii="David" w:hAnsi="David" w:cs="David"/>
-          <w:color w:val="000000"/>
-        </w:rPr>
-        <w:t>(10</w:t>
+        <w:t xml:space="preserve"> (10</w:t>
       </w:r>
       <w:r>
         <w:rPr>
@@ -8246,14 +8324,7 @@
           <w:rFonts w:ascii="David" w:hAnsi="David" w:cs="David"/>
           <w:color w:val="000000"/>
         </w:rPr>
-        <w:t>for every 1000 m)</w:t>
-      </w:r>
-      <w:r>
-        <w:rPr>
-          <w:rFonts w:ascii="David" w:hAnsi="David" w:cs="David"/>
-          <w:color w:val="000000"/>
-        </w:rPr>
-        <w:t>, and an air parcel that start</w:t>
+        <w:t>for every 1000 m), and an air parcel that start</w:t>
       </w:r>
       <w:r>
         <w:rPr>
@@ -8360,6 +8431,35 @@
           <w:rFonts w:ascii="David" w:hAnsi="David" w:cs="David"/>
           <w:color w:val="000000"/>
         </w:rPr>
+        <w:t xml:space="preserve"> (6</w:t>
+      </w:r>
+      <w:r>
+        <w:rPr>
+          <w:rFonts w:ascii="David" w:hAnsi="David" w:cs="David"/>
+          <w:color w:val="000000"/>
+          <w:vertAlign w:val="superscript"/>
+        </w:rPr>
+        <w:t>0</w:t>
+      </w:r>
+      <w:r>
+        <w:rPr>
+          <w:rFonts w:ascii="David" w:hAnsi="David" w:cs="David"/>
+          <w:color w:val="000000"/>
+        </w:rPr>
+        <w:t xml:space="preserve"> for every 1000 m) </w:t>
+      </w:r>
+      <w:r>
+        <w:rPr>
+          <w:rFonts w:ascii="David" w:hAnsi="David" w:cs="David"/>
+          <w:color w:val="000000"/>
+        </w:rPr>
+        <w:t>and an air parcel will resist an upward vertical motion and will tend to spread out horizontally.</w:t>
+      </w:r>
+      <w:r>
+        <w:rPr>
+          <w:rFonts w:ascii="David" w:hAnsi="David" w:cs="David"/>
+          <w:color w:val="000000"/>
+        </w:rPr>
         <w:t xml:space="preserve"> </w:t>
       </w:r>
       <w:r>
@@ -8367,50 +8467,15 @@
           <w:rFonts w:ascii="David" w:hAnsi="David" w:cs="David"/>
           <w:color w:val="000000"/>
         </w:rPr>
-        <w:t>(6</w:t>
-      </w:r>
-      <w:r>
-        <w:rPr>
-          <w:rFonts w:ascii="David" w:hAnsi="David" w:cs="David"/>
-          <w:color w:val="000000"/>
-          <w:vertAlign w:val="superscript"/>
-        </w:rPr>
-        <w:t>0</w:t>
-      </w:r>
-      <w:r>
-        <w:rPr>
-          <w:rFonts w:ascii="David" w:hAnsi="David" w:cs="David"/>
-          <w:color w:val="000000"/>
-        </w:rPr>
-        <w:t xml:space="preserve"> for every 1000 m)</w:t>
-      </w:r>
-      <w:r>
-        <w:rPr>
-          <w:rFonts w:ascii="David" w:hAnsi="David" w:cs="David"/>
-          <w:color w:val="000000"/>
-        </w:rPr>
-        <w:t xml:space="preserve"> </w:t>
-      </w:r>
-      <w:r>
-        <w:rPr>
-          <w:rFonts w:ascii="David" w:hAnsi="David" w:cs="David"/>
-          <w:color w:val="000000"/>
-        </w:rPr>
-        <w:t>and an air parcel will resist an upward vertical motion and will tend to spread out horizontally.</w:t>
-      </w:r>
-      <w:r>
-        <w:rPr>
-          <w:rFonts w:ascii="David" w:hAnsi="David" w:cs="David"/>
-          <w:color w:val="000000"/>
-        </w:rPr>
-        <w:t xml:space="preserve"> </w:t>
-      </w:r>
-      <w:r>
-        <w:rPr>
-          <w:rFonts w:ascii="David" w:hAnsi="David" w:cs="David"/>
-          <w:color w:val="000000"/>
-        </w:rPr>
-        <w:t>If the temperature of the atmosphere increases with altitude in a certain layer in the atmosphere, then this layer is called an inversion</w:t>
+        <w:t xml:space="preserve">If the temperature of the atmosphere increases with altitude in a certain layer in the atmosphere, </w:t>
+      </w:r>
+      <w:r>
+        <w:rPr>
+          <w:rFonts w:ascii="David" w:hAnsi="David" w:cs="David"/>
+          <w:color w:val="000000"/>
+        </w:rPr>
+        <w:lastRenderedPageBreak/>
+        <w:t>then this layer is called an inversion</w:t>
       </w:r>
       <w:r>
         <w:rPr>
@@ -8458,15 +8523,7 @@
           <w:rFonts w:ascii="David" w:hAnsi="David" w:cs="David"/>
           <w:color w:val="000000"/>
         </w:rPr>
-        <w:t xml:space="preserve">atmosphere as well. </w:t>
-      </w:r>
-      <w:r>
-        <w:rPr>
-          <w:rFonts w:ascii="David" w:hAnsi="David" w:cs="David"/>
-          <w:color w:val="000000"/>
-        </w:rPr>
-        <w:lastRenderedPageBreak/>
-        <w:t>Such conditions</w:t>
+        <w:t>atmosphere as well. Such conditions</w:t>
       </w:r>
       <w:r>
         <w:rPr>
@@ -8480,14 +8537,7 @@
           <w:rFonts w:ascii="David" w:hAnsi="David" w:cs="David"/>
           <w:color w:val="000000"/>
         </w:rPr>
-        <w:t>might</w:t>
-      </w:r>
-      <w:r>
-        <w:rPr>
-          <w:rFonts w:ascii="David" w:hAnsi="David" w:cs="David"/>
-          <w:color w:val="000000"/>
-        </w:rPr>
-        <w:t xml:space="preserve"> </w:t>
+        <w:t xml:space="preserve">might </w:t>
       </w:r>
       <w:r>
         <w:rPr>
@@ -8629,14 +8679,7 @@
           <w:rFonts w:ascii="David" w:hAnsi="David" w:cs="David"/>
           <w:color w:val="000000"/>
         </w:rPr>
-        <w:t xml:space="preserve">. In this situation, </w:t>
-      </w:r>
-      <w:r>
-        <w:rPr>
-          <w:rFonts w:ascii="David" w:hAnsi="David" w:cs="David"/>
-          <w:color w:val="000000"/>
-        </w:rPr>
-        <w:t>t</w:t>
+        <w:t>. In this situation, t</w:t>
       </w:r>
       <w:r>
         <w:rPr>
@@ -8727,12 +8770,11 @@
         <w:ind w:right="-2"/>
         <w:jc w:val="both"/>
         <w:rPr>
-          <w:rFonts w:ascii="David" w:hAnsi="David" w:cs="David"/>
-          <w:color w:val="000000"/>
-        </w:rPr>
-      </w:pPr>
-      <w:bookmarkStart w:id="2" w:name="_GoBack"/>
-      <w:bookmarkEnd w:id="2"/>
+          <w:rFonts w:ascii="David" w:hAnsi="David" w:cs="David" w:hint="cs"/>
+          <w:color w:val="000000"/>
+          <w:rtl/>
+        </w:rPr>
+      </w:pPr>
     </w:p>
     <w:p>
       <w:pPr>
@@ -9014,7 +9056,6 @@
     </w:p>
     <w:p>
       <w:pPr>
-        <w:bidi/>
         <w:spacing w:line="360" w:lineRule="auto"/>
         <w:ind w:right="-2"/>
         <w:jc w:val="both"/>
@@ -9854,13 +9895,6 @@
           <w:rFonts w:ascii="David" w:hAnsi="David" w:cs="David"/>
           <w:color w:val="000000" w:themeColor="text1"/>
         </w:rPr>
-        <w:t xml:space="preserve"> be</w:t>
-      </w:r>
-      <w:r>
-        <w:rPr>
-          <w:rFonts w:ascii="David" w:hAnsi="David" w:cs="David"/>
-          <w:color w:val="000000" w:themeColor="text1"/>
-        </w:rPr>
         <w:t xml:space="preserve"> able to </w:t>
       </w:r>
       <w:r>
@@ -10511,33 +10545,2845 @@
     </w:p>
     <w:p>
       <w:pPr>
-        <w:bidi/>
-        <w:spacing w:line="360" w:lineRule="auto"/>
-        <w:ind w:right="-2"/>
-        <w:jc w:val="both"/>
-        <w:rPr>
-          <w:rFonts w:ascii="David" w:hAnsi="David" w:cs="David"/>
-          <w:color w:val="000000"/>
-        </w:rPr>
-      </w:pPr>
-      <w:r>
-        <w:rPr>
-          <w:rFonts w:ascii="David" w:hAnsi="David" w:cs="David" w:hint="cs"/>
-          <w:color w:val="000000"/>
-          <w:rtl/>
-        </w:rPr>
-        <w:t xml:space="preserve">התייחסות לסוג המזהם </w:t>
-      </w:r>
-    </w:p>
-    <w:p>
-      <w:pPr>
-        <w:bidi/>
-        <w:spacing w:line="360" w:lineRule="auto"/>
-        <w:ind w:right="-2"/>
-        <w:jc w:val="both"/>
-        <w:rPr>
-          <w:rFonts w:ascii="David" w:hAnsi="David" w:cs="David"/>
-          <w:color w:val="000000"/>
+        <w:spacing w:line="360" w:lineRule="auto"/>
+        <w:ind w:right="-2"/>
+        <w:jc w:val="both"/>
+        <w:rPr>
+          <w:rFonts w:ascii="David" w:hAnsi="David" w:cs="David"/>
+          <w:b/>
+          <w:bCs/>
+        </w:rPr>
+      </w:pPr>
+      <w:r>
+        <w:rPr>
+          <w:rFonts w:ascii="David" w:hAnsi="David" w:cs="David"/>
+          <w:b/>
+          <w:bCs/>
+        </w:rPr>
+        <w:t>General problem formulation</w:t>
+      </w:r>
+    </w:p>
+    <w:p>
+      <w:pPr>
+        <w:spacing w:line="360" w:lineRule="auto"/>
+        <w:ind w:right="-2"/>
+        <w:jc w:val="both"/>
+        <w:rPr>
+          <w:rFonts w:ascii="David" w:hAnsi="David" w:cs="David" w:hint="cs"/>
+          <w:color w:val="FF0000"/>
+        </w:rPr>
+      </w:pPr>
+      <w:r>
+        <w:rPr>
+          <w:rFonts w:ascii="David" w:hAnsi="David" w:cs="David" w:hint="cs"/>
+        </w:rPr>
+        <w:t xml:space="preserve">Let </w:t>
+      </w:r>
+      <m:oMath>
+        <m:r>
+          <m:rPr>
+            <m:sty m:val="p"/>
+          </m:rPr>
+          <w:rPr>
+            <w:rFonts w:ascii="Cambria Math" w:hAnsi="Cambria Math" w:cs="David" w:hint="cs"/>
+            <w:color w:val="000000" w:themeColor="text1"/>
+          </w:rPr>
+          <m:t>Ω</m:t>
+        </m:r>
+      </m:oMath>
+      <w:r>
+        <w:rPr>
+          <w:rFonts w:ascii="David" w:hAnsi="David" w:cs="David" w:hint="cs"/>
+        </w:rPr>
+        <w:t xml:space="preserve"> be the region of interest</w:t>
+      </w:r>
+      <w:r>
+        <w:rPr>
+          <w:rFonts w:ascii="David" w:hAnsi="David" w:cs="David" w:hint="cs"/>
+        </w:rPr>
+        <w:t xml:space="preserve">, i.e., </w:t>
+      </w:r>
+      <w:r>
+        <w:rPr>
+          <w:rFonts w:ascii="David" w:hAnsi="David" w:cs="David" w:hint="cs"/>
+        </w:rPr>
+        <w:t>the industrial area</w:t>
+      </w:r>
+      <w:r>
+        <w:rPr>
+          <w:rFonts w:ascii="David" w:hAnsi="David" w:cs="David"/>
+        </w:rPr>
+        <w:t xml:space="preserve"> and its surroundings, where</w:t>
+      </w:r>
+      <w:r>
+        <w:rPr>
+          <w:rFonts w:ascii="David" w:hAnsi="David" w:cs="David" w:hint="cs"/>
+        </w:rPr>
+        <w:t xml:space="preserve"> we wish to </w:t>
+      </w:r>
+      <w:r>
+        <w:rPr>
+          <w:rFonts w:ascii="David" w:hAnsi="David" w:cs="David" w:hint="cs"/>
+        </w:rPr>
+        <w:t>place our network of sensors in</w:t>
+      </w:r>
+      <w:r>
+        <w:rPr>
+          <w:rFonts w:ascii="David" w:hAnsi="David" w:cs="David" w:hint="cs"/>
+        </w:rPr>
+        <w:t xml:space="preserve">. Let </w:t>
+      </w:r>
+      <m:oMath>
+        <m:r>
+          <m:rPr>
+            <m:sty m:val="p"/>
+          </m:rPr>
+          <w:rPr>
+            <w:rFonts w:ascii="Cambria Math" w:hAnsi="Cambria Math" w:cs="David" w:hint="cs"/>
+            <w:color w:val="000000" w:themeColor="text1"/>
+          </w:rPr>
+          <m:t>{S}</m:t>
+        </m:r>
+      </m:oMath>
+      <w:r>
+        <w:rPr>
+          <w:rFonts w:ascii="David" w:hAnsi="David" w:cs="David" w:hint="cs"/>
+        </w:rPr>
+        <w:t xml:space="preserve"> be the set of sources, where each source, </w:t>
+      </w:r>
+      <m:oMath>
+        <m:r>
+          <m:rPr>
+            <m:sty m:val="p"/>
+          </m:rPr>
+          <w:rPr>
+            <w:rFonts w:ascii="Cambria Math" w:hAnsi="Cambria Math" w:cs="David" w:hint="cs"/>
+            <w:color w:val="000000" w:themeColor="text1"/>
+          </w:rPr>
+          <m:t>s∈{S}</m:t>
+        </m:r>
+      </m:oMath>
+      <w:r>
+        <w:rPr>
+          <w:rFonts w:ascii="David" w:hAnsi="David" w:cs="David" w:hint="cs"/>
+          <w:color w:val="000000" w:themeColor="text1"/>
+          <w:sz w:val="22"/>
+          <w:szCs w:val="22"/>
+        </w:rPr>
+        <w:t xml:space="preserve"> i</w:t>
+      </w:r>
+      <w:r>
+        <w:rPr>
+          <w:rFonts w:ascii="David" w:hAnsi="David" w:cs="David" w:hint="cs"/>
+        </w:rPr>
+        <w:t xml:space="preserve">s located in </w:t>
+      </w:r>
+      <m:oMath>
+        <m:sSub>
+          <m:sSubPr>
+            <m:ctrlPr>
+              <w:rPr>
+                <w:rFonts w:ascii="Cambria Math" w:hAnsi="Cambria Math" w:cs="David" w:hint="cs"/>
+                <w:color w:val="000000" w:themeColor="text1"/>
+              </w:rPr>
+            </m:ctrlPr>
+          </m:sSubPr>
+          <m:e>
+            <m:r>
+              <m:rPr>
+                <m:sty m:val="p"/>
+              </m:rPr>
+              <w:rPr>
+                <w:rFonts w:ascii="Cambria Math" w:hAnsi="Cambria Math" w:cs="David" w:hint="cs"/>
+                <w:color w:val="000000" w:themeColor="text1"/>
+              </w:rPr>
+              <m:t>ω</m:t>
+            </m:r>
+          </m:e>
+          <m:sub>
+            <m:r>
+              <m:rPr>
+                <m:sty m:val="p"/>
+              </m:rPr>
+              <w:rPr>
+                <w:rFonts w:ascii="Cambria Math" w:hAnsi="Cambria Math" w:cs="David" w:hint="cs"/>
+                <w:color w:val="000000" w:themeColor="text1"/>
+              </w:rPr>
+              <m:t>s</m:t>
+            </m:r>
+          </m:sub>
+        </m:sSub>
+        <m:r>
+          <m:rPr>
+            <m:sty m:val="p"/>
+          </m:rPr>
+          <w:rPr>
+            <w:rFonts w:ascii="Cambria Math" w:hAnsi="Cambria Math" w:cs="David" w:hint="cs"/>
+            <w:color w:val="000000" w:themeColor="text1"/>
+          </w:rPr>
+          <m:t>∈Ω</m:t>
+        </m:r>
+      </m:oMath>
+      <w:r>
+        <w:rPr>
+          <w:rFonts w:ascii="David" w:hAnsi="David" w:cs="David" w:hint="cs"/>
+          <w:sz w:val="28"/>
+          <w:szCs w:val="28"/>
+        </w:rPr>
+        <w:t xml:space="preserve"> </w:t>
+      </w:r>
+      <w:r>
+        <w:rPr>
+          <w:rFonts w:ascii="David" w:hAnsi="David" w:cs="David" w:hint="cs"/>
+        </w:rPr>
+        <w:t xml:space="preserve">and for a specific time t, emits </w:t>
+      </w:r>
+      <m:oMath>
+        <m:sSub>
+          <m:sSubPr>
+            <m:ctrlPr>
+              <w:rPr>
+                <w:rFonts w:ascii="Cambria Math" w:hAnsi="Cambria Math" w:cs="David" w:hint="cs"/>
+                <w:color w:val="000000" w:themeColor="text1"/>
+              </w:rPr>
+            </m:ctrlPr>
+          </m:sSubPr>
+          <m:e>
+            <m:r>
+              <m:rPr>
+                <m:sty m:val="p"/>
+              </m:rPr>
+              <w:rPr>
+                <w:rFonts w:ascii="Cambria Math" w:hAnsi="Cambria Math" w:cs="David" w:hint="cs"/>
+                <w:color w:val="000000" w:themeColor="text1"/>
+              </w:rPr>
+              <m:t>q</m:t>
+            </m:r>
+          </m:e>
+          <m:sub>
+            <m:r>
+              <m:rPr>
+                <m:sty m:val="p"/>
+              </m:rPr>
+              <w:rPr>
+                <w:rFonts w:ascii="Cambria Math" w:hAnsi="Cambria Math" w:cs="David" w:hint="cs"/>
+                <w:color w:val="000000" w:themeColor="text1"/>
+              </w:rPr>
+              <m:t>s</m:t>
+            </m:r>
+          </m:sub>
+        </m:sSub>
+        <m:r>
+          <m:rPr>
+            <m:sty m:val="p"/>
+          </m:rPr>
+          <w:rPr>
+            <w:rFonts w:ascii="Cambria Math" w:hAnsi="Cambria Math" w:cs="David" w:hint="cs"/>
+            <w:color w:val="000000" w:themeColor="text1"/>
+          </w:rPr>
+          <m:t>(t)</m:t>
+        </m:r>
+      </m:oMath>
+      <w:r>
+        <w:rPr>
+          <w:rFonts w:ascii="David" w:hAnsi="David" w:cs="David"/>
+          <w:color w:val="000000" w:themeColor="text1"/>
+        </w:rPr>
+        <w:t xml:space="preserve"> </w:t>
+      </w:r>
+      <w:r>
+        <w:rPr>
+          <w:rFonts w:ascii="David" w:hAnsi="David" w:cs="David" w:hint="cs"/>
+        </w:rPr>
+        <w:t xml:space="preserve">[Kg/sec]. Similarly, the set </w:t>
+      </w:r>
+      <m:oMath>
+        <m:r>
+          <m:rPr>
+            <m:sty m:val="p"/>
+          </m:rPr>
+          <w:rPr>
+            <w:rFonts w:ascii="Cambria Math" w:hAnsi="Cambria Math" w:cs="David" w:hint="cs"/>
+            <w:color w:val="000000" w:themeColor="text1"/>
+          </w:rPr>
+          <m:t>{R}</m:t>
+        </m:r>
+      </m:oMath>
+      <w:r>
+        <w:rPr>
+          <w:rFonts w:ascii="David" w:hAnsi="David" w:cs="David" w:hint="cs"/>
+        </w:rPr>
+        <w:t xml:space="preserve"> is the set of sensors, where each sensor, </w:t>
+      </w:r>
+      <m:oMath>
+        <m:r>
+          <m:rPr>
+            <m:sty m:val="p"/>
+          </m:rPr>
+          <w:rPr>
+            <w:rFonts w:ascii="Cambria Math" w:hAnsi="Cambria Math" w:cs="David" w:hint="cs"/>
+            <w:color w:val="000000" w:themeColor="text1"/>
+          </w:rPr>
+          <m:t>r∈{R}</m:t>
+        </m:r>
+      </m:oMath>
+      <w:r>
+        <w:rPr>
+          <w:rFonts w:ascii="David" w:hAnsi="David" w:cs="David" w:hint="cs"/>
+        </w:rPr>
+        <w:t xml:space="preserve">, is located in </w:t>
+      </w:r>
+      <m:oMath>
+        <m:sSub>
+          <m:sSubPr>
+            <m:ctrlPr>
+              <w:rPr>
+                <w:rFonts w:ascii="Cambria Math" w:hAnsi="Cambria Math" w:cs="David" w:hint="cs"/>
+                <w:color w:val="000000" w:themeColor="text1"/>
+              </w:rPr>
+            </m:ctrlPr>
+          </m:sSubPr>
+          <m:e>
+            <m:r>
+              <m:rPr>
+                <m:sty m:val="p"/>
+              </m:rPr>
+              <w:rPr>
+                <w:rFonts w:ascii="Cambria Math" w:hAnsi="Cambria Math" w:cs="David" w:hint="cs"/>
+                <w:color w:val="000000" w:themeColor="text1"/>
+              </w:rPr>
+              <m:t>ω</m:t>
+            </m:r>
+          </m:e>
+          <m:sub>
+            <m:r>
+              <m:rPr>
+                <m:sty m:val="p"/>
+              </m:rPr>
+              <w:rPr>
+                <w:rFonts w:ascii="Cambria Math" w:hAnsi="Cambria Math" w:cs="David" w:hint="cs"/>
+                <w:color w:val="000000" w:themeColor="text1"/>
+              </w:rPr>
+              <m:t>r</m:t>
+            </m:r>
+          </m:sub>
+        </m:sSub>
+        <m:r>
+          <m:rPr>
+            <m:sty m:val="p"/>
+          </m:rPr>
+          <w:rPr>
+            <w:rFonts w:ascii="Cambria Math" w:hAnsi="Cambria Math" w:cs="David" w:hint="cs"/>
+            <w:color w:val="000000" w:themeColor="text1"/>
+          </w:rPr>
+          <m:t>∈Ω</m:t>
+        </m:r>
+      </m:oMath>
+      <w:r>
+        <w:rPr>
+          <w:rFonts w:ascii="David" w:hAnsi="David" w:cs="David" w:hint="cs"/>
+        </w:rPr>
+        <w:t xml:space="preserve"> and records a pollution level of </w:t>
+      </w:r>
+      <m:oMath>
+        <m:sSub>
+          <m:sSubPr>
+            <m:ctrlPr>
+              <w:rPr>
+                <w:rFonts w:ascii="Cambria Math" w:hAnsi="Cambria Math" w:cs="David" w:hint="cs"/>
+                <w:color w:val="000000" w:themeColor="text1"/>
+              </w:rPr>
+            </m:ctrlPr>
+          </m:sSubPr>
+          <m:e>
+            <m:r>
+              <m:rPr>
+                <m:sty m:val="p"/>
+              </m:rPr>
+              <w:rPr>
+                <w:rFonts w:ascii="Cambria Math" w:hAnsi="Cambria Math" w:cs="David" w:hint="cs"/>
+                <w:color w:val="000000" w:themeColor="text1"/>
+              </w:rPr>
+              <m:t>c</m:t>
+            </m:r>
+          </m:e>
+          <m:sub>
+            <m:r>
+              <m:rPr>
+                <m:sty m:val="p"/>
+              </m:rPr>
+              <w:rPr>
+                <w:rFonts w:ascii="Cambria Math" w:hAnsi="Cambria Math" w:cs="David" w:hint="cs"/>
+                <w:color w:val="000000" w:themeColor="text1"/>
+              </w:rPr>
+              <m:t>r</m:t>
+            </m:r>
+          </m:sub>
+        </m:sSub>
+        <m:r>
+          <m:rPr>
+            <m:sty m:val="p"/>
+          </m:rPr>
+          <w:rPr>
+            <w:rFonts w:ascii="Cambria Math" w:hAnsi="Cambria Math" w:cs="David" w:hint="cs"/>
+            <w:color w:val="000000" w:themeColor="text1"/>
+          </w:rPr>
+          <m:t>(t)</m:t>
+        </m:r>
+      </m:oMath>
+      <w:r>
+        <w:rPr>
+          <w:rFonts w:ascii="David" w:hAnsi="David" w:cs="David" w:hint="cs"/>
+        </w:rPr>
+        <w:t xml:space="preserve"> </w:t>
+      </w:r>
+      <m:oMath>
+        <m:r>
+          <m:rPr>
+            <m:sty m:val="p"/>
+          </m:rPr>
+          <w:rPr>
+            <w:rFonts w:ascii="Cambria Math" w:hAnsi="Cambria Math" w:cs="David" w:hint="cs"/>
+            <w:color w:val="FF0000"/>
+          </w:rPr>
+          <m:t>[</m:t>
+        </m:r>
+        <m:f>
+          <m:fPr>
+            <m:ctrlPr>
+              <w:rPr>
+                <w:rFonts w:ascii="Cambria Math" w:hAnsi="Cambria Math" w:cs="David" w:hint="cs"/>
+                <w:color w:val="FF0000"/>
+              </w:rPr>
+            </m:ctrlPr>
+          </m:fPr>
+          <m:num>
+            <m:r>
+              <m:rPr>
+                <m:sty m:val="p"/>
+              </m:rPr>
+              <w:rPr>
+                <w:rFonts w:ascii="Cambria Math" w:hAnsi="Cambria Math" w:cs="David" w:hint="cs"/>
+                <w:color w:val="FF0000"/>
+              </w:rPr>
+              <m:t>μg</m:t>
+            </m:r>
+          </m:num>
+          <m:den>
+            <m:sSup>
+              <m:sSupPr>
+                <m:ctrlPr>
+                  <w:rPr>
+                    <w:rFonts w:ascii="Cambria Math" w:hAnsi="Cambria Math" w:cs="David" w:hint="cs"/>
+                    <w:color w:val="FF0000"/>
+                  </w:rPr>
+                </m:ctrlPr>
+              </m:sSupPr>
+              <m:e>
+                <m:r>
+                  <m:rPr>
+                    <m:sty m:val="p"/>
+                  </m:rPr>
+                  <w:rPr>
+                    <w:rFonts w:ascii="Cambria Math" w:hAnsi="Cambria Math" w:cs="David" w:hint="cs"/>
+                    <w:color w:val="FF0000"/>
+                  </w:rPr>
+                  <m:t>m</m:t>
+                </m:r>
+              </m:e>
+              <m:sup>
+                <m:r>
+                  <m:rPr>
+                    <m:sty m:val="p"/>
+                  </m:rPr>
+                  <w:rPr>
+                    <w:rFonts w:ascii="Cambria Math" w:hAnsi="Cambria Math" w:cs="David" w:hint="cs"/>
+                    <w:color w:val="FF0000"/>
+                  </w:rPr>
+                  <m:t>3</m:t>
+                </m:r>
+              </m:sup>
+            </m:sSup>
+          </m:den>
+        </m:f>
+        <m:r>
+          <m:rPr>
+            <m:sty m:val="p"/>
+          </m:rPr>
+          <w:rPr>
+            <w:rFonts w:ascii="Cambria Math" w:hAnsi="Cambria Math" w:cs="David" w:hint="cs"/>
+            <w:color w:val="FF0000"/>
+          </w:rPr>
+          <m:t>]</m:t>
+        </m:r>
+      </m:oMath>
+      <w:r>
+        <w:rPr>
+          <w:rFonts w:ascii="David" w:hAnsi="David" w:cs="David" w:hint="cs"/>
+        </w:rPr>
+        <w:t xml:space="preserve">. </w:t>
+      </w:r>
+      <w:r>
+        <w:rPr>
+          <w:rFonts w:ascii="David" w:hAnsi="David" w:cs="David" w:hint="cs"/>
+        </w:rPr>
+        <w:t>The location of the s</w:t>
+      </w:r>
+      <w:r>
+        <w:rPr>
+          <w:rFonts w:ascii="David" w:hAnsi="David" w:cs="David" w:hint="cs"/>
+        </w:rPr>
+        <w:t xml:space="preserve">ources </w:t>
+      </w:r>
+      <m:oMath>
+        <m:sSub>
+          <m:sSubPr>
+            <m:ctrlPr>
+              <w:rPr>
+                <w:rFonts w:ascii="Cambria Math" w:hAnsi="Cambria Math" w:cs="David" w:hint="cs"/>
+                <w:color w:val="000000" w:themeColor="text1"/>
+              </w:rPr>
+            </m:ctrlPr>
+          </m:sSubPr>
+          <m:e>
+            <m:r>
+              <m:rPr>
+                <m:sty m:val="p"/>
+              </m:rPr>
+              <w:rPr>
+                <w:rFonts w:ascii="Cambria Math" w:hAnsi="Cambria Math" w:cs="David" w:hint="cs"/>
+                <w:color w:val="000000" w:themeColor="text1"/>
+              </w:rPr>
+              <m:t>{ω</m:t>
+            </m:r>
+          </m:e>
+          <m:sub>
+            <m:r>
+              <m:rPr>
+                <m:sty m:val="p"/>
+              </m:rPr>
+              <w:rPr>
+                <w:rFonts w:ascii="Cambria Math" w:hAnsi="Cambria Math" w:cs="David" w:hint="cs"/>
+                <w:color w:val="000000" w:themeColor="text1"/>
+              </w:rPr>
+              <m:t>s</m:t>
+            </m:r>
+          </m:sub>
+        </m:sSub>
+        <m:r>
+          <m:rPr>
+            <m:sty m:val="p"/>
+          </m:rPr>
+          <w:rPr>
+            <w:rFonts w:ascii="Cambria Math" w:hAnsi="Cambria Math" w:cs="David" w:hint="cs"/>
+            <w:color w:val="000000" w:themeColor="text1"/>
+          </w:rPr>
+          <m:t>}</m:t>
+        </m:r>
+      </m:oMath>
+      <w:r>
+        <w:rPr>
+          <w:rFonts w:ascii="David" w:hAnsi="David" w:cs="David" w:hint="cs"/>
+        </w:rPr>
+        <w:t xml:space="preserve"> </w:t>
+      </w:r>
+      <w:r>
+        <w:rPr>
+          <w:rFonts w:ascii="David" w:hAnsi="David" w:cs="David" w:hint="cs"/>
+        </w:rPr>
+        <w:t>are known</w:t>
+      </w:r>
+      <w:r>
+        <w:rPr>
+          <w:rFonts w:ascii="David" w:hAnsi="David" w:cs="David"/>
+        </w:rPr>
+        <w:t>, these are the locations of the industrial plants</w:t>
+      </w:r>
+      <w:r>
+        <w:rPr>
+          <w:rFonts w:ascii="David" w:hAnsi="David" w:cs="David" w:hint="cs"/>
+        </w:rPr>
+        <w:t xml:space="preserve">. </w:t>
+      </w:r>
+    </w:p>
+    <w:p>
+      <w:pPr>
+        <w:spacing w:line="360" w:lineRule="auto"/>
+        <w:ind w:right="-2"/>
+        <w:jc w:val="both"/>
+        <w:rPr>
+          <w:rFonts w:ascii="David" w:hAnsi="David" w:cs="David"/>
+        </w:rPr>
+      </w:pPr>
+      <w:r>
+        <w:rPr>
+          <w:rFonts w:ascii="David" w:hAnsi="David" w:cs="David" w:hint="cs"/>
+        </w:rPr>
+        <w:t xml:space="preserve">Let </w:t>
+      </w:r>
+      <m:oMath>
+        <m:sSub>
+          <m:sSubPr>
+            <m:ctrlPr>
+              <w:rPr>
+                <w:rFonts w:ascii="Cambria Math" w:hAnsi="Cambria Math" w:cs="David" w:hint="cs"/>
+                <w:color w:val="000000" w:themeColor="text1"/>
+              </w:rPr>
+            </m:ctrlPr>
+          </m:sSubPr>
+          <m:e>
+            <m:r>
+              <m:rPr>
+                <m:sty m:val="p"/>
+              </m:rPr>
+              <w:rPr>
+                <w:rFonts w:ascii="Cambria Math" w:hAnsi="Cambria Math" w:cs="David" w:hint="cs"/>
+                <w:color w:val="000000" w:themeColor="text1"/>
+              </w:rPr>
+              <m:t>m</m:t>
+            </m:r>
+          </m:e>
+          <m:sub>
+            <m:r>
+              <m:rPr>
+                <m:sty m:val="p"/>
+              </m:rPr>
+              <w:rPr>
+                <w:rFonts w:ascii="Cambria Math" w:hAnsi="Cambria Math" w:cs="David" w:hint="cs"/>
+                <w:color w:val="000000" w:themeColor="text1"/>
+              </w:rPr>
+              <m:t>sr</m:t>
+            </m:r>
+          </m:sub>
+        </m:sSub>
+        <m:r>
+          <m:rPr>
+            <m:sty m:val="p"/>
+          </m:rPr>
+          <w:rPr>
+            <w:rFonts w:ascii="Cambria Math" w:hAnsi="Cambria Math" w:cs="David" w:hint="cs"/>
+          </w:rPr>
+          <m:t xml:space="preserve"> </m:t>
+        </m:r>
+      </m:oMath>
+      <w:r>
+        <w:rPr>
+          <w:rFonts w:ascii="David" w:hAnsi="David" w:cs="David" w:hint="cs"/>
+        </w:rPr>
+        <w:t xml:space="preserve">be </w:t>
+      </w:r>
+      <w:r>
+        <w:rPr>
+          <w:rFonts w:ascii="David" w:eastAsiaTheme="minorEastAsia" w:hAnsi="David" w:cs="David" w:hint="cs"/>
+        </w:rPr>
+        <w:t>the pollution transfer function of the dispersion model,</w:t>
+      </w:r>
+      <w:r>
+        <w:rPr>
+          <w:rFonts w:ascii="David" w:hAnsi="David" w:cs="David" w:hint="cs"/>
+        </w:rPr>
+        <w:t xml:space="preserve"> which associates sensor’s r readings, </w:t>
+      </w:r>
+      <m:oMath>
+        <m:sSub>
+          <m:sSubPr>
+            <m:ctrlPr>
+              <w:rPr>
+                <w:rFonts w:ascii="Cambria Math" w:hAnsi="Cambria Math" w:cs="David" w:hint="cs"/>
+                <w:color w:val="000000" w:themeColor="text1"/>
+              </w:rPr>
+            </m:ctrlPr>
+          </m:sSubPr>
+          <m:e>
+            <m:r>
+              <m:rPr>
+                <m:sty m:val="p"/>
+              </m:rPr>
+              <w:rPr>
+                <w:rFonts w:ascii="Cambria Math" w:hAnsi="Cambria Math" w:cs="David" w:hint="cs"/>
+                <w:color w:val="000000" w:themeColor="text1"/>
+              </w:rPr>
+              <m:t>c</m:t>
+            </m:r>
+          </m:e>
+          <m:sub>
+            <m:r>
+              <m:rPr>
+                <m:sty m:val="p"/>
+              </m:rPr>
+              <w:rPr>
+                <w:rFonts w:ascii="Cambria Math" w:hAnsi="Cambria Math" w:cs="David" w:hint="cs"/>
+                <w:color w:val="000000" w:themeColor="text1"/>
+              </w:rPr>
+              <m:t>r</m:t>
+            </m:r>
+          </m:sub>
+        </m:sSub>
+        <m:r>
+          <m:rPr>
+            <m:sty m:val="p"/>
+          </m:rPr>
+          <w:rPr>
+            <w:rFonts w:ascii="Cambria Math" w:hAnsi="Cambria Math" w:cs="David" w:hint="cs"/>
+            <w:color w:val="000000" w:themeColor="text1"/>
+          </w:rPr>
+          <m:t>(t)</m:t>
+        </m:r>
+      </m:oMath>
+      <w:r>
+        <w:rPr>
+          <w:rFonts w:ascii="David" w:hAnsi="David" w:cs="David" w:hint="cs"/>
+        </w:rPr>
+        <w:t xml:space="preserve">, with the emissions of source s. Thus, the model’s estimated contribution of source </w:t>
+      </w:r>
+      <m:oMath>
+        <m:r>
+          <m:rPr>
+            <m:sty m:val="p"/>
+          </m:rPr>
+          <w:rPr>
+            <w:rFonts w:ascii="Cambria Math" w:hAnsi="Cambria Math" w:cs="David" w:hint="cs"/>
+          </w:rPr>
+          <m:t>s</m:t>
+        </m:r>
+        <m:r>
+          <m:rPr>
+            <m:sty m:val="p"/>
+          </m:rPr>
+          <w:rPr>
+            <w:rFonts w:ascii="Cambria Math" w:hAnsi="Cambria Math" w:cs="David" w:hint="cs"/>
+            <w:color w:val="000000" w:themeColor="text1"/>
+          </w:rPr>
+          <m:t>∈</m:t>
+        </m:r>
+        <m:d>
+          <m:dPr>
+            <m:begChr m:val="{"/>
+            <m:endChr m:val="}"/>
+            <m:ctrlPr>
+              <w:rPr>
+                <w:rFonts w:ascii="Cambria Math" w:hAnsi="Cambria Math" w:cs="David" w:hint="cs"/>
+                <w:color w:val="000000" w:themeColor="text1"/>
+              </w:rPr>
+            </m:ctrlPr>
+          </m:dPr>
+          <m:e>
+            <m:r>
+              <m:rPr>
+                <m:sty m:val="p"/>
+              </m:rPr>
+              <w:rPr>
+                <w:rFonts w:ascii="Cambria Math" w:hAnsi="Cambria Math" w:cs="David" w:hint="cs"/>
+                <w:color w:val="000000" w:themeColor="text1"/>
+              </w:rPr>
+              <m:t>S</m:t>
+            </m:r>
+          </m:e>
+        </m:d>
+      </m:oMath>
+      <w:r>
+        <w:rPr>
+          <w:rFonts w:ascii="David" w:hAnsi="David" w:cs="David" w:hint="cs"/>
+        </w:rPr>
+        <w:t xml:space="preserve"> to the pollution level in </w:t>
+      </w:r>
+      <m:oMath>
+        <m:r>
+          <m:rPr>
+            <m:sty m:val="p"/>
+          </m:rPr>
+          <w:rPr>
+            <w:rFonts w:ascii="Cambria Math" w:hAnsi="Cambria Math" w:cs="David" w:hint="cs"/>
+          </w:rPr>
+          <m:t>ω∈Ω</m:t>
+        </m:r>
+      </m:oMath>
+      <w:r>
+        <w:rPr>
+          <w:rFonts w:ascii="David" w:hAnsi="David" w:cs="David" w:hint="cs"/>
+        </w:rPr>
+        <w:t>, is given by:</w:t>
+      </w:r>
+    </w:p>
+    <w:p>
+      <w:pPr>
+        <w:spacing w:line="360" w:lineRule="auto"/>
+        <w:ind w:right="-2"/>
+        <w:jc w:val="both"/>
+        <w:rPr>
+          <w:rFonts w:ascii="David" w:hAnsi="David" w:cs="David" w:hint="cs"/>
+        </w:rPr>
+      </w:pPr>
+    </w:p>
+    <w:p>
+      <w:pPr>
+        <w:spacing w:line="360" w:lineRule="auto"/>
+        <w:ind w:right="-2"/>
+        <w:jc w:val="both"/>
+        <w:rPr>
+          <w:rFonts w:ascii="David" w:hAnsi="David" w:cs="David"/>
+          <w:color w:val="000000" w:themeColor="text1"/>
+        </w:rPr>
+      </w:pPr>
+      <m:oMathPara>
+        <m:oMath>
+          <m:d>
+            <m:dPr>
+              <m:begChr m:val=""/>
+              <m:endChr m:val="|"/>
+              <m:ctrlPr>
+                <w:rPr>
+                  <w:rFonts w:ascii="Cambria Math" w:hAnsi="Cambria Math" w:cs="David" w:hint="cs"/>
+                  <w:i/>
+                  <w:color w:val="000000" w:themeColor="text1"/>
+                </w:rPr>
+              </m:ctrlPr>
+            </m:dPr>
+            <m:e>
+              <m:sSub>
+                <m:sSubPr>
+                  <m:ctrlPr>
+                    <w:rPr>
+                      <w:rFonts w:ascii="Cambria Math" w:hAnsi="Cambria Math" w:cs="David" w:hint="cs"/>
+                      <w:i/>
+                      <w:color w:val="000000" w:themeColor="text1"/>
+                    </w:rPr>
+                  </m:ctrlPr>
+                </m:sSubPr>
+                <m:e>
+                  <m:acc>
+                    <m:accPr>
+                      <m:ctrlPr>
+                        <w:rPr>
+                          <w:rFonts w:ascii="Cambria Math" w:hAnsi="Cambria Math" w:cs="David" w:hint="cs"/>
+                          <w:i/>
+                          <w:color w:val="000000" w:themeColor="text1"/>
+                        </w:rPr>
+                      </m:ctrlPr>
+                    </m:accPr>
+                    <m:e>
+                      <m:r>
+                        <w:rPr>
+                          <w:rFonts w:ascii="Cambria Math" w:hAnsi="Cambria Math" w:cs="David" w:hint="cs"/>
+                          <w:color w:val="000000" w:themeColor="text1"/>
+                        </w:rPr>
+                        <m:t>c</m:t>
+                      </m:r>
+                    </m:e>
+                  </m:acc>
+                </m:e>
+                <m:sub>
+                  <m:r>
+                    <w:rPr>
+                      <w:rFonts w:ascii="Cambria Math" w:hAnsi="Cambria Math" w:cs="David" w:hint="cs"/>
+                      <w:color w:val="000000" w:themeColor="text1"/>
+                    </w:rPr>
+                    <m:t>ω</m:t>
+                  </m:r>
+                </m:sub>
+              </m:sSub>
+              <m:r>
+                <w:rPr>
+                  <w:rFonts w:ascii="Cambria Math" w:hAnsi="Cambria Math" w:cs="David" w:hint="cs"/>
+                  <w:color w:val="000000" w:themeColor="text1"/>
+                </w:rPr>
+                <m:t>(t)=</m:t>
+              </m:r>
+              <m:sSub>
+                <m:sSubPr>
+                  <m:ctrlPr>
+                    <w:rPr>
+                      <w:rFonts w:ascii="Cambria Math" w:hAnsi="Cambria Math" w:cs="David" w:hint="cs"/>
+                      <w:i/>
+                      <w:color w:val="000000" w:themeColor="text1"/>
+                    </w:rPr>
+                  </m:ctrlPr>
+                </m:sSubPr>
+                <m:e>
+                  <m:r>
+                    <w:rPr>
+                      <w:rFonts w:ascii="Cambria Math" w:hAnsi="Cambria Math" w:cs="David" w:hint="cs"/>
+                      <w:color w:val="000000" w:themeColor="text1"/>
+                    </w:rPr>
+                    <m:t>m</m:t>
+                  </m:r>
+                </m:e>
+                <m:sub>
+                  <m:r>
+                    <w:rPr>
+                      <w:rFonts w:ascii="Cambria Math" w:hAnsi="Cambria Math" w:cs="David" w:hint="cs"/>
+                      <w:color w:val="000000" w:themeColor="text1"/>
+                    </w:rPr>
+                    <m:t>sω</m:t>
+                  </m:r>
+                </m:sub>
+              </m:sSub>
+              <m:r>
+                <w:rPr>
+                  <w:rFonts w:ascii="Cambria Math" w:hAnsi="Cambria Math" w:cs="David" w:hint="cs"/>
+                  <w:color w:val="000000" w:themeColor="text1"/>
+                </w:rPr>
+                <m:t xml:space="preserve">∙ </m:t>
+              </m:r>
+              <m:sSub>
+                <m:sSubPr>
+                  <m:ctrlPr>
+                    <w:rPr>
+                      <w:rFonts w:ascii="Cambria Math" w:hAnsi="Cambria Math" w:cs="David" w:hint="cs"/>
+                      <w:color w:val="000000" w:themeColor="text1"/>
+                    </w:rPr>
+                  </m:ctrlPr>
+                </m:sSubPr>
+                <m:e>
+                  <m:r>
+                    <m:rPr>
+                      <m:sty m:val="p"/>
+                    </m:rPr>
+                    <w:rPr>
+                      <w:rFonts w:ascii="Cambria Math" w:hAnsi="Cambria Math" w:cs="David" w:hint="cs"/>
+                      <w:color w:val="000000" w:themeColor="text1"/>
+                    </w:rPr>
+                    <m:t>q</m:t>
+                  </m:r>
+                </m:e>
+                <m:sub>
+                  <m:r>
+                    <m:rPr>
+                      <m:sty m:val="p"/>
+                    </m:rPr>
+                    <w:rPr>
+                      <w:rFonts w:ascii="Cambria Math" w:hAnsi="Cambria Math" w:cs="David" w:hint="cs"/>
+                      <w:color w:val="000000" w:themeColor="text1"/>
+                    </w:rPr>
+                    <m:t>s</m:t>
+                  </m:r>
+                </m:sub>
+              </m:sSub>
+              <m:r>
+                <m:rPr>
+                  <m:sty m:val="p"/>
+                </m:rPr>
+                <w:rPr>
+                  <w:rFonts w:ascii="Cambria Math" w:hAnsi="Cambria Math" w:cs="David" w:hint="cs"/>
+                  <w:color w:val="000000" w:themeColor="text1"/>
+                </w:rPr>
+                <m:t>(t)</m:t>
+              </m:r>
+              <m:r>
+                <m:rPr>
+                  <m:sty m:val="p"/>
+                </m:rPr>
+                <w:rPr>
+                  <w:rFonts w:ascii="Cambria Math" w:hAnsi="Cambria Math" w:cs="David"/>
+                  <w:color w:val="000000" w:themeColor="text1"/>
+                </w:rPr>
+                <m:t xml:space="preserve"> </m:t>
+              </m:r>
+              <m:r>
+                <w:rPr>
+                  <w:rFonts w:ascii="Cambria Math" w:hAnsi="Cambria Math" w:cs="David" w:hint="cs"/>
+                  <w:color w:val="000000" w:themeColor="text1"/>
+                </w:rPr>
+                <m:t xml:space="preserve"> </m:t>
+              </m:r>
+            </m:e>
+          </m:d>
+          <m:r>
+            <w:rPr>
+              <w:rFonts w:ascii="Cambria Math" w:hAnsi="Cambria Math" w:cs="David" w:hint="cs"/>
+              <w:color w:val="000000" w:themeColor="text1"/>
+            </w:rPr>
+            <m:t xml:space="preserve"> ∀ω∈Ω, ∀s∈{S}</m:t>
+          </m:r>
+        </m:oMath>
+      </m:oMathPara>
+    </w:p>
+    <w:p>
+      <w:pPr>
+        <w:spacing w:line="360" w:lineRule="auto"/>
+        <w:ind w:right="-2"/>
+        <w:jc w:val="both"/>
+        <w:rPr>
+          <w:rFonts w:ascii="David" w:hAnsi="David" w:cs="David" w:hint="cs"/>
+        </w:rPr>
+      </w:pPr>
+    </w:p>
+    <w:p>
+      <w:pPr>
+        <w:spacing w:line="360" w:lineRule="auto"/>
+        <w:jc w:val="both"/>
+        <w:rPr>
+          <w:rFonts w:ascii="David" w:hAnsi="David" w:cs="David" w:hint="cs"/>
+        </w:rPr>
+      </w:pPr>
+      <w:r>
+        <w:rPr>
+          <w:rFonts w:ascii="David" w:hAnsi="David" w:cs="David" w:hint="cs"/>
+        </w:rPr>
+        <w:t>For multiple sources scenario, each sensor reading</w:t>
+      </w:r>
+      <w:r>
+        <w:rPr>
+          <w:rFonts w:ascii="David" w:hAnsi="David" w:cs="David"/>
+        </w:rPr>
+        <w:t>s</w:t>
+      </w:r>
+      <w:r>
+        <w:rPr>
+          <w:rFonts w:ascii="David" w:hAnsi="David" w:cs="David" w:hint="cs"/>
+        </w:rPr>
+        <w:t xml:space="preserve"> </w:t>
+      </w:r>
+      <w:r>
+        <w:rPr>
+          <w:rFonts w:ascii="David" w:hAnsi="David" w:cs="David"/>
+        </w:rPr>
+        <w:t>are simply</w:t>
+      </w:r>
+      <w:r>
+        <w:rPr>
+          <w:rFonts w:ascii="David" w:hAnsi="David" w:cs="David" w:hint="cs"/>
+        </w:rPr>
+        <w:t xml:space="preserve"> the </w:t>
+      </w:r>
+      <w:r>
+        <w:rPr>
+          <w:rFonts w:ascii="David" w:hAnsi="David" w:cs="David"/>
+        </w:rPr>
+        <w:t>sum</w:t>
+      </w:r>
+      <w:r>
+        <w:rPr>
+          <w:rFonts w:ascii="David" w:hAnsi="David" w:cs="David" w:hint="cs"/>
+        </w:rPr>
+        <w:t xml:space="preserve"> of all sources</w:t>
+      </w:r>
+      <w:r>
+        <w:rPr>
+          <w:rFonts w:ascii="David" w:hAnsi="David" w:cs="David"/>
+        </w:rPr>
+        <w:t>’ emissions</w:t>
+      </w:r>
+      <w:r>
+        <w:rPr>
+          <w:rFonts w:ascii="David" w:hAnsi="David" w:cs="David" w:hint="cs"/>
+        </w:rPr>
+        <w:t>, i.e.:</w:t>
+      </w:r>
+    </w:p>
+    <w:p>
+      <w:pPr>
+        <w:spacing w:line="360" w:lineRule="auto"/>
+        <w:jc w:val="both"/>
+        <w:rPr>
+          <w:rFonts w:ascii="David" w:hAnsi="David" w:cs="David" w:hint="cs"/>
+        </w:rPr>
+      </w:pPr>
+      <m:oMathPara>
+        <m:oMath>
+          <m:d>
+            <m:dPr>
+              <m:begChr m:val=""/>
+              <m:endChr m:val="|"/>
+              <m:ctrlPr>
+                <w:rPr>
+                  <w:rFonts w:ascii="Cambria Math" w:hAnsi="Cambria Math" w:cs="David" w:hint="cs"/>
+                  <w:i/>
+                  <w:color w:val="000000" w:themeColor="text1"/>
+                </w:rPr>
+              </m:ctrlPr>
+            </m:dPr>
+            <m:e>
+              <m:sSub>
+                <m:sSubPr>
+                  <m:ctrlPr>
+                    <w:rPr>
+                      <w:rFonts w:ascii="Cambria Math" w:hAnsi="Cambria Math" w:cs="David" w:hint="cs"/>
+                      <w:i/>
+                      <w:color w:val="000000" w:themeColor="text1"/>
+                    </w:rPr>
+                  </m:ctrlPr>
+                </m:sSubPr>
+                <m:e>
+                  <m:acc>
+                    <m:accPr>
+                      <m:ctrlPr>
+                        <w:rPr>
+                          <w:rFonts w:ascii="Cambria Math" w:hAnsi="Cambria Math" w:cs="David" w:hint="cs"/>
+                          <w:i/>
+                          <w:color w:val="000000" w:themeColor="text1"/>
+                        </w:rPr>
+                      </m:ctrlPr>
+                    </m:accPr>
+                    <m:e>
+                      <m:r>
+                        <w:rPr>
+                          <w:rFonts w:ascii="Cambria Math" w:hAnsi="Cambria Math" w:cs="David" w:hint="cs"/>
+                          <w:color w:val="000000" w:themeColor="text1"/>
+                        </w:rPr>
+                        <m:t>c</m:t>
+                      </m:r>
+                    </m:e>
+                  </m:acc>
+                </m:e>
+                <m:sub>
+                  <m:r>
+                    <w:rPr>
+                      <w:rFonts w:ascii="Cambria Math" w:hAnsi="Cambria Math" w:cs="David" w:hint="cs"/>
+                      <w:color w:val="000000" w:themeColor="text1"/>
+                    </w:rPr>
+                    <m:t>ω</m:t>
+                  </m:r>
+                </m:sub>
+              </m:sSub>
+              <m:r>
+                <w:rPr>
+                  <w:rFonts w:ascii="Cambria Math" w:hAnsi="Cambria Math" w:cs="David" w:hint="cs"/>
+                  <w:color w:val="000000" w:themeColor="text1"/>
+                </w:rPr>
+                <m:t>(t)=</m:t>
+              </m:r>
+              <m:nary>
+                <m:naryPr>
+                  <m:chr m:val="∑"/>
+                  <m:limLoc m:val="undOvr"/>
+                  <m:supHide m:val="1"/>
+                  <m:ctrlPr>
+                    <w:rPr>
+                      <w:rFonts w:ascii="Cambria Math" w:hAnsi="Cambria Math" w:cs="David" w:hint="cs"/>
+                      <w:i/>
+                      <w:color w:val="000000" w:themeColor="text1"/>
+                    </w:rPr>
+                  </m:ctrlPr>
+                </m:naryPr>
+                <m:sub>
+                  <m:r>
+                    <w:rPr>
+                      <w:rFonts w:ascii="Cambria Math" w:hAnsi="Cambria Math" w:cs="David" w:hint="cs"/>
+                      <w:color w:val="000000" w:themeColor="text1"/>
+                    </w:rPr>
+                    <m:t>s</m:t>
+                  </m:r>
+                </m:sub>
+                <m:sup/>
+                <m:e>
+                  <m:sSub>
+                    <m:sSubPr>
+                      <m:ctrlPr>
+                        <w:rPr>
+                          <w:rFonts w:ascii="Cambria Math" w:hAnsi="Cambria Math" w:cs="David" w:hint="cs"/>
+                          <w:i/>
+                          <w:color w:val="000000" w:themeColor="text1"/>
+                        </w:rPr>
+                      </m:ctrlPr>
+                    </m:sSubPr>
+                    <m:e>
+                      <m:r>
+                        <w:rPr>
+                          <w:rFonts w:ascii="Cambria Math" w:hAnsi="Cambria Math" w:cs="David" w:hint="cs"/>
+                          <w:color w:val="000000" w:themeColor="text1"/>
+                        </w:rPr>
+                        <m:t>m</m:t>
+                      </m:r>
+                    </m:e>
+                    <m:sub>
+                      <m:r>
+                        <w:rPr>
+                          <w:rFonts w:ascii="Cambria Math" w:hAnsi="Cambria Math" w:cs="David" w:hint="cs"/>
+                          <w:color w:val="000000" w:themeColor="text1"/>
+                        </w:rPr>
+                        <m:t>sω</m:t>
+                      </m:r>
+                    </m:sub>
+                  </m:sSub>
+                  <m:r>
+                    <w:rPr>
+                      <w:rFonts w:ascii="Cambria Math" w:hAnsi="Cambria Math" w:cs="David" w:hint="cs"/>
+                      <w:color w:val="000000" w:themeColor="text1"/>
+                    </w:rPr>
+                    <m:t xml:space="preserve">∙ </m:t>
+                  </m:r>
+                  <m:sSub>
+                    <m:sSubPr>
+                      <m:ctrlPr>
+                        <w:rPr>
+                          <w:rFonts w:ascii="Cambria Math" w:hAnsi="Cambria Math" w:cs="David" w:hint="cs"/>
+                          <w:color w:val="000000" w:themeColor="text1"/>
+                        </w:rPr>
+                      </m:ctrlPr>
+                    </m:sSubPr>
+                    <m:e>
+                      <m:r>
+                        <m:rPr>
+                          <m:sty m:val="p"/>
+                        </m:rPr>
+                        <w:rPr>
+                          <w:rFonts w:ascii="Cambria Math" w:hAnsi="Cambria Math" w:cs="David" w:hint="cs"/>
+                          <w:color w:val="000000" w:themeColor="text1"/>
+                        </w:rPr>
+                        <m:t>q</m:t>
+                      </m:r>
+                    </m:e>
+                    <m:sub>
+                      <m:r>
+                        <m:rPr>
+                          <m:sty m:val="p"/>
+                        </m:rPr>
+                        <w:rPr>
+                          <w:rFonts w:ascii="Cambria Math" w:hAnsi="Cambria Math" w:cs="David" w:hint="cs"/>
+                          <w:color w:val="000000" w:themeColor="text1"/>
+                        </w:rPr>
+                        <m:t>s</m:t>
+                      </m:r>
+                    </m:sub>
+                  </m:sSub>
+                  <m:r>
+                    <m:rPr>
+                      <m:sty m:val="p"/>
+                    </m:rPr>
+                    <w:rPr>
+                      <w:rFonts w:ascii="Cambria Math" w:hAnsi="Cambria Math" w:cs="David" w:hint="cs"/>
+                      <w:color w:val="000000" w:themeColor="text1"/>
+                    </w:rPr>
+                    <m:t>(t)</m:t>
+                  </m:r>
+                  <m:r>
+                    <m:rPr>
+                      <m:sty m:val="p"/>
+                    </m:rPr>
+                    <w:rPr>
+                      <w:rFonts w:ascii="Cambria Math" w:hAnsi="Cambria Math" w:cs="David"/>
+                      <w:color w:val="000000" w:themeColor="text1"/>
+                    </w:rPr>
+                    <m:t xml:space="preserve"> </m:t>
+                  </m:r>
+                </m:e>
+              </m:nary>
+              <m:r>
+                <w:rPr>
+                  <w:rFonts w:ascii="Cambria Math" w:hAnsi="Cambria Math" w:cs="David" w:hint="cs"/>
+                  <w:color w:val="000000" w:themeColor="text1"/>
+                </w:rPr>
+                <m:t xml:space="preserve"> </m:t>
+              </m:r>
+            </m:e>
+          </m:d>
+          <m:r>
+            <w:rPr>
+              <w:rFonts w:ascii="Cambria Math" w:hAnsi="Cambria Math" w:cs="David" w:hint="cs"/>
+              <w:color w:val="000000" w:themeColor="text1"/>
+            </w:rPr>
+            <m:t xml:space="preserve"> ∀ω∈</m:t>
+          </m:r>
+          <m:d>
+            <m:dPr>
+              <m:begChr m:val="{"/>
+              <m:endChr m:val="}"/>
+              <m:ctrlPr>
+                <w:rPr>
+                  <w:rFonts w:ascii="Cambria Math" w:hAnsi="Cambria Math" w:cs="David" w:hint="cs"/>
+                  <w:i/>
+                  <w:color w:val="000000" w:themeColor="text1"/>
+                </w:rPr>
+              </m:ctrlPr>
+            </m:dPr>
+            <m:e>
+              <m:r>
+                <w:rPr>
+                  <w:rFonts w:ascii="Cambria Math" w:hAnsi="Cambria Math" w:cs="David" w:hint="cs"/>
+                  <w:color w:val="000000" w:themeColor="text1"/>
+                </w:rPr>
+                <m:t>Ω</m:t>
+              </m:r>
+            </m:e>
+          </m:d>
+          <m:r>
+            <w:rPr>
+              <w:rFonts w:ascii="Cambria Math" w:hAnsi="Cambria Math" w:cs="David" w:hint="cs"/>
+              <w:color w:val="000000" w:themeColor="text1"/>
+            </w:rPr>
+            <m:t>, ∀s∈</m:t>
+          </m:r>
+          <m:d>
+            <m:dPr>
+              <m:begChr m:val="{"/>
+              <m:endChr m:val="}"/>
+              <m:ctrlPr>
+                <w:rPr>
+                  <w:rFonts w:ascii="Cambria Math" w:hAnsi="Cambria Math" w:cs="David" w:hint="cs"/>
+                  <w:i/>
+                  <w:color w:val="000000" w:themeColor="text1"/>
+                </w:rPr>
+              </m:ctrlPr>
+            </m:dPr>
+            <m:e>
+              <m:r>
+                <w:rPr>
+                  <w:rFonts w:ascii="Cambria Math" w:hAnsi="Cambria Math" w:cs="David" w:hint="cs"/>
+                  <w:color w:val="000000" w:themeColor="text1"/>
+                </w:rPr>
+                <m:t>S</m:t>
+              </m:r>
+            </m:e>
+          </m:d>
+        </m:oMath>
+      </m:oMathPara>
+    </w:p>
+    <w:p>
+      <w:pPr>
+        <w:spacing w:line="360" w:lineRule="auto"/>
+        <w:jc w:val="both"/>
+        <w:rPr>
+          <w:rFonts w:ascii="David" w:hAnsi="David" w:cs="David"/>
+        </w:rPr>
+      </w:pPr>
+    </w:p>
+    <w:p>
+      <w:pPr>
+        <w:spacing w:line="360" w:lineRule="auto"/>
+        <w:jc w:val="both"/>
+        <w:rPr>
+          <w:rFonts w:ascii="David" w:hAnsi="David" w:cs="David"/>
+        </w:rPr>
+      </w:pPr>
+      <w:r>
+        <w:rPr>
+          <w:rFonts w:ascii="David" w:hAnsi="David" w:cs="David" w:hint="cs"/>
+        </w:rPr>
+        <w:t xml:space="preserve">As each source owns its unique parameters and location with respect to the sensors, the values of  </w:t>
+      </w:r>
+      <m:oMath>
+        <m:sSub>
+          <m:sSubPr>
+            <m:ctrlPr>
+              <w:rPr>
+                <w:rFonts w:ascii="Cambria Math" w:hAnsi="Cambria Math" w:cs="David" w:hint="cs"/>
+              </w:rPr>
+            </m:ctrlPr>
+          </m:sSubPr>
+          <m:e>
+            <m:r>
+              <m:rPr>
+                <m:sty m:val="p"/>
+              </m:rPr>
+              <w:rPr>
+                <w:rFonts w:ascii="Cambria Math" w:hAnsi="Cambria Math" w:cs="David" w:hint="cs"/>
+              </w:rPr>
+              <m:t>m</m:t>
+            </m:r>
+          </m:e>
+          <m:sub>
+            <m:r>
+              <m:rPr>
+                <m:sty m:val="p"/>
+              </m:rPr>
+              <w:rPr>
+                <w:rFonts w:ascii="Cambria Math" w:hAnsi="Cambria Math" w:cs="David" w:hint="cs"/>
+              </w:rPr>
+              <m:t>sr</m:t>
+            </m:r>
+          </m:sub>
+        </m:sSub>
+      </m:oMath>
+      <w:r>
+        <w:rPr>
+          <w:rFonts w:ascii="David" w:hAnsi="David" w:cs="David" w:hint="cs"/>
+        </w:rPr>
+        <w:t xml:space="preserve"> for each source</w:t>
+      </w:r>
+      <w:r>
+        <w:rPr>
+          <w:rFonts w:ascii="David" w:hAnsi="David" w:cs="David"/>
+        </w:rPr>
+        <w:t>-</w:t>
+      </w:r>
+      <w:r>
+        <w:rPr>
+          <w:rFonts w:ascii="David" w:hAnsi="David" w:cs="David" w:hint="cs"/>
+        </w:rPr>
+        <w:t>sensor combination is determined by the dispersion model</w:t>
+      </w:r>
+      <w:r>
+        <w:rPr>
+          <w:rFonts w:ascii="David" w:hAnsi="David" w:cs="David"/>
+        </w:rPr>
+        <w:t>, in our case, the Gaussian plume model</w:t>
+      </w:r>
+      <w:r>
+        <w:rPr>
+          <w:rFonts w:ascii="David" w:hAnsi="David" w:cs="David" w:hint="cs"/>
+        </w:rPr>
+        <w:t>.</w:t>
+      </w:r>
+    </w:p>
+    <w:p>
+      <w:pPr>
+        <w:spacing w:line="360" w:lineRule="auto"/>
+        <w:jc w:val="both"/>
+        <w:rPr>
+          <w:rFonts w:ascii="David" w:hAnsi="David" w:cs="David"/>
+        </w:rPr>
+      </w:pPr>
+    </w:p>
+    <w:p>
+      <w:pPr>
+        <w:spacing w:line="360" w:lineRule="auto"/>
+        <w:ind w:right="-2"/>
+        <w:jc w:val="both"/>
+        <w:rPr>
+          <w:rFonts w:ascii="David" w:hAnsi="David" w:cs="David"/>
+          <w:b/>
+          <w:bCs/>
+        </w:rPr>
+      </w:pPr>
+      <w:r>
+        <w:rPr>
+          <w:rFonts w:ascii="David" w:hAnsi="David" w:cs="David"/>
+          <w:b/>
+          <w:bCs/>
+        </w:rPr>
+        <w:t>Our</w:t>
+      </w:r>
+      <w:r>
+        <w:rPr>
+          <w:rFonts w:ascii="David" w:hAnsi="David" w:cs="David"/>
+          <w:b/>
+          <w:bCs/>
+        </w:rPr>
+        <w:t xml:space="preserve"> problem formulation</w:t>
+      </w:r>
+    </w:p>
+    <w:p>
+      <w:pPr>
+        <w:spacing w:line="360" w:lineRule="auto"/>
+        <w:jc w:val="both"/>
+      </w:pPr>
+      <w:r>
+        <w:rPr>
+          <w:rFonts w:ascii="David" w:hAnsi="David" w:cs="David"/>
+        </w:rPr>
+        <w:t xml:space="preserve">In our problem, we wish to find </w:t>
+      </w:r>
+      <w:r>
+        <w:rPr>
+          <w:rFonts w:ascii="David" w:hAnsi="David" w:cs="David"/>
+        </w:rPr>
+        <w:t>an</w:t>
+      </w:r>
+      <w:r>
+        <w:rPr>
+          <w:rFonts w:ascii="David" w:hAnsi="David" w:cs="David"/>
+        </w:rPr>
+        <w:t xml:space="preserve"> </w:t>
+      </w:r>
+      <w:r>
+        <w:rPr>
+          <w:rFonts w:ascii="David" w:hAnsi="David" w:cs="David"/>
+        </w:rPr>
+        <w:t xml:space="preserve">optimal deployment of a </w:t>
+      </w:r>
+      <w:r>
+        <w:rPr>
+          <w:rFonts w:ascii="David" w:hAnsi="David" w:cs="David"/>
+        </w:rPr>
+        <w:t>set</w:t>
+      </w:r>
+      <w:r>
+        <w:rPr>
+          <w:rFonts w:ascii="David" w:hAnsi="David" w:cs="David"/>
+        </w:rPr>
+        <w:t xml:space="preserve"> of sensors</w:t>
+      </w:r>
+      <w:r>
+        <w:rPr>
+          <w:rFonts w:ascii="David" w:hAnsi="David" w:cs="David"/>
+        </w:rPr>
+        <w:t xml:space="preserve"> </w:t>
+      </w:r>
+      <m:oMath>
+        <m:r>
+          <m:rPr>
+            <m:sty m:val="p"/>
+          </m:rPr>
+          <w:rPr>
+            <w:rFonts w:ascii="Cambria Math" w:hAnsi="Cambria Math" w:cs="David" w:hint="cs"/>
+          </w:rPr>
+          <m:t>{R}</m:t>
+        </m:r>
+      </m:oMath>
+      <w:r>
+        <w:rPr>
+          <w:rFonts w:ascii="David" w:hAnsi="David" w:cs="David"/>
+        </w:rPr>
+        <w:t xml:space="preserve">. In general, </w:t>
+      </w:r>
+      <w:r>
+        <w:rPr>
+          <w:rFonts w:ascii="David" w:hAnsi="David" w:cs="David"/>
+        </w:rPr>
+        <w:t>when</w:t>
+      </w:r>
+      <w:r>
+        <w:rPr>
+          <w:rFonts w:ascii="David" w:hAnsi="David" w:cs="David"/>
+        </w:rPr>
+        <w:t xml:space="preserve"> the number of sensors </w:t>
+      </w:r>
+      <w:r>
+        <w:rPr>
+          <w:rFonts w:ascii="David" w:hAnsi="David" w:cs="David"/>
+        </w:rPr>
+        <w:t>(</w:t>
+      </w:r>
+      <m:oMath>
+        <m:d>
+          <m:dPr>
+            <m:begChr m:val="|"/>
+            <m:endChr m:val="|"/>
+            <m:ctrlPr>
+              <w:rPr>
+                <w:rFonts w:ascii="Cambria Math" w:hAnsi="Cambria Math"/>
+              </w:rPr>
+            </m:ctrlPr>
+          </m:dPr>
+          <m:e>
+            <m:r>
+              <w:rPr>
+                <w:rFonts w:ascii="Cambria Math" w:hAnsi="Cambria Math"/>
+              </w:rPr>
+              <m:t>R</m:t>
+            </m:r>
+          </m:e>
+        </m:d>
+      </m:oMath>
+      <w:r>
+        <w:rPr>
+          <w:rFonts w:ascii="David" w:hAnsi="David" w:cs="David"/>
+        </w:rPr>
+        <w:t>)</w:t>
+      </w:r>
+      <w:r>
+        <w:rPr>
+          <w:rFonts w:ascii="David" w:hAnsi="David" w:cs="David"/>
+        </w:rPr>
+        <w:t xml:space="preserve"> </w:t>
+      </w:r>
+      <w:r>
+        <w:rPr>
+          <w:rFonts w:ascii="David" w:hAnsi="David" w:cs="David"/>
+        </w:rPr>
+        <w:t xml:space="preserve">increases, </w:t>
+      </w:r>
+      <w:r>
+        <w:rPr>
+          <w:rFonts w:ascii="David" w:hAnsi="David" w:cs="David"/>
+        </w:rPr>
+        <w:t xml:space="preserve">the PED values, calculated between </w:t>
+      </w:r>
+      <w:r>
+        <w:rPr>
+          <w:rFonts w:ascii="David" w:hAnsi="David" w:cs="David"/>
+          <w:color w:val="000000" w:themeColor="text1"/>
+        </w:rPr>
+        <w:t xml:space="preserve">two sets of active </w:t>
+      </w:r>
+      <w:r>
+        <w:rPr>
+          <w:rFonts w:ascii="David" w:hAnsi="David" w:cs="David"/>
+          <w:color w:val="000000" w:themeColor="text1"/>
+        </w:rPr>
+        <w:lastRenderedPageBreak/>
+        <w:t>sources with different sizes {S}'</w:t>
+      </w:r>
+      <w:r>
+        <w:rPr>
+          <w:rFonts w:ascii="David" w:hAnsi="David" w:cs="David"/>
+          <w:color w:val="000000" w:themeColor="text1"/>
+        </w:rPr>
+        <w:t xml:space="preserve"> and </w:t>
+      </w:r>
+      <w:r>
+        <w:rPr>
+          <w:rFonts w:ascii="David" w:hAnsi="David" w:cs="David"/>
+          <w:color w:val="000000" w:themeColor="text1"/>
+        </w:rPr>
+        <w:t>{S}"</w:t>
+      </w:r>
+      <w:r>
+        <w:rPr>
+          <w:rFonts w:ascii="David" w:hAnsi="David" w:cs="David"/>
+          <w:color w:val="000000" w:themeColor="text1"/>
+        </w:rPr>
+        <w:t xml:space="preserve"> increases as well </w:t>
+      </w:r>
+      <w:r>
+        <w:rPr>
+          <w:rFonts w:ascii="David" w:hAnsi="David" w:cs="David"/>
+          <w:color w:val="000000" w:themeColor="text1"/>
+        </w:rPr>
+        <w:t>(</w:t>
+      </w:r>
+      <w:r>
+        <w:rPr>
+          <w:rFonts w:ascii="David" w:hAnsi="David" w:cs="David"/>
+          <w:color w:val="FF0000"/>
+        </w:rPr>
+        <w:t>see equation X</w:t>
+      </w:r>
+      <w:r>
+        <w:rPr>
+          <w:rFonts w:ascii="David" w:hAnsi="David" w:cs="David"/>
+          <w:color w:val="000000" w:themeColor="text1"/>
+        </w:rPr>
+        <w:t>)</w:t>
+      </w:r>
+      <w:r>
+        <w:rPr>
+          <w:rFonts w:ascii="David" w:hAnsi="David" w:cs="David"/>
+          <w:color w:val="000000" w:themeColor="text1"/>
+        </w:rPr>
+        <w:t xml:space="preserve">. </w:t>
+      </w:r>
+      <w:r>
+        <w:rPr>
+          <w:rFonts w:ascii="David" w:hAnsi="David" w:cs="David"/>
+          <w:color w:val="000000" w:themeColor="text1"/>
+        </w:rPr>
+        <w:t xml:space="preserve">Given that the span of a set of static sensors is an expensive task due to sensors’ cost and maintenance, we may wish to minimize the number of </w:t>
+      </w:r>
+      <w:r>
+        <w:rPr>
+          <w:rFonts w:ascii="David" w:hAnsi="David" w:cs="David"/>
+          <w:color w:val="000000" w:themeColor="text1"/>
+        </w:rPr>
+        <w:t xml:space="preserve">sensors in use, and place them in a </w:t>
+      </w:r>
+      <w:r>
+        <w:rPr>
+          <w:rFonts w:ascii="David" w:hAnsi="David" w:cs="David"/>
+          <w:color w:val="000000" w:themeColor="text1"/>
+        </w:rPr>
+        <w:t xml:space="preserve">set of </w:t>
+      </w:r>
+      <w:r>
+        <w:rPr>
+          <w:rFonts w:ascii="David" w:hAnsi="David" w:cs="David"/>
+          <w:color w:val="000000" w:themeColor="text1"/>
+        </w:rPr>
+        <w:t>location</w:t>
+      </w:r>
+      <w:r>
+        <w:rPr>
+          <w:rFonts w:ascii="David" w:hAnsi="David" w:cs="David"/>
+          <w:color w:val="000000" w:themeColor="text1"/>
+        </w:rPr>
+        <w:t xml:space="preserve">s </w:t>
+      </w:r>
+      <w:r>
+        <w:rPr>
+          <w:rFonts w:ascii="David" w:hAnsi="David" w:cs="David"/>
+          <w:color w:val="000000" w:themeColor="text1"/>
+        </w:rPr>
+        <w:t>that form the h</w:t>
+      </w:r>
+      <w:r>
+        <w:rPr>
+          <w:rFonts w:ascii="David" w:hAnsi="David" w:cs="David"/>
+          <w:color w:val="000000" w:themeColor="text1"/>
+        </w:rPr>
+        <w:t>ighest</w:t>
+      </w:r>
+      <w:r>
+        <w:rPr>
+          <w:rFonts w:ascii="David" w:hAnsi="David" w:cs="David"/>
+          <w:color w:val="000000" w:themeColor="text1"/>
+        </w:rPr>
+        <w:t xml:space="preserve"> PED value</w:t>
+      </w:r>
+      <w:r>
+        <w:rPr>
+          <w:rFonts w:ascii="David" w:hAnsi="David" w:cs="David"/>
+          <w:color w:val="000000" w:themeColor="text1"/>
+        </w:rPr>
+        <w:t xml:space="preserve">, </w:t>
+      </w:r>
+      <w:r>
+        <w:rPr>
+          <w:rFonts w:ascii="David" w:hAnsi="David" w:cs="David"/>
+          <w:color w:val="000000" w:themeColor="text1"/>
+        </w:rPr>
+        <w:t>represent</w:t>
+      </w:r>
+      <w:r>
+        <w:rPr>
+          <w:rFonts w:ascii="David" w:hAnsi="David" w:cs="David"/>
+          <w:color w:val="000000" w:themeColor="text1"/>
+        </w:rPr>
+        <w:t>ing</w:t>
+      </w:r>
+      <w:r>
+        <w:rPr>
+          <w:rFonts w:ascii="David" w:hAnsi="David" w:cs="David"/>
+          <w:color w:val="000000" w:themeColor="text1"/>
+        </w:rPr>
+        <w:t xml:space="preserve"> </w:t>
+      </w:r>
+      <w:r>
+        <w:rPr>
+          <w:rFonts w:ascii="David" w:hAnsi="David" w:cs="David"/>
+          <w:color w:val="000000" w:themeColor="text1"/>
+        </w:rPr>
+        <w:t>the best</w:t>
+      </w:r>
+      <w:r>
+        <w:rPr>
+          <w:rFonts w:ascii="David" w:hAnsi="David" w:cs="David"/>
+          <w:color w:val="000000" w:themeColor="text1"/>
+        </w:rPr>
+        <w:t xml:space="preserve"> </w:t>
+      </w:r>
+      <w:r>
+        <w:rPr>
+          <w:rFonts w:ascii="David" w:hAnsi="David" w:cs="David"/>
+          <w:color w:val="000000" w:themeColor="text1"/>
+        </w:rPr>
+        <w:t>ability</w:t>
+      </w:r>
+      <w:r>
+        <w:rPr>
+          <w:rFonts w:ascii="David" w:hAnsi="David" w:cs="David"/>
+          <w:color w:val="000000" w:themeColor="text1"/>
+        </w:rPr>
+        <w:t xml:space="preserve"> of those sensors </w:t>
+      </w:r>
+      <w:r>
+        <w:rPr>
+          <w:rFonts w:ascii="David" w:hAnsi="David" w:cs="David"/>
+          <w:color w:val="000000" w:themeColor="text1"/>
+        </w:rPr>
+        <w:t>to separate</w:t>
+      </w:r>
+      <w:r>
+        <w:rPr>
+          <w:rFonts w:ascii="David" w:hAnsi="David" w:cs="David"/>
+          <w:color w:val="000000" w:themeColor="text1"/>
+        </w:rPr>
+        <w:t xml:space="preserve"> </w:t>
+      </w:r>
+      <w:r>
+        <w:rPr>
+          <w:rFonts w:ascii="David" w:hAnsi="David" w:cs="David"/>
+          <w:color w:val="000000"/>
+        </w:rPr>
+        <w:t xml:space="preserve">between </w:t>
+      </w:r>
+      <w:r>
+        <w:rPr>
+          <w:rFonts w:ascii="David" w:hAnsi="David" w:cs="David"/>
+          <w:color w:val="000000"/>
+        </w:rPr>
+        <w:t>active sources</w:t>
+      </w:r>
+      <w:r>
+        <w:rPr>
+          <w:rFonts w:ascii="David" w:hAnsi="David" w:cs="David"/>
+          <w:color w:val="000000"/>
+        </w:rPr>
+        <w:t>.</w:t>
+      </w:r>
+      <w:r>
+        <w:rPr>
+          <w:rFonts w:ascii="David" w:hAnsi="David" w:cs="David"/>
+          <w:color w:val="000000"/>
+        </w:rPr>
+        <w:t xml:space="preserve"> </w:t>
+      </w:r>
+      <w:r>
+        <w:t>T</w:t>
+      </w:r>
+      <w:r>
+        <w:t xml:space="preserve">he </w:t>
+      </w:r>
+      <w:r>
+        <w:t>first</w:t>
+      </w:r>
+      <w:r>
+        <w:t xml:space="preserve"> objective is </w:t>
+      </w:r>
+      <w:r>
+        <w:t xml:space="preserve">then </w:t>
+      </w:r>
+      <w:r>
+        <w:t xml:space="preserve">to find the minimal number of </w:t>
+      </w:r>
+      <w:r>
+        <w:t xml:space="preserve">sensors deployed: </w:t>
+      </w:r>
+    </w:p>
+    <w:p>
+      <w:pPr>
+        <w:spacing w:line="360" w:lineRule="auto"/>
+        <w:jc w:val="both"/>
+      </w:pPr>
+    </w:p>
+    <w:p>
+      <w:pPr>
+        <w:spacing w:line="360" w:lineRule="auto"/>
+        <w:jc w:val="both"/>
+      </w:pPr>
+      <m:oMathPara>
+        <m:oMath>
+          <m:sSub>
+            <m:sSubPr>
+              <m:ctrlPr>
+                <w:rPr>
+                  <w:rFonts w:ascii="Cambria Math" w:hAnsi="Cambria Math"/>
+                </w:rPr>
+              </m:ctrlPr>
+            </m:sSubPr>
+            <m:e>
+              <m:r>
+                <w:rPr>
+                  <w:rFonts w:ascii="Cambria Math" w:hAnsi="Cambria Math"/>
+                </w:rPr>
+                <m:t>Ψ</m:t>
+              </m:r>
+            </m:e>
+            <m:sub>
+              <m:r>
+                <w:rPr>
+                  <w:rFonts w:ascii="Cambria Math" w:hAnsi="Cambria Math"/>
+                </w:rPr>
+                <m:t>#r</m:t>
+              </m:r>
+            </m:sub>
+          </m:sSub>
+          <m:r>
+            <w:rPr>
+              <w:rFonts w:ascii="Cambria Math" w:hAnsi="Cambria Math"/>
+            </w:rPr>
+            <m:t>=</m:t>
+          </m:r>
+          <m:sSub>
+            <m:sSubPr>
+              <m:ctrlPr>
+                <w:rPr>
+                  <w:rFonts w:ascii="Cambria Math" w:hAnsi="Cambria Math"/>
+                </w:rPr>
+              </m:ctrlPr>
+            </m:sSubPr>
+            <m:e>
+              <m:func>
+                <m:funcPr>
+                  <m:ctrlPr>
+                    <w:rPr>
+                      <w:rFonts w:ascii="Cambria Math" w:hAnsi="Cambria Math"/>
+                    </w:rPr>
+                  </m:ctrlPr>
+                </m:funcPr>
+                <m:fName>
+                  <m:limLow>
+                    <m:limLowPr>
+                      <m:ctrlPr>
+                        <w:rPr>
+                          <w:rFonts w:ascii="Cambria Math" w:hAnsi="Cambria Math"/>
+                        </w:rPr>
+                      </m:ctrlPr>
+                    </m:limLowPr>
+                    <m:e>
+                      <m:r>
+                        <w:rPr>
+                          <w:rFonts w:ascii="Cambria Math" w:hAnsi="Cambria Math"/>
+                        </w:rPr>
+                        <m:t>min</m:t>
+                      </m:r>
+                    </m:e>
+                    <m:lim>
+                      <m:d>
+                        <m:dPr>
+                          <m:begChr m:val="{"/>
+                          <m:endChr m:val="}"/>
+                          <m:ctrlPr>
+                            <w:rPr>
+                              <w:rFonts w:ascii="Cambria Math" w:hAnsi="Cambria Math"/>
+                            </w:rPr>
+                          </m:ctrlPr>
+                        </m:dPr>
+                        <m:e>
+                          <m:r>
+                            <w:rPr>
+                              <w:rFonts w:ascii="Cambria Math" w:hAnsi="Cambria Math"/>
+                            </w:rPr>
+                            <m:t>R</m:t>
+                          </m:r>
+                        </m:e>
+                      </m:d>
+                    </m:lim>
+                  </m:limLow>
+                </m:fName>
+                <m:e>
+                  <m:d>
+                    <m:dPr>
+                      <m:begChr m:val="|"/>
+                      <m:endChr m:val="|"/>
+                      <m:ctrlPr>
+                        <w:rPr>
+                          <w:rFonts w:ascii="Cambria Math" w:hAnsi="Cambria Math"/>
+                        </w:rPr>
+                      </m:ctrlPr>
+                    </m:dPr>
+                    <m:e>
+                      <m:r>
+                        <w:rPr>
+                          <w:rFonts w:ascii="Cambria Math" w:hAnsi="Cambria Math"/>
+                        </w:rPr>
+                        <m:t>R</m:t>
+                      </m:r>
+                    </m:e>
+                  </m:d>
+                </m:e>
+              </m:func>
+            </m:e>
+            <m:sub>
+              <m:r>
+                <w:rPr>
+                  <w:rFonts w:ascii="Cambria Math" w:hAnsi="Cambria Math"/>
+                </w:rPr>
+                <m:t xml:space="preserve"> </m:t>
+              </m:r>
+            </m:sub>
+          </m:sSub>
+        </m:oMath>
+      </m:oMathPara>
+    </w:p>
+    <w:p>
+      <w:pPr>
+        <w:spacing w:line="360" w:lineRule="auto"/>
+        <w:jc w:val="both"/>
+      </w:pPr>
+    </w:p>
+    <w:p>
+      <w:pPr>
+        <w:spacing w:line="360" w:lineRule="auto"/>
+        <w:jc w:val="both"/>
+      </w:pPr>
+      <w:r>
+        <w:t xml:space="preserve">It is possible to phrase several different objective functions that maximizes </w:t>
+      </w:r>
+      <w:r>
+        <w:t xml:space="preserve">the PED value. </w:t>
+      </w:r>
+      <w:r>
+        <w:rPr>
+          <w:rFonts w:ascii="David" w:hAnsi="David" w:cs="David"/>
+        </w:rPr>
+        <w:t>Our</w:t>
+      </w:r>
+      <w:r>
+        <w:rPr>
+          <w:rFonts w:ascii="David" w:hAnsi="David" w:cs="David" w:hint="cs"/>
+        </w:rPr>
+        <w:t xml:space="preserve"> algorithm seeks to find the optimal set</w:t>
+      </w:r>
+      <w:r>
+        <w:rPr>
+          <w:rFonts w:ascii="David" w:hAnsi="David" w:cs="David"/>
+        </w:rPr>
+        <w:t xml:space="preserve"> of sensors</w:t>
+      </w:r>
+      <w:r>
+        <w:rPr>
+          <w:rFonts w:ascii="David" w:hAnsi="David" w:cs="David" w:hint="cs"/>
+        </w:rPr>
+        <w:t xml:space="preserve"> </w:t>
+      </w:r>
+      <m:oMath>
+        <m:r>
+          <m:rPr>
+            <m:sty m:val="p"/>
+          </m:rPr>
+          <w:rPr>
+            <w:rFonts w:ascii="Cambria Math" w:hAnsi="Cambria Math" w:cs="David" w:hint="cs"/>
+          </w:rPr>
+          <m:t>{R}</m:t>
+        </m:r>
+      </m:oMath>
+      <w:r>
+        <w:rPr>
+          <w:rFonts w:ascii="David" w:hAnsi="David" w:cs="David" w:hint="cs"/>
+        </w:rPr>
+        <w:t xml:space="preserve">, so </w:t>
+      </w:r>
+      <w:r>
+        <w:rPr>
+          <w:rFonts w:ascii="David" w:hAnsi="David" w:cs="David"/>
+        </w:rPr>
+        <w:t xml:space="preserve">that </w:t>
+      </w:r>
+      <w:r>
+        <w:rPr>
+          <w:rFonts w:ascii="David" w:hAnsi="David" w:cs="David" w:hint="cs"/>
+        </w:rPr>
+        <w:t xml:space="preserve">the </w:t>
+      </w:r>
+      <w:r>
+        <w:rPr>
+          <w:rFonts w:ascii="David" w:hAnsi="David" w:cs="David"/>
+        </w:rPr>
+        <w:t xml:space="preserve">percentage of cases where PED values are greater than a certain threshold  </w:t>
+      </w:r>
+      <m:oMath>
+        <m:r>
+          <w:rPr>
+            <w:rFonts w:ascii="Cambria Math" w:hAnsi="Cambria Math" w:cs="David"/>
+            <w:color w:val="000000" w:themeColor="text1"/>
+          </w:rPr>
+          <m:t>τ</m:t>
+        </m:r>
+      </m:oMath>
+      <w:r>
+        <w:rPr>
+          <w:rFonts w:ascii="David" w:hAnsi="David" w:cs="David"/>
+          <w:color w:val="000000" w:themeColor="text1"/>
+        </w:rPr>
+        <w:t xml:space="preserve"> is maximized</w:t>
+      </w:r>
+      <w:r>
+        <w:rPr>
+          <w:rFonts w:ascii="David" w:hAnsi="David" w:cs="David"/>
+          <w:color w:val="000000" w:themeColor="text1"/>
+        </w:rPr>
+        <w:t xml:space="preserve">, considering all possible combinations of </w:t>
+      </w:r>
+      <w:r>
+        <w:rPr>
+          <w:rFonts w:ascii="David" w:hAnsi="David" w:cs="David"/>
+          <w:color w:val="000000" w:themeColor="text1"/>
+        </w:rPr>
+        <w:t>two sets of number of active sources with different sizes {S}' and {S}"</w:t>
+      </w:r>
+      <w:r>
+        <w:rPr>
+          <w:rFonts w:ascii="David" w:hAnsi="David" w:cs="David"/>
+          <w:color w:val="000000" w:themeColor="text1"/>
+        </w:rPr>
+        <w:t xml:space="preserve">. </w:t>
+      </w:r>
+      <w:r>
+        <w:rPr>
+          <w:rFonts w:ascii="David" w:hAnsi="David" w:cs="David"/>
+          <w:color w:val="000000" w:themeColor="text1"/>
+        </w:rPr>
+        <w:t xml:space="preserve">For example, in the case of 5 sources, 31 </w:t>
+      </w:r>
+      <w:r>
+        <w:rPr>
+          <w:rFonts w:ascii="David" w:hAnsi="David" w:cs="David"/>
+          <w:color w:val="000000" w:themeColor="text1"/>
+        </w:rPr>
+        <w:t xml:space="preserve">options </w:t>
+      </w:r>
+      <w:r>
+        <w:rPr>
+          <w:rFonts w:ascii="David" w:hAnsi="David" w:cs="David"/>
+          <w:color w:val="000000" w:themeColor="text1"/>
+        </w:rPr>
+        <w:t xml:space="preserve">of </w:t>
+      </w:r>
+      <w:r>
+        <w:rPr>
+          <w:rFonts w:ascii="David" w:hAnsi="David" w:cs="David"/>
+          <w:color w:val="000000" w:themeColor="text1"/>
+        </w:rPr>
+        <w:t>1-5 active sources exist</w:t>
+      </w:r>
+      <w:r>
+        <w:rPr>
+          <w:rFonts w:ascii="David" w:hAnsi="David" w:cs="David"/>
+          <w:color w:val="000000" w:themeColor="text1"/>
+        </w:rPr>
+        <w:t xml:space="preserve">, creating a total of 355 combinations of two </w:t>
+      </w:r>
+      <w:r>
+        <w:rPr>
+          <w:rFonts w:ascii="David" w:hAnsi="David" w:cs="David"/>
+          <w:color w:val="000000" w:themeColor="text1"/>
+        </w:rPr>
+        <w:t>sets of number of active sources with different sizes {S}' and {S}"</w:t>
+      </w:r>
+      <w:r>
+        <w:rPr>
+          <w:rFonts w:ascii="David" w:hAnsi="David" w:cs="David"/>
+          <w:color w:val="000000" w:themeColor="text1"/>
+        </w:rPr>
+        <w:t>.</w:t>
+      </w:r>
+      <w:r>
+        <w:rPr>
+          <w:rFonts w:ascii="David" w:hAnsi="David" w:cs="David"/>
+          <w:color w:val="000000" w:themeColor="text1"/>
+        </w:rPr>
+        <w:t xml:space="preserve"> </w:t>
+      </w:r>
+      <w:r>
+        <w:t>The</w:t>
+      </w:r>
+      <w:r>
+        <w:t xml:space="preserve"> </w:t>
+      </w:r>
+      <w:r>
+        <w:t>second</w:t>
+      </w:r>
+      <w:r>
+        <w:t xml:space="preserve"> objective </w:t>
+      </w:r>
+      <w:r>
+        <w:t xml:space="preserve">we define </w:t>
+      </w:r>
+      <w:r>
+        <w:t xml:space="preserve">is </w:t>
+      </w:r>
+      <w:r>
+        <w:t>then phrased as:</w:t>
+      </w:r>
+    </w:p>
+    <w:p>
+      <w:pPr>
+        <w:spacing w:line="360" w:lineRule="auto"/>
+        <w:jc w:val="both"/>
+      </w:pPr>
+    </w:p>
+    <w:p>
+      <w:pPr>
+        <w:spacing w:line="360" w:lineRule="auto"/>
+        <w:jc w:val="both"/>
+      </w:pPr>
+      <m:oMathPara>
+        <m:oMath>
+          <m:sSub>
+            <m:sSubPr>
+              <m:ctrlPr>
+                <w:rPr>
+                  <w:rFonts w:ascii="Cambria Math" w:hAnsi="Cambria Math"/>
+                </w:rPr>
+              </m:ctrlPr>
+            </m:sSubPr>
+            <m:e>
+              <m:r>
+                <w:rPr>
+                  <w:rFonts w:ascii="Cambria Math" w:hAnsi="Cambria Math"/>
+                </w:rPr>
+                <m:t>Ψ</m:t>
+              </m:r>
+            </m:e>
+            <m:sub>
+              <m:r>
+                <w:rPr>
+                  <w:rFonts w:ascii="Cambria Math" w:hAnsi="Cambria Math"/>
+                </w:rPr>
+                <m:t>%PED</m:t>
+              </m:r>
+            </m:sub>
+          </m:sSub>
+          <m:r>
+            <w:rPr>
+              <w:rFonts w:ascii="Cambria Math" w:hAnsi="Cambria Math"/>
+            </w:rPr>
+            <m:t>=</m:t>
+          </m:r>
+          <m:sSub>
+            <m:sSubPr>
+              <m:ctrlPr>
+                <w:rPr>
+                  <w:rFonts w:ascii="Cambria Math" w:hAnsi="Cambria Math"/>
+                </w:rPr>
+              </m:ctrlPr>
+            </m:sSubPr>
+            <m:e>
+              <m:func>
+                <m:funcPr>
+                  <m:ctrlPr>
+                    <w:rPr>
+                      <w:rFonts w:ascii="Cambria Math" w:hAnsi="Cambria Math"/>
+                    </w:rPr>
+                  </m:ctrlPr>
+                </m:funcPr>
+                <m:fName>
+                  <m:limLow>
+                    <m:limLowPr>
+                      <m:ctrlPr>
+                        <w:rPr>
+                          <w:rFonts w:ascii="Cambria Math" w:hAnsi="Cambria Math"/>
+                        </w:rPr>
+                      </m:ctrlPr>
+                    </m:limLowPr>
+                    <m:e>
+                      <m:r>
+                        <m:rPr>
+                          <m:sty m:val="p"/>
+                        </m:rPr>
+                        <w:rPr>
+                          <w:rFonts w:ascii="Cambria Math" w:hAnsi="Cambria Math"/>
+                        </w:rPr>
+                        <m:t>max⁡</m:t>
+                      </m:r>
+                      <m:r>
+                        <w:rPr>
+                          <w:rFonts w:ascii="Cambria Math" w:hAnsi="Cambria Math"/>
+                        </w:rPr>
+                        <m:t>{</m:t>
+                      </m:r>
+                    </m:e>
+                    <m:lim>
+                      <m:r>
+                        <w:rPr>
+                          <w:rFonts w:ascii="Cambria Math" w:hAnsi="Cambria Math"/>
+                        </w:rPr>
+                        <m:t>?</m:t>
+                      </m:r>
+                      <m:r>
+                        <w:rPr>
+                          <w:rFonts w:ascii="Cambria Math" w:hAnsi="Cambria Math"/>
+                        </w:rPr>
+                        <m:t>??</m:t>
+                      </m:r>
+                    </m:lim>
+                  </m:limLow>
+                </m:fName>
+                <m:e>
+                  <m:f>
+                    <m:fPr>
+                      <m:ctrlPr>
+                        <w:rPr>
+                          <w:rFonts w:ascii="Cambria Math" w:hAnsi="Cambria Math"/>
+                          <w:i/>
+                        </w:rPr>
+                      </m:ctrlPr>
+                    </m:fPr>
+                    <m:num>
+                      <m:sSub>
+                        <m:sSubPr>
+                          <m:ctrlPr>
+                            <w:rPr>
+                              <w:rFonts w:ascii="Cambria Math" w:hAnsi="Cambria Math" w:cs="David"/>
+                              <w:iCs/>
+                              <w:color w:val="000000" w:themeColor="text1"/>
+                            </w:rPr>
+                          </m:ctrlPr>
+                        </m:sSubPr>
+                        <m:e>
+                          <m:r>
+                            <m:rPr>
+                              <m:sty m:val="p"/>
+                            </m:rPr>
+                            <w:rPr>
+                              <w:rFonts w:ascii="Cambria Math" w:hAnsi="Cambria Math" w:cs="David"/>
+                              <w:color w:val="000000" w:themeColor="text1"/>
+                            </w:rPr>
+                            <m:t>PED</m:t>
+                          </m:r>
+                        </m:e>
+                        <m:sub>
+                          <m:sSup>
+                            <m:sSupPr>
+                              <m:ctrlPr>
+                                <w:rPr>
+                                  <w:rFonts w:ascii="Cambria Math" w:hAnsi="Cambria Math" w:cs="David"/>
+                                  <w:iCs/>
+                                  <w:color w:val="000000" w:themeColor="text1"/>
+                                </w:rPr>
+                              </m:ctrlPr>
+                            </m:sSupPr>
+                            <m:e>
+                              <m:r>
+                                <m:rPr>
+                                  <m:sty m:val="p"/>
+                                </m:rPr>
+                                <w:rPr>
+                                  <w:rFonts w:ascii="Cambria Math" w:hAnsi="Cambria Math" w:cs="David"/>
+                                  <w:color w:val="000000" w:themeColor="text1"/>
+                                </w:rPr>
+                                <m:t>{S</m:t>
+                              </m:r>
+                            </m:e>
+                            <m:sup>
+                              <m:r>
+                                <m:rPr>
+                                  <m:sty m:val="p"/>
+                                </m:rPr>
+                                <w:rPr>
+                                  <w:rFonts w:ascii="Cambria Math" w:hAnsi="Cambria Math" w:cs="David"/>
+                                  <w:color w:val="000000" w:themeColor="text1"/>
+                                </w:rPr>
+                                <m:t>'</m:t>
+                              </m:r>
+                            </m:sup>
+                          </m:sSup>
+                          <m:r>
+                            <m:rPr>
+                              <m:sty m:val="p"/>
+                            </m:rPr>
+                            <w:rPr>
+                              <w:rFonts w:ascii="Cambria Math" w:hAnsi="Cambria Math" w:cs="David"/>
+                              <w:color w:val="000000" w:themeColor="text1"/>
+                            </w:rPr>
+                            <m:t>},</m:t>
+                          </m:r>
+                          <m:d>
+                            <m:dPr>
+                              <m:begChr m:val="{"/>
+                              <m:endChr m:val="}"/>
+                              <m:ctrlPr>
+                                <w:rPr>
+                                  <w:rFonts w:ascii="Cambria Math" w:hAnsi="Cambria Math" w:cs="David"/>
+                                  <w:iCs/>
+                                  <w:color w:val="000000" w:themeColor="text1"/>
+                                </w:rPr>
+                              </m:ctrlPr>
+                            </m:dPr>
+                            <m:e>
+                              <m:sSup>
+                                <m:sSupPr>
+                                  <m:ctrlPr>
+                                    <w:rPr>
+                                      <w:rFonts w:ascii="Cambria Math" w:hAnsi="Cambria Math" w:cs="David"/>
+                                      <w:iCs/>
+                                      <w:color w:val="000000" w:themeColor="text1"/>
+                                    </w:rPr>
+                                  </m:ctrlPr>
+                                </m:sSupPr>
+                                <m:e>
+                                  <m:r>
+                                    <m:rPr>
+                                      <m:sty m:val="p"/>
+                                    </m:rPr>
+                                    <w:rPr>
+                                      <w:rFonts w:ascii="Cambria Math" w:hAnsi="Cambria Math" w:cs="David"/>
+                                      <w:color w:val="000000" w:themeColor="text1"/>
+                                    </w:rPr>
+                                    <m:t>S</m:t>
+                                  </m:r>
+                                </m:e>
+                                <m:sup>
+                                  <m:r>
+                                    <m:rPr>
+                                      <m:sty m:val="p"/>
+                                    </m:rPr>
+                                    <w:rPr>
+                                      <w:rFonts w:ascii="Cambria Math" w:hAnsi="Cambria Math" w:cs="David"/>
+                                      <w:color w:val="000000" w:themeColor="text1"/>
+                                    </w:rPr>
+                                    <m:t>''</m:t>
+                                  </m:r>
+                                </m:sup>
+                              </m:sSup>
+                            </m:e>
+                          </m:d>
+                        </m:sub>
+                      </m:sSub>
+                      <m:r>
+                        <w:rPr>
+                          <w:rFonts w:ascii="Cambria Math" w:hAnsi="Cambria Math"/>
+                        </w:rPr>
+                        <m:t>&gt;τ</m:t>
+                      </m:r>
+                    </m:num>
+                    <m:den>
+                      <m:r>
+                        <w:rPr>
+                          <w:rFonts w:ascii="Cambria Math" w:hAnsi="Cambria Math"/>
+                        </w:rPr>
+                        <m:t>all combinations</m:t>
+                      </m:r>
+                    </m:den>
+                  </m:f>
+                  <m:r>
+                    <w:rPr>
+                      <w:rFonts w:ascii="Cambria Math" w:hAnsi="Cambria Math"/>
+                    </w:rPr>
+                    <m:t>}</m:t>
+                  </m:r>
+                </m:e>
+              </m:func>
+            </m:e>
+            <m:sub>
+              <m:r>
+                <w:rPr>
+                  <w:rFonts w:ascii="Cambria Math" w:hAnsi="Cambria Math"/>
+                </w:rPr>
+                <m:t xml:space="preserve"> </m:t>
+              </m:r>
+            </m:sub>
+          </m:sSub>
+        </m:oMath>
+      </m:oMathPara>
+    </w:p>
+    <w:p>
+      <w:pPr>
+        <w:spacing w:line="360" w:lineRule="auto"/>
+        <w:jc w:val="both"/>
+      </w:pPr>
+    </w:p>
+    <w:p>
+      <w:pPr>
+        <w:spacing w:line="360" w:lineRule="auto"/>
+        <w:jc w:val="both"/>
+        <w:rPr>
+          <w:rFonts w:ascii="David" w:hAnsi="David" w:cs="David"/>
+          <w:color w:val="000000" w:themeColor="text1"/>
+        </w:rPr>
+      </w:pPr>
+      <w:r>
+        <w:t xml:space="preserve">Considering the time varying </w:t>
+      </w:r>
+      <w:r>
+        <w:t xml:space="preserve">meteorological conditions during the year, our objective takes into account the </w:t>
+      </w:r>
+    </w:p>
+    <w:p>
+      <w:pPr>
+        <w:spacing w:line="360" w:lineRule="auto"/>
+        <w:jc w:val="both"/>
+      </w:pPr>
+      <w:r>
+        <w:t>Furthermore, t</w:t>
+      </w:r>
+      <w:r>
+        <w:t xml:space="preserve">his objective can be </w:t>
+      </w:r>
+      <w:r>
+        <w:t>separated to two different objectives, one which considers PED values obtained during night hours and one which considers PED values o</w:t>
+      </w:r>
+      <w:r>
+        <w:t xml:space="preserve">btained during the day. </w:t>
+      </w:r>
+    </w:p>
+    <w:p>
+      <w:pPr>
+        <w:spacing w:line="360" w:lineRule="auto"/>
+        <w:ind w:right="-2"/>
+        <w:jc w:val="both"/>
+      </w:pPr>
+    </w:p>
+    <w:p>
+      <w:pPr>
+        <w:spacing w:line="360" w:lineRule="auto"/>
+        <w:ind w:right="-2"/>
+        <w:jc w:val="both"/>
+        <w:rPr>
+          <w:b/>
+          <w:bCs/>
+        </w:rPr>
+      </w:pPr>
+      <w:r>
+        <w:rPr>
+          <w:b/>
+          <w:bCs/>
+        </w:rPr>
+        <w:t>Technical description</w:t>
+      </w:r>
+    </w:p>
+    <w:p>
+      <w:pPr>
+        <w:spacing w:line="360" w:lineRule="auto"/>
+        <w:ind w:right="-2"/>
+        <w:jc w:val="both"/>
+      </w:pPr>
+      <w:r>
+        <w:t xml:space="preserve">To find the optimal set </w:t>
+      </w:r>
+      <m:oMath>
+        <m:r>
+          <m:rPr>
+            <m:sty m:val="p"/>
+          </m:rPr>
+          <w:rPr>
+            <w:rFonts w:ascii="Cambria Math" w:hAnsi="Cambria Math"/>
+          </w:rPr>
+          <m:t>{R}</m:t>
+        </m:r>
+      </m:oMath>
+      <w:r>
+        <w:t xml:space="preserve">, we assume that each location </w:t>
+      </w:r>
+      <m:oMath>
+        <m:r>
+          <m:rPr>
+            <m:sty m:val="p"/>
+          </m:rPr>
+          <w:rPr>
+            <w:rFonts w:ascii="Cambria Math" w:hAnsi="Cambria Math"/>
+          </w:rPr>
+          <m:t>ω∈Ω</m:t>
+        </m:r>
+      </m:oMath>
+      <w:r>
+        <w:t xml:space="preserve"> may host a </w:t>
+      </w:r>
+      <w:r>
+        <w:t>sensor</w:t>
+      </w:r>
+      <w:r>
+        <w:t>.</w:t>
+      </w:r>
+      <w:r>
+        <w:t xml:space="preserve"> </w:t>
+      </w:r>
+      <w:r>
+        <w:t>The decision variable</w:t>
+      </w:r>
+      <w:r>
+        <w:t>s</w:t>
+      </w:r>
+      <w:r>
+        <w:t xml:space="preserve"> are </w:t>
+      </w:r>
+      <w:r>
+        <w:t xml:space="preserve">held in an array of sensors, each sensor linked to a certain location </w:t>
+      </w:r>
+      <m:oMath>
+        <m:r>
+          <m:rPr>
+            <m:sty m:val="p"/>
+          </m:rPr>
+          <w:rPr>
+            <w:rFonts w:ascii="Cambria Math" w:hAnsi="Cambria Math"/>
+          </w:rPr>
+          <m:t>ω∈Ω</m:t>
+        </m:r>
+      </m:oMath>
+      <w:r>
+        <w:t xml:space="preserve">, where the sensor is placed in that location if the </w:t>
+      </w:r>
+      <w:r>
+        <w:t>decision</w:t>
+      </w:r>
+      <w:r>
+        <w:t xml:space="preserve"> variable is 1 and is absent if the decision variable is 0. </w:t>
+      </w:r>
+    </w:p>
+    <w:p>
+      <w:pPr>
+        <w:spacing w:line="360" w:lineRule="auto"/>
+        <w:ind w:right="-2"/>
+        <w:jc w:val="both"/>
+        <w:rPr>
+          <w:rFonts w:ascii="David" w:hAnsi="David" w:cs="David"/>
+          <w:color w:val="000000" w:themeColor="text1"/>
+        </w:rPr>
+      </w:pPr>
+    </w:p>
+    <w:p>
+      <w:pPr>
+        <w:spacing w:line="360" w:lineRule="auto"/>
+        <w:ind w:right="-2"/>
+        <w:jc w:val="both"/>
+      </w:pPr>
+    </w:p>
+    <w:p>
+      <w:pPr>
+        <w:spacing w:line="360" w:lineRule="auto"/>
+        <w:jc w:val="both"/>
+        <w:rPr>
+          <w:rFonts w:ascii="David" w:hAnsi="David" w:cs="David"/>
+          <w:color w:val="000000" w:themeColor="text1"/>
+        </w:rPr>
+      </w:pPr>
+      <w:r>
+        <w:rPr>
+          <w:rFonts w:ascii="David" w:hAnsi="David" w:cs="David" w:hint="cs"/>
+        </w:rPr>
+        <w:t xml:space="preserve">Following the notation above, </w:t>
+      </w:r>
+    </w:p>
+    <w:p>
+      <w:pPr>
+        <w:spacing w:line="360" w:lineRule="auto"/>
+        <w:ind w:right="-2"/>
+        <w:jc w:val="both"/>
+      </w:pPr>
+      <w:r>
+        <w:t xml:space="preserve">Constraints… </w:t>
+      </w:r>
+    </w:p>
+    <w:p>
+      <w:pPr>
+        <w:spacing w:line="360" w:lineRule="auto"/>
+        <w:ind w:right="-2"/>
+        <w:jc w:val="both"/>
+      </w:pPr>
+      <w:r>
+        <w:lastRenderedPageBreak/>
+        <w:t>Minimize number of sensors</w:t>
+      </w:r>
+    </w:p>
+    <w:p>
+      <w:pPr>
+        <w:spacing w:line="360" w:lineRule="auto"/>
+        <w:ind w:right="-2"/>
+        <w:jc w:val="both"/>
+      </w:pPr>
+      <w:r>
+        <w:t xml:space="preserve">Maximize PED values </w:t>
+      </w:r>
+      <w:bookmarkStart w:id="2" w:name="_GoBack"/>
+      <w:bookmarkEnd w:id="2"/>
+    </w:p>
+    <w:p>
+      <w:pPr>
+        <w:spacing w:line="360" w:lineRule="auto"/>
+        <w:ind w:right="-2"/>
+        <w:jc w:val="both"/>
+        <w:rPr>
+          <w:rFonts w:ascii="David" w:hAnsi="David" w:cs="David"/>
+        </w:rPr>
+      </w:pPr>
+    </w:p>
+    <w:p>
+      <w:pPr>
+        <w:spacing w:line="360" w:lineRule="auto"/>
+        <w:ind w:right="-2"/>
+        <w:jc w:val="both"/>
+        <w:rPr>
+          <w:rFonts w:ascii="David" w:hAnsi="David" w:cs="David"/>
+          <w:b/>
+          <w:bCs/>
+        </w:rPr>
+      </w:pPr>
+      <w:r>
+        <w:rPr>
+          <w:rFonts w:ascii="David" w:hAnsi="David" w:cs="David"/>
+          <w:b/>
+          <w:bCs/>
+        </w:rPr>
+        <w:t>Optimization</w:t>
+      </w:r>
+    </w:p>
+    <w:p>
+      <w:pPr>
+        <w:spacing w:line="360" w:lineRule="auto"/>
+        <w:ind w:right="-2"/>
+        <w:jc w:val="both"/>
+        <w:rPr>
+          <w:rFonts w:ascii="David" w:hAnsi="David" w:cs="David"/>
+          <w:b/>
+          <w:bCs/>
+        </w:rPr>
+      </w:pPr>
+      <w:r>
+        <w:rPr>
+          <w:rFonts w:ascii="David" w:hAnsi="David" w:cs="David"/>
+          <w:b/>
+          <w:bCs/>
+        </w:rPr>
+        <w:t>Simulation set</w:t>
+      </w:r>
+      <w:r>
+        <w:rPr>
+          <w:rFonts w:ascii="David" w:hAnsi="David" w:cs="David"/>
+          <w:b/>
+          <w:bCs/>
+        </w:rPr>
+        <w:t>/configuration</w:t>
+      </w:r>
+    </w:p>
+    <w:p>
+      <w:pPr>
+        <w:spacing w:line="360" w:lineRule="auto"/>
+        <w:jc w:val="both"/>
+        <w:rPr>
+          <w:rFonts w:ascii="David" w:hAnsi="David" w:cs="David"/>
+        </w:rPr>
+      </w:pPr>
+    </w:p>
+    <w:p>
+      <w:pPr>
+        <w:spacing w:line="360" w:lineRule="auto"/>
+        <w:ind w:right="-2"/>
+        <w:jc w:val="both"/>
+        <w:rPr>
+          <w:rFonts w:ascii="David" w:hAnsi="David" w:cs="David" w:hint="cs"/>
+          <w:color w:val="FF0000"/>
+        </w:rPr>
+      </w:pPr>
+      <w:r>
+        <w:rPr>
+          <w:rFonts w:ascii="David" w:hAnsi="David" w:cs="David" w:hint="cs"/>
+          <w:color w:val="FF0000"/>
+        </w:rPr>
+        <w:t xml:space="preserve">The momentary emission rates, </w:t>
+      </w:r>
+      <m:oMath>
+        <m:r>
+          <m:rPr>
+            <m:sty m:val="p"/>
+          </m:rPr>
+          <w:rPr>
+            <w:rFonts w:ascii="Cambria Math" w:hAnsi="Cambria Math" w:cs="David" w:hint="cs"/>
+            <w:color w:val="FF0000"/>
+          </w:rPr>
+          <m:t>{</m:t>
+        </m:r>
+        <m:sSub>
+          <m:sSubPr>
+            <m:ctrlPr>
+              <w:rPr>
+                <w:rFonts w:ascii="Cambria Math" w:hAnsi="Cambria Math" w:cs="David" w:hint="cs"/>
+                <w:color w:val="FF0000"/>
+              </w:rPr>
+            </m:ctrlPr>
+          </m:sSubPr>
+          <m:e>
+            <m:r>
+              <m:rPr>
+                <m:sty m:val="p"/>
+              </m:rPr>
+              <w:rPr>
+                <w:rFonts w:ascii="Cambria Math" w:hAnsi="Cambria Math" w:cs="David" w:hint="cs"/>
+                <w:color w:val="FF0000"/>
+              </w:rPr>
+              <m:t>q</m:t>
+            </m:r>
+          </m:e>
+          <m:sub>
+            <m:r>
+              <m:rPr>
+                <m:sty m:val="p"/>
+              </m:rPr>
+              <w:rPr>
+                <w:rFonts w:ascii="Cambria Math" w:hAnsi="Cambria Math" w:cs="David" w:hint="cs"/>
+                <w:color w:val="FF0000"/>
+              </w:rPr>
+              <m:t>s</m:t>
+            </m:r>
+          </m:sub>
+        </m:sSub>
+        <m:r>
+          <m:rPr>
+            <m:sty m:val="p"/>
+          </m:rPr>
+          <w:rPr>
+            <w:rFonts w:ascii="Cambria Math" w:hAnsi="Cambria Math" w:cs="David" w:hint="cs"/>
+            <w:color w:val="FF0000"/>
+          </w:rPr>
+          <m:t>(t)}</m:t>
+        </m:r>
+      </m:oMath>
+      <w:r>
+        <w:rPr>
+          <w:rFonts w:ascii="David" w:hAnsi="David" w:cs="David" w:hint="cs"/>
+          <w:color w:val="FF0000"/>
+        </w:rPr>
+        <w:t xml:space="preserve"> of all </w:t>
+      </w:r>
+      <m:oMath>
+        <m:r>
+          <m:rPr>
+            <m:sty m:val="p"/>
+          </m:rPr>
+          <w:rPr>
+            <w:rFonts w:ascii="Cambria Math" w:hAnsi="Cambria Math" w:cs="David" w:hint="cs"/>
+            <w:color w:val="FF0000"/>
+          </w:rPr>
+          <m:t>s∈{S}</m:t>
+        </m:r>
+      </m:oMath>
+      <w:r>
+        <w:rPr>
+          <w:rFonts w:ascii="David" w:hAnsi="David" w:cs="David" w:hint="cs"/>
+          <w:color w:val="FF0000"/>
+        </w:rPr>
+        <w:t xml:space="preserve">, are unknown, and the yearly release rate averages </w:t>
+      </w:r>
+      <m:oMath>
+        <m:r>
+          <m:rPr>
+            <m:sty m:val="p"/>
+          </m:rPr>
+          <w:rPr>
+            <w:rFonts w:ascii="Cambria Math" w:hAnsi="Cambria Math" w:cs="David" w:hint="cs"/>
+            <w:color w:val="FF0000"/>
+          </w:rPr>
+          <m:t>{</m:t>
+        </m:r>
+        <m:sSub>
+          <m:sSubPr>
+            <m:ctrlPr>
+              <w:rPr>
+                <w:rFonts w:ascii="Cambria Math" w:hAnsi="Cambria Math" w:cs="David" w:hint="cs"/>
+                <w:color w:val="FF0000"/>
+              </w:rPr>
+            </m:ctrlPr>
+          </m:sSubPr>
+          <m:e>
+            <m:r>
+              <m:rPr>
+                <m:sty m:val="p"/>
+              </m:rPr>
+              <w:rPr>
+                <w:rFonts w:ascii="Cambria Math" w:hAnsi="Cambria Math" w:cs="David" w:hint="cs"/>
+                <w:color w:val="FF0000"/>
+              </w:rPr>
+              <m:t>Q</m:t>
+            </m:r>
+          </m:e>
+          <m:sub>
+            <m:r>
+              <m:rPr>
+                <m:sty m:val="p"/>
+              </m:rPr>
+              <w:rPr>
+                <w:rFonts w:ascii="Cambria Math" w:hAnsi="Cambria Math" w:cs="David" w:hint="cs"/>
+                <w:color w:val="FF0000"/>
+              </w:rPr>
+              <m:t>s</m:t>
+            </m:r>
+          </m:sub>
+        </m:sSub>
+        <m:r>
+          <m:rPr>
+            <m:sty m:val="p"/>
+          </m:rPr>
+          <w:rPr>
+            <w:rFonts w:ascii="Cambria Math" w:hAnsi="Cambria Math" w:cs="David" w:hint="cs"/>
+            <w:color w:val="FF0000"/>
+          </w:rPr>
+          <m:t>}</m:t>
+        </m:r>
+      </m:oMath>
+      <w:r>
+        <w:rPr>
+          <w:rFonts w:ascii="David" w:hAnsi="David" w:cs="David" w:hint="cs"/>
+          <w:color w:val="FF0000"/>
+        </w:rPr>
+        <w:t xml:space="preserve"> of all </w:t>
+      </w:r>
+      <m:oMath>
+        <m:r>
+          <m:rPr>
+            <m:sty m:val="p"/>
+          </m:rPr>
+          <w:rPr>
+            <w:rFonts w:ascii="Cambria Math" w:hAnsi="Cambria Math" w:cs="David" w:hint="cs"/>
+            <w:color w:val="FF0000"/>
+          </w:rPr>
+          <m:t>s∈{S}</m:t>
+        </m:r>
+      </m:oMath>
+      <w:r>
+        <w:rPr>
+          <w:rFonts w:ascii="David" w:hAnsi="David" w:cs="David" w:hint="cs"/>
+          <w:color w:val="FF0000"/>
+        </w:rPr>
+        <w:t xml:space="preserve"> are used instead. </w:t>
+      </w:r>
+    </w:p>
+    <w:p>
+      <w:pPr>
+        <w:spacing w:line="360" w:lineRule="auto"/>
+        <w:jc w:val="both"/>
+        <w:rPr>
+          <w:rFonts w:ascii="David" w:hAnsi="David" w:cs="David"/>
         </w:rPr>
       </w:pPr>
     </w:p>
@@ -11491,7 +14337,6 @@
           <w:b/>
           <w:bCs/>
           <w:color w:val="000000"/>
-          <w:rtl/>
         </w:rPr>
       </w:pPr>
       <w:r>
@@ -11512,69 +14357,64 @@
         <w:ind w:right="-2"/>
         <w:jc w:val="both"/>
         <w:rPr>
-          <w:rFonts w:ascii="David" w:hAnsi="David" w:cs="David"/>
-          <w:color w:val="000000"/>
-          <w:rtl/>
-        </w:rPr>
-      </w:pPr>
-    </w:p>
-    <w:p>
-      <w:pPr>
-        <w:spacing w:line="360" w:lineRule="auto"/>
-        <w:ind w:right="-2"/>
-        <w:jc w:val="both"/>
-        <w:rPr>
-          <w:rFonts w:ascii="David" w:hAnsi="David" w:cs="David"/>
+          <w:rFonts w:ascii="David" w:hAnsi="David" w:cs="David" w:hint="cs"/>
           <w:b/>
           <w:bCs/>
-        </w:rPr>
-      </w:pPr>
-    </w:p>
-    <w:p>
-      <w:pPr>
-        <w:spacing w:line="360" w:lineRule="auto"/>
-        <w:ind w:right="-2"/>
-        <w:jc w:val="both"/>
-        <w:rPr>
-          <w:rFonts w:ascii="David" w:hAnsi="David" w:cs="David"/>
+          <w:color w:val="000000"/>
+          <w:rtl/>
+        </w:rPr>
+      </w:pPr>
+      <w:r>
+        <w:rPr>
+          <w:rFonts w:ascii="David" w:hAnsi="David" w:cs="David" w:hint="cs"/>
           <w:b/>
           <w:bCs/>
-        </w:rPr>
-      </w:pPr>
-    </w:p>
-    <w:p>
-      <w:pPr>
-        <w:spacing w:line="360" w:lineRule="auto"/>
-        <w:ind w:right="-2"/>
-        <w:jc w:val="both"/>
+          <w:color w:val="000000"/>
+          <w:rtl/>
+        </w:rPr>
+        <w:t xml:space="preserve">הצעה של שי </w:t>
+      </w:r>
+      <w:r>
         <w:rPr>
           <w:rFonts w:ascii="David" w:hAnsi="David" w:cs="David"/>
           <w:b/>
           <w:bCs/>
-        </w:rPr>
-      </w:pPr>
-    </w:p>
-    <w:p>
-      <w:pPr>
-        <w:spacing w:line="360" w:lineRule="auto"/>
-        <w:ind w:right="-2"/>
-        <w:jc w:val="both"/>
-        <w:rPr>
-          <w:rFonts w:ascii="David" w:hAnsi="David" w:cs="David"/>
+          <w:color w:val="000000"/>
+          <w:rtl/>
+        </w:rPr>
+        <w:t>–</w:t>
+      </w:r>
+      <w:r>
+        <w:rPr>
+          <w:rFonts w:ascii="David" w:hAnsi="David" w:cs="David" w:hint="cs"/>
           <w:b/>
           <w:bCs/>
-        </w:rPr>
-      </w:pPr>
-    </w:p>
-    <w:p>
-      <w:pPr>
-        <w:spacing w:line="360" w:lineRule="auto"/>
-        <w:ind w:right="-2"/>
-        <w:jc w:val="both"/>
-        <w:rPr>
-          <w:rFonts w:ascii="David" w:hAnsi="David" w:cs="David"/>
+          <w:color w:val="000000"/>
+          <w:rtl/>
+        </w:rPr>
+        <w:t xml:space="preserve"> </w:t>
+      </w:r>
+      <w:r>
+        <w:rPr>
+          <w:rFonts w:ascii="David" w:hAnsi="David" w:cs="David" w:hint="cs"/>
           <w:b/>
           <w:bCs/>
+          <w:color w:val="000000"/>
+          <w:rtl/>
+        </w:rPr>
+        <w:t>לא זוכרת !</w:t>
+      </w:r>
+    </w:p>
+    <w:p>
+      <w:pPr>
+        <w:bidi/>
+        <w:spacing w:line="360" w:lineRule="auto"/>
+        <w:ind w:right="-2"/>
+        <w:jc w:val="both"/>
+        <w:rPr>
+          <w:rFonts w:ascii="David" w:hAnsi="David" w:cs="David"/>
+          <w:color w:val="000000"/>
+          <w:rtl/>
         </w:rPr>
       </w:pPr>
     </w:p>
@@ -11649,14 +14489,18 @@
           <w:bCs/>
         </w:rPr>
       </w:pPr>
-      <w:r>
-        <w:rPr>
-          <w:rFonts w:ascii="David" w:hAnsi="David" w:cs="David" w:hint="cs"/>
+    </w:p>
+    <w:p>
+      <w:pPr>
+        <w:spacing w:line="360" w:lineRule="auto"/>
+        <w:ind w:right="-2"/>
+        <w:jc w:val="both"/>
+        <w:rPr>
+          <w:rFonts w:ascii="David" w:hAnsi="David" w:cs="David"/>
           <w:b/>
           <w:bCs/>
         </w:rPr>
-        <w:t xml:space="preserve">Initial results </w:t>
-      </w:r>
+      </w:pPr>
     </w:p>
     <w:p>
       <w:pPr>
@@ -11677,6 +14521,62 @@
         <w:jc w:val="both"/>
         <w:rPr>
           <w:rFonts w:ascii="David" w:hAnsi="David" w:cs="David"/>
+          <w:b/>
+          <w:bCs/>
+        </w:rPr>
+      </w:pPr>
+    </w:p>
+    <w:p>
+      <w:pPr>
+        <w:spacing w:line="360" w:lineRule="auto"/>
+        <w:ind w:right="-2"/>
+        <w:jc w:val="both"/>
+        <w:rPr>
+          <w:rFonts w:ascii="David" w:hAnsi="David" w:cs="David"/>
+          <w:b/>
+          <w:bCs/>
+        </w:rPr>
+      </w:pPr>
+    </w:p>
+    <w:p>
+      <w:pPr>
+        <w:spacing w:line="360" w:lineRule="auto"/>
+        <w:ind w:right="-2"/>
+        <w:jc w:val="both"/>
+        <w:rPr>
+          <w:rFonts w:ascii="David" w:hAnsi="David" w:cs="David"/>
+          <w:b/>
+          <w:bCs/>
+        </w:rPr>
+      </w:pPr>
+      <w:r>
+        <w:rPr>
+          <w:rFonts w:ascii="David" w:hAnsi="David" w:cs="David" w:hint="cs"/>
+          <w:b/>
+          <w:bCs/>
+        </w:rPr>
+        <w:t xml:space="preserve">Initial results </w:t>
+      </w:r>
+    </w:p>
+    <w:p>
+      <w:pPr>
+        <w:spacing w:line="360" w:lineRule="auto"/>
+        <w:ind w:right="-2"/>
+        <w:jc w:val="both"/>
+        <w:rPr>
+          <w:rFonts w:ascii="David" w:hAnsi="David" w:cs="David"/>
+          <w:b/>
+          <w:bCs/>
+        </w:rPr>
+      </w:pPr>
+    </w:p>
+    <w:p>
+      <w:pPr>
+        <w:spacing w:line="360" w:lineRule="auto"/>
+        <w:ind w:right="-2"/>
+        <w:jc w:val="both"/>
+        <w:rPr>
+          <w:rFonts w:ascii="David" w:hAnsi="David" w:cs="David"/>
           <w:color w:val="000000"/>
         </w:rPr>
       </w:pPr>
@@ -11857,6 +14757,18 @@
         </w:rPr>
         <w:t xml:space="preserve">Run for average yearly emissions Vs. table of factors emissions (my problem is with stacks that don’t work and then my PED calculation is for 5 and not less stacks). </w:t>
       </w:r>
+      <w:r>
+        <w:t>(</w:t>
+      </w:r>
+      <w:r>
+        <w:rPr>
+          <w:color w:val="FF0000"/>
+        </w:rPr>
+        <w:t>in a different simulation I take the hourly averages taken from the ministry of environmental protection?</w:t>
+      </w:r>
+      <w:r>
+        <w:t>).</w:t>
+      </w:r>
     </w:p>
     <w:p>
       <w:pPr>
@@ -11945,7 +14857,6 @@
           <w:color w:val="000000"/>
           <w:u w:val="single"/>
         </w:rPr>
-        <w:lastRenderedPageBreak/>
         <w:t>What to display:</w:t>
       </w:r>
     </w:p>
@@ -11969,6 +14880,7 @@
           <w:rFonts w:ascii="David" w:hAnsi="David" w:cs="David" w:hint="cs"/>
           <w:color w:val="000000"/>
         </w:rPr>
+        <w:lastRenderedPageBreak/>
         <w:t>Pollution dense map for an average wind direction, speed, and average emission rates of stacks for substance X.  </w:t>
       </w:r>
     </w:p>
@@ -13584,7 +16496,7 @@
         <w:rFonts w:hint="default"/>
       </w:rPr>
     </w:lvl>
-    <w:lvl w:ilvl="1" w:tplc="04090019" w:tentative="1">
+    <w:lvl w:ilvl="1" w:tplc="04090019">
       <w:start w:val="1"/>
       <w:numFmt w:val="lowerLetter"/>
       <w:lvlText w:val="%2."/>
@@ -14536,6 +17448,30 @@
       <w:vertAlign w:val="superscript"/>
     </w:rPr>
   </w:style>
+  <w:style w:type="paragraph" w:styleId="Caption">
+    <w:name w:val="caption"/>
+    <w:basedOn w:val="Normal"/>
+    <w:next w:val="Normal"/>
+    <w:uiPriority w:val="35"/>
+    <w:unhideWhenUsed/>
+    <w:qFormat/>
+    <w:rsid w:val="006762E4"/>
+    <w:pPr>
+      <w:autoSpaceDE w:val="0"/>
+      <w:autoSpaceDN w:val="0"/>
+      <w:adjustRightInd w:val="0"/>
+      <w:spacing w:after="200"/>
+      <w:jc w:val="both"/>
+    </w:pPr>
+    <w:rPr>
+      <w:rFonts w:asciiTheme="majorBidi" w:hAnsiTheme="majorBidi" w:cstheme="majorBidi"/>
+      <w:i/>
+      <w:iCs/>
+      <w:color w:val="44546A" w:themeColor="text2"/>
+      <w:sz w:val="18"/>
+      <w:szCs w:val="18"/>
+    </w:rPr>
+  </w:style>
 </w:styles>
 </file>
 
@@ -14839,7 +17775,7 @@
 </file>
 
 <file path=customXml/itemProps1.xml><?xml version="1.0" encoding="utf-8"?>
-<ds:datastoreItem xmlns:ds="http://schemas.openxmlformats.org/officeDocument/2006/customXml" ds:itemID="{AE24165C-E35D-2F48-B208-B558EC4A3DFB}">
+<ds:datastoreItem xmlns:ds="http://schemas.openxmlformats.org/officeDocument/2006/customXml" ds:itemID="{91F3F1E6-8B5C-924C-9856-F1DF4175E97D}">
   <ds:schemaRefs>
     <ds:schemaRef ds:uri="http://schemas.openxmlformats.org/officeDocument/2006/bibliography"/>
   </ds:schemaRefs>

</xml_diff>

<commit_message>
very little literature review
</commit_message>
<xml_diff>
--- a/RP_optimize_sensors_locations.docx
+++ b/RP_optimize_sensors_locations.docx
@@ -155,32 +155,31 @@
           <w:sz w:val="48"/>
           <w:szCs w:val="48"/>
         </w:rPr>
-        <w:t xml:space="preserve"> for industrial leak detection using </w:t>
-      </w:r>
-      <w:r>
-        <w:rPr>
-          <w:rFonts w:ascii="David" w:hAnsi="David" w:cs="David" w:hint="cs"/>
+        <w:t xml:space="preserve"> for </w:t>
+      </w:r>
+      <w:r>
+        <w:rPr>
+          <w:rFonts w:ascii="David" w:hAnsi="David" w:cs="David"/>
           <w:sz w:val="48"/>
           <w:szCs w:val="48"/>
         </w:rPr>
-        <w:t xml:space="preserve">a </w:t>
-      </w:r>
-      <w:proofErr w:type="spellStart"/>
+        <w:t xml:space="preserve">monitoring </w:t>
+      </w:r>
       <w:r>
         <w:rPr>
           <w:rFonts w:ascii="David" w:hAnsi="David" w:cs="David" w:hint="cs"/>
           <w:sz w:val="48"/>
           <w:szCs w:val="48"/>
         </w:rPr>
-        <w:t>M</w:t>
-      </w:r>
-      <w:r>
-        <w:rPr>
-          <w:rFonts w:ascii="David" w:hAnsi="David" w:cs="David" w:hint="cs"/>
+        <w:t xml:space="preserve">industrial </w:t>
+      </w:r>
+      <w:r>
+        <w:rPr>
+          <w:rFonts w:ascii="David" w:hAnsi="David" w:cs="David"/>
           <w:sz w:val="48"/>
           <w:szCs w:val="48"/>
         </w:rPr>
-        <w:t>ulti</w:t>
+        <w:t>air pollution</w:t>
       </w:r>
       <w:r>
         <w:rPr>
@@ -188,24 +187,24 @@
           <w:sz w:val="48"/>
           <w:szCs w:val="48"/>
         </w:rPr>
-        <w:t>objective</w:t>
-      </w:r>
-      <w:proofErr w:type="spellEnd"/>
+        <w:t xml:space="preserve"> using </w:t>
+      </w:r>
       <w:r>
         <w:rPr>
           <w:rFonts w:ascii="David" w:hAnsi="David" w:cs="David" w:hint="cs"/>
           <w:sz w:val="48"/>
           <w:szCs w:val="48"/>
         </w:rPr>
-        <w:t xml:space="preserve"> </w:t>
-      </w:r>
+        <w:t xml:space="preserve">a </w:t>
+      </w:r>
+      <w:proofErr w:type="spellStart"/>
       <w:r>
         <w:rPr>
           <w:rFonts w:ascii="David" w:hAnsi="David" w:cs="David" w:hint="cs"/>
           <w:sz w:val="48"/>
           <w:szCs w:val="48"/>
         </w:rPr>
-        <w:t xml:space="preserve">Evolutionary </w:t>
+        <w:t>M</w:t>
       </w:r>
       <w:r>
         <w:rPr>
@@ -213,7 +212,7 @@
           <w:sz w:val="48"/>
           <w:szCs w:val="48"/>
         </w:rPr>
-        <w:t>A</w:t>
+        <w:t>ulti</w:t>
       </w:r>
       <w:r>
         <w:rPr>
@@ -221,14 +220,47 @@
           <w:sz w:val="48"/>
           <w:szCs w:val="48"/>
         </w:rPr>
-        <w:t>lgorithm</w:t>
-      </w:r>
+        <w:t>objective</w:t>
+      </w:r>
+      <w:proofErr w:type="spellEnd"/>
       <w:r>
         <w:rPr>
           <w:rFonts w:ascii="David" w:hAnsi="David" w:cs="David" w:hint="cs"/>
           <w:sz w:val="48"/>
           <w:szCs w:val="48"/>
         </w:rPr>
+        <w:t xml:space="preserve"> </w:t>
+      </w:r>
+      <w:r>
+        <w:rPr>
+          <w:rFonts w:ascii="David" w:hAnsi="David" w:cs="David" w:hint="cs"/>
+          <w:sz w:val="48"/>
+          <w:szCs w:val="48"/>
+        </w:rPr>
+        <w:t xml:space="preserve">Evolutionary </w:t>
+      </w:r>
+      <w:r>
+        <w:rPr>
+          <w:rFonts w:ascii="David" w:hAnsi="David" w:cs="David" w:hint="cs"/>
+          <w:sz w:val="48"/>
+          <w:szCs w:val="48"/>
+        </w:rPr>
+        <w:t>A</w:t>
+      </w:r>
+      <w:r>
+        <w:rPr>
+          <w:rFonts w:ascii="David" w:hAnsi="David" w:cs="David" w:hint="cs"/>
+          <w:sz w:val="48"/>
+          <w:szCs w:val="48"/>
+        </w:rPr>
+        <w:t>lgorithm</w:t>
+      </w:r>
+      <w:r>
+        <w:rPr>
+          <w:rFonts w:ascii="David" w:hAnsi="David" w:cs="David" w:hint="cs"/>
+          <w:sz w:val="48"/>
+          <w:szCs w:val="48"/>
+        </w:rPr>
         <w:t xml:space="preserve"> (MOEA)</w:t>
       </w:r>
     </w:p>
@@ -601,7 +633,6 @@
           <w:b/>
           <w:bCs/>
         </w:rPr>
-        <w:lastRenderedPageBreak/>
         <w:t>Abstract</w:t>
       </w:r>
     </w:p>
@@ -908,7 +939,15 @@
           <w:rFonts w:ascii="David" w:hAnsi="David" w:cs="David" w:hint="cs"/>
           <w:color w:val="000000"/>
         </w:rPr>
-        <w:t xml:space="preserve">) routine measurements reported by standard air quality monitoring (AQM) stations, ii) short-term measurement campaigns which usually utilize large number of sensors. Evaluations using the first method are considered very accurate, since AQM stations are equipped with expensive, pollutant-designated measuring devices, that are maintained and calibrated on a regular basis by regulatory authorities. However, these tend to suffer from a few apparent flaws; </w:t>
+        <w:t xml:space="preserve">) routine measurements reported by standard air quality monitoring (AQM) stations, ii) short-term measurement campaigns which usually utilize large number of sensors. Evaluations using the first method are considered very accurate, since AQM stations are equipped with expensive, pollutant-designated measuring devices, that are maintained and </w:t>
+      </w:r>
+      <w:r>
+        <w:rPr>
+          <w:rFonts w:ascii="David" w:hAnsi="David" w:cs="David" w:hint="cs"/>
+          <w:color w:val="000000"/>
+        </w:rPr>
+        <w:lastRenderedPageBreak/>
+        <w:t xml:space="preserve">calibrated on a regular basis by regulatory authorities. However, these tend to suffer from a few apparent flaws; </w:t>
       </w:r>
       <w:proofErr w:type="spellStart"/>
       <w:r>
@@ -924,15 +963,7 @@
           <w:rFonts w:ascii="David" w:hAnsi="David" w:cs="David" w:hint="cs"/>
           <w:color w:val="000000"/>
         </w:rPr>
-        <w:t xml:space="preserve">) their span is usually sparse, and cannot represent well the spatial and temporal </w:t>
-      </w:r>
-      <w:r>
-        <w:rPr>
-          <w:rFonts w:ascii="David" w:hAnsi="David" w:cs="David" w:hint="cs"/>
-          <w:color w:val="000000"/>
-        </w:rPr>
-        <w:lastRenderedPageBreak/>
-        <w:t>variability of a typical pollutant (</w:t>
+        <w:t>) their span is usually sparse, and cannot represent well the spatial and temporal variability of a typical pollutant (</w:t>
       </w:r>
       <w:r>
         <w:rPr>
@@ -955,7 +986,7 @@
         <w:ind w:right="-2"/>
         <w:jc w:val="both"/>
         <w:rPr>
-          <w:rFonts w:ascii="David" w:hAnsi="David" w:cs="David" w:hint="cs"/>
+          <w:rFonts w:ascii="David" w:hAnsi="David" w:cs="David"/>
           <w:color w:val="000000"/>
         </w:rPr>
       </w:pPr>
@@ -973,23 +1004,58 @@
         </w:rPr>
         <w:t>CITIZEN SCIENCE</w:t>
       </w:r>
-    </w:p>
-    <w:p>
-      <w:pPr>
-        <w:spacing w:line="360" w:lineRule="auto"/>
-        <w:ind w:right="-2"/>
-        <w:jc w:val="both"/>
-        <w:rPr>
-          <w:rFonts w:ascii="David" w:hAnsi="David" w:cs="David" w:hint="cs"/>
-          <w:color w:val="000000"/>
-        </w:rPr>
-      </w:pPr>
-      <w:r>
-        <w:rPr>
-          <w:rFonts w:ascii="David" w:hAnsi="David" w:cs="David" w:hint="cs"/>
-          <w:color w:val="000000"/>
-        </w:rPr>
-        <w:t xml:space="preserve">In the past couple of years, citizen science projects had become more common, and large amounts of air quality data are being collected today by individuals, usually using low-cost sensors of various types. Using such data however requires an exhaustive preprocessing work as reliability of some of the measurements might be questionable. </w:t>
+      <w:r>
+        <w:rPr>
+          <w:rFonts w:ascii="David" w:hAnsi="David" w:cs="David"/>
+          <w:color w:val="000000"/>
+        </w:rPr>
+        <w:t xml:space="preserve">, smart cities… </w:t>
+      </w:r>
+    </w:p>
+    <w:p>
+      <w:pPr>
+        <w:spacing w:line="360" w:lineRule="auto"/>
+        <w:ind w:right="-2"/>
+        <w:jc w:val="both"/>
+        <w:rPr>
+          <w:rFonts w:ascii="David" w:hAnsi="David" w:cs="David" w:hint="cs"/>
+          <w:color w:val="000000"/>
+        </w:rPr>
+      </w:pPr>
+      <w:r>
+        <w:rPr>
+          <w:rFonts w:ascii="David" w:hAnsi="David" w:cs="David" w:hint="cs"/>
+          <w:color w:val="000000"/>
+        </w:rPr>
+        <w:t>In the past couple of years, citizen science projects had become more common, and large amounts of air quality data are being collected today by individuals, usually using low-cost sensors of various types</w:t>
+      </w:r>
+      <w:r>
+        <w:rPr>
+          <w:rFonts w:ascii="David" w:hAnsi="David" w:cs="David"/>
+          <w:color w:val="000000"/>
+        </w:rPr>
+        <w:t xml:space="preserve"> (</w:t>
+      </w:r>
+      <w:r>
+        <w:rPr>
+          <w:rFonts w:ascii="David" w:hAnsi="David" w:cs="David"/>
+          <w:color w:val="FF0000"/>
+        </w:rPr>
+        <w:t>cite</w:t>
+      </w:r>
+      <w:r>
+        <w:rPr>
+          <w:rFonts w:ascii="David" w:hAnsi="David" w:cs="David"/>
+          <w:color w:val="000000"/>
+        </w:rPr>
+        <w:t>)</w:t>
+      </w:r>
+      <w:r>
+        <w:rPr>
+          <w:rFonts w:ascii="David" w:hAnsi="David" w:cs="David" w:hint="cs"/>
+          <w:color w:val="000000"/>
+        </w:rPr>
+        <w:t xml:space="preserve">. Using such data however requires an exhaustive preprocessing work as reliability of some of the measurements might be questionable. </w:t>
       </w:r>
     </w:p>
     <w:p>
@@ -1458,7 +1524,15 @@
           <w:rFonts w:ascii="David" w:hAnsi="David" w:cs="David" w:hint="cs"/>
           <w:color w:val="000000"/>
         </w:rPr>
-        <w:t xml:space="preserve"> an inventory of pollutants released to the environment by all industrial businesses (</w:t>
+        <w:t xml:space="preserve"> an inventory of pollutants released to the environment </w:t>
+      </w:r>
+      <w:r>
+        <w:rPr>
+          <w:rFonts w:ascii="David" w:hAnsi="David" w:cs="David" w:hint="cs"/>
+          <w:color w:val="000000"/>
+        </w:rPr>
+        <w:lastRenderedPageBreak/>
+        <w:t>by all industrial businesses (</w:t>
       </w:r>
       <w:r>
         <w:rPr>
@@ -1514,15 +1588,7 @@
           <w:rFonts w:ascii="David" w:hAnsi="David" w:cs="David" w:hint="cs"/>
           <w:color w:val="000000"/>
         </w:rPr>
-        <w:t xml:space="preserve">Some plants </w:t>
-      </w:r>
-      <w:r>
-        <w:rPr>
-          <w:rFonts w:ascii="David" w:hAnsi="David" w:cs="David" w:hint="cs"/>
-          <w:color w:val="000000"/>
-        </w:rPr>
-        <w:lastRenderedPageBreak/>
-        <w:t xml:space="preserve">possess monitoring equipment that enables high resolution evaluation of pollutant emission rates, but the majority </w:t>
+        <w:t xml:space="preserve">Some plants possess monitoring equipment that enables high resolution evaluation of pollutant emission rates, but the majority </w:t>
       </w:r>
       <w:r>
         <w:rPr>
@@ -1999,20 +2065,34 @@
           <w:rFonts w:ascii="David" w:hAnsi="David" w:cs="David" w:hint="cs"/>
           <w:color w:val="FF0000"/>
         </w:rPr>
-        <w:t>hese will be</w:t>
-      </w:r>
-      <w:r>
-        <w:rPr>
-          <w:rFonts w:ascii="David" w:hAnsi="David" w:cs="David" w:hint="cs"/>
+        <w:t xml:space="preserve">hese </w:t>
+      </w:r>
+      <w:r>
+        <w:rPr>
+          <w:rFonts w:ascii="David" w:hAnsi="David" w:cs="David"/>
           <w:color w:val="FF0000"/>
         </w:rPr>
-        <w:t xml:space="preserve"> review</w:t>
+        <w:t>are</w:t>
       </w:r>
       <w:r>
         <w:rPr>
           <w:rFonts w:ascii="David" w:hAnsi="David" w:cs="David" w:hint="cs"/>
           <w:color w:val="FF0000"/>
         </w:rPr>
+        <w:t xml:space="preserve"> </w:t>
+      </w:r>
+      <w:r>
+        <w:rPr>
+          <w:rFonts w:ascii="David" w:hAnsi="David" w:cs="David" w:hint="cs"/>
+          <w:color w:val="FF0000"/>
+        </w:rPr>
+        <w:t>review</w:t>
+      </w:r>
+      <w:r>
+        <w:rPr>
+          <w:rFonts w:ascii="David" w:hAnsi="David" w:cs="David" w:hint="cs"/>
+          <w:color w:val="FF0000"/>
+        </w:rPr>
         <w:t xml:space="preserve">ed </w:t>
       </w:r>
       <w:r>
@@ -2036,8 +2116,9 @@
         <w:ind w:right="-2"/>
         <w:jc w:val="both"/>
         <w:rPr>
-          <w:rFonts w:ascii="David" w:hAnsi="David" w:cs="David" w:hint="cs"/>
-          <w:color w:val="000000"/>
+          <w:rFonts w:ascii="David" w:hAnsi="David" w:cs="David"/>
+          <w:color w:val="FF0000"/>
+          <w:rtl/>
         </w:rPr>
       </w:pPr>
       <w:r>
@@ -2133,15 +2214,263 @@
       </w:r>
       <w:r>
         <w:rPr>
-          <w:rFonts w:ascii="David" w:hAnsi="David" w:cs="David" w:hint="cs"/>
-        </w:rPr>
-        <w:t>pollution plumes that overlap.</w:t>
-      </w:r>
-      <w:r>
-        <w:rPr>
-          <w:rFonts w:ascii="David" w:hAnsi="David" w:cs="David" w:hint="cs"/>
-        </w:rPr>
-        <w:t xml:space="preserve"> Optimization….</w:t>
+          <w:rFonts w:ascii="David" w:hAnsi="David" w:cs="David"/>
+          <w:color w:val="000000"/>
+        </w:rPr>
+        <w:t xml:space="preserve">overlapping </w:t>
+      </w:r>
+      <w:r>
+        <w:rPr>
+          <w:rFonts w:ascii="David" w:hAnsi="David" w:cs="David" w:hint="cs"/>
+        </w:rPr>
+        <w:t>pollution plumes</w:t>
+      </w:r>
+      <w:r>
+        <w:rPr>
+          <w:rFonts w:ascii="David" w:hAnsi="David" w:cs="David"/>
+        </w:rPr>
+        <w:t>, once sensors are deployed</w:t>
+      </w:r>
+      <w:r>
+        <w:rPr>
+          <w:rFonts w:ascii="David" w:hAnsi="David" w:cs="David" w:hint="cs"/>
+        </w:rPr>
+        <w:t>.</w:t>
+      </w:r>
+      <w:r>
+        <w:rPr>
+          <w:rFonts w:ascii="David" w:hAnsi="David" w:cs="David" w:hint="cs"/>
+        </w:rPr>
+        <w:t xml:space="preserve"> </w:t>
+      </w:r>
+      <w:r>
+        <w:rPr>
+          <w:rFonts w:ascii="David" w:hAnsi="David" w:cs="David" w:hint="cs"/>
+          <w:color w:val="FF0000"/>
+        </w:rPr>
+        <w:t>Optimization….</w:t>
+      </w:r>
+    </w:p>
+    <w:p>
+      <w:pPr>
+        <w:spacing w:line="360" w:lineRule="auto"/>
+        <w:ind w:right="-2"/>
+        <w:jc w:val="both"/>
+        <w:rPr>
+          <w:rFonts w:ascii="David" w:hAnsi="David" w:cs="David"/>
+        </w:rPr>
+      </w:pPr>
+      <w:r>
+        <w:rPr>
+          <w:rFonts w:ascii="David" w:hAnsi="David" w:cs="David"/>
+        </w:rPr>
+        <w:t xml:space="preserve">It is important to note that while the proposed work does not limit the type of sensors to potentially be deployed, </w:t>
+      </w:r>
+      <w:r>
+        <w:rPr>
+          <w:rFonts w:ascii="David" w:hAnsi="David" w:cs="David"/>
+        </w:rPr>
+        <w:t>a WDESN</w:t>
+      </w:r>
+      <w:r>
+        <w:rPr>
+          <w:rFonts w:ascii="David" w:hAnsi="David" w:cs="David"/>
+        </w:rPr>
+        <w:t xml:space="preserve"> </w:t>
+      </w:r>
+      <w:r>
+        <w:rPr>
+          <w:rFonts w:ascii="David" w:hAnsi="David" w:cs="David"/>
+        </w:rPr>
+        <w:t xml:space="preserve">of MSUs </w:t>
+      </w:r>
+      <w:r>
+        <w:rPr>
+          <w:rFonts w:ascii="David" w:hAnsi="David" w:cs="David"/>
+        </w:rPr>
+        <w:t>may have several clear advantages</w:t>
+      </w:r>
+      <w:r>
+        <w:rPr>
+          <w:rFonts w:ascii="David" w:hAnsi="David" w:cs="David"/>
+        </w:rPr>
+        <w:t xml:space="preserve"> </w:t>
+      </w:r>
+      <w:r>
+        <w:rPr>
+          <w:rFonts w:ascii="David" w:hAnsi="David" w:cs="David"/>
+        </w:rPr>
+        <w:t>compared</w:t>
+      </w:r>
+      <w:r>
+        <w:rPr>
+          <w:rFonts w:ascii="David" w:hAnsi="David" w:cs="David"/>
+        </w:rPr>
+        <w:t xml:space="preserve"> </w:t>
+      </w:r>
+      <w:r>
+        <w:rPr>
+          <w:rFonts w:ascii="David" w:hAnsi="David" w:cs="David"/>
+        </w:rPr>
+        <w:t>to</w:t>
+      </w:r>
+      <w:r>
+        <w:rPr>
+          <w:rFonts w:ascii="David" w:hAnsi="David" w:cs="David"/>
+        </w:rPr>
+        <w:t xml:space="preserve"> the standard AQM stations</w:t>
+      </w:r>
+      <w:r>
+        <w:rPr>
+          <w:rFonts w:ascii="David" w:hAnsi="David" w:cs="David"/>
+          <w:color w:val="FF0000"/>
+        </w:rPr>
+        <w:t>…</w:t>
+      </w:r>
+      <w:r>
+        <w:rPr>
+          <w:rFonts w:ascii="David" w:hAnsi="David" w:cs="David"/>
+        </w:rPr>
+        <w:t xml:space="preserve"> </w:t>
+      </w:r>
+    </w:p>
+    <w:p>
+      <w:pPr>
+        <w:spacing w:line="360" w:lineRule="auto"/>
+        <w:ind w:right="-2"/>
+        <w:jc w:val="both"/>
+        <w:rPr>
+          <w:rFonts w:ascii="David" w:hAnsi="David" w:cs="David"/>
+          <w:color w:val="FF0000"/>
+        </w:rPr>
+      </w:pPr>
+      <w:r>
+        <w:rPr>
+          <w:rFonts w:ascii="David" w:hAnsi="David" w:cs="David"/>
+          <w:color w:val="FF0000"/>
+        </w:rPr>
+        <w:t xml:space="preserve">Transmitted live data may enable </w:t>
+      </w:r>
+      <w:r>
+        <w:rPr>
+          <w:rFonts w:ascii="David" w:hAnsi="David" w:cs="David"/>
+          <w:color w:val="FF0000"/>
+        </w:rPr>
+        <w:t xml:space="preserve">using it as a tool for </w:t>
+      </w:r>
+      <w:r>
+        <w:rPr>
+          <w:rFonts w:ascii="David" w:hAnsi="David" w:cs="David"/>
+          <w:color w:val="FF0000"/>
+        </w:rPr>
+        <w:t xml:space="preserve">enforcement. </w:t>
+      </w:r>
+    </w:p>
+    <w:p>
+      <w:pPr>
+        <w:bidi/>
+        <w:spacing w:line="360" w:lineRule="auto"/>
+        <w:ind w:right="-2"/>
+        <w:jc w:val="both"/>
+        <w:rPr>
+          <w:rFonts w:ascii="David" w:hAnsi="David" w:cs="David"/>
+          <w:color w:val="FF0000"/>
+          <w:rtl/>
+        </w:rPr>
+      </w:pPr>
+      <w:r>
+        <w:rPr>
+          <w:rFonts w:ascii="David" w:hAnsi="David" w:cs="David" w:hint="cs"/>
+          <w:color w:val="FF0000"/>
+          <w:rtl/>
+        </w:rPr>
+        <w:t xml:space="preserve">אולי מעניין להגיד ששימוש נוסף יכול להיות עבור קמפיינים זמניים בשביל לשפר שיטות של </w:t>
+      </w:r>
+      <w:proofErr w:type="spellStart"/>
+      <w:r>
+        <w:rPr>
+          <w:rFonts w:ascii="David" w:hAnsi="David" w:cs="David" w:hint="cs"/>
+          <w:color w:val="FF0000"/>
+          <w:rtl/>
+        </w:rPr>
+        <w:t>קרינגינג</w:t>
+      </w:r>
+      <w:proofErr w:type="spellEnd"/>
+      <w:r>
+        <w:rPr>
+          <w:rFonts w:ascii="David" w:hAnsi="David" w:cs="David" w:hint="cs"/>
+          <w:color w:val="FF0000"/>
+          <w:rtl/>
+        </w:rPr>
+        <w:t xml:space="preserve"> וכאלה. </w:t>
+      </w:r>
+    </w:p>
+    <w:p>
+      <w:pPr>
+        <w:bidi/>
+        <w:spacing w:line="360" w:lineRule="auto"/>
+        <w:ind w:right="-2"/>
+        <w:jc w:val="both"/>
+        <w:rPr>
+          <w:rFonts w:ascii="David" w:hAnsi="David" w:cs="David" w:hint="cs"/>
+          <w:color w:val="FF0000"/>
+        </w:rPr>
+      </w:pPr>
+      <w:proofErr w:type="spellStart"/>
+      <w:r>
+        <w:rPr>
+          <w:rFonts w:ascii="David" w:hAnsi="David" w:cs="David" w:hint="cs"/>
+          <w:color w:val="FF0000"/>
+          <w:rtl/>
+        </w:rPr>
+        <w:t>מממ</w:t>
+      </w:r>
+      <w:proofErr w:type="spellEnd"/>
+      <w:r>
+        <w:rPr>
+          <w:rFonts w:ascii="David" w:hAnsi="David" w:cs="David" w:hint="cs"/>
+          <w:color w:val="FF0000"/>
+          <w:rtl/>
+        </w:rPr>
+        <w:t>... למה בעצם אנחנו לא לומדים מהסימולציה את הקורלציות בין ה</w:t>
+      </w:r>
+      <w:r>
+        <w:rPr>
+          <w:rFonts w:ascii="David" w:hAnsi="David" w:cs="David"/>
+          <w:color w:val="FF0000"/>
+        </w:rPr>
+        <w:t>nodes</w:t>
+      </w:r>
+      <w:r>
+        <w:rPr>
+          <w:rFonts w:ascii="David" w:hAnsi="David" w:cs="David" w:hint="cs"/>
+          <w:color w:val="FF0000"/>
+          <w:rtl/>
+        </w:rPr>
+        <w:t xml:space="preserve"> השונים עבור תנאי מזג אוויר מסוימים ופליטות מסוימות. ואז, אני עושה </w:t>
+      </w:r>
+      <w:r>
+        <w:rPr>
+          <w:rFonts w:ascii="David" w:hAnsi="David" w:cs="David"/>
+          <w:color w:val="FF0000"/>
+        </w:rPr>
+        <w:t>source term estimation</w:t>
+      </w:r>
+      <w:r>
+        <w:rPr>
+          <w:rFonts w:ascii="David" w:hAnsi="David" w:cs="David" w:hint="cs"/>
+          <w:color w:val="FF0000"/>
+          <w:rtl/>
+        </w:rPr>
+        <w:t xml:space="preserve"> כשאני בעצם יודעת את הקורלציות שלי עם מקומות אחרים ויכולה להשתמש בזה כמידע עם אמינות נמוכה.</w:t>
+      </w:r>
+      <w:r>
+        <w:rPr>
+          <w:rFonts w:ascii="David" w:hAnsi="David" w:cs="David" w:hint="cs"/>
+          <w:color w:val="FF0000"/>
+          <w:rtl/>
+        </w:rPr>
+        <w:t xml:space="preserve"> :/</w:t>
       </w:r>
     </w:p>
     <w:p>
@@ -2177,19 +2506,56 @@
     </w:p>
     <w:p>
       <w:pPr>
-        <w:spacing w:after="160" w:line="360" w:lineRule="auto"/>
-        <w:ind w:right="-2"/>
-        <w:jc w:val="both"/>
-        <w:rPr>
-          <w:rFonts w:ascii="David" w:hAnsi="David" w:cs="David" w:hint="cs"/>
-        </w:rPr>
-      </w:pPr>
-      <w:r>
-        <w:rPr>
-          <w:rFonts w:ascii="David" w:hAnsi="David" w:cs="David" w:hint="cs"/>
-        </w:rPr>
-        <w:t xml:space="preserve">TBD. </w:t>
-      </w:r>
+        <w:bidi/>
+        <w:spacing w:line="276" w:lineRule="auto"/>
+        <w:jc w:val="both"/>
+        <w:rPr>
+          <w:rFonts w:ascii="David" w:hAnsi="David" w:cs="David"/>
+          <w:sz w:val="21"/>
+          <w:szCs w:val="21"/>
+        </w:rPr>
+      </w:pPr>
+      <w:r>
+        <w:rPr>
+          <w:rFonts w:ascii="David" w:hAnsi="David" w:cs="David" w:hint="cs"/>
+          <w:sz w:val="22"/>
+          <w:szCs w:val="22"/>
+          <w:u w:val="single"/>
+          <w:rtl/>
+        </w:rPr>
+        <w:t>היפותזה</w:t>
+      </w:r>
+      <w:r>
+        <w:rPr>
+          <w:rFonts w:ascii="David" w:hAnsi="David" w:cs="David"/>
+          <w:sz w:val="22"/>
+          <w:szCs w:val="22"/>
+          <w:u w:val="single"/>
+          <w:rtl/>
+        </w:rPr>
+        <w:t xml:space="preserve"> ומטרת המחקר</w:t>
+      </w:r>
+      <w:r>
+        <w:rPr>
+          <w:rFonts w:ascii="David" w:hAnsi="David" w:cs="David" w:hint="cs"/>
+          <w:sz w:val="22"/>
+          <w:szCs w:val="22"/>
+          <w:rtl/>
+        </w:rPr>
+        <w:t xml:space="preserve"> (רצוי להציג את מטרת העל ולפרט את מטרות המשנה הנגזרות ממנה).</w:t>
+      </w:r>
+    </w:p>
+    <w:p>
+      <w:pPr>
+        <w:bidi/>
+        <w:spacing w:line="276" w:lineRule="auto"/>
+        <w:jc w:val="both"/>
+        <w:rPr>
+          <w:rFonts w:ascii="David" w:hAnsi="David" w:cs="David" w:hint="cs"/>
+          <w:sz w:val="22"/>
+          <w:szCs w:val="22"/>
+        </w:rPr>
+      </w:pPr>
     </w:p>
     <w:p>
       <w:pPr>
@@ -2213,22 +2579,7 @@
     </w:p>
     <w:p>
       <w:pPr>
-        <w:spacing w:after="160" w:line="360" w:lineRule="auto"/>
-        <w:ind w:right="-2"/>
-        <w:jc w:val="both"/>
-        <w:rPr>
-          <w:rFonts w:ascii="David" w:hAnsi="David" w:cs="David" w:hint="cs"/>
-        </w:rPr>
-      </w:pPr>
-      <w:r>
-        <w:rPr>
-          <w:rFonts w:ascii="David" w:hAnsi="David" w:cs="David" w:hint="cs"/>
-        </w:rPr>
-        <w:t xml:space="preserve">TBD. </w:t>
-      </w:r>
-    </w:p>
-    <w:p>
-      <w:pPr>
+        <w:bidi/>
         <w:spacing w:line="360" w:lineRule="auto"/>
         <w:ind w:right="-2"/>
         <w:jc w:val="both"/>
@@ -2236,8 +2587,67 @@
           <w:rFonts w:ascii="David" w:hAnsi="David" w:cs="David" w:hint="cs"/>
           <w:b/>
           <w:bCs/>
-        </w:rPr>
-      </w:pPr>
+          <w:sz w:val="28"/>
+          <w:szCs w:val="28"/>
+          <w:rtl/>
+        </w:rPr>
+      </w:pPr>
+      <w:r>
+        <w:rPr>
+          <w:rFonts w:ascii="David" w:hAnsi="David" w:cs="David"/>
+          <w:sz w:val="22"/>
+          <w:szCs w:val="22"/>
+          <w:u w:val="single"/>
+          <w:rtl/>
+        </w:rPr>
+        <w:lastRenderedPageBreak/>
+        <w:t>חשיבות המחקר</w:t>
+      </w:r>
+      <w:r>
+        <w:rPr>
+          <w:rFonts w:ascii="David" w:hAnsi="David" w:cs="David"/>
+          <w:sz w:val="22"/>
+          <w:szCs w:val="22"/>
+          <w:rtl/>
+        </w:rPr>
+        <w:t xml:space="preserve"> ותרומותיו מבחינה מדעית</w:t>
+      </w:r>
+      <w:r>
+        <w:rPr>
+          <w:rFonts w:ascii="David" w:hAnsi="David" w:cs="David" w:hint="cs"/>
+          <w:sz w:val="22"/>
+          <w:szCs w:val="22"/>
+          <w:rtl/>
+        </w:rPr>
+        <w:t>/עיונית</w:t>
+      </w:r>
+      <w:r>
+        <w:rPr>
+          <w:rFonts w:ascii="David" w:hAnsi="David" w:cs="David"/>
+          <w:sz w:val="22"/>
+          <w:szCs w:val="22"/>
+          <w:rtl/>
+        </w:rPr>
+        <w:t xml:space="preserve"> והנדסית</w:t>
+      </w:r>
+      <w:r>
+        <w:rPr>
+          <w:rFonts w:ascii="David" w:hAnsi="David" w:cs="David" w:hint="cs"/>
+          <w:sz w:val="22"/>
+          <w:szCs w:val="22"/>
+          <w:rtl/>
+        </w:rPr>
+        <w:t>/יישומי</w:t>
+      </w:r>
+      <w:r>
+        <w:rPr>
+          <w:rFonts w:ascii="David" w:hAnsi="David" w:cs="David" w:hint="cs"/>
+          <w:sz w:val="22"/>
+          <w:szCs w:val="22"/>
+          <w:rtl/>
+        </w:rPr>
+        <w:t>ת.</w:t>
+      </w:r>
     </w:p>
     <w:p>
       <w:pPr>
@@ -2250,116 +2660,747 @@
           <w:bCs/>
         </w:rPr>
       </w:pPr>
-    </w:p>
-    <w:p>
-      <w:pPr>
-        <w:spacing w:line="360" w:lineRule="auto"/>
-        <w:ind w:right="-2"/>
-        <w:jc w:val="both"/>
+      <w:r>
         <w:rPr>
           <w:rFonts w:ascii="David" w:hAnsi="David" w:cs="David" w:hint="cs"/>
           <w:b/>
           <w:bCs/>
         </w:rPr>
-      </w:pPr>
-    </w:p>
-    <w:p>
-      <w:pPr>
-        <w:spacing w:line="360" w:lineRule="auto"/>
-        <w:ind w:right="-2"/>
-        <w:jc w:val="both"/>
-        <w:rPr>
-          <w:rFonts w:ascii="David" w:hAnsi="David" w:cs="David" w:hint="cs"/>
+        <w:t>Literature review</w:t>
+      </w:r>
+    </w:p>
+    <w:p>
+      <w:pPr>
+        <w:bidi/>
+        <w:spacing w:line="276" w:lineRule="auto"/>
+        <w:jc w:val="both"/>
+        <w:rPr>
+          <w:rFonts w:ascii="David" w:hAnsi="David" w:cs="David"/>
+          <w:sz w:val="22"/>
+          <w:szCs w:val="22"/>
+          <w:rtl/>
+        </w:rPr>
+      </w:pPr>
+      <w:r>
+        <w:rPr>
+          <w:rFonts w:ascii="David" w:hAnsi="David" w:cs="David"/>
+          <w:sz w:val="22"/>
+          <w:szCs w:val="22"/>
+          <w:u w:val="single"/>
+          <w:rtl/>
+        </w:rPr>
+        <w:t>רקע מדעי</w:t>
+      </w:r>
+      <w:r>
+        <w:rPr>
+          <w:rFonts w:ascii="David" w:hAnsi="David" w:cs="David"/>
+          <w:sz w:val="22"/>
+          <w:szCs w:val="22"/>
+          <w:rtl/>
+        </w:rPr>
+        <w:t xml:space="preserve"> ש</w:t>
+      </w:r>
+      <w:r>
+        <w:rPr>
+          <w:rFonts w:ascii="David" w:hAnsi="David" w:cs="David" w:hint="cs"/>
+          <w:sz w:val="22"/>
+          <w:szCs w:val="22"/>
+          <w:rtl/>
+        </w:rPr>
+        <w:t xml:space="preserve">בו </w:t>
+      </w:r>
+      <w:r>
+        <w:rPr>
+          <w:rFonts w:ascii="David" w:hAnsi="David" w:cs="David"/>
+          <w:sz w:val="22"/>
+          <w:szCs w:val="22"/>
+          <w:rtl/>
+        </w:rPr>
+        <w:t xml:space="preserve">יסוכם בצורה תמציתית </w:t>
+      </w:r>
+      <w:r>
+        <w:rPr>
+          <w:rFonts w:ascii="David" w:hAnsi="David" w:cs="David" w:hint="cs"/>
+          <w:sz w:val="22"/>
+          <w:szCs w:val="22"/>
+          <w:rtl/>
+        </w:rPr>
+        <w:t>הידע</w:t>
+      </w:r>
+      <w:r>
+        <w:rPr>
+          <w:rFonts w:ascii="David" w:hAnsi="David" w:cs="David"/>
+          <w:sz w:val="22"/>
+          <w:szCs w:val="22"/>
+          <w:rtl/>
+        </w:rPr>
+        <w:t xml:space="preserve"> המצוי כיום בתחום המחקר, כולל התייחסות למקורות ספרות עדכניים </w:t>
+      </w:r>
+      <w:r>
+        <w:rPr>
+          <w:rFonts w:ascii="David" w:hAnsi="David" w:cs="David"/>
+          <w:sz w:val="22"/>
+          <w:szCs w:val="22"/>
+        </w:rPr>
+        <w:t>–</w:t>
+      </w:r>
+      <w:r>
+        <w:rPr>
+          <w:rFonts w:ascii="David" w:hAnsi="David" w:cs="David"/>
+          <w:sz w:val="22"/>
+          <w:szCs w:val="22"/>
+          <w:rtl/>
+        </w:rPr>
+        <w:t xml:space="preserve"> במתכונת של סקר ספרות ביקורתי.</w:t>
+      </w:r>
+    </w:p>
+    <w:p>
+      <w:pPr>
+        <w:spacing w:line="360" w:lineRule="auto"/>
+        <w:ind w:right="-2"/>
+        <w:jc w:val="both"/>
+        <w:rPr>
+          <w:rFonts w:ascii="David" w:hAnsi="David" w:cs="David"/>
+        </w:rPr>
+      </w:pPr>
+    </w:p>
+    <w:p>
+      <w:pPr>
+        <w:spacing w:line="360" w:lineRule="auto"/>
+        <w:ind w:right="-2"/>
+        <w:jc w:val="both"/>
+        <w:rPr>
+          <w:rFonts w:ascii="David" w:hAnsi="David" w:cs="David"/>
           <w:b/>
           <w:bCs/>
         </w:rPr>
       </w:pPr>
-    </w:p>
-    <w:p>
-      <w:pPr>
-        <w:spacing w:line="360" w:lineRule="auto"/>
-        <w:ind w:right="-2"/>
-        <w:jc w:val="both"/>
+      <w:r>
         <w:rPr>
           <w:rFonts w:ascii="David" w:hAnsi="David" w:cs="David" w:hint="cs"/>
           <w:b/>
           <w:bCs/>
         </w:rPr>
-      </w:pPr>
-    </w:p>
-    <w:p>
-      <w:pPr>
-        <w:spacing w:line="360" w:lineRule="auto"/>
-        <w:ind w:right="-2"/>
-        <w:jc w:val="both"/>
-        <w:rPr>
-          <w:rFonts w:ascii="David" w:hAnsi="David" w:cs="David" w:hint="cs"/>
+        <w:t xml:space="preserve">Sensors placement, </w:t>
+      </w:r>
+      <w:r>
+        <w:rPr>
+          <w:rFonts w:ascii="David" w:hAnsi="David" w:cs="David"/>
           <w:b/>
           <w:bCs/>
         </w:rPr>
-      </w:pPr>
-    </w:p>
-    <w:p>
-      <w:pPr>
-        <w:spacing w:line="360" w:lineRule="auto"/>
-        <w:ind w:right="-2"/>
-        <w:jc w:val="both"/>
-        <w:rPr>
-          <w:rFonts w:ascii="David" w:hAnsi="David" w:cs="David" w:hint="cs"/>
+        <w:t xml:space="preserve">the problem itself. </w:t>
+      </w:r>
+    </w:p>
+    <w:p>
+      <w:pPr>
+        <w:spacing w:line="360" w:lineRule="auto"/>
+        <w:ind w:right="-2"/>
+        <w:jc w:val="both"/>
+        <w:rPr>
+          <w:rFonts w:ascii="David" w:hAnsi="David" w:cs="David"/>
+        </w:rPr>
+      </w:pPr>
+    </w:p>
+    <w:p>
+      <w:pPr>
+        <w:spacing w:line="360" w:lineRule="auto"/>
+        <w:ind w:right="-2"/>
+        <w:jc w:val="both"/>
+        <w:rPr>
+          <w:rFonts w:ascii="David" w:hAnsi="David" w:cs="David"/>
+        </w:rPr>
+      </w:pPr>
+      <w:r>
+        <w:rPr>
+          <w:rFonts w:ascii="David" w:hAnsi="David" w:cs="David"/>
+        </w:rPr>
+        <w:t xml:space="preserve">The problem </w:t>
+      </w:r>
+      <w:r>
+        <w:rPr>
+          <w:rFonts w:ascii="David" w:hAnsi="David" w:cs="David"/>
+        </w:rPr>
+        <w:t>of optimal deployment of</w:t>
+      </w:r>
+      <w:r>
+        <w:rPr>
+          <w:rFonts w:ascii="David" w:hAnsi="David" w:cs="David"/>
+        </w:rPr>
+        <w:t xml:space="preserve"> any </w:t>
+      </w:r>
+      <w:r>
+        <w:rPr>
+          <w:rFonts w:ascii="David" w:hAnsi="David" w:cs="David"/>
+        </w:rPr>
+        <w:t xml:space="preserve">type of </w:t>
+      </w:r>
+      <w:r>
+        <w:rPr>
+          <w:rFonts w:ascii="David" w:hAnsi="David" w:cs="David"/>
+        </w:rPr>
+        <w:t>sensors consists of determining the</w:t>
+      </w:r>
+      <w:r>
+        <w:rPr>
+          <w:rFonts w:ascii="David" w:hAnsi="David" w:cs="David"/>
+        </w:rPr>
+        <w:t>ir</w:t>
+      </w:r>
+      <w:r>
+        <w:rPr>
+          <w:rFonts w:ascii="David" w:hAnsi="David" w:cs="David"/>
+        </w:rPr>
+        <w:t xml:space="preserve"> optimal positions, while ensuring the </w:t>
+      </w:r>
+      <w:r>
+        <w:rPr>
+          <w:rFonts w:ascii="David" w:hAnsi="David" w:cs="David"/>
           <w:b/>
           <w:bCs/>
         </w:rPr>
-      </w:pPr>
-    </w:p>
-    <w:p>
-      <w:pPr>
-        <w:spacing w:line="360" w:lineRule="auto"/>
-        <w:ind w:right="-2"/>
-        <w:jc w:val="both"/>
-        <w:rPr>
-          <w:rFonts w:ascii="David" w:hAnsi="David" w:cs="David" w:hint="cs"/>
+        <w:t>coverage</w:t>
+      </w:r>
+      <w:r>
+        <w:rPr>
+          <w:rFonts w:ascii="David" w:hAnsi="David" w:cs="David"/>
+        </w:rPr>
+        <w:t xml:space="preserve"> of the deployment field and the </w:t>
+      </w:r>
+      <w:r>
+        <w:rPr>
+          <w:rFonts w:ascii="David" w:hAnsi="David" w:cs="David"/>
           <w:b/>
           <w:bCs/>
         </w:rPr>
-      </w:pPr>
-      <w:r>
-        <w:rPr>
-          <w:rFonts w:ascii="David" w:hAnsi="David" w:cs="David" w:hint="cs"/>
+        <w:t>connectivity</w:t>
+      </w:r>
+      <w:r>
+        <w:rPr>
+          <w:rFonts w:ascii="David" w:hAnsi="David" w:cs="David"/>
+        </w:rPr>
+        <w:t xml:space="preserve"> of the network</w:t>
+      </w:r>
+      <w:r>
+        <w:rPr>
+          <w:rFonts w:ascii="David" w:hAnsi="David" w:cs="David"/>
+        </w:rPr>
+        <w:t xml:space="preserve"> (</w:t>
+      </w:r>
+      <w:r>
+        <w:rPr>
+          <w:rFonts w:ascii="David" w:hAnsi="David" w:cs="David"/>
+          <w:color w:val="FF0000"/>
+        </w:rPr>
+        <w:t>18</w:t>
+      </w:r>
+      <w:r>
+        <w:rPr>
+          <w:rFonts w:ascii="David" w:hAnsi="David" w:cs="David"/>
+        </w:rPr>
+        <w:t xml:space="preserve">). </w:t>
+      </w:r>
+      <w:r>
+        <w:rPr>
+          <w:rFonts w:ascii="Calibri" w:hAnsi="Calibri" w:cs="Calibri"/>
+        </w:rPr>
+        <w:t>﻿</w:t>
+      </w:r>
+      <w:r>
+        <w:rPr>
+          <w:rFonts w:ascii="David" w:hAnsi="David" w:cs="David"/>
+        </w:rPr>
+        <w:t>By optimizing coverage, the deployment strategy would guarantee that optimum area in the sensing field is covered by sensors, as required by the underlying application. By ensuring that the network is connected, it is also ensured that the sensed information is transmitted to other nodes and possibly to a centralized base</w:t>
+      </w:r>
+      <w:r>
+        <w:rPr>
+          <w:rFonts w:ascii="David" w:hAnsi="David" w:cs="David"/>
+        </w:rPr>
+        <w:t>-</w:t>
+      </w:r>
+      <w:r>
+        <w:rPr>
+          <w:rFonts w:ascii="David" w:hAnsi="David" w:cs="David"/>
+        </w:rPr>
+        <w:t>station that can make valuable decisions for the application</w:t>
+      </w:r>
+      <w:r>
+        <w:rPr>
+          <w:rFonts w:ascii="David" w:hAnsi="David" w:cs="David"/>
+        </w:rPr>
+        <w:t xml:space="preserve"> </w:t>
+      </w:r>
+      <w:r>
+        <w:rPr>
+          <w:rFonts w:ascii="David" w:hAnsi="David" w:cs="David"/>
+        </w:rPr>
+        <w:fldChar w:fldCharType="begin" w:fldLock="1"/>
+      </w:r>
+      <w:r>
+        <w:rPr>
+          <w:rFonts w:ascii="David" w:hAnsi="David" w:cs="David"/>
+        </w:rPr>
+        <w:instrText>ADDIN CSL_CITATION {"citationItems":[{"id":"ITEM-1","itemData":{"DOI":"10.1201/9781420046106.ch10","author":[{"dropping-particle":"","family":"Zhao","given":"Qing","non-dropping-particle":"","parse-names":false,"suffix":""},{"dropping-particle":"","family":"Swami","given":"Ananthram","non-dropping-particle":"","parse-names":false,"suffix":""}],"container-title":"Adaptation and Cross Layer Design in Wireless Networks","id":"ITEM-1","issued":{"date-parts":[["2010"]]},"page":"301-323","title":"Coverage and Connectivity in Wireless Sensor Networks","type":"article-journal"},"uris":["http://www.mendeley.com/documents/?uuid=0f2eb603-b85a-4523-868b-202383d70c32"]}],"mendeley":{"formattedCitation":"[1]","plainTextFormattedCitation":"[1]"},"properties":{"noteIndex":0},"schema":"https://github.com/citation-style-language/schema/raw/master/csl-citation.json"}</w:instrText>
+      </w:r>
+      <w:r>
+        <w:rPr>
+          <w:rFonts w:ascii="David" w:hAnsi="David" w:cs="David"/>
+        </w:rPr>
+        <w:fldChar w:fldCharType="separate"/>
+      </w:r>
+      <w:r>
+        <w:rPr>
+          <w:rFonts w:ascii="David" w:hAnsi="David" w:cs="David"/>
+          <w:noProof/>
+        </w:rPr>
+        <w:t>[1]</w:t>
+      </w:r>
+      <w:r>
+        <w:rPr>
+          <w:rFonts w:ascii="David" w:hAnsi="David" w:cs="David"/>
+        </w:rPr>
+        <w:fldChar w:fldCharType="end"/>
+      </w:r>
+      <w:r>
+        <w:rPr>
+          <w:rFonts w:ascii="David" w:hAnsi="David" w:cs="David"/>
+        </w:rPr>
+        <w:t xml:space="preserve">. </w:t>
+      </w:r>
+    </w:p>
+    <w:p>
+      <w:pPr>
+        <w:spacing w:line="360" w:lineRule="auto"/>
+        <w:ind w:right="-2"/>
+        <w:jc w:val="both"/>
+        <w:rPr>
+          <w:rFonts w:ascii="David" w:hAnsi="David" w:cs="David"/>
+        </w:rPr>
+      </w:pPr>
+    </w:p>
+    <w:p>
+      <w:pPr>
+        <w:spacing w:line="360" w:lineRule="auto"/>
+        <w:ind w:right="-2"/>
+        <w:jc w:val="both"/>
+        <w:rPr>
+          <w:rFonts w:ascii="David" w:hAnsi="David" w:cs="David"/>
+        </w:rPr>
+      </w:pPr>
+      <w:bookmarkStart w:id="2" w:name="_GoBack"/>
+      <w:bookmarkEnd w:id="2"/>
+    </w:p>
+    <w:p>
+      <w:pPr>
+        <w:spacing w:line="360" w:lineRule="auto"/>
+        <w:ind w:right="-2"/>
+        <w:jc w:val="both"/>
+        <w:rPr>
+          <w:rFonts w:ascii="David" w:hAnsi="David" w:cs="David"/>
+        </w:rPr>
+      </w:pPr>
+      <w:r>
+        <w:rPr>
+          <w:rFonts w:ascii="David" w:hAnsi="David" w:cs="David"/>
+        </w:rPr>
+        <w:t xml:space="preserve">Objectives may be to minimize the deployment financial cost </w:t>
+      </w:r>
+      <w:r>
+        <w:rPr>
+          <w:rFonts w:ascii="David" w:hAnsi="David" w:cs="David"/>
+        </w:rPr>
+        <w:t xml:space="preserve">(by reducing the number of sensors or their cost) </w:t>
+      </w:r>
+      <w:r>
+        <w:rPr>
+          <w:rFonts w:ascii="David" w:hAnsi="David" w:cs="David"/>
+        </w:rPr>
+        <w:t xml:space="preserve">or to maximize the lifetime of the network. </w:t>
+      </w:r>
+    </w:p>
+    <w:p>
+      <w:pPr>
+        <w:spacing w:line="360" w:lineRule="auto"/>
+        <w:ind w:right="-2"/>
+        <w:jc w:val="both"/>
+        <w:rPr>
+          <w:rFonts w:ascii="David" w:hAnsi="David" w:cs="David"/>
+        </w:rPr>
+      </w:pPr>
+    </w:p>
+    <w:p>
+      <w:pPr>
+        <w:spacing w:line="360" w:lineRule="auto"/>
+        <w:ind w:right="-2"/>
+        <w:rPr>
+          <w:rFonts w:ascii="David" w:hAnsi="David" w:cs="David"/>
+        </w:rPr>
+      </w:pPr>
+      <w:r>
+        <w:rPr>
+          <w:rFonts w:ascii="Calibri" w:hAnsi="Calibri" w:cs="Calibri"/>
+        </w:rPr>
+        <w:t>﻿</w:t>
+      </w:r>
+      <w:r>
+        <w:rPr>
+          <w:rFonts w:ascii="David" w:hAnsi="David" w:cs="David"/>
+        </w:rPr>
+        <w:t>Most of the previously mentioned models trying to be</w:t>
+      </w:r>
+    </w:p>
+    <w:p>
+      <w:pPr>
+        <w:spacing w:line="360" w:lineRule="auto"/>
+        <w:ind w:right="-2"/>
+        <w:jc w:val="both"/>
+        <w:rPr>
+          <w:rFonts w:ascii="David" w:hAnsi="David" w:cs="David"/>
+        </w:rPr>
+      </w:pPr>
+      <w:r>
+        <w:rPr>
+          <w:rFonts w:ascii="David" w:hAnsi="David" w:cs="David"/>
+        </w:rPr>
+        <w:t>generic, they do not take into account the specific characteristics of the environment in which the sensors are deployed and the nature of the phenomenon they cover</w:t>
+      </w:r>
+      <w:r>
+        <w:rPr>
+          <w:rFonts w:ascii="David" w:hAnsi="David" w:cs="David"/>
+        </w:rPr>
+        <w:t>. Lerner did…</w:t>
+      </w:r>
+    </w:p>
+    <w:p>
+      <w:pPr>
+        <w:spacing w:line="360" w:lineRule="auto"/>
+        <w:ind w:right="-2"/>
+        <w:jc w:val="both"/>
+        <w:rPr>
+          <w:rFonts w:ascii="David" w:hAnsi="David" w:cs="David"/>
+        </w:rPr>
+      </w:pPr>
+    </w:p>
+    <w:p>
+      <w:pPr>
+        <w:spacing w:line="360" w:lineRule="auto"/>
+        <w:ind w:right="-2"/>
+        <w:jc w:val="both"/>
+        <w:rPr>
+          <w:rFonts w:ascii="David" w:hAnsi="David" w:cs="David"/>
+        </w:rPr>
+      </w:pPr>
+    </w:p>
+    <w:p>
+      <w:pPr>
+        <w:spacing w:line="360" w:lineRule="auto"/>
+        <w:ind w:right="-2"/>
+        <w:jc w:val="both"/>
+        <w:rPr>
+          <w:rFonts w:ascii="David" w:hAnsi="David" w:cs="David"/>
           <w:b/>
           <w:bCs/>
         </w:rPr>
+      </w:pPr>
+      <w:r>
+        <w:rPr>
+          <w:rFonts w:ascii="David" w:hAnsi="David" w:cs="David"/>
+          <w:b/>
+          <w:bCs/>
+        </w:rPr>
+        <w:t>STE</w:t>
+      </w:r>
+    </w:p>
+    <w:p>
+      <w:pPr>
+        <w:spacing w:line="360" w:lineRule="auto"/>
+        <w:ind w:right="-2"/>
+        <w:jc w:val="both"/>
+        <w:rPr>
+          <w:rFonts w:ascii="David" w:hAnsi="David" w:cs="David"/>
+        </w:rPr>
+      </w:pPr>
+    </w:p>
+    <w:p>
+      <w:pPr>
+        <w:spacing w:line="360" w:lineRule="auto"/>
+        <w:ind w:right="-2"/>
+        <w:jc w:val="both"/>
+        <w:rPr>
+          <w:rFonts w:ascii="David" w:hAnsi="David" w:cs="David"/>
+        </w:rPr>
+      </w:pPr>
+    </w:p>
+    <w:p>
+      <w:pPr>
+        <w:spacing w:line="360" w:lineRule="auto"/>
+        <w:ind w:right="-2"/>
+        <w:jc w:val="both"/>
+        <w:rPr>
+          <w:rFonts w:ascii="David" w:hAnsi="David" w:cs="David"/>
+        </w:rPr>
+      </w:pPr>
+    </w:p>
+    <w:p>
+      <w:pPr>
+        <w:spacing w:line="360" w:lineRule="auto"/>
+        <w:ind w:right="-2"/>
+        <w:jc w:val="both"/>
+        <w:rPr>
+          <w:rFonts w:ascii="David" w:hAnsi="David" w:cs="David" w:hint="cs"/>
+          <w:rtl/>
+        </w:rPr>
+      </w:pPr>
+      <w:r>
+        <w:rPr>
+          <w:rFonts w:ascii="David" w:hAnsi="David" w:cs="David"/>
+        </w:rPr>
+        <w:t>Many incentive</w:t>
+      </w:r>
+      <w:r>
+        <w:rPr>
+          <w:rFonts w:ascii="David" w:hAnsi="David" w:cs="David"/>
+        </w:rPr>
+        <w:t>s</w:t>
+      </w:r>
+      <w:r>
+        <w:rPr>
+          <w:rFonts w:ascii="David" w:hAnsi="David" w:cs="David"/>
+        </w:rPr>
+        <w:t xml:space="preserve"> exist</w:t>
+      </w:r>
+      <w:r>
+        <w:rPr>
+          <w:rFonts w:ascii="David" w:hAnsi="David" w:cs="David"/>
+        </w:rPr>
+        <w:t xml:space="preserve"> </w:t>
+      </w:r>
+      <w:r>
+        <w:rPr>
+          <w:rFonts w:ascii="David" w:hAnsi="David" w:cs="David"/>
+        </w:rPr>
+        <w:t xml:space="preserve">for </w:t>
+      </w:r>
+      <w:r>
+        <w:rPr>
+          <w:rFonts w:ascii="David" w:hAnsi="David" w:cs="David"/>
+        </w:rPr>
+        <w:t>an optimal deployment of a network of sensors</w:t>
+      </w:r>
+      <w:r>
+        <w:rPr>
+          <w:rFonts w:ascii="David" w:hAnsi="David" w:cs="David"/>
+        </w:rPr>
+        <w:t>…</w:t>
+      </w:r>
+      <w:r>
+        <w:rPr>
+          <w:rFonts w:ascii="David" w:hAnsi="David" w:cs="David" w:hint="cs"/>
+          <w:rtl/>
+        </w:rPr>
+        <w:t xml:space="preserve">לכתוב משהו על התחזוקה היקרה גם של רשת חיישנים (מקור שהוא מוגבל). לכן מחייב </w:t>
+      </w:r>
+      <w:r>
+        <w:rPr>
+          <w:rFonts w:ascii="David" w:hAnsi="David" w:cs="David" w:hint="cs"/>
+          <w:rtl/>
+        </w:rPr>
+        <w:t xml:space="preserve">הנחה אופטימלית, קרי, כזאת שתאפשר לנו לקבל כמה שיותר מידע בהינתן X משאבים נתונים. </w:t>
+      </w:r>
+      <w:r>
+        <w:rPr>
+          <w:rFonts w:ascii="David" w:hAnsi="David" w:cs="David" w:hint="cs"/>
+          <w:rtl/>
+        </w:rPr>
+        <w:t xml:space="preserve">זאת בדיוק בעיית אופטימיזציה כי מן הסתם באידיאל היינו רוצים אינסוף חיישנים שיכסו טוב את המרחב. </w:t>
+      </w:r>
+    </w:p>
+    <w:p>
+      <w:pPr>
+        <w:spacing w:line="360" w:lineRule="auto"/>
+        <w:ind w:right="-2"/>
+        <w:jc w:val="both"/>
+        <w:rPr>
+          <w:rFonts w:ascii="David" w:hAnsi="David" w:cs="David"/>
+        </w:rPr>
+      </w:pPr>
+    </w:p>
+    <w:p>
+      <w:pPr>
+        <w:spacing w:line="360" w:lineRule="auto"/>
+        <w:ind w:right="-2"/>
+        <w:jc w:val="both"/>
+        <w:rPr>
+          <w:rFonts w:ascii="David" w:hAnsi="David" w:cs="David"/>
+          <w:rtl/>
+        </w:rPr>
+      </w:pPr>
+      <w:r>
+        <w:rPr>
+          <w:rFonts w:ascii="David" w:hAnsi="David" w:cs="David"/>
+        </w:rPr>
+        <w:t xml:space="preserve">Lerner et al. presented a </w:t>
+      </w:r>
+      <w:proofErr w:type="gramStart"/>
+      <w:r>
+        <w:rPr>
+          <w:rFonts w:ascii="David" w:hAnsi="David" w:cs="David"/>
+        </w:rPr>
+        <w:t>methods</w:t>
+      </w:r>
+      <w:proofErr w:type="gramEnd"/>
+      <w:r>
+        <w:rPr>
+          <w:rFonts w:ascii="David" w:hAnsi="David" w:cs="David"/>
+        </w:rPr>
+        <w:t xml:space="preserve"> for optimal deployment of heterogeneous sensor network which is based only on MSUs characteristics and land use analysis. </w:t>
+      </w:r>
+    </w:p>
+    <w:p>
+      <w:pPr>
+        <w:spacing w:line="360" w:lineRule="auto"/>
+        <w:ind w:right="-2"/>
+        <w:jc w:val="both"/>
+        <w:rPr>
+          <w:rFonts w:ascii="David" w:hAnsi="David" w:cs="David" w:hint="cs"/>
+          <w:rtl/>
+        </w:rPr>
+      </w:pPr>
+      <w:r>
+        <w:rPr>
+          <w:rFonts w:ascii="David" w:hAnsi="David" w:cs="David" w:hint="cs"/>
+          <w:rtl/>
+        </w:rPr>
+        <w:t xml:space="preserve">התעסק ממש פיזית איפה אופטימלי להציב מבחינת שימושי קרקע. </w:t>
+      </w:r>
+    </w:p>
+    <w:p>
+      <w:pPr>
+        <w:spacing w:line="360" w:lineRule="auto"/>
+        <w:ind w:right="-2"/>
+        <w:jc w:val="both"/>
+        <w:rPr>
+          <w:rFonts w:ascii="David" w:hAnsi="David" w:cs="David"/>
+        </w:rPr>
+      </w:pPr>
+    </w:p>
+    <w:p>
+      <w:pPr>
+        <w:spacing w:line="360" w:lineRule="auto"/>
+        <w:ind w:right="-2"/>
+        <w:jc w:val="both"/>
+        <w:rPr>
+          <w:rFonts w:ascii="David" w:hAnsi="David" w:cs="David"/>
+        </w:rPr>
+      </w:pPr>
+    </w:p>
+    <w:p>
+      <w:pPr>
+        <w:spacing w:line="360" w:lineRule="auto"/>
+        <w:ind w:right="-2"/>
+        <w:jc w:val="both"/>
+        <w:rPr>
+          <w:rFonts w:ascii="David" w:hAnsi="David" w:cs="David"/>
+        </w:rPr>
+      </w:pPr>
+      <w:r>
+        <w:rPr>
+          <w:rFonts w:ascii="David" w:hAnsi="David" w:cs="David" w:hint="cs"/>
+        </w:rPr>
+        <w:t xml:space="preserve">WDESN, </w:t>
+      </w:r>
+      <w:r>
+        <w:rPr>
+          <w:rFonts w:ascii="David" w:hAnsi="David" w:cs="David"/>
+        </w:rPr>
+        <w:t>one type / several type</w:t>
+      </w:r>
+      <w:r>
+        <w:rPr>
+          <w:rFonts w:ascii="David" w:hAnsi="David" w:cs="David"/>
+        </w:rPr>
+        <w:t>s</w:t>
+      </w:r>
+      <w:r>
+        <w:rPr>
+          <w:rFonts w:ascii="David" w:hAnsi="David" w:cs="David"/>
+        </w:rPr>
+        <w:t xml:space="preserve"> of </w:t>
+      </w:r>
+      <w:r>
+        <w:rPr>
+          <w:rFonts w:ascii="David" w:hAnsi="David" w:cs="David"/>
+        </w:rPr>
+        <w:t>sensors</w:t>
+      </w:r>
+      <w:r>
+        <w:rPr>
+          <w:rFonts w:ascii="David" w:hAnsi="David" w:cs="David"/>
+        </w:rPr>
+        <w:t xml:space="preserve">. </w:t>
+      </w:r>
+    </w:p>
+    <w:p>
+      <w:pPr>
+        <w:spacing w:line="360" w:lineRule="auto"/>
+        <w:ind w:right="-2"/>
+        <w:jc w:val="both"/>
+        <w:rPr>
+          <w:rFonts w:ascii="David" w:hAnsi="David" w:cs="David"/>
+        </w:rPr>
+      </w:pPr>
+      <w:r>
+        <w:rPr>
+          <w:rFonts w:ascii="David" w:hAnsi="David" w:cs="David" w:hint="cs"/>
+        </w:rPr>
+        <w:t>dispersion model types used</w:t>
+      </w:r>
+    </w:p>
+    <w:p>
+      <w:pPr>
+        <w:spacing w:line="360" w:lineRule="auto"/>
+        <w:ind w:right="-2"/>
+        <w:jc w:val="both"/>
+        <w:rPr>
+          <w:rFonts w:ascii="David" w:hAnsi="David" w:cs="David"/>
+        </w:rPr>
+      </w:pPr>
+      <w:r>
+        <w:rPr>
+          <w:rFonts w:ascii="David" w:hAnsi="David" w:cs="David" w:hint="cs"/>
+        </w:rPr>
         <w:lastRenderedPageBreak/>
-        <w:t>Literature review</w:t>
-      </w:r>
-    </w:p>
-    <w:p>
-      <w:pPr>
-        <w:spacing w:line="360" w:lineRule="auto"/>
-        <w:ind w:right="-2"/>
-        <w:jc w:val="both"/>
-        <w:rPr>
-          <w:rFonts w:ascii="David" w:hAnsi="David" w:cs="David" w:hint="cs"/>
-        </w:rPr>
-      </w:pPr>
-      <w:r>
-        <w:rPr>
-          <w:rFonts w:ascii="David" w:hAnsi="David" w:cs="David" w:hint="cs"/>
-        </w:rPr>
-        <w:t xml:space="preserve">Sensors placement, WDESN, optimization methods, dispersion model types </w:t>
-      </w:r>
-      <w:proofErr w:type="gramStart"/>
-      <w:r>
-        <w:rPr>
-          <w:rFonts w:ascii="David" w:hAnsi="David" w:cs="David" w:hint="cs"/>
-        </w:rPr>
-        <w:t>used?,</w:t>
-      </w:r>
-      <w:proofErr w:type="gramEnd"/>
-      <w:r>
-        <w:rPr>
-          <w:rFonts w:ascii="David" w:hAnsi="David" w:cs="David" w:hint="cs"/>
-        </w:rPr>
-        <w:t xml:space="preserve"> evolutionary algorithms</w:t>
+        <w:t>optimization methods</w:t>
+      </w:r>
+      <w:r>
+        <w:rPr>
+          <w:rFonts w:ascii="David" w:hAnsi="David" w:cs="David"/>
+        </w:rPr>
+        <w:t xml:space="preserve"> used for finding optimal deployment. </w:t>
+      </w:r>
+      <w:r>
+        <w:rPr>
+          <w:rFonts w:ascii="David" w:hAnsi="David" w:cs="David"/>
+        </w:rPr>
+        <w:sym w:font="Wingdings" w:char="F0E0"/>
+      </w:r>
+      <w:r>
+        <w:rPr>
+          <w:rFonts w:ascii="David" w:hAnsi="David" w:cs="David"/>
+        </w:rPr>
+        <w:t xml:space="preserve"> </w:t>
+      </w:r>
+      <w:r>
+        <w:rPr>
+          <w:rFonts w:ascii="David" w:hAnsi="David" w:cs="David" w:hint="cs"/>
+        </w:rPr>
+        <w:t>evolutionary algorithms</w:t>
+      </w:r>
+      <w:r>
+        <w:rPr>
+          <w:rFonts w:ascii="David" w:hAnsi="David" w:cs="David"/>
+        </w:rPr>
+        <w:t>, Borg</w:t>
       </w:r>
     </w:p>
     <w:p>
@@ -2600,9 +3641,9 @@
       </w:r>
       <w:r>
         <w:rPr>
-          <w:rFonts w:ascii="David" w:hAnsi="David" w:cs="David" w:hint="cs"/>
-        </w:rPr>
-        <w:instrText>ADDIN CSL_CITATION {"citationItems":[{"id":"ITEM-1","itemData":{"DOI":"10.1137/10080991x","ISSN":"0036-1445","abstract":"The Gaussian plume model is a standard approach for studying the transport of airborne contaminants due to turbulent diffusion and advection by the wind. This paper reviews the assumptions underlying the model, its derivation from the advection-diffusion equation, and the key properties of the plume solution. The results are then applied to solving an inverse problem in which emission source rates are determined from a given set of ground- level contaminant measurements. This source identification problem can be formulated as an overdetermined linear system of equations that is most easily solved using the method of least squares. Various generalizations of this problem are discussed, and we illustrate our results with an application to the study of zinc emissions from a smelting operation.","author":[{"dropping-particle":"","family":"Stockie","given":"John M.","non-dropping-particle":"","parse-names":false,"suffix":""}],"container-title":"SIAM Review","id":"ITEM-1","issue":"2","issued":{"date-parts":[["2011"]]},"page":"349-372","title":"The Mathematics of Atmospheric Dispersion Modeling","type":"article-journal","volume":"53"},"uris":["http://www.mendeley.com/documents/?uuid=c11b0434-1078-44c2-b34c-8667584e1911"]}],"mendeley":{"formattedCitation":"[1]","plainTextFormattedCitation":"[1]","previouslyFormattedCitation":"[1]"},"properties":{"noteIndex":0},"schema":"https://github.com/citation-style-language/schema/raw/master/csl-citation.json"}</w:instrText>
+          <w:rFonts w:ascii="David" w:hAnsi="David" w:cs="David"/>
+        </w:rPr>
+        <w:instrText>ADDIN CSL_CITATION {"citationItems":[{"id":"ITEM-1","itemData":{"DOI":"10.1137/10080991x","ISSN":"0036-1445","abstract":"The Gaussian plume model is a standard approach for studying the transport of airborne contaminants due to turbulent diffusion and advection by the wind. This paper reviews the assumptions underlying the model, its derivation from the advection-diffusion equation, and the key properties of the plume solution. The results are then applied to solving an inverse problem in which emission source rates are determined from a given set of ground- level contaminant measurements. This source identification problem can be formulated as an overdetermined linear system of equations that is most easily solved using the method of least squares. Various generalizations of this problem are discussed, and we illustrate our results with an application to the study of zinc emissions from a smelting operation.","author":[{"dropping-particle":"","family":"Stockie","given":"John M.","non-dropping-particle":"","parse-names":false,"suffix":""}],"container-title":"SIAM Review","id":"ITEM-1","issue":"2","issued":{"date-parts":[["2011"]]},"page":"349-372","title":"The Mathematics of Atmospheric Dispersion Modeling","type":"article-journal","volume":"53"},"uris":["http://www.mendeley.com/documents/?uuid=c11b0434-1078-44c2-b34c-8667584e1911"]}],"mendeley":{"formattedCitation":"[2]","plainTextFormattedCitation":"[2]","previouslyFormattedCitation":"[1]"},"properties":{"noteIndex":0},"schema":"https://github.com/citation-style-language/schema/raw/master/csl-citation.json"}</w:instrText>
       </w:r>
       <w:r>
         <w:rPr>
@@ -2612,10 +3653,10 @@
       </w:r>
       <w:r>
         <w:rPr>
-          <w:rFonts w:ascii="David" w:hAnsi="David" w:cs="David" w:hint="cs"/>
+          <w:rFonts w:ascii="David" w:hAnsi="David" w:cs="David"/>
           <w:noProof/>
         </w:rPr>
-        <w:t>[1]</w:t>
+        <w:t>[2]</w:t>
       </w:r>
       <w:r>
         <w:rPr>
@@ -2717,10 +3758,10 @@
       </w:r>
       <w:r>
         <w:rPr>
-          <w:rFonts w:ascii="David" w:hAnsi="David" w:cs="David" w:hint="cs"/>
-          <w:color w:val="000000"/>
-        </w:rPr>
-        <w:instrText>ADDIN CSL_CITATION {"citationItems":[{"id":"ITEM-1","itemData":{"DOI":"10.1016/j.inffus.2016.11.010","ISBN":"15662535","ISSN":"15662535","abstract":"Understanding atmospheric transport and dispersal events has an important role in a range of scenarios. Of particular importance is aiding in emergency response after an intentional or accidental chemical, biological or radiological (CBR) release. In the event of a CBR release, it is desirable to know the current and future spatial extent of the contaminant as well as its location in order to aid decision makers in emergency response. Many dispersion phenomena may be opaque or clear, thus monitoring them using visual methods will be difficult or impossible. In these scenarios, relevant concentration sensors are required to detect the substance where they can form a static network on the ground or be placed upon mobile platforms. This paper presents a review of techniques used to gain information about atmospheric dispersion events using static or mobile sensors. The review is concluded with a discussion on the current limitations of the state of the art and recommendations for future research.","author":[{"dropping-particle":"","family":"Hutchinson","given":"Michael","non-dropping-particle":"","parse-names":false,"suffix":""},{"dropping-particle":"","family":"Oh","given":"Hyondong","non-dropping-particle":"","parse-names":false,"suffix":""},{"dropping-particle":"","family":"Chen","given":"Wen Hua","non-dropping-particle":"","parse-names":false,"suffix":""}],"container-title":"Information Fusion","id":"ITEM-1","issued":{"date-parts":[["2017"]]},"page":"130-148","publisher":"Elsevier B.V.","title":"A review of source term estimation methods for atmospheric dispersion events using static or mobile sensors","type":"article-journal","volume":"36"},"uris":["http://www.mendeley.com/documents/?uuid=7fba6226-4ea0-4eed-8eb9-c679bb4b7115"]}],"mendeley":{"formattedCitation":"[2]","plainTextFormattedCitation":"[2]","previouslyFormattedCitation":"[2]"},"properties":{"noteIndex":0},"schema":"https://github.com/citation-style-language/schema/raw/master/csl-citation.json"}</w:instrText>
+          <w:rFonts w:ascii="David" w:hAnsi="David" w:cs="David"/>
+          <w:color w:val="000000"/>
+        </w:rPr>
+        <w:instrText>ADDIN CSL_CITATION {"citationItems":[{"id":"ITEM-1","itemData":{"DOI":"10.1016/j.inffus.2016.11.010","ISBN":"15662535","ISSN":"15662535","abstract":"Understanding atmospheric transport and dispersal events has an important role in a range of scenarios. Of particular importance is aiding in emergency response after an intentional or accidental chemical, biological or radiological (CBR) release. In the event of a CBR release, it is desirable to know the current and future spatial extent of the contaminant as well as its location in order to aid decision makers in emergency response. Many dispersion phenomena may be opaque or clear, thus monitoring them using visual methods will be difficult or impossible. In these scenarios, relevant concentration sensors are required to detect the substance where they can form a static network on the ground or be placed upon mobile platforms. This paper presents a review of techniques used to gain information about atmospheric dispersion events using static or mobile sensors. The review is concluded with a discussion on the current limitations of the state of the art and recommendations for future research.","author":[{"dropping-particle":"","family":"Hutchinson","given":"Michael","non-dropping-particle":"","parse-names":false,"suffix":""},{"dropping-particle":"","family":"Oh","given":"Hyondong","non-dropping-particle":"","parse-names":false,"suffix":""},{"dropping-particle":"","family":"Chen","given":"Wen Hua","non-dropping-particle":"","parse-names":false,"suffix":""}],"container-title":"Information Fusion","id":"ITEM-1","issued":{"date-parts":[["2017"]]},"page":"130-148","publisher":"Elsevier B.V.","title":"A review of source term estimation methods for atmospheric dispersion events using static or mobile sensors","type":"article-journal","volume":"36"},"uris":["http://www.mendeley.com/documents/?uuid=7fba6226-4ea0-4eed-8eb9-c679bb4b7115"]}],"mendeley":{"formattedCitation":"[3]","plainTextFormattedCitation":"[3]","previouslyFormattedCitation":"[2]"},"properties":{"noteIndex":0},"schema":"https://github.com/citation-style-language/schema/raw/master/csl-citation.json"}</w:instrText>
       </w:r>
       <w:r>
         <w:rPr>
@@ -2731,11 +3772,11 @@
       </w:r>
       <w:r>
         <w:rPr>
-          <w:rFonts w:ascii="David" w:hAnsi="David" w:cs="David" w:hint="cs"/>
+          <w:rFonts w:ascii="David" w:hAnsi="David" w:cs="David"/>
           <w:noProof/>
           <w:color w:val="000000"/>
         </w:rPr>
-        <w:t>[2]</w:t>
+        <w:t>[3]</w:t>
       </w:r>
       <w:r>
         <w:rPr>
@@ -3929,7 +4970,6 @@
               <w:rFonts w:ascii="Cambria Math" w:hAnsi="Cambria Math" w:cs="David" w:hint="cs"/>
               <w:color w:val="000000"/>
             </w:rPr>
-            <w:lastRenderedPageBreak/>
             <m:t>C</m:t>
           </m:r>
           <m:d>
@@ -4531,6 +5571,7 @@
           <w:rFonts w:ascii="David" w:hAnsi="David" w:cs="David" w:hint="cs"/>
           <w:color w:val="000000"/>
         </w:rPr>
+        <w:lastRenderedPageBreak/>
         <w:t xml:space="preserve">Where Q </w:t>
       </w:r>
       <w:r>
@@ -5009,10 +6050,10 @@
       </w:r>
       <w:r>
         <w:rPr>
-          <w:rFonts w:ascii="David" w:hAnsi="David" w:cs="David" w:hint="cs"/>
-          <w:color w:val="000000"/>
-        </w:rPr>
-        <w:instrText>ADDIN CSL_CITATION {"citationItems":[{"id":"ITEM-1","itemData":{"DOI":"10.1137/10080991x","ISSN":"0036-1445","abstract":"The Gaussian plume model is a standard approach for studying the transport of airborne contaminants due to turbulent diffusion and advection by the wind. This paper reviews the assumptions underlying the model, its derivation from the advection-diffusion equation, and the key properties of the plume solution. The results are then applied to solving an inverse problem in which emission source rates are determined from a given set of ground- level contaminant measurements. This source identification problem can be formulated as an overdetermined linear system of equations that is most easily solved using the method of least squares. Various generalizations of this problem are discussed, and we illustrate our results with an application to the study of zinc emissions from a smelting operation.","author":[{"dropping-particle":"","family":"Stockie","given":"John M.","non-dropping-particle":"","parse-names":false,"suffix":""}],"container-title":"SIAM Review","id":"ITEM-1","issue":"2","issued":{"date-parts":[["2011"]]},"page":"349-372","title":"The Mathematics of Atmospheric Dispersion Modeling","type":"article-journal","volume":"53"},"uris":["http://www.mendeley.com/documents/?uuid=c11b0434-1078-44c2-b34c-8667584e1911"]}],"mendeley":{"formattedCitation":"[1]","plainTextFormattedCitation":"[1]"},"properties":{"noteIndex":0},"schema":"https://github.com/citation-style-language/schema/raw/master/csl-citation.json"}</w:instrText>
+          <w:rFonts w:ascii="David" w:hAnsi="David" w:cs="David"/>
+          <w:color w:val="000000"/>
+        </w:rPr>
+        <w:instrText>ADDIN CSL_CITATION {"citationItems":[{"id":"ITEM-1","itemData":{"DOI":"10.1137/10080991x","ISSN":"0036-1445","abstract":"The Gaussian plume model is a standard approach for studying the transport of airborne contaminants due to turbulent diffusion and advection by the wind. This paper reviews the assumptions underlying the model, its derivation from the advection-diffusion equation, and the key properties of the plume solution. The results are then applied to solving an inverse problem in which emission source rates are determined from a given set of ground- level contaminant measurements. This source identification problem can be formulated as an overdetermined linear system of equations that is most easily solved using the method of least squares. Various generalizations of this problem are discussed, and we illustrate our results with an application to the study of zinc emissions from a smelting operation.","author":[{"dropping-particle":"","family":"Stockie","given":"John M.","non-dropping-particle":"","parse-names":false,"suffix":""}],"container-title":"SIAM Review","id":"ITEM-1","issue":"2","issued":{"date-parts":[["2011"]]},"page":"349-372","title":"The Mathematics of Atmospheric Dispersion Modeling","type":"article-journal","volume":"53"},"uris":["http://www.mendeley.com/documents/?uuid=c11b0434-1078-44c2-b34c-8667584e1911"]}],"mendeley":{"formattedCitation":"[2]","plainTextFormattedCitation":"[2]","previouslyFormattedCitation":"[1]"},"properties":{"noteIndex":0},"schema":"https://github.com/citation-style-language/schema/raw/master/csl-citation.json"}</w:instrText>
       </w:r>
       <w:r>
         <w:rPr>
@@ -5023,11 +6064,11 @@
       </w:r>
       <w:r>
         <w:rPr>
-          <w:rFonts w:ascii="David" w:hAnsi="David" w:cs="David" w:hint="cs"/>
+          <w:rFonts w:ascii="David" w:hAnsi="David" w:cs="David"/>
           <w:noProof/>
           <w:color w:val="000000"/>
         </w:rPr>
-        <w:t>[1]</w:t>
+        <w:t>[2]</w:t>
       </w:r>
       <w:r>
         <w:rPr>
@@ -5534,7 +6575,7 @@
         <w:jc w:val="both"/>
         <w:rPr>
           <w:rFonts w:ascii="David" w:hAnsi="David" w:cs="David" w:hint="cs"/>
-          <w:color w:val="000000"/>
+          <w:color w:val="FF0000"/>
         </w:rPr>
       </w:pPr>
       <w:r>
@@ -5992,7 +7033,37 @@
           <w:rFonts w:ascii="David" w:hAnsi="David" w:cs="David" w:hint="cs"/>
           <w:color w:val="FF0000"/>
         </w:rPr>
-        <w:t xml:space="preserve">Table X. </w:t>
+        <w:t>Table X</w:t>
+      </w:r>
+      <w:r>
+        <w:rPr>
+          <w:rFonts w:ascii="David" w:hAnsi="David" w:cs="David"/>
+          <w:color w:val="FF0000"/>
+        </w:rPr>
+        <w:t xml:space="preserve"> (</w:t>
+      </w:r>
+      <w:hyperlink r:id="rId9" w:history="1">
+        <w:r>
+          <w:rPr>
+            <w:rStyle w:val="Hyperlink"/>
+            <w:rFonts w:ascii="David" w:hAnsi="David" w:cs="David"/>
+          </w:rPr>
+          <w:t>http://homepages.see.leeds.ac.uk/~lecrrb/dispersion/index5.html</w:t>
+        </w:r>
+      </w:hyperlink>
+      <w:r>
+        <w:rPr>
+          <w:rFonts w:ascii="David" w:hAnsi="David" w:cs="David"/>
+          <w:color w:val="FF0000"/>
+        </w:rPr>
+        <w:t>)</w:t>
+      </w:r>
+      <w:r>
+        <w:rPr>
+          <w:rFonts w:ascii="David" w:hAnsi="David" w:cs="David" w:hint="cs"/>
+          <w:color w:val="FF0000"/>
+        </w:rPr>
+        <w:t xml:space="preserve">. </w:t>
       </w:r>
     </w:p>
     <w:p>
@@ -6222,7 +7293,28 @@
           <w:rFonts w:ascii="David" w:hAnsi="David" w:cs="David" w:hint="cs"/>
           <w:color w:val="000000" w:themeColor="text1"/>
         </w:rPr>
-        <w:t xml:space="preserve">. </w:t>
+        <w:t>. T</w:t>
+      </w:r>
+      <w:r>
+        <w:rPr>
+          <w:rFonts w:ascii="David" w:hAnsi="David" w:cs="David" w:hint="cs"/>
+          <w:color w:val="000000" w:themeColor="text1"/>
+        </w:rPr>
+        <w:t xml:space="preserve">hey </w:t>
+      </w:r>
+      <w:r>
+        <w:rPr>
+          <w:rFonts w:ascii="David" w:hAnsi="David" w:cs="David" w:hint="cs"/>
+          <w:color w:val="000000" w:themeColor="text1"/>
+        </w:rPr>
+        <w:t>include a radiation-based method which uses measurements of solar radiation during the day and delta-T at night and turbulence-based methods which use wind fluctuation statistics</w:t>
+      </w:r>
+      <w:r>
+        <w:rPr>
+          <w:rFonts w:ascii="David" w:hAnsi="David" w:cs="David" w:hint="cs"/>
+          <w:color w:val="000000" w:themeColor="text1"/>
+        </w:rPr>
+        <w:t xml:space="preserve"> </w:t>
       </w:r>
       <w:r>
         <w:rPr>
@@ -6230,28 +7322,7 @@
           <w:color w:val="000000" w:themeColor="text1"/>
         </w:rPr>
         <w:lastRenderedPageBreak/>
-        <w:t>T</w:t>
-      </w:r>
-      <w:r>
-        <w:rPr>
-          <w:rFonts w:ascii="David" w:hAnsi="David" w:cs="David" w:hint="cs"/>
-          <w:color w:val="000000" w:themeColor="text1"/>
-        </w:rPr>
-        <w:t xml:space="preserve">hey </w:t>
-      </w:r>
-      <w:r>
-        <w:rPr>
-          <w:rFonts w:ascii="David" w:hAnsi="David" w:cs="David" w:hint="cs"/>
-          <w:color w:val="000000" w:themeColor="text1"/>
-        </w:rPr>
-        <w:t>include a radiation-based method which uses measurements of solar radiation during the day and delta-T at night and turbulence-based methods which use wind fluctuation statistics</w:t>
-      </w:r>
-      <w:r>
-        <w:rPr>
-          <w:rFonts w:ascii="David" w:hAnsi="David" w:cs="David" w:hint="cs"/>
-          <w:color w:val="000000" w:themeColor="text1"/>
-        </w:rPr>
-        <w:t xml:space="preserve"> [</w:t>
+        <w:t>[</w:t>
       </w:r>
       <w:r>
         <w:rPr>
@@ -8378,15 +9449,7 @@
           <w:rFonts w:ascii="David" w:hAnsi="David" w:cs="David" w:hint="cs"/>
           <w:color w:val="000000"/>
         </w:rPr>
-        <w:t xml:space="preserve">If the temperature of the atmosphere increases with altitude in a certain layer in the atmosphere, </w:t>
-      </w:r>
-      <w:r>
-        <w:rPr>
-          <w:rFonts w:ascii="David" w:hAnsi="David" w:cs="David" w:hint="cs"/>
-          <w:color w:val="000000"/>
-        </w:rPr>
-        <w:lastRenderedPageBreak/>
-        <w:t xml:space="preserve">then this layer is called an inversion, which is a form of an </w:t>
+        <w:t xml:space="preserve">If the temperature of the atmosphere increases with altitude in a certain layer in the atmosphere, then this layer is called an inversion, which is a form of an </w:t>
       </w:r>
       <w:r>
         <w:rPr>
@@ -8446,6 +9509,7 @@
           <w:rFonts w:ascii="David" w:hAnsi="David" w:cs="David" w:hint="cs"/>
           <w:color w:val="000000"/>
         </w:rPr>
+        <w:lastRenderedPageBreak/>
         <w:t xml:space="preserve">Between </w:t>
       </w:r>
       <w:r>
@@ -8723,7 +9787,7 @@
                     <pic:cNvPicPr/>
                   </pic:nvPicPr>
                   <pic:blipFill>
-                    <a:blip r:embed="rId9" cstate="print">
+                    <a:blip r:embed="rId10" cstate="print">
                       <a:extLst>
                         <a:ext uri="{28A0092B-C50C-407E-A947-70E740481C1C}">
                           <a14:useLocalDpi xmlns:a14="http://schemas.microsoft.com/office/drawing/2010/main" val="0"/>
@@ -8794,7 +9858,7 @@
                     <pic:cNvPicPr/>
                   </pic:nvPicPr>
                   <pic:blipFill>
-                    <a:blip r:embed="rId10" cstate="print">
+                    <a:blip r:embed="rId11" cstate="print">
                       <a:extLst>
                         <a:ext uri="{28A0092B-C50C-407E-A947-70E740481C1C}">
                           <a14:useLocalDpi xmlns:a14="http://schemas.microsoft.com/office/drawing/2010/main" val="0"/>
@@ -11789,15 +12853,7 @@
           <w:b/>
           <w:bCs/>
         </w:rPr>
-        <w:t>Our</w:t>
-      </w:r>
-      <w:r>
-        <w:rPr>
-          <w:rFonts w:ascii="David" w:hAnsi="David" w:cs="David" w:hint="cs"/>
-          <w:b/>
-          <w:bCs/>
-        </w:rPr>
-        <w:t xml:space="preserve"> problem formulation</w:t>
+        <w:t>Our problem formulation</w:t>
       </w:r>
     </w:p>
     <w:p>
@@ -11957,14 +13013,7 @@
           <w:rFonts w:ascii="David" w:hAnsi="David" w:cs="David" w:hint="cs"/>
           <w:color w:val="000000" w:themeColor="text1"/>
         </w:rPr>
-        <w:t xml:space="preserve"> increases as well </w:t>
-      </w:r>
-      <w:r>
-        <w:rPr>
-          <w:rFonts w:ascii="David" w:hAnsi="David" w:cs="David" w:hint="cs"/>
-          <w:color w:val="000000" w:themeColor="text1"/>
-        </w:rPr>
-        <w:t>(</w:t>
+        <w:t xml:space="preserve"> increases as well (</w:t>
       </w:r>
       <w:r>
         <w:rPr>
@@ -11978,14 +13027,7 @@
           <w:rFonts w:ascii="David" w:hAnsi="David" w:cs="David" w:hint="cs"/>
           <w:color w:val="000000" w:themeColor="text1"/>
         </w:rPr>
-        <w:t>)</w:t>
-      </w:r>
-      <w:r>
-        <w:rPr>
-          <w:rFonts w:ascii="David" w:hAnsi="David" w:cs="David" w:hint="cs"/>
-          <w:color w:val="000000" w:themeColor="text1"/>
-        </w:rPr>
-        <w:t xml:space="preserve">. </w:t>
+        <w:t xml:space="preserve">). </w:t>
       </w:r>
       <w:r>
         <w:rPr>
@@ -12097,14 +13139,7 @@
           <w:rFonts w:ascii="David" w:hAnsi="David" w:cs="David" w:hint="cs"/>
           <w:color w:val="000000" w:themeColor="text1"/>
         </w:rPr>
-        <w:t>ability</w:t>
-      </w:r>
-      <w:r>
-        <w:rPr>
-          <w:rFonts w:ascii="David" w:hAnsi="David" w:cs="David" w:hint="cs"/>
-          <w:color w:val="000000" w:themeColor="text1"/>
-        </w:rPr>
-        <w:t xml:space="preserve"> of those sensors </w:t>
+        <w:t xml:space="preserve">ability of those sensors </w:t>
       </w:r>
       <w:r>
         <w:rPr>
@@ -12152,31 +13187,7 @@
         <w:rPr>
           <w:rFonts w:ascii="David" w:hAnsi="David" w:cs="David" w:hint="cs"/>
         </w:rPr>
-        <w:t xml:space="preserve">The </w:t>
-      </w:r>
-      <w:r>
-        <w:rPr>
-          <w:rFonts w:ascii="David" w:hAnsi="David" w:cs="David" w:hint="cs"/>
-        </w:rPr>
-        <w:t>first</w:t>
-      </w:r>
-      <w:r>
-        <w:rPr>
-          <w:rFonts w:ascii="David" w:hAnsi="David" w:cs="David" w:hint="cs"/>
-        </w:rPr>
-        <w:t xml:space="preserve"> objective is </w:t>
-      </w:r>
-      <w:r>
-        <w:rPr>
-          <w:rFonts w:ascii="David" w:hAnsi="David" w:cs="David" w:hint="cs"/>
-        </w:rPr>
-        <w:t xml:space="preserve">then </w:t>
-      </w:r>
-      <w:r>
-        <w:rPr>
-          <w:rFonts w:ascii="David" w:hAnsi="David" w:cs="David" w:hint="cs"/>
-        </w:rPr>
-        <w:t xml:space="preserve">to find the minimal number of sensors deployed: </w:t>
+        <w:t xml:space="preserve">The first objective is then to find the minimal number of sensors deployed: </w:t>
       </w:r>
     </w:p>
     <w:p>
@@ -12382,13 +13393,7 @@
         <w:rPr>
           <w:rFonts w:ascii="David" w:hAnsi="David" w:cs="David" w:hint="cs"/>
         </w:rPr>
-        <w:t>Our</w:t>
-      </w:r>
-      <w:r>
-        <w:rPr>
-          <w:rFonts w:ascii="David" w:hAnsi="David" w:cs="David" w:hint="cs"/>
-        </w:rPr>
-        <w:t xml:space="preserve"> algorithm seeks to find the optimal set of sensors </w:t>
+        <w:t xml:space="preserve">Our algorithm seeks to find the optimal set of sensors </w:t>
       </w:r>
       <m:oMath>
         <m:r>
@@ -12447,14 +13452,7 @@
           <w:rFonts w:ascii="David" w:hAnsi="David" w:cs="David" w:hint="cs"/>
           <w:color w:val="000000" w:themeColor="text1"/>
         </w:rPr>
-        <w:t>two sets of number of active sources with different sizes {S}' and {S}"</w:t>
-      </w:r>
-      <w:r>
-        <w:rPr>
-          <w:rFonts w:ascii="David" w:hAnsi="David" w:cs="David" w:hint="cs"/>
-          <w:color w:val="000000" w:themeColor="text1"/>
-        </w:rPr>
-        <w:t xml:space="preserve">. </w:t>
+        <w:t xml:space="preserve">two sets of number of active sources with different sizes {S}' and {S}". </w:t>
       </w:r>
       <w:r>
         <w:rPr>
@@ -12542,13 +13540,7 @@
         <w:rPr>
           <w:rFonts w:ascii="David" w:hAnsi="David" w:cs="David" w:hint="cs"/>
         </w:rPr>
-        <w:t>second</w:t>
-      </w:r>
-      <w:r>
-        <w:rPr>
-          <w:rFonts w:ascii="David" w:hAnsi="David" w:cs="David" w:hint="cs"/>
-        </w:rPr>
-        <w:t xml:space="preserve"> objective </w:t>
+        <w:t xml:space="preserve">second objective </w:t>
       </w:r>
       <w:r>
         <w:rPr>
@@ -13048,13 +14040,7 @@
         <w:rPr>
           <w:rFonts w:ascii="David" w:hAnsi="David" w:cs="David" w:hint="cs"/>
         </w:rPr>
-        <w:t xml:space="preserve"> categories </w:t>
-      </w:r>
-      <w:r>
-        <w:rPr>
-          <w:rFonts w:ascii="David" w:hAnsi="David" w:cs="David" w:hint="cs"/>
-        </w:rPr>
-        <w:t>(</w:t>
+        <w:t xml:space="preserve"> categories (</w:t>
       </w:r>
       <w:r>
         <w:rPr>
@@ -13079,25 +14065,7 @@
         <w:rPr>
           <w:rFonts w:ascii="David" w:hAnsi="David" w:cs="David" w:hint="cs"/>
         </w:rPr>
-        <w:t>each)</w:t>
-      </w:r>
-      <w:r>
-        <w:rPr>
-          <w:rFonts w:ascii="David" w:hAnsi="David" w:cs="David" w:hint="cs"/>
-        </w:rPr>
-        <w:t xml:space="preserve"> and h</w:t>
-      </w:r>
-      <w:r>
-        <w:rPr>
-          <w:rFonts w:ascii="David" w:hAnsi="David" w:cs="David" w:hint="cs"/>
-        </w:rPr>
-        <w:t xml:space="preserve">ourly mean wind </w:t>
-      </w:r>
-      <w:r>
-        <w:rPr>
-          <w:rFonts w:ascii="David" w:hAnsi="David" w:cs="David" w:hint="cs"/>
-        </w:rPr>
-        <w:t xml:space="preserve">speeds into </w:t>
+        <w:t xml:space="preserve">each) and hourly mean wind speeds into </w:t>
       </w:r>
       <w:r>
         <w:rPr>
@@ -13340,13 +14308,7 @@
         <w:rPr>
           <w:rFonts w:ascii="David" w:hAnsi="David" w:cs="David"/>
         </w:rPr>
-        <w:t>frequency distribution</w:t>
-      </w:r>
-      <w:r>
-        <w:rPr>
-          <w:rFonts w:ascii="David" w:hAnsi="David" w:cs="David"/>
-        </w:rPr>
-        <w:t xml:space="preserve"> derived. </w:t>
+        <w:t xml:space="preserve">frequency distribution derived. </w:t>
       </w:r>
     </w:p>
     <w:p>
@@ -13975,10 +14937,7 @@
         </w:rPr>
       </w:pPr>
       <w:r>
-        <w:t xml:space="preserve">We </w:t>
-      </w:r>
-      <w:r>
-        <w:t xml:space="preserve">simulated </w:t>
+        <w:t xml:space="preserve">We simulated </w:t>
       </w:r>
       <w:r>
         <w:t xml:space="preserve">a </w:t>
@@ -14675,29 +15634,95 @@
         <w:rPr>
           <w:rFonts w:ascii="David" w:hAnsi="David" w:cs="David" w:hint="cs"/>
         </w:rPr>
+        <w:t xml:space="preserve"> depicts </w:t>
+      </w:r>
+      <w:r>
+        <w:rPr>
+          <w:rFonts w:ascii="David" w:hAnsi="David" w:cs="David" w:hint="cs"/>
+        </w:rPr>
+        <w:t>some of the</w:t>
+      </w:r>
+      <w:r>
+        <w:rPr>
+          <w:rFonts w:ascii="David" w:hAnsi="David" w:cs="David" w:hint="cs"/>
+        </w:rPr>
+        <w:t xml:space="preserve"> configuration</w:t>
+      </w:r>
+      <w:r>
+        <w:rPr>
+          <w:rFonts w:ascii="David" w:hAnsi="David" w:cs="David" w:hint="cs"/>
+        </w:rPr>
+        <w:t>s</w:t>
+      </w:r>
+      <w:r>
+        <w:rPr>
+          <w:rFonts w:ascii="David" w:hAnsi="David" w:cs="David" w:hint="cs"/>
+        </w:rPr>
+        <w:t>.</w:t>
+      </w:r>
+      <w:r>
+        <w:rPr>
+          <w:rFonts w:ascii="David" w:hAnsi="David" w:cs="David" w:hint="cs"/>
+        </w:rPr>
         <w:t xml:space="preserve"> </w:t>
       </w:r>
       <w:r>
         <w:rPr>
-          <w:rFonts w:ascii="David" w:hAnsi="David" w:cs="David" w:hint="cs"/>
-        </w:rPr>
-        <w:t xml:space="preserve">depicts </w:t>
-      </w:r>
-      <w:r>
-        <w:rPr>
-          <w:rFonts w:ascii="David" w:hAnsi="David" w:cs="David" w:hint="cs"/>
-        </w:rPr>
-        <w:t>some of the</w:t>
-      </w:r>
-      <w:r>
-        <w:rPr>
-          <w:rFonts w:ascii="David" w:hAnsi="David" w:cs="David" w:hint="cs"/>
-        </w:rPr>
-        <w:t xml:space="preserve"> configuration</w:t>
-      </w:r>
-      <w:r>
-        <w:rPr>
-          <w:rFonts w:ascii="David" w:hAnsi="David" w:cs="David" w:hint="cs"/>
+          <w:rFonts w:ascii="David" w:hAnsi="David" w:cs="David"/>
+        </w:rPr>
+        <w:t>Sources</w:t>
+      </w:r>
+      <w:r>
+        <w:rPr>
+          <w:rFonts w:ascii="David" w:hAnsi="David" w:cs="David" w:hint="cs"/>
+        </w:rPr>
+        <w:t xml:space="preserve"> are marked </w:t>
+      </w:r>
+      <w:r>
+        <w:rPr>
+          <w:rFonts w:ascii="David" w:hAnsi="David" w:cs="David"/>
+        </w:rPr>
+        <w:t>in</w:t>
+      </w:r>
+      <w:r>
+        <w:rPr>
+          <w:rFonts w:ascii="David" w:hAnsi="David" w:cs="David" w:hint="cs"/>
+        </w:rPr>
+        <w:t xml:space="preserve"> red</w:t>
+      </w:r>
+      <w:r>
+        <w:rPr>
+          <w:rFonts w:ascii="David" w:hAnsi="David" w:cs="David"/>
+        </w:rPr>
+        <w:t xml:space="preserve"> </w:t>
+      </w:r>
+      <w:r>
+        <w:rPr>
+          <w:rFonts w:ascii="David" w:hAnsi="David" w:cs="David" w:hint="cs"/>
+        </w:rPr>
+        <w:t xml:space="preserve">circles </w:t>
+      </w:r>
+      <w:r>
+        <w:rPr>
+          <w:rFonts w:ascii="David" w:hAnsi="David" w:cs="David"/>
+        </w:rPr>
+        <w:t xml:space="preserve">(o) </w:t>
+      </w:r>
+      <w:r>
+        <w:rPr>
+          <w:rFonts w:ascii="David" w:hAnsi="David" w:cs="David"/>
+        </w:rPr>
+        <w:t xml:space="preserve">and optional locations of </w:t>
+      </w:r>
+      <w:r>
+        <w:rPr>
+          <w:rFonts w:ascii="David" w:hAnsi="David" w:cs="David" w:hint="cs"/>
+        </w:rPr>
+        <w:t>sensor</w:t>
+      </w:r>
+      <w:r>
+        <w:rPr>
+          <w:rFonts w:ascii="David" w:hAnsi="David" w:cs="David"/>
         </w:rPr>
         <w:t>s</w:t>
       </w:r>
@@ -14705,11 +15730,77 @@
         <w:rPr>
           <w:rFonts w:ascii="David" w:hAnsi="David" w:cs="David" w:hint="cs"/>
         </w:rPr>
+        <w:t xml:space="preserve"> </w:t>
+      </w:r>
+      <w:r>
+        <w:rPr>
+          <w:rFonts w:ascii="David" w:hAnsi="David" w:cs="David"/>
+        </w:rPr>
+        <w:t xml:space="preserve">are </w:t>
+      </w:r>
+      <w:r>
+        <w:rPr>
+          <w:rFonts w:ascii="David" w:hAnsi="David" w:cs="David" w:hint="cs"/>
+        </w:rPr>
+        <w:t xml:space="preserve">marked </w:t>
+      </w:r>
+      <w:r>
+        <w:rPr>
+          <w:rFonts w:ascii="David" w:hAnsi="David" w:cs="David"/>
+        </w:rPr>
+        <w:t>in</w:t>
+      </w:r>
+      <w:r>
+        <w:rPr>
+          <w:rFonts w:ascii="David" w:hAnsi="David" w:cs="David" w:hint="cs"/>
+        </w:rPr>
+        <w:t xml:space="preserve"> black </w:t>
+      </w:r>
+      <w:r>
+        <w:rPr>
+          <w:rFonts w:ascii="David" w:hAnsi="David" w:cs="David"/>
+        </w:rPr>
+        <w:t>cross</w:t>
+      </w:r>
+      <w:r>
+        <w:rPr>
+          <w:rFonts w:ascii="David" w:hAnsi="David" w:cs="David"/>
+        </w:rPr>
+        <w:t>es</w:t>
+      </w:r>
+      <w:r>
+        <w:rPr>
+          <w:rFonts w:ascii="David" w:hAnsi="David" w:cs="David"/>
+        </w:rPr>
+        <w:t xml:space="preserve"> </w:t>
+      </w:r>
+      <w:r>
+        <w:rPr>
+          <w:rFonts w:ascii="David" w:hAnsi="David" w:cs="David"/>
+        </w:rPr>
+        <w:t>(</w:t>
+      </w:r>
+      <w:r>
+        <w:rPr>
+          <w:rFonts w:ascii="David" w:hAnsi="David" w:cs="David"/>
+        </w:rPr>
+        <w:t>+</w:t>
+      </w:r>
+      <w:r>
+        <w:rPr>
+          <w:rFonts w:ascii="David" w:hAnsi="David" w:cs="David"/>
+        </w:rPr>
+        <w:t>)</w:t>
+      </w:r>
+      <w:r>
+        <w:rPr>
+          <w:rFonts w:ascii="David" w:hAnsi="David" w:cs="David" w:hint="cs"/>
+        </w:rPr>
         <w:t>.</w:t>
       </w:r>
       <w:r>
         <w:rPr>
-          <w:rFonts w:ascii="David" w:hAnsi="David" w:cs="David" w:hint="cs"/>
+          <w:rFonts w:ascii="David" w:hAnsi="David" w:cs="David"/>
         </w:rPr>
         <w:t xml:space="preserve"> </w:t>
       </w:r>
@@ -14717,13 +15808,25 @@
         <w:rPr>
           <w:rFonts w:ascii="David" w:hAnsi="David" w:cs="David"/>
         </w:rPr>
-        <w:t>Sources</w:t>
-      </w:r>
-      <w:r>
-        <w:rPr>
-          <w:rFonts w:ascii="David" w:hAnsi="David" w:cs="David" w:hint="cs"/>
-        </w:rPr>
-        <w:t xml:space="preserve"> are marked </w:t>
+        <w:t xml:space="preserve">Optional locations </w:t>
+      </w:r>
+      <w:r>
+        <w:rPr>
+          <w:rFonts w:ascii="David" w:hAnsi="David" w:cs="David"/>
+        </w:rPr>
+        <w:t xml:space="preserve">are </w:t>
+      </w:r>
+      <w:r>
+        <w:rPr>
+          <w:rFonts w:ascii="David" w:hAnsi="David" w:cs="David"/>
+        </w:rPr>
+        <w:t>spread</w:t>
+      </w:r>
+      <w:r>
+        <w:rPr>
+          <w:rFonts w:ascii="David" w:hAnsi="David" w:cs="David"/>
+        </w:rPr>
+        <w:t xml:space="preserve"> </w:t>
       </w:r>
       <w:r>
         <w:rPr>
@@ -14733,9 +15836,27 @@
       </w:r>
       <w:r>
         <w:rPr>
-          <w:rFonts w:ascii="David" w:hAnsi="David" w:cs="David" w:hint="cs"/>
-        </w:rPr>
-        <w:t xml:space="preserve"> red</w:t>
+          <w:rFonts w:ascii="David" w:hAnsi="David" w:cs="David"/>
+        </w:rPr>
+        <w:t xml:space="preserve"> a grid, </w:t>
+      </w:r>
+      <w:r>
+        <w:rPr>
+          <w:rFonts w:ascii="David" w:hAnsi="David" w:cs="David" w:hint="cs"/>
+        </w:rPr>
+        <w:t xml:space="preserve">50 m </w:t>
+      </w:r>
+      <w:r>
+        <w:rPr>
+          <w:rFonts w:ascii="David" w:hAnsi="David" w:cs="David"/>
+        </w:rPr>
+        <w:t>apart</w:t>
+      </w:r>
+      <w:r>
+        <w:rPr>
+          <w:rFonts w:ascii="David" w:hAnsi="David" w:cs="David"/>
+        </w:rPr>
+        <w:t>.</w:t>
       </w:r>
       <w:r>
         <w:rPr>
@@ -14746,216 +15867,23 @@
       <w:r>
         <w:rPr>
           <w:rFonts w:ascii="David" w:hAnsi="David" w:cs="David" w:hint="cs"/>
-        </w:rPr>
-        <w:t xml:space="preserve">circles </w:t>
-      </w:r>
-      <w:r>
-        <w:rPr>
-          <w:rFonts w:ascii="David" w:hAnsi="David" w:cs="David"/>
-        </w:rPr>
-        <w:t xml:space="preserve">(o) </w:t>
-      </w:r>
-      <w:r>
-        <w:rPr>
-          <w:rFonts w:ascii="David" w:hAnsi="David" w:cs="David"/>
-        </w:rPr>
-        <w:t>and</w:t>
-      </w:r>
-      <w:r>
-        <w:rPr>
-          <w:rFonts w:ascii="David" w:hAnsi="David" w:cs="David"/>
-        </w:rPr>
-        <w:t xml:space="preserve"> </w:t>
-      </w:r>
-      <w:r>
-        <w:rPr>
-          <w:rFonts w:ascii="David" w:hAnsi="David" w:cs="David"/>
-        </w:rPr>
-        <w:t>o</w:t>
-      </w:r>
-      <w:r>
-        <w:rPr>
-          <w:rFonts w:ascii="David" w:hAnsi="David" w:cs="David"/>
-        </w:rPr>
-        <w:t xml:space="preserve">ptional locations of </w:t>
-      </w:r>
-      <w:r>
-        <w:rPr>
-          <w:rFonts w:ascii="David" w:hAnsi="David" w:cs="David" w:hint="cs"/>
-        </w:rPr>
-        <w:t>sensor</w:t>
-      </w:r>
-      <w:r>
-        <w:rPr>
-          <w:rFonts w:ascii="David" w:hAnsi="David" w:cs="David"/>
-        </w:rPr>
-        <w:t>s</w:t>
-      </w:r>
-      <w:r>
-        <w:rPr>
-          <w:rFonts w:ascii="David" w:hAnsi="David" w:cs="David" w:hint="cs"/>
-        </w:rPr>
-        <w:t xml:space="preserve"> </w:t>
-      </w:r>
-      <w:r>
-        <w:rPr>
-          <w:rFonts w:ascii="David" w:hAnsi="David" w:cs="David"/>
-        </w:rPr>
-        <w:t xml:space="preserve">are </w:t>
-      </w:r>
-      <w:r>
-        <w:rPr>
-          <w:rFonts w:ascii="David" w:hAnsi="David" w:cs="David" w:hint="cs"/>
-        </w:rPr>
-        <w:t xml:space="preserve">marked </w:t>
-      </w:r>
-      <w:r>
-        <w:rPr>
-          <w:rFonts w:ascii="David" w:hAnsi="David" w:cs="David"/>
-        </w:rPr>
-        <w:t>in</w:t>
-      </w:r>
-      <w:r>
-        <w:rPr>
-          <w:rFonts w:ascii="David" w:hAnsi="David" w:cs="David" w:hint="cs"/>
-        </w:rPr>
-        <w:t xml:space="preserve"> black </w:t>
-      </w:r>
-      <w:r>
-        <w:rPr>
-          <w:rFonts w:ascii="David" w:hAnsi="David" w:cs="David"/>
-        </w:rPr>
-        <w:t>cross</w:t>
-      </w:r>
-      <w:r>
-        <w:rPr>
-          <w:rFonts w:ascii="David" w:hAnsi="David" w:cs="David"/>
-        </w:rPr>
-        <w:t>es</w:t>
-      </w:r>
-      <w:r>
-        <w:rPr>
-          <w:rFonts w:ascii="David" w:hAnsi="David" w:cs="David"/>
-        </w:rPr>
-        <w:t xml:space="preserve"> </w:t>
-      </w:r>
-      <w:r>
-        <w:rPr>
-          <w:rFonts w:ascii="David" w:hAnsi="David" w:cs="David"/>
+          <w:color w:val="000000" w:themeColor="text1"/>
+        </w:rPr>
+        <w:t xml:space="preserve">Stack heights </w:t>
+      </w:r>
+      <w:r>
+        <w:rPr>
+          <w:rFonts w:ascii="David" w:hAnsi="David" w:cs="David" w:hint="cs"/>
+          <w:color w:val="000000" w:themeColor="text1"/>
         </w:rPr>
         <w:t>(</w:t>
       </w:r>
       <w:r>
         <w:rPr>
-          <w:rFonts w:ascii="David" w:hAnsi="David" w:cs="David"/>
-        </w:rPr>
-        <w:t>+</w:t>
-      </w:r>
-      <w:r>
-        <w:rPr>
-          <w:rFonts w:ascii="David" w:hAnsi="David" w:cs="David"/>
-        </w:rPr>
-        <w:t>)</w:t>
-      </w:r>
-      <w:r>
-        <w:rPr>
-          <w:rFonts w:ascii="David" w:hAnsi="David" w:cs="David" w:hint="cs"/>
-        </w:rPr>
-        <w:t>.</w:t>
-      </w:r>
-      <w:r>
-        <w:rPr>
-          <w:rFonts w:ascii="David" w:hAnsi="David" w:cs="David"/>
-        </w:rPr>
-        <w:t xml:space="preserve"> </w:t>
-      </w:r>
-      <w:r>
-        <w:rPr>
-          <w:rFonts w:ascii="David" w:hAnsi="David" w:cs="David"/>
-        </w:rPr>
-        <w:t xml:space="preserve">Optional locations </w:t>
-      </w:r>
-      <w:r>
-        <w:rPr>
-          <w:rFonts w:ascii="David" w:hAnsi="David" w:cs="David"/>
-        </w:rPr>
-        <w:t xml:space="preserve">are </w:t>
-      </w:r>
-      <w:r>
-        <w:rPr>
-          <w:rFonts w:ascii="David" w:hAnsi="David" w:cs="David"/>
-        </w:rPr>
-        <w:t>spread</w:t>
-      </w:r>
-      <w:r>
-        <w:rPr>
-          <w:rFonts w:ascii="David" w:hAnsi="David" w:cs="David"/>
-        </w:rPr>
-        <w:t xml:space="preserve"> </w:t>
-      </w:r>
-      <w:r>
-        <w:rPr>
-          <w:rFonts w:ascii="David" w:hAnsi="David" w:cs="David"/>
-        </w:rPr>
-        <w:t>in</w:t>
-      </w:r>
-      <w:r>
-        <w:rPr>
-          <w:rFonts w:ascii="David" w:hAnsi="David" w:cs="David"/>
-        </w:rPr>
-        <w:t xml:space="preserve"> a grid, </w:t>
-      </w:r>
-      <w:r>
-        <w:rPr>
-          <w:rFonts w:ascii="David" w:hAnsi="David" w:cs="David" w:hint="cs"/>
-        </w:rPr>
-        <w:t xml:space="preserve">50 m </w:t>
-      </w:r>
-      <w:r>
-        <w:rPr>
-          <w:rFonts w:ascii="David" w:hAnsi="David" w:cs="David"/>
-        </w:rPr>
-        <w:t>apart</w:t>
-      </w:r>
-      <w:r>
-        <w:rPr>
-          <w:rFonts w:ascii="David" w:hAnsi="David" w:cs="David"/>
-        </w:rPr>
-        <w:t>.</w:t>
-      </w:r>
-      <w:r>
-        <w:rPr>
-          <w:rFonts w:ascii="David" w:hAnsi="David" w:cs="David"/>
-        </w:rPr>
-        <w:t xml:space="preserve"> </w:t>
-      </w:r>
-      <w:r>
-        <w:rPr>
-          <w:rFonts w:ascii="David" w:hAnsi="David" w:cs="David" w:hint="cs"/>
-          <w:color w:val="000000" w:themeColor="text1"/>
-        </w:rPr>
-        <w:t xml:space="preserve">Stack heights </w:t>
-      </w:r>
-      <w:r>
-        <w:rPr>
-          <w:rFonts w:ascii="David" w:hAnsi="David" w:cs="David" w:hint="cs"/>
-          <w:color w:val="000000" w:themeColor="text1"/>
-        </w:rPr>
-        <w:t>(</w:t>
-      </w:r>
-      <w:r>
-        <w:rPr>
-          <w:rFonts w:ascii="David" w:hAnsi="David" w:cs="David" w:hint="cs"/>
-          <w:color w:val="000000"/>
-        </w:rPr>
-        <w:t>effective height</w:t>
-      </w:r>
-      <w:r>
-        <w:rPr>
-          <w:rFonts w:ascii="David" w:hAnsi="David" w:cs="David" w:hint="cs"/>
-          <w:color w:val="000000"/>
-        </w:rPr>
-        <w:t xml:space="preserve">s) </w:t>
+          <w:rFonts w:ascii="David" w:hAnsi="David" w:cs="David" w:hint="cs"/>
+          <w:color w:val="000000"/>
+        </w:rPr>
+        <w:t xml:space="preserve">effective heights) </w:t>
       </w:r>
       <w:r>
         <w:rPr>
@@ -15053,8 +15981,6 @@
           <w:color w:val="000000"/>
         </w:rPr>
       </w:pPr>
-      <w:bookmarkStart w:id="2" w:name="_GoBack"/>
-      <w:bookmarkEnd w:id="2"/>
     </w:p>
     <w:p>
       <w:pPr>
@@ -15323,7 +16249,7 @@
         <w:ind w:right="-2"/>
         <w:jc w:val="both"/>
         <w:rPr>
-          <w:rFonts w:ascii="David" w:hAnsi="David" w:cs="David" w:hint="cs"/>
+          <w:rFonts w:ascii="David" w:hAnsi="David" w:cs="David"/>
           <w:b/>
           <w:bCs/>
           <w:color w:val="000000"/>
@@ -15350,6 +16276,120 @@
           <w:rtl/>
         </w:rPr>
         <w:t xml:space="preserve"> של שיקגו </w:t>
+      </w:r>
+    </w:p>
+    <w:p>
+      <w:pPr>
+        <w:bidi/>
+        <w:spacing w:line="360" w:lineRule="auto"/>
+        <w:ind w:right="-2"/>
+        <w:jc w:val="both"/>
+        <w:rPr>
+          <w:rFonts w:ascii="David" w:hAnsi="David" w:cs="David"/>
+          <w:b/>
+          <w:bCs/>
+          <w:color w:val="000000"/>
+        </w:rPr>
+      </w:pPr>
+      <w:r>
+        <w:rPr>
+          <w:rFonts w:ascii="David" w:hAnsi="David" w:cs="David" w:hint="cs"/>
+          <w:b/>
+          <w:bCs/>
+          <w:color w:val="000000"/>
+          <w:rtl/>
+        </w:rPr>
+        <w:t>סכמות מורכבות שמודדות כמה סוגים שונים של מזהמים...</w:t>
+      </w:r>
+    </w:p>
+    <w:p>
+      <w:pPr>
+        <w:bidi/>
+        <w:spacing w:line="360" w:lineRule="auto"/>
+        <w:ind w:right="-2"/>
+        <w:jc w:val="both"/>
+        <w:rPr>
+          <w:rFonts w:ascii="David" w:hAnsi="David" w:cs="David" w:hint="cs"/>
+          <w:b/>
+          <w:bCs/>
+          <w:color w:val="000000"/>
+          <w:rtl/>
+        </w:rPr>
+      </w:pPr>
+      <w:r>
+        <w:rPr>
+          <w:rFonts w:ascii="David" w:hAnsi="David" w:cs="David" w:hint="cs"/>
+          <w:b/>
+          <w:bCs/>
+          <w:color w:val="000000"/>
+          <w:rtl/>
+        </w:rPr>
+        <w:lastRenderedPageBreak/>
+        <w:t xml:space="preserve">עבור נתונים </w:t>
+      </w:r>
+      <w:proofErr w:type="spellStart"/>
+      <w:r>
+        <w:rPr>
+          <w:rFonts w:ascii="David" w:hAnsi="David" w:cs="David" w:hint="cs"/>
+          <w:b/>
+          <w:bCs/>
+          <w:color w:val="000000"/>
+          <w:rtl/>
+        </w:rPr>
+        <w:t>אמיתיים</w:t>
+      </w:r>
+      <w:proofErr w:type="spellEnd"/>
+      <w:r>
+        <w:rPr>
+          <w:rFonts w:ascii="David" w:hAnsi="David" w:cs="David" w:hint="cs"/>
+          <w:b/>
+          <w:bCs/>
+          <w:color w:val="000000"/>
+          <w:rtl/>
+        </w:rPr>
+        <w:t xml:space="preserve"> </w:t>
+      </w:r>
+      <w:r>
+        <w:rPr>
+          <w:rFonts w:ascii="David" w:hAnsi="David" w:cs="David"/>
+          <w:b/>
+          <w:bCs/>
+          <w:color w:val="000000"/>
+          <w:rtl/>
+        </w:rPr>
+        <w:t>–</w:t>
+      </w:r>
+      <w:r>
+        <w:rPr>
+          <w:rFonts w:ascii="David" w:hAnsi="David" w:cs="David" w:hint="cs"/>
+          <w:b/>
+          <w:bCs/>
+          <w:color w:val="000000"/>
+          <w:rtl/>
+        </w:rPr>
+        <w:t xml:space="preserve"> אולי אפשר לבדוק נקודות תלת </w:t>
+      </w:r>
+      <w:proofErr w:type="spellStart"/>
+      <w:r>
+        <w:rPr>
+          <w:rFonts w:ascii="David" w:hAnsi="David" w:cs="David" w:hint="cs"/>
+          <w:b/>
+          <w:bCs/>
+          <w:color w:val="000000"/>
+          <w:rtl/>
+        </w:rPr>
+        <w:t>מימדיות</w:t>
+      </w:r>
+      <w:proofErr w:type="spellEnd"/>
+      <w:r>
+        <w:rPr>
+          <w:rFonts w:ascii="David" w:hAnsi="David" w:cs="David" w:hint="cs"/>
+          <w:b/>
+          <w:bCs/>
+          <w:color w:val="000000"/>
+          <w:rtl/>
+        </w:rPr>
+        <w:t xml:space="preserve"> (גם בגובה) של הצבת חיישנים. </w:t>
       </w:r>
     </w:p>
     <w:p>
@@ -16703,7 +17743,7 @@
                     <pic:cNvPicPr/>
                   </pic:nvPicPr>
                   <pic:blipFill>
-                    <a:blip r:embed="rId11" cstate="print">
+                    <a:blip r:embed="rId12" cstate="print">
                       <a:extLst>
                         <a:ext uri="{28A0092B-C50C-407E-A947-70E740481C1C}">
                           <a14:useLocalDpi xmlns:a14="http://schemas.microsoft.com/office/drawing/2010/main" val="0"/>
@@ -16746,6 +17786,7 @@
           <w:noProof/>
           <w:color w:val="000000"/>
         </w:rPr>
+        <w:lastRenderedPageBreak/>
         <w:drawing>
           <wp:inline distT="0" distB="0" distL="0" distR="0" wp14:anchorId="597C0BA7" wp14:editId="1BBDAAD7">
             <wp:extent cx="5759450" cy="4266565"/>
@@ -16762,7 +17803,7 @@
                     <pic:cNvPicPr/>
                   </pic:nvPicPr>
                   <pic:blipFill>
-                    <a:blip r:embed="rId12" cstate="print">
+                    <a:blip r:embed="rId13" cstate="print">
                       <a:extLst>
                         <a:ext uri="{28A0092B-C50C-407E-A947-70E740481C1C}">
                           <a14:useLocalDpi xmlns:a14="http://schemas.microsoft.com/office/drawing/2010/main" val="0"/>
@@ -16841,7 +17882,7 @@
                     <pic:cNvPicPr/>
                   </pic:nvPicPr>
                   <pic:blipFill>
-                    <a:blip r:embed="rId13" cstate="print">
+                    <a:blip r:embed="rId14" cstate="print">
                       <a:extLst>
                         <a:ext uri="{28A0092B-C50C-407E-A947-70E740481C1C}">
                           <a14:useLocalDpi xmlns:a14="http://schemas.microsoft.com/office/drawing/2010/main" val="0"/>
@@ -17050,6 +18091,7 @@
           <w:rtl/>
           <w:lang w:val="he-IL"/>
         </w:rPr>
+        <w:lastRenderedPageBreak/>
         <w:drawing>
           <wp:inline distT="0" distB="0" distL="0" distR="0" wp14:anchorId="617ABFF3" wp14:editId="164006A1">
             <wp:extent cx="5621311" cy="3125499"/>
@@ -17066,7 +18108,7 @@
                     <pic:cNvPicPr/>
                   </pic:nvPicPr>
                   <pic:blipFill>
-                    <a:blip r:embed="rId14" cstate="print">
+                    <a:blip r:embed="rId15" cstate="print">
                       <a:extLst>
                         <a:ext uri="{28A0092B-C50C-407E-A947-70E740481C1C}">
                           <a14:useLocalDpi xmlns:a14="http://schemas.microsoft.com/office/drawing/2010/main" val="0"/>
@@ -17138,7 +18180,7 @@
                     <pic:cNvPicPr/>
                   </pic:nvPicPr>
                   <pic:blipFill>
-                    <a:blip r:embed="rId15">
+                    <a:blip r:embed="rId16">
                       <a:extLst>
                         <a:ext uri="{28A0092B-C50C-407E-A947-70E740481C1C}">
                           <a14:useLocalDpi xmlns:a14="http://schemas.microsoft.com/office/drawing/2010/main" val="0"/>
@@ -17420,6 +18462,27 @@
     </w:lvl>
   </w:abstractNum>
   <w:abstractNum w:abstractNumId="2" w15:restartNumberingAfterBreak="0">
+    <w:nsid w:val="06BA4531"/>
+    <w:multiLevelType w:val="singleLevel"/>
+    <w:tmpl w:val="A732C73E"/>
+    <w:lvl w:ilvl="0">
+      <w:start w:val="2"/>
+      <w:numFmt w:val="decimal"/>
+      <w:lvlText w:val="%1."/>
+      <w:lvlJc w:val="left"/>
+      <w:pPr>
+        <w:tabs>
+          <w:tab w:val="num" w:pos="570"/>
+        </w:tabs>
+        <w:ind w:left="570" w:hanging="570"/>
+      </w:pPr>
+      <w:rPr>
+        <w:rFonts w:hint="default"/>
+        <w:sz w:val="24"/>
+      </w:rPr>
+    </w:lvl>
+  </w:abstractNum>
+  <w:abstractNum w:abstractNumId="3" w15:restartNumberingAfterBreak="0">
     <w:nsid w:val="071D1FC8"/>
     <w:multiLevelType w:val="hybridMultilevel"/>
     <w:tmpl w:val="D7A6B0D0"/>
@@ -17508,7 +18571,7 @@
       </w:pPr>
     </w:lvl>
   </w:abstractNum>
-  <w:abstractNum w:abstractNumId="3" w15:restartNumberingAfterBreak="0">
+  <w:abstractNum w:abstractNumId="4" w15:restartNumberingAfterBreak="0">
     <w:nsid w:val="18CD2394"/>
     <w:multiLevelType w:val="hybridMultilevel"/>
     <w:tmpl w:val="194E0AB0"/>
@@ -17597,7 +18660,7 @@
       </w:pPr>
     </w:lvl>
   </w:abstractNum>
-  <w:abstractNum w:abstractNumId="4" w15:restartNumberingAfterBreak="0">
+  <w:abstractNum w:abstractNumId="5" w15:restartNumberingAfterBreak="0">
     <w:nsid w:val="2B161AD2"/>
     <w:multiLevelType w:val="hybridMultilevel"/>
     <w:tmpl w:val="D7A6B0D0"/>
@@ -17686,7 +18749,7 @@
       </w:pPr>
     </w:lvl>
   </w:abstractNum>
-  <w:abstractNum w:abstractNumId="5" w15:restartNumberingAfterBreak="0">
+  <w:abstractNum w:abstractNumId="6" w15:restartNumberingAfterBreak="0">
     <w:nsid w:val="2ED025E0"/>
     <w:multiLevelType w:val="hybridMultilevel"/>
     <w:tmpl w:val="D7A6B0D0"/>
@@ -17775,7 +18838,7 @@
       </w:pPr>
     </w:lvl>
   </w:abstractNum>
-  <w:abstractNum w:abstractNumId="6" w15:restartNumberingAfterBreak="0">
+  <w:abstractNum w:abstractNumId="7" w15:restartNumberingAfterBreak="0">
     <w:nsid w:val="3837656D"/>
     <w:multiLevelType w:val="hybridMultilevel"/>
     <w:tmpl w:val="DF6854EA"/>
@@ -17869,22 +18932,25 @@
     <w:abstractNumId w:val="0"/>
   </w:num>
   <w:num w:numId="2">
-    <w:abstractNumId w:val="5"/>
+    <w:abstractNumId w:val="6"/>
   </w:num>
   <w:num w:numId="3">
-    <w:abstractNumId w:val="2"/>
+    <w:abstractNumId w:val="3"/>
   </w:num>
   <w:num w:numId="4">
-    <w:abstractNumId w:val="4"/>
+    <w:abstractNumId w:val="5"/>
   </w:num>
   <w:num w:numId="5">
     <w:abstractNumId w:val="1"/>
   </w:num>
   <w:num w:numId="6">
-    <w:abstractNumId w:val="3"/>
+    <w:abstractNumId w:val="4"/>
   </w:num>
   <w:num w:numId="7">
-    <w:abstractNumId w:val="6"/>
+    <w:abstractNumId w:val="7"/>
+  </w:num>
+  <w:num w:numId="8">
+    <w:abstractNumId w:val="2"/>
   </w:num>
 </w:numbering>
 </file>
@@ -18355,7 +19421,6 @@
     <w:name w:val="Hyperlink"/>
     <w:basedOn w:val="DefaultParagraphFont"/>
     <w:uiPriority w:val="99"/>
-    <w:semiHidden/>
     <w:unhideWhenUsed/>
     <w:rsid w:val="007A4F75"/>
     <w:rPr>
@@ -18498,6 +19563,18 @@
       <w:color w:val="44546A" w:themeColor="text2"/>
       <w:sz w:val="18"/>
       <w:szCs w:val="18"/>
+    </w:rPr>
+  </w:style>
+  <w:style w:type="character" w:styleId="UnresolvedMention">
+    <w:name w:val="Unresolved Mention"/>
+    <w:basedOn w:val="DefaultParagraphFont"/>
+    <w:uiPriority w:val="99"/>
+    <w:semiHidden/>
+    <w:unhideWhenUsed/>
+    <w:rsid w:val="00B57010"/>
+    <w:rPr>
+      <w:color w:val="605E5C"/>
+      <w:shd w:val="clear" w:color="auto" w:fill="E1DFDD"/>
     </w:rPr>
   </w:style>
 </w:styles>
@@ -18803,7 +19880,7 @@
 </file>
 
 <file path=customXml/itemProps1.xml><?xml version="1.0" encoding="utf-8"?>
-<ds:datastoreItem xmlns:ds="http://schemas.openxmlformats.org/officeDocument/2006/customXml" ds:itemID="{7923146E-65C2-A44D-8333-6AAFA464C4E0}">
+<ds:datastoreItem xmlns:ds="http://schemas.openxmlformats.org/officeDocument/2006/customXml" ds:itemID="{2816970B-170A-D248-947D-183B2A5378B0}">
   <ds:schemaRefs>
     <ds:schemaRef ds:uri="http://schemas.openxmlformats.org/officeDocument/2006/bibliography"/>
   </ds:schemaRefs>

</xml_diff>

<commit_message>
dont remember waht I did
</commit_message>
<xml_diff>
--- a/RP_optimize_sensors_locations.docx
+++ b/RP_optimize_sensors_locations.docx
@@ -299,28 +299,22 @@
         <w:jc w:val="center"/>
         <w:rPr>
           <w:rFonts w:ascii="David" w:hAnsi="David" w:cs="David" w:hint="cs"/>
-          <w:color w:val="FF0000"/>
+          <w:color w:val="000000" w:themeColor="text1"/>
+          <w:sz w:val="28"/>
+          <w:szCs w:val="28"/>
           <w:rtl/>
         </w:rPr>
       </w:pPr>
       <w:r>
         <w:rPr>
           <w:rFonts w:ascii="David" w:hAnsi="David" w:cs="David" w:hint="cs"/>
-          <w:color w:val="FF0000"/>
+          <w:color w:val="000000" w:themeColor="text1"/>
+          <w:sz w:val="28"/>
+          <w:szCs w:val="28"/>
           <w:rtl/>
         </w:rPr>
-        <w:t>בעברית:</w:t>
-      </w:r>
-    </w:p>
-    <w:p>
-      <w:pPr>
-        <w:spacing w:line="360" w:lineRule="auto"/>
-        <w:ind w:right="-2"/>
-        <w:jc w:val="center"/>
-        <w:rPr>
-          <w:rFonts w:ascii="David" w:hAnsi="David" w:cs="David" w:hint="cs"/>
-        </w:rPr>
-      </w:pPr>
+        <w:t>פריסה אופטימלית של רשת חיישנים נייחת למטרת ניטור זיהום אוויר מתעשייה באמצעות אלגוריתם אבולוציוני מרובה מטרות</w:t>
+      </w:r>
     </w:p>
     <w:p>
       <w:pPr>
@@ -600,16 +594,6 @@
         <w:jc w:val="both"/>
         <w:rPr>
           <w:rFonts w:ascii="David" w:hAnsi="David" w:cs="David"/>
-        </w:rPr>
-      </w:pPr>
-    </w:p>
-    <w:p>
-      <w:pPr>
-        <w:spacing w:line="360" w:lineRule="auto"/>
-        <w:ind w:right="-2"/>
-        <w:jc w:val="both"/>
-        <w:rPr>
-          <w:rFonts w:ascii="David" w:hAnsi="David" w:cs="David" w:hint="cs"/>
         </w:rPr>
       </w:pPr>
     </w:p>
@@ -3538,8 +3522,8 @@
         <w:ind w:right="-2" w:firstLine="720"/>
         <w:jc w:val="both"/>
         <w:rPr>
-          <w:rFonts w:ascii="David" w:hAnsi="David" w:cs="David" w:hint="cs"/>
-          <w:color w:val="000000" w:themeColor="text1"/>
+          <w:rFonts w:ascii="David" w:hAnsi="David" w:cs="David"/>
+          <w:color w:val="FF0000"/>
         </w:rPr>
       </w:pPr>
       <w:r>
@@ -3597,7 +3581,28 @@
           <w:rFonts w:ascii="David" w:hAnsi="David" w:cs="David" w:hint="cs"/>
           <w:color w:val="000000"/>
         </w:rPr>
-        <w:t>is usually unknown</w:t>
+        <w:t>is</w:t>
+      </w:r>
+      <w:r>
+        <w:rPr>
+          <w:rFonts w:ascii="David" w:hAnsi="David" w:cs="David"/>
+          <w:color w:val="000000"/>
+        </w:rPr>
+        <w:t xml:space="preserve"> oftentime</w:t>
+      </w:r>
+      <w:r>
+        <w:rPr>
+          <w:rFonts w:ascii="David" w:hAnsi="David" w:cs="David"/>
+          <w:color w:val="000000"/>
+        </w:rPr>
+        <w:t>s</w:t>
+      </w:r>
+      <w:r>
+        <w:rPr>
+          <w:rFonts w:ascii="David" w:hAnsi="David" w:cs="David" w:hint="cs"/>
+          <w:color w:val="000000"/>
+        </w:rPr>
+        <w:t xml:space="preserve"> unknown</w:t>
       </w:r>
       <w:r>
         <w:rPr>
@@ -3741,6 +3746,106 @@
         </w:rPr>
         <w:t xml:space="preserve"> </w:t>
       </w:r>
+      <w:r>
+        <w:rPr>
+          <w:rFonts w:ascii="David" w:hAnsi="David" w:cs="David"/>
+          <w:color w:val="FF0000"/>
+        </w:rPr>
+        <w:t xml:space="preserve">This creates a problem of its own </w:t>
+      </w:r>
+      <w:r>
+        <w:rPr>
+          <w:rFonts w:ascii="David" w:hAnsi="David" w:cs="David"/>
+          <w:color w:val="FF0000"/>
+        </w:rPr>
+        <w:t>–</w:t>
+      </w:r>
+      <w:r>
+        <w:rPr>
+          <w:rFonts w:ascii="David" w:hAnsi="David" w:cs="David"/>
+          <w:color w:val="FF0000"/>
+        </w:rPr>
+        <w:t xml:space="preserve"> </w:t>
+      </w:r>
+    </w:p>
+    <w:p>
+      <w:pPr>
+        <w:spacing w:line="360" w:lineRule="auto"/>
+        <w:ind w:right="-2" w:firstLine="720"/>
+        <w:jc w:val="both"/>
+        <w:rPr>
+          <w:rFonts w:ascii="David" w:hAnsi="David" w:cs="David" w:hint="cs"/>
+          <w:color w:val="FF0000"/>
+        </w:rPr>
+      </w:pPr>
+      <w:r>
+        <w:rPr>
+          <w:rFonts w:ascii="David" w:hAnsi="David" w:cs="David"/>
+          <w:color w:val="FF0000"/>
+        </w:rPr>
+        <w:t>The absence of such data, make it hard for regulator to enforce plants</w:t>
+      </w:r>
+    </w:p>
+    <w:p>
+      <w:pPr>
+        <w:spacing w:line="360" w:lineRule="auto"/>
+        <w:ind w:right="-2"/>
+        <w:jc w:val="both"/>
+        <w:rPr>
+          <w:rFonts w:ascii="David" w:hAnsi="David" w:cs="David"/>
+          <w:color w:val="000000" w:themeColor="text1"/>
+        </w:rPr>
+      </w:pPr>
+    </w:p>
+    <w:p>
+      <w:pPr>
+        <w:spacing w:line="360" w:lineRule="auto"/>
+        <w:ind w:right="-2"/>
+        <w:jc w:val="both"/>
+        <w:rPr>
+          <w:rFonts w:ascii="David" w:hAnsi="David" w:cs="David"/>
+          <w:color w:val="000000" w:themeColor="text1"/>
+        </w:rPr>
+      </w:pPr>
+      <w:r>
+        <w:rPr>
+          <w:rFonts w:ascii="Calibri" w:hAnsi="Calibri" w:cs="Calibri"/>
+          <w:color w:val="000000" w:themeColor="text1"/>
+        </w:rPr>
+        <w:t>﻿</w:t>
+      </w:r>
+      <w:r>
+        <w:rPr>
+          <w:rFonts w:ascii="David" w:hAnsi="David" w:cs="David"/>
+          <w:color w:val="FF0000"/>
+        </w:rPr>
+        <w:t xml:space="preserve">Pollution monitoring may target two objectives: </w:t>
+      </w:r>
+      <w:proofErr w:type="spellStart"/>
+      <w:r>
+        <w:rPr>
+          <w:rFonts w:ascii="David" w:hAnsi="David" w:cs="David"/>
+          <w:color w:val="FF0000"/>
+        </w:rPr>
+        <w:t>i</w:t>
+      </w:r>
+      <w:proofErr w:type="spellEnd"/>
+      <w:r>
+        <w:rPr>
+          <w:rFonts w:ascii="David" w:hAnsi="David" w:cs="David"/>
+          <w:color w:val="FF0000"/>
+        </w:rPr>
+        <w:t xml:space="preserve">) the periodic air quality sampling and mapping; and ii) the detection of threshold crossings in order to trigger adequate alerts [6]. In this paper, we focus on the second application where sensors are deployed to control concentrations of pollutants released by pollution sources like factories, sewage treatment plants and urban </w:t>
+      </w:r>
+      <w:proofErr w:type="spellStart"/>
+      <w:r>
+        <w:rPr>
+          <w:rFonts w:ascii="David" w:hAnsi="David" w:cs="David"/>
+          <w:color w:val="FF0000"/>
+        </w:rPr>
+        <w:t>traffi</w:t>
+      </w:r>
+      <w:proofErr w:type="spellEnd"/>
     </w:p>
     <w:p>
       <w:pPr>
@@ -3786,7 +3891,7 @@
         <w:jc w:val="both"/>
         <w:rPr>
           <w:rFonts w:ascii="David" w:hAnsi="David" w:cs="David"/>
-          <w:color w:val="000000" w:themeColor="text1"/>
+          <w:color w:val="FF0000"/>
         </w:rPr>
       </w:pPr>
       <w:r>
@@ -3925,20 +4030,52 @@
       <w:r>
         <w:rPr>
           <w:rFonts w:ascii="David" w:hAnsi="David" w:cs="David"/>
-          <w:color w:val="000000"/>
+          <w:color w:val="FF0000"/>
         </w:rPr>
         <w:t>.</w:t>
       </w:r>
       <w:r>
         <w:rPr>
           <w:rFonts w:ascii="David" w:hAnsi="David" w:cs="David"/>
-          <w:color w:val="000000"/>
+          <w:color w:val="FF0000"/>
         </w:rPr>
         <w:t xml:space="preserve"> </w:t>
       </w:r>
       <w:r>
         <w:rPr>
           <w:rFonts w:ascii="David" w:hAnsi="David" w:cs="David"/>
+          <w:color w:val="FF0000"/>
+        </w:rPr>
+        <w:t>In addition, it</w:t>
+      </w:r>
+      <w:r>
+        <w:rPr>
+          <w:rFonts w:ascii="David" w:hAnsi="David" w:cs="David"/>
+          <w:color w:val="FF0000"/>
+        </w:rPr>
+        <w:t xml:space="preserve"> </w:t>
+      </w:r>
+      <w:r>
+        <w:rPr>
+          <w:rFonts w:ascii="David" w:hAnsi="David" w:cs="David"/>
+          <w:color w:val="FF0000"/>
+        </w:rPr>
+        <w:t xml:space="preserve"> </w:t>
+      </w:r>
+    </w:p>
+    <w:p>
+      <w:pPr>
+        <w:spacing w:line="360" w:lineRule="auto"/>
+        <w:ind w:right="-2"/>
+        <w:jc w:val="both"/>
+        <w:rPr>
+          <w:rFonts w:ascii="David" w:hAnsi="David" w:cs="David"/>
+          <w:color w:val="000000" w:themeColor="text1"/>
+        </w:rPr>
+      </w:pPr>
+      <w:r>
+        <w:rPr>
+          <w:rFonts w:ascii="David" w:hAnsi="David" w:cs="David"/>
           <w:color w:val="000000"/>
         </w:rPr>
         <w:t>When</w:t>
@@ -4102,6 +4239,7 @@
           <w:rFonts w:ascii="David" w:hAnsi="David" w:cs="David"/>
           <w:color w:val="000000"/>
         </w:rPr>
+        <w:lastRenderedPageBreak/>
         <w:t xml:space="preserve">However, as </w:t>
       </w:r>
       <w:r>
@@ -4158,6 +4296,13 @@
           <w:rFonts w:ascii="David" w:hAnsi="David" w:cs="David"/>
           <w:color w:val="000000" w:themeColor="text1"/>
         </w:rPr>
+        <w:t xml:space="preserve">eventually </w:t>
+      </w:r>
+      <w:r>
+        <w:rPr>
+          <w:rFonts w:ascii="David" w:hAnsi="David" w:cs="David"/>
+          <w:color w:val="000000" w:themeColor="text1"/>
+        </w:rPr>
         <w:t>lead to the production of</w:t>
       </w:r>
       <w:r>
@@ -4223,8 +4368,6 @@
         </w:rPr>
         <w:t>preferable</w:t>
       </w:r>
-      <w:bookmarkStart w:id="2" w:name="_GoBack"/>
-      <w:bookmarkEnd w:id="2"/>
       <w:r>
         <w:rPr>
           <w:rFonts w:ascii="David" w:hAnsi="David" w:cs="David"/>
@@ -4247,6 +4390,7 @@
         <w:jc w:val="both"/>
         <w:rPr>
           <w:rFonts w:ascii="David" w:hAnsi="David" w:cs="David"/>
+          <w:color w:val="000000" w:themeColor="text1"/>
         </w:rPr>
       </w:pPr>
       <w:r>
@@ -4335,6 +4479,57 @@
       </w:r>
       <w:r>
         <w:rPr>
+          <w:rFonts w:ascii="David" w:hAnsi="David" w:cs="David"/>
+          <w:color w:val="000000"/>
+        </w:rPr>
+        <w:t xml:space="preserve">with </w:t>
+      </w:r>
+      <w:proofErr w:type="gramStart"/>
+      <w:r>
+        <w:rPr>
+          <w:rFonts w:ascii="David" w:hAnsi="David" w:cs="David"/>
+          <w:color w:val="000000"/>
+        </w:rPr>
+        <w:t xml:space="preserve">the </w:t>
+      </w:r>
+      <w:r>
+        <w:rPr>
+          <w:rFonts w:ascii="David" w:hAnsi="David" w:cs="David"/>
+          <w:color w:val="000000" w:themeColor="text1"/>
+        </w:rPr>
+        <w:t>a</w:t>
+      </w:r>
+      <w:proofErr w:type="gramEnd"/>
+      <w:r>
+        <w:rPr>
+          <w:rFonts w:ascii="David" w:hAnsi="David" w:cs="David"/>
+          <w:color w:val="000000" w:themeColor="text1"/>
+        </w:rPr>
+        <w:t xml:space="preserve"> correct estimation of source parameters and</w:t>
+      </w:r>
+    </w:p>
+    <w:p>
+      <w:pPr>
+        <w:spacing w:line="360" w:lineRule="auto"/>
+        <w:ind w:right="-2" w:firstLine="720"/>
+        <w:jc w:val="both"/>
+        <w:rPr>
+          <w:rFonts w:ascii="David" w:hAnsi="David" w:cs="David"/>
+          <w:color w:val="000000"/>
+        </w:rPr>
+      </w:pPr>
+    </w:p>
+    <w:p>
+      <w:pPr>
+        <w:spacing w:line="360" w:lineRule="auto"/>
+        <w:ind w:right="-2" w:firstLine="720"/>
+        <w:jc w:val="both"/>
+        <w:rPr>
+          <w:rFonts w:ascii="David" w:hAnsi="David" w:cs="David"/>
+        </w:rPr>
+      </w:pPr>
+      <w:r>
+        <w:rPr>
           <w:rFonts w:ascii="David" w:hAnsi="David" w:cs="David" w:hint="cs"/>
           <w:color w:val="000000"/>
         </w:rPr>
@@ -4464,15 +4659,7 @@
           <w:rFonts w:ascii="David" w:hAnsi="David" w:cs="David" w:hint="cs"/>
           <w:color w:val="000000"/>
         </w:rPr>
-        <w:t xml:space="preserve">, making </w:t>
-      </w:r>
-      <w:r>
-        <w:rPr>
-          <w:rFonts w:ascii="David" w:hAnsi="David" w:cs="David" w:hint="cs"/>
-          <w:color w:val="000000"/>
-        </w:rPr>
-        <w:lastRenderedPageBreak/>
-        <w:t xml:space="preserve">it possible to evaluate </w:t>
+        <w:t xml:space="preserve">, making it possible to evaluate </w:t>
       </w:r>
       <w:r>
         <w:rPr>
@@ -4551,8 +4738,8 @@
         <w:jc w:val="both"/>
         <w:rPr>
           <w:rFonts w:ascii="David" w:hAnsi="David" w:cs="David"/>
-          <w:sz w:val="21"/>
-          <w:szCs w:val="21"/>
+          <w:sz w:val="22"/>
+          <w:szCs w:val="22"/>
         </w:rPr>
       </w:pPr>
       <w:r>
@@ -4587,10 +4774,39 @@
     </w:p>
     <w:p>
       <w:pPr>
+        <w:spacing w:line="360" w:lineRule="auto"/>
+        <w:ind w:right="-2"/>
+        <w:rPr>
+          <w:rFonts w:ascii="David" w:hAnsi="David" w:cs="David"/>
+          <w:color w:val="000000" w:themeColor="text1"/>
+        </w:rPr>
+      </w:pPr>
+      <w:r>
+        <w:rPr>
+          <w:rFonts w:ascii="David" w:hAnsi="David" w:cs="David"/>
+          <w:color w:val="000000" w:themeColor="text1"/>
+        </w:rPr>
+        <w:t>conduct a set of simulations to derive engineering insights for effective deployments of air pollution sensors.</w:t>
+      </w:r>
+    </w:p>
+    <w:p>
+      <w:pPr>
         <w:bidi/>
         <w:spacing w:line="276" w:lineRule="auto"/>
         <w:jc w:val="both"/>
         <w:rPr>
+          <w:rFonts w:ascii="David" w:hAnsi="David" w:cs="David"/>
+          <w:sz w:val="21"/>
+          <w:szCs w:val="21"/>
+        </w:rPr>
+      </w:pPr>
+    </w:p>
+    <w:p>
+      <w:pPr>
+        <w:bidi/>
+        <w:spacing w:line="276" w:lineRule="auto"/>
+        <w:jc w:val="both"/>
+        <w:rPr>
           <w:rFonts w:ascii="David" w:hAnsi="David" w:cs="David" w:hint="cs"/>
           <w:sz w:val="22"/>
           <w:szCs w:val="22"/>
@@ -4624,12 +4840,9 @@
         <w:ind w:right="-2"/>
         <w:jc w:val="both"/>
         <w:rPr>
-          <w:rFonts w:ascii="David" w:hAnsi="David" w:cs="David" w:hint="cs"/>
-          <w:b/>
-          <w:bCs/>
-          <w:sz w:val="28"/>
-          <w:szCs w:val="28"/>
-          <w:rtl/>
+          <w:rFonts w:ascii="David" w:hAnsi="David" w:cs="David"/>
+          <w:sz w:val="22"/>
+          <w:szCs w:val="22"/>
         </w:rPr>
       </w:pPr>
       <w:r>
@@ -4694,9 +4907,135 @@
         <w:ind w:right="-2"/>
         <w:jc w:val="both"/>
         <w:rPr>
-          <w:rFonts w:ascii="David" w:hAnsi="David" w:cs="David" w:hint="cs"/>
+          <w:rFonts w:ascii="Calibri" w:hAnsi="Calibri" w:cs="Calibri"/>
+          <w:sz w:val="22"/>
+          <w:szCs w:val="22"/>
+        </w:rPr>
+      </w:pPr>
+      <w:r>
+        <w:rPr>
+          <w:rFonts w:ascii="Calibri" w:hAnsi="Calibri" w:cs="Calibri"/>
+          <w:sz w:val="22"/>
+          <w:szCs w:val="22"/>
+        </w:rPr>
+        <w:t>﻿</w:t>
+      </w:r>
+    </w:p>
+    <w:p>
+      <w:pPr>
+        <w:spacing w:line="360" w:lineRule="auto"/>
+        <w:ind w:right="-2"/>
+        <w:jc w:val="both"/>
+        <w:rPr>
+          <w:rFonts w:ascii="David" w:hAnsi="David" w:cs="David"/>
+          <w:color w:val="000000" w:themeColor="text1"/>
+          <w:rtl/>
+        </w:rPr>
+      </w:pPr>
+      <w:r>
+        <w:rPr>
+          <w:rFonts w:ascii="David" w:hAnsi="David" w:cs="David"/>
+          <w:color w:val="000000" w:themeColor="text1"/>
+        </w:rPr>
+        <w:t>to</w:t>
+      </w:r>
+      <w:r>
+        <w:rPr>
+          <w:rFonts w:ascii="David" w:hAnsi="David" w:cs="David"/>
+          <w:color w:val="000000" w:themeColor="text1"/>
+        </w:rPr>
+        <w:t xml:space="preserve"> design </w:t>
+      </w:r>
+      <w:r>
+        <w:rPr>
+          <w:rFonts w:ascii="David" w:hAnsi="David" w:cs="David"/>
+          <w:color w:val="000000" w:themeColor="text1"/>
+        </w:rPr>
+        <w:t>an optimization</w:t>
+      </w:r>
+      <w:r>
+        <w:rPr>
+          <w:rFonts w:ascii="David" w:hAnsi="David" w:cs="David"/>
+          <w:color w:val="000000" w:themeColor="text1"/>
+        </w:rPr>
+        <w:t xml:space="preserve"> model that compute</w:t>
+      </w:r>
+      <w:r>
+        <w:rPr>
+          <w:rFonts w:ascii="David" w:hAnsi="David" w:cs="David"/>
+          <w:color w:val="000000" w:themeColor="text1"/>
+        </w:rPr>
+        <w:t>s</w:t>
+      </w:r>
+      <w:r>
+        <w:rPr>
+          <w:rFonts w:ascii="David" w:hAnsi="David" w:cs="David"/>
+          <w:color w:val="000000" w:themeColor="text1"/>
+        </w:rPr>
+        <w:t xml:space="preserve"> sensor deployments</w:t>
+      </w:r>
+      <w:r>
+        <w:rPr>
+          <w:rFonts w:ascii="David" w:hAnsi="David" w:cs="David"/>
+          <w:color w:val="000000" w:themeColor="text1"/>
+        </w:rPr>
+        <w:t xml:space="preserve"> which captures the </w:t>
+      </w:r>
+      <w:r>
+        <w:rPr>
+          <w:rFonts w:ascii="David" w:hAnsi="David" w:cs="David"/>
+          <w:color w:val="000000" w:themeColor="text1"/>
+        </w:rPr>
+        <w:t xml:space="preserve">coverage of pollution under time-varying weather conditions </w:t>
+      </w:r>
+      <w:r>
+        <w:rPr>
+          <w:rFonts w:ascii="David" w:hAnsi="David" w:cs="David"/>
+          <w:color w:val="000000" w:themeColor="text1"/>
+        </w:rPr>
+        <w:t>and time-varying</w:t>
+      </w:r>
+      <w:r>
+        <w:rPr>
+          <w:rFonts w:ascii="David" w:hAnsi="David" w:cs="David"/>
+          <w:color w:val="000000" w:themeColor="text1"/>
+        </w:rPr>
+        <w:t xml:space="preserve"> </w:t>
+      </w:r>
+      <w:r>
+        <w:rPr>
+          <w:rFonts w:ascii="David" w:hAnsi="David" w:cs="David"/>
+          <w:color w:val="000000" w:themeColor="text1"/>
+        </w:rPr>
+        <w:t xml:space="preserve">emission rates </w:t>
+      </w:r>
+    </w:p>
+    <w:p>
+      <w:pPr>
+        <w:bidi/>
+        <w:spacing w:line="360" w:lineRule="auto"/>
+        <w:ind w:right="-2"/>
+        <w:jc w:val="both"/>
+        <w:rPr>
+          <w:rFonts w:ascii="David" w:hAnsi="David" w:cs="David"/>
+          <w:sz w:val="22"/>
+          <w:szCs w:val="22"/>
+          <w:rtl/>
+        </w:rPr>
+      </w:pPr>
+    </w:p>
+    <w:p>
+      <w:pPr>
+        <w:spacing w:line="360" w:lineRule="auto"/>
+        <w:ind w:right="-2"/>
+        <w:jc w:val="both"/>
+        <w:rPr>
+          <w:rFonts w:ascii="David" w:hAnsi="David" w:cs="David"/>
           <w:b/>
           <w:bCs/>
+          <w:color w:val="FF0000"/>
+          <w:sz w:val="28"/>
+          <w:szCs w:val="28"/>
         </w:rPr>
       </w:pPr>
       <w:r>
@@ -4704,7 +5043,364 @@
           <w:rFonts w:ascii="David" w:hAnsi="David" w:cs="David" w:hint="cs"/>
           <w:b/>
           <w:bCs/>
-        </w:rPr>
+          <w:color w:val="FF0000"/>
+        </w:rPr>
+        <w:t xml:space="preserve">Research </w:t>
+      </w:r>
+      <w:r>
+        <w:rPr>
+          <w:rFonts w:ascii="David" w:hAnsi="David" w:cs="David"/>
+          <w:b/>
+          <w:bCs/>
+          <w:color w:val="FF0000"/>
+        </w:rPr>
+        <w:t xml:space="preserve">plan </w:t>
+      </w:r>
+      <w:r>
+        <w:rPr>
+          <w:rFonts w:ascii="David" w:hAnsi="David" w:cs="David"/>
+          <w:b/>
+          <w:bCs/>
+          <w:color w:val="FF0000"/>
+          <w:sz w:val="28"/>
+          <w:szCs w:val="28"/>
+        </w:rPr>
+        <w:t>(not here)</w:t>
+      </w:r>
+      <w:r>
+        <w:rPr>
+          <w:rFonts w:ascii="David" w:hAnsi="David" w:cs="David" w:hint="cs"/>
+          <w:b/>
+          <w:bCs/>
+          <w:color w:val="FF0000"/>
+          <w:sz w:val="28"/>
+          <w:szCs w:val="28"/>
+          <w:rtl/>
+        </w:rPr>
+        <w:t xml:space="preserve"> </w:t>
+      </w:r>
+    </w:p>
+    <w:p>
+      <w:pPr>
+        <w:pStyle w:val="ListParagraph"/>
+        <w:numPr>
+          <w:ilvl w:val="0"/>
+          <w:numId w:val="10"/>
+        </w:numPr>
+        <w:spacing w:line="360" w:lineRule="auto"/>
+        <w:ind w:right="-2"/>
+        <w:jc w:val="both"/>
+        <w:rPr>
+          <w:rFonts w:ascii="David" w:hAnsi="David" w:cs="David"/>
+          <w:color w:val="000000" w:themeColor="text1"/>
+        </w:rPr>
+      </w:pPr>
+      <w:r>
+        <w:rPr>
+          <w:rFonts w:ascii="David" w:hAnsi="David" w:cs="David"/>
+          <w:color w:val="000000" w:themeColor="text1"/>
+        </w:rPr>
+        <w:t xml:space="preserve">Add </w:t>
+      </w:r>
+      <w:r>
+        <w:rPr>
+          <w:rFonts w:ascii="David" w:hAnsi="David" w:cs="David"/>
+          <w:color w:val="000000" w:themeColor="text1"/>
+        </w:rPr>
+        <w:t xml:space="preserve">changing </w:t>
+      </w:r>
+      <w:r>
+        <w:rPr>
+          <w:rFonts w:ascii="David" w:hAnsi="David" w:cs="David"/>
+          <w:color w:val="000000" w:themeColor="text1"/>
+        </w:rPr>
+        <w:t xml:space="preserve">sources </w:t>
+      </w:r>
+      <w:r>
+        <w:rPr>
+          <w:rFonts w:ascii="David" w:hAnsi="David" w:cs="David"/>
+          <w:color w:val="000000" w:themeColor="text1"/>
+        </w:rPr>
+        <w:t xml:space="preserve">– either as </w:t>
+      </w:r>
+      <w:r>
+        <w:rPr>
+          <w:rFonts w:ascii="David" w:hAnsi="David" w:cs="David"/>
+          <w:color w:val="000000" w:themeColor="text1"/>
+        </w:rPr>
+        <w:t xml:space="preserve">a </w:t>
+      </w:r>
+      <w:r>
+        <w:rPr>
+          <w:rFonts w:ascii="David" w:hAnsi="David" w:cs="David"/>
+          <w:color w:val="000000" w:themeColor="text1"/>
+        </w:rPr>
+        <w:t>constrain</w:t>
+      </w:r>
+      <w:r>
+        <w:rPr>
+          <w:rFonts w:ascii="David" w:hAnsi="David" w:cs="David"/>
+          <w:color w:val="000000" w:themeColor="text1"/>
+        </w:rPr>
+        <w:t>t</w:t>
+      </w:r>
+      <w:r>
+        <w:rPr>
+          <w:rFonts w:ascii="David" w:hAnsi="David" w:cs="David"/>
+          <w:color w:val="000000" w:themeColor="text1"/>
+        </w:rPr>
+        <w:t xml:space="preserve"> (must solve the STE problem) or </w:t>
+      </w:r>
+      <w:r>
+        <w:rPr>
+          <w:rFonts w:ascii="David" w:hAnsi="David" w:cs="David"/>
+          <w:color w:val="000000" w:themeColor="text1"/>
+        </w:rPr>
+        <w:t xml:space="preserve">as an objective – find </w:t>
+      </w:r>
+      <w:r>
+        <w:rPr>
+          <w:rFonts w:ascii="David" w:hAnsi="David" w:cs="David"/>
+          <w:color w:val="000000" w:themeColor="text1"/>
+        </w:rPr>
+        <w:t xml:space="preserve">most scenarios (out of different combinations of the 5 sources) of deviation from emission permits. </w:t>
+      </w:r>
+    </w:p>
+    <w:p>
+      <w:pPr>
+        <w:pStyle w:val="ListParagraph"/>
+        <w:numPr>
+          <w:ilvl w:val="0"/>
+          <w:numId w:val="10"/>
+        </w:numPr>
+        <w:spacing w:line="360" w:lineRule="auto"/>
+        <w:ind w:right="-2"/>
+        <w:jc w:val="both"/>
+        <w:rPr>
+          <w:rFonts w:ascii="David" w:hAnsi="David" w:cs="David"/>
+          <w:color w:val="000000" w:themeColor="text1"/>
+        </w:rPr>
+      </w:pPr>
+      <w:r>
+        <w:rPr>
+          <w:rFonts w:ascii="David" w:hAnsi="David" w:cs="David"/>
+          <w:color w:val="000000" w:themeColor="text1"/>
+        </w:rPr>
+        <w:t xml:space="preserve">Add sensors of different types </w:t>
+      </w:r>
+      <w:r>
+        <w:rPr>
+          <w:rFonts w:ascii="David" w:hAnsi="David" w:cs="David"/>
+          <w:color w:val="000000" w:themeColor="text1"/>
+        </w:rPr>
+        <w:t xml:space="preserve">(sensitivity and </w:t>
+      </w:r>
+      <w:r>
+        <w:rPr>
+          <w:rFonts w:ascii="David" w:hAnsi="David" w:cs="David"/>
+          <w:color w:val="000000" w:themeColor="text1"/>
+        </w:rPr>
+        <w:t>dynamic range)</w:t>
+      </w:r>
+    </w:p>
+    <w:p>
+      <w:pPr>
+        <w:pStyle w:val="ListParagraph"/>
+        <w:numPr>
+          <w:ilvl w:val="0"/>
+          <w:numId w:val="10"/>
+        </w:numPr>
+        <w:spacing w:line="360" w:lineRule="auto"/>
+        <w:ind w:right="-2"/>
+        <w:jc w:val="both"/>
+        <w:rPr>
+          <w:rFonts w:ascii="David" w:hAnsi="David" w:cs="David"/>
+          <w:color w:val="000000" w:themeColor="text1"/>
+        </w:rPr>
+      </w:pPr>
+      <w:r>
+        <w:rPr>
+          <w:rFonts w:ascii="David" w:hAnsi="David" w:cs="David"/>
+          <w:color w:val="000000" w:themeColor="text1"/>
+        </w:rPr>
+        <w:t>Evaluat</w:t>
+      </w:r>
+      <w:r>
+        <w:rPr>
+          <w:rFonts w:ascii="David" w:hAnsi="David" w:cs="David"/>
+          <w:color w:val="000000" w:themeColor="text1"/>
+        </w:rPr>
+        <w:t>e</w:t>
+      </w:r>
+      <w:r>
+        <w:rPr>
+          <w:rFonts w:ascii="David" w:hAnsi="David" w:cs="David"/>
+          <w:color w:val="000000" w:themeColor="text1"/>
+        </w:rPr>
+        <w:t xml:space="preserve"> the deployment model</w:t>
+      </w:r>
+      <w:r>
+        <w:rPr>
+          <w:rFonts w:ascii="David" w:hAnsi="David" w:cs="David"/>
+          <w:color w:val="000000" w:themeColor="text1"/>
+        </w:rPr>
+        <w:t xml:space="preserve"> on</w:t>
+      </w:r>
+      <w:r>
+        <w:rPr>
+          <w:rFonts w:ascii="David" w:hAnsi="David" w:cs="David"/>
+          <w:color w:val="000000" w:themeColor="text1"/>
+        </w:rPr>
+        <w:t xml:space="preserve"> a </w:t>
+      </w:r>
+      <w:r>
+        <w:rPr>
+          <w:rFonts w:ascii="David" w:hAnsi="David" w:cs="David"/>
+          <w:color w:val="000000" w:themeColor="text1"/>
+        </w:rPr>
+        <w:t>real-</w:t>
+      </w:r>
+      <w:r>
+        <w:rPr>
+          <w:rFonts w:ascii="David" w:hAnsi="David" w:cs="David"/>
+          <w:color w:val="000000" w:themeColor="text1"/>
+        </w:rPr>
+        <w:t xml:space="preserve">world </w:t>
+      </w:r>
+      <w:r>
+        <w:rPr>
+          <w:rFonts w:ascii="David" w:hAnsi="David" w:cs="David"/>
+          <w:color w:val="000000" w:themeColor="text1"/>
+        </w:rPr>
+        <w:t>data set</w:t>
+      </w:r>
+    </w:p>
+    <w:p>
+      <w:pPr>
+        <w:pStyle w:val="ListParagraph"/>
+        <w:numPr>
+          <w:ilvl w:val="0"/>
+          <w:numId w:val="10"/>
+        </w:numPr>
+        <w:spacing w:line="360" w:lineRule="auto"/>
+        <w:ind w:right="-2"/>
+        <w:jc w:val="both"/>
+        <w:rPr>
+          <w:rFonts w:ascii="David" w:hAnsi="David" w:cs="David"/>
+          <w:color w:val="000000" w:themeColor="text1"/>
+        </w:rPr>
+      </w:pPr>
+      <w:r>
+        <w:rPr>
+          <w:rFonts w:ascii="David" w:hAnsi="David" w:cs="David"/>
+          <w:color w:val="000000" w:themeColor="text1"/>
+        </w:rPr>
+        <w:t>Do something with Chicago database</w:t>
+      </w:r>
+    </w:p>
+    <w:p>
+      <w:pPr>
+        <w:pStyle w:val="ListParagraph"/>
+        <w:spacing w:line="360" w:lineRule="auto"/>
+        <w:ind w:right="-2"/>
+        <w:jc w:val="both"/>
+        <w:rPr>
+          <w:rFonts w:ascii="David" w:hAnsi="David" w:cs="David" w:hint="cs"/>
+          <w:color w:val="000000" w:themeColor="text1"/>
+          <w:rtl/>
+        </w:rPr>
+      </w:pPr>
+    </w:p>
+    <w:p>
+      <w:pPr>
+        <w:spacing w:line="360" w:lineRule="auto"/>
+        <w:ind w:right="-2"/>
+        <w:jc w:val="both"/>
+        <w:rPr>
+          <w:rFonts w:ascii="David" w:hAnsi="David" w:cs="David"/>
+          <w:b/>
+          <w:bCs/>
+        </w:rPr>
+      </w:pPr>
+    </w:p>
+    <w:p>
+      <w:pPr>
+        <w:spacing w:line="360" w:lineRule="auto"/>
+        <w:ind w:right="-2"/>
+        <w:jc w:val="both"/>
+        <w:rPr>
+          <w:rFonts w:ascii="David" w:hAnsi="David" w:cs="David"/>
+          <w:b/>
+          <w:bCs/>
+        </w:rPr>
+      </w:pPr>
+    </w:p>
+    <w:p>
+      <w:pPr>
+        <w:spacing w:line="360" w:lineRule="auto"/>
+        <w:ind w:right="-2"/>
+        <w:jc w:val="both"/>
+        <w:rPr>
+          <w:rFonts w:ascii="David" w:hAnsi="David" w:cs="David"/>
+          <w:b/>
+          <w:bCs/>
+        </w:rPr>
+      </w:pPr>
+    </w:p>
+    <w:p>
+      <w:pPr>
+        <w:spacing w:line="360" w:lineRule="auto"/>
+        <w:ind w:right="-2"/>
+        <w:jc w:val="both"/>
+        <w:rPr>
+          <w:rFonts w:ascii="David" w:hAnsi="David" w:cs="David"/>
+          <w:b/>
+          <w:bCs/>
+        </w:rPr>
+      </w:pPr>
+    </w:p>
+    <w:p>
+      <w:pPr>
+        <w:spacing w:line="360" w:lineRule="auto"/>
+        <w:ind w:right="-2"/>
+        <w:jc w:val="both"/>
+        <w:rPr>
+          <w:rFonts w:ascii="David" w:hAnsi="David" w:cs="David"/>
+          <w:b/>
+          <w:bCs/>
+        </w:rPr>
+      </w:pPr>
+    </w:p>
+    <w:p>
+      <w:pPr>
+        <w:spacing w:line="360" w:lineRule="auto"/>
+        <w:ind w:right="-2"/>
+        <w:jc w:val="both"/>
+        <w:rPr>
+          <w:rFonts w:ascii="David" w:hAnsi="David" w:cs="David"/>
+          <w:b/>
+          <w:bCs/>
+        </w:rPr>
+      </w:pPr>
+    </w:p>
+    <w:p>
+      <w:pPr>
+        <w:spacing w:line="360" w:lineRule="auto"/>
+        <w:ind w:right="-2"/>
+        <w:jc w:val="both"/>
+        <w:rPr>
+          <w:rFonts w:ascii="David" w:hAnsi="David" w:cs="David" w:hint="cs"/>
+          <w:b/>
+          <w:bCs/>
+        </w:rPr>
+      </w:pPr>
+      <w:r>
+        <w:rPr>
+          <w:rFonts w:ascii="David" w:hAnsi="David" w:cs="David" w:hint="cs"/>
+          <w:b/>
+          <w:bCs/>
+        </w:rPr>
+        <w:lastRenderedPageBreak/>
         <w:t>Literature review</w:t>
       </w:r>
     </w:p>
@@ -4842,25 +5538,25 @@
       </w:pPr>
       <w:r>
         <w:rPr>
-          <w:rFonts w:ascii="David" w:hAnsi="David" w:cs="David"/>
+          <w:rFonts w:ascii="David" w:hAnsi="David" w:cs="David" w:hint="cs"/>
         </w:rPr>
         <w:t xml:space="preserve">The problem </w:t>
       </w:r>
       <w:r>
         <w:rPr>
-          <w:rFonts w:ascii="David" w:hAnsi="David" w:cs="David"/>
+          <w:rFonts w:ascii="David" w:hAnsi="David" w:cs="David" w:hint="cs"/>
         </w:rPr>
         <w:t>of optimal deployment of</w:t>
       </w:r>
       <w:r>
         <w:rPr>
-          <w:rFonts w:ascii="David" w:hAnsi="David" w:cs="David"/>
+          <w:rFonts w:ascii="David" w:hAnsi="David" w:cs="David" w:hint="cs"/>
         </w:rPr>
         <w:t xml:space="preserve"> any </w:t>
       </w:r>
       <w:r>
         <w:rPr>
-          <w:rFonts w:ascii="David" w:hAnsi="David" w:cs="David"/>
+          <w:rFonts w:ascii="David" w:hAnsi="David" w:cs="David" w:hint="cs"/>
         </w:rPr>
         <w:t xml:space="preserve">type of </w:t>
       </w:r>
@@ -4868,23 +5564,29 @@
         <w:rPr>
           <w:rFonts w:ascii="David" w:hAnsi="David" w:cs="David"/>
         </w:rPr>
-        <w:t>sensors consists of determining the</w:t>
-      </w:r>
-      <w:r>
-        <w:rPr>
-          <w:rFonts w:ascii="David" w:hAnsi="David" w:cs="David"/>
-        </w:rPr>
-        <w:t>ir</w:t>
-      </w:r>
-      <w:r>
-        <w:rPr>
-          <w:rFonts w:ascii="David" w:hAnsi="David" w:cs="David"/>
+        <w:t xml:space="preserve">WDESN </w:t>
+      </w:r>
+      <w:r>
+        <w:rPr>
+          <w:rFonts w:ascii="David" w:hAnsi="David" w:cs="David" w:hint="cs"/>
+        </w:rPr>
+        <w:t xml:space="preserve">consists of determining </w:t>
+      </w:r>
+      <w:r>
+        <w:rPr>
+          <w:rFonts w:ascii="David" w:hAnsi="David" w:cs="David"/>
+        </w:rPr>
+        <w:t>sensors’</w:t>
+      </w:r>
+      <w:r>
+        <w:rPr>
+          <w:rFonts w:ascii="David" w:hAnsi="David" w:cs="David" w:hint="cs"/>
         </w:rPr>
         <w:t xml:space="preserve"> optimal positions, while ensuring the </w:t>
       </w:r>
       <w:r>
         <w:rPr>
-          <w:rFonts w:ascii="David" w:hAnsi="David" w:cs="David"/>
+          <w:rFonts w:ascii="David" w:hAnsi="David" w:cs="David" w:hint="cs"/>
           <w:b/>
           <w:bCs/>
         </w:rPr>
@@ -4892,13 +5594,13 @@
       </w:r>
       <w:r>
         <w:rPr>
-          <w:rFonts w:ascii="David" w:hAnsi="David" w:cs="David"/>
+          <w:rFonts w:ascii="David" w:hAnsi="David" w:cs="David" w:hint="cs"/>
         </w:rPr>
         <w:t xml:space="preserve"> of the deployment field and the </w:t>
       </w:r>
       <w:r>
         <w:rPr>
-          <w:rFonts w:ascii="David" w:hAnsi="David" w:cs="David"/>
+          <w:rFonts w:ascii="David" w:hAnsi="David" w:cs="David" w:hint="cs"/>
           <w:b/>
           <w:bCs/>
         </w:rPr>
@@ -4906,50 +5608,50 @@
       </w:r>
       <w:r>
         <w:rPr>
-          <w:rFonts w:ascii="David" w:hAnsi="David" w:cs="David"/>
+          <w:rFonts w:ascii="David" w:hAnsi="David" w:cs="David" w:hint="cs"/>
         </w:rPr>
         <w:t xml:space="preserve"> of the network</w:t>
       </w:r>
       <w:r>
         <w:rPr>
-          <w:rFonts w:ascii="David" w:hAnsi="David" w:cs="David"/>
+          <w:rFonts w:ascii="David" w:hAnsi="David" w:cs="David" w:hint="cs"/>
         </w:rPr>
         <w:t xml:space="preserve"> </w:t>
       </w:r>
       <w:r>
         <w:rPr>
-          <w:rFonts w:ascii="David" w:hAnsi="David" w:cs="David"/>
+          <w:rFonts w:ascii="David" w:hAnsi="David" w:cs="David" w:hint="cs"/>
         </w:rPr>
         <w:fldChar w:fldCharType="begin" w:fldLock="1"/>
       </w:r>
       <w:r>
         <w:rPr>
-          <w:rFonts w:ascii="David" w:hAnsi="David" w:cs="David"/>
+          <w:rFonts w:ascii="David" w:hAnsi="David" w:cs="David" w:hint="cs"/>
         </w:rPr>
         <w:instrText>ADDIN CSL_CITATION {"citationItems":[{"id":"ITEM-1","itemData":{"DOI":"10.1109/TPDS.2012.141","ISSN":"10459219","abstract":"In this paper we study the dynamic aspects of the coverage of a mobile sensor network resulting from continuous movement of sensors. As sensors move around, initially uncovered locations are likely to be covered at a later time. A larger area is covered as time continues, and intruders that might never be detected in a stationary sensor network can now be detected by moving sensors. However, this improvement in coverage is achieved at the cost that a location is covered only part of the time, alternating between covered and not covered. We characterize area coverage at specific time instants and during time intervals, as well as the time durations that a location is covered and uncovered. We further characterize the time it takes to detect a randomly located intruder. For mobile intruders, we take a game theoretic approach and derive optimal mobility strategies for both sensors and intruders. Our results show that sensor mobility brings about unique dynamic coverage properties not present in a stationary sensor network, and that mobility can be exploited to compensate for the lack of sensors to improve coverage.","author":[{"dropping-particle":"","family":"Liu","given":"Benyuan","non-dropping-particle":"","parse-names":false,"suffix":""},{"dropping-particle":"","family":"Dousse","given":"Olivier","non-dropping-particle":"","parse-names":false,"suffix":""},{"dropping-particle":"","family":"Nain","given":"Philippe","non-dropping-particle":"","parse-names":false,"suffix":""},{"dropping-particle":"","family":"Towsley","given":"Don","non-dropping-particle":"","parse-names":false,"suffix":""}],"container-title":"IEEE Transactions on Parallel and Distributed Systems","id":"ITEM-1","issue":"2","issued":{"date-parts":[["2013"]]},"page":"301-311","publisher":"IEEE","title":"Dynamic coverage of mobile sensor networks","type":"article-journal","volume":"24"},"uris":["http://www.mendeley.com/documents/?uuid=39749480-4968-4107-9932-414d8b494893"]}],"mendeley":{"formattedCitation":"[11]","plainTextFormattedCitation":"[11]","previouslyFormattedCitation":"[11]"},"properties":{"noteIndex":0},"schema":"https://github.com/citation-style-language/schema/raw/master/csl-citation.json"}</w:instrText>
       </w:r>
       <w:r>
         <w:rPr>
-          <w:rFonts w:ascii="David" w:hAnsi="David" w:cs="David"/>
+          <w:rFonts w:ascii="David" w:hAnsi="David" w:cs="David" w:hint="cs"/>
         </w:rPr>
         <w:fldChar w:fldCharType="separate"/>
       </w:r>
       <w:r>
         <w:rPr>
-          <w:rFonts w:ascii="David" w:hAnsi="David" w:cs="David"/>
+          <w:rFonts w:ascii="David" w:hAnsi="David" w:cs="David" w:hint="cs"/>
           <w:noProof/>
         </w:rPr>
         <w:t>[11]</w:t>
       </w:r>
       <w:r>
         <w:rPr>
-          <w:rFonts w:ascii="David" w:hAnsi="David" w:cs="David"/>
+          <w:rFonts w:ascii="David" w:hAnsi="David" w:cs="David" w:hint="cs"/>
         </w:rPr>
         <w:fldChar w:fldCharType="end"/>
       </w:r>
       <w:r>
         <w:rPr>
-          <w:rFonts w:ascii="David" w:hAnsi="David" w:cs="David"/>
+          <w:rFonts w:ascii="David" w:hAnsi="David" w:cs="David" w:hint="cs"/>
         </w:rPr>
         <w:t xml:space="preserve">. </w:t>
       </w:r>
@@ -4961,148 +5663,257 @@
       </w:r>
       <w:r>
         <w:rPr>
-          <w:rFonts w:ascii="David" w:hAnsi="David" w:cs="David"/>
+          <w:rFonts w:ascii="David" w:hAnsi="David" w:cs="David" w:hint="cs"/>
         </w:rPr>
         <w:t xml:space="preserve">By optimizing coverage, the deployment strategy would guarantee that </w:t>
       </w:r>
       <w:r>
         <w:rPr>
-          <w:rFonts w:ascii="David" w:hAnsi="David" w:cs="David"/>
-        </w:rPr>
-        <w:t xml:space="preserve">an </w:t>
-      </w:r>
-      <w:r>
-        <w:rPr>
-          <w:rFonts w:ascii="David" w:hAnsi="David" w:cs="David"/>
-        </w:rPr>
-        <w:t>optim</w:t>
-      </w:r>
-      <w:r>
-        <w:rPr>
-          <w:rFonts w:ascii="David" w:hAnsi="David" w:cs="David"/>
-        </w:rPr>
-        <w:t>al</w:t>
-      </w:r>
-      <w:r>
-        <w:rPr>
-          <w:rFonts w:ascii="David" w:hAnsi="David" w:cs="David"/>
+          <w:rFonts w:ascii="David" w:hAnsi="David" w:cs="David" w:hint="cs"/>
+        </w:rPr>
+        <w:t>the</w:t>
+      </w:r>
+      <w:r>
+        <w:rPr>
+          <w:rFonts w:ascii="David" w:hAnsi="David" w:cs="David" w:hint="cs"/>
         </w:rPr>
         <w:t xml:space="preserve"> area </w:t>
       </w:r>
       <w:r>
         <w:rPr>
-          <w:rFonts w:ascii="David" w:hAnsi="David" w:cs="David"/>
+          <w:rFonts w:ascii="David" w:hAnsi="David" w:cs="David" w:hint="cs"/>
         </w:rPr>
         <w:t>of</w:t>
       </w:r>
       <w:r>
         <w:rPr>
-          <w:rFonts w:ascii="David" w:hAnsi="David" w:cs="David"/>
-        </w:rPr>
-        <w:t xml:space="preserve"> the sensing field is covered by sensors, as required by the underlying application. By ensuring that the network is connected, it is also ensured that the sensed information is transmitted to other nodes and possibly to a centralized base</w:t>
-      </w:r>
-      <w:r>
-        <w:rPr>
-          <w:rFonts w:ascii="David" w:hAnsi="David" w:cs="David"/>
+          <w:rFonts w:ascii="David" w:hAnsi="David" w:cs="David" w:hint="cs"/>
+        </w:rPr>
+        <w:t xml:space="preserve"> the sensing field is covered by sensors</w:t>
+      </w:r>
+      <w:r>
+        <w:rPr>
+          <w:rFonts w:ascii="David" w:hAnsi="David" w:cs="David" w:hint="cs"/>
+        </w:rPr>
+        <w:t xml:space="preserve"> optimally</w:t>
+      </w:r>
+      <w:r>
+        <w:rPr>
+          <w:rFonts w:ascii="David" w:hAnsi="David" w:cs="David" w:hint="cs"/>
+        </w:rPr>
+        <w:t>, as required by the underlying application. By ensuring that the network is connected, it is also ensured that the sensed information is transmitted to other nodes and possibly to a centralized base</w:t>
+      </w:r>
+      <w:r>
+        <w:rPr>
+          <w:rFonts w:ascii="David" w:hAnsi="David" w:cs="David" w:hint="cs"/>
         </w:rPr>
         <w:t>-</w:t>
       </w:r>
       <w:r>
         <w:rPr>
-          <w:rFonts w:ascii="David" w:hAnsi="David" w:cs="David"/>
+          <w:rFonts w:ascii="David" w:hAnsi="David" w:cs="David" w:hint="cs"/>
         </w:rPr>
         <w:t xml:space="preserve">station that can make </w:t>
       </w:r>
       <w:r>
         <w:rPr>
-          <w:rFonts w:ascii="David" w:hAnsi="David" w:cs="David"/>
+          <w:rFonts w:ascii="David" w:hAnsi="David" w:cs="David" w:hint="cs"/>
         </w:rPr>
         <w:t xml:space="preserve">some </w:t>
       </w:r>
       <w:r>
         <w:rPr>
-          <w:rFonts w:ascii="David" w:hAnsi="David" w:cs="David"/>
+          <w:rFonts w:ascii="David" w:hAnsi="David" w:cs="David" w:hint="cs"/>
         </w:rPr>
         <w:t>valuable decision</w:t>
       </w:r>
       <w:r>
         <w:rPr>
-          <w:rFonts w:ascii="David" w:hAnsi="David" w:cs="David"/>
+          <w:rFonts w:ascii="David" w:hAnsi="David" w:cs="David" w:hint="cs"/>
         </w:rPr>
         <w:t xml:space="preserve"> </w:t>
       </w:r>
       <w:r>
         <w:rPr>
-          <w:rFonts w:ascii="David" w:hAnsi="David" w:cs="David"/>
+          <w:rFonts w:ascii="David" w:hAnsi="David" w:cs="David" w:hint="cs"/>
         </w:rPr>
         <w:fldChar w:fldCharType="begin" w:fldLock="1"/>
       </w:r>
       <w:r>
         <w:rPr>
-          <w:rFonts w:ascii="David" w:hAnsi="David" w:cs="David"/>
+          <w:rFonts w:ascii="David" w:hAnsi="David" w:cs="David" w:hint="cs"/>
         </w:rPr>
         <w:instrText>ADDIN CSL_CITATION {"citationItems":[{"id":"ITEM-1","itemData":{"DOI":"10.1201/9781420046106.ch10","author":[{"dropping-particle":"","family":"Zhao","given":"Qing","non-dropping-particle":"","parse-names":false,"suffix":""},{"dropping-particle":"","family":"Swami","given":"Ananthram","non-dropping-particle":"","parse-names":false,"suffix":""}],"container-title":"Adaptation and Cross Layer Design in Wireless Networks","id":"ITEM-1","issued":{"date-parts":[["2010"]]},"page":"301-323","title":"Coverage and Connectivity in Wireless Sensor Networks","type":"article-journal"},"uris":["http://www.mendeley.com/documents/?uuid=0f2eb603-b85a-4523-868b-202383d70c32"]}],"mendeley":{"formattedCitation":"[12]","plainTextFormattedCitation":"[12]","previouslyFormattedCitation":"[12]"},"properties":{"noteIndex":0},"schema":"https://github.com/citation-style-language/schema/raw/master/csl-citation.json"}</w:instrText>
       </w:r>
       <w:r>
         <w:rPr>
-          <w:rFonts w:ascii="David" w:hAnsi="David" w:cs="David"/>
+          <w:rFonts w:ascii="David" w:hAnsi="David" w:cs="David" w:hint="cs"/>
         </w:rPr>
         <w:fldChar w:fldCharType="separate"/>
       </w:r>
       <w:r>
         <w:rPr>
-          <w:rFonts w:ascii="David" w:hAnsi="David" w:cs="David"/>
+          <w:rFonts w:ascii="David" w:hAnsi="David" w:cs="David" w:hint="cs"/>
           <w:noProof/>
         </w:rPr>
         <w:t>[12]</w:t>
       </w:r>
       <w:r>
         <w:rPr>
-          <w:rFonts w:ascii="David" w:hAnsi="David" w:cs="David"/>
+          <w:rFonts w:ascii="David" w:hAnsi="David" w:cs="David" w:hint="cs"/>
         </w:rPr>
         <w:fldChar w:fldCharType="end"/>
       </w:r>
       <w:r>
         <w:rPr>
-          <w:rFonts w:ascii="David" w:hAnsi="David" w:cs="David"/>
+          <w:rFonts w:ascii="David" w:hAnsi="David" w:cs="David" w:hint="cs"/>
         </w:rPr>
         <w:t xml:space="preserve">. </w:t>
       </w:r>
       <w:r>
         <w:rPr>
-          <w:rFonts w:ascii="David" w:hAnsi="David" w:cs="David"/>
-        </w:rPr>
-        <w:t xml:space="preserve">This </w:t>
-      </w:r>
-      <w:r>
-        <w:rPr>
-          <w:rFonts w:ascii="David" w:hAnsi="David" w:cs="David"/>
-        </w:rPr>
-        <w:t xml:space="preserve">proposed </w:t>
-      </w:r>
-      <w:r>
-        <w:rPr>
-          <w:rFonts w:ascii="David" w:hAnsi="David" w:cs="David"/>
-        </w:rPr>
-        <w:t>work</w:t>
-      </w:r>
-      <w:r>
-        <w:rPr>
-          <w:rFonts w:ascii="David" w:hAnsi="David" w:cs="David"/>
-        </w:rPr>
-        <w:t xml:space="preserve"> will not deal with </w:t>
-      </w:r>
-      <w:r>
-        <w:rPr>
-          <w:rFonts w:ascii="David" w:hAnsi="David" w:cs="David"/>
-        </w:rPr>
-        <w:t>the property of</w:t>
-      </w:r>
-      <w:r>
-        <w:rPr>
-          <w:rFonts w:ascii="David" w:hAnsi="David" w:cs="David"/>
-        </w:rPr>
-        <w:t xml:space="preserve"> connectivity</w:t>
+          <w:rFonts w:ascii="Calibri" w:hAnsi="Calibri" w:cs="Calibri"/>
+        </w:rPr>
+        <w:t>﻿</w:t>
+      </w:r>
+      <w:r>
+        <w:rPr>
+          <w:rFonts w:ascii="David" w:hAnsi="David" w:cs="David" w:hint="cs"/>
+        </w:rPr>
+        <w:t>Zhang and Liu</w:t>
+      </w:r>
+      <w:r>
+        <w:rPr>
+          <w:rFonts w:ascii="David" w:hAnsi="David" w:cs="David"/>
+        </w:rPr>
+        <w:t xml:space="preserve"> </w:t>
+      </w:r>
+      <w:r>
+        <w:rPr>
+          <w:rFonts w:ascii="David" w:hAnsi="David" w:cs="David"/>
+        </w:rPr>
+        <w:fldChar w:fldCharType="begin" w:fldLock="1"/>
+      </w:r>
+      <w:r>
+        <w:rPr>
+          <w:rFonts w:ascii="David" w:hAnsi="David" w:cs="David"/>
+        </w:rPr>
+        <w:instrText>ADDIN CSL_CITATION {"citationItems":[{"id":"ITEM-1","itemData":{"ISBN":"16940784 16940814","abstract":"Wireless sensor network (WSN) is nowadays being applied in many different civilian applications like vehicle tracking, habitat monitoring, forest surveillance, earthquake observation, biomedical or health care applications and building surveillance. To a large extent the effectiveness of the wireless sensor networks depends on the coverage provided by the sensor deployment scheme. There are different deployment demands and optimization goals in different environment. In this paper, firstly the existing deployment method of sensor network nodes is summarized and discussed. Then three performance evaluation indexes are analyzed in detail. At last, the main deployment model of sensor network nodes is presented.","author":[{"dropping-particle":"","family":"Zhang","given":"Haitao","non-dropping-particle":"","parse-names":false,"suffix":""},{"dropping-particle":"","family":"Liu","given":"Cuiping","non-dropping-particle":"","parse-names":false,"suffix":""}],"container-title":"IJCSI International Journal of Computer Science Issues","id":"ITEM-1","issue":"6","issued":{"date-parts":[["2012"]]},"page":"378-383","title":"A Review on Node Deployment of Wireless Sensor Network","type":"article-journal","volume":"9"},"uris":["http://www.mendeley.com/documents/?uuid=31ce9dfe-11da-4d43-a077-beca4690a6a2"]}],"mendeley":{"formattedCitation":"[13]","plainTextFormattedCitation":"[13]"},"properties":{"noteIndex":0},"schema":"https://github.com/citation-style-language/schema/raw/master/csl-citation.json"}</w:instrText>
+      </w:r>
+      <w:r>
+        <w:rPr>
+          <w:rFonts w:ascii="David" w:hAnsi="David" w:cs="David"/>
+        </w:rPr>
+        <w:fldChar w:fldCharType="separate"/>
+      </w:r>
+      <w:r>
+        <w:rPr>
+          <w:rFonts w:ascii="David" w:hAnsi="David" w:cs="David"/>
+          <w:noProof/>
+        </w:rPr>
+        <w:t>[13]</w:t>
+      </w:r>
+      <w:r>
+        <w:rPr>
+          <w:rFonts w:ascii="David" w:hAnsi="David" w:cs="David"/>
+        </w:rPr>
+        <w:fldChar w:fldCharType="end"/>
+      </w:r>
+      <w:r>
+        <w:rPr>
+          <w:rFonts w:ascii="David" w:hAnsi="David" w:cs="David"/>
+        </w:rPr>
+        <w:t xml:space="preserve"> </w:t>
+      </w:r>
+      <w:r>
+        <w:rPr>
+          <w:rFonts w:ascii="David" w:hAnsi="David" w:cs="David"/>
+        </w:rPr>
+        <w:t>added to</w:t>
+      </w:r>
+      <w:r>
+        <w:rPr>
+          <w:rFonts w:ascii="David" w:hAnsi="David" w:cs="David"/>
+        </w:rPr>
+        <w:t xml:space="preserve"> the</w:t>
+      </w:r>
+      <w:r>
+        <w:rPr>
+          <w:rFonts w:ascii="David" w:hAnsi="David" w:cs="David"/>
+        </w:rPr>
+        <w:t>se</w:t>
+      </w:r>
+      <w:r>
+        <w:rPr>
+          <w:rFonts w:ascii="David" w:hAnsi="David" w:cs="David"/>
+        </w:rPr>
+        <w:t xml:space="preserve"> challenges prolong</w:t>
+      </w:r>
+      <w:r>
+        <w:rPr>
+          <w:rFonts w:ascii="David" w:hAnsi="David" w:cs="David"/>
+        </w:rPr>
+        <w:t>ing</w:t>
+      </w:r>
+      <w:r>
+        <w:rPr>
+          <w:rFonts w:ascii="David" w:hAnsi="David" w:cs="David"/>
+        </w:rPr>
+        <w:t xml:space="preserve"> the network lifetime, balanc</w:t>
+      </w:r>
+      <w:r>
+        <w:rPr>
+          <w:rFonts w:ascii="David" w:hAnsi="David" w:cs="David"/>
+        </w:rPr>
+        <w:t>ing</w:t>
+      </w:r>
+      <w:r>
+        <w:rPr>
+          <w:rFonts w:ascii="David" w:hAnsi="David" w:cs="David"/>
+        </w:rPr>
+        <w:t xml:space="preserve"> the load</w:t>
+      </w:r>
+      <w:r>
+        <w:rPr>
+          <w:rFonts w:ascii="David" w:hAnsi="David" w:cs="David"/>
+        </w:rPr>
+        <w:t xml:space="preserve"> to save energy</w:t>
+      </w:r>
+      <w:r>
+        <w:rPr>
+          <w:rFonts w:ascii="David" w:hAnsi="David" w:cs="David"/>
+        </w:rPr>
+        <w:t xml:space="preserve"> and improv</w:t>
+      </w:r>
+      <w:r>
+        <w:rPr>
+          <w:rFonts w:ascii="David" w:hAnsi="David" w:cs="David"/>
+        </w:rPr>
+        <w:t>ing</w:t>
+      </w:r>
+      <w:r>
+        <w:rPr>
+          <w:rFonts w:ascii="David" w:hAnsi="David" w:cs="David"/>
+        </w:rPr>
+        <w:t xml:space="preserve"> the accuracy of the </w:t>
+      </w:r>
+      <w:r>
+        <w:rPr>
+          <w:rFonts w:ascii="David" w:hAnsi="David" w:cs="David"/>
+        </w:rPr>
+        <w:t>transmitted</w:t>
+      </w:r>
+      <w:r>
+        <w:rPr>
+          <w:rFonts w:ascii="David" w:hAnsi="David" w:cs="David"/>
+        </w:rPr>
+        <w:t xml:space="preserve"> </w:t>
+      </w:r>
+      <w:r>
+        <w:rPr>
+          <w:rFonts w:ascii="David" w:hAnsi="David" w:cs="David"/>
+        </w:rPr>
+        <w:t>data</w:t>
       </w:r>
       <w:r>
         <w:rPr>
@@ -5110,6 +5921,556 @@
         </w:rPr>
         <w:t xml:space="preserve">. </w:t>
       </w:r>
+      <w:r>
+        <w:rPr>
+          <w:rFonts w:ascii="David" w:hAnsi="David" w:cs="David"/>
+        </w:rPr>
+        <w:t>Nevertheless, challenges</w:t>
+      </w:r>
+      <w:r>
+        <w:rPr>
+          <w:rFonts w:ascii="David" w:hAnsi="David" w:cs="David"/>
+        </w:rPr>
+        <w:t xml:space="preserve"> can be </w:t>
+      </w:r>
+      <w:r>
+        <w:rPr>
+          <w:rFonts w:ascii="David" w:hAnsi="David" w:cs="David"/>
+        </w:rPr>
+        <w:t xml:space="preserve">reduced to </w:t>
+      </w:r>
+      <w:r>
+        <w:rPr>
+          <w:rFonts w:ascii="David" w:hAnsi="David" w:cs="David"/>
+          <w:b/>
+          <w:bCs/>
+        </w:rPr>
+        <w:t xml:space="preserve">coverage </w:t>
+      </w:r>
+      <w:r>
+        <w:rPr>
+          <w:rFonts w:ascii="David" w:hAnsi="David" w:cs="David"/>
+          <w:b/>
+          <w:bCs/>
+        </w:rPr>
+        <w:t>area</w:t>
+      </w:r>
+      <w:r>
+        <w:rPr>
+          <w:rFonts w:ascii="David" w:hAnsi="David" w:cs="David"/>
+        </w:rPr>
+        <w:t xml:space="preserve"> </w:t>
+      </w:r>
+      <w:r>
+        <w:rPr>
+          <w:rFonts w:ascii="David" w:hAnsi="David" w:cs="David"/>
+        </w:rPr>
+        <w:t xml:space="preserve">and </w:t>
+      </w:r>
+      <w:r>
+        <w:rPr>
+          <w:rFonts w:ascii="David" w:hAnsi="David" w:cs="David"/>
+          <w:b/>
+          <w:bCs/>
+        </w:rPr>
+        <w:t>data accuracy</w:t>
+      </w:r>
+      <w:r>
+        <w:rPr>
+          <w:rFonts w:ascii="David" w:hAnsi="David" w:cs="David"/>
+        </w:rPr>
+        <w:t xml:space="preserve"> only, </w:t>
+      </w:r>
+      <w:r>
+        <w:rPr>
+          <w:rFonts w:ascii="David" w:hAnsi="David" w:cs="David"/>
+        </w:rPr>
+        <w:t>s</w:t>
+      </w:r>
+      <w:r>
+        <w:rPr>
+          <w:rFonts w:ascii="David" w:hAnsi="David" w:cs="David"/>
+        </w:rPr>
+        <w:t xml:space="preserve">ince most </w:t>
+      </w:r>
+      <w:r>
+        <w:rPr>
+          <w:rFonts w:ascii="David" w:hAnsi="David" w:cs="David"/>
+        </w:rPr>
+        <w:t xml:space="preserve">MSUs in use </w:t>
+      </w:r>
+      <w:r>
+        <w:rPr>
+          <w:rFonts w:ascii="David" w:hAnsi="David" w:cs="David"/>
+        </w:rPr>
+        <w:t>today</w:t>
+      </w:r>
+      <w:r>
+        <w:rPr>
+          <w:rFonts w:ascii="David" w:hAnsi="David" w:cs="David"/>
+        </w:rPr>
+        <w:t xml:space="preserve"> are independent units</w:t>
+      </w:r>
+      <w:r>
+        <w:rPr>
+          <w:rFonts w:ascii="David" w:hAnsi="David" w:cs="David"/>
+        </w:rPr>
+        <w:t xml:space="preserve"> which</w:t>
+      </w:r>
+      <w:r>
+        <w:rPr>
+          <w:rFonts w:ascii="David" w:hAnsi="David" w:cs="David"/>
+        </w:rPr>
+        <w:t xml:space="preserve"> transmit data directly to a centralized computer</w:t>
+      </w:r>
+      <w:r>
+        <w:rPr>
+          <w:rFonts w:ascii="David" w:hAnsi="David" w:cs="David"/>
+        </w:rPr>
+        <w:t xml:space="preserve"> </w:t>
+      </w:r>
+      <w:r>
+        <w:rPr>
+          <w:rFonts w:ascii="David" w:hAnsi="David" w:cs="David"/>
+        </w:rPr>
+        <w:fldChar w:fldCharType="begin" w:fldLock="1"/>
+      </w:r>
+      <w:r>
+        <w:rPr>
+          <w:rFonts w:ascii="David" w:hAnsi="David" w:cs="David"/>
+        </w:rPr>
+        <w:instrText>ADDIN CSL_CITATION {"citationItems":[{"id":"ITEM-1","itemData":{"DOI":"10.1016/j.scitotenv.2016.09.061","ISBN":"0048-9697","ISSN":"18791026","PMID":"27678046","abstract":"Recent developments in sensory and communication technologies have made the development of portable air-quality (AQ) micro-sensing units (MSUs) feasible. These MSUs allow AQ measurements in many new applications, such as ambulatory exposure analyses and citizen science. Typically, the performance of these devices is assessed using the mean error or correlation coefficients with respect to a laboratory equipment. However, these criteria do not represent how such sensors perform outside of laboratory conditions in large-scale field applications, and do not cover all aspects of possible differences in performance between the sensor-based and standardized equipment, or changes in performance over time. This paper presents a comprehensive Sensor Evaluation Toolbox (SET) for evaluating AQ MSUs by a range of criteria, to better assess their performance in varied applications and environments. Within the SET are included four new schemes for evaluating sensors' capability to: locate pollution sources; represent the pollution level on a coarse scale; capture the high temporal variability of the observed pollutant and their reliability. Each of the evaluation criteria allows for assessing sensors' performance in a different way, together constituting a holistic evaluation of the suitability and usability of the sensors in a wide range of applications. Application of the SET on measurements acquired by 25 MSUs deployed in eight cities across Europe showed that the suggested schemes facilitates a comprehensive cross platform analysis that can be used to determine and compare the sensors' performance. The SET was implemented in R and the code is available on the first author's website.","author":[{"dropping-particle":"","family":"Fishbain","given":"Barak","non-dropping-particle":"","parse-names":false,"suffix":""},{"dropping-particle":"","family":"Lerner","given":"Uri","non-dropping-particle":"","parse-names":false,"suffix":""},{"dropping-particle":"","family":"Castell","given":"Nuria","non-dropping-particle":"","parse-names":false,"suffix":""},{"dropping-particle":"","family":"Tom Cole-Hunter c, d, Olalekan Popoola e","given":"David M. Broday a","non-dropping-particle":"","parse-names":false,"suffix":""},{"dropping-particle":"","family":"Tania Martinez Iñiguez c, d, Mark Nieuwenhuijsen c, Milena Jovasevic-Stojanovic f, Dusan Topalovic f, g, Roderic L. Jones e, Karen S. Galea h, YaelEtzion a, FadiKizel a, Yaela N. Golumbic a, i, Ayelet Baram-Tsabari i, Tamar Yacobi a, Dana Drahler a, Johan","given":"Alena Bartonova b","non-dropping-particle":"","parse-names":false,"suffix":""}],"container-title":"Science of the Total Environment","id":"ITEM-1","issue":"September 2016","issued":{"date-parts":[["2017"]]},"page":"639-648","publisher":"Elsevier B.V.","title":"An evaluation tool kit of air quality micro-sensing units","type":"article-journal","volume":"575"},"uris":["http://www.mendeley.com/documents/?uuid=c4a51efa-3ad1-4ead-9447-f82dca434305"]}],"mendeley":{"formattedCitation":"[14]","plainTextFormattedCitation":"[14]","previouslyFormattedCitation":"[13]"},"properties":{"noteIndex":0},"schema":"https://github.com/citation-style-language/schema/raw/master/csl-citation.json"}</w:instrText>
+      </w:r>
+      <w:r>
+        <w:rPr>
+          <w:rFonts w:ascii="David" w:hAnsi="David" w:cs="David"/>
+        </w:rPr>
+        <w:fldChar w:fldCharType="separate"/>
+      </w:r>
+      <w:r>
+        <w:rPr>
+          <w:rFonts w:ascii="David" w:hAnsi="David" w:cs="David"/>
+          <w:noProof/>
+        </w:rPr>
+        <w:t>[14]</w:t>
+      </w:r>
+      <w:r>
+        <w:rPr>
+          <w:rFonts w:ascii="David" w:hAnsi="David" w:cs="David"/>
+        </w:rPr>
+        <w:fldChar w:fldCharType="end"/>
+      </w:r>
+      <w:r>
+        <w:rPr>
+          <w:rFonts w:ascii="David" w:hAnsi="David" w:cs="David"/>
+        </w:rPr>
+        <w:t xml:space="preserve">. </w:t>
+      </w:r>
+    </w:p>
+    <w:p>
+      <w:pPr>
+        <w:spacing w:line="360" w:lineRule="auto"/>
+        <w:ind w:right="-2"/>
+        <w:jc w:val="both"/>
+        <w:rPr>
+          <w:rFonts w:ascii="David" w:hAnsi="David" w:cs="David"/>
+        </w:rPr>
+      </w:pPr>
+    </w:p>
+    <w:p>
+      <w:pPr>
+        <w:spacing w:line="360" w:lineRule="auto"/>
+        <w:ind w:right="-2"/>
+        <w:jc w:val="both"/>
+        <w:rPr>
+          <w:rFonts w:ascii="David" w:hAnsi="David" w:cs="David"/>
+          <w:b/>
+          <w:bCs/>
+        </w:rPr>
+      </w:pPr>
+      <w:r>
+        <w:rPr>
+          <w:rFonts w:ascii="David" w:hAnsi="David" w:cs="David"/>
+          <w:b/>
+          <w:bCs/>
+        </w:rPr>
+        <w:t>Application of the network</w:t>
+      </w:r>
+    </w:p>
+    <w:p>
+      <w:pPr>
+        <w:spacing w:line="360" w:lineRule="auto"/>
+        <w:ind w:right="-2"/>
+        <w:jc w:val="both"/>
+        <w:rPr>
+          <w:rFonts w:ascii="David" w:hAnsi="David" w:cs="David"/>
+        </w:rPr>
+      </w:pPr>
+      <w:r>
+        <w:rPr>
+          <w:rFonts w:ascii="David" w:hAnsi="David" w:cs="David"/>
+        </w:rPr>
+        <w:t xml:space="preserve">The designated application a network of sensors is </w:t>
+      </w:r>
+      <w:r>
+        <w:rPr>
+          <w:rFonts w:ascii="David" w:hAnsi="David" w:cs="David"/>
+        </w:rPr>
+        <w:t xml:space="preserve">usually deployed for </w:t>
+      </w:r>
+      <w:r>
+        <w:rPr>
+          <w:rFonts w:ascii="David" w:hAnsi="David" w:cs="David"/>
+        </w:rPr>
+        <w:t xml:space="preserve">several purposes: </w:t>
+      </w:r>
+    </w:p>
+    <w:p>
+      <w:pPr>
+        <w:pStyle w:val="ListParagraph"/>
+        <w:numPr>
+          <w:ilvl w:val="0"/>
+          <w:numId w:val="12"/>
+        </w:numPr>
+        <w:spacing w:line="360" w:lineRule="auto"/>
+        <w:ind w:right="-2"/>
+        <w:jc w:val="both"/>
+        <w:rPr>
+          <w:rFonts w:ascii="David" w:hAnsi="David" w:cs="David"/>
+        </w:rPr>
+      </w:pPr>
+    </w:p>
+    <w:p>
+      <w:pPr>
+        <w:spacing w:line="360" w:lineRule="auto"/>
+        <w:ind w:right="-2"/>
+        <w:jc w:val="both"/>
+        <w:rPr>
+          <w:rFonts w:ascii="David" w:hAnsi="David" w:cs="David"/>
+        </w:rPr>
+      </w:pPr>
+    </w:p>
+    <w:p>
+      <w:pPr>
+        <w:spacing w:line="360" w:lineRule="auto"/>
+        <w:ind w:right="-2"/>
+        <w:jc w:val="both"/>
+        <w:rPr>
+          <w:rFonts w:ascii="David" w:hAnsi="David" w:cs="David"/>
+        </w:rPr>
+      </w:pPr>
+      <w:r>
+        <w:rPr>
+          <w:rFonts w:ascii="David" w:hAnsi="David" w:cs="David"/>
+        </w:rPr>
+        <w:t xml:space="preserve">Either a mobile or a static network </w:t>
+      </w:r>
+      <w:r>
+        <w:rPr>
+          <w:rFonts w:ascii="David" w:hAnsi="David" w:cs="David"/>
+        </w:rPr>
+        <w:t>can then be deployed</w:t>
+      </w:r>
+      <w:r>
+        <w:rPr>
+          <w:rFonts w:ascii="David" w:hAnsi="David" w:cs="David"/>
+        </w:rPr>
+        <w:t xml:space="preserve">. </w:t>
+      </w:r>
+    </w:p>
+    <w:p>
+      <w:pPr>
+        <w:spacing w:line="360" w:lineRule="auto"/>
+        <w:ind w:right="-2"/>
+        <w:jc w:val="both"/>
+        <w:rPr>
+          <w:rFonts w:ascii="David" w:hAnsi="David" w:cs="David"/>
+        </w:rPr>
+      </w:pPr>
+    </w:p>
+    <w:p>
+      <w:pPr>
+        <w:spacing w:line="360" w:lineRule="auto"/>
+        <w:ind w:right="-2"/>
+        <w:jc w:val="both"/>
+        <w:rPr>
+          <w:rFonts w:ascii="David" w:hAnsi="David" w:cs="David"/>
+          <w:b/>
+          <w:bCs/>
+        </w:rPr>
+      </w:pPr>
+      <w:r>
+        <w:rPr>
+          <w:rFonts w:ascii="David" w:hAnsi="David" w:cs="David"/>
+          <w:b/>
+          <w:bCs/>
+        </w:rPr>
+        <w:t>Lerner</w:t>
+      </w:r>
+      <w:r>
+        <w:rPr>
+          <w:rFonts w:ascii="David" w:hAnsi="David" w:cs="David"/>
+          <w:b/>
+          <w:bCs/>
+        </w:rPr>
+        <w:t xml:space="preserve"> 2018</w:t>
+      </w:r>
+    </w:p>
+    <w:p>
+      <w:pPr>
+        <w:spacing w:line="360" w:lineRule="auto"/>
+        <w:ind w:right="-2"/>
+        <w:jc w:val="both"/>
+        <w:rPr>
+          <w:rFonts w:ascii="David" w:hAnsi="David" w:cs="David"/>
+        </w:rPr>
+      </w:pPr>
+    </w:p>
+    <w:p>
+      <w:pPr>
+        <w:spacing w:line="360" w:lineRule="auto"/>
+        <w:ind w:right="-2"/>
+        <w:jc w:val="both"/>
+        <w:rPr>
+          <w:rFonts w:ascii="David" w:hAnsi="David" w:cs="David"/>
+        </w:rPr>
+      </w:pPr>
+    </w:p>
+    <w:p>
+      <w:pPr>
+        <w:spacing w:line="360" w:lineRule="auto"/>
+        <w:ind w:right="-2"/>
+        <w:jc w:val="both"/>
+        <w:rPr>
+          <w:rFonts w:ascii="David" w:hAnsi="David" w:cs="David"/>
+          <w:b/>
+          <w:bCs/>
+        </w:rPr>
+      </w:pPr>
+      <w:r>
+        <w:rPr>
+          <w:rFonts w:ascii="David" w:hAnsi="David" w:cs="David"/>
+          <w:b/>
+          <w:bCs/>
+        </w:rPr>
+        <w:t>Zhang and Liu</w:t>
+      </w:r>
+      <w:r>
+        <w:rPr>
+          <w:rFonts w:ascii="David" w:hAnsi="David" w:cs="David"/>
+          <w:b/>
+          <w:bCs/>
+        </w:rPr>
+        <w:t xml:space="preserve"> 2012</w:t>
+      </w:r>
+    </w:p>
+    <w:p>
+      <w:pPr>
+        <w:spacing w:line="360" w:lineRule="auto"/>
+        <w:ind w:right="-2"/>
+        <w:jc w:val="both"/>
+        <w:rPr>
+          <w:rFonts w:ascii="David" w:hAnsi="David" w:cs="David"/>
+        </w:rPr>
+      </w:pPr>
+      <w:r>
+        <w:rPr>
+          <w:rFonts w:ascii="David" w:hAnsi="David" w:cs="David"/>
+        </w:rPr>
+        <w:t xml:space="preserve">Covered the main challenges </w:t>
+      </w:r>
+      <w:r>
+        <w:rPr>
+          <w:rFonts w:ascii="David" w:hAnsi="David" w:cs="David"/>
+        </w:rPr>
+        <w:t>in WDESN optimization</w:t>
+      </w:r>
+      <w:r>
+        <w:rPr>
+          <w:rFonts w:ascii="David" w:hAnsi="David" w:cs="David"/>
+        </w:rPr>
+        <w:t xml:space="preserve">. These </w:t>
+      </w:r>
+      <w:proofErr w:type="gramStart"/>
+      <w:r>
+        <w:rPr>
+          <w:rFonts w:ascii="David" w:hAnsi="David" w:cs="David"/>
+        </w:rPr>
+        <w:t>include:</w:t>
+      </w:r>
+      <w:proofErr w:type="gramEnd"/>
+      <w:r>
+        <w:rPr>
+          <w:rFonts w:ascii="David" w:hAnsi="David" w:cs="David"/>
+        </w:rPr>
+        <w:t xml:space="preserve"> increase the coverage area, enhance network connectivity, prolong the network lifetime, balance the load(?) and improve the accuracy of the data. </w:t>
+      </w:r>
+    </w:p>
+    <w:p>
+      <w:pPr>
+        <w:spacing w:line="360" w:lineRule="auto"/>
+        <w:ind w:right="-2"/>
+        <w:jc w:val="both"/>
+        <w:rPr>
+          <w:rFonts w:ascii="David" w:hAnsi="David" w:cs="David"/>
+        </w:rPr>
+      </w:pPr>
+    </w:p>
+    <w:p>
+      <w:pPr>
+        <w:spacing w:line="360" w:lineRule="auto"/>
+        <w:ind w:right="-2"/>
+        <w:jc w:val="both"/>
+        <w:rPr>
+          <w:rFonts w:ascii="David" w:hAnsi="David" w:cs="David"/>
+          <w:b/>
+          <w:bCs/>
+        </w:rPr>
+      </w:pPr>
+      <w:r>
+        <w:rPr>
+          <w:rFonts w:ascii="David" w:hAnsi="David" w:cs="David"/>
+          <w:b/>
+          <w:bCs/>
+        </w:rPr>
+        <w:t>Berman</w:t>
+      </w:r>
+      <w:r>
+        <w:rPr>
+          <w:rFonts w:ascii="David" w:hAnsi="David" w:cs="David"/>
+          <w:b/>
+          <w:bCs/>
+        </w:rPr>
+        <w:t xml:space="preserve"> 2018</w:t>
+      </w:r>
+    </w:p>
+    <w:p>
+      <w:pPr>
+        <w:spacing w:line="360" w:lineRule="auto"/>
+        <w:ind w:right="-2"/>
+        <w:jc w:val="both"/>
+        <w:rPr>
+          <w:rFonts w:ascii="David" w:hAnsi="David" w:cs="David"/>
+        </w:rPr>
+      </w:pPr>
+    </w:p>
+    <w:p>
+      <w:pPr>
+        <w:spacing w:line="360" w:lineRule="auto"/>
+        <w:ind w:right="-2"/>
+        <w:jc w:val="both"/>
+        <w:rPr>
+          <w:rFonts w:ascii="David" w:hAnsi="David" w:cs="David"/>
+          <w:b/>
+          <w:bCs/>
+        </w:rPr>
+      </w:pPr>
+      <w:proofErr w:type="spellStart"/>
+      <w:r>
+        <w:rPr>
+          <w:rFonts w:ascii="David" w:hAnsi="David" w:cs="David"/>
+          <w:b/>
+          <w:bCs/>
+        </w:rPr>
+        <w:t>Boubrima</w:t>
+      </w:r>
+      <w:proofErr w:type="spellEnd"/>
+      <w:r>
+        <w:rPr>
+          <w:rFonts w:ascii="David" w:hAnsi="David" w:cs="David"/>
+          <w:b/>
+          <w:bCs/>
+        </w:rPr>
+        <w:t xml:space="preserve"> 2015, 2017, 2018</w:t>
+      </w:r>
+    </w:p>
+    <w:p>
+      <w:pPr>
+        <w:spacing w:line="360" w:lineRule="auto"/>
+        <w:ind w:right="-2"/>
+        <w:jc w:val="both"/>
+        <w:rPr>
+          <w:rFonts w:ascii="David" w:hAnsi="David" w:cs="David"/>
+        </w:rPr>
+      </w:pPr>
+    </w:p>
+    <w:p>
+      <w:pPr>
+        <w:spacing w:line="360" w:lineRule="auto"/>
+        <w:ind w:right="-2"/>
+        <w:jc w:val="both"/>
+        <w:rPr>
+          <w:rFonts w:ascii="David" w:hAnsi="David" w:cs="David"/>
+        </w:rPr>
+      </w:pPr>
+      <w:r>
+        <w:rPr>
+          <w:rFonts w:ascii="David" w:hAnsi="David" w:cs="David"/>
+        </w:rPr>
+        <w:t xml:space="preserve">2017 – focused on finding when a pollution threshold </w:t>
+      </w:r>
+      <w:r>
+        <w:rPr>
+          <w:rFonts w:ascii="David" w:hAnsi="David" w:cs="David"/>
+        </w:rPr>
+        <w:t xml:space="preserve">is </w:t>
+      </w:r>
+      <w:r>
+        <w:rPr>
+          <w:rFonts w:ascii="David" w:hAnsi="David" w:cs="David"/>
+        </w:rPr>
+        <w:t xml:space="preserve">crossed, </w:t>
+      </w:r>
+    </w:p>
+    <w:p>
+      <w:pPr>
+        <w:spacing w:line="360" w:lineRule="auto"/>
+        <w:ind w:right="-2"/>
+        <w:jc w:val="both"/>
+        <w:rPr>
+          <w:rFonts w:ascii="David" w:hAnsi="David" w:cs="David"/>
+        </w:rPr>
+      </w:pPr>
+    </w:p>
+    <w:p>
+      <w:pPr>
+        <w:spacing w:line="360" w:lineRule="auto"/>
+        <w:ind w:right="-2"/>
+        <w:jc w:val="both"/>
+        <w:rPr>
+          <w:rFonts w:ascii="David" w:hAnsi="David" w:cs="David"/>
+          <w:b/>
+          <w:bCs/>
+        </w:rPr>
+      </w:pPr>
+      <w:proofErr w:type="spellStart"/>
+      <w:r>
+        <w:rPr>
+          <w:rFonts w:ascii="David" w:hAnsi="David" w:cs="David"/>
+          <w:b/>
+          <w:bCs/>
+        </w:rPr>
+        <w:t>Belkhiri</w:t>
+      </w:r>
+      <w:proofErr w:type="spellEnd"/>
+      <w:r>
+        <w:rPr>
+          <w:rFonts w:ascii="David" w:hAnsi="David" w:cs="David"/>
+          <w:b/>
+          <w:bCs/>
+        </w:rPr>
+        <w:t xml:space="preserve"> 2018</w:t>
+      </w:r>
+    </w:p>
+    <w:p>
+      <w:pPr>
+        <w:spacing w:line="360" w:lineRule="auto"/>
+        <w:ind w:right="-2"/>
+        <w:jc w:val="both"/>
+        <w:rPr>
+          <w:rFonts w:ascii="David" w:hAnsi="David" w:cs="David"/>
+        </w:rPr>
+      </w:pPr>
     </w:p>
     <w:p>
       <w:pPr>
@@ -5120,6 +6481,109 @@
           <w:rFonts w:ascii="David" w:hAnsi="David" w:cs="David"/>
         </w:rPr>
       </w:pPr>
+      <w:r>
+        <w:rPr>
+          <w:rFonts w:ascii="David" w:hAnsi="David" w:cs="David"/>
+        </w:rPr>
+        <w:lastRenderedPageBreak/>
+        <w:t>Air</w:t>
+      </w:r>
+      <w:r>
+        <w:rPr>
+          <w:rFonts w:ascii="David" w:hAnsi="David" w:cs="David"/>
+        </w:rPr>
+        <w:t xml:space="preserve"> pollution sensors can be quite different from </w:t>
+      </w:r>
+      <w:r>
+        <w:rPr>
+          <w:rFonts w:ascii="David" w:hAnsi="David" w:cs="David"/>
+        </w:rPr>
+        <w:t xml:space="preserve">many </w:t>
+      </w:r>
+      <w:r>
+        <w:rPr>
+          <w:rFonts w:ascii="David" w:hAnsi="David" w:cs="David"/>
+        </w:rPr>
+        <w:t xml:space="preserve">other sensors, in the form that they </w:t>
+      </w:r>
+      <w:r>
+        <w:rPr>
+          <w:rFonts w:ascii="David" w:hAnsi="David" w:cs="David"/>
+        </w:rPr>
+        <w:t xml:space="preserve">detect pollutants </w:t>
+      </w:r>
+      <w:r>
+        <w:rPr>
+          <w:rFonts w:ascii="David" w:hAnsi="David" w:cs="David"/>
+        </w:rPr>
+        <w:t>exactly where they are placed</w:t>
+      </w:r>
+      <w:r>
+        <w:rPr>
+          <w:rFonts w:ascii="David" w:hAnsi="David" w:cs="David"/>
+        </w:rPr>
+        <w:t xml:space="preserve">, </w:t>
+      </w:r>
+      <w:r>
+        <w:rPr>
+          <w:rFonts w:ascii="David" w:hAnsi="David" w:cs="David"/>
+        </w:rPr>
+        <w:t xml:space="preserve">pollutants which are brought by the wind. </w:t>
+      </w:r>
+      <w:r>
+        <w:rPr>
+          <w:rFonts w:ascii="David" w:hAnsi="David" w:cs="David"/>
+        </w:rPr>
+        <w:t xml:space="preserve">Many </w:t>
+      </w:r>
+      <w:r>
+        <w:rPr>
+          <w:rFonts w:ascii="David" w:hAnsi="David" w:cs="David"/>
+        </w:rPr>
+        <w:t>deployment approaches assume that a sensor is able to cover a point in the environment if the distance between them is less than a radius called the detection range</w:t>
+      </w:r>
+      <w:r>
+        <w:rPr>
+          <w:rFonts w:ascii="David" w:hAnsi="David" w:cs="David"/>
+        </w:rPr>
+        <w:t xml:space="preserve">. This term is irrelevant in our case. </w:t>
+      </w:r>
+    </w:p>
+    <w:p>
+      <w:pPr>
+        <w:spacing w:line="360" w:lineRule="auto"/>
+        <w:ind w:right="-2"/>
+        <w:jc w:val="both"/>
+        <w:rPr>
+          <w:rFonts w:ascii="David" w:hAnsi="David" w:cs="David"/>
+        </w:rPr>
+      </w:pPr>
+      <w:proofErr w:type="spellStart"/>
+      <w:r>
+        <w:rPr>
+          <w:rFonts w:ascii="David" w:hAnsi="David" w:cs="David"/>
+        </w:rPr>
+        <w:t>Boubrima</w:t>
+      </w:r>
+      <w:proofErr w:type="spellEnd"/>
+      <w:r>
+        <w:rPr>
+          <w:rFonts w:ascii="David" w:hAnsi="David" w:cs="David"/>
+        </w:rPr>
+        <w:t xml:space="preserve"> only considered an atmospheric state of </w:t>
+      </w:r>
+      <w:r>
+        <w:rPr>
+          <w:rFonts w:ascii="David" w:hAnsi="David" w:cs="David"/>
+        </w:rPr>
+        <w:t>unstable …</w:t>
+      </w:r>
+      <w:r>
+        <w:rPr>
+          <w:rFonts w:ascii="David" w:hAnsi="David" w:cs="David"/>
+        </w:rPr>
+        <w:t xml:space="preserve">and played with </w:t>
+      </w:r>
     </w:p>
     <w:p>
       <w:pPr>
@@ -5128,128 +6592,6 @@
         <w:jc w:val="both"/>
         <w:rPr>
           <w:rFonts w:ascii="David" w:hAnsi="David" w:cs="David"/>
-        </w:rPr>
-      </w:pPr>
-    </w:p>
-    <w:p>
-      <w:pPr>
-        <w:spacing w:line="360" w:lineRule="auto"/>
-        <w:ind w:right="-2" w:firstLine="720"/>
-        <w:jc w:val="both"/>
-        <w:rPr>
-          <w:rFonts w:ascii="David" w:hAnsi="David" w:cs="David"/>
-        </w:rPr>
-      </w:pPr>
-      <w:r>
-        <w:rPr>
-          <w:rFonts w:ascii="David" w:hAnsi="David" w:cs="David"/>
-        </w:rPr>
-        <w:t>Air</w:t>
-      </w:r>
-      <w:r>
-        <w:rPr>
-          <w:rFonts w:ascii="David" w:hAnsi="David" w:cs="David"/>
-        </w:rPr>
-        <w:t xml:space="preserve"> pollution sensors can be quite different from </w:t>
-      </w:r>
-      <w:r>
-        <w:rPr>
-          <w:rFonts w:ascii="David" w:hAnsi="David" w:cs="David"/>
-        </w:rPr>
-        <w:t xml:space="preserve">many </w:t>
-      </w:r>
-      <w:r>
-        <w:rPr>
-          <w:rFonts w:ascii="David" w:hAnsi="David" w:cs="David"/>
-        </w:rPr>
-        <w:t xml:space="preserve">other sensors, in the form that they </w:t>
-      </w:r>
-      <w:r>
-        <w:rPr>
-          <w:rFonts w:ascii="David" w:hAnsi="David" w:cs="David"/>
-        </w:rPr>
-        <w:t xml:space="preserve">detect pollutants </w:t>
-      </w:r>
-      <w:r>
-        <w:rPr>
-          <w:rFonts w:ascii="David" w:hAnsi="David" w:cs="David"/>
-        </w:rPr>
-        <w:t>exactly where they are placed</w:t>
-      </w:r>
-      <w:r>
-        <w:rPr>
-          <w:rFonts w:ascii="David" w:hAnsi="David" w:cs="David"/>
-        </w:rPr>
-        <w:t xml:space="preserve">, </w:t>
-      </w:r>
-      <w:r>
-        <w:rPr>
-          <w:rFonts w:ascii="David" w:hAnsi="David" w:cs="David"/>
-        </w:rPr>
-        <w:t xml:space="preserve">pollutants which are brought by the wind. </w:t>
-      </w:r>
-      <w:r>
-        <w:rPr>
-          <w:rFonts w:ascii="David" w:hAnsi="David" w:cs="David"/>
-        </w:rPr>
-        <w:t xml:space="preserve">Many </w:t>
-      </w:r>
-      <w:r>
-        <w:rPr>
-          <w:rFonts w:ascii="David" w:hAnsi="David" w:cs="David"/>
-        </w:rPr>
-        <w:t>deployment approaches assume that a sensor is able to cover a point in the environment if the distance between them is less than a radius called the detection range</w:t>
-      </w:r>
-      <w:r>
-        <w:rPr>
-          <w:rFonts w:ascii="David" w:hAnsi="David" w:cs="David"/>
-        </w:rPr>
-        <w:t xml:space="preserve">. This term is irrelevant in our case. </w:t>
-      </w:r>
-    </w:p>
-    <w:p>
-      <w:pPr>
-        <w:spacing w:line="360" w:lineRule="auto"/>
-        <w:ind w:right="-2"/>
-        <w:jc w:val="both"/>
-        <w:rPr>
-          <w:rFonts w:ascii="David" w:hAnsi="David" w:cs="David"/>
-        </w:rPr>
-      </w:pPr>
-      <w:proofErr w:type="spellStart"/>
-      <w:r>
-        <w:rPr>
-          <w:rFonts w:ascii="David" w:hAnsi="David" w:cs="David"/>
-        </w:rPr>
-        <w:t>Boubrima</w:t>
-      </w:r>
-      <w:proofErr w:type="spellEnd"/>
-      <w:r>
-        <w:rPr>
-          <w:rFonts w:ascii="David" w:hAnsi="David" w:cs="David"/>
-        </w:rPr>
-        <w:t xml:space="preserve"> only considered an atmospheric state of </w:t>
-      </w:r>
-      <w:r>
-        <w:rPr>
-          <w:rFonts w:ascii="David" w:hAnsi="David" w:cs="David"/>
-        </w:rPr>
-        <w:t>unstable …</w:t>
-      </w:r>
-      <w:r>
-        <w:rPr>
-          <w:rFonts w:ascii="David" w:hAnsi="David" w:cs="David"/>
-        </w:rPr>
-        <w:t xml:space="preserve">and played with </w:t>
-      </w:r>
-    </w:p>
-    <w:p>
-      <w:pPr>
-        <w:spacing w:line="360" w:lineRule="auto"/>
-        <w:ind w:right="-2" w:firstLine="720"/>
-        <w:jc w:val="both"/>
-        <w:rPr>
-          <w:rFonts w:ascii="David" w:hAnsi="David" w:cs="David"/>
           <w:color w:val="FF0000"/>
         </w:rPr>
       </w:pPr>
@@ -5265,7 +6607,7 @@
           <w:rFonts w:ascii="David" w:hAnsi="David" w:cs="David"/>
           <w:color w:val="FF0000"/>
         </w:rPr>
-        <w:instrText>ADDIN CSL_CITATION {"citationItems":[{"id":"ITEM-1","itemData":{"DOI":"10.1109/ICCCN.2015.7288443","ISBN":"9781479999644","ISSN":"10952055","abstract":"© 2015 IEEE. Recently, air pollution monitoring emerges as a main service of smart cities because of the increasing industrialization and the massive urbanization. Wireless sensor networks (WSN) are a suitable technology for this purpose thanks to their substantial benefits including low cost and autonomy. Minimizing the deployment cost is one of the major challenges in WSN design, therefore sensors positions have to be carefully determined. In this paper, we propose two integer linear programming formulations based on real pollutants dispersion modeling to deal with the minimum cost WSN deployment for air pollution monitoring. We illustrate the concept by applying our models on real world data, namely the Nottingham City street lights. We compare the two models in terms of execution time and show that the second flow based formulation is much better. We finally conduct extensive simulations to study the impact of some parameters and derive some guidelines for efficient WSN deployment for air pollution monitoring.","author":[{"dropping-particle":"","family":"Boubrima","given":"Ahmed","non-dropping-particle":"","parse-names":false,"suffix":""},{"dropping-particle":"","family":"Matigot","given":"Frédéric","non-dropping-particle":"","parse-names":false,"suffix":""},{"dropping-particle":"","family":"Bechkit","given":"Walid","non-dropping-particle":"","parse-names":false,"suffix":""},{"dropping-particle":"","family":"Rivano","given":"Hervé","non-dropping-particle":"","parse-names":false,"suffix":""},{"dropping-particle":"","family":"Ruas","given":"Anne","non-dropping-particle":"","parse-names":false,"suffix":""}],"container-title":"Proceedings - International Conference on Computer Communications and Networks, ICCCN","id":"ITEM-1","issued":{"date-parts":[["2015"]]},"title":"Optimal deployment of wireless sensor networks for air pollution monitoring","type":"article-journal","volume":"2015-October"},"uris":["http://www.mendeley.com/documents/?uuid=8e9e8dca-f315-4ba3-8477-7f3f1dc9d207"]}],"mendeley":{"formattedCitation":"[13]","plainTextFormattedCitation":"[13]","previouslyFormattedCitation":"[13]"},"properties":{"noteIndex":0},"schema":"https://github.com/citation-style-language/schema/raw/master/csl-citation.json"}</w:instrText>
+        <w:instrText>ADDIN CSL_CITATION {"citationItems":[{"id":"ITEM-1","itemData":{"DOI":"10.1109/ICCCN.2015.7288443","ISBN":"9781479999644","ISSN":"10952055","abstract":"© 2015 IEEE. Recently, air pollution monitoring emerges as a main service of smart cities because of the increasing industrialization and the massive urbanization. Wireless sensor networks (WSN) are a suitable technology for this purpose thanks to their substantial benefits including low cost and autonomy. Minimizing the deployment cost is one of the major challenges in WSN design, therefore sensors positions have to be carefully determined. In this paper, we propose two integer linear programming formulations based on real pollutants dispersion modeling to deal with the minimum cost WSN deployment for air pollution monitoring. We illustrate the concept by applying our models on real world data, namely the Nottingham City street lights. We compare the two models in terms of execution time and show that the second flow based formulation is much better. We finally conduct extensive simulations to study the impact of some parameters and derive some guidelines for efficient WSN deployment for air pollution monitoring.","author":[{"dropping-particle":"","family":"Boubrima","given":"Ahmed","non-dropping-particle":"","parse-names":false,"suffix":""},{"dropping-particle":"","family":"Matigot","given":"Frédéric","non-dropping-particle":"","parse-names":false,"suffix":""},{"dropping-particle":"","family":"Bechkit","given":"Walid","non-dropping-particle":"","parse-names":false,"suffix":""},{"dropping-particle":"","family":"Rivano","given":"Hervé","non-dropping-particle":"","parse-names":false,"suffix":""},{"dropping-particle":"","family":"Ruas","given":"Anne","non-dropping-particle":"","parse-names":false,"suffix":""}],"container-title":"Proceedings - International Conference on Computer Communications and Networks, ICCCN","id":"ITEM-1","issued":{"date-parts":[["2015"]]},"title":"Optimal deployment of wireless sensor networks for air pollution monitoring","type":"article-journal","volume":"2015-October"},"uris":["http://www.mendeley.com/documents/?uuid=8e9e8dca-f315-4ba3-8477-7f3f1dc9d207"]}],"mendeley":{"formattedCitation":"[15]","plainTextFormattedCitation":"[15]","previouslyFormattedCitation":"[14]"},"properties":{"noteIndex":0},"schema":"https://github.com/citation-style-language/schema/raw/master/csl-citation.json"}</w:instrText>
       </w:r>
       <w:r>
         <w:rPr>
@@ -5280,7 +6622,7 @@
           <w:noProof/>
           <w:color w:val="FF0000"/>
         </w:rPr>
-        <w:t>[13]</w:t>
+        <w:t>[15]</w:t>
       </w:r>
       <w:r>
         <w:rPr>
@@ -5301,7 +6643,7 @@
           <w:rFonts w:ascii="David" w:hAnsi="David" w:cs="David"/>
           <w:color w:val="FF0000"/>
         </w:rPr>
-        <w:instrText>ADDIN CSL_CITATION {"citationItems":[{"id":"ITEM-1","itemData":{"DOI":"10.1109/TWC.2017.2658601","ISSN":"15361276","abstract":"© 2002-2012 IEEE. Air pollution has become a major issue in the modern megalopolis because of industrial emissions and increasing urbanization along with traffic jams and the heating/cooling of buildings. Monitoring urban air quality is therefore required by municipalities and the civil society. Current monitoring systems rely on reference sensing stations that are precise but massive, costly, and, therefore, seldom. In this paper, we focus on an alternative or complementary approach, with a network of low cost and autonomic wireless sensors, aiming at a finer spatiotemporal granularity of sensing. Generic deployment models in the literature are not adapted to the stochastic nature of pollution sensing. Our main contribution is to design integer linear programming models that compute sensor deployments capturing both the coverage of pollution under time-varying weather conditions and the connectivity of the infrastructure. We evaluate our deployment models on a real data set of Greater London. We analyze the performance of the proposed models and show that our joint coverage and connectivity formulation is tight and compact, with a reasonable enough execution time. We also conduct extensive simulations to derive engineering insights for effective deployments of air pollution sensors in an urban environment.","author":[{"dropping-particle":"","family":"Boubrima","given":"Ahmed","non-dropping-particle":"","parse-names":false,"suffix":""},{"dropping-particle":"","family":"Bechkit","given":"Walid","non-dropping-particle":"","parse-names":false,"suffix":""},{"dropping-particle":"","family":"Rivano","given":"Herve","non-dropping-particle":"","parse-names":false,"suffix":""}],"container-title":"IEEE Transactions on Wireless Communications","id":"ITEM-1","issue":"5","issued":{"date-parts":[["2017"]]},"page":"2723-2735","publisher":"IEEE","title":"Optimal WSN Deployment Models for Air Pollution Monitoring","type":"article-journal","volume":"16"},"uris":["http://www.mendeley.com/documents/?uuid=d279863f-8871-4bad-951d-47cc058ef0c1"]}],"mendeley":{"formattedCitation":"[14]","plainTextFormattedCitation":"[14]"},"properties":{"noteIndex":0},"schema":"https://github.com/citation-style-language/schema/raw/master/csl-citation.json"}</w:instrText>
+        <w:instrText>ADDIN CSL_CITATION {"citationItems":[{"id":"ITEM-1","itemData":{"DOI":"10.1109/TWC.2017.2658601","ISSN":"15361276","abstract":"© 2002-2012 IEEE. Air pollution has become a major issue in the modern megalopolis because of industrial emissions and increasing urbanization along with traffic jams and the heating/cooling of buildings. Monitoring urban air quality is therefore required by municipalities and the civil society. Current monitoring systems rely on reference sensing stations that are precise but massive, costly, and, therefore, seldom. In this paper, we focus on an alternative or complementary approach, with a network of low cost and autonomic wireless sensors, aiming at a finer spatiotemporal granularity of sensing. Generic deployment models in the literature are not adapted to the stochastic nature of pollution sensing. Our main contribution is to design integer linear programming models that compute sensor deployments capturing both the coverage of pollution under time-varying weather conditions and the connectivity of the infrastructure. We evaluate our deployment models on a real data set of Greater London. We analyze the performance of the proposed models and show that our joint coverage and connectivity formulation is tight and compact, with a reasonable enough execution time. We also conduct extensive simulations to derive engineering insights for effective deployments of air pollution sensors in an urban environment.","author":[{"dropping-particle":"","family":"Boubrima","given":"Ahmed","non-dropping-particle":"","parse-names":false,"suffix":""},{"dropping-particle":"","family":"Bechkit","given":"Walid","non-dropping-particle":"","parse-names":false,"suffix":""},{"dropping-particle":"","family":"Rivano","given":"Herve","non-dropping-particle":"","parse-names":false,"suffix":""}],"container-title":"IEEE Transactions on Wireless Communications","id":"ITEM-1","issue":"5","issued":{"date-parts":[["2017"]]},"page":"2723-2735","publisher":"IEEE","title":"Optimal WSN Deployment Models for Air Pollution Monitoring","type":"article-journal","volume":"16"},"uris":["http://www.mendeley.com/documents/?uuid=d279863f-8871-4bad-951d-47cc058ef0c1"]}],"mendeley":{"formattedCitation":"[16]","plainTextFormattedCitation":"[16]","previouslyFormattedCitation":"[15]"},"properties":{"noteIndex":0},"schema":"https://github.com/citation-style-language/schema/raw/master/csl-citation.json"}</w:instrText>
       </w:r>
       <w:r>
         <w:rPr>
@@ -5316,7 +6658,7 @@
           <w:noProof/>
           <w:color w:val="FF0000"/>
         </w:rPr>
-        <w:t>[14]</w:t>
+        <w:t>[16]</w:t>
       </w:r>
       <w:r>
         <w:rPr>
@@ -5340,13 +6682,6 @@
           <w:rtl/>
         </w:rPr>
       </w:pPr>
-      <w:r>
-        <w:rPr>
-          <w:rFonts w:ascii="David" w:hAnsi="David" w:cs="David"/>
-          <w:color w:val="000000" w:themeColor="text1"/>
-        </w:rPr>
-        <w:t xml:space="preserve">The absence of such data, make it hard for regulator to enforce plants </w:t>
-      </w:r>
     </w:p>
     <w:p>
       <w:pPr>
@@ -5486,16 +6821,6 @@
         </w:rPr>
         <w:t>. Lerner did…</w:t>
       </w:r>
-    </w:p>
-    <w:p>
-      <w:pPr>
-        <w:spacing w:line="360" w:lineRule="auto"/>
-        <w:ind w:right="-2"/>
-        <w:jc w:val="both"/>
-        <w:rPr>
-          <w:rFonts w:ascii="David" w:hAnsi="David" w:cs="David"/>
-        </w:rPr>
-      </w:pPr>
     </w:p>
     <w:p>
       <w:pPr>
@@ -5546,26 +6871,6 @@
         </w:rPr>
         <w:t>METEOROLOGY</w:t>
       </w:r>
-    </w:p>
-    <w:p>
-      <w:pPr>
-        <w:spacing w:line="360" w:lineRule="auto"/>
-        <w:ind w:right="-2"/>
-        <w:jc w:val="both"/>
-        <w:rPr>
-          <w:rFonts w:ascii="David" w:hAnsi="David" w:cs="David"/>
-        </w:rPr>
-      </w:pPr>
-    </w:p>
-    <w:p>
-      <w:pPr>
-        <w:spacing w:line="360" w:lineRule="auto"/>
-        <w:ind w:right="-2"/>
-        <w:jc w:val="both"/>
-        <w:rPr>
-          <w:rFonts w:ascii="David" w:hAnsi="David" w:cs="David"/>
-        </w:rPr>
-      </w:pPr>
     </w:p>
     <w:p>
       <w:pPr>
@@ -5873,6 +7178,114 @@
         <w:jc w:val="both"/>
         <w:rPr>
           <w:rFonts w:ascii="David" w:hAnsi="David" w:cs="David" w:hint="cs"/>
+        </w:rPr>
+      </w:pPr>
+    </w:p>
+    <w:p>
+      <w:pPr>
+        <w:spacing w:line="360" w:lineRule="auto"/>
+        <w:ind w:right="-2"/>
+        <w:jc w:val="both"/>
+        <w:rPr>
+          <w:rFonts w:ascii="David" w:hAnsi="David" w:cs="David"/>
+          <w:b/>
+          <w:bCs/>
+        </w:rPr>
+      </w:pPr>
+    </w:p>
+    <w:p>
+      <w:pPr>
+        <w:spacing w:line="360" w:lineRule="auto"/>
+        <w:ind w:right="-2"/>
+        <w:jc w:val="both"/>
+        <w:rPr>
+          <w:rFonts w:ascii="David" w:hAnsi="David" w:cs="David"/>
+          <w:b/>
+          <w:bCs/>
+        </w:rPr>
+      </w:pPr>
+    </w:p>
+    <w:p>
+      <w:pPr>
+        <w:spacing w:line="360" w:lineRule="auto"/>
+        <w:ind w:right="-2"/>
+        <w:jc w:val="both"/>
+        <w:rPr>
+          <w:rFonts w:ascii="David" w:hAnsi="David" w:cs="David"/>
+          <w:b/>
+          <w:bCs/>
+        </w:rPr>
+      </w:pPr>
+    </w:p>
+    <w:p>
+      <w:pPr>
+        <w:spacing w:line="360" w:lineRule="auto"/>
+        <w:ind w:right="-2"/>
+        <w:jc w:val="both"/>
+        <w:rPr>
+          <w:rFonts w:ascii="David" w:hAnsi="David" w:cs="David"/>
+          <w:b/>
+          <w:bCs/>
+        </w:rPr>
+      </w:pPr>
+    </w:p>
+    <w:p>
+      <w:pPr>
+        <w:spacing w:line="360" w:lineRule="auto"/>
+        <w:ind w:right="-2"/>
+        <w:jc w:val="both"/>
+        <w:rPr>
+          <w:rFonts w:ascii="David" w:hAnsi="David" w:cs="David"/>
+          <w:b/>
+          <w:bCs/>
+        </w:rPr>
+      </w:pPr>
+    </w:p>
+    <w:p>
+      <w:pPr>
+        <w:spacing w:line="360" w:lineRule="auto"/>
+        <w:ind w:right="-2"/>
+        <w:jc w:val="both"/>
+        <w:rPr>
+          <w:rFonts w:ascii="David" w:hAnsi="David" w:cs="David"/>
+          <w:b/>
+          <w:bCs/>
+        </w:rPr>
+      </w:pPr>
+    </w:p>
+    <w:p>
+      <w:pPr>
+        <w:spacing w:line="360" w:lineRule="auto"/>
+        <w:ind w:right="-2"/>
+        <w:jc w:val="both"/>
+        <w:rPr>
+          <w:rFonts w:ascii="David" w:hAnsi="David" w:cs="David"/>
+          <w:b/>
+          <w:bCs/>
+        </w:rPr>
+      </w:pPr>
+    </w:p>
+    <w:p>
+      <w:pPr>
+        <w:spacing w:line="360" w:lineRule="auto"/>
+        <w:ind w:right="-2"/>
+        <w:jc w:val="both"/>
+        <w:rPr>
+          <w:rFonts w:ascii="David" w:hAnsi="David" w:cs="David"/>
+          <w:b/>
+          <w:bCs/>
+        </w:rPr>
+      </w:pPr>
+    </w:p>
+    <w:p>
+      <w:pPr>
+        <w:spacing w:line="360" w:lineRule="auto"/>
+        <w:ind w:right="-2"/>
+        <w:jc w:val="both"/>
+        <w:rPr>
+          <w:rFonts w:ascii="David" w:hAnsi="David" w:cs="David"/>
+          <w:b/>
+          <w:bCs/>
         </w:rPr>
       </w:pPr>
     </w:p>
@@ -6106,7 +7519,7 @@
         <w:rPr>
           <w:rFonts w:ascii="David" w:hAnsi="David" w:cs="David"/>
         </w:rPr>
-        <w:instrText>ADDIN CSL_CITATION {"citationItems":[{"id":"ITEM-1","itemData":{"DOI":"10.1137/10080991x","ISSN":"0036-1445","abstract":"The Gaussian plume model is a standard approach for studying the transport of airborne contaminants due to turbulent diffusion and advection by the wind. This paper reviews the assumptions underlying the model, its derivation from the advection-diffusion equation, and the key properties of the plume solution. The results are then applied to solving an inverse problem in which emission source rates are determined from a given set of ground- level contaminant measurements. This source identification problem can be formulated as an overdetermined linear system of equations that is most easily solved using the method of least squares. Various generalizations of this problem are discussed, and we illustrate our results with an application to the study of zinc emissions from a smelting operation.","author":[{"dropping-particle":"","family":"Stockie","given":"John M.","non-dropping-particle":"","parse-names":false,"suffix":""}],"container-title":"SIAM Review","id":"ITEM-1","issue":"2","issued":{"date-parts":[["2011"]]},"page":"349-372","title":"The Mathematics of Atmospheric Dispersion Modeling","type":"article-journal","volume":"53"},"uris":["http://www.mendeley.com/documents/?uuid=c11b0434-1078-44c2-b34c-8667584e1911"]}],"mendeley":{"formattedCitation":"[15]","plainTextFormattedCitation":"[15]","previouslyFormattedCitation":"[14]"},"properties":{"noteIndex":0},"schema":"https://github.com/citation-style-language/schema/raw/master/csl-citation.json"}</w:instrText>
+        <w:instrText>ADDIN CSL_CITATION {"citationItems":[{"id":"ITEM-1","itemData":{"DOI":"10.1137/10080991x","ISSN":"0036-1445","abstract":"The Gaussian plume model is a standard approach for studying the transport of airborne contaminants due to turbulent diffusion and advection by the wind. This paper reviews the assumptions underlying the model, its derivation from the advection-diffusion equation, and the key properties of the plume solution. The results are then applied to solving an inverse problem in which emission source rates are determined from a given set of ground- level contaminant measurements. This source identification problem can be formulated as an overdetermined linear system of equations that is most easily solved using the method of least squares. Various generalizations of this problem are discussed, and we illustrate our results with an application to the study of zinc emissions from a smelting operation.","author":[{"dropping-particle":"","family":"Stockie","given":"John M.","non-dropping-particle":"","parse-names":false,"suffix":""}],"container-title":"SIAM Review","id":"ITEM-1","issue":"2","issued":{"date-parts":[["2011"]]},"page":"349-372","title":"The Mathematics of Atmospheric Dispersion Modeling","type":"article-journal","volume":"53"},"uris":["http://www.mendeley.com/documents/?uuid=c11b0434-1078-44c2-b34c-8667584e1911"]}],"mendeley":{"formattedCitation":"[17]","plainTextFormattedCitation":"[17]","previouslyFormattedCitation":"[16]"},"properties":{"noteIndex":0},"schema":"https://github.com/citation-style-language/schema/raw/master/csl-citation.json"}</w:instrText>
       </w:r>
       <w:r>
         <w:rPr>
@@ -6119,7 +7532,7 @@
           <w:rFonts w:ascii="David" w:hAnsi="David" w:cs="David"/>
           <w:noProof/>
         </w:rPr>
-        <w:t>[15]</w:t>
+        <w:t>[17]</w:t>
       </w:r>
       <w:r>
         <w:rPr>
@@ -6589,7 +8002,6 @@
           <w:rFonts w:ascii="Calibri" w:hAnsi="Calibri" w:cs="Calibri"/>
           <w:color w:val="000000"/>
         </w:rPr>
-        <w:lastRenderedPageBreak/>
         <w:t>﻿</w:t>
       </w:r>
       <w:r>
@@ -7318,6 +8730,7 @@
           <w:rFonts w:ascii="David" w:hAnsi="David" w:cs="David" w:hint="cs"/>
           <w:color w:val="000000"/>
         </w:rPr>
+        <w:lastRenderedPageBreak/>
         <w:t xml:space="preserve">The Gaussian </w:t>
       </w:r>
       <w:r>
@@ -8516,7 +9929,7 @@
           <w:rFonts w:ascii="David" w:hAnsi="David" w:cs="David"/>
           <w:color w:val="000000"/>
         </w:rPr>
-        <w:instrText>ADDIN CSL_CITATION {"citationItems":[{"id":"ITEM-1","itemData":{"DOI":"10.1137/10080991x","ISSN":"0036-1445","abstract":"The Gaussian plume model is a standard approach for studying the transport of airborne contaminants due to turbulent diffusion and advection by the wind. This paper reviews the assumptions underlying the model, its derivation from the advection-diffusion equation, and the key properties of the plume solution. The results are then applied to solving an inverse problem in which emission source rates are determined from a given set of ground- level contaminant measurements. This source identification problem can be formulated as an overdetermined linear system of equations that is most easily solved using the method of least squares. Various generalizations of this problem are discussed, and we illustrate our results with an application to the study of zinc emissions from a smelting operation.","author":[{"dropping-particle":"","family":"Stockie","given":"John M.","non-dropping-particle":"","parse-names":false,"suffix":""}],"container-title":"SIAM Review","id":"ITEM-1","issue":"2","issued":{"date-parts":[["2011"]]},"page":"349-372","title":"The Mathematics of Atmospheric Dispersion Modeling","type":"article-journal","volume":"53"},"uris":["http://www.mendeley.com/documents/?uuid=c11b0434-1078-44c2-b34c-8667584e1911"]}],"mendeley":{"formattedCitation":"[15]","plainTextFormattedCitation":"[15]","previouslyFormattedCitation":"[14]"},"properties":{"noteIndex":0},"schema":"https://github.com/citation-style-language/schema/raw/master/csl-citation.json"}</w:instrText>
+        <w:instrText>ADDIN CSL_CITATION {"citationItems":[{"id":"ITEM-1","itemData":{"DOI":"10.1137/10080991x","ISSN":"0036-1445","abstract":"The Gaussian plume model is a standard approach for studying the transport of airborne contaminants due to turbulent diffusion and advection by the wind. This paper reviews the assumptions underlying the model, its derivation from the advection-diffusion equation, and the key properties of the plume solution. The results are then applied to solving an inverse problem in which emission source rates are determined from a given set of ground- level contaminant measurements. This source identification problem can be formulated as an overdetermined linear system of equations that is most easily solved using the method of least squares. Various generalizations of this problem are discussed, and we illustrate our results with an application to the study of zinc emissions from a smelting operation.","author":[{"dropping-particle":"","family":"Stockie","given":"John M.","non-dropping-particle":"","parse-names":false,"suffix":""}],"container-title":"SIAM Review","id":"ITEM-1","issue":"2","issued":{"date-parts":[["2011"]]},"page":"349-372","title":"The Mathematics of Atmospheric Dispersion Modeling","type":"article-journal","volume":"53"},"uris":["http://www.mendeley.com/documents/?uuid=c11b0434-1078-44c2-b34c-8667584e1911"]}],"mendeley":{"formattedCitation":"[17]","plainTextFormattedCitation":"[17]","previouslyFormattedCitation":"[16]"},"properties":{"noteIndex":0},"schema":"https://github.com/citation-style-language/schema/raw/master/csl-citation.json"}</w:instrText>
       </w:r>
       <w:r>
         <w:rPr>
@@ -8531,7 +9944,7 @@
           <w:noProof/>
           <w:color w:val="000000"/>
         </w:rPr>
-        <w:t>[15]</w:t>
+        <w:t>[17]</w:t>
       </w:r>
       <w:r>
         <w:rPr>
@@ -8960,7 +10373,6 @@
           <w:rFonts w:ascii="Calibri" w:hAnsi="Calibri" w:cs="Calibri"/>
           <w:color w:val="000000"/>
         </w:rPr>
-        <w:lastRenderedPageBreak/>
         <w:t>﻿</w:t>
       </w:r>
       <w:r>
@@ -9425,6 +10837,7 @@
           <w:rFonts w:ascii="David" w:hAnsi="David" w:cs="David" w:hint="cs"/>
           <w:color w:val="FF0000"/>
         </w:rPr>
+        <w:lastRenderedPageBreak/>
         <w:t>[</w:t>
       </w:r>
       <w:proofErr w:type="spellStart"/>
@@ -11340,572 +12753,565 @@
           <w:rFonts w:ascii="David" w:hAnsi="David" w:cs="David" w:hint="cs"/>
           <w:color w:val="000000" w:themeColor="text1"/>
         </w:rPr>
-        <w:t xml:space="preserve">Turbulence is essentially the motions of the wind over the time scales smaller than the averaging time used to determine the mean wind. Turbulence consists of circular whirls or eddies of all possible directions that serve to disperse pollutants by mixing with air having lower pollutant concentrations. It is common to divide the causes of turbulence to mechanical </w:t>
-      </w:r>
-      <w:r>
-        <w:rPr>
-          <w:rFonts w:ascii="David" w:hAnsi="David" w:cs="David" w:hint="cs"/>
-          <w:color w:val="000000" w:themeColor="text1"/>
+        <w:t>Turbulence is essentially the motions of the wind over the time scales smaller than the averaging time used to determine the mean wind. Turbulence consists of circular whirls or eddies of all possible directions that serve to disperse pollutants by mixing with air having lower pollutant concentrations. It is common to divide the causes of turbulence to mechanical turbulence</w:t>
+      </w:r>
+      <w:r>
+        <w:rPr>
+          <w:rFonts w:ascii="David" w:hAnsi="David" w:cs="David"/>
+          <w:color w:val="000000" w:themeColor="text1"/>
+        </w:rPr>
+        <w:t xml:space="preserve"> </w:t>
+      </w:r>
+      <w:r>
+        <w:rPr>
+          <w:rFonts w:ascii="David" w:hAnsi="David" w:cs="David" w:hint="cs"/>
+          <w:color w:val="000000" w:themeColor="text1"/>
+        </w:rPr>
+        <w:t xml:space="preserve">and buoyant generation of turbulence. </w:t>
+      </w:r>
+      <w:r>
+        <w:rPr>
+          <w:rFonts w:ascii="David" w:hAnsi="David" w:cs="David"/>
+          <w:color w:val="000000" w:themeColor="text1"/>
+        </w:rPr>
+        <w:br/>
+      </w:r>
+      <w:r>
+        <w:rPr>
+          <w:rFonts w:ascii="David" w:hAnsi="David" w:cs="David" w:hint="cs"/>
+          <w:color w:val="000000" w:themeColor="text1"/>
+        </w:rPr>
+        <w:t xml:space="preserve">Fluctuations in </w:t>
+      </w:r>
+      <w:r>
+        <w:rPr>
+          <w:rFonts w:ascii="David" w:hAnsi="David" w:cs="David" w:hint="cs"/>
+          <w:color w:val="000000" w:themeColor="text1"/>
+        </w:rPr>
+        <w:t xml:space="preserve">wind direction may represent </w:t>
+      </w:r>
+      <w:r>
+        <w:rPr>
+          <w:rFonts w:ascii="David" w:hAnsi="David" w:cs="David" w:hint="cs"/>
+          <w:color w:val="000000" w:themeColor="text1"/>
+        </w:rPr>
+        <w:t xml:space="preserve">mechanical turbulence that </w:t>
+      </w:r>
+      <w:r>
+        <w:rPr>
+          <w:rFonts w:ascii="David" w:hAnsi="David" w:cs="David" w:hint="cs"/>
+          <w:color w:val="000000" w:themeColor="text1"/>
+        </w:rPr>
+        <w:t>is formed by the friction with Earth’s surface</w:t>
+      </w:r>
+      <w:r>
+        <w:rPr>
+          <w:rFonts w:ascii="David" w:hAnsi="David" w:cs="David"/>
+          <w:color w:val="000000" w:themeColor="text1"/>
+        </w:rPr>
+        <w:t xml:space="preserve"> (</w:t>
+      </w:r>
+      <w:r>
+        <w:rPr>
+          <w:rFonts w:ascii="David" w:hAnsi="David" w:cs="David" w:hint="cs"/>
+          <w:color w:val="000000" w:themeColor="text1"/>
+          <w:rtl/>
+        </w:rPr>
+        <w:t xml:space="preserve">זה גם בציר </w:t>
+      </w:r>
+      <w:r>
+        <w:rPr>
+          <w:rFonts w:ascii="David" w:hAnsi="David" w:cs="David"/>
+          <w:color w:val="000000" w:themeColor="text1"/>
+        </w:rPr>
+        <w:t>Z</w:t>
+      </w:r>
+      <w:r>
+        <w:rPr>
+          <w:rFonts w:ascii="David" w:hAnsi="David" w:cs="David"/>
+          <w:color w:val="000000" w:themeColor="text1"/>
+        </w:rPr>
+        <w:t>)</w:t>
+      </w:r>
+      <w:r>
+        <w:rPr>
+          <w:rFonts w:ascii="David" w:hAnsi="David" w:cs="David" w:hint="cs"/>
+          <w:color w:val="000000" w:themeColor="text1"/>
+        </w:rPr>
+        <w:t xml:space="preserve">. </w:t>
+      </w:r>
+      <w:r>
+        <w:rPr>
+          <w:rFonts w:ascii="David" w:hAnsi="David" w:cs="David" w:hint="cs"/>
+          <w:color w:val="FF0000"/>
+        </w:rPr>
+        <w:t xml:space="preserve">Distinguishing between daytime and nighttime takes into consideration </w:t>
+      </w:r>
+      <w:r>
+        <w:rPr>
+          <w:rFonts w:ascii="David" w:hAnsi="David" w:cs="David" w:hint="cs"/>
+          <w:color w:val="FF0000"/>
+        </w:rPr>
+        <w:t xml:space="preserve">buoyant </w:t>
+      </w:r>
+      <w:r>
+        <w:rPr>
+          <w:rFonts w:ascii="David" w:hAnsi="David" w:cs="David" w:hint="cs"/>
+          <w:color w:val="FF0000"/>
+        </w:rPr>
+        <w:t xml:space="preserve">turbulence generated by </w:t>
+      </w:r>
+      <w:r>
+        <w:rPr>
+          <w:rFonts w:ascii="David" w:hAnsi="David" w:cs="David" w:hint="cs"/>
+          <w:color w:val="FF0000"/>
+        </w:rPr>
+        <w:t>… all kinds of processes</w:t>
+      </w:r>
+      <w:proofErr w:type="gramStart"/>
+      <w:r>
+        <w:rPr>
+          <w:rFonts w:ascii="David" w:hAnsi="David" w:cs="David" w:hint="cs"/>
+          <w:color w:val="FF0000"/>
+        </w:rPr>
+        <w:t>….</w:t>
+      </w:r>
+      <w:r>
+        <w:rPr>
+          <w:rFonts w:ascii="David" w:hAnsi="David" w:cs="David" w:hint="cs"/>
+          <w:color w:val="FF0000"/>
+        </w:rPr>
+        <w:t>NOT</w:t>
+      </w:r>
+      <w:proofErr w:type="gramEnd"/>
+      <w:r>
+        <w:rPr>
+          <w:rFonts w:ascii="David" w:hAnsi="David" w:cs="David" w:hint="cs"/>
+          <w:color w:val="FF0000"/>
+        </w:rPr>
+        <w:t xml:space="preserve"> SURE</w:t>
+      </w:r>
+      <w:r>
+        <w:rPr>
+          <w:rFonts w:ascii="David" w:hAnsi="David" w:cs="David" w:hint="cs"/>
+          <w:color w:val="FF0000"/>
+        </w:rPr>
+        <w:t xml:space="preserve"> ABOUT THIS</w:t>
+      </w:r>
+    </w:p>
+    <w:p>
+      <w:pPr>
+        <w:bidi/>
+        <w:spacing w:line="360" w:lineRule="auto"/>
+        <w:ind w:right="-2" w:firstLine="720"/>
+        <w:jc w:val="both"/>
+        <w:rPr>
+          <w:rFonts w:ascii="David" w:hAnsi="David" w:cs="David" w:hint="cs"/>
+          <w:color w:val="FF0000"/>
+          <w:rtl/>
+        </w:rPr>
+      </w:pPr>
+      <w:r>
+        <w:rPr>
+          <w:rFonts w:ascii="David" w:hAnsi="David" w:cs="David" w:hint="cs"/>
+          <w:color w:val="FF0000"/>
+          <w:rtl/>
+        </w:rPr>
+        <w:t xml:space="preserve">טורבולנציה </w:t>
+      </w:r>
+      <w:r>
+        <w:rPr>
+          <w:rFonts w:ascii="David" w:hAnsi="David" w:cs="David" w:hint="cs"/>
+          <w:color w:val="FF0000"/>
+          <w:rtl/>
+        </w:rPr>
+        <w:t>מכאני</w:t>
+      </w:r>
+      <w:r>
+        <w:rPr>
+          <w:rFonts w:ascii="David" w:hAnsi="David" w:cs="David" w:hint="cs"/>
+          <w:color w:val="FF0000"/>
+          <w:rtl/>
+        </w:rPr>
+        <w:t>ת</w:t>
+      </w:r>
+      <w:r>
+        <w:rPr>
+          <w:rFonts w:ascii="David" w:hAnsi="David" w:cs="David" w:hint="cs"/>
+          <w:color w:val="FF0000"/>
+          <w:rtl/>
+        </w:rPr>
+        <w:t xml:space="preserve"> (</w:t>
+      </w:r>
+      <w:r>
+        <w:rPr>
+          <w:rFonts w:ascii="David" w:hAnsi="David" w:cs="David"/>
+          <w:color w:val="FF0000"/>
+        </w:rPr>
+        <w:t>u</w:t>
+      </w:r>
+      <w:r>
+        <w:rPr>
+          <w:rFonts w:ascii="David" w:hAnsi="David" w:cs="David" w:hint="cs"/>
+          <w:color w:val="FF0000"/>
+          <w:rtl/>
+        </w:rPr>
+        <w:t xml:space="preserve"> ממוצע)</w:t>
+      </w:r>
+      <w:r>
+        <w:rPr>
+          <w:rFonts w:ascii="David" w:hAnsi="David" w:cs="David" w:hint="cs"/>
+          <w:color w:val="FF0000"/>
+          <w:rtl/>
+        </w:rPr>
+        <w:t xml:space="preserve"> </w:t>
+      </w:r>
+      <w:r>
+        <w:rPr>
+          <w:rFonts w:ascii="David" w:hAnsi="David" w:cs="David"/>
+          <w:color w:val="FF0000"/>
+          <w:rtl/>
+        </w:rPr>
+        <w:t>–</w:t>
+      </w:r>
+      <w:r>
+        <w:rPr>
+          <w:rFonts w:ascii="David" w:hAnsi="David" w:cs="David" w:hint="cs"/>
+          <w:color w:val="FF0000"/>
+          <w:rtl/>
+        </w:rPr>
+        <w:t xml:space="preserve"> </w:t>
+      </w:r>
+      <w:r>
+        <w:rPr>
+          <w:rFonts w:ascii="David" w:hAnsi="David" w:cs="David"/>
+          <w:color w:val="FF0000"/>
+        </w:rPr>
+        <w:t>du/</w:t>
+      </w:r>
+      <w:proofErr w:type="spellStart"/>
+      <w:r>
+        <w:rPr>
+          <w:rFonts w:ascii="David" w:hAnsi="David" w:cs="David"/>
+          <w:color w:val="FF0000"/>
+        </w:rPr>
+        <w:t>dz</w:t>
+      </w:r>
+      <w:proofErr w:type="spellEnd"/>
+      <w:r>
+        <w:rPr>
+          <w:rFonts w:ascii="David" w:hAnsi="David" w:cs="David" w:hint="cs"/>
+          <w:color w:val="FF0000"/>
+          <w:rtl/>
+        </w:rPr>
+        <w:t>. בכיוון מעלה (</w:t>
+      </w:r>
+      <w:r>
+        <w:rPr>
+          <w:rFonts w:ascii="David" w:hAnsi="David" w:cs="David"/>
+          <w:color w:val="FF0000"/>
+        </w:rPr>
+        <w:t>w</w:t>
+      </w:r>
+      <w:r>
+        <w:rPr>
+          <w:rFonts w:ascii="David" w:hAnsi="David" w:cs="David" w:hint="cs"/>
+          <w:color w:val="FF0000"/>
+          <w:rtl/>
+        </w:rPr>
+        <w:t xml:space="preserve">) אפשר להגיד שממוצע </w:t>
+      </w:r>
+      <w:proofErr w:type="spellStart"/>
+      <w:r>
+        <w:rPr>
+          <w:rFonts w:ascii="David" w:hAnsi="David" w:cs="David" w:hint="cs"/>
+          <w:color w:val="FF0000"/>
+          <w:rtl/>
+        </w:rPr>
+        <w:t>הפלקטואציות</w:t>
+      </w:r>
+      <w:proofErr w:type="spellEnd"/>
+      <w:r>
+        <w:rPr>
+          <w:rFonts w:ascii="David" w:hAnsi="David" w:cs="David" w:hint="cs"/>
+          <w:color w:val="FF0000"/>
+          <w:rtl/>
+        </w:rPr>
+        <w:t xml:space="preserve"> הוא אפס ולכן זניח. </w:t>
+      </w:r>
+    </w:p>
+    <w:p>
+      <w:pPr>
+        <w:bidi/>
+        <w:spacing w:line="360" w:lineRule="auto"/>
+        <w:ind w:right="-2" w:firstLine="720"/>
+        <w:jc w:val="both"/>
+        <w:rPr>
+          <w:rFonts w:ascii="David" w:hAnsi="David" w:cs="David"/>
+          <w:color w:val="FF0000"/>
+          <w:rtl/>
+        </w:rPr>
+      </w:pPr>
+      <w:r>
+        <w:rPr>
+          <w:rFonts w:ascii="David" w:hAnsi="David" w:cs="David" w:hint="cs"/>
+          <w:color w:val="FF0000"/>
+          <w:rtl/>
+        </w:rPr>
+        <w:t xml:space="preserve">טורבולנציה תרמית </w:t>
+      </w:r>
+      <w:r>
+        <w:rPr>
+          <w:rFonts w:ascii="David" w:hAnsi="David" w:cs="David"/>
+          <w:color w:val="FF0000"/>
+          <w:rtl/>
+        </w:rPr>
+        <w:t>–</w:t>
+      </w:r>
+      <w:r>
+        <w:rPr>
+          <w:rFonts w:ascii="David" w:hAnsi="David" w:cs="David" w:hint="cs"/>
+          <w:color w:val="FF0000"/>
+          <w:rtl/>
+        </w:rPr>
+        <w:t xml:space="preserve"> </w:t>
+      </w:r>
+      <w:r>
+        <w:rPr>
+          <w:rFonts w:ascii="David" w:hAnsi="David" w:cs="David"/>
+          <w:color w:val="FF0000"/>
+        </w:rPr>
+        <w:t>dT/</w:t>
+      </w:r>
+      <w:proofErr w:type="spellStart"/>
+      <w:r>
+        <w:rPr>
+          <w:rFonts w:ascii="David" w:hAnsi="David" w:cs="David"/>
+          <w:color w:val="FF0000"/>
+        </w:rPr>
+        <w:t>dz</w:t>
+      </w:r>
+      <w:proofErr w:type="spellEnd"/>
+      <w:r>
+        <w:rPr>
+          <w:rFonts w:ascii="David" w:hAnsi="David" w:cs="David" w:hint="cs"/>
+          <w:color w:val="FF0000"/>
+          <w:rtl/>
+        </w:rPr>
+        <w:t xml:space="preserve"> </w:t>
+      </w:r>
+      <w:r>
+        <w:rPr>
+          <w:rFonts w:ascii="David" w:hAnsi="David" w:cs="David" w:hint="cs"/>
+          <w:color w:val="FF0000"/>
+          <w:rtl/>
+        </w:rPr>
+        <w:t>(</w:t>
+      </w:r>
+      <w:r>
+        <w:rPr>
+          <w:rFonts w:ascii="David" w:hAnsi="David" w:cs="David"/>
+          <w:color w:val="FF0000"/>
+        </w:rPr>
+        <w:t>T</w:t>
+      </w:r>
+      <w:r>
+        <w:rPr>
+          <w:rFonts w:ascii="David" w:hAnsi="David" w:cs="David" w:hint="cs"/>
+          <w:color w:val="FF0000"/>
+          <w:rtl/>
+        </w:rPr>
+        <w:t xml:space="preserve"> ממוצע)</w:t>
+      </w:r>
+    </w:p>
+    <w:p>
+      <w:pPr>
+        <w:bidi/>
+        <w:spacing w:line="360" w:lineRule="auto"/>
+        <w:ind w:right="-2" w:firstLine="720"/>
+        <w:jc w:val="both"/>
+        <w:rPr>
+          <w:rFonts w:ascii="David" w:hAnsi="David" w:cs="David"/>
+          <w:color w:val="FF0000"/>
+        </w:rPr>
+      </w:pPr>
+      <w:r>
+        <w:rPr>
+          <w:rFonts w:ascii="David" w:hAnsi="David" w:cs="David" w:hint="cs"/>
+          <w:color w:val="FF0000"/>
+          <w:rtl/>
+        </w:rPr>
+        <w:t xml:space="preserve">אולי אוריה </w:t>
+      </w:r>
+      <w:r>
+        <w:rPr>
+          <w:rFonts w:ascii="David" w:hAnsi="David" w:cs="David" w:hint="cs"/>
+          <w:color w:val="FF0000"/>
+          <w:rtl/>
+        </w:rPr>
+        <w:t xml:space="preserve">צריך </w:t>
+      </w:r>
+      <w:r>
+        <w:rPr>
+          <w:rFonts w:ascii="David" w:hAnsi="David" w:cs="David" w:hint="cs"/>
+          <w:color w:val="FF0000"/>
+          <w:rtl/>
+        </w:rPr>
+        <w:t xml:space="preserve">למדוד לחות עם </w:t>
+      </w:r>
+      <w:proofErr w:type="spellStart"/>
+      <w:r>
+        <w:rPr>
+          <w:rFonts w:ascii="David" w:hAnsi="David" w:cs="David" w:hint="cs"/>
+          <w:color w:val="FF0000"/>
+          <w:rtl/>
+        </w:rPr>
+        <w:t>רחפן</w:t>
+      </w:r>
+      <w:proofErr w:type="spellEnd"/>
+    </w:p>
+    <w:p>
+      <w:pPr>
+        <w:bidi/>
+        <w:spacing w:line="360" w:lineRule="auto"/>
+        <w:ind w:right="-2" w:firstLine="720"/>
+        <w:jc w:val="both"/>
+        <w:rPr>
+          <w:rFonts w:ascii="David" w:hAnsi="David" w:cs="David"/>
+          <w:color w:val="FF0000"/>
+          <w:rtl/>
+        </w:rPr>
+      </w:pPr>
+      <w:r>
+        <w:rPr>
+          <w:rFonts w:ascii="David" w:hAnsi="David" w:cs="David" w:hint="cs"/>
+          <w:color w:val="FF0000"/>
+          <w:rtl/>
+        </w:rPr>
+        <w:t xml:space="preserve">הפרעות במישור איקס וואי יוצרים שובלים וטורבולנציה </w:t>
+      </w:r>
+      <w:r>
+        <w:rPr>
+          <w:rFonts w:ascii="David" w:hAnsi="David" w:cs="David"/>
+          <w:color w:val="FF0000"/>
+        </w:rPr>
+        <w:t>downwind</w:t>
+      </w:r>
+      <w:r>
+        <w:rPr>
+          <w:rFonts w:ascii="David" w:hAnsi="David" w:cs="David" w:hint="cs"/>
+          <w:color w:val="FF0000"/>
+          <w:rtl/>
+        </w:rPr>
+        <w:t xml:space="preserve"> (אותו גובה </w:t>
+      </w:r>
+      <w:r>
+        <w:rPr>
+          <w:rFonts w:ascii="David" w:hAnsi="David" w:cs="David"/>
+          <w:color w:val="FF0000"/>
+        </w:rPr>
+        <w:t>z</w:t>
+      </w:r>
+      <w:r>
+        <w:rPr>
+          <w:rFonts w:ascii="David" w:hAnsi="David" w:cs="David" w:hint="cs"/>
+          <w:color w:val="FF0000"/>
+          <w:rtl/>
+        </w:rPr>
+        <w:t xml:space="preserve">). זה גזירת רוח במישור. בכיוון </w:t>
+      </w:r>
+      <w:proofErr w:type="spellStart"/>
+      <w:r>
+        <w:rPr>
+          <w:rFonts w:ascii="David" w:hAnsi="David" w:cs="David" w:hint="cs"/>
+          <w:color w:val="FF0000"/>
+          <w:rtl/>
+        </w:rPr>
+        <w:t>הורטיקלי</w:t>
+      </w:r>
+      <w:proofErr w:type="spellEnd"/>
+      <w:r>
+        <w:rPr>
+          <w:rFonts w:ascii="David" w:hAnsi="David" w:cs="David" w:hint="cs"/>
+          <w:color w:val="FF0000"/>
+          <w:rtl/>
+        </w:rPr>
+        <w:t xml:space="preserve"> כתוצאה </w:t>
+      </w:r>
+      <w:proofErr w:type="spellStart"/>
+      <w:r>
+        <w:rPr>
+          <w:rFonts w:ascii="David" w:hAnsi="David" w:cs="David" w:hint="cs"/>
+          <w:color w:val="FF0000"/>
+          <w:rtl/>
+        </w:rPr>
+        <w:t>מחיספוס</w:t>
+      </w:r>
+      <w:proofErr w:type="spellEnd"/>
+      <w:r>
+        <w:rPr>
+          <w:rFonts w:ascii="David" w:hAnsi="David" w:cs="David" w:hint="cs"/>
+          <w:color w:val="FF0000"/>
+          <w:rtl/>
+        </w:rPr>
+        <w:t xml:space="preserve"> עם הקרקע. </w:t>
+      </w:r>
+    </w:p>
+    <w:p>
+      <w:pPr>
+        <w:bidi/>
+        <w:spacing w:line="360" w:lineRule="auto"/>
+        <w:ind w:right="-2" w:firstLine="720"/>
+        <w:jc w:val="both"/>
+        <w:rPr>
+          <w:rFonts w:ascii="David" w:hAnsi="David" w:cs="David"/>
+          <w:color w:val="FF0000"/>
+          <w:rtl/>
+        </w:rPr>
+      </w:pPr>
+      <w:r>
+        <w:rPr>
+          <w:rFonts w:ascii="David" w:hAnsi="David" w:cs="David" w:hint="cs"/>
+          <w:color w:val="FF0000"/>
+          <w:rtl/>
+        </w:rPr>
+        <w:t xml:space="preserve">עוד תופעה שיוצרת טורבולנציה זה ציפה תרמית, כתוצאה משינוים תרמיים. רק בכיוון </w:t>
+      </w:r>
+      <w:r>
+        <w:rPr>
+          <w:rFonts w:ascii="David" w:hAnsi="David" w:cs="David"/>
+          <w:color w:val="FF0000"/>
+        </w:rPr>
+        <w:t>z</w:t>
+      </w:r>
+      <w:r>
+        <w:rPr>
+          <w:rFonts w:ascii="David" w:hAnsi="David" w:cs="David" w:hint="cs"/>
+          <w:color w:val="FF0000"/>
+          <w:rtl/>
+        </w:rPr>
+        <w:t xml:space="preserve">. </w:t>
+      </w:r>
+    </w:p>
+    <w:p>
+      <w:pPr>
+        <w:bidi/>
+        <w:spacing w:line="360" w:lineRule="auto"/>
+        <w:ind w:right="-2" w:firstLine="720"/>
+        <w:jc w:val="both"/>
+        <w:rPr>
+          <w:rFonts w:ascii="David" w:hAnsi="David" w:cs="David"/>
+          <w:color w:val="FF0000"/>
+          <w:rtl/>
+        </w:rPr>
+      </w:pPr>
+      <w:r>
+        <w:rPr>
+          <w:rFonts w:ascii="David" w:hAnsi="David" w:cs="David" w:hint="cs"/>
+          <w:color w:val="FF0000"/>
+          <w:rtl/>
         </w:rPr>
         <w:lastRenderedPageBreak/>
-        <w:t>turbulence</w:t>
-      </w:r>
-      <w:r>
-        <w:rPr>
-          <w:rFonts w:ascii="David" w:hAnsi="David" w:cs="David"/>
-          <w:color w:val="000000" w:themeColor="text1"/>
-        </w:rPr>
-        <w:t xml:space="preserve"> </w:t>
-      </w:r>
-      <w:r>
-        <w:rPr>
-          <w:rFonts w:ascii="David" w:hAnsi="David" w:cs="David" w:hint="cs"/>
-          <w:color w:val="000000" w:themeColor="text1"/>
-        </w:rPr>
-        <w:t xml:space="preserve">and buoyant generation of turbulence. </w:t>
-      </w:r>
-      <w:r>
-        <w:rPr>
-          <w:rFonts w:ascii="David" w:hAnsi="David" w:cs="David"/>
-          <w:color w:val="000000" w:themeColor="text1"/>
-        </w:rPr>
-        <w:br/>
-      </w:r>
-      <w:r>
-        <w:rPr>
-          <w:rFonts w:ascii="David" w:hAnsi="David" w:cs="David" w:hint="cs"/>
-          <w:color w:val="000000" w:themeColor="text1"/>
-        </w:rPr>
-        <w:t xml:space="preserve">Fluctuations in </w:t>
-      </w:r>
-      <w:r>
-        <w:rPr>
-          <w:rFonts w:ascii="David" w:hAnsi="David" w:cs="David" w:hint="cs"/>
-          <w:color w:val="000000" w:themeColor="text1"/>
-        </w:rPr>
-        <w:t xml:space="preserve">wind direction may represent </w:t>
-      </w:r>
-      <w:r>
-        <w:rPr>
-          <w:rFonts w:ascii="David" w:hAnsi="David" w:cs="David" w:hint="cs"/>
-          <w:color w:val="000000" w:themeColor="text1"/>
-        </w:rPr>
-        <w:t xml:space="preserve">mechanical turbulence that </w:t>
-      </w:r>
-      <w:r>
-        <w:rPr>
-          <w:rFonts w:ascii="David" w:hAnsi="David" w:cs="David" w:hint="cs"/>
-          <w:color w:val="000000" w:themeColor="text1"/>
-        </w:rPr>
-        <w:t>is formed by the friction with Earth’s surface</w:t>
-      </w:r>
-      <w:r>
-        <w:rPr>
-          <w:rFonts w:ascii="David" w:hAnsi="David" w:cs="David"/>
-          <w:color w:val="000000" w:themeColor="text1"/>
-        </w:rPr>
-        <w:t xml:space="preserve"> (</w:t>
-      </w:r>
-      <w:r>
-        <w:rPr>
-          <w:rFonts w:ascii="David" w:hAnsi="David" w:cs="David" w:hint="cs"/>
-          <w:color w:val="000000" w:themeColor="text1"/>
-          <w:rtl/>
-        </w:rPr>
-        <w:t xml:space="preserve">זה גם בציר </w:t>
-      </w:r>
-      <w:r>
-        <w:rPr>
-          <w:rFonts w:ascii="David" w:hAnsi="David" w:cs="David"/>
-          <w:color w:val="000000" w:themeColor="text1"/>
-        </w:rPr>
-        <w:t>Z</w:t>
-      </w:r>
-      <w:r>
-        <w:rPr>
-          <w:rFonts w:ascii="David" w:hAnsi="David" w:cs="David"/>
-          <w:color w:val="000000" w:themeColor="text1"/>
-        </w:rPr>
-        <w:t>)</w:t>
-      </w:r>
-      <w:r>
-        <w:rPr>
-          <w:rFonts w:ascii="David" w:hAnsi="David" w:cs="David" w:hint="cs"/>
-          <w:color w:val="000000" w:themeColor="text1"/>
-        </w:rPr>
-        <w:t xml:space="preserve">. </w:t>
-      </w:r>
-      <w:r>
-        <w:rPr>
-          <w:rFonts w:ascii="David" w:hAnsi="David" w:cs="David" w:hint="cs"/>
-          <w:color w:val="FF0000"/>
-        </w:rPr>
-        <w:t xml:space="preserve">Distinguishing between daytime and nighttime takes into consideration </w:t>
-      </w:r>
-      <w:r>
-        <w:rPr>
-          <w:rFonts w:ascii="David" w:hAnsi="David" w:cs="David" w:hint="cs"/>
-          <w:color w:val="FF0000"/>
-        </w:rPr>
-        <w:t xml:space="preserve">buoyant </w:t>
-      </w:r>
-      <w:r>
-        <w:rPr>
-          <w:rFonts w:ascii="David" w:hAnsi="David" w:cs="David" w:hint="cs"/>
-          <w:color w:val="FF0000"/>
-        </w:rPr>
-        <w:t xml:space="preserve">turbulence generated by </w:t>
-      </w:r>
-      <w:r>
-        <w:rPr>
-          <w:rFonts w:ascii="David" w:hAnsi="David" w:cs="David" w:hint="cs"/>
-          <w:color w:val="FF0000"/>
-        </w:rPr>
-        <w:t>… all kinds of processes</w:t>
-      </w:r>
-      <w:proofErr w:type="gramStart"/>
-      <w:r>
-        <w:rPr>
-          <w:rFonts w:ascii="David" w:hAnsi="David" w:cs="David" w:hint="cs"/>
-          <w:color w:val="FF0000"/>
-        </w:rPr>
-        <w:t>….</w:t>
-      </w:r>
-      <w:r>
-        <w:rPr>
-          <w:rFonts w:ascii="David" w:hAnsi="David" w:cs="David" w:hint="cs"/>
-          <w:color w:val="FF0000"/>
-        </w:rPr>
-        <w:t>NOT</w:t>
-      </w:r>
-      <w:proofErr w:type="gramEnd"/>
-      <w:r>
-        <w:rPr>
-          <w:rFonts w:ascii="David" w:hAnsi="David" w:cs="David" w:hint="cs"/>
-          <w:color w:val="FF0000"/>
-        </w:rPr>
-        <w:t xml:space="preserve"> SURE</w:t>
-      </w:r>
-      <w:r>
-        <w:rPr>
-          <w:rFonts w:ascii="David" w:hAnsi="David" w:cs="David" w:hint="cs"/>
-          <w:color w:val="FF0000"/>
-        </w:rPr>
-        <w:t xml:space="preserve"> ABOUT THIS</w:t>
-      </w:r>
-    </w:p>
-    <w:p>
-      <w:pPr>
-        <w:bidi/>
-        <w:spacing w:line="360" w:lineRule="auto"/>
-        <w:ind w:right="-2" w:firstLine="720"/>
-        <w:jc w:val="both"/>
-        <w:rPr>
-          <w:rFonts w:ascii="David" w:hAnsi="David" w:cs="David" w:hint="cs"/>
-          <w:color w:val="FF0000"/>
-          <w:rtl/>
-        </w:rPr>
-      </w:pPr>
-      <w:r>
-        <w:rPr>
-          <w:rFonts w:ascii="David" w:hAnsi="David" w:cs="David" w:hint="cs"/>
-          <w:color w:val="FF0000"/>
-          <w:rtl/>
-        </w:rPr>
-        <w:t xml:space="preserve">טורבולנציה </w:t>
-      </w:r>
-      <w:r>
-        <w:rPr>
-          <w:rFonts w:ascii="David" w:hAnsi="David" w:cs="David" w:hint="cs"/>
-          <w:color w:val="FF0000"/>
-          <w:rtl/>
-        </w:rPr>
-        <w:t>מכאני</w:t>
-      </w:r>
-      <w:r>
-        <w:rPr>
-          <w:rFonts w:ascii="David" w:hAnsi="David" w:cs="David" w:hint="cs"/>
-          <w:color w:val="FF0000"/>
-          <w:rtl/>
-        </w:rPr>
-        <w:t>ת</w:t>
-      </w:r>
-      <w:r>
-        <w:rPr>
-          <w:rFonts w:ascii="David" w:hAnsi="David" w:cs="David" w:hint="cs"/>
-          <w:color w:val="FF0000"/>
-          <w:rtl/>
-        </w:rPr>
-        <w:t xml:space="preserve"> (</w:t>
-      </w:r>
-      <w:r>
-        <w:rPr>
-          <w:rFonts w:ascii="David" w:hAnsi="David" w:cs="David"/>
-          <w:color w:val="FF0000"/>
-        </w:rPr>
-        <w:t>u</w:t>
-      </w:r>
-      <w:r>
-        <w:rPr>
-          <w:rFonts w:ascii="David" w:hAnsi="David" w:cs="David" w:hint="cs"/>
-          <w:color w:val="FF0000"/>
-          <w:rtl/>
-        </w:rPr>
-        <w:t xml:space="preserve"> ממוצע)</w:t>
-      </w:r>
-      <w:r>
-        <w:rPr>
-          <w:rFonts w:ascii="David" w:hAnsi="David" w:cs="David" w:hint="cs"/>
-          <w:color w:val="FF0000"/>
-          <w:rtl/>
-        </w:rPr>
-        <w:t xml:space="preserve"> </w:t>
-      </w:r>
-      <w:r>
-        <w:rPr>
-          <w:rFonts w:ascii="David" w:hAnsi="David" w:cs="David"/>
-          <w:color w:val="FF0000"/>
-          <w:rtl/>
-        </w:rPr>
-        <w:t>–</w:t>
-      </w:r>
-      <w:r>
-        <w:rPr>
-          <w:rFonts w:ascii="David" w:hAnsi="David" w:cs="David" w:hint="cs"/>
-          <w:color w:val="FF0000"/>
-          <w:rtl/>
-        </w:rPr>
-        <w:t xml:space="preserve"> </w:t>
-      </w:r>
-      <w:r>
-        <w:rPr>
-          <w:rFonts w:ascii="David" w:hAnsi="David" w:cs="David"/>
-          <w:color w:val="FF0000"/>
-        </w:rPr>
-        <w:t>du/</w:t>
-      </w:r>
-      <w:proofErr w:type="spellStart"/>
-      <w:r>
-        <w:rPr>
-          <w:rFonts w:ascii="David" w:hAnsi="David" w:cs="David"/>
-          <w:color w:val="FF0000"/>
-        </w:rPr>
-        <w:t>dz</w:t>
-      </w:r>
-      <w:proofErr w:type="spellEnd"/>
-      <w:r>
-        <w:rPr>
-          <w:rFonts w:ascii="David" w:hAnsi="David" w:cs="David" w:hint="cs"/>
-          <w:color w:val="FF0000"/>
-          <w:rtl/>
-        </w:rPr>
-        <w:t>. בכיוון מעלה (</w:t>
-      </w:r>
-      <w:r>
-        <w:rPr>
-          <w:rFonts w:ascii="David" w:hAnsi="David" w:cs="David"/>
-          <w:color w:val="FF0000"/>
-        </w:rPr>
-        <w:t>w</w:t>
-      </w:r>
-      <w:r>
-        <w:rPr>
-          <w:rFonts w:ascii="David" w:hAnsi="David" w:cs="David" w:hint="cs"/>
-          <w:color w:val="FF0000"/>
-          <w:rtl/>
-        </w:rPr>
-        <w:t xml:space="preserve">) אפשר להגיד שממוצע </w:t>
-      </w:r>
-      <w:proofErr w:type="spellStart"/>
-      <w:r>
-        <w:rPr>
-          <w:rFonts w:ascii="David" w:hAnsi="David" w:cs="David" w:hint="cs"/>
-          <w:color w:val="FF0000"/>
-          <w:rtl/>
-        </w:rPr>
-        <w:t>הפלקטואציות</w:t>
-      </w:r>
-      <w:proofErr w:type="spellEnd"/>
-      <w:r>
-        <w:rPr>
-          <w:rFonts w:ascii="David" w:hAnsi="David" w:cs="David" w:hint="cs"/>
-          <w:color w:val="FF0000"/>
-          <w:rtl/>
-        </w:rPr>
-        <w:t xml:space="preserve"> הוא אפס ולכן זניח. </w:t>
-      </w:r>
-    </w:p>
-    <w:p>
-      <w:pPr>
-        <w:bidi/>
-        <w:spacing w:line="360" w:lineRule="auto"/>
-        <w:ind w:right="-2" w:firstLine="720"/>
-        <w:jc w:val="both"/>
-        <w:rPr>
-          <w:rFonts w:ascii="David" w:hAnsi="David" w:cs="David"/>
-          <w:color w:val="FF0000"/>
-          <w:rtl/>
-        </w:rPr>
-      </w:pPr>
-      <w:r>
-        <w:rPr>
-          <w:rFonts w:ascii="David" w:hAnsi="David" w:cs="David" w:hint="cs"/>
-          <w:color w:val="FF0000"/>
-          <w:rtl/>
-        </w:rPr>
-        <w:t xml:space="preserve">טורבולנציה תרמית </w:t>
-      </w:r>
-      <w:r>
-        <w:rPr>
-          <w:rFonts w:ascii="David" w:hAnsi="David" w:cs="David"/>
-          <w:color w:val="FF0000"/>
-          <w:rtl/>
-        </w:rPr>
-        <w:t>–</w:t>
-      </w:r>
-      <w:r>
-        <w:rPr>
-          <w:rFonts w:ascii="David" w:hAnsi="David" w:cs="David" w:hint="cs"/>
-          <w:color w:val="FF0000"/>
-          <w:rtl/>
-        </w:rPr>
-        <w:t xml:space="preserve"> </w:t>
-      </w:r>
-      <w:r>
-        <w:rPr>
-          <w:rFonts w:ascii="David" w:hAnsi="David" w:cs="David"/>
-          <w:color w:val="FF0000"/>
-        </w:rPr>
-        <w:t>dT/</w:t>
-      </w:r>
-      <w:proofErr w:type="spellStart"/>
-      <w:r>
-        <w:rPr>
-          <w:rFonts w:ascii="David" w:hAnsi="David" w:cs="David"/>
-          <w:color w:val="FF0000"/>
-        </w:rPr>
-        <w:t>dz</w:t>
-      </w:r>
-      <w:proofErr w:type="spellEnd"/>
-      <w:r>
-        <w:rPr>
-          <w:rFonts w:ascii="David" w:hAnsi="David" w:cs="David" w:hint="cs"/>
-          <w:color w:val="FF0000"/>
-          <w:rtl/>
-        </w:rPr>
-        <w:t xml:space="preserve"> </w:t>
-      </w:r>
-      <w:r>
-        <w:rPr>
-          <w:rFonts w:ascii="David" w:hAnsi="David" w:cs="David" w:hint="cs"/>
-          <w:color w:val="FF0000"/>
-          <w:rtl/>
-        </w:rPr>
-        <w:t>(</w:t>
-      </w:r>
-      <w:r>
-        <w:rPr>
-          <w:rFonts w:ascii="David" w:hAnsi="David" w:cs="David"/>
-          <w:color w:val="FF0000"/>
-        </w:rPr>
-        <w:t>T</w:t>
-      </w:r>
-      <w:r>
-        <w:rPr>
-          <w:rFonts w:ascii="David" w:hAnsi="David" w:cs="David" w:hint="cs"/>
-          <w:color w:val="FF0000"/>
-          <w:rtl/>
-        </w:rPr>
-        <w:t xml:space="preserve"> ממוצע)</w:t>
-      </w:r>
-    </w:p>
-    <w:p>
-      <w:pPr>
-        <w:bidi/>
-        <w:spacing w:line="360" w:lineRule="auto"/>
-        <w:ind w:right="-2" w:firstLine="720"/>
-        <w:jc w:val="both"/>
-        <w:rPr>
-          <w:rFonts w:ascii="David" w:hAnsi="David" w:cs="David"/>
-          <w:color w:val="FF0000"/>
-        </w:rPr>
-      </w:pPr>
-      <w:r>
-        <w:rPr>
-          <w:rFonts w:ascii="David" w:hAnsi="David" w:cs="David" w:hint="cs"/>
-          <w:color w:val="FF0000"/>
-          <w:rtl/>
-        </w:rPr>
-        <w:t xml:space="preserve">אולי אוריה </w:t>
-      </w:r>
-      <w:r>
-        <w:rPr>
-          <w:rFonts w:ascii="David" w:hAnsi="David" w:cs="David" w:hint="cs"/>
-          <w:color w:val="FF0000"/>
-          <w:rtl/>
-        </w:rPr>
-        <w:t xml:space="preserve">צריך </w:t>
-      </w:r>
-      <w:r>
-        <w:rPr>
-          <w:rFonts w:ascii="David" w:hAnsi="David" w:cs="David" w:hint="cs"/>
-          <w:color w:val="FF0000"/>
-          <w:rtl/>
-        </w:rPr>
-        <w:t xml:space="preserve">למדוד לחות עם </w:t>
-      </w:r>
-      <w:proofErr w:type="spellStart"/>
-      <w:r>
-        <w:rPr>
-          <w:rFonts w:ascii="David" w:hAnsi="David" w:cs="David" w:hint="cs"/>
-          <w:color w:val="FF0000"/>
-          <w:rtl/>
-        </w:rPr>
-        <w:t>רחפן</w:t>
-      </w:r>
-      <w:proofErr w:type="spellEnd"/>
-    </w:p>
-    <w:p>
-      <w:pPr>
-        <w:bidi/>
-        <w:spacing w:line="360" w:lineRule="auto"/>
-        <w:ind w:right="-2" w:firstLine="720"/>
-        <w:jc w:val="both"/>
-        <w:rPr>
-          <w:rFonts w:ascii="David" w:hAnsi="David" w:cs="David"/>
-          <w:color w:val="FF0000"/>
-          <w:rtl/>
-        </w:rPr>
-      </w:pPr>
-      <w:r>
-        <w:rPr>
-          <w:rFonts w:ascii="David" w:hAnsi="David" w:cs="David" w:hint="cs"/>
-          <w:color w:val="FF0000"/>
-          <w:rtl/>
-        </w:rPr>
-        <w:t xml:space="preserve">הפרעות במישור איקס וואי יוצרים שובלים וטורבולנציה </w:t>
-      </w:r>
-      <w:r>
-        <w:rPr>
-          <w:rFonts w:ascii="David" w:hAnsi="David" w:cs="David"/>
-          <w:color w:val="FF0000"/>
-        </w:rPr>
-        <w:t>downwind</w:t>
-      </w:r>
-      <w:r>
-        <w:rPr>
-          <w:rFonts w:ascii="David" w:hAnsi="David" w:cs="David" w:hint="cs"/>
-          <w:color w:val="FF0000"/>
-          <w:rtl/>
-        </w:rPr>
-        <w:t xml:space="preserve"> (אותו גובה </w:t>
-      </w:r>
-      <w:r>
-        <w:rPr>
-          <w:rFonts w:ascii="David" w:hAnsi="David" w:cs="David"/>
-          <w:color w:val="FF0000"/>
-        </w:rPr>
-        <w:t>z</w:t>
-      </w:r>
-      <w:r>
-        <w:rPr>
-          <w:rFonts w:ascii="David" w:hAnsi="David" w:cs="David" w:hint="cs"/>
-          <w:color w:val="FF0000"/>
-          <w:rtl/>
-        </w:rPr>
-        <w:t xml:space="preserve">). זה גזירת רוח במישור. בכיוון </w:t>
-      </w:r>
-      <w:proofErr w:type="spellStart"/>
-      <w:r>
-        <w:rPr>
-          <w:rFonts w:ascii="David" w:hAnsi="David" w:cs="David" w:hint="cs"/>
-          <w:color w:val="FF0000"/>
-          <w:rtl/>
-        </w:rPr>
-        <w:t>הורטיקלי</w:t>
-      </w:r>
-      <w:proofErr w:type="spellEnd"/>
-      <w:r>
-        <w:rPr>
-          <w:rFonts w:ascii="David" w:hAnsi="David" w:cs="David" w:hint="cs"/>
-          <w:color w:val="FF0000"/>
-          <w:rtl/>
-        </w:rPr>
-        <w:t xml:space="preserve"> כתוצאה </w:t>
-      </w:r>
-      <w:proofErr w:type="spellStart"/>
-      <w:r>
-        <w:rPr>
-          <w:rFonts w:ascii="David" w:hAnsi="David" w:cs="David" w:hint="cs"/>
-          <w:color w:val="FF0000"/>
-          <w:rtl/>
-        </w:rPr>
-        <w:t>מחיספוס</w:t>
-      </w:r>
-      <w:proofErr w:type="spellEnd"/>
-      <w:r>
-        <w:rPr>
-          <w:rFonts w:ascii="David" w:hAnsi="David" w:cs="David" w:hint="cs"/>
-          <w:color w:val="FF0000"/>
-          <w:rtl/>
-        </w:rPr>
-        <w:t xml:space="preserve"> עם הקרקע. </w:t>
-      </w:r>
-    </w:p>
-    <w:p>
-      <w:pPr>
-        <w:bidi/>
-        <w:spacing w:line="360" w:lineRule="auto"/>
-        <w:ind w:right="-2" w:firstLine="720"/>
-        <w:jc w:val="both"/>
-        <w:rPr>
-          <w:rFonts w:ascii="David" w:hAnsi="David" w:cs="David"/>
-          <w:color w:val="FF0000"/>
-          <w:rtl/>
-        </w:rPr>
-      </w:pPr>
-      <w:r>
-        <w:rPr>
-          <w:rFonts w:ascii="David" w:hAnsi="David" w:cs="David" w:hint="cs"/>
-          <w:color w:val="FF0000"/>
-          <w:rtl/>
-        </w:rPr>
-        <w:t xml:space="preserve">עוד תופעה שיוצרת טורבולנציה זה ציפה תרמית, כתוצאה משינוים תרמיים. רק בכיוון </w:t>
-      </w:r>
-      <w:r>
-        <w:rPr>
-          <w:rFonts w:ascii="David" w:hAnsi="David" w:cs="David"/>
-          <w:color w:val="FF0000"/>
-        </w:rPr>
-        <w:t>z</w:t>
-      </w:r>
-      <w:r>
-        <w:rPr>
-          <w:rFonts w:ascii="David" w:hAnsi="David" w:cs="David" w:hint="cs"/>
-          <w:color w:val="FF0000"/>
-          <w:rtl/>
-        </w:rPr>
-        <w:t xml:space="preserve">. </w:t>
-      </w:r>
-    </w:p>
-    <w:p>
-      <w:pPr>
-        <w:bidi/>
-        <w:spacing w:line="360" w:lineRule="auto"/>
-        <w:ind w:right="-2" w:firstLine="720"/>
-        <w:jc w:val="both"/>
-        <w:rPr>
-          <w:rFonts w:ascii="David" w:hAnsi="David" w:cs="David"/>
-          <w:color w:val="FF0000"/>
-          <w:rtl/>
-        </w:rPr>
-      </w:pPr>
-      <w:r>
-        <w:rPr>
-          <w:rFonts w:ascii="David" w:hAnsi="David" w:cs="David" w:hint="cs"/>
-          <w:color w:val="FF0000"/>
-          <w:rtl/>
-        </w:rPr>
         <w:t xml:space="preserve">המכאני תמיד מעודד טורבולנציה. תרמי יכול או לעודד טורבולנציה או לדכא טורבולנציה, תלוי במצב האטמוספירי. </w:t>
       </w:r>
     </w:p>
@@ -12645,15 +14051,7 @@
           <w:rFonts w:ascii="David" w:hAnsi="David" w:cs="David" w:hint="cs"/>
           <w:color w:val="000000"/>
         </w:rPr>
-        <w:t xml:space="preserve"> atmosphere to distinguish </w:t>
-      </w:r>
-      <w:r>
-        <w:rPr>
-          <w:rFonts w:ascii="David" w:hAnsi="David" w:cs="David" w:hint="cs"/>
-          <w:color w:val="000000"/>
-        </w:rPr>
-        <w:lastRenderedPageBreak/>
-        <w:t>between the absolutely stable and absolutely unstable conditions</w:t>
+        <w:t xml:space="preserve"> atmosphere to distinguish between the absolutely stable and absolutely unstable conditions</w:t>
       </w:r>
       <w:r>
         <w:rPr>
@@ -14792,14 +16190,7 @@
         <w:rPr>
           <w:rFonts w:ascii="David" w:hAnsi="David" w:cs="David" w:hint="cs"/>
         </w:rPr>
-        <w:t xml:space="preserve"> is the set </w:t>
-      </w:r>
-      <w:r>
-        <w:rPr>
-          <w:rFonts w:ascii="David" w:hAnsi="David" w:cs="David" w:hint="cs"/>
-        </w:rPr>
-        <w:lastRenderedPageBreak/>
-        <w:t xml:space="preserve">of sensors, where each sensor, </w:t>
+        <w:t xml:space="preserve"> is the set of sensors, where each sensor, </w:t>
       </w:r>
       <m:oMath>
         <m:r>
@@ -15496,6 +16887,7 @@
         <w:rPr>
           <w:rFonts w:ascii="David" w:hAnsi="David" w:cs="David" w:hint="cs"/>
         </w:rPr>
+        <w:lastRenderedPageBreak/>
         <w:t>For multiple sources scenario, each sensor reading</w:t>
       </w:r>
       <w:r>
@@ -17204,7 +18596,14 @@
         <w:rPr>
           <w:rFonts w:ascii="David" w:hAnsi="David" w:cs="David"/>
         </w:rPr>
-        <w:t xml:space="preserve">weather situations exist, out of them only </w:t>
+        <w:t xml:space="preserve">weather situations exist, out of them </w:t>
+      </w:r>
+      <w:r>
+        <w:rPr>
+          <w:rFonts w:ascii="David" w:hAnsi="David" w:cs="David"/>
+        </w:rPr>
+        <w:lastRenderedPageBreak/>
+        <w:t xml:space="preserve">only </w:t>
       </w:r>
       <w:r>
         <w:rPr>
@@ -18101,7 +19500,6 @@
               <w:rFonts w:ascii="Cambria Math" w:hAnsi="Cambria Math" w:cs="David" w:hint="cs"/>
               <w:color w:val="000000"/>
             </w:rPr>
-            <w:lastRenderedPageBreak/>
             <m:t>C</m:t>
           </m:r>
           <m:d>
@@ -18905,7 +20303,14 @@
         <w:rPr>
           <w:rFonts w:ascii="David" w:hAnsi="David" w:cs="David" w:hint="cs"/>
         </w:rPr>
-        <w:t xml:space="preserve">50 m </w:t>
+        <w:t xml:space="preserve">50 </w:t>
+      </w:r>
+      <w:r>
+        <w:rPr>
+          <w:rFonts w:ascii="David" w:hAnsi="David" w:cs="David" w:hint="cs"/>
+        </w:rPr>
+        <w:lastRenderedPageBreak/>
+        <w:t xml:space="preserve">m </w:t>
       </w:r>
       <w:r>
         <w:rPr>
@@ -19703,15 +21108,7 @@
           <w:rFonts w:ascii="David" w:hAnsi="David" w:cs="David" w:hint="cs"/>
           <w:color w:val="000000"/>
         </w:rPr>
-        <w:t xml:space="preserve">) </w:t>
-      </w:r>
-      <w:r>
-        <w:rPr>
-          <w:rFonts w:ascii="David" w:hAnsi="David" w:cs="David" w:hint="cs"/>
-          <w:color w:val="000000"/>
-        </w:rPr>
-        <w:lastRenderedPageBreak/>
-        <w:t xml:space="preserve">law requires sensors to be employed in populated areas, i.e., inside neighborhoods, ii) placing sensors inside the industrial region could have an effect on the network ability to separate between sources </w:t>
+        <w:t xml:space="preserve">) law requires sensors to be employed in populated areas, i.e., inside neighborhoods, ii) placing sensors inside the industrial region could have an effect on the network ability to separate between sources </w:t>
       </w:r>
       <w:r>
         <w:rPr>
@@ -19784,6 +21181,7 @@
           <w:rFonts w:ascii="David" w:hAnsi="David" w:cs="David" w:hint="cs"/>
           <w:color w:val="000000"/>
         </w:rPr>
+        <w:lastRenderedPageBreak/>
         <w:t>Basic idea:  using PED, using winds and atmospheric stability states that characterize the area.</w:t>
       </w:r>
     </w:p>
@@ -20462,6 +21860,7 @@
           <w:b/>
           <w:bCs/>
         </w:rPr>
+        <w:lastRenderedPageBreak/>
         <w:t>References</w:t>
       </w:r>
     </w:p>
@@ -22036,7 +23435,7 @@
           <w:noProof/>
         </w:rPr>
         <w:tab/>
-        <w:t xml:space="preserve">A. Boubrima, F. Matigot, W. Bechkit, H. Rivano, and A. Ruas, “Optimal deployment of wireless sensor networks for air pollution monitoring,” </w:t>
+        <w:t xml:space="preserve">H. Zhang and C. Liu, “A Review on Node Deployment of Wireless Sensor Network,” </w:t>
       </w:r>
       <w:r>
         <w:rPr>
@@ -22045,14 +23444,14 @@
           <w:iCs/>
           <w:noProof/>
         </w:rPr>
-        <w:t>Proc. - Int. Conf. Comput. Commun. Networks, ICCCN</w:t>
+        <w:t>IJCSI Int. J. Comput. Sci. Issues</w:t>
       </w:r>
       <w:r>
         <w:rPr>
           <w:rFonts w:ascii="David" w:hAnsi="David" w:cs="David"/>
           <w:noProof/>
         </w:rPr>
-        <w:t>, vol. 2015–October, 2015.</w:t>
+        <w:t>, vol. 9, no. 6, pp. 378–383, 2012.</w:t>
       </w:r>
     </w:p>
     <w:p>
@@ -22081,7 +23480,15 @@
           <w:noProof/>
         </w:rPr>
         <w:tab/>
-        <w:t xml:space="preserve">A. Boubrima, W. Bechkit, and H. Rivano, “Optimal WSN Deployment Models for Air Pollution Monitoring,” </w:t>
+        <w:t xml:space="preserve">B. Fishbain, U. Lerner, N. Castell, D. M. B. a Tom Cole-Hunter c, d, Olalekan Popoola e, and A. B. b Tania Martinez Iñiguez c, d, Mark Nieuwenhuijsen c, Milena Jovasevic-Stojanovic f, Dusan Topalovic f, g, Roderic L. Jones e, Karen S. Galea h, YaelEtzion a, </w:t>
+      </w:r>
+      <w:r>
+        <w:rPr>
+          <w:rFonts w:ascii="David" w:hAnsi="David" w:cs="David"/>
+          <w:noProof/>
+        </w:rPr>
+        <w:lastRenderedPageBreak/>
+        <w:t xml:space="preserve">FadiKizel a, Yaela N. Golumbic a, i, Ayelet Baram-Tsabari i, Tamar Yacobi a, Dana Drahler a, Johan, “An evaluation tool kit of air quality micro-sensing units,” </w:t>
       </w:r>
       <w:r>
         <w:rPr>
@@ -22090,22 +23497,14 @@
           <w:iCs/>
           <w:noProof/>
         </w:rPr>
-        <w:t>IEEE Trans. Wirel. Commun.</w:t>
+        <w:t>Sci. Total Environ.</w:t>
       </w:r>
       <w:r>
         <w:rPr>
           <w:rFonts w:ascii="David" w:hAnsi="David" w:cs="David"/>
           <w:noProof/>
         </w:rPr>
-        <w:t xml:space="preserve">, vol. 16, no. 5, pp. 2723–2735, </w:t>
-      </w:r>
-      <w:r>
-        <w:rPr>
-          <w:rFonts w:ascii="David" w:hAnsi="David" w:cs="David"/>
-          <w:noProof/>
-        </w:rPr>
-        <w:lastRenderedPageBreak/>
-        <w:t>2017.</w:t>
+        <w:t>, vol. 575, no. September 2016, pp. 639–648, 2017.</w:t>
       </w:r>
     </w:p>
     <w:p>
@@ -22127,6 +23526,96 @@
           <w:noProof/>
         </w:rPr>
         <w:t>[15]</w:t>
+      </w:r>
+      <w:r>
+        <w:rPr>
+          <w:rFonts w:ascii="David" w:hAnsi="David" w:cs="David"/>
+          <w:noProof/>
+        </w:rPr>
+        <w:tab/>
+        <w:t xml:space="preserve">A. Boubrima, F. Matigot, W. Bechkit, H. Rivano, and A. Ruas, “Optimal deployment of wireless sensor networks for air pollution monitoring,” </w:t>
+      </w:r>
+      <w:r>
+        <w:rPr>
+          <w:rFonts w:ascii="David" w:hAnsi="David" w:cs="David"/>
+          <w:i/>
+          <w:iCs/>
+          <w:noProof/>
+        </w:rPr>
+        <w:t>Proc. - Int. Conf. Comput. Commun. Networks, ICCCN</w:t>
+      </w:r>
+      <w:r>
+        <w:rPr>
+          <w:rFonts w:ascii="David" w:hAnsi="David" w:cs="David"/>
+          <w:noProof/>
+        </w:rPr>
+        <w:t>, vol. 2015–October, 2015.</w:t>
+      </w:r>
+    </w:p>
+    <w:p>
+      <w:pPr>
+        <w:widowControl w:val="0"/>
+        <w:autoSpaceDE w:val="0"/>
+        <w:autoSpaceDN w:val="0"/>
+        <w:adjustRightInd w:val="0"/>
+        <w:spacing w:line="360" w:lineRule="auto"/>
+        <w:ind w:left="640" w:hanging="640"/>
+        <w:rPr>
+          <w:rFonts w:ascii="David" w:hAnsi="David" w:cs="David"/>
+          <w:noProof/>
+        </w:rPr>
+      </w:pPr>
+      <w:r>
+        <w:rPr>
+          <w:rFonts w:ascii="David" w:hAnsi="David" w:cs="David"/>
+          <w:noProof/>
+        </w:rPr>
+        <w:t>[16]</w:t>
+      </w:r>
+      <w:r>
+        <w:rPr>
+          <w:rFonts w:ascii="David" w:hAnsi="David" w:cs="David"/>
+          <w:noProof/>
+        </w:rPr>
+        <w:tab/>
+        <w:t xml:space="preserve">A. Boubrima, W. Bechkit, and H. Rivano, “Optimal WSN Deployment Models for Air Pollution Monitoring,” </w:t>
+      </w:r>
+      <w:r>
+        <w:rPr>
+          <w:rFonts w:ascii="David" w:hAnsi="David" w:cs="David"/>
+          <w:i/>
+          <w:iCs/>
+          <w:noProof/>
+        </w:rPr>
+        <w:t>IEEE Trans. Wirel. Commun.</w:t>
+      </w:r>
+      <w:r>
+        <w:rPr>
+          <w:rFonts w:ascii="David" w:hAnsi="David" w:cs="David"/>
+          <w:noProof/>
+        </w:rPr>
+        <w:t>, vol. 16, no. 5, pp. 2723–2735, 2017.</w:t>
+      </w:r>
+    </w:p>
+    <w:p>
+      <w:pPr>
+        <w:widowControl w:val="0"/>
+        <w:autoSpaceDE w:val="0"/>
+        <w:autoSpaceDN w:val="0"/>
+        <w:adjustRightInd w:val="0"/>
+        <w:spacing w:line="360" w:lineRule="auto"/>
+        <w:ind w:left="640" w:hanging="640"/>
+        <w:rPr>
+          <w:rFonts w:ascii="David" w:hAnsi="David" w:cs="David"/>
+          <w:noProof/>
+        </w:rPr>
+      </w:pPr>
+      <w:r>
+        <w:rPr>
+          <w:rFonts w:ascii="David" w:hAnsi="David" w:cs="David"/>
+          <w:noProof/>
+        </w:rPr>
+        <w:t>[17]</w:t>
       </w:r>
       <w:r>
         <w:rPr>
@@ -22558,6 +24047,7 @@
           <w:color w:val="FF0000"/>
           <w:rtl/>
         </w:rPr>
+        <w:lastRenderedPageBreak/>
         <w:t>מממ</w:t>
       </w:r>
       <w:proofErr w:type="spellEnd"/>
@@ -22734,6 +24224,311 @@
         </w:rPr>
         <w:t xml:space="preserve">אפשר להוסיף מגבלות גם על האזור. </w:t>
       </w:r>
+    </w:p>
+    <w:p>
+      <w:pPr>
+        <w:widowControl w:val="0"/>
+        <w:autoSpaceDE w:val="0"/>
+        <w:autoSpaceDN w:val="0"/>
+        <w:bidi/>
+        <w:adjustRightInd w:val="0"/>
+        <w:spacing w:line="360" w:lineRule="auto"/>
+        <w:rPr>
+          <w:rFonts w:ascii="David" w:hAnsi="David" w:cs="David"/>
+          <w:color w:val="FF0000"/>
+        </w:rPr>
+      </w:pPr>
+    </w:p>
+    <w:p>
+      <w:pPr>
+        <w:widowControl w:val="0"/>
+        <w:autoSpaceDE w:val="0"/>
+        <w:autoSpaceDN w:val="0"/>
+        <w:bidi/>
+        <w:adjustRightInd w:val="0"/>
+        <w:spacing w:line="360" w:lineRule="auto"/>
+        <w:rPr>
+          <w:rFonts w:ascii="David" w:hAnsi="David" w:cs="David"/>
+          <w:color w:val="FF0000"/>
+          <w:rtl/>
+        </w:rPr>
+      </w:pPr>
+      <w:r>
+        <w:rPr>
+          <w:rFonts w:ascii="David" w:hAnsi="David" w:cs="David" w:hint="cs"/>
+          <w:color w:val="FF0000"/>
+          <w:rtl/>
+        </w:rPr>
+        <w:t xml:space="preserve">צריך לזכור </w:t>
+      </w:r>
+      <w:r>
+        <w:rPr>
+          <w:rFonts w:ascii="David" w:hAnsi="David" w:cs="David" w:hint="cs"/>
+          <w:color w:val="FF0000"/>
+          <w:rtl/>
+        </w:rPr>
+        <w:t xml:space="preserve">שמה שאני עושה זה יוצרת מפות ממוצעות של ריכוזים. אני יכולה לעשות את זה גם עם להריץ 30 שנה של דאטה. </w:t>
+      </w:r>
+    </w:p>
+    <w:p>
+      <w:pPr>
+        <w:widowControl w:val="0"/>
+        <w:autoSpaceDE w:val="0"/>
+        <w:autoSpaceDN w:val="0"/>
+        <w:bidi/>
+        <w:adjustRightInd w:val="0"/>
+        <w:spacing w:line="360" w:lineRule="auto"/>
+        <w:rPr>
+          <w:rFonts w:ascii="David" w:hAnsi="David" w:cs="David"/>
+          <w:color w:val="FF0000"/>
+          <w:rtl/>
+        </w:rPr>
+      </w:pPr>
+    </w:p>
+    <w:p>
+      <w:pPr>
+        <w:shd w:val="clear" w:color="auto" w:fill="FFFFFF"/>
+        <w:bidi/>
+        <w:rPr>
+          <w:rFonts w:ascii="David" w:hAnsi="David" w:cs="David"/>
+          <w:color w:val="FF0000"/>
+        </w:rPr>
+      </w:pPr>
+      <w:r>
+        <w:rPr>
+          <w:rFonts w:ascii="David" w:hAnsi="David" w:cs="David"/>
+          <w:color w:val="FF0000"/>
+          <w:rtl/>
+        </w:rPr>
+        <w:t>אפשר להוסיף כ-</w:t>
+      </w:r>
+      <w:r>
+        <w:rPr>
+          <w:rFonts w:ascii="David" w:hAnsi="David" w:cs="David"/>
+          <w:color w:val="FF0000"/>
+        </w:rPr>
+        <w:t>constrain</w:t>
+      </w:r>
+      <w:r>
+        <w:rPr>
+          <w:rFonts w:ascii="David" w:hAnsi="David" w:cs="David"/>
+          <w:color w:val="FF0000"/>
+          <w:rtl/>
+        </w:rPr>
+        <w:t xml:space="preserve"> את העובדה שבהכרח אני יכולה לפתור את בעיית ה-</w:t>
+      </w:r>
+      <w:r>
+        <w:rPr>
+          <w:rFonts w:ascii="David" w:hAnsi="David" w:cs="David"/>
+          <w:color w:val="FF0000"/>
+        </w:rPr>
+        <w:t>STE</w:t>
+      </w:r>
+      <w:r>
+        <w:rPr>
+          <w:rFonts w:ascii="David" w:hAnsi="David" w:cs="David"/>
+          <w:color w:val="FF0000"/>
+          <w:rtl/>
+        </w:rPr>
+        <w:t>. </w:t>
+      </w:r>
+    </w:p>
+    <w:p>
+      <w:pPr>
+        <w:shd w:val="clear" w:color="auto" w:fill="FFFFFF"/>
+        <w:bidi/>
+        <w:rPr>
+          <w:rFonts w:ascii="David" w:hAnsi="David" w:cs="David"/>
+          <w:color w:val="FF0000"/>
+        </w:rPr>
+      </w:pPr>
+      <w:r>
+        <w:rPr>
+          <w:rFonts w:ascii="David" w:hAnsi="David" w:cs="David"/>
+          <w:color w:val="FF0000"/>
+          <w:rtl/>
+        </w:rPr>
+        <w:t>או להכניס כ</w:t>
+      </w:r>
+      <w:r>
+        <w:rPr>
+          <w:rFonts w:ascii="David" w:hAnsi="David" w:cs="David"/>
+          <w:color w:val="FF0000"/>
+        </w:rPr>
+        <w:t>objective</w:t>
+      </w:r>
+      <w:r>
+        <w:rPr>
+          <w:rFonts w:ascii="David" w:hAnsi="David" w:cs="David"/>
+          <w:color w:val="FF0000"/>
+          <w:rtl/>
+        </w:rPr>
+        <w:t xml:space="preserve"> את היכולת לעשות </w:t>
+      </w:r>
+      <w:r>
+        <w:rPr>
+          <w:rFonts w:ascii="David" w:hAnsi="David" w:cs="David"/>
+          <w:color w:val="FF0000"/>
+        </w:rPr>
+        <w:t>STE</w:t>
+      </w:r>
+      <w:r>
+        <w:rPr>
+          <w:rFonts w:ascii="David" w:hAnsi="David" w:cs="David"/>
+          <w:color w:val="FF0000"/>
+          <w:rtl/>
+        </w:rPr>
+        <w:t xml:space="preserve"> בהכי הרבה </w:t>
+      </w:r>
+      <w:proofErr w:type="spellStart"/>
+      <w:r>
+        <w:rPr>
+          <w:rFonts w:ascii="David" w:hAnsi="David" w:cs="David"/>
+          <w:color w:val="FF0000"/>
+          <w:rtl/>
+        </w:rPr>
+        <w:t>סנריואים</w:t>
+      </w:r>
+      <w:proofErr w:type="spellEnd"/>
+      <w:r>
+        <w:rPr>
+          <w:rFonts w:ascii="David" w:hAnsi="David" w:cs="David"/>
+          <w:color w:val="FF0000"/>
+          <w:rtl/>
+        </w:rPr>
+        <w:t xml:space="preserve"> של חריגה. </w:t>
+      </w:r>
+    </w:p>
+    <w:p>
+      <w:pPr>
+        <w:shd w:val="clear" w:color="auto" w:fill="FFFFFF"/>
+        <w:bidi/>
+        <w:rPr>
+          <w:rFonts w:ascii="David" w:hAnsi="David" w:cs="David"/>
+          <w:color w:val="FF0000"/>
+        </w:rPr>
+      </w:pPr>
+    </w:p>
+    <w:p>
+      <w:pPr>
+        <w:shd w:val="clear" w:color="auto" w:fill="FFFFFF"/>
+        <w:bidi/>
+        <w:rPr>
+          <w:rFonts w:ascii="David" w:hAnsi="David" w:cs="David"/>
+          <w:color w:val="FF0000"/>
+        </w:rPr>
+      </w:pPr>
+      <w:r>
+        <w:rPr>
+          <w:rFonts w:ascii="David" w:hAnsi="David" w:cs="David"/>
+          <w:color w:val="FF0000"/>
+        </w:rPr>
+        <w:t xml:space="preserve"> </w:t>
+      </w:r>
+      <w:r>
+        <w:rPr>
+          <w:rFonts w:ascii="David" w:hAnsi="David" w:cs="David"/>
+          <w:color w:val="FF0000"/>
+        </w:rPr>
+        <w:t>Validation</w:t>
+      </w:r>
+      <w:r>
+        <w:rPr>
+          <w:rFonts w:ascii="David" w:hAnsi="David" w:cs="David" w:hint="cs"/>
+          <w:color w:val="FF0000"/>
+          <w:rtl/>
+        </w:rPr>
+        <w:t xml:space="preserve"> - לבדוק האם ה-</w:t>
+      </w:r>
+      <w:r>
+        <w:rPr>
+          <w:rFonts w:ascii="David" w:hAnsi="David" w:cs="David"/>
+          <w:color w:val="FF0000"/>
+        </w:rPr>
+        <w:t>PED</w:t>
+      </w:r>
+      <w:r>
+        <w:rPr>
+          <w:rFonts w:ascii="David" w:hAnsi="David" w:cs="David" w:hint="cs"/>
+          <w:color w:val="FF0000"/>
+          <w:rtl/>
+        </w:rPr>
+        <w:t xml:space="preserve"> של כל </w:t>
+      </w:r>
+      <w:proofErr w:type="spellStart"/>
+      <w:r>
+        <w:rPr>
+          <w:rFonts w:ascii="David" w:hAnsi="David" w:cs="David" w:hint="cs"/>
+          <w:color w:val="FF0000"/>
+          <w:rtl/>
+        </w:rPr>
+        <w:t>פיתרון</w:t>
+      </w:r>
+      <w:proofErr w:type="spellEnd"/>
+      <w:r>
+        <w:rPr>
+          <w:rFonts w:ascii="David" w:hAnsi="David" w:cs="David" w:hint="cs"/>
+          <w:color w:val="FF0000"/>
+          <w:rtl/>
+        </w:rPr>
+        <w:t xml:space="preserve"> של מספר חיישנים משמעותית גבוה מבחירה אקראית של מספר חיישנים זהה </w:t>
+      </w:r>
+      <w:proofErr w:type="spellStart"/>
+      <w:r>
+        <w:rPr>
+          <w:rFonts w:ascii="David" w:hAnsi="David" w:cs="David" w:hint="cs"/>
+          <w:color w:val="FF0000"/>
+          <w:rtl/>
+        </w:rPr>
+        <w:t>ולקחית</w:t>
+      </w:r>
+      <w:proofErr w:type="spellEnd"/>
+      <w:r>
+        <w:rPr>
+          <w:rFonts w:ascii="David" w:hAnsi="David" w:cs="David" w:hint="cs"/>
+          <w:color w:val="FF0000"/>
+          <w:rtl/>
+        </w:rPr>
+        <w:t xml:space="preserve"> </w:t>
+      </w:r>
+      <w:r>
+        <w:rPr>
+          <w:rFonts w:ascii="David" w:hAnsi="David" w:cs="David"/>
+          <w:color w:val="FF0000"/>
+        </w:rPr>
+        <w:t>PED</w:t>
+      </w:r>
+    </w:p>
+    <w:p>
+      <w:pPr>
+        <w:shd w:val="clear" w:color="auto" w:fill="FFFFFF"/>
+        <w:bidi/>
+        <w:rPr>
+          <w:rFonts w:ascii="David" w:hAnsi="David" w:cs="David"/>
+          <w:color w:val="FF0000"/>
+        </w:rPr>
+      </w:pPr>
+    </w:p>
+    <w:p>
+      <w:pPr>
+        <w:shd w:val="clear" w:color="auto" w:fill="FFFFFF"/>
+        <w:bidi/>
+        <w:rPr>
+          <w:rFonts w:ascii="David" w:hAnsi="David" w:cs="David" w:hint="cs"/>
+          <w:color w:val="FF0000"/>
+          <w:rtl/>
+        </w:rPr>
+      </w:pPr>
+      <w:r>
+        <w:rPr>
+          <w:rFonts w:ascii="David" w:hAnsi="David" w:cs="David" w:hint="cs"/>
+          <w:color w:val="FF0000"/>
+          <w:rtl/>
+        </w:rPr>
+        <w:t>אפליקציה של העבודה בשדות אחרים</w:t>
+      </w:r>
+      <w:bookmarkStart w:id="2" w:name="_GoBack"/>
+      <w:bookmarkEnd w:id="2"/>
     </w:p>
     <w:p>
       <w:pPr>
@@ -23115,6 +24910,95 @@
     </w:lvl>
   </w:abstractNum>
   <w:abstractNum w:abstractNumId="4" w15:restartNumberingAfterBreak="0">
+    <w:nsid w:val="0E58701B"/>
+    <w:multiLevelType w:val="hybridMultilevel"/>
+    <w:tmpl w:val="44B066D8"/>
+    <w:lvl w:ilvl="0" w:tplc="0409000F">
+      <w:start w:val="1"/>
+      <w:numFmt w:val="decimal"/>
+      <w:lvlText w:val="%1."/>
+      <w:lvlJc w:val="left"/>
+      <w:pPr>
+        <w:ind w:left="720" w:hanging="360"/>
+      </w:pPr>
+      <w:rPr>
+        <w:rFonts w:hint="default"/>
+      </w:rPr>
+    </w:lvl>
+    <w:lvl w:ilvl="1" w:tplc="04090019" w:tentative="1">
+      <w:start w:val="1"/>
+      <w:numFmt w:val="lowerLetter"/>
+      <w:lvlText w:val="%2."/>
+      <w:lvlJc w:val="left"/>
+      <w:pPr>
+        <w:ind w:left="1440" w:hanging="360"/>
+      </w:pPr>
+    </w:lvl>
+    <w:lvl w:ilvl="2" w:tplc="0409001B" w:tentative="1">
+      <w:start w:val="1"/>
+      <w:numFmt w:val="lowerRoman"/>
+      <w:lvlText w:val="%3."/>
+      <w:lvlJc w:val="right"/>
+      <w:pPr>
+        <w:ind w:left="2160" w:hanging="180"/>
+      </w:pPr>
+    </w:lvl>
+    <w:lvl w:ilvl="3" w:tplc="0409000F" w:tentative="1">
+      <w:start w:val="1"/>
+      <w:numFmt w:val="decimal"/>
+      <w:lvlText w:val="%4."/>
+      <w:lvlJc w:val="left"/>
+      <w:pPr>
+        <w:ind w:left="2880" w:hanging="360"/>
+      </w:pPr>
+    </w:lvl>
+    <w:lvl w:ilvl="4" w:tplc="04090019" w:tentative="1">
+      <w:start w:val="1"/>
+      <w:numFmt w:val="lowerLetter"/>
+      <w:lvlText w:val="%5."/>
+      <w:lvlJc w:val="left"/>
+      <w:pPr>
+        <w:ind w:left="3600" w:hanging="360"/>
+      </w:pPr>
+    </w:lvl>
+    <w:lvl w:ilvl="5" w:tplc="0409001B" w:tentative="1">
+      <w:start w:val="1"/>
+      <w:numFmt w:val="lowerRoman"/>
+      <w:lvlText w:val="%6."/>
+      <w:lvlJc w:val="right"/>
+      <w:pPr>
+        <w:ind w:left="4320" w:hanging="180"/>
+      </w:pPr>
+    </w:lvl>
+    <w:lvl w:ilvl="6" w:tplc="0409000F" w:tentative="1">
+      <w:start w:val="1"/>
+      <w:numFmt w:val="decimal"/>
+      <w:lvlText w:val="%7."/>
+      <w:lvlJc w:val="left"/>
+      <w:pPr>
+        <w:ind w:left="5040" w:hanging="360"/>
+      </w:pPr>
+    </w:lvl>
+    <w:lvl w:ilvl="7" w:tplc="04090019" w:tentative="1">
+      <w:start w:val="1"/>
+      <w:numFmt w:val="lowerLetter"/>
+      <w:lvlText w:val="%8."/>
+      <w:lvlJc w:val="left"/>
+      <w:pPr>
+        <w:ind w:left="5760" w:hanging="360"/>
+      </w:pPr>
+    </w:lvl>
+    <w:lvl w:ilvl="8" w:tplc="0409001B" w:tentative="1">
+      <w:start w:val="1"/>
+      <w:numFmt w:val="lowerRoman"/>
+      <w:lvlText w:val="%9."/>
+      <w:lvlJc w:val="right"/>
+      <w:pPr>
+        <w:ind w:left="6480" w:hanging="180"/>
+      </w:pPr>
+    </w:lvl>
+  </w:abstractNum>
+  <w:abstractNum w:abstractNumId="5" w15:restartNumberingAfterBreak="0">
     <w:nsid w:val="18CD2394"/>
     <w:multiLevelType w:val="hybridMultilevel"/>
     <w:tmpl w:val="194E0AB0"/>
@@ -23203,7 +25087,7 @@
       </w:pPr>
     </w:lvl>
   </w:abstractNum>
-  <w:abstractNum w:abstractNumId="5" w15:restartNumberingAfterBreak="0">
+  <w:abstractNum w:abstractNumId="6" w15:restartNumberingAfterBreak="0">
     <w:nsid w:val="2B161AD2"/>
     <w:multiLevelType w:val="hybridMultilevel"/>
     <w:tmpl w:val="D7A6B0D0"/>
@@ -23292,7 +25176,7 @@
       </w:pPr>
     </w:lvl>
   </w:abstractNum>
-  <w:abstractNum w:abstractNumId="6" w15:restartNumberingAfterBreak="0">
+  <w:abstractNum w:abstractNumId="7" w15:restartNumberingAfterBreak="0">
     <w:nsid w:val="2ED025E0"/>
     <w:multiLevelType w:val="hybridMultilevel"/>
     <w:tmpl w:val="D7A6B0D0"/>
@@ -23381,7 +25265,7 @@
       </w:pPr>
     </w:lvl>
   </w:abstractNum>
-  <w:abstractNum w:abstractNumId="7" w15:restartNumberingAfterBreak="0">
+  <w:abstractNum w:abstractNumId="8" w15:restartNumberingAfterBreak="0">
     <w:nsid w:val="3837656D"/>
     <w:multiLevelType w:val="hybridMultilevel"/>
     <w:tmpl w:val="DF6854EA"/>
@@ -23471,7 +25355,7 @@
       </w:pPr>
     </w:lvl>
   </w:abstractNum>
-  <w:abstractNum w:abstractNumId="8" w15:restartNumberingAfterBreak="0">
+  <w:abstractNum w:abstractNumId="9" w15:restartNumberingAfterBreak="0">
     <w:nsid w:val="466B33D4"/>
     <w:multiLevelType w:val="hybridMultilevel"/>
     <w:tmpl w:val="978C7894"/>
@@ -23560,32 +25444,243 @@
       </w:pPr>
     </w:lvl>
   </w:abstractNum>
+  <w:abstractNum w:abstractNumId="10" w15:restartNumberingAfterBreak="0">
+    <w:nsid w:val="479F6D57"/>
+    <w:multiLevelType w:val="hybridMultilevel"/>
+    <w:tmpl w:val="1A62987C"/>
+    <w:lvl w:ilvl="0" w:tplc="7C7638B6">
+      <w:start w:val="1"/>
+      <w:numFmt w:val="bullet"/>
+      <w:lvlText w:val=""/>
+      <w:lvlJc w:val="left"/>
+      <w:pPr>
+        <w:ind w:left="720" w:hanging="360"/>
+      </w:pPr>
+      <w:rPr>
+        <w:rFonts w:ascii="Symbol" w:eastAsia="Times New Roman" w:hAnsi="Symbol" w:cs="David" w:hint="default"/>
+      </w:rPr>
+    </w:lvl>
+    <w:lvl w:ilvl="1" w:tplc="04090003" w:tentative="1">
+      <w:start w:val="1"/>
+      <w:numFmt w:val="bullet"/>
+      <w:lvlText w:val="o"/>
+      <w:lvlJc w:val="left"/>
+      <w:pPr>
+        <w:ind w:left="1440" w:hanging="360"/>
+      </w:pPr>
+      <w:rPr>
+        <w:rFonts w:ascii="Courier New" w:hAnsi="Courier New" w:cs="Courier New" w:hint="default"/>
+      </w:rPr>
+    </w:lvl>
+    <w:lvl w:ilvl="2" w:tplc="04090005" w:tentative="1">
+      <w:start w:val="1"/>
+      <w:numFmt w:val="bullet"/>
+      <w:lvlText w:val=""/>
+      <w:lvlJc w:val="left"/>
+      <w:pPr>
+        <w:ind w:left="2160" w:hanging="360"/>
+      </w:pPr>
+      <w:rPr>
+        <w:rFonts w:ascii="Wingdings" w:hAnsi="Wingdings" w:hint="default"/>
+      </w:rPr>
+    </w:lvl>
+    <w:lvl w:ilvl="3" w:tplc="04090001" w:tentative="1">
+      <w:start w:val="1"/>
+      <w:numFmt w:val="bullet"/>
+      <w:lvlText w:val=""/>
+      <w:lvlJc w:val="left"/>
+      <w:pPr>
+        <w:ind w:left="2880" w:hanging="360"/>
+      </w:pPr>
+      <w:rPr>
+        <w:rFonts w:ascii="Symbol" w:hAnsi="Symbol" w:hint="default"/>
+      </w:rPr>
+    </w:lvl>
+    <w:lvl w:ilvl="4" w:tplc="04090003" w:tentative="1">
+      <w:start w:val="1"/>
+      <w:numFmt w:val="bullet"/>
+      <w:lvlText w:val="o"/>
+      <w:lvlJc w:val="left"/>
+      <w:pPr>
+        <w:ind w:left="3600" w:hanging="360"/>
+      </w:pPr>
+      <w:rPr>
+        <w:rFonts w:ascii="Courier New" w:hAnsi="Courier New" w:cs="Courier New" w:hint="default"/>
+      </w:rPr>
+    </w:lvl>
+    <w:lvl w:ilvl="5" w:tplc="04090005" w:tentative="1">
+      <w:start w:val="1"/>
+      <w:numFmt w:val="bullet"/>
+      <w:lvlText w:val=""/>
+      <w:lvlJc w:val="left"/>
+      <w:pPr>
+        <w:ind w:left="4320" w:hanging="360"/>
+      </w:pPr>
+      <w:rPr>
+        <w:rFonts w:ascii="Wingdings" w:hAnsi="Wingdings" w:hint="default"/>
+      </w:rPr>
+    </w:lvl>
+    <w:lvl w:ilvl="6" w:tplc="04090001" w:tentative="1">
+      <w:start w:val="1"/>
+      <w:numFmt w:val="bullet"/>
+      <w:lvlText w:val=""/>
+      <w:lvlJc w:val="left"/>
+      <w:pPr>
+        <w:ind w:left="5040" w:hanging="360"/>
+      </w:pPr>
+      <w:rPr>
+        <w:rFonts w:ascii="Symbol" w:hAnsi="Symbol" w:hint="default"/>
+      </w:rPr>
+    </w:lvl>
+    <w:lvl w:ilvl="7" w:tplc="04090003" w:tentative="1">
+      <w:start w:val="1"/>
+      <w:numFmt w:val="bullet"/>
+      <w:lvlText w:val="o"/>
+      <w:lvlJc w:val="left"/>
+      <w:pPr>
+        <w:ind w:left="5760" w:hanging="360"/>
+      </w:pPr>
+      <w:rPr>
+        <w:rFonts w:ascii="Courier New" w:hAnsi="Courier New" w:cs="Courier New" w:hint="default"/>
+      </w:rPr>
+    </w:lvl>
+    <w:lvl w:ilvl="8" w:tplc="04090005" w:tentative="1">
+      <w:start w:val="1"/>
+      <w:numFmt w:val="bullet"/>
+      <w:lvlText w:val=""/>
+      <w:lvlJc w:val="left"/>
+      <w:pPr>
+        <w:ind w:left="6480" w:hanging="360"/>
+      </w:pPr>
+      <w:rPr>
+        <w:rFonts w:ascii="Wingdings" w:hAnsi="Wingdings" w:hint="default"/>
+      </w:rPr>
+    </w:lvl>
+  </w:abstractNum>
+  <w:abstractNum w:abstractNumId="11" w15:restartNumberingAfterBreak="0">
+    <w:nsid w:val="79CB4208"/>
+    <w:multiLevelType w:val="hybridMultilevel"/>
+    <w:tmpl w:val="74CAC8AE"/>
+    <w:lvl w:ilvl="0" w:tplc="0409000F">
+      <w:start w:val="1"/>
+      <w:numFmt w:val="decimal"/>
+      <w:lvlText w:val="%1."/>
+      <w:lvlJc w:val="left"/>
+      <w:pPr>
+        <w:ind w:left="720" w:hanging="360"/>
+      </w:pPr>
+      <w:rPr>
+        <w:rFonts w:hint="default"/>
+      </w:rPr>
+    </w:lvl>
+    <w:lvl w:ilvl="1" w:tplc="04090019" w:tentative="1">
+      <w:start w:val="1"/>
+      <w:numFmt w:val="lowerLetter"/>
+      <w:lvlText w:val="%2."/>
+      <w:lvlJc w:val="left"/>
+      <w:pPr>
+        <w:ind w:left="1440" w:hanging="360"/>
+      </w:pPr>
+    </w:lvl>
+    <w:lvl w:ilvl="2" w:tplc="0409001B" w:tentative="1">
+      <w:start w:val="1"/>
+      <w:numFmt w:val="lowerRoman"/>
+      <w:lvlText w:val="%3."/>
+      <w:lvlJc w:val="right"/>
+      <w:pPr>
+        <w:ind w:left="2160" w:hanging="180"/>
+      </w:pPr>
+    </w:lvl>
+    <w:lvl w:ilvl="3" w:tplc="0409000F" w:tentative="1">
+      <w:start w:val="1"/>
+      <w:numFmt w:val="decimal"/>
+      <w:lvlText w:val="%4."/>
+      <w:lvlJc w:val="left"/>
+      <w:pPr>
+        <w:ind w:left="2880" w:hanging="360"/>
+      </w:pPr>
+    </w:lvl>
+    <w:lvl w:ilvl="4" w:tplc="04090019" w:tentative="1">
+      <w:start w:val="1"/>
+      <w:numFmt w:val="lowerLetter"/>
+      <w:lvlText w:val="%5."/>
+      <w:lvlJc w:val="left"/>
+      <w:pPr>
+        <w:ind w:left="3600" w:hanging="360"/>
+      </w:pPr>
+    </w:lvl>
+    <w:lvl w:ilvl="5" w:tplc="0409001B" w:tentative="1">
+      <w:start w:val="1"/>
+      <w:numFmt w:val="lowerRoman"/>
+      <w:lvlText w:val="%6."/>
+      <w:lvlJc w:val="right"/>
+      <w:pPr>
+        <w:ind w:left="4320" w:hanging="180"/>
+      </w:pPr>
+    </w:lvl>
+    <w:lvl w:ilvl="6" w:tplc="0409000F" w:tentative="1">
+      <w:start w:val="1"/>
+      <w:numFmt w:val="decimal"/>
+      <w:lvlText w:val="%7."/>
+      <w:lvlJc w:val="left"/>
+      <w:pPr>
+        <w:ind w:left="5040" w:hanging="360"/>
+      </w:pPr>
+    </w:lvl>
+    <w:lvl w:ilvl="7" w:tplc="04090019" w:tentative="1">
+      <w:start w:val="1"/>
+      <w:numFmt w:val="lowerLetter"/>
+      <w:lvlText w:val="%8."/>
+      <w:lvlJc w:val="left"/>
+      <w:pPr>
+        <w:ind w:left="5760" w:hanging="360"/>
+      </w:pPr>
+    </w:lvl>
+    <w:lvl w:ilvl="8" w:tplc="0409001B" w:tentative="1">
+      <w:start w:val="1"/>
+      <w:numFmt w:val="lowerRoman"/>
+      <w:lvlText w:val="%9."/>
+      <w:lvlJc w:val="right"/>
+      <w:pPr>
+        <w:ind w:left="6480" w:hanging="180"/>
+      </w:pPr>
+    </w:lvl>
+  </w:abstractNum>
   <w:num w:numId="1">
     <w:abstractNumId w:val="0"/>
   </w:num>
   <w:num w:numId="2">
-    <w:abstractNumId w:val="6"/>
+    <w:abstractNumId w:val="7"/>
   </w:num>
   <w:num w:numId="3">
     <w:abstractNumId w:val="3"/>
   </w:num>
   <w:num w:numId="4">
-    <w:abstractNumId w:val="5"/>
+    <w:abstractNumId w:val="6"/>
   </w:num>
   <w:num w:numId="5">
     <w:abstractNumId w:val="1"/>
   </w:num>
   <w:num w:numId="6">
-    <w:abstractNumId w:val="4"/>
+    <w:abstractNumId w:val="5"/>
   </w:num>
   <w:num w:numId="7">
-    <w:abstractNumId w:val="7"/>
+    <w:abstractNumId w:val="8"/>
   </w:num>
   <w:num w:numId="8">
     <w:abstractNumId w:val="2"/>
   </w:num>
   <w:num w:numId="9">
-    <w:abstractNumId w:val="8"/>
+    <w:abstractNumId w:val="9"/>
+  </w:num>
+  <w:num w:numId="10">
+    <w:abstractNumId w:val="10"/>
+  </w:num>
+  <w:num w:numId="11">
+    <w:abstractNumId w:val="4"/>
+  </w:num>
+  <w:num w:numId="12">
+    <w:abstractNumId w:val="11"/>
   </w:num>
 </w:numbering>
 </file>
@@ -23988,7 +26083,7 @@
   <w:style w:type="paragraph" w:default="1" w:styleId="Normal">
     <w:name w:val="Normal"/>
     <w:qFormat/>
-    <w:rsid w:val="0061392E"/>
+    <w:rsid w:val="00E42605"/>
     <w:pPr>
       <w:spacing w:after="0" w:line="240" w:lineRule="auto"/>
     </w:pPr>
@@ -24515,7 +26610,7 @@
 </file>
 
 <file path=customXml/itemProps1.xml><?xml version="1.0" encoding="utf-8"?>
-<ds:datastoreItem xmlns:ds="http://schemas.openxmlformats.org/officeDocument/2006/customXml" ds:itemID="{108BEF18-7E2E-6948-A549-FC797E92BFB5}">
+<ds:datastoreItem xmlns:ds="http://schemas.openxmlformats.org/officeDocument/2006/customXml" ds:itemID="{C452821F-3FC1-B242-B7A1-6174FA0287CE}">
   <ds:schemaRefs>
     <ds:schemaRef ds:uri="http://schemas.openxmlformats.org/officeDocument/2006/bibliography"/>
   </ds:schemaRefs>

</xml_diff>

<commit_message>
middle of literature review
</commit_message>
<xml_diff>
--- a/RP_optimize_sensors_locations.docx
+++ b/RP_optimize_sensors_locations.docx
@@ -5174,27 +5174,10 @@
       </w:pPr>
       <w:r>
         <w:rPr>
-          <w:rFonts w:ascii="David" w:hAnsi="David" w:cs="David" w:hint="cs"/>
-          <w:color w:val="000000" w:themeColor="text1"/>
-          <w:rtl/>
-        </w:rPr>
-        <w:t xml:space="preserve">לשכלל את השיטה שתכלול </w:t>
-      </w:r>
-      <w:r>
-        <w:rPr>
-          <w:rFonts w:ascii="David" w:hAnsi="David" w:cs="David" w:hint="cs"/>
-          <w:color w:val="000000" w:themeColor="text1"/>
-          <w:rtl/>
-        </w:rPr>
-        <w:t>כמה מקורות של זיהום</w:t>
-      </w:r>
-      <w:r>
-        <w:rPr>
-          <w:rFonts w:ascii="David" w:hAnsi="David" w:cs="David" w:hint="cs"/>
-          <w:color w:val="000000" w:themeColor="text1"/>
-          <w:rtl/>
-        </w:rPr>
-        <w:t xml:space="preserve"> שונה (סוגי מזהמים שונים ולכן להתאים להם סנסורים שונים)</w:t>
+          <w:rFonts w:ascii="David" w:hAnsi="David" w:cs="David"/>
+          <w:color w:val="000000" w:themeColor="text1"/>
+        </w:rPr>
+        <w:t xml:space="preserve">Take into consideration background concentrations/roads. </w:t>
       </w:r>
     </w:p>
     <w:p>
@@ -5214,24 +5197,27 @@
       </w:pPr>
       <w:r>
         <w:rPr>
-          <w:rFonts w:ascii="David" w:hAnsi="David" w:cs="David"/>
-          <w:color w:val="000000" w:themeColor="text1"/>
-        </w:rPr>
-        <w:t xml:space="preserve">Add sensors of different types </w:t>
-      </w:r>
-      <w:r>
-        <w:rPr>
-          <w:rFonts w:ascii="David" w:hAnsi="David" w:cs="David"/>
-          <w:color w:val="000000" w:themeColor="text1"/>
-        </w:rPr>
-        <w:t xml:space="preserve">(sensitivity and </w:t>
-      </w:r>
-      <w:r>
-        <w:rPr>
-          <w:rFonts w:ascii="David" w:hAnsi="David" w:cs="David"/>
-          <w:color w:val="000000" w:themeColor="text1"/>
-        </w:rPr>
-        <w:t>dynamic range)</w:t>
+          <w:rFonts w:ascii="David" w:hAnsi="David" w:cs="David" w:hint="cs"/>
+          <w:color w:val="000000" w:themeColor="text1"/>
+          <w:rtl/>
+        </w:rPr>
+        <w:t xml:space="preserve">לשכלל את השיטה שתכלול </w:t>
+      </w:r>
+      <w:r>
+        <w:rPr>
+          <w:rFonts w:ascii="David" w:hAnsi="David" w:cs="David" w:hint="cs"/>
+          <w:color w:val="000000" w:themeColor="text1"/>
+          <w:rtl/>
+        </w:rPr>
+        <w:t>כמה מקורות של זיהום</w:t>
+      </w:r>
+      <w:r>
+        <w:rPr>
+          <w:rFonts w:ascii="David" w:hAnsi="David" w:cs="David" w:hint="cs"/>
+          <w:color w:val="000000" w:themeColor="text1"/>
+          <w:rtl/>
+        </w:rPr>
+        <w:t xml:space="preserve"> שונה (סוגי מזהמים שונים ולכן להתאים להם סנסורים שונים)</w:t>
       </w:r>
     </w:p>
     <w:p>
@@ -5254,56 +5240,21 @@
           <w:rFonts w:ascii="David" w:hAnsi="David" w:cs="David"/>
           <w:color w:val="000000" w:themeColor="text1"/>
         </w:rPr>
-        <w:t>Evaluat</w:t>
-      </w:r>
-      <w:r>
-        <w:rPr>
-          <w:rFonts w:ascii="David" w:hAnsi="David" w:cs="David"/>
-          <w:color w:val="000000" w:themeColor="text1"/>
-        </w:rPr>
-        <w:t>e</w:t>
-      </w:r>
-      <w:r>
-        <w:rPr>
-          <w:rFonts w:ascii="David" w:hAnsi="David" w:cs="David"/>
-          <w:color w:val="000000" w:themeColor="text1"/>
-        </w:rPr>
-        <w:t xml:space="preserve"> the deployment model</w:t>
-      </w:r>
-      <w:r>
-        <w:rPr>
-          <w:rFonts w:ascii="David" w:hAnsi="David" w:cs="David"/>
-          <w:color w:val="000000" w:themeColor="text1"/>
-        </w:rPr>
-        <w:t xml:space="preserve"> on</w:t>
-      </w:r>
-      <w:r>
-        <w:rPr>
-          <w:rFonts w:ascii="David" w:hAnsi="David" w:cs="David"/>
-          <w:color w:val="000000" w:themeColor="text1"/>
-        </w:rPr>
-        <w:t xml:space="preserve"> a </w:t>
-      </w:r>
-      <w:r>
-        <w:rPr>
-          <w:rFonts w:ascii="David" w:hAnsi="David" w:cs="David"/>
-          <w:color w:val="000000" w:themeColor="text1"/>
-        </w:rPr>
-        <w:t>real-</w:t>
-      </w:r>
-      <w:r>
-        <w:rPr>
-          <w:rFonts w:ascii="David" w:hAnsi="David" w:cs="David"/>
-          <w:color w:val="000000" w:themeColor="text1"/>
-        </w:rPr>
-        <w:t xml:space="preserve">world </w:t>
-      </w:r>
-      <w:r>
-        <w:rPr>
-          <w:rFonts w:ascii="David" w:hAnsi="David" w:cs="David"/>
-          <w:color w:val="000000" w:themeColor="text1"/>
-        </w:rPr>
-        <w:t>data set</w:t>
+        <w:t xml:space="preserve">Add sensors of different types </w:t>
+      </w:r>
+      <w:r>
+        <w:rPr>
+          <w:rFonts w:ascii="David" w:hAnsi="David" w:cs="David"/>
+          <w:color w:val="000000" w:themeColor="text1"/>
+        </w:rPr>
+        <w:t xml:space="preserve">(sensitivity and </w:t>
+      </w:r>
+      <w:r>
+        <w:rPr>
+          <w:rFonts w:ascii="David" w:hAnsi="David" w:cs="David"/>
+          <w:color w:val="000000" w:themeColor="text1"/>
+        </w:rPr>
+        <w:t>dynamic range)</w:t>
       </w:r>
     </w:p>
     <w:p>
@@ -5326,35 +5277,56 @@
           <w:rFonts w:ascii="David" w:hAnsi="David" w:cs="David"/>
           <w:color w:val="000000" w:themeColor="text1"/>
         </w:rPr>
-        <w:t>Do something with Chicago database</w:t>
-      </w:r>
-      <w:r>
-        <w:rPr>
-          <w:rFonts w:ascii="David" w:hAnsi="David" w:cs="David"/>
-          <w:color w:val="000000" w:themeColor="text1"/>
-        </w:rPr>
-        <w:t xml:space="preserve"> – 1) Evaluating how well the current placement is. 2)</w:t>
-      </w:r>
-      <w:r>
-        <w:rPr>
-          <w:rFonts w:ascii="David" w:hAnsi="David" w:cs="David"/>
-          <w:color w:val="000000" w:themeColor="text1"/>
-        </w:rPr>
-        <w:t xml:space="preserve"> </w:t>
-      </w:r>
-      <w:r>
-        <w:rPr>
-          <w:rFonts w:ascii="David" w:hAnsi="David" w:cs="David"/>
-          <w:color w:val="000000" w:themeColor="text1"/>
-        </w:rPr>
-        <w:t xml:space="preserve">suggest </w:t>
-      </w:r>
-      <w:r>
-        <w:rPr>
-          <w:rFonts w:ascii="David" w:hAnsi="David" w:cs="David"/>
-          <w:color w:val="000000" w:themeColor="text1"/>
-        </w:rPr>
-        <w:t>where to place additional sensors</w:t>
+        <w:t>Evaluat</w:t>
+      </w:r>
+      <w:r>
+        <w:rPr>
+          <w:rFonts w:ascii="David" w:hAnsi="David" w:cs="David"/>
+          <w:color w:val="000000" w:themeColor="text1"/>
+        </w:rPr>
+        <w:t>e</w:t>
+      </w:r>
+      <w:r>
+        <w:rPr>
+          <w:rFonts w:ascii="David" w:hAnsi="David" w:cs="David"/>
+          <w:color w:val="000000" w:themeColor="text1"/>
+        </w:rPr>
+        <w:t xml:space="preserve"> the deployment model</w:t>
+      </w:r>
+      <w:r>
+        <w:rPr>
+          <w:rFonts w:ascii="David" w:hAnsi="David" w:cs="David"/>
+          <w:color w:val="000000" w:themeColor="text1"/>
+        </w:rPr>
+        <w:t xml:space="preserve"> on</w:t>
+      </w:r>
+      <w:r>
+        <w:rPr>
+          <w:rFonts w:ascii="David" w:hAnsi="David" w:cs="David"/>
+          <w:color w:val="000000" w:themeColor="text1"/>
+        </w:rPr>
+        <w:t xml:space="preserve"> a </w:t>
+      </w:r>
+      <w:r>
+        <w:rPr>
+          <w:rFonts w:ascii="David" w:hAnsi="David" w:cs="David"/>
+          <w:color w:val="000000" w:themeColor="text1"/>
+        </w:rPr>
+        <w:t>real-</w:t>
+      </w:r>
+      <w:r>
+        <w:rPr>
+          <w:rFonts w:ascii="David" w:hAnsi="David" w:cs="David"/>
+          <w:color w:val="000000" w:themeColor="text1"/>
+        </w:rPr>
+        <w:t xml:space="preserve">world </w:t>
+      </w:r>
+      <w:r>
+        <w:rPr>
+          <w:rFonts w:ascii="David" w:hAnsi="David" w:cs="David"/>
+          <w:color w:val="000000" w:themeColor="text1"/>
+        </w:rPr>
+        <w:t>data set</w:t>
       </w:r>
     </w:p>
     <w:p>
@@ -5377,7 +5349,35 @@
           <w:rFonts w:ascii="David" w:hAnsi="David" w:cs="David"/>
           <w:color w:val="000000" w:themeColor="text1"/>
         </w:rPr>
-        <w:t>Perform measurements myself</w:t>
+        <w:t>Do something with Chicago database</w:t>
+      </w:r>
+      <w:r>
+        <w:rPr>
+          <w:rFonts w:ascii="David" w:hAnsi="David" w:cs="David"/>
+          <w:color w:val="000000" w:themeColor="text1"/>
+        </w:rPr>
+        <w:t xml:space="preserve"> – 1) Evaluating how well the current placement is. 2)</w:t>
+      </w:r>
+      <w:r>
+        <w:rPr>
+          <w:rFonts w:ascii="David" w:hAnsi="David" w:cs="David"/>
+          <w:color w:val="000000" w:themeColor="text1"/>
+        </w:rPr>
+        <w:t xml:space="preserve"> </w:t>
+      </w:r>
+      <w:r>
+        <w:rPr>
+          <w:rFonts w:ascii="David" w:hAnsi="David" w:cs="David"/>
+          <w:color w:val="000000" w:themeColor="text1"/>
+        </w:rPr>
+        <w:t xml:space="preserve">suggest </w:t>
+      </w:r>
+      <w:r>
+        <w:rPr>
+          <w:rFonts w:ascii="David" w:hAnsi="David" w:cs="David"/>
+          <w:color w:val="000000" w:themeColor="text1"/>
+        </w:rPr>
+        <w:t>where to place additional sensors</w:t>
       </w:r>
     </w:p>
     <w:p>
@@ -5400,23 +5400,7 @@
           <w:rFonts w:ascii="David" w:hAnsi="David" w:cs="David"/>
           <w:color w:val="000000" w:themeColor="text1"/>
         </w:rPr>
-        <w:t xml:space="preserve">Mobile </w:t>
-      </w:r>
-      <w:proofErr w:type="gramStart"/>
-      <w:r>
-        <w:rPr>
-          <w:rFonts w:ascii="David" w:hAnsi="David" w:cs="David"/>
-          <w:color w:val="000000" w:themeColor="text1"/>
-        </w:rPr>
-        <w:t>deploy</w:t>
-      </w:r>
-      <w:proofErr w:type="gramEnd"/>
-      <w:r>
-        <w:rPr>
-          <w:rFonts w:ascii="David" w:hAnsi="David" w:cs="David"/>
-          <w:color w:val="000000" w:themeColor="text1"/>
-        </w:rPr>
-        <w:t xml:space="preserve"> of sensors</w:t>
+        <w:t>Perform measurements myself</w:t>
       </w:r>
     </w:p>
     <w:p>
@@ -5439,6 +5423,45 @@
           <w:rFonts w:ascii="David" w:hAnsi="David" w:cs="David"/>
           <w:color w:val="000000" w:themeColor="text1"/>
         </w:rPr>
+        <w:t xml:space="preserve">Mobile </w:t>
+      </w:r>
+      <w:proofErr w:type="gramStart"/>
+      <w:r>
+        <w:rPr>
+          <w:rFonts w:ascii="David" w:hAnsi="David" w:cs="David"/>
+          <w:color w:val="000000" w:themeColor="text1"/>
+        </w:rPr>
+        <w:t>deploy</w:t>
+      </w:r>
+      <w:proofErr w:type="gramEnd"/>
+      <w:r>
+        <w:rPr>
+          <w:rFonts w:ascii="David" w:hAnsi="David" w:cs="David"/>
+          <w:color w:val="000000" w:themeColor="text1"/>
+        </w:rPr>
+        <w:t xml:space="preserve"> of sensors</w:t>
+      </w:r>
+    </w:p>
+    <w:p>
+      <w:pPr>
+        <w:pStyle w:val="ListParagraph"/>
+        <w:numPr>
+          <w:ilvl w:val="0"/>
+          <w:numId w:val="10"/>
+        </w:numPr>
+        <w:spacing w:line="360" w:lineRule="auto"/>
+        <w:ind w:right="-2"/>
+        <w:jc w:val="both"/>
+        <w:rPr>
+          <w:rFonts w:ascii="David" w:hAnsi="David" w:cs="David"/>
+          <w:color w:val="000000" w:themeColor="text1"/>
+        </w:rPr>
+      </w:pPr>
+      <w:r>
+        <w:rPr>
+          <w:rFonts w:ascii="David" w:hAnsi="David" w:cs="David"/>
+          <w:color w:val="000000" w:themeColor="text1"/>
+        </w:rPr>
         <w:t>3D deployment scheme</w:t>
       </w:r>
     </w:p>
@@ -6021,13 +6044,7 @@
         <w:rPr>
           <w:rFonts w:ascii="David" w:hAnsi="David" w:cs="David"/>
         </w:rPr>
-        <w:t>transmitted</w:t>
-      </w:r>
-      <w:r>
-        <w:rPr>
-          <w:rFonts w:ascii="David" w:hAnsi="David" w:cs="David"/>
-        </w:rPr>
-        <w:t xml:space="preserve"> </w:t>
+        <w:t xml:space="preserve">transmitted </w:t>
       </w:r>
       <w:r>
         <w:rPr>
@@ -6057,19 +6074,7 @@
         <w:rPr>
           <w:rFonts w:ascii="David" w:hAnsi="David" w:cs="David"/>
         </w:rPr>
-        <w:t xml:space="preserve">when dealing with </w:t>
-      </w:r>
-      <w:r>
-        <w:rPr>
-          <w:rFonts w:ascii="David" w:hAnsi="David" w:cs="David"/>
-        </w:rPr>
-        <w:t>a WDESN</w:t>
-      </w:r>
-      <w:r>
-        <w:rPr>
-          <w:rFonts w:ascii="David" w:hAnsi="David" w:cs="David"/>
-        </w:rPr>
-        <w:t xml:space="preserve">, </w:t>
+        <w:t xml:space="preserve">when dealing with a WDESN, </w:t>
       </w:r>
       <w:r>
         <w:rPr>
@@ -6291,7 +6296,7 @@
         <w:ind w:right="-2"/>
         <w:jc w:val="both"/>
         <w:rPr>
-          <w:rFonts w:ascii="David" w:hAnsi="David" w:cs="David" w:hint="cs"/>
+          <w:rFonts w:ascii="David" w:hAnsi="David" w:cs="David"/>
         </w:rPr>
       </w:pPr>
       <w:commentRangeStart w:id="2"/>
@@ -6428,25 +6433,86 @@
         <w:rPr>
           <w:rFonts w:ascii="David" w:hAnsi="David" w:cs="David" w:hint="cs"/>
         </w:rPr>
+        <w:t xml:space="preserve"> detection of the resulted plume and </w:t>
+      </w:r>
+      <w:r>
+        <w:rPr>
+          <w:rFonts w:ascii="David" w:hAnsi="David" w:cs="David" w:hint="cs"/>
+        </w:rPr>
+        <w:t xml:space="preserve">the </w:t>
+      </w:r>
+      <w:r>
+        <w:rPr>
+          <w:rFonts w:ascii="David" w:hAnsi="David" w:cs="David" w:hint="cs"/>
+        </w:rPr>
+        <w:t>mapping the contamination level in the environment</w:t>
+      </w:r>
+      <w:r>
+        <w:rPr>
+          <w:rFonts w:ascii="David" w:hAnsi="David" w:cs="David" w:hint="cs"/>
+        </w:rPr>
         <w:t xml:space="preserve"> </w:t>
       </w:r>
       <w:r>
         <w:rPr>
           <w:rFonts w:ascii="David" w:hAnsi="David" w:cs="David" w:hint="cs"/>
         </w:rPr>
-        <w:t xml:space="preserve">detection of the resulted plume and </w:t>
-      </w:r>
-      <w:r>
-        <w:rPr>
-          <w:rFonts w:ascii="David" w:hAnsi="David" w:cs="David" w:hint="cs"/>
-        </w:rPr>
-        <w:t xml:space="preserve">the </w:t>
-      </w:r>
-      <w:r>
-        <w:rPr>
-          <w:rFonts w:ascii="David" w:hAnsi="David" w:cs="David" w:hint="cs"/>
-        </w:rPr>
-        <w:t>mapping the contamination level in the environment</w:t>
+        <w:fldChar w:fldCharType="begin" w:fldLock="1"/>
+      </w:r>
+      <w:r>
+        <w:rPr>
+          <w:rFonts w:ascii="David" w:hAnsi="David" w:cs="David" w:hint="cs"/>
+        </w:rPr>
+        <w:instrText>ADDIN CSL_CITATION {"citationItems":[{"id":"ITEM-1","itemData":{"DOI":"10.1016/j.inffus.2016.11.010","ISBN":"15662535","ISSN":"15662535","abstract":"Understanding atmospheric transport and dispersal events has an important role in a range of scenarios. Of particular importance is aiding in emergency response after an intentional or accidental chemical, biological or radiological (CBR) release. In the event of a CBR release, it is desirable to know the current and future spatial extent of the contaminant as well as its location in order to aid decision makers in emergency response. Many dispersion phenomena may be opaque or clear, thus monitoring them using visual methods will be difficult or impossible. In these scenarios, relevant concentration sensors are required to detect the substance where they can form a static network on the ground or be placed upon mobile platforms. This paper presents a review of techniques used to gain information about atmospheric dispersion events using static or mobile sensors. The review is concluded with a discussion on the current limitations of the state of the art and recommendations for future research.","author":[{"dropping-particle":"","family":"Hutchinson","given":"Michael","non-dropping-particle":"","parse-names":false,"suffix":""},{"dropping-particle":"","family":"Oh","given":"Hyondong","non-dropping-particle":"","parse-names":false,"suffix":""},{"dropping-particle":"","family":"Chen","given":"Wen Hua","non-dropping-particle":"","parse-names":false,"suffix":""}],"container-title":"Information Fusion","id":"ITEM-1","issued":{"date-parts":[["2017"]]},"page":"130-148","publisher":"Elsevier B.V.","title":"A review of source term estimation methods for atmospheric dispersion events using static or mobile sensors","type":"article-journal","volume":"36"},"uris":["http://www.mendeley.com/documents/?uuid=7fba6226-4ea0-4eed-8eb9-c679bb4b7115"]}],"mendeley":{"formattedCitation":"[11]","plainTextFormattedCitation":"[11]","previouslyFormattedCitation":"[11]"},"properties":{"noteIndex":0},"schema":"https://github.com/citation-style-language/schema/raw/master/csl-citation.json"}</w:instrText>
+      </w:r>
+      <w:r>
+        <w:rPr>
+          <w:rFonts w:ascii="David" w:hAnsi="David" w:cs="David" w:hint="cs"/>
+        </w:rPr>
+        <w:fldChar w:fldCharType="separate"/>
+      </w:r>
+      <w:r>
+        <w:rPr>
+          <w:rFonts w:ascii="David" w:hAnsi="David" w:cs="David" w:hint="cs"/>
+          <w:noProof/>
+        </w:rPr>
+        <w:t>[11]</w:t>
+      </w:r>
+      <w:r>
+        <w:rPr>
+          <w:rFonts w:ascii="David" w:hAnsi="David" w:cs="David" w:hint="cs"/>
+        </w:rPr>
+        <w:fldChar w:fldCharType="end"/>
+      </w:r>
+      <w:r>
+        <w:rPr>
+          <w:rFonts w:ascii="David" w:hAnsi="David" w:cs="David" w:hint="cs"/>
+        </w:rPr>
+        <w:t xml:space="preserve"> and</w:t>
+      </w:r>
+      <w:r>
+        <w:rPr>
+          <w:rFonts w:ascii="David" w:hAnsi="David" w:cs="David" w:hint="cs"/>
+        </w:rPr>
+        <w:t xml:space="preserve"> ii) </w:t>
+      </w:r>
+      <w:r>
+        <w:rPr>
+          <w:rFonts w:ascii="David" w:hAnsi="David" w:cs="David" w:hint="cs"/>
+        </w:rPr>
+        <w:t>m</w:t>
+      </w:r>
+      <w:r>
+        <w:rPr>
+          <w:rFonts w:ascii="David" w:hAnsi="David" w:cs="David" w:hint="cs"/>
+        </w:rPr>
+        <w:t>onitoring concentrations of pollutants emitted from routine activities</w:t>
+      </w:r>
+      <w:r>
+        <w:rPr>
+          <w:rFonts w:ascii="David" w:hAnsi="David" w:cs="David" w:hint="cs"/>
+        </w:rPr>
+        <w:t>.</w:t>
       </w:r>
       <w:r>
         <w:rPr>
@@ -6458,13 +6524,157 @@
         <w:rPr>
           <w:rFonts w:ascii="David" w:hAnsi="David" w:cs="David" w:hint="cs"/>
         </w:rPr>
+        <w:t xml:space="preserve">The different applications </w:t>
+      </w:r>
+      <w:r>
+        <w:rPr>
+          <w:rFonts w:ascii="David" w:hAnsi="David" w:cs="David" w:hint="cs"/>
+        </w:rPr>
+        <w:t xml:space="preserve">may </w:t>
+      </w:r>
+      <w:r>
+        <w:rPr>
+          <w:rFonts w:ascii="David" w:hAnsi="David" w:cs="David" w:hint="cs"/>
+        </w:rPr>
+        <w:t xml:space="preserve">form </w:t>
+      </w:r>
+      <w:r>
+        <w:rPr>
+          <w:rFonts w:ascii="David" w:hAnsi="David" w:cs="David" w:hint="cs"/>
+        </w:rPr>
+        <w:t>various</w:t>
+      </w:r>
+      <w:r>
+        <w:rPr>
+          <w:rFonts w:ascii="David" w:hAnsi="David" w:cs="David" w:hint="cs"/>
+        </w:rPr>
+        <w:t xml:space="preserve"> </w:t>
+      </w:r>
+      <w:r>
+        <w:rPr>
+          <w:rFonts w:ascii="David" w:hAnsi="David" w:cs="David"/>
+        </w:rPr>
+        <w:t>goals</w:t>
+      </w:r>
+      <w:r>
+        <w:rPr>
+          <w:rFonts w:ascii="David" w:hAnsi="David" w:cs="David" w:hint="cs"/>
+        </w:rPr>
+        <w:t xml:space="preserve"> </w:t>
+      </w:r>
+      <w:r>
+        <w:rPr>
+          <w:rFonts w:ascii="David" w:hAnsi="David" w:cs="David"/>
+        </w:rPr>
+        <w:t>th</w:t>
+      </w:r>
+      <w:r>
+        <w:rPr>
+          <w:rFonts w:ascii="David" w:hAnsi="David" w:cs="David"/>
+        </w:rPr>
+        <w:t>at</w:t>
+      </w:r>
+      <w:r>
+        <w:rPr>
+          <w:rFonts w:ascii="David" w:hAnsi="David" w:cs="David"/>
+        </w:rPr>
+        <w:t xml:space="preserve"> guide</w:t>
+      </w:r>
+      <w:r>
+        <w:rPr>
+          <w:rFonts w:ascii="David" w:hAnsi="David" w:cs="David" w:hint="cs"/>
+        </w:rPr>
+        <w:t xml:space="preserve"> the optimization process </w:t>
+      </w:r>
+      <w:r>
+        <w:rPr>
+          <w:rFonts w:ascii="David" w:hAnsi="David" w:cs="David" w:hint="cs"/>
+        </w:rPr>
+        <w:t>aimed at finding</w:t>
+      </w:r>
+      <w:r>
+        <w:rPr>
+          <w:rFonts w:ascii="David" w:hAnsi="David" w:cs="David" w:hint="cs"/>
+        </w:rPr>
+        <w:t xml:space="preserve"> the optimal </w:t>
+      </w:r>
+      <w:r>
+        <w:rPr>
+          <w:rFonts w:ascii="David" w:hAnsi="David" w:cs="David" w:hint="cs"/>
+        </w:rPr>
+        <w:t xml:space="preserve">sensors’ </w:t>
+      </w:r>
+      <w:r>
+        <w:rPr>
+          <w:rFonts w:ascii="David" w:hAnsi="David" w:cs="David" w:hint="cs"/>
+        </w:rPr>
+        <w:t>placement</w:t>
+      </w:r>
+      <w:r>
+        <w:rPr>
+          <w:rFonts w:ascii="David" w:hAnsi="David" w:cs="David" w:hint="cs"/>
+        </w:rPr>
+        <w:t>.</w:t>
+      </w:r>
+      <w:r>
+        <w:rPr>
+          <w:rFonts w:ascii="David" w:hAnsi="David" w:cs="David" w:hint="cs"/>
+        </w:rPr>
+        <w:t xml:space="preserve"> For example,</w:t>
+      </w:r>
+      <w:r>
+        <w:rPr>
+          <w:rFonts w:ascii="David" w:hAnsi="David" w:cs="David" w:hint="cs"/>
+        </w:rPr>
+        <w:t xml:space="preserve"> </w:t>
+      </w:r>
+      <w:r>
+        <w:rPr>
+          <w:rFonts w:ascii="Calibri" w:hAnsi="Calibri" w:cs="Calibri"/>
+        </w:rPr>
+        <w:t>﻿</w:t>
+      </w:r>
+      <w:proofErr w:type="spellStart"/>
+      <w:r>
+        <w:rPr>
+          <w:rFonts w:ascii="David" w:hAnsi="David" w:cs="David" w:hint="cs"/>
+          <w:color w:val="FF0000"/>
+        </w:rPr>
+        <w:t>Kanaroglou</w:t>
+      </w:r>
+      <w:proofErr w:type="spellEnd"/>
+      <w:r>
+        <w:rPr>
+          <w:rFonts w:ascii="David" w:hAnsi="David" w:cs="David" w:hint="cs"/>
+          <w:color w:val="FF0000"/>
+        </w:rPr>
+        <w:t xml:space="preserve"> et. al</w:t>
+      </w:r>
+      <w:r>
+        <w:rPr>
+          <w:rFonts w:ascii="David" w:hAnsi="David" w:cs="David" w:hint="cs"/>
+          <w:color w:val="FF0000"/>
+        </w:rPr>
+        <w:t>.</w:t>
+      </w:r>
+      <w:r>
+        <w:rPr>
+          <w:rFonts w:ascii="David" w:hAnsi="David" w:cs="David" w:hint="cs"/>
+          <w:color w:val="FF0000"/>
+        </w:rPr>
+        <w:t xml:space="preserve"> </w:t>
+      </w:r>
+      <w:r>
+        <w:rPr>
+          <w:rFonts w:ascii="David" w:hAnsi="David" w:cs="David" w:hint="cs"/>
+        </w:rPr>
         <w:fldChar w:fldCharType="begin" w:fldLock="1"/>
       </w:r>
       <w:r>
         <w:rPr>
           <w:rFonts w:ascii="David" w:hAnsi="David" w:cs="David" w:hint="cs"/>
         </w:rPr>
-        <w:instrText>ADDIN CSL_CITATION {"citationItems":[{"id":"ITEM-1","itemData":{"DOI":"10.1016/j.inffus.2016.11.010","ISBN":"15662535","ISSN":"15662535","abstract":"Understanding atmospheric transport and dispersal events has an important role in a range of scenarios. Of particular importance is aiding in emergency response after an intentional or accidental chemical, biological or radiological (CBR) release. In the event of a CBR release, it is desirable to know the current and future spatial extent of the contaminant as well as its location in order to aid decision makers in emergency response. Many dispersion phenomena may be opaque or clear, thus monitoring them using visual methods will be difficult or impossible. In these scenarios, relevant concentration sensors are required to detect the substance where they can form a static network on the ground or be placed upon mobile platforms. This paper presents a review of techniques used to gain information about atmospheric dispersion events using static or mobile sensors. The review is concluded with a discussion on the current limitations of the state of the art and recommendations for future research.","author":[{"dropping-particle":"","family":"Hutchinson","given":"Michael","non-dropping-particle":"","parse-names":false,"suffix":""},{"dropping-particle":"","family":"Oh","given":"Hyondong","non-dropping-particle":"","parse-names":false,"suffix":""},{"dropping-particle":"","family":"Chen","given":"Wen Hua","non-dropping-particle":"","parse-names":false,"suffix":""}],"container-title":"Information Fusion","id":"ITEM-1","issued":{"date-parts":[["2017"]]},"page":"130-148","publisher":"Elsevier B.V.","title":"A review of source term estimation methods for atmospheric dispersion events using static or mobile sensors","type":"article-journal","volume":"36"},"uris":["http://www.mendeley.com/documents/?uuid=7fba6226-4ea0-4eed-8eb9-c679bb4b7115"]}],"mendeley":{"formattedCitation":"[11]","plainTextFormattedCitation":"[11]","previouslyFormattedCitation":"[11]"},"properties":{"noteIndex":0},"schema":"https://github.com/citation-style-language/schema/raw/master/csl-citation.json"}</w:instrText>
+        <w:instrText>ADDIN CSL_CITATION {"citationItems":[{"id":"ITEM-1","itemData":{"DOI":"10.1016/j.atmosenv.2004.06.049","ISSN":"13522310","abstract":"This study addresses two objectives: (1) to develop a formal method of optimally locating a dense network of air pollution monitoring stations; and (2) to derive an exposure assessment model based on these monitoring data and related land use, population, and biophysical information. Previous studies have located monitors in an ad hoc fashion, favouring the placement of monitors in traffic \"hot spots\" or in areas deemed subjectively to be of interest. We apply our methodology in locating 100 nitrogen dioxide monitors in Toronto, Canada. Locations identified by the method represent land use, transportation infrastructure and the distribution of at-risk populations. Our exposure assessments derived from the monitoring program produce reasonable estimates at the intra-urban scale. The method for optimally locating monitors may have widespread applicability for the design of pollution monitoring networks, particularly for measuring traffic pollutants with fine-scale spatial variability. © 2005 Elsevier Ltd. All rights reserved.","author":[{"dropping-particle":"","family":"Kanaroglou","given":"Pavlos S.","non-dropping-particle":"","parse-names":false,"suffix":""},{"dropping-particle":"","family":"Jerrett","given":"Michael","non-dropping-particle":"","parse-names":false,"suffix":""},{"dropping-particle":"","family":"Morrison","given":"Jason","non-dropping-particle":"","parse-names":false,"suffix":""},{"dropping-particle":"","family":"Beckerman","given":"Bernardo","non-dropping-particle":"","parse-names":false,"suffix":""},{"dropping-particle":"","family":"Arain","given":"M. Altaf","non-dropping-particle":"","parse-names":false,"suffix":""},{"dropping-particle":"","family":"Gilbert","given":"Nicolas L.","non-dropping-particle":"","parse-names":false,"suffix":""},{"dropping-particle":"","family":"Brook","given":"Jeffrey R.","non-dropping-particle":"","parse-names":false,"suffix":""}],"container-title":"Atmospheric Environment","id":"ITEM-1","issue":"13","issued":{"date-parts":[["2005"]]},"page":"2399-2409","title":"Establishing an air pollution monitoring network for intra-urban population exposure assessment: A location-allocation approach","type":"article-journal","volume":"39"},"uris":["http://www.mendeley.com/documents/?uuid=45543648-b33d-4307-b60a-9fa31d29ce39"]}],"mendeley":{"formattedCitation":"[17]","plainTextFormattedCitation":"[17]","previouslyFormattedCitation":"[17]"},"properties":{"noteIndex":0},"schema":"https://github.com/citation-style-language/schema/raw/master/csl-citation.json"}</w:instrText>
       </w:r>
       <w:r>
         <w:rPr>
@@ -6477,7 +6687,7 @@
           <w:rFonts w:ascii="David" w:hAnsi="David" w:cs="David" w:hint="cs"/>
           <w:noProof/>
         </w:rPr>
-        <w:t>[11]</w:t>
+        <w:t>[17]</w:t>
       </w:r>
       <w:r>
         <w:rPr>
@@ -6489,224 +6699,25 @@
         <w:rPr>
           <w:rFonts w:ascii="David" w:hAnsi="David" w:cs="David" w:hint="cs"/>
         </w:rPr>
-        <w:t xml:space="preserve"> and</w:t>
-      </w:r>
-      <w:r>
-        <w:rPr>
-          <w:rFonts w:ascii="David" w:hAnsi="David" w:cs="David" w:hint="cs"/>
-        </w:rPr>
-        <w:t xml:space="preserve"> ii) </w:t>
-      </w:r>
-      <w:r>
-        <w:rPr>
-          <w:rFonts w:ascii="David" w:hAnsi="David" w:cs="David" w:hint="cs"/>
-        </w:rPr>
-        <w:t>m</w:t>
-      </w:r>
-      <w:r>
-        <w:rPr>
-          <w:rFonts w:ascii="David" w:hAnsi="David" w:cs="David" w:hint="cs"/>
-        </w:rPr>
-        <w:t>onitoring concentrations of pollutants emitted from routine activities</w:t>
-      </w:r>
-      <w:r>
-        <w:rPr>
-          <w:rFonts w:ascii="David" w:hAnsi="David" w:cs="David" w:hint="cs"/>
-        </w:rPr>
-        <w:t>.</w:t>
-      </w:r>
-      <w:r>
-        <w:rPr>
-          <w:rFonts w:ascii="David" w:hAnsi="David" w:cs="David" w:hint="cs"/>
-        </w:rPr>
         <w:t xml:space="preserve"> </w:t>
       </w:r>
       <w:r>
         <w:rPr>
           <w:rFonts w:ascii="David" w:hAnsi="David" w:cs="David" w:hint="cs"/>
         </w:rPr>
-        <w:t xml:space="preserve">The different applications </w:t>
-      </w:r>
-      <w:r>
-        <w:rPr>
-          <w:rFonts w:ascii="David" w:hAnsi="David" w:cs="David" w:hint="cs"/>
-        </w:rPr>
-        <w:t xml:space="preserve">may </w:t>
-      </w:r>
-      <w:r>
-        <w:rPr>
-          <w:rFonts w:ascii="David" w:hAnsi="David" w:cs="David" w:hint="cs"/>
-        </w:rPr>
-        <w:t xml:space="preserve">form </w:t>
-      </w:r>
-      <w:r>
-        <w:rPr>
-          <w:rFonts w:ascii="David" w:hAnsi="David" w:cs="David" w:hint="cs"/>
-        </w:rPr>
-        <w:t>various</w:t>
-      </w:r>
-      <w:r>
-        <w:rPr>
-          <w:rFonts w:ascii="David" w:hAnsi="David" w:cs="David" w:hint="cs"/>
+        <w:t xml:space="preserve">used </w:t>
+      </w:r>
+      <w:r>
+        <w:rPr>
+          <w:rFonts w:ascii="David" w:hAnsi="David" w:cs="David"/>
+        </w:rPr>
+        <w:t>population</w:t>
+      </w:r>
+      <w:r>
+        <w:rPr>
+          <w:rFonts w:ascii="David" w:hAnsi="David" w:cs="David"/>
         </w:rPr>
         <w:t xml:space="preserve"> </w:t>
-      </w:r>
-      <w:r>
-        <w:rPr>
-          <w:rFonts w:ascii="David" w:hAnsi="David" w:cs="David"/>
-        </w:rPr>
-        <w:t>goals</w:t>
-      </w:r>
-      <w:r>
-        <w:rPr>
-          <w:rFonts w:ascii="David" w:hAnsi="David" w:cs="David" w:hint="cs"/>
-        </w:rPr>
-        <w:t xml:space="preserve"> </w:t>
-      </w:r>
-      <w:r>
-        <w:rPr>
-          <w:rFonts w:ascii="David" w:hAnsi="David" w:cs="David"/>
-        </w:rPr>
-        <w:t>th</w:t>
-      </w:r>
-      <w:r>
-        <w:rPr>
-          <w:rFonts w:ascii="David" w:hAnsi="David" w:cs="David"/>
-        </w:rPr>
-        <w:t>at</w:t>
-      </w:r>
-      <w:r>
-        <w:rPr>
-          <w:rFonts w:ascii="David" w:hAnsi="David" w:cs="David"/>
-        </w:rPr>
-        <w:t xml:space="preserve"> guide</w:t>
-      </w:r>
-      <w:r>
-        <w:rPr>
-          <w:rFonts w:ascii="David" w:hAnsi="David" w:cs="David" w:hint="cs"/>
-        </w:rPr>
-        <w:t xml:space="preserve"> the optimization process </w:t>
-      </w:r>
-      <w:r>
-        <w:rPr>
-          <w:rFonts w:ascii="David" w:hAnsi="David" w:cs="David" w:hint="cs"/>
-        </w:rPr>
-        <w:t>aimed at finding</w:t>
-      </w:r>
-      <w:r>
-        <w:rPr>
-          <w:rFonts w:ascii="David" w:hAnsi="David" w:cs="David" w:hint="cs"/>
-        </w:rPr>
-        <w:t xml:space="preserve"> the optimal </w:t>
-      </w:r>
-      <w:r>
-        <w:rPr>
-          <w:rFonts w:ascii="David" w:hAnsi="David" w:cs="David" w:hint="cs"/>
-        </w:rPr>
-        <w:t xml:space="preserve">sensors’ </w:t>
-      </w:r>
-      <w:r>
-        <w:rPr>
-          <w:rFonts w:ascii="David" w:hAnsi="David" w:cs="David" w:hint="cs"/>
-        </w:rPr>
-        <w:t>placement</w:t>
-      </w:r>
-      <w:r>
-        <w:rPr>
-          <w:rFonts w:ascii="David" w:hAnsi="David" w:cs="David" w:hint="cs"/>
-        </w:rPr>
-        <w:t>.</w:t>
-      </w:r>
-      <w:r>
-        <w:rPr>
-          <w:rFonts w:ascii="David" w:hAnsi="David" w:cs="David" w:hint="cs"/>
-        </w:rPr>
-        <w:t xml:space="preserve"> For example,</w:t>
-      </w:r>
-      <w:r>
-        <w:rPr>
-          <w:rFonts w:ascii="David" w:hAnsi="David" w:cs="David" w:hint="cs"/>
-        </w:rPr>
-        <w:t xml:space="preserve"> </w:t>
-      </w:r>
-      <w:r>
-        <w:rPr>
-          <w:rFonts w:ascii="Calibri" w:hAnsi="Calibri" w:cs="Calibri"/>
-        </w:rPr>
-        <w:t>﻿</w:t>
-      </w:r>
-      <w:proofErr w:type="spellStart"/>
-      <w:r>
-        <w:rPr>
-          <w:rFonts w:ascii="David" w:hAnsi="David" w:cs="David" w:hint="cs"/>
-          <w:color w:val="FF0000"/>
-        </w:rPr>
-        <w:t>Kanaroglou</w:t>
-      </w:r>
-      <w:proofErr w:type="spellEnd"/>
-      <w:r>
-        <w:rPr>
-          <w:rFonts w:ascii="David" w:hAnsi="David" w:cs="David" w:hint="cs"/>
-          <w:color w:val="FF0000"/>
-        </w:rPr>
-        <w:t xml:space="preserve"> et. al</w:t>
-      </w:r>
-      <w:r>
-        <w:rPr>
-          <w:rFonts w:ascii="David" w:hAnsi="David" w:cs="David" w:hint="cs"/>
-          <w:color w:val="FF0000"/>
-        </w:rPr>
-        <w:t>.</w:t>
-      </w:r>
-      <w:r>
-        <w:rPr>
-          <w:rFonts w:ascii="David" w:hAnsi="David" w:cs="David" w:hint="cs"/>
-          <w:color w:val="FF0000"/>
-        </w:rPr>
-        <w:t xml:space="preserve"> </w:t>
-      </w:r>
-      <w:r>
-        <w:rPr>
-          <w:rFonts w:ascii="David" w:hAnsi="David" w:cs="David" w:hint="cs"/>
-        </w:rPr>
-        <w:fldChar w:fldCharType="begin" w:fldLock="1"/>
-      </w:r>
-      <w:r>
-        <w:rPr>
-          <w:rFonts w:ascii="David" w:hAnsi="David" w:cs="David" w:hint="cs"/>
-        </w:rPr>
-        <w:instrText>ADDIN CSL_CITATION {"citationItems":[{"id":"ITEM-1","itemData":{"DOI":"10.1016/j.atmosenv.2004.06.049","ISSN":"13522310","abstract":"This study addresses two objectives: (1) to develop a formal method of optimally locating a dense network of air pollution monitoring stations; and (2) to derive an exposure assessment model based on these monitoring data and related land use, population, and biophysical information. Previous studies have located monitors in an ad hoc fashion, favouring the placement of monitors in traffic \"hot spots\" or in areas deemed subjectively to be of interest. We apply our methodology in locating 100 nitrogen dioxide monitors in Toronto, Canada. Locations identified by the method represent land use, transportation infrastructure and the distribution of at-risk populations. Our exposure assessments derived from the monitoring program produce reasonable estimates at the intra-urban scale. The method for optimally locating monitors may have widespread applicability for the design of pollution monitoring networks, particularly for measuring traffic pollutants with fine-scale spatial variability. © 2005 Elsevier Ltd. All rights reserved.","author":[{"dropping-particle":"","family":"Kanaroglou","given":"Pavlos S.","non-dropping-particle":"","parse-names":false,"suffix":""},{"dropping-particle":"","family":"Jerrett","given":"Michael","non-dropping-particle":"","parse-names":false,"suffix":""},{"dropping-particle":"","family":"Morrison","given":"Jason","non-dropping-particle":"","parse-names":false,"suffix":""},{"dropping-particle":"","family":"Beckerman","given":"Bernardo","non-dropping-particle":"","parse-names":false,"suffix":""},{"dropping-particle":"","family":"Arain","given":"M. Altaf","non-dropping-particle":"","parse-names":false,"suffix":""},{"dropping-particle":"","family":"Gilbert","given":"Nicolas L.","non-dropping-particle":"","parse-names":false,"suffix":""},{"dropping-particle":"","family":"Brook","given":"Jeffrey R.","non-dropping-particle":"","parse-names":false,"suffix":""}],"container-title":"Atmospheric Environment","id":"ITEM-1","issue":"13","issued":{"date-parts":[["2005"]]},"page":"2399-2409","title":"Establishing an air pollution monitoring network for intra-urban population exposure assessment: A location-allocation approach","type":"article-journal","volume":"39"},"uris":["http://www.mendeley.com/documents/?uuid=45543648-b33d-4307-b60a-9fa31d29ce39"]}],"mendeley":{"formattedCitation":"[17]","plainTextFormattedCitation":"[17]","previouslyFormattedCitation":"[17]"},"properties":{"noteIndex":0},"schema":"https://github.com/citation-style-language/schema/raw/master/csl-citation.json"}</w:instrText>
-      </w:r>
-      <w:r>
-        <w:rPr>
-          <w:rFonts w:ascii="David" w:hAnsi="David" w:cs="David" w:hint="cs"/>
-        </w:rPr>
-        <w:fldChar w:fldCharType="separate"/>
-      </w:r>
-      <w:r>
-        <w:rPr>
-          <w:rFonts w:ascii="David" w:hAnsi="David" w:cs="David" w:hint="cs"/>
-          <w:noProof/>
-        </w:rPr>
-        <w:t>[17]</w:t>
-      </w:r>
-      <w:r>
-        <w:rPr>
-          <w:rFonts w:ascii="David" w:hAnsi="David" w:cs="David" w:hint="cs"/>
-        </w:rPr>
-        <w:fldChar w:fldCharType="end"/>
-      </w:r>
-      <w:r>
-        <w:rPr>
-          <w:rFonts w:ascii="David" w:hAnsi="David" w:cs="David" w:hint="cs"/>
-        </w:rPr>
-        <w:t xml:space="preserve"> </w:t>
-      </w:r>
-      <w:r>
-        <w:rPr>
-          <w:rFonts w:ascii="David" w:hAnsi="David" w:cs="David" w:hint="cs"/>
-        </w:rPr>
-        <w:t xml:space="preserve">used </w:t>
       </w:r>
       <w:r>
         <w:rPr>
@@ -6724,309 +6735,161 @@
       </w:r>
       <w:r>
         <w:rPr>
-          <w:rFonts w:ascii="David" w:hAnsi="David" w:cs="David" w:hint="cs"/>
-        </w:rPr>
-        <w:t>,….</w:t>
-      </w:r>
-    </w:p>
-    <w:p>
-      <w:pPr>
-        <w:spacing w:line="360" w:lineRule="auto"/>
-        <w:ind w:right="-2"/>
-        <w:jc w:val="both"/>
-        <w:rPr>
-          <w:rFonts w:ascii="David" w:hAnsi="David" w:cs="David" w:hint="cs"/>
-        </w:rPr>
-      </w:pPr>
-    </w:p>
-    <w:p>
-      <w:pPr>
-        <w:spacing w:line="360" w:lineRule="auto"/>
-        <w:ind w:right="-2"/>
-        <w:jc w:val="both"/>
-        <w:rPr>
-          <w:rFonts w:ascii="David" w:hAnsi="David" w:cs="David"/>
-        </w:rPr>
-      </w:pPr>
-      <w:commentRangeStart w:id="3"/>
-      <w:r>
-        <w:rPr>
-          <w:rFonts w:ascii="David" w:hAnsi="David" w:cs="David" w:hint="cs"/>
-          <w:color w:val="FF0000"/>
-        </w:rPr>
-        <w:t>Lerner et. al.</w:t>
-      </w:r>
-      <w:r>
-        <w:rPr>
-          <w:rFonts w:ascii="David" w:hAnsi="David" w:cs="David" w:hint="cs"/>
+          <w:rFonts w:ascii="David" w:hAnsi="David" w:cs="David"/>
+        </w:rPr>
+        <w:t xml:space="preserve">. In their method, they first </w:t>
+      </w:r>
+      <w:r>
+        <w:rPr>
+          <w:rFonts w:ascii="David" w:hAnsi="David" w:cs="David"/>
+        </w:rPr>
+        <w:t xml:space="preserve">generate a “demand surface”, which represents </w:t>
+      </w:r>
+      <w:r>
+        <w:rPr>
+          <w:rFonts w:ascii="David" w:hAnsi="David" w:cs="David"/>
+        </w:rPr>
+        <w:t xml:space="preserve">the </w:t>
+      </w:r>
+      <w:r>
+        <w:rPr>
+          <w:rFonts w:ascii="David" w:hAnsi="David" w:cs="David"/>
+        </w:rPr>
+        <w:t>spatial variability</w:t>
+      </w:r>
+      <w:r>
+        <w:rPr>
+          <w:rFonts w:ascii="David" w:hAnsi="David" w:cs="David"/>
+        </w:rPr>
+        <w:t xml:space="preserve"> in pollution </w:t>
+      </w:r>
+      <w:r>
+        <w:rPr>
+          <w:rFonts w:ascii="David" w:hAnsi="David" w:cs="David"/>
+        </w:rPr>
+        <w:t>concentrations</w:t>
+      </w:r>
+      <w:r>
+        <w:rPr>
+          <w:rFonts w:ascii="David" w:hAnsi="David" w:cs="David"/>
+        </w:rPr>
+        <w:t xml:space="preserve">. </w:t>
+      </w:r>
+      <w:r>
+        <w:rPr>
+          <w:rFonts w:ascii="David" w:hAnsi="David" w:cs="David"/>
+        </w:rPr>
+        <w:t>Then, their “demand surface</w:t>
+      </w:r>
+      <w:r>
+        <w:rPr>
+          <w:rFonts w:ascii="David" w:hAnsi="David" w:cs="David"/>
+        </w:rPr>
+        <w:t>”</w:t>
+      </w:r>
+      <w:r>
+        <w:rPr>
+          <w:rFonts w:ascii="David" w:hAnsi="David" w:cs="David"/>
+        </w:rPr>
+        <w:t xml:space="preserve"> is modified </w:t>
+      </w:r>
+      <w:r>
+        <w:rPr>
+          <w:rFonts w:ascii="David" w:hAnsi="David" w:cs="David"/>
+        </w:rPr>
+        <w:t xml:space="preserve">to also </w:t>
+      </w:r>
+      <w:r>
+        <w:rPr>
+          <w:rFonts w:ascii="David" w:hAnsi="David" w:cs="David"/>
+        </w:rPr>
+        <w:t xml:space="preserve">consider </w:t>
+      </w:r>
+      <w:r>
+        <w:rPr>
+          <w:rFonts w:ascii="David" w:hAnsi="David" w:cs="David"/>
+        </w:rPr>
+        <w:t xml:space="preserve">the </w:t>
+      </w:r>
+      <w:r>
+        <w:rPr>
+          <w:rFonts w:ascii="David" w:hAnsi="David" w:cs="David"/>
+        </w:rPr>
+        <w:t>density</w:t>
+      </w:r>
+      <w:r>
+        <w:rPr>
+          <w:rFonts w:ascii="David" w:hAnsi="David" w:cs="David"/>
+        </w:rPr>
+        <w:t xml:space="preserve"> of a population of interest, such as children or elderly</w:t>
+      </w:r>
+      <w:r>
+        <w:rPr>
+          <w:rFonts w:ascii="David" w:hAnsi="David" w:cs="David"/>
+        </w:rPr>
+        <w:t xml:space="preserve">. </w:t>
+      </w:r>
+      <w:r>
+        <w:rPr>
+          <w:rFonts w:ascii="David" w:hAnsi="David" w:cs="David"/>
+        </w:rPr>
+        <w:t xml:space="preserve">Eventually, the “demand surface” is used as input to an algorithm that solves </w:t>
+      </w:r>
+      <w:r>
+        <w:rPr>
+          <w:rFonts w:ascii="Calibri" w:hAnsi="Calibri" w:cs="Calibri"/>
+        </w:rPr>
+        <w:t>﻿</w:t>
+      </w:r>
+      <w:r>
+        <w:rPr>
+          <w:rFonts w:ascii="David" w:hAnsi="David" w:cs="David"/>
+        </w:rPr>
+        <w:t>a constrained optimization problem from the general family of location-allocation</w:t>
+      </w:r>
+      <w:r>
+        <w:rPr>
+          <w:rFonts w:ascii="David" w:hAnsi="David" w:cs="David"/>
         </w:rPr>
         <w:t xml:space="preserve"> </w:t>
       </w:r>
       <w:r>
         <w:rPr>
-          <w:rFonts w:ascii="David" w:hAnsi="David" w:cs="David" w:hint="cs"/>
-        </w:rPr>
-        <w:fldChar w:fldCharType="begin" w:fldLock="1"/>
-      </w:r>
-      <w:r>
-        <w:rPr>
-          <w:rFonts w:ascii="David" w:hAnsi="David" w:cs="David"/>
-        </w:rPr>
-        <w:instrText>ADDIN CSL_CITATION {"citationItems":[{"id":"ITEM-1","itemData":{"DOI":"10.3808/jei.xxxxxxxxx","author":[{"dropping-particle":"","family":"Lerner","given":"U.","non-dropping-particle":"","parse-names":false,"suffix":""},{"dropping-particle":"","family":"Hirshfeld","given":"O.","non-dropping-particle":"","parse-names":false,"suffix":""},{"dropping-particle":"","family":"Fishbain","given":"B.","non-dropping-particle":"","parse-names":false,"suffix":""}],"container-title":"Jorunal of Environmental Informatics","id":"ITEM-1","issue":"X","issued":{"date-parts":[["2018"]]},"page":"1-9","title":"Optimal Deployment of a Heterogeneous Environmental Sensor Network","type":"article-journal"},"uris":["http://www.mendeley.com/documents/?uuid=128cd4bd-db40-45de-b720-0c8c35eb43ed"]}],"mendeley":{"formattedCitation":"[16]","plainTextFormattedCitation":"[16]","previouslyFormattedCitation":"[16]"},"properties":{"noteIndex":0},"schema":"https://github.com/citation-style-language/schema/raw/master/csl-citation.json"}</w:instrText>
-      </w:r>
-      <w:r>
-        <w:rPr>
-          <w:rFonts w:ascii="David" w:hAnsi="David" w:cs="David" w:hint="cs"/>
-        </w:rPr>
-        <w:fldChar w:fldCharType="separate"/>
-      </w:r>
-      <w:r>
-        <w:rPr>
-          <w:rFonts w:ascii="David" w:hAnsi="David" w:cs="David" w:hint="cs"/>
-          <w:noProof/>
-        </w:rPr>
-        <w:t>[16]</w:t>
-      </w:r>
-      <w:r>
-        <w:rPr>
-          <w:rFonts w:ascii="David" w:hAnsi="David" w:cs="David" w:hint="cs"/>
-        </w:rPr>
-        <w:fldChar w:fldCharType="end"/>
-      </w:r>
-      <w:r>
-        <w:rPr>
-          <w:rFonts w:ascii="David" w:hAnsi="David" w:cs="David" w:hint="cs"/>
-        </w:rPr>
-        <w:t xml:space="preserve"> </w:t>
-      </w:r>
-      <w:r>
-        <w:rPr>
-          <w:rFonts w:ascii="David" w:hAnsi="David" w:cs="David" w:hint="cs"/>
-        </w:rPr>
-        <w:t xml:space="preserve">developed a method to find an optimal deployment of low-cost sensor network comprised of two types of micro-sensing units for </w:t>
-      </w:r>
-      <w:r>
-        <w:rPr>
-          <w:rFonts w:ascii="David" w:hAnsi="David" w:cs="David"/>
-          <w:color w:val="FF0000"/>
-        </w:rPr>
-        <w:t>NO SPECIFIC OBJECTIVE?</w:t>
-      </w:r>
-    </w:p>
-    <w:p>
-      <w:pPr>
-        <w:spacing w:line="360" w:lineRule="auto"/>
-        <w:ind w:right="-2"/>
-        <w:jc w:val="both"/>
-        <w:rPr>
-          <w:rFonts w:ascii="David" w:hAnsi="David" w:cs="David"/>
-        </w:rPr>
-      </w:pPr>
-      <w:r>
-        <w:rPr>
-          <w:rFonts w:ascii="David" w:hAnsi="David" w:cs="David" w:hint="cs"/>
+          <w:rFonts w:ascii="David" w:hAnsi="David" w:cs="David"/>
+        </w:rPr>
+        <w:t>probl</w:t>
+      </w:r>
+      <w:r>
+        <w:rPr>
+          <w:rFonts w:ascii="David" w:hAnsi="David" w:cs="David"/>
+        </w:rPr>
+        <w:t>ems</w:t>
+      </w:r>
+      <w:r>
+        <w:rPr>
+          <w:rFonts w:ascii="David" w:hAnsi="David" w:cs="David"/>
+        </w:rPr>
+        <w:t xml:space="preserve">, for a predefined number of air pollution </w:t>
+      </w:r>
+      <w:r>
+        <w:rPr>
+          <w:rFonts w:ascii="David" w:hAnsi="David" w:cs="David"/>
+        </w:rPr>
+        <w:t>sensors</w:t>
+      </w:r>
+      <w:r>
+        <w:rPr>
+          <w:rFonts w:ascii="David" w:hAnsi="David" w:cs="David"/>
+        </w:rPr>
+        <w:t xml:space="preserve">. </w:t>
+      </w:r>
+      <w:r>
+        <w:rPr>
+          <w:rFonts w:ascii="David" w:hAnsi="David" w:cs="David"/>
           <w:b/>
           <w:bCs/>
         </w:rPr>
-        <w:t>environmental monitoring</w:t>
-      </w:r>
-      <w:r>
-        <w:rPr>
-          <w:rFonts w:ascii="David" w:hAnsi="David" w:cs="David" w:hint="cs"/>
-        </w:rPr>
-        <w:t xml:space="preserve"> of ozone, NO and NO</w:t>
-      </w:r>
-      <w:r>
-        <w:rPr>
-          <w:rFonts w:ascii="David" w:hAnsi="David" w:cs="David" w:hint="cs"/>
-          <w:vertAlign w:val="subscript"/>
-        </w:rPr>
-        <w:t>2</w:t>
-      </w:r>
-      <w:r>
-        <w:rPr>
-          <w:rFonts w:ascii="David" w:hAnsi="David" w:cs="David" w:hint="cs"/>
-        </w:rPr>
-        <w:t xml:space="preserve"> emission</w:t>
-      </w:r>
-      <w:r>
-        <w:rPr>
-          <w:rFonts w:ascii="David" w:hAnsi="David" w:cs="David" w:hint="cs"/>
-        </w:rPr>
-        <w:t>s</w:t>
-      </w:r>
-      <w:r>
-        <w:rPr>
-          <w:rFonts w:ascii="David" w:hAnsi="David" w:cs="David" w:hint="cs"/>
-        </w:rPr>
-        <w:t xml:space="preserve">. The optimal locations were found using an optimization process </w:t>
-      </w:r>
-      <w:r>
-        <w:rPr>
-          <w:rFonts w:ascii="David" w:hAnsi="David" w:cs="David"/>
-        </w:rPr>
-        <w:t>(</w:t>
-      </w:r>
-      <w:r>
-        <w:rPr>
-          <w:rFonts w:ascii="David" w:hAnsi="David" w:cs="David"/>
-          <w:color w:val="FF0000"/>
-        </w:rPr>
-        <w:t>which?</w:t>
-      </w:r>
-      <w:r>
-        <w:rPr>
-          <w:rFonts w:ascii="David" w:hAnsi="David" w:cs="David"/>
-        </w:rPr>
-        <w:t xml:space="preserve">) </w:t>
-      </w:r>
-      <w:r>
-        <w:rPr>
-          <w:rFonts w:ascii="David" w:hAnsi="David" w:cs="David" w:hint="cs"/>
-        </w:rPr>
-        <w:t xml:space="preserve">that seeks for the set of locations, under resources constraints, that maximizes the overall utility of the sensor network. However, their method evaluated only the land use and topographic nature of the region of interest, and disregarded </w:t>
-      </w:r>
-      <w:r>
-        <w:rPr>
-          <w:rFonts w:ascii="David" w:hAnsi="David" w:cs="David" w:hint="cs"/>
-        </w:rPr>
-        <w:t xml:space="preserve">important </w:t>
-      </w:r>
-      <w:r>
-        <w:rPr>
-          <w:rFonts w:ascii="David" w:hAnsi="David" w:cs="David" w:hint="cs"/>
-        </w:rPr>
-        <w:t>temporal factors, such as atmospheric conditions</w:t>
-      </w:r>
-      <w:r>
-        <w:rPr>
-          <w:rFonts w:ascii="David" w:hAnsi="David" w:cs="David" w:hint="cs"/>
-        </w:rPr>
-        <w:t xml:space="preserve">. </w:t>
-      </w:r>
-      <w:commentRangeEnd w:id="3"/>
-      <w:r>
-        <w:rPr>
-          <w:rStyle w:val="CommentReference"/>
-        </w:rPr>
-        <w:commentReference w:id="3"/>
-      </w:r>
-      <w:r>
-        <w:rPr>
-          <w:rFonts w:ascii="David" w:hAnsi="David" w:cs="David"/>
-        </w:rPr>
-        <w:t xml:space="preserve">This produces an inherent problem in the model, e.g., in cases where sources are located at the eastern part of the study area and typical winds are </w:t>
-      </w:r>
-      <w:r>
-        <w:rPr>
-          <w:rFonts w:ascii="David" w:hAnsi="David" w:cs="David"/>
-        </w:rPr>
-        <w:t xml:space="preserve">blowing from the </w:t>
-      </w:r>
-      <w:r>
-        <w:rPr>
-          <w:rFonts w:ascii="David" w:hAnsi="David" w:cs="David"/>
-        </w:rPr>
-        <w:t>west</w:t>
-      </w:r>
-      <w:r>
-        <w:rPr>
-          <w:rFonts w:ascii="David" w:hAnsi="David" w:cs="David"/>
-        </w:rPr>
-        <w:t>, placing sensors west to the sources is redundant.</w:t>
-      </w:r>
-      <w:r>
-        <w:rPr>
-          <w:rFonts w:ascii="David" w:hAnsi="David" w:cs="David"/>
-        </w:rPr>
-        <w:t xml:space="preserve"> </w:t>
-      </w:r>
-    </w:p>
-    <w:p>
-      <w:pPr>
-        <w:spacing w:line="360" w:lineRule="auto"/>
-        <w:ind w:right="-2"/>
-        <w:jc w:val="both"/>
-        <w:rPr>
-          <w:rFonts w:ascii="David" w:hAnsi="David" w:cs="David"/>
-          <w:color w:val="FF0000"/>
-        </w:rPr>
-      </w:pPr>
-    </w:p>
-    <w:p>
-      <w:pPr>
-        <w:spacing w:line="360" w:lineRule="auto"/>
-        <w:ind w:right="-2"/>
-        <w:jc w:val="both"/>
-        <w:rPr>
-          <w:rFonts w:ascii="David" w:hAnsi="David" w:cs="David"/>
-        </w:rPr>
-      </w:pPr>
-      <w:r>
-        <w:rPr>
-          <w:rFonts w:ascii="David" w:hAnsi="David" w:cs="David"/>
-          <w:color w:val="FF0000"/>
-        </w:rPr>
-        <w:t xml:space="preserve">Carter and </w:t>
-      </w:r>
-      <w:proofErr w:type="spellStart"/>
-      <w:r>
-        <w:rPr>
-          <w:rFonts w:ascii="David" w:hAnsi="David" w:cs="David"/>
-          <w:color w:val="FF0000"/>
-        </w:rPr>
-        <w:t>Ragade</w:t>
-      </w:r>
-      <w:proofErr w:type="spellEnd"/>
-      <w:r>
-        <w:rPr>
-          <w:rFonts w:ascii="David" w:hAnsi="David" w:cs="David"/>
-          <w:color w:val="FF0000"/>
-        </w:rPr>
-        <w:t xml:space="preserve"> </w:t>
-      </w:r>
-      <w:r>
-        <w:rPr>
-          <w:rFonts w:ascii="David" w:hAnsi="David" w:cs="David"/>
-        </w:rPr>
-        <w:fldChar w:fldCharType="begin" w:fldLock="1"/>
-      </w:r>
-      <w:r>
-        <w:rPr>
-          <w:rFonts w:ascii="David" w:hAnsi="David" w:cs="David"/>
-        </w:rPr>
-        <w:instrText>ADDIN CSL_CITATION {"citationItems":[{"id":"ITEM-1","itemData":{"DOI":"10.1109/SAS.2009.4801767","ISBN":"9781424427871","author":[{"dropping-particle":"","family":"Carter","given":"Brian","non-dropping-particle":"","parse-names":false,"suffix":""},{"dropping-particle":"","family":"Ragade","given":"Rammohan","non-dropping-particle":"","parse-names":false,"suffix":""}],"container-title":"SAS 2009 - IEEE Sensors Applications Symposium Proceedings","id":"ITEM-1","issued":{"date-parts":[["2009"]]},"page":"7-12","publisher":"IEEE","title":"A probabilistic model for the deployment of sensors","type":"article-journal"},"uris":["http://www.mendeley.com/documents/?uuid=5eadab95-3abc-452b-af6d-251dcbbe3b30"]}],"mendeley":{"formattedCitation":"[18]","plainTextFormattedCitation":"[18]","previouslyFormattedCitation":"[18]"},"properties":{"noteIndex":0},"schema":"https://github.com/citation-style-language/schema/raw/master/csl-citation.json"}</w:instrText>
-      </w:r>
-      <w:r>
-        <w:rPr>
-          <w:rFonts w:ascii="David" w:hAnsi="David" w:cs="David"/>
-        </w:rPr>
-        <w:fldChar w:fldCharType="separate"/>
-      </w:r>
-      <w:r>
-        <w:rPr>
-          <w:rFonts w:ascii="David" w:hAnsi="David" w:cs="David"/>
-          <w:noProof/>
-        </w:rPr>
-        <w:t>[18]</w:t>
-      </w:r>
-      <w:r>
-        <w:rPr>
-          <w:rFonts w:ascii="David" w:hAnsi="David" w:cs="David"/>
-        </w:rPr>
-        <w:fldChar w:fldCharType="end"/>
-      </w:r>
-      <w:r>
-        <w:rPr>
-          <w:rFonts w:ascii="David" w:hAnsi="David" w:cs="David"/>
-        </w:rPr>
-        <w:t xml:space="preserve"> </w:t>
-      </w:r>
-      <w:r>
-        <w:rPr>
-          <w:rFonts w:ascii="David" w:hAnsi="David" w:cs="David"/>
-        </w:rPr>
-        <w:t xml:space="preserve">wished to ensure a certain </w:t>
+        <w:t>Their methodology however is limited</w:t>
       </w:r>
       <w:r>
         <w:rPr>
@@ -7034,218 +6897,7 @@
           <w:b/>
           <w:bCs/>
         </w:rPr>
-        <w:t>level of detection</w:t>
-      </w:r>
-      <w:r>
-        <w:rPr>
-          <w:rFonts w:ascii="David" w:hAnsi="David" w:cs="David"/>
-        </w:rPr>
-        <w:t xml:space="preserve"> in their network. </w:t>
-      </w:r>
-      <w:r>
-        <w:rPr>
-          <w:rFonts w:ascii="David" w:hAnsi="David" w:cs="David"/>
-          <w:color w:val="FF0000"/>
-        </w:rPr>
-        <w:t xml:space="preserve">However, their methods </w:t>
-      </w:r>
-      <w:proofErr w:type="gramStart"/>
-      <w:r>
-        <w:rPr>
-          <w:rFonts w:ascii="David" w:hAnsi="David" w:cs="David"/>
-          <w:color w:val="FF0000"/>
-        </w:rPr>
-        <w:t>does</w:t>
-      </w:r>
-      <w:proofErr w:type="gramEnd"/>
-      <w:r>
-        <w:rPr>
-          <w:rFonts w:ascii="David" w:hAnsi="David" w:cs="David"/>
-          <w:color w:val="FF0000"/>
-        </w:rPr>
-        <w:t xml:space="preserve"> not suit air pollution!</w:t>
-      </w:r>
-    </w:p>
-    <w:p>
-      <w:pPr>
-        <w:spacing w:line="360" w:lineRule="auto"/>
-        <w:ind w:right="-2"/>
-        <w:jc w:val="both"/>
-        <w:rPr>
-          <w:rFonts w:ascii="David" w:hAnsi="David" w:cs="David"/>
-        </w:rPr>
-      </w:pPr>
-    </w:p>
-    <w:p>
-      <w:pPr>
-        <w:spacing w:line="360" w:lineRule="auto"/>
-        <w:ind w:right="-2"/>
-        <w:jc w:val="both"/>
-        <w:rPr>
-          <w:rFonts w:ascii="David" w:hAnsi="David" w:cs="David"/>
-        </w:rPr>
-      </w:pPr>
-      <w:r>
-        <w:rPr>
-          <w:rFonts w:ascii="David" w:hAnsi="David" w:cs="David"/>
-          <w:color w:val="FF0000"/>
-        </w:rPr>
-        <w:t xml:space="preserve">Berman </w:t>
-      </w:r>
-      <w:r>
-        <w:rPr>
-          <w:rFonts w:ascii="David" w:hAnsi="David" w:cs="David"/>
-          <w:color w:val="FF0000"/>
-        </w:rPr>
-        <w:t xml:space="preserve">et. al. </w:t>
-      </w:r>
-      <w:r>
-        <w:rPr>
-          <w:rFonts w:ascii="David" w:hAnsi="David" w:cs="David"/>
-        </w:rPr>
-        <w:fldChar w:fldCharType="begin" w:fldLock="1"/>
-      </w:r>
-      <w:r>
-        <w:rPr>
-          <w:rFonts w:ascii="David" w:hAnsi="David" w:cs="David"/>
-        </w:rPr>
-        <w:instrText xml:space="preserve">ADDIN CSL_CITATION {"citationItems":[{"id":"ITEM-1","itemData":{"DOI":"10.1038/s41370-018-0073-6","ISSN":"1559064X","abstract":"© 2018, Springer Nature America, Inc. Sampling campaign design is a crucial aspect of air pollution exposure studies. Selection of both monitor numbers and locations is important for maximizing measured information, while minimizing bias and costs. We developed a two-stage geostatistical-based method using pilot NO2 samples from Lanzhou, China with the goal of improving sample design decision-making, including monitor numbers and spatial pattern. In the first step, we evaluate how additional monitors change prediction precision through minimized kriging variance. This was assessed in a Monte Carlo fashion by adding up to 50 new monitors to our existing sites with assigned concentrations based on conditionally simulated NO2 surfaces. After identifying a number of additional sample sites, a second step evaluates their potential placement using a similar Monte Carlo scheme. Evaluations are based on prediction precision and accuracy. Costs are also considered in the analysis. It was determined that adding 28-locations to the existing Lanzhou NO2 sampling campaign captured 73.5% of the total kriged variance improvement and resulted in predictions that were on average within 10.9 </w:instrText>
-      </w:r>
-      <w:r>
-        <w:rPr>
-          <w:rFonts w:ascii="Calibri" w:hAnsi="Calibri" w:cs="Calibri"/>
-        </w:rPr>
-        <w:instrText>μ</w:instrText>
-      </w:r>
-      <w:r>
-        <w:rPr>
-          <w:rFonts w:ascii="David" w:hAnsi="David" w:cs="David"/>
-        </w:rPr>
-        <w:instrText>g/m3 of measured values, while using 56% of the potential budget. Additional monitor sites improved kriging variance in a nonlinear fashion. This method development allows for informed sampling design by quantifying prediction improvement (accuracy and precision) against the costs of monitor deployment.","author":[{"dropping-particle":"","family":"Berman","given":"J. D.","non-dropping-particle":"","parse-names":false,"suffix":""},{"dropping-particle":"","family":"Jin","given":"L.","non-dropping-particle":"","parse-names":false,"suffix":""},{"dropping-particle":"","family":"Bell","given":"M. L.","non-dropping-particle":"","parse-names":false,"suffix":""},{"dropping-particle":"","family":"Curriero","given":"F. C.","non-dropping-particle":"","parse-names":false,"suffix":""}],"container-title":"Journal of Exposure Science and Environmental Epidemiology","id":"ITEM-1","issue":"2","issued":{"date-parts":[["2019"]]},"page":"248-257","publisher":"Springer US","title":"Developing a geostatistical simulation method to inform the quantity and placement of new monitors for a follow-up air sampling campaign","type":"article-journal","volume":"29"},"uris":["http://www.mendeley.com/documents/?uuid=6ab5db14-2f96-4633-b4fb-edefffd8fc95"]}],"mendeley":{"formattedCitation":"[19]","plainTextFormattedCitation":"[19]"},"properties":{"noteIndex":0},"schema":"https://github.com/citation-style-language/schema/raw/master/csl-citation.json"}</w:instrText>
-      </w:r>
-      <w:r>
-        <w:rPr>
-          <w:rFonts w:ascii="David" w:hAnsi="David" w:cs="David"/>
-        </w:rPr>
-        <w:fldChar w:fldCharType="separate"/>
-      </w:r>
-      <w:r>
-        <w:rPr>
-          <w:rFonts w:ascii="David" w:hAnsi="David" w:cs="David"/>
-          <w:noProof/>
-        </w:rPr>
-        <w:t>[19]</w:t>
-      </w:r>
-      <w:r>
-        <w:rPr>
-          <w:rFonts w:ascii="David" w:hAnsi="David" w:cs="David"/>
-        </w:rPr>
-        <w:fldChar w:fldCharType="end"/>
-      </w:r>
-      <w:r>
-        <w:rPr>
-          <w:rFonts w:ascii="David" w:hAnsi="David" w:cs="David"/>
-        </w:rPr>
-        <w:t xml:space="preserve"> </w:t>
-      </w:r>
-      <w:r>
-        <w:rPr>
-          <w:rFonts w:ascii="David" w:hAnsi="David" w:cs="David"/>
-        </w:rPr>
-        <w:t xml:space="preserve">developed a </w:t>
-      </w:r>
-      <w:r>
-        <w:rPr>
-          <w:rFonts w:ascii="David" w:hAnsi="David" w:cs="David"/>
-        </w:rPr>
-        <w:t xml:space="preserve">geostatistical simulation method to find the best locations to place additional sensors in order to improve </w:t>
-      </w:r>
-      <w:r>
-        <w:rPr>
-          <w:rFonts w:ascii="David" w:hAnsi="David" w:cs="David"/>
-        </w:rPr>
-        <w:t xml:space="preserve">the performance of an existing network. </w:t>
-      </w:r>
-      <w:bookmarkStart w:id="4" w:name="_GoBack"/>
-      <w:bookmarkEnd w:id="4"/>
-    </w:p>
-    <w:p>
-      <w:pPr>
-        <w:spacing w:line="360" w:lineRule="auto"/>
-        <w:ind w:right="-2"/>
-        <w:jc w:val="both"/>
-        <w:rPr>
-          <w:rFonts w:ascii="David" w:hAnsi="David" w:cs="David"/>
-        </w:rPr>
-      </w:pPr>
-    </w:p>
-    <w:p>
-      <w:pPr>
-        <w:spacing w:line="360" w:lineRule="auto"/>
-        <w:ind w:right="-2"/>
-        <w:jc w:val="both"/>
-        <w:rPr>
-          <w:rFonts w:ascii="David" w:hAnsi="David" w:cs="David"/>
-        </w:rPr>
-      </w:pPr>
-      <w:proofErr w:type="spellStart"/>
-      <w:r>
-        <w:rPr>
-          <w:rFonts w:ascii="David" w:hAnsi="David" w:cs="David"/>
-          <w:color w:val="FF0000"/>
-        </w:rPr>
-        <w:t>Boubrima</w:t>
-      </w:r>
-      <w:proofErr w:type="spellEnd"/>
-      <w:r>
-        <w:rPr>
-          <w:rFonts w:ascii="David" w:hAnsi="David" w:cs="David"/>
-          <w:color w:val="FF0000"/>
-        </w:rPr>
-        <w:t xml:space="preserve"> et. al. </w:t>
-      </w:r>
-      <w:r>
-        <w:rPr>
-          <w:rFonts w:ascii="David" w:hAnsi="David" w:cs="David"/>
-        </w:rPr>
-        <w:fldChar w:fldCharType="begin" w:fldLock="1"/>
-      </w:r>
-      <w:r>
-        <w:rPr>
-          <w:rFonts w:ascii="David" w:hAnsi="David" w:cs="David"/>
-        </w:rPr>
-        <w:instrText>ADDIN CSL_CITATION {"citationItems":[{"id":"ITEM-1","itemData":{"DOI":"10.1109/TWC.2017.2658601","ISSN":"15361276","abstract":"© 2002-2012 IEEE. Air pollution has become a major issue in the modern megalopolis because of industrial emissions and increasing urbanization along with traffic jams and the heating/cooling of buildings. Monitoring urban air quality is therefore required by municipalities and the civil society. Current monitoring systems rely on reference sensing stations that are precise but massive, costly, and, therefore, seldom. In this paper, we focus on an alternative or complementary approach, with a network of low cost and autonomic wireless sensors, aiming at a finer spatiotemporal granularity of sensing. Generic deployment models in the literature are not adapted to the stochastic nature of pollution sensing. Our main contribution is to design integer linear programming models that compute sensor deployments capturing both the coverage of pollution under time-varying weather conditions and the connectivity of the infrastructure. We evaluate our deployment models on a real data set of Greater London. We analyze the performance of the proposed models and show that our joint coverage and connectivity formulation is tight and compact, with a reasonable enough execution time. We also conduct extensive simulations to derive engineering insights for effective deployments of air pollution sensors in an urban environment.","author":[{"dropping-particle":"","family":"Boubrima","given":"Ahmed","non-dropping-particle":"","parse-names":false,"suffix":""},{"dropping-particle":"","family":"Bechkit","given":"Walid","non-dropping-particle":"","parse-names":false,"suffix":""},{"dropping-particle":"","family":"Rivano","given":"Herve","non-dropping-particle":"","parse-names":false,"suffix":""}],"container-title":"IEEE Transactions on Wireless Communications","id":"ITEM-1","issue":"5","issued":{"date-parts":[["2017"]]},"page":"2723-2735","publisher":"IEEE","title":"Optimal WSN Deployment Models for Air Pollution Monitoring","type":"article-journal","volume":"16"},"uris":["http://www.mendeley.com/documents/?uuid=d279863f-8871-4bad-951d-47cc058ef0c1"]}],"mendeley":{"formattedCitation":"[20]","plainTextFormattedCitation":"[20]","previouslyFormattedCitation":"[19]"},"properties":{"noteIndex":0},"schema":"https://github.com/citation-style-language/schema/raw/master/csl-citation.json"}</w:instrText>
-      </w:r>
-      <w:r>
-        <w:rPr>
-          <w:rFonts w:ascii="David" w:hAnsi="David" w:cs="David"/>
-        </w:rPr>
-        <w:fldChar w:fldCharType="separate"/>
-      </w:r>
-      <w:r>
-        <w:rPr>
-          <w:rFonts w:ascii="David" w:hAnsi="David" w:cs="David"/>
-          <w:noProof/>
-        </w:rPr>
-        <w:t>[20]</w:t>
-      </w:r>
-      <w:r>
-        <w:rPr>
-          <w:rFonts w:ascii="David" w:hAnsi="David" w:cs="David"/>
-        </w:rPr>
-        <w:fldChar w:fldCharType="end"/>
-      </w:r>
-      <w:r>
-        <w:rPr>
-          <w:rFonts w:ascii="David" w:hAnsi="David" w:cs="David"/>
-        </w:rPr>
-        <w:t xml:space="preserve"> </w:t>
-      </w:r>
-      <w:r>
-        <w:rPr>
-          <w:rFonts w:ascii="David" w:hAnsi="David" w:cs="David"/>
-        </w:rPr>
-        <w:t xml:space="preserve">designed a model for the deployment of sensors with the objective of </w:t>
+        <w:t xml:space="preserve"> to </w:t>
       </w:r>
       <w:r>
         <w:rPr>
@@ -7253,7 +6905,7 @@
           <w:b/>
           <w:bCs/>
         </w:rPr>
-        <w:t>detecti</w:t>
+        <w:t xml:space="preserve">already </w:t>
       </w:r>
       <w:r>
         <w:rPr>
@@ -7261,7 +6913,7 @@
           <w:b/>
           <w:bCs/>
         </w:rPr>
-        <w:t>ng</w:t>
+        <w:t>monitored areas</w:t>
       </w:r>
       <w:r>
         <w:rPr>
@@ -7269,7 +6921,1079 @@
           <w:b/>
           <w:bCs/>
         </w:rPr>
-        <w:t xml:space="preserve"> threshold crossings</w:t>
+        <w:t xml:space="preserve">, since it relies </w:t>
+      </w:r>
+      <w:r>
+        <w:rPr>
+          <w:rFonts w:ascii="David" w:hAnsi="David" w:cs="David"/>
+          <w:b/>
+          <w:bCs/>
+        </w:rPr>
+        <w:t>on</w:t>
+      </w:r>
+      <w:r>
+        <w:rPr>
+          <w:rFonts w:ascii="David" w:hAnsi="David" w:cs="David"/>
+          <w:b/>
+          <w:bCs/>
+        </w:rPr>
+        <w:t xml:space="preserve"> </w:t>
+      </w:r>
+      <w:r>
+        <w:rPr>
+          <w:rFonts w:ascii="David" w:hAnsi="David" w:cs="David"/>
+          <w:b/>
+          <w:bCs/>
+        </w:rPr>
+        <w:t>existing</w:t>
+      </w:r>
+      <w:r>
+        <w:rPr>
+          <w:rFonts w:ascii="David" w:hAnsi="David" w:cs="David"/>
+          <w:b/>
+          <w:bCs/>
+        </w:rPr>
+        <w:t xml:space="preserve"> measurements</w:t>
+      </w:r>
+      <w:r>
+        <w:rPr>
+          <w:rFonts w:ascii="David" w:hAnsi="David" w:cs="David"/>
+          <w:b/>
+          <w:bCs/>
+        </w:rPr>
+        <w:t xml:space="preserve"> from monitoring stations</w:t>
+      </w:r>
+      <w:r>
+        <w:rPr>
+          <w:rFonts w:ascii="David" w:hAnsi="David" w:cs="David"/>
+          <w:b/>
+          <w:bCs/>
+        </w:rPr>
+        <w:t>.</w:t>
+      </w:r>
+      <w:r>
+        <w:rPr>
+          <w:rFonts w:ascii="David" w:hAnsi="David" w:cs="David"/>
+        </w:rPr>
+        <w:t xml:space="preserve"> </w:t>
+      </w:r>
+      <w:r>
+        <w:rPr>
+          <w:rFonts w:ascii="David" w:hAnsi="David" w:cs="David" w:hint="cs"/>
+          <w:color w:val="FF0000"/>
+        </w:rPr>
+        <w:t>Lerner et. al.</w:t>
+      </w:r>
+      <w:r>
+        <w:rPr>
+          <w:rFonts w:ascii="David" w:hAnsi="David" w:cs="David" w:hint="cs"/>
+        </w:rPr>
+        <w:t xml:space="preserve"> </w:t>
+      </w:r>
+      <w:r>
+        <w:rPr>
+          <w:rFonts w:ascii="David" w:hAnsi="David" w:cs="David" w:hint="cs"/>
+        </w:rPr>
+        <w:fldChar w:fldCharType="begin" w:fldLock="1"/>
+      </w:r>
+      <w:r>
+        <w:rPr>
+          <w:rFonts w:ascii="David" w:hAnsi="David" w:cs="David"/>
+        </w:rPr>
+        <w:instrText>ADDIN CSL_CITATION {"citationItems":[{"id":"ITEM-1","itemData":{"DOI":"10.3808/jei.xxxxxxxxx","author":[{"dropping-particle":"","family":"Lerner","given":"U.","non-dropping-particle":"","parse-names":false,"suffix":""},{"dropping-particle":"","family":"Hirshfeld","given":"O.","non-dropping-particle":"","parse-names":false,"suffix":""},{"dropping-particle":"","family":"Fishbain","given":"B.","non-dropping-particle":"","parse-names":false,"suffix":""}],"container-title":"Jorunal of Environmental Informatics","id":"ITEM-1","issue":"X","issued":{"date-parts":[["2018"]]},"page":"1-9","title":"Optimal Deployment of a Heterogeneous Environmental Sensor Network","type":"article-journal"},"uris":["http://www.mendeley.com/documents/?uuid=128cd4bd-db40-45de-b720-0c8c35eb43ed"]}],"mendeley":{"formattedCitation":"[16]","plainTextFormattedCitation":"[16]","previouslyFormattedCitation":"[16]"},"properties":{"noteIndex":0},"schema":"https://github.com/citation-style-language/schema/raw/master/csl-citation.json"}</w:instrText>
+      </w:r>
+      <w:r>
+        <w:rPr>
+          <w:rFonts w:ascii="David" w:hAnsi="David" w:cs="David" w:hint="cs"/>
+        </w:rPr>
+        <w:fldChar w:fldCharType="separate"/>
+      </w:r>
+      <w:r>
+        <w:rPr>
+          <w:rFonts w:ascii="David" w:hAnsi="David" w:cs="David" w:hint="cs"/>
+          <w:noProof/>
+        </w:rPr>
+        <w:t>[16]</w:t>
+      </w:r>
+      <w:r>
+        <w:rPr>
+          <w:rFonts w:ascii="David" w:hAnsi="David" w:cs="David" w:hint="cs"/>
+        </w:rPr>
+        <w:fldChar w:fldCharType="end"/>
+      </w:r>
+      <w:r>
+        <w:rPr>
+          <w:rFonts w:ascii="David" w:hAnsi="David" w:cs="David" w:hint="cs"/>
+        </w:rPr>
+        <w:t xml:space="preserve"> </w:t>
+      </w:r>
+      <w:r>
+        <w:rPr>
+          <w:rFonts w:ascii="David" w:hAnsi="David" w:cs="David"/>
+        </w:rPr>
+        <w:t xml:space="preserve">developed </w:t>
+      </w:r>
+      <w:r>
+        <w:rPr>
+          <w:rFonts w:ascii="David" w:hAnsi="David" w:cs="David" w:hint="cs"/>
+        </w:rPr>
+        <w:t xml:space="preserve">a method </w:t>
+      </w:r>
+      <w:r>
+        <w:rPr>
+          <w:rFonts w:ascii="David" w:hAnsi="David" w:cs="David"/>
+        </w:rPr>
+        <w:t xml:space="preserve">to optimally deploy a network of </w:t>
+      </w:r>
+      <w:r>
+        <w:rPr>
+          <w:rFonts w:ascii="David" w:hAnsi="David" w:cs="David" w:hint="cs"/>
+        </w:rPr>
+        <w:t>low-cost sensor</w:t>
+      </w:r>
+      <w:r>
+        <w:rPr>
+          <w:rFonts w:ascii="David" w:hAnsi="David" w:cs="David"/>
+        </w:rPr>
+        <w:t>s</w:t>
+      </w:r>
+      <w:r>
+        <w:rPr>
+          <w:rFonts w:ascii="David" w:hAnsi="David" w:cs="David" w:hint="cs"/>
+        </w:rPr>
+        <w:t xml:space="preserve"> </w:t>
+      </w:r>
+      <w:r>
+        <w:rPr>
+          <w:rFonts w:ascii="David" w:hAnsi="David" w:cs="David"/>
+        </w:rPr>
+        <w:t xml:space="preserve">of </w:t>
+      </w:r>
+      <w:r>
+        <w:rPr>
+          <w:rFonts w:ascii="David" w:hAnsi="David" w:cs="David"/>
+        </w:rPr>
+        <w:t>two</w:t>
+      </w:r>
+      <w:r>
+        <w:rPr>
+          <w:rFonts w:ascii="David" w:hAnsi="David" w:cs="David"/>
+        </w:rPr>
+        <w:t xml:space="preserve"> types</w:t>
+      </w:r>
+      <w:r>
+        <w:rPr>
+          <w:rFonts w:ascii="David" w:hAnsi="David" w:cs="David" w:hint="cs"/>
+        </w:rPr>
+        <w:t xml:space="preserve"> </w:t>
+      </w:r>
+      <w:r>
+        <w:rPr>
+          <w:rFonts w:ascii="David" w:hAnsi="David" w:cs="David"/>
+        </w:rPr>
+        <w:t xml:space="preserve">for the purpose of </w:t>
+      </w:r>
+      <w:r>
+        <w:rPr>
+          <w:rFonts w:ascii="David" w:hAnsi="David" w:cs="David" w:hint="cs"/>
+          <w:b/>
+          <w:bCs/>
+        </w:rPr>
+        <w:t>environmental monitoring</w:t>
+      </w:r>
+      <w:r>
+        <w:rPr>
+          <w:rFonts w:ascii="David" w:hAnsi="David" w:cs="David" w:hint="cs"/>
+        </w:rPr>
+        <w:t xml:space="preserve"> of ozone, NO and NO</w:t>
+      </w:r>
+      <w:r>
+        <w:rPr>
+          <w:rFonts w:ascii="David" w:hAnsi="David" w:cs="David" w:hint="cs"/>
+          <w:vertAlign w:val="subscript"/>
+        </w:rPr>
+        <w:t>2</w:t>
+      </w:r>
+      <w:r>
+        <w:rPr>
+          <w:rFonts w:ascii="David" w:hAnsi="David" w:cs="David" w:hint="cs"/>
+        </w:rPr>
+        <w:t xml:space="preserve"> emission</w:t>
+      </w:r>
+      <w:r>
+        <w:rPr>
+          <w:rFonts w:ascii="David" w:hAnsi="David" w:cs="David" w:hint="cs"/>
+        </w:rPr>
+        <w:t>s</w:t>
+      </w:r>
+      <w:r>
+        <w:rPr>
+          <w:rFonts w:ascii="David" w:hAnsi="David" w:cs="David" w:hint="cs"/>
+        </w:rPr>
+        <w:t>.</w:t>
+      </w:r>
+      <w:r>
+        <w:rPr>
+          <w:rFonts w:ascii="David" w:hAnsi="David" w:cs="David"/>
+        </w:rPr>
+        <w:t xml:space="preserve"> </w:t>
+      </w:r>
+      <w:r>
+        <w:rPr>
+          <w:rFonts w:ascii="David" w:hAnsi="David" w:cs="David" w:hint="cs"/>
+        </w:rPr>
+        <w:t>The optimal locations were found using an optimization process</w:t>
+      </w:r>
+      <w:r>
+        <w:rPr>
+          <w:rFonts w:ascii="David" w:hAnsi="David" w:cs="David"/>
+        </w:rPr>
+        <w:t xml:space="preserve"> </w:t>
+      </w:r>
+      <w:r>
+        <w:rPr>
+          <w:rFonts w:ascii="David" w:hAnsi="David" w:cs="David" w:hint="cs"/>
+        </w:rPr>
+        <w:t xml:space="preserve">that seeks for the set of locations, </w:t>
+      </w:r>
+      <w:r>
+        <w:rPr>
+          <w:rFonts w:ascii="David" w:hAnsi="David" w:cs="David"/>
+        </w:rPr>
+        <w:t>constrained by</w:t>
+      </w:r>
+      <w:r>
+        <w:rPr>
+          <w:rFonts w:ascii="David" w:hAnsi="David" w:cs="David" w:hint="cs"/>
+        </w:rPr>
+        <w:t xml:space="preserve"> </w:t>
+      </w:r>
+      <w:r>
+        <w:rPr>
+          <w:rFonts w:ascii="David" w:hAnsi="David" w:cs="David"/>
+        </w:rPr>
+        <w:t xml:space="preserve">available </w:t>
+      </w:r>
+      <w:r>
+        <w:rPr>
+          <w:rFonts w:ascii="David" w:hAnsi="David" w:cs="David"/>
+        </w:rPr>
+        <w:t>location</w:t>
+      </w:r>
+      <w:r>
+        <w:rPr>
+          <w:rFonts w:ascii="David" w:hAnsi="David" w:cs="David"/>
+        </w:rPr>
+        <w:t>s</w:t>
+      </w:r>
+      <w:r>
+        <w:rPr>
+          <w:rFonts w:ascii="David" w:hAnsi="David" w:cs="David" w:hint="cs"/>
+        </w:rPr>
+        <w:t xml:space="preserve"> </w:t>
+      </w:r>
+      <w:r>
+        <w:rPr>
+          <w:rFonts w:ascii="David" w:hAnsi="David" w:cs="David"/>
+        </w:rPr>
+        <w:t xml:space="preserve">and </w:t>
+      </w:r>
+      <w:r>
+        <w:rPr>
+          <w:rFonts w:ascii="David" w:hAnsi="David" w:cs="David"/>
+        </w:rPr>
+        <w:t xml:space="preserve">a given </w:t>
+      </w:r>
+      <w:r>
+        <w:rPr>
+          <w:rFonts w:ascii="David" w:hAnsi="David" w:cs="David"/>
+        </w:rPr>
+        <w:t>budget</w:t>
+      </w:r>
+      <w:r>
+        <w:rPr>
+          <w:rFonts w:ascii="David" w:hAnsi="David" w:cs="David" w:hint="cs"/>
+        </w:rPr>
+        <w:t>, that maximizes the overall utility of the sensor network</w:t>
+      </w:r>
+      <w:r>
+        <w:rPr>
+          <w:rFonts w:ascii="David" w:hAnsi="David" w:cs="David"/>
+        </w:rPr>
+        <w:t xml:space="preserve">. The latter is </w:t>
+      </w:r>
+      <w:r>
+        <w:rPr>
+          <w:rFonts w:ascii="David" w:hAnsi="David" w:cs="David"/>
+        </w:rPr>
+        <w:t>comprised of the suitability of the type of sensor to the location of deployment and the rank</w:t>
+      </w:r>
+      <w:r>
+        <w:rPr>
+          <w:rFonts w:ascii="David" w:hAnsi="David" w:cs="David"/>
+        </w:rPr>
+        <w:t xml:space="preserve"> of that location</w:t>
+      </w:r>
+      <w:r>
+        <w:rPr>
+          <w:rFonts w:ascii="David" w:hAnsi="David" w:cs="David"/>
+        </w:rPr>
+        <w:t xml:space="preserve">, </w:t>
+      </w:r>
+      <w:r>
+        <w:rPr>
+          <w:rFonts w:ascii="David" w:hAnsi="David" w:cs="David"/>
+        </w:rPr>
+        <w:t>relative</w:t>
+      </w:r>
+      <w:r>
+        <w:rPr>
+          <w:rFonts w:ascii="David" w:hAnsi="David" w:cs="David"/>
+        </w:rPr>
+        <w:t xml:space="preserve"> to </w:t>
+      </w:r>
+      <w:r>
+        <w:rPr>
+          <w:rFonts w:ascii="David" w:hAnsi="David" w:cs="David"/>
+        </w:rPr>
+        <w:t>its</w:t>
+      </w:r>
+      <w:r>
+        <w:rPr>
+          <w:rFonts w:ascii="David" w:hAnsi="David" w:cs="David"/>
+        </w:rPr>
+        <w:t xml:space="preserve"> </w:t>
+      </w:r>
+      <w:r>
+        <w:rPr>
+          <w:rFonts w:ascii="David" w:hAnsi="David" w:cs="David"/>
+        </w:rPr>
+        <w:t xml:space="preserve">surrounding. </w:t>
+      </w:r>
+      <w:r>
+        <w:rPr>
+          <w:rFonts w:ascii="David" w:hAnsi="David" w:cs="David" w:hint="cs"/>
+        </w:rPr>
+        <w:t xml:space="preserve">However, </w:t>
+      </w:r>
+      <w:r>
+        <w:rPr>
+          <w:rFonts w:ascii="David" w:hAnsi="David" w:cs="David"/>
+        </w:rPr>
+        <w:lastRenderedPageBreak/>
+        <w:t>the main limitation of their</w:t>
+      </w:r>
+      <w:r>
+        <w:rPr>
+          <w:rFonts w:ascii="David" w:hAnsi="David" w:cs="David" w:hint="cs"/>
+        </w:rPr>
+        <w:t xml:space="preserve"> method </w:t>
+      </w:r>
+      <w:r>
+        <w:rPr>
+          <w:rFonts w:ascii="David" w:hAnsi="David" w:cs="David"/>
+        </w:rPr>
+        <w:t xml:space="preserve">is considering only </w:t>
+      </w:r>
+      <w:r>
+        <w:rPr>
+          <w:rFonts w:ascii="David" w:hAnsi="David" w:cs="David" w:hint="cs"/>
+        </w:rPr>
+        <w:t>the land use of the region of interest, and disregard</w:t>
+      </w:r>
+      <w:r>
+        <w:rPr>
+          <w:rFonts w:ascii="David" w:hAnsi="David" w:cs="David"/>
+        </w:rPr>
+        <w:t>ing</w:t>
+      </w:r>
+      <w:r>
+        <w:rPr>
+          <w:rFonts w:ascii="David" w:hAnsi="David" w:cs="David" w:hint="cs"/>
+        </w:rPr>
+        <w:t xml:space="preserve"> </w:t>
+      </w:r>
+      <w:r>
+        <w:rPr>
+          <w:rFonts w:ascii="David" w:hAnsi="David" w:cs="David" w:hint="cs"/>
+        </w:rPr>
+        <w:t xml:space="preserve">important </w:t>
+      </w:r>
+      <w:r>
+        <w:rPr>
+          <w:rFonts w:ascii="David" w:hAnsi="David" w:cs="David" w:hint="cs"/>
+        </w:rPr>
+        <w:t>temporal factors, such as atmospheric conditions</w:t>
+      </w:r>
+      <w:r>
+        <w:rPr>
+          <w:rFonts w:ascii="David" w:hAnsi="David" w:cs="David" w:hint="cs"/>
+        </w:rPr>
+        <w:t>.</w:t>
+      </w:r>
+      <w:r>
+        <w:rPr>
+          <w:rFonts w:ascii="David" w:hAnsi="David" w:cs="David"/>
+        </w:rPr>
+        <w:t xml:space="preserve"> </w:t>
+      </w:r>
+      <w:r>
+        <w:rPr>
+          <w:rFonts w:ascii="David" w:hAnsi="David" w:cs="David"/>
+        </w:rPr>
+        <w:t>This produces an inherent problem in the</w:t>
+      </w:r>
+      <w:r>
+        <w:rPr>
+          <w:rFonts w:ascii="David" w:hAnsi="David" w:cs="David"/>
+        </w:rPr>
+        <w:t>ir</w:t>
+      </w:r>
+      <w:r>
+        <w:rPr>
+          <w:rFonts w:ascii="David" w:hAnsi="David" w:cs="David"/>
+        </w:rPr>
+        <w:t xml:space="preserve"> model</w:t>
+      </w:r>
+      <w:r>
+        <w:rPr>
+          <w:rFonts w:ascii="David" w:hAnsi="David" w:cs="David"/>
+        </w:rPr>
+        <w:t>;</w:t>
+      </w:r>
+      <w:r>
+        <w:rPr>
+          <w:rFonts w:ascii="David" w:hAnsi="David" w:cs="David"/>
+        </w:rPr>
+        <w:t xml:space="preserve"> e.g., in </w:t>
+      </w:r>
+      <w:r>
+        <w:rPr>
+          <w:rFonts w:ascii="David" w:hAnsi="David" w:cs="David"/>
+        </w:rPr>
+        <w:t xml:space="preserve">a hypothetical </w:t>
+      </w:r>
+      <w:r>
+        <w:rPr>
+          <w:rFonts w:ascii="David" w:hAnsi="David" w:cs="David"/>
+        </w:rPr>
+        <w:t xml:space="preserve">case where sources are located at the eastern part of the study area and typical winds are </w:t>
+      </w:r>
+      <w:r>
+        <w:rPr>
+          <w:rFonts w:ascii="David" w:hAnsi="David" w:cs="David"/>
+        </w:rPr>
+        <w:t xml:space="preserve">blowing from the </w:t>
+      </w:r>
+      <w:r>
+        <w:rPr>
+          <w:rFonts w:ascii="David" w:hAnsi="David" w:cs="David"/>
+        </w:rPr>
+        <w:t>west</w:t>
+      </w:r>
+      <w:r>
+        <w:rPr>
+          <w:rFonts w:ascii="David" w:hAnsi="David" w:cs="David"/>
+        </w:rPr>
+        <w:t xml:space="preserve">, placing sensors west to the sources is </w:t>
+      </w:r>
+      <w:r>
+        <w:rPr>
+          <w:rFonts w:ascii="David" w:hAnsi="David" w:cs="David"/>
+        </w:rPr>
+        <w:t>not effective</w:t>
+      </w:r>
+      <w:r>
+        <w:rPr>
+          <w:rFonts w:ascii="David" w:hAnsi="David" w:cs="David"/>
+        </w:rPr>
+        <w:t>.</w:t>
+      </w:r>
+      <w:r>
+        <w:rPr>
+          <w:rFonts w:ascii="David" w:hAnsi="David" w:cs="David"/>
+        </w:rPr>
+        <w:t xml:space="preserve"> </w:t>
+      </w:r>
+    </w:p>
+    <w:p>
+      <w:pPr>
+        <w:spacing w:line="360" w:lineRule="auto"/>
+        <w:ind w:right="-2"/>
+        <w:jc w:val="both"/>
+        <w:rPr>
+          <w:rFonts w:ascii="David" w:hAnsi="David" w:cs="David"/>
+        </w:rPr>
+      </w:pPr>
+      <w:r>
+        <w:rPr>
+          <w:rFonts w:ascii="David" w:hAnsi="David" w:cs="David"/>
+          <w:color w:val="FF0000"/>
+        </w:rPr>
+        <w:t xml:space="preserve">Carter and Ragade </w:t>
+      </w:r>
+      <w:r>
+        <w:rPr>
+          <w:rFonts w:ascii="David" w:hAnsi="David" w:cs="David"/>
+        </w:rPr>
+        <w:fldChar w:fldCharType="begin" w:fldLock="1"/>
+      </w:r>
+      <w:r>
+        <w:rPr>
+          <w:rFonts w:ascii="David" w:hAnsi="David" w:cs="David"/>
+        </w:rPr>
+        <w:instrText>ADDIN CSL_CITATION {"citationItems":[{"id":"ITEM-1","itemData":{"DOI":"10.1109/SAS.2009.4801767","ISBN":"9781424427871","author":[{"dropping-particle":"","family":"Carter","given":"Brian","non-dropping-particle":"","parse-names":false,"suffix":""},{"dropping-particle":"","family":"Ragade","given":"Rammohan","non-dropping-particle":"","parse-names":false,"suffix":""}],"container-title":"SAS 2009 - IEEE Sensors Applications Symposium Proceedings","id":"ITEM-1","issued":{"date-parts":[["2009"]]},"page":"7-12","publisher":"IEEE","title":"A probabilistic model for the deployment of sensors","type":"article-journal"},"uris":["http://www.mendeley.com/documents/?uuid=5eadab95-3abc-452b-af6d-251dcbbe3b30"]}],"mendeley":{"formattedCitation":"[18]","plainTextFormattedCitation":"[18]","previouslyFormattedCitation":"[18]"},"properties":{"noteIndex":0},"schema":"https://github.com/citation-style-language/schema/raw/master/csl-citation.json"}</w:instrText>
+      </w:r>
+      <w:r>
+        <w:rPr>
+          <w:rFonts w:ascii="David" w:hAnsi="David" w:cs="David"/>
+        </w:rPr>
+        <w:fldChar w:fldCharType="separate"/>
+      </w:r>
+      <w:r>
+        <w:rPr>
+          <w:rFonts w:ascii="David" w:hAnsi="David" w:cs="David"/>
+          <w:noProof/>
+        </w:rPr>
+        <w:t>[18]</w:t>
+      </w:r>
+      <w:r>
+        <w:rPr>
+          <w:rFonts w:ascii="David" w:hAnsi="David" w:cs="David"/>
+        </w:rPr>
+        <w:fldChar w:fldCharType="end"/>
+      </w:r>
+      <w:r>
+        <w:rPr>
+          <w:rFonts w:ascii="David" w:hAnsi="David" w:cs="David"/>
+        </w:rPr>
+        <w:t xml:space="preserve"> </w:t>
+      </w:r>
+      <w:r>
+        <w:rPr>
+          <w:rFonts w:ascii="David" w:hAnsi="David" w:cs="David"/>
+        </w:rPr>
+        <w:t xml:space="preserve">wished to ensure a certain </w:t>
+      </w:r>
+      <w:r>
+        <w:rPr>
+          <w:rFonts w:ascii="David" w:hAnsi="David" w:cs="David"/>
+          <w:b/>
+          <w:bCs/>
+        </w:rPr>
+        <w:t>level of detection</w:t>
+      </w:r>
+      <w:r>
+        <w:rPr>
+          <w:rFonts w:ascii="David" w:hAnsi="David" w:cs="David"/>
+        </w:rPr>
+        <w:t xml:space="preserve"> in their network</w:t>
+      </w:r>
+      <w:r>
+        <w:rPr>
+          <w:rFonts w:ascii="David" w:hAnsi="David" w:cs="David"/>
+        </w:rPr>
+        <w:t xml:space="preserve">, and proposed a probabilistic model which takes in account the detection probabilities </w:t>
+      </w:r>
+      <w:r>
+        <w:rPr>
+          <w:rFonts w:ascii="David" w:hAnsi="David" w:cs="David"/>
+        </w:rPr>
+        <w:t xml:space="preserve">of the </w:t>
+      </w:r>
+      <w:r>
+        <w:rPr>
+          <w:rFonts w:ascii="David" w:hAnsi="David" w:cs="David"/>
+        </w:rPr>
+        <w:t>sensors, assuming</w:t>
+      </w:r>
+      <w:r>
+        <w:rPr>
+          <w:rFonts w:ascii="David" w:hAnsi="David" w:cs="David"/>
+        </w:rPr>
+        <w:t xml:space="preserve"> </w:t>
+      </w:r>
+      <w:r>
+        <w:rPr>
+          <w:rFonts w:ascii="David" w:hAnsi="David" w:cs="David"/>
+        </w:rPr>
+        <w:t xml:space="preserve">a </w:t>
+      </w:r>
+      <w:proofErr w:type="spellStart"/>
+      <w:r>
+        <w:rPr>
+          <w:rFonts w:ascii="David" w:hAnsi="David" w:cs="David"/>
+        </w:rPr>
+        <w:t>a</w:t>
+      </w:r>
+      <w:proofErr w:type="spellEnd"/>
+      <w:r>
+        <w:rPr>
+          <w:rFonts w:ascii="David" w:hAnsi="David" w:cs="David"/>
+        </w:rPr>
+        <w:t xml:space="preserve"> certain </w:t>
+      </w:r>
+      <w:r>
+        <w:rPr>
+          <w:rFonts w:ascii="David" w:hAnsi="David" w:cs="David"/>
+        </w:rPr>
+        <w:t>decay with distance</w:t>
+      </w:r>
+      <w:r>
+        <w:rPr>
+          <w:rFonts w:ascii="David" w:hAnsi="David" w:cs="David"/>
+        </w:rPr>
+        <w:t xml:space="preserve">. </w:t>
+      </w:r>
+      <w:r>
+        <w:rPr>
+          <w:rFonts w:ascii="David" w:hAnsi="David" w:cs="David"/>
+          <w:color w:val="FF0000"/>
+        </w:rPr>
+        <w:t>Carter and Ragade</w:t>
+      </w:r>
+      <w:r>
+        <w:rPr>
+          <w:rFonts w:ascii="David" w:hAnsi="David" w:cs="David"/>
+          <w:color w:val="FF0000"/>
+        </w:rPr>
+        <w:t xml:space="preserve"> </w:t>
+      </w:r>
+      <w:r>
+        <w:rPr>
+          <w:rFonts w:ascii="David" w:hAnsi="David" w:cs="David"/>
+          <w:color w:val="000000" w:themeColor="text1"/>
+        </w:rPr>
+        <w:t>al</w:t>
+      </w:r>
+      <w:r>
+        <w:rPr>
+          <w:rFonts w:ascii="David" w:hAnsi="David" w:cs="David"/>
+          <w:color w:val="000000" w:themeColor="text1"/>
+        </w:rPr>
+        <w:t xml:space="preserve">so </w:t>
+      </w:r>
+      <w:bookmarkStart w:id="3" w:name="_GoBack"/>
+      <w:bookmarkEnd w:id="3"/>
+    </w:p>
+    <w:p>
+      <w:pPr>
+        <w:spacing w:line="360" w:lineRule="auto"/>
+        <w:ind w:right="-2"/>
+        <w:jc w:val="both"/>
+        <w:rPr>
+          <w:rFonts w:ascii="David" w:hAnsi="David" w:cs="David"/>
+        </w:rPr>
+      </w:pPr>
+    </w:p>
+    <w:p>
+      <w:pPr>
+        <w:spacing w:line="360" w:lineRule="auto"/>
+        <w:ind w:right="-2"/>
+        <w:jc w:val="both"/>
+        <w:rPr>
+          <w:rFonts w:ascii="David" w:hAnsi="David" w:cs="David"/>
+        </w:rPr>
+      </w:pPr>
+    </w:p>
+    <w:p>
+      <w:pPr>
+        <w:spacing w:line="360" w:lineRule="auto"/>
+        <w:ind w:right="-2"/>
+        <w:rPr>
+          <w:rFonts w:ascii="David" w:hAnsi="David" w:cs="David"/>
+        </w:rPr>
+      </w:pPr>
+      <w:r>
+        <w:rPr>
+          <w:rFonts w:ascii="Calibri" w:hAnsi="Calibri" w:cs="Calibri"/>
+        </w:rPr>
+        <w:t>﻿</w:t>
+      </w:r>
+      <w:r>
+        <w:rPr>
+          <w:rFonts w:ascii="David" w:hAnsi="David" w:cs="David"/>
+        </w:rPr>
+        <w:t xml:space="preserve">Carter and Ragade proposed a probabilistic model for placement of sensors in </w:t>
+      </w:r>
+      <w:proofErr w:type="gramStart"/>
+      <w:r>
+        <w:rPr>
+          <w:rFonts w:ascii="David" w:hAnsi="David" w:cs="David"/>
+        </w:rPr>
+        <w:t>a</w:t>
+      </w:r>
+      <w:proofErr w:type="gramEnd"/>
+      <w:r>
+        <w:rPr>
+          <w:rFonts w:ascii="David" w:hAnsi="David" w:cs="David"/>
+        </w:rPr>
+        <w:t xml:space="preserve"> MSU, based on the probability of </w:t>
+      </w:r>
+      <w:proofErr w:type="spellStart"/>
+      <w:r>
+        <w:rPr>
+          <w:rFonts w:ascii="David" w:hAnsi="David" w:cs="David"/>
+        </w:rPr>
+        <w:t>detec</w:t>
+      </w:r>
+      <w:proofErr w:type="spellEnd"/>
+      <w:r>
+        <w:rPr>
+          <w:rFonts w:ascii="David" w:hAnsi="David" w:cs="David"/>
+        </w:rPr>
+        <w:t xml:space="preserve">- </w:t>
+      </w:r>
+      <w:proofErr w:type="spellStart"/>
+      <w:r>
+        <w:rPr>
+          <w:rFonts w:ascii="David" w:hAnsi="David" w:cs="David"/>
+        </w:rPr>
+        <w:t>tion</w:t>
+      </w:r>
+      <w:proofErr w:type="spellEnd"/>
+      <w:r>
+        <w:rPr>
+          <w:rFonts w:ascii="David" w:hAnsi="David" w:cs="David"/>
+        </w:rPr>
+        <w:t xml:space="preserve"> per each sensor, and an optimization schemes that ensures desired level of detection at minimal cost (Carter and Ragade, 2009). Here, they suggest a method that differentiate sensor types, by means of different detection probabilities. However</w:t>
+      </w:r>
+      <w:r>
+        <w:rPr>
+          <w:rFonts w:ascii="David" w:hAnsi="David" w:cs="David"/>
+        </w:rPr>
+        <w:t xml:space="preserve">, </w:t>
+      </w:r>
+      <w:r>
+        <w:rPr>
+          <w:rFonts w:ascii="David" w:hAnsi="David" w:cs="David"/>
+        </w:rPr>
+        <w:t xml:space="preserve">as air quality is not an “event” to detect, but a dynamic </w:t>
+      </w:r>
+      <w:proofErr w:type="spellStart"/>
+      <w:r>
+        <w:rPr>
+          <w:rFonts w:ascii="David" w:hAnsi="David" w:cs="David"/>
+        </w:rPr>
+        <w:t>charac</w:t>
+      </w:r>
+      <w:proofErr w:type="spellEnd"/>
+      <w:r>
+        <w:rPr>
+          <w:rFonts w:ascii="David" w:hAnsi="David" w:cs="David"/>
+        </w:rPr>
+        <w:t xml:space="preserve">- </w:t>
+      </w:r>
+      <w:proofErr w:type="spellStart"/>
+      <w:r>
+        <w:rPr>
+          <w:rFonts w:ascii="David" w:hAnsi="David" w:cs="David"/>
+        </w:rPr>
+        <w:t>ter</w:t>
+      </w:r>
+      <w:proofErr w:type="spellEnd"/>
+      <w:r>
+        <w:rPr>
+          <w:rFonts w:ascii="David" w:hAnsi="David" w:cs="David"/>
+        </w:rPr>
+        <w:t xml:space="preserve"> of the environment one wishes to monitor constantly, and in the entire region, this method will not be suitable</w:t>
+      </w:r>
+    </w:p>
+    <w:p>
+      <w:pPr>
+        <w:spacing w:line="360" w:lineRule="auto"/>
+        <w:ind w:right="-2"/>
+        <w:jc w:val="both"/>
+        <w:rPr>
+          <w:rFonts w:ascii="David" w:hAnsi="David" w:cs="David"/>
+        </w:rPr>
+      </w:pPr>
+    </w:p>
+    <w:p>
+      <w:pPr>
+        <w:spacing w:line="360" w:lineRule="auto"/>
+        <w:ind w:right="-2"/>
+        <w:jc w:val="both"/>
+        <w:rPr>
+          <w:rFonts w:ascii="David" w:hAnsi="David" w:cs="David"/>
+        </w:rPr>
+      </w:pPr>
+    </w:p>
+    <w:p>
+      <w:pPr>
+        <w:spacing w:line="360" w:lineRule="auto"/>
+        <w:ind w:right="-2"/>
+        <w:jc w:val="both"/>
+        <w:rPr>
+          <w:rFonts w:ascii="David" w:hAnsi="David" w:cs="David"/>
+        </w:rPr>
+      </w:pPr>
+    </w:p>
+    <w:p>
+      <w:pPr>
+        <w:spacing w:line="360" w:lineRule="auto"/>
+        <w:ind w:right="-2"/>
+        <w:jc w:val="both"/>
+        <w:rPr>
+          <w:rFonts w:ascii="David" w:hAnsi="David" w:cs="David"/>
+        </w:rPr>
+      </w:pPr>
+      <w:r>
+        <w:rPr>
+          <w:rFonts w:ascii="David" w:hAnsi="David" w:cs="David"/>
+          <w:color w:val="FF0000"/>
+        </w:rPr>
+        <w:t xml:space="preserve">However, their methods </w:t>
+      </w:r>
+      <w:proofErr w:type="gramStart"/>
+      <w:r>
+        <w:rPr>
+          <w:rFonts w:ascii="David" w:hAnsi="David" w:cs="David"/>
+          <w:color w:val="FF0000"/>
+        </w:rPr>
+        <w:t>does</w:t>
+      </w:r>
+      <w:proofErr w:type="gramEnd"/>
+      <w:r>
+        <w:rPr>
+          <w:rFonts w:ascii="David" w:hAnsi="David" w:cs="David"/>
+          <w:color w:val="FF0000"/>
+        </w:rPr>
+        <w:t xml:space="preserve"> not suit air pollution!</w:t>
+      </w:r>
+    </w:p>
+    <w:p>
+      <w:pPr>
+        <w:spacing w:line="360" w:lineRule="auto"/>
+        <w:ind w:right="-2"/>
+        <w:jc w:val="both"/>
+        <w:rPr>
+          <w:rFonts w:ascii="David" w:hAnsi="David" w:cs="David"/>
+        </w:rPr>
+      </w:pPr>
+    </w:p>
+    <w:p>
+      <w:pPr>
+        <w:spacing w:line="360" w:lineRule="auto"/>
+        <w:ind w:right="-2"/>
+        <w:jc w:val="both"/>
+        <w:rPr>
+          <w:rFonts w:ascii="David" w:hAnsi="David" w:cs="David"/>
+        </w:rPr>
+      </w:pPr>
+      <w:r>
+        <w:rPr>
+          <w:rFonts w:ascii="David" w:hAnsi="David" w:cs="David"/>
+          <w:color w:val="FF0000"/>
+        </w:rPr>
+        <w:t xml:space="preserve">Berman </w:t>
+      </w:r>
+      <w:r>
+        <w:rPr>
+          <w:rFonts w:ascii="David" w:hAnsi="David" w:cs="David"/>
+          <w:color w:val="FF0000"/>
+        </w:rPr>
+        <w:t xml:space="preserve">et. al. </w:t>
+      </w:r>
+      <w:r>
+        <w:rPr>
+          <w:rFonts w:ascii="David" w:hAnsi="David" w:cs="David"/>
+        </w:rPr>
+        <w:fldChar w:fldCharType="begin" w:fldLock="1"/>
+      </w:r>
+      <w:r>
+        <w:rPr>
+          <w:rFonts w:ascii="David" w:hAnsi="David" w:cs="David"/>
+        </w:rPr>
+        <w:instrText xml:space="preserve">ADDIN CSL_CITATION {"citationItems":[{"id":"ITEM-1","itemData":{"DOI":"10.1038/s41370-018-0073-6","ISSN":"1559064X","abstract":"© 2018, Springer Nature America, Inc. Sampling campaign design is a crucial aspect of air pollution exposure studies. Selection of both monitor numbers and locations is important for maximizing measured information, while minimizing bias and costs. We developed a two-stage geostatistical-based method using pilot NO2 samples from Lanzhou, China with the goal of improving sample design decision-making, including monitor numbers and spatial pattern. In the first step, we evaluate how additional monitors change prediction precision through minimized kriging variance. This was assessed in a Monte Carlo fashion by adding up to 50 new monitors to our existing sites with assigned concentrations based on conditionally simulated NO2 surfaces. After identifying a number of additional sample sites, a second step evaluates their potential placement using a similar Monte Carlo scheme. Evaluations are based on prediction precision and accuracy. Costs are also considered in the analysis. It was determined that adding 28-locations to the existing Lanzhou NO2 sampling campaign captured 73.5% of the total kriged variance improvement and resulted in predictions that were on average within 10.9 </w:instrText>
+      </w:r>
+      <w:r>
+        <w:rPr>
+          <w:rFonts w:ascii="Calibri" w:hAnsi="Calibri" w:cs="Calibri"/>
+        </w:rPr>
+        <w:instrText>μ</w:instrText>
+      </w:r>
+      <w:r>
+        <w:rPr>
+          <w:rFonts w:ascii="David" w:hAnsi="David" w:cs="David"/>
+        </w:rPr>
+        <w:instrText>g/m3 of measured values, while using 56% of the potential budget. Additional monitor sites improved kriging variance in a nonlinear fashion. This method development allows for informed sampling design by quantifying prediction improvement (accuracy and precision) against the costs of monitor deployment.","author":[{"dropping-particle":"","family":"Berman","given":"J. D.","non-dropping-particle":"","parse-names":false,"suffix":""},{"dropping-particle":"","family":"Jin","given":"L.","non-dropping-particle":"","parse-names":false,"suffix":""},{"dropping-particle":"","family":"Bell","given":"M. L.","non-dropping-particle":"","parse-names":false,"suffix":""},{"dropping-particle":"","family":"Curriero","given":"F. C.","non-dropping-particle":"","parse-names":false,"suffix":""}],"container-title":"Journal of Exposure Science and Environmental Epidemiology","id":"ITEM-1","issue":"2","issued":{"date-parts":[["2019"]]},"page":"248-257","publisher":"Springer US","title":"Developing a geostatistical simulation method to inform the quantity and placement of new monitors for a follow-up air sampling campaign","type":"article-journal","volume":"29"},"uris":["http://www.mendeley.com/documents/?uuid=6ab5db14-2f96-4633-b4fb-edefffd8fc95"]}],"mendeley":{"formattedCitation":"[19]","plainTextFormattedCitation":"[19]"},"properties":{"noteIndex":0},"schema":"https://github.com/citation-style-language/schema/raw/master/csl-citation.json"}</w:instrText>
+      </w:r>
+      <w:r>
+        <w:rPr>
+          <w:rFonts w:ascii="David" w:hAnsi="David" w:cs="David"/>
+        </w:rPr>
+        <w:fldChar w:fldCharType="separate"/>
+      </w:r>
+      <w:r>
+        <w:rPr>
+          <w:rFonts w:ascii="David" w:hAnsi="David" w:cs="David"/>
+          <w:noProof/>
+        </w:rPr>
+        <w:t>[19]</w:t>
+      </w:r>
+      <w:r>
+        <w:rPr>
+          <w:rFonts w:ascii="David" w:hAnsi="David" w:cs="David"/>
+        </w:rPr>
+        <w:fldChar w:fldCharType="end"/>
+      </w:r>
+      <w:r>
+        <w:rPr>
+          <w:rFonts w:ascii="David" w:hAnsi="David" w:cs="David"/>
+        </w:rPr>
+        <w:t xml:space="preserve"> </w:t>
+      </w:r>
+      <w:r>
+        <w:rPr>
+          <w:rFonts w:ascii="David" w:hAnsi="David" w:cs="David"/>
+        </w:rPr>
+        <w:t xml:space="preserve">developed a </w:t>
+      </w:r>
+      <w:r>
+        <w:rPr>
+          <w:rFonts w:ascii="David" w:hAnsi="David" w:cs="David"/>
+        </w:rPr>
+        <w:t xml:space="preserve">geostatistical simulation method to find the best locations to place additional sensors in order to improve </w:t>
+      </w:r>
+      <w:r>
+        <w:rPr>
+          <w:rFonts w:ascii="David" w:hAnsi="David" w:cs="David"/>
+        </w:rPr>
+        <w:t xml:space="preserve">the performance of an existing network. </w:t>
+      </w:r>
+    </w:p>
+    <w:p>
+      <w:pPr>
+        <w:spacing w:line="360" w:lineRule="auto"/>
+        <w:ind w:right="-2"/>
+        <w:jc w:val="both"/>
+        <w:rPr>
+          <w:rFonts w:ascii="David" w:hAnsi="David" w:cs="David"/>
+        </w:rPr>
+      </w:pPr>
+    </w:p>
+    <w:p>
+      <w:pPr>
+        <w:spacing w:line="360" w:lineRule="auto"/>
+        <w:ind w:right="-2"/>
+        <w:jc w:val="both"/>
+        <w:rPr>
+          <w:rFonts w:ascii="David" w:hAnsi="David" w:cs="David"/>
+        </w:rPr>
+      </w:pPr>
+    </w:p>
+    <w:p>
+      <w:pPr>
+        <w:spacing w:line="360" w:lineRule="auto"/>
+        <w:ind w:right="-2"/>
+        <w:jc w:val="both"/>
+        <w:rPr>
+          <w:rFonts w:ascii="David" w:hAnsi="David" w:cs="David"/>
+        </w:rPr>
+      </w:pPr>
+      <w:proofErr w:type="spellStart"/>
+      <w:r>
+        <w:rPr>
+          <w:rFonts w:ascii="David" w:hAnsi="David" w:cs="David"/>
+          <w:color w:val="FF0000"/>
+        </w:rPr>
+        <w:t>Boubrima</w:t>
+      </w:r>
+      <w:proofErr w:type="spellEnd"/>
+      <w:r>
+        <w:rPr>
+          <w:rFonts w:ascii="David" w:hAnsi="David" w:cs="David"/>
+          <w:color w:val="FF0000"/>
+        </w:rPr>
+        <w:t xml:space="preserve"> 2018 – data assimilation </w:t>
+      </w:r>
+    </w:p>
+    <w:p>
+      <w:pPr>
+        <w:spacing w:line="360" w:lineRule="auto"/>
+        <w:ind w:right="-2"/>
+        <w:jc w:val="both"/>
+        <w:rPr>
+          <w:rFonts w:ascii="David" w:hAnsi="David" w:cs="David"/>
+        </w:rPr>
+      </w:pPr>
+    </w:p>
+    <w:p>
+      <w:pPr>
+        <w:spacing w:line="360" w:lineRule="auto"/>
+        <w:ind w:right="-2"/>
+        <w:jc w:val="both"/>
+        <w:rPr>
+          <w:rFonts w:ascii="David" w:hAnsi="David" w:cs="David"/>
+        </w:rPr>
+      </w:pPr>
+      <w:proofErr w:type="spellStart"/>
+      <w:r>
+        <w:rPr>
+          <w:rFonts w:ascii="David" w:hAnsi="David" w:cs="David"/>
+          <w:color w:val="FF0000"/>
+        </w:rPr>
+        <w:t>Boubrima</w:t>
+      </w:r>
+      <w:proofErr w:type="spellEnd"/>
+      <w:r>
+        <w:rPr>
+          <w:rFonts w:ascii="David" w:hAnsi="David" w:cs="David"/>
+          <w:color w:val="FF0000"/>
+        </w:rPr>
+        <w:t xml:space="preserve"> et. al. </w:t>
+      </w:r>
+      <w:r>
+        <w:rPr>
+          <w:rFonts w:ascii="David" w:hAnsi="David" w:cs="David"/>
+        </w:rPr>
+        <w:fldChar w:fldCharType="begin" w:fldLock="1"/>
+      </w:r>
+      <w:r>
+        <w:rPr>
+          <w:rFonts w:ascii="David" w:hAnsi="David" w:cs="David"/>
+        </w:rPr>
+        <w:instrText>ADDIN CSL_CITATION {"citationItems":[{"id":"ITEM-1","itemData":{"DOI":"10.1109/TWC.2017.2658601","ISSN":"15361276","abstract":"© 2002-2012 IEEE. Air pollution has become a major issue in the modern megalopolis because of industrial emissions and increasing urbanization along with traffic jams and the heating/cooling of buildings. Monitoring urban air quality is therefore required by municipalities and the civil society. Current monitoring systems rely on reference sensing stations that are precise but massive, costly, and, therefore, seldom. In this paper, we focus on an alternative or complementary approach, with a network of low cost and autonomic wireless sensors, aiming at a finer spatiotemporal granularity of sensing. Generic deployment models in the literature are not adapted to the stochastic nature of pollution sensing. Our main contribution is to design integer linear programming models that compute sensor deployments capturing both the coverage of pollution under time-varying weather conditions and the connectivity of the infrastructure. We evaluate our deployment models on a real data set of Greater London. We analyze the performance of the proposed models and show that our joint coverage and connectivity formulation is tight and compact, with a reasonable enough execution time. We also conduct extensive simulations to derive engineering insights for effective deployments of air pollution sensors in an urban environment.","author":[{"dropping-particle":"","family":"Boubrima","given":"Ahmed","non-dropping-particle":"","parse-names":false,"suffix":""},{"dropping-particle":"","family":"Bechkit","given":"Walid","non-dropping-particle":"","parse-names":false,"suffix":""},{"dropping-particle":"","family":"Rivano","given":"Herve","non-dropping-particle":"","parse-names":false,"suffix":""}],"container-title":"IEEE Transactions on Wireless Communications","id":"ITEM-1","issue":"5","issued":{"date-parts":[["2017"]]},"page":"2723-2735","publisher":"IEEE","title":"Optimal WSN Deployment Models for Air Pollution Monitoring","type":"article-journal","volume":"16"},"uris":["http://www.mendeley.com/documents/?uuid=d279863f-8871-4bad-951d-47cc058ef0c1"]}],"mendeley":{"formattedCitation":"[20]","plainTextFormattedCitation":"[20]","previouslyFormattedCitation":"[19]"},"properties":{"noteIndex":0},"schema":"https://github.com/citation-style-language/schema/raw/master/csl-citation.json"}</w:instrText>
+      </w:r>
+      <w:r>
+        <w:rPr>
+          <w:rFonts w:ascii="David" w:hAnsi="David" w:cs="David"/>
+        </w:rPr>
+        <w:fldChar w:fldCharType="separate"/>
+      </w:r>
+      <w:r>
+        <w:rPr>
+          <w:rFonts w:ascii="David" w:hAnsi="David" w:cs="David"/>
+          <w:noProof/>
+        </w:rPr>
+        <w:t>[20]</w:t>
+      </w:r>
+      <w:r>
+        <w:rPr>
+          <w:rFonts w:ascii="David" w:hAnsi="David" w:cs="David"/>
+        </w:rPr>
+        <w:fldChar w:fldCharType="end"/>
+      </w:r>
+      <w:r>
+        <w:rPr>
+          <w:rFonts w:ascii="David" w:hAnsi="David" w:cs="David"/>
+        </w:rPr>
+        <w:t xml:space="preserve"> </w:t>
+      </w:r>
+      <w:r>
+        <w:rPr>
+          <w:rFonts w:ascii="David" w:hAnsi="David" w:cs="David"/>
+        </w:rPr>
+        <w:t xml:space="preserve">designed a model for the deployment of sensors with the objective of </w:t>
+      </w:r>
+      <w:r>
+        <w:rPr>
+          <w:rFonts w:ascii="David" w:hAnsi="David" w:cs="David"/>
+          <w:b/>
+          <w:bCs/>
+        </w:rPr>
+        <w:t>detecting threshold crossings</w:t>
       </w:r>
       <w:r>
         <w:rPr>
@@ -7468,6 +8192,7 @@
         <w:rPr>
           <w:rFonts w:ascii="David" w:hAnsi="David" w:cs="David"/>
         </w:rPr>
+        <w:lastRenderedPageBreak/>
         <w:t xml:space="preserve">Either a mobile or a static network </w:t>
       </w:r>
       <w:r>
@@ -7682,13 +8407,7 @@
         <w:rPr>
           <w:rFonts w:ascii="David" w:hAnsi="David" w:cs="David"/>
         </w:rPr>
-        <w:t xml:space="preserve">Objectives used, </w:t>
-      </w:r>
-      <w:r>
-        <w:rPr>
-          <w:rFonts w:ascii="David" w:hAnsi="David" w:cs="David"/>
-        </w:rPr>
-        <w:t>meteorological parameters</w:t>
+        <w:t>Objectives used, meteorological parameters</w:t>
       </w:r>
     </w:p>
     <w:p>
@@ -7774,6 +8493,26 @@
         </w:rPr>
         <w:t>, Borg</w:t>
       </w:r>
+    </w:p>
+    <w:p>
+      <w:pPr>
+        <w:spacing w:line="360" w:lineRule="auto"/>
+        <w:ind w:right="-2"/>
+        <w:jc w:val="both"/>
+        <w:rPr>
+          <w:rFonts w:ascii="David" w:hAnsi="David" w:cs="David"/>
+        </w:rPr>
+      </w:pPr>
+    </w:p>
+    <w:p>
+      <w:pPr>
+        <w:spacing w:line="360" w:lineRule="auto"/>
+        <w:ind w:right="-2"/>
+        <w:jc w:val="both"/>
+        <w:rPr>
+          <w:rFonts w:ascii="David" w:hAnsi="David" w:cs="David"/>
+        </w:rPr>
+      </w:pPr>
     </w:p>
     <w:p>
       <w:pPr>
@@ -7786,40 +8525,64 @@
           <w:bCs/>
         </w:rPr>
       </w:pPr>
-    </w:p>
-    <w:p>
-      <w:pPr>
-        <w:spacing w:line="360" w:lineRule="auto"/>
-        <w:ind w:right="-2"/>
-        <w:jc w:val="both"/>
+      <w:r>
         <w:rPr>
           <w:rFonts w:ascii="David" w:hAnsi="David" w:cs="David"/>
           <w:b/>
           <w:bCs/>
         </w:rPr>
-      </w:pPr>
-    </w:p>
-    <w:p>
-      <w:pPr>
-        <w:spacing w:line="360" w:lineRule="auto"/>
-        <w:ind w:right="-2"/>
-        <w:jc w:val="both"/>
+        <w:t>Zhang and Liu</w:t>
+      </w:r>
+      <w:r>
         <w:rPr>
           <w:rFonts w:ascii="David" w:hAnsi="David" w:cs="David"/>
           <w:b/>
           <w:bCs/>
         </w:rPr>
-      </w:pPr>
-    </w:p>
-    <w:p>
-      <w:pPr>
-        <w:spacing w:line="360" w:lineRule="auto"/>
-        <w:ind w:right="-2"/>
-        <w:jc w:val="both"/>
-        <w:rPr>
-          <w:rFonts w:ascii="David" w:hAnsi="David" w:cs="David"/>
-        </w:rPr>
-      </w:pPr>
+        <w:t xml:space="preserve"> 2012</w:t>
+      </w:r>
+    </w:p>
+    <w:p>
+      <w:pPr>
+        <w:spacing w:line="360" w:lineRule="auto"/>
+        <w:ind w:right="-2"/>
+        <w:jc w:val="both"/>
+        <w:rPr>
+          <w:rFonts w:ascii="David" w:hAnsi="David" w:cs="David"/>
+        </w:rPr>
+      </w:pPr>
+      <w:r>
+        <w:rPr>
+          <w:rFonts w:ascii="David" w:hAnsi="David" w:cs="David"/>
+        </w:rPr>
+        <w:t xml:space="preserve">Covered the main challenges </w:t>
+      </w:r>
+      <w:r>
+        <w:rPr>
+          <w:rFonts w:ascii="David" w:hAnsi="David" w:cs="David"/>
+        </w:rPr>
+        <w:t>in WDESN optimization</w:t>
+      </w:r>
+      <w:r>
+        <w:rPr>
+          <w:rFonts w:ascii="David" w:hAnsi="David" w:cs="David"/>
+        </w:rPr>
+        <w:t xml:space="preserve">. These </w:t>
+      </w:r>
+      <w:proofErr w:type="gramStart"/>
+      <w:r>
+        <w:rPr>
+          <w:rFonts w:ascii="David" w:hAnsi="David" w:cs="David"/>
+        </w:rPr>
+        <w:t>include:</w:t>
+      </w:r>
+      <w:proofErr w:type="gramEnd"/>
+      <w:r>
+        <w:rPr>
+          <w:rFonts w:ascii="David" w:hAnsi="David" w:cs="David"/>
+        </w:rPr>
+        <w:t xml:space="preserve"> increase the coverage area, enhance network connectivity, prolong the network lifetime, balance the load(?) and improve the accuracy of the data. </w:t>
+      </w:r>
     </w:p>
     <w:p>
       <w:pPr>
@@ -7848,7 +8611,7 @@
           <w:b/>
           <w:bCs/>
         </w:rPr>
-        <w:t>Zhang and Liu</w:t>
+        <w:t>Berman</w:t>
       </w:r>
       <w:r>
         <w:rPr>
@@ -7856,50 +8619,7 @@
           <w:b/>
           <w:bCs/>
         </w:rPr>
-        <w:t xml:space="preserve"> 2012</w:t>
-      </w:r>
-    </w:p>
-    <w:p>
-      <w:pPr>
-        <w:spacing w:line="360" w:lineRule="auto"/>
-        <w:ind w:right="-2"/>
-        <w:jc w:val="both"/>
-        <w:rPr>
-          <w:rFonts w:ascii="David" w:hAnsi="David" w:cs="David"/>
-        </w:rPr>
-      </w:pPr>
-      <w:r>
-        <w:rPr>
-          <w:rFonts w:ascii="David" w:hAnsi="David" w:cs="David"/>
-        </w:rPr>
-        <w:lastRenderedPageBreak/>
-        <w:t xml:space="preserve">Covered the main challenges </w:t>
-      </w:r>
-      <w:r>
-        <w:rPr>
-          <w:rFonts w:ascii="David" w:hAnsi="David" w:cs="David"/>
-        </w:rPr>
-        <w:t>in WDESN optimization</w:t>
-      </w:r>
-      <w:r>
-        <w:rPr>
-          <w:rFonts w:ascii="David" w:hAnsi="David" w:cs="David"/>
-        </w:rPr>
-        <w:t xml:space="preserve">. These </w:t>
-      </w:r>
-      <w:proofErr w:type="gramStart"/>
-      <w:r>
-        <w:rPr>
-          <w:rFonts w:ascii="David" w:hAnsi="David" w:cs="David"/>
-        </w:rPr>
-        <w:t>include:</w:t>
-      </w:r>
-      <w:proofErr w:type="gramEnd"/>
-      <w:r>
-        <w:rPr>
-          <w:rFonts w:ascii="David" w:hAnsi="David" w:cs="David"/>
-        </w:rPr>
-        <w:t xml:space="preserve"> increase the coverage area, enhance network connectivity, prolong the network lifetime, balance the load(?) and improve the accuracy of the data. </w:t>
+        <w:t xml:space="preserve"> 2018</w:t>
       </w:r>
     </w:p>
     <w:p>
@@ -7923,21 +8643,61 @@
           <w:bCs/>
         </w:rPr>
       </w:pPr>
+      <w:proofErr w:type="spellStart"/>
       <w:r>
         <w:rPr>
           <w:rFonts w:ascii="David" w:hAnsi="David" w:cs="David"/>
           <w:b/>
           <w:bCs/>
         </w:rPr>
-        <w:t>Berman</w:t>
-      </w:r>
+        <w:t>Boubrima</w:t>
+      </w:r>
+      <w:proofErr w:type="spellEnd"/>
       <w:r>
         <w:rPr>
           <w:rFonts w:ascii="David" w:hAnsi="David" w:cs="David"/>
           <w:b/>
           <w:bCs/>
         </w:rPr>
-        <w:t xml:space="preserve"> 2018</w:t>
+        <w:t xml:space="preserve"> 2015, 2017, 2018</w:t>
+      </w:r>
+    </w:p>
+    <w:p>
+      <w:pPr>
+        <w:spacing w:line="360" w:lineRule="auto"/>
+        <w:ind w:right="-2"/>
+        <w:jc w:val="both"/>
+        <w:rPr>
+          <w:rFonts w:ascii="David" w:hAnsi="David" w:cs="David"/>
+        </w:rPr>
+      </w:pPr>
+    </w:p>
+    <w:p>
+      <w:pPr>
+        <w:spacing w:line="360" w:lineRule="auto"/>
+        <w:ind w:right="-2"/>
+        <w:jc w:val="both"/>
+        <w:rPr>
+          <w:rFonts w:ascii="David" w:hAnsi="David" w:cs="David"/>
+        </w:rPr>
+      </w:pPr>
+      <w:r>
+        <w:rPr>
+          <w:rFonts w:ascii="David" w:hAnsi="David" w:cs="David"/>
+        </w:rPr>
+        <w:t xml:space="preserve">2017 – focused on finding when a pollution threshold </w:t>
+      </w:r>
+      <w:r>
+        <w:rPr>
+          <w:rFonts w:ascii="David" w:hAnsi="David" w:cs="David"/>
+        </w:rPr>
+        <w:t xml:space="preserve">is </w:t>
+      </w:r>
+      <w:r>
+        <w:rPr>
+          <w:rFonts w:ascii="David" w:hAnsi="David" w:cs="David"/>
+        </w:rPr>
+        <w:t xml:space="preserve">crossed, </w:t>
       </w:r>
     </w:p>
     <w:p>
@@ -7959,6 +8719,7 @@
           <w:rFonts w:ascii="David" w:hAnsi="David" w:cs="David"/>
           <w:b/>
           <w:bCs/>
+          <w:color w:val="FF0000"/>
         </w:rPr>
       </w:pPr>
       <w:proofErr w:type="spellStart"/>
@@ -7967,8 +8728,9 @@
           <w:rFonts w:ascii="David" w:hAnsi="David" w:cs="David"/>
           <w:b/>
           <w:bCs/>
-        </w:rPr>
-        <w:t>Boubrima</w:t>
+          <w:color w:val="FF0000"/>
+        </w:rPr>
+        <w:t>Belkhiri</w:t>
       </w:r>
       <w:proofErr w:type="spellEnd"/>
       <w:r>
@@ -7976,84 +8738,7 @@
           <w:rFonts w:ascii="David" w:hAnsi="David" w:cs="David"/>
           <w:b/>
           <w:bCs/>
-        </w:rPr>
-        <w:t xml:space="preserve"> 2015, 2017, 2018</w:t>
-      </w:r>
-    </w:p>
-    <w:p>
-      <w:pPr>
-        <w:spacing w:line="360" w:lineRule="auto"/>
-        <w:ind w:right="-2"/>
-        <w:jc w:val="both"/>
-        <w:rPr>
-          <w:rFonts w:ascii="David" w:hAnsi="David" w:cs="David"/>
-        </w:rPr>
-      </w:pPr>
-    </w:p>
-    <w:p>
-      <w:pPr>
-        <w:spacing w:line="360" w:lineRule="auto"/>
-        <w:ind w:right="-2"/>
-        <w:jc w:val="both"/>
-        <w:rPr>
-          <w:rFonts w:ascii="David" w:hAnsi="David" w:cs="David"/>
-        </w:rPr>
-      </w:pPr>
-      <w:r>
-        <w:rPr>
-          <w:rFonts w:ascii="David" w:hAnsi="David" w:cs="David"/>
-        </w:rPr>
-        <w:t xml:space="preserve">2017 – focused on finding when a pollution threshold </w:t>
-      </w:r>
-      <w:r>
-        <w:rPr>
-          <w:rFonts w:ascii="David" w:hAnsi="David" w:cs="David"/>
-        </w:rPr>
-        <w:t xml:space="preserve">is </w:t>
-      </w:r>
-      <w:r>
-        <w:rPr>
-          <w:rFonts w:ascii="David" w:hAnsi="David" w:cs="David"/>
-        </w:rPr>
-        <w:t xml:space="preserve">crossed, </w:t>
-      </w:r>
-    </w:p>
-    <w:p>
-      <w:pPr>
-        <w:spacing w:line="360" w:lineRule="auto"/>
-        <w:ind w:right="-2"/>
-        <w:jc w:val="both"/>
-        <w:rPr>
-          <w:rFonts w:ascii="David" w:hAnsi="David" w:cs="David"/>
-        </w:rPr>
-      </w:pPr>
-    </w:p>
-    <w:p>
-      <w:pPr>
-        <w:spacing w:line="360" w:lineRule="auto"/>
-        <w:ind w:right="-2"/>
-        <w:jc w:val="both"/>
-        <w:rPr>
-          <w:rFonts w:ascii="David" w:hAnsi="David" w:cs="David"/>
-          <w:b/>
-          <w:bCs/>
-        </w:rPr>
-      </w:pPr>
-      <w:proofErr w:type="spellStart"/>
-      <w:r>
-        <w:rPr>
-          <w:rFonts w:ascii="David" w:hAnsi="David" w:cs="David"/>
-          <w:b/>
-          <w:bCs/>
-        </w:rPr>
-        <w:t>Belkhiri</w:t>
-      </w:r>
-      <w:proofErr w:type="spellEnd"/>
-      <w:r>
-        <w:rPr>
-          <w:rFonts w:ascii="David" w:hAnsi="David" w:cs="David"/>
-          <w:b/>
-          <w:bCs/>
+          <w:color w:val="FF0000"/>
         </w:rPr>
         <w:t xml:space="preserve"> 2018</w:t>
       </w:r>
@@ -8143,6 +8828,16 @@
         </w:rPr>
         <w:t xml:space="preserve">. This term is irrelevant in our case. </w:t>
       </w:r>
+    </w:p>
+    <w:p>
+      <w:pPr>
+        <w:spacing w:line="360" w:lineRule="auto"/>
+        <w:ind w:right="-2"/>
+        <w:jc w:val="both"/>
+        <w:rPr>
+          <w:rFonts w:ascii="David" w:hAnsi="David" w:cs="David"/>
+        </w:rPr>
+      </w:pPr>
     </w:p>
     <w:p>
       <w:pPr>
@@ -8301,6 +8996,7 @@
         <w:rPr>
           <w:rFonts w:ascii="David" w:hAnsi="David" w:cs="David"/>
         </w:rPr>
+        <w:lastRenderedPageBreak/>
         <w:t xml:space="preserve"> </w:t>
       </w:r>
     </w:p>
@@ -8575,7 +9271,6 @@
         <w:rPr>
           <w:rFonts w:ascii="David" w:hAnsi="David" w:cs="David"/>
         </w:rPr>
-        <w:lastRenderedPageBreak/>
         <w:t xml:space="preserve">Lerner et al. presented a </w:t>
       </w:r>
       <w:proofErr w:type="gramStart"/>
@@ -8628,90 +9323,6 @@
         <w:jc w:val="both"/>
         <w:rPr>
           <w:rFonts w:ascii="David" w:hAnsi="David" w:cs="David" w:hint="cs"/>
-        </w:rPr>
-      </w:pPr>
-    </w:p>
-    <w:p>
-      <w:pPr>
-        <w:spacing w:line="360" w:lineRule="auto"/>
-        <w:ind w:right="-2"/>
-        <w:jc w:val="both"/>
-        <w:rPr>
-          <w:rFonts w:ascii="David" w:hAnsi="David" w:cs="David"/>
-          <w:b/>
-          <w:bCs/>
-        </w:rPr>
-      </w:pPr>
-    </w:p>
-    <w:p>
-      <w:pPr>
-        <w:spacing w:line="360" w:lineRule="auto"/>
-        <w:ind w:right="-2"/>
-        <w:jc w:val="both"/>
-        <w:rPr>
-          <w:rFonts w:ascii="David" w:hAnsi="David" w:cs="David"/>
-          <w:b/>
-          <w:bCs/>
-        </w:rPr>
-      </w:pPr>
-    </w:p>
-    <w:p>
-      <w:pPr>
-        <w:spacing w:line="360" w:lineRule="auto"/>
-        <w:ind w:right="-2"/>
-        <w:jc w:val="both"/>
-        <w:rPr>
-          <w:rFonts w:ascii="David" w:hAnsi="David" w:cs="David"/>
-          <w:b/>
-          <w:bCs/>
-        </w:rPr>
-      </w:pPr>
-    </w:p>
-    <w:p>
-      <w:pPr>
-        <w:spacing w:line="360" w:lineRule="auto"/>
-        <w:ind w:right="-2"/>
-        <w:jc w:val="both"/>
-        <w:rPr>
-          <w:rFonts w:ascii="David" w:hAnsi="David" w:cs="David"/>
-          <w:b/>
-          <w:bCs/>
-        </w:rPr>
-      </w:pPr>
-    </w:p>
-    <w:p>
-      <w:pPr>
-        <w:spacing w:line="360" w:lineRule="auto"/>
-        <w:ind w:right="-2"/>
-        <w:jc w:val="both"/>
-        <w:rPr>
-          <w:rFonts w:ascii="David" w:hAnsi="David" w:cs="David"/>
-          <w:b/>
-          <w:bCs/>
-        </w:rPr>
-      </w:pPr>
-    </w:p>
-    <w:p>
-      <w:pPr>
-        <w:spacing w:line="360" w:lineRule="auto"/>
-        <w:ind w:right="-2"/>
-        <w:jc w:val="both"/>
-        <w:rPr>
-          <w:rFonts w:ascii="David" w:hAnsi="David" w:cs="David"/>
-          <w:b/>
-          <w:bCs/>
-        </w:rPr>
-      </w:pPr>
-    </w:p>
-    <w:p>
-      <w:pPr>
-        <w:spacing w:line="360" w:lineRule="auto"/>
-        <w:ind w:right="-2"/>
-        <w:jc w:val="both"/>
-        <w:rPr>
-          <w:rFonts w:ascii="David" w:hAnsi="David" w:cs="David"/>
-          <w:b/>
-          <w:bCs/>
         </w:rPr>
       </w:pPr>
     </w:p>
@@ -9316,7 +9927,15 @@
           <w:rFonts w:ascii="David" w:hAnsi="David" w:cs="David" w:hint="cs"/>
           <w:color w:val="000000"/>
         </w:rPr>
-        <w:t xml:space="preserve">advection-diffusion equation </w:t>
+        <w:t xml:space="preserve">advection-diffusion </w:t>
+      </w:r>
+      <w:r>
+        <w:rPr>
+          <w:rFonts w:ascii="David" w:hAnsi="David" w:cs="David" w:hint="cs"/>
+          <w:color w:val="000000"/>
+        </w:rPr>
+        <w:lastRenderedPageBreak/>
+        <w:t xml:space="preserve">equation </w:t>
       </w:r>
       <w:r>
         <w:rPr>
@@ -11559,6 +12178,7 @@
           <w:rFonts w:ascii="Calibri" w:hAnsi="Calibri" w:cs="Calibri"/>
           <w:color w:val="000000"/>
         </w:rPr>
+        <w:lastRenderedPageBreak/>
         <w:t>﻿</w:t>
       </w:r>
       <w:r>
@@ -12086,15 +12706,7 @@
             <w:rFonts w:ascii="Cambria Math" w:hAnsi="Cambria Math" w:cs="David" w:hint="cs"/>
             <w:color w:val="000000"/>
           </w:rPr>
-          <m:t>=</m:t>
-        </m:r>
-        <m:r>
-          <w:rPr>
-            <w:rFonts w:ascii="Cambria Math" w:hAnsi="Cambria Math" w:cs="David" w:hint="cs"/>
-            <w:color w:val="000000"/>
-          </w:rPr>
-          <w:lastRenderedPageBreak/>
-          <m:t>c</m:t>
+          <m:t>=c</m:t>
         </m:r>
         <m:sSup>
           <m:sSupPr>
@@ -13240,23 +13852,7 @@
           <w:rFonts w:ascii="David" w:hAnsi="David" w:cs="David" w:hint="cs"/>
           <w:color w:val="000000" w:themeColor="text1"/>
         </w:rPr>
-        <w:t xml:space="preserve"> v</w:t>
-      </w:r>
-      <w:proofErr w:type="spellStart"/>
-      <w:r>
-        <w:rPr>
-          <w:rFonts w:ascii="David" w:hAnsi="David" w:cs="David" w:hint="cs"/>
-          <w:color w:val="000000" w:themeColor="text1"/>
-        </w:rPr>
-        <w:t>alue</w:t>
-      </w:r>
-      <w:proofErr w:type="spellEnd"/>
-      <w:r>
-        <w:rPr>
-          <w:rFonts w:ascii="David" w:hAnsi="David" w:cs="David" w:hint="cs"/>
-          <w:color w:val="000000" w:themeColor="text1"/>
-        </w:rPr>
-        <w:t xml:space="preserve"> </w:t>
+        <w:t xml:space="preserve"> value </w:t>
       </w:r>
       <w:r>
         <w:rPr>
@@ -14209,6 +14805,7 @@
           <w:rFonts w:ascii="David" w:hAnsi="David" w:cs="David" w:hint="cs"/>
           <w:color w:val="000000" w:themeColor="text1"/>
         </w:rPr>
+        <w:lastRenderedPageBreak/>
         <w:t>Turbulence is essentially the motions of the wind over the time scales smaller than the averaging time used to determine the mean wind. Turbulence consists of circular whirls or eddies of all possible directions that serve to disperse pollutants by mixing with air having lower pollutant concentrations. It is common to divide the causes of turbulence to mechanical turbulence</w:t>
       </w:r>
       <w:r>
@@ -14644,7 +15241,6 @@
           <w:color w:val="FF0000"/>
           <w:rtl/>
         </w:rPr>
-        <w:lastRenderedPageBreak/>
         <w:t xml:space="preserve">הפרעות במישור איקס וואי יוצרים שובלים וטורבולנציה </w:t>
       </w:r>
       <w:r>
@@ -15449,7 +16045,15 @@
           <w:rFonts w:ascii="David" w:hAnsi="David" w:cs="David" w:hint="cs"/>
           <w:color w:val="000000"/>
         </w:rPr>
-        <w:t xml:space="preserve">, close to the </w:t>
+        <w:t xml:space="preserve">, close </w:t>
+      </w:r>
+      <w:r>
+        <w:rPr>
+          <w:rFonts w:ascii="David" w:hAnsi="David" w:cs="David" w:hint="cs"/>
+          <w:color w:val="000000"/>
+        </w:rPr>
+        <w:lastRenderedPageBreak/>
+        <w:t xml:space="preserve">to the </w:t>
       </w:r>
       <w:r>
         <w:rPr>
@@ -15826,6 +16430,7 @@
           <w:bCs/>
           <w:color w:val="000000"/>
         </w:rPr>
+        <w:lastRenderedPageBreak/>
         <w:t>Evolutionary algorithms and Borg MOEA</w:t>
       </w:r>
     </w:p>
@@ -17410,6 +18015,7 @@
         <w:rPr>
           <w:rFonts w:ascii="David" w:hAnsi="David" w:cs="David" w:hint="cs"/>
         </w:rPr>
+        <w:lastRenderedPageBreak/>
         <w:t xml:space="preserve">Let </w:t>
       </w:r>
       <m:oMath>
@@ -18343,7 +18949,6 @@
         <w:rPr>
           <w:rFonts w:ascii="David" w:hAnsi="David" w:cs="David" w:hint="cs"/>
         </w:rPr>
-        <w:lastRenderedPageBreak/>
         <w:t>For multiple sources scenario, each sensor reading</w:t>
       </w:r>
       <w:r>
@@ -19354,7 +19959,15 @@
           <w:rFonts w:ascii="David" w:hAnsi="David" w:cs="David" w:hint="cs"/>
           <w:color w:val="000000" w:themeColor="text1"/>
         </w:rPr>
-        <w:t xml:space="preserve">For example, in the case of 5 sources, 31 </w:t>
+        <w:t xml:space="preserve">For example, in the </w:t>
+      </w:r>
+      <w:r>
+        <w:rPr>
+          <w:rFonts w:ascii="David" w:hAnsi="David" w:cs="David" w:hint="cs"/>
+          <w:color w:val="000000" w:themeColor="text1"/>
+        </w:rPr>
+        <w:lastRenderedPageBreak/>
+        <w:t xml:space="preserve">case of 5 sources, 31 </w:t>
       </w:r>
       <w:r>
         <w:rPr>
@@ -20052,14 +20665,7 @@
         <w:rPr>
           <w:rFonts w:ascii="David" w:hAnsi="David" w:cs="David"/>
         </w:rPr>
-        <w:t xml:space="preserve">weather situations exist, out of them </w:t>
-      </w:r>
-      <w:r>
-        <w:rPr>
-          <w:rFonts w:ascii="David" w:hAnsi="David" w:cs="David"/>
-        </w:rPr>
-        <w:lastRenderedPageBreak/>
-        <w:t xml:space="preserve">only </w:t>
+        <w:t xml:space="preserve">weather situations exist, out of them only </w:t>
       </w:r>
       <w:r>
         <w:rPr>
@@ -20489,21 +21095,7 @@
         <w:rPr>
           <w:rFonts w:ascii="David" w:hAnsi="David" w:cs="David" w:hint="cs"/>
         </w:rPr>
-        <w:t xml:space="preserve"> by start</w:t>
-      </w:r>
-      <w:proofErr w:type="spellStart"/>
-      <w:r>
-        <w:rPr>
-          <w:rFonts w:ascii="David" w:hAnsi="David" w:cs="David" w:hint="cs"/>
-        </w:rPr>
-        <w:t>ing</w:t>
-      </w:r>
-      <w:proofErr w:type="spellEnd"/>
-      <w:r>
-        <w:rPr>
-          <w:rFonts w:ascii="David" w:hAnsi="David" w:cs="David" w:hint="cs"/>
-        </w:rPr>
-        <w:t xml:space="preserve"> with an arbitrary guess. </w:t>
+        <w:t xml:space="preserve"> by starting with an arbitrary guess. </w:t>
       </w:r>
       <w:r>
         <w:rPr>
@@ -20797,6 +21389,7 @@
           <w:bCs/>
           <w:color w:val="000000"/>
         </w:rPr>
+        <w:lastRenderedPageBreak/>
         <w:t xml:space="preserve">Simulation </w:t>
       </w:r>
       <w:r>
@@ -21759,14 +22352,7 @@
         <w:rPr>
           <w:rFonts w:ascii="David" w:hAnsi="David" w:cs="David" w:hint="cs"/>
         </w:rPr>
-        <w:t xml:space="preserve">50 </w:t>
-      </w:r>
-      <w:r>
-        <w:rPr>
-          <w:rFonts w:ascii="David" w:hAnsi="David" w:cs="David" w:hint="cs"/>
-        </w:rPr>
-        <w:lastRenderedPageBreak/>
-        <w:t xml:space="preserve">m </w:t>
+        <w:t xml:space="preserve">50 m </w:t>
       </w:r>
       <w:r>
         <w:rPr>
@@ -22518,6 +23104,7 @@
           <w:b/>
           <w:bCs/>
         </w:rPr>
+        <w:lastRenderedPageBreak/>
         <w:t xml:space="preserve">Initial results </w:t>
       </w:r>
     </w:p>
@@ -22637,7 +23224,6 @@
           <w:rFonts w:ascii="David" w:hAnsi="David" w:cs="David" w:hint="cs"/>
           <w:color w:val="000000"/>
         </w:rPr>
-        <w:lastRenderedPageBreak/>
         <w:t>Basic idea:  using PED, using winds and atmospheric stability states that characterize the area.</w:t>
       </w:r>
     </w:p>
@@ -23078,6 +23664,7 @@
           <w:rFonts w:ascii="David" w:hAnsi="David" w:cs="David" w:hint="cs"/>
           <w:color w:val="000000"/>
         </w:rPr>
+        <w:lastRenderedPageBreak/>
         <w:t xml:space="preserve">Show pareto fronts of different sensors types. </w:t>
       </w:r>
     </w:p>
@@ -23316,7 +23903,6 @@
           <w:b/>
           <w:bCs/>
         </w:rPr>
-        <w:lastRenderedPageBreak/>
         <w:t>References</w:t>
       </w:r>
     </w:p>
@@ -23650,6 +24236,7 @@
           <w:noProof/>
           <w:color w:val="FF0000"/>
         </w:rPr>
+        <w:lastRenderedPageBreak/>
         <w:drawing>
           <wp:inline distT="0" distB="0" distL="0" distR="0" wp14:anchorId="2725F3EB" wp14:editId="760B4972">
             <wp:extent cx="3468707" cy="2278505"/>
@@ -23709,7 +24296,6 @@
           <w:noProof/>
           <w:color w:val="000000"/>
         </w:rPr>
-        <w:lastRenderedPageBreak/>
         <w:drawing>
           <wp:inline distT="0" distB="0" distL="0" distR="0" wp14:anchorId="597C0BA7" wp14:editId="1BBDAAD7">
             <wp:extent cx="5759450" cy="4266565"/>
@@ -24013,7 +24599,6 @@
           <w:rtl/>
           <w:lang w:val="he-IL"/>
         </w:rPr>
-        <w:lastRenderedPageBreak/>
         <w:drawing>
           <wp:inline distT="0" distB="0" distL="0" distR="0" wp14:anchorId="617ABFF3" wp14:editId="164006A1">
             <wp:extent cx="5621311" cy="3125499"/>
@@ -26270,44 +26855,18 @@
       </w:r>
     </w:p>
   </w:comment>
-  <w:comment w:id="3" w:author="Idit Balachsan" w:date="2019-05-18T15:17:00Z" w:initials="IB">
-    <w:p>
-      <w:pPr>
-        <w:pStyle w:val="CommentText"/>
-        <w:rPr>
-          <w:rFonts w:hint="cs"/>
-          <w:rtl/>
-        </w:rPr>
-      </w:pPr>
-      <w:r>
-        <w:rPr>
-          <w:rStyle w:val="CommentReference"/>
-        </w:rPr>
-        <w:annotationRef/>
-      </w:r>
-      <w:r>
-        <w:rPr>
-          <w:rFonts w:hint="cs"/>
-          <w:rtl/>
-        </w:rPr>
-        <w:t>ניסוח של שי</w:t>
-      </w:r>
-    </w:p>
-  </w:comment>
 </w:comments>
 </file>
 
 <file path=word/commentsExtended.xml><?xml version="1.0" encoding="utf-8"?>
 <w15:commentsEx xmlns:wpc="http://schemas.microsoft.com/office/word/2010/wordprocessingCanvas" xmlns:cx="http://schemas.microsoft.com/office/drawing/2014/chartex" xmlns:cx1="http://schemas.microsoft.com/office/drawing/2015/9/8/chartex" xmlns:cx2="http://schemas.microsoft.com/office/drawing/2015/10/21/chartex" xmlns:cx3="http://schemas.microsoft.com/office/drawing/2016/5/9/chartex" xmlns:cx4="http://schemas.microsoft.com/office/drawing/2016/5/10/chartex" xmlns:cx5="http://schemas.microsoft.com/office/drawing/2016/5/11/chartex" xmlns:cx6="http://schemas.microsoft.com/office/drawing/2016/5/12/chartex" xmlns:cx7="http://schemas.microsoft.com/office/drawing/2016/5/13/chartex" xmlns:cx8="http://schemas.microsoft.com/office/drawing/2016/5/14/chartex" xmlns:mc="http://schemas.openxmlformats.org/markup-compatibility/2006" xmlns:aink="http://schemas.microsoft.com/office/drawing/2016/ink" xmlns:am3d="http://schemas.microsoft.com/office/drawing/2017/model3d" xmlns:o="urn:schemas-microsoft-com:office:office" xmlns:r="http://schemas.openxmlformats.org/officeDocument/2006/relationships" xmlns:m="http://schemas.openxmlformats.org/officeDocument/2006/math" xmlns:v="urn:schemas-microsoft-com:vml" xmlns:wp14="http://schemas.microsoft.com/office/word/2010/wordprocessingDrawing" xmlns:wp="http://schemas.openxmlformats.org/drawingml/2006/wordprocessingDrawing" xmlns:w10="urn:schemas-microsoft-com:office:word" xmlns:w="http://schemas.openxmlformats.org/wordprocessingml/2006/main" xmlns:w14="http://schemas.microsoft.com/office/word/2010/wordml" xmlns:w15="http://schemas.microsoft.com/office/word/2012/wordml" xmlns:w16cid="http://schemas.microsoft.com/office/word/2016/wordml/cid" xmlns:w16se="http://schemas.microsoft.com/office/word/2015/wordml/symex" xmlns:wpg="http://schemas.microsoft.com/office/word/2010/wordprocessingGroup" xmlns:wpi="http://schemas.microsoft.com/office/word/2010/wordprocessingInk" xmlns:wne="http://schemas.microsoft.com/office/word/2006/wordml" xmlns:wps="http://schemas.microsoft.com/office/word/2010/wordprocessingShape" mc:Ignorable="w14 w15 w16se w16cid wp14">
   <w15:commentEx w15:paraId="51057DA8" w15:done="0"/>
-  <w15:commentEx w15:paraId="4E452424" w15:done="0"/>
 </w15:commentsEx>
 </file>
 
 <file path=word/commentsIds.xml><?xml version="1.0" encoding="utf-8"?>
 <w16cid:commentsIds xmlns:wpc="http://schemas.microsoft.com/office/word/2010/wordprocessingCanvas" xmlns:cx="http://schemas.microsoft.com/office/drawing/2014/chartex" xmlns:cx1="http://schemas.microsoft.com/office/drawing/2015/9/8/chartex" xmlns:cx2="http://schemas.microsoft.com/office/drawing/2015/10/21/chartex" xmlns:cx3="http://schemas.microsoft.com/office/drawing/2016/5/9/chartex" xmlns:cx4="http://schemas.microsoft.com/office/drawing/2016/5/10/chartex" xmlns:cx5="http://schemas.microsoft.com/office/drawing/2016/5/11/chartex" xmlns:cx6="http://schemas.microsoft.com/office/drawing/2016/5/12/chartex" xmlns:cx7="http://schemas.microsoft.com/office/drawing/2016/5/13/chartex" xmlns:cx8="http://schemas.microsoft.com/office/drawing/2016/5/14/chartex" xmlns:mc="http://schemas.openxmlformats.org/markup-compatibility/2006" xmlns:aink="http://schemas.microsoft.com/office/drawing/2016/ink" xmlns:am3d="http://schemas.microsoft.com/office/drawing/2017/model3d" xmlns:o="urn:schemas-microsoft-com:office:office" xmlns:r="http://schemas.openxmlformats.org/officeDocument/2006/relationships" xmlns:m="http://schemas.openxmlformats.org/officeDocument/2006/math" xmlns:v="urn:schemas-microsoft-com:vml" xmlns:wp14="http://schemas.microsoft.com/office/word/2010/wordprocessingDrawing" xmlns:wp="http://schemas.openxmlformats.org/drawingml/2006/wordprocessingDrawing" xmlns:w10="urn:schemas-microsoft-com:office:word" xmlns:w="http://schemas.openxmlformats.org/wordprocessingml/2006/main" xmlns:w14="http://schemas.microsoft.com/office/word/2010/wordml" xmlns:w15="http://schemas.microsoft.com/office/word/2012/wordml" xmlns:w16cid="http://schemas.microsoft.com/office/word/2016/wordml/cid" xmlns:w16se="http://schemas.microsoft.com/office/word/2015/wordml/symex" xmlns:wpg="http://schemas.microsoft.com/office/word/2010/wordprocessingGroup" xmlns:wpi="http://schemas.microsoft.com/office/word/2010/wordprocessingInk" xmlns:wne="http://schemas.microsoft.com/office/word/2006/wordml" xmlns:wps="http://schemas.microsoft.com/office/word/2010/wordprocessingShape" mc:Ignorable="w14 w15 w16se w16cid wp14">
   <w16cid:commentId w16cid:paraId="51057DA8" w16cid:durableId="208AA283"/>
-  <w16cid:commentId w16cid:paraId="4E452424" w16cid:durableId="208AA09A"/>
 </w16cid:commentsIds>
 </file>
 
@@ -28440,7 +28999,7 @@
 </file>
 
 <file path=customXml/itemProps1.xml><?xml version="1.0" encoding="utf-8"?>
-<ds:datastoreItem xmlns:ds="http://schemas.openxmlformats.org/officeDocument/2006/customXml" ds:itemID="{915119BF-B7BB-EC44-AE25-A27D66AEDDA4}">
+<ds:datastoreItem xmlns:ds="http://schemas.openxmlformats.org/officeDocument/2006/customXml" ds:itemID="{80E29A80-6381-CA4D-BAC3-60ED4BE60FC0}">
   <ds:schemaRefs>
     <ds:schemaRef ds:uri="http://schemas.openxmlformats.org/officeDocument/2006/bibliography"/>
   </ds:schemaRefs>

</xml_diff>

<commit_message>
middle of literature review 2
</commit_message>
<xml_diff>
--- a/RP_optimize_sensors_locations.docx
+++ b/RP_optimize_sensors_locations.docx
@@ -6289,551 +6289,352 @@
         </w:rPr>
         <w:t xml:space="preserve"> </w:t>
       </w:r>
-    </w:p>
-    <w:p>
-      <w:pPr>
-        <w:spacing w:line="360" w:lineRule="auto"/>
-        <w:ind w:right="-2"/>
-        <w:jc w:val="both"/>
-        <w:rPr>
-          <w:rFonts w:ascii="David" w:hAnsi="David" w:cs="David"/>
-        </w:rPr>
-      </w:pPr>
-      <w:commentRangeStart w:id="2"/>
-      <w:r>
-        <w:rPr>
-          <w:rFonts w:ascii="David" w:hAnsi="David" w:cs="David" w:hint="cs"/>
-        </w:rPr>
-        <w:t>A</w:t>
-      </w:r>
-      <w:r>
-        <w:rPr>
-          <w:rFonts w:ascii="David" w:hAnsi="David" w:cs="David" w:hint="cs"/>
-        </w:rPr>
-        <w:t>n</w:t>
-      </w:r>
-      <w:r>
-        <w:rPr>
-          <w:rFonts w:ascii="David" w:hAnsi="David" w:cs="David" w:hint="cs"/>
-        </w:rPr>
-        <w:t xml:space="preserve"> </w:t>
-      </w:r>
-      <w:r>
-        <w:rPr>
-          <w:rFonts w:ascii="David" w:hAnsi="David" w:cs="David" w:hint="cs"/>
-        </w:rPr>
-        <w:t xml:space="preserve">air </w:t>
-      </w:r>
-      <w:r>
-        <w:rPr>
-          <w:rFonts w:ascii="David" w:hAnsi="David" w:cs="David" w:hint="cs"/>
-        </w:rPr>
-        <w:t>quality</w:t>
-      </w:r>
-      <w:r>
-        <w:rPr>
-          <w:rFonts w:ascii="David" w:hAnsi="David" w:cs="David" w:hint="cs"/>
-        </w:rPr>
-        <w:t xml:space="preserve"> </w:t>
-      </w:r>
-      <w:r>
-        <w:rPr>
-          <w:rFonts w:ascii="David" w:hAnsi="David" w:cs="David" w:hint="cs"/>
-        </w:rPr>
-        <w:t xml:space="preserve">network of sensors is </w:t>
-      </w:r>
-      <w:r>
-        <w:rPr>
-          <w:rFonts w:ascii="David" w:hAnsi="David" w:cs="David" w:hint="cs"/>
-        </w:rPr>
-        <w:t xml:space="preserve">usually deployed for </w:t>
-      </w:r>
-      <w:r>
-        <w:rPr>
-          <w:rFonts w:ascii="David" w:hAnsi="David" w:cs="David" w:hint="cs"/>
-        </w:rPr>
-        <w:t xml:space="preserve">several </w:t>
-      </w:r>
-      <w:r>
-        <w:rPr>
-          <w:rFonts w:ascii="David" w:hAnsi="David" w:cs="David" w:hint="cs"/>
-        </w:rPr>
-        <w:t>designated application</w:t>
-      </w:r>
-      <w:r>
-        <w:rPr>
-          <w:rFonts w:ascii="David" w:hAnsi="David" w:cs="David" w:hint="cs"/>
-        </w:rPr>
-        <w:t>s</w:t>
-      </w:r>
-      <w:r>
-        <w:rPr>
-          <w:rFonts w:ascii="David" w:hAnsi="David" w:cs="David" w:hint="cs"/>
-        </w:rPr>
-        <w:t>.</w:t>
-      </w:r>
-      <w:commentRangeEnd w:id="2"/>
-      <w:r>
-        <w:rPr>
-          <w:rStyle w:val="CommentReference"/>
-        </w:rPr>
-        <w:commentReference w:id="2"/>
-      </w:r>
-      <w:r>
-        <w:rPr>
-          <w:rFonts w:ascii="David" w:hAnsi="David" w:cs="David" w:hint="cs"/>
-        </w:rPr>
-        <w:t xml:space="preserve"> </w:t>
-      </w:r>
-      <w:r>
-        <w:rPr>
-          <w:rFonts w:ascii="David" w:hAnsi="David" w:cs="David"/>
-        </w:rPr>
-        <w:t>The two main ones</w:t>
-      </w:r>
-      <w:r>
-        <w:rPr>
-          <w:rFonts w:ascii="David" w:hAnsi="David" w:cs="David" w:hint="cs"/>
-        </w:rPr>
-        <w:t xml:space="preserve"> include </w:t>
-      </w:r>
-      <w:proofErr w:type="spellStart"/>
-      <w:r>
-        <w:rPr>
-          <w:rFonts w:ascii="David" w:hAnsi="David" w:cs="David" w:hint="cs"/>
-        </w:rPr>
-        <w:t>i</w:t>
-      </w:r>
-      <w:proofErr w:type="spellEnd"/>
-      <w:r>
-        <w:rPr>
-          <w:rFonts w:ascii="David" w:hAnsi="David" w:cs="David" w:hint="cs"/>
-        </w:rPr>
-        <w:t>) the m</w:t>
-      </w:r>
-      <w:r>
-        <w:rPr>
-          <w:rFonts w:ascii="David" w:hAnsi="David" w:cs="David" w:hint="cs"/>
-        </w:rPr>
-        <w:t xml:space="preserve">anagement of a chemical leak </w:t>
-      </w:r>
-      <w:r>
-        <w:rPr>
-          <w:rFonts w:ascii="David" w:hAnsi="David" w:cs="David" w:hint="cs"/>
-        </w:rPr>
-        <w:t>due to an industrial accident, a disaster or an attack</w:t>
-      </w:r>
-      <w:r>
-        <w:rPr>
-          <w:rFonts w:ascii="David" w:hAnsi="David" w:cs="David" w:hint="cs"/>
-        </w:rPr>
-        <w:t>, that requires the</w:t>
-      </w:r>
-      <w:r>
-        <w:rPr>
-          <w:rFonts w:ascii="David" w:hAnsi="David" w:cs="David" w:hint="cs"/>
-        </w:rPr>
-        <w:t xml:space="preserve"> detection of the resulted plume and </w:t>
-      </w:r>
-      <w:r>
-        <w:rPr>
-          <w:rFonts w:ascii="David" w:hAnsi="David" w:cs="David" w:hint="cs"/>
-        </w:rPr>
-        <w:t xml:space="preserve">the </w:t>
-      </w:r>
-      <w:r>
-        <w:rPr>
-          <w:rFonts w:ascii="David" w:hAnsi="David" w:cs="David" w:hint="cs"/>
-        </w:rPr>
-        <w:t>mapping the contamination level in the environment</w:t>
-      </w:r>
-      <w:r>
-        <w:rPr>
-          <w:rFonts w:ascii="David" w:hAnsi="David" w:cs="David" w:hint="cs"/>
-        </w:rPr>
-        <w:t xml:space="preserve"> </w:t>
-      </w:r>
-      <w:r>
-        <w:rPr>
-          <w:rFonts w:ascii="David" w:hAnsi="David" w:cs="David" w:hint="cs"/>
-        </w:rPr>
-        <w:fldChar w:fldCharType="begin" w:fldLock="1"/>
-      </w:r>
-      <w:r>
-        <w:rPr>
-          <w:rFonts w:ascii="David" w:hAnsi="David" w:cs="David" w:hint="cs"/>
-        </w:rPr>
-        <w:instrText>ADDIN CSL_CITATION {"citationItems":[{"id":"ITEM-1","itemData":{"DOI":"10.1016/j.inffus.2016.11.010","ISBN":"15662535","ISSN":"15662535","abstract":"Understanding atmospheric transport and dispersal events has an important role in a range of scenarios. Of particular importance is aiding in emergency response after an intentional or accidental chemical, biological or radiological (CBR) release. In the event of a CBR release, it is desirable to know the current and future spatial extent of the contaminant as well as its location in order to aid decision makers in emergency response. Many dispersion phenomena may be opaque or clear, thus monitoring them using visual methods will be difficult or impossible. In these scenarios, relevant concentration sensors are required to detect the substance where they can form a static network on the ground or be placed upon mobile platforms. This paper presents a review of techniques used to gain information about atmospheric dispersion events using static or mobile sensors. The review is concluded with a discussion on the current limitations of the state of the art and recommendations for future research.","author":[{"dropping-particle":"","family":"Hutchinson","given":"Michael","non-dropping-particle":"","parse-names":false,"suffix":""},{"dropping-particle":"","family":"Oh","given":"Hyondong","non-dropping-particle":"","parse-names":false,"suffix":""},{"dropping-particle":"","family":"Chen","given":"Wen Hua","non-dropping-particle":"","parse-names":false,"suffix":""}],"container-title":"Information Fusion","id":"ITEM-1","issued":{"date-parts":[["2017"]]},"page":"130-148","publisher":"Elsevier B.V.","title":"A review of source term estimation methods for atmospheric dispersion events using static or mobile sensors","type":"article-journal","volume":"36"},"uris":["http://www.mendeley.com/documents/?uuid=7fba6226-4ea0-4eed-8eb9-c679bb4b7115"]}],"mendeley":{"formattedCitation":"[11]","plainTextFormattedCitation":"[11]","previouslyFormattedCitation":"[11]"},"properties":{"noteIndex":0},"schema":"https://github.com/citation-style-language/schema/raw/master/csl-citation.json"}</w:instrText>
-      </w:r>
-      <w:r>
-        <w:rPr>
-          <w:rFonts w:ascii="David" w:hAnsi="David" w:cs="David" w:hint="cs"/>
-        </w:rPr>
-        <w:fldChar w:fldCharType="separate"/>
-      </w:r>
-      <w:r>
-        <w:rPr>
-          <w:rFonts w:ascii="David" w:hAnsi="David" w:cs="David" w:hint="cs"/>
-          <w:noProof/>
-        </w:rPr>
-        <w:t>[11]</w:t>
-      </w:r>
-      <w:r>
-        <w:rPr>
-          <w:rFonts w:ascii="David" w:hAnsi="David" w:cs="David" w:hint="cs"/>
-        </w:rPr>
-        <w:fldChar w:fldCharType="end"/>
-      </w:r>
-      <w:r>
-        <w:rPr>
-          <w:rFonts w:ascii="David" w:hAnsi="David" w:cs="David" w:hint="cs"/>
-        </w:rPr>
-        <w:t xml:space="preserve"> and</w:t>
-      </w:r>
-      <w:r>
-        <w:rPr>
-          <w:rFonts w:ascii="David" w:hAnsi="David" w:cs="David" w:hint="cs"/>
-        </w:rPr>
-        <w:t xml:space="preserve"> ii) </w:t>
-      </w:r>
-      <w:r>
-        <w:rPr>
-          <w:rFonts w:ascii="David" w:hAnsi="David" w:cs="David" w:hint="cs"/>
-        </w:rPr>
-        <w:t>m</w:t>
-      </w:r>
-      <w:r>
-        <w:rPr>
-          <w:rFonts w:ascii="David" w:hAnsi="David" w:cs="David" w:hint="cs"/>
-        </w:rPr>
-        <w:t>onitoring concentrations of pollutants emitted from routine activities</w:t>
-      </w:r>
-      <w:r>
-        <w:rPr>
-          <w:rFonts w:ascii="David" w:hAnsi="David" w:cs="David" w:hint="cs"/>
-        </w:rPr>
-        <w:t>.</w:t>
-      </w:r>
-      <w:r>
-        <w:rPr>
-          <w:rFonts w:ascii="David" w:hAnsi="David" w:cs="David" w:hint="cs"/>
-        </w:rPr>
-        <w:t xml:space="preserve"> </w:t>
-      </w:r>
-      <w:r>
-        <w:rPr>
-          <w:rFonts w:ascii="David" w:hAnsi="David" w:cs="David" w:hint="cs"/>
-        </w:rPr>
-        <w:t xml:space="preserve">The different applications </w:t>
-      </w:r>
-      <w:r>
-        <w:rPr>
-          <w:rFonts w:ascii="David" w:hAnsi="David" w:cs="David" w:hint="cs"/>
-        </w:rPr>
-        <w:t xml:space="preserve">may </w:t>
-      </w:r>
-      <w:r>
-        <w:rPr>
-          <w:rFonts w:ascii="David" w:hAnsi="David" w:cs="David" w:hint="cs"/>
-        </w:rPr>
-        <w:t xml:space="preserve">form </w:t>
-      </w:r>
-      <w:r>
-        <w:rPr>
-          <w:rFonts w:ascii="David" w:hAnsi="David" w:cs="David" w:hint="cs"/>
-        </w:rPr>
-        <w:t>various</w:t>
-      </w:r>
-      <w:r>
-        <w:rPr>
-          <w:rFonts w:ascii="David" w:hAnsi="David" w:cs="David" w:hint="cs"/>
-        </w:rPr>
-        <w:t xml:space="preserve"> </w:t>
-      </w:r>
-      <w:r>
-        <w:rPr>
-          <w:rFonts w:ascii="David" w:hAnsi="David" w:cs="David"/>
-        </w:rPr>
-        <w:t>goals</w:t>
-      </w:r>
-      <w:r>
-        <w:rPr>
-          <w:rFonts w:ascii="David" w:hAnsi="David" w:cs="David" w:hint="cs"/>
-        </w:rPr>
-        <w:t xml:space="preserve"> </w:t>
-      </w:r>
-      <w:r>
-        <w:rPr>
-          <w:rFonts w:ascii="David" w:hAnsi="David" w:cs="David"/>
-        </w:rPr>
-        <w:t>th</w:t>
-      </w:r>
-      <w:r>
-        <w:rPr>
-          <w:rFonts w:ascii="David" w:hAnsi="David" w:cs="David"/>
-        </w:rPr>
-        <w:t>at</w:t>
-      </w:r>
-      <w:r>
-        <w:rPr>
-          <w:rFonts w:ascii="David" w:hAnsi="David" w:cs="David"/>
-        </w:rPr>
-        <w:t xml:space="preserve"> guide</w:t>
-      </w:r>
-      <w:r>
-        <w:rPr>
-          <w:rFonts w:ascii="David" w:hAnsi="David" w:cs="David" w:hint="cs"/>
-        </w:rPr>
-        <w:t xml:space="preserve"> the optimization process </w:t>
-      </w:r>
-      <w:r>
-        <w:rPr>
-          <w:rFonts w:ascii="David" w:hAnsi="David" w:cs="David" w:hint="cs"/>
-        </w:rPr>
-        <w:t>aimed at finding</w:t>
-      </w:r>
-      <w:r>
-        <w:rPr>
-          <w:rFonts w:ascii="David" w:hAnsi="David" w:cs="David" w:hint="cs"/>
-        </w:rPr>
-        <w:t xml:space="preserve"> the optimal </w:t>
-      </w:r>
-      <w:r>
-        <w:rPr>
-          <w:rFonts w:ascii="David" w:hAnsi="David" w:cs="David" w:hint="cs"/>
-        </w:rPr>
-        <w:t xml:space="preserve">sensors’ </w:t>
-      </w:r>
-      <w:r>
-        <w:rPr>
-          <w:rFonts w:ascii="David" w:hAnsi="David" w:cs="David" w:hint="cs"/>
-        </w:rPr>
-        <w:t>placement</w:t>
-      </w:r>
-      <w:r>
-        <w:rPr>
-          <w:rFonts w:ascii="David" w:hAnsi="David" w:cs="David" w:hint="cs"/>
-        </w:rPr>
-        <w:t>.</w:t>
-      </w:r>
-      <w:r>
-        <w:rPr>
-          <w:rFonts w:ascii="David" w:hAnsi="David" w:cs="David" w:hint="cs"/>
-        </w:rPr>
-        <w:t xml:space="preserve"> For example,</w:t>
-      </w:r>
-      <w:r>
-        <w:rPr>
-          <w:rFonts w:ascii="David" w:hAnsi="David" w:cs="David" w:hint="cs"/>
-        </w:rPr>
-        <w:t xml:space="preserve"> </w:t>
-      </w:r>
-      <w:r>
-        <w:rPr>
-          <w:rFonts w:ascii="Calibri" w:hAnsi="Calibri" w:cs="Calibri"/>
-        </w:rPr>
-        <w:t>﻿</w:t>
-      </w:r>
-      <w:proofErr w:type="spellStart"/>
-      <w:r>
-        <w:rPr>
-          <w:rFonts w:ascii="David" w:hAnsi="David" w:cs="David" w:hint="cs"/>
-          <w:color w:val="FF0000"/>
-        </w:rPr>
-        <w:t>Kanaroglou</w:t>
-      </w:r>
-      <w:proofErr w:type="spellEnd"/>
-      <w:r>
-        <w:rPr>
-          <w:rFonts w:ascii="David" w:hAnsi="David" w:cs="David" w:hint="cs"/>
-          <w:color w:val="FF0000"/>
-        </w:rPr>
-        <w:t xml:space="preserve"> et. al</w:t>
-      </w:r>
-      <w:r>
-        <w:rPr>
-          <w:rFonts w:ascii="David" w:hAnsi="David" w:cs="David" w:hint="cs"/>
-          <w:color w:val="FF0000"/>
-        </w:rPr>
-        <w:t>.</w:t>
-      </w:r>
-      <w:r>
-        <w:rPr>
-          <w:rFonts w:ascii="David" w:hAnsi="David" w:cs="David" w:hint="cs"/>
-          <w:color w:val="FF0000"/>
-        </w:rPr>
-        <w:t xml:space="preserve"> </w:t>
-      </w:r>
-      <w:r>
-        <w:rPr>
-          <w:rFonts w:ascii="David" w:hAnsi="David" w:cs="David" w:hint="cs"/>
-        </w:rPr>
-        <w:fldChar w:fldCharType="begin" w:fldLock="1"/>
-      </w:r>
-      <w:r>
-        <w:rPr>
-          <w:rFonts w:ascii="David" w:hAnsi="David" w:cs="David" w:hint="cs"/>
-        </w:rPr>
-        <w:instrText>ADDIN CSL_CITATION {"citationItems":[{"id":"ITEM-1","itemData":{"DOI":"10.1016/j.atmosenv.2004.06.049","ISSN":"13522310","abstract":"This study addresses two objectives: (1) to develop a formal method of optimally locating a dense network of air pollution monitoring stations; and (2) to derive an exposure assessment model based on these monitoring data and related land use, population, and biophysical information. Previous studies have located monitors in an ad hoc fashion, favouring the placement of monitors in traffic \"hot spots\" or in areas deemed subjectively to be of interest. We apply our methodology in locating 100 nitrogen dioxide monitors in Toronto, Canada. Locations identified by the method represent land use, transportation infrastructure and the distribution of at-risk populations. Our exposure assessments derived from the monitoring program produce reasonable estimates at the intra-urban scale. The method for optimally locating monitors may have widespread applicability for the design of pollution monitoring networks, particularly for measuring traffic pollutants with fine-scale spatial variability. © 2005 Elsevier Ltd. All rights reserved.","author":[{"dropping-particle":"","family":"Kanaroglou","given":"Pavlos S.","non-dropping-particle":"","parse-names":false,"suffix":""},{"dropping-particle":"","family":"Jerrett","given":"Michael","non-dropping-particle":"","parse-names":false,"suffix":""},{"dropping-particle":"","family":"Morrison","given":"Jason","non-dropping-particle":"","parse-names":false,"suffix":""},{"dropping-particle":"","family":"Beckerman","given":"Bernardo","non-dropping-particle":"","parse-names":false,"suffix":""},{"dropping-particle":"","family":"Arain","given":"M. Altaf","non-dropping-particle":"","parse-names":false,"suffix":""},{"dropping-particle":"","family":"Gilbert","given":"Nicolas L.","non-dropping-particle":"","parse-names":false,"suffix":""},{"dropping-particle":"","family":"Brook","given":"Jeffrey R.","non-dropping-particle":"","parse-names":false,"suffix":""}],"container-title":"Atmospheric Environment","id":"ITEM-1","issue":"13","issued":{"date-parts":[["2005"]]},"page":"2399-2409","title":"Establishing an air pollution monitoring network for intra-urban population exposure assessment: A location-allocation approach","type":"article-journal","volume":"39"},"uris":["http://www.mendeley.com/documents/?uuid=45543648-b33d-4307-b60a-9fa31d29ce39"]}],"mendeley":{"formattedCitation":"[17]","plainTextFormattedCitation":"[17]","previouslyFormattedCitation":"[17]"},"properties":{"noteIndex":0},"schema":"https://github.com/citation-style-language/schema/raw/master/csl-citation.json"}</w:instrText>
-      </w:r>
-      <w:r>
-        <w:rPr>
-          <w:rFonts w:ascii="David" w:hAnsi="David" w:cs="David" w:hint="cs"/>
-        </w:rPr>
-        <w:fldChar w:fldCharType="separate"/>
-      </w:r>
-      <w:r>
-        <w:rPr>
-          <w:rFonts w:ascii="David" w:hAnsi="David" w:cs="David" w:hint="cs"/>
-          <w:noProof/>
-        </w:rPr>
-        <w:t>[17]</w:t>
-      </w:r>
-      <w:r>
-        <w:rPr>
-          <w:rFonts w:ascii="David" w:hAnsi="David" w:cs="David" w:hint="cs"/>
-        </w:rPr>
-        <w:fldChar w:fldCharType="end"/>
-      </w:r>
-      <w:r>
-        <w:rPr>
-          <w:rFonts w:ascii="David" w:hAnsi="David" w:cs="David" w:hint="cs"/>
-        </w:rPr>
-        <w:t xml:space="preserve"> </w:t>
-      </w:r>
-      <w:r>
-        <w:rPr>
-          <w:rFonts w:ascii="David" w:hAnsi="David" w:cs="David" w:hint="cs"/>
-        </w:rPr>
-        <w:t xml:space="preserve">used </w:t>
-      </w:r>
-      <w:r>
-        <w:rPr>
-          <w:rFonts w:ascii="David" w:hAnsi="David" w:cs="David"/>
-        </w:rPr>
-        <w:t>population</w:t>
-      </w:r>
-      <w:r>
-        <w:rPr>
-          <w:rFonts w:ascii="David" w:hAnsi="David" w:cs="David"/>
-        </w:rPr>
-        <w:t xml:space="preserve"> </w:t>
-      </w:r>
-      <w:r>
-        <w:rPr>
-          <w:rFonts w:ascii="David" w:hAnsi="David" w:cs="David" w:hint="cs"/>
+      <w:r>
+        <w:rPr>
+          <w:rFonts w:ascii="David" w:hAnsi="David" w:cs="David"/>
           <w:b/>
           <w:bCs/>
         </w:rPr>
-        <w:t>exposure assessment</w:t>
-      </w:r>
-      <w:r>
-        <w:rPr>
-          <w:rFonts w:ascii="David" w:hAnsi="David" w:cs="David" w:hint="cs"/>
-        </w:rPr>
-        <w:t xml:space="preserve"> as an objective</w:t>
-      </w:r>
-      <w:r>
-        <w:rPr>
-          <w:rFonts w:ascii="David" w:hAnsi="David" w:cs="David"/>
-        </w:rPr>
-        <w:t xml:space="preserve">. In their method, they first </w:t>
-      </w:r>
-      <w:r>
-        <w:rPr>
-          <w:rFonts w:ascii="David" w:hAnsi="David" w:cs="David"/>
-        </w:rPr>
-        <w:t xml:space="preserve">generate a “demand surface”, which represents </w:t>
-      </w:r>
-      <w:r>
-        <w:rPr>
-          <w:rFonts w:ascii="David" w:hAnsi="David" w:cs="David"/>
+        <w:t>(only stationary network. Dynamic not covered)</w:t>
+      </w:r>
+    </w:p>
+    <w:p>
+      <w:pPr>
+        <w:spacing w:line="360" w:lineRule="auto"/>
+        <w:ind w:right="-2"/>
+        <w:jc w:val="both"/>
+        <w:rPr>
+          <w:rFonts w:ascii="David" w:hAnsi="David" w:cs="David"/>
+        </w:rPr>
+      </w:pPr>
+      <w:commentRangeStart w:id="2"/>
+      <w:r>
+        <w:rPr>
+          <w:rFonts w:ascii="David" w:hAnsi="David" w:cs="David" w:hint="cs"/>
+        </w:rPr>
+        <w:t>A</w:t>
+      </w:r>
+      <w:r>
+        <w:rPr>
+          <w:rFonts w:ascii="David" w:hAnsi="David" w:cs="David" w:hint="cs"/>
+        </w:rPr>
+        <w:t>n</w:t>
+      </w:r>
+      <w:r>
+        <w:rPr>
+          <w:rFonts w:ascii="David" w:hAnsi="David" w:cs="David" w:hint="cs"/>
+        </w:rPr>
+        <w:t xml:space="preserve"> </w:t>
+      </w:r>
+      <w:r>
+        <w:rPr>
+          <w:rFonts w:ascii="David" w:hAnsi="David" w:cs="David" w:hint="cs"/>
+        </w:rPr>
+        <w:t xml:space="preserve">air </w:t>
+      </w:r>
+      <w:r>
+        <w:rPr>
+          <w:rFonts w:ascii="David" w:hAnsi="David" w:cs="David" w:hint="cs"/>
+        </w:rPr>
+        <w:t>quality</w:t>
+      </w:r>
+      <w:r>
+        <w:rPr>
+          <w:rFonts w:ascii="David" w:hAnsi="David" w:cs="David" w:hint="cs"/>
+        </w:rPr>
+        <w:t xml:space="preserve"> </w:t>
+      </w:r>
+      <w:r>
+        <w:rPr>
+          <w:rFonts w:ascii="David" w:hAnsi="David" w:cs="David" w:hint="cs"/>
+        </w:rPr>
+        <w:t xml:space="preserve">network of sensors is </w:t>
+      </w:r>
+      <w:r>
+        <w:rPr>
+          <w:rFonts w:ascii="David" w:hAnsi="David" w:cs="David" w:hint="cs"/>
+        </w:rPr>
+        <w:t xml:space="preserve">usually deployed for </w:t>
+      </w:r>
+      <w:r>
+        <w:rPr>
+          <w:rFonts w:ascii="David" w:hAnsi="David" w:cs="David" w:hint="cs"/>
+        </w:rPr>
+        <w:t xml:space="preserve">several </w:t>
+      </w:r>
+      <w:r>
+        <w:rPr>
+          <w:rFonts w:ascii="David" w:hAnsi="David" w:cs="David" w:hint="cs"/>
+        </w:rPr>
+        <w:t>designated application</w:t>
+      </w:r>
+      <w:r>
+        <w:rPr>
+          <w:rFonts w:ascii="David" w:hAnsi="David" w:cs="David" w:hint="cs"/>
+        </w:rPr>
+        <w:t>s</w:t>
+      </w:r>
+      <w:r>
+        <w:rPr>
+          <w:rFonts w:ascii="David" w:hAnsi="David" w:cs="David" w:hint="cs"/>
+        </w:rPr>
+        <w:t>.</w:t>
+      </w:r>
+      <w:commentRangeEnd w:id="2"/>
+      <w:r>
+        <w:rPr>
+          <w:rStyle w:val="CommentReference"/>
+        </w:rPr>
+        <w:commentReference w:id="2"/>
+      </w:r>
+      <w:r>
+        <w:rPr>
+          <w:rFonts w:ascii="David" w:hAnsi="David" w:cs="David" w:hint="cs"/>
+        </w:rPr>
+        <w:t xml:space="preserve"> </w:t>
+      </w:r>
+      <w:r>
+        <w:rPr>
+          <w:rFonts w:ascii="David" w:hAnsi="David" w:cs="David"/>
+        </w:rPr>
+        <w:t>The two main ones</w:t>
+      </w:r>
+      <w:r>
+        <w:rPr>
+          <w:rFonts w:ascii="David" w:hAnsi="David" w:cs="David" w:hint="cs"/>
+        </w:rPr>
+        <w:t xml:space="preserve"> include </w:t>
+      </w:r>
+      <w:proofErr w:type="spellStart"/>
+      <w:r>
+        <w:rPr>
+          <w:rFonts w:ascii="David" w:hAnsi="David" w:cs="David" w:hint="cs"/>
+        </w:rPr>
+        <w:t>i</w:t>
+      </w:r>
+      <w:proofErr w:type="spellEnd"/>
+      <w:r>
+        <w:rPr>
+          <w:rFonts w:ascii="David" w:hAnsi="David" w:cs="David" w:hint="cs"/>
+        </w:rPr>
+        <w:t>) the m</w:t>
+      </w:r>
+      <w:r>
+        <w:rPr>
+          <w:rFonts w:ascii="David" w:hAnsi="David" w:cs="David" w:hint="cs"/>
+        </w:rPr>
+        <w:t xml:space="preserve">anagement of a chemical leak </w:t>
+      </w:r>
+      <w:r>
+        <w:rPr>
+          <w:rFonts w:ascii="David" w:hAnsi="David" w:cs="David" w:hint="cs"/>
+        </w:rPr>
+        <w:t>due to an industrial accident, a disaster or an attack</w:t>
+      </w:r>
+      <w:r>
+        <w:rPr>
+          <w:rFonts w:ascii="David" w:hAnsi="David" w:cs="David" w:hint="cs"/>
+        </w:rPr>
+        <w:t>, that requires the</w:t>
+      </w:r>
+      <w:r>
+        <w:rPr>
+          <w:rFonts w:ascii="David" w:hAnsi="David" w:cs="David" w:hint="cs"/>
+        </w:rPr>
+        <w:t xml:space="preserve"> detection of the resulted plume and </w:t>
+      </w:r>
+      <w:r>
+        <w:rPr>
+          <w:rFonts w:ascii="David" w:hAnsi="David" w:cs="David" w:hint="cs"/>
         </w:rPr>
         <w:t xml:space="preserve">the </w:t>
       </w:r>
       <w:r>
         <w:rPr>
-          <w:rFonts w:ascii="David" w:hAnsi="David" w:cs="David"/>
-        </w:rPr>
-        <w:t>spatial variability</w:t>
-      </w:r>
-      <w:r>
-        <w:rPr>
-          <w:rFonts w:ascii="David" w:hAnsi="David" w:cs="David"/>
-        </w:rPr>
-        <w:t xml:space="preserve"> in pollution </w:t>
-      </w:r>
-      <w:r>
-        <w:rPr>
-          <w:rFonts w:ascii="David" w:hAnsi="David" w:cs="David"/>
-        </w:rPr>
-        <w:t>concentrations</w:t>
-      </w:r>
-      <w:r>
-        <w:rPr>
-          <w:rFonts w:ascii="David" w:hAnsi="David" w:cs="David"/>
-        </w:rPr>
-        <w:t xml:space="preserve">. </w:t>
-      </w:r>
-      <w:r>
-        <w:rPr>
-          <w:rFonts w:ascii="David" w:hAnsi="David" w:cs="David"/>
-        </w:rPr>
-        <w:t>Then, their “demand surface</w:t>
-      </w:r>
-      <w:r>
-        <w:rPr>
-          <w:rFonts w:ascii="David" w:hAnsi="David" w:cs="David"/>
-        </w:rPr>
-        <w:t>”</w:t>
-      </w:r>
-      <w:r>
-        <w:rPr>
-          <w:rFonts w:ascii="David" w:hAnsi="David" w:cs="David"/>
-        </w:rPr>
-        <w:t xml:space="preserve"> is modified </w:t>
-      </w:r>
-      <w:r>
-        <w:rPr>
-          <w:rFonts w:ascii="David" w:hAnsi="David" w:cs="David"/>
-        </w:rPr>
-        <w:t xml:space="preserve">to also </w:t>
-      </w:r>
-      <w:r>
-        <w:rPr>
-          <w:rFonts w:ascii="David" w:hAnsi="David" w:cs="David"/>
-        </w:rPr>
-        <w:t xml:space="preserve">consider </w:t>
-      </w:r>
-      <w:r>
-        <w:rPr>
-          <w:rFonts w:ascii="David" w:hAnsi="David" w:cs="David"/>
-        </w:rPr>
-        <w:t xml:space="preserve">the </w:t>
-      </w:r>
-      <w:r>
-        <w:rPr>
-          <w:rFonts w:ascii="David" w:hAnsi="David" w:cs="David"/>
-        </w:rPr>
-        <w:t>density</w:t>
-      </w:r>
-      <w:r>
-        <w:rPr>
-          <w:rFonts w:ascii="David" w:hAnsi="David" w:cs="David"/>
-        </w:rPr>
-        <w:t xml:space="preserve"> of a population of interest, such as children or elderly</w:t>
-      </w:r>
-      <w:r>
-        <w:rPr>
-          <w:rFonts w:ascii="David" w:hAnsi="David" w:cs="David"/>
-        </w:rPr>
-        <w:t xml:space="preserve">. </w:t>
-      </w:r>
-      <w:r>
-        <w:rPr>
-          <w:rFonts w:ascii="David" w:hAnsi="David" w:cs="David"/>
-        </w:rPr>
-        <w:t xml:space="preserve">Eventually, the “demand surface” is used as input to an algorithm that solves </w:t>
+          <w:rFonts w:ascii="David" w:hAnsi="David" w:cs="David" w:hint="cs"/>
+        </w:rPr>
+        <w:t>mapping the contamination level in the environment</w:t>
+      </w:r>
+      <w:r>
+        <w:rPr>
+          <w:rFonts w:ascii="David" w:hAnsi="David" w:cs="David" w:hint="cs"/>
+        </w:rPr>
+        <w:t xml:space="preserve"> </w:t>
+      </w:r>
+      <w:r>
+        <w:rPr>
+          <w:rFonts w:ascii="David" w:hAnsi="David" w:cs="David" w:hint="cs"/>
+        </w:rPr>
+        <w:fldChar w:fldCharType="begin" w:fldLock="1"/>
+      </w:r>
+      <w:r>
+        <w:rPr>
+          <w:rFonts w:ascii="David" w:hAnsi="David" w:cs="David" w:hint="cs"/>
+        </w:rPr>
+        <w:instrText>ADDIN CSL_CITATION {"citationItems":[{"id":"ITEM-1","itemData":{"DOI":"10.1016/j.inffus.2016.11.010","ISBN":"15662535","ISSN":"15662535","abstract":"Understanding atmospheric transport and dispersal events has an important role in a range of scenarios. Of particular importance is aiding in emergency response after an intentional or accidental chemical, biological or radiological (CBR) release. In the event of a CBR release, it is desirable to know the current and future spatial extent of the contaminant as well as its location in order to aid decision makers in emergency response. Many dispersion phenomena may be opaque or clear, thus monitoring them using visual methods will be difficult or impossible. In these scenarios, relevant concentration sensors are required to detect the substance where they can form a static network on the ground or be placed upon mobile platforms. This paper presents a review of techniques used to gain information about atmospheric dispersion events using static or mobile sensors. The review is concluded with a discussion on the current limitations of the state of the art and recommendations for future research.","author":[{"dropping-particle":"","family":"Hutchinson","given":"Michael","non-dropping-particle":"","parse-names":false,"suffix":""},{"dropping-particle":"","family":"Oh","given":"Hyondong","non-dropping-particle":"","parse-names":false,"suffix":""},{"dropping-particle":"","family":"Chen","given":"Wen Hua","non-dropping-particle":"","parse-names":false,"suffix":""}],"container-title":"Information Fusion","id":"ITEM-1","issued":{"date-parts":[["2017"]]},"page":"130-148","publisher":"Elsevier B.V.","title":"A review of source term estimation methods for atmospheric dispersion events using static or mobile sensors","type":"article-journal","volume":"36"},"uris":["http://www.mendeley.com/documents/?uuid=7fba6226-4ea0-4eed-8eb9-c679bb4b7115"]}],"mendeley":{"formattedCitation":"[11]","plainTextFormattedCitation":"[11]","previouslyFormattedCitation":"[11]"},"properties":{"noteIndex":0},"schema":"https://github.com/citation-style-language/schema/raw/master/csl-citation.json"}</w:instrText>
+      </w:r>
+      <w:r>
+        <w:rPr>
+          <w:rFonts w:ascii="David" w:hAnsi="David" w:cs="David" w:hint="cs"/>
+        </w:rPr>
+        <w:fldChar w:fldCharType="separate"/>
+      </w:r>
+      <w:r>
+        <w:rPr>
+          <w:rFonts w:ascii="David" w:hAnsi="David" w:cs="David" w:hint="cs"/>
+          <w:noProof/>
+        </w:rPr>
+        <w:t>[11]</w:t>
+      </w:r>
+      <w:r>
+        <w:rPr>
+          <w:rFonts w:ascii="David" w:hAnsi="David" w:cs="David" w:hint="cs"/>
+        </w:rPr>
+        <w:fldChar w:fldCharType="end"/>
+      </w:r>
+      <w:r>
+        <w:rPr>
+          <w:rFonts w:ascii="David" w:hAnsi="David" w:cs="David" w:hint="cs"/>
+        </w:rPr>
+        <w:t xml:space="preserve"> and</w:t>
+      </w:r>
+      <w:r>
+        <w:rPr>
+          <w:rFonts w:ascii="David" w:hAnsi="David" w:cs="David" w:hint="cs"/>
+        </w:rPr>
+        <w:t xml:space="preserve"> ii) </w:t>
+      </w:r>
+      <w:r>
+        <w:rPr>
+          <w:rFonts w:ascii="David" w:hAnsi="David" w:cs="David" w:hint="cs"/>
+        </w:rPr>
+        <w:t>m</w:t>
+      </w:r>
+      <w:r>
+        <w:rPr>
+          <w:rFonts w:ascii="David" w:hAnsi="David" w:cs="David" w:hint="cs"/>
+        </w:rPr>
+        <w:t>onitoring concentrations of pollutants emitted from routine activities</w:t>
+      </w:r>
+      <w:r>
+        <w:rPr>
+          <w:rFonts w:ascii="David" w:hAnsi="David" w:cs="David" w:hint="cs"/>
+        </w:rPr>
+        <w:t>.</w:t>
+      </w:r>
+      <w:r>
+        <w:rPr>
+          <w:rFonts w:ascii="David" w:hAnsi="David" w:cs="David" w:hint="cs"/>
+        </w:rPr>
+        <w:t xml:space="preserve"> </w:t>
+      </w:r>
+      <w:r>
+        <w:rPr>
+          <w:rFonts w:ascii="David" w:hAnsi="David" w:cs="David" w:hint="cs"/>
+        </w:rPr>
+        <w:t xml:space="preserve">The different applications </w:t>
+      </w:r>
+      <w:r>
+        <w:rPr>
+          <w:rFonts w:ascii="David" w:hAnsi="David" w:cs="David" w:hint="cs"/>
+        </w:rPr>
+        <w:t xml:space="preserve">may </w:t>
+      </w:r>
+      <w:r>
+        <w:rPr>
+          <w:rFonts w:ascii="David" w:hAnsi="David" w:cs="David" w:hint="cs"/>
+        </w:rPr>
+        <w:t xml:space="preserve">form </w:t>
+      </w:r>
+      <w:r>
+        <w:rPr>
+          <w:rFonts w:ascii="David" w:hAnsi="David" w:cs="David" w:hint="cs"/>
+        </w:rPr>
+        <w:t>various</w:t>
+      </w:r>
+      <w:r>
+        <w:rPr>
+          <w:rFonts w:ascii="David" w:hAnsi="David" w:cs="David" w:hint="cs"/>
+        </w:rPr>
+        <w:t xml:space="preserve"> </w:t>
+      </w:r>
+      <w:r>
+        <w:rPr>
+          <w:rFonts w:ascii="David" w:hAnsi="David" w:cs="David"/>
+        </w:rPr>
+        <w:t>goals</w:t>
+      </w:r>
+      <w:r>
+        <w:rPr>
+          <w:rFonts w:ascii="David" w:hAnsi="David" w:cs="David" w:hint="cs"/>
+        </w:rPr>
+        <w:t xml:space="preserve"> </w:t>
+      </w:r>
+      <w:r>
+        <w:rPr>
+          <w:rFonts w:ascii="David" w:hAnsi="David" w:cs="David"/>
+        </w:rPr>
+        <w:t>th</w:t>
+      </w:r>
+      <w:r>
+        <w:rPr>
+          <w:rFonts w:ascii="David" w:hAnsi="David" w:cs="David"/>
+        </w:rPr>
+        <w:t>at</w:t>
+      </w:r>
+      <w:r>
+        <w:rPr>
+          <w:rFonts w:ascii="David" w:hAnsi="David" w:cs="David"/>
+        </w:rPr>
+        <w:t xml:space="preserve"> guide</w:t>
+      </w:r>
+      <w:r>
+        <w:rPr>
+          <w:rFonts w:ascii="David" w:hAnsi="David" w:cs="David" w:hint="cs"/>
+        </w:rPr>
+        <w:t xml:space="preserve"> the optimization process </w:t>
+      </w:r>
+      <w:r>
+        <w:rPr>
+          <w:rFonts w:ascii="David" w:hAnsi="David" w:cs="David" w:hint="cs"/>
+        </w:rPr>
+        <w:t>aimed at finding</w:t>
+      </w:r>
+      <w:r>
+        <w:rPr>
+          <w:rFonts w:ascii="David" w:hAnsi="David" w:cs="David" w:hint="cs"/>
+        </w:rPr>
+        <w:t xml:space="preserve"> the optimal </w:t>
+      </w:r>
+      <w:r>
+        <w:rPr>
+          <w:rFonts w:ascii="David" w:hAnsi="David" w:cs="David" w:hint="cs"/>
+        </w:rPr>
+        <w:t xml:space="preserve">sensors’ </w:t>
+      </w:r>
+      <w:r>
+        <w:rPr>
+          <w:rFonts w:ascii="David" w:hAnsi="David" w:cs="David" w:hint="cs"/>
+        </w:rPr>
+        <w:t>placement</w:t>
+      </w:r>
+      <w:r>
+        <w:rPr>
+          <w:rFonts w:ascii="David" w:hAnsi="David" w:cs="David" w:hint="cs"/>
+        </w:rPr>
+        <w:t>.</w:t>
+      </w:r>
+      <w:r>
+        <w:rPr>
+          <w:rFonts w:ascii="David" w:hAnsi="David" w:cs="David" w:hint="cs"/>
+        </w:rPr>
+        <w:t xml:space="preserve"> For example,</w:t>
+      </w:r>
+      <w:r>
+        <w:rPr>
+          <w:rFonts w:ascii="David" w:hAnsi="David" w:cs="David" w:hint="cs"/>
+        </w:rPr>
+        <w:t xml:space="preserve"> </w:t>
       </w:r>
       <w:r>
         <w:rPr>
@@ -6841,55 +6642,254 @@
         </w:rPr>
         <w:t>﻿</w:t>
       </w:r>
-      <w:r>
-        <w:rPr>
-          <w:rFonts w:ascii="David" w:hAnsi="David" w:cs="David"/>
-        </w:rPr>
-        <w:t>a constrained optimization problem from the general family of location-allocation</w:t>
-      </w:r>
-      <w:r>
-        <w:rPr>
-          <w:rFonts w:ascii="David" w:hAnsi="David" w:cs="David"/>
+      <w:proofErr w:type="spellStart"/>
+      <w:r>
+        <w:rPr>
+          <w:rFonts w:ascii="David" w:hAnsi="David" w:cs="David" w:hint="cs"/>
+          <w:color w:val="FF0000"/>
+        </w:rPr>
+        <w:t>Kanaroglou</w:t>
+      </w:r>
+      <w:proofErr w:type="spellEnd"/>
+      <w:r>
+        <w:rPr>
+          <w:rFonts w:ascii="David" w:hAnsi="David" w:cs="David" w:hint="cs"/>
+          <w:color w:val="FF0000"/>
+        </w:rPr>
+        <w:t xml:space="preserve"> et. al</w:t>
+      </w:r>
+      <w:r>
+        <w:rPr>
+          <w:rFonts w:ascii="David" w:hAnsi="David" w:cs="David" w:hint="cs"/>
+          <w:color w:val="FF0000"/>
+        </w:rPr>
+        <w:t>.</w:t>
+      </w:r>
+      <w:r>
+        <w:rPr>
+          <w:rFonts w:ascii="David" w:hAnsi="David" w:cs="David" w:hint="cs"/>
+          <w:color w:val="FF0000"/>
         </w:rPr>
         <w:t xml:space="preserve"> </w:t>
       </w:r>
       <w:r>
         <w:rPr>
-          <w:rFonts w:ascii="David" w:hAnsi="David" w:cs="David"/>
-        </w:rPr>
-        <w:t>probl</w:t>
-      </w:r>
-      <w:r>
-        <w:rPr>
-          <w:rFonts w:ascii="David" w:hAnsi="David" w:cs="David"/>
-        </w:rPr>
-        <w:t>ems</w:t>
-      </w:r>
-      <w:r>
-        <w:rPr>
-          <w:rFonts w:ascii="David" w:hAnsi="David" w:cs="David"/>
-        </w:rPr>
-        <w:t xml:space="preserve">, for a predefined number of air pollution </w:t>
-      </w:r>
-      <w:r>
-        <w:rPr>
-          <w:rFonts w:ascii="David" w:hAnsi="David" w:cs="David"/>
-        </w:rPr>
-        <w:t>sensors</w:t>
-      </w:r>
-      <w:r>
-        <w:rPr>
-          <w:rFonts w:ascii="David" w:hAnsi="David" w:cs="David"/>
-        </w:rPr>
-        <w:t xml:space="preserve">. </w:t>
-      </w:r>
-      <w:r>
-        <w:rPr>
-          <w:rFonts w:ascii="David" w:hAnsi="David" w:cs="David"/>
+          <w:rFonts w:ascii="David" w:hAnsi="David" w:cs="David" w:hint="cs"/>
+        </w:rPr>
+        <w:fldChar w:fldCharType="begin" w:fldLock="1"/>
+      </w:r>
+      <w:r>
+        <w:rPr>
+          <w:rFonts w:ascii="David" w:hAnsi="David" w:cs="David" w:hint="cs"/>
+        </w:rPr>
+        <w:instrText>ADDIN CSL_CITATION {"citationItems":[{"id":"ITEM-1","itemData":{"DOI":"10.1016/j.atmosenv.2004.06.049","ISSN":"13522310","abstract":"This study addresses two objectives: (1) to develop a formal method of optimally locating a dense network of air pollution monitoring stations; and (2) to derive an exposure assessment model based on these monitoring data and related land use, population, and biophysical information. Previous studies have located monitors in an ad hoc fashion, favouring the placement of monitors in traffic \"hot spots\" or in areas deemed subjectively to be of interest. We apply our methodology in locating 100 nitrogen dioxide monitors in Toronto, Canada. Locations identified by the method represent land use, transportation infrastructure and the distribution of at-risk populations. Our exposure assessments derived from the monitoring program produce reasonable estimates at the intra-urban scale. The method for optimally locating monitors may have widespread applicability for the design of pollution monitoring networks, particularly for measuring traffic pollutants with fine-scale spatial variability. © 2005 Elsevier Ltd. All rights reserved.","author":[{"dropping-particle":"","family":"Kanaroglou","given":"Pavlos S.","non-dropping-particle":"","parse-names":false,"suffix":""},{"dropping-particle":"","family":"Jerrett","given":"Michael","non-dropping-particle":"","parse-names":false,"suffix":""},{"dropping-particle":"","family":"Morrison","given":"Jason","non-dropping-particle":"","parse-names":false,"suffix":""},{"dropping-particle":"","family":"Beckerman","given":"Bernardo","non-dropping-particle":"","parse-names":false,"suffix":""},{"dropping-particle":"","family":"Arain","given":"M. Altaf","non-dropping-particle":"","parse-names":false,"suffix":""},{"dropping-particle":"","family":"Gilbert","given":"Nicolas L.","non-dropping-particle":"","parse-names":false,"suffix":""},{"dropping-particle":"","family":"Brook","given":"Jeffrey R.","non-dropping-particle":"","parse-names":false,"suffix":""}],"container-title":"Atmospheric Environment","id":"ITEM-1","issue":"13","issued":{"date-parts":[["2005"]]},"page":"2399-2409","title":"Establishing an air pollution monitoring network for intra-urban population exposure assessment: A location-allocation approach","type":"article-journal","volume":"39"},"uris":["http://www.mendeley.com/documents/?uuid=45543648-b33d-4307-b60a-9fa31d29ce39"]}],"mendeley":{"formattedCitation":"[17]","plainTextFormattedCitation":"[17]","previouslyFormattedCitation":"[17]"},"properties":{"noteIndex":0},"schema":"https://github.com/citation-style-language/schema/raw/master/csl-citation.json"}</w:instrText>
+      </w:r>
+      <w:r>
+        <w:rPr>
+          <w:rFonts w:ascii="David" w:hAnsi="David" w:cs="David" w:hint="cs"/>
+        </w:rPr>
+        <w:fldChar w:fldCharType="separate"/>
+      </w:r>
+      <w:r>
+        <w:rPr>
+          <w:rFonts w:ascii="David" w:hAnsi="David" w:cs="David" w:hint="cs"/>
+          <w:noProof/>
+        </w:rPr>
+        <w:t>[17]</w:t>
+      </w:r>
+      <w:r>
+        <w:rPr>
+          <w:rFonts w:ascii="David" w:hAnsi="David" w:cs="David" w:hint="cs"/>
+        </w:rPr>
+        <w:fldChar w:fldCharType="end"/>
+      </w:r>
+      <w:r>
+        <w:rPr>
+          <w:rFonts w:ascii="David" w:hAnsi="David" w:cs="David" w:hint="cs"/>
+        </w:rPr>
+        <w:t xml:space="preserve"> </w:t>
+      </w:r>
+      <w:r>
+        <w:rPr>
+          <w:rFonts w:ascii="David" w:hAnsi="David" w:cs="David" w:hint="cs"/>
+        </w:rPr>
+        <w:t xml:space="preserve">used </w:t>
+      </w:r>
+      <w:r>
+        <w:rPr>
+          <w:rFonts w:ascii="David" w:hAnsi="David" w:cs="David"/>
+        </w:rPr>
+        <w:t>population</w:t>
+      </w:r>
+      <w:r>
+        <w:rPr>
+          <w:rFonts w:ascii="David" w:hAnsi="David" w:cs="David"/>
+        </w:rPr>
+        <w:t xml:space="preserve"> </w:t>
+      </w:r>
+      <w:r>
+        <w:rPr>
+          <w:rFonts w:ascii="David" w:hAnsi="David" w:cs="David" w:hint="cs"/>
           <w:b/>
           <w:bCs/>
         </w:rPr>
-        <w:t>Their methodology however is limited</w:t>
+        <w:t>exposure assessment</w:t>
+      </w:r>
+      <w:r>
+        <w:rPr>
+          <w:rFonts w:ascii="David" w:hAnsi="David" w:cs="David" w:hint="cs"/>
+        </w:rPr>
+        <w:t xml:space="preserve"> as an objective</w:t>
+      </w:r>
+      <w:r>
+        <w:rPr>
+          <w:rFonts w:ascii="David" w:hAnsi="David" w:cs="David"/>
+        </w:rPr>
+        <w:t xml:space="preserve">. In their method, they first </w:t>
+      </w:r>
+      <w:r>
+        <w:rPr>
+          <w:rFonts w:ascii="David" w:hAnsi="David" w:cs="David"/>
+        </w:rPr>
+        <w:t xml:space="preserve">generate a “demand surface”, which represents </w:t>
+      </w:r>
+      <w:r>
+        <w:rPr>
+          <w:rFonts w:ascii="David" w:hAnsi="David" w:cs="David"/>
+        </w:rPr>
+        <w:t xml:space="preserve">the </w:t>
+      </w:r>
+      <w:r>
+        <w:rPr>
+          <w:rFonts w:ascii="David" w:hAnsi="David" w:cs="David"/>
+        </w:rPr>
+        <w:t>spatial variability</w:t>
+      </w:r>
+      <w:r>
+        <w:rPr>
+          <w:rFonts w:ascii="David" w:hAnsi="David" w:cs="David"/>
+        </w:rPr>
+        <w:t xml:space="preserve"> in pollution </w:t>
+      </w:r>
+      <w:r>
+        <w:rPr>
+          <w:rFonts w:ascii="David" w:hAnsi="David" w:cs="David"/>
+        </w:rPr>
+        <w:t>concentrations</w:t>
+      </w:r>
+      <w:r>
+        <w:rPr>
+          <w:rFonts w:ascii="David" w:hAnsi="David" w:cs="David"/>
+        </w:rPr>
+        <w:t xml:space="preserve">. </w:t>
+      </w:r>
+      <w:r>
+        <w:rPr>
+          <w:rFonts w:ascii="David" w:hAnsi="David" w:cs="David"/>
+        </w:rPr>
+        <w:t>Then, their “demand surface</w:t>
+      </w:r>
+      <w:r>
+        <w:rPr>
+          <w:rFonts w:ascii="David" w:hAnsi="David" w:cs="David"/>
+        </w:rPr>
+        <w:t>”</w:t>
+      </w:r>
+      <w:r>
+        <w:rPr>
+          <w:rFonts w:ascii="David" w:hAnsi="David" w:cs="David"/>
+        </w:rPr>
+        <w:t xml:space="preserve"> is modified </w:t>
+      </w:r>
+      <w:r>
+        <w:rPr>
+          <w:rFonts w:ascii="David" w:hAnsi="David" w:cs="David"/>
+        </w:rPr>
+        <w:t xml:space="preserve">to also </w:t>
+      </w:r>
+      <w:r>
+        <w:rPr>
+          <w:rFonts w:ascii="David" w:hAnsi="David" w:cs="David"/>
+        </w:rPr>
+        <w:t xml:space="preserve">consider </w:t>
+      </w:r>
+      <w:r>
+        <w:rPr>
+          <w:rFonts w:ascii="David" w:hAnsi="David" w:cs="David"/>
+        </w:rPr>
+        <w:t xml:space="preserve">the </w:t>
+      </w:r>
+      <w:r>
+        <w:rPr>
+          <w:rFonts w:ascii="David" w:hAnsi="David" w:cs="David"/>
+        </w:rPr>
+        <w:t>density</w:t>
+      </w:r>
+      <w:r>
+        <w:rPr>
+          <w:rFonts w:ascii="David" w:hAnsi="David" w:cs="David"/>
+        </w:rPr>
+        <w:t xml:space="preserve"> of a population of interest, such as children or elderly</w:t>
+      </w:r>
+      <w:r>
+        <w:rPr>
+          <w:rFonts w:ascii="David" w:hAnsi="David" w:cs="David"/>
+        </w:rPr>
+        <w:t xml:space="preserve">. </w:t>
+      </w:r>
+      <w:r>
+        <w:rPr>
+          <w:rFonts w:ascii="David" w:hAnsi="David" w:cs="David"/>
+        </w:rPr>
+        <w:t xml:space="preserve">Eventually, the “demand surface” is used as input to an algorithm that solves </w:t>
+      </w:r>
+      <w:r>
+        <w:rPr>
+          <w:rFonts w:ascii="Calibri" w:hAnsi="Calibri" w:cs="Calibri"/>
+        </w:rPr>
+        <w:t>﻿</w:t>
+      </w:r>
+      <w:r>
+        <w:rPr>
+          <w:rFonts w:ascii="David" w:hAnsi="David" w:cs="David"/>
+        </w:rPr>
+        <w:t>a constrained optimization problem from the general family of location-allocation</w:t>
+      </w:r>
+      <w:r>
+        <w:rPr>
+          <w:rFonts w:ascii="David" w:hAnsi="David" w:cs="David"/>
+        </w:rPr>
+        <w:t xml:space="preserve"> </w:t>
+      </w:r>
+      <w:r>
+        <w:rPr>
+          <w:rFonts w:ascii="David" w:hAnsi="David" w:cs="David"/>
+        </w:rPr>
+        <w:t>probl</w:t>
+      </w:r>
+      <w:r>
+        <w:rPr>
+          <w:rFonts w:ascii="David" w:hAnsi="David" w:cs="David"/>
+        </w:rPr>
+        <w:t>ems</w:t>
+      </w:r>
+      <w:r>
+        <w:rPr>
+          <w:rFonts w:ascii="David" w:hAnsi="David" w:cs="David"/>
+        </w:rPr>
+        <w:t xml:space="preserve">, for a predefined number of air pollution </w:t>
+      </w:r>
+      <w:r>
+        <w:rPr>
+          <w:rFonts w:ascii="David" w:hAnsi="David" w:cs="David"/>
+        </w:rPr>
+        <w:t>sensors</w:t>
+      </w:r>
+      <w:r>
+        <w:rPr>
+          <w:rFonts w:ascii="David" w:hAnsi="David" w:cs="David"/>
+        </w:rPr>
+        <w:t xml:space="preserve">. </w:t>
       </w:r>
       <w:r>
         <w:rPr>
@@ -6897,7 +6897,7 @@
           <w:b/>
           <w:bCs/>
         </w:rPr>
-        <w:t xml:space="preserve"> to </w:t>
+        <w:t>Their methodology however is limited</w:t>
       </w:r>
       <w:r>
         <w:rPr>
@@ -6905,7 +6905,7 @@
           <w:b/>
           <w:bCs/>
         </w:rPr>
-        <w:t xml:space="preserve">already </w:t>
+        <w:t xml:space="preserve"> to </w:t>
       </w:r>
       <w:r>
         <w:rPr>
@@ -6913,7 +6913,7 @@
           <w:b/>
           <w:bCs/>
         </w:rPr>
-        <w:t>monitored areas</w:t>
+        <w:t xml:space="preserve">already </w:t>
       </w:r>
       <w:r>
         <w:rPr>
@@ -6921,7 +6921,7 @@
           <w:b/>
           <w:bCs/>
         </w:rPr>
-        <w:t xml:space="preserve">, since it relies </w:t>
+        <w:t>monitored areas</w:t>
       </w:r>
       <w:r>
         <w:rPr>
@@ -6929,7 +6929,7 @@
           <w:b/>
           <w:bCs/>
         </w:rPr>
-        <w:t>on</w:t>
+        <w:t xml:space="preserve">, since it relies </w:t>
       </w:r>
       <w:r>
         <w:rPr>
@@ -6937,7 +6937,7 @@
           <w:b/>
           <w:bCs/>
         </w:rPr>
-        <w:t xml:space="preserve"> </w:t>
+        <w:t>on</w:t>
       </w:r>
       <w:r>
         <w:rPr>
@@ -6945,7 +6945,7 @@
           <w:b/>
           <w:bCs/>
         </w:rPr>
-        <w:t>existing</w:t>
+        <w:t xml:space="preserve"> </w:t>
       </w:r>
       <w:r>
         <w:rPr>
@@ -6953,7 +6953,7 @@
           <w:b/>
           <w:bCs/>
         </w:rPr>
-        <w:t xml:space="preserve"> measurements</w:t>
+        <w:t>existing</w:t>
       </w:r>
       <w:r>
         <w:rPr>
@@ -6961,7 +6961,7 @@
           <w:b/>
           <w:bCs/>
         </w:rPr>
-        <w:t xml:space="preserve"> from monitoring stations</w:t>
+        <w:t xml:space="preserve"> measurements</w:t>
       </w:r>
       <w:r>
         <w:rPr>
@@ -6969,136 +6969,144 @@
           <w:b/>
           <w:bCs/>
         </w:rPr>
-        <w:t>.</w:t>
-      </w:r>
-      <w:r>
-        <w:rPr>
-          <w:rFonts w:ascii="David" w:hAnsi="David" w:cs="David"/>
-        </w:rPr>
-        <w:t xml:space="preserve"> </w:t>
-      </w:r>
-      <w:r>
-        <w:rPr>
-          <w:rFonts w:ascii="David" w:hAnsi="David" w:cs="David" w:hint="cs"/>
-          <w:color w:val="FF0000"/>
-        </w:rPr>
-        <w:t>Lerner et. al.</w:t>
-      </w:r>
-      <w:r>
-        <w:rPr>
-          <w:rFonts w:ascii="David" w:hAnsi="David" w:cs="David" w:hint="cs"/>
-        </w:rPr>
-        <w:t xml:space="preserve"> </w:t>
-      </w:r>
-      <w:r>
-        <w:rPr>
-          <w:rFonts w:ascii="David" w:hAnsi="David" w:cs="David" w:hint="cs"/>
-        </w:rPr>
-        <w:fldChar w:fldCharType="begin" w:fldLock="1"/>
-      </w:r>
-      <w:r>
-        <w:rPr>
-          <w:rFonts w:ascii="David" w:hAnsi="David" w:cs="David"/>
-        </w:rPr>
-        <w:instrText>ADDIN CSL_CITATION {"citationItems":[{"id":"ITEM-1","itemData":{"DOI":"10.3808/jei.xxxxxxxxx","author":[{"dropping-particle":"","family":"Lerner","given":"U.","non-dropping-particle":"","parse-names":false,"suffix":""},{"dropping-particle":"","family":"Hirshfeld","given":"O.","non-dropping-particle":"","parse-names":false,"suffix":""},{"dropping-particle":"","family":"Fishbain","given":"B.","non-dropping-particle":"","parse-names":false,"suffix":""}],"container-title":"Jorunal of Environmental Informatics","id":"ITEM-1","issue":"X","issued":{"date-parts":[["2018"]]},"page":"1-9","title":"Optimal Deployment of a Heterogeneous Environmental Sensor Network","type":"article-journal"},"uris":["http://www.mendeley.com/documents/?uuid=128cd4bd-db40-45de-b720-0c8c35eb43ed"]}],"mendeley":{"formattedCitation":"[16]","plainTextFormattedCitation":"[16]","previouslyFormattedCitation":"[16]"},"properties":{"noteIndex":0},"schema":"https://github.com/citation-style-language/schema/raw/master/csl-citation.json"}</w:instrText>
-      </w:r>
-      <w:r>
-        <w:rPr>
-          <w:rFonts w:ascii="David" w:hAnsi="David" w:cs="David" w:hint="cs"/>
-        </w:rPr>
-        <w:fldChar w:fldCharType="separate"/>
-      </w:r>
-      <w:r>
-        <w:rPr>
-          <w:rFonts w:ascii="David" w:hAnsi="David" w:cs="David" w:hint="cs"/>
-          <w:noProof/>
-        </w:rPr>
-        <w:t>[16]</w:t>
-      </w:r>
-      <w:r>
-        <w:rPr>
-          <w:rFonts w:ascii="David" w:hAnsi="David" w:cs="David" w:hint="cs"/>
-        </w:rPr>
-        <w:fldChar w:fldCharType="end"/>
-      </w:r>
-      <w:r>
-        <w:rPr>
-          <w:rFonts w:ascii="David" w:hAnsi="David" w:cs="David" w:hint="cs"/>
-        </w:rPr>
-        <w:t xml:space="preserve"> </w:t>
-      </w:r>
-      <w:r>
-        <w:rPr>
-          <w:rFonts w:ascii="David" w:hAnsi="David" w:cs="David"/>
-        </w:rPr>
-        <w:t xml:space="preserve">developed </w:t>
-      </w:r>
-      <w:r>
-        <w:rPr>
-          <w:rFonts w:ascii="David" w:hAnsi="David" w:cs="David" w:hint="cs"/>
-        </w:rPr>
-        <w:t xml:space="preserve">a method </w:t>
-      </w:r>
-      <w:r>
-        <w:rPr>
-          <w:rFonts w:ascii="David" w:hAnsi="David" w:cs="David"/>
-        </w:rPr>
-        <w:t xml:space="preserve">to optimally deploy a network of </w:t>
-      </w:r>
-      <w:r>
-        <w:rPr>
-          <w:rFonts w:ascii="David" w:hAnsi="David" w:cs="David" w:hint="cs"/>
-        </w:rPr>
-        <w:t>low-cost sensor</w:t>
-      </w:r>
-      <w:r>
-        <w:rPr>
-          <w:rFonts w:ascii="David" w:hAnsi="David" w:cs="David"/>
-        </w:rPr>
-        <w:t>s</w:t>
-      </w:r>
-      <w:r>
-        <w:rPr>
-          <w:rFonts w:ascii="David" w:hAnsi="David" w:cs="David" w:hint="cs"/>
-        </w:rPr>
-        <w:t xml:space="preserve"> </w:t>
-      </w:r>
-      <w:r>
-        <w:rPr>
-          <w:rFonts w:ascii="David" w:hAnsi="David" w:cs="David"/>
-        </w:rPr>
-        <w:t xml:space="preserve">of </w:t>
-      </w:r>
-      <w:r>
-        <w:rPr>
-          <w:rFonts w:ascii="David" w:hAnsi="David" w:cs="David"/>
-        </w:rPr>
-        <w:t>two</w:t>
-      </w:r>
-      <w:r>
-        <w:rPr>
-          <w:rFonts w:ascii="David" w:hAnsi="David" w:cs="David"/>
-        </w:rPr>
-        <w:t xml:space="preserve"> types</w:t>
-      </w:r>
-      <w:r>
-        <w:rPr>
-          <w:rFonts w:ascii="David" w:hAnsi="David" w:cs="David" w:hint="cs"/>
-        </w:rPr>
-        <w:t xml:space="preserve"> </w:t>
-      </w:r>
-      <w:r>
-        <w:rPr>
-          <w:rFonts w:ascii="David" w:hAnsi="David" w:cs="David"/>
-        </w:rPr>
-        <w:t xml:space="preserve">for the purpose of </w:t>
-      </w:r>
-      <w:r>
-        <w:rPr>
-          <w:rFonts w:ascii="David" w:hAnsi="David" w:cs="David" w:hint="cs"/>
+        <w:t xml:space="preserve"> from monitoring stations</w:t>
+      </w:r>
+      <w:r>
+        <w:rPr>
+          <w:rFonts w:ascii="David" w:hAnsi="David" w:cs="David"/>
           <w:b/>
           <w:bCs/>
         </w:rPr>
+        <w:t>.</w:t>
+      </w:r>
+      <w:r>
+        <w:rPr>
+          <w:rFonts w:ascii="David" w:hAnsi="David" w:cs="David"/>
+        </w:rPr>
+        <w:t xml:space="preserve"> </w:t>
+      </w:r>
+      <w:r>
+        <w:rPr>
+          <w:rFonts w:ascii="David" w:hAnsi="David" w:cs="David" w:hint="cs"/>
+          <w:color w:val="FF0000"/>
+        </w:rPr>
+        <w:t>Lerner et. al.</w:t>
+      </w:r>
+      <w:r>
+        <w:rPr>
+          <w:rFonts w:ascii="David" w:hAnsi="David" w:cs="David" w:hint="cs"/>
+        </w:rPr>
+        <w:t xml:space="preserve"> </w:t>
+      </w:r>
+      <w:r>
+        <w:rPr>
+          <w:rFonts w:ascii="David" w:hAnsi="David" w:cs="David" w:hint="cs"/>
+        </w:rPr>
+        <w:fldChar w:fldCharType="begin" w:fldLock="1"/>
+      </w:r>
+      <w:r>
+        <w:rPr>
+          <w:rFonts w:ascii="David" w:hAnsi="David" w:cs="David"/>
+        </w:rPr>
+        <w:instrText>ADDIN CSL_CITATION {"citationItems":[{"id":"ITEM-1","itemData":{"DOI":"10.3808/jei.xxxxxxxxx","author":[{"dropping-particle":"","family":"Lerner","given":"U.","non-dropping-particle":"","parse-names":false,"suffix":""},{"dropping-particle":"","family":"Hirshfeld","given":"O.","non-dropping-particle":"","parse-names":false,"suffix":""},{"dropping-particle":"","family":"Fishbain","given":"B.","non-dropping-particle":"","parse-names":false,"suffix":""}],"container-title":"Jorunal of Environmental Informatics","id":"ITEM-1","issue":"X","issued":{"date-parts":[["2018"]]},"page":"1-9","title":"Optimal Deployment of a Heterogeneous Environmental Sensor Network","type":"article-journal"},"uris":["http://www.mendeley.com/documents/?uuid=128cd4bd-db40-45de-b720-0c8c35eb43ed"]}],"mendeley":{"formattedCitation":"[16]","plainTextFormattedCitation":"[16]","previouslyFormattedCitation":"[16]"},"properties":{"noteIndex":0},"schema":"https://github.com/citation-style-language/schema/raw/master/csl-citation.json"}</w:instrText>
+      </w:r>
+      <w:r>
+        <w:rPr>
+          <w:rFonts w:ascii="David" w:hAnsi="David" w:cs="David" w:hint="cs"/>
+        </w:rPr>
+        <w:fldChar w:fldCharType="separate"/>
+      </w:r>
+      <w:r>
+        <w:rPr>
+          <w:rFonts w:ascii="David" w:hAnsi="David" w:cs="David" w:hint="cs"/>
+          <w:noProof/>
+        </w:rPr>
+        <w:t>[16]</w:t>
+      </w:r>
+      <w:r>
+        <w:rPr>
+          <w:rFonts w:ascii="David" w:hAnsi="David" w:cs="David" w:hint="cs"/>
+        </w:rPr>
+        <w:fldChar w:fldCharType="end"/>
+      </w:r>
+      <w:r>
+        <w:rPr>
+          <w:rFonts w:ascii="David" w:hAnsi="David" w:cs="David" w:hint="cs"/>
+        </w:rPr>
+        <w:t xml:space="preserve"> </w:t>
+      </w:r>
+      <w:r>
+        <w:rPr>
+          <w:rFonts w:ascii="David" w:hAnsi="David" w:cs="David"/>
+        </w:rPr>
+        <w:t xml:space="preserve">developed </w:t>
+      </w:r>
+      <w:r>
+        <w:rPr>
+          <w:rFonts w:ascii="David" w:hAnsi="David" w:cs="David" w:hint="cs"/>
+        </w:rPr>
+        <w:t xml:space="preserve">a method </w:t>
+      </w:r>
+      <w:r>
+        <w:rPr>
+          <w:rFonts w:ascii="David" w:hAnsi="David" w:cs="David"/>
+        </w:rPr>
+        <w:t xml:space="preserve">to optimally deploy a network of </w:t>
+      </w:r>
+      <w:r>
+        <w:rPr>
+          <w:rFonts w:ascii="David" w:hAnsi="David" w:cs="David" w:hint="cs"/>
+        </w:rPr>
+        <w:t>low-cost sensor</w:t>
+      </w:r>
+      <w:r>
+        <w:rPr>
+          <w:rFonts w:ascii="David" w:hAnsi="David" w:cs="David"/>
+        </w:rPr>
+        <w:t>s</w:t>
+      </w:r>
+      <w:r>
+        <w:rPr>
+          <w:rFonts w:ascii="David" w:hAnsi="David" w:cs="David" w:hint="cs"/>
+        </w:rPr>
+        <w:t xml:space="preserve"> </w:t>
+      </w:r>
+      <w:r>
+        <w:rPr>
+          <w:rFonts w:ascii="David" w:hAnsi="David" w:cs="David"/>
+        </w:rPr>
+        <w:t xml:space="preserve">of </w:t>
+      </w:r>
+      <w:r>
+        <w:rPr>
+          <w:rFonts w:ascii="David" w:hAnsi="David" w:cs="David"/>
+        </w:rPr>
+        <w:t>two</w:t>
+      </w:r>
+      <w:r>
+        <w:rPr>
+          <w:rFonts w:ascii="David" w:hAnsi="David" w:cs="David"/>
+        </w:rPr>
+        <w:t xml:space="preserve"> types</w:t>
+      </w:r>
+      <w:r>
+        <w:rPr>
+          <w:rFonts w:ascii="David" w:hAnsi="David" w:cs="David" w:hint="cs"/>
+        </w:rPr>
+        <w:t xml:space="preserve"> </w:t>
+      </w:r>
+      <w:r>
+        <w:rPr>
+          <w:rFonts w:ascii="David" w:hAnsi="David" w:cs="David"/>
+        </w:rPr>
+        <w:t xml:space="preserve">for the purpose of </w:t>
+      </w:r>
+      <w:r>
+        <w:rPr>
+          <w:rFonts w:ascii="David" w:hAnsi="David" w:cs="David" w:hint="cs"/>
+          <w:b/>
+          <w:bCs/>
+        </w:rPr>
         <w:t>environmental monitoring</w:t>
       </w:r>
       <w:r>
@@ -7473,7 +7481,139 @@
         <w:rPr>
           <w:rFonts w:ascii="David" w:hAnsi="David" w:cs="David"/>
         </w:rPr>
-        <w:t xml:space="preserve">wished to ensure a certain </w:t>
+        <w:t>proposed a probabilistic model which takes in</w:t>
+      </w:r>
+      <w:r>
+        <w:rPr>
+          <w:rFonts w:ascii="David" w:hAnsi="David" w:cs="David"/>
+        </w:rPr>
+        <w:t>to</w:t>
+      </w:r>
+      <w:r>
+        <w:rPr>
+          <w:rFonts w:ascii="David" w:hAnsi="David" w:cs="David"/>
+        </w:rPr>
+        <w:t xml:space="preserve"> account the detection probabilities </w:t>
+      </w:r>
+      <w:r>
+        <w:rPr>
+          <w:rFonts w:ascii="David" w:hAnsi="David" w:cs="David"/>
+        </w:rPr>
+        <w:t xml:space="preserve">of </w:t>
+      </w:r>
+      <w:r>
+        <w:rPr>
+          <w:rFonts w:ascii="David" w:hAnsi="David" w:cs="David"/>
+        </w:rPr>
+        <w:t>sensors</w:t>
+      </w:r>
+      <w:r>
+        <w:rPr>
+          <w:rFonts w:ascii="David" w:hAnsi="David" w:cs="David"/>
+        </w:rPr>
+        <w:t xml:space="preserve"> of different types</w:t>
+      </w:r>
+      <w:r>
+        <w:rPr>
+          <w:rFonts w:ascii="David" w:hAnsi="David" w:cs="David"/>
+        </w:rPr>
+        <w:t>, assuming</w:t>
+      </w:r>
+      <w:r>
+        <w:rPr>
+          <w:rFonts w:ascii="David" w:hAnsi="David" w:cs="David"/>
+        </w:rPr>
+        <w:t xml:space="preserve"> </w:t>
+      </w:r>
+      <w:r>
+        <w:rPr>
+          <w:rFonts w:ascii="David" w:hAnsi="David" w:cs="David"/>
+        </w:rPr>
+        <w:t>a</w:t>
+      </w:r>
+      <w:r>
+        <w:rPr>
+          <w:rFonts w:ascii="David" w:hAnsi="David" w:cs="David"/>
+        </w:rPr>
+        <w:t xml:space="preserve"> </w:t>
+      </w:r>
+      <w:r>
+        <w:rPr>
+          <w:rFonts w:ascii="David" w:hAnsi="David" w:cs="David"/>
+        </w:rPr>
+        <w:t>decay with distance</w:t>
+      </w:r>
+      <w:r>
+        <w:rPr>
+          <w:rFonts w:ascii="David" w:hAnsi="David" w:cs="David"/>
+        </w:rPr>
+        <w:t xml:space="preserve"> </w:t>
+      </w:r>
+      <w:r>
+        <w:rPr>
+          <w:rFonts w:ascii="David" w:hAnsi="David" w:cs="David"/>
+        </w:rPr>
+        <w:t xml:space="preserve">from </w:t>
+      </w:r>
+      <w:r>
+        <w:rPr>
+          <w:rFonts w:ascii="David" w:hAnsi="David" w:cs="David"/>
+        </w:rPr>
+        <w:t>a</w:t>
+      </w:r>
+      <w:r>
+        <w:rPr>
+          <w:rFonts w:ascii="David" w:hAnsi="David" w:cs="David"/>
+        </w:rPr>
+        <w:t xml:space="preserve"> “target</w:t>
+      </w:r>
+      <w:r>
+        <w:rPr>
+          <w:rFonts w:ascii="David" w:hAnsi="David" w:cs="David"/>
+        </w:rPr>
+        <w:t>”</w:t>
+      </w:r>
+      <w:r>
+        <w:rPr>
+          <w:rFonts w:ascii="David" w:hAnsi="David" w:cs="David"/>
+        </w:rPr>
+        <w:t xml:space="preserve"> or an “event”</w:t>
+      </w:r>
+      <w:r>
+        <w:rPr>
+          <w:rFonts w:ascii="David" w:hAnsi="David" w:cs="David"/>
+        </w:rPr>
+        <w:t xml:space="preserve">. </w:t>
+      </w:r>
+      <w:r>
+        <w:rPr>
+          <w:rFonts w:ascii="David" w:hAnsi="David" w:cs="David"/>
+        </w:rPr>
+        <w:t xml:space="preserve">Their optimization procedure </w:t>
+      </w:r>
+      <w:r>
+        <w:rPr>
+          <w:rFonts w:ascii="David" w:hAnsi="David" w:cs="David"/>
+        </w:rPr>
+        <w:t xml:space="preserve">utilizes </w:t>
+      </w:r>
+      <w:r>
+        <w:rPr>
+          <w:rFonts w:ascii="David" w:hAnsi="David" w:cs="David"/>
+        </w:rPr>
+        <w:t xml:space="preserve">a genetic algorithm </w:t>
+      </w:r>
+      <w:r>
+        <w:rPr>
+          <w:rFonts w:ascii="David" w:hAnsi="David" w:cs="David"/>
+        </w:rPr>
+        <w:t xml:space="preserve">to </w:t>
+      </w:r>
+      <w:r>
+        <w:rPr>
+          <w:rFonts w:ascii="David" w:hAnsi="David" w:cs="David"/>
+        </w:rPr>
+        <w:t xml:space="preserve">ensure a certain </w:t>
       </w:r>
       <w:r>
         <w:rPr>
@@ -7486,513 +7626,468 @@
       <w:r>
         <w:rPr>
           <w:rFonts w:ascii="David" w:hAnsi="David" w:cs="David"/>
-        </w:rPr>
-        <w:t xml:space="preserve"> in their network</w:t>
-      </w:r>
-      <w:r>
-        <w:rPr>
-          <w:rFonts w:ascii="David" w:hAnsi="David" w:cs="David"/>
-        </w:rPr>
-        <w:t xml:space="preserve">, and proposed a probabilistic model which takes in account the detection probabilities </w:t>
-      </w:r>
-      <w:r>
-        <w:rPr>
-          <w:rFonts w:ascii="David" w:hAnsi="David" w:cs="David"/>
-        </w:rPr>
-        <w:t xml:space="preserve">of the </w:t>
-      </w:r>
-      <w:r>
-        <w:rPr>
-          <w:rFonts w:ascii="David" w:hAnsi="David" w:cs="David"/>
-        </w:rPr>
-        <w:t>sensors, assuming</w:t>
-      </w:r>
-      <w:r>
-        <w:rPr>
-          <w:rFonts w:ascii="David" w:hAnsi="David" w:cs="David"/>
-        </w:rPr>
-        <w:t xml:space="preserve"> </w:t>
-      </w:r>
-      <w:r>
-        <w:rPr>
-          <w:rFonts w:ascii="David" w:hAnsi="David" w:cs="David"/>
-        </w:rPr>
-        <w:t xml:space="preserve">a </w:t>
-      </w:r>
-      <w:proofErr w:type="spellStart"/>
-      <w:r>
-        <w:rPr>
-          <w:rFonts w:ascii="David" w:hAnsi="David" w:cs="David"/>
-        </w:rPr>
-        <w:t>a</w:t>
-      </w:r>
-      <w:proofErr w:type="spellEnd"/>
-      <w:r>
-        <w:rPr>
-          <w:rFonts w:ascii="David" w:hAnsi="David" w:cs="David"/>
-        </w:rPr>
-        <w:t xml:space="preserve"> certain </w:t>
-      </w:r>
-      <w:r>
-        <w:rPr>
-          <w:rFonts w:ascii="David" w:hAnsi="David" w:cs="David"/>
-        </w:rPr>
-        <w:t>decay with distance</w:t>
-      </w:r>
-      <w:r>
-        <w:rPr>
-          <w:rFonts w:ascii="David" w:hAnsi="David" w:cs="David"/>
-        </w:rPr>
-        <w:t xml:space="preserve">. </w:t>
-      </w:r>
-      <w:r>
-        <w:rPr>
-          <w:rFonts w:ascii="David" w:hAnsi="David" w:cs="David"/>
-          <w:color w:val="FF0000"/>
-        </w:rPr>
-        <w:t>Carter and Ragade</w:t>
-      </w:r>
-      <w:r>
-        <w:rPr>
-          <w:rFonts w:ascii="David" w:hAnsi="David" w:cs="David"/>
-          <w:color w:val="FF0000"/>
-        </w:rPr>
-        <w:t xml:space="preserve"> </w:t>
-      </w:r>
-      <w:r>
-        <w:rPr>
-          <w:rFonts w:ascii="David" w:hAnsi="David" w:cs="David"/>
-          <w:color w:val="000000" w:themeColor="text1"/>
-        </w:rPr>
-        <w:t>al</w:t>
-      </w:r>
-      <w:r>
-        <w:rPr>
-          <w:rFonts w:ascii="David" w:hAnsi="David" w:cs="David"/>
-          <w:color w:val="000000" w:themeColor="text1"/>
-        </w:rPr>
-        <w:t xml:space="preserve">so </w:t>
-      </w:r>
-      <w:bookmarkStart w:id="3" w:name="_GoBack"/>
-      <w:bookmarkEnd w:id="3"/>
-    </w:p>
-    <w:p>
-      <w:pPr>
-        <w:spacing w:line="360" w:lineRule="auto"/>
-        <w:ind w:right="-2"/>
-        <w:jc w:val="both"/>
-        <w:rPr>
-          <w:rFonts w:ascii="David" w:hAnsi="David" w:cs="David"/>
-        </w:rPr>
-      </w:pPr>
-    </w:p>
-    <w:p>
-      <w:pPr>
-        <w:spacing w:line="360" w:lineRule="auto"/>
-        <w:ind w:right="-2"/>
-        <w:jc w:val="both"/>
-        <w:rPr>
-          <w:rFonts w:ascii="David" w:hAnsi="David" w:cs="David"/>
-        </w:rPr>
-      </w:pPr>
-    </w:p>
-    <w:p>
-      <w:pPr>
-        <w:spacing w:line="360" w:lineRule="auto"/>
-        <w:ind w:right="-2"/>
-        <w:rPr>
-          <w:rFonts w:ascii="David" w:hAnsi="David" w:cs="David"/>
-        </w:rPr>
-      </w:pPr>
-      <w:r>
-        <w:rPr>
-          <w:rFonts w:ascii="Calibri" w:hAnsi="Calibri" w:cs="Calibri"/>
-        </w:rPr>
-        <w:t>﻿</w:t>
-      </w:r>
-      <w:r>
-        <w:rPr>
-          <w:rFonts w:ascii="David" w:hAnsi="David" w:cs="David"/>
-        </w:rPr>
-        <w:t xml:space="preserve">Carter and Ragade proposed a probabilistic model for placement of sensors in </w:t>
-      </w:r>
-      <w:proofErr w:type="gramStart"/>
-      <w:r>
-        <w:rPr>
-          <w:rFonts w:ascii="David" w:hAnsi="David" w:cs="David"/>
-        </w:rPr>
-        <w:t>a</w:t>
-      </w:r>
-      <w:proofErr w:type="gramEnd"/>
-      <w:r>
-        <w:rPr>
-          <w:rFonts w:ascii="David" w:hAnsi="David" w:cs="David"/>
-        </w:rPr>
-        <w:t xml:space="preserve"> MSU, based on the probability of </w:t>
-      </w:r>
-      <w:proofErr w:type="spellStart"/>
-      <w:r>
-        <w:rPr>
-          <w:rFonts w:ascii="David" w:hAnsi="David" w:cs="David"/>
-        </w:rPr>
-        <w:t>detec</w:t>
-      </w:r>
-      <w:proofErr w:type="spellEnd"/>
-      <w:r>
-        <w:rPr>
-          <w:rFonts w:ascii="David" w:hAnsi="David" w:cs="David"/>
-        </w:rPr>
-        <w:t xml:space="preserve">- </w:t>
-      </w:r>
-      <w:proofErr w:type="spellStart"/>
-      <w:r>
-        <w:rPr>
-          <w:rFonts w:ascii="David" w:hAnsi="David" w:cs="David"/>
-        </w:rPr>
-        <w:t>tion</w:t>
-      </w:r>
-      <w:proofErr w:type="spellEnd"/>
-      <w:r>
-        <w:rPr>
-          <w:rFonts w:ascii="David" w:hAnsi="David" w:cs="David"/>
-        </w:rPr>
-        <w:t xml:space="preserve"> per each sensor, and an optimization schemes that ensures desired level of detection at minimal cost (Carter and Ragade, 2009). Here, they suggest a method that differentiate sensor types, by means of different detection probabilities. However</w:t>
-      </w:r>
-      <w:r>
-        <w:rPr>
-          <w:rFonts w:ascii="David" w:hAnsi="David" w:cs="David"/>
-        </w:rPr>
-        <w:t xml:space="preserve">, </w:t>
-      </w:r>
-      <w:r>
-        <w:rPr>
-          <w:rFonts w:ascii="David" w:hAnsi="David" w:cs="David"/>
-        </w:rPr>
-        <w:t xml:space="preserve">as air quality is not an “event” to detect, but a dynamic </w:t>
-      </w:r>
-      <w:proofErr w:type="spellStart"/>
-      <w:r>
-        <w:rPr>
-          <w:rFonts w:ascii="David" w:hAnsi="David" w:cs="David"/>
-        </w:rPr>
-        <w:t>charac</w:t>
-      </w:r>
-      <w:proofErr w:type="spellEnd"/>
-      <w:r>
-        <w:rPr>
-          <w:rFonts w:ascii="David" w:hAnsi="David" w:cs="David"/>
-        </w:rPr>
-        <w:t xml:space="preserve">- </w:t>
-      </w:r>
-      <w:proofErr w:type="spellStart"/>
-      <w:r>
-        <w:rPr>
-          <w:rFonts w:ascii="David" w:hAnsi="David" w:cs="David"/>
-        </w:rPr>
-        <w:t>ter</w:t>
-      </w:r>
-      <w:proofErr w:type="spellEnd"/>
-      <w:r>
-        <w:rPr>
-          <w:rFonts w:ascii="David" w:hAnsi="David" w:cs="David"/>
-        </w:rPr>
-        <w:t xml:space="preserve"> of the environment one wishes to monitor constantly, and in the entire region, this method will not be suitable</w:t>
-      </w:r>
-    </w:p>
-    <w:p>
-      <w:pPr>
-        <w:spacing w:line="360" w:lineRule="auto"/>
-        <w:ind w:right="-2"/>
-        <w:jc w:val="both"/>
-        <w:rPr>
-          <w:rFonts w:ascii="David" w:hAnsi="David" w:cs="David"/>
-        </w:rPr>
-      </w:pPr>
-    </w:p>
-    <w:p>
-      <w:pPr>
-        <w:spacing w:line="360" w:lineRule="auto"/>
-        <w:ind w:right="-2"/>
-        <w:jc w:val="both"/>
-        <w:rPr>
-          <w:rFonts w:ascii="David" w:hAnsi="David" w:cs="David"/>
-        </w:rPr>
-      </w:pPr>
-    </w:p>
-    <w:p>
-      <w:pPr>
-        <w:spacing w:line="360" w:lineRule="auto"/>
-        <w:ind w:right="-2"/>
-        <w:jc w:val="both"/>
-        <w:rPr>
-          <w:rFonts w:ascii="David" w:hAnsi="David" w:cs="David"/>
-        </w:rPr>
-      </w:pPr>
-    </w:p>
-    <w:p>
-      <w:pPr>
-        <w:spacing w:line="360" w:lineRule="auto"/>
-        <w:ind w:right="-2"/>
-        <w:jc w:val="both"/>
-        <w:rPr>
-          <w:rFonts w:ascii="David" w:hAnsi="David" w:cs="David"/>
-        </w:rPr>
-      </w:pPr>
-      <w:r>
-        <w:rPr>
-          <w:rFonts w:ascii="David" w:hAnsi="David" w:cs="David"/>
-          <w:color w:val="FF0000"/>
-        </w:rPr>
-        <w:t xml:space="preserve">However, their methods </w:t>
-      </w:r>
-      <w:proofErr w:type="gramStart"/>
-      <w:r>
-        <w:rPr>
-          <w:rFonts w:ascii="David" w:hAnsi="David" w:cs="David"/>
-          <w:color w:val="FF0000"/>
-        </w:rPr>
-        <w:t>does</w:t>
-      </w:r>
-      <w:proofErr w:type="gramEnd"/>
-      <w:r>
-        <w:rPr>
-          <w:rFonts w:ascii="David" w:hAnsi="David" w:cs="David"/>
-          <w:color w:val="FF0000"/>
-        </w:rPr>
-        <w:t xml:space="preserve"> not suit air pollution!</w:t>
-      </w:r>
-    </w:p>
-    <w:p>
-      <w:pPr>
-        <w:spacing w:line="360" w:lineRule="auto"/>
-        <w:ind w:right="-2"/>
-        <w:jc w:val="both"/>
-        <w:rPr>
-          <w:rFonts w:ascii="David" w:hAnsi="David" w:cs="David"/>
-        </w:rPr>
-      </w:pPr>
-    </w:p>
-    <w:p>
-      <w:pPr>
-        <w:spacing w:line="360" w:lineRule="auto"/>
-        <w:ind w:right="-2"/>
-        <w:jc w:val="both"/>
-        <w:rPr>
-          <w:rFonts w:ascii="David" w:hAnsi="David" w:cs="David"/>
-        </w:rPr>
-      </w:pPr>
-      <w:r>
-        <w:rPr>
-          <w:rFonts w:ascii="David" w:hAnsi="David" w:cs="David"/>
-          <w:color w:val="FF0000"/>
-        </w:rPr>
-        <w:t xml:space="preserve">Berman </w:t>
-      </w:r>
-      <w:r>
-        <w:rPr>
-          <w:rFonts w:ascii="David" w:hAnsi="David" w:cs="David"/>
-          <w:color w:val="FF0000"/>
-        </w:rPr>
-        <w:t xml:space="preserve">et. al. </w:t>
-      </w:r>
-      <w:r>
-        <w:rPr>
-          <w:rFonts w:ascii="David" w:hAnsi="David" w:cs="David"/>
-        </w:rPr>
-        <w:fldChar w:fldCharType="begin" w:fldLock="1"/>
-      </w:r>
-      <w:r>
-        <w:rPr>
-          <w:rFonts w:ascii="David" w:hAnsi="David" w:cs="David"/>
-        </w:rPr>
-        <w:instrText xml:space="preserve">ADDIN CSL_CITATION {"citationItems":[{"id":"ITEM-1","itemData":{"DOI":"10.1038/s41370-018-0073-6","ISSN":"1559064X","abstract":"© 2018, Springer Nature America, Inc. Sampling campaign design is a crucial aspect of air pollution exposure studies. Selection of both monitor numbers and locations is important for maximizing measured information, while minimizing bias and costs. We developed a two-stage geostatistical-based method using pilot NO2 samples from Lanzhou, China with the goal of improving sample design decision-making, including monitor numbers and spatial pattern. In the first step, we evaluate how additional monitors change prediction precision through minimized kriging variance. This was assessed in a Monte Carlo fashion by adding up to 50 new monitors to our existing sites with assigned concentrations based on conditionally simulated NO2 surfaces. After identifying a number of additional sample sites, a second step evaluates their potential placement using a similar Monte Carlo scheme. Evaluations are based on prediction precision and accuracy. Costs are also considered in the analysis. It was determined that adding 28-locations to the existing Lanzhou NO2 sampling campaign captured 73.5% of the total kriged variance improvement and resulted in predictions that were on average within 10.9 </w:instrText>
-      </w:r>
-      <w:r>
-        <w:rPr>
-          <w:rFonts w:ascii="Calibri" w:hAnsi="Calibri" w:cs="Calibri"/>
-        </w:rPr>
-        <w:instrText>μ</w:instrText>
-      </w:r>
-      <w:r>
-        <w:rPr>
-          <w:rFonts w:ascii="David" w:hAnsi="David" w:cs="David"/>
-        </w:rPr>
-        <w:instrText>g/m3 of measured values, while using 56% of the potential budget. Additional monitor sites improved kriging variance in a nonlinear fashion. This method development allows for informed sampling design by quantifying prediction improvement (accuracy and precision) against the costs of monitor deployment.","author":[{"dropping-particle":"","family":"Berman","given":"J. D.","non-dropping-particle":"","parse-names":false,"suffix":""},{"dropping-particle":"","family":"Jin","given":"L.","non-dropping-particle":"","parse-names":false,"suffix":""},{"dropping-particle":"","family":"Bell","given":"M. L.","non-dropping-particle":"","parse-names":false,"suffix":""},{"dropping-particle":"","family":"Curriero","given":"F. C.","non-dropping-particle":"","parse-names":false,"suffix":""}],"container-title":"Journal of Exposure Science and Environmental Epidemiology","id":"ITEM-1","issue":"2","issued":{"date-parts":[["2019"]]},"page":"248-257","publisher":"Springer US","title":"Developing a geostatistical simulation method to inform the quantity and placement of new monitors for a follow-up air sampling campaign","type":"article-journal","volume":"29"},"uris":["http://www.mendeley.com/documents/?uuid=6ab5db14-2f96-4633-b4fb-edefffd8fc95"]}],"mendeley":{"formattedCitation":"[19]","plainTextFormattedCitation":"[19]"},"properties":{"noteIndex":0},"schema":"https://github.com/citation-style-language/schema/raw/master/csl-citation.json"}</w:instrText>
-      </w:r>
-      <w:r>
-        <w:rPr>
-          <w:rFonts w:ascii="David" w:hAnsi="David" w:cs="David"/>
-        </w:rPr>
-        <w:fldChar w:fldCharType="separate"/>
-      </w:r>
-      <w:r>
-        <w:rPr>
-          <w:rFonts w:ascii="David" w:hAnsi="David" w:cs="David"/>
-          <w:noProof/>
-        </w:rPr>
-        <w:t>[19]</w:t>
-      </w:r>
-      <w:r>
-        <w:rPr>
-          <w:rFonts w:ascii="David" w:hAnsi="David" w:cs="David"/>
-        </w:rPr>
-        <w:fldChar w:fldCharType="end"/>
-      </w:r>
-      <w:r>
-        <w:rPr>
-          <w:rFonts w:ascii="David" w:hAnsi="David" w:cs="David"/>
-        </w:rPr>
-        <w:t xml:space="preserve"> </w:t>
-      </w:r>
-      <w:r>
-        <w:rPr>
-          <w:rFonts w:ascii="David" w:hAnsi="David" w:cs="David"/>
-        </w:rPr>
-        <w:t xml:space="preserve">developed a </w:t>
-      </w:r>
-      <w:r>
-        <w:rPr>
-          <w:rFonts w:ascii="David" w:hAnsi="David" w:cs="David"/>
-        </w:rPr>
-        <w:t xml:space="preserve">geostatistical simulation method to find the best locations to place additional sensors in order to improve </w:t>
-      </w:r>
-      <w:r>
-        <w:rPr>
-          <w:rFonts w:ascii="David" w:hAnsi="David" w:cs="David"/>
-        </w:rPr>
-        <w:t xml:space="preserve">the performance of an existing network. </w:t>
-      </w:r>
-    </w:p>
-    <w:p>
-      <w:pPr>
-        <w:spacing w:line="360" w:lineRule="auto"/>
-        <w:ind w:right="-2"/>
-        <w:jc w:val="both"/>
-        <w:rPr>
-          <w:rFonts w:ascii="David" w:hAnsi="David" w:cs="David"/>
-        </w:rPr>
-      </w:pPr>
-    </w:p>
-    <w:p>
-      <w:pPr>
-        <w:spacing w:line="360" w:lineRule="auto"/>
-        <w:ind w:right="-2"/>
-        <w:jc w:val="both"/>
-        <w:rPr>
-          <w:rFonts w:ascii="David" w:hAnsi="David" w:cs="David"/>
-        </w:rPr>
-      </w:pPr>
-    </w:p>
-    <w:p>
-      <w:pPr>
-        <w:spacing w:line="360" w:lineRule="auto"/>
-        <w:ind w:right="-2"/>
-        <w:jc w:val="both"/>
-        <w:rPr>
-          <w:rFonts w:ascii="David" w:hAnsi="David" w:cs="David"/>
-        </w:rPr>
-      </w:pPr>
-      <w:proofErr w:type="spellStart"/>
-      <w:r>
-        <w:rPr>
-          <w:rFonts w:ascii="David" w:hAnsi="David" w:cs="David"/>
-          <w:color w:val="FF0000"/>
-        </w:rPr>
-        <w:t>Boubrima</w:t>
-      </w:r>
-      <w:proofErr w:type="spellEnd"/>
-      <w:r>
-        <w:rPr>
-          <w:rFonts w:ascii="David" w:hAnsi="David" w:cs="David"/>
-          <w:color w:val="FF0000"/>
-        </w:rPr>
-        <w:t xml:space="preserve"> 2018 – data assimilation </w:t>
-      </w:r>
-    </w:p>
-    <w:p>
-      <w:pPr>
-        <w:spacing w:line="360" w:lineRule="auto"/>
-        <w:ind w:right="-2"/>
-        <w:jc w:val="both"/>
-        <w:rPr>
-          <w:rFonts w:ascii="David" w:hAnsi="David" w:cs="David"/>
-        </w:rPr>
-      </w:pPr>
-    </w:p>
-    <w:p>
-      <w:pPr>
-        <w:spacing w:line="360" w:lineRule="auto"/>
-        <w:ind w:right="-2"/>
-        <w:jc w:val="both"/>
-        <w:rPr>
-          <w:rFonts w:ascii="David" w:hAnsi="David" w:cs="David"/>
-        </w:rPr>
-      </w:pPr>
-      <w:proofErr w:type="spellStart"/>
-      <w:r>
-        <w:rPr>
-          <w:rFonts w:ascii="David" w:hAnsi="David" w:cs="David"/>
-          <w:color w:val="FF0000"/>
-        </w:rPr>
-        <w:t>Boubrima</w:t>
-      </w:r>
-      <w:proofErr w:type="spellEnd"/>
-      <w:r>
-        <w:rPr>
-          <w:rFonts w:ascii="David" w:hAnsi="David" w:cs="David"/>
-          <w:color w:val="FF0000"/>
-        </w:rPr>
-        <w:t xml:space="preserve"> et. al. </w:t>
-      </w:r>
-      <w:r>
-        <w:rPr>
-          <w:rFonts w:ascii="David" w:hAnsi="David" w:cs="David"/>
-        </w:rPr>
-        <w:fldChar w:fldCharType="begin" w:fldLock="1"/>
-      </w:r>
-      <w:r>
-        <w:rPr>
-          <w:rFonts w:ascii="David" w:hAnsi="David" w:cs="David"/>
-        </w:rPr>
-        <w:instrText>ADDIN CSL_CITATION {"citationItems":[{"id":"ITEM-1","itemData":{"DOI":"10.1109/TWC.2017.2658601","ISSN":"15361276","abstract":"© 2002-2012 IEEE. Air pollution has become a major issue in the modern megalopolis because of industrial emissions and increasing urbanization along with traffic jams and the heating/cooling of buildings. Monitoring urban air quality is therefore required by municipalities and the civil society. Current monitoring systems rely on reference sensing stations that are precise but massive, costly, and, therefore, seldom. In this paper, we focus on an alternative or complementary approach, with a network of low cost and autonomic wireless sensors, aiming at a finer spatiotemporal granularity of sensing. Generic deployment models in the literature are not adapted to the stochastic nature of pollution sensing. Our main contribution is to design integer linear programming models that compute sensor deployments capturing both the coverage of pollution under time-varying weather conditions and the connectivity of the infrastructure. We evaluate our deployment models on a real data set of Greater London. We analyze the performance of the proposed models and show that our joint coverage and connectivity formulation is tight and compact, with a reasonable enough execution time. We also conduct extensive simulations to derive engineering insights for effective deployments of air pollution sensors in an urban environment.","author":[{"dropping-particle":"","family":"Boubrima","given":"Ahmed","non-dropping-particle":"","parse-names":false,"suffix":""},{"dropping-particle":"","family":"Bechkit","given":"Walid","non-dropping-particle":"","parse-names":false,"suffix":""},{"dropping-particle":"","family":"Rivano","given":"Herve","non-dropping-particle":"","parse-names":false,"suffix":""}],"container-title":"IEEE Transactions on Wireless Communications","id":"ITEM-1","issue":"5","issued":{"date-parts":[["2017"]]},"page":"2723-2735","publisher":"IEEE","title":"Optimal WSN Deployment Models for Air Pollution Monitoring","type":"article-journal","volume":"16"},"uris":["http://www.mendeley.com/documents/?uuid=d279863f-8871-4bad-951d-47cc058ef0c1"]}],"mendeley":{"formattedCitation":"[20]","plainTextFormattedCitation":"[20]","previouslyFormattedCitation":"[19]"},"properties":{"noteIndex":0},"schema":"https://github.com/citation-style-language/schema/raw/master/csl-citation.json"}</w:instrText>
-      </w:r>
-      <w:r>
-        <w:rPr>
-          <w:rFonts w:ascii="David" w:hAnsi="David" w:cs="David"/>
-        </w:rPr>
-        <w:fldChar w:fldCharType="separate"/>
-      </w:r>
-      <w:r>
-        <w:rPr>
-          <w:rFonts w:ascii="David" w:hAnsi="David" w:cs="David"/>
-          <w:noProof/>
-        </w:rPr>
-        <w:t>[20]</w:t>
-      </w:r>
-      <w:r>
-        <w:rPr>
-          <w:rFonts w:ascii="David" w:hAnsi="David" w:cs="David"/>
-        </w:rPr>
-        <w:fldChar w:fldCharType="end"/>
-      </w:r>
-      <w:r>
-        <w:rPr>
-          <w:rFonts w:ascii="David" w:hAnsi="David" w:cs="David"/>
-        </w:rPr>
-        <w:t xml:space="preserve"> </w:t>
-      </w:r>
-      <w:r>
-        <w:rPr>
-          <w:rFonts w:ascii="David" w:hAnsi="David" w:cs="David"/>
-        </w:rPr>
-        <w:t xml:space="preserve">designed a model for the deployment of sensors with the objective of </w:t>
-      </w:r>
-      <w:r>
-        <w:rPr>
-          <w:rFonts w:ascii="David" w:hAnsi="David" w:cs="David"/>
           <w:b/>
           <w:bCs/>
         </w:rPr>
+        <w:t xml:space="preserve"> </w:t>
+      </w:r>
+      <w:r>
+        <w:rPr>
+          <w:rFonts w:ascii="David" w:hAnsi="David" w:cs="David"/>
+        </w:rPr>
+        <w:t>of</w:t>
+      </w:r>
+      <w:r>
+        <w:rPr>
+          <w:rFonts w:ascii="David" w:hAnsi="David" w:cs="David"/>
+        </w:rPr>
+        <w:t xml:space="preserve"> a</w:t>
+      </w:r>
+      <w:r>
+        <w:rPr>
+          <w:rFonts w:ascii="David" w:hAnsi="David" w:cs="David"/>
+        </w:rPr>
+        <w:t xml:space="preserve">n </w:t>
+      </w:r>
+      <w:r>
+        <w:rPr>
+          <w:rFonts w:ascii="David" w:hAnsi="David" w:cs="David"/>
+        </w:rPr>
+        <w:t>event is reached</w:t>
+      </w:r>
+      <w:r>
+        <w:rPr>
+          <w:rFonts w:ascii="David" w:hAnsi="David" w:cs="David"/>
+        </w:rPr>
+        <w:t xml:space="preserve"> by the distributed sensors</w:t>
+      </w:r>
+      <w:r>
+        <w:rPr>
+          <w:rFonts w:ascii="David" w:hAnsi="David" w:cs="David"/>
+        </w:rPr>
+        <w:t xml:space="preserve">, </w:t>
+      </w:r>
+      <w:r>
+        <w:rPr>
+          <w:rFonts w:ascii="David" w:hAnsi="David" w:cs="David"/>
+        </w:rPr>
+        <w:t xml:space="preserve">while minimizing </w:t>
+      </w:r>
+      <w:r>
+        <w:rPr>
+          <w:rFonts w:ascii="David" w:hAnsi="David" w:cs="David"/>
+        </w:rPr>
+        <w:t>cost</w:t>
+      </w:r>
+      <w:r>
+        <w:rPr>
+          <w:rFonts w:ascii="David" w:hAnsi="David" w:cs="David"/>
+        </w:rPr>
+        <w:t>s</w:t>
+      </w:r>
+      <w:r>
+        <w:rPr>
+          <w:rFonts w:ascii="David" w:hAnsi="David" w:cs="David"/>
+        </w:rPr>
+        <w:t xml:space="preserve">. </w:t>
+      </w:r>
+      <w:r>
+        <w:rPr>
+          <w:rFonts w:ascii="David" w:hAnsi="David" w:cs="David"/>
+        </w:rPr>
+        <w:t xml:space="preserve">Their definition of an “event” </w:t>
+      </w:r>
+      <w:r>
+        <w:rPr>
+          <w:rFonts w:ascii="David" w:hAnsi="David" w:cs="David"/>
+        </w:rPr>
+        <w:t xml:space="preserve">however </w:t>
+      </w:r>
+      <w:r>
+        <w:rPr>
+          <w:rFonts w:ascii="David" w:hAnsi="David" w:cs="David"/>
+        </w:rPr>
+        <w:t xml:space="preserve">is </w:t>
+      </w:r>
+      <w:r>
+        <w:rPr>
+          <w:rFonts w:ascii="David" w:hAnsi="David" w:cs="David"/>
+        </w:rPr>
+        <w:t>ambiguous and</w:t>
+      </w:r>
+      <w:r>
+        <w:rPr>
+          <w:rFonts w:ascii="David" w:hAnsi="David" w:cs="David"/>
+        </w:rPr>
+        <w:t xml:space="preserve"> may not be </w:t>
+      </w:r>
+      <w:r>
+        <w:rPr>
+          <w:rFonts w:ascii="David" w:hAnsi="David" w:cs="David"/>
+        </w:rPr>
+        <w:t xml:space="preserve">applicable </w:t>
+      </w:r>
+      <w:r>
+        <w:rPr>
+          <w:rFonts w:ascii="David" w:hAnsi="David" w:cs="David"/>
+        </w:rPr>
+        <w:t>in the field of air pollution monitoring.</w:t>
+      </w:r>
+      <w:r>
+        <w:rPr>
+          <w:rFonts w:ascii="David" w:hAnsi="David" w:cs="David"/>
+        </w:rPr>
+        <w:t xml:space="preserve"> </w:t>
+      </w:r>
+      <w:r>
+        <w:rPr>
+          <w:rFonts w:ascii="David" w:hAnsi="David" w:cs="David"/>
+        </w:rPr>
+        <w:t xml:space="preserve">Furthermore, </w:t>
+      </w:r>
+      <w:r>
+        <w:rPr>
+          <w:rFonts w:ascii="David" w:hAnsi="David" w:cs="David"/>
+        </w:rPr>
+        <w:t>pollutants detected by air quality sensors are brought by a time varying wind field to the exact location sensors are placed at</w:t>
+      </w:r>
+      <w:r>
+        <w:rPr>
+          <w:rFonts w:ascii="David" w:hAnsi="David" w:cs="David"/>
+        </w:rPr>
+        <w:t xml:space="preserve">. Any </w:t>
+      </w:r>
+      <w:r>
+        <w:rPr>
+          <w:rFonts w:ascii="David" w:hAnsi="David" w:cs="David"/>
+        </w:rPr>
+        <w:t xml:space="preserve">methodology </w:t>
+      </w:r>
+      <w:r>
+        <w:rPr>
+          <w:rFonts w:ascii="David" w:hAnsi="David" w:cs="David"/>
+        </w:rPr>
+        <w:t xml:space="preserve">which </w:t>
+      </w:r>
+      <w:r>
+        <w:rPr>
+          <w:rFonts w:ascii="David" w:hAnsi="David" w:cs="David"/>
+        </w:rPr>
+        <w:t xml:space="preserve">assumes </w:t>
+      </w:r>
+      <w:r>
+        <w:rPr>
+          <w:rFonts w:ascii="David" w:hAnsi="David" w:cs="David"/>
+        </w:rPr>
+        <w:t>that the</w:t>
+      </w:r>
+      <w:r>
+        <w:rPr>
+          <w:rFonts w:ascii="David" w:hAnsi="David" w:cs="David"/>
+        </w:rPr>
+        <w:t xml:space="preserve"> probability to detect </w:t>
+      </w:r>
+      <w:r>
+        <w:rPr>
+          <w:rFonts w:ascii="David" w:hAnsi="David" w:cs="David"/>
+        </w:rPr>
+        <w:t>an event (i.e., pollution source)</w:t>
+      </w:r>
+      <w:r>
+        <w:rPr>
+          <w:rFonts w:ascii="David" w:hAnsi="David" w:cs="David"/>
+        </w:rPr>
+        <w:t xml:space="preserve"> </w:t>
+      </w:r>
+      <w:r>
+        <w:rPr>
+          <w:rFonts w:ascii="David" w:hAnsi="David" w:cs="David"/>
+        </w:rPr>
+        <w:t xml:space="preserve">simply </w:t>
+      </w:r>
+      <w:r>
+        <w:rPr>
+          <w:rFonts w:ascii="David" w:hAnsi="David" w:cs="David"/>
+        </w:rPr>
+        <w:t xml:space="preserve">decays </w:t>
+      </w:r>
+      <w:r>
+        <w:rPr>
+          <w:rFonts w:ascii="David" w:hAnsi="David" w:cs="David"/>
+        </w:rPr>
+        <w:t xml:space="preserve">exponentially </w:t>
+      </w:r>
+      <w:r>
+        <w:rPr>
+          <w:rFonts w:ascii="David" w:hAnsi="David" w:cs="David"/>
+        </w:rPr>
+        <w:t xml:space="preserve">with </w:t>
+      </w:r>
+      <w:r>
+        <w:rPr>
+          <w:rFonts w:ascii="David" w:hAnsi="David" w:cs="David"/>
+        </w:rPr>
+        <w:t xml:space="preserve">sensor’s </w:t>
+      </w:r>
+      <w:r>
+        <w:rPr>
+          <w:rFonts w:ascii="David" w:hAnsi="David" w:cs="David"/>
+        </w:rPr>
+        <w:t xml:space="preserve">distance </w:t>
+      </w:r>
+      <w:r>
+        <w:rPr>
+          <w:rFonts w:ascii="David" w:hAnsi="David" w:cs="David"/>
+        </w:rPr>
+        <w:t xml:space="preserve">from the event, </w:t>
+      </w:r>
+      <w:r>
+        <w:rPr>
+          <w:rFonts w:ascii="David" w:hAnsi="David" w:cs="David"/>
+        </w:rPr>
+        <w:t xml:space="preserve">is </w:t>
+      </w:r>
+      <w:r>
+        <w:rPr>
+          <w:rFonts w:ascii="David" w:hAnsi="David" w:cs="David"/>
+        </w:rPr>
+        <w:t>therefore</w:t>
+      </w:r>
+      <w:r>
+        <w:rPr>
+          <w:rFonts w:ascii="David" w:hAnsi="David" w:cs="David"/>
+        </w:rPr>
+        <w:t xml:space="preserve"> </w:t>
+      </w:r>
+      <w:r>
+        <w:rPr>
+          <w:rFonts w:ascii="David" w:hAnsi="David" w:cs="David"/>
+        </w:rPr>
+        <w:t>irrelevant</w:t>
+      </w:r>
+      <w:r>
+        <w:rPr>
+          <w:rFonts w:ascii="David" w:hAnsi="David" w:cs="David"/>
+        </w:rPr>
+        <w:t>.</w:t>
+      </w:r>
+      <w:r>
+        <w:rPr>
+          <w:rFonts w:ascii="David" w:hAnsi="David" w:cs="David"/>
+        </w:rPr>
+        <w:t xml:space="preserve"> </w:t>
+      </w:r>
+    </w:p>
+    <w:p>
+      <w:pPr>
+        <w:spacing w:line="360" w:lineRule="auto"/>
+        <w:ind w:right="-2"/>
+        <w:jc w:val="both"/>
+        <w:rPr>
+          <w:rFonts w:ascii="David" w:hAnsi="David" w:cs="David"/>
+        </w:rPr>
+      </w:pPr>
+      <w:r>
+        <w:rPr>
+          <w:rFonts w:ascii="David" w:hAnsi="David" w:cs="David"/>
+          <w:color w:val="FF0000"/>
+        </w:rPr>
+        <w:t xml:space="preserve">Berman et. al. </w:t>
+      </w:r>
+      <w:r>
+        <w:rPr>
+          <w:rFonts w:ascii="David" w:hAnsi="David" w:cs="David"/>
+        </w:rPr>
+        <w:fldChar w:fldCharType="begin" w:fldLock="1"/>
+      </w:r>
+      <w:r>
+        <w:rPr>
+          <w:rFonts w:ascii="David" w:hAnsi="David" w:cs="David"/>
+        </w:rPr>
+        <w:instrText xml:space="preserve">ADDIN CSL_CITATION {"citationItems":[{"id":"ITEM-1","itemData":{"DOI":"10.1038/s41370-018-0073-6","ISSN":"1559064X","abstract":"© 2018, Springer Nature America, Inc. Sampling campaign design is a crucial aspect of air pollution exposure studies. Selection of both monitor numbers and locations is important for maximizing measured information, while minimizing bias and costs. We developed a two-stage geostatistical-based method using pilot NO2 samples from Lanzhou, China with the goal of improving sample design decision-making, including monitor numbers and spatial pattern. In the first step, we evaluate how additional monitors change prediction precision through minimized kriging variance. This was assessed in a Monte Carlo fashion by adding up to 50 new monitors to our existing sites with assigned concentrations based on conditionally simulated NO2 surfaces. After identifying a number of additional sample sites, a second step evaluates their potential placement using a similar Monte Carlo scheme. Evaluations are based on prediction precision and accuracy. Costs are also considered in the analysis. It was determined that adding 28-locations to the existing Lanzhou NO2 sampling campaign captured 73.5% of the total kriged variance improvement and resulted in predictions that were on average within 10.9 </w:instrText>
+      </w:r>
+      <w:r>
+        <w:rPr>
+          <w:rFonts w:ascii="Calibri" w:hAnsi="Calibri" w:cs="Calibri"/>
+        </w:rPr>
+        <w:instrText>μ</w:instrText>
+      </w:r>
+      <w:r>
+        <w:rPr>
+          <w:rFonts w:ascii="David" w:hAnsi="David" w:cs="David"/>
+        </w:rPr>
+        <w:instrText>g/m3 of measured values, while using 56% of the potential budget. Additional monitor sites improved kriging variance in a nonlinear fashion. This method development allows for informed sampling design by quantifying prediction improvement (accuracy and precision) against the costs of monitor deployment.","author":[{"dropping-particle":"","family":"Berman","given":"J. D.","non-dropping-particle":"","parse-names":false,"suffix":""},{"dropping-particle":"","family":"Jin","given":"L.","non-dropping-particle":"","parse-names":false,"suffix":""},{"dropping-particle":"","family":"Bell","given":"M. L.","non-dropping-particle":"","parse-names":false,"suffix":""},{"dropping-particle":"","family":"Curriero","given":"F. C.","non-dropping-particle":"","parse-names":false,"suffix":""}],"container-title":"Journal of Exposure Science and Environmental Epidemiology","id":"ITEM-1","issue":"2","issued":{"date-parts":[["2019"]]},"page":"248-257","publisher":"Springer US","title":"Developing a geostatistical simulation method to inform the quantity and placement of new monitors for a follow-up air sampling campaign","type":"article-journal","volume":"29"},"uris":["http://www.mendeley.com/documents/?uuid=6ab5db14-2f96-4633-b4fb-edefffd8fc95"]}],"mendeley":{"formattedCitation":"[19]","plainTextFormattedCitation":"[19]"},"properties":{"noteIndex":0},"schema":"https://github.com/citation-style-language/schema/raw/master/csl-citation.json"}</w:instrText>
+      </w:r>
+      <w:r>
+        <w:rPr>
+          <w:rFonts w:ascii="David" w:hAnsi="David" w:cs="David"/>
+        </w:rPr>
+        <w:fldChar w:fldCharType="separate"/>
+      </w:r>
+      <w:r>
+        <w:rPr>
+          <w:rFonts w:ascii="David" w:hAnsi="David" w:cs="David"/>
+          <w:noProof/>
+        </w:rPr>
+        <w:t>[19]</w:t>
+      </w:r>
+      <w:r>
+        <w:rPr>
+          <w:rFonts w:ascii="David" w:hAnsi="David" w:cs="David"/>
+        </w:rPr>
+        <w:fldChar w:fldCharType="end"/>
+      </w:r>
+      <w:r>
+        <w:rPr>
+          <w:rFonts w:ascii="David" w:hAnsi="David" w:cs="David"/>
+        </w:rPr>
+        <w:t xml:space="preserve"> developed a geostatistical simulation method to find the best locations to </w:t>
+      </w:r>
+      <w:r>
+        <w:rPr>
+          <w:rFonts w:ascii="David" w:hAnsi="David" w:cs="David"/>
+          <w:b/>
+          <w:bCs/>
+        </w:rPr>
+        <w:t>place additional sensors</w:t>
+      </w:r>
+      <w:r>
+        <w:rPr>
+          <w:rFonts w:ascii="David" w:hAnsi="David" w:cs="David"/>
+        </w:rPr>
+        <w:t xml:space="preserve"> in order to </w:t>
+      </w:r>
+      <w:bookmarkStart w:id="3" w:name="_GoBack"/>
+      <w:r>
+        <w:rPr>
+          <w:rFonts w:ascii="David" w:hAnsi="David" w:cs="David"/>
+          <w:b/>
+          <w:bCs/>
+        </w:rPr>
+        <w:t>improve the performance of an existing network</w:t>
+      </w:r>
+      <w:bookmarkEnd w:id="3"/>
+      <w:r>
+        <w:rPr>
+          <w:rFonts w:ascii="David" w:hAnsi="David" w:cs="David"/>
+        </w:rPr>
+        <w:t xml:space="preserve">. </w:t>
+      </w:r>
+    </w:p>
+    <w:p>
+      <w:pPr>
+        <w:spacing w:line="360" w:lineRule="auto"/>
+        <w:ind w:right="-2"/>
+        <w:jc w:val="both"/>
+        <w:rPr>
+          <w:rFonts w:ascii="David" w:hAnsi="David" w:cs="David"/>
+        </w:rPr>
+      </w:pPr>
+    </w:p>
+    <w:p>
+      <w:pPr>
+        <w:spacing w:line="360" w:lineRule="auto"/>
+        <w:ind w:right="-2"/>
+        <w:jc w:val="both"/>
+        <w:rPr>
+          <w:rFonts w:ascii="David" w:hAnsi="David" w:cs="David"/>
+        </w:rPr>
+      </w:pPr>
+      <w:proofErr w:type="spellStart"/>
+      <w:r>
+        <w:rPr>
+          <w:rFonts w:ascii="David" w:hAnsi="David" w:cs="David"/>
+          <w:color w:val="FF0000"/>
+        </w:rPr>
+        <w:t>Boubrima</w:t>
+      </w:r>
+      <w:proofErr w:type="spellEnd"/>
+      <w:r>
+        <w:rPr>
+          <w:rFonts w:ascii="David" w:hAnsi="David" w:cs="David"/>
+          <w:color w:val="FF0000"/>
+        </w:rPr>
+        <w:t xml:space="preserve"> 2018 – data assimilation </w:t>
+      </w:r>
+    </w:p>
+    <w:p>
+      <w:pPr>
+        <w:spacing w:line="360" w:lineRule="auto"/>
+        <w:ind w:right="-2"/>
+        <w:jc w:val="both"/>
+        <w:rPr>
+          <w:rFonts w:ascii="David" w:hAnsi="David" w:cs="David"/>
+        </w:rPr>
+      </w:pPr>
+    </w:p>
+    <w:p>
+      <w:pPr>
+        <w:spacing w:line="360" w:lineRule="auto"/>
+        <w:ind w:right="-2"/>
+        <w:jc w:val="both"/>
+        <w:rPr>
+          <w:rFonts w:ascii="David" w:hAnsi="David" w:cs="David"/>
+        </w:rPr>
+      </w:pPr>
+      <w:proofErr w:type="spellStart"/>
+      <w:r>
+        <w:rPr>
+          <w:rFonts w:ascii="David" w:hAnsi="David" w:cs="David"/>
+          <w:color w:val="FF0000"/>
+        </w:rPr>
+        <w:t>Boubrima</w:t>
+      </w:r>
+      <w:proofErr w:type="spellEnd"/>
+      <w:r>
+        <w:rPr>
+          <w:rFonts w:ascii="David" w:hAnsi="David" w:cs="David"/>
+          <w:color w:val="FF0000"/>
+        </w:rPr>
+        <w:t xml:space="preserve"> et. al. </w:t>
+      </w:r>
+      <w:r>
+        <w:rPr>
+          <w:rFonts w:ascii="David" w:hAnsi="David" w:cs="David"/>
+        </w:rPr>
+        <w:fldChar w:fldCharType="begin" w:fldLock="1"/>
+      </w:r>
+      <w:r>
+        <w:rPr>
+          <w:rFonts w:ascii="David" w:hAnsi="David" w:cs="David"/>
+        </w:rPr>
+        <w:instrText>ADDIN CSL_CITATION {"citationItems":[{"id":"ITEM-1","itemData":{"DOI":"10.1109/TWC.2017.2658601","ISSN":"15361276","abstract":"© 2002-2012 IEEE. Air pollution has become a major issue in the modern megalopolis because of industrial emissions and increasing urbanization along with traffic jams and the heating/cooling of buildings. Monitoring urban air quality is therefore required by municipalities and the civil society. Current monitoring systems rely on reference sensing stations that are precise but massive, costly, and, therefore, seldom. In this paper, we focus on an alternative or complementary approach, with a network of low cost and autonomic wireless sensors, aiming at a finer spatiotemporal granularity of sensing. Generic deployment models in the literature are not adapted to the stochastic nature of pollution sensing. Our main contribution is to design integer linear programming models that compute sensor deployments capturing both the coverage of pollution under time-varying weather conditions and the connectivity of the infrastructure. We evaluate our deployment models on a real data set of Greater London. We analyze the performance of the proposed models and show that our joint coverage and connectivity formulation is tight and compact, with a reasonable enough execution time. We also conduct extensive simulations to derive engineering insights for effective deployments of air pollution sensors in an urban environment.","author":[{"dropping-particle":"","family":"Boubrima","given":"Ahmed","non-dropping-particle":"","parse-names":false,"suffix":""},{"dropping-particle":"","family":"Bechkit","given":"Walid","non-dropping-particle":"","parse-names":false,"suffix":""},{"dropping-particle":"","family":"Rivano","given":"Herve","non-dropping-particle":"","parse-names":false,"suffix":""}],"container-title":"IEEE Transactions on Wireless Communications","id":"ITEM-1","issue":"5","issued":{"date-parts":[["2017"]]},"page":"2723-2735","publisher":"IEEE","title":"Optimal WSN Deployment Models for Air Pollution Monitoring","type":"article-journal","volume":"16"},"uris":["http://www.mendeley.com/documents/?uuid=d279863f-8871-4bad-951d-47cc058ef0c1"]}],"mendeley":{"formattedCitation":"[20]","plainTextFormattedCitation":"[20]","previouslyFormattedCitation":"[19]"},"properties":{"noteIndex":0},"schema":"https://github.com/citation-style-language/schema/raw/master/csl-citation.json"}</w:instrText>
+      </w:r>
+      <w:r>
+        <w:rPr>
+          <w:rFonts w:ascii="David" w:hAnsi="David" w:cs="David"/>
+        </w:rPr>
+        <w:fldChar w:fldCharType="separate"/>
+      </w:r>
+      <w:r>
+        <w:rPr>
+          <w:rFonts w:ascii="David" w:hAnsi="David" w:cs="David"/>
+          <w:noProof/>
+        </w:rPr>
+        <w:t>[20]</w:t>
+      </w:r>
+      <w:r>
+        <w:rPr>
+          <w:rFonts w:ascii="David" w:hAnsi="David" w:cs="David"/>
+        </w:rPr>
+        <w:fldChar w:fldCharType="end"/>
+      </w:r>
+      <w:r>
+        <w:rPr>
+          <w:rFonts w:ascii="David" w:hAnsi="David" w:cs="David"/>
+        </w:rPr>
+        <w:t xml:space="preserve"> designed a model for the deployment of sensors with the objective of </w:t>
+      </w:r>
+      <w:r>
+        <w:rPr>
+          <w:rFonts w:ascii="David" w:hAnsi="David" w:cs="David"/>
+          <w:b/>
+          <w:bCs/>
+        </w:rPr>
         <w:t>detecting threshold crossings</w:t>
       </w:r>
       <w:r>
@@ -8054,6 +8149,363 @@
       <w:pPr>
         <w:spacing w:line="360" w:lineRule="auto"/>
         <w:ind w:right="-2"/>
+        <w:rPr>
+          <w:rFonts w:ascii="David" w:hAnsi="David" w:cs="David"/>
+        </w:rPr>
+      </w:pPr>
+      <w:r>
+        <w:rPr>
+          <w:rFonts w:ascii="Calibri" w:hAnsi="Calibri" w:cs="Calibri"/>
+        </w:rPr>
+        <w:t>﻿</w:t>
+      </w:r>
+      <w:r>
+        <w:rPr>
+          <w:rFonts w:ascii="Calibri" w:hAnsi="Calibri" w:cs="Calibri"/>
+        </w:rPr>
+        <w:t xml:space="preserve">From </w:t>
+      </w:r>
+      <w:r>
+        <w:rPr>
+          <w:rFonts w:ascii="David" w:hAnsi="David" w:cs="David"/>
+        </w:rPr>
+        <w:t xml:space="preserve">Carter and </w:t>
+      </w:r>
+      <w:proofErr w:type="gramStart"/>
+      <w:r>
+        <w:rPr>
+          <w:rFonts w:ascii="David" w:hAnsi="David" w:cs="David"/>
+        </w:rPr>
+        <w:t xml:space="preserve">Ragade </w:t>
+      </w:r>
+      <w:r>
+        <w:rPr>
+          <w:rFonts w:ascii="David" w:hAnsi="David" w:cs="David"/>
+        </w:rPr>
+        <w:t>:</w:t>
+      </w:r>
+      <w:r>
+        <w:rPr>
+          <w:rFonts w:ascii="David" w:hAnsi="David" w:cs="David"/>
+          <w:color w:val="FF0000"/>
+        </w:rPr>
+        <w:t>To</w:t>
+      </w:r>
+      <w:proofErr w:type="gramEnd"/>
+      <w:r>
+        <w:rPr>
+          <w:rFonts w:ascii="David" w:hAnsi="David" w:cs="David"/>
+          <w:color w:val="FF0000"/>
+        </w:rPr>
+        <w:t xml:space="preserve"> solve the optimization problem, a number of algorithms</w:t>
+      </w:r>
+      <w:r>
+        <w:rPr>
+          <w:rFonts w:ascii="David" w:hAnsi="David" w:cs="David"/>
+          <w:color w:val="FF0000"/>
+        </w:rPr>
+        <w:t xml:space="preserve"> </w:t>
+      </w:r>
+      <w:r>
+        <w:rPr>
+          <w:rFonts w:ascii="David" w:hAnsi="David" w:cs="David"/>
+          <w:color w:val="FF0000"/>
+        </w:rPr>
+        <w:t>have been presented in literature [15], [16], [17]. It has been shown that optimal algorithms are not applicable due to the runtime required to find a solution [16]. Greedy heuristics have been proposed to lower the runtime for homogenous sensor deployments [8], [18]. It has been shown that evolutionary algorithms provide near-optimal results for heterogenous SDPs using GA and simulated annealing algorithms [5], [15], [16], [17].</w:t>
+      </w:r>
+    </w:p>
+    <w:p>
+      <w:pPr>
+        <w:spacing w:line="360" w:lineRule="auto"/>
+        <w:ind w:right="-2"/>
+        <w:jc w:val="both"/>
+        <w:rPr>
+          <w:rFonts w:ascii="David" w:hAnsi="David" w:cs="David"/>
+        </w:rPr>
+      </w:pPr>
+    </w:p>
+    <w:p>
+      <w:pPr>
+        <w:spacing w:line="360" w:lineRule="auto"/>
+        <w:ind w:right="-2"/>
+        <w:jc w:val="both"/>
+        <w:rPr>
+          <w:rFonts w:ascii="David" w:hAnsi="David" w:cs="David"/>
+        </w:rPr>
+      </w:pPr>
+      <w:r>
+        <w:rPr>
+          <w:rFonts w:ascii="David" w:hAnsi="David" w:cs="David"/>
+          <w:color w:val="FF0000"/>
+        </w:rPr>
+        <w:t xml:space="preserve">Berman </w:t>
+      </w:r>
+      <w:r>
+        <w:rPr>
+          <w:rFonts w:ascii="David" w:hAnsi="David" w:cs="David"/>
+          <w:color w:val="FF0000"/>
+        </w:rPr>
+        <w:t xml:space="preserve">et. al. </w:t>
+      </w:r>
+      <w:r>
+        <w:rPr>
+          <w:rFonts w:ascii="David" w:hAnsi="David" w:cs="David"/>
+        </w:rPr>
+        <w:fldChar w:fldCharType="begin" w:fldLock="1"/>
+      </w:r>
+      <w:r>
+        <w:rPr>
+          <w:rFonts w:ascii="David" w:hAnsi="David" w:cs="David"/>
+        </w:rPr>
+        <w:instrText xml:space="preserve">ADDIN CSL_CITATION {"citationItems":[{"id":"ITEM-1","itemData":{"DOI":"10.1038/s41370-018-0073-6","ISSN":"1559064X","abstract":"© 2018, Springer Nature America, Inc. Sampling campaign design is a crucial aspect of air pollution exposure studies. Selection of both monitor numbers and locations is important for maximizing measured information, while minimizing bias and costs. We developed a two-stage geostatistical-based method using pilot NO2 samples from Lanzhou, China with the goal of improving sample design decision-making, including monitor numbers and spatial pattern. In the first step, we evaluate how additional monitors change prediction precision through minimized kriging variance. This was assessed in a Monte Carlo fashion by adding up to 50 new monitors to our existing sites with assigned concentrations based on conditionally simulated NO2 surfaces. After identifying a number of additional sample sites, a second step evaluates their potential placement using a similar Monte Carlo scheme. Evaluations are based on prediction precision and accuracy. Costs are also considered in the analysis. It was determined that adding 28-locations to the existing Lanzhou NO2 sampling campaign captured 73.5% of the total kriged variance improvement and resulted in predictions that were on average within 10.9 </w:instrText>
+      </w:r>
+      <w:r>
+        <w:rPr>
+          <w:rFonts w:ascii="Calibri" w:hAnsi="Calibri" w:cs="Calibri"/>
+        </w:rPr>
+        <w:instrText>μ</w:instrText>
+      </w:r>
+      <w:r>
+        <w:rPr>
+          <w:rFonts w:ascii="David" w:hAnsi="David" w:cs="David"/>
+        </w:rPr>
+        <w:instrText>g/m3 of measured values, while using 56% of the potential budget. Additional monitor sites improved kriging variance in a nonlinear fashion. This method development allows for informed sampling design by quantifying prediction improvement (accuracy and precision) against the costs of monitor deployment.","author":[{"dropping-particle":"","family":"Berman","given":"J. D.","non-dropping-particle":"","parse-names":false,"suffix":""},{"dropping-particle":"","family":"Jin","given":"L.","non-dropping-particle":"","parse-names":false,"suffix":""},{"dropping-particle":"","family":"Bell","given":"M. L.","non-dropping-particle":"","parse-names":false,"suffix":""},{"dropping-particle":"","family":"Curriero","given":"F. C.","non-dropping-particle":"","parse-names":false,"suffix":""}],"container-title":"Journal of Exposure Science and Environmental Epidemiology","id":"ITEM-1","issue":"2","issued":{"date-parts":[["2019"]]},"page":"248-257","publisher":"Springer US","title":"Developing a geostatistical simulation method to inform the quantity and placement of new monitors for a follow-up air sampling campaign","type":"article-journal","volume":"29"},"uris":["http://www.mendeley.com/documents/?uuid=6ab5db14-2f96-4633-b4fb-edefffd8fc95"]}],"mendeley":{"formattedCitation":"[19]","plainTextFormattedCitation":"[19]"},"properties":{"noteIndex":0},"schema":"https://github.com/citation-style-language/schema/raw/master/csl-citation.json"}</w:instrText>
+      </w:r>
+      <w:r>
+        <w:rPr>
+          <w:rFonts w:ascii="David" w:hAnsi="David" w:cs="David"/>
+        </w:rPr>
+        <w:fldChar w:fldCharType="separate"/>
+      </w:r>
+      <w:r>
+        <w:rPr>
+          <w:rFonts w:ascii="David" w:hAnsi="David" w:cs="David"/>
+          <w:noProof/>
+        </w:rPr>
+        <w:t>[19]</w:t>
+      </w:r>
+      <w:r>
+        <w:rPr>
+          <w:rFonts w:ascii="David" w:hAnsi="David" w:cs="David"/>
+        </w:rPr>
+        <w:fldChar w:fldCharType="end"/>
+      </w:r>
+      <w:r>
+        <w:rPr>
+          <w:rFonts w:ascii="David" w:hAnsi="David" w:cs="David"/>
+        </w:rPr>
+        <w:t xml:space="preserve"> </w:t>
+      </w:r>
+      <w:r>
+        <w:rPr>
+          <w:rFonts w:ascii="David" w:hAnsi="David" w:cs="David"/>
+        </w:rPr>
+        <w:t xml:space="preserve">developed a </w:t>
+      </w:r>
+      <w:r>
+        <w:rPr>
+          <w:rFonts w:ascii="David" w:hAnsi="David" w:cs="David"/>
+        </w:rPr>
+        <w:t xml:space="preserve">geostatistical simulation method to find the best locations to place additional sensors in order to improve </w:t>
+      </w:r>
+      <w:r>
+        <w:rPr>
+          <w:rFonts w:ascii="David" w:hAnsi="David" w:cs="David"/>
+        </w:rPr>
+        <w:t xml:space="preserve">the performance of an existing network. </w:t>
+      </w:r>
+    </w:p>
+    <w:p>
+      <w:pPr>
+        <w:spacing w:line="360" w:lineRule="auto"/>
+        <w:ind w:right="-2"/>
+        <w:jc w:val="both"/>
+        <w:rPr>
+          <w:rFonts w:ascii="David" w:hAnsi="David" w:cs="David"/>
+        </w:rPr>
+      </w:pPr>
+    </w:p>
+    <w:p>
+      <w:pPr>
+        <w:spacing w:line="360" w:lineRule="auto"/>
+        <w:ind w:right="-2"/>
+        <w:jc w:val="both"/>
+        <w:rPr>
+          <w:rFonts w:ascii="David" w:hAnsi="David" w:cs="David"/>
+        </w:rPr>
+      </w:pPr>
+    </w:p>
+    <w:p>
+      <w:pPr>
+        <w:spacing w:line="360" w:lineRule="auto"/>
+        <w:ind w:right="-2"/>
+        <w:jc w:val="both"/>
+        <w:rPr>
+          <w:rFonts w:ascii="David" w:hAnsi="David" w:cs="David"/>
+        </w:rPr>
+      </w:pPr>
+      <w:proofErr w:type="spellStart"/>
+      <w:r>
+        <w:rPr>
+          <w:rFonts w:ascii="David" w:hAnsi="David" w:cs="David"/>
+          <w:color w:val="FF0000"/>
+        </w:rPr>
+        <w:t>Boubrima</w:t>
+      </w:r>
+      <w:proofErr w:type="spellEnd"/>
+      <w:r>
+        <w:rPr>
+          <w:rFonts w:ascii="David" w:hAnsi="David" w:cs="David"/>
+          <w:color w:val="FF0000"/>
+        </w:rPr>
+        <w:t xml:space="preserve"> 2018 – data assimilation </w:t>
+      </w:r>
+    </w:p>
+    <w:p>
+      <w:pPr>
+        <w:spacing w:line="360" w:lineRule="auto"/>
+        <w:ind w:right="-2"/>
+        <w:jc w:val="both"/>
+        <w:rPr>
+          <w:rFonts w:ascii="David" w:hAnsi="David" w:cs="David"/>
+        </w:rPr>
+      </w:pPr>
+    </w:p>
+    <w:p>
+      <w:pPr>
+        <w:spacing w:line="360" w:lineRule="auto"/>
+        <w:ind w:right="-2"/>
+        <w:jc w:val="both"/>
+        <w:rPr>
+          <w:rFonts w:ascii="David" w:hAnsi="David" w:cs="David"/>
+        </w:rPr>
+      </w:pPr>
+      <w:proofErr w:type="spellStart"/>
+      <w:r>
+        <w:rPr>
+          <w:rFonts w:ascii="David" w:hAnsi="David" w:cs="David"/>
+          <w:color w:val="FF0000"/>
+        </w:rPr>
+        <w:t>Boubrima</w:t>
+      </w:r>
+      <w:proofErr w:type="spellEnd"/>
+      <w:r>
+        <w:rPr>
+          <w:rFonts w:ascii="David" w:hAnsi="David" w:cs="David"/>
+          <w:color w:val="FF0000"/>
+        </w:rPr>
+        <w:t xml:space="preserve"> et. al. </w:t>
+      </w:r>
+      <w:r>
+        <w:rPr>
+          <w:rFonts w:ascii="David" w:hAnsi="David" w:cs="David"/>
+        </w:rPr>
+        <w:fldChar w:fldCharType="begin" w:fldLock="1"/>
+      </w:r>
+      <w:r>
+        <w:rPr>
+          <w:rFonts w:ascii="David" w:hAnsi="David" w:cs="David"/>
+        </w:rPr>
+        <w:instrText>ADDIN CSL_CITATION {"citationItems":[{"id":"ITEM-1","itemData":{"DOI":"10.1109/TWC.2017.2658601","ISSN":"15361276","abstract":"© 2002-2012 IEEE. Air pollution has become a major issue in the modern megalopolis because of industrial emissions and increasing urbanization along with traffic jams and the heating/cooling of buildings. Monitoring urban air quality is therefore required by municipalities and the civil society. Current monitoring systems rely on reference sensing stations that are precise but massive, costly, and, therefore, seldom. In this paper, we focus on an alternative or complementary approach, with a network of low cost and autonomic wireless sensors, aiming at a finer spatiotemporal granularity of sensing. Generic deployment models in the literature are not adapted to the stochastic nature of pollution sensing. Our main contribution is to design integer linear programming models that compute sensor deployments capturing both the coverage of pollution under time-varying weather conditions and the connectivity of the infrastructure. We evaluate our deployment models on a real data set of Greater London. We analyze the performance of the proposed models and show that our joint coverage and connectivity formulation is tight and compact, with a reasonable enough execution time. We also conduct extensive simulations to derive engineering insights for effective deployments of air pollution sensors in an urban environment.","author":[{"dropping-particle":"","family":"Boubrima","given":"Ahmed","non-dropping-particle":"","parse-names":false,"suffix":""},{"dropping-particle":"","family":"Bechkit","given":"Walid","non-dropping-particle":"","parse-names":false,"suffix":""},{"dropping-particle":"","family":"Rivano","given":"Herve","non-dropping-particle":"","parse-names":false,"suffix":""}],"container-title":"IEEE Transactions on Wireless Communications","id":"ITEM-1","issue":"5","issued":{"date-parts":[["2017"]]},"page":"2723-2735","publisher":"IEEE","title":"Optimal WSN Deployment Models for Air Pollution Monitoring","type":"article-journal","volume":"16"},"uris":["http://www.mendeley.com/documents/?uuid=d279863f-8871-4bad-951d-47cc058ef0c1"]}],"mendeley":{"formattedCitation":"[20]","plainTextFormattedCitation":"[20]","previouslyFormattedCitation":"[19]"},"properties":{"noteIndex":0},"schema":"https://github.com/citation-style-language/schema/raw/master/csl-citation.json"}</w:instrText>
+      </w:r>
+      <w:r>
+        <w:rPr>
+          <w:rFonts w:ascii="David" w:hAnsi="David" w:cs="David"/>
+        </w:rPr>
+        <w:fldChar w:fldCharType="separate"/>
+      </w:r>
+      <w:r>
+        <w:rPr>
+          <w:rFonts w:ascii="David" w:hAnsi="David" w:cs="David"/>
+          <w:noProof/>
+        </w:rPr>
+        <w:t>[20]</w:t>
+      </w:r>
+      <w:r>
+        <w:rPr>
+          <w:rFonts w:ascii="David" w:hAnsi="David" w:cs="David"/>
+        </w:rPr>
+        <w:fldChar w:fldCharType="end"/>
+      </w:r>
+      <w:r>
+        <w:rPr>
+          <w:rFonts w:ascii="David" w:hAnsi="David" w:cs="David"/>
+        </w:rPr>
+        <w:t xml:space="preserve"> </w:t>
+      </w:r>
+      <w:r>
+        <w:rPr>
+          <w:rFonts w:ascii="David" w:hAnsi="David" w:cs="David"/>
+        </w:rPr>
+        <w:t xml:space="preserve">designed a model for the deployment of sensors with the objective of </w:t>
+      </w:r>
+      <w:r>
+        <w:rPr>
+          <w:rFonts w:ascii="David" w:hAnsi="David" w:cs="David"/>
+          <w:b/>
+          <w:bCs/>
+        </w:rPr>
+        <w:t>detecting threshold crossings</w:t>
+      </w:r>
+      <w:r>
+        <w:rPr>
+          <w:rFonts w:ascii="David" w:hAnsi="David" w:cs="David"/>
+        </w:rPr>
+        <w:t xml:space="preserve"> in order to trigger </w:t>
+      </w:r>
+      <w:r>
+        <w:rPr>
+          <w:rFonts w:ascii="David" w:hAnsi="David" w:cs="David"/>
+        </w:rPr>
+        <w:t xml:space="preserve">an </w:t>
+      </w:r>
+      <w:r>
+        <w:rPr>
+          <w:rFonts w:ascii="David" w:hAnsi="David" w:cs="David"/>
+        </w:rPr>
+        <w:t>adequate alert</w:t>
+      </w:r>
+      <w:r>
+        <w:rPr>
+          <w:rFonts w:ascii="David" w:hAnsi="David" w:cs="David"/>
+        </w:rPr>
+        <w:t>.</w:t>
+      </w:r>
+    </w:p>
+    <w:p>
+      <w:pPr>
+        <w:spacing w:line="360" w:lineRule="auto"/>
+        <w:ind w:right="-2"/>
+        <w:jc w:val="both"/>
+        <w:rPr>
+          <w:rFonts w:ascii="David" w:hAnsi="David" w:cs="David"/>
+        </w:rPr>
+      </w:pPr>
+    </w:p>
+    <w:p>
+      <w:pPr>
+        <w:spacing w:line="360" w:lineRule="auto"/>
+        <w:ind w:right="-2"/>
+        <w:jc w:val="both"/>
+        <w:rPr>
+          <w:rFonts w:ascii="David" w:hAnsi="David" w:cs="David"/>
+        </w:rPr>
+      </w:pPr>
+    </w:p>
+    <w:p>
+      <w:pPr>
+        <w:spacing w:line="360" w:lineRule="auto"/>
+        <w:ind w:right="-2"/>
+        <w:jc w:val="both"/>
+        <w:rPr>
+          <w:rFonts w:ascii="David" w:hAnsi="David" w:cs="David"/>
+        </w:rPr>
+      </w:pPr>
+    </w:p>
+    <w:p>
+      <w:pPr>
+        <w:spacing w:line="360" w:lineRule="auto"/>
+        <w:ind w:right="-2"/>
         <w:jc w:val="both"/>
         <w:rPr>
           <w:rFonts w:ascii="David" w:hAnsi="David" w:cs="David"/>
@@ -8192,7 +8644,6 @@
         <w:rPr>
           <w:rFonts w:ascii="David" w:hAnsi="David" w:cs="David"/>
         </w:rPr>
-        <w:lastRenderedPageBreak/>
         <w:t xml:space="preserve">Either a mobile or a static network </w:t>
       </w:r>
       <w:r>
@@ -8996,7 +9447,6 @@
         <w:rPr>
           <w:rFonts w:ascii="David" w:hAnsi="David" w:cs="David"/>
         </w:rPr>
-        <w:lastRenderedPageBreak/>
         <w:t xml:space="preserve"> </w:t>
       </w:r>
     </w:p>
@@ -9449,6 +9899,7 @@
           <w:rFonts w:ascii="David" w:hAnsi="David" w:cs="David" w:hint="cs"/>
           <w:color w:val="000000"/>
         </w:rPr>
+        <w:lastRenderedPageBreak/>
         <w:t>Atmospheric transport and dispersion (ATD) modeling</w:t>
       </w:r>
       <w:r>
@@ -9927,15 +10378,7 @@
           <w:rFonts w:ascii="David" w:hAnsi="David" w:cs="David" w:hint="cs"/>
           <w:color w:val="000000"/>
         </w:rPr>
-        <w:t xml:space="preserve">advection-diffusion </w:t>
-      </w:r>
-      <w:r>
-        <w:rPr>
-          <w:rFonts w:ascii="David" w:hAnsi="David" w:cs="David" w:hint="cs"/>
-          <w:color w:val="000000"/>
-        </w:rPr>
-        <w:lastRenderedPageBreak/>
-        <w:t xml:space="preserve">equation </w:t>
+        <w:t xml:space="preserve">advection-diffusion equation </w:t>
       </w:r>
       <w:r>
         <w:rPr>
@@ -12178,7 +12621,6 @@
           <w:rFonts w:ascii="Calibri" w:hAnsi="Calibri" w:cs="Calibri"/>
           <w:color w:val="000000"/>
         </w:rPr>
-        <w:lastRenderedPageBreak/>
         <w:t>﻿</w:t>
       </w:r>
       <w:r>
@@ -13558,7 +14000,15 @@
           <w:rFonts w:ascii="David" w:hAnsi="David" w:cs="David" w:hint="cs"/>
           <w:color w:val="000000" w:themeColor="text1"/>
         </w:rPr>
-        <w:t xml:space="preserve"> in combination with the scalar mean wind speed</w:t>
+        <w:t xml:space="preserve"> in </w:t>
+      </w:r>
+      <w:r>
+        <w:rPr>
+          <w:rFonts w:ascii="David" w:hAnsi="David" w:cs="David" w:hint="cs"/>
+          <w:color w:val="000000" w:themeColor="text1"/>
+        </w:rPr>
+        <w:lastRenderedPageBreak/>
+        <w:t>combination with the scalar mean wind speed</w:t>
       </w:r>
       <w:r>
         <w:rPr>
@@ -14805,7 +15255,6 @@
           <w:rFonts w:ascii="David" w:hAnsi="David" w:cs="David" w:hint="cs"/>
           <w:color w:val="000000" w:themeColor="text1"/>
         </w:rPr>
-        <w:lastRenderedPageBreak/>
         <w:t>Turbulence is essentially the motions of the wind over the time scales smaller than the averaging time used to determine the mean wind. Turbulence consists of circular whirls or eddies of all possible directions that serve to disperse pollutants by mixing with air having lower pollutant concentrations. It is common to divide the causes of turbulence to mechanical turbulence</w:t>
       </w:r>
       <w:r>
@@ -15715,6 +16164,7 @@
           <w:bCs/>
           <w:color w:val="000000"/>
         </w:rPr>
+        <w:lastRenderedPageBreak/>
         <w:t>unstable</w:t>
       </w:r>
       <w:r>
@@ -16045,15 +16495,7 @@
           <w:rFonts w:ascii="David" w:hAnsi="David" w:cs="David" w:hint="cs"/>
           <w:color w:val="000000"/>
         </w:rPr>
-        <w:t xml:space="preserve">, close </w:t>
-      </w:r>
-      <w:r>
-        <w:rPr>
-          <w:rFonts w:ascii="David" w:hAnsi="David" w:cs="David" w:hint="cs"/>
-          <w:color w:val="000000"/>
-        </w:rPr>
-        <w:lastRenderedPageBreak/>
-        <w:t xml:space="preserve">to the </w:t>
+        <w:t xml:space="preserve">, close to the </w:t>
       </w:r>
       <w:r>
         <w:rPr>
@@ -16349,6 +16791,7 @@
           <w:noProof/>
           <w:color w:val="000000"/>
         </w:rPr>
+        <w:lastRenderedPageBreak/>
         <w:drawing>
           <wp:inline distT="0" distB="0" distL="0" distR="0" wp14:anchorId="22A61B9D" wp14:editId="743B967C">
             <wp:extent cx="3948416" cy="2450891"/>
@@ -16430,7 +16873,6 @@
           <w:bCs/>
           <w:color w:val="000000"/>
         </w:rPr>
-        <w:lastRenderedPageBreak/>
         <w:t>Evolutionary algorithms and Borg MOEA</w:t>
       </w:r>
     </w:p>
@@ -17632,6 +18074,7 @@
           <w:bCs/>
           <w:color w:val="000000"/>
         </w:rPr>
+        <w:lastRenderedPageBreak/>
         <w:t>Data</w:t>
       </w:r>
     </w:p>
@@ -18015,7 +18458,6 @@
         <w:rPr>
           <w:rFonts w:ascii="David" w:hAnsi="David" w:cs="David" w:hint="cs"/>
         </w:rPr>
-        <w:lastRenderedPageBreak/>
         <w:t xml:space="preserve">Let </w:t>
       </w:r>
       <m:oMath>
@@ -19499,7 +19941,15 @@
           <w:rFonts w:ascii="David" w:hAnsi="David" w:cs="David" w:hint="cs"/>
           <w:color w:val="000000" w:themeColor="text1"/>
         </w:rPr>
-        <w:t>two sets of active sources with different sizes {S}' and {S}"</w:t>
+        <w:t xml:space="preserve">two sets of active </w:t>
+      </w:r>
+      <w:r>
+        <w:rPr>
+          <w:rFonts w:ascii="David" w:hAnsi="David" w:cs="David" w:hint="cs"/>
+          <w:color w:val="000000" w:themeColor="text1"/>
+        </w:rPr>
+        <w:lastRenderedPageBreak/>
+        <w:t>sources with different sizes {S}' and {S}"</w:t>
       </w:r>
       <w:r>
         <w:rPr>
@@ -19959,15 +20409,7 @@
           <w:rFonts w:ascii="David" w:hAnsi="David" w:cs="David" w:hint="cs"/>
           <w:color w:val="000000" w:themeColor="text1"/>
         </w:rPr>
-        <w:t xml:space="preserve">For example, in the </w:t>
-      </w:r>
-      <w:r>
-        <w:rPr>
-          <w:rFonts w:ascii="David" w:hAnsi="David" w:cs="David" w:hint="cs"/>
-          <w:color w:val="000000" w:themeColor="text1"/>
-        </w:rPr>
-        <w:lastRenderedPageBreak/>
-        <w:t xml:space="preserve">case of 5 sources, 31 </w:t>
+        <w:t xml:space="preserve">For example, in the case of 5 sources, 31 </w:t>
       </w:r>
       <w:r>
         <w:rPr>
@@ -20965,6 +21407,7 @@
           <w:b/>
           <w:bCs/>
         </w:rPr>
+        <w:lastRenderedPageBreak/>
         <w:t>Technical description</w:t>
       </w:r>
       <w:r>
@@ -21389,7 +21832,6 @@
           <w:bCs/>
           <w:color w:val="000000"/>
         </w:rPr>
-        <w:lastRenderedPageBreak/>
         <w:t xml:space="preserve">Simulation </w:t>
       </w:r>
       <w:r>
@@ -22832,6 +23274,7 @@
           <w:color w:val="000000"/>
           <w:rtl/>
         </w:rPr>
+        <w:lastRenderedPageBreak/>
         <w:t xml:space="preserve">עבור נתונים </w:t>
       </w:r>
       <w:proofErr w:type="spellStart"/>
@@ -23104,7 +23547,6 @@
           <w:b/>
           <w:bCs/>
         </w:rPr>
-        <w:lastRenderedPageBreak/>
         <w:t xml:space="preserve">Initial results </w:t>
       </w:r>
     </w:p>
@@ -23664,7 +24106,6 @@
           <w:rFonts w:ascii="David" w:hAnsi="David" w:cs="David" w:hint="cs"/>
           <w:color w:val="000000"/>
         </w:rPr>
-        <w:lastRenderedPageBreak/>
         <w:t xml:space="preserve">Show pareto fronts of different sensors types. </w:t>
       </w:r>
     </w:p>
@@ -24236,7 +24677,6 @@
           <w:noProof/>
           <w:color w:val="FF0000"/>
         </w:rPr>
-        <w:lastRenderedPageBreak/>
         <w:drawing>
           <wp:inline distT="0" distB="0" distL="0" distR="0" wp14:anchorId="2725F3EB" wp14:editId="760B4972">
             <wp:extent cx="3468707" cy="2278505"/>
@@ -24296,6 +24736,7 @@
           <w:noProof/>
           <w:color w:val="000000"/>
         </w:rPr>
+        <w:lastRenderedPageBreak/>
         <w:drawing>
           <wp:inline distT="0" distB="0" distL="0" distR="0" wp14:anchorId="597C0BA7" wp14:editId="1BBDAAD7">
             <wp:extent cx="5759450" cy="4266565"/>
@@ -24599,6 +25040,7 @@
           <w:rtl/>
           <w:lang w:val="he-IL"/>
         </w:rPr>
+        <w:lastRenderedPageBreak/>
         <w:drawing>
           <wp:inline distT="0" distB="0" distL="0" distR="0" wp14:anchorId="617ABFF3" wp14:editId="164006A1">
             <wp:extent cx="5621311" cy="3125499"/>
@@ -28999,7 +29441,7 @@
 </file>
 
 <file path=customXml/itemProps1.xml><?xml version="1.0" encoding="utf-8"?>
-<ds:datastoreItem xmlns:ds="http://schemas.openxmlformats.org/officeDocument/2006/customXml" ds:itemID="{80E29A80-6381-CA4D-BAC3-60ED4BE60FC0}">
+<ds:datastoreItem xmlns:ds="http://schemas.openxmlformats.org/officeDocument/2006/customXml" ds:itemID="{C413667A-F2D9-6F4B-ADCC-69FD6A25286D}">
   <ds:schemaRefs>
     <ds:schemaRef ds:uri="http://schemas.openxmlformats.org/officeDocument/2006/bibliography"/>
   </ds:schemaRefs>

</xml_diff>

<commit_message>
middle of literature review 3
</commit_message>
<xml_diff>
--- a/RP_optimize_sensors_locations.docx
+++ b/RP_optimize_sensors_locations.docx
@@ -3100,51 +3100,43 @@
           <w:rFonts w:ascii="David" w:hAnsi="David" w:cs="David" w:hint="cs"/>
           <w:color w:val="000000"/>
         </w:rPr>
-        <w:t>) with measurements in monitoring locations and then use these variables as model predictors at unmonitored locations, and possibly as predictors in time as well (</w:t>
-      </w:r>
-      <w:r>
-        <w:rPr>
-          <w:rFonts w:ascii="David" w:hAnsi="David" w:cs="David"/>
-          <w:color w:val="FF0000"/>
-        </w:rPr>
-        <w:t>not sure</w:t>
-      </w:r>
-      <w:proofErr w:type="gramStart"/>
-      <w:r>
-        <w:rPr>
-          <w:rFonts w:ascii="David" w:hAnsi="David" w:cs="David" w:hint="cs"/>
-          <w:color w:val="FF0000"/>
-        </w:rPr>
-        <w:t>?</w:t>
-      </w:r>
-      <w:r>
-        <w:rPr>
-          <w:rFonts w:ascii="David" w:hAnsi="David" w:cs="David"/>
-          <w:color w:val="000000"/>
-        </w:rPr>
-        <w:t xml:space="preserve"> </w:t>
-      </w:r>
-      <w:r>
-        <w:rPr>
-          <w:rFonts w:ascii="David" w:hAnsi="David" w:cs="David"/>
-          <w:color w:val="FF0000"/>
-        </w:rPr>
-        <w:t>,</w:t>
-      </w:r>
-      <w:proofErr w:type="gramEnd"/>
-      <w:r>
-        <w:rPr>
-          <w:rFonts w:ascii="David" w:hAnsi="David" w:cs="David"/>
-          <w:color w:val="FF0000"/>
-        </w:rPr>
-        <w:t xml:space="preserve"> cite</w:t>
-      </w:r>
-      <w:r>
-        <w:rPr>
-          <w:rFonts w:ascii="David" w:hAnsi="David" w:cs="David" w:hint="cs"/>
-          <w:color w:val="000000"/>
-        </w:rPr>
-        <w:t>). Nevertheless, atmospheric transport and dispersion (ATD) models are the only models that can quantify the deterministic relationships between sources’ emissions and concentrations in space</w:t>
+        <w:t xml:space="preserve">) with measurements in monitoring locations and then use these variables as model predictors at unmonitored locations, and possibly as predictors in time as well </w:t>
+      </w:r>
+      <w:commentRangeStart w:id="2"/>
+      <w:r>
+        <w:rPr>
+          <w:rFonts w:ascii="David" w:hAnsi="David" w:cs="David" w:hint="cs"/>
+          <w:color w:val="000000"/>
+        </w:rPr>
+        <w:t>(</w:t>
+      </w:r>
+      <w:r>
+        <w:rPr>
+          <w:rFonts w:ascii="David" w:hAnsi="David" w:cs="David"/>
+          <w:color w:val="FF0000"/>
+        </w:rPr>
+        <w:t>cite</w:t>
+      </w:r>
+      <w:r>
+        <w:rPr>
+          <w:rFonts w:ascii="David" w:hAnsi="David" w:cs="David" w:hint="cs"/>
+          <w:color w:val="000000"/>
+        </w:rPr>
+        <w:t>)</w:t>
+      </w:r>
+      <w:commentRangeEnd w:id="2"/>
+      <w:r>
+        <w:rPr>
+          <w:rStyle w:val="CommentReference"/>
+        </w:rPr>
+        <w:commentReference w:id="2"/>
+      </w:r>
+      <w:r>
+        <w:rPr>
+          <w:rFonts w:ascii="David" w:hAnsi="David" w:cs="David" w:hint="cs"/>
+          <w:color w:val="000000"/>
+        </w:rPr>
+        <w:t>. Nevertheless, atmospheric transport and dispersion (ATD) models are the only models that can quantify the deterministic relationships between sources’ emissions and concentrations in space</w:t>
       </w:r>
       <w:r>
         <w:rPr>
@@ -6307,7 +6299,7 @@
           <w:rFonts w:ascii="David" w:hAnsi="David" w:cs="David"/>
         </w:rPr>
       </w:pPr>
-      <w:commentRangeStart w:id="2"/>
+      <w:commentRangeStart w:id="3"/>
       <w:r>
         <w:rPr>
           <w:rFonts w:ascii="David" w:hAnsi="David" w:cs="David" w:hint="cs"/>
@@ -6380,12 +6372,12 @@
         </w:rPr>
         <w:t>.</w:t>
       </w:r>
-      <w:commentRangeEnd w:id="2"/>
+      <w:commentRangeEnd w:id="3"/>
       <w:r>
         <w:rPr>
           <w:rStyle w:val="CommentReference"/>
         </w:rPr>
-        <w:commentReference w:id="2"/>
+        <w:commentReference w:id="3"/>
       </w:r>
       <w:r>
         <w:rPr>
@@ -7946,141 +7938,30 @@
       <w:r>
         <w:rPr>
           <w:rFonts w:ascii="David" w:hAnsi="David" w:cs="David"/>
+        </w:rPr>
+        <w:t>place</w:t>
+      </w:r>
+      <w:r>
+        <w:rPr>
+          <w:rFonts w:ascii="David" w:hAnsi="David" w:cs="David"/>
           <w:b/>
           <w:bCs/>
         </w:rPr>
-        <w:t>place additional sensors</w:t>
-      </w:r>
-      <w:r>
-        <w:rPr>
-          <w:rFonts w:ascii="David" w:hAnsi="David" w:cs="David"/>
-        </w:rPr>
-        <w:t xml:space="preserve"> in order to </w:t>
-      </w:r>
-      <w:bookmarkStart w:id="3" w:name="_GoBack"/>
+        <w:t xml:space="preserve"> additional </w:t>
+      </w:r>
       <w:r>
         <w:rPr>
           <w:rFonts w:ascii="David" w:hAnsi="David" w:cs="David"/>
           <w:b/>
           <w:bCs/>
         </w:rPr>
-        <w:t>improve the performance of an existing network</w:t>
-      </w:r>
-      <w:bookmarkEnd w:id="3"/>
-      <w:r>
-        <w:rPr>
-          <w:rFonts w:ascii="David" w:hAnsi="David" w:cs="David"/>
-        </w:rPr>
-        <w:t xml:space="preserve">. </w:t>
-      </w:r>
-    </w:p>
-    <w:p>
-      <w:pPr>
-        <w:spacing w:line="360" w:lineRule="auto"/>
-        <w:ind w:right="-2"/>
-        <w:jc w:val="both"/>
-        <w:rPr>
-          <w:rFonts w:ascii="David" w:hAnsi="David" w:cs="David"/>
-        </w:rPr>
-      </w:pPr>
-    </w:p>
-    <w:p>
-      <w:pPr>
-        <w:spacing w:line="360" w:lineRule="auto"/>
-        <w:ind w:right="-2"/>
-        <w:jc w:val="both"/>
-        <w:rPr>
-          <w:rFonts w:ascii="David" w:hAnsi="David" w:cs="David"/>
-        </w:rPr>
-      </w:pPr>
-      <w:proofErr w:type="spellStart"/>
-      <w:r>
-        <w:rPr>
-          <w:rFonts w:ascii="David" w:hAnsi="David" w:cs="David"/>
-          <w:color w:val="FF0000"/>
-        </w:rPr>
-        <w:t>Boubrima</w:t>
-      </w:r>
-      <w:proofErr w:type="spellEnd"/>
-      <w:r>
-        <w:rPr>
-          <w:rFonts w:ascii="David" w:hAnsi="David" w:cs="David"/>
-          <w:color w:val="FF0000"/>
-        </w:rPr>
-        <w:t xml:space="preserve"> 2018 – data assimilation </w:t>
-      </w:r>
-    </w:p>
-    <w:p>
-      <w:pPr>
-        <w:spacing w:line="360" w:lineRule="auto"/>
-        <w:ind w:right="-2"/>
-        <w:jc w:val="both"/>
-        <w:rPr>
-          <w:rFonts w:ascii="David" w:hAnsi="David" w:cs="David"/>
-        </w:rPr>
-      </w:pPr>
-    </w:p>
-    <w:p>
-      <w:pPr>
-        <w:spacing w:line="360" w:lineRule="auto"/>
-        <w:ind w:right="-2"/>
-        <w:jc w:val="both"/>
-        <w:rPr>
-          <w:rFonts w:ascii="David" w:hAnsi="David" w:cs="David"/>
-        </w:rPr>
-      </w:pPr>
-      <w:proofErr w:type="spellStart"/>
-      <w:r>
-        <w:rPr>
-          <w:rFonts w:ascii="David" w:hAnsi="David" w:cs="David"/>
-          <w:color w:val="FF0000"/>
-        </w:rPr>
-        <w:t>Boubrima</w:t>
-      </w:r>
-      <w:proofErr w:type="spellEnd"/>
-      <w:r>
-        <w:rPr>
-          <w:rFonts w:ascii="David" w:hAnsi="David" w:cs="David"/>
-          <w:color w:val="FF0000"/>
-        </w:rPr>
-        <w:t xml:space="preserve"> et. al. </w:t>
-      </w:r>
-      <w:r>
-        <w:rPr>
-          <w:rFonts w:ascii="David" w:hAnsi="David" w:cs="David"/>
-        </w:rPr>
-        <w:fldChar w:fldCharType="begin" w:fldLock="1"/>
-      </w:r>
-      <w:r>
-        <w:rPr>
-          <w:rFonts w:ascii="David" w:hAnsi="David" w:cs="David"/>
-        </w:rPr>
-        <w:instrText>ADDIN CSL_CITATION {"citationItems":[{"id":"ITEM-1","itemData":{"DOI":"10.1109/TWC.2017.2658601","ISSN":"15361276","abstract":"© 2002-2012 IEEE. Air pollution has become a major issue in the modern megalopolis because of industrial emissions and increasing urbanization along with traffic jams and the heating/cooling of buildings. Monitoring urban air quality is therefore required by municipalities and the civil society. Current monitoring systems rely on reference sensing stations that are precise but massive, costly, and, therefore, seldom. In this paper, we focus on an alternative or complementary approach, with a network of low cost and autonomic wireless sensors, aiming at a finer spatiotemporal granularity of sensing. Generic deployment models in the literature are not adapted to the stochastic nature of pollution sensing. Our main contribution is to design integer linear programming models that compute sensor deployments capturing both the coverage of pollution under time-varying weather conditions and the connectivity of the infrastructure. We evaluate our deployment models on a real data set of Greater London. We analyze the performance of the proposed models and show that our joint coverage and connectivity formulation is tight and compact, with a reasonable enough execution time. We also conduct extensive simulations to derive engineering insights for effective deployments of air pollution sensors in an urban environment.","author":[{"dropping-particle":"","family":"Boubrima","given":"Ahmed","non-dropping-particle":"","parse-names":false,"suffix":""},{"dropping-particle":"","family":"Bechkit","given":"Walid","non-dropping-particle":"","parse-names":false,"suffix":""},{"dropping-particle":"","family":"Rivano","given":"Herve","non-dropping-particle":"","parse-names":false,"suffix":""}],"container-title":"IEEE Transactions on Wireless Communications","id":"ITEM-1","issue":"5","issued":{"date-parts":[["2017"]]},"page":"2723-2735","publisher":"IEEE","title":"Optimal WSN Deployment Models for Air Pollution Monitoring","type":"article-journal","volume":"16"},"uris":["http://www.mendeley.com/documents/?uuid=d279863f-8871-4bad-951d-47cc058ef0c1"]}],"mendeley":{"formattedCitation":"[20]","plainTextFormattedCitation":"[20]","previouslyFormattedCitation":"[19]"},"properties":{"noteIndex":0},"schema":"https://github.com/citation-style-language/schema/raw/master/csl-citation.json"}</w:instrText>
-      </w:r>
-      <w:r>
-        <w:rPr>
-          <w:rFonts w:ascii="David" w:hAnsi="David" w:cs="David"/>
-        </w:rPr>
-        <w:fldChar w:fldCharType="separate"/>
-      </w:r>
-      <w:r>
-        <w:rPr>
-          <w:rFonts w:ascii="David" w:hAnsi="David" w:cs="David"/>
-          <w:noProof/>
-        </w:rPr>
-        <w:t>[20]</w:t>
-      </w:r>
-      <w:r>
-        <w:rPr>
-          <w:rFonts w:ascii="David" w:hAnsi="David" w:cs="David"/>
-        </w:rPr>
-        <w:fldChar w:fldCharType="end"/>
-      </w:r>
-      <w:r>
-        <w:rPr>
-          <w:rFonts w:ascii="David" w:hAnsi="David" w:cs="David"/>
-        </w:rPr>
-        <w:t xml:space="preserve"> designed a model for the deployment of sensors with the objective of </w:t>
+        <w:t>sensors</w:t>
+      </w:r>
+      <w:r>
+        <w:rPr>
+          <w:rFonts w:ascii="David" w:hAnsi="David" w:cs="David"/>
+        </w:rPr>
+        <w:t xml:space="preserve"> in order to </w:t>
       </w:r>
       <w:r>
         <w:rPr>
@@ -8088,71 +7969,164 @@
           <w:b/>
           <w:bCs/>
         </w:rPr>
-        <w:t>detecting threshold crossings</w:t>
-      </w:r>
-      <w:r>
-        <w:rPr>
-          <w:rFonts w:ascii="David" w:hAnsi="David" w:cs="David"/>
-        </w:rPr>
-        <w:t xml:space="preserve"> in order to trigger </w:t>
-      </w:r>
-      <w:r>
-        <w:rPr>
-          <w:rFonts w:ascii="David" w:hAnsi="David" w:cs="David"/>
-        </w:rPr>
-        <w:t xml:space="preserve">an </w:t>
-      </w:r>
-      <w:r>
-        <w:rPr>
-          <w:rFonts w:ascii="David" w:hAnsi="David" w:cs="David"/>
-        </w:rPr>
-        <w:t>adequate alert</w:t>
-      </w:r>
-      <w:r>
-        <w:rPr>
-          <w:rFonts w:ascii="David" w:hAnsi="David" w:cs="David"/>
-        </w:rPr>
-        <w:t>.</w:t>
-      </w:r>
-    </w:p>
-    <w:p>
-      <w:pPr>
-        <w:spacing w:line="360" w:lineRule="auto"/>
-        <w:ind w:right="-2"/>
-        <w:jc w:val="both"/>
-        <w:rPr>
-          <w:rFonts w:ascii="David" w:hAnsi="David" w:cs="David"/>
-        </w:rPr>
-      </w:pPr>
-    </w:p>
-    <w:p>
-      <w:pPr>
-        <w:spacing w:line="360" w:lineRule="auto"/>
-        <w:ind w:right="-2"/>
-        <w:jc w:val="both"/>
-        <w:rPr>
-          <w:rFonts w:ascii="David" w:hAnsi="David" w:cs="David"/>
-        </w:rPr>
-      </w:pPr>
-    </w:p>
-    <w:p>
-      <w:pPr>
-        <w:spacing w:line="360" w:lineRule="auto"/>
-        <w:ind w:right="-2"/>
-        <w:jc w:val="both"/>
-        <w:rPr>
-          <w:rFonts w:ascii="David" w:hAnsi="David" w:cs="David"/>
-        </w:rPr>
-      </w:pPr>
-    </w:p>
-    <w:p>
-      <w:pPr>
-        <w:spacing w:line="360" w:lineRule="auto"/>
-        <w:ind w:right="-2"/>
-        <w:rPr>
-          <w:rFonts w:ascii="David" w:hAnsi="David" w:cs="David"/>
-        </w:rPr>
-      </w:pPr>
+        <w:t>improve the performance of an existing network</w:t>
+      </w:r>
+      <w:r>
+        <w:rPr>
+          <w:rFonts w:ascii="David" w:hAnsi="David" w:cs="David"/>
+        </w:rPr>
+        <w:t xml:space="preserve">. </w:t>
+      </w:r>
+      <w:r>
+        <w:rPr>
+          <w:rFonts w:ascii="David" w:hAnsi="David" w:cs="David"/>
+        </w:rPr>
+        <w:t xml:space="preserve">The researchers used an associated measure of the </w:t>
+      </w:r>
+      <w:r>
+        <w:rPr>
+          <w:rFonts w:ascii="David" w:hAnsi="David" w:cs="David"/>
+        </w:rPr>
+        <w:t>k</w:t>
+      </w:r>
+      <w:r>
+        <w:rPr>
+          <w:rFonts w:ascii="David" w:hAnsi="David" w:cs="David"/>
+        </w:rPr>
+        <w:t>riging</w:t>
+      </w:r>
+      <w:r>
+        <w:rPr>
+          <w:rFonts w:ascii="David" w:hAnsi="David" w:cs="David"/>
+        </w:rPr>
+        <w:t xml:space="preserve"> interpolation</w:t>
+      </w:r>
+      <w:r>
+        <w:rPr>
+          <w:rFonts w:ascii="David" w:hAnsi="David" w:cs="David"/>
+        </w:rPr>
+        <w:t xml:space="preserve"> method</w:t>
+      </w:r>
+      <w:r>
+        <w:rPr>
+          <w:rFonts w:ascii="David" w:hAnsi="David" w:cs="David"/>
+        </w:rPr>
+        <w:t xml:space="preserve">, </w:t>
+      </w:r>
+      <w:r>
+        <w:rPr>
+          <w:rFonts w:ascii="David" w:hAnsi="David" w:cs="David"/>
+        </w:rPr>
+        <w:t>which considers the uncertainty of the</w:t>
+      </w:r>
+      <w:r>
+        <w:rPr>
+          <w:rFonts w:ascii="David" w:hAnsi="David" w:cs="David"/>
+        </w:rPr>
+        <w:t xml:space="preserve"> prediction</w:t>
+      </w:r>
+      <w:r>
+        <w:rPr>
+          <w:rFonts w:ascii="David" w:hAnsi="David" w:cs="David"/>
+        </w:rPr>
+        <w:t xml:space="preserve">. In the first step, they assessed how many </w:t>
+      </w:r>
+      <w:r>
+        <w:rPr>
+          <w:rFonts w:ascii="David" w:hAnsi="David" w:cs="David"/>
+        </w:rPr>
+        <w:t>sensors</w:t>
+      </w:r>
+      <w:r>
+        <w:rPr>
+          <w:rFonts w:ascii="David" w:hAnsi="David" w:cs="David"/>
+        </w:rPr>
+        <w:t xml:space="preserve"> to add to the given network, </w:t>
+      </w:r>
+      <w:r>
+        <w:rPr>
+          <w:rFonts w:ascii="David" w:hAnsi="David" w:cs="David"/>
+        </w:rPr>
+        <w:t xml:space="preserve">using a Monte Carlo approach </w:t>
+      </w:r>
+      <w:r>
+        <w:rPr>
+          <w:rFonts w:ascii="David" w:hAnsi="David" w:cs="David"/>
+        </w:rPr>
+        <w:t xml:space="preserve">which </w:t>
+      </w:r>
+      <w:r>
+        <w:rPr>
+          <w:rFonts w:ascii="David" w:hAnsi="David" w:cs="David"/>
+        </w:rPr>
+        <w:t xml:space="preserve">evaluated how </w:t>
+      </w:r>
+      <w:r>
+        <w:rPr>
+          <w:rFonts w:ascii="David" w:hAnsi="David" w:cs="David"/>
+        </w:rPr>
+        <w:t>additional monitors change prediction precision through minimized kriging variance</w:t>
+      </w:r>
+      <w:r>
+        <w:rPr>
+          <w:rFonts w:ascii="David" w:hAnsi="David" w:cs="David"/>
+        </w:rPr>
+        <w:t xml:space="preserve">. </w:t>
+      </w:r>
+      <w:r>
+        <w:rPr>
+          <w:rFonts w:ascii="David" w:hAnsi="David" w:cs="David"/>
+        </w:rPr>
+        <w:t xml:space="preserve">In the second step, they </w:t>
+      </w:r>
+      <w:r>
+        <w:rPr>
+          <w:rFonts w:ascii="David" w:hAnsi="David" w:cs="David"/>
+        </w:rPr>
+        <w:t xml:space="preserve">assessed </w:t>
+      </w:r>
+      <w:r>
+        <w:rPr>
+          <w:rFonts w:ascii="David" w:hAnsi="David" w:cs="David"/>
+        </w:rPr>
+        <w:t>where to place the new monitors</w:t>
+      </w:r>
+      <w:r>
+        <w:rPr>
+          <w:rFonts w:ascii="David" w:hAnsi="David" w:cs="David"/>
+        </w:rPr>
+        <w:t>,</w:t>
+      </w:r>
+      <w:r>
+        <w:rPr>
+          <w:rFonts w:ascii="David" w:hAnsi="David" w:cs="David"/>
+        </w:rPr>
+        <w:t xml:space="preserve"> </w:t>
+      </w:r>
+      <w:r>
+        <w:rPr>
+          <w:rFonts w:ascii="David" w:hAnsi="David" w:cs="David"/>
+        </w:rPr>
+        <w:t>using a similar Monte Carlo scheme</w:t>
+      </w:r>
+      <w:r>
+        <w:rPr>
+          <w:rFonts w:ascii="David" w:hAnsi="David" w:cs="David"/>
+        </w:rPr>
+        <w:t xml:space="preserve"> </w:t>
+      </w:r>
+      <w:r>
+        <w:rPr>
+          <w:rFonts w:ascii="David" w:hAnsi="David" w:cs="David"/>
+        </w:rPr>
+        <w:t>which</w:t>
+      </w:r>
+      <w:r>
+        <w:rPr>
+          <w:rFonts w:ascii="David" w:hAnsi="David" w:cs="David"/>
+        </w:rPr>
+        <w:t xml:space="preserve"> </w:t>
+      </w:r>
       <w:r>
         <w:rPr>
           <w:rFonts w:ascii="Calibri" w:hAnsi="Calibri" w:cs="Calibri"/>
@@ -8161,91 +8135,272 @@
       </w:r>
       <w:r>
         <w:rPr>
+          <w:rFonts w:ascii="David" w:hAnsi="David" w:cs="David"/>
+        </w:rPr>
+        <w:t>consider</w:t>
+      </w:r>
+      <w:r>
+        <w:rPr>
+          <w:rFonts w:ascii="David" w:hAnsi="David" w:cs="David"/>
+        </w:rPr>
+        <w:t>ed</w:t>
+      </w:r>
+      <w:r>
+        <w:rPr>
+          <w:rFonts w:ascii="David" w:hAnsi="David" w:cs="David"/>
+        </w:rPr>
+        <w:t xml:space="preserve"> locations that improved prediction uncertainty</w:t>
+      </w:r>
+      <w:r>
+        <w:rPr>
+          <w:rFonts w:ascii="David" w:hAnsi="David" w:cs="David"/>
+        </w:rPr>
+        <w:t xml:space="preserve"> and</w:t>
+      </w:r>
+      <w:r>
+        <w:rPr>
+          <w:rFonts w:ascii="David" w:hAnsi="David" w:cs="David"/>
+        </w:rPr>
+        <w:t xml:space="preserve"> provide</w:t>
+      </w:r>
+      <w:r>
+        <w:rPr>
+          <w:rFonts w:ascii="David" w:hAnsi="David" w:cs="David"/>
+        </w:rPr>
+        <w:t>d</w:t>
+      </w:r>
+      <w:r>
+        <w:rPr>
+          <w:rFonts w:ascii="David" w:hAnsi="David" w:cs="David"/>
+        </w:rPr>
+        <w:t xml:space="preserve"> high prediction accuracy.</w:t>
+      </w:r>
+      <w:r>
+        <w:rPr>
+          <w:rFonts w:ascii="David" w:hAnsi="David" w:cs="David"/>
+        </w:rPr>
+        <w:t xml:space="preserve"> Their method seems to require </w:t>
+      </w:r>
+      <w:r>
+        <w:rPr>
+          <w:rFonts w:ascii="David" w:hAnsi="David" w:cs="David"/>
+        </w:rPr>
+        <w:t xml:space="preserve">a </w:t>
+      </w:r>
+      <w:proofErr w:type="gramStart"/>
+      <w:r>
+        <w:rPr>
+          <w:rFonts w:ascii="David" w:hAnsi="David" w:cs="David"/>
+        </w:rPr>
+        <w:t xml:space="preserve">robust preliminary </w:t>
+      </w:r>
+      <w:r>
+        <w:rPr>
+          <w:rFonts w:ascii="David" w:hAnsi="David" w:cs="David"/>
+        </w:rPr>
+        <w:t>deployed sensors</w:t>
+      </w:r>
+      <w:proofErr w:type="gramEnd"/>
+      <w:r>
+        <w:rPr>
+          <w:rFonts w:ascii="David" w:hAnsi="David" w:cs="David"/>
+        </w:rPr>
+        <w:t xml:space="preserve">. In addition, it was  </w:t>
+      </w:r>
+    </w:p>
+    <w:p>
+      <w:pPr>
+        <w:spacing w:line="360" w:lineRule="auto"/>
+        <w:ind w:right="-2"/>
+        <w:jc w:val="both"/>
+        <w:rPr>
+          <w:rFonts w:ascii="David" w:hAnsi="David" w:cs="David"/>
+        </w:rPr>
+      </w:pPr>
+      <w:bookmarkStart w:id="4" w:name="_GoBack"/>
+      <w:bookmarkEnd w:id="4"/>
+    </w:p>
+    <w:p>
+      <w:pPr>
+        <w:pStyle w:val="ListParagraph"/>
+        <w:numPr>
+          <w:ilvl w:val="0"/>
+          <w:numId w:val="13"/>
+        </w:numPr>
+        <w:spacing w:line="360" w:lineRule="auto"/>
+        <w:ind w:right="-2"/>
+        <w:jc w:val="both"/>
+        <w:rPr>
+          <w:rFonts w:ascii="David" w:hAnsi="David" w:cs="David"/>
+        </w:rPr>
+      </w:pPr>
+      <w:r>
+        <w:rPr>
+          <w:rFonts w:ascii="David" w:hAnsi="David" w:cs="David"/>
+        </w:rPr>
+        <w:t>Their method did not provide simultaneous assessment of number of sensors and their placement, due to a substantial increase in computation time</w:t>
+      </w:r>
+    </w:p>
+    <w:p>
+      <w:pPr>
+        <w:pStyle w:val="ListParagraph"/>
+        <w:numPr>
+          <w:ilvl w:val="0"/>
+          <w:numId w:val="13"/>
+        </w:numPr>
+        <w:spacing w:line="360" w:lineRule="auto"/>
+        <w:ind w:right="-2"/>
+        <w:jc w:val="both"/>
+        <w:rPr>
+          <w:rFonts w:ascii="David" w:hAnsi="David" w:cs="David"/>
+        </w:rPr>
+      </w:pPr>
+      <w:r>
+        <w:rPr>
+          <w:rFonts w:ascii="David" w:hAnsi="David" w:cs="David"/>
+        </w:rPr>
+        <w:t>Their method uses</w:t>
+      </w:r>
+      <w:r>
+        <w:rPr>
+          <w:rFonts w:ascii="David" w:hAnsi="David" w:cs="David"/>
+        </w:rPr>
+        <w:t xml:space="preserve"> kriging to evaluate spatial interpolation</w:t>
+      </w:r>
+      <w:r>
+        <w:rPr>
+          <w:rFonts w:ascii="David" w:hAnsi="David" w:cs="David"/>
+        </w:rPr>
+        <w:t xml:space="preserve">, which </w:t>
+      </w:r>
+      <w:r>
+        <w:rPr>
+          <w:rFonts w:ascii="David" w:hAnsi="David" w:cs="David"/>
+        </w:rPr>
+        <w:t xml:space="preserve">requires a robust preliminary sample from the pilot sampling campaign. Small sample sizes may fail to capture the true spatial variability, which would be reflected with a poorly defined </w:t>
+      </w:r>
+      <w:proofErr w:type="spellStart"/>
+      <w:r>
+        <w:rPr>
+          <w:rFonts w:ascii="David" w:hAnsi="David" w:cs="David"/>
+        </w:rPr>
+        <w:t>semivariogram</w:t>
+      </w:r>
+      <w:proofErr w:type="spellEnd"/>
+      <w:r>
+        <w:rPr>
+          <w:rFonts w:ascii="David" w:hAnsi="David" w:cs="David"/>
+        </w:rPr>
+        <w:t xml:space="preserve"> structure. </w:t>
+      </w:r>
+    </w:p>
+    <w:p>
+      <w:pPr>
+        <w:pStyle w:val="ListParagraph"/>
+        <w:numPr>
+          <w:ilvl w:val="0"/>
+          <w:numId w:val="13"/>
+        </w:numPr>
+        <w:spacing w:line="360" w:lineRule="auto"/>
+        <w:ind w:right="-2"/>
+        <w:jc w:val="both"/>
+        <w:rPr>
+          <w:rFonts w:ascii="David" w:hAnsi="David" w:cs="David"/>
+        </w:rPr>
+      </w:pPr>
+      <w:r>
+        <w:rPr>
           <w:rFonts w:ascii="Calibri" w:hAnsi="Calibri" w:cs="Calibri"/>
         </w:rPr>
-        <w:t xml:space="preserve">From </w:t>
-      </w:r>
-      <w:r>
-        <w:rPr>
-          <w:rFonts w:ascii="David" w:hAnsi="David" w:cs="David"/>
-        </w:rPr>
-        <w:t xml:space="preserve">Carter and </w:t>
-      </w:r>
-      <w:proofErr w:type="gramStart"/>
-      <w:r>
-        <w:rPr>
-          <w:rFonts w:ascii="David" w:hAnsi="David" w:cs="David"/>
-        </w:rPr>
-        <w:t xml:space="preserve">Ragade </w:t>
-      </w:r>
-      <w:r>
-        <w:rPr>
-          <w:rFonts w:ascii="David" w:hAnsi="David" w:cs="David"/>
-        </w:rPr>
-        <w:t>:</w:t>
-      </w:r>
-      <w:r>
-        <w:rPr>
-          <w:rFonts w:ascii="David" w:hAnsi="David" w:cs="David"/>
-          <w:color w:val="FF0000"/>
-        </w:rPr>
-        <w:t>To</w:t>
-      </w:r>
-      <w:proofErr w:type="gramEnd"/>
-      <w:r>
-        <w:rPr>
-          <w:rFonts w:ascii="David" w:hAnsi="David" w:cs="David"/>
-          <w:color w:val="FF0000"/>
-        </w:rPr>
-        <w:t xml:space="preserve"> solve the optimization problem, a number of algorithms</w:t>
-      </w:r>
-      <w:r>
-        <w:rPr>
-          <w:rFonts w:ascii="David" w:hAnsi="David" w:cs="David"/>
-          <w:color w:val="FF0000"/>
-        </w:rPr>
-        <w:t xml:space="preserve"> </w:t>
-      </w:r>
-      <w:r>
-        <w:rPr>
-          <w:rFonts w:ascii="David" w:hAnsi="David" w:cs="David"/>
-          <w:color w:val="FF0000"/>
-        </w:rPr>
-        <w:t>have been presented in literature [15], [16], [17]. It has been shown that optimal algorithms are not applicable due to the runtime required to find a solution [16]. Greedy heuristics have been proposed to lower the runtime for homogenous sensor deployments [8], [18]. It has been shown that evolutionary algorithms provide near-optimal results for heterogenous SDPs using GA and simulated annealing algorithms [5], [15], [16], [17].</w:t>
-      </w:r>
-    </w:p>
-    <w:p>
-      <w:pPr>
-        <w:spacing w:line="360" w:lineRule="auto"/>
-        <w:ind w:right="-2"/>
-        <w:jc w:val="both"/>
-        <w:rPr>
-          <w:rFonts w:ascii="David" w:hAnsi="David" w:cs="David"/>
-        </w:rPr>
-      </w:pPr>
-    </w:p>
-    <w:p>
-      <w:pPr>
-        <w:spacing w:line="360" w:lineRule="auto"/>
-        <w:ind w:right="-2"/>
-        <w:jc w:val="both"/>
-        <w:rPr>
-          <w:rFonts w:ascii="David" w:hAnsi="David" w:cs="David"/>
-        </w:rPr>
-      </w:pPr>
-      <w:r>
-        <w:rPr>
-          <w:rFonts w:ascii="David" w:hAnsi="David" w:cs="David"/>
-          <w:color w:val="FF0000"/>
-        </w:rPr>
-        <w:t xml:space="preserve">Berman </w:t>
-      </w:r>
-      <w:r>
-        <w:rPr>
-          <w:rFonts w:ascii="David" w:hAnsi="David" w:cs="David"/>
-          <w:color w:val="FF0000"/>
-        </w:rPr>
-        <w:t xml:space="preserve">et. al. </w:t>
+        <w:t>﻿</w:t>
+      </w:r>
+      <w:r>
+        <w:rPr>
+          <w:rFonts w:ascii="David" w:hAnsi="David" w:cs="David"/>
+        </w:rPr>
+        <w:t xml:space="preserve">Our method was evaluated using a single dataset collected during the summer season, but it has been shown that spatial dependence may shift due to temporal trends </w:t>
+      </w:r>
+    </w:p>
+    <w:p>
+      <w:pPr>
+        <w:spacing w:line="360" w:lineRule="auto"/>
+        <w:ind w:right="-2"/>
+        <w:jc w:val="both"/>
+        <w:rPr>
+          <w:rFonts w:ascii="David" w:hAnsi="David" w:cs="David"/>
+        </w:rPr>
+      </w:pPr>
+    </w:p>
+    <w:p>
+      <w:pPr>
+        <w:spacing w:line="360" w:lineRule="auto"/>
+        <w:ind w:right="-2"/>
+        <w:jc w:val="both"/>
+        <w:rPr>
+          <w:rFonts w:ascii="David" w:hAnsi="David" w:cs="David"/>
+        </w:rPr>
+      </w:pPr>
+    </w:p>
+    <w:p>
+      <w:pPr>
+        <w:spacing w:line="360" w:lineRule="auto"/>
+        <w:ind w:right="-2"/>
+        <w:jc w:val="both"/>
+        <w:rPr>
+          <w:rFonts w:ascii="David" w:hAnsi="David" w:cs="David"/>
+        </w:rPr>
+      </w:pPr>
+      <w:proofErr w:type="spellStart"/>
+      <w:r>
+        <w:rPr>
+          <w:rFonts w:ascii="David" w:hAnsi="David" w:cs="David"/>
+          <w:color w:val="FF0000"/>
+        </w:rPr>
+        <w:t>Boubrima</w:t>
+      </w:r>
+      <w:proofErr w:type="spellEnd"/>
+      <w:r>
+        <w:rPr>
+          <w:rFonts w:ascii="David" w:hAnsi="David" w:cs="David"/>
+          <w:color w:val="FF0000"/>
+        </w:rPr>
+        <w:t xml:space="preserve"> 2018 – data assimilation </w:t>
+      </w:r>
+    </w:p>
+    <w:p>
+      <w:pPr>
+        <w:spacing w:line="360" w:lineRule="auto"/>
+        <w:ind w:right="-2"/>
+        <w:jc w:val="both"/>
+        <w:rPr>
+          <w:rFonts w:ascii="David" w:hAnsi="David" w:cs="David"/>
+        </w:rPr>
+      </w:pPr>
+    </w:p>
+    <w:p>
+      <w:pPr>
+        <w:spacing w:line="360" w:lineRule="auto"/>
+        <w:ind w:right="-2"/>
+        <w:jc w:val="both"/>
+        <w:rPr>
+          <w:rFonts w:ascii="David" w:hAnsi="David" w:cs="David"/>
+        </w:rPr>
+      </w:pPr>
+      <w:proofErr w:type="spellStart"/>
+      <w:r>
+        <w:rPr>
+          <w:rFonts w:ascii="David" w:hAnsi="David" w:cs="David"/>
+          <w:color w:val="FF0000"/>
+        </w:rPr>
+        <w:t>Boubrima</w:t>
+      </w:r>
+      <w:proofErr w:type="spellEnd"/>
+      <w:r>
+        <w:rPr>
+          <w:rFonts w:ascii="David" w:hAnsi="David" w:cs="David"/>
+          <w:color w:val="FF0000"/>
+        </w:rPr>
+        <w:t xml:space="preserve"> et. al. </w:t>
       </w:r>
       <w:r>
         <w:rPr>
@@ -8257,19 +8412,7 @@
         <w:rPr>
           <w:rFonts w:ascii="David" w:hAnsi="David" w:cs="David"/>
         </w:rPr>
-        <w:instrText xml:space="preserve">ADDIN CSL_CITATION {"citationItems":[{"id":"ITEM-1","itemData":{"DOI":"10.1038/s41370-018-0073-6","ISSN":"1559064X","abstract":"© 2018, Springer Nature America, Inc. Sampling campaign design is a crucial aspect of air pollution exposure studies. Selection of both monitor numbers and locations is important for maximizing measured information, while minimizing bias and costs. We developed a two-stage geostatistical-based method using pilot NO2 samples from Lanzhou, China with the goal of improving sample design decision-making, including monitor numbers and spatial pattern. In the first step, we evaluate how additional monitors change prediction precision through minimized kriging variance. This was assessed in a Monte Carlo fashion by adding up to 50 new monitors to our existing sites with assigned concentrations based on conditionally simulated NO2 surfaces. After identifying a number of additional sample sites, a second step evaluates their potential placement using a similar Monte Carlo scheme. Evaluations are based on prediction precision and accuracy. Costs are also considered in the analysis. It was determined that adding 28-locations to the existing Lanzhou NO2 sampling campaign captured 73.5% of the total kriged variance improvement and resulted in predictions that were on average within 10.9 </w:instrText>
-      </w:r>
-      <w:r>
-        <w:rPr>
-          <w:rFonts w:ascii="Calibri" w:hAnsi="Calibri" w:cs="Calibri"/>
-        </w:rPr>
-        <w:instrText>μ</w:instrText>
-      </w:r>
-      <w:r>
-        <w:rPr>
-          <w:rFonts w:ascii="David" w:hAnsi="David" w:cs="David"/>
-        </w:rPr>
-        <w:instrText>g/m3 of measured values, while using 56% of the potential budget. Additional monitor sites improved kriging variance in a nonlinear fashion. This method development allows for informed sampling design by quantifying prediction improvement (accuracy and precision) against the costs of monitor deployment.","author":[{"dropping-particle":"","family":"Berman","given":"J. D.","non-dropping-particle":"","parse-names":false,"suffix":""},{"dropping-particle":"","family":"Jin","given":"L.","non-dropping-particle":"","parse-names":false,"suffix":""},{"dropping-particle":"","family":"Bell","given":"M. L.","non-dropping-particle":"","parse-names":false,"suffix":""},{"dropping-particle":"","family":"Curriero","given":"F. C.","non-dropping-particle":"","parse-names":false,"suffix":""}],"container-title":"Journal of Exposure Science and Environmental Epidemiology","id":"ITEM-1","issue":"2","issued":{"date-parts":[["2019"]]},"page":"248-257","publisher":"Springer US","title":"Developing a geostatistical simulation method to inform the quantity and placement of new monitors for a follow-up air sampling campaign","type":"article-journal","volume":"29"},"uris":["http://www.mendeley.com/documents/?uuid=6ab5db14-2f96-4633-b4fb-edefffd8fc95"]}],"mendeley":{"formattedCitation":"[19]","plainTextFormattedCitation":"[19]"},"properties":{"noteIndex":0},"schema":"https://github.com/citation-style-language/schema/raw/master/csl-citation.json"}</w:instrText>
+        <w:instrText>ADDIN CSL_CITATION {"citationItems":[{"id":"ITEM-1","itemData":{"DOI":"10.1109/TWC.2017.2658601","ISSN":"15361276","abstract":"© 2002-2012 IEEE. Air pollution has become a major issue in the modern megalopolis because of industrial emissions and increasing urbanization along with traffic jams and the heating/cooling of buildings. Monitoring urban air quality is therefore required by municipalities and the civil society. Current monitoring systems rely on reference sensing stations that are precise but massive, costly, and, therefore, seldom. In this paper, we focus on an alternative or complementary approach, with a network of low cost and autonomic wireless sensors, aiming at a finer spatiotemporal granularity of sensing. Generic deployment models in the literature are not adapted to the stochastic nature of pollution sensing. Our main contribution is to design integer linear programming models that compute sensor deployments capturing both the coverage of pollution under time-varying weather conditions and the connectivity of the infrastructure. We evaluate our deployment models on a real data set of Greater London. We analyze the performance of the proposed models and show that our joint coverage and connectivity formulation is tight and compact, with a reasonable enough execution time. We also conduct extensive simulations to derive engineering insights for effective deployments of air pollution sensors in an urban environment.","author":[{"dropping-particle":"","family":"Boubrima","given":"Ahmed","non-dropping-particle":"","parse-names":false,"suffix":""},{"dropping-particle":"","family":"Bechkit","given":"Walid","non-dropping-particle":"","parse-names":false,"suffix":""},{"dropping-particle":"","family":"Rivano","given":"Herve","non-dropping-particle":"","parse-names":false,"suffix":""}],"container-title":"IEEE Transactions on Wireless Communications","id":"ITEM-1","issue":"5","issued":{"date-parts":[["2017"]]},"page":"2723-2735","publisher":"IEEE","title":"Optimal WSN Deployment Models for Air Pollution Monitoring","type":"article-journal","volume":"16"},"uris":["http://www.mendeley.com/documents/?uuid=d279863f-8871-4bad-951d-47cc058ef0c1"]}],"mendeley":{"formattedCitation":"[20]","plainTextFormattedCitation":"[20]","previouslyFormattedCitation":"[19]"},"properties":{"noteIndex":0},"schema":"https://github.com/citation-style-language/schema/raw/master/csl-citation.json"}</w:instrText>
       </w:r>
       <w:r>
         <w:rPr>
@@ -8282,7 +8425,7 @@
           <w:rFonts w:ascii="David" w:hAnsi="David" w:cs="David"/>
           <w:noProof/>
         </w:rPr>
-        <w:t>[19]</w:t>
+        <w:t>[20]</w:t>
       </w:r>
       <w:r>
         <w:rPr>
@@ -8294,150 +8437,7 @@
         <w:rPr>
           <w:rFonts w:ascii="David" w:hAnsi="David" w:cs="David"/>
         </w:rPr>
-        <w:t xml:space="preserve"> </w:t>
-      </w:r>
-      <w:r>
-        <w:rPr>
-          <w:rFonts w:ascii="David" w:hAnsi="David" w:cs="David"/>
-        </w:rPr>
-        <w:t xml:space="preserve">developed a </w:t>
-      </w:r>
-      <w:r>
-        <w:rPr>
-          <w:rFonts w:ascii="David" w:hAnsi="David" w:cs="David"/>
-        </w:rPr>
-        <w:t xml:space="preserve">geostatistical simulation method to find the best locations to place additional sensors in order to improve </w:t>
-      </w:r>
-      <w:r>
-        <w:rPr>
-          <w:rFonts w:ascii="David" w:hAnsi="David" w:cs="David"/>
-        </w:rPr>
-        <w:t xml:space="preserve">the performance of an existing network. </w:t>
-      </w:r>
-    </w:p>
-    <w:p>
-      <w:pPr>
-        <w:spacing w:line="360" w:lineRule="auto"/>
-        <w:ind w:right="-2"/>
-        <w:jc w:val="both"/>
-        <w:rPr>
-          <w:rFonts w:ascii="David" w:hAnsi="David" w:cs="David"/>
-        </w:rPr>
-      </w:pPr>
-    </w:p>
-    <w:p>
-      <w:pPr>
-        <w:spacing w:line="360" w:lineRule="auto"/>
-        <w:ind w:right="-2"/>
-        <w:jc w:val="both"/>
-        <w:rPr>
-          <w:rFonts w:ascii="David" w:hAnsi="David" w:cs="David"/>
-        </w:rPr>
-      </w:pPr>
-    </w:p>
-    <w:p>
-      <w:pPr>
-        <w:spacing w:line="360" w:lineRule="auto"/>
-        <w:ind w:right="-2"/>
-        <w:jc w:val="both"/>
-        <w:rPr>
-          <w:rFonts w:ascii="David" w:hAnsi="David" w:cs="David"/>
-        </w:rPr>
-      </w:pPr>
-      <w:proofErr w:type="spellStart"/>
-      <w:r>
-        <w:rPr>
-          <w:rFonts w:ascii="David" w:hAnsi="David" w:cs="David"/>
-          <w:color w:val="FF0000"/>
-        </w:rPr>
-        <w:t>Boubrima</w:t>
-      </w:r>
-      <w:proofErr w:type="spellEnd"/>
-      <w:r>
-        <w:rPr>
-          <w:rFonts w:ascii="David" w:hAnsi="David" w:cs="David"/>
-          <w:color w:val="FF0000"/>
-        </w:rPr>
-        <w:t xml:space="preserve"> 2018 – data assimilation </w:t>
-      </w:r>
-    </w:p>
-    <w:p>
-      <w:pPr>
-        <w:spacing w:line="360" w:lineRule="auto"/>
-        <w:ind w:right="-2"/>
-        <w:jc w:val="both"/>
-        <w:rPr>
-          <w:rFonts w:ascii="David" w:hAnsi="David" w:cs="David"/>
-        </w:rPr>
-      </w:pPr>
-    </w:p>
-    <w:p>
-      <w:pPr>
-        <w:spacing w:line="360" w:lineRule="auto"/>
-        <w:ind w:right="-2"/>
-        <w:jc w:val="both"/>
-        <w:rPr>
-          <w:rFonts w:ascii="David" w:hAnsi="David" w:cs="David"/>
-        </w:rPr>
-      </w:pPr>
-      <w:proofErr w:type="spellStart"/>
-      <w:r>
-        <w:rPr>
-          <w:rFonts w:ascii="David" w:hAnsi="David" w:cs="David"/>
-          <w:color w:val="FF0000"/>
-        </w:rPr>
-        <w:t>Boubrima</w:t>
-      </w:r>
-      <w:proofErr w:type="spellEnd"/>
-      <w:r>
-        <w:rPr>
-          <w:rFonts w:ascii="David" w:hAnsi="David" w:cs="David"/>
-          <w:color w:val="FF0000"/>
-        </w:rPr>
-        <w:t xml:space="preserve"> et. al. </w:t>
-      </w:r>
-      <w:r>
-        <w:rPr>
-          <w:rFonts w:ascii="David" w:hAnsi="David" w:cs="David"/>
-        </w:rPr>
-        <w:fldChar w:fldCharType="begin" w:fldLock="1"/>
-      </w:r>
-      <w:r>
-        <w:rPr>
-          <w:rFonts w:ascii="David" w:hAnsi="David" w:cs="David"/>
-        </w:rPr>
-        <w:instrText>ADDIN CSL_CITATION {"citationItems":[{"id":"ITEM-1","itemData":{"DOI":"10.1109/TWC.2017.2658601","ISSN":"15361276","abstract":"© 2002-2012 IEEE. Air pollution has become a major issue in the modern megalopolis because of industrial emissions and increasing urbanization along with traffic jams and the heating/cooling of buildings. Monitoring urban air quality is therefore required by municipalities and the civil society. Current monitoring systems rely on reference sensing stations that are precise but massive, costly, and, therefore, seldom. In this paper, we focus on an alternative or complementary approach, with a network of low cost and autonomic wireless sensors, aiming at a finer spatiotemporal granularity of sensing. Generic deployment models in the literature are not adapted to the stochastic nature of pollution sensing. Our main contribution is to design integer linear programming models that compute sensor deployments capturing both the coverage of pollution under time-varying weather conditions and the connectivity of the infrastructure. We evaluate our deployment models on a real data set of Greater London. We analyze the performance of the proposed models and show that our joint coverage and connectivity formulation is tight and compact, with a reasonable enough execution time. We also conduct extensive simulations to derive engineering insights for effective deployments of air pollution sensors in an urban environment.","author":[{"dropping-particle":"","family":"Boubrima","given":"Ahmed","non-dropping-particle":"","parse-names":false,"suffix":""},{"dropping-particle":"","family":"Bechkit","given":"Walid","non-dropping-particle":"","parse-names":false,"suffix":""},{"dropping-particle":"","family":"Rivano","given":"Herve","non-dropping-particle":"","parse-names":false,"suffix":""}],"container-title":"IEEE Transactions on Wireless Communications","id":"ITEM-1","issue":"5","issued":{"date-parts":[["2017"]]},"page":"2723-2735","publisher":"IEEE","title":"Optimal WSN Deployment Models for Air Pollution Monitoring","type":"article-journal","volume":"16"},"uris":["http://www.mendeley.com/documents/?uuid=d279863f-8871-4bad-951d-47cc058ef0c1"]}],"mendeley":{"formattedCitation":"[20]","plainTextFormattedCitation":"[20]","previouslyFormattedCitation":"[19]"},"properties":{"noteIndex":0},"schema":"https://github.com/citation-style-language/schema/raw/master/csl-citation.json"}</w:instrText>
-      </w:r>
-      <w:r>
-        <w:rPr>
-          <w:rFonts w:ascii="David" w:hAnsi="David" w:cs="David"/>
-        </w:rPr>
-        <w:fldChar w:fldCharType="separate"/>
-      </w:r>
-      <w:r>
-        <w:rPr>
-          <w:rFonts w:ascii="David" w:hAnsi="David" w:cs="David"/>
-          <w:noProof/>
-        </w:rPr>
-        <w:t>[20]</w:t>
-      </w:r>
-      <w:r>
-        <w:rPr>
-          <w:rFonts w:ascii="David" w:hAnsi="David" w:cs="David"/>
-        </w:rPr>
-        <w:fldChar w:fldCharType="end"/>
-      </w:r>
-      <w:r>
-        <w:rPr>
-          <w:rFonts w:ascii="David" w:hAnsi="David" w:cs="David"/>
-        </w:rPr>
-        <w:t xml:space="preserve"> </w:t>
-      </w:r>
-      <w:r>
-        <w:rPr>
-          <w:rFonts w:ascii="David" w:hAnsi="David" w:cs="David"/>
-        </w:rPr>
-        <w:t xml:space="preserve">designed a model for the deployment of sensors with the objective of </w:t>
+        <w:t xml:space="preserve"> designed a model for the deployment of sensors with the objective of </w:t>
       </w:r>
       <w:r>
         <w:rPr>
@@ -8506,11 +8506,380 @@
       <w:pPr>
         <w:spacing w:line="360" w:lineRule="auto"/>
         <w:ind w:right="-2"/>
-        <w:jc w:val="both"/>
-        <w:rPr>
-          <w:rFonts w:ascii="David" w:hAnsi="David" w:cs="David"/>
-        </w:rPr>
-      </w:pPr>
+        <w:rPr>
+          <w:rFonts w:ascii="David" w:hAnsi="David" w:cs="David"/>
+        </w:rPr>
+      </w:pPr>
+      <w:r>
+        <w:rPr>
+          <w:rFonts w:ascii="Calibri" w:hAnsi="Calibri" w:cs="Calibri"/>
+        </w:rPr>
+        <w:t>﻿</w:t>
+      </w:r>
+      <w:r>
+        <w:rPr>
+          <w:rFonts w:ascii="Calibri" w:hAnsi="Calibri" w:cs="Calibri"/>
+        </w:rPr>
+        <w:t xml:space="preserve">From </w:t>
+      </w:r>
+      <w:r>
+        <w:rPr>
+          <w:rFonts w:ascii="David" w:hAnsi="David" w:cs="David"/>
+        </w:rPr>
+        <w:t xml:space="preserve">Carter and </w:t>
+      </w:r>
+      <w:proofErr w:type="gramStart"/>
+      <w:r>
+        <w:rPr>
+          <w:rFonts w:ascii="David" w:hAnsi="David" w:cs="David"/>
+        </w:rPr>
+        <w:t xml:space="preserve">Ragade </w:t>
+      </w:r>
+      <w:r>
+        <w:rPr>
+          <w:rFonts w:ascii="David" w:hAnsi="David" w:cs="David"/>
+        </w:rPr>
+        <w:t>:</w:t>
+      </w:r>
+      <w:r>
+        <w:rPr>
+          <w:rFonts w:ascii="David" w:hAnsi="David" w:cs="David"/>
+          <w:color w:val="FF0000"/>
+        </w:rPr>
+        <w:t>To</w:t>
+      </w:r>
+      <w:proofErr w:type="gramEnd"/>
+      <w:r>
+        <w:rPr>
+          <w:rFonts w:ascii="David" w:hAnsi="David" w:cs="David"/>
+          <w:color w:val="FF0000"/>
+        </w:rPr>
+        <w:t xml:space="preserve"> solve the optimization problem, a number of algorithms</w:t>
+      </w:r>
+      <w:r>
+        <w:rPr>
+          <w:rFonts w:ascii="David" w:hAnsi="David" w:cs="David"/>
+          <w:color w:val="FF0000"/>
+        </w:rPr>
+        <w:t xml:space="preserve"> </w:t>
+      </w:r>
+      <w:r>
+        <w:rPr>
+          <w:rFonts w:ascii="David" w:hAnsi="David" w:cs="David"/>
+          <w:color w:val="FF0000"/>
+        </w:rPr>
+        <w:t>have been presented in literature [15], [16], [17]. It has been shown that optimal algorithms are not applicable due to the runtime required to find a solution [16]. Greedy heuristics have been proposed to lower the runtime for homogenous sensor deployments [8], [18]. It has been shown that evolutionary algorithms provide near-optimal results for heterogenous SDPs using GA and simulated annealing algorithms [5], [15], [16], [17].</w:t>
+      </w:r>
+    </w:p>
+    <w:p>
+      <w:pPr>
+        <w:spacing w:line="360" w:lineRule="auto"/>
+        <w:ind w:right="-2"/>
+        <w:jc w:val="both"/>
+        <w:rPr>
+          <w:rFonts w:ascii="David" w:hAnsi="David" w:cs="David"/>
+        </w:rPr>
+      </w:pPr>
+    </w:p>
+    <w:p>
+      <w:pPr>
+        <w:spacing w:line="360" w:lineRule="auto"/>
+        <w:ind w:right="-2"/>
+        <w:jc w:val="both"/>
+        <w:rPr>
+          <w:rFonts w:ascii="David" w:hAnsi="David" w:cs="David"/>
+        </w:rPr>
+      </w:pPr>
+      <w:r>
+        <w:rPr>
+          <w:rFonts w:ascii="David" w:hAnsi="David" w:cs="David"/>
+          <w:color w:val="FF0000"/>
+        </w:rPr>
+        <w:t xml:space="preserve">Berman </w:t>
+      </w:r>
+      <w:r>
+        <w:rPr>
+          <w:rFonts w:ascii="David" w:hAnsi="David" w:cs="David"/>
+          <w:color w:val="FF0000"/>
+        </w:rPr>
+        <w:t xml:space="preserve">et. al. </w:t>
+      </w:r>
+      <w:r>
+        <w:rPr>
+          <w:rFonts w:ascii="David" w:hAnsi="David" w:cs="David"/>
+        </w:rPr>
+        <w:fldChar w:fldCharType="begin" w:fldLock="1"/>
+      </w:r>
+      <w:r>
+        <w:rPr>
+          <w:rFonts w:ascii="David" w:hAnsi="David" w:cs="David"/>
+        </w:rPr>
+        <w:instrText xml:space="preserve">ADDIN CSL_CITATION {"citationItems":[{"id":"ITEM-1","itemData":{"DOI":"10.1038/s41370-018-0073-6","ISSN":"1559064X","abstract":"© 2018, Springer Nature America, Inc. Sampling campaign design is a crucial aspect of air pollution exposure studies. Selection of both monitor numbers and locations is important for maximizing measured information, while minimizing bias and costs. We developed a two-stage geostatistical-based method using pilot NO2 samples from Lanzhou, China with the goal of improving sample design decision-making, including monitor numbers and spatial pattern. In the first step, we evaluate how additional monitors change prediction precision through minimized kriging variance. This was assessed in a Monte Carlo fashion by adding up to 50 new monitors to our existing sites with assigned concentrations based on conditionally simulated NO2 surfaces. After identifying a number of additional sample sites, a second step evaluates their potential placement using a similar Monte Carlo scheme. Evaluations are based on prediction precision and accuracy. Costs are also considered in the analysis. It was determined that adding 28-locations to the existing Lanzhou NO2 sampling campaign captured 73.5% of the total kriged variance improvement and resulted in predictions that were on average within 10.9 </w:instrText>
+      </w:r>
+      <w:r>
+        <w:rPr>
+          <w:rFonts w:ascii="Calibri" w:hAnsi="Calibri" w:cs="Calibri"/>
+        </w:rPr>
+        <w:instrText>μ</w:instrText>
+      </w:r>
+      <w:r>
+        <w:rPr>
+          <w:rFonts w:ascii="David" w:hAnsi="David" w:cs="David"/>
+        </w:rPr>
+        <w:instrText>g/m3 of measured values, while using 56% of the potential budget. Additional monitor sites improved kriging variance in a nonlinear fashion. This method development allows for informed sampling design by quantifying prediction improvement (accuracy and precision) against the costs of monitor deployment.","author":[{"dropping-particle":"","family":"Berman","given":"J. D.","non-dropping-particle":"","parse-names":false,"suffix":""},{"dropping-particle":"","family":"Jin","given":"L.","non-dropping-particle":"","parse-names":false,"suffix":""},{"dropping-particle":"","family":"Bell","given":"M. L.","non-dropping-particle":"","parse-names":false,"suffix":""},{"dropping-particle":"","family":"Curriero","given":"F. C.","non-dropping-particle":"","parse-names":false,"suffix":""}],"container-title":"Journal of Exposure Science and Environmental Epidemiology","id":"ITEM-1","issue":"2","issued":{"date-parts":[["2019"]]},"page":"248-257","publisher":"Springer US","title":"Developing a geostatistical simulation method to inform the quantity and placement of new monitors for a follow-up air sampling campaign","type":"article-journal","volume":"29"},"uris":["http://www.mendeley.com/documents/?uuid=6ab5db14-2f96-4633-b4fb-edefffd8fc95"]}],"mendeley":{"formattedCitation":"[19]","plainTextFormattedCitation":"[19]"},"properties":{"noteIndex":0},"schema":"https://github.com/citation-style-language/schema/raw/master/csl-citation.json"}</w:instrText>
+      </w:r>
+      <w:r>
+        <w:rPr>
+          <w:rFonts w:ascii="David" w:hAnsi="David" w:cs="David"/>
+        </w:rPr>
+        <w:fldChar w:fldCharType="separate"/>
+      </w:r>
+      <w:r>
+        <w:rPr>
+          <w:rFonts w:ascii="David" w:hAnsi="David" w:cs="David"/>
+          <w:noProof/>
+        </w:rPr>
+        <w:t>[19]</w:t>
+      </w:r>
+      <w:r>
+        <w:rPr>
+          <w:rFonts w:ascii="David" w:hAnsi="David" w:cs="David"/>
+        </w:rPr>
+        <w:fldChar w:fldCharType="end"/>
+      </w:r>
+      <w:r>
+        <w:rPr>
+          <w:rFonts w:ascii="David" w:hAnsi="David" w:cs="David"/>
+        </w:rPr>
+        <w:t xml:space="preserve"> </w:t>
+      </w:r>
+      <w:r>
+        <w:rPr>
+          <w:rFonts w:ascii="David" w:hAnsi="David" w:cs="David"/>
+        </w:rPr>
+        <w:t xml:space="preserve">developed a </w:t>
+      </w:r>
+      <w:r>
+        <w:rPr>
+          <w:rFonts w:ascii="David" w:hAnsi="David" w:cs="David"/>
+        </w:rPr>
+        <w:t xml:space="preserve">geostatistical simulation method to find the best locations to place additional sensors in order to improve </w:t>
+      </w:r>
+      <w:r>
+        <w:rPr>
+          <w:rFonts w:ascii="David" w:hAnsi="David" w:cs="David"/>
+        </w:rPr>
+        <w:t xml:space="preserve">the performance of an existing network. </w:t>
+      </w:r>
+    </w:p>
+    <w:p>
+      <w:pPr>
+        <w:spacing w:line="360" w:lineRule="auto"/>
+        <w:ind w:right="-2"/>
+        <w:jc w:val="both"/>
+        <w:rPr>
+          <w:rFonts w:ascii="David" w:hAnsi="David" w:cs="David"/>
+        </w:rPr>
+      </w:pPr>
+    </w:p>
+    <w:p>
+      <w:pPr>
+        <w:spacing w:line="360" w:lineRule="auto"/>
+        <w:ind w:right="-2"/>
+        <w:jc w:val="both"/>
+        <w:rPr>
+          <w:rFonts w:ascii="David" w:hAnsi="David" w:cs="David"/>
+        </w:rPr>
+      </w:pPr>
+    </w:p>
+    <w:p>
+      <w:pPr>
+        <w:spacing w:line="360" w:lineRule="auto"/>
+        <w:ind w:right="-2"/>
+        <w:jc w:val="both"/>
+        <w:rPr>
+          <w:rFonts w:ascii="David" w:hAnsi="David" w:cs="David"/>
+        </w:rPr>
+      </w:pPr>
+      <w:proofErr w:type="spellStart"/>
+      <w:r>
+        <w:rPr>
+          <w:rFonts w:ascii="David" w:hAnsi="David" w:cs="David"/>
+          <w:color w:val="FF0000"/>
+        </w:rPr>
+        <w:t>Boubrima</w:t>
+      </w:r>
+      <w:proofErr w:type="spellEnd"/>
+      <w:r>
+        <w:rPr>
+          <w:rFonts w:ascii="David" w:hAnsi="David" w:cs="David"/>
+          <w:color w:val="FF0000"/>
+        </w:rPr>
+        <w:t xml:space="preserve"> 2018 – data assimilation </w:t>
+      </w:r>
+    </w:p>
+    <w:p>
+      <w:pPr>
+        <w:spacing w:line="360" w:lineRule="auto"/>
+        <w:ind w:right="-2"/>
+        <w:jc w:val="both"/>
+        <w:rPr>
+          <w:rFonts w:ascii="David" w:hAnsi="David" w:cs="David"/>
+        </w:rPr>
+      </w:pPr>
+    </w:p>
+    <w:p>
+      <w:pPr>
+        <w:spacing w:line="360" w:lineRule="auto"/>
+        <w:ind w:right="-2"/>
+        <w:jc w:val="both"/>
+        <w:rPr>
+          <w:rFonts w:ascii="David" w:hAnsi="David" w:cs="David"/>
+        </w:rPr>
+      </w:pPr>
+      <w:proofErr w:type="spellStart"/>
+      <w:r>
+        <w:rPr>
+          <w:rFonts w:ascii="David" w:hAnsi="David" w:cs="David"/>
+          <w:color w:val="FF0000"/>
+        </w:rPr>
+        <w:t>Boubrima</w:t>
+      </w:r>
+      <w:proofErr w:type="spellEnd"/>
+      <w:r>
+        <w:rPr>
+          <w:rFonts w:ascii="David" w:hAnsi="David" w:cs="David"/>
+          <w:color w:val="FF0000"/>
+        </w:rPr>
+        <w:t xml:space="preserve"> et. al. </w:t>
+      </w:r>
+      <w:r>
+        <w:rPr>
+          <w:rFonts w:ascii="David" w:hAnsi="David" w:cs="David"/>
+        </w:rPr>
+        <w:fldChar w:fldCharType="begin" w:fldLock="1"/>
+      </w:r>
+      <w:r>
+        <w:rPr>
+          <w:rFonts w:ascii="David" w:hAnsi="David" w:cs="David"/>
+        </w:rPr>
+        <w:instrText>ADDIN CSL_CITATION {"citationItems":[{"id":"ITEM-1","itemData":{"DOI":"10.1109/TWC.2017.2658601","ISSN":"15361276","abstract":"© 2002-2012 IEEE. Air pollution has become a major issue in the modern megalopolis because of industrial emissions and increasing urbanization along with traffic jams and the heating/cooling of buildings. Monitoring urban air quality is therefore required by municipalities and the civil society. Current monitoring systems rely on reference sensing stations that are precise but massive, costly, and, therefore, seldom. In this paper, we focus on an alternative or complementary approach, with a network of low cost and autonomic wireless sensors, aiming at a finer spatiotemporal granularity of sensing. Generic deployment models in the literature are not adapted to the stochastic nature of pollution sensing. Our main contribution is to design integer linear programming models that compute sensor deployments capturing both the coverage of pollution under time-varying weather conditions and the connectivity of the infrastructure. We evaluate our deployment models on a real data set of Greater London. We analyze the performance of the proposed models and show that our joint coverage and connectivity formulation is tight and compact, with a reasonable enough execution time. We also conduct extensive simulations to derive engineering insights for effective deployments of air pollution sensors in an urban environment.","author":[{"dropping-particle":"","family":"Boubrima","given":"Ahmed","non-dropping-particle":"","parse-names":false,"suffix":""},{"dropping-particle":"","family":"Bechkit","given":"Walid","non-dropping-particle":"","parse-names":false,"suffix":""},{"dropping-particle":"","family":"Rivano","given":"Herve","non-dropping-particle":"","parse-names":false,"suffix":""}],"container-title":"IEEE Transactions on Wireless Communications","id":"ITEM-1","issue":"5","issued":{"date-parts":[["2017"]]},"page":"2723-2735","publisher":"IEEE","title":"Optimal WSN Deployment Models for Air Pollution Monitoring","type":"article-journal","volume":"16"},"uris":["http://www.mendeley.com/documents/?uuid=d279863f-8871-4bad-951d-47cc058ef0c1"]}],"mendeley":{"formattedCitation":"[20]","plainTextFormattedCitation":"[20]","previouslyFormattedCitation":"[19]"},"properties":{"noteIndex":0},"schema":"https://github.com/citation-style-language/schema/raw/master/csl-citation.json"}</w:instrText>
+      </w:r>
+      <w:r>
+        <w:rPr>
+          <w:rFonts w:ascii="David" w:hAnsi="David" w:cs="David"/>
+        </w:rPr>
+        <w:fldChar w:fldCharType="separate"/>
+      </w:r>
+      <w:r>
+        <w:rPr>
+          <w:rFonts w:ascii="David" w:hAnsi="David" w:cs="David"/>
+          <w:noProof/>
+        </w:rPr>
+        <w:t>[20]</w:t>
+      </w:r>
+      <w:r>
+        <w:rPr>
+          <w:rFonts w:ascii="David" w:hAnsi="David" w:cs="David"/>
+        </w:rPr>
+        <w:fldChar w:fldCharType="end"/>
+      </w:r>
+      <w:r>
+        <w:rPr>
+          <w:rFonts w:ascii="David" w:hAnsi="David" w:cs="David"/>
+        </w:rPr>
+        <w:t xml:space="preserve"> </w:t>
+      </w:r>
+      <w:r>
+        <w:rPr>
+          <w:rFonts w:ascii="David" w:hAnsi="David" w:cs="David"/>
+        </w:rPr>
+        <w:t xml:space="preserve">designed a model for the deployment of sensors with the objective of </w:t>
+      </w:r>
+      <w:r>
+        <w:rPr>
+          <w:rFonts w:ascii="David" w:hAnsi="David" w:cs="David"/>
+          <w:b/>
+          <w:bCs/>
+        </w:rPr>
+        <w:t>detecting threshold crossings</w:t>
+      </w:r>
+      <w:r>
+        <w:rPr>
+          <w:rFonts w:ascii="David" w:hAnsi="David" w:cs="David"/>
+        </w:rPr>
+        <w:t xml:space="preserve"> in order to trigger </w:t>
+      </w:r>
+      <w:r>
+        <w:rPr>
+          <w:rFonts w:ascii="David" w:hAnsi="David" w:cs="David"/>
+        </w:rPr>
+        <w:t xml:space="preserve">an </w:t>
+      </w:r>
+      <w:r>
+        <w:rPr>
+          <w:rFonts w:ascii="David" w:hAnsi="David" w:cs="David"/>
+        </w:rPr>
+        <w:t>adequate alert</w:t>
+      </w:r>
+      <w:r>
+        <w:rPr>
+          <w:rFonts w:ascii="David" w:hAnsi="David" w:cs="David"/>
+        </w:rPr>
+        <w:t>.</w:t>
+      </w:r>
+    </w:p>
+    <w:p>
+      <w:pPr>
+        <w:spacing w:line="360" w:lineRule="auto"/>
+        <w:ind w:right="-2"/>
+        <w:jc w:val="both"/>
+        <w:rPr>
+          <w:rFonts w:ascii="David" w:hAnsi="David" w:cs="David"/>
+        </w:rPr>
+      </w:pPr>
+    </w:p>
+    <w:p>
+      <w:pPr>
+        <w:spacing w:line="360" w:lineRule="auto"/>
+        <w:ind w:right="-2"/>
+        <w:jc w:val="both"/>
+        <w:rPr>
+          <w:rFonts w:ascii="David" w:hAnsi="David" w:cs="David"/>
+        </w:rPr>
+      </w:pPr>
+    </w:p>
+    <w:p>
+      <w:pPr>
+        <w:spacing w:line="360" w:lineRule="auto"/>
+        <w:ind w:right="-2"/>
+        <w:jc w:val="both"/>
+        <w:rPr>
+          <w:rFonts w:ascii="David" w:hAnsi="David" w:cs="David"/>
+        </w:rPr>
+      </w:pPr>
+    </w:p>
+    <w:p>
+      <w:pPr>
+        <w:spacing w:line="360" w:lineRule="auto"/>
+        <w:ind w:right="-2"/>
+        <w:jc w:val="both"/>
+        <w:rPr>
+          <w:rFonts w:ascii="David" w:hAnsi="David" w:cs="David"/>
+        </w:rPr>
+      </w:pPr>
+      <w:r>
+        <w:rPr>
+          <w:rFonts w:ascii="David" w:hAnsi="David" w:cs="David"/>
+        </w:rPr>
+        <w:t>Other related issues – dynamic network</w:t>
+      </w:r>
+      <w:r>
+        <w:rPr>
+          <w:rFonts w:ascii="David" w:hAnsi="David" w:cs="David"/>
+        </w:rPr>
+        <w:t>/spatial simulated annealing</w:t>
+      </w:r>
     </w:p>
     <w:p>
       <w:pPr>
@@ -8874,6 +9243,7 @@
         <w:rPr>
           <w:rFonts w:ascii="David" w:hAnsi="David" w:cs="David" w:hint="cs"/>
         </w:rPr>
+        <w:lastRenderedPageBreak/>
         <w:t xml:space="preserve">WDESN, </w:t>
       </w:r>
       <w:r>
@@ -9610,6 +9980,7 @@
           <w:b/>
           <w:bCs/>
         </w:rPr>
+        <w:lastRenderedPageBreak/>
         <w:t>METEOROLOGY</w:t>
       </w:r>
     </w:p>
@@ -9899,7 +10270,6 @@
           <w:rFonts w:ascii="David" w:hAnsi="David" w:cs="David" w:hint="cs"/>
           <w:color w:val="000000"/>
         </w:rPr>
-        <w:lastRenderedPageBreak/>
         <w:t>Atmospheric transport and dispersion (ATD) modeling</w:t>
       </w:r>
       <w:r>
@@ -13148,7 +13518,15 @@
             <w:rFonts w:ascii="Cambria Math" w:hAnsi="Cambria Math" w:cs="David" w:hint="cs"/>
             <w:color w:val="000000"/>
           </w:rPr>
-          <m:t>=c</m:t>
+          <m:t>=</m:t>
+        </m:r>
+        <m:r>
+          <w:rPr>
+            <w:rFonts w:ascii="Cambria Math" w:hAnsi="Cambria Math" w:cs="David" w:hint="cs"/>
+            <w:color w:val="000000"/>
+          </w:rPr>
+          <w:lastRenderedPageBreak/>
+          <m:t>c</m:t>
         </m:r>
         <m:sSup>
           <m:sSupPr>
@@ -14000,15 +14378,7 @@
           <w:rFonts w:ascii="David" w:hAnsi="David" w:cs="David" w:hint="cs"/>
           <w:color w:val="000000" w:themeColor="text1"/>
         </w:rPr>
-        <w:t xml:space="preserve"> in </w:t>
-      </w:r>
-      <w:r>
-        <w:rPr>
-          <w:rFonts w:ascii="David" w:hAnsi="David" w:cs="David" w:hint="cs"/>
-          <w:color w:val="000000" w:themeColor="text1"/>
-        </w:rPr>
-        <w:lastRenderedPageBreak/>
-        <w:t>combination with the scalar mean wind speed</w:t>
+        <w:t xml:space="preserve"> in combination with the scalar mean wind speed</w:t>
       </w:r>
       <w:r>
         <w:rPr>
@@ -15690,6 +16060,7 @@
           <w:color w:val="FF0000"/>
           <w:rtl/>
         </w:rPr>
+        <w:lastRenderedPageBreak/>
         <w:t xml:space="preserve">הפרעות במישור איקס וואי יוצרים שובלים וטורבולנציה </w:t>
       </w:r>
       <w:r>
@@ -16164,7 +16535,6 @@
           <w:bCs/>
           <w:color w:val="000000"/>
         </w:rPr>
-        <w:lastRenderedPageBreak/>
         <w:t>unstable</w:t>
       </w:r>
       <w:r>
@@ -16791,7 +17161,6 @@
           <w:noProof/>
           <w:color w:val="000000"/>
         </w:rPr>
-        <w:lastRenderedPageBreak/>
         <w:drawing>
           <wp:inline distT="0" distB="0" distL="0" distR="0" wp14:anchorId="22A61B9D" wp14:editId="743B967C">
             <wp:extent cx="3948416" cy="2450891"/>
@@ -16992,6 +17361,7 @@
           <w:rFonts w:ascii="David" w:hAnsi="David" w:cs="David" w:hint="cs"/>
           <w:color w:val="000000"/>
         </w:rPr>
+        <w:lastRenderedPageBreak/>
         <w:t>A</w:t>
       </w:r>
       <w:r>
@@ -18074,7 +18444,6 @@
           <w:bCs/>
           <w:color w:val="000000"/>
         </w:rPr>
-        <w:lastRenderedPageBreak/>
         <w:t>Data</w:t>
       </w:r>
     </w:p>
@@ -19000,6 +19369,7 @@
         <w:rPr>
           <w:rFonts w:ascii="David" w:hAnsi="David" w:cs="David" w:hint="cs"/>
         </w:rPr>
+        <w:lastRenderedPageBreak/>
         <w:t xml:space="preserve">Let </w:t>
       </w:r>
       <m:oMath>
@@ -19941,15 +20311,7 @@
           <w:rFonts w:ascii="David" w:hAnsi="David" w:cs="David" w:hint="cs"/>
           <w:color w:val="000000" w:themeColor="text1"/>
         </w:rPr>
-        <w:t xml:space="preserve">two sets of active </w:t>
-      </w:r>
-      <w:r>
-        <w:rPr>
-          <w:rFonts w:ascii="David" w:hAnsi="David" w:cs="David" w:hint="cs"/>
-          <w:color w:val="000000" w:themeColor="text1"/>
-        </w:rPr>
-        <w:lastRenderedPageBreak/>
-        <w:t>sources with different sizes {S}' and {S}"</w:t>
+        <w:t>two sets of active sources with different sizes {S}' and {S}"</w:t>
       </w:r>
       <w:r>
         <w:rPr>
@@ -21407,7 +21769,6 @@
           <w:b/>
           <w:bCs/>
         </w:rPr>
-        <w:lastRenderedPageBreak/>
         <w:t>Technical description</w:t>
       </w:r>
       <w:r>
@@ -23274,7 +23635,6 @@
           <w:color w:val="000000"/>
           <w:rtl/>
         </w:rPr>
-        <w:lastRenderedPageBreak/>
         <w:t xml:space="preserve">עבור נתונים </w:t>
       </w:r>
       <w:proofErr w:type="spellStart"/>
@@ -23593,7 +23953,15 @@
           <w:rFonts w:ascii="David" w:hAnsi="David" w:cs="David" w:hint="cs"/>
           <w:color w:val="000000"/>
         </w:rPr>
-        <w:t xml:space="preserve">) law requires sensors to be employed in populated areas, i.e., inside neighborhoods, ii) placing sensors inside the industrial region could have an effect on the network ability to separate between sources </w:t>
+        <w:t xml:space="preserve">) law requires sensors to be employed in populated areas, i.e., inside neighborhoods, ii) placing sensors inside the industrial region could have an effect on the network ability to separate </w:t>
+      </w:r>
+      <w:r>
+        <w:rPr>
+          <w:rFonts w:ascii="David" w:hAnsi="David" w:cs="David" w:hint="cs"/>
+          <w:color w:val="000000"/>
+        </w:rPr>
+        <w:lastRenderedPageBreak/>
+        <w:t xml:space="preserve">between sources </w:t>
       </w:r>
       <w:r>
         <w:rPr>
@@ -27273,7 +27641,59 @@
 
 <file path=word/comments.xml><?xml version="1.0" encoding="utf-8"?>
 <w:comments xmlns:wpc="http://schemas.microsoft.com/office/word/2010/wordprocessingCanvas" xmlns:cx="http://schemas.microsoft.com/office/drawing/2014/chartex" xmlns:cx1="http://schemas.microsoft.com/office/drawing/2015/9/8/chartex" xmlns:cx2="http://schemas.microsoft.com/office/drawing/2015/10/21/chartex" xmlns:cx3="http://schemas.microsoft.com/office/drawing/2016/5/9/chartex" xmlns:cx4="http://schemas.microsoft.com/office/drawing/2016/5/10/chartex" xmlns:cx5="http://schemas.microsoft.com/office/drawing/2016/5/11/chartex" xmlns:cx6="http://schemas.microsoft.com/office/drawing/2016/5/12/chartex" xmlns:cx7="http://schemas.microsoft.com/office/drawing/2016/5/13/chartex" xmlns:cx8="http://schemas.microsoft.com/office/drawing/2016/5/14/chartex" xmlns:mc="http://schemas.openxmlformats.org/markup-compatibility/2006" xmlns:aink="http://schemas.microsoft.com/office/drawing/2016/ink" xmlns:am3d="http://schemas.microsoft.com/office/drawing/2017/model3d" xmlns:o="urn:schemas-microsoft-com:office:office" xmlns:r="http://schemas.openxmlformats.org/officeDocument/2006/relationships" xmlns:m="http://schemas.openxmlformats.org/officeDocument/2006/math" xmlns:v="urn:schemas-microsoft-com:vml" xmlns:wp14="http://schemas.microsoft.com/office/word/2010/wordprocessingDrawing" xmlns:wp="http://schemas.openxmlformats.org/drawingml/2006/wordprocessingDrawing" xmlns:w10="urn:schemas-microsoft-com:office:word" xmlns:w="http://schemas.openxmlformats.org/wordprocessingml/2006/main" xmlns:w14="http://schemas.microsoft.com/office/word/2010/wordml" xmlns:w15="http://schemas.microsoft.com/office/word/2012/wordml" xmlns:w16cid="http://schemas.microsoft.com/office/word/2016/wordml/cid" xmlns:w16se="http://schemas.microsoft.com/office/word/2015/wordml/symex" xmlns:wpg="http://schemas.microsoft.com/office/word/2010/wordprocessingGroup" xmlns:wpi="http://schemas.microsoft.com/office/word/2010/wordprocessingInk" xmlns:wne="http://schemas.microsoft.com/office/word/2006/wordml" xmlns:wps="http://schemas.microsoft.com/office/word/2010/wordprocessingShape" mc:Ignorable="w14 w15 w16se w16cid wp14">
-  <w:comment w:id="2" w:author="Idit Balachsan" w:date="2019-05-18T15:25:00Z" w:initials="IB">
+  <w:comment w:id="2" w:author="Idit Balachsan" w:date="2019-05-20T17:42:00Z" w:initials="IB">
+    <w:p>
+      <w:pPr>
+        <w:pStyle w:val="CommentText"/>
+        <w:rPr>
+          <w:rtl/>
+        </w:rPr>
+      </w:pPr>
+      <w:r>
+        <w:rPr>
+          <w:rStyle w:val="CommentReference"/>
+        </w:rPr>
+        <w:annotationRef/>
+      </w:r>
+      <w:r>
+        <w:t xml:space="preserve">Berman introduction </w:t>
+      </w:r>
+      <w:r>
+        <w:t>[</w:t>
+      </w:r>
+      <w:r>
+        <w:t>4-7</w:t>
+      </w:r>
+      <w:r>
+        <w:t xml:space="preserve">]. </w:t>
+      </w:r>
+      <w:r>
+        <w:rPr>
+          <w:rFonts w:hint="cs"/>
+          <w:rtl/>
+        </w:rPr>
+        <w:t>מילה להוסיף:</w:t>
+      </w:r>
+    </w:p>
+    <w:p>
+      <w:pPr>
+        <w:pStyle w:val="CommentText"/>
+      </w:pPr>
+      <w:r>
+        <w:rPr>
+          <w:rFonts w:ascii="Calibri" w:hAnsi="Calibri" w:cs="Calibri"/>
+        </w:rPr>
+        <w:t>﻿</w:t>
+      </w:r>
+      <w:r>
+        <w:t>However, despite the quality of concentration estimates (step 2) being dependent on the sampling campaign (step 1), far less emphasis has been placed on sample design</w:t>
+      </w:r>
+      <w:r>
+        <w:t xml:space="preserve"> </w:t>
+      </w:r>
+    </w:p>
+  </w:comment>
+  <w:comment w:id="3" w:author="Idit Balachsan" w:date="2019-05-18T15:25:00Z" w:initials="IB">
     <w:p>
       <w:pPr>
         <w:pStyle w:val="CommentText"/>
@@ -27302,12 +27722,14 @@
 
 <file path=word/commentsExtended.xml><?xml version="1.0" encoding="utf-8"?>
 <w15:commentsEx xmlns:wpc="http://schemas.microsoft.com/office/word/2010/wordprocessingCanvas" xmlns:cx="http://schemas.microsoft.com/office/drawing/2014/chartex" xmlns:cx1="http://schemas.microsoft.com/office/drawing/2015/9/8/chartex" xmlns:cx2="http://schemas.microsoft.com/office/drawing/2015/10/21/chartex" xmlns:cx3="http://schemas.microsoft.com/office/drawing/2016/5/9/chartex" xmlns:cx4="http://schemas.microsoft.com/office/drawing/2016/5/10/chartex" xmlns:cx5="http://schemas.microsoft.com/office/drawing/2016/5/11/chartex" xmlns:cx6="http://schemas.microsoft.com/office/drawing/2016/5/12/chartex" xmlns:cx7="http://schemas.microsoft.com/office/drawing/2016/5/13/chartex" xmlns:cx8="http://schemas.microsoft.com/office/drawing/2016/5/14/chartex" xmlns:mc="http://schemas.openxmlformats.org/markup-compatibility/2006" xmlns:aink="http://schemas.microsoft.com/office/drawing/2016/ink" xmlns:am3d="http://schemas.microsoft.com/office/drawing/2017/model3d" xmlns:o="urn:schemas-microsoft-com:office:office" xmlns:r="http://schemas.openxmlformats.org/officeDocument/2006/relationships" xmlns:m="http://schemas.openxmlformats.org/officeDocument/2006/math" xmlns:v="urn:schemas-microsoft-com:vml" xmlns:wp14="http://schemas.microsoft.com/office/word/2010/wordprocessingDrawing" xmlns:wp="http://schemas.openxmlformats.org/drawingml/2006/wordprocessingDrawing" xmlns:w10="urn:schemas-microsoft-com:office:word" xmlns:w="http://schemas.openxmlformats.org/wordprocessingml/2006/main" xmlns:w14="http://schemas.microsoft.com/office/word/2010/wordml" xmlns:w15="http://schemas.microsoft.com/office/word/2012/wordml" xmlns:w16cid="http://schemas.microsoft.com/office/word/2016/wordml/cid" xmlns:w16se="http://schemas.microsoft.com/office/word/2015/wordml/symex" xmlns:wpg="http://schemas.microsoft.com/office/word/2010/wordprocessingGroup" xmlns:wpi="http://schemas.microsoft.com/office/word/2010/wordprocessingInk" xmlns:wne="http://schemas.microsoft.com/office/word/2006/wordml" xmlns:wps="http://schemas.microsoft.com/office/word/2010/wordprocessingShape" mc:Ignorable="w14 w15 w16se w16cid wp14">
+  <w15:commentEx w15:paraId="616F56A3" w15:done="0"/>
   <w15:commentEx w15:paraId="51057DA8" w15:done="0"/>
 </w15:commentsEx>
 </file>
 
 <file path=word/commentsIds.xml><?xml version="1.0" encoding="utf-8"?>
 <w16cid:commentsIds xmlns:wpc="http://schemas.microsoft.com/office/word/2010/wordprocessingCanvas" xmlns:cx="http://schemas.microsoft.com/office/drawing/2014/chartex" xmlns:cx1="http://schemas.microsoft.com/office/drawing/2015/9/8/chartex" xmlns:cx2="http://schemas.microsoft.com/office/drawing/2015/10/21/chartex" xmlns:cx3="http://schemas.microsoft.com/office/drawing/2016/5/9/chartex" xmlns:cx4="http://schemas.microsoft.com/office/drawing/2016/5/10/chartex" xmlns:cx5="http://schemas.microsoft.com/office/drawing/2016/5/11/chartex" xmlns:cx6="http://schemas.microsoft.com/office/drawing/2016/5/12/chartex" xmlns:cx7="http://schemas.microsoft.com/office/drawing/2016/5/13/chartex" xmlns:cx8="http://schemas.microsoft.com/office/drawing/2016/5/14/chartex" xmlns:mc="http://schemas.openxmlformats.org/markup-compatibility/2006" xmlns:aink="http://schemas.microsoft.com/office/drawing/2016/ink" xmlns:am3d="http://schemas.microsoft.com/office/drawing/2017/model3d" xmlns:o="urn:schemas-microsoft-com:office:office" xmlns:r="http://schemas.openxmlformats.org/officeDocument/2006/relationships" xmlns:m="http://schemas.openxmlformats.org/officeDocument/2006/math" xmlns:v="urn:schemas-microsoft-com:vml" xmlns:wp14="http://schemas.microsoft.com/office/word/2010/wordprocessingDrawing" xmlns:wp="http://schemas.openxmlformats.org/drawingml/2006/wordprocessingDrawing" xmlns:w10="urn:schemas-microsoft-com:office:word" xmlns:w="http://schemas.openxmlformats.org/wordprocessingml/2006/main" xmlns:w14="http://schemas.microsoft.com/office/word/2010/wordml" xmlns:w15="http://schemas.microsoft.com/office/word/2012/wordml" xmlns:w16cid="http://schemas.microsoft.com/office/word/2016/wordml/cid" xmlns:w16se="http://schemas.microsoft.com/office/word/2015/wordml/symex" xmlns:wpg="http://schemas.microsoft.com/office/word/2010/wordprocessingGroup" xmlns:wpi="http://schemas.microsoft.com/office/word/2010/wordprocessingInk" xmlns:wne="http://schemas.microsoft.com/office/word/2006/wordml" xmlns:wps="http://schemas.microsoft.com/office/word/2010/wordprocessingShape" mc:Ignorable="w14 w15 w16se w16cid wp14">
+  <w16cid:commentId w16cid:paraId="616F56A3" w16cid:durableId="208D657A"/>
   <w16cid:commentId w16cid:paraId="51057DA8" w16cid:durableId="208AA283"/>
 </w16cid:commentsIds>
 </file>
@@ -27843,9 +28265,9 @@
     </w:lvl>
   </w:abstractNum>
   <w:abstractNum w:abstractNumId="6" w15:restartNumberingAfterBreak="0">
-    <w:nsid w:val="2B161AD2"/>
+    <w:nsid w:val="20382DE7"/>
     <w:multiLevelType w:val="hybridMultilevel"/>
-    <w:tmpl w:val="D7A6B0D0"/>
+    <w:tmpl w:val="C27A39D4"/>
     <w:lvl w:ilvl="0" w:tplc="0409000F">
       <w:start w:val="1"/>
       <w:numFmt w:val="decimal"/>
@@ -27932,7 +28354,7 @@
     </w:lvl>
   </w:abstractNum>
   <w:abstractNum w:abstractNumId="7" w15:restartNumberingAfterBreak="0">
-    <w:nsid w:val="2ED025E0"/>
+    <w:nsid w:val="2B161AD2"/>
     <w:multiLevelType w:val="hybridMultilevel"/>
     <w:tmpl w:val="D7A6B0D0"/>
     <w:lvl w:ilvl="0" w:tplc="0409000F">
@@ -28021,6 +28443,95 @@
     </w:lvl>
   </w:abstractNum>
   <w:abstractNum w:abstractNumId="8" w15:restartNumberingAfterBreak="0">
+    <w:nsid w:val="2ED025E0"/>
+    <w:multiLevelType w:val="hybridMultilevel"/>
+    <w:tmpl w:val="D7A6B0D0"/>
+    <w:lvl w:ilvl="0" w:tplc="0409000F">
+      <w:start w:val="1"/>
+      <w:numFmt w:val="decimal"/>
+      <w:lvlText w:val="%1."/>
+      <w:lvlJc w:val="left"/>
+      <w:pPr>
+        <w:ind w:left="720" w:hanging="360"/>
+      </w:pPr>
+      <w:rPr>
+        <w:rFonts w:hint="default"/>
+      </w:rPr>
+    </w:lvl>
+    <w:lvl w:ilvl="1" w:tplc="04090019" w:tentative="1">
+      <w:start w:val="1"/>
+      <w:numFmt w:val="lowerLetter"/>
+      <w:lvlText w:val="%2."/>
+      <w:lvlJc w:val="left"/>
+      <w:pPr>
+        <w:ind w:left="1440" w:hanging="360"/>
+      </w:pPr>
+    </w:lvl>
+    <w:lvl w:ilvl="2" w:tplc="0409001B" w:tentative="1">
+      <w:start w:val="1"/>
+      <w:numFmt w:val="lowerRoman"/>
+      <w:lvlText w:val="%3."/>
+      <w:lvlJc w:val="right"/>
+      <w:pPr>
+        <w:ind w:left="2160" w:hanging="180"/>
+      </w:pPr>
+    </w:lvl>
+    <w:lvl w:ilvl="3" w:tplc="0409000F" w:tentative="1">
+      <w:start w:val="1"/>
+      <w:numFmt w:val="decimal"/>
+      <w:lvlText w:val="%4."/>
+      <w:lvlJc w:val="left"/>
+      <w:pPr>
+        <w:ind w:left="2880" w:hanging="360"/>
+      </w:pPr>
+    </w:lvl>
+    <w:lvl w:ilvl="4" w:tplc="04090019" w:tentative="1">
+      <w:start w:val="1"/>
+      <w:numFmt w:val="lowerLetter"/>
+      <w:lvlText w:val="%5."/>
+      <w:lvlJc w:val="left"/>
+      <w:pPr>
+        <w:ind w:left="3600" w:hanging="360"/>
+      </w:pPr>
+    </w:lvl>
+    <w:lvl w:ilvl="5" w:tplc="0409001B" w:tentative="1">
+      <w:start w:val="1"/>
+      <w:numFmt w:val="lowerRoman"/>
+      <w:lvlText w:val="%6."/>
+      <w:lvlJc w:val="right"/>
+      <w:pPr>
+        <w:ind w:left="4320" w:hanging="180"/>
+      </w:pPr>
+    </w:lvl>
+    <w:lvl w:ilvl="6" w:tplc="0409000F" w:tentative="1">
+      <w:start w:val="1"/>
+      <w:numFmt w:val="decimal"/>
+      <w:lvlText w:val="%7."/>
+      <w:lvlJc w:val="left"/>
+      <w:pPr>
+        <w:ind w:left="5040" w:hanging="360"/>
+      </w:pPr>
+    </w:lvl>
+    <w:lvl w:ilvl="7" w:tplc="04090019" w:tentative="1">
+      <w:start w:val="1"/>
+      <w:numFmt w:val="lowerLetter"/>
+      <w:lvlText w:val="%8."/>
+      <w:lvlJc w:val="left"/>
+      <w:pPr>
+        <w:ind w:left="5760" w:hanging="360"/>
+      </w:pPr>
+    </w:lvl>
+    <w:lvl w:ilvl="8" w:tplc="0409001B" w:tentative="1">
+      <w:start w:val="1"/>
+      <w:numFmt w:val="lowerRoman"/>
+      <w:lvlText w:val="%9."/>
+      <w:lvlJc w:val="right"/>
+      <w:pPr>
+        <w:ind w:left="6480" w:hanging="180"/>
+      </w:pPr>
+    </w:lvl>
+  </w:abstractNum>
+  <w:abstractNum w:abstractNumId="9" w15:restartNumberingAfterBreak="0">
     <w:nsid w:val="3837656D"/>
     <w:multiLevelType w:val="hybridMultilevel"/>
     <w:tmpl w:val="DF6854EA"/>
@@ -28110,7 +28621,7 @@
       </w:pPr>
     </w:lvl>
   </w:abstractNum>
-  <w:abstractNum w:abstractNumId="9" w15:restartNumberingAfterBreak="0">
+  <w:abstractNum w:abstractNumId="10" w15:restartNumberingAfterBreak="0">
     <w:nsid w:val="466B33D4"/>
     <w:multiLevelType w:val="hybridMultilevel"/>
     <w:tmpl w:val="978C7894"/>
@@ -28199,7 +28710,7 @@
       </w:pPr>
     </w:lvl>
   </w:abstractNum>
-  <w:abstractNum w:abstractNumId="10" w15:restartNumberingAfterBreak="0">
+  <w:abstractNum w:abstractNumId="11" w15:restartNumberingAfterBreak="0">
     <w:nsid w:val="479F6D57"/>
     <w:multiLevelType w:val="hybridMultilevel"/>
     <w:tmpl w:val="1A62987C"/>
@@ -28312,7 +28823,7 @@
       </w:rPr>
     </w:lvl>
   </w:abstractNum>
-  <w:abstractNum w:abstractNumId="11" w15:restartNumberingAfterBreak="0">
+  <w:abstractNum w:abstractNumId="12" w15:restartNumberingAfterBreak="0">
     <w:nsid w:val="79CB4208"/>
     <w:multiLevelType w:val="hybridMultilevel"/>
     <w:tmpl w:val="5396FD56"/>
@@ -28406,13 +28917,13 @@
     <w:abstractNumId w:val="0"/>
   </w:num>
   <w:num w:numId="2">
-    <w:abstractNumId w:val="7"/>
+    <w:abstractNumId w:val="8"/>
   </w:num>
   <w:num w:numId="3">
     <w:abstractNumId w:val="3"/>
   </w:num>
   <w:num w:numId="4">
-    <w:abstractNumId w:val="6"/>
+    <w:abstractNumId w:val="7"/>
   </w:num>
   <w:num w:numId="5">
     <w:abstractNumId w:val="1"/>
@@ -28421,22 +28932,25 @@
     <w:abstractNumId w:val="5"/>
   </w:num>
   <w:num w:numId="7">
-    <w:abstractNumId w:val="8"/>
+    <w:abstractNumId w:val="9"/>
   </w:num>
   <w:num w:numId="8">
     <w:abstractNumId w:val="2"/>
   </w:num>
   <w:num w:numId="9">
-    <w:abstractNumId w:val="9"/>
+    <w:abstractNumId w:val="10"/>
   </w:num>
   <w:num w:numId="10">
-    <w:abstractNumId w:val="10"/>
+    <w:abstractNumId w:val="11"/>
   </w:num>
   <w:num w:numId="11">
     <w:abstractNumId w:val="4"/>
   </w:num>
   <w:num w:numId="12">
-    <w:abstractNumId w:val="11"/>
+    <w:abstractNumId w:val="12"/>
+  </w:num>
+  <w:num w:numId="13">
+    <w:abstractNumId w:val="6"/>
   </w:num>
 </w:numbering>
 </file>
@@ -29441,7 +29955,7 @@
 </file>
 
 <file path=customXml/itemProps1.xml><?xml version="1.0" encoding="utf-8"?>
-<ds:datastoreItem xmlns:ds="http://schemas.openxmlformats.org/officeDocument/2006/customXml" ds:itemID="{C413667A-F2D9-6F4B-ADCC-69FD6A25286D}">
+<ds:datastoreItem xmlns:ds="http://schemas.openxmlformats.org/officeDocument/2006/customXml" ds:itemID="{2C47916C-B4C3-3E44-8522-79756284AE8E}">
   <ds:schemaRefs>
     <ds:schemaRef ds:uri="http://schemas.openxmlformats.org/officeDocument/2006/bibliography"/>
   </ds:schemaRefs>

</xml_diff>

<commit_message>
middle of literature review 5. left to talk on optimization techniques and mobile platforms
</commit_message>
<xml_diff>
--- a/RP_optimize_sensors_locations.docx
+++ b/RP_optimize_sensors_locations.docx
@@ -93,14 +93,7 @@
         <w:rPr>
           <w:rFonts w:ascii="David" w:hAnsi="David" w:cs="David" w:hint="cs"/>
         </w:rPr>
-        <w:t>Pre-</w:t>
-      </w:r>
-      <w:proofErr w:type="gramStart"/>
-      <w:r>
-        <w:rPr>
-          <w:rFonts w:ascii="David" w:hAnsi="David" w:cs="David" w:hint="cs"/>
-        </w:rPr>
-        <w:t>Thesis</w:t>
+        <w:t>Pre-Thesis</w:t>
       </w:r>
       <w:r>
         <w:rPr>
@@ -108,7 +101,6 @@
         </w:rPr>
         <w:t>(</w:t>
       </w:r>
-      <w:proofErr w:type="gramEnd"/>
       <w:r>
         <w:rPr>
           <w:rFonts w:ascii="David" w:hAnsi="David" w:cs="David"/>
@@ -360,28 +352,12 @@
           <w:rFonts w:ascii="David" w:hAnsi="David" w:cs="David" w:hint="cs"/>
         </w:rPr>
       </w:pPr>
-      <w:proofErr w:type="spellStart"/>
-      <w:r>
-        <w:rPr>
-          <w:rFonts w:ascii="David" w:hAnsi="David" w:cs="David" w:hint="cs"/>
-        </w:rPr>
-        <w:t>Idit</w:t>
-      </w:r>
-      <w:proofErr w:type="spellEnd"/>
-      <w:r>
-        <w:rPr>
-          <w:rFonts w:ascii="David" w:hAnsi="David" w:cs="David" w:hint="cs"/>
-        </w:rPr>
-        <w:t xml:space="preserve"> </w:t>
-      </w:r>
-      <w:proofErr w:type="spellStart"/>
-      <w:r>
-        <w:rPr>
-          <w:rFonts w:ascii="David" w:hAnsi="David" w:cs="David" w:hint="cs"/>
-        </w:rPr>
-        <w:t>Belachsen</w:t>
-      </w:r>
-      <w:proofErr w:type="spellEnd"/>
+      <w:r>
+        <w:rPr>
+          <w:rFonts w:ascii="David" w:hAnsi="David" w:cs="David" w:hint="cs"/>
+        </w:rPr>
+        <w:t>Idit Belachsen</w:t>
+      </w:r>
     </w:p>
     <w:p>
       <w:pPr>
@@ -534,16 +510,8 @@
         <w:rPr>
           <w:rFonts w:ascii="David" w:hAnsi="David" w:cs="David" w:hint="cs"/>
         </w:rPr>
-        <w:t xml:space="preserve">Barak </w:t>
-      </w:r>
-      <w:proofErr w:type="spellStart"/>
-      <w:r>
-        <w:rPr>
-          <w:rFonts w:ascii="David" w:hAnsi="David" w:cs="David" w:hint="cs"/>
-        </w:rPr>
-        <w:t>Fishbain</w:t>
-      </w:r>
-      <w:proofErr w:type="spellEnd"/>
+        <w:t>Barak Fishbain</w:t>
+      </w:r>
       <w:r>
         <w:rPr>
           <w:rFonts w:ascii="David" w:hAnsi="David" w:cs="David" w:hint="cs"/>
@@ -606,6 +574,8 @@
           <w:rFonts w:ascii="David" w:hAnsi="David" w:cs="David" w:hint="cs"/>
           <w:b/>
           <w:bCs/>
+          <w:sz w:val="28"/>
+          <w:szCs w:val="28"/>
         </w:rPr>
       </w:pPr>
       <w:r>
@@ -613,6 +583,8 @@
           <w:rFonts w:ascii="David" w:hAnsi="David" w:cs="David" w:hint="cs"/>
           <w:b/>
           <w:bCs/>
+          <w:sz w:val="28"/>
+          <w:szCs w:val="28"/>
         </w:rPr>
         <w:lastRenderedPageBreak/>
         <w:t>Abstract</w:t>
@@ -899,6 +871,8 @@
           <w:rFonts w:ascii="David" w:eastAsiaTheme="minorHAnsi" w:hAnsi="David" w:cs="David" w:hint="cs"/>
           <w:b/>
           <w:bCs/>
+          <w:sz w:val="28"/>
+          <w:szCs w:val="28"/>
         </w:rPr>
       </w:pPr>
       <w:r>
@@ -906,6 +880,8 @@
           <w:rFonts w:ascii="David" w:hAnsi="David" w:cs="David" w:hint="cs"/>
           <w:b/>
           <w:bCs/>
+          <w:sz w:val="28"/>
+          <w:szCs w:val="28"/>
         </w:rPr>
         <w:lastRenderedPageBreak/>
         <w:t>I</w:t>
@@ -915,6 +891,8 @@
           <w:rFonts w:ascii="David" w:hAnsi="David" w:cs="David" w:hint="cs"/>
           <w:b/>
           <w:bCs/>
+          <w:sz w:val="28"/>
+          <w:szCs w:val="28"/>
         </w:rPr>
         <w:t>ntroduction</w:t>
       </w:r>
@@ -2202,21 +2180,12 @@
         </w:rPr>
         <w:t xml:space="preserve">: </w:t>
       </w:r>
-      <w:proofErr w:type="spellStart"/>
-      <w:r>
-        <w:rPr>
-          <w:rFonts w:ascii="David" w:hAnsi="David" w:cs="David" w:hint="cs"/>
-          <w:color w:val="000000"/>
-        </w:rPr>
-        <w:t>i</w:t>
-      </w:r>
-      <w:proofErr w:type="spellEnd"/>
-      <w:r>
-        <w:rPr>
-          <w:rFonts w:ascii="David" w:hAnsi="David" w:cs="David" w:hint="cs"/>
-          <w:color w:val="000000"/>
-        </w:rPr>
-        <w:t xml:space="preserve">) routine measurements reported by standard air quality monitoring (AQM) stations, ii) short-term measurement campaigns which usually utilize large number of sensors. </w:t>
+      <w:r>
+        <w:rPr>
+          <w:rFonts w:ascii="David" w:hAnsi="David" w:cs="David" w:hint="cs"/>
+          <w:color w:val="000000"/>
+        </w:rPr>
+        <w:t xml:space="preserve">i) routine measurements reported by standard air quality monitoring (AQM) stations, ii) short-term measurement campaigns which usually utilize large number of sensors. </w:t>
       </w:r>
       <w:r>
         <w:rPr>
@@ -2258,23 +2227,7 @@
           <w:rFonts w:ascii="David" w:hAnsi="David" w:cs="David" w:hint="cs"/>
           <w:color w:val="000000"/>
         </w:rPr>
-        <w:t xml:space="preserve">, that are maintained and calibrated on a regular basis by regulatory authorities. However, these tend to suffer from a few apparent flaws; </w:t>
-      </w:r>
-      <w:proofErr w:type="spellStart"/>
-      <w:r>
-        <w:rPr>
-          <w:rFonts w:ascii="David" w:hAnsi="David" w:cs="David" w:hint="cs"/>
-          <w:color w:val="000000"/>
-        </w:rPr>
-        <w:t>i</w:t>
-      </w:r>
-      <w:proofErr w:type="spellEnd"/>
-      <w:r>
-        <w:rPr>
-          <w:rFonts w:ascii="David" w:hAnsi="David" w:cs="David" w:hint="cs"/>
-          <w:color w:val="000000"/>
-        </w:rPr>
-        <w:t>) their span is usually sparse, and cannot represent well the spatial and temporal variability of a typical pollutant (</w:t>
+        <w:t>, that are maintained and calibrated on a regular basis by regulatory authorities. However, these tend to suffer from a few apparent flaws; i) their span is usually sparse, and cannot represent well the spatial and temporal variability of a typical pollutant (</w:t>
       </w:r>
       <w:r>
         <w:rPr>
@@ -3750,30 +3703,14 @@
           <w:rFonts w:ascii="David" w:hAnsi="David" w:cs="David" w:hint="cs"/>
           <w:color w:val="000000"/>
         </w:rPr>
-        <w:t xml:space="preserve">on a yearly </w:t>
-      </w:r>
-      <w:proofErr w:type="gramStart"/>
-      <w:r>
-        <w:rPr>
-          <w:rFonts w:ascii="David" w:hAnsi="David" w:cs="David" w:hint="cs"/>
-          <w:color w:val="000000"/>
-        </w:rPr>
-        <w:t>resolution</w:t>
-      </w:r>
-      <w:r>
-        <w:rPr>
-          <w:rFonts w:ascii="David" w:hAnsi="David" w:cs="David" w:hint="cs"/>
-          <w:color w:val="000000"/>
-        </w:rPr>
-        <w:t>, and</w:t>
-      </w:r>
-      <w:proofErr w:type="gramEnd"/>
-      <w:r>
-        <w:rPr>
-          <w:rFonts w:ascii="David" w:hAnsi="David" w:cs="David" w:hint="cs"/>
-          <w:color w:val="000000"/>
-        </w:rPr>
-        <w:t xml:space="preserve"> is based mainly on plants</w:t>
+        <w:t>on a yearly resolution</w:t>
+      </w:r>
+      <w:r>
+        <w:rPr>
+          <w:rFonts w:ascii="David" w:hAnsi="David" w:cs="David" w:hint="cs"/>
+          <w:color w:val="000000"/>
+        </w:rPr>
+        <w:t>, and is based mainly on plants</w:t>
       </w:r>
       <w:r>
         <w:rPr>
@@ -3911,33 +3848,8 @@
           <w:rFonts w:ascii="David" w:hAnsi="David" w:cs="David"/>
           <w:color w:val="FF0000"/>
         </w:rPr>
-        <w:t xml:space="preserve">Pollution monitoring may target two objectives: </w:t>
-      </w:r>
-      <w:proofErr w:type="spellStart"/>
-      <w:r>
-        <w:rPr>
-          <w:rFonts w:ascii="David" w:hAnsi="David" w:cs="David"/>
-          <w:color w:val="FF0000"/>
-        </w:rPr>
-        <w:t>i</w:t>
-      </w:r>
-      <w:proofErr w:type="spellEnd"/>
-      <w:r>
-        <w:rPr>
-          <w:rFonts w:ascii="David" w:hAnsi="David" w:cs="David"/>
-          <w:color w:val="FF0000"/>
-        </w:rPr>
-        <w:t xml:space="preserve">) the periodic air quality sampling and mapping; and ii) the detection of threshold crossings in order to trigger adequate alerts [6]. In this paper, we focus on the second application where sensors are deployed to control concentrations of pollutants released by pollution sources like factories, sewage treatment plants and urban </w:t>
-      </w:r>
-      <w:proofErr w:type="spellStart"/>
-      <w:r>
-        <w:rPr>
-          <w:rFonts w:ascii="David" w:hAnsi="David" w:cs="David"/>
-          <w:color w:val="FF0000"/>
-        </w:rPr>
-        <w:t>traffi</w:t>
-      </w:r>
-      <w:proofErr w:type="spellEnd"/>
+        <w:t>Pollution monitoring may target two objectives: i) the periodic air quality sampling and mapping; and ii) the detection of threshold crossings in order to trigger adequate alerts [6]. In this paper, we focus on the second application where sensors are deployed to control concentrations of pollutants released by pollution sources like factories, sewage treatment plants and urban traffi</w:t>
+      </w:r>
     </w:p>
     <w:p>
       <w:pPr>
@@ -4574,30 +4486,14 @@
           <w:rFonts w:ascii="David" w:hAnsi="David" w:cs="David"/>
           <w:color w:val="000000"/>
         </w:rPr>
-        <w:t xml:space="preserve">with </w:t>
-      </w:r>
-      <w:proofErr w:type="gramStart"/>
-      <w:r>
-        <w:rPr>
-          <w:rFonts w:ascii="David" w:hAnsi="David" w:cs="David"/>
-          <w:color w:val="000000"/>
-        </w:rPr>
-        <w:t xml:space="preserve">the </w:t>
-      </w:r>
-      <w:r>
-        <w:rPr>
-          <w:rFonts w:ascii="David" w:hAnsi="David" w:cs="David"/>
-          <w:color w:val="000000" w:themeColor="text1"/>
-        </w:rPr>
-        <w:t>a</w:t>
-      </w:r>
-      <w:proofErr w:type="gramEnd"/>
-      <w:r>
-        <w:rPr>
-          <w:rFonts w:ascii="David" w:hAnsi="David" w:cs="David"/>
-          <w:color w:val="000000" w:themeColor="text1"/>
-        </w:rPr>
-        <w:t xml:space="preserve"> correct estimation of source parameters and</w:t>
+        <w:t xml:space="preserve">with the </w:t>
+      </w:r>
+      <w:r>
+        <w:rPr>
+          <w:rFonts w:ascii="David" w:hAnsi="David" w:cs="David"/>
+          <w:color w:val="000000" w:themeColor="text1"/>
+        </w:rPr>
+        <w:t>a correct estimation of source parameters and</w:t>
       </w:r>
     </w:p>
     <w:p>
@@ -4812,6 +4708,8 @@
           <w:rFonts w:ascii="David" w:hAnsi="David" w:cs="David" w:hint="cs"/>
           <w:b/>
           <w:bCs/>
+          <w:sz w:val="28"/>
+          <w:szCs w:val="28"/>
         </w:rPr>
       </w:pPr>
       <w:r>
@@ -4819,6 +4717,8 @@
           <w:rFonts w:ascii="David" w:hAnsi="David" w:cs="David" w:hint="cs"/>
           <w:b/>
           <w:bCs/>
+          <w:sz w:val="28"/>
+          <w:szCs w:val="28"/>
         </w:rPr>
         <w:t>Research objectives</w:t>
       </w:r>
@@ -4927,6 +4827,8 @@
           <w:rFonts w:ascii="David" w:hAnsi="David" w:cs="David" w:hint="cs"/>
           <w:b/>
           <w:bCs/>
+          <w:sz w:val="28"/>
+          <w:szCs w:val="28"/>
         </w:rPr>
       </w:pPr>
       <w:r>
@@ -4934,6 +4836,8 @@
           <w:rFonts w:ascii="David" w:hAnsi="David" w:cs="David" w:hint="cs"/>
           <w:b/>
           <w:bCs/>
+          <w:sz w:val="28"/>
+          <w:szCs w:val="28"/>
         </w:rPr>
         <w:t>Research contribution</w:t>
       </w:r>
@@ -5415,23 +5319,7 @@
           <w:rFonts w:ascii="David" w:hAnsi="David" w:cs="David"/>
           <w:color w:val="000000" w:themeColor="text1"/>
         </w:rPr>
-        <w:t xml:space="preserve">Mobile </w:t>
-      </w:r>
-      <w:proofErr w:type="gramStart"/>
-      <w:r>
-        <w:rPr>
-          <w:rFonts w:ascii="David" w:hAnsi="David" w:cs="David"/>
-          <w:color w:val="000000" w:themeColor="text1"/>
-        </w:rPr>
-        <w:t>deploy</w:t>
-      </w:r>
-      <w:proofErr w:type="gramEnd"/>
-      <w:r>
-        <w:rPr>
-          <w:rFonts w:ascii="David" w:hAnsi="David" w:cs="David"/>
-          <w:color w:val="000000" w:themeColor="text1"/>
-        </w:rPr>
-        <w:t xml:space="preserve"> of sensors</w:t>
+        <w:t>Mobile deploy of sensors</w:t>
       </w:r>
     </w:p>
     <w:p>
@@ -5468,8 +5356,9 @@
         <w:ind w:right="-2"/>
         <w:jc w:val="both"/>
         <w:rPr>
-          <w:rFonts w:ascii="David" w:hAnsi="David" w:cs="David"/>
-          <w:color w:val="000000" w:themeColor="text1"/>
+          <w:rFonts w:ascii="David" w:hAnsi="David" w:cs="David" w:hint="cs"/>
+          <w:color w:val="000000" w:themeColor="text1"/>
+          <w:rtl/>
         </w:rPr>
       </w:pPr>
       <w:r>
@@ -5490,19 +5379,6 @@
     </w:p>
     <w:p>
       <w:pPr>
-        <w:pStyle w:val="ListParagraph"/>
-        <w:spacing w:line="360" w:lineRule="auto"/>
-        <w:ind w:right="-2"/>
-        <w:jc w:val="both"/>
-        <w:rPr>
-          <w:rFonts w:ascii="David" w:hAnsi="David" w:cs="David" w:hint="cs"/>
-          <w:color w:val="000000" w:themeColor="text1"/>
-          <w:rtl/>
-        </w:rPr>
-      </w:pPr>
-    </w:p>
-    <w:p>
-      <w:pPr>
         <w:spacing w:line="360" w:lineRule="auto"/>
         <w:ind w:right="-2"/>
         <w:jc w:val="both"/>
@@ -5522,6 +5398,8 @@
           <w:rFonts w:ascii="David" w:hAnsi="David" w:cs="David" w:hint="cs"/>
           <w:b/>
           <w:bCs/>
+          <w:sz w:val="28"/>
+          <w:szCs w:val="28"/>
         </w:rPr>
       </w:pPr>
       <w:r>
@@ -5529,6 +5407,8 @@
           <w:rFonts w:ascii="David" w:hAnsi="David" w:cs="David" w:hint="cs"/>
           <w:b/>
           <w:bCs/>
+          <w:sz w:val="28"/>
+          <w:szCs w:val="28"/>
         </w:rPr>
         <w:t>Literature review</w:t>
       </w:r>
@@ -6426,21 +6306,7 @@
         <w:rPr>
           <w:rFonts w:ascii="David" w:hAnsi="David" w:cs="David" w:hint="cs"/>
         </w:rPr>
-        <w:t xml:space="preserve"> include </w:t>
-      </w:r>
-      <w:proofErr w:type="spellStart"/>
-      <w:r>
-        <w:rPr>
-          <w:rFonts w:ascii="David" w:hAnsi="David" w:cs="David" w:hint="cs"/>
-        </w:rPr>
-        <w:t>i</w:t>
-      </w:r>
-      <w:proofErr w:type="spellEnd"/>
-      <w:r>
-        <w:rPr>
-          <w:rFonts w:ascii="David" w:hAnsi="David" w:cs="David" w:hint="cs"/>
-        </w:rPr>
-        <w:t>) the m</w:t>
+        <w:t xml:space="preserve"> include i) the m</w:t>
       </w:r>
       <w:r>
         <w:rPr>
@@ -6677,21 +6543,12 @@
         </w:rPr>
         <w:t>﻿</w:t>
       </w:r>
-      <w:proofErr w:type="spellStart"/>
-      <w:r>
-        <w:rPr>
-          <w:rFonts w:ascii="David" w:hAnsi="David" w:cs="David" w:hint="cs"/>
-          <w:color w:val="FF0000"/>
-        </w:rPr>
-        <w:t>Kanaroglou</w:t>
-      </w:r>
-      <w:proofErr w:type="spellEnd"/>
-      <w:r>
-        <w:rPr>
-          <w:rFonts w:ascii="David" w:hAnsi="David" w:cs="David" w:hint="cs"/>
-          <w:color w:val="FF0000"/>
-        </w:rPr>
-        <w:t xml:space="preserve"> et. al</w:t>
+      <w:r>
+        <w:rPr>
+          <w:rFonts w:ascii="David" w:hAnsi="David" w:cs="David" w:hint="cs"/>
+          <w:color w:val="FF0000"/>
+        </w:rPr>
+        <w:t>Kanaroglou et. al</w:t>
       </w:r>
       <w:r>
         <w:rPr>
@@ -8456,21 +8313,12 @@
           <w:rFonts w:ascii="David" w:hAnsi="David" w:cs="David"/>
         </w:rPr>
       </w:pPr>
-      <w:proofErr w:type="spellStart"/>
-      <w:r>
-        <w:rPr>
-          <w:rFonts w:ascii="David" w:hAnsi="David" w:cs="David"/>
-          <w:color w:val="FF0000"/>
-        </w:rPr>
-        <w:t>Boubrima</w:t>
-      </w:r>
-      <w:proofErr w:type="spellEnd"/>
-      <w:r>
-        <w:rPr>
-          <w:rFonts w:ascii="David" w:hAnsi="David" w:cs="David"/>
-          <w:color w:val="FF0000"/>
-        </w:rPr>
-        <w:t xml:space="preserve"> et. al. </w:t>
+      <w:r>
+        <w:rPr>
+          <w:rFonts w:ascii="David" w:hAnsi="David" w:cs="David"/>
+          <w:color w:val="FF0000"/>
+        </w:rPr>
+        <w:t xml:space="preserve">Boubrima et. al. </w:t>
       </w:r>
       <w:r>
         <w:rPr>
@@ -8679,21 +8527,12 @@
         </w:rPr>
         <w:t xml:space="preserve"> </w:t>
       </w:r>
-      <w:proofErr w:type="spellStart"/>
-      <w:r>
-        <w:rPr>
-          <w:rFonts w:ascii="David" w:hAnsi="David" w:cs="David"/>
-          <w:color w:val="FF0000"/>
-        </w:rPr>
-        <w:t>Boubrima</w:t>
-      </w:r>
-      <w:proofErr w:type="spellEnd"/>
-      <w:r>
-        <w:rPr>
-          <w:rFonts w:ascii="David" w:hAnsi="David" w:cs="David"/>
-          <w:color w:val="FF0000"/>
-        </w:rPr>
-        <w:t xml:space="preserve"> et. al.</w:t>
+      <w:r>
+        <w:rPr>
+          <w:rFonts w:ascii="David" w:hAnsi="David" w:cs="David"/>
+          <w:color w:val="FF0000"/>
+        </w:rPr>
+        <w:t>Boubrima et. al.</w:t>
       </w:r>
       <w:r>
         <w:rPr>
@@ -8711,7 +8550,7 @@
         <w:rPr>
           <w:rFonts w:ascii="David" w:hAnsi="David" w:cs="David"/>
         </w:rPr>
-        <w:instrText>ADDIN CSL_CITATION {"citationItems":[{"id":"ITEM-1","itemData":{"DOI":"10.1109/ICCCN.2018.8487343","ISBN":"9781538651568","ISSN":"10952055","abstract":"One of the main concerns of smart cities is to improve public health which is mainly threatened by air pollution due to the massively increasing urbanization. The reduction of air pollution starts first with an efficient monitoring of air quality where the main aim is to generate accurate pollution maps in real time. Spatiotemporally fine-grained air pollution maps can be obtained using physical models which simulate the phenomenon of pollution dispersion. However, these simulations are less accurate than measurements that can be obtained using pollution sensors. Combining simulations and measurements, also known as data assimilation, provides better pollution estimations through the correction of the fine-grained simulations of physical models. The quality of data assimilation mainly depends on the number of measurements and their locations. A careful deployment of nodes is therefore necessary in order to get better pollution maps. In this paper, we tackle the deployment problem of pollution sensors and propose a new mixed integer programming model allowing to minimize the overall deployment cost of the network while achieving a required assimilation quality and ensuring the connectivity of the network. We then design a heuristic algorithm to solve efficiently the problem in polynomial time. We perform extensive simulations on a dataset of the Lyon city, France and show that our approach provides better air quality monitoring when compared to existing deployment methods that are designed without taking into account the outputs of physical models. We also show that in terms of connectivity, the communication range of sensor nodes might have a noteworthy impact on the quality of pollution estimation.","author":[{"dropping-particle":"","family":"Boubrima","given":"Ahmed","non-dropping-particle":"","parse-names":false,"suffix":""},{"dropping-particle":"","family":"Bechkit","given":"Walid","non-dropping-particle":"","parse-names":false,"suffix":""},{"dropping-particle":"","family":"Rivano","given":"Herve","non-dropping-particle":"","parse-names":false,"suffix":""},{"dropping-particle":"","family":"Soulhac","given":"Lionel","non-dropping-particle":"","parse-names":false,"suffix":""}],"container-title":"Proceedings - International Conference on Computer Communications and Networks, ICCCN","id":"ITEM-1","issued":{"date-parts":[["2018"]]},"title":"Leveraging the potential of WSN for an efficient correction of air pollution fine-grained simulations","type":"article-journal","volume":"2018-July"},"uris":["http://www.mendeley.com/documents/?uuid=4895322e-a10c-4d4a-85cc-77d897dc73f2"]}],"mendeley":{"formattedCitation":"[21]","plainTextFormattedCitation":"[21]"},"properties":{"noteIndex":0},"schema":"https://github.com/citation-style-language/schema/raw/master/csl-citation.json"}</w:instrText>
+        <w:instrText>ADDIN CSL_CITATION {"citationItems":[{"id":"ITEM-1","itemData":{"DOI":"10.1109/ICCCN.2018.8487343","ISBN":"9781538651568","ISSN":"10952055","abstract":"One of the main concerns of smart cities is to improve public health which is mainly threatened by air pollution due to the massively increasing urbanization. The reduction of air pollution starts first with an efficient monitoring of air quality where the main aim is to generate accurate pollution maps in real time. Spatiotemporally fine-grained air pollution maps can be obtained using physical models which simulate the phenomenon of pollution dispersion. However, these simulations are less accurate than measurements that can be obtained using pollution sensors. Combining simulations and measurements, also known as data assimilation, provides better pollution estimations through the correction of the fine-grained simulations of physical models. The quality of data assimilation mainly depends on the number of measurements and their locations. A careful deployment of nodes is therefore necessary in order to get better pollution maps. In this paper, we tackle the deployment problem of pollution sensors and propose a new mixed integer programming model allowing to minimize the overall deployment cost of the network while achieving a required assimilation quality and ensuring the connectivity of the network. We then design a heuristic algorithm to solve efficiently the problem in polynomial time. We perform extensive simulations on a dataset of the Lyon city, France and show that our approach provides better air quality monitoring when compared to existing deployment methods that are designed without taking into account the outputs of physical models. We also show that in terms of connectivity, the communication range of sensor nodes might have a noteworthy impact on the quality of pollution estimation.","author":[{"dropping-particle":"","family":"Boubrima","given":"Ahmed","non-dropping-particle":"","parse-names":false,"suffix":""},{"dropping-particle":"","family":"Bechkit","given":"Walid","non-dropping-particle":"","parse-names":false,"suffix":""},{"dropping-particle":"","family":"Rivano","given":"Herve","non-dropping-particle":"","parse-names":false,"suffix":""},{"dropping-particle":"","family":"Soulhac","given":"Lionel","non-dropping-particle":"","parse-names":false,"suffix":""}],"container-title":"Proceedings - International Conference on Computer Communications and Networks, ICCCN","id":"ITEM-1","issued":{"date-parts":[["2018"]]},"title":"Leveraging the potential of WSN for an efficient correction of air pollution fine-grained simulations","type":"article-journal","volume":"2018-July"},"uris":["http://www.mendeley.com/documents/?uuid=4895322e-a10c-4d4a-85cc-77d897dc73f2"]}],"mendeley":{"formattedCitation":"[21]","plainTextFormattedCitation":"[21]","previouslyFormattedCitation":"[21]"},"properties":{"noteIndex":0},"schema":"https://github.com/citation-style-language/schema/raw/master/csl-citation.json"}</w:instrText>
       </w:r>
       <w:r>
         <w:rPr>
@@ -8808,456 +8647,659 @@
         <w:spacing w:line="360" w:lineRule="auto"/>
         <w:ind w:right="-2"/>
         <w:jc w:val="both"/>
-        <w:rPr>
-          <w:rFonts w:ascii="David" w:hAnsi="David" w:cs="David"/>
-        </w:rPr>
-      </w:pPr>
-      <w:r>
         <w:rPr>
           <w:rFonts w:ascii="David" w:hAnsi="David" w:cs="David"/>
           <w:b/>
           <w:bCs/>
         </w:rPr>
-        <w:lastRenderedPageBreak/>
-        <w:t>Other aspects</w:t>
-      </w:r>
-      <w:bookmarkStart w:id="4" w:name="_GoBack"/>
-      <w:bookmarkEnd w:id="4"/>
-    </w:p>
-    <w:p>
-      <w:pPr>
-        <w:spacing w:line="360" w:lineRule="auto"/>
-        <w:ind w:right="-2"/>
-        <w:jc w:val="both"/>
-        <w:rPr>
-          <w:rFonts w:ascii="David" w:hAnsi="David" w:cs="David"/>
-        </w:rPr>
-      </w:pPr>
-      <w:r>
-        <w:rPr>
-          <w:rFonts w:ascii="David" w:hAnsi="David" w:cs="David"/>
-        </w:rPr>
-        <w:t>Other related issues – dynamic network/spatial simulated annealing</w:t>
-      </w:r>
-    </w:p>
-    <w:p>
-      <w:pPr>
-        <w:spacing w:line="360" w:lineRule="auto"/>
-        <w:ind w:right="-2"/>
-        <w:jc w:val="both"/>
-        <w:rPr>
-          <w:rFonts w:ascii="David" w:hAnsi="David" w:cs="David"/>
-        </w:rPr>
-      </w:pPr>
-    </w:p>
-    <w:p>
-      <w:pPr>
-        <w:spacing w:line="360" w:lineRule="auto"/>
-        <w:ind w:right="-2"/>
-        <w:jc w:val="both"/>
-        <w:rPr>
-          <w:rFonts w:ascii="David" w:hAnsi="David" w:cs="David"/>
-        </w:rPr>
-      </w:pPr>
-    </w:p>
-    <w:p>
-      <w:pPr>
-        <w:spacing w:line="360" w:lineRule="auto"/>
-        <w:ind w:right="-2"/>
-        <w:jc w:val="both"/>
-        <w:rPr>
-          <w:rFonts w:ascii="David" w:hAnsi="David" w:cs="David"/>
-        </w:rPr>
-      </w:pPr>
-    </w:p>
-    <w:p>
-      <w:pPr>
-        <w:spacing w:line="360" w:lineRule="auto"/>
-        <w:ind w:right="-2"/>
-        <w:jc w:val="both"/>
-        <w:rPr>
-          <w:rFonts w:ascii="David" w:hAnsi="David" w:cs="David"/>
-        </w:rPr>
-      </w:pPr>
-    </w:p>
-    <w:p>
-      <w:pPr>
-        <w:spacing w:line="360" w:lineRule="auto"/>
-        <w:ind w:right="-2"/>
-        <w:jc w:val="both"/>
-        <w:rPr>
-          <w:rFonts w:ascii="David" w:hAnsi="David" w:cs="David"/>
-        </w:rPr>
-      </w:pPr>
-    </w:p>
-    <w:p>
-      <w:pPr>
-        <w:spacing w:line="360" w:lineRule="auto"/>
-        <w:ind w:right="-2"/>
-        <w:jc w:val="both"/>
-        <w:rPr>
-          <w:rFonts w:ascii="David" w:hAnsi="David" w:cs="David"/>
-        </w:rPr>
-      </w:pPr>
-    </w:p>
-    <w:p>
-      <w:pPr>
-        <w:spacing w:line="360" w:lineRule="auto"/>
-        <w:ind w:right="-2"/>
-        <w:jc w:val="both"/>
-        <w:rPr>
-          <w:rFonts w:ascii="David" w:hAnsi="David" w:cs="David"/>
-        </w:rPr>
-      </w:pPr>
-    </w:p>
-    <w:p>
-      <w:pPr>
-        <w:spacing w:line="360" w:lineRule="auto"/>
-        <w:ind w:right="-2"/>
-        <w:jc w:val="both"/>
-        <w:rPr>
-          <w:rFonts w:ascii="David" w:hAnsi="David" w:cs="David"/>
-        </w:rPr>
-      </w:pPr>
-    </w:p>
-    <w:p>
-      <w:pPr>
-        <w:spacing w:line="360" w:lineRule="auto"/>
-        <w:ind w:right="-2"/>
-        <w:jc w:val="both"/>
-        <w:rPr>
-          <w:rFonts w:ascii="David" w:hAnsi="David" w:cs="David"/>
-        </w:rPr>
-      </w:pPr>
-    </w:p>
-    <w:p>
-      <w:pPr>
-        <w:spacing w:line="360" w:lineRule="auto"/>
-        <w:ind w:right="-2"/>
-        <w:jc w:val="both"/>
-        <w:rPr>
-          <w:rFonts w:ascii="David" w:hAnsi="David" w:cs="David"/>
-        </w:rPr>
-      </w:pPr>
-    </w:p>
-    <w:p>
-      <w:pPr>
-        <w:spacing w:line="360" w:lineRule="auto"/>
-        <w:ind w:right="-2"/>
-        <w:jc w:val="both"/>
-        <w:rPr>
-          <w:rFonts w:ascii="David" w:hAnsi="David" w:cs="David"/>
-        </w:rPr>
-      </w:pPr>
-      <w:r>
-        <w:rPr>
-          <w:rFonts w:ascii="Calibri" w:hAnsi="Calibri" w:cs="Calibri"/>
-        </w:rPr>
-        <w:t>﻿</w:t>
-      </w:r>
-      <w:r>
-        <w:rPr>
-          <w:rFonts w:ascii="Calibri" w:hAnsi="Calibri" w:cs="Calibri"/>
-        </w:rPr>
-        <w:t xml:space="preserve">From </w:t>
-      </w:r>
-      <w:r>
-        <w:rPr>
-          <w:rFonts w:ascii="David" w:hAnsi="David" w:cs="David"/>
-        </w:rPr>
-        <w:t xml:space="preserve">Carter and </w:t>
-      </w:r>
-      <w:proofErr w:type="gramStart"/>
-      <w:r>
-        <w:rPr>
-          <w:rFonts w:ascii="David" w:hAnsi="David" w:cs="David"/>
-        </w:rPr>
-        <w:t xml:space="preserve">Ragade </w:t>
-      </w:r>
-      <w:r>
-        <w:rPr>
-          <w:rFonts w:ascii="David" w:hAnsi="David" w:cs="David"/>
-        </w:rPr>
-        <w:t>:</w:t>
-      </w:r>
-      <w:r>
-        <w:rPr>
-          <w:rFonts w:ascii="David" w:hAnsi="David" w:cs="David"/>
-          <w:color w:val="FF0000"/>
-        </w:rPr>
-        <w:t>To</w:t>
-      </w:r>
-      <w:proofErr w:type="gramEnd"/>
-      <w:r>
-        <w:rPr>
-          <w:rFonts w:ascii="David" w:hAnsi="David" w:cs="David"/>
-          <w:color w:val="FF0000"/>
-        </w:rPr>
-        <w:t xml:space="preserve"> solve the optimization problem, a number of algorithms</w:t>
-      </w:r>
-      <w:r>
-        <w:rPr>
-          <w:rFonts w:ascii="David" w:hAnsi="David" w:cs="David"/>
-          <w:color w:val="FF0000"/>
-        </w:rPr>
-        <w:t xml:space="preserve"> </w:t>
-      </w:r>
-      <w:r>
-        <w:rPr>
-          <w:rFonts w:ascii="David" w:hAnsi="David" w:cs="David"/>
-          <w:color w:val="FF0000"/>
-        </w:rPr>
-        <w:t>have been presented in literature [15], [16], [17]. It has been shown that optimal algorithms are not applicable due to the runtime required to find a solution [16]. Greedy heuristics have been proposed to lower the runtime for homogenous sensor deployments [8], [18]. It has been shown that evolutionary algorithms provide near-optimal results for heterogenous SDPs using GA and simulated annealing algorithms [5], [15], [16], [17].</w:t>
-      </w:r>
-    </w:p>
-    <w:p>
-      <w:pPr>
-        <w:spacing w:line="360" w:lineRule="auto"/>
-        <w:ind w:right="-2"/>
-        <w:jc w:val="both"/>
-        <w:rPr>
-          <w:rFonts w:ascii="David" w:hAnsi="David" w:cs="David"/>
-        </w:rPr>
-      </w:pPr>
-    </w:p>
-    <w:p>
-      <w:pPr>
-        <w:spacing w:line="360" w:lineRule="auto"/>
-        <w:ind w:right="-2"/>
-        <w:jc w:val="both"/>
-        <w:rPr>
-          <w:rFonts w:ascii="David" w:hAnsi="David" w:cs="David"/>
-        </w:rPr>
-      </w:pPr>
-    </w:p>
-    <w:p>
-      <w:pPr>
-        <w:spacing w:line="360" w:lineRule="auto"/>
-        <w:ind w:right="-2"/>
-        <w:jc w:val="both"/>
-        <w:rPr>
-          <w:rFonts w:ascii="David" w:hAnsi="David" w:cs="David"/>
-          <w:color w:val="FF0000"/>
-        </w:rPr>
-      </w:pPr>
-      <w:r>
-        <w:rPr>
-          <w:rFonts w:ascii="David" w:hAnsi="David" w:cs="David"/>
-        </w:rPr>
-        <w:t xml:space="preserve">Investigation of a disaster area </w:t>
-      </w:r>
-      <w:r>
-        <w:rPr>
-          <w:rFonts w:ascii="David" w:hAnsi="David" w:cs="David"/>
-          <w:color w:val="FF0000"/>
-        </w:rPr>
-        <w:t>(</w:t>
-      </w:r>
-      <w:r>
-        <w:rPr>
-          <w:rFonts w:ascii="Calibri" w:hAnsi="Calibri" w:cs="Calibri"/>
-          <w:color w:val="FF0000"/>
-        </w:rPr>
-        <w:t>﻿</w:t>
-      </w:r>
-      <w:r>
-        <w:rPr>
-          <w:rFonts w:ascii="David" w:hAnsi="David" w:cs="David"/>
-          <w:color w:val="FF0000"/>
-        </w:rPr>
-        <w:t>Kim et al., 2010)</w:t>
-      </w:r>
-    </w:p>
-    <w:p>
-      <w:pPr>
-        <w:spacing w:line="360" w:lineRule="auto"/>
-        <w:ind w:right="-2"/>
-        <w:jc w:val="both"/>
-        <w:rPr>
-          <w:rFonts w:ascii="David" w:hAnsi="David" w:cs="David"/>
-        </w:rPr>
-      </w:pPr>
-    </w:p>
-    <w:p>
-      <w:pPr>
-        <w:spacing w:line="360" w:lineRule="auto"/>
-        <w:ind w:right="-2"/>
-        <w:jc w:val="both"/>
-        <w:rPr>
-          <w:rFonts w:ascii="David" w:hAnsi="David" w:cs="David"/>
-        </w:rPr>
-      </w:pPr>
-      <w:r>
-        <w:rPr>
-          <w:rFonts w:ascii="David" w:hAnsi="David" w:cs="David"/>
-        </w:rPr>
-        <w:t xml:space="preserve">Either a mobile or a static network </w:t>
-      </w:r>
-      <w:r>
-        <w:rPr>
-          <w:rFonts w:ascii="David" w:hAnsi="David" w:cs="David"/>
-        </w:rPr>
-        <w:t>can then be deployed</w:t>
-      </w:r>
-      <w:r>
-        <w:rPr>
-          <w:rFonts w:ascii="David" w:hAnsi="David" w:cs="David"/>
-        </w:rPr>
-        <w:t xml:space="preserve">. </w:t>
-      </w:r>
-      <w:r>
-        <w:rPr>
-          <w:rFonts w:ascii="David" w:hAnsi="David" w:cs="David"/>
-        </w:rPr>
-        <w:t xml:space="preserve">Many times, we don’t have enough sensors to really map everything well, so </w:t>
-      </w:r>
-      <w:r>
-        <w:rPr>
-          <w:rFonts w:asciiTheme="majorBidi" w:hAnsiTheme="majorBidi" w:cstheme="majorBidi"/>
-        </w:rPr>
-        <w:t>a</w:t>
-      </w:r>
-      <w:r>
-        <w:rPr>
-          <w:rFonts w:asciiTheme="majorBidi" w:hAnsiTheme="majorBidi" w:cstheme="majorBidi"/>
-        </w:rPr>
-        <w:t xml:space="preserve">n alternative approach </w:t>
-      </w:r>
-      <w:r>
-        <w:rPr>
-          <w:rFonts w:asciiTheme="majorBidi" w:hAnsiTheme="majorBidi" w:cstheme="majorBidi"/>
-        </w:rPr>
-        <w:t>is to</w:t>
-      </w:r>
-      <w:r>
-        <w:rPr>
-          <w:rFonts w:asciiTheme="majorBidi" w:hAnsiTheme="majorBidi" w:cstheme="majorBidi"/>
-        </w:rPr>
-        <w:t xml:space="preserve"> locat</w:t>
-      </w:r>
-      <w:r>
-        <w:rPr>
-          <w:rFonts w:asciiTheme="majorBidi" w:hAnsiTheme="majorBidi" w:cstheme="majorBidi"/>
-        </w:rPr>
-        <w:t>e</w:t>
-      </w:r>
-      <w:r>
-        <w:rPr>
-          <w:rFonts w:asciiTheme="majorBidi" w:hAnsiTheme="majorBidi" w:cstheme="majorBidi"/>
-        </w:rPr>
-        <w:t xml:space="preserve"> the leak source and flow rate</w:t>
-      </w:r>
-      <w:r>
-        <w:rPr>
-          <w:rFonts w:asciiTheme="majorBidi" w:hAnsiTheme="majorBidi" w:cstheme="majorBidi"/>
-        </w:rPr>
-        <w:t>,</w:t>
-      </w:r>
-      <w:r>
-        <w:rPr>
-          <w:rFonts w:asciiTheme="majorBidi" w:hAnsiTheme="majorBidi" w:cstheme="majorBidi"/>
-        </w:rPr>
-        <w:t xml:space="preserve"> </w:t>
-      </w:r>
-      <w:r>
-        <w:rPr>
-          <w:rFonts w:asciiTheme="majorBidi" w:hAnsiTheme="majorBidi" w:cstheme="majorBidi"/>
-        </w:rPr>
-        <w:t xml:space="preserve">i.e., </w:t>
-      </w:r>
-      <w:r>
-        <w:rPr>
-          <w:rFonts w:asciiTheme="majorBidi" w:hAnsiTheme="majorBidi" w:cstheme="majorBidi"/>
-        </w:rPr>
-        <w:t>source term</w:t>
-      </w:r>
-      <w:r>
-        <w:rPr>
-          <w:rFonts w:asciiTheme="majorBidi" w:hAnsiTheme="majorBidi" w:cstheme="majorBidi"/>
-        </w:rPr>
-        <w:t>,</w:t>
-      </w:r>
-      <w:r>
-        <w:rPr>
-          <w:rFonts w:asciiTheme="majorBidi" w:hAnsiTheme="majorBidi" w:cstheme="majorBidi"/>
-        </w:rPr>
-        <w:t xml:space="preserve"> and using it as input for </w:t>
-      </w:r>
-      <w:r>
-        <w:rPr>
-          <w:rFonts w:asciiTheme="majorBidi" w:hAnsiTheme="majorBidi" w:cstheme="majorBidi"/>
-        </w:rPr>
-        <w:t xml:space="preserve">an </w:t>
-      </w:r>
-      <w:r>
-        <w:rPr>
-          <w:rFonts w:asciiTheme="majorBidi" w:hAnsiTheme="majorBidi" w:cstheme="majorBidi"/>
-        </w:rPr>
-        <w:t>atmospheric dispersion model to generate the spatial dense pollution maps</w:t>
-      </w:r>
-      <w:r>
-        <w:rPr>
-          <w:rFonts w:asciiTheme="majorBidi" w:hAnsiTheme="majorBidi" w:cstheme="majorBidi"/>
-        </w:rPr>
-        <w:t xml:space="preserve">. </w:t>
-      </w:r>
-    </w:p>
-    <w:p>
-      <w:pPr>
-        <w:spacing w:line="360" w:lineRule="auto"/>
-        <w:ind w:right="-2"/>
-        <w:jc w:val="both"/>
-        <w:rPr>
-          <w:rFonts w:ascii="David" w:hAnsi="David" w:cs="David"/>
-        </w:rPr>
-      </w:pPr>
-    </w:p>
-    <w:p>
-      <w:pPr>
-        <w:spacing w:line="360" w:lineRule="auto"/>
-        <w:ind w:right="-2"/>
-        <w:jc w:val="both"/>
-        <w:rPr>
-          <w:rFonts w:ascii="David" w:hAnsi="David" w:cs="David"/>
-        </w:rPr>
-      </w:pPr>
-      <w:r>
-        <w:rPr>
-          <w:rFonts w:ascii="David" w:hAnsi="David" w:cs="David"/>
-        </w:rPr>
-        <w:t xml:space="preserve">Methods used to find – linear programming… </w:t>
-      </w:r>
-    </w:p>
-    <w:p>
-      <w:pPr>
-        <w:spacing w:line="360" w:lineRule="auto"/>
-        <w:ind w:right="-2"/>
-        <w:jc w:val="both"/>
+      </w:pPr>
+      <w:r>
         <w:rPr>
           <w:rFonts w:ascii="David" w:hAnsi="David" w:cs="David"/>
           <w:b/>
           <w:bCs/>
         </w:rPr>
-      </w:pPr>
-    </w:p>
-    <w:p>
-      <w:pPr>
-        <w:spacing w:line="360" w:lineRule="auto"/>
-        <w:ind w:right="-2"/>
-        <w:jc w:val="both"/>
+        <w:lastRenderedPageBreak/>
+        <w:t>O</w:t>
+      </w:r>
+      <w:r>
         <w:rPr>
           <w:rFonts w:ascii="David" w:hAnsi="David" w:cs="David"/>
           <w:b/>
           <w:bCs/>
         </w:rPr>
-      </w:pPr>
+        <w:t>ptimization</w:t>
+      </w:r>
       <w:r>
         <w:rPr>
           <w:rFonts w:ascii="David" w:hAnsi="David" w:cs="David"/>
           <w:b/>
           <w:bCs/>
         </w:rPr>
-        <w:t>Lerner 2018</w:t>
+        <w:t xml:space="preserve"> aspect </w:t>
+      </w:r>
+    </w:p>
+    <w:p>
+      <w:pPr>
+        <w:spacing w:line="360" w:lineRule="auto"/>
+        <w:ind w:right="-2"/>
+        <w:jc w:val="both"/>
+        <w:rPr>
+          <w:rFonts w:ascii="David" w:hAnsi="David" w:cs="David"/>
+        </w:rPr>
+      </w:pPr>
+      <w:r>
+        <w:rPr>
+          <w:rFonts w:ascii="Calibri" w:hAnsi="Calibri" w:cs="Calibri"/>
+        </w:rPr>
+        <w:t>﻿</w:t>
+      </w:r>
+      <w:r>
+        <w:rPr>
+          <w:rFonts w:ascii="David" w:hAnsi="David" w:cs="David"/>
+        </w:rPr>
+        <w:t>A</w:t>
+      </w:r>
+      <w:r>
+        <w:rPr>
+          <w:rFonts w:ascii="David" w:hAnsi="David" w:cs="David"/>
+        </w:rPr>
+        <w:t xml:space="preserve">nother aspect </w:t>
+      </w:r>
+      <w:r>
+        <w:rPr>
+          <w:rFonts w:ascii="David" w:hAnsi="David" w:cs="David"/>
+        </w:rPr>
+        <w:t>to be considered</w:t>
+      </w:r>
+      <w:r>
+        <w:rPr>
+          <w:rFonts w:ascii="David" w:hAnsi="David" w:cs="David"/>
+        </w:rPr>
+        <w:t xml:space="preserve"> </w:t>
+      </w:r>
+      <w:r>
+        <w:rPr>
+          <w:rFonts w:ascii="David" w:hAnsi="David" w:cs="David"/>
+        </w:rPr>
+        <w:t>is the optimization method used to solve the general problem of network deployment.</w:t>
+      </w:r>
+      <w:r>
+        <w:rPr>
+          <w:rFonts w:ascii="David" w:hAnsi="David" w:cs="David"/>
+        </w:rPr>
+        <w:t xml:space="preserve"> A number of algorithms have been presented in the literature. </w:t>
+      </w:r>
+    </w:p>
+    <w:p>
+      <w:pPr>
+        <w:spacing w:line="360" w:lineRule="auto"/>
+        <w:ind w:right="-2"/>
+        <w:jc w:val="both"/>
+        <w:rPr>
+          <w:rFonts w:ascii="David" w:hAnsi="David" w:cs="David"/>
+        </w:rPr>
+      </w:pPr>
+    </w:p>
+    <w:p>
+      <w:pPr>
+        <w:spacing w:line="360" w:lineRule="auto"/>
+        <w:ind w:right="-2"/>
+        <w:jc w:val="both"/>
+        <w:rPr>
+          <w:rFonts w:ascii="David" w:hAnsi="David" w:cs="David"/>
+          <w:b/>
+          <w:bCs/>
+        </w:rPr>
+      </w:pPr>
+      <w:r>
+        <w:rPr>
+          <w:rFonts w:ascii="David" w:hAnsi="David" w:cs="David"/>
+          <w:b/>
+          <w:bCs/>
+        </w:rPr>
+        <w:t>Integer linear programing</w:t>
+      </w:r>
+    </w:p>
+    <w:p>
+      <w:pPr>
+        <w:spacing w:line="360" w:lineRule="auto"/>
+        <w:ind w:right="-2"/>
+        <w:jc w:val="both"/>
+        <w:rPr>
+          <w:rFonts w:ascii="David" w:hAnsi="David" w:cs="David"/>
+          <w:b/>
+          <w:bCs/>
+        </w:rPr>
+      </w:pPr>
+      <w:r>
+        <w:rPr>
+          <w:rFonts w:ascii="David" w:hAnsi="David" w:cs="David"/>
+          <w:b/>
+          <w:bCs/>
+        </w:rPr>
+        <w:t xml:space="preserve">Greedy </w:t>
+      </w:r>
+      <w:r>
+        <w:rPr>
+          <w:rFonts w:ascii="David" w:hAnsi="David" w:cs="David"/>
+          <w:b/>
+          <w:bCs/>
+        </w:rPr>
+        <w:t xml:space="preserve">heuristics </w:t>
+      </w:r>
+    </w:p>
+    <w:p>
+      <w:pPr>
+        <w:spacing w:line="360" w:lineRule="auto"/>
+        <w:ind w:right="-2"/>
+        <w:jc w:val="both"/>
+        <w:rPr>
+          <w:rFonts w:ascii="David" w:hAnsi="David" w:cs="David"/>
+          <w:b/>
+          <w:bCs/>
+        </w:rPr>
+      </w:pPr>
+      <w:r>
+        <w:rPr>
+          <w:rFonts w:ascii="David" w:hAnsi="David" w:cs="David"/>
+          <w:b/>
+          <w:bCs/>
+        </w:rPr>
+        <w:t>Location-</w:t>
+      </w:r>
+      <w:r>
+        <w:rPr>
+          <w:rFonts w:ascii="David" w:hAnsi="David" w:cs="David"/>
+          <w:b/>
+          <w:bCs/>
+        </w:rPr>
+        <w:t>allocation</w:t>
+      </w:r>
+    </w:p>
+    <w:p>
+      <w:pPr>
+        <w:spacing w:line="360" w:lineRule="auto"/>
+        <w:ind w:right="-2"/>
+        <w:jc w:val="both"/>
+        <w:rPr>
+          <w:rFonts w:ascii="David" w:hAnsi="David" w:cs="David"/>
+          <w:b/>
+          <w:bCs/>
+        </w:rPr>
+      </w:pPr>
+      <w:r>
+        <w:rPr>
+          <w:rFonts w:ascii="David" w:hAnsi="David" w:cs="David"/>
+          <w:b/>
+          <w:bCs/>
+        </w:rPr>
+        <w:t>Simulated annealing algorithms</w:t>
+      </w:r>
+    </w:p>
+    <w:p>
+      <w:pPr>
+        <w:spacing w:line="360" w:lineRule="auto"/>
+        <w:ind w:right="-2"/>
+        <w:jc w:val="both"/>
+        <w:rPr>
+          <w:rFonts w:ascii="David" w:hAnsi="David" w:cs="David"/>
+          <w:b/>
+          <w:bCs/>
+        </w:rPr>
+      </w:pPr>
+      <w:r>
+        <w:rPr>
+          <w:rFonts w:ascii="David" w:hAnsi="David" w:cs="David"/>
+          <w:b/>
+          <w:bCs/>
+        </w:rPr>
+        <w:t>Evolutionary algorithms</w:t>
+      </w:r>
+    </w:p>
+    <w:p>
+      <w:pPr>
+        <w:spacing w:line="360" w:lineRule="auto"/>
+        <w:ind w:right="-2"/>
+        <w:jc w:val="both"/>
+        <w:rPr>
+          <w:rFonts w:ascii="David" w:hAnsi="David" w:cs="David"/>
+        </w:rPr>
+      </w:pPr>
+    </w:p>
+    <w:p>
+      <w:pPr>
+        <w:spacing w:line="360" w:lineRule="auto"/>
+        <w:ind w:right="-2"/>
+        <w:jc w:val="both"/>
+        <w:rPr>
+          <w:rFonts w:ascii="David" w:hAnsi="David" w:cs="David"/>
+          <w:color w:val="FF0000"/>
+        </w:rPr>
+      </w:pPr>
+      <w:r>
+        <w:rPr>
+          <w:rFonts w:ascii="Calibri" w:hAnsi="Calibri" w:cs="Calibri"/>
+        </w:rPr>
+        <w:t xml:space="preserve">From </w:t>
+      </w:r>
+      <w:r>
+        <w:rPr>
+          <w:rFonts w:ascii="David" w:hAnsi="David" w:cs="David"/>
+        </w:rPr>
+        <w:t xml:space="preserve">Carter and Ragade </w:t>
+      </w:r>
+      <w:r>
+        <w:rPr>
+          <w:rFonts w:ascii="David" w:hAnsi="David" w:cs="David"/>
+        </w:rPr>
+        <w:t>:</w:t>
+      </w:r>
+      <w:r>
+        <w:rPr>
+          <w:rFonts w:ascii="David" w:hAnsi="David" w:cs="David"/>
+          <w:color w:val="FF0000"/>
+        </w:rPr>
+        <w:t xml:space="preserve">To solve the optimization problem, a number of algorithms have been presented in literature [15], [16], [17]. It has been shown that optimal algorithms are not applicable due to the runtime required to find a solution [16]. Greedy heuristics have been proposed to lower the runtime for homogenous sensor deployments [8], [18]. </w:t>
+      </w:r>
+    </w:p>
+    <w:p>
+      <w:pPr>
+        <w:spacing w:line="360" w:lineRule="auto"/>
+        <w:ind w:right="-2"/>
+        <w:jc w:val="both"/>
+        <w:rPr>
+          <w:rFonts w:ascii="David" w:hAnsi="David" w:cs="David"/>
+        </w:rPr>
+      </w:pPr>
+      <w:r>
+        <w:rPr>
+          <w:rFonts w:ascii="David" w:hAnsi="David" w:cs="David"/>
+          <w:color w:val="FF0000"/>
+        </w:rPr>
+        <w:t>It has been shown that evolutionary algorithms provide near-optimal results for heterogenous SDPs using GA and simulated annealing algorithms [5], [15], [16], [17].</w:t>
+      </w:r>
+    </w:p>
+    <w:p>
+      <w:pPr>
+        <w:spacing w:line="360" w:lineRule="auto"/>
+        <w:ind w:right="-2"/>
+        <w:jc w:val="both"/>
+        <w:rPr>
+          <w:rFonts w:ascii="David" w:hAnsi="David" w:cs="David"/>
+          <w:b/>
+          <w:bCs/>
+        </w:rPr>
+      </w:pPr>
+    </w:p>
+    <w:p>
+      <w:pPr>
+        <w:spacing w:line="360" w:lineRule="auto"/>
+        <w:ind w:right="-2"/>
+        <w:jc w:val="both"/>
+        <w:rPr>
+          <w:rFonts w:ascii="David" w:hAnsi="David" w:cs="David"/>
+        </w:rPr>
+      </w:pPr>
+      <w:r>
+        <w:rPr>
+          <w:rFonts w:ascii="David" w:hAnsi="David" w:cs="David"/>
+          <w:b/>
+          <w:bCs/>
+        </w:rPr>
+        <w:t>Other aspects</w:t>
+      </w:r>
+    </w:p>
+    <w:p>
+      <w:pPr>
+        <w:spacing w:line="360" w:lineRule="auto"/>
+        <w:ind w:right="-2"/>
+        <w:jc w:val="both"/>
+        <w:rPr>
+          <w:rFonts w:ascii="David" w:hAnsi="David" w:cs="David"/>
+        </w:rPr>
+      </w:pPr>
+      <w:r>
+        <w:rPr>
+          <w:rFonts w:ascii="David" w:hAnsi="David" w:cs="David"/>
+        </w:rPr>
+        <w:t xml:space="preserve">Other </w:t>
+      </w:r>
+      <w:r>
+        <w:rPr>
+          <w:rFonts w:ascii="David" w:hAnsi="David" w:cs="David"/>
+        </w:rPr>
+        <w:t>aspects related to the</w:t>
+      </w:r>
+      <w:r>
+        <w:rPr>
+          <w:rFonts w:ascii="David" w:hAnsi="David" w:cs="David"/>
+        </w:rPr>
+        <w:t xml:space="preserve"> issue</w:t>
+      </w:r>
+      <w:r>
+        <w:rPr>
+          <w:rFonts w:ascii="David" w:hAnsi="David" w:cs="David"/>
+        </w:rPr>
+        <w:t xml:space="preserve"> </w:t>
+      </w:r>
+      <w:r>
+        <w:rPr>
+          <w:rFonts w:ascii="David" w:hAnsi="David" w:cs="David"/>
+        </w:rPr>
+        <w:t xml:space="preserve">is the use of a network of sensors upon mobile platforms </w:t>
+      </w:r>
+      <w:r>
+        <w:rPr>
+          <w:rFonts w:ascii="David" w:hAnsi="David" w:cs="David"/>
+        </w:rPr>
+        <w:fldChar w:fldCharType="begin" w:fldLock="1"/>
+      </w:r>
+      <w:r>
+        <w:rPr>
+          <w:rFonts w:ascii="David" w:hAnsi="David" w:cs="David"/>
+        </w:rPr>
+        <w:instrText>ADDIN CSL_CITATION {"citationItems":[{"id":"ITEM-1","itemData":{"DOI":"10.1016/j.inffus.2016.11.010","ISBN":"15662535","ISSN":"15662535","abstract":"Understanding atmospheric transport and dispersal events has an important role in a range of scenarios. Of particular importance is aiding in emergency response after an intentional or accidental chemical, biological or radiological (CBR) release. In the event of a CBR release, it is desirable to know the current and future spatial extent of the contaminant as well as its location in order to aid decision makers in emergency response. Many dispersion phenomena may be opaque or clear, thus monitoring them using visual methods will be difficult or impossible. In these scenarios, relevant concentration sensors are required to detect the substance where they can form a static network on the ground or be placed upon mobile platforms. This paper presents a review of techniques used to gain information about atmospheric dispersion events using static or mobile sensors. The review is concluded with a discussion on the current limitations of the state of the art and recommendations for future research.","author":[{"dropping-particle":"","family":"Hutchinson","given":"Michael","non-dropping-particle":"","parse-names":false,"suffix":""},{"dropping-particle":"","family":"Oh","given":"Hyondong","non-dropping-particle":"","parse-names":false,"suffix":""},{"dropping-particle":"","family":"Chen","given":"Wen Hua","non-dropping-particle":"","parse-names":false,"suffix":""}],"container-title":"Information Fusion","id":"ITEM-1","issued":{"date-parts":[["2017"]]},"page":"130-148","publisher":"Elsevier B.V.","title":"A review of source term estimation methods for atmospheric dispersion events using static or mobile sensors","type":"article-journal","volume":"36"},"uris":["http://www.mendeley.com/documents/?uuid=7fba6226-4ea0-4eed-8eb9-c679bb4b7115"]}],"mendeley":{"formattedCitation":"[11]","plainTextFormattedCitation":"[11]"},"properties":{"noteIndex":0},"schema":"https://github.com/citation-style-language/schema/raw/master/csl-citation.json"}</w:instrText>
+      </w:r>
+      <w:r>
+        <w:rPr>
+          <w:rFonts w:ascii="David" w:hAnsi="David" w:cs="David"/>
+        </w:rPr>
+        <w:fldChar w:fldCharType="separate"/>
+      </w:r>
+      <w:r>
+        <w:rPr>
+          <w:rFonts w:ascii="David" w:hAnsi="David" w:cs="David"/>
+          <w:noProof/>
+        </w:rPr>
+        <w:t>[11]</w:t>
+      </w:r>
+      <w:r>
+        <w:rPr>
+          <w:rFonts w:ascii="David" w:hAnsi="David" w:cs="David"/>
+        </w:rPr>
+        <w:fldChar w:fldCharType="end"/>
+      </w:r>
+    </w:p>
+    <w:p>
+      <w:pPr>
+        <w:spacing w:line="360" w:lineRule="auto"/>
+        <w:ind w:right="-2"/>
+        <w:jc w:val="both"/>
+        <w:rPr>
+          <w:rFonts w:ascii="David" w:hAnsi="David" w:cs="David"/>
+        </w:rPr>
+      </w:pPr>
+      <w:r>
+        <w:rPr>
+          <w:rFonts w:ascii="David" w:hAnsi="David" w:cs="David"/>
+        </w:rPr>
+        <w:t xml:space="preserve"> – dynamic network/spatial simulated annealing</w:t>
+      </w:r>
+      <w:r>
+        <w:rPr>
+          <w:rFonts w:ascii="David" w:hAnsi="David" w:cs="David"/>
+        </w:rPr>
+        <w:t>, STE</w:t>
+      </w:r>
+    </w:p>
+    <w:p>
+      <w:pPr>
+        <w:spacing w:line="360" w:lineRule="auto"/>
+        <w:ind w:right="-2"/>
+        <w:jc w:val="both"/>
+        <w:rPr>
+          <w:rFonts w:ascii="David" w:hAnsi="David" w:cs="David"/>
+        </w:rPr>
+      </w:pPr>
+    </w:p>
+    <w:p>
+      <w:pPr>
+        <w:spacing w:line="360" w:lineRule="auto"/>
+        <w:ind w:right="-2"/>
+        <w:jc w:val="both"/>
+        <w:rPr>
+          <w:rFonts w:ascii="David" w:hAnsi="David" w:cs="David"/>
+        </w:rPr>
+      </w:pPr>
+    </w:p>
+    <w:p>
+      <w:pPr>
+        <w:spacing w:line="360" w:lineRule="auto"/>
+        <w:ind w:right="-2"/>
+        <w:jc w:val="both"/>
+        <w:rPr>
+          <w:rFonts w:ascii="David" w:hAnsi="David" w:cs="David"/>
+          <w:color w:val="FF0000"/>
+        </w:rPr>
+      </w:pPr>
+      <w:r>
+        <w:rPr>
+          <w:rFonts w:ascii="David" w:hAnsi="David" w:cs="David"/>
+          <w:color w:val="FF0000"/>
+        </w:rPr>
+        <w:t>The above review covered seve</w:t>
+      </w:r>
+      <w:r>
+        <w:rPr>
+          <w:rFonts w:ascii="David" w:hAnsi="David" w:cs="David"/>
+          <w:color w:val="FF0000"/>
+        </w:rPr>
+        <w:t>ral aspects of deployment of a network of sensors – the design of the model is usually influenced by the desired application of the method, the objective is usually to minimize the cost of the network</w:t>
+      </w:r>
+      <w:r>
+        <w:rPr>
+          <w:rFonts w:ascii="David" w:hAnsi="David" w:cs="David"/>
+          <w:color w:val="FF0000"/>
+        </w:rPr>
+        <w:t xml:space="preserve">, and we usually should consider the time </w:t>
+      </w:r>
+      <w:r>
+        <w:rPr>
+          <w:rFonts w:ascii="David" w:hAnsi="David" w:cs="David"/>
+          <w:color w:val="FF0000"/>
+        </w:rPr>
+        <w:t>varying</w:t>
+      </w:r>
+      <w:r>
+        <w:rPr>
+          <w:rFonts w:ascii="David" w:hAnsi="David" w:cs="David"/>
+          <w:color w:val="FF0000"/>
+        </w:rPr>
+        <w:t xml:space="preserve"> meteorological conditions. </w:t>
+      </w:r>
+      <w:r>
+        <w:rPr>
+          <w:rFonts w:ascii="David" w:hAnsi="David" w:cs="David"/>
+          <w:color w:val="FF0000"/>
+        </w:rPr>
+        <w:t xml:space="preserve">Considering sensors of different sensitivity may help. </w:t>
+      </w:r>
+    </w:p>
+    <w:p>
+      <w:pPr>
+        <w:spacing w:line="360" w:lineRule="auto"/>
+        <w:ind w:right="-2"/>
+        <w:jc w:val="both"/>
+        <w:rPr>
+          <w:rFonts w:ascii="David" w:hAnsi="David" w:cs="David"/>
+        </w:rPr>
+      </w:pPr>
+    </w:p>
+    <w:p>
+      <w:pPr>
+        <w:spacing w:line="360" w:lineRule="auto"/>
+        <w:ind w:right="-2"/>
+        <w:jc w:val="both"/>
+        <w:rPr>
+          <w:rFonts w:ascii="David" w:hAnsi="David" w:cs="David"/>
+        </w:rPr>
+      </w:pPr>
+    </w:p>
+    <w:p>
+      <w:pPr>
+        <w:spacing w:line="360" w:lineRule="auto"/>
+        <w:ind w:right="-2"/>
+        <w:jc w:val="both"/>
+        <w:rPr>
+          <w:rFonts w:ascii="David" w:hAnsi="David" w:cs="David"/>
+          <w:color w:val="FF0000"/>
+        </w:rPr>
+      </w:pPr>
+      <w:r>
+        <w:rPr>
+          <w:rFonts w:ascii="David" w:hAnsi="David" w:cs="David"/>
+          <w:color w:val="FF0000"/>
+        </w:rPr>
+        <w:t>Investigation of a disaster area (</w:t>
+      </w:r>
+      <w:r>
+        <w:rPr>
+          <w:rFonts w:ascii="Calibri" w:hAnsi="Calibri" w:cs="Calibri"/>
+          <w:color w:val="FF0000"/>
+        </w:rPr>
+        <w:t>﻿</w:t>
+      </w:r>
+      <w:r>
+        <w:rPr>
+          <w:rFonts w:ascii="David" w:hAnsi="David" w:cs="David"/>
+          <w:color w:val="FF0000"/>
+        </w:rPr>
+        <w:t>Kim et al., 2010)</w:t>
+      </w:r>
+    </w:p>
+    <w:p>
+      <w:pPr>
+        <w:spacing w:line="360" w:lineRule="auto"/>
+        <w:ind w:right="-2"/>
+        <w:jc w:val="both"/>
+        <w:rPr>
+          <w:rFonts w:ascii="David" w:hAnsi="David" w:cs="David"/>
+        </w:rPr>
+      </w:pPr>
+    </w:p>
+    <w:p>
+      <w:pPr>
+        <w:spacing w:line="360" w:lineRule="auto"/>
+        <w:ind w:right="-2"/>
+        <w:jc w:val="both"/>
+        <w:rPr>
+          <w:rFonts w:ascii="David" w:hAnsi="David" w:cs="David"/>
+        </w:rPr>
+      </w:pPr>
+      <w:r>
+        <w:rPr>
+          <w:rFonts w:ascii="David" w:hAnsi="David" w:cs="David"/>
+        </w:rPr>
+        <w:t xml:space="preserve">Either a mobile or a static network </w:t>
+      </w:r>
+      <w:r>
+        <w:rPr>
+          <w:rFonts w:ascii="David" w:hAnsi="David" w:cs="David"/>
+        </w:rPr>
+        <w:t>can then be deployed</w:t>
+      </w:r>
+      <w:r>
+        <w:rPr>
+          <w:rFonts w:ascii="David" w:hAnsi="David" w:cs="David"/>
+        </w:rPr>
+        <w:t xml:space="preserve">. </w:t>
+      </w:r>
+      <w:r>
+        <w:rPr>
+          <w:rFonts w:ascii="David" w:hAnsi="David" w:cs="David"/>
+        </w:rPr>
+        <w:t xml:space="preserve">Many times, we don’t have enough sensors to really map everything well, so </w:t>
+      </w:r>
+      <w:r>
+        <w:rPr>
+          <w:rFonts w:asciiTheme="majorBidi" w:hAnsiTheme="majorBidi" w:cstheme="majorBidi"/>
+        </w:rPr>
+        <w:t>a</w:t>
+      </w:r>
+      <w:r>
+        <w:rPr>
+          <w:rFonts w:asciiTheme="majorBidi" w:hAnsiTheme="majorBidi" w:cstheme="majorBidi"/>
+        </w:rPr>
+        <w:t xml:space="preserve">n alternative approach </w:t>
+      </w:r>
+      <w:r>
+        <w:rPr>
+          <w:rFonts w:asciiTheme="majorBidi" w:hAnsiTheme="majorBidi" w:cstheme="majorBidi"/>
+        </w:rPr>
+        <w:t>is to</w:t>
+      </w:r>
+      <w:r>
+        <w:rPr>
+          <w:rFonts w:asciiTheme="majorBidi" w:hAnsiTheme="majorBidi" w:cstheme="majorBidi"/>
+        </w:rPr>
+        <w:t xml:space="preserve"> locat</w:t>
+      </w:r>
+      <w:r>
+        <w:rPr>
+          <w:rFonts w:asciiTheme="majorBidi" w:hAnsiTheme="majorBidi" w:cstheme="majorBidi"/>
+        </w:rPr>
+        <w:t>e</w:t>
+      </w:r>
+      <w:r>
+        <w:rPr>
+          <w:rFonts w:asciiTheme="majorBidi" w:hAnsiTheme="majorBidi" w:cstheme="majorBidi"/>
+        </w:rPr>
+        <w:t xml:space="preserve"> the leak source and flow rate</w:t>
+      </w:r>
+      <w:r>
+        <w:rPr>
+          <w:rFonts w:asciiTheme="majorBidi" w:hAnsiTheme="majorBidi" w:cstheme="majorBidi"/>
+        </w:rPr>
+        <w:t>,</w:t>
+      </w:r>
+      <w:r>
+        <w:rPr>
+          <w:rFonts w:asciiTheme="majorBidi" w:hAnsiTheme="majorBidi" w:cstheme="majorBidi"/>
+        </w:rPr>
+        <w:t xml:space="preserve"> </w:t>
+      </w:r>
+      <w:r>
+        <w:rPr>
+          <w:rFonts w:asciiTheme="majorBidi" w:hAnsiTheme="majorBidi" w:cstheme="majorBidi"/>
+        </w:rPr>
+        <w:t xml:space="preserve">i.e., </w:t>
+      </w:r>
+      <w:r>
+        <w:rPr>
+          <w:rFonts w:asciiTheme="majorBidi" w:hAnsiTheme="majorBidi" w:cstheme="majorBidi"/>
+        </w:rPr>
+        <w:t>source term</w:t>
+      </w:r>
+      <w:r>
+        <w:rPr>
+          <w:rFonts w:asciiTheme="majorBidi" w:hAnsiTheme="majorBidi" w:cstheme="majorBidi"/>
+        </w:rPr>
+        <w:t>,</w:t>
+      </w:r>
+      <w:r>
+        <w:rPr>
+          <w:rFonts w:asciiTheme="majorBidi" w:hAnsiTheme="majorBidi" w:cstheme="majorBidi"/>
+        </w:rPr>
+        <w:t xml:space="preserve"> and using it as input for </w:t>
+      </w:r>
+      <w:r>
+        <w:rPr>
+          <w:rFonts w:asciiTheme="majorBidi" w:hAnsiTheme="majorBidi" w:cstheme="majorBidi"/>
+        </w:rPr>
+        <w:t xml:space="preserve">an </w:t>
+      </w:r>
+      <w:r>
+        <w:rPr>
+          <w:rFonts w:asciiTheme="majorBidi" w:hAnsiTheme="majorBidi" w:cstheme="majorBidi"/>
+        </w:rPr>
+        <w:t>atmospheric dispersion model to generate the spatial dense pollution maps</w:t>
+      </w:r>
+      <w:r>
+        <w:rPr>
+          <w:rFonts w:asciiTheme="majorBidi" w:hAnsiTheme="majorBidi" w:cstheme="majorBidi"/>
+        </w:rPr>
+        <w:t xml:space="preserve">. </w:t>
       </w:r>
     </w:p>
     <w:p>
@@ -9343,6 +9385,7 @@
         <w:rPr>
           <w:rFonts w:ascii="David" w:hAnsi="David" w:cs="David" w:hint="cs"/>
         </w:rPr>
+        <w:lastRenderedPageBreak/>
         <w:t>dispersion model types used</w:t>
       </w:r>
     </w:p>
@@ -9391,16 +9434,6 @@
         </w:rPr>
         <w:t>, Borg</w:t>
       </w:r>
-    </w:p>
-    <w:p>
-      <w:pPr>
-        <w:spacing w:line="360" w:lineRule="auto"/>
-        <w:ind w:right="-2"/>
-        <w:jc w:val="both"/>
-        <w:rPr>
-          <w:rFonts w:ascii="David" w:hAnsi="David" w:cs="David"/>
-        </w:rPr>
-      </w:pPr>
     </w:p>
     <w:p>
       <w:pPr>
@@ -9421,6 +9454,7 @@
           <w:rFonts w:ascii="David" w:hAnsi="David" w:cs="David"/>
           <w:b/>
           <w:bCs/>
+          <w:color w:val="FF0000"/>
         </w:rPr>
       </w:pPr>
       <w:r>
@@ -9428,68 +9462,105 @@
           <w:rFonts w:ascii="David" w:hAnsi="David" w:cs="David"/>
           <w:b/>
           <w:bCs/>
-        </w:rPr>
-        <w:lastRenderedPageBreak/>
-        <w:t>Zhang and Liu</w:t>
-      </w:r>
-      <w:r>
+          <w:color w:val="FF0000"/>
+        </w:rPr>
+        <w:t>Belkhiri 2018</w:t>
+      </w:r>
+    </w:p>
+    <w:p>
+      <w:pPr>
+        <w:spacing w:line="360" w:lineRule="auto"/>
+        <w:ind w:right="-2"/>
+        <w:jc w:val="both"/>
+        <w:rPr>
+          <w:rFonts w:ascii="David" w:hAnsi="David" w:cs="David"/>
+        </w:rPr>
+      </w:pPr>
+    </w:p>
+    <w:p>
+      <w:pPr>
+        <w:spacing w:line="360" w:lineRule="auto"/>
+        <w:ind w:right="-2"/>
+        <w:jc w:val="both"/>
+        <w:rPr>
+          <w:rFonts w:ascii="David" w:hAnsi="David" w:cs="David"/>
+        </w:rPr>
+      </w:pPr>
+      <w:r>
+        <w:rPr>
+          <w:rFonts w:ascii="David" w:hAnsi="David" w:cs="David"/>
+        </w:rPr>
+        <w:t>Many incentive</w:t>
+      </w:r>
+      <w:r>
+        <w:rPr>
+          <w:rFonts w:ascii="David" w:hAnsi="David" w:cs="David"/>
+        </w:rPr>
+        <w:t>s</w:t>
+      </w:r>
+      <w:r>
+        <w:rPr>
+          <w:rFonts w:ascii="David" w:hAnsi="David" w:cs="David"/>
+        </w:rPr>
+        <w:t xml:space="preserve"> exist</w:t>
+      </w:r>
+      <w:r>
+        <w:rPr>
+          <w:rFonts w:ascii="David" w:hAnsi="David" w:cs="David"/>
+        </w:rPr>
+        <w:t xml:space="preserve"> </w:t>
+      </w:r>
+      <w:r>
+        <w:rPr>
+          <w:rFonts w:ascii="David" w:hAnsi="David" w:cs="David"/>
+        </w:rPr>
+        <w:t xml:space="preserve">for </w:t>
+      </w:r>
+      <w:r>
+        <w:rPr>
+          <w:rFonts w:ascii="David" w:hAnsi="David" w:cs="David"/>
+        </w:rPr>
+        <w:t>an optimal deployment of a network of sensors</w:t>
+      </w:r>
+      <w:r>
+        <w:rPr>
+          <w:rFonts w:ascii="David" w:hAnsi="David" w:cs="David"/>
+        </w:rPr>
+        <w:t>…</w:t>
+      </w:r>
+      <w:r>
+        <w:rPr>
+          <w:rFonts w:ascii="David" w:hAnsi="David" w:cs="David" w:hint="cs"/>
+          <w:rtl/>
+        </w:rPr>
+        <w:t xml:space="preserve">לכתוב משהו על התחזוקה היקרה גם של רשת חיישנים (מקור שהוא מוגבל). לכן מחייב </w:t>
+      </w:r>
+      <w:r>
+        <w:rPr>
+          <w:rFonts w:ascii="David" w:hAnsi="David" w:cs="David" w:hint="cs"/>
+          <w:rtl/>
+        </w:rPr>
+        <w:t xml:space="preserve">הנחה אופטימלית, קרי, כזאת שתאפשר לנו לקבל כמה שיותר מידע בהינתן X משאבים נתונים. </w:t>
+      </w:r>
+      <w:r>
+        <w:rPr>
+          <w:rFonts w:ascii="David" w:hAnsi="David" w:cs="David" w:hint="cs"/>
+          <w:rtl/>
+        </w:rPr>
+        <w:t xml:space="preserve">זאת בדיוק בעיית אופטימיזציה כי מן הסתם באידיאל היינו רוצים אינסוף חיישנים שיכסו טוב את המרחב. </w:t>
+      </w:r>
+    </w:p>
+    <w:p>
+      <w:pPr>
+        <w:spacing w:line="360" w:lineRule="auto"/>
+        <w:ind w:right="-2"/>
+        <w:jc w:val="both"/>
         <w:rPr>
           <w:rFonts w:ascii="David" w:hAnsi="David" w:cs="David"/>
           <w:b/>
           <w:bCs/>
-        </w:rPr>
-        <w:t xml:space="preserve"> 2012</w:t>
-      </w:r>
-    </w:p>
-    <w:p>
-      <w:pPr>
-        <w:spacing w:line="360" w:lineRule="auto"/>
-        <w:ind w:right="-2"/>
-        <w:jc w:val="both"/>
-        <w:rPr>
-          <w:rFonts w:ascii="David" w:hAnsi="David" w:cs="David"/>
-        </w:rPr>
-      </w:pPr>
-      <w:r>
-        <w:rPr>
-          <w:rFonts w:ascii="David" w:hAnsi="David" w:cs="David"/>
-        </w:rPr>
-        <w:t xml:space="preserve">Covered the main challenges </w:t>
-      </w:r>
-      <w:r>
-        <w:rPr>
-          <w:rFonts w:ascii="David" w:hAnsi="David" w:cs="David"/>
-        </w:rPr>
-        <w:t>in WDESN optimization</w:t>
-      </w:r>
-      <w:r>
-        <w:rPr>
-          <w:rFonts w:ascii="David" w:hAnsi="David" w:cs="David"/>
-        </w:rPr>
-        <w:t xml:space="preserve">. These </w:t>
-      </w:r>
-      <w:proofErr w:type="gramStart"/>
-      <w:r>
-        <w:rPr>
-          <w:rFonts w:ascii="David" w:hAnsi="David" w:cs="David"/>
-        </w:rPr>
-        <w:t>include:</w:t>
-      </w:r>
-      <w:proofErr w:type="gramEnd"/>
-      <w:r>
-        <w:rPr>
-          <w:rFonts w:ascii="David" w:hAnsi="David" w:cs="David"/>
-        </w:rPr>
-        <w:t xml:space="preserve"> increase the coverage area, enhance network connectivity, prolong the network lifetime, balance the load(?) and improve the accuracy of the data. </w:t>
-      </w:r>
-    </w:p>
-    <w:p>
-      <w:pPr>
-        <w:spacing w:line="360" w:lineRule="auto"/>
-        <w:ind w:right="-2"/>
-        <w:jc w:val="both"/>
-        <w:rPr>
-          <w:rFonts w:ascii="David" w:hAnsi="David" w:cs="David"/>
+          <w:sz w:val="28"/>
+          <w:szCs w:val="28"/>
         </w:rPr>
       </w:pPr>
     </w:p>
@@ -9502,784 +9573,43 @@
           <w:rFonts w:ascii="David" w:hAnsi="David" w:cs="David"/>
           <w:b/>
           <w:bCs/>
-        </w:rPr>
-      </w:pPr>
-      <w:r>
-        <w:rPr>
-          <w:rFonts w:ascii="David" w:hAnsi="David" w:cs="David"/>
+          <w:sz w:val="28"/>
+          <w:szCs w:val="28"/>
+        </w:rPr>
+      </w:pPr>
+    </w:p>
+    <w:p>
+      <w:pPr>
+        <w:spacing w:line="360" w:lineRule="auto"/>
+        <w:ind w:right="-2"/>
+        <w:jc w:val="both"/>
+        <w:rPr>
+          <w:rFonts w:ascii="David" w:hAnsi="David" w:cs="David" w:hint="cs"/>
           <w:b/>
           <w:bCs/>
-        </w:rPr>
-        <w:t>Berman</w:t>
-      </w:r>
-      <w:r>
-        <w:rPr>
-          <w:rFonts w:ascii="David" w:hAnsi="David" w:cs="David"/>
+          <w:sz w:val="28"/>
+          <w:szCs w:val="28"/>
+        </w:rPr>
+      </w:pPr>
+      <w:bookmarkStart w:id="4" w:name="_GoBack"/>
+      <w:bookmarkEnd w:id="4"/>
+      <w:r>
+        <w:rPr>
+          <w:rFonts w:ascii="David" w:hAnsi="David" w:cs="David" w:hint="cs"/>
           <w:b/>
           <w:bCs/>
-        </w:rPr>
-        <w:t xml:space="preserve"> 2018</w:t>
-      </w:r>
-    </w:p>
-    <w:p>
-      <w:pPr>
-        <w:spacing w:line="360" w:lineRule="auto"/>
-        <w:ind w:right="-2"/>
-        <w:jc w:val="both"/>
-        <w:rPr>
-          <w:rFonts w:ascii="David" w:hAnsi="David" w:cs="David"/>
-        </w:rPr>
-      </w:pPr>
-    </w:p>
-    <w:p>
-      <w:pPr>
-        <w:spacing w:line="360" w:lineRule="auto"/>
-        <w:ind w:right="-2"/>
-        <w:jc w:val="both"/>
-        <w:rPr>
-          <w:rFonts w:ascii="David" w:hAnsi="David" w:cs="David"/>
+          <w:sz w:val="28"/>
+          <w:szCs w:val="28"/>
+        </w:rPr>
+        <w:t xml:space="preserve">Methods and </w:t>
+      </w:r>
+      <w:r>
+        <w:rPr>
+          <w:rFonts w:ascii="David" w:hAnsi="David" w:cs="David" w:hint="cs"/>
           <w:b/>
           <w:bCs/>
-        </w:rPr>
-      </w:pPr>
-      <w:proofErr w:type="spellStart"/>
-      <w:r>
-        <w:rPr>
-          <w:rFonts w:ascii="David" w:hAnsi="David" w:cs="David"/>
-          <w:b/>
-          <w:bCs/>
-        </w:rPr>
-        <w:t>Boubrima</w:t>
-      </w:r>
-      <w:proofErr w:type="spellEnd"/>
-      <w:r>
-        <w:rPr>
-          <w:rFonts w:ascii="David" w:hAnsi="David" w:cs="David"/>
-          <w:b/>
-          <w:bCs/>
-        </w:rPr>
-        <w:t xml:space="preserve"> 2015, 2017, 2018</w:t>
-      </w:r>
-    </w:p>
-    <w:p>
-      <w:pPr>
-        <w:spacing w:line="360" w:lineRule="auto"/>
-        <w:ind w:right="-2"/>
-        <w:jc w:val="both"/>
-        <w:rPr>
-          <w:rFonts w:ascii="David" w:hAnsi="David" w:cs="David"/>
-        </w:rPr>
-      </w:pPr>
-    </w:p>
-    <w:p>
-      <w:pPr>
-        <w:spacing w:line="360" w:lineRule="auto"/>
-        <w:ind w:right="-2"/>
-        <w:jc w:val="both"/>
-        <w:rPr>
-          <w:rFonts w:ascii="David" w:hAnsi="David" w:cs="David"/>
-        </w:rPr>
-      </w:pPr>
-      <w:r>
-        <w:rPr>
-          <w:rFonts w:ascii="David" w:hAnsi="David" w:cs="David"/>
-        </w:rPr>
-        <w:t xml:space="preserve">2017 – focused on finding when a pollution threshold </w:t>
-      </w:r>
-      <w:r>
-        <w:rPr>
-          <w:rFonts w:ascii="David" w:hAnsi="David" w:cs="David"/>
-        </w:rPr>
-        <w:t xml:space="preserve">is </w:t>
-      </w:r>
-      <w:r>
-        <w:rPr>
-          <w:rFonts w:ascii="David" w:hAnsi="David" w:cs="David"/>
-        </w:rPr>
-        <w:t xml:space="preserve">crossed, </w:t>
-      </w:r>
-    </w:p>
-    <w:p>
-      <w:pPr>
-        <w:spacing w:line="360" w:lineRule="auto"/>
-        <w:ind w:right="-2"/>
-        <w:jc w:val="both"/>
-        <w:rPr>
-          <w:rFonts w:ascii="David" w:hAnsi="David" w:cs="David"/>
-        </w:rPr>
-      </w:pPr>
-    </w:p>
-    <w:p>
-      <w:pPr>
-        <w:spacing w:line="360" w:lineRule="auto"/>
-        <w:ind w:right="-2"/>
-        <w:jc w:val="both"/>
-        <w:rPr>
-          <w:rFonts w:ascii="David" w:hAnsi="David" w:cs="David"/>
-          <w:b/>
-          <w:bCs/>
-          <w:color w:val="FF0000"/>
-        </w:rPr>
-      </w:pPr>
-      <w:proofErr w:type="spellStart"/>
-      <w:r>
-        <w:rPr>
-          <w:rFonts w:ascii="David" w:hAnsi="David" w:cs="David"/>
-          <w:b/>
-          <w:bCs/>
-          <w:color w:val="FF0000"/>
-        </w:rPr>
-        <w:t>Belkhiri</w:t>
-      </w:r>
-      <w:proofErr w:type="spellEnd"/>
-      <w:r>
-        <w:rPr>
-          <w:rFonts w:ascii="David" w:hAnsi="David" w:cs="David"/>
-          <w:b/>
-          <w:bCs/>
-          <w:color w:val="FF0000"/>
-        </w:rPr>
-        <w:t xml:space="preserve"> 2018</w:t>
-      </w:r>
-    </w:p>
-    <w:p>
-      <w:pPr>
-        <w:spacing w:line="360" w:lineRule="auto"/>
-        <w:ind w:right="-2"/>
-        <w:jc w:val="both"/>
-        <w:rPr>
-          <w:rFonts w:ascii="David" w:hAnsi="David" w:cs="David"/>
-        </w:rPr>
-      </w:pPr>
-    </w:p>
-    <w:p>
-      <w:pPr>
-        <w:spacing w:line="360" w:lineRule="auto"/>
-        <w:ind w:right="-2" w:firstLine="720"/>
-        <w:jc w:val="both"/>
-        <w:rPr>
-          <w:rFonts w:ascii="David" w:hAnsi="David" w:cs="David"/>
-        </w:rPr>
-      </w:pPr>
-      <w:r>
-        <w:rPr>
-          <w:rFonts w:ascii="David" w:hAnsi="David" w:cs="David"/>
-        </w:rPr>
-        <w:t>Air</w:t>
-      </w:r>
-      <w:r>
-        <w:rPr>
-          <w:rFonts w:ascii="David" w:hAnsi="David" w:cs="David"/>
-        </w:rPr>
-        <w:t xml:space="preserve"> pollution sensors can be quite different from </w:t>
-      </w:r>
-      <w:r>
-        <w:rPr>
-          <w:rFonts w:ascii="David" w:hAnsi="David" w:cs="David"/>
-        </w:rPr>
-        <w:t xml:space="preserve">many </w:t>
-      </w:r>
-      <w:r>
-        <w:rPr>
-          <w:rFonts w:ascii="David" w:hAnsi="David" w:cs="David"/>
-        </w:rPr>
-        <w:t xml:space="preserve">other sensors, in the form that they </w:t>
-      </w:r>
-      <w:r>
-        <w:rPr>
-          <w:rFonts w:ascii="David" w:hAnsi="David" w:cs="David"/>
-        </w:rPr>
-        <w:t xml:space="preserve">detect pollutants </w:t>
-      </w:r>
-      <w:r>
-        <w:rPr>
-          <w:rFonts w:ascii="David" w:hAnsi="David" w:cs="David"/>
-        </w:rPr>
-        <w:t>exactly where they are placed</w:t>
-      </w:r>
-      <w:r>
-        <w:rPr>
-          <w:rFonts w:ascii="David" w:hAnsi="David" w:cs="David"/>
-        </w:rPr>
-        <w:t xml:space="preserve">, </w:t>
-      </w:r>
-      <w:r>
-        <w:rPr>
-          <w:rFonts w:ascii="David" w:hAnsi="David" w:cs="David"/>
-        </w:rPr>
-        <w:t xml:space="preserve">pollutants which are brought by the wind. </w:t>
-      </w:r>
-      <w:r>
-        <w:rPr>
-          <w:rFonts w:ascii="David" w:hAnsi="David" w:cs="David"/>
-        </w:rPr>
-        <w:t xml:space="preserve">Many </w:t>
-      </w:r>
-      <w:r>
-        <w:rPr>
-          <w:rFonts w:ascii="David" w:hAnsi="David" w:cs="David"/>
-        </w:rPr>
-        <w:t>deployment approaches assume that a sensor is able to cover a point in the environment if the distance between them is less than a radius called the detection range</w:t>
-      </w:r>
-      <w:r>
-        <w:rPr>
-          <w:rFonts w:ascii="David" w:hAnsi="David" w:cs="David"/>
-        </w:rPr>
-        <w:t xml:space="preserve">. This term is irrelevant in our case. </w:t>
-      </w:r>
-    </w:p>
-    <w:p>
-      <w:pPr>
-        <w:spacing w:line="360" w:lineRule="auto"/>
-        <w:ind w:right="-2"/>
-        <w:jc w:val="both"/>
-        <w:rPr>
-          <w:rFonts w:ascii="David" w:hAnsi="David" w:cs="David"/>
-        </w:rPr>
-      </w:pPr>
-    </w:p>
-    <w:p>
-      <w:pPr>
-        <w:spacing w:line="360" w:lineRule="auto"/>
-        <w:ind w:right="-2"/>
-        <w:jc w:val="both"/>
-        <w:rPr>
-          <w:rFonts w:ascii="David" w:hAnsi="David" w:cs="David"/>
-        </w:rPr>
-      </w:pPr>
-      <w:proofErr w:type="spellStart"/>
-      <w:r>
-        <w:rPr>
-          <w:rFonts w:ascii="David" w:hAnsi="David" w:cs="David"/>
-        </w:rPr>
-        <w:t>Boubrima</w:t>
-      </w:r>
-      <w:proofErr w:type="spellEnd"/>
-      <w:r>
-        <w:rPr>
-          <w:rFonts w:ascii="David" w:hAnsi="David" w:cs="David"/>
-        </w:rPr>
-        <w:t xml:space="preserve"> only considered an atmospheric state of </w:t>
-      </w:r>
-      <w:r>
-        <w:rPr>
-          <w:rFonts w:ascii="David" w:hAnsi="David" w:cs="David"/>
-        </w:rPr>
-        <w:t>unstable …</w:t>
-      </w:r>
-      <w:r>
-        <w:rPr>
-          <w:rFonts w:ascii="David" w:hAnsi="David" w:cs="David"/>
-        </w:rPr>
-        <w:t xml:space="preserve">and played with </w:t>
-      </w:r>
-    </w:p>
-    <w:p>
-      <w:pPr>
-        <w:spacing w:line="360" w:lineRule="auto"/>
-        <w:ind w:right="-2" w:firstLine="720"/>
-        <w:jc w:val="both"/>
-        <w:rPr>
-          <w:rFonts w:ascii="David" w:hAnsi="David" w:cs="David"/>
-          <w:color w:val="FF0000"/>
-        </w:rPr>
-      </w:pPr>
-      <w:r>
-        <w:rPr>
-          <w:rFonts w:ascii="David" w:hAnsi="David" w:cs="David"/>
-          <w:color w:val="FF0000"/>
-        </w:rPr>
-        <w:fldChar w:fldCharType="begin" w:fldLock="1"/>
-      </w:r>
-      <w:r>
-        <w:rPr>
-          <w:rFonts w:ascii="David" w:hAnsi="David" w:cs="David"/>
-          <w:color w:val="FF0000"/>
-        </w:rPr>
-        <w:instrText>ADDIN CSL_CITATION {"citationItems":[{"id":"ITEM-1","itemData":{"DOI":"10.1109/ICCCN.2015.7288443","ISBN":"9781479999644","ISSN":"10952055","abstract":"© 2015 IEEE. Recently, air pollution monitoring emerges as a main service of smart cities because of the increasing industrialization and the massive urbanization. Wireless sensor networks (WSN) are a suitable technology for this purpose thanks to their substantial benefits including low cost and autonomy. Minimizing the deployment cost is one of the major challenges in WSN design, therefore sensors positions have to be carefully determined. In this paper, we propose two integer linear programming formulations based on real pollutants dispersion modeling to deal with the minimum cost WSN deployment for air pollution monitoring. We illustrate the concept by applying our models on real world data, namely the Nottingham City street lights. We compare the two models in terms of execution time and show that the second flow based formulation is much better. We finally conduct extensive simulations to study the impact of some parameters and derive some guidelines for efficient WSN deployment for air pollution monitoring.","author":[{"dropping-particle":"","family":"Boubrima","given":"Ahmed","non-dropping-particle":"","parse-names":false,"suffix":""},{"dropping-particle":"","family":"Matigot","given":"Frédéric","non-dropping-particle":"","parse-names":false,"suffix":""},{"dropping-particle":"","family":"Bechkit","given":"Walid","non-dropping-particle":"","parse-names":false,"suffix":""},{"dropping-particle":"","family":"Rivano","given":"Hervé","non-dropping-particle":"","parse-names":false,"suffix":""},{"dropping-particle":"","family":"Ruas","given":"Anne","non-dropping-particle":"","parse-names":false,"suffix":""}],"container-title":"Proceedings - International Conference on Computer Communications and Networks, ICCCN","id":"ITEM-1","issued":{"date-parts":[["2015"]]},"title":"Optimal deployment of wireless sensor networks for air pollution monitoring","type":"article-journal","volume":"2015-Octob"},"uris":["http://www.mendeley.com/documents/?uuid=8e9e8dca-f315-4ba3-8477-7f3f1dc9d207"]}],"mendeley":{"formattedCitation":"[22]","plainTextFormattedCitation":"[22]","previouslyFormattedCitation":"[21]"},"properties":{"noteIndex":0},"schema":"https://github.com/citation-style-language/schema/raw/master/csl-citation.json"}</w:instrText>
-      </w:r>
-      <w:r>
-        <w:rPr>
-          <w:rFonts w:ascii="David" w:hAnsi="David" w:cs="David"/>
-          <w:color w:val="FF0000"/>
-        </w:rPr>
-        <w:fldChar w:fldCharType="separate"/>
-      </w:r>
-      <w:r>
-        <w:rPr>
-          <w:rFonts w:ascii="David" w:hAnsi="David" w:cs="David"/>
-          <w:noProof/>
-          <w:color w:val="FF0000"/>
-        </w:rPr>
-        <w:t>[22]</w:t>
-      </w:r>
-      <w:r>
-        <w:rPr>
-          <w:rFonts w:ascii="David" w:hAnsi="David" w:cs="David"/>
-          <w:color w:val="FF0000"/>
-        </w:rPr>
-        <w:fldChar w:fldCharType="end"/>
-      </w:r>
-      <w:r>
-        <w:rPr>
-          <w:rFonts w:ascii="David" w:hAnsi="David" w:cs="David"/>
-          <w:color w:val="FF0000"/>
-        </w:rPr>
-        <w:fldChar w:fldCharType="begin" w:fldLock="1"/>
-      </w:r>
-      <w:r>
-        <w:rPr>
-          <w:rFonts w:ascii="David" w:hAnsi="David" w:cs="David"/>
-          <w:color w:val="FF0000"/>
-        </w:rPr>
-        <w:instrText>ADDIN CSL_CITATION {"citationItems":[{"id":"ITEM-1","itemData":{"DOI":"10.1109/TWC.2017.2658601","ISSN":"15361276","abstract":"© 2002-2012 IEEE. Air pollution has become a major issue in the modern megalopolis because of industrial emissions and increasing urbanization along with traffic jams and the heating/cooling of buildings. Monitoring urban air quality is therefore required by municipalities and the civil society. Current monitoring systems rely on reference sensing stations that are precise but massive, costly, and, therefore, seldom. In this paper, we focus on an alternative or complementary approach, with a network of low cost and autonomic wireless sensors, aiming at a finer spatiotemporal granularity of sensing. Generic deployment models in the literature are not adapted to the stochastic nature of pollution sensing. Our main contribution is to design integer linear programming models that compute sensor deployments capturing both the coverage of pollution under time-varying weather conditions and the connectivity of the infrastructure. We evaluate our deployment models on a real data set of Greater London. We analyze the performance of the proposed models and show that our joint coverage and connectivity formulation is tight and compact, with a reasonable enough execution time. We also conduct extensive simulations to derive engineering insights for effective deployments of air pollution sensors in an urban environment.","author":[{"dropping-particle":"","family":"Boubrima","given":"Ahmed","non-dropping-particle":"","parse-names":false,"suffix":""},{"dropping-particle":"","family":"Bechkit","given":"Walid","non-dropping-particle":"","parse-names":false,"suffix":""},{"dropping-particle":"","family":"Rivano","given":"Herve","non-dropping-particle":"","parse-names":false,"suffix":""}],"container-title":"IEEE Transactions on Wireless Communications","id":"ITEM-1","issue":"5","issued":{"date-parts":[["2017"]]},"page":"2723-2735","publisher":"IEEE","title":"Optimal WSN Deployment Models for Air Pollution Monitoring","type":"article-journal","volume":"16"},"uris":["http://www.mendeley.com/documents/?uuid=d279863f-8871-4bad-951d-47cc058ef0c1"]}],"mendeley":{"formattedCitation":"[20]","plainTextFormattedCitation":"[20]","previouslyFormattedCitation":"[20]"},"properties":{"noteIndex":0},"schema":"https://github.com/citation-style-language/schema/raw/master/csl-citation.json"}</w:instrText>
-      </w:r>
-      <w:r>
-        <w:rPr>
-          <w:rFonts w:ascii="David" w:hAnsi="David" w:cs="David"/>
-          <w:color w:val="FF0000"/>
-        </w:rPr>
-        <w:fldChar w:fldCharType="separate"/>
-      </w:r>
-      <w:r>
-        <w:rPr>
-          <w:rFonts w:ascii="David" w:hAnsi="David" w:cs="David"/>
-          <w:noProof/>
-          <w:color w:val="FF0000"/>
-        </w:rPr>
-        <w:t>[20]</w:t>
-      </w:r>
-      <w:r>
-        <w:rPr>
-          <w:rFonts w:ascii="David" w:hAnsi="David" w:cs="David"/>
-          <w:color w:val="FF0000"/>
-        </w:rPr>
-        <w:fldChar w:fldCharType="end"/>
-      </w:r>
-    </w:p>
-    <w:p>
-      <w:pPr>
-        <w:widowControl w:val="0"/>
-        <w:autoSpaceDE w:val="0"/>
-        <w:autoSpaceDN w:val="0"/>
-        <w:bidi/>
-        <w:adjustRightInd w:val="0"/>
-        <w:spacing w:line="360" w:lineRule="auto"/>
-        <w:rPr>
-          <w:rFonts w:ascii="David" w:hAnsi="David" w:cs="David" w:hint="cs"/>
-          <w:color w:val="000000" w:themeColor="text1"/>
-          <w:rtl/>
-        </w:rPr>
-      </w:pPr>
-    </w:p>
-    <w:p>
-      <w:pPr>
-        <w:spacing w:line="360" w:lineRule="auto"/>
-        <w:ind w:right="-2"/>
-        <w:jc w:val="both"/>
-        <w:rPr>
-          <w:rFonts w:ascii="David" w:hAnsi="David" w:cs="David"/>
-        </w:rPr>
-      </w:pPr>
-    </w:p>
-    <w:p>
-      <w:pPr>
-        <w:spacing w:line="360" w:lineRule="auto"/>
-        <w:ind w:right="-2"/>
-        <w:jc w:val="both"/>
-        <w:rPr>
-          <w:rFonts w:ascii="David" w:hAnsi="David" w:cs="David"/>
-        </w:rPr>
-      </w:pPr>
-      <w:r>
-        <w:rPr>
-          <w:rFonts w:ascii="David" w:hAnsi="David" w:cs="David"/>
-        </w:rPr>
-        <w:t xml:space="preserve"> </w:t>
-      </w:r>
-    </w:p>
-    <w:p>
-      <w:pPr>
-        <w:spacing w:line="360" w:lineRule="auto"/>
-        <w:ind w:right="-2"/>
-        <w:jc w:val="both"/>
-        <w:rPr>
-          <w:rFonts w:ascii="David" w:hAnsi="David" w:cs="David"/>
-        </w:rPr>
-      </w:pPr>
-      <w:r>
-        <w:rPr>
-          <w:rFonts w:ascii="David" w:hAnsi="David" w:cs="David"/>
-        </w:rPr>
-        <w:t>Pollution sensors are different than others?</w:t>
-      </w:r>
-      <w:r>
-        <w:rPr>
-          <w:rFonts w:ascii="David" w:hAnsi="David" w:cs="David"/>
-        </w:rPr>
-        <w:t xml:space="preserve"> Because detection range is not an issue</w:t>
-      </w:r>
-    </w:p>
-    <w:p>
-      <w:pPr>
-        <w:spacing w:line="360" w:lineRule="auto"/>
-        <w:ind w:right="-2"/>
-        <w:jc w:val="both"/>
-        <w:rPr>
-          <w:rFonts w:ascii="David" w:hAnsi="David" w:cs="David"/>
-        </w:rPr>
-      </w:pPr>
-    </w:p>
-    <w:p>
-      <w:pPr>
-        <w:spacing w:line="360" w:lineRule="auto"/>
-        <w:ind w:right="-2"/>
-        <w:jc w:val="both"/>
-        <w:rPr>
-          <w:rFonts w:ascii="David" w:hAnsi="David" w:cs="David"/>
-        </w:rPr>
-      </w:pPr>
-      <w:r>
-        <w:rPr>
-          <w:rFonts w:ascii="David" w:hAnsi="David" w:cs="David"/>
-        </w:rPr>
-        <w:t xml:space="preserve">Objectives may be to minimize the deployment financial cost </w:t>
-      </w:r>
-      <w:r>
-        <w:rPr>
-          <w:rFonts w:ascii="David" w:hAnsi="David" w:cs="David"/>
-        </w:rPr>
-        <w:t xml:space="preserve">(by reducing the number of sensors or their cost) </w:t>
-      </w:r>
-      <w:r>
-        <w:rPr>
-          <w:rFonts w:ascii="David" w:hAnsi="David" w:cs="David"/>
-        </w:rPr>
-        <w:t xml:space="preserve">or to maximize the lifetime of the network. </w:t>
-      </w:r>
-    </w:p>
-    <w:p>
-      <w:pPr>
-        <w:spacing w:line="360" w:lineRule="auto"/>
-        <w:ind w:right="-2"/>
-        <w:jc w:val="both"/>
-        <w:rPr>
-          <w:rFonts w:ascii="David" w:hAnsi="David" w:cs="David"/>
-        </w:rPr>
-      </w:pPr>
-    </w:p>
-    <w:p>
-      <w:pPr>
-        <w:spacing w:line="360" w:lineRule="auto"/>
-        <w:ind w:right="-2"/>
-        <w:rPr>
-          <w:rFonts w:ascii="David" w:hAnsi="David" w:cs="David"/>
-        </w:rPr>
-      </w:pPr>
-      <w:r>
-        <w:rPr>
-          <w:rFonts w:ascii="Calibri" w:hAnsi="Calibri" w:cs="Calibri"/>
-        </w:rPr>
-        <w:t>﻿</w:t>
-      </w:r>
-      <w:r>
-        <w:rPr>
-          <w:rFonts w:ascii="David" w:hAnsi="David" w:cs="David"/>
-        </w:rPr>
-        <w:t>Most of the previously mentioned models trying to be</w:t>
-      </w:r>
-    </w:p>
-    <w:p>
-      <w:pPr>
-        <w:spacing w:line="360" w:lineRule="auto"/>
-        <w:ind w:right="-2"/>
-        <w:jc w:val="both"/>
-        <w:rPr>
-          <w:rFonts w:ascii="David" w:hAnsi="David" w:cs="David"/>
-        </w:rPr>
-      </w:pPr>
-      <w:r>
-        <w:rPr>
-          <w:rFonts w:ascii="David" w:hAnsi="David" w:cs="David"/>
-        </w:rPr>
-        <w:t>generic, they do not take into account the specific characteristics of the environment in which the sensors are deployed and the nature of the phenomenon they cover</w:t>
-      </w:r>
-      <w:r>
-        <w:rPr>
-          <w:rFonts w:ascii="David" w:hAnsi="David" w:cs="David"/>
-        </w:rPr>
-        <w:t>. Lerner did…</w:t>
-      </w:r>
-    </w:p>
-    <w:p>
-      <w:pPr>
-        <w:spacing w:line="360" w:lineRule="auto"/>
-        <w:ind w:right="-2"/>
-        <w:jc w:val="both"/>
-        <w:rPr>
-          <w:rFonts w:ascii="David" w:hAnsi="David" w:cs="David"/>
-        </w:rPr>
-      </w:pPr>
-    </w:p>
-    <w:p>
-      <w:pPr>
-        <w:spacing w:line="360" w:lineRule="auto"/>
-        <w:ind w:right="-2"/>
-        <w:jc w:val="both"/>
-        <w:rPr>
-          <w:rFonts w:ascii="David" w:hAnsi="David" w:cs="David"/>
-          <w:b/>
-          <w:bCs/>
-        </w:rPr>
-      </w:pPr>
-      <w:r>
-        <w:rPr>
-          <w:rFonts w:ascii="David" w:hAnsi="David" w:cs="David"/>
-          <w:b/>
-          <w:bCs/>
-        </w:rPr>
-        <w:t>STE</w:t>
-      </w:r>
-    </w:p>
-    <w:p>
-      <w:pPr>
-        <w:spacing w:line="360" w:lineRule="auto"/>
-        <w:ind w:right="-2"/>
-        <w:jc w:val="both"/>
-        <w:rPr>
-          <w:rFonts w:ascii="David" w:hAnsi="David" w:cs="David"/>
-          <w:b/>
-          <w:bCs/>
-        </w:rPr>
-      </w:pPr>
-      <w:r>
-        <w:rPr>
-          <w:rFonts w:ascii="David" w:hAnsi="David" w:cs="David"/>
-          <w:b/>
-          <w:bCs/>
-        </w:rPr>
-        <w:t>METEOROLOGY</w:t>
-      </w:r>
-    </w:p>
-    <w:p>
-      <w:pPr>
-        <w:spacing w:line="360" w:lineRule="auto"/>
-        <w:ind w:right="-2"/>
-        <w:jc w:val="both"/>
-        <w:rPr>
-          <w:rFonts w:ascii="David" w:hAnsi="David" w:cs="David"/>
-        </w:rPr>
-      </w:pPr>
-    </w:p>
-    <w:p>
-      <w:pPr>
-        <w:spacing w:line="360" w:lineRule="auto"/>
-        <w:ind w:right="-2"/>
-        <w:jc w:val="both"/>
-        <w:rPr>
-          <w:rFonts w:ascii="David" w:hAnsi="David" w:cs="David" w:hint="cs"/>
-          <w:rtl/>
-        </w:rPr>
-      </w:pPr>
-      <w:r>
-        <w:rPr>
-          <w:rFonts w:ascii="David" w:hAnsi="David" w:cs="David"/>
-        </w:rPr>
-        <w:t>Many incentive</w:t>
-      </w:r>
-      <w:r>
-        <w:rPr>
-          <w:rFonts w:ascii="David" w:hAnsi="David" w:cs="David"/>
-        </w:rPr>
-        <w:t>s</w:t>
-      </w:r>
-      <w:r>
-        <w:rPr>
-          <w:rFonts w:ascii="David" w:hAnsi="David" w:cs="David"/>
-        </w:rPr>
-        <w:t xml:space="preserve"> exist</w:t>
-      </w:r>
-      <w:r>
-        <w:rPr>
-          <w:rFonts w:ascii="David" w:hAnsi="David" w:cs="David"/>
-        </w:rPr>
-        <w:t xml:space="preserve"> </w:t>
-      </w:r>
-      <w:r>
-        <w:rPr>
-          <w:rFonts w:ascii="David" w:hAnsi="David" w:cs="David"/>
-        </w:rPr>
-        <w:t xml:space="preserve">for </w:t>
-      </w:r>
-      <w:r>
-        <w:rPr>
-          <w:rFonts w:ascii="David" w:hAnsi="David" w:cs="David"/>
-        </w:rPr>
-        <w:t>an optimal deployment of a network of sensors</w:t>
-      </w:r>
-      <w:r>
-        <w:rPr>
-          <w:rFonts w:ascii="David" w:hAnsi="David" w:cs="David"/>
-        </w:rPr>
-        <w:t>…</w:t>
-      </w:r>
-      <w:r>
-        <w:rPr>
-          <w:rFonts w:ascii="David" w:hAnsi="David" w:cs="David" w:hint="cs"/>
-          <w:rtl/>
-        </w:rPr>
-        <w:t xml:space="preserve">לכתוב משהו על התחזוקה היקרה גם של רשת חיישנים (מקור שהוא מוגבל). לכן מחייב </w:t>
-      </w:r>
-      <w:r>
-        <w:rPr>
-          <w:rFonts w:ascii="David" w:hAnsi="David" w:cs="David" w:hint="cs"/>
-          <w:rtl/>
-        </w:rPr>
-        <w:t xml:space="preserve">הנחה אופטימלית, קרי, כזאת </w:t>
-      </w:r>
-      <w:r>
-        <w:rPr>
-          <w:rFonts w:ascii="David" w:hAnsi="David" w:cs="David" w:hint="cs"/>
-          <w:rtl/>
-        </w:rPr>
-        <w:lastRenderedPageBreak/>
-        <w:t xml:space="preserve">שתאפשר לנו לקבל כמה שיותר מידע בהינתן X משאבים נתונים. </w:t>
-      </w:r>
-      <w:r>
-        <w:rPr>
-          <w:rFonts w:ascii="David" w:hAnsi="David" w:cs="David" w:hint="cs"/>
-          <w:rtl/>
-        </w:rPr>
-        <w:t xml:space="preserve">זאת בדיוק בעיית אופטימיזציה כי מן הסתם באידיאל היינו רוצים אינסוף חיישנים שיכסו טוב את המרחב. </w:t>
-      </w:r>
-    </w:p>
-    <w:p>
-      <w:pPr>
-        <w:spacing w:line="360" w:lineRule="auto"/>
-        <w:ind w:right="-2"/>
-        <w:jc w:val="both"/>
-        <w:rPr>
-          <w:rFonts w:ascii="David" w:hAnsi="David" w:cs="David"/>
-        </w:rPr>
-      </w:pPr>
-    </w:p>
-    <w:p>
-      <w:pPr>
-        <w:spacing w:line="360" w:lineRule="auto"/>
-        <w:ind w:right="-2"/>
-        <w:jc w:val="both"/>
-        <w:rPr>
-          <w:rFonts w:ascii="David" w:hAnsi="David" w:cs="David"/>
-          <w:rtl/>
-        </w:rPr>
-      </w:pPr>
-      <w:r>
-        <w:rPr>
-          <w:rFonts w:ascii="David" w:hAnsi="David" w:cs="David"/>
-        </w:rPr>
-        <w:t xml:space="preserve">Lerner et al. presented a </w:t>
-      </w:r>
-      <w:proofErr w:type="gramStart"/>
-      <w:r>
-        <w:rPr>
-          <w:rFonts w:ascii="David" w:hAnsi="David" w:cs="David"/>
-        </w:rPr>
-        <w:t>methods</w:t>
-      </w:r>
-      <w:proofErr w:type="gramEnd"/>
-      <w:r>
-        <w:rPr>
-          <w:rFonts w:ascii="David" w:hAnsi="David" w:cs="David"/>
-        </w:rPr>
-        <w:t xml:space="preserve"> for optimal deployment of heterogeneous sensor network which is based only on MSUs characteristics and land use analysis. </w:t>
-      </w:r>
-    </w:p>
-    <w:p>
-      <w:pPr>
-        <w:spacing w:line="360" w:lineRule="auto"/>
-        <w:ind w:right="-2"/>
-        <w:jc w:val="both"/>
-        <w:rPr>
-          <w:rFonts w:ascii="David" w:hAnsi="David" w:cs="David" w:hint="cs"/>
-          <w:rtl/>
-        </w:rPr>
-      </w:pPr>
-      <w:r>
-        <w:rPr>
-          <w:rFonts w:ascii="David" w:hAnsi="David" w:cs="David" w:hint="cs"/>
-          <w:rtl/>
-        </w:rPr>
-        <w:t xml:space="preserve">התעסק ממש פיזית איפה אופטימלי להציב מבחינת שימושי קרקע. </w:t>
-      </w:r>
-    </w:p>
-    <w:p>
-      <w:pPr>
-        <w:spacing w:line="360" w:lineRule="auto"/>
-        <w:ind w:right="-2"/>
-        <w:jc w:val="both"/>
-        <w:rPr>
-          <w:rFonts w:ascii="David" w:hAnsi="David" w:cs="David"/>
-        </w:rPr>
-      </w:pPr>
-    </w:p>
-    <w:p>
-      <w:pPr>
-        <w:spacing w:line="360" w:lineRule="auto"/>
-        <w:ind w:right="-2"/>
-        <w:jc w:val="both"/>
-        <w:rPr>
-          <w:rFonts w:ascii="David" w:hAnsi="David" w:cs="David" w:hint="cs"/>
-        </w:rPr>
-      </w:pPr>
-    </w:p>
-    <w:p>
-      <w:pPr>
-        <w:spacing w:line="360" w:lineRule="auto"/>
-        <w:ind w:right="-2"/>
-        <w:jc w:val="both"/>
-        <w:rPr>
-          <w:rFonts w:ascii="David" w:hAnsi="David" w:cs="David"/>
-          <w:b/>
-          <w:bCs/>
-        </w:rPr>
-      </w:pPr>
-    </w:p>
-    <w:p>
-      <w:pPr>
-        <w:spacing w:line="360" w:lineRule="auto"/>
-        <w:ind w:right="-2"/>
-        <w:jc w:val="both"/>
-        <w:rPr>
-          <w:rFonts w:ascii="David" w:hAnsi="David" w:cs="David"/>
-          <w:b/>
-          <w:bCs/>
-        </w:rPr>
-      </w:pPr>
-    </w:p>
-    <w:p>
-      <w:pPr>
-        <w:spacing w:line="360" w:lineRule="auto"/>
-        <w:ind w:right="-2"/>
-        <w:jc w:val="both"/>
-        <w:rPr>
-          <w:rFonts w:ascii="David" w:hAnsi="David" w:cs="David" w:hint="cs"/>
-          <w:b/>
-          <w:bCs/>
-        </w:rPr>
-      </w:pPr>
-      <w:r>
-        <w:rPr>
-          <w:rFonts w:ascii="David" w:hAnsi="David" w:cs="David" w:hint="cs"/>
-          <w:b/>
-          <w:bCs/>
-        </w:rPr>
-        <w:t xml:space="preserve">Methods and </w:t>
-      </w:r>
-      <w:r>
-        <w:rPr>
-          <w:rFonts w:ascii="David" w:hAnsi="David" w:cs="David" w:hint="cs"/>
-          <w:b/>
-          <w:bCs/>
+          <w:sz w:val="28"/>
+          <w:szCs w:val="28"/>
         </w:rPr>
         <w:t>Research plan</w:t>
       </w:r>
@@ -10486,7 +9816,7 @@
         <w:rPr>
           <w:rFonts w:ascii="David" w:hAnsi="David" w:cs="David"/>
         </w:rPr>
-        <w:instrText>ADDIN CSL_CITATION {"citationItems":[{"id":"ITEM-1","itemData":{"DOI":"10.1137/10080991x","ISSN":"0036-1445","abstract":"The Gaussian plume model is a standard approach for studying the transport of airborne contaminants due to turbulent diffusion and advection by the wind. This paper reviews the assumptions underlying the model, its derivation from the advection-diffusion equation, and the key properties of the plume solution. The results are then applied to solving an inverse problem in which emission source rates are determined from a given set of ground- level contaminant measurements. This source identification problem can be formulated as an overdetermined linear system of equations that is most easily solved using the method of least squares. Various generalizations of this problem are discussed, and we illustrate our results with an application to the study of zinc emissions from a smelting operation.","author":[{"dropping-particle":"","family":"Stockie","given":"John M.","non-dropping-particle":"","parse-names":false,"suffix":""}],"container-title":"SIAM Review","id":"ITEM-1","issue":"2","issued":{"date-parts":[["2011"]]},"page":"349-372","title":"The Mathematics of Atmospheric Dispersion Modeling","type":"article-journal","volume":"53"},"uris":["http://www.mendeley.com/documents/?uuid=c11b0434-1078-44c2-b34c-8667584e1911"]}],"mendeley":{"formattedCitation":"[23]","plainTextFormattedCitation":"[23]","previouslyFormattedCitation":"[22]"},"properties":{"noteIndex":0},"schema":"https://github.com/citation-style-language/schema/raw/master/csl-citation.json"}</w:instrText>
+        <w:instrText>ADDIN CSL_CITATION {"citationItems":[{"id":"ITEM-1","itemData":{"DOI":"10.1137/10080991x","ISSN":"0036-1445","abstract":"The Gaussian plume model is a standard approach for studying the transport of airborne contaminants due to turbulent diffusion and advection by the wind. This paper reviews the assumptions underlying the model, its derivation from the advection-diffusion equation, and the key properties of the plume solution. The results are then applied to solving an inverse problem in which emission source rates are determined from a given set of ground- level contaminant measurements. This source identification problem can be formulated as an overdetermined linear system of equations that is most easily solved using the method of least squares. Various generalizations of this problem are discussed, and we illustrate our results with an application to the study of zinc emissions from a smelting operation.","author":[{"dropping-particle":"","family":"Stockie","given":"John M.","non-dropping-particle":"","parse-names":false,"suffix":""}],"container-title":"SIAM Review","id":"ITEM-1","issue":"2","issued":{"date-parts":[["2011"]]},"page":"349-372","title":"The Mathematics of Atmospheric Dispersion Modeling","type":"article-journal","volume":"53"},"uris":["http://www.mendeley.com/documents/?uuid=c11b0434-1078-44c2-b34c-8667584e1911"]}],"mendeley":{"formattedCitation":"[22]","plainTextFormattedCitation":"[22]","previouslyFormattedCitation":"[23]"},"properties":{"noteIndex":0},"schema":"https://github.com/citation-style-language/schema/raw/master/csl-citation.json"}</w:instrText>
       </w:r>
       <w:r>
         <w:rPr>
@@ -10499,7 +9829,7 @@
           <w:rFonts w:ascii="David" w:hAnsi="David" w:cs="David"/>
           <w:noProof/>
         </w:rPr>
-        <w:t>[23]</w:t>
+        <w:t>[22]</w:t>
       </w:r>
       <w:r>
         <w:rPr>
@@ -10532,23 +9862,7 @@
           <w:rFonts w:ascii="David" w:hAnsi="David" w:cs="David" w:hint="cs"/>
           <w:color w:val="000000"/>
         </w:rPr>
-        <w:t xml:space="preserve">: box models, Gaussian plume models, </w:t>
-      </w:r>
-      <w:proofErr w:type="spellStart"/>
-      <w:r>
-        <w:rPr>
-          <w:rFonts w:ascii="David" w:hAnsi="David" w:cs="David" w:hint="cs"/>
-          <w:color w:val="000000"/>
-        </w:rPr>
-        <w:t>Lagrangian</w:t>
-      </w:r>
-      <w:proofErr w:type="spellEnd"/>
-      <w:r>
-        <w:rPr>
-          <w:rFonts w:ascii="David" w:hAnsi="David" w:cs="David" w:hint="cs"/>
-          <w:color w:val="000000"/>
-        </w:rPr>
-        <w:t xml:space="preserve"> models, Eulerian dispersion models and Dense gas models</w:t>
+        <w:t>: box models, Gaussian plume models, Lagrangian models, Eulerian dispersion models and Dense gas models</w:t>
       </w:r>
       <w:r>
         <w:rPr>
@@ -11422,6 +10736,7 @@
           <w:rFonts w:ascii="Calibri" w:hAnsi="Calibri" w:cs="Calibri"/>
           <w:color w:val="000000"/>
         </w:rPr>
+        <w:lastRenderedPageBreak/>
         <w:t>﻿</w:t>
       </w:r>
       <w:r>
@@ -12895,7 +12210,7 @@
           <w:rFonts w:ascii="David" w:hAnsi="David" w:cs="David"/>
           <w:color w:val="000000"/>
         </w:rPr>
-        <w:instrText>ADDIN CSL_CITATION {"citationItems":[{"id":"ITEM-1","itemData":{"DOI":"10.1137/10080991x","ISSN":"0036-1445","abstract":"The Gaussian plume model is a standard approach for studying the transport of airborne contaminants due to turbulent diffusion and advection by the wind. This paper reviews the assumptions underlying the model, its derivation from the advection-diffusion equation, and the key properties of the plume solution. The results are then applied to solving an inverse problem in which emission source rates are determined from a given set of ground- level contaminant measurements. This source identification problem can be formulated as an overdetermined linear system of equations that is most easily solved using the method of least squares. Various generalizations of this problem are discussed, and we illustrate our results with an application to the study of zinc emissions from a smelting operation.","author":[{"dropping-particle":"","family":"Stockie","given":"John M.","non-dropping-particle":"","parse-names":false,"suffix":""}],"container-title":"SIAM Review","id":"ITEM-1","issue":"2","issued":{"date-parts":[["2011"]]},"page":"349-372","title":"The Mathematics of Atmospheric Dispersion Modeling","type":"article-journal","volume":"53"},"uris":["http://www.mendeley.com/documents/?uuid=c11b0434-1078-44c2-b34c-8667584e1911"]}],"mendeley":{"formattedCitation":"[23]","plainTextFormattedCitation":"[23]","previouslyFormattedCitation":"[22]"},"properties":{"noteIndex":0},"schema":"https://github.com/citation-style-language/schema/raw/master/csl-citation.json"}</w:instrText>
+        <w:instrText>ADDIN CSL_CITATION {"citationItems":[{"id":"ITEM-1","itemData":{"DOI":"10.1137/10080991x","ISSN":"0036-1445","abstract":"The Gaussian plume model is a standard approach for studying the transport of airborne contaminants due to turbulent diffusion and advection by the wind. This paper reviews the assumptions underlying the model, its derivation from the advection-diffusion equation, and the key properties of the plume solution. The results are then applied to solving an inverse problem in which emission source rates are determined from a given set of ground- level contaminant measurements. This source identification problem can be formulated as an overdetermined linear system of equations that is most easily solved using the method of least squares. Various generalizations of this problem are discussed, and we illustrate our results with an application to the study of zinc emissions from a smelting operation.","author":[{"dropping-particle":"","family":"Stockie","given":"John M.","non-dropping-particle":"","parse-names":false,"suffix":""}],"container-title":"SIAM Review","id":"ITEM-1","issue":"2","issued":{"date-parts":[["2011"]]},"page":"349-372","title":"The Mathematics of Atmospheric Dispersion Modeling","type":"article-journal","volume":"53"},"uris":["http://www.mendeley.com/documents/?uuid=c11b0434-1078-44c2-b34c-8667584e1911"]}],"mendeley":{"formattedCitation":"[22]","plainTextFormattedCitation":"[22]","previouslyFormattedCitation":"[23]"},"properties":{"noteIndex":0},"schema":"https://github.com/citation-style-language/schema/raw/master/csl-citation.json"}</w:instrText>
       </w:r>
       <w:r>
         <w:rPr>
@@ -12910,7 +12225,7 @@
           <w:noProof/>
           <w:color w:val="000000"/>
         </w:rPr>
-        <w:t>[23]</w:t>
+        <w:t>[22]</w:t>
       </w:r>
       <w:r>
         <w:rPr>
@@ -13731,90 +13046,72 @@
           <w:rFonts w:ascii="David" w:hAnsi="David" w:cs="David" w:hint="cs"/>
           <w:color w:val="000000" w:themeColor="text1"/>
         </w:rPr>
+        <w:t xml:space="preserve">used values are those obtained by </w:t>
+      </w:r>
+      <w:r>
+        <w:rPr>
+          <w:rFonts w:ascii="David" w:hAnsi="David" w:cs="David" w:hint="cs"/>
+          <w:color w:val="FF0000"/>
+        </w:rPr>
+        <w:t>Turner 1994</w:t>
+      </w:r>
+      <w:r>
+        <w:rPr>
+          <w:rFonts w:ascii="David" w:hAnsi="David" w:cs="David" w:hint="cs"/>
+          <w:color w:val="FF0000"/>
+        </w:rPr>
+        <w:t xml:space="preserve">, </w:t>
+      </w:r>
+      <w:r>
+        <w:rPr>
+          <w:rFonts w:ascii="David" w:hAnsi="David" w:cs="David" w:hint="cs"/>
+          <w:color w:val="000000" w:themeColor="text1"/>
+        </w:rPr>
+        <w:t xml:space="preserve">using </w:t>
+      </w:r>
+      <w:r>
+        <w:rPr>
+          <w:rFonts w:ascii="David" w:hAnsi="David" w:cs="David" w:hint="cs"/>
+          <w:color w:val="000000" w:themeColor="text1"/>
+        </w:rPr>
+        <w:t xml:space="preserve">Pasquill-Gifford </w:t>
+      </w:r>
+      <w:r>
+        <w:rPr>
+          <w:rFonts w:ascii="David" w:hAnsi="David" w:cs="David" w:hint="cs"/>
+          <w:color w:val="000000" w:themeColor="text1"/>
+        </w:rPr>
+        <w:t>stability class</w:t>
+      </w:r>
+      <w:r>
+        <w:rPr>
+          <w:rFonts w:ascii="David" w:hAnsi="David" w:cs="David" w:hint="cs"/>
+          <w:color w:val="000000" w:themeColor="text1"/>
+        </w:rPr>
+        <w:t xml:space="preserve"> </w:t>
+      </w:r>
+      <w:r>
+        <w:rPr>
+          <w:rFonts w:ascii="David" w:hAnsi="David" w:cs="David" w:hint="cs"/>
+          <w:color w:val="000000" w:themeColor="text1"/>
+        </w:rPr>
+        <w:t>categories</w:t>
+      </w:r>
+      <w:r>
+        <w:rPr>
+          <w:rFonts w:ascii="David" w:hAnsi="David" w:cs="David" w:hint="cs"/>
+          <w:color w:val="000000" w:themeColor="text1"/>
+        </w:rPr>
+        <w:t xml:space="preserve"> </w:t>
+      </w:r>
+      <w:r>
+        <w:rPr>
+          <w:rFonts w:ascii="David" w:hAnsi="David" w:cs="David" w:hint="cs"/>
+          <w:color w:val="FF0000"/>
+        </w:rPr>
         <w:lastRenderedPageBreak/>
-        <w:t xml:space="preserve">used values are those obtained by </w:t>
-      </w:r>
-      <w:r>
-        <w:rPr>
-          <w:rFonts w:ascii="David" w:hAnsi="David" w:cs="David" w:hint="cs"/>
-          <w:color w:val="FF0000"/>
-        </w:rPr>
-        <w:t>Turner 1994</w:t>
-      </w:r>
-      <w:r>
-        <w:rPr>
-          <w:rFonts w:ascii="David" w:hAnsi="David" w:cs="David" w:hint="cs"/>
-          <w:color w:val="FF0000"/>
-        </w:rPr>
-        <w:t xml:space="preserve">, </w:t>
-      </w:r>
-      <w:r>
-        <w:rPr>
-          <w:rFonts w:ascii="David" w:hAnsi="David" w:cs="David" w:hint="cs"/>
-          <w:color w:val="000000" w:themeColor="text1"/>
-        </w:rPr>
-        <w:t xml:space="preserve">using </w:t>
-      </w:r>
-      <w:proofErr w:type="spellStart"/>
-      <w:r>
-        <w:rPr>
-          <w:rFonts w:ascii="David" w:hAnsi="David" w:cs="David" w:hint="cs"/>
-          <w:color w:val="000000" w:themeColor="text1"/>
-        </w:rPr>
-        <w:t>Pasquill</w:t>
-      </w:r>
-      <w:proofErr w:type="spellEnd"/>
-      <w:r>
-        <w:rPr>
-          <w:rFonts w:ascii="David" w:hAnsi="David" w:cs="David" w:hint="cs"/>
-          <w:color w:val="000000" w:themeColor="text1"/>
-        </w:rPr>
-        <w:t xml:space="preserve">-Gifford </w:t>
-      </w:r>
-      <w:r>
-        <w:rPr>
-          <w:rFonts w:ascii="David" w:hAnsi="David" w:cs="David" w:hint="cs"/>
-          <w:color w:val="000000" w:themeColor="text1"/>
-        </w:rPr>
-        <w:t>stability class</w:t>
-      </w:r>
-      <w:r>
-        <w:rPr>
-          <w:rFonts w:ascii="David" w:hAnsi="David" w:cs="David" w:hint="cs"/>
-          <w:color w:val="000000" w:themeColor="text1"/>
-        </w:rPr>
-        <w:t xml:space="preserve"> </w:t>
-      </w:r>
-      <w:r>
-        <w:rPr>
-          <w:rFonts w:ascii="David" w:hAnsi="David" w:cs="David" w:hint="cs"/>
-          <w:color w:val="000000" w:themeColor="text1"/>
-        </w:rPr>
-        <w:t>categories</w:t>
-      </w:r>
-      <w:r>
-        <w:rPr>
-          <w:rFonts w:ascii="David" w:hAnsi="David" w:cs="David" w:hint="cs"/>
-          <w:color w:val="000000" w:themeColor="text1"/>
-        </w:rPr>
-        <w:t xml:space="preserve"> </w:t>
-      </w:r>
-      <w:r>
-        <w:rPr>
-          <w:rFonts w:ascii="David" w:hAnsi="David" w:cs="David" w:hint="cs"/>
-          <w:color w:val="FF0000"/>
-        </w:rPr>
-        <w:t>[</w:t>
-      </w:r>
-      <w:proofErr w:type="spellStart"/>
-      <w:r>
-        <w:rPr>
-          <w:rFonts w:ascii="David" w:hAnsi="David" w:cs="David" w:hint="cs"/>
-          <w:color w:val="FF0000"/>
-        </w:rPr>
-        <w:t>Pasquill</w:t>
-      </w:r>
-      <w:proofErr w:type="spellEnd"/>
+        <w:t>[Pasquill</w:t>
+      </w:r>
       <w:r>
         <w:rPr>
           <w:rFonts w:ascii="David" w:hAnsi="David" w:cs="David" w:hint="cs"/>
@@ -13961,7 +13258,6 @@
         </w:rPr>
         <w:t xml:space="preserve">the </w:t>
       </w:r>
-      <w:proofErr w:type="spellStart"/>
       <w:r>
         <w:rPr>
           <w:rFonts w:ascii="David" w:hAnsi="David" w:cs="David" w:hint="cs"/>
@@ -13969,7 +13265,6 @@
         </w:rPr>
         <w:t>Pasquill</w:t>
       </w:r>
-      <w:proofErr w:type="spellEnd"/>
       <w:r>
         <w:rPr>
           <w:rFonts w:ascii="David" w:hAnsi="David" w:cs="David" w:hint="cs"/>
@@ -14516,21 +13811,12 @@
         </w:rPr>
         <w:t xml:space="preserve">determine the </w:t>
       </w:r>
-      <w:proofErr w:type="spellStart"/>
-      <w:r>
-        <w:rPr>
-          <w:rFonts w:ascii="David" w:hAnsi="David" w:cs="David" w:hint="cs"/>
-          <w:color w:val="000000" w:themeColor="text1"/>
-        </w:rPr>
-        <w:t>Pasquill</w:t>
-      </w:r>
-      <w:proofErr w:type="spellEnd"/>
-      <w:r>
-        <w:rPr>
-          <w:rFonts w:ascii="David" w:hAnsi="David" w:cs="David" w:hint="cs"/>
-          <w:color w:val="000000" w:themeColor="text1"/>
-        </w:rPr>
-        <w:t>-Gifford stability category</w:t>
+      <w:r>
+        <w:rPr>
+          <w:rFonts w:ascii="David" w:hAnsi="David" w:cs="David" w:hint="cs"/>
+          <w:color w:val="000000" w:themeColor="text1"/>
+        </w:rPr>
+        <w:t>Pasquill-Gifford stability category</w:t>
       </w:r>
       <w:r>
         <w:rPr>
@@ -15816,30 +15102,14 @@
           <w:rFonts w:ascii="David" w:hAnsi="David" w:cs="David" w:hint="cs"/>
           <w:color w:val="FF0000"/>
         </w:rPr>
-        <w:t>… all kinds of processes</w:t>
-      </w:r>
-      <w:proofErr w:type="gramStart"/>
-      <w:r>
-        <w:rPr>
-          <w:rFonts w:ascii="David" w:hAnsi="David" w:cs="David" w:hint="cs"/>
-          <w:color w:val="FF0000"/>
-        </w:rPr>
-        <w:t>….</w:t>
-      </w:r>
-      <w:r>
-        <w:rPr>
-          <w:rFonts w:ascii="David" w:hAnsi="David" w:cs="David" w:hint="cs"/>
-          <w:color w:val="FF0000"/>
-        </w:rPr>
-        <w:t>NOT</w:t>
-      </w:r>
-      <w:proofErr w:type="gramEnd"/>
-      <w:r>
-        <w:rPr>
-          <w:rFonts w:ascii="David" w:hAnsi="David" w:cs="David" w:hint="cs"/>
-          <w:color w:val="FF0000"/>
-        </w:rPr>
-        <w:t xml:space="preserve"> SURE</w:t>
+        <w:t>… all kinds of processes….</w:t>
+      </w:r>
+      <w:r>
+        <w:rPr>
+          <w:rFonts w:ascii="David" w:hAnsi="David" w:cs="David" w:hint="cs"/>
+          <w:color w:val="FF0000"/>
+        </w:rPr>
+        <w:t>NOT SURE</w:t>
       </w:r>
       <w:r>
         <w:rPr>
@@ -15937,17 +15207,8 @@
           <w:rFonts w:ascii="David" w:hAnsi="David" w:cs="David"/>
           <w:color w:val="FF0000"/>
         </w:rPr>
-        <w:t>du/</w:t>
-      </w:r>
-      <w:proofErr w:type="spellStart"/>
-      <w:r>
-        <w:rPr>
-          <w:rFonts w:ascii="David" w:hAnsi="David" w:cs="David"/>
-          <w:color w:val="FF0000"/>
-        </w:rPr>
-        <w:t>dz</w:t>
-      </w:r>
-      <w:proofErr w:type="spellEnd"/>
+        <w:t>du/dz</w:t>
+      </w:r>
       <w:r>
         <w:rPr>
           <w:rFonts w:ascii="David" w:hAnsi="David" w:cs="David" w:hint="cs"/>
@@ -15969,25 +15230,82 @@
           <w:color w:val="FF0000"/>
           <w:rtl/>
         </w:rPr>
-        <w:t xml:space="preserve">) אפשר להגיד שממוצע </w:t>
-      </w:r>
-      <w:proofErr w:type="spellStart"/>
-      <w:r>
-        <w:rPr>
-          <w:rFonts w:ascii="David" w:hAnsi="David" w:cs="David" w:hint="cs"/>
+        <w:t xml:space="preserve">) אפשר להגיד שממוצע הפלקטואציות הוא אפס ולכן זניח. </w:t>
+      </w:r>
+    </w:p>
+    <w:p>
+      <w:pPr>
+        <w:bidi/>
+        <w:spacing w:line="360" w:lineRule="auto"/>
+        <w:ind w:right="-2" w:firstLine="720"/>
+        <w:jc w:val="both"/>
+        <w:rPr>
+          <w:rFonts w:ascii="David" w:hAnsi="David" w:cs="David"/>
           <w:color w:val="FF0000"/>
           <w:rtl/>
         </w:rPr>
-        <w:t>הפלקטואציות</w:t>
-      </w:r>
-      <w:proofErr w:type="spellEnd"/>
+      </w:pPr>
       <w:r>
         <w:rPr>
           <w:rFonts w:ascii="David" w:hAnsi="David" w:cs="David" w:hint="cs"/>
           <w:color w:val="FF0000"/>
           <w:rtl/>
         </w:rPr>
-        <w:t xml:space="preserve"> הוא אפס ולכן זניח. </w:t>
+        <w:t xml:space="preserve">טורבולנציה תרמית </w:t>
+      </w:r>
+      <w:r>
+        <w:rPr>
+          <w:rFonts w:ascii="David" w:hAnsi="David" w:cs="David"/>
+          <w:color w:val="FF0000"/>
+          <w:rtl/>
+        </w:rPr>
+        <w:t>–</w:t>
+      </w:r>
+      <w:r>
+        <w:rPr>
+          <w:rFonts w:ascii="David" w:hAnsi="David" w:cs="David" w:hint="cs"/>
+          <w:color w:val="FF0000"/>
+          <w:rtl/>
+        </w:rPr>
+        <w:t xml:space="preserve"> </w:t>
+      </w:r>
+      <w:r>
+        <w:rPr>
+          <w:rFonts w:ascii="David" w:hAnsi="David" w:cs="David"/>
+          <w:color w:val="FF0000"/>
+        </w:rPr>
+        <w:t>dT/dz</w:t>
+      </w:r>
+      <w:r>
+        <w:rPr>
+          <w:rFonts w:ascii="David" w:hAnsi="David" w:cs="David" w:hint="cs"/>
+          <w:color w:val="FF0000"/>
+          <w:rtl/>
+        </w:rPr>
+        <w:t xml:space="preserve"> </w:t>
+      </w:r>
+      <w:r>
+        <w:rPr>
+          <w:rFonts w:ascii="David" w:hAnsi="David" w:cs="David" w:hint="cs"/>
+          <w:color w:val="FF0000"/>
+          <w:rtl/>
+        </w:rPr>
+        <w:t>(</w:t>
+      </w:r>
+      <w:r>
+        <w:rPr>
+          <w:rFonts w:ascii="David" w:hAnsi="David" w:cs="David"/>
+          <w:color w:val="FF0000"/>
+        </w:rPr>
+        <w:t>T</w:t>
+      </w:r>
+      <w:r>
+        <w:rPr>
+          <w:rFonts w:ascii="David" w:hAnsi="David" w:cs="David" w:hint="cs"/>
+          <w:color w:val="FF0000"/>
+          <w:rtl/>
+        </w:rPr>
+        <w:t xml:space="preserve"> ממוצע)</w:t>
       </w:r>
     </w:p>
     <w:p>
@@ -15999,56 +15317,59 @@
         <w:rPr>
           <w:rFonts w:ascii="David" w:hAnsi="David" w:cs="David"/>
           <w:color w:val="FF0000"/>
+        </w:rPr>
+      </w:pPr>
+      <w:r>
+        <w:rPr>
+          <w:rFonts w:ascii="David" w:hAnsi="David" w:cs="David" w:hint="cs"/>
+          <w:color w:val="FF0000"/>
           <w:rtl/>
         </w:rPr>
-      </w:pPr>
+        <w:t xml:space="preserve">אולי אוריה </w:t>
+      </w:r>
       <w:r>
         <w:rPr>
           <w:rFonts w:ascii="David" w:hAnsi="David" w:cs="David" w:hint="cs"/>
           <w:color w:val="FF0000"/>
           <w:rtl/>
         </w:rPr>
-        <w:t xml:space="preserve">טורבולנציה תרמית </w:t>
-      </w:r>
-      <w:r>
-        <w:rPr>
-          <w:rFonts w:ascii="David" w:hAnsi="David" w:cs="David"/>
+        <w:t xml:space="preserve">צריך </w:t>
+      </w:r>
+      <w:r>
+        <w:rPr>
+          <w:rFonts w:ascii="David" w:hAnsi="David" w:cs="David" w:hint="cs"/>
           <w:color w:val="FF0000"/>
           <w:rtl/>
         </w:rPr>
-        <w:t>–</w:t>
-      </w:r>
-      <w:r>
-        <w:rPr>
-          <w:rFonts w:ascii="David" w:hAnsi="David" w:cs="David" w:hint="cs"/>
+        <w:t>למדוד לחות עם רחפן</w:t>
+      </w:r>
+    </w:p>
+    <w:p>
+      <w:pPr>
+        <w:bidi/>
+        <w:spacing w:line="360" w:lineRule="auto"/>
+        <w:ind w:right="-2" w:firstLine="720"/>
+        <w:jc w:val="both"/>
+        <w:rPr>
+          <w:rFonts w:ascii="David" w:hAnsi="David" w:cs="David"/>
           <w:color w:val="FF0000"/>
           <w:rtl/>
         </w:rPr>
-        <w:t xml:space="preserve"> </w:t>
-      </w:r>
-      <w:r>
-        <w:rPr>
-          <w:rFonts w:ascii="David" w:hAnsi="David" w:cs="David"/>
-          <w:color w:val="FF0000"/>
-        </w:rPr>
-        <w:t>dT/</w:t>
-      </w:r>
-      <w:proofErr w:type="spellStart"/>
-      <w:r>
-        <w:rPr>
-          <w:rFonts w:ascii="David" w:hAnsi="David" w:cs="David"/>
-          <w:color w:val="FF0000"/>
-        </w:rPr>
-        <w:t>dz</w:t>
-      </w:r>
-      <w:proofErr w:type="spellEnd"/>
+      </w:pPr>
       <w:r>
         <w:rPr>
           <w:rFonts w:ascii="David" w:hAnsi="David" w:cs="David" w:hint="cs"/>
           <w:color w:val="FF0000"/>
           <w:rtl/>
         </w:rPr>
-        <w:t xml:space="preserve"> </w:t>
+        <w:t xml:space="preserve">הפרעות במישור איקס וואי יוצרים שובלים וטורבולנציה </w:t>
+      </w:r>
+      <w:r>
+        <w:rPr>
+          <w:rFonts w:ascii="David" w:hAnsi="David" w:cs="David"/>
+          <w:color w:val="FF0000"/>
+        </w:rPr>
+        <w:t>downwind</w:t>
       </w:r>
       <w:r>
         <w:rPr>
@@ -16056,14 +15377,14 @@
           <w:color w:val="FF0000"/>
           <w:rtl/>
         </w:rPr>
-        <w:t>(</w:t>
-      </w:r>
-      <w:r>
-        <w:rPr>
-          <w:rFonts w:ascii="David" w:hAnsi="David" w:cs="David"/>
-          <w:color w:val="FF0000"/>
-        </w:rPr>
-        <w:t>T</w:t>
+        <w:t xml:space="preserve"> (אותו גובה </w:t>
+      </w:r>
+      <w:r>
+        <w:rPr>
+          <w:rFonts w:ascii="David" w:hAnsi="David" w:cs="David"/>
+          <w:color w:val="FF0000"/>
+        </w:rPr>
+        <w:t>z</w:t>
       </w:r>
       <w:r>
         <w:rPr>
@@ -16071,140 +15392,7 @@
           <w:color w:val="FF0000"/>
           <w:rtl/>
         </w:rPr>
-        <w:t xml:space="preserve"> ממוצע)</w:t>
-      </w:r>
-    </w:p>
-    <w:p>
-      <w:pPr>
-        <w:bidi/>
-        <w:spacing w:line="360" w:lineRule="auto"/>
-        <w:ind w:right="-2" w:firstLine="720"/>
-        <w:jc w:val="both"/>
-        <w:rPr>
-          <w:rFonts w:ascii="David" w:hAnsi="David" w:cs="David"/>
-          <w:color w:val="FF0000"/>
-        </w:rPr>
-      </w:pPr>
-      <w:r>
-        <w:rPr>
-          <w:rFonts w:ascii="David" w:hAnsi="David" w:cs="David" w:hint="cs"/>
-          <w:color w:val="FF0000"/>
-          <w:rtl/>
-        </w:rPr>
-        <w:t xml:space="preserve">אולי אוריה </w:t>
-      </w:r>
-      <w:r>
-        <w:rPr>
-          <w:rFonts w:ascii="David" w:hAnsi="David" w:cs="David" w:hint="cs"/>
-          <w:color w:val="FF0000"/>
-          <w:rtl/>
-        </w:rPr>
-        <w:t xml:space="preserve">צריך </w:t>
-      </w:r>
-      <w:r>
-        <w:rPr>
-          <w:rFonts w:ascii="David" w:hAnsi="David" w:cs="David" w:hint="cs"/>
-          <w:color w:val="FF0000"/>
-          <w:rtl/>
-        </w:rPr>
-        <w:t xml:space="preserve">למדוד לחות עם </w:t>
-      </w:r>
-      <w:proofErr w:type="spellStart"/>
-      <w:r>
-        <w:rPr>
-          <w:rFonts w:ascii="David" w:hAnsi="David" w:cs="David" w:hint="cs"/>
-          <w:color w:val="FF0000"/>
-          <w:rtl/>
-        </w:rPr>
-        <w:t>רחפן</w:t>
-      </w:r>
-      <w:proofErr w:type="spellEnd"/>
-    </w:p>
-    <w:p>
-      <w:pPr>
-        <w:bidi/>
-        <w:spacing w:line="360" w:lineRule="auto"/>
-        <w:ind w:right="-2" w:firstLine="720"/>
-        <w:jc w:val="both"/>
-        <w:rPr>
-          <w:rFonts w:ascii="David" w:hAnsi="David" w:cs="David"/>
-          <w:color w:val="FF0000"/>
-          <w:rtl/>
-        </w:rPr>
-      </w:pPr>
-      <w:r>
-        <w:rPr>
-          <w:rFonts w:ascii="David" w:hAnsi="David" w:cs="David" w:hint="cs"/>
-          <w:color w:val="FF0000"/>
-          <w:rtl/>
-        </w:rPr>
-        <w:t xml:space="preserve">הפרעות במישור איקס וואי יוצרים שובלים וטורבולנציה </w:t>
-      </w:r>
-      <w:r>
-        <w:rPr>
-          <w:rFonts w:ascii="David" w:hAnsi="David" w:cs="David"/>
-          <w:color w:val="FF0000"/>
-        </w:rPr>
-        <w:t>downwind</w:t>
-      </w:r>
-      <w:r>
-        <w:rPr>
-          <w:rFonts w:ascii="David" w:hAnsi="David" w:cs="David" w:hint="cs"/>
-          <w:color w:val="FF0000"/>
-          <w:rtl/>
-        </w:rPr>
-        <w:t xml:space="preserve"> (אותו גובה </w:t>
-      </w:r>
-      <w:r>
-        <w:rPr>
-          <w:rFonts w:ascii="David" w:hAnsi="David" w:cs="David"/>
-          <w:color w:val="FF0000"/>
-        </w:rPr>
-        <w:t>z</w:t>
-      </w:r>
-      <w:r>
-        <w:rPr>
-          <w:rFonts w:ascii="David" w:hAnsi="David" w:cs="David" w:hint="cs"/>
-          <w:color w:val="FF0000"/>
-          <w:rtl/>
-        </w:rPr>
-        <w:t xml:space="preserve">). זה גזירת רוח במישור. בכיוון </w:t>
-      </w:r>
-      <w:proofErr w:type="spellStart"/>
-      <w:r>
-        <w:rPr>
-          <w:rFonts w:ascii="David" w:hAnsi="David" w:cs="David" w:hint="cs"/>
-          <w:color w:val="FF0000"/>
-          <w:rtl/>
-        </w:rPr>
-        <w:t>הורטיקלי</w:t>
-      </w:r>
-      <w:proofErr w:type="spellEnd"/>
-      <w:r>
-        <w:rPr>
-          <w:rFonts w:ascii="David" w:hAnsi="David" w:cs="David" w:hint="cs"/>
-          <w:color w:val="FF0000"/>
-          <w:rtl/>
-        </w:rPr>
-        <w:t xml:space="preserve"> כתוצאה </w:t>
-      </w:r>
-      <w:proofErr w:type="spellStart"/>
-      <w:r>
-        <w:rPr>
-          <w:rFonts w:ascii="David" w:hAnsi="David" w:cs="David" w:hint="cs"/>
-          <w:color w:val="FF0000"/>
-          <w:rtl/>
-        </w:rPr>
-        <w:t>מחיספוס</w:t>
-      </w:r>
-      <w:proofErr w:type="spellEnd"/>
-      <w:r>
-        <w:rPr>
-          <w:rFonts w:ascii="David" w:hAnsi="David" w:cs="David" w:hint="cs"/>
-          <w:color w:val="FF0000"/>
-          <w:rtl/>
-        </w:rPr>
-        <w:t xml:space="preserve"> עם הקרקע. </w:t>
+        <w:t xml:space="preserve">). זה גזירת רוח במישור. בכיוון הורטיקלי כתוצאה מחיספוס עם הקרקע. </w:t>
       </w:r>
     </w:p>
     <w:p>
@@ -16334,25 +15522,7 @@
           <w:color w:val="FF0000"/>
           <w:rtl/>
         </w:rPr>
-        <w:t xml:space="preserve">אטמוספירה </w:t>
-      </w:r>
-      <w:proofErr w:type="spellStart"/>
-      <w:r>
-        <w:rPr>
-          <w:rFonts w:ascii="David" w:hAnsi="David" w:cs="David" w:hint="cs"/>
-          <w:color w:val="FF0000"/>
-          <w:rtl/>
-        </w:rPr>
-        <w:t>אדיאבטית</w:t>
-      </w:r>
-      <w:proofErr w:type="spellEnd"/>
-      <w:r>
-        <w:rPr>
-          <w:rFonts w:ascii="David" w:hAnsi="David" w:cs="David" w:hint="cs"/>
-          <w:color w:val="FF0000"/>
-          <w:rtl/>
-        </w:rPr>
-        <w:t xml:space="preserve"> = אטמוספירה ניטרלית. </w:t>
+        <w:t xml:space="preserve">אטמוספירה אדיאבטית = אטמוספירה ניטרלית. </w:t>
       </w:r>
     </w:p>
     <w:p>
@@ -18657,21 +17827,12 @@
         </w:rPr>
         <w:t xml:space="preserve">one station </w:t>
       </w:r>
-      <w:proofErr w:type="spellStart"/>
-      <w:r>
-        <w:rPr>
-          <w:rFonts w:ascii="David" w:hAnsi="David" w:cs="David" w:hint="cs"/>
-          <w:color w:val="FF0000"/>
-        </w:rPr>
-        <w:t>Nevatim</w:t>
-      </w:r>
-      <w:proofErr w:type="spellEnd"/>
-      <w:r>
-        <w:rPr>
-          <w:rFonts w:ascii="David" w:hAnsi="David" w:cs="David" w:hint="cs"/>
-          <w:color w:val="FF0000"/>
-        </w:rPr>
-        <w:t xml:space="preserve">/Negev junction. </w:t>
+      <w:r>
+        <w:rPr>
+          <w:rFonts w:ascii="David" w:hAnsi="David" w:cs="David" w:hint="cs"/>
+          <w:color w:val="FF0000"/>
+        </w:rPr>
+        <w:t xml:space="preserve">Nevatim/Negev junction. </w:t>
       </w:r>
       <w:r>
         <w:rPr>
@@ -18734,23 +17895,7 @@
           <w:rFonts w:ascii="David" w:hAnsi="David" w:cs="David" w:hint="cs"/>
           <w:color w:val="000000" w:themeColor="text1"/>
         </w:rPr>
-        <w:t xml:space="preserve"> problem, possibly in an idealized location such as Ramat </w:t>
-      </w:r>
-      <w:proofErr w:type="spellStart"/>
-      <w:r>
-        <w:rPr>
-          <w:rFonts w:ascii="David" w:hAnsi="David" w:cs="David" w:hint="cs"/>
-          <w:color w:val="000000" w:themeColor="text1"/>
-        </w:rPr>
-        <w:t>Hovav</w:t>
-      </w:r>
-      <w:proofErr w:type="spellEnd"/>
-      <w:r>
-        <w:rPr>
-          <w:rFonts w:ascii="David" w:hAnsi="David" w:cs="David" w:hint="cs"/>
-          <w:color w:val="000000" w:themeColor="text1"/>
-        </w:rPr>
-        <w:t xml:space="preserve"> industrial zone in southern Israel. </w:t>
+        <w:t xml:space="preserve"> problem, possibly in an idealized location such as Ramat Hovav industrial zone in southern Israel. </w:t>
       </w:r>
     </w:p>
     <w:p>
@@ -21375,19 +20520,11 @@
         </w:rPr>
         <w:t xml:space="preserve">direction and </w:t>
       </w:r>
-      <w:proofErr w:type="spellStart"/>
-      <w:r>
-        <w:rPr>
-          <w:rFonts w:ascii="David" w:hAnsi="David" w:cs="David" w:hint="cs"/>
-        </w:rPr>
-        <w:t>Pasquill</w:t>
-      </w:r>
-      <w:proofErr w:type="spellEnd"/>
-      <w:r>
-        <w:rPr>
-          <w:rFonts w:ascii="David" w:hAnsi="David" w:cs="David" w:hint="cs"/>
-        </w:rPr>
-        <w:t xml:space="preserve">–Gifford </w:t>
+      <w:r>
+        <w:rPr>
+          <w:rFonts w:ascii="David" w:hAnsi="David" w:cs="David" w:hint="cs"/>
+        </w:rPr>
+        <w:t xml:space="preserve">Pasquill–Gifford </w:t>
       </w:r>
       <w:r>
         <w:rPr>
@@ -21502,21 +20639,7 @@
         <w:rPr>
           <w:rFonts w:ascii="David" w:hAnsi="David" w:cs="David" w:hint="cs"/>
         </w:rPr>
-        <w:t xml:space="preserve"> possible </w:t>
-      </w:r>
-      <w:proofErr w:type="spellStart"/>
-      <w:r>
-        <w:rPr>
-          <w:rFonts w:ascii="David" w:hAnsi="David" w:cs="David" w:hint="cs"/>
-        </w:rPr>
-        <w:t>Pasquill</w:t>
-      </w:r>
-      <w:proofErr w:type="spellEnd"/>
-      <w:r>
-        <w:rPr>
-          <w:rFonts w:ascii="David" w:hAnsi="David" w:cs="David" w:hint="cs"/>
-        </w:rPr>
-        <w:t xml:space="preserve">–Gifford classes for atmospheric stability </w:t>
+        <w:t xml:space="preserve"> possible Pasquill–Gifford classes for atmospheric stability </w:t>
       </w:r>
       <w:r>
         <w:rPr>
@@ -23507,9 +22630,21 @@
           <w:color w:val="000000"/>
           <w:rtl/>
         </w:rPr>
-        <w:t xml:space="preserve">לקחת מקרה </w:t>
-      </w:r>
-      <w:proofErr w:type="spellStart"/>
+        <w:t>לקחת מקרה אמיתי (רמת חובב)</w:t>
+      </w:r>
+    </w:p>
+    <w:p>
+      <w:pPr>
+        <w:bidi/>
+        <w:spacing w:line="360" w:lineRule="auto"/>
+        <w:ind w:right="-2"/>
+        <w:jc w:val="both"/>
+        <w:rPr>
+          <w:rFonts w:ascii="David" w:hAnsi="David" w:cs="David" w:hint="cs"/>
+          <w:color w:val="000000"/>
+          <w:rtl/>
+        </w:rPr>
+      </w:pPr>
       <w:r>
         <w:rPr>
           <w:rFonts w:ascii="David" w:hAnsi="David" w:cs="David" w:hint="cs"/>
@@ -23518,9 +22653,8 @@
           <w:color w:val="000000"/>
           <w:rtl/>
         </w:rPr>
-        <w:t>אמיתי</w:t>
-      </w:r>
-      <w:proofErr w:type="spellEnd"/>
+        <w:t>להשתמש במודל דיספרסיה מתוחכם יותר</w:t>
+      </w:r>
       <w:r>
         <w:rPr>
           <w:rFonts w:ascii="David" w:hAnsi="David" w:cs="David" w:hint="cs"/>
@@ -23529,7 +22663,7 @@
           <w:color w:val="000000"/>
           <w:rtl/>
         </w:rPr>
-        <w:t xml:space="preserve"> (רמת חובב)</w:t>
+        <w:t>, אולי אין צורך?</w:t>
       </w:r>
     </w:p>
     <w:p>
@@ -23538,13 +22672,6 @@
         <w:spacing w:line="360" w:lineRule="auto"/>
         <w:ind w:right="-2"/>
         <w:jc w:val="both"/>
-        <w:rPr>
-          <w:rFonts w:ascii="David" w:hAnsi="David" w:cs="David" w:hint="cs"/>
-          <w:color w:val="000000"/>
-          <w:rtl/>
-        </w:rPr>
-      </w:pPr>
-      <w:r>
         <w:rPr>
           <w:rFonts w:ascii="David" w:hAnsi="David" w:cs="David" w:hint="cs"/>
           <w:b/>
@@ -23552,8 +22679,7 @@
           <w:color w:val="000000"/>
           <w:rtl/>
         </w:rPr>
-        <w:t>להשתמש במודל דיספרסיה מתוחכם יותר</w:t>
-      </w:r>
+      </w:pPr>
       <w:r>
         <w:rPr>
           <w:rFonts w:ascii="David" w:hAnsi="David" w:cs="David" w:hint="cs"/>
@@ -23562,15 +22688,9 @@
           <w:color w:val="000000"/>
           <w:rtl/>
         </w:rPr>
-        <w:t>, אולי אין צורך?</w:t>
-      </w:r>
-    </w:p>
-    <w:p>
-      <w:pPr>
-        <w:bidi/>
-        <w:spacing w:line="360" w:lineRule="auto"/>
-        <w:ind w:right="-2"/>
-        <w:jc w:val="both"/>
+        <w:t xml:space="preserve">להשתמש במקרה בעולם האמיתי. המעבר לעולם האמיתי הוא קשה. הוא דורש טופוגרפיה, כיסוי שטח, וידע על כל המקורות באזור המחקר וריכוזי רקע. </w:t>
+      </w:r>
+      <w:r>
         <w:rPr>
           <w:rFonts w:ascii="David" w:hAnsi="David" w:cs="David" w:hint="cs"/>
           <w:b/>
@@ -23578,18 +22698,22 @@
           <w:color w:val="000000"/>
           <w:rtl/>
         </w:rPr>
-      </w:pPr>
-      <w:r>
-        <w:rPr>
-          <w:rFonts w:ascii="David" w:hAnsi="David" w:cs="David" w:hint="cs"/>
+        <w:t xml:space="preserve">וכנראה גם מודל מתוחכם יותר. </w:t>
+      </w:r>
+    </w:p>
+    <w:p>
+      <w:pPr>
+        <w:bidi/>
+        <w:spacing w:line="360" w:lineRule="auto"/>
+        <w:ind w:right="-2"/>
+        <w:jc w:val="both"/>
+        <w:rPr>
+          <w:rFonts w:ascii="David" w:hAnsi="David" w:cs="David"/>
           <w:b/>
           <w:bCs/>
           <w:color w:val="000000"/>
-          <w:rtl/>
-        </w:rPr>
-        <w:t xml:space="preserve">להשתמש במקרה בעולם </w:t>
-      </w:r>
-      <w:proofErr w:type="spellStart"/>
+        </w:rPr>
+      </w:pPr>
       <w:r>
         <w:rPr>
           <w:rFonts w:ascii="David" w:hAnsi="David" w:cs="David" w:hint="cs"/>
@@ -23598,20 +22722,22 @@
           <w:color w:val="000000"/>
           <w:rtl/>
         </w:rPr>
-        <w:t>האמיתי</w:t>
-      </w:r>
-      <w:proofErr w:type="spellEnd"/>
-      <w:r>
-        <w:rPr>
-          <w:rFonts w:ascii="David" w:hAnsi="David" w:cs="David" w:hint="cs"/>
+        <w:t xml:space="preserve">הדאטה של שיקגו </w:t>
+      </w:r>
+    </w:p>
+    <w:p>
+      <w:pPr>
+        <w:bidi/>
+        <w:spacing w:line="360" w:lineRule="auto"/>
+        <w:ind w:right="-2"/>
+        <w:jc w:val="both"/>
+        <w:rPr>
+          <w:rFonts w:ascii="David" w:hAnsi="David" w:cs="David"/>
           <w:b/>
           <w:bCs/>
           <w:color w:val="000000"/>
-          <w:rtl/>
-        </w:rPr>
-        <w:t xml:space="preserve">. המעבר לעולם </w:t>
-      </w:r>
-      <w:proofErr w:type="spellStart"/>
+        </w:rPr>
+      </w:pPr>
       <w:r>
         <w:rPr>
           <w:rFonts w:ascii="David" w:hAnsi="David" w:cs="David" w:hint="cs"/>
@@ -23620,10 +22746,15 @@
           <w:color w:val="000000"/>
           <w:rtl/>
         </w:rPr>
-        <w:t>האמיתי</w:t>
-      </w:r>
-      <w:proofErr w:type="spellEnd"/>
-      <w:r>
+        <w:t>סכמות מורכבות שמודדות כמה סוגים שונים של מזהמים...</w:t>
+      </w:r>
+    </w:p>
+    <w:p>
+      <w:pPr>
+        <w:bidi/>
+        <w:spacing w:line="360" w:lineRule="auto"/>
+        <w:ind w:right="-2"/>
+        <w:jc w:val="both"/>
         <w:rPr>
           <w:rFonts w:ascii="David" w:hAnsi="David" w:cs="David" w:hint="cs"/>
           <w:b/>
@@ -23631,8 +22762,7 @@
           <w:color w:val="000000"/>
           <w:rtl/>
         </w:rPr>
-        <w:t xml:space="preserve"> הוא קשה. הוא דורש טופוגרפיה, כיסוי שטח, וידע על כל המקורות באזור המחקר וריכוזי רקע. </w:t>
-      </w:r>
+      </w:pPr>
       <w:r>
         <w:rPr>
           <w:rFonts w:ascii="David" w:hAnsi="David" w:cs="David" w:hint="cs"/>
@@ -23641,23 +22771,18 @@
           <w:color w:val="000000"/>
           <w:rtl/>
         </w:rPr>
-        <w:t xml:space="preserve">וכנראה גם מודל מתוחכם יותר. </w:t>
-      </w:r>
-    </w:p>
-    <w:p>
-      <w:pPr>
-        <w:bidi/>
-        <w:spacing w:line="360" w:lineRule="auto"/>
-        <w:ind w:right="-2"/>
-        <w:jc w:val="both"/>
+        <w:t xml:space="preserve">עבור נתונים אמיתיים </w:t>
+      </w:r>
+      <w:r>
         <w:rPr>
           <w:rFonts w:ascii="David" w:hAnsi="David" w:cs="David"/>
           <w:b/>
           <w:bCs/>
           <w:color w:val="000000"/>
-        </w:rPr>
-      </w:pPr>
-      <w:proofErr w:type="spellStart"/>
+          <w:rtl/>
+        </w:rPr>
+        <w:t>–</w:t>
+      </w:r>
       <w:r>
         <w:rPr>
           <w:rFonts w:ascii="David" w:hAnsi="David" w:cs="David" w:hint="cs"/>
@@ -23666,10 +22791,15 @@
           <w:color w:val="000000"/>
           <w:rtl/>
         </w:rPr>
-        <w:t>הדאטה</w:t>
-      </w:r>
-      <w:proofErr w:type="spellEnd"/>
-      <w:r>
+        <w:t xml:space="preserve"> אולי אפשר לבדוק נקודות תלת מימדיות (גם בגובה) של הצבת חיישנים. </w:t>
+      </w:r>
+    </w:p>
+    <w:p>
+      <w:pPr>
+        <w:bidi/>
+        <w:spacing w:line="360" w:lineRule="auto"/>
+        <w:ind w:right="-2"/>
+        <w:jc w:val="both"/>
         <w:rPr>
           <w:rFonts w:ascii="David" w:hAnsi="David" w:cs="David" w:hint="cs"/>
           <w:b/>
@@ -23677,22 +22807,17 @@
           <w:color w:val="000000"/>
           <w:rtl/>
         </w:rPr>
-        <w:t xml:space="preserve"> של שיקגו </w:t>
-      </w:r>
-    </w:p>
-    <w:p>
-      <w:pPr>
-        <w:bidi/>
-        <w:spacing w:line="360" w:lineRule="auto"/>
-        <w:ind w:right="-2"/>
-        <w:jc w:val="both"/>
-        <w:rPr>
-          <w:rFonts w:ascii="David" w:hAnsi="David" w:cs="David"/>
+      </w:pPr>
+      <w:r>
+        <w:rPr>
+          <w:rFonts w:ascii="David" w:hAnsi="David" w:cs="David" w:hint="cs"/>
           <w:b/>
           <w:bCs/>
           <w:color w:val="000000"/>
-        </w:rPr>
-      </w:pPr>
+          <w:rtl/>
+        </w:rPr>
+        <w:t xml:space="preserve">הצעה של שי </w:t>
+      </w:r>
       <w:r>
         <w:rPr>
           <w:rFonts w:ascii="David" w:hAnsi="David" w:cs="David" w:hint="cs"/>
@@ -23701,15 +22826,9 @@
           <w:color w:val="000000"/>
           <w:rtl/>
         </w:rPr>
-        <w:t>סכמות מורכבות שמודדות כמה סוגים שונים של מזהמים...</w:t>
-      </w:r>
-    </w:p>
-    <w:p>
-      <w:pPr>
-        <w:bidi/>
-        <w:spacing w:line="360" w:lineRule="auto"/>
-        <w:ind w:right="-2"/>
-        <w:jc w:val="both"/>
+        <w:t>–</w:t>
+      </w:r>
+      <w:r>
         <w:rPr>
           <w:rFonts w:ascii="David" w:hAnsi="David" w:cs="David" w:hint="cs"/>
           <w:b/>
@@ -23717,7 +22836,8 @@
           <w:color w:val="000000"/>
           <w:rtl/>
         </w:rPr>
-      </w:pPr>
+        <w:t xml:space="preserve"> </w:t>
+      </w:r>
       <w:r>
         <w:rPr>
           <w:rFonts w:ascii="David" w:hAnsi="David" w:cs="David" w:hint="cs"/>
@@ -23726,76 +22846,96 @@
           <w:color w:val="000000"/>
           <w:rtl/>
         </w:rPr>
-        <w:t xml:space="preserve">עבור נתונים </w:t>
-      </w:r>
-      <w:proofErr w:type="spellStart"/>
-      <w:r>
+        <w:t>לא זוכרת !</w:t>
+      </w:r>
+    </w:p>
+    <w:p>
+      <w:pPr>
+        <w:bidi/>
+        <w:spacing w:line="360" w:lineRule="auto"/>
+        <w:ind w:right="-2"/>
+        <w:jc w:val="both"/>
+        <w:rPr>
+          <w:rFonts w:ascii="David" w:hAnsi="David" w:cs="David" w:hint="cs"/>
+          <w:color w:val="000000"/>
+          <w:rtl/>
+        </w:rPr>
+      </w:pPr>
+    </w:p>
+    <w:p>
+      <w:pPr>
+        <w:spacing w:line="360" w:lineRule="auto"/>
+        <w:ind w:right="-2"/>
+        <w:jc w:val="both"/>
         <w:rPr>
           <w:rFonts w:ascii="David" w:hAnsi="David" w:cs="David" w:hint="cs"/>
           <w:b/>
           <w:bCs/>
-          <w:color w:val="000000"/>
-          <w:rtl/>
-        </w:rPr>
-        <w:t>אמיתיים</w:t>
-      </w:r>
-      <w:proofErr w:type="spellEnd"/>
-      <w:r>
+        </w:rPr>
+      </w:pPr>
+    </w:p>
+    <w:p>
+      <w:pPr>
+        <w:spacing w:line="360" w:lineRule="auto"/>
+        <w:ind w:right="-2"/>
+        <w:jc w:val="both"/>
         <w:rPr>
           <w:rFonts w:ascii="David" w:hAnsi="David" w:cs="David" w:hint="cs"/>
           <w:b/>
           <w:bCs/>
-          <w:color w:val="000000"/>
-          <w:rtl/>
-        </w:rPr>
-        <w:t xml:space="preserve"> </w:t>
-      </w:r>
-      <w:r>
-        <w:rPr>
-          <w:rFonts w:ascii="David" w:hAnsi="David" w:cs="David"/>
+        </w:rPr>
+      </w:pPr>
+    </w:p>
+    <w:p>
+      <w:pPr>
+        <w:spacing w:line="360" w:lineRule="auto"/>
+        <w:ind w:right="-2"/>
+        <w:jc w:val="both"/>
+        <w:rPr>
+          <w:rFonts w:ascii="David" w:hAnsi="David" w:cs="David" w:hint="cs"/>
           <w:b/>
           <w:bCs/>
-          <w:color w:val="000000"/>
-          <w:rtl/>
-        </w:rPr>
-        <w:t>–</w:t>
-      </w:r>
-      <w:r>
+        </w:rPr>
+      </w:pPr>
+    </w:p>
+    <w:p>
+      <w:pPr>
+        <w:spacing w:line="360" w:lineRule="auto"/>
+        <w:ind w:right="-2"/>
+        <w:jc w:val="both"/>
         <w:rPr>
           <w:rFonts w:ascii="David" w:hAnsi="David" w:cs="David" w:hint="cs"/>
           <w:b/>
           <w:bCs/>
-          <w:color w:val="000000"/>
-          <w:rtl/>
-        </w:rPr>
-        <w:t xml:space="preserve"> אולי אפשר לבדוק נקודות תלת </w:t>
-      </w:r>
-      <w:proofErr w:type="spellStart"/>
-      <w:r>
+        </w:rPr>
+      </w:pPr>
+    </w:p>
+    <w:p>
+      <w:pPr>
+        <w:spacing w:line="360" w:lineRule="auto"/>
+        <w:ind w:right="-2"/>
+        <w:jc w:val="both"/>
         <w:rPr>
           <w:rFonts w:ascii="David" w:hAnsi="David" w:cs="David" w:hint="cs"/>
           <w:b/>
           <w:bCs/>
-          <w:color w:val="000000"/>
-          <w:rtl/>
-        </w:rPr>
-        <w:t>מימדיות</w:t>
-      </w:r>
-      <w:proofErr w:type="spellEnd"/>
-      <w:r>
+        </w:rPr>
+      </w:pPr>
+    </w:p>
+    <w:p>
+      <w:pPr>
+        <w:spacing w:line="360" w:lineRule="auto"/>
+        <w:ind w:right="-2"/>
+        <w:jc w:val="both"/>
         <w:rPr>
           <w:rFonts w:ascii="David" w:hAnsi="David" w:cs="David" w:hint="cs"/>
           <w:b/>
           <w:bCs/>
-          <w:color w:val="000000"/>
-          <w:rtl/>
-        </w:rPr>
-        <w:t xml:space="preserve"> (גם בגובה) של הצבת חיישנים. </w:t>
-      </w:r>
-    </w:p>
-    <w:p>
-      <w:pPr>
-        <w:bidi/>
+        </w:rPr>
+      </w:pPr>
+    </w:p>
+    <w:p>
+      <w:pPr>
         <w:spacing w:line="360" w:lineRule="auto"/>
         <w:ind w:right="-2"/>
         <w:jc w:val="both"/>
@@ -23803,248 +22943,307 @@
           <w:rFonts w:ascii="David" w:hAnsi="David" w:cs="David" w:hint="cs"/>
           <w:b/>
           <w:bCs/>
-          <w:color w:val="000000"/>
-          <w:rtl/>
-        </w:rPr>
-      </w:pPr>
-      <w:r>
+        </w:rPr>
+      </w:pPr>
+    </w:p>
+    <w:p>
+      <w:pPr>
+        <w:spacing w:line="360" w:lineRule="auto"/>
+        <w:ind w:right="-2"/>
+        <w:jc w:val="both"/>
         <w:rPr>
           <w:rFonts w:ascii="David" w:hAnsi="David" w:cs="David" w:hint="cs"/>
           <w:b/>
           <w:bCs/>
-          <w:color w:val="000000"/>
-          <w:rtl/>
-        </w:rPr>
-        <w:t xml:space="preserve">הצעה של שי </w:t>
-      </w:r>
-      <w:r>
+        </w:rPr>
+      </w:pPr>
+    </w:p>
+    <w:p>
+      <w:pPr>
+        <w:spacing w:line="360" w:lineRule="auto"/>
+        <w:ind w:right="-2"/>
+        <w:jc w:val="both"/>
         <w:rPr>
           <w:rFonts w:ascii="David" w:hAnsi="David" w:cs="David" w:hint="cs"/>
           <w:b/>
           <w:bCs/>
-          <w:color w:val="000000"/>
-          <w:rtl/>
-        </w:rPr>
-        <w:t>–</w:t>
-      </w:r>
-      <w:r>
+        </w:rPr>
+      </w:pPr>
+    </w:p>
+    <w:p>
+      <w:pPr>
+        <w:spacing w:line="360" w:lineRule="auto"/>
+        <w:ind w:right="-2"/>
+        <w:jc w:val="both"/>
         <w:rPr>
           <w:rFonts w:ascii="David" w:hAnsi="David" w:cs="David" w:hint="cs"/>
           <w:b/>
           <w:bCs/>
-          <w:color w:val="000000"/>
-          <w:rtl/>
-        </w:rPr>
-        <w:t xml:space="preserve"> </w:t>
-      </w:r>
-      <w:r>
-        <w:rPr>
-          <w:rFonts w:ascii="David" w:hAnsi="David" w:cs="David" w:hint="cs"/>
+        </w:rPr>
+      </w:pPr>
+    </w:p>
+    <w:p>
+      <w:pPr>
+        <w:spacing w:line="360" w:lineRule="auto"/>
+        <w:ind w:right="-2"/>
+        <w:jc w:val="both"/>
+        <w:rPr>
+          <w:rFonts w:ascii="David" w:hAnsi="David" w:cs="David"/>
           <w:b/>
           <w:bCs/>
-          <w:color w:val="000000"/>
-          <w:rtl/>
-        </w:rPr>
-        <w:t>לא זוכרת !</w:t>
-      </w:r>
-    </w:p>
-    <w:p>
-      <w:pPr>
-        <w:bidi/>
-        <w:spacing w:line="360" w:lineRule="auto"/>
-        <w:ind w:right="-2"/>
-        <w:jc w:val="both"/>
-        <w:rPr>
-          <w:rFonts w:ascii="David" w:hAnsi="David" w:cs="David" w:hint="cs"/>
-          <w:color w:val="000000"/>
-          <w:rtl/>
-        </w:rPr>
-      </w:pPr>
-    </w:p>
-    <w:p>
-      <w:pPr>
-        <w:spacing w:line="360" w:lineRule="auto"/>
-        <w:ind w:right="-2"/>
-        <w:jc w:val="both"/>
-        <w:rPr>
-          <w:rFonts w:ascii="David" w:hAnsi="David" w:cs="David" w:hint="cs"/>
+          <w:sz w:val="28"/>
+          <w:szCs w:val="28"/>
+        </w:rPr>
+      </w:pPr>
+    </w:p>
+    <w:p>
+      <w:pPr>
+        <w:spacing w:line="360" w:lineRule="auto"/>
+        <w:ind w:right="-2"/>
+        <w:jc w:val="both"/>
+        <w:rPr>
+          <w:rFonts w:ascii="David" w:hAnsi="David" w:cs="David"/>
           <w:b/>
           <w:bCs/>
-        </w:rPr>
-      </w:pPr>
-    </w:p>
-    <w:p>
-      <w:pPr>
-        <w:spacing w:line="360" w:lineRule="auto"/>
-        <w:ind w:right="-2"/>
-        <w:jc w:val="both"/>
-        <w:rPr>
-          <w:rFonts w:ascii="David" w:hAnsi="David" w:cs="David" w:hint="cs"/>
+          <w:sz w:val="28"/>
+          <w:szCs w:val="28"/>
+        </w:rPr>
+      </w:pPr>
+    </w:p>
+    <w:p>
+      <w:pPr>
+        <w:spacing w:line="360" w:lineRule="auto"/>
+        <w:ind w:right="-2"/>
+        <w:jc w:val="both"/>
+        <w:rPr>
+          <w:rFonts w:ascii="David" w:hAnsi="David" w:cs="David"/>
           <w:b/>
           <w:bCs/>
-        </w:rPr>
-      </w:pPr>
-    </w:p>
-    <w:p>
-      <w:pPr>
-        <w:spacing w:line="360" w:lineRule="auto"/>
-        <w:ind w:right="-2"/>
-        <w:jc w:val="both"/>
-        <w:rPr>
-          <w:rFonts w:ascii="David" w:hAnsi="David" w:cs="David" w:hint="cs"/>
+          <w:sz w:val="28"/>
+          <w:szCs w:val="28"/>
+        </w:rPr>
+      </w:pPr>
+    </w:p>
+    <w:p>
+      <w:pPr>
+        <w:spacing w:line="360" w:lineRule="auto"/>
+        <w:ind w:right="-2"/>
+        <w:jc w:val="both"/>
+        <w:rPr>
+          <w:rFonts w:ascii="David" w:hAnsi="David" w:cs="David"/>
           <w:b/>
           <w:bCs/>
-        </w:rPr>
-      </w:pPr>
-    </w:p>
-    <w:p>
-      <w:pPr>
-        <w:spacing w:line="360" w:lineRule="auto"/>
-        <w:ind w:right="-2"/>
-        <w:jc w:val="both"/>
-        <w:rPr>
-          <w:rFonts w:ascii="David" w:hAnsi="David" w:cs="David" w:hint="cs"/>
+          <w:sz w:val="28"/>
+          <w:szCs w:val="28"/>
+        </w:rPr>
+      </w:pPr>
+    </w:p>
+    <w:p>
+      <w:pPr>
+        <w:spacing w:line="360" w:lineRule="auto"/>
+        <w:ind w:right="-2"/>
+        <w:jc w:val="both"/>
+        <w:rPr>
+          <w:rFonts w:ascii="David" w:hAnsi="David" w:cs="David"/>
           <w:b/>
           <w:bCs/>
-        </w:rPr>
-      </w:pPr>
-    </w:p>
-    <w:p>
-      <w:pPr>
-        <w:spacing w:line="360" w:lineRule="auto"/>
-        <w:ind w:right="-2"/>
-        <w:jc w:val="both"/>
-        <w:rPr>
-          <w:rFonts w:ascii="David" w:hAnsi="David" w:cs="David" w:hint="cs"/>
+          <w:sz w:val="28"/>
+          <w:szCs w:val="28"/>
+        </w:rPr>
+      </w:pPr>
+    </w:p>
+    <w:p>
+      <w:pPr>
+        <w:spacing w:line="360" w:lineRule="auto"/>
+        <w:ind w:right="-2"/>
+        <w:jc w:val="both"/>
+        <w:rPr>
+          <w:rFonts w:ascii="David" w:hAnsi="David" w:cs="David"/>
           <w:b/>
           <w:bCs/>
-        </w:rPr>
-      </w:pPr>
-    </w:p>
-    <w:p>
-      <w:pPr>
-        <w:spacing w:line="360" w:lineRule="auto"/>
-        <w:ind w:right="-2"/>
-        <w:jc w:val="both"/>
-        <w:rPr>
-          <w:rFonts w:ascii="David" w:hAnsi="David" w:cs="David" w:hint="cs"/>
+          <w:sz w:val="28"/>
+          <w:szCs w:val="28"/>
+        </w:rPr>
+      </w:pPr>
+    </w:p>
+    <w:p>
+      <w:pPr>
+        <w:spacing w:line="360" w:lineRule="auto"/>
+        <w:ind w:right="-2"/>
+        <w:jc w:val="both"/>
+        <w:rPr>
+          <w:rFonts w:ascii="David" w:hAnsi="David" w:cs="David"/>
           <w:b/>
           <w:bCs/>
-        </w:rPr>
-      </w:pPr>
-    </w:p>
-    <w:p>
-      <w:pPr>
-        <w:spacing w:line="360" w:lineRule="auto"/>
-        <w:ind w:right="-2"/>
-        <w:jc w:val="both"/>
-        <w:rPr>
-          <w:rFonts w:ascii="David" w:hAnsi="David" w:cs="David" w:hint="cs"/>
+          <w:sz w:val="28"/>
+          <w:szCs w:val="28"/>
+        </w:rPr>
+      </w:pPr>
+    </w:p>
+    <w:p>
+      <w:pPr>
+        <w:spacing w:line="360" w:lineRule="auto"/>
+        <w:ind w:right="-2"/>
+        <w:jc w:val="both"/>
+        <w:rPr>
+          <w:rFonts w:ascii="David" w:hAnsi="David" w:cs="David"/>
           <w:b/>
           <w:bCs/>
-        </w:rPr>
-      </w:pPr>
-    </w:p>
-    <w:p>
-      <w:pPr>
-        <w:spacing w:line="360" w:lineRule="auto"/>
-        <w:ind w:right="-2"/>
-        <w:jc w:val="both"/>
-        <w:rPr>
-          <w:rFonts w:ascii="David" w:hAnsi="David" w:cs="David" w:hint="cs"/>
+          <w:sz w:val="28"/>
+          <w:szCs w:val="28"/>
+        </w:rPr>
+      </w:pPr>
+    </w:p>
+    <w:p>
+      <w:pPr>
+        <w:spacing w:line="360" w:lineRule="auto"/>
+        <w:ind w:right="-2"/>
+        <w:jc w:val="both"/>
+        <w:rPr>
+          <w:rFonts w:ascii="David" w:hAnsi="David" w:cs="David"/>
           <w:b/>
           <w:bCs/>
-        </w:rPr>
-      </w:pPr>
-    </w:p>
-    <w:p>
-      <w:pPr>
-        <w:spacing w:line="360" w:lineRule="auto"/>
-        <w:ind w:right="-2"/>
-        <w:jc w:val="both"/>
-        <w:rPr>
-          <w:rFonts w:ascii="David" w:hAnsi="David" w:cs="David" w:hint="cs"/>
+          <w:sz w:val="28"/>
+          <w:szCs w:val="28"/>
+        </w:rPr>
+      </w:pPr>
+    </w:p>
+    <w:p>
+      <w:pPr>
+        <w:spacing w:line="360" w:lineRule="auto"/>
+        <w:ind w:right="-2"/>
+        <w:jc w:val="both"/>
+        <w:rPr>
+          <w:rFonts w:ascii="David" w:hAnsi="David" w:cs="David"/>
           <w:b/>
           <w:bCs/>
-        </w:rPr>
-      </w:pPr>
-    </w:p>
-    <w:p>
-      <w:pPr>
-        <w:spacing w:line="360" w:lineRule="auto"/>
-        <w:ind w:right="-2"/>
-        <w:jc w:val="both"/>
-        <w:rPr>
-          <w:rFonts w:ascii="David" w:hAnsi="David" w:cs="David" w:hint="cs"/>
+          <w:sz w:val="28"/>
+          <w:szCs w:val="28"/>
+        </w:rPr>
+      </w:pPr>
+    </w:p>
+    <w:p>
+      <w:pPr>
+        <w:spacing w:line="360" w:lineRule="auto"/>
+        <w:ind w:right="-2"/>
+        <w:jc w:val="both"/>
+        <w:rPr>
+          <w:rFonts w:ascii="David" w:hAnsi="David" w:cs="David"/>
           <w:b/>
           <w:bCs/>
-        </w:rPr>
-      </w:pPr>
-    </w:p>
-    <w:p>
-      <w:pPr>
-        <w:spacing w:line="360" w:lineRule="auto"/>
-        <w:ind w:right="-2"/>
-        <w:jc w:val="both"/>
-        <w:rPr>
-          <w:rFonts w:ascii="David" w:hAnsi="David" w:cs="David" w:hint="cs"/>
+          <w:sz w:val="28"/>
+          <w:szCs w:val="28"/>
+        </w:rPr>
+      </w:pPr>
+    </w:p>
+    <w:p>
+      <w:pPr>
+        <w:spacing w:line="360" w:lineRule="auto"/>
+        <w:ind w:right="-2"/>
+        <w:jc w:val="both"/>
+        <w:rPr>
+          <w:rFonts w:ascii="David" w:hAnsi="David" w:cs="David"/>
           <w:b/>
           <w:bCs/>
-        </w:rPr>
-      </w:pPr>
-      <w:r>
-        <w:rPr>
-          <w:rFonts w:ascii="David" w:hAnsi="David" w:cs="David" w:hint="cs"/>
+          <w:sz w:val="28"/>
+          <w:szCs w:val="28"/>
+        </w:rPr>
+      </w:pPr>
+    </w:p>
+    <w:p>
+      <w:pPr>
+        <w:spacing w:line="360" w:lineRule="auto"/>
+        <w:ind w:right="-2"/>
+        <w:jc w:val="both"/>
+        <w:rPr>
+          <w:rFonts w:ascii="David" w:hAnsi="David" w:cs="David"/>
           <w:b/>
           <w:bCs/>
-        </w:rPr>
-        <w:t xml:space="preserve">Initial results </w:t>
-      </w:r>
-    </w:p>
-    <w:p>
-      <w:pPr>
-        <w:spacing w:line="360" w:lineRule="auto"/>
-        <w:ind w:right="-2"/>
-        <w:jc w:val="both"/>
-        <w:rPr>
-          <w:rFonts w:ascii="David" w:hAnsi="David" w:cs="David" w:hint="cs"/>
+          <w:sz w:val="28"/>
+          <w:szCs w:val="28"/>
+        </w:rPr>
+      </w:pPr>
+    </w:p>
+    <w:p>
+      <w:pPr>
+        <w:spacing w:line="360" w:lineRule="auto"/>
+        <w:ind w:right="-2"/>
+        <w:jc w:val="both"/>
+        <w:rPr>
+          <w:rFonts w:ascii="David" w:hAnsi="David" w:cs="David"/>
           <w:b/>
           <w:bCs/>
-        </w:rPr>
-      </w:pPr>
-    </w:p>
-    <w:p>
-      <w:pPr>
-        <w:spacing w:line="360" w:lineRule="auto"/>
-        <w:ind w:right="-2"/>
-        <w:jc w:val="both"/>
-        <w:rPr>
-          <w:rFonts w:ascii="David" w:hAnsi="David" w:cs="David" w:hint="cs"/>
-          <w:color w:val="000000"/>
-        </w:rPr>
-      </w:pPr>
-      <w:r>
-        <w:rPr>
-          <w:rFonts w:ascii="David" w:hAnsi="David" w:cs="David" w:hint="cs"/>
-          <w:color w:val="000000"/>
-        </w:rPr>
-        <w:t xml:space="preserve">A simulation using a synthetic set of stacks was performed in order to evaluate the proposed method for sensors’ placement. Usually, several constraints exist when placing static sensors; </w:t>
-      </w:r>
-      <w:proofErr w:type="spellStart"/>
-      <w:r>
-        <w:rPr>
-          <w:rFonts w:ascii="David" w:hAnsi="David" w:cs="David" w:hint="cs"/>
-          <w:color w:val="000000"/>
-        </w:rPr>
-        <w:t>i</w:t>
-      </w:r>
-      <w:proofErr w:type="spellEnd"/>
-      <w:r>
-        <w:rPr>
-          <w:rFonts w:ascii="David" w:hAnsi="David" w:cs="David" w:hint="cs"/>
-          <w:color w:val="000000"/>
-        </w:rPr>
-        <w:t xml:space="preserve">) law requires sensors to be employed in populated areas, i.e., inside neighborhoods, ii) placing sensors inside the industrial region could have an effect on the network ability to separate between sources </w:t>
+          <w:sz w:val="28"/>
+          <w:szCs w:val="28"/>
+        </w:rPr>
+      </w:pPr>
+    </w:p>
+    <w:p>
+      <w:pPr>
+        <w:spacing w:line="360" w:lineRule="auto"/>
+        <w:ind w:right="-2"/>
+        <w:jc w:val="both"/>
+        <w:rPr>
+          <w:rFonts w:ascii="David" w:hAnsi="David" w:cs="David"/>
+          <w:b/>
+          <w:bCs/>
+          <w:sz w:val="28"/>
+          <w:szCs w:val="28"/>
+        </w:rPr>
+      </w:pPr>
+    </w:p>
+    <w:p>
+      <w:pPr>
+        <w:spacing w:line="360" w:lineRule="auto"/>
+        <w:ind w:right="-2"/>
+        <w:jc w:val="both"/>
+        <w:rPr>
+          <w:rFonts w:ascii="David" w:hAnsi="David" w:cs="David" w:hint="cs"/>
+          <w:b/>
+          <w:bCs/>
+          <w:sz w:val="28"/>
+          <w:szCs w:val="28"/>
+        </w:rPr>
+      </w:pPr>
+      <w:r>
+        <w:rPr>
+          <w:rFonts w:ascii="David" w:hAnsi="David" w:cs="David" w:hint="cs"/>
+          <w:b/>
+          <w:bCs/>
+          <w:sz w:val="28"/>
+          <w:szCs w:val="28"/>
+        </w:rPr>
+        <w:t xml:space="preserve">Initial results </w:t>
+      </w:r>
+    </w:p>
+    <w:p>
+      <w:pPr>
+        <w:spacing w:line="360" w:lineRule="auto"/>
+        <w:ind w:right="-2"/>
+        <w:jc w:val="both"/>
+        <w:rPr>
+          <w:rFonts w:ascii="David" w:hAnsi="David" w:cs="David" w:hint="cs"/>
+          <w:b/>
+          <w:bCs/>
+        </w:rPr>
+      </w:pPr>
+    </w:p>
+    <w:p>
+      <w:pPr>
+        <w:spacing w:line="360" w:lineRule="auto"/>
+        <w:ind w:right="-2"/>
+        <w:jc w:val="both"/>
+        <w:rPr>
+          <w:rFonts w:ascii="David" w:hAnsi="David" w:cs="David" w:hint="cs"/>
+          <w:color w:val="000000"/>
+        </w:rPr>
+      </w:pPr>
+      <w:r>
+        <w:rPr>
+          <w:rFonts w:ascii="David" w:hAnsi="David" w:cs="David" w:hint="cs"/>
+          <w:color w:val="000000"/>
+        </w:rPr>
+        <w:t xml:space="preserve">A simulation using a synthetic set of stacks was performed in order to evaluate the proposed method for sensors’ placement. Usually, several constraints exist when placing static sensors; i) law requires sensors to be employed in populated areas, i.e., inside neighborhoods, ii) placing sensors inside the industrial region could have an effect on the network ability to separate between sources </w:t>
       </w:r>
       <w:r>
         <w:rPr>
@@ -24117,7 +23316,6 @@
           <w:rFonts w:ascii="David" w:hAnsi="David" w:cs="David" w:hint="cs"/>
           <w:color w:val="000000"/>
         </w:rPr>
-        <w:lastRenderedPageBreak/>
         <w:t>Basic idea:  using PED, using winds and atmospheric stability states that characterize the area.</w:t>
       </w:r>
     </w:p>
@@ -24145,23 +23343,7 @@
           <w:rFonts w:ascii="David" w:hAnsi="David" w:cs="David" w:hint="cs"/>
           <w:color w:val="000000"/>
         </w:rPr>
-        <w:t xml:space="preserve"> all sensors are the same and have perfect </w:t>
-      </w:r>
-      <w:proofErr w:type="gramStart"/>
-      <w:r>
-        <w:rPr>
-          <w:rFonts w:ascii="David" w:hAnsi="David" w:cs="David" w:hint="cs"/>
-          <w:color w:val="000000"/>
-        </w:rPr>
-        <w:t>( detection</w:t>
-      </w:r>
-      <w:proofErr w:type="gramEnd"/>
-      <w:r>
-        <w:rPr>
-          <w:rFonts w:ascii="David" w:hAnsi="David" w:cs="David" w:hint="cs"/>
-          <w:color w:val="000000"/>
-        </w:rPr>
-        <w:t xml:space="preserve"> threshold is zero ?) sensitivity and infinite dynamic range (?).</w:t>
+        <w:t xml:space="preserve"> all sensors are the same and have perfect ( detection threshold is zero ?) sensitivity and infinite dynamic range (?).</w:t>
       </w:r>
     </w:p>
     <w:p>
@@ -24272,25 +23454,7 @@
           <w:rFonts w:ascii="David" w:hAnsi="David" w:cs="David" w:hint="cs"/>
           <w:color w:val="000000"/>
         </w:rPr>
-        <w:t xml:space="preserve">Assumptions: the optimization process is based on average emission rates of the </w:t>
-      </w:r>
-      <w:proofErr w:type="spellStart"/>
-      <w:proofErr w:type="gramStart"/>
-      <w:r>
-        <w:rPr>
-          <w:rFonts w:ascii="David" w:hAnsi="David" w:cs="David" w:hint="cs"/>
-          <w:color w:val="000000"/>
-        </w:rPr>
-        <w:t>stacks.So</w:t>
-      </w:r>
-      <w:proofErr w:type="spellEnd"/>
-      <w:proofErr w:type="gramEnd"/>
-      <w:r>
-        <w:rPr>
-          <w:rFonts w:ascii="David" w:hAnsi="David" w:cs="David" w:hint="cs"/>
-          <w:color w:val="000000"/>
-        </w:rPr>
-        <w:t xml:space="preserve"> basically we don’t take into consideration activity hours of the plants. These are indirectly considered during the optimization process by PED calculations. Technically we could correlate weather conditions with stacks’ working hours. </w:t>
+        <w:t xml:space="preserve">Assumptions: the optimization process is based on average emission rates of the stacks.So basically we don’t take into consideration activity hours of the plants. These are indirectly considered during the optimization process by PED calculations. Technically we could correlate weather conditions with stacks’ working hours. </w:t>
       </w:r>
     </w:p>
     <w:p>
@@ -24420,6 +23584,7 @@
           <w:rFonts w:ascii="David" w:hAnsi="David" w:cs="David" w:hint="cs"/>
           <w:color w:val="000000"/>
         </w:rPr>
+        <w:lastRenderedPageBreak/>
         <w:t xml:space="preserve">Distribution of stability classes. </w:t>
       </w:r>
     </w:p>
@@ -24744,6 +23909,8 @@
           <w:rFonts w:ascii="David" w:hAnsi="David" w:cs="David" w:hint="cs"/>
           <w:b/>
           <w:bCs/>
+          <w:sz w:val="28"/>
+          <w:szCs w:val="28"/>
         </w:rPr>
       </w:pPr>
       <w:r>
@@ -24751,6 +23918,8 @@
           <w:rFonts w:ascii="David" w:hAnsi="David" w:cs="David" w:hint="cs"/>
           <w:b/>
           <w:bCs/>
+          <w:sz w:val="28"/>
+          <w:szCs w:val="28"/>
         </w:rPr>
         <w:t>Work schedule</w:t>
       </w:r>
@@ -24788,6 +23957,8 @@
           <w:rFonts w:ascii="David" w:hAnsi="David" w:cs="David" w:hint="cs"/>
           <w:b/>
           <w:bCs/>
+          <w:sz w:val="28"/>
+          <w:szCs w:val="28"/>
         </w:rPr>
       </w:pPr>
       <w:r>
@@ -24795,8 +23966,9 @@
           <w:rFonts w:ascii="David" w:hAnsi="David" w:cs="David" w:hint="cs"/>
           <w:b/>
           <w:bCs/>
-        </w:rPr>
-        <w:lastRenderedPageBreak/>
+          <w:sz w:val="28"/>
+          <w:szCs w:val="28"/>
+        </w:rPr>
         <w:t>References</w:t>
       </w:r>
     </w:p>
@@ -25130,6 +24302,7 @@
           <w:noProof/>
           <w:color w:val="FF0000"/>
         </w:rPr>
+        <w:lastRenderedPageBreak/>
         <w:drawing>
           <wp:inline distT="0" distB="0" distL="0" distR="0" wp14:anchorId="2725F3EB" wp14:editId="760B4972">
             <wp:extent cx="3468707" cy="2278505"/>
@@ -25189,7 +24362,6 @@
           <w:noProof/>
           <w:color w:val="000000"/>
         </w:rPr>
-        <w:lastRenderedPageBreak/>
         <w:drawing>
           <wp:inline distT="0" distB="0" distL="0" distR="0" wp14:anchorId="597C0BA7" wp14:editId="1BBDAAD7">
             <wp:extent cx="5759450" cy="4266565"/>
@@ -25237,23 +24409,7 @@
           <w:rFonts w:ascii="David" w:hAnsi="David" w:cs="David" w:hint="cs"/>
           <w:color w:val="000000" w:themeColor="text1"/>
         </w:rPr>
-        <w:t xml:space="preserve"> </w:t>
-      </w:r>
-      <w:proofErr w:type="spellStart"/>
-      <w:r>
-        <w:rPr>
-          <w:rFonts w:ascii="David" w:hAnsi="David" w:cs="David" w:hint="cs"/>
-          <w:color w:val="000000" w:themeColor="text1"/>
-        </w:rPr>
-        <w:t>Pasquill</w:t>
-      </w:r>
-      <w:proofErr w:type="spellEnd"/>
-      <w:r>
-        <w:rPr>
-          <w:rFonts w:ascii="David" w:hAnsi="David" w:cs="David" w:hint="cs"/>
-          <w:color w:val="000000" w:themeColor="text1"/>
-        </w:rPr>
-        <w:t xml:space="preserve"> stability class categories:</w:t>
+        <w:t xml:space="preserve"> Pasquill stability class categories:</w:t>
       </w:r>
       <w:r>
         <w:rPr>
@@ -25493,7 +24649,6 @@
           <w:rtl/>
           <w:lang w:val="he-IL"/>
         </w:rPr>
-        <w:lastRenderedPageBreak/>
         <w:drawing>
           <wp:inline distT="0" distB="0" distL="0" distR="0" wp14:anchorId="617ABFF3" wp14:editId="164006A1">
             <wp:extent cx="5621311" cy="3125499"/>
@@ -26793,51 +25948,6 @@
           <w:noProof/>
         </w:rPr>
         <w:tab/>
-        <w:t xml:space="preserve">A. Boubrima, F. Matigot, W. Bechkit, H. Rivano, and A. Ruas, “Optimal deployment of wireless sensor networks for air pollution monitoring,” </w:t>
-      </w:r>
-      <w:r>
-        <w:rPr>
-          <w:rFonts w:ascii="David" w:hAnsi="David" w:cs="David"/>
-          <w:i/>
-          <w:iCs/>
-          <w:noProof/>
-        </w:rPr>
-        <w:t>Proc. - Int. Conf. Comput. Commun. Networks, ICCCN</w:t>
-      </w:r>
-      <w:r>
-        <w:rPr>
-          <w:rFonts w:ascii="David" w:hAnsi="David" w:cs="David"/>
-          <w:noProof/>
-        </w:rPr>
-        <w:t>, vol. 2015–Octob, 2015.</w:t>
-      </w:r>
-    </w:p>
-    <w:p>
-      <w:pPr>
-        <w:widowControl w:val="0"/>
-        <w:autoSpaceDE w:val="0"/>
-        <w:autoSpaceDN w:val="0"/>
-        <w:adjustRightInd w:val="0"/>
-        <w:spacing w:line="360" w:lineRule="auto"/>
-        <w:ind w:left="640" w:hanging="640"/>
-        <w:rPr>
-          <w:rFonts w:ascii="David" w:hAnsi="David" w:cs="David"/>
-          <w:noProof/>
-        </w:rPr>
-      </w:pPr>
-      <w:r>
-        <w:rPr>
-          <w:rFonts w:ascii="David" w:hAnsi="David" w:cs="David"/>
-          <w:noProof/>
-        </w:rPr>
-        <w:t>[23]</w:t>
-      </w:r>
-      <w:r>
-        <w:rPr>
-          <w:rFonts w:ascii="David" w:hAnsi="David" w:cs="David"/>
-          <w:noProof/>
-        </w:rPr>
-        <w:tab/>
         <w:t xml:space="preserve">J. M. Stockie, “The Mathematics of Atmospheric Dispersion Modeling,” </w:t>
       </w:r>
       <w:r>
@@ -27079,6 +26189,7 @@
           <w:color w:val="000000" w:themeColor="text1"/>
           <w:rtl/>
         </w:rPr>
+        <w:lastRenderedPageBreak/>
         <w:t xml:space="preserve">קטעים </w:t>
       </w:r>
       <w:r>
@@ -27223,55 +26334,27 @@
           <w:color w:val="FF0000"/>
           <w:rtl/>
         </w:rPr>
-        <w:t xml:space="preserve">אולי מעניין להגיד ששימוש נוסף יכול להיות עבור קמפיינים זמניים בשביל לשפר שיטות של </w:t>
-      </w:r>
-      <w:proofErr w:type="spellStart"/>
+        <w:t xml:space="preserve">אולי מעניין להגיד ששימוש נוסף יכול להיות עבור קמפיינים זמניים בשביל לשפר שיטות של קרינגינג וכאלה. </w:t>
+      </w:r>
+    </w:p>
+    <w:p>
+      <w:pPr>
+        <w:bidi/>
+        <w:spacing w:line="360" w:lineRule="auto"/>
+        <w:ind w:right="-2"/>
+        <w:jc w:val="both"/>
+        <w:rPr>
+          <w:rFonts w:ascii="David" w:hAnsi="David" w:cs="David"/>
+          <w:color w:val="FF0000"/>
+        </w:rPr>
+      </w:pPr>
       <w:r>
         <w:rPr>
           <w:rFonts w:ascii="David" w:hAnsi="David" w:cs="David" w:hint="cs"/>
           <w:color w:val="FF0000"/>
           <w:rtl/>
         </w:rPr>
-        <w:t>קרינגינג</w:t>
-      </w:r>
-      <w:proofErr w:type="spellEnd"/>
-      <w:r>
-        <w:rPr>
-          <w:rFonts w:ascii="David" w:hAnsi="David" w:cs="David" w:hint="cs"/>
-          <w:color w:val="FF0000"/>
-          <w:rtl/>
-        </w:rPr>
-        <w:t xml:space="preserve"> וכאלה. </w:t>
-      </w:r>
-    </w:p>
-    <w:p>
-      <w:pPr>
-        <w:bidi/>
-        <w:spacing w:line="360" w:lineRule="auto"/>
-        <w:ind w:right="-2"/>
-        <w:jc w:val="both"/>
-        <w:rPr>
-          <w:rFonts w:ascii="David" w:hAnsi="David" w:cs="David"/>
-          <w:color w:val="FF0000"/>
-        </w:rPr>
-      </w:pPr>
-      <w:proofErr w:type="spellStart"/>
-      <w:r>
-        <w:rPr>
-          <w:rFonts w:ascii="David" w:hAnsi="David" w:cs="David" w:hint="cs"/>
-          <w:color w:val="FF0000"/>
-          <w:rtl/>
-        </w:rPr>
-        <w:t>מממ</w:t>
-      </w:r>
-      <w:proofErr w:type="spellEnd"/>
-      <w:r>
-        <w:rPr>
-          <w:rFonts w:ascii="David" w:hAnsi="David" w:cs="David" w:hint="cs"/>
-          <w:color w:val="FF0000"/>
-          <w:rtl/>
-        </w:rPr>
-        <w:t>... למה בעצם אנחנו לא לומדים מהסימולציה את הקורלציות בין ה</w:t>
+        <w:t>מממ... למה בעצם אנחנו לא לומדים מהסימולציה את הקורלציות בין ה</w:t>
       </w:r>
       <w:r>
         <w:rPr>
@@ -27592,25 +26675,7 @@
           <w:color w:val="FF0000"/>
           <w:rtl/>
         </w:rPr>
-        <w:t xml:space="preserve"> בהכי הרבה </w:t>
-      </w:r>
-      <w:proofErr w:type="spellStart"/>
-      <w:r>
-        <w:rPr>
-          <w:rFonts w:ascii="David" w:hAnsi="David" w:cs="David"/>
-          <w:color w:val="FF0000"/>
-          <w:rtl/>
-        </w:rPr>
-        <w:t>סנריואים</w:t>
-      </w:r>
-      <w:proofErr w:type="spellEnd"/>
-      <w:r>
-        <w:rPr>
-          <w:rFonts w:ascii="David" w:hAnsi="David" w:cs="David"/>
-          <w:color w:val="FF0000"/>
-          <w:rtl/>
-        </w:rPr>
-        <w:t xml:space="preserve"> של חריגה. </w:t>
+        <w:t xml:space="preserve"> בהכי הרבה סנריואים של חריגה. </w:t>
       </w:r>
     </w:p>
     <w:p>
@@ -27667,43 +26732,7 @@
           <w:color w:val="FF0000"/>
           <w:rtl/>
         </w:rPr>
-        <w:t xml:space="preserve"> של כל </w:t>
-      </w:r>
-      <w:proofErr w:type="spellStart"/>
-      <w:r>
-        <w:rPr>
-          <w:rFonts w:ascii="David" w:hAnsi="David" w:cs="David" w:hint="cs"/>
-          <w:color w:val="FF0000"/>
-          <w:rtl/>
-        </w:rPr>
-        <w:t>פיתרון</w:t>
-      </w:r>
-      <w:proofErr w:type="spellEnd"/>
-      <w:r>
-        <w:rPr>
-          <w:rFonts w:ascii="David" w:hAnsi="David" w:cs="David" w:hint="cs"/>
-          <w:color w:val="FF0000"/>
-          <w:rtl/>
-        </w:rPr>
-        <w:t xml:space="preserve"> של מספר חיישנים משמעותית גבוה מבחירה אקראית של מספר חיישנים זהה </w:t>
-      </w:r>
-      <w:proofErr w:type="spellStart"/>
-      <w:r>
-        <w:rPr>
-          <w:rFonts w:ascii="David" w:hAnsi="David" w:cs="David" w:hint="cs"/>
-          <w:color w:val="FF0000"/>
-          <w:rtl/>
-        </w:rPr>
-        <w:t>ולקחית</w:t>
-      </w:r>
-      <w:proofErr w:type="spellEnd"/>
-      <w:r>
-        <w:rPr>
-          <w:rFonts w:ascii="David" w:hAnsi="David" w:cs="David" w:hint="cs"/>
-          <w:color w:val="FF0000"/>
-          <w:rtl/>
-        </w:rPr>
-        <w:t xml:space="preserve"> </w:t>
+        <w:t xml:space="preserve"> של כל פיתרון של מספר חיישנים משמעותית גבוה מבחירה אקראית של מספר חיישנים זהה ולקחית </w:t>
       </w:r>
       <w:r>
         <w:rPr>
@@ -30084,7 +29113,7 @@
 </file>
 
 <file path=customXml/itemProps1.xml><?xml version="1.0" encoding="utf-8"?>
-<ds:datastoreItem xmlns:ds="http://schemas.openxmlformats.org/officeDocument/2006/customXml" ds:itemID="{ED7C11C3-C5F3-DB43-9297-B2601FB7AE11}">
+<ds:datastoreItem xmlns:ds="http://schemas.openxmlformats.org/officeDocument/2006/customXml" ds:itemID="{C8F8EA10-F1A3-B544-A425-57F76ECA133D}">
   <ds:schemaRefs>
     <ds:schemaRef ds:uri="http://schemas.openxmlformats.org/officeDocument/2006/bibliography"/>
   </ds:schemaRefs>

</xml_diff>